<commit_message>
Thêm link đến github và ms planner
</commit_message>
<xml_diff>
--- a/docs/BTL.docx
+++ b/docs/BTL.docx
@@ -3552,6 +3552,7 @@
           <w:color w:val="FF0000"/>
         </w:rPr>
       </w:pPr>
+      <w:proofErr w:type="gramStart"/>
       <w:r>
         <w:rPr>
           <w:b/>
@@ -3560,7 +3561,11 @@
         <w:t>references </w:t>
       </w:r>
       <w:r>
-        <w:t>: thư</w:t>
+        <w:t>:</w:t>
+      </w:r>
+      <w:proofErr w:type="gramEnd"/>
+      <w:r>
+        <w:t xml:space="preserve"> thư</w:t>
       </w:r>
       <w:r>
         <w:t xml:space="preserve"> mục chứa </w:t>
@@ -3819,13 +3824,23 @@
           <w:lang w:val="fr-FR"/>
         </w:rPr>
       </w:pPr>
+      <w:proofErr w:type="gramStart"/>
       <w:r>
         <w:rPr>
           <w:b/>
           <w:bCs/>
           <w:lang w:val="fr-FR"/>
         </w:rPr>
-        <w:t xml:space="preserve">sources: </w:t>
+        <w:t>sources:</w:t>
+      </w:r>
+      <w:proofErr w:type="gramEnd"/>
+      <w:r>
+        <w:rPr>
+          <w:b/>
+          <w:bCs/>
+          <w:lang w:val="fr-FR"/>
+        </w:rPr>
+        <w:t xml:space="preserve"> </w:t>
       </w:r>
       <w:r>
         <w:rPr>
@@ -4211,10 +4226,18 @@
         </w:numPr>
       </w:pPr>
       <w:r>
-        <w:t>Ở mỗi cột,</w:t>
-      </w:r>
-      <w:r>
-        <w:t xml:space="preserve">  yêu cầu t</w:t>
+        <w:t xml:space="preserve">Ở mỗi </w:t>
+      </w:r>
+      <w:proofErr w:type="gramStart"/>
+      <w:r>
+        <w:t>cột,</w:t>
+      </w:r>
+      <w:r>
+        <w:t xml:space="preserve">  yêu</w:t>
+      </w:r>
+      <w:proofErr w:type="gramEnd"/>
+      <w:r>
+        <w:t xml:space="preserve"> cầu t</w:t>
       </w:r>
       <w:r>
         <w:t>ạo ra</w:t>
@@ -5750,7 +5773,7 @@
           <w:i/>
           <w:iCs/>
         </w:rPr>
-        <w:t>Robot dò đường, website quảng cáo, bài tập lớn….</w:t>
+        <w:t>Phần mềm có thể tìm ra Bipolar Transistor Logic trong hệ điều hành Window89</w:t>
       </w:r>
     </w:p>
     <w:p>
@@ -5779,22 +5802,13 @@
         <w:t>Quản lý và phân chia công việc:</w:t>
       </w:r>
       <w:r>
-        <w:t xml:space="preserve"> MS Planner </w:t>
+        <w:t xml:space="preserve"> </w:t>
       </w:r>
       <w:r>
         <w:rPr>
           <w:color w:val="FF0000"/>
         </w:rPr>
-        <w:t xml:space="preserve">(bắt buộc): </w:t>
-      </w:r>
-      <w:r>
-        <w:t>…</w:t>
-      </w:r>
-      <w:r>
-        <w:t>………………………………………..</w:t>
-      </w:r>
-      <w:r>
-        <w:t>…..</w:t>
+        <w:t>rebrand.ly/ms-planner-bipolar-transistor-logic</w:t>
       </w:r>
     </w:p>
     <w:p>
@@ -5834,29 +5848,13 @@
       <w:r>
         <w:t xml:space="preserve">/GitLab </w:t>
       </w:r>
+      <w:bookmarkStart w:id="3" w:name="_GoBack"/>
+      <w:bookmarkEnd w:id="3"/>
       <w:r>
         <w:rPr>
           <w:color w:val="FF0000"/>
         </w:rPr>
-        <w:t>(bắt buộc)</w:t>
-      </w:r>
-      <w:r>
-        <w:rPr>
-          <w:color w:val="FF0000"/>
-        </w:rPr>
-        <w:t>:</w:t>
-      </w:r>
-      <w:r>
-        <w:rPr>
-          <w:color w:val="FF0000"/>
-        </w:rPr>
-        <w:t xml:space="preserve"> </w:t>
-      </w:r>
-      <w:r>
-        <w:t>…………………………………………</w:t>
-      </w:r>
-      <w:r>
-        <w:t>…………………….</w:t>
+        <w:t>rebrand.ly/github-bipolar-transistor-logic</w:t>
       </w:r>
     </w:p>
     <w:p/>
@@ -5864,21 +5862,21 @@
       <w:pPr>
         <w:pStyle w:val="Heading1"/>
       </w:pPr>
-      <w:bookmarkStart w:id="3" w:name="_Toc25660381"/>
+      <w:bookmarkStart w:id="4" w:name="_Toc25660381"/>
       <w:r>
         <w:t>Các nhân sự tham gia dự án</w:t>
       </w:r>
-      <w:bookmarkEnd w:id="3"/>
+      <w:bookmarkEnd w:id="4"/>
     </w:p>
     <w:p>
       <w:pPr>
         <w:pStyle w:val="Heading2"/>
       </w:pPr>
-      <w:bookmarkStart w:id="4" w:name="_Toc25660382"/>
+      <w:bookmarkStart w:id="5" w:name="_Toc25660382"/>
       <w:r>
         <w:t>Thông tin liên hệ phía khách hàng</w:t>
       </w:r>
-      <w:bookmarkEnd w:id="4"/>
+      <w:bookmarkEnd w:id="5"/>
     </w:p>
     <w:p>
       <w:pPr>
@@ -5924,8 +5922,6 @@
         </w:rPr>
         <w:t>Email: hung.letan@gmail.com.</w:t>
       </w:r>
-      <w:bookmarkStart w:id="5" w:name="_GoBack"/>
-      <w:bookmarkEnd w:id="5"/>
     </w:p>
     <w:p>
       <w:pPr>
@@ -5949,69 +5945,68 @@
           <w:i/>
           <w:iCs/>
         </w:rPr>
-        <w:t>Lập trình viên:  Pham Lan</w:t>
-      </w:r>
-    </w:p>
-    <w:p>
-      <w:pPr>
+        <w:t xml:space="preserve">Lập trình viên:  </w:t>
+      </w:r>
+      <w:r>
         <w:rPr>
           <w:i/>
           <w:iCs/>
         </w:rPr>
-      </w:pPr>
-      <w:r>
+        <w:t>Bùi Phan Thanh Cường, Thân Văn Thái, Tôn Thiện Vĩnh</w:t>
+      </w:r>
+    </w:p>
+    <w:p>
+      <w:pPr>
+        <w:pStyle w:val="Heading2"/>
+      </w:pPr>
+      <w:bookmarkStart w:id="7" w:name="_Toc25660384"/>
+      <w:r>
+        <w:t>Phân chia vai trò của thành viên dự án và khách hàng</w:t>
+      </w:r>
+      <w:bookmarkEnd w:id="7"/>
+    </w:p>
+    <w:p>
+      <w:pPr>
         <w:rPr>
           <w:i/>
           <w:iCs/>
         </w:rPr>
-        <w:t xml:space="preserve">Phiên dịch: Ngọc, </w:t>
-      </w:r>
-    </w:p>
-    <w:p>
-      <w:pPr>
-        <w:pStyle w:val="Heading2"/>
-      </w:pPr>
-      <w:bookmarkStart w:id="7" w:name="_Toc25660384"/>
-      <w:r>
-        <w:t>Phân chia vai trò của thành viên dự án và khách hàng</w:t>
-      </w:r>
-      <w:bookmarkEnd w:id="7"/>
-    </w:p>
-    <w:p>
-      <w:pPr>
+      </w:pPr>
+      <w:r>
         <w:rPr>
           <w:i/>
           <w:iCs/>
         </w:rPr>
-      </w:pPr>
+        <w:t xml:space="preserve">Giám đốc: </w:t>
+      </w:r>
       <w:r>
         <w:rPr>
           <w:i/>
           <w:iCs/>
         </w:rPr>
-        <w:t xml:space="preserve">Giám đốc: Hưng, tài chính, nhân sự, </w:t>
-      </w:r>
-      <w:r>
+        <w:t>Hoằng, tài chính nhân sự</w:t>
+      </w:r>
+    </w:p>
+    <w:p>
+      <w:pPr>
         <w:rPr>
           <w:i/>
           <w:iCs/>
         </w:rPr>
-        <w:t>yêu càu cơ bản: đẹp, tròn, vàng</w:t>
-      </w:r>
-    </w:p>
-    <w:p>
-      <w:pPr>
+      </w:pPr>
+      <w:r>
         <w:rPr>
           <w:i/>
           <w:iCs/>
         </w:rPr>
-      </w:pPr>
+        <w:t>Cường, Thái, Vĩnh</w:t>
+      </w:r>
       <w:r>
         <w:rPr>
           <w:i/>
           <w:iCs/>
         </w:rPr>
-        <w:t>Trung: IT, chi tiết, báo tiến đ</w:t>
+        <w:t>: IT, chi tiết, báo tiến đ</w:t>
       </w:r>
       <w:r>
         <w:rPr>
@@ -6021,6 +6016,80 @@
         <w:t>ộ</w:t>
       </w:r>
     </w:p>
+    <w:p/>
+    <w:p/>
+    <w:p>
+      <w:pPr>
+        <w:pStyle w:val="Heading1"/>
+      </w:pPr>
+      <w:bookmarkStart w:id="8" w:name="_Toc25660385"/>
+      <w:r>
+        <w:t>Khảo sát dự án</w:t>
+      </w:r>
+      <w:bookmarkEnd w:id="8"/>
+    </w:p>
+    <w:p>
+      <w:pPr>
+        <w:pStyle w:val="Heading2"/>
+      </w:pPr>
+      <w:bookmarkStart w:id="9" w:name="_Toc25660386"/>
+      <w:r>
+        <w:t>Yêu cầu khách hàng</w:t>
+      </w:r>
+      <w:bookmarkEnd w:id="9"/>
+    </w:p>
+    <w:p>
+      <w:pPr>
+        <w:pStyle w:val="Heading2"/>
+      </w:pPr>
+      <w:bookmarkStart w:id="10" w:name="_Toc25660387"/>
+      <w:r>
+        <w:t xml:space="preserve">Mô hình </w:t>
+      </w:r>
+      <w:r>
+        <w:t>hoạt động</w:t>
+      </w:r>
+      <w:r>
+        <w:t xml:space="preserve"> hiện thời</w:t>
+      </w:r>
+      <w:r>
+        <w:t xml:space="preserve"> – nghiệp vụ</w:t>
+      </w:r>
+      <w:bookmarkEnd w:id="10"/>
+    </w:p>
+    <w:p>
+      <w:pPr>
+        <w:pStyle w:val="Heading2"/>
+      </w:pPr>
+      <w:bookmarkStart w:id="11" w:name="_Toc25660388"/>
+      <w:r>
+        <w:t>Mô hình hoạt động dự kiến sau khi áp dụng sản phẩm mới</w:t>
+      </w:r>
+      <w:bookmarkEnd w:id="11"/>
+    </w:p>
+    <w:p>
+      <w:pPr>
+        <w:pStyle w:val="Heading2"/>
+      </w:pPr>
+      <w:bookmarkStart w:id="12" w:name="_Toc25660389"/>
+      <w:r>
+        <w:t>Phạm vi</w:t>
+      </w:r>
+      <w:r>
+        <w:t xml:space="preserve"> dự án</w:t>
+      </w:r>
+      <w:bookmarkEnd w:id="12"/>
+    </w:p>
+    <w:p>
+      <w:pPr>
+        <w:pStyle w:val="Heading1"/>
+      </w:pPr>
+      <w:bookmarkStart w:id="13" w:name="_Toc25660390"/>
+      <w:r>
+        <w:t>Giao tiếp/Trao đổi thông tin</w:t>
+      </w:r>
+      <w:bookmarkEnd w:id="13"/>
+    </w:p>
     <w:p>
       <w:pPr>
         <w:rPr>
@@ -6033,151 +6102,86 @@
           <w:i/>
           <w:iCs/>
         </w:rPr>
-        <w:t>Phiên dịch: Bích</w:t>
-      </w:r>
-    </w:p>
-    <w:p/>
-    <w:p/>
-    <w:p/>
-    <w:p>
-      <w:pPr>
-        <w:pStyle w:val="Heading1"/>
-      </w:pPr>
-      <w:bookmarkStart w:id="8" w:name="_Toc25660385"/>
-      <w:r>
-        <w:lastRenderedPageBreak/>
-        <w:t>Khảo sát dự án</w:t>
-      </w:r>
-      <w:bookmarkEnd w:id="8"/>
-    </w:p>
-    <w:p>
-      <w:pPr>
-        <w:pStyle w:val="Heading2"/>
-      </w:pPr>
-      <w:bookmarkStart w:id="9" w:name="_Toc25660386"/>
-      <w:r>
-        <w:t>Yêu cầu khách hàng</w:t>
-      </w:r>
-      <w:bookmarkEnd w:id="9"/>
-    </w:p>
-    <w:p>
-      <w:pPr>
-        <w:pStyle w:val="Heading2"/>
-      </w:pPr>
-      <w:bookmarkStart w:id="10" w:name="_Toc25660387"/>
-      <w:r>
-        <w:t xml:space="preserve">Mô hình </w:t>
-      </w:r>
-      <w:r>
-        <w:t>hoạt động</w:t>
-      </w:r>
-      <w:r>
-        <w:t xml:space="preserve"> hiện thời</w:t>
-      </w:r>
-      <w:r>
-        <w:t xml:space="preserve"> – nghiệp vụ</w:t>
-      </w:r>
-      <w:bookmarkEnd w:id="10"/>
-    </w:p>
-    <w:p>
-      <w:pPr>
-        <w:pStyle w:val="Heading2"/>
-      </w:pPr>
-      <w:bookmarkStart w:id="11" w:name="_Toc25660388"/>
-      <w:r>
-        <w:t>Mô hình hoạt động dự kiến sau khi áp dụng sản phẩm mới</w:t>
-      </w:r>
-      <w:bookmarkEnd w:id="11"/>
-    </w:p>
-    <w:p>
-      <w:pPr>
-        <w:pStyle w:val="Heading2"/>
-      </w:pPr>
-      <w:bookmarkStart w:id="12" w:name="_Toc25660389"/>
-      <w:r>
-        <w:t>Phạm vi</w:t>
-      </w:r>
-      <w:r>
-        <w:t xml:space="preserve"> dự án</w:t>
-      </w:r>
-      <w:bookmarkEnd w:id="12"/>
-    </w:p>
-    <w:p>
-      <w:pPr>
-        <w:pStyle w:val="Heading1"/>
-      </w:pPr>
-      <w:bookmarkStart w:id="13" w:name="_Toc25660390"/>
-      <w:r>
-        <w:t>Giao tiếp/Trao đổi thông tin</w:t>
-      </w:r>
-      <w:bookmarkEnd w:id="13"/>
-    </w:p>
-    <w:p>
-      <w:pPr>
+        <w:t>Các qui định về h</w:t>
+      </w:r>
+      <w:r>
         <w:rPr>
           <w:i/>
           <w:iCs/>
         </w:rPr>
-      </w:pPr>
-      <w:r>
+        <w:t>ọp hành nội bộ</w:t>
+      </w:r>
+    </w:p>
+    <w:p>
+      <w:pPr>
         <w:rPr>
           <w:i/>
           <w:iCs/>
         </w:rPr>
-        <w:t>Các qui định về h</w:t>
-      </w:r>
+      </w:pPr>
       <w:r>
         <w:rPr>
           <w:i/>
           <w:iCs/>
         </w:rPr>
-        <w:t>ọp hành nội bộ</w:t>
-      </w:r>
-    </w:p>
-    <w:p>
-      <w:pPr>
+        <w:t>Các qui định về h</w:t>
+      </w:r>
+      <w:r>
         <w:rPr>
           <w:i/>
           <w:iCs/>
         </w:rPr>
-      </w:pPr>
-      <w:r>
+        <w:t>ọp hành với khách hàng</w:t>
+      </w:r>
+    </w:p>
+    <w:p>
+      <w:pPr>
+        <w:pStyle w:val="Heading1"/>
+      </w:pPr>
+      <w:bookmarkStart w:id="14" w:name="_Toc25660391"/>
+      <w:r>
+        <w:lastRenderedPageBreak/>
+        <w:t>Ước lượng</w:t>
+      </w:r>
+      <w:r>
+        <w:t xml:space="preserve"> chung</w:t>
+      </w:r>
+      <w:bookmarkEnd w:id="14"/>
+    </w:p>
+    <w:p>
+      <w:pPr>
+        <w:pStyle w:val="Heading2"/>
+      </w:pPr>
+      <w:bookmarkStart w:id="15" w:name="_Toc25660392"/>
+      <w:r>
+        <w:t>Ước lượng tính năng</w:t>
+      </w:r>
+      <w:bookmarkEnd w:id="15"/>
+    </w:p>
+    <w:p>
+      <w:pPr>
         <w:rPr>
           <w:i/>
           <w:iCs/>
         </w:rPr>
-        <w:t>Các qui định về h</w:t>
-      </w:r>
+      </w:pPr>
       <w:r>
         <w:rPr>
           <w:i/>
           <w:iCs/>
         </w:rPr>
-        <w:t>ọp hành với khách hàng</w:t>
-      </w:r>
-    </w:p>
-    <w:p>
-      <w:pPr>
-        <w:pStyle w:val="Heading1"/>
-      </w:pPr>
-      <w:bookmarkStart w:id="14" w:name="_Toc25660391"/>
-      <w:r>
-        <w:t>Ước lượng</w:t>
-      </w:r>
-      <w:r>
-        <w:t xml:space="preserve"> chung</w:t>
-      </w:r>
-      <w:bookmarkEnd w:id="14"/>
+        <w:t>Nêu khoảng 5 tính năng</w:t>
+      </w:r>
     </w:p>
     <w:p>
       <w:pPr>
         <w:pStyle w:val="Heading2"/>
       </w:pPr>
-      <w:bookmarkStart w:id="15" w:name="_Toc25660392"/>
-      <w:r>
-        <w:t>Ước lượng tính năng</w:t>
-      </w:r>
-      <w:bookmarkEnd w:id="15"/>
+      <w:bookmarkStart w:id="16" w:name="_Toc25660393"/>
+      <w:r>
+        <w:t>Work Breakdown Structure</w:t>
+      </w:r>
+      <w:bookmarkEnd w:id="16"/>
     </w:p>
     <w:p>
       <w:pPr>
@@ -6191,18 +6195,8 @@
           <w:i/>
           <w:iCs/>
         </w:rPr>
-        <w:t>Nêu khoảng 5 tính năng</w:t>
-      </w:r>
-    </w:p>
-    <w:p>
-      <w:pPr>
-        <w:pStyle w:val="Heading2"/>
-      </w:pPr>
-      <w:bookmarkStart w:id="16" w:name="_Toc25660393"/>
-      <w:r>
-        <w:t>Work Breakdown Structure</w:t>
-      </w:r>
-      <w:bookmarkEnd w:id="16"/>
+        <w:t>Vẽ WBS cho khoảng 5 tính năng nói trên</w:t>
+      </w:r>
     </w:p>
     <w:p>
       <w:pPr>
@@ -6216,136 +6210,135 @@
           <w:i/>
           <w:iCs/>
         </w:rPr>
-        <w:t>Vẽ WBS cho khoảng 5 tính năng nói trên</w:t>
-      </w:r>
-    </w:p>
-    <w:p>
-      <w:pPr>
+        <w:t>Phải quan tâm tới deadline mà kh</w:t>
+      </w:r>
+      <w:r>
         <w:rPr>
           <w:i/>
           <w:iCs/>
         </w:rPr>
-      </w:pPr>
+        <w:t>ách hàng yêu cầu, và chỉ nên sử dụng tầm 90% thời gian</w:t>
+      </w:r>
       <w:r>
         <w:rPr>
           <w:i/>
           <w:iCs/>
         </w:rPr>
-        <w:t>Phải quan tâm tới deadline mà kh</w:t>
+        <w:t>.</w:t>
       </w:r>
       <w:r>
         <w:rPr>
           <w:i/>
           <w:iCs/>
         </w:rPr>
-        <w:t>ách hàng yêu cầu, và chỉ nên sử dụng tầm 90% thời gian</w:t>
-      </w:r>
-      <w:r>
+        <w:t xml:space="preserve"> 10% còn lại là buffer.</w:t>
+      </w:r>
+    </w:p>
+    <w:p>
+      <w:pPr>
+        <w:pStyle w:val="Heading2"/>
+      </w:pPr>
+      <w:bookmarkStart w:id="17" w:name="_Toc25660394"/>
+      <w:r>
+        <w:t>Ước lượng thời gian</w:t>
+      </w:r>
+      <w:bookmarkEnd w:id="17"/>
+    </w:p>
+    <w:p>
+      <w:pPr>
         <w:rPr>
           <w:i/>
           <w:iCs/>
         </w:rPr>
-        <w:t>.</w:t>
-      </w:r>
+      </w:pPr>
       <w:r>
         <w:rPr>
           <w:i/>
           <w:iCs/>
         </w:rPr>
-        <w:t xml:space="preserve"> 10% còn lại là buffer.</w:t>
-      </w:r>
-    </w:p>
-    <w:p>
-      <w:pPr>
-        <w:pStyle w:val="Heading2"/>
-      </w:pPr>
-      <w:bookmarkStart w:id="17" w:name="_Toc25660394"/>
-      <w:r>
-        <w:t>Ước lượng thời gian</w:t>
-      </w:r>
-      <w:bookmarkEnd w:id="17"/>
-    </w:p>
-    <w:p>
-      <w:pPr>
+        <w:t>Từ WBS</w:t>
+      </w:r>
+      <w:r>
         <w:rPr>
           <w:i/>
           <w:iCs/>
         </w:rPr>
-      </w:pPr>
+        <w:t xml:space="preserve"> x</w:t>
+      </w:r>
       <w:r>
         <w:rPr>
           <w:i/>
           <w:iCs/>
         </w:rPr>
-        <w:t>Từ WBS</w:t>
+        <w:t>ác định đường găng và c</w:t>
       </w:r>
       <w:r>
         <w:rPr>
           <w:i/>
           <w:iCs/>
         </w:rPr>
-        <w:t xml:space="preserve"> x</w:t>
+        <w:t>ho biết thời gian cần thiết để làm dự án</w:t>
       </w:r>
       <w:r>
         <w:rPr>
           <w:i/>
           <w:iCs/>
         </w:rPr>
-        <w:t>ác định đường găng và c</w:t>
-      </w:r>
-      <w:r>
+        <w:t>.</w:t>
+      </w:r>
+    </w:p>
+    <w:p>
+      <w:pPr>
+        <w:pStyle w:val="Heading2"/>
+      </w:pPr>
+      <w:bookmarkStart w:id="18" w:name="_Toc25660395"/>
+      <w:r>
+        <w:t>Ước lượng rủi ro</w:t>
+      </w:r>
+      <w:bookmarkEnd w:id="18"/>
+    </w:p>
+    <w:p/>
+    <w:p>
+      <w:pPr>
+        <w:pStyle w:val="Heading1"/>
+      </w:pPr>
+      <w:bookmarkStart w:id="19" w:name="_Toc25660396"/>
+      <w:r>
+        <w:t>Ước lượng giá thành</w:t>
+      </w:r>
+      <w:bookmarkEnd w:id="19"/>
+    </w:p>
+    <w:p>
+      <w:pPr>
         <w:rPr>
           <w:i/>
-          <w:iCs/>
-        </w:rPr>
-        <w:t>ho biết thời gian cần thiết để làm dự án</w:t>
-      </w:r>
+        </w:rPr>
+      </w:pPr>
       <w:r>
         <w:rPr>
           <w:i/>
-          <w:iCs/>
-        </w:rPr>
-        <w:t>.</w:t>
-      </w:r>
-    </w:p>
-    <w:p>
-      <w:pPr>
-        <w:pStyle w:val="Heading2"/>
-      </w:pPr>
-      <w:bookmarkStart w:id="18" w:name="_Toc25660395"/>
-      <w:r>
-        <w:t>Ước lượng rủi ro</w:t>
-      </w:r>
-      <w:bookmarkEnd w:id="18"/>
-    </w:p>
-    <w:p/>
-    <w:p>
-      <w:pPr>
-        <w:pStyle w:val="Heading1"/>
-      </w:pPr>
-      <w:bookmarkStart w:id="19" w:name="_Toc25660396"/>
-      <w:r>
-        <w:t>Ước lượng giá thành</w:t>
-      </w:r>
-      <w:bookmarkEnd w:id="19"/>
-    </w:p>
-    <w:p>
-      <w:pPr>
+        </w:rPr>
+        <w:t xml:space="preserve">Chi phí </w:t>
+      </w:r>
+      <w:r>
         <w:rPr>
           <w:i/>
         </w:rPr>
-      </w:pPr>
+        <w:t xml:space="preserve">phát </w:t>
+      </w:r>
+      <w:proofErr w:type="gramStart"/>
       <w:r>
         <w:rPr>
           <w:i/>
         </w:rPr>
-        <w:t xml:space="preserve">Chi phí </w:t>
-      </w:r>
+        <w:t>triển  +</w:t>
+      </w:r>
+      <w:proofErr w:type="gramEnd"/>
       <w:r>
         <w:rPr>
           <w:i/>
         </w:rPr>
-        <w:t>phát triển  +  Chi phí kiểm thử</w:t>
+        <w:t xml:space="preserve">  Chi phí kiểm thử</w:t>
       </w:r>
     </w:p>
     <w:p>
@@ -12971,7 +12964,7 @@
 </file>
 
 <file path=customXml/itemProps1.xml><?xml version="1.0" encoding="utf-8"?>
-<ds:datastoreItem xmlns:ds="http://schemas.openxmlformats.org/officeDocument/2006/customXml" ds:itemID="{3AA47A58-2984-1742-A5D9-07B21676C7B1}">
+<ds:datastoreItem xmlns:ds="http://schemas.openxmlformats.org/officeDocument/2006/customXml" ds:itemID="{06381523-AF41-4C45-B586-FAB4E4D809B8}">
   <ds:schemaRefs>
     <ds:schemaRef ds:uri="http://schemas.openxmlformats.org/officeDocument/2006/bibliography"/>
   </ds:schemaRefs>

</xml_diff>

<commit_message>
Cập nhật yêu cầu khách hàng
</commit_message>
<xml_diff>
--- a/docs/BTL.docx
+++ b/docs/BTL.docx
@@ -5992,8 +5992,6 @@
         </w:rPr>
         <w:t>tien.nguyenduc</w:t>
       </w:r>
-      <w:bookmarkStart w:id="5" w:name="_GoBack"/>
-      <w:bookmarkEnd w:id="5"/>
       <w:r>
         <w:rPr>
           <w:i/>
@@ -6006,11 +6004,11 @@
       <w:pPr>
         <w:pStyle w:val="Heading2"/>
       </w:pPr>
-      <w:bookmarkStart w:id="6" w:name="_Toc25660383"/>
+      <w:bookmarkStart w:id="5" w:name="_Toc25660383"/>
       <w:r>
         <w:t>Thông tin liên hệ phía công ty</w:t>
       </w:r>
-      <w:bookmarkEnd w:id="6"/>
+      <w:bookmarkEnd w:id="5"/>
     </w:p>
     <w:p>
       <w:pPr>
@@ -6038,11 +6036,11 @@
       <w:pPr>
         <w:pStyle w:val="Heading2"/>
       </w:pPr>
-      <w:bookmarkStart w:id="7" w:name="_Toc25660384"/>
+      <w:bookmarkStart w:id="6" w:name="_Toc25660384"/>
       <w:r>
         <w:t>Phân chia vai trò của thành viên dự án và khách hàng</w:t>
       </w:r>
-      <w:bookmarkEnd w:id="7"/>
+      <w:bookmarkEnd w:id="6"/>
     </w:p>
     <w:p>
       <w:pPr>
@@ -6101,28 +6099,96 @@
       <w:pPr>
         <w:pStyle w:val="Heading1"/>
       </w:pPr>
-      <w:bookmarkStart w:id="8" w:name="_Toc25660385"/>
+      <w:bookmarkStart w:id="7" w:name="_Toc25660385"/>
       <w:r>
         <w:t>Khảo sát dự án</w:t>
       </w:r>
+      <w:bookmarkEnd w:id="7"/>
+    </w:p>
+    <w:p>
+      <w:pPr>
+        <w:pStyle w:val="Heading2"/>
+      </w:pPr>
+      <w:bookmarkStart w:id="8" w:name="_Toc25660386"/>
+      <w:r>
+        <w:t>Yêu cầu khách hàng</w:t>
+      </w:r>
       <w:bookmarkEnd w:id="8"/>
     </w:p>
     <w:p>
+      <w:r>
+        <w:t>Anh Tiến yêu cầu một phần mềm dùng để điều hướng các tàu chở hàng hình bowling trong công ty của anh có các yêu cầu sau:</w:t>
+      </w:r>
+    </w:p>
+    <w:p>
+      <w:pPr>
+        <w:pStyle w:val="ListParagraph"/>
+        <w:numPr>
+          <w:ilvl w:val="0"/>
+          <w:numId w:val="41"/>
+        </w:numPr>
+      </w:pPr>
+      <w:r>
+        <w:t>Điều hướng một cách tự động theo lưu lượng hàng hóa hiện tại.</w:t>
+      </w:r>
+    </w:p>
+    <w:p>
+      <w:pPr>
+        <w:pStyle w:val="ListParagraph"/>
+        <w:numPr>
+          <w:ilvl w:val="0"/>
+          <w:numId w:val="41"/>
+        </w:numPr>
+      </w:pPr>
+      <w:r>
+        <w:t>Có khả năng cho phép điều hướng thủ công.</w:t>
+      </w:r>
+    </w:p>
+    <w:p>
+      <w:pPr>
+        <w:pStyle w:val="ListParagraph"/>
+        <w:numPr>
+          <w:ilvl w:val="0"/>
+          <w:numId w:val="41"/>
+        </w:numPr>
+      </w:pPr>
+      <w:r>
+        <w:t>Phân quyền rõ ràng giữa người giám sát và người điều khiển</w:t>
+      </w:r>
+    </w:p>
+    <w:p>
+      <w:pPr>
+        <w:pStyle w:val="ListParagraph"/>
+        <w:numPr>
+          <w:ilvl w:val="0"/>
+          <w:numId w:val="41"/>
+        </w:numPr>
+      </w:pPr>
+      <w:r>
+        <w:t>Các tàu KHÔNG ĐƯỢC PHÉP VA CHẠM vì chi phí một tàu rất lớn.</w:t>
+      </w:r>
+    </w:p>
+    <w:p>
+      <w:pPr>
+        <w:pStyle w:val="ListParagraph"/>
+        <w:numPr>
+          <w:ilvl w:val="0"/>
+          <w:numId w:val="41"/>
+        </w:numPr>
+      </w:pPr>
+      <w:r>
+        <w:t xml:space="preserve">Khi hết thời gian hoạt động của nhà máy, tự động cho các tàu về chỗ đỗ. </w:t>
+      </w:r>
+      <w:bookmarkStart w:id="9" w:name="_GoBack"/>
+      <w:bookmarkEnd w:id="9"/>
+    </w:p>
+    <w:p>
       <w:pPr>
         <w:pStyle w:val="Heading2"/>
       </w:pPr>
-      <w:bookmarkStart w:id="9" w:name="_Toc25660386"/>
-      <w:r>
-        <w:t>Yêu cầu khách hàng</w:t>
-      </w:r>
-      <w:bookmarkEnd w:id="9"/>
-    </w:p>
-    <w:p>
-      <w:pPr>
-        <w:pStyle w:val="Heading2"/>
-      </w:pPr>
       <w:bookmarkStart w:id="10" w:name="_Toc25660387"/>
       <w:r>
+        <w:lastRenderedPageBreak/>
         <w:t xml:space="preserve">Mô hình </w:t>
       </w:r>
       <w:r>
@@ -6219,7 +6285,6 @@
       </w:pPr>
       <w:bookmarkStart w:id="14" w:name="_Toc25660391"/>
       <w:r>
-        <w:lastRenderedPageBreak/>
         <w:t>Ước lượng</w:t>
       </w:r>
       <w:r>
@@ -9772,6 +9837,118 @@
     </w:lvl>
   </w:abstractNum>
   <w:abstractNum w:abstractNumId="27" w15:restartNumberingAfterBreak="0">
+    <w:nsid w:val="2A170151"/>
+    <w:multiLevelType w:val="hybridMultilevel"/>
+    <w:tmpl w:val="65165F82"/>
+    <w:lvl w:ilvl="0" w:tplc="131EAC24">
+      <w:numFmt w:val="bullet"/>
+      <w:lvlText w:val="-"/>
+      <w:lvlJc w:val="left"/>
+      <w:pPr>
+        <w:ind w:left="720" w:hanging="360"/>
+      </w:pPr>
+      <w:rPr>
+        <w:rFonts w:ascii="Tahoma" w:eastAsia="MS Mincho" w:hAnsi="Tahoma" w:cs="Tahoma" w:hint="default"/>
+      </w:rPr>
+    </w:lvl>
+    <w:lvl w:ilvl="1" w:tplc="04090003" w:tentative="1">
+      <w:start w:val="1"/>
+      <w:numFmt w:val="bullet"/>
+      <w:lvlText w:val="o"/>
+      <w:lvlJc w:val="left"/>
+      <w:pPr>
+        <w:ind w:left="1440" w:hanging="360"/>
+      </w:pPr>
+      <w:rPr>
+        <w:rFonts w:ascii="Courier New" w:hAnsi="Courier New" w:cs="Courier New" w:hint="default"/>
+      </w:rPr>
+    </w:lvl>
+    <w:lvl w:ilvl="2" w:tplc="04090005" w:tentative="1">
+      <w:start w:val="1"/>
+      <w:numFmt w:val="bullet"/>
+      <w:lvlText w:val=""/>
+      <w:lvlJc w:val="left"/>
+      <w:pPr>
+        <w:ind w:left="2160" w:hanging="360"/>
+      </w:pPr>
+      <w:rPr>
+        <w:rFonts w:ascii="Wingdings" w:hAnsi="Wingdings" w:hint="default"/>
+      </w:rPr>
+    </w:lvl>
+    <w:lvl w:ilvl="3" w:tplc="04090001" w:tentative="1">
+      <w:start w:val="1"/>
+      <w:numFmt w:val="bullet"/>
+      <w:lvlText w:val=""/>
+      <w:lvlJc w:val="left"/>
+      <w:pPr>
+        <w:ind w:left="2880" w:hanging="360"/>
+      </w:pPr>
+      <w:rPr>
+        <w:rFonts w:ascii="Symbol" w:hAnsi="Symbol" w:hint="default"/>
+      </w:rPr>
+    </w:lvl>
+    <w:lvl w:ilvl="4" w:tplc="04090003" w:tentative="1">
+      <w:start w:val="1"/>
+      <w:numFmt w:val="bullet"/>
+      <w:lvlText w:val="o"/>
+      <w:lvlJc w:val="left"/>
+      <w:pPr>
+        <w:ind w:left="3600" w:hanging="360"/>
+      </w:pPr>
+      <w:rPr>
+        <w:rFonts w:ascii="Courier New" w:hAnsi="Courier New" w:cs="Courier New" w:hint="default"/>
+      </w:rPr>
+    </w:lvl>
+    <w:lvl w:ilvl="5" w:tplc="04090005" w:tentative="1">
+      <w:start w:val="1"/>
+      <w:numFmt w:val="bullet"/>
+      <w:lvlText w:val=""/>
+      <w:lvlJc w:val="left"/>
+      <w:pPr>
+        <w:ind w:left="4320" w:hanging="360"/>
+      </w:pPr>
+      <w:rPr>
+        <w:rFonts w:ascii="Wingdings" w:hAnsi="Wingdings" w:hint="default"/>
+      </w:rPr>
+    </w:lvl>
+    <w:lvl w:ilvl="6" w:tplc="04090001" w:tentative="1">
+      <w:start w:val="1"/>
+      <w:numFmt w:val="bullet"/>
+      <w:lvlText w:val=""/>
+      <w:lvlJc w:val="left"/>
+      <w:pPr>
+        <w:ind w:left="5040" w:hanging="360"/>
+      </w:pPr>
+      <w:rPr>
+        <w:rFonts w:ascii="Symbol" w:hAnsi="Symbol" w:hint="default"/>
+      </w:rPr>
+    </w:lvl>
+    <w:lvl w:ilvl="7" w:tplc="04090003" w:tentative="1">
+      <w:start w:val="1"/>
+      <w:numFmt w:val="bullet"/>
+      <w:lvlText w:val="o"/>
+      <w:lvlJc w:val="left"/>
+      <w:pPr>
+        <w:ind w:left="5760" w:hanging="360"/>
+      </w:pPr>
+      <w:rPr>
+        <w:rFonts w:ascii="Courier New" w:hAnsi="Courier New" w:cs="Courier New" w:hint="default"/>
+      </w:rPr>
+    </w:lvl>
+    <w:lvl w:ilvl="8" w:tplc="04090005" w:tentative="1">
+      <w:start w:val="1"/>
+      <w:numFmt w:val="bullet"/>
+      <w:lvlText w:val=""/>
+      <w:lvlJc w:val="left"/>
+      <w:pPr>
+        <w:ind w:left="6480" w:hanging="360"/>
+      </w:pPr>
+      <w:rPr>
+        <w:rFonts w:ascii="Wingdings" w:hAnsi="Wingdings" w:hint="default"/>
+      </w:rPr>
+    </w:lvl>
+  </w:abstractNum>
+  <w:abstractNum w:abstractNumId="28" w15:restartNumberingAfterBreak="0">
     <w:nsid w:val="2A332316"/>
     <w:multiLevelType w:val="hybridMultilevel"/>
     <w:tmpl w:val="8D50A05A"/>
@@ -9883,7 +10060,7 @@
       </w:rPr>
     </w:lvl>
   </w:abstractNum>
-  <w:abstractNum w:abstractNumId="28" w15:restartNumberingAfterBreak="0">
+  <w:abstractNum w:abstractNumId="29" w15:restartNumberingAfterBreak="0">
     <w:nsid w:val="2D5B3E5E"/>
     <w:multiLevelType w:val="multilevel"/>
     <w:tmpl w:val="AC12CE28"/>
@@ -9999,7 +10176,7 @@
       </w:pPr>
     </w:lvl>
   </w:abstractNum>
-  <w:abstractNum w:abstractNumId="29" w15:restartNumberingAfterBreak="0">
+  <w:abstractNum w:abstractNumId="30" w15:restartNumberingAfterBreak="0">
     <w:nsid w:val="3A2B4E87"/>
     <w:multiLevelType w:val="multilevel"/>
     <w:tmpl w:val="AC12CE28"/>
@@ -10115,7 +10292,7 @@
       </w:pPr>
     </w:lvl>
   </w:abstractNum>
-  <w:abstractNum w:abstractNumId="30" w15:restartNumberingAfterBreak="0">
+  <w:abstractNum w:abstractNumId="31" w15:restartNumberingAfterBreak="0">
     <w:nsid w:val="434F6183"/>
     <w:multiLevelType w:val="hybridMultilevel"/>
     <w:tmpl w:val="77F43510"/>
@@ -10201,7 +10378,7 @@
       </w:pPr>
     </w:lvl>
   </w:abstractNum>
-  <w:abstractNum w:abstractNumId="31" w15:restartNumberingAfterBreak="0">
+  <w:abstractNum w:abstractNumId="32" w15:restartNumberingAfterBreak="0">
     <w:nsid w:val="48A10028"/>
     <w:multiLevelType w:val="hybridMultilevel"/>
     <w:tmpl w:val="58A2CCCA"/>
@@ -10290,7 +10467,7 @@
       </w:pPr>
     </w:lvl>
   </w:abstractNum>
-  <w:abstractNum w:abstractNumId="32" w15:restartNumberingAfterBreak="0">
+  <w:abstractNum w:abstractNumId="33" w15:restartNumberingAfterBreak="0">
     <w:nsid w:val="4EAF51D8"/>
     <w:multiLevelType w:val="hybridMultilevel"/>
     <w:tmpl w:val="58A2CCCA"/>
@@ -10379,7 +10556,119 @@
       </w:pPr>
     </w:lvl>
   </w:abstractNum>
-  <w:abstractNum w:abstractNumId="33" w15:restartNumberingAfterBreak="0">
+  <w:abstractNum w:abstractNumId="34" w15:restartNumberingAfterBreak="0">
+    <w:nsid w:val="51FC76FE"/>
+    <w:multiLevelType w:val="hybridMultilevel"/>
+    <w:tmpl w:val="052CAEAC"/>
+    <w:lvl w:ilvl="0" w:tplc="86C6CEA4">
+      <w:numFmt w:val="bullet"/>
+      <w:lvlText w:val="-"/>
+      <w:lvlJc w:val="left"/>
+      <w:pPr>
+        <w:ind w:left="720" w:hanging="360"/>
+      </w:pPr>
+      <w:rPr>
+        <w:rFonts w:ascii="Tahoma" w:eastAsia="MS Mincho" w:hAnsi="Tahoma" w:cs="Tahoma" w:hint="default"/>
+      </w:rPr>
+    </w:lvl>
+    <w:lvl w:ilvl="1" w:tplc="04090003" w:tentative="1">
+      <w:start w:val="1"/>
+      <w:numFmt w:val="bullet"/>
+      <w:lvlText w:val="o"/>
+      <w:lvlJc w:val="left"/>
+      <w:pPr>
+        <w:ind w:left="1440" w:hanging="360"/>
+      </w:pPr>
+      <w:rPr>
+        <w:rFonts w:ascii="Courier New" w:hAnsi="Courier New" w:cs="Courier New" w:hint="default"/>
+      </w:rPr>
+    </w:lvl>
+    <w:lvl w:ilvl="2" w:tplc="04090005" w:tentative="1">
+      <w:start w:val="1"/>
+      <w:numFmt w:val="bullet"/>
+      <w:lvlText w:val=""/>
+      <w:lvlJc w:val="left"/>
+      <w:pPr>
+        <w:ind w:left="2160" w:hanging="360"/>
+      </w:pPr>
+      <w:rPr>
+        <w:rFonts w:ascii="Wingdings" w:hAnsi="Wingdings" w:hint="default"/>
+      </w:rPr>
+    </w:lvl>
+    <w:lvl w:ilvl="3" w:tplc="04090001" w:tentative="1">
+      <w:start w:val="1"/>
+      <w:numFmt w:val="bullet"/>
+      <w:lvlText w:val=""/>
+      <w:lvlJc w:val="left"/>
+      <w:pPr>
+        <w:ind w:left="2880" w:hanging="360"/>
+      </w:pPr>
+      <w:rPr>
+        <w:rFonts w:ascii="Symbol" w:hAnsi="Symbol" w:hint="default"/>
+      </w:rPr>
+    </w:lvl>
+    <w:lvl w:ilvl="4" w:tplc="04090003" w:tentative="1">
+      <w:start w:val="1"/>
+      <w:numFmt w:val="bullet"/>
+      <w:lvlText w:val="o"/>
+      <w:lvlJc w:val="left"/>
+      <w:pPr>
+        <w:ind w:left="3600" w:hanging="360"/>
+      </w:pPr>
+      <w:rPr>
+        <w:rFonts w:ascii="Courier New" w:hAnsi="Courier New" w:cs="Courier New" w:hint="default"/>
+      </w:rPr>
+    </w:lvl>
+    <w:lvl w:ilvl="5" w:tplc="04090005" w:tentative="1">
+      <w:start w:val="1"/>
+      <w:numFmt w:val="bullet"/>
+      <w:lvlText w:val=""/>
+      <w:lvlJc w:val="left"/>
+      <w:pPr>
+        <w:ind w:left="4320" w:hanging="360"/>
+      </w:pPr>
+      <w:rPr>
+        <w:rFonts w:ascii="Wingdings" w:hAnsi="Wingdings" w:hint="default"/>
+      </w:rPr>
+    </w:lvl>
+    <w:lvl w:ilvl="6" w:tplc="04090001" w:tentative="1">
+      <w:start w:val="1"/>
+      <w:numFmt w:val="bullet"/>
+      <w:lvlText w:val=""/>
+      <w:lvlJc w:val="left"/>
+      <w:pPr>
+        <w:ind w:left="5040" w:hanging="360"/>
+      </w:pPr>
+      <w:rPr>
+        <w:rFonts w:ascii="Symbol" w:hAnsi="Symbol" w:hint="default"/>
+      </w:rPr>
+    </w:lvl>
+    <w:lvl w:ilvl="7" w:tplc="04090003" w:tentative="1">
+      <w:start w:val="1"/>
+      <w:numFmt w:val="bullet"/>
+      <w:lvlText w:val="o"/>
+      <w:lvlJc w:val="left"/>
+      <w:pPr>
+        <w:ind w:left="5760" w:hanging="360"/>
+      </w:pPr>
+      <w:rPr>
+        <w:rFonts w:ascii="Courier New" w:hAnsi="Courier New" w:cs="Courier New" w:hint="default"/>
+      </w:rPr>
+    </w:lvl>
+    <w:lvl w:ilvl="8" w:tplc="04090005" w:tentative="1">
+      <w:start w:val="1"/>
+      <w:numFmt w:val="bullet"/>
+      <w:lvlText w:val=""/>
+      <w:lvlJc w:val="left"/>
+      <w:pPr>
+        <w:ind w:left="6480" w:hanging="360"/>
+      </w:pPr>
+      <w:rPr>
+        <w:rFonts w:ascii="Wingdings" w:hAnsi="Wingdings" w:hint="default"/>
+      </w:rPr>
+    </w:lvl>
+  </w:abstractNum>
+  <w:abstractNum w:abstractNumId="35" w15:restartNumberingAfterBreak="0">
     <w:nsid w:val="58B72105"/>
     <w:multiLevelType w:val="multilevel"/>
     <w:tmpl w:val="D960FB60"/>
@@ -10528,7 +10817,7 @@
       </w:rPr>
     </w:lvl>
   </w:abstractNum>
-  <w:abstractNum w:abstractNumId="34" w15:restartNumberingAfterBreak="0">
+  <w:abstractNum w:abstractNumId="36" w15:restartNumberingAfterBreak="0">
     <w:nsid w:val="67C1146D"/>
     <w:multiLevelType w:val="hybridMultilevel"/>
     <w:tmpl w:val="7DA8282E"/>
@@ -10668,7 +10957,7 @@
       </w:rPr>
     </w:lvl>
   </w:abstractNum>
-  <w:abstractNum w:abstractNumId="35" w15:restartNumberingAfterBreak="0">
+  <w:abstractNum w:abstractNumId="37" w15:restartNumberingAfterBreak="0">
     <w:nsid w:val="6E6566D4"/>
     <w:multiLevelType w:val="hybridMultilevel"/>
     <w:tmpl w:val="DC94D102"/>
@@ -10757,7 +11046,7 @@
       </w:pPr>
     </w:lvl>
   </w:abstractNum>
-  <w:abstractNum w:abstractNumId="36" w15:restartNumberingAfterBreak="0">
+  <w:abstractNum w:abstractNumId="38" w15:restartNumberingAfterBreak="0">
     <w:nsid w:val="7745669D"/>
     <w:multiLevelType w:val="hybridMultilevel"/>
     <w:tmpl w:val="7C84415A"/>
@@ -10846,7 +11135,7 @@
       </w:pPr>
     </w:lvl>
   </w:abstractNum>
-  <w:abstractNum w:abstractNumId="37" w15:restartNumberingAfterBreak="0">
+  <w:abstractNum w:abstractNumId="39" w15:restartNumberingAfterBreak="0">
     <w:nsid w:val="79405515"/>
     <w:multiLevelType w:val="hybridMultilevel"/>
     <w:tmpl w:val="B588D586"/>
@@ -10962,7 +11251,7 @@
       </w:pPr>
     </w:lvl>
   </w:abstractNum>
-  <w:abstractNum w:abstractNumId="38" w15:restartNumberingAfterBreak="0">
+  <w:abstractNum w:abstractNumId="40" w15:restartNumberingAfterBreak="0">
     <w:nsid w:val="795348F1"/>
     <w:multiLevelType w:val="multilevel"/>
     <w:tmpl w:val="00000011"/>
@@ -11133,10 +11422,10 @@
     <w:abstractNumId w:val="22"/>
   </w:num>
   <w:num w:numId="20">
-    <w:abstractNumId w:val="38"/>
+    <w:abstractNumId w:val="40"/>
   </w:num>
   <w:num w:numId="21">
-    <w:abstractNumId w:val="37"/>
+    <w:abstractNumId w:val="39"/>
   </w:num>
   <w:num w:numId="22">
     <w:abstractNumId w:val="21"/>
@@ -11148,16 +11437,16 @@
     <w:abstractNumId w:val="23"/>
   </w:num>
   <w:num w:numId="25">
-    <w:abstractNumId w:val="28"/>
+    <w:abstractNumId w:val="29"/>
   </w:num>
   <w:num w:numId="26">
     <w:abstractNumId w:val="24"/>
   </w:num>
   <w:num w:numId="27">
-    <w:abstractNumId w:val="34"/>
+    <w:abstractNumId w:val="36"/>
   </w:num>
   <w:num w:numId="28">
-    <w:abstractNumId w:val="29"/>
+    <w:abstractNumId w:val="30"/>
   </w:num>
   <w:num w:numId="29">
     <w:abstractNumId w:val="20"/>
@@ -11166,31 +11455,37 @@
     <w:abstractNumId w:val="18"/>
   </w:num>
   <w:num w:numId="31">
-    <w:abstractNumId w:val="33"/>
+    <w:abstractNumId w:val="35"/>
   </w:num>
   <w:num w:numId="32">
-    <w:abstractNumId w:val="27"/>
+    <w:abstractNumId w:val="28"/>
   </w:num>
   <w:num w:numId="33">
-    <w:abstractNumId w:val="30"/>
+    <w:abstractNumId w:val="31"/>
   </w:num>
   <w:num w:numId="34">
     <w:abstractNumId w:val="26"/>
   </w:num>
   <w:num w:numId="35">
+    <w:abstractNumId w:val="33"/>
+  </w:num>
+  <w:num w:numId="36">
     <w:abstractNumId w:val="32"/>
   </w:num>
-  <w:num w:numId="36">
-    <w:abstractNumId w:val="31"/>
-  </w:num>
   <w:num w:numId="37">
-    <w:abstractNumId w:val="35"/>
+    <w:abstractNumId w:val="37"/>
   </w:num>
   <w:num w:numId="38">
     <w:abstractNumId w:val="25"/>
   </w:num>
   <w:num w:numId="39">
-    <w:abstractNumId w:val="36"/>
+    <w:abstractNumId w:val="38"/>
+  </w:num>
+  <w:num w:numId="40">
+    <w:abstractNumId w:val="34"/>
+  </w:num>
+  <w:num w:numId="41">
+    <w:abstractNumId w:val="27"/>
   </w:num>
 </w:numbering>
 </file>
@@ -13011,7 +13306,7 @@
 </file>
 
 <file path=customXml/itemProps1.xml><?xml version="1.0" encoding="utf-8"?>
-<ds:datastoreItem xmlns:ds="http://schemas.openxmlformats.org/officeDocument/2006/customXml" ds:itemID="{D33036C7-9D80-6D46-B0CB-1EB8008DDA39}">
+<ds:datastoreItem xmlns:ds="http://schemas.openxmlformats.org/officeDocument/2006/customXml" ds:itemID="{5BA9A300-5A49-474B-ADBA-FFF2F1D52A88}">
   <ds:schemaRefs>
     <ds:schemaRef ds:uri="http://schemas.openxmlformats.org/officeDocument/2006/bibliography"/>
   </ds:schemaRefs>

</xml_diff>

<commit_message>
Bổ sung yêu cầu khách hàng và mô hình hoạt động
</commit_message>
<xml_diff>
--- a/docs/BTL.docx
+++ b/docs/BTL.docx
@@ -3552,7 +3552,6 @@
           <w:color w:val="FF0000"/>
         </w:rPr>
       </w:pPr>
-      <w:proofErr w:type="gramStart"/>
       <w:r>
         <w:rPr>
           <w:b/>
@@ -3561,11 +3560,7 @@
         <w:t>references </w:t>
       </w:r>
       <w:r>
-        <w:t>:</w:t>
-      </w:r>
-      <w:proofErr w:type="gramEnd"/>
-      <w:r>
-        <w:t xml:space="preserve"> thư</w:t>
+        <w:t>: thư</w:t>
       </w:r>
       <w:r>
         <w:t xml:space="preserve"> mục chứa </w:t>
@@ -3824,23 +3819,13 @@
           <w:lang w:val="fr-FR"/>
         </w:rPr>
       </w:pPr>
-      <w:proofErr w:type="gramStart"/>
       <w:r>
         <w:rPr>
           <w:b/>
           <w:bCs/>
           <w:lang w:val="fr-FR"/>
         </w:rPr>
-        <w:t>sources:</w:t>
-      </w:r>
-      <w:proofErr w:type="gramEnd"/>
-      <w:r>
-        <w:rPr>
-          <w:b/>
-          <w:bCs/>
-          <w:lang w:val="fr-FR"/>
-        </w:rPr>
-        <w:t xml:space="preserve"> </w:t>
+        <w:t xml:space="preserve">sources: </w:t>
       </w:r>
       <w:r>
         <w:rPr>
@@ -4226,18 +4211,10 @@
         </w:numPr>
       </w:pPr>
       <w:r>
-        <w:t xml:space="preserve">Ở mỗi </w:t>
-      </w:r>
-      <w:proofErr w:type="gramStart"/>
-      <w:r>
-        <w:t>cột,</w:t>
-      </w:r>
-      <w:r>
-        <w:t xml:space="preserve">  yêu</w:t>
-      </w:r>
-      <w:proofErr w:type="gramEnd"/>
-      <w:r>
-        <w:t xml:space="preserve"> cầu t</w:t>
+        <w:t>Ở mỗi cột,</w:t>
+      </w:r>
+      <w:r>
+        <w:t xml:space="preserve">  yêu cầu t</w:t>
       </w:r>
       <w:r>
         <w:t>ạo ra</w:t>
@@ -5794,166 +5771,165 @@
           <w:i/>
           <w:iCs/>
         </w:rPr>
-        <w:t xml:space="preserve">(hay </w:t>
-      </w:r>
-      <w:proofErr w:type="gramStart"/>
+        <w:t xml:space="preserve">(hay BTL)  là dự án phát triển phần mềm điều hướng hệ thống tàu vận chuyển hàng </w:t>
+      </w:r>
       <w:r>
         <w:rPr>
           <w:i/>
           <w:iCs/>
         </w:rPr>
-        <w:t>BTL)  là</w:t>
-      </w:r>
-      <w:proofErr w:type="gramEnd"/>
+        <w:t xml:space="preserve">hình quả </w:t>
+      </w:r>
       <w:r>
         <w:rPr>
           <w:i/>
           <w:iCs/>
         </w:rPr>
-        <w:t xml:space="preserve"> dự án phát triển phần mềm điều hướng hệ thống tàu vận chuyển hàng </w:t>
+        <w:t>bóng bowling</w:t>
       </w:r>
       <w:r>
         <w:rPr>
           <w:i/>
           <w:iCs/>
         </w:rPr>
-        <w:t xml:space="preserve">hình quả </w:t>
-      </w:r>
-      <w:r>
+        <w:t>.</w:t>
+      </w:r>
+    </w:p>
+    <w:p>
+      <w:pPr>
+        <w:pStyle w:val="Heading2"/>
+      </w:pPr>
+      <w:bookmarkStart w:id="2" w:name="_Toc25660380"/>
+      <w:r>
+        <w:t>Công cụ quản lý</w:t>
+      </w:r>
+      <w:bookmarkEnd w:id="2"/>
+    </w:p>
+    <w:p>
+      <w:r>
+        <w:rPr>
+          <w:b/>
+          <w:bCs/>
+        </w:rPr>
+        <w:t xml:space="preserve">Link </w:t>
+      </w:r>
+      <w:r>
+        <w:rPr>
+          <w:b/>
+          <w:bCs/>
+        </w:rPr>
+        <w:t>Quản lý và phân chia công việc:</w:t>
+      </w:r>
+      <w:r>
+        <w:t xml:space="preserve"> </w:t>
+      </w:r>
+      <w:r>
+        <w:rPr>
+          <w:color w:val="FF0000"/>
+        </w:rPr>
+        <w:t>rebrand.ly/ms-planner-bowling-train-logistic</w:t>
+      </w:r>
+    </w:p>
+    <w:p>
+      <w:r>
+        <w:rPr>
+          <w:b/>
+          <w:bCs/>
+        </w:rPr>
+        <w:t xml:space="preserve">Link </w:t>
+      </w:r>
+      <w:r>
+        <w:rPr>
+          <w:b/>
+          <w:bCs/>
+        </w:rPr>
+        <w:t>Quản lý mã nguồn</w:t>
+      </w:r>
+      <w:r>
+        <w:rPr>
+          <w:b/>
+          <w:bCs/>
+        </w:rPr>
+        <w:t>:</w:t>
+      </w:r>
+      <w:r>
+        <w:t xml:space="preserve"> </w:t>
+      </w:r>
+      <w:r>
+        <w:t>Git</w:t>
+      </w:r>
+      <w:r>
+        <w:t>H</w:t>
+      </w:r>
+      <w:r>
+        <w:t>ub</w:t>
+      </w:r>
+      <w:r>
+        <w:t xml:space="preserve">/GitLab </w:t>
+      </w:r>
+      <w:r>
+        <w:rPr>
+          <w:color w:val="FF0000"/>
+        </w:rPr>
+        <w:t>rebrand.ly/github-bowling-train-logistic</w:t>
+      </w:r>
+    </w:p>
+    <w:p/>
+    <w:p>
+      <w:pPr>
+        <w:pStyle w:val="Heading1"/>
+      </w:pPr>
+      <w:bookmarkStart w:id="3" w:name="_Toc25660381"/>
+      <w:r>
+        <w:t>Các nhân sự tham gia dự án</w:t>
+      </w:r>
+      <w:bookmarkEnd w:id="3"/>
+    </w:p>
+    <w:p>
+      <w:pPr>
+        <w:pStyle w:val="Heading2"/>
+      </w:pPr>
+      <w:bookmarkStart w:id="4" w:name="_Toc25660382"/>
+      <w:r>
+        <w:t>Thông tin liên hệ phía khách hàng</w:t>
+      </w:r>
+      <w:bookmarkEnd w:id="4"/>
+    </w:p>
+    <w:p>
+      <w:pPr>
         <w:rPr>
           <w:i/>
           <w:iCs/>
         </w:rPr>
-        <w:t>bóng bowling</w:t>
-      </w:r>
+      </w:pPr>
       <w:r>
         <w:rPr>
           <w:i/>
           <w:iCs/>
         </w:rPr>
-        <w:t>.</w:t>
-      </w:r>
-    </w:p>
-    <w:p>
-      <w:pPr>
-        <w:pStyle w:val="Heading2"/>
-      </w:pPr>
-      <w:bookmarkStart w:id="2" w:name="_Toc25660380"/>
-      <w:r>
-        <w:t>Công cụ quản lý</w:t>
-      </w:r>
-      <w:bookmarkEnd w:id="2"/>
-    </w:p>
-    <w:p>
-      <w:r>
-        <w:rPr>
-          <w:b/>
-          <w:bCs/>
-        </w:rPr>
-        <w:t xml:space="preserve">Link </w:t>
-      </w:r>
-      <w:r>
-        <w:rPr>
-          <w:b/>
-          <w:bCs/>
-        </w:rPr>
-        <w:t>Quản lý và phân chia công việc:</w:t>
-      </w:r>
-      <w:r>
-        <w:t xml:space="preserve"> </w:t>
-      </w:r>
-      <w:r>
-        <w:rPr>
-          <w:color w:val="FF0000"/>
-        </w:rPr>
-        <w:t>rebrand.ly/ms-planner-bowling-train-logistic</w:t>
-      </w:r>
-    </w:p>
-    <w:p>
-      <w:r>
-        <w:rPr>
-          <w:b/>
-          <w:bCs/>
-        </w:rPr>
-        <w:t xml:space="preserve">Link </w:t>
-      </w:r>
-      <w:r>
-        <w:rPr>
-          <w:b/>
-          <w:bCs/>
-        </w:rPr>
-        <w:t>Quản lý mã nguồn</w:t>
-      </w:r>
-      <w:r>
-        <w:rPr>
-          <w:b/>
-          <w:bCs/>
-        </w:rPr>
-        <w:t>:</w:t>
-      </w:r>
-      <w:r>
-        <w:t xml:space="preserve"> </w:t>
-      </w:r>
-      <w:r>
-        <w:t>Git</w:t>
-      </w:r>
-      <w:r>
-        <w:t>H</w:t>
-      </w:r>
-      <w:r>
-        <w:t>ub</w:t>
-      </w:r>
-      <w:r>
-        <w:t xml:space="preserve">/GitLab </w:t>
-      </w:r>
-      <w:r>
-        <w:rPr>
-          <w:color w:val="FF0000"/>
-        </w:rPr>
-        <w:t>rebrand.ly/github-bowling-train-logistic</w:t>
-      </w:r>
-    </w:p>
-    <w:p/>
-    <w:p>
-      <w:pPr>
-        <w:pStyle w:val="Heading1"/>
-      </w:pPr>
-      <w:bookmarkStart w:id="3" w:name="_Toc25660381"/>
-      <w:r>
-        <w:t>Các nhân sự tham gia dự án</w:t>
-      </w:r>
-      <w:bookmarkEnd w:id="3"/>
-    </w:p>
-    <w:p>
-      <w:pPr>
-        <w:pStyle w:val="Heading2"/>
-      </w:pPr>
-      <w:bookmarkStart w:id="4" w:name="_Toc25660382"/>
-      <w:r>
-        <w:t>Thông tin liên hệ phía khách hàng</w:t>
-      </w:r>
-      <w:bookmarkEnd w:id="4"/>
-    </w:p>
-    <w:p>
-      <w:pPr>
+        <w:t xml:space="preserve">Anh </w:t>
+      </w:r>
+      <w:r>
         <w:rPr>
           <w:i/>
           <w:iCs/>
         </w:rPr>
-      </w:pPr>
-      <w:r>
+        <w:t>Nguyễn Đức Tiến</w:t>
+      </w:r>
+    </w:p>
+    <w:p>
+      <w:pPr>
         <w:rPr>
           <w:i/>
           <w:iCs/>
         </w:rPr>
-        <w:t xml:space="preserve">Anh </w:t>
-      </w:r>
+      </w:pPr>
       <w:r>
         <w:rPr>
           <w:i/>
           <w:iCs/>
         </w:rPr>
-        <w:t>Nguyễn Đức Tiến</w:t>
+        <w:t>SĐT: 0123456789.</w:t>
       </w:r>
     </w:p>
     <w:p>
@@ -5968,128 +5944,113 @@
           <w:i/>
           <w:iCs/>
         </w:rPr>
-        <w:t>SĐT: 0123456789.</w:t>
-      </w:r>
-    </w:p>
-    <w:p>
-      <w:pPr>
+        <w:t xml:space="preserve">Email: </w:t>
+      </w:r>
+      <w:r>
         <w:rPr>
           <w:i/>
           <w:iCs/>
         </w:rPr>
-      </w:pPr>
+        <w:t>tien.nguyenduc</w:t>
+      </w:r>
       <w:r>
         <w:rPr>
           <w:i/>
           <w:iCs/>
         </w:rPr>
-        <w:t xml:space="preserve">Email: </w:t>
-      </w:r>
-      <w:r>
+        <w:t>@gmail.com.</w:t>
+      </w:r>
+    </w:p>
+    <w:p>
+      <w:pPr>
+        <w:pStyle w:val="Heading2"/>
+      </w:pPr>
+      <w:bookmarkStart w:id="5" w:name="_Toc25660383"/>
+      <w:r>
+        <w:t>Thông tin liên hệ phía công ty</w:t>
+      </w:r>
+      <w:bookmarkEnd w:id="5"/>
+    </w:p>
+    <w:p>
+      <w:pPr>
         <w:rPr>
           <w:i/>
           <w:iCs/>
         </w:rPr>
-        <w:t>tien.nguyenduc</w:t>
-      </w:r>
+      </w:pPr>
       <w:r>
         <w:rPr>
           <w:i/>
           <w:iCs/>
         </w:rPr>
-        <w:t>@gmail.com.</w:t>
-      </w:r>
-    </w:p>
-    <w:p>
-      <w:pPr>
-        <w:pStyle w:val="Heading2"/>
-      </w:pPr>
-      <w:bookmarkStart w:id="5" w:name="_Toc25660383"/>
-      <w:r>
-        <w:t>Thông tin liên hệ phía công ty</w:t>
-      </w:r>
-      <w:bookmarkEnd w:id="5"/>
-    </w:p>
-    <w:p>
-      <w:pPr>
+        <w:t xml:space="preserve">Lập trình viên:  </w:t>
+      </w:r>
+      <w:r>
         <w:rPr>
           <w:i/>
           <w:iCs/>
         </w:rPr>
-      </w:pPr>
-      <w:r>
+        <w:t>Bùi Phan Thanh Cường, Thân Văn Thái, Tôn Thiện Vĩnh</w:t>
+      </w:r>
+    </w:p>
+    <w:p>
+      <w:pPr>
+        <w:pStyle w:val="Heading2"/>
+      </w:pPr>
+      <w:bookmarkStart w:id="6" w:name="_Toc25660384"/>
+      <w:r>
+        <w:t>Phân chia vai trò của thành viên dự án và khách hàng</w:t>
+      </w:r>
+      <w:bookmarkEnd w:id="6"/>
+    </w:p>
+    <w:p>
+      <w:pPr>
         <w:rPr>
           <w:i/>
           <w:iCs/>
         </w:rPr>
-        <w:t xml:space="preserve">Lập trình viên:  </w:t>
-      </w:r>
+      </w:pPr>
       <w:r>
         <w:rPr>
           <w:i/>
           <w:iCs/>
         </w:rPr>
-        <w:t>Bùi Phan Thanh Cường, Thân Văn Thái, Tôn Thiện Vĩnh</w:t>
-      </w:r>
-    </w:p>
-    <w:p>
-      <w:pPr>
-        <w:pStyle w:val="Heading2"/>
-      </w:pPr>
-      <w:bookmarkStart w:id="6" w:name="_Toc25660384"/>
-      <w:r>
-        <w:t>Phân chia vai trò của thành viên dự án và khách hàng</w:t>
-      </w:r>
-      <w:bookmarkEnd w:id="6"/>
-    </w:p>
-    <w:p>
-      <w:pPr>
+        <w:t xml:space="preserve">Giám đốc: </w:t>
+      </w:r>
+      <w:r>
         <w:rPr>
           <w:i/>
           <w:iCs/>
         </w:rPr>
-      </w:pPr>
-      <w:r>
+        <w:t>Hoằng, tài chính nhân sự</w:t>
+      </w:r>
+    </w:p>
+    <w:p>
+      <w:pPr>
         <w:rPr>
           <w:i/>
           <w:iCs/>
         </w:rPr>
-        <w:t xml:space="preserve">Giám đốc: </w:t>
-      </w:r>
+      </w:pPr>
       <w:r>
         <w:rPr>
           <w:i/>
           <w:iCs/>
         </w:rPr>
-        <w:t>Hoằng, tài chính nhân sự</w:t>
-      </w:r>
-    </w:p>
-    <w:p>
-      <w:pPr>
+        <w:t>Cường, Thái, Vĩnh</w:t>
+      </w:r>
+      <w:r>
         <w:rPr>
           <w:i/>
           <w:iCs/>
         </w:rPr>
-      </w:pPr>
+        <w:t>: IT, chi tiết, báo tiến đ</w:t>
+      </w:r>
       <w:r>
         <w:rPr>
           <w:i/>
           <w:iCs/>
         </w:rPr>
-        <w:t>Cường, Thái, Vĩnh</w:t>
-      </w:r>
-      <w:r>
-        <w:rPr>
-          <w:i/>
-          <w:iCs/>
-        </w:rPr>
-        <w:t>: IT, chi tiết, báo tiến đ</w:t>
-      </w:r>
-      <w:r>
-        <w:rPr>
-          <w:i/>
-          <w:iCs/>
-        </w:rPr>
         <w:t>ộ</w:t>
       </w:r>
     </w:p>
@@ -6117,7 +6078,16 @@
     </w:p>
     <w:p>
       <w:r>
-        <w:t>Anh Tiến yêu cầu một phần mềm dùng để điều hướng các tàu chở hàng hình bowling trong công ty của anh có các yêu cầu sau:</w:t>
+        <w:t xml:space="preserve">Anh Tiến yêu cầu </w:t>
+      </w:r>
+      <w:r>
+        <w:t xml:space="preserve">tạo </w:t>
+      </w:r>
+      <w:r>
+        <w:t xml:space="preserve">một phần mềm dùng để điều hướng các tàu chở hàng hình bowling trong </w:t>
+      </w:r>
+      <w:r>
+        <w:t>nhà máy. Các yêu cầu được đưa ra bao gồm:</w:t>
       </w:r>
     </w:p>
     <w:p>
@@ -6141,7 +6111,7 @@
         </w:numPr>
       </w:pPr>
       <w:r>
-        <w:t>Có khả năng cho phép điều hướng thủ công.</w:t>
+        <w:t>Các tàu KHÔNG ĐƯỢC PHÉP VA CHẠM vì chi phí một tàu rất lớn.</w:t>
       </w:r>
     </w:p>
     <w:p>
@@ -6153,7 +6123,7 @@
         </w:numPr>
       </w:pPr>
       <w:r>
-        <w:t>Phân quyền rõ ràng giữa người giám sát và người điều khiển</w:t>
+        <w:t xml:space="preserve">Khi hết thời gian hoạt động của nhà máy, tự động cho các tàu về chỗ đỗ. </w:t>
       </w:r>
     </w:p>
     <w:p>
@@ -6165,7 +6135,7 @@
         </w:numPr>
       </w:pPr>
       <w:r>
-        <w:t>Các tàu KHÔNG ĐƯỢC PHÉP VA CHẠM vì chi phí một tàu rất lớn.</w:t>
+        <w:t>Có khả năng cho phép điều hướng thủ công.</w:t>
       </w:r>
     </w:p>
     <w:p>
@@ -6177,16 +6147,17 @@
         </w:numPr>
       </w:pPr>
       <w:r>
-        <w:t xml:space="preserve">Khi hết thời gian hoạt động của nhà máy, tự động cho các tàu về chỗ đỗ. </w:t>
-      </w:r>
-      <w:bookmarkStart w:id="9" w:name="_GoBack"/>
-      <w:bookmarkEnd w:id="9"/>
+        <w:t>Phân quyền rõ ràng giữa người giám sát và người điều khiển</w:t>
+      </w:r>
+      <w:r>
+        <w:t>.</w:t>
+      </w:r>
     </w:p>
     <w:p>
       <w:pPr>
         <w:pStyle w:val="Heading2"/>
       </w:pPr>
-      <w:bookmarkStart w:id="10" w:name="_Toc25660387"/>
+      <w:bookmarkStart w:id="9" w:name="_Toc25660387"/>
       <w:r>
         <w:lastRenderedPageBreak/>
         <w:t xml:space="preserve">Mô hình </w:t>
@@ -6200,16 +6171,46 @@
       <w:r>
         <w:t xml:space="preserve"> – nghiệp vụ</w:t>
       </w:r>
+      <w:bookmarkEnd w:id="9"/>
+    </w:p>
+    <w:p>
+      <w:r>
+        <w:t>Hiện tại, nhà máy đang sản xuất trên mô hình tự động, các sản phẩm được di chuyển giữa các khâu sản xuất đều thông qua các con tàu bowling trong nhà máy. Trong nhà máy có các đường ray để tàu có thể chạy giữa các băng truyền sản xuất và kho lưu trữ.</w:t>
+      </w:r>
+    </w:p>
+    <w:p>
+      <w:r>
+        <w:t>Một đường đi giữa các băng truyền và kho có từ 3 tới 4 đường ray, mỗi đường ray chỉ phục vụ cho 1 chiều đi trong một thời điểm. Giữa các khu vực khác nhau sẽ có các điểm giao nhau để các tàu thuận tiện đi lại.</w:t>
+      </w:r>
+    </w:p>
+    <w:p>
+      <w:r>
+        <w:t xml:space="preserve">Các tàu đều hoạt động tự động. Việc lấy/trả hàng đều đã được hoạt động thông qua hệ điều hành có sẵn của các tàu. Khi xong việc lấy/trả hàng, </w:t>
+      </w:r>
+      <w:r>
+        <w:t>tàu sẽ ra hiệu cho hệ thống phân đường hiện tại báo hiện đã xong, và hệ thống sẽ tính toán và trả về đường đi tiếp theo cho tàu.</w:t>
+      </w:r>
+    </w:p>
+    <w:p>
+      <w:r>
+        <w:t>Có một bến đỗ cho các tàu vào cuối ngày lúc hệ thống dừng làm việc.</w:t>
+      </w:r>
+    </w:p>
+    <w:p>
+      <w:pPr>
+        <w:pStyle w:val="Heading2"/>
+      </w:pPr>
+      <w:bookmarkStart w:id="10" w:name="_Toc25660388"/>
+      <w:r>
+        <w:t>Mô hình hoạt động dự kiến sau khi áp dụng sản phẩm mới</w:t>
+      </w:r>
       <w:bookmarkEnd w:id="10"/>
     </w:p>
     <w:p>
-      <w:pPr>
-        <w:pStyle w:val="Heading2"/>
-      </w:pPr>
-      <w:bookmarkStart w:id="11" w:name="_Toc25660388"/>
-      <w:r>
-        <w:t>Mô hình hoạt động dự kiến sau khi áp dụng sản phẩm mới</w:t>
-      </w:r>
+      <w:r>
+        <w:t>Dự kiến sẽ thí điểm ở nhà máy ở khu công nghiệp Thái Nguyên, sau đó sẽ mở rộng ra các nhà máy đặt ở khu công nghiệp Phú Nghĩa, Sài Gòn. Cuối cùng sẽ mở rộng ra các nhà máy đặt ở Trung Quốc và Ấn Độ.</w:t>
+      </w:r>
+      <w:bookmarkStart w:id="11" w:name="_GoBack"/>
       <w:bookmarkEnd w:id="11"/>
     </w:p>
     <w:p>
@@ -6468,33 +6469,20 @@
         <w:rPr>
           <w:i/>
         </w:rPr>
-        <w:t xml:space="preserve">phát </w:t>
-      </w:r>
-      <w:proofErr w:type="gramStart"/>
-      <w:r>
+        <w:t>phát triển  +  Chi phí kiểm thử</w:t>
+      </w:r>
+    </w:p>
+    <w:p>
+      <w:pPr>
         <w:rPr>
           <w:i/>
         </w:rPr>
-        <w:t>triển  +</w:t>
-      </w:r>
-      <w:proofErr w:type="gramEnd"/>
+      </w:pPr>
       <w:r>
         <w:rPr>
           <w:i/>
         </w:rPr>
-        <w:t xml:space="preserve">  Chi phí kiểm thử</w:t>
-      </w:r>
-    </w:p>
-    <w:p>
-      <w:pPr>
-        <w:rPr>
-          <w:i/>
-        </w:rPr>
-      </w:pPr>
-      <w:r>
-        <w:rPr>
-          <w:i/>
-        </w:rPr>
+        <w:lastRenderedPageBreak/>
         <w:t>Chi phí vận hành</w:t>
       </w:r>
       <w:r>
@@ -6617,7 +6605,6 @@
       </w:pPr>
       <w:bookmarkStart w:id="21" w:name="_Toc25660398"/>
       <w:r>
-        <w:lastRenderedPageBreak/>
         <w:t>Phân tích thiết kế</w:t>
       </w:r>
       <w:bookmarkEnd w:id="21"/>
@@ -6955,6 +6942,7 @@
         <w:ind w:left="720"/>
       </w:pPr>
       <w:r>
+        <w:lastRenderedPageBreak/>
         <w:tab/>
       </w:r>
     </w:p>
@@ -7039,7 +7027,6 @@
         </w:numPr>
       </w:pPr>
       <w:r>
-        <w:lastRenderedPageBreak/>
         <w:t>Phân bố commit của dự án (sáng chiều đêm…)</w:t>
       </w:r>
     </w:p>
@@ -13306,7 +13293,7 @@
 </file>
 
 <file path=customXml/itemProps1.xml><?xml version="1.0" encoding="utf-8"?>
-<ds:datastoreItem xmlns:ds="http://schemas.openxmlformats.org/officeDocument/2006/customXml" ds:itemID="{5BA9A300-5A49-474B-ADBA-FFF2F1D52A88}">
+<ds:datastoreItem xmlns:ds="http://schemas.openxmlformats.org/officeDocument/2006/customXml" ds:itemID="{F56641A4-24C8-0041-BA51-610AFFBA85E2}">
   <ds:schemaRefs>
     <ds:schemaRef ds:uri="http://schemas.openxmlformats.org/officeDocument/2006/bibliography"/>
   </ds:schemaRefs>

</xml_diff>

<commit_message>
Cập nhật phần 3 - khảo sát dự án
</commit_message>
<xml_diff>
--- a/docs/BTL.docx
+++ b/docs/BTL.docx
@@ -176,6 +176,8 @@
           <w:szCs w:val="32"/>
         </w:rPr>
       </w:pPr>
+      <w:bookmarkStart w:id="0" w:name="_GoBack"/>
+      <w:bookmarkEnd w:id="0"/>
     </w:p>
     <w:p>
       <w:pPr>
@@ -3552,6 +3554,7 @@
           <w:color w:val="FF0000"/>
         </w:rPr>
       </w:pPr>
+      <w:proofErr w:type="gramStart"/>
       <w:r>
         <w:rPr>
           <w:b/>
@@ -3560,7 +3563,11 @@
         <w:t>references </w:t>
       </w:r>
       <w:r>
-        <w:t>: thư</w:t>
+        <w:t>:</w:t>
+      </w:r>
+      <w:proofErr w:type="gramEnd"/>
+      <w:r>
+        <w:t xml:space="preserve"> thư</w:t>
       </w:r>
       <w:r>
         <w:t xml:space="preserve"> mục chứa </w:t>
@@ -3819,13 +3826,23 @@
           <w:lang w:val="fr-FR"/>
         </w:rPr>
       </w:pPr>
+      <w:proofErr w:type="gramStart"/>
       <w:r>
         <w:rPr>
           <w:b/>
           <w:bCs/>
           <w:lang w:val="fr-FR"/>
         </w:rPr>
-        <w:t xml:space="preserve">sources: </w:t>
+        <w:t>sources:</w:t>
+      </w:r>
+      <w:proofErr w:type="gramEnd"/>
+      <w:r>
+        <w:rPr>
+          <w:b/>
+          <w:bCs/>
+          <w:lang w:val="fr-FR"/>
+        </w:rPr>
+        <w:t xml:space="preserve"> </w:t>
       </w:r>
       <w:r>
         <w:rPr>
@@ -4211,10 +4228,18 @@
         </w:numPr>
       </w:pPr>
       <w:r>
-        <w:t>Ở mỗi cột,</w:t>
-      </w:r>
-      <w:r>
-        <w:t xml:space="preserve">  yêu cầu t</w:t>
+        <w:t xml:space="preserve">Ở mỗi </w:t>
+      </w:r>
+      <w:proofErr w:type="gramStart"/>
+      <w:r>
+        <w:t>cột,</w:t>
+      </w:r>
+      <w:r>
+        <w:t xml:space="preserve">  yêu</w:t>
+      </w:r>
+      <w:proofErr w:type="gramEnd"/>
+      <w:r>
+        <w:t xml:space="preserve"> cầu t</w:t>
       </w:r>
       <w:r>
         <w:t>ạo ra</w:t>
@@ -4388,10 +4413,10 @@
               </wp:inline>
             </w:drawing>
           </mc:Choice>
-          <mc:Fallback>
-            <w:pict>
-              <v:group w14:anchorId="456B0A6C" id="Canvas 5" o:spid="_x0000_s1026" editas="canvas" style="width:210.35pt;height:92.05pt;mso-position-horizontal-relative:char;mso-position-vertical-relative:line" coordsize="26714,11684" o:gfxdata="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">
-                <v:shapetype id="_x0000_t75" coordsize="21600,21600" o:spt="75" o:preferrelative="t" path="m@4@5l@4@11@9@11@9@5xe" filled="f" stroked="f">
+          <mc:Fallback xmlns:a="http://schemas.openxmlformats.org/drawingml/2006/main" xmlns:pic="http://schemas.openxmlformats.org/drawingml/2006/picture" xmlns:a14="http://schemas.microsoft.com/office/drawing/2010/main">
+            <w:pict w14:anchorId="142BAD98">
+              <v:group id="Canvas 5" style="width:210.35pt;height:92.05pt;mso-position-horizontal-relative:char;mso-position-vertical-relative:line" coordsize="26714,11684" o:spid="_x0000_s1026" editas="canvas" w14:anchorId="456B0A6C" o:gfxdata="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">
+                <v:shapetype id="_x0000_t75" coordsize="21600,21600" filled="f" stroked="f" o:spt="75" o:preferrelative="t" path="m@4@5l@4@11@9@11@9@5xe">
                   <v:stroke joinstyle="miter"/>
                   <v:formulas>
                     <v:f eqn="if lineDrawn pixelLineWidth 0"/>
@@ -4407,14 +4432,14 @@
                     <v:f eqn="prod @7 21600 pixelHeight"/>
                     <v:f eqn="sum @10 21600 0"/>
                   </v:formulas>
-                  <v:path o:extrusionok="f" gradientshapeok="t" o:connecttype="rect"/>
+                  <v:path gradientshapeok="t" o:connecttype="rect" o:extrusionok="f"/>
                   <o:lock v:ext="edit" aspectratio="t"/>
                 </v:shapetype>
-                <v:shape id="_x0000_s1027" type="#_x0000_t75" style="position:absolute;width:26714;height:11684;visibility:visible;mso-wrap-style:square" filled="t" stroked="t" strokecolor="#7f7f7f [1612]">
+                <v:shape id="_x0000_s1027" style="position:absolute;width:26714;height:11684;visibility:visible;mso-wrap-style:square" filled="t" stroked="t" strokecolor="#7f7f7f [1612]" type="#_x0000_t75">
                   <v:fill o:detectmouseclick="t"/>
                   <v:path o:connecttype="none"/>
                 </v:shape>
-                <v:oval id="Oval 6" o:spid="_x0000_s1028" style="position:absolute;left:11767;top:7315;width:2942;height:3021;visibility:visible;mso-wrap-style:square;v-text-anchor:middle" o:gfxdata="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" fillcolor="white [3201]" strokecolor="black [3200]" strokeweight="2pt"/>
+                <v:oval id="Oval 6" style="position:absolute;left:11767;top:7315;width:2942;height:3021;visibility:visible;mso-wrap-style:square;v-text-anchor:middle" o:spid="_x0000_s1028" fillcolor="white [3201]" strokecolor="black [3200]" strokeweight="2pt" o:gfxdata="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"/>
                 <w10:anchorlock/>
               </v:group>
             </w:pict>
@@ -5699,9 +5724,10 @@
         <w:sectPr>
           <w:headerReference w:type="even" r:id="rId13"/>
           <w:headerReference w:type="default" r:id="rId14"/>
-          <w:footerReference w:type="default" r:id="rId15"/>
-          <w:headerReference w:type="first" r:id="rId16"/>
-          <w:footerReference w:type="first" r:id="rId17"/>
+          <w:footerReference w:type="even" r:id="rId15"/>
+          <w:footerReference w:type="default" r:id="rId16"/>
+          <w:headerReference w:type="first" r:id="rId17"/>
+          <w:footerReference w:type="first" r:id="rId18"/>
           <w:footnotePr>
             <w:pos w:val="beneathText"/>
           </w:footnotePr>
@@ -5718,25 +5744,25 @@
       <w:pPr>
         <w:pStyle w:val="Heading1"/>
       </w:pPr>
-      <w:bookmarkStart w:id="0" w:name="_Toc25660378"/>
+      <w:bookmarkStart w:id="1" w:name="_Toc25660378"/>
       <w:r>
         <w:lastRenderedPageBreak/>
         <w:t>Giới thiệu dự án</w:t>
       </w:r>
-      <w:bookmarkEnd w:id="0"/>
+      <w:bookmarkEnd w:id="1"/>
     </w:p>
     <w:p>
       <w:pPr>
         <w:pStyle w:val="Heading2"/>
       </w:pPr>
-      <w:bookmarkStart w:id="1" w:name="_Toc25660379"/>
+      <w:bookmarkStart w:id="2" w:name="_Toc25660379"/>
       <w:r>
         <w:t xml:space="preserve">Mô tả </w:t>
       </w:r>
       <w:r>
         <w:t>dự án</w:t>
       </w:r>
-      <w:bookmarkEnd w:id="1"/>
+      <w:bookmarkEnd w:id="2"/>
     </w:p>
     <w:p>
       <w:pPr>
@@ -5757,41 +5783,50 @@
           <w:i/>
           <w:iCs/>
         </w:rPr>
-        <w:t xml:space="preserve"> Train Logistic</w:t>
+        <w:t xml:space="preserve"> Train Logistic </w:t>
       </w:r>
       <w:r>
         <w:rPr>
           <w:i/>
           <w:iCs/>
         </w:rPr>
-        <w:t xml:space="preserve"> </w:t>
-      </w:r>
+        <w:t xml:space="preserve">(hay </w:t>
+      </w:r>
+      <w:proofErr w:type="gramStart"/>
       <w:r>
         <w:rPr>
           <w:i/>
           <w:iCs/>
         </w:rPr>
-        <w:t xml:space="preserve">(hay BTL)  là dự án phát triển phần mềm điều hướng hệ thống tàu vận chuyển hàng </w:t>
-      </w:r>
+        <w:t>BTL)  là</w:t>
+      </w:r>
+      <w:proofErr w:type="gramEnd"/>
       <w:r>
         <w:rPr>
           <w:i/>
           <w:iCs/>
         </w:rPr>
-        <w:t xml:space="preserve">hình quả </w:t>
+        <w:t xml:space="preserve"> dự án phát triển phần mềm điều hướng hệ thống tàu vận chuyển hàng </w:t>
       </w:r>
       <w:r>
         <w:rPr>
           <w:i/>
           <w:iCs/>
         </w:rPr>
-        <w:t>bóng bowling</w:t>
+        <w:t xml:space="preserve">hình quả </w:t>
       </w:r>
       <w:r>
         <w:rPr>
           <w:i/>
           <w:iCs/>
         </w:rPr>
+        <w:t>bóng bowling</w:t>
+      </w:r>
+      <w:r>
+        <w:rPr>
+          <w:i/>
+          <w:iCs/>
+        </w:rPr>
         <w:t>.</w:t>
       </w:r>
     </w:p>
@@ -5799,11 +5834,11 @@
       <w:pPr>
         <w:pStyle w:val="Heading2"/>
       </w:pPr>
-      <w:bookmarkStart w:id="2" w:name="_Toc25660380"/>
+      <w:bookmarkStart w:id="3" w:name="_Toc25660380"/>
       <w:r>
         <w:t>Công cụ quản lý</w:t>
       </w:r>
-      <w:bookmarkEnd w:id="2"/>
+      <w:bookmarkEnd w:id="3"/>
     </w:p>
     <w:p>
       <w:r>
@@ -5879,21 +5914,21 @@
       <w:pPr>
         <w:pStyle w:val="Heading1"/>
       </w:pPr>
-      <w:bookmarkStart w:id="3" w:name="_Toc25660381"/>
+      <w:bookmarkStart w:id="4" w:name="_Toc25660381"/>
       <w:r>
         <w:t>Các nhân sự tham gia dự án</w:t>
       </w:r>
-      <w:bookmarkEnd w:id="3"/>
+      <w:bookmarkEnd w:id="4"/>
     </w:p>
     <w:p>
       <w:pPr>
         <w:pStyle w:val="Heading2"/>
       </w:pPr>
-      <w:bookmarkStart w:id="4" w:name="_Toc25660382"/>
+      <w:bookmarkStart w:id="5" w:name="_Toc25660382"/>
       <w:r>
         <w:t>Thông tin liên hệ phía khách hàng</w:t>
       </w:r>
-      <w:bookmarkEnd w:id="4"/>
+      <w:bookmarkEnd w:id="5"/>
     </w:p>
     <w:p>
       <w:pPr>
@@ -5965,11 +6000,11 @@
       <w:pPr>
         <w:pStyle w:val="Heading2"/>
       </w:pPr>
-      <w:bookmarkStart w:id="5" w:name="_Toc25660383"/>
+      <w:bookmarkStart w:id="6" w:name="_Toc25660383"/>
       <w:r>
         <w:t>Thông tin liên hệ phía công ty</w:t>
       </w:r>
-      <w:bookmarkEnd w:id="5"/>
+      <w:bookmarkEnd w:id="6"/>
     </w:p>
     <w:p>
       <w:pPr>
@@ -5983,74 +6018,144 @@
           <w:i/>
           <w:iCs/>
         </w:rPr>
-        <w:t xml:space="preserve">Lập trình viên:  </w:t>
-      </w:r>
-      <w:r>
+        <w:t>Giám đốc: Trần Văn Hoằng.</w:t>
+      </w:r>
+    </w:p>
+    <w:p>
+      <w:pPr>
         <w:rPr>
           <w:i/>
           <w:iCs/>
         </w:rPr>
-        <w:t>Bùi Phan Thanh Cường, Thân Văn Thái, Tôn Thiện Vĩnh</w:t>
-      </w:r>
-    </w:p>
-    <w:p>
-      <w:pPr>
-        <w:pStyle w:val="Heading2"/>
-      </w:pPr>
-      <w:bookmarkStart w:id="6" w:name="_Toc25660384"/>
-      <w:r>
-        <w:t>Phân chia vai trò của thành viên dự án và khách hàng</w:t>
-      </w:r>
-      <w:bookmarkEnd w:id="6"/>
-    </w:p>
-    <w:p>
-      <w:pPr>
+      </w:pPr>
+      <w:r>
         <w:rPr>
           <w:i/>
           <w:iCs/>
         </w:rPr>
-      </w:pPr>
-      <w:r>
+        <w:t>SĐT: 0987654321.</w:t>
+      </w:r>
+    </w:p>
+    <w:p>
+      <w:pPr>
         <w:rPr>
           <w:i/>
           <w:iCs/>
         </w:rPr>
-        <w:t xml:space="preserve">Giám đốc: </w:t>
-      </w:r>
+      </w:pPr>
       <w:r>
         <w:rPr>
           <w:i/>
           <w:iCs/>
         </w:rPr>
-        <w:t>Hoằng, tài chính nhân sự</w:t>
-      </w:r>
-    </w:p>
-    <w:p>
-      <w:pPr>
+        <w:t xml:space="preserve">Email: </w:t>
+      </w:r>
+      <w:hyperlink r:id="rId19">
+        <w:r>
+          <w:rPr>
+            <w:rStyle w:val="Hyperlink"/>
+            <w:i/>
+            <w:iCs/>
+          </w:rPr>
+          <w:t>hoang.tranvan@gmail.com</w:t>
+        </w:r>
+      </w:hyperlink>
+      <w:r>
         <w:rPr>
           <w:i/>
           <w:iCs/>
         </w:rPr>
-      </w:pPr>
-      <w:r>
+        <w:t>.</w:t>
+      </w:r>
+    </w:p>
+    <w:p>
+      <w:pPr>
         <w:rPr>
           <w:i/>
           <w:iCs/>
         </w:rPr>
-        <w:t>Cường, Thái, Vĩnh</w:t>
-      </w:r>
-      <w:r>
+      </w:pPr>
+    </w:p>
+    <w:p>
+      <w:pPr>
         <w:rPr>
           <w:i/>
           <w:iCs/>
         </w:rPr>
-        <w:t>: IT, chi tiết, báo tiến đ</w:t>
-      </w:r>
+      </w:pPr>
       <w:r>
         <w:rPr>
           <w:i/>
           <w:iCs/>
         </w:rPr>
+        <w:t xml:space="preserve">Lập trình viên:  </w:t>
+      </w:r>
+      <w:r>
+        <w:rPr>
+          <w:i/>
+          <w:iCs/>
+        </w:rPr>
+        <w:t>Bùi Phan Thanh Cường, Thân Văn Thái, Tôn Thiện Vĩnh</w:t>
+      </w:r>
+    </w:p>
+    <w:p>
+      <w:pPr>
+        <w:pStyle w:val="Heading2"/>
+      </w:pPr>
+      <w:bookmarkStart w:id="7" w:name="_Toc25660384"/>
+      <w:r>
+        <w:t>Phân chia vai trò của thành viên dự án và khách hàng</w:t>
+      </w:r>
+      <w:bookmarkEnd w:id="7"/>
+    </w:p>
+    <w:p>
+      <w:pPr>
+        <w:rPr>
+          <w:i/>
+          <w:iCs/>
+        </w:rPr>
+      </w:pPr>
+      <w:r>
+        <w:rPr>
+          <w:i/>
+          <w:iCs/>
+        </w:rPr>
+        <w:t xml:space="preserve">Giám đốc: </w:t>
+      </w:r>
+      <w:r>
+        <w:rPr>
+          <w:i/>
+          <w:iCs/>
+        </w:rPr>
+        <w:t>Hoằng, tài chính nhân sự</w:t>
+      </w:r>
+    </w:p>
+    <w:p>
+      <w:pPr>
+        <w:rPr>
+          <w:i/>
+          <w:iCs/>
+        </w:rPr>
+      </w:pPr>
+      <w:r>
+        <w:rPr>
+          <w:i/>
+          <w:iCs/>
+        </w:rPr>
+        <w:t>Cường, Thái, Vĩnh</w:t>
+      </w:r>
+      <w:r>
+        <w:rPr>
+          <w:i/>
+          <w:iCs/>
+        </w:rPr>
+        <w:t>: IT, chi tiết, báo tiến đ</w:t>
+      </w:r>
+      <w:r>
+        <w:rPr>
+          <w:i/>
+          <w:iCs/>
+        </w:rPr>
         <w:t>ộ</w:t>
       </w:r>
     </w:p>
@@ -6060,21 +6165,21 @@
       <w:pPr>
         <w:pStyle w:val="Heading1"/>
       </w:pPr>
-      <w:bookmarkStart w:id="7" w:name="_Toc25660385"/>
+      <w:bookmarkStart w:id="8" w:name="_Toc25660385"/>
       <w:r>
         <w:t>Khảo sát dự án</w:t>
       </w:r>
-      <w:bookmarkEnd w:id="7"/>
+      <w:bookmarkEnd w:id="8"/>
     </w:p>
     <w:p>
       <w:pPr>
         <w:pStyle w:val="Heading2"/>
       </w:pPr>
-      <w:bookmarkStart w:id="8" w:name="_Toc25660386"/>
+      <w:bookmarkStart w:id="9" w:name="_Toc25660386"/>
       <w:r>
         <w:t>Yêu cầu khách hàng</w:t>
       </w:r>
-      <w:bookmarkEnd w:id="8"/>
+      <w:bookmarkEnd w:id="9"/>
     </w:p>
     <w:p>
       <w:r>
@@ -6123,6 +6228,7 @@
         </w:numPr>
       </w:pPr>
       <w:r>
+        <w:lastRenderedPageBreak/>
         <w:t xml:space="preserve">Khi hết thời gian hoạt động của nhà máy, tự động cho các tàu về chỗ đỗ. </w:t>
       </w:r>
     </w:p>
@@ -6157,9 +6263,8 @@
       <w:pPr>
         <w:pStyle w:val="Heading2"/>
       </w:pPr>
-      <w:bookmarkStart w:id="9" w:name="_Toc25660387"/>
-      <w:r>
-        <w:lastRenderedPageBreak/>
+      <w:bookmarkStart w:id="10" w:name="_Toc25660387"/>
+      <w:r>
         <w:t xml:space="preserve">Mô hình </w:t>
       </w:r>
       <w:r>
@@ -6171,7 +6276,7 @@
       <w:r>
         <w:t xml:space="preserve"> – nghiệp vụ</w:t>
       </w:r>
-      <w:bookmarkEnd w:id="9"/>
+      <w:bookmarkEnd w:id="10"/>
     </w:p>
     <w:p>
       <w:r>
@@ -6200,37 +6305,43 @@
       <w:pPr>
         <w:pStyle w:val="Heading2"/>
       </w:pPr>
-      <w:bookmarkStart w:id="10" w:name="_Toc25660388"/>
+      <w:bookmarkStart w:id="11" w:name="_Toc25660388"/>
       <w:r>
         <w:t>Mô hình hoạt động dự kiến sau khi áp dụng sản phẩm mới</w:t>
       </w:r>
-      <w:bookmarkEnd w:id="10"/>
-    </w:p>
-    <w:p>
+      <w:bookmarkEnd w:id="11"/>
+    </w:p>
+    <w:p>
+      <w:r>
+        <w:t xml:space="preserve">Sau khi áp dụng hệ thống, hệ thống dẫn đường mới sẽ thay thế cho hệ thống dẫn đường hiện có của công ty. Hệ thống hiện tại thường xuyên gây ra tình trạng tắc nghẽn giữa các tuyến tàu với nhau. </w:t>
+      </w:r>
+      <w:r>
+        <w:t>Việc áp dụng hệ thống mới sẽ giảm tải sự tắc nghẽn ở các đường ray bên trong nhà máy. Hầu hết các cơ sở vật chất cũ sẽ vẫn được giữ nguyên, và lắp đặt thêm một số camera cho phép theo dõi tình hình đường ray.</w:t>
+      </w:r>
+    </w:p>
+    <w:p>
+      <w:pPr>
+        <w:pStyle w:val="Heading2"/>
+      </w:pPr>
+      <w:bookmarkStart w:id="12" w:name="_Toc25660389"/>
+      <w:r>
+        <w:t>Phạm vi</w:t>
+      </w:r>
+      <w:r>
+        <w:t xml:space="preserve"> dự án</w:t>
+      </w:r>
+      <w:bookmarkEnd w:id="12"/>
+    </w:p>
+    <w:p>
+      <w:bookmarkStart w:id="13" w:name="_Toc25660390"/>
       <w:r>
         <w:t>Dự kiến sẽ thí điểm ở nhà máy ở khu công nghiệp Thái Nguyên, sau đó sẽ mở rộng ra các nhà máy đặt ở khu công nghiệp Phú Nghĩa, Sài Gòn. Cuối cùng sẽ mở rộng ra các nhà máy đặt ở Trung Quốc và Ấn Độ.</w:t>
       </w:r>
-      <w:bookmarkStart w:id="11" w:name="_GoBack"/>
-      <w:bookmarkEnd w:id="11"/>
-    </w:p>
-    <w:p>
-      <w:pPr>
-        <w:pStyle w:val="Heading2"/>
-      </w:pPr>
-      <w:bookmarkStart w:id="12" w:name="_Toc25660389"/>
-      <w:r>
-        <w:t>Phạm vi</w:t>
-      </w:r>
-      <w:r>
-        <w:t xml:space="preserve"> dự án</w:t>
-      </w:r>
-      <w:bookmarkEnd w:id="12"/>
     </w:p>
     <w:p>
       <w:pPr>
         <w:pStyle w:val="Heading1"/>
       </w:pPr>
-      <w:bookmarkStart w:id="13" w:name="_Toc25660390"/>
       <w:r>
         <w:t>Giao tiếp/Trao đổi thông tin</w:t>
       </w:r>
@@ -6385,6 +6496,7 @@
       </w:pPr>
       <w:bookmarkStart w:id="17" w:name="_Toc25660394"/>
       <w:r>
+        <w:lastRenderedPageBreak/>
         <w:t>Ước lượng thời gian</w:t>
       </w:r>
       <w:bookmarkEnd w:id="17"/>
@@ -6469,20 +6581,33 @@
         <w:rPr>
           <w:i/>
         </w:rPr>
-        <w:t>phát triển  +  Chi phí kiểm thử</w:t>
-      </w:r>
-    </w:p>
-    <w:p>
-      <w:pPr>
+        <w:t xml:space="preserve">phát </w:t>
+      </w:r>
+      <w:proofErr w:type="gramStart"/>
+      <w:r>
         <w:rPr>
           <w:i/>
         </w:rPr>
-      </w:pPr>
+        <w:t>triển  +</w:t>
+      </w:r>
+      <w:proofErr w:type="gramEnd"/>
       <w:r>
         <w:rPr>
           <w:i/>
         </w:rPr>
-        <w:lastRenderedPageBreak/>
+        <w:t xml:space="preserve">  Chi phí kiểm thử</w:t>
+      </w:r>
+    </w:p>
+    <w:p>
+      <w:pPr>
+        <w:rPr>
+          <w:i/>
+        </w:rPr>
+      </w:pPr>
+      <w:r>
+        <w:rPr>
+          <w:i/>
+        </w:rPr>
         <w:t>Chi phí vận hành</w:t>
       </w:r>
       <w:r>
@@ -6840,6 +6965,7 @@
         <w:ind w:left="720"/>
       </w:pPr>
       <w:r>
+        <w:lastRenderedPageBreak/>
         <w:tab/>
       </w:r>
     </w:p>
@@ -6942,7 +7068,6 @@
         <w:ind w:left="720"/>
       </w:pPr>
       <w:r>
-        <w:lastRenderedPageBreak/>
         <w:tab/>
       </w:r>
     </w:p>
@@ -7186,12 +7311,12 @@
     <w:p/>
     <w:p/>
     <w:sectPr>
-      <w:headerReference w:type="even" r:id="rId18"/>
-      <w:headerReference w:type="default" r:id="rId19"/>
-      <w:footerReference w:type="even" r:id="rId20"/>
-      <w:footerReference w:type="default" r:id="rId21"/>
-      <w:headerReference w:type="first" r:id="rId22"/>
-      <w:footerReference w:type="first" r:id="rId23"/>
+      <w:headerReference w:type="even" r:id="rId20"/>
+      <w:headerReference w:type="default" r:id="rId21"/>
+      <w:footerReference w:type="even" r:id="rId22"/>
+      <w:footerReference w:type="default" r:id="rId23"/>
+      <w:headerReference w:type="first" r:id="rId24"/>
+      <w:footerReference w:type="first" r:id="rId25"/>
       <w:footnotePr>
         <w:pos w:val="beneathText"/>
       </w:footnotePr>
@@ -7230,6 +7355,16 @@
   <w:p>
     <w:pPr>
       <w:pStyle w:val="Footer"/>
+    </w:pPr>
+  </w:p>
+</w:ftr>
+</file>
+
+<file path=word/footer2.xml><?xml version="1.0" encoding="utf-8"?>
+<w:ftr xmlns:wpc="http://schemas.microsoft.com/office/word/2010/wordprocessingCanvas" xmlns:cx="http://schemas.microsoft.com/office/drawing/2014/chartex" xmlns:cx1="http://schemas.microsoft.com/office/drawing/2015/9/8/chartex" xmlns:cx2="http://schemas.microsoft.com/office/drawing/2015/10/21/chartex" xmlns:cx3="http://schemas.microsoft.com/office/drawing/2016/5/9/chartex" xmlns:cx4="http://schemas.microsoft.com/office/drawing/2016/5/10/chartex" xmlns:cx5="http://schemas.microsoft.com/office/drawing/2016/5/11/chartex" xmlns:cx6="http://schemas.microsoft.com/office/drawing/2016/5/12/chartex" xmlns:cx7="http://schemas.microsoft.com/office/drawing/2016/5/13/chartex" xmlns:cx8="http://schemas.microsoft.com/office/drawing/2016/5/14/chartex" xmlns:mc="http://schemas.openxmlformats.org/markup-compatibility/2006" xmlns:aink="http://schemas.microsoft.com/office/drawing/2016/ink" xmlns:am3d="http://schemas.microsoft.com/office/drawing/2017/model3d" xmlns:o="urn:schemas-microsoft-com:office:office" xmlns:r="http://schemas.openxmlformats.org/officeDocument/2006/relationships" xmlns:m="http://schemas.openxmlformats.org/officeDocument/2006/math" xmlns:v="urn:schemas-microsoft-com:vml" xmlns:wp14="http://schemas.microsoft.com/office/word/2010/wordprocessingDrawing" xmlns:wp="http://schemas.openxmlformats.org/drawingml/2006/wordprocessingDrawing" xmlns:w10="urn:schemas-microsoft-com:office:word" xmlns:w="http://schemas.openxmlformats.org/wordprocessingml/2006/main" xmlns:w14="http://schemas.microsoft.com/office/word/2010/wordml" xmlns:w15="http://schemas.microsoft.com/office/word/2012/wordml" xmlns:w16cid="http://schemas.microsoft.com/office/word/2016/wordml/cid" xmlns:w16se="http://schemas.microsoft.com/office/word/2015/wordml/symex" xmlns:wpg="http://schemas.microsoft.com/office/word/2010/wordprocessingGroup" xmlns:wpi="http://schemas.microsoft.com/office/word/2010/wordprocessingInk" xmlns:wne="http://schemas.microsoft.com/office/word/2006/wordml" xmlns:wps="http://schemas.microsoft.com/office/word/2010/wordprocessingShape" mc:Ignorable="w14 w15 w16se w16cid wp14">
+  <w:p>
+    <w:pPr>
+      <w:pStyle w:val="Footer"/>
       <w:pBdr>
         <w:top w:val="single" w:sz="8" w:space="1" w:color="365F91"/>
       </w:pBdr>
@@ -7303,7 +7438,7 @@
 </w:ftr>
 </file>
 
-<file path=word/footer2.xml><?xml version="1.0" encoding="utf-8"?>
+<file path=word/footer3.xml><?xml version="1.0" encoding="utf-8"?>
 <w:ftr xmlns:wpc="http://schemas.microsoft.com/office/word/2010/wordprocessingCanvas" xmlns:cx="http://schemas.microsoft.com/office/drawing/2014/chartex" xmlns:cx1="http://schemas.microsoft.com/office/drawing/2015/9/8/chartex" xmlns:cx2="http://schemas.microsoft.com/office/drawing/2015/10/21/chartex" xmlns:cx3="http://schemas.microsoft.com/office/drawing/2016/5/9/chartex" xmlns:cx4="http://schemas.microsoft.com/office/drawing/2016/5/10/chartex" xmlns:cx5="http://schemas.microsoft.com/office/drawing/2016/5/11/chartex" xmlns:cx6="http://schemas.microsoft.com/office/drawing/2016/5/12/chartex" xmlns:cx7="http://schemas.microsoft.com/office/drawing/2016/5/13/chartex" xmlns:cx8="http://schemas.microsoft.com/office/drawing/2016/5/14/chartex" xmlns:mc="http://schemas.openxmlformats.org/markup-compatibility/2006" xmlns:aink="http://schemas.microsoft.com/office/drawing/2016/ink" xmlns:am3d="http://schemas.microsoft.com/office/drawing/2017/model3d" xmlns:o="urn:schemas-microsoft-com:office:office" xmlns:r="http://schemas.openxmlformats.org/officeDocument/2006/relationships" xmlns:m="http://schemas.openxmlformats.org/officeDocument/2006/math" xmlns:v="urn:schemas-microsoft-com:vml" xmlns:wp14="http://schemas.microsoft.com/office/word/2010/wordprocessingDrawing" xmlns:wp="http://schemas.openxmlformats.org/drawingml/2006/wordprocessingDrawing" xmlns:w10="urn:schemas-microsoft-com:office:word" xmlns:w="http://schemas.openxmlformats.org/wordprocessingml/2006/main" xmlns:w14="http://schemas.microsoft.com/office/word/2010/wordml" xmlns:w15="http://schemas.microsoft.com/office/word/2012/wordml" xmlns:w16cid="http://schemas.microsoft.com/office/word/2016/wordml/cid" xmlns:w16se="http://schemas.microsoft.com/office/word/2015/wordml/symex" xmlns:wpg="http://schemas.microsoft.com/office/word/2010/wordprocessingGroup" xmlns:wpi="http://schemas.microsoft.com/office/word/2010/wordprocessingInk" xmlns:wne="http://schemas.microsoft.com/office/word/2006/wordml" xmlns:wps="http://schemas.microsoft.com/office/word/2010/wordprocessingShape" mc:Ignorable="w14 w15 w16se w16cid wp14">
   <w:p>
     <w:pPr>
@@ -7478,14 +7613,14 @@
 </w:ftr>
 </file>
 
-<file path=word/footer3.xml><?xml version="1.0" encoding="utf-8"?>
+<file path=word/footer4.xml><?xml version="1.0" encoding="utf-8"?>
 <w:ftr xmlns:wpc="http://schemas.microsoft.com/office/word/2010/wordprocessingCanvas" xmlns:cx="http://schemas.microsoft.com/office/drawing/2014/chartex" xmlns:cx1="http://schemas.microsoft.com/office/drawing/2015/9/8/chartex" xmlns:cx2="http://schemas.microsoft.com/office/drawing/2015/10/21/chartex" xmlns:cx3="http://schemas.microsoft.com/office/drawing/2016/5/9/chartex" xmlns:cx4="http://schemas.microsoft.com/office/drawing/2016/5/10/chartex" xmlns:cx5="http://schemas.microsoft.com/office/drawing/2016/5/11/chartex" xmlns:cx6="http://schemas.microsoft.com/office/drawing/2016/5/12/chartex" xmlns:cx7="http://schemas.microsoft.com/office/drawing/2016/5/13/chartex" xmlns:cx8="http://schemas.microsoft.com/office/drawing/2016/5/14/chartex" xmlns:mc="http://schemas.openxmlformats.org/markup-compatibility/2006" xmlns:aink="http://schemas.microsoft.com/office/drawing/2016/ink" xmlns:am3d="http://schemas.microsoft.com/office/drawing/2017/model3d" xmlns:o="urn:schemas-microsoft-com:office:office" xmlns:r="http://schemas.openxmlformats.org/officeDocument/2006/relationships" xmlns:m="http://schemas.openxmlformats.org/officeDocument/2006/math" xmlns:v="urn:schemas-microsoft-com:vml" xmlns:wp14="http://schemas.microsoft.com/office/word/2010/wordprocessingDrawing" xmlns:wp="http://schemas.openxmlformats.org/drawingml/2006/wordprocessingDrawing" xmlns:w10="urn:schemas-microsoft-com:office:word" xmlns:w="http://schemas.openxmlformats.org/wordprocessingml/2006/main" xmlns:w14="http://schemas.microsoft.com/office/word/2010/wordml" xmlns:w15="http://schemas.microsoft.com/office/word/2012/wordml" xmlns:w16cid="http://schemas.microsoft.com/office/word/2016/wordml/cid" xmlns:w16se="http://schemas.microsoft.com/office/word/2015/wordml/symex" xmlns:wpg="http://schemas.microsoft.com/office/word/2010/wordprocessingGroup" xmlns:wpi="http://schemas.microsoft.com/office/word/2010/wordprocessingInk" xmlns:wne="http://schemas.microsoft.com/office/word/2006/wordml" xmlns:wps="http://schemas.microsoft.com/office/word/2010/wordprocessingShape" mc:Ignorable="w14 w15 w16se w16cid wp14">
   <w:p/>
   <w:p/>
 </w:ftr>
 </file>
 
-<file path=word/footer4.xml><?xml version="1.0" encoding="utf-8"?>
+<file path=word/footer5.xml><?xml version="1.0" encoding="utf-8"?>
 <w:ftr xmlns:wpc="http://schemas.microsoft.com/office/word/2010/wordprocessingCanvas" xmlns:cx="http://schemas.microsoft.com/office/drawing/2014/chartex" xmlns:cx1="http://schemas.microsoft.com/office/drawing/2015/9/8/chartex" xmlns:cx2="http://schemas.microsoft.com/office/drawing/2015/10/21/chartex" xmlns:cx3="http://schemas.microsoft.com/office/drawing/2016/5/9/chartex" xmlns:cx4="http://schemas.microsoft.com/office/drawing/2016/5/10/chartex" xmlns:cx5="http://schemas.microsoft.com/office/drawing/2016/5/11/chartex" xmlns:cx6="http://schemas.microsoft.com/office/drawing/2016/5/12/chartex" xmlns:cx7="http://schemas.microsoft.com/office/drawing/2016/5/13/chartex" xmlns:cx8="http://schemas.microsoft.com/office/drawing/2016/5/14/chartex" xmlns:mc="http://schemas.openxmlformats.org/markup-compatibility/2006" xmlns:aink="http://schemas.microsoft.com/office/drawing/2016/ink" xmlns:am3d="http://schemas.microsoft.com/office/drawing/2017/model3d" xmlns:o="urn:schemas-microsoft-com:office:office" xmlns:r="http://schemas.openxmlformats.org/officeDocument/2006/relationships" xmlns:m="http://schemas.openxmlformats.org/officeDocument/2006/math" xmlns:v="urn:schemas-microsoft-com:vml" xmlns:wp14="http://schemas.microsoft.com/office/word/2010/wordprocessingDrawing" xmlns:wp="http://schemas.openxmlformats.org/drawingml/2006/wordprocessingDrawing" xmlns:w10="urn:schemas-microsoft-com:office:word" xmlns:w="http://schemas.openxmlformats.org/wordprocessingml/2006/main" xmlns:w14="http://schemas.microsoft.com/office/word/2010/wordml" xmlns:w15="http://schemas.microsoft.com/office/word/2012/wordml" xmlns:w16cid="http://schemas.microsoft.com/office/word/2016/wordml/cid" xmlns:w16se="http://schemas.microsoft.com/office/word/2015/wordml/symex" xmlns:wpg="http://schemas.microsoft.com/office/word/2010/wordprocessingGroup" xmlns:wpi="http://schemas.microsoft.com/office/word/2010/wordprocessingInk" xmlns:wne="http://schemas.microsoft.com/office/word/2006/wordml" xmlns:wps="http://schemas.microsoft.com/office/word/2010/wordprocessingShape" mc:Ignorable="w14 w15 w16se w16cid wp14">
   <w:p>
     <w:pPr>
@@ -7612,7 +7747,7 @@
 </w:ftr>
 </file>
 
-<file path=word/footer5.xml><?xml version="1.0" encoding="utf-8"?>
+<file path=word/footer6.xml><?xml version="1.0" encoding="utf-8"?>
 <w:ftr xmlns:wpc="http://schemas.microsoft.com/office/word/2010/wordprocessingCanvas" xmlns:cx="http://schemas.microsoft.com/office/drawing/2014/chartex" xmlns:cx1="http://schemas.microsoft.com/office/drawing/2015/9/8/chartex" xmlns:cx2="http://schemas.microsoft.com/office/drawing/2015/10/21/chartex" xmlns:cx3="http://schemas.microsoft.com/office/drawing/2016/5/9/chartex" xmlns:cx4="http://schemas.microsoft.com/office/drawing/2016/5/10/chartex" xmlns:cx5="http://schemas.microsoft.com/office/drawing/2016/5/11/chartex" xmlns:cx6="http://schemas.microsoft.com/office/drawing/2016/5/12/chartex" xmlns:cx7="http://schemas.microsoft.com/office/drawing/2016/5/13/chartex" xmlns:cx8="http://schemas.microsoft.com/office/drawing/2016/5/14/chartex" xmlns:mc="http://schemas.openxmlformats.org/markup-compatibility/2006" xmlns:aink="http://schemas.microsoft.com/office/drawing/2016/ink" xmlns:am3d="http://schemas.microsoft.com/office/drawing/2017/model3d" xmlns:o="urn:schemas-microsoft-com:office:office" xmlns:r="http://schemas.openxmlformats.org/officeDocument/2006/relationships" xmlns:m="http://schemas.openxmlformats.org/officeDocument/2006/math" xmlns:v="urn:schemas-microsoft-com:vml" xmlns:wp14="http://schemas.microsoft.com/office/word/2010/wordprocessingDrawing" xmlns:wp="http://schemas.openxmlformats.org/drawingml/2006/wordprocessingDrawing" xmlns:w10="urn:schemas-microsoft-com:office:word" xmlns:w="http://schemas.openxmlformats.org/wordprocessingml/2006/main" xmlns:w14="http://schemas.microsoft.com/office/word/2010/wordml" xmlns:w15="http://schemas.microsoft.com/office/word/2012/wordml" xmlns:w16cid="http://schemas.microsoft.com/office/word/2016/wordml/cid" xmlns:w16se="http://schemas.microsoft.com/office/word/2015/wordml/symex" xmlns:wpg="http://schemas.microsoft.com/office/word/2010/wordprocessingGroup" xmlns:wpi="http://schemas.microsoft.com/office/word/2010/wordprocessingInk" xmlns:wne="http://schemas.microsoft.com/office/word/2006/wordml" xmlns:wps="http://schemas.microsoft.com/office/word/2010/wordprocessingShape" mc:Ignorable="w14 w15 w16se w16cid wp14">
   <w:p/>
 </w:ftr>
@@ -13293,7 +13428,7 @@
 </file>
 
 <file path=customXml/itemProps1.xml><?xml version="1.0" encoding="utf-8"?>
-<ds:datastoreItem xmlns:ds="http://schemas.openxmlformats.org/officeDocument/2006/customXml" ds:itemID="{F56641A4-24C8-0041-BA51-610AFFBA85E2}">
+<ds:datastoreItem xmlns:ds="http://schemas.openxmlformats.org/officeDocument/2006/customXml" ds:itemID="{F751EF59-BF42-424D-9567-F9941AB7DE47}">
   <ds:schemaRefs>
     <ds:schemaRef ds:uri="http://schemas.openxmlformats.org/officeDocument/2006/bibliography"/>
   </ds:schemaRefs>

</xml_diff>

<commit_message>
Update phần 4: Giao tiếp/Trao đổi thông tin
</commit_message>
<xml_diff>
--- a/docs/BTL.docx
+++ b/docs/BTL.docx
@@ -176,8 +176,6 @@
           <w:szCs w:val="32"/>
         </w:rPr>
       </w:pPr>
-      <w:bookmarkStart w:id="0" w:name="_GoBack"/>
-      <w:bookmarkEnd w:id="0"/>
     </w:p>
     <w:p>
       <w:pPr>
@@ -5744,25 +5742,25 @@
       <w:pPr>
         <w:pStyle w:val="Heading1"/>
       </w:pPr>
-      <w:bookmarkStart w:id="1" w:name="_Toc25660378"/>
+      <w:bookmarkStart w:id="0" w:name="_Toc25660378"/>
       <w:r>
         <w:lastRenderedPageBreak/>
         <w:t>Giới thiệu dự án</w:t>
       </w:r>
+      <w:bookmarkEnd w:id="0"/>
+    </w:p>
+    <w:p>
+      <w:pPr>
+        <w:pStyle w:val="Heading2"/>
+      </w:pPr>
+      <w:bookmarkStart w:id="1" w:name="_Toc25660379"/>
+      <w:r>
+        <w:t xml:space="preserve">Mô tả </w:t>
+      </w:r>
+      <w:r>
+        <w:t>dự án</w:t>
+      </w:r>
       <w:bookmarkEnd w:id="1"/>
-    </w:p>
-    <w:p>
-      <w:pPr>
-        <w:pStyle w:val="Heading2"/>
-      </w:pPr>
-      <w:bookmarkStart w:id="2" w:name="_Toc25660379"/>
-      <w:r>
-        <w:t xml:space="preserve">Mô tả </w:t>
-      </w:r>
-      <w:r>
-        <w:t>dự án</w:t>
-      </w:r>
-      <w:bookmarkEnd w:id="2"/>
     </w:p>
     <w:p>
       <w:pPr>
@@ -5834,11 +5832,11 @@
       <w:pPr>
         <w:pStyle w:val="Heading2"/>
       </w:pPr>
-      <w:bookmarkStart w:id="3" w:name="_Toc25660380"/>
+      <w:bookmarkStart w:id="2" w:name="_Toc25660380"/>
       <w:r>
         <w:t>Công cụ quản lý</w:t>
       </w:r>
-      <w:bookmarkEnd w:id="3"/>
+      <w:bookmarkEnd w:id="2"/>
     </w:p>
     <w:p>
       <w:r>
@@ -5914,21 +5912,21 @@
       <w:pPr>
         <w:pStyle w:val="Heading1"/>
       </w:pPr>
-      <w:bookmarkStart w:id="4" w:name="_Toc25660381"/>
+      <w:bookmarkStart w:id="3" w:name="_Toc25660381"/>
       <w:r>
         <w:t>Các nhân sự tham gia dự án</w:t>
       </w:r>
+      <w:bookmarkEnd w:id="3"/>
+    </w:p>
+    <w:p>
+      <w:pPr>
+        <w:pStyle w:val="Heading2"/>
+      </w:pPr>
+      <w:bookmarkStart w:id="4" w:name="_Toc25660382"/>
+      <w:r>
+        <w:t>Thông tin liên hệ phía khách hàng</w:t>
+      </w:r>
       <w:bookmarkEnd w:id="4"/>
-    </w:p>
-    <w:p>
-      <w:pPr>
-        <w:pStyle w:val="Heading2"/>
-      </w:pPr>
-      <w:bookmarkStart w:id="5" w:name="_Toc25660382"/>
-      <w:r>
-        <w:t>Thông tin liên hệ phía khách hàng</w:t>
-      </w:r>
-      <w:bookmarkEnd w:id="5"/>
     </w:p>
     <w:p>
       <w:pPr>
@@ -6000,11 +5998,11 @@
       <w:pPr>
         <w:pStyle w:val="Heading2"/>
       </w:pPr>
-      <w:bookmarkStart w:id="6" w:name="_Toc25660383"/>
+      <w:bookmarkStart w:id="5" w:name="_Toc25660383"/>
       <w:r>
         <w:t>Thông tin liên hệ phía công ty</w:t>
       </w:r>
-      <w:bookmarkEnd w:id="6"/>
+      <w:bookmarkEnd w:id="5"/>
     </w:p>
     <w:p>
       <w:pPr>
@@ -6102,11 +6100,11 @@
       <w:pPr>
         <w:pStyle w:val="Heading2"/>
       </w:pPr>
-      <w:bookmarkStart w:id="7" w:name="_Toc25660384"/>
+      <w:bookmarkStart w:id="6" w:name="_Toc25660384"/>
       <w:r>
         <w:t>Phân chia vai trò của thành viên dự án và khách hàng</w:t>
       </w:r>
-      <w:bookmarkEnd w:id="7"/>
+      <w:bookmarkEnd w:id="6"/>
     </w:p>
     <w:p>
       <w:pPr>
@@ -6165,21 +6163,21 @@
       <w:pPr>
         <w:pStyle w:val="Heading1"/>
       </w:pPr>
-      <w:bookmarkStart w:id="8" w:name="_Toc25660385"/>
+      <w:bookmarkStart w:id="7" w:name="_Toc25660385"/>
       <w:r>
         <w:t>Khảo sát dự án</w:t>
       </w:r>
+      <w:bookmarkEnd w:id="7"/>
+    </w:p>
+    <w:p>
+      <w:pPr>
+        <w:pStyle w:val="Heading2"/>
+      </w:pPr>
+      <w:bookmarkStart w:id="8" w:name="_Toc25660386"/>
+      <w:r>
+        <w:t>Yêu cầu khách hàng</w:t>
+      </w:r>
       <w:bookmarkEnd w:id="8"/>
-    </w:p>
-    <w:p>
-      <w:pPr>
-        <w:pStyle w:val="Heading2"/>
-      </w:pPr>
-      <w:bookmarkStart w:id="9" w:name="_Toc25660386"/>
-      <w:r>
-        <w:t>Yêu cầu khách hàng</w:t>
-      </w:r>
-      <w:bookmarkEnd w:id="9"/>
     </w:p>
     <w:p>
       <w:r>
@@ -6263,7 +6261,7 @@
       <w:pPr>
         <w:pStyle w:val="Heading2"/>
       </w:pPr>
-      <w:bookmarkStart w:id="10" w:name="_Toc25660387"/>
+      <w:bookmarkStart w:id="9" w:name="_Toc25660387"/>
       <w:r>
         <w:t xml:space="preserve">Mô hình </w:t>
       </w:r>
@@ -6276,76 +6274,164 @@
       <w:r>
         <w:t xml:space="preserve"> – nghiệp vụ</w:t>
       </w:r>
+      <w:bookmarkEnd w:id="9"/>
+    </w:p>
+    <w:p>
+      <w:r>
+        <w:t>Hiện tại, nhà máy đang sản xuất trên mô hình tự động, các sản phẩm được di chuyển giữa các khâu sản xuất đều thông qua các con tàu bowling trong nhà máy. Trong nhà máy có các đường ray để tàu có thể chạy giữa các băng truyền sản xuất và kho lưu trữ.</w:t>
+      </w:r>
+    </w:p>
+    <w:p>
+      <w:r>
+        <w:t>Một đường đi giữa các băng truyền và kho có từ 3 tới 4 đường ray, mỗi đường ray chỉ phục vụ cho 1 chiều đi trong một thời điểm. Giữa các khu vực khác nhau sẽ có các điểm giao nhau để các tàu thuận tiện đi lại.</w:t>
+      </w:r>
+    </w:p>
+    <w:p>
+      <w:r>
+        <w:t xml:space="preserve">Các tàu đều hoạt động tự động. Việc lấy/trả hàng đều đã được hoạt động thông qua hệ điều hành có sẵn của các tàu. Khi xong việc lấy/trả hàng, </w:t>
+      </w:r>
+      <w:r>
+        <w:t>tàu sẽ ra hiệu cho hệ thống phân đường hiện tại báo hiện đã xong, và hệ thống sẽ tính toán và trả về đường đi tiếp theo cho tàu.</w:t>
+      </w:r>
+    </w:p>
+    <w:p>
+      <w:r>
+        <w:t>Có một bến đỗ cho các tàu vào cuối ngày lúc hệ thống dừng làm việc.</w:t>
+      </w:r>
+    </w:p>
+    <w:p>
+      <w:pPr>
+        <w:pStyle w:val="Heading2"/>
+      </w:pPr>
+      <w:bookmarkStart w:id="10" w:name="_Toc25660388"/>
+      <w:r>
+        <w:t>Mô hình hoạt động dự kiến sau khi áp dụng sản phẩm mới</w:t>
+      </w:r>
       <w:bookmarkEnd w:id="10"/>
     </w:p>
     <w:p>
       <w:r>
-        <w:t>Hiện tại, nhà máy đang sản xuất trên mô hình tự động, các sản phẩm được di chuyển giữa các khâu sản xuất đều thông qua các con tàu bowling trong nhà máy. Trong nhà máy có các đường ray để tàu có thể chạy giữa các băng truyền sản xuất và kho lưu trữ.</w:t>
-      </w:r>
-    </w:p>
-    <w:p>
-      <w:r>
-        <w:t>Một đường đi giữa các băng truyền và kho có từ 3 tới 4 đường ray, mỗi đường ray chỉ phục vụ cho 1 chiều đi trong một thời điểm. Giữa các khu vực khác nhau sẽ có các điểm giao nhau để các tàu thuận tiện đi lại.</w:t>
-      </w:r>
-    </w:p>
-    <w:p>
-      <w:r>
-        <w:t xml:space="preserve">Các tàu đều hoạt động tự động. Việc lấy/trả hàng đều đã được hoạt động thông qua hệ điều hành có sẵn của các tàu. Khi xong việc lấy/trả hàng, </w:t>
-      </w:r>
-      <w:r>
-        <w:t>tàu sẽ ra hiệu cho hệ thống phân đường hiện tại báo hiện đã xong, và hệ thống sẽ tính toán và trả về đường đi tiếp theo cho tàu.</w:t>
-      </w:r>
-    </w:p>
-    <w:p>
-      <w:r>
-        <w:t>Có một bến đỗ cho các tàu vào cuối ngày lúc hệ thống dừng làm việc.</w:t>
+        <w:t xml:space="preserve">Sau khi áp dụng hệ thống, hệ thống dẫn đường mới sẽ thay thế cho hệ thống dẫn đường hiện có của công ty. Hệ thống hiện tại thường xuyên gây ra tình trạng tắc nghẽn giữa các tuyến tàu với nhau. </w:t>
+      </w:r>
+      <w:r>
+        <w:t>Việc áp dụng hệ thống mới sẽ giảm tải sự tắc nghẽn ở các đường ray bên trong nhà máy. Hầu hết các cơ sở vật chất cũ sẽ vẫn được giữ nguyên, và lắp đặt thêm một số camera cho phép theo dõi tình hình đường ray.</w:t>
       </w:r>
     </w:p>
     <w:p>
       <w:pPr>
         <w:pStyle w:val="Heading2"/>
       </w:pPr>
-      <w:bookmarkStart w:id="11" w:name="_Toc25660388"/>
-      <w:r>
-        <w:t>Mô hình hoạt động dự kiến sau khi áp dụng sản phẩm mới</w:t>
+      <w:bookmarkStart w:id="11" w:name="_Toc25660389"/>
+      <w:r>
+        <w:t>Phạm vi</w:t>
+      </w:r>
+      <w:r>
+        <w:t xml:space="preserve"> dự án</w:t>
       </w:r>
       <w:bookmarkEnd w:id="11"/>
     </w:p>
     <w:p>
-      <w:r>
-        <w:t xml:space="preserve">Sau khi áp dụng hệ thống, hệ thống dẫn đường mới sẽ thay thế cho hệ thống dẫn đường hiện có của công ty. Hệ thống hiện tại thường xuyên gây ra tình trạng tắc nghẽn giữa các tuyến tàu với nhau. </w:t>
-      </w:r>
-      <w:r>
-        <w:t>Việc áp dụng hệ thống mới sẽ giảm tải sự tắc nghẽn ở các đường ray bên trong nhà máy. Hầu hết các cơ sở vật chất cũ sẽ vẫn được giữ nguyên, và lắp đặt thêm một số camera cho phép theo dõi tình hình đường ray.</w:t>
-      </w:r>
+      <w:bookmarkStart w:id="12" w:name="_Toc25660390"/>
+      <w:r>
+        <w:t>Dự kiến sẽ thí điểm ở nhà máy ở khu công nghiệp Thái Nguyên, sau đó sẽ mở rộng ra các nhà máy đặt ở khu công nghiệp Phú Nghĩa, Sài Gòn. Cuối cùng sẽ mở rộng ra các nhà máy đặt ở Trung Quốc và Ấn Độ.</w:t>
+      </w:r>
+    </w:p>
+    <w:p>
+      <w:pPr>
+        <w:pStyle w:val="Heading1"/>
+      </w:pPr>
+      <w:r>
+        <w:t>Giao tiếp/Trao đổi thông tin</w:t>
+      </w:r>
+      <w:bookmarkEnd w:id="12"/>
     </w:p>
     <w:p>
       <w:pPr>
         <w:pStyle w:val="Heading2"/>
       </w:pPr>
-      <w:bookmarkStart w:id="12" w:name="_Toc25660389"/>
-      <w:r>
-        <w:t>Phạm vi</w:t>
-      </w:r>
-      <w:r>
-        <w:t xml:space="preserve"> dự án</w:t>
-      </w:r>
-      <w:bookmarkEnd w:id="12"/>
-    </w:p>
-    <w:p>
-      <w:bookmarkStart w:id="13" w:name="_Toc25660390"/>
-      <w:r>
-        <w:t>Dự kiến sẽ thí điểm ở nhà máy ở khu công nghiệp Thái Nguyên, sau đó sẽ mở rộng ra các nhà máy đặt ở khu công nghiệp Phú Nghĩa, Sài Gòn. Cuối cùng sẽ mở rộng ra các nhà máy đặt ở Trung Quốc và Ấn Độ.</w:t>
+      <w:r>
+        <w:t xml:space="preserve">Các qui định về </w:t>
+      </w:r>
+      <w:r>
+        <w:t>trao đổi</w:t>
+      </w:r>
+      <w:r>
+        <w:t xml:space="preserve"> </w:t>
+      </w:r>
+      <w:r>
+        <w:t xml:space="preserve">trong </w:t>
+      </w:r>
+      <w:r>
+        <w:t>nội bộ</w:t>
+      </w:r>
+    </w:p>
+    <w:p>
+      <w:r>
+        <w:t>Đầu mỗi tuần sẽ có một buổi họp giao ban để thống kê công việc cần phải làm trong tuần này. Độ dài tối đa buổi họp là 45 phút.</w:t>
+      </w:r>
+    </w:p>
+    <w:p>
+      <w:r>
+        <w:t xml:space="preserve">Cuối mỗi tuần sẽ có một buổi họp tổng kết để đánh giá kết quả đạt được trong tuần. Đồ dài tối đa </w:t>
+      </w:r>
+      <w:bookmarkStart w:id="13" w:name="_GoBack"/>
+      <w:bookmarkEnd w:id="13"/>
+      <w:r>
+        <w:t>mỗi buổi họp là 45 phút.</w:t>
+      </w:r>
+    </w:p>
+    <w:p>
+      <w:r>
+        <w:t>Các cuộc trao đổi thông qua email về sản phẩm phải được CC đầy đủ cho các thành viên liên quan.</w:t>
+      </w:r>
+    </w:p>
+    <w:p>
+      <w:pPr>
+        <w:pStyle w:val="Heading2"/>
+      </w:pPr>
+      <w:r>
+        <w:t xml:space="preserve">Các qui định về </w:t>
+      </w:r>
+      <w:r>
+        <w:t>trao đổi</w:t>
+      </w:r>
+      <w:r>
+        <w:t xml:space="preserve"> với khách hàng</w:t>
+      </w:r>
+    </w:p>
+    <w:p>
+      <w:r>
+        <w:t>Các cuộc trao đổi thông qua email về sản phầm với khách hàng phải được CC đầy đủ cho các thành viên liên quan.</w:t>
+      </w:r>
+    </w:p>
+    <w:p>
+      <w:r>
+        <w:t>Các cuộc trao đổi ngoài đời với khách hàng phải được lập biên bản và ghi âm đầy đủ.</w:t>
       </w:r>
     </w:p>
     <w:p>
       <w:pPr>
         <w:pStyle w:val="Heading1"/>
       </w:pPr>
-      <w:r>
-        <w:t>Giao tiếp/Trao đổi thông tin</w:t>
-      </w:r>
-      <w:bookmarkEnd w:id="13"/>
+      <w:bookmarkStart w:id="14" w:name="_Toc25660391"/>
+      <w:r>
+        <w:lastRenderedPageBreak/>
+        <w:t>Ước lượng</w:t>
+      </w:r>
+      <w:r>
+        <w:t xml:space="preserve"> chung</w:t>
+      </w:r>
+      <w:bookmarkEnd w:id="14"/>
+    </w:p>
+    <w:p>
+      <w:pPr>
+        <w:pStyle w:val="Heading2"/>
+      </w:pPr>
+      <w:bookmarkStart w:id="15" w:name="_Toc25660392"/>
+      <w:r>
+        <w:t>Ước lượng tính năng</w:t>
+      </w:r>
+      <w:bookmarkEnd w:id="15"/>
     </w:p>
     <w:p>
       <w:pPr>
@@ -6359,188 +6445,120 @@
           <w:i/>
           <w:iCs/>
         </w:rPr>
-        <w:t>Các qui định về h</w:t>
-      </w:r>
-      <w:r>
+        <w:t>Nêu khoảng 5 tính năng</w:t>
+      </w:r>
+    </w:p>
+    <w:p>
+      <w:pPr>
+        <w:pStyle w:val="Heading2"/>
+      </w:pPr>
+      <w:bookmarkStart w:id="16" w:name="_Toc25660393"/>
+      <w:r>
+        <w:t>Work Breakdown Structure</w:t>
+      </w:r>
+      <w:bookmarkEnd w:id="16"/>
+    </w:p>
+    <w:p>
+      <w:pPr>
         <w:rPr>
           <w:i/>
           <w:iCs/>
         </w:rPr>
-        <w:t>ọp hành nội bộ</w:t>
-      </w:r>
-    </w:p>
-    <w:p>
-      <w:pPr>
+      </w:pPr>
+      <w:r>
         <w:rPr>
           <w:i/>
           <w:iCs/>
         </w:rPr>
-      </w:pPr>
-      <w:r>
+        <w:t>Vẽ WBS cho khoảng 5 tính năng nói trên</w:t>
+      </w:r>
+    </w:p>
+    <w:p>
+      <w:pPr>
         <w:rPr>
           <w:i/>
           <w:iCs/>
         </w:rPr>
-        <w:t>Các qui định về h</w:t>
-      </w:r>
+      </w:pPr>
       <w:r>
         <w:rPr>
           <w:i/>
           <w:iCs/>
         </w:rPr>
-        <w:t>ọp hành với khách hàng</w:t>
-      </w:r>
-    </w:p>
-    <w:p>
-      <w:pPr>
-        <w:pStyle w:val="Heading1"/>
-      </w:pPr>
-      <w:bookmarkStart w:id="14" w:name="_Toc25660391"/>
-      <w:r>
-        <w:t>Ước lượng</w:t>
-      </w:r>
-      <w:r>
-        <w:t xml:space="preserve"> chung</w:t>
-      </w:r>
-      <w:bookmarkEnd w:id="14"/>
-    </w:p>
-    <w:p>
-      <w:pPr>
-        <w:pStyle w:val="Heading2"/>
-      </w:pPr>
-      <w:bookmarkStart w:id="15" w:name="_Toc25660392"/>
-      <w:r>
-        <w:t>Ước lượng tính năng</w:t>
-      </w:r>
-      <w:bookmarkEnd w:id="15"/>
-    </w:p>
-    <w:p>
-      <w:pPr>
+        <w:t>Phải quan tâm tới deadline mà kh</w:t>
+      </w:r>
+      <w:r>
         <w:rPr>
           <w:i/>
           <w:iCs/>
         </w:rPr>
-      </w:pPr>
+        <w:t>ách hàng yêu cầu, và chỉ nên sử dụng tầm 90% thời gian</w:t>
+      </w:r>
       <w:r>
         <w:rPr>
           <w:i/>
           <w:iCs/>
         </w:rPr>
-        <w:t>Nêu khoảng 5 tính năng</w:t>
-      </w:r>
-    </w:p>
-    <w:p>
-      <w:pPr>
-        <w:pStyle w:val="Heading2"/>
-      </w:pPr>
-      <w:bookmarkStart w:id="16" w:name="_Toc25660393"/>
-      <w:r>
-        <w:t>Work Breakdown Structure</w:t>
-      </w:r>
-      <w:bookmarkEnd w:id="16"/>
-    </w:p>
-    <w:p>
-      <w:pPr>
+        <w:t>.</w:t>
+      </w:r>
+      <w:r>
         <w:rPr>
           <w:i/>
           <w:iCs/>
         </w:rPr>
-      </w:pPr>
-      <w:r>
+        <w:t xml:space="preserve"> 10% còn lại là buffer.</w:t>
+      </w:r>
+    </w:p>
+    <w:p>
+      <w:pPr>
+        <w:pStyle w:val="Heading2"/>
+      </w:pPr>
+      <w:bookmarkStart w:id="17" w:name="_Toc25660394"/>
+      <w:r>
+        <w:t>Ước lượng thời gian</w:t>
+      </w:r>
+      <w:bookmarkEnd w:id="17"/>
+    </w:p>
+    <w:p>
+      <w:pPr>
         <w:rPr>
           <w:i/>
           <w:iCs/>
         </w:rPr>
-        <w:t>Vẽ WBS cho khoảng 5 tính năng nói trên</w:t>
-      </w:r>
-    </w:p>
-    <w:p>
-      <w:pPr>
+      </w:pPr>
+      <w:r>
         <w:rPr>
           <w:i/>
           <w:iCs/>
         </w:rPr>
-      </w:pPr>
+        <w:t>Từ WBS</w:t>
+      </w:r>
       <w:r>
         <w:rPr>
           <w:i/>
           <w:iCs/>
         </w:rPr>
-        <w:t>Phải quan tâm tới deadline mà kh</w:t>
+        <w:t xml:space="preserve"> x</w:t>
       </w:r>
       <w:r>
         <w:rPr>
           <w:i/>
           <w:iCs/>
         </w:rPr>
-        <w:t>ách hàng yêu cầu, và chỉ nên sử dụng tầm 90% thời gian</w:t>
+        <w:t>ác định đường găng và c</w:t>
       </w:r>
       <w:r>
         <w:rPr>
           <w:i/>
           <w:iCs/>
         </w:rPr>
-        <w:t>.</w:t>
+        <w:t>ho biết thời gian cần thiết để làm dự án</w:t>
       </w:r>
       <w:r>
         <w:rPr>
           <w:i/>
           <w:iCs/>
         </w:rPr>
-        <w:t xml:space="preserve"> 10% còn lại là buffer.</w:t>
-      </w:r>
-    </w:p>
-    <w:p>
-      <w:pPr>
-        <w:pStyle w:val="Heading2"/>
-      </w:pPr>
-      <w:bookmarkStart w:id="17" w:name="_Toc25660394"/>
-      <w:r>
-        <w:lastRenderedPageBreak/>
-        <w:t>Ước lượng thời gian</w:t>
-      </w:r>
-      <w:bookmarkEnd w:id="17"/>
-    </w:p>
-    <w:p>
-      <w:pPr>
-        <w:rPr>
-          <w:i/>
-          <w:iCs/>
-        </w:rPr>
-      </w:pPr>
-      <w:r>
-        <w:rPr>
-          <w:i/>
-          <w:iCs/>
-        </w:rPr>
-        <w:t>Từ WBS</w:t>
-      </w:r>
-      <w:r>
-        <w:rPr>
-          <w:i/>
-          <w:iCs/>
-        </w:rPr>
-        <w:t xml:space="preserve"> x</w:t>
-      </w:r>
-      <w:r>
-        <w:rPr>
-          <w:i/>
-          <w:iCs/>
-        </w:rPr>
-        <w:t>ác định đường găng và c</w:t>
-      </w:r>
-      <w:r>
-        <w:rPr>
-          <w:i/>
-          <w:iCs/>
-        </w:rPr>
-        <w:t>ho biết thời gian cần thiết để làm dự án</w:t>
-      </w:r>
-      <w:r>
-        <w:rPr>
-          <w:i/>
-          <w:iCs/>
-        </w:rPr>
         <w:t>.</w:t>
       </w:r>
     </w:p>
@@ -6730,6 +6748,7 @@
       </w:pPr>
       <w:bookmarkStart w:id="21" w:name="_Toc25660398"/>
       <w:r>
+        <w:lastRenderedPageBreak/>
         <w:t>Phân tích thiết kế</w:t>
       </w:r>
       <w:bookmarkEnd w:id="21"/>
@@ -6965,7 +6984,6 @@
         <w:ind w:left="720"/>
       </w:pPr>
       <w:r>
-        <w:lastRenderedPageBreak/>
         <w:tab/>
       </w:r>
     </w:p>
@@ -7152,6 +7170,7 @@
         </w:numPr>
       </w:pPr>
       <w:r>
+        <w:lastRenderedPageBreak/>
         <w:t>Phân bố commit của dự án (sáng chiều đêm…)</w:t>
       </w:r>
     </w:p>
@@ -13428,7 +13447,7 @@
 </file>
 
 <file path=customXml/itemProps1.xml><?xml version="1.0" encoding="utf-8"?>
-<ds:datastoreItem xmlns:ds="http://schemas.openxmlformats.org/officeDocument/2006/customXml" ds:itemID="{F751EF59-BF42-424D-9567-F9941AB7DE47}">
+<ds:datastoreItem xmlns:ds="http://schemas.openxmlformats.org/officeDocument/2006/customXml" ds:itemID="{8692331A-891C-454F-9E9B-D47F34FE8C40}">
   <ds:schemaRefs>
     <ds:schemaRef ds:uri="http://schemas.openxmlformats.org/officeDocument/2006/bibliography"/>
   </ds:schemaRefs>

</xml_diff>

<commit_message>
Update 5 tính năng cho phần 5
</commit_message>
<xml_diff>
--- a/docs/BTL.docx
+++ b/docs/BTL.docx
@@ -4411,7 +4411,7 @@
               </wp:inline>
             </w:drawing>
           </mc:Choice>
-          <mc:Fallback xmlns:a="http://schemas.openxmlformats.org/drawingml/2006/main" xmlns:pic="http://schemas.openxmlformats.org/drawingml/2006/picture" xmlns:a14="http://schemas.microsoft.com/office/drawing/2010/main">
+          <mc:Fallback xmlns:a14="http://schemas.microsoft.com/office/drawing/2010/main" xmlns:pic="http://schemas.openxmlformats.org/drawingml/2006/picture" xmlns:a="http://schemas.openxmlformats.org/drawingml/2006/main">
             <w:pict w14:anchorId="142BAD98">
               <v:group id="Canvas 5" style="width:210.35pt;height:92.05pt;mso-position-horizontal-relative:char;mso-position-vertical-relative:line" coordsize="26714,11684" o:spid="_x0000_s1026" editas="canvas" w14:anchorId="456B0A6C" o:gfxdata="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">
                 <v:shapetype id="_x0000_t75" coordsize="21600,21600" filled="f" stroked="f" o:spt="75" o:preferrelative="t" path="m@4@5l@4@11@9@11@9@5xe">
@@ -5929,6 +5929,125 @@
       <w:bookmarkEnd w:id="4"/>
     </w:p>
     <w:p>
+      <w:r>
+        <w:t xml:space="preserve">Anh </w:t>
+      </w:r>
+      <w:r>
+        <w:t>Nguyễn Đức Tiến</w:t>
+      </w:r>
+    </w:p>
+    <w:p>
+      <w:r>
+        <w:t>SĐT: 0123456789.</w:t>
+      </w:r>
+    </w:p>
+    <w:p>
+      <w:r>
+        <w:t xml:space="preserve">Email: </w:t>
+      </w:r>
+      <w:r>
+        <w:t>tien.nguyenduc</w:t>
+      </w:r>
+      <w:r>
+        <w:t>@gmail.com.</w:t>
+      </w:r>
+    </w:p>
+    <w:p>
+      <w:pPr>
+        <w:pStyle w:val="Heading2"/>
+      </w:pPr>
+      <w:bookmarkStart w:id="5" w:name="_Toc25660383"/>
+      <w:r>
+        <w:t>Thông tin liên hệ phía công ty</w:t>
+      </w:r>
+      <w:bookmarkEnd w:id="5"/>
+    </w:p>
+    <w:p>
+      <w:r>
+        <w:t>Giám đốc: Trần Văn Hoằng.</w:t>
+      </w:r>
+    </w:p>
+    <w:p>
+      <w:r>
+        <w:t>SĐT: 0987654321.</w:t>
+      </w:r>
+    </w:p>
+    <w:p>
+      <w:r>
+        <w:t xml:space="preserve">Email: </w:t>
+      </w:r>
+      <w:r>
+        <w:t>hoang.tranvan@gmail.co</w:t>
+      </w:r>
+      <w:r>
+        <w:t>m</w:t>
+      </w:r>
+      <w:r>
+        <w:t>.</w:t>
+      </w:r>
+    </w:p>
+    <w:p/>
+    <w:p>
+      <w:r>
+        <w:t xml:space="preserve">Lập trình viên:  </w:t>
+      </w:r>
+    </w:p>
+    <w:p>
+      <w:pPr>
+        <w:pStyle w:val="ListParagraph"/>
+        <w:numPr>
+          <w:ilvl w:val="0"/>
+          <w:numId w:val="42"/>
+        </w:numPr>
+      </w:pPr>
+      <w:r>
+        <w:t>Bùi Phan Thanh Cường</w:t>
+      </w:r>
+      <w:r>
+        <w:t>: cuong.buiphanthanh@gmail.com.</w:t>
+      </w:r>
+    </w:p>
+    <w:p>
+      <w:pPr>
+        <w:pStyle w:val="ListParagraph"/>
+        <w:numPr>
+          <w:ilvl w:val="0"/>
+          <w:numId w:val="42"/>
+        </w:numPr>
+      </w:pPr>
+      <w:r>
+        <w:t>Thân Văn Thái</w:t>
+      </w:r>
+      <w:r>
+        <w:t>: thai.thanvan@gmail.com.</w:t>
+      </w:r>
+    </w:p>
+    <w:p>
+      <w:pPr>
+        <w:pStyle w:val="ListParagraph"/>
+        <w:numPr>
+          <w:ilvl w:val="0"/>
+          <w:numId w:val="42"/>
+        </w:numPr>
+      </w:pPr>
+      <w:r>
+        <w:t>Tôn Thiện Vĩnh</w:t>
+      </w:r>
+      <w:r>
+        <w:t>: vinh.tonthien@gmail.com.</w:t>
+      </w:r>
+    </w:p>
+    <w:p>
+      <w:pPr>
+        <w:pStyle w:val="Heading2"/>
+      </w:pPr>
+      <w:bookmarkStart w:id="6" w:name="_Toc25660384"/>
+      <w:r>
+        <w:t>Phân chia vai trò của thành viên dự án và khách hàng</w:t>
+      </w:r>
+      <w:bookmarkEnd w:id="6"/>
+    </w:p>
+    <w:p>
       <w:pPr>
         <w:rPr>
           <w:i/>
@@ -5940,14 +6059,14 @@
           <w:i/>
           <w:iCs/>
         </w:rPr>
-        <w:t xml:space="preserve">Anh </w:t>
+        <w:t xml:space="preserve">Giám đốc: </w:t>
       </w:r>
       <w:r>
         <w:rPr>
           <w:i/>
           <w:iCs/>
         </w:rPr>
-        <w:t>Nguyễn Đức Tiến</w:t>
+        <w:t>Hoằng, tài chính nhân sự</w:t>
       </w:r>
     </w:p>
     <w:p>
@@ -5962,198 +6081,20 @@
           <w:i/>
           <w:iCs/>
         </w:rPr>
-        <w:t>SĐT: 0123456789.</w:t>
-      </w:r>
-    </w:p>
-    <w:p>
-      <w:pPr>
+        <w:t>Cường, Thái, Vĩnh</w:t>
+      </w:r>
+      <w:r>
         <w:rPr>
           <w:i/>
           <w:iCs/>
         </w:rPr>
-      </w:pPr>
+        <w:t>: IT, chi tiết, báo tiến đ</w:t>
+      </w:r>
       <w:r>
         <w:rPr>
           <w:i/>
           <w:iCs/>
         </w:rPr>
-        <w:t xml:space="preserve">Email: </w:t>
-      </w:r>
-      <w:r>
-        <w:rPr>
-          <w:i/>
-          <w:iCs/>
-        </w:rPr>
-        <w:t>tien.nguyenduc</w:t>
-      </w:r>
-      <w:r>
-        <w:rPr>
-          <w:i/>
-          <w:iCs/>
-        </w:rPr>
-        <w:t>@gmail.com.</w:t>
-      </w:r>
-    </w:p>
-    <w:p>
-      <w:pPr>
-        <w:pStyle w:val="Heading2"/>
-      </w:pPr>
-      <w:bookmarkStart w:id="5" w:name="_Toc25660383"/>
-      <w:r>
-        <w:t>Thông tin liên hệ phía công ty</w:t>
-      </w:r>
-      <w:bookmarkEnd w:id="5"/>
-    </w:p>
-    <w:p>
-      <w:pPr>
-        <w:rPr>
-          <w:i/>
-          <w:iCs/>
-        </w:rPr>
-      </w:pPr>
-      <w:r>
-        <w:rPr>
-          <w:i/>
-          <w:iCs/>
-        </w:rPr>
-        <w:t>Giám đốc: Trần Văn Hoằng.</w:t>
-      </w:r>
-    </w:p>
-    <w:p>
-      <w:pPr>
-        <w:rPr>
-          <w:i/>
-          <w:iCs/>
-        </w:rPr>
-      </w:pPr>
-      <w:r>
-        <w:rPr>
-          <w:i/>
-          <w:iCs/>
-        </w:rPr>
-        <w:t>SĐT: 0987654321.</w:t>
-      </w:r>
-    </w:p>
-    <w:p>
-      <w:pPr>
-        <w:rPr>
-          <w:i/>
-          <w:iCs/>
-        </w:rPr>
-      </w:pPr>
-      <w:r>
-        <w:rPr>
-          <w:i/>
-          <w:iCs/>
-        </w:rPr>
-        <w:t xml:space="preserve">Email: </w:t>
-      </w:r>
-      <w:hyperlink r:id="rId19">
-        <w:r>
-          <w:rPr>
-            <w:rStyle w:val="Hyperlink"/>
-            <w:i/>
-            <w:iCs/>
-          </w:rPr>
-          <w:t>hoang.tranvan@gmail.com</w:t>
-        </w:r>
-      </w:hyperlink>
-      <w:r>
-        <w:rPr>
-          <w:i/>
-          <w:iCs/>
-        </w:rPr>
-        <w:t>.</w:t>
-      </w:r>
-    </w:p>
-    <w:p>
-      <w:pPr>
-        <w:rPr>
-          <w:i/>
-          <w:iCs/>
-        </w:rPr>
-      </w:pPr>
-    </w:p>
-    <w:p>
-      <w:pPr>
-        <w:rPr>
-          <w:i/>
-          <w:iCs/>
-        </w:rPr>
-      </w:pPr>
-      <w:r>
-        <w:rPr>
-          <w:i/>
-          <w:iCs/>
-        </w:rPr>
-        <w:t xml:space="preserve">Lập trình viên:  </w:t>
-      </w:r>
-      <w:r>
-        <w:rPr>
-          <w:i/>
-          <w:iCs/>
-        </w:rPr>
-        <w:t>Bùi Phan Thanh Cường, Thân Văn Thái, Tôn Thiện Vĩnh</w:t>
-      </w:r>
-    </w:p>
-    <w:p>
-      <w:pPr>
-        <w:pStyle w:val="Heading2"/>
-      </w:pPr>
-      <w:bookmarkStart w:id="6" w:name="_Toc25660384"/>
-      <w:r>
-        <w:t>Phân chia vai trò của thành viên dự án và khách hàng</w:t>
-      </w:r>
-      <w:bookmarkEnd w:id="6"/>
-    </w:p>
-    <w:p>
-      <w:pPr>
-        <w:rPr>
-          <w:i/>
-          <w:iCs/>
-        </w:rPr>
-      </w:pPr>
-      <w:r>
-        <w:rPr>
-          <w:i/>
-          <w:iCs/>
-        </w:rPr>
-        <w:t xml:space="preserve">Giám đốc: </w:t>
-      </w:r>
-      <w:r>
-        <w:rPr>
-          <w:i/>
-          <w:iCs/>
-        </w:rPr>
-        <w:t>Hoằng, tài chính nhân sự</w:t>
-      </w:r>
-    </w:p>
-    <w:p>
-      <w:pPr>
-        <w:rPr>
-          <w:i/>
-          <w:iCs/>
-        </w:rPr>
-      </w:pPr>
-      <w:r>
-        <w:rPr>
-          <w:i/>
-          <w:iCs/>
-        </w:rPr>
-        <w:t>Cường, Thái, Vĩnh</w:t>
-      </w:r>
-      <w:r>
-        <w:rPr>
-          <w:i/>
-          <w:iCs/>
-        </w:rPr>
-        <w:t>: IT, chi tiết, báo tiến đ</w:t>
-      </w:r>
-      <w:r>
-        <w:rPr>
-          <w:i/>
-          <w:iCs/>
-        </w:rPr>
         <w:t>ộ</w:t>
       </w:r>
     </w:p>
@@ -6190,7 +6131,11 @@
         <w:t xml:space="preserve">một phần mềm dùng để điều hướng các tàu chở hàng hình bowling trong </w:t>
       </w:r>
       <w:r>
-        <w:t>nhà máy. Các yêu cầu được đưa ra bao gồm:</w:t>
+        <w:t xml:space="preserve">nhà </w:t>
+      </w:r>
+      <w:r>
+        <w:lastRenderedPageBreak/>
+        <w:t>máy. Các yêu cầu được đưa ra bao gồm:</w:t>
       </w:r>
     </w:p>
     <w:p>
@@ -6226,7 +6171,6 @@
         </w:numPr>
       </w:pPr>
       <w:r>
-        <w:lastRenderedPageBreak/>
         <w:t xml:space="preserve">Khi hết thời gian hoạt động của nhà máy, tự động cho các tàu về chỗ đỗ. </w:t>
       </w:r>
     </w:p>
@@ -6372,64 +6316,137 @@
     </w:p>
     <w:p>
       <w:r>
-        <w:t xml:space="preserve">Cuối mỗi tuần sẽ có một buổi họp tổng kết để đánh giá kết quả đạt được trong tuần. Đồ dài tối đa </w:t>
-      </w:r>
-      <w:bookmarkStart w:id="13" w:name="_GoBack"/>
+        <w:t>Cuối mỗi tuần sẽ có một buổi họp tổng kết để đánh giá kết quả đạt được trong tuần. Đồ dài tối đa mỗi buổi họp là 45 phút.</w:t>
+      </w:r>
+    </w:p>
+    <w:p>
+      <w:r>
+        <w:t>Các cuộc trao đổi thông qua email về sản phẩm phải được CC đầy đủ cho các thành viên liên quan.</w:t>
+      </w:r>
+    </w:p>
+    <w:p>
+      <w:pPr>
+        <w:pStyle w:val="Heading2"/>
+      </w:pPr>
+      <w:r>
+        <w:t xml:space="preserve">Các qui định về </w:t>
+      </w:r>
+      <w:r>
+        <w:t>trao đổi</w:t>
+      </w:r>
+      <w:r>
+        <w:t xml:space="preserve"> với khách hàng</w:t>
+      </w:r>
+    </w:p>
+    <w:p>
+      <w:r>
+        <w:t>Các cuộc trao đổi thông qua email về sản phầm với khách hàng phải được CC đầy đủ cho các thành viên liên quan.</w:t>
+      </w:r>
+    </w:p>
+    <w:p>
+      <w:r>
+        <w:lastRenderedPageBreak/>
+        <w:t>Các cuộc trao đổi ngoài đời với khách hàng phải được lập biên bản và ghi âm đầy đủ.</w:t>
+      </w:r>
+    </w:p>
+    <w:p>
+      <w:pPr>
+        <w:pStyle w:val="Heading1"/>
+      </w:pPr>
+      <w:bookmarkStart w:id="13" w:name="_Toc25660391"/>
+      <w:r>
+        <w:t>Ước lượng</w:t>
+      </w:r>
+      <w:r>
+        <w:t xml:space="preserve"> chung</w:t>
+      </w:r>
       <w:bookmarkEnd w:id="13"/>
-      <w:r>
-        <w:t>mỗi buổi họp là 45 phút.</w:t>
-      </w:r>
-    </w:p>
-    <w:p>
-      <w:r>
-        <w:t>Các cuộc trao đổi thông qua email về sản phẩm phải được CC đầy đủ cho các thành viên liên quan.</w:t>
-      </w:r>
     </w:p>
     <w:p>
       <w:pPr>
         <w:pStyle w:val="Heading2"/>
       </w:pPr>
-      <w:r>
-        <w:t xml:space="preserve">Các qui định về </w:t>
-      </w:r>
-      <w:r>
-        <w:t>trao đổi</w:t>
-      </w:r>
-      <w:r>
-        <w:t xml:space="preserve"> với khách hàng</w:t>
-      </w:r>
-    </w:p>
-    <w:p>
-      <w:r>
-        <w:t>Các cuộc trao đổi thông qua email về sản phầm với khách hàng phải được CC đầy đủ cho các thành viên liên quan.</w:t>
-      </w:r>
-    </w:p>
-    <w:p>
-      <w:r>
-        <w:t>Các cuộc trao đổi ngoài đời với khách hàng phải được lập biên bản và ghi âm đầy đủ.</w:t>
-      </w:r>
-    </w:p>
-    <w:p>
-      <w:pPr>
-        <w:pStyle w:val="Heading1"/>
-      </w:pPr>
-      <w:bookmarkStart w:id="14" w:name="_Toc25660391"/>
-      <w:r>
-        <w:lastRenderedPageBreak/>
-        <w:t>Ước lượng</w:t>
-      </w:r>
-      <w:r>
-        <w:t xml:space="preserve"> chung</w:t>
+      <w:bookmarkStart w:id="14" w:name="_Toc25660392"/>
+      <w:r>
+        <w:t>Ước lượng tính năng</w:t>
       </w:r>
       <w:bookmarkEnd w:id="14"/>
     </w:p>
     <w:p>
+      <w:r>
+        <w:t>Các tính năng cần đạt được:</w:t>
+      </w:r>
+    </w:p>
+    <w:p>
+      <w:pPr>
+        <w:pStyle w:val="ListParagraph"/>
+        <w:numPr>
+          <w:ilvl w:val="0"/>
+          <w:numId w:val="41"/>
+        </w:numPr>
+      </w:pPr>
+      <w:r>
+        <w:t>Tự động</w:t>
+      </w:r>
+      <w:r>
+        <w:t xml:space="preserve"> sắp xếp tuyến đường cho các tàu.</w:t>
+      </w:r>
+    </w:p>
+    <w:p>
+      <w:pPr>
+        <w:pStyle w:val="ListParagraph"/>
+        <w:numPr>
+          <w:ilvl w:val="0"/>
+          <w:numId w:val="41"/>
+        </w:numPr>
+      </w:pPr>
+      <w:r>
+        <w:t>Hỗ trợ sắp xếp thủ công cho chuyến tàu.</w:t>
+      </w:r>
+    </w:p>
+    <w:p>
+      <w:pPr>
+        <w:pStyle w:val="ListParagraph"/>
+        <w:numPr>
+          <w:ilvl w:val="0"/>
+          <w:numId w:val="41"/>
+        </w:numPr>
+      </w:pPr>
+      <w:r>
+        <w:t>Theo dõi trạng thái hiện tại thông qua màn hình điều khiển.</w:t>
+      </w:r>
+    </w:p>
+    <w:p>
+      <w:pPr>
+        <w:pStyle w:val="ListParagraph"/>
+        <w:numPr>
+          <w:ilvl w:val="0"/>
+          <w:numId w:val="41"/>
+        </w:numPr>
+      </w:pPr>
+      <w:r>
+        <w:t>Thông báo các tình huống xảy ra với tuyến tàu và trạng thái các tàu (tắc nghẽn, thưa thớt tàu, tàu trục trặc, ...) thông qua email/điện thoại/màn hình máy tính.</w:t>
+      </w:r>
+    </w:p>
+    <w:p>
+      <w:pPr>
+        <w:pStyle w:val="ListParagraph"/>
+        <w:numPr>
+          <w:ilvl w:val="0"/>
+          <w:numId w:val="41"/>
+        </w:numPr>
+      </w:pPr>
+      <w:r>
+        <w:t>Thống kê lượng hàng hóa vận chuyển được.</w:t>
+      </w:r>
+    </w:p>
+    <w:p>
       <w:pPr>
         <w:pStyle w:val="Heading2"/>
       </w:pPr>
-      <w:bookmarkStart w:id="15" w:name="_Toc25660392"/>
-      <w:r>
-        <w:t>Ước lượng tính năng</w:t>
+      <w:bookmarkStart w:id="15" w:name="_Toc25660393"/>
+      <w:r>
+        <w:t>Work Breakdown Structure</w:t>
       </w:r>
       <w:bookmarkEnd w:id="15"/>
     </w:p>
@@ -6445,18 +6462,8 @@
           <w:i/>
           <w:iCs/>
         </w:rPr>
-        <w:t>Nêu khoảng 5 tính năng</w:t>
-      </w:r>
-    </w:p>
-    <w:p>
-      <w:pPr>
-        <w:pStyle w:val="Heading2"/>
-      </w:pPr>
-      <w:bookmarkStart w:id="16" w:name="_Toc25660393"/>
-      <w:r>
-        <w:t>Work Breakdown Structure</w:t>
-      </w:r>
-      <w:bookmarkEnd w:id="16"/>
+        <w:t>Vẽ WBS cho khoảng 5 tính năng nói trên</w:t>
+      </w:r>
     </w:p>
     <w:p>
       <w:pPr>
@@ -6470,95 +6477,80 @@
           <w:i/>
           <w:iCs/>
         </w:rPr>
-        <w:t>Vẽ WBS cho khoảng 5 tính năng nói trên</w:t>
-      </w:r>
-    </w:p>
-    <w:p>
-      <w:pPr>
+        <w:t>Phải quan tâm tới deadline mà kh</w:t>
+      </w:r>
+      <w:r>
         <w:rPr>
           <w:i/>
           <w:iCs/>
         </w:rPr>
-      </w:pPr>
+        <w:t>ách hàng yêu cầu, và chỉ nên sử dụng tầm 90% thời gian</w:t>
+      </w:r>
       <w:r>
         <w:rPr>
           <w:i/>
           <w:iCs/>
         </w:rPr>
-        <w:t>Phải quan tâm tới deadline mà kh</w:t>
+        <w:t>.</w:t>
       </w:r>
       <w:r>
         <w:rPr>
           <w:i/>
           <w:iCs/>
         </w:rPr>
-        <w:t>ách hàng yêu cầu, và chỉ nên sử dụng tầm 90% thời gian</w:t>
-      </w:r>
-      <w:r>
+        <w:t xml:space="preserve"> 10% còn lại là buffer.</w:t>
+      </w:r>
+    </w:p>
+    <w:p>
+      <w:pPr>
+        <w:pStyle w:val="Heading2"/>
+      </w:pPr>
+      <w:bookmarkStart w:id="16" w:name="_Toc25660394"/>
+      <w:r>
+        <w:t>Ước lượng thời gian</w:t>
+      </w:r>
+      <w:bookmarkEnd w:id="16"/>
+    </w:p>
+    <w:p>
+      <w:pPr>
         <w:rPr>
           <w:i/>
           <w:iCs/>
         </w:rPr>
-        <w:t>.</w:t>
-      </w:r>
+      </w:pPr>
       <w:r>
         <w:rPr>
           <w:i/>
           <w:iCs/>
         </w:rPr>
-        <w:t xml:space="preserve"> 10% còn lại là buffer.</w:t>
-      </w:r>
-    </w:p>
-    <w:p>
-      <w:pPr>
-        <w:pStyle w:val="Heading2"/>
-      </w:pPr>
-      <w:bookmarkStart w:id="17" w:name="_Toc25660394"/>
-      <w:r>
-        <w:t>Ước lượng thời gian</w:t>
-      </w:r>
-      <w:bookmarkEnd w:id="17"/>
-    </w:p>
-    <w:p>
-      <w:pPr>
+        <w:t>Từ WBS</w:t>
+      </w:r>
+      <w:r>
         <w:rPr>
           <w:i/>
           <w:iCs/>
         </w:rPr>
-      </w:pPr>
+        <w:t xml:space="preserve"> x</w:t>
+      </w:r>
       <w:r>
         <w:rPr>
           <w:i/>
           <w:iCs/>
         </w:rPr>
-        <w:t>Từ WBS</w:t>
+        <w:t>ác định đường găng và c</w:t>
       </w:r>
       <w:r>
         <w:rPr>
           <w:i/>
           <w:iCs/>
         </w:rPr>
-        <w:t xml:space="preserve"> x</w:t>
+        <w:t>ho biết thời gian cần thiết để làm dự án</w:t>
       </w:r>
       <w:r>
         <w:rPr>
           <w:i/>
           <w:iCs/>
         </w:rPr>
-        <w:t>ác định đường găng và c</w:t>
-      </w:r>
-      <w:r>
-        <w:rPr>
-          <w:i/>
-          <w:iCs/>
-        </w:rPr>
-        <w:t>ho biết thời gian cần thiết để làm dự án</w:t>
-      </w:r>
-      <w:r>
-        <w:rPr>
-          <w:i/>
-          <w:iCs/>
-        </w:rPr>
         <w:t>.</w:t>
       </w:r>
     </w:p>
@@ -6566,10 +6558,12 @@
       <w:pPr>
         <w:pStyle w:val="Heading2"/>
       </w:pPr>
-      <w:bookmarkStart w:id="18" w:name="_Toc25660395"/>
+      <w:bookmarkStart w:id="17" w:name="_Toc25660395"/>
       <w:r>
         <w:t>Ước lượng rủi ro</w:t>
       </w:r>
+      <w:bookmarkStart w:id="18" w:name="_GoBack"/>
+      <w:bookmarkEnd w:id="17"/>
       <w:bookmarkEnd w:id="18"/>
     </w:p>
     <w:p/>
@@ -7330,12 +7324,12 @@
     <w:p/>
     <w:p/>
     <w:sectPr>
-      <w:headerReference w:type="even" r:id="rId20"/>
-      <w:headerReference w:type="default" r:id="rId21"/>
-      <w:footerReference w:type="even" r:id="rId22"/>
-      <w:footerReference w:type="default" r:id="rId23"/>
-      <w:headerReference w:type="first" r:id="rId24"/>
-      <w:footerReference w:type="first" r:id="rId25"/>
+      <w:headerReference w:type="even" r:id="rId19"/>
+      <w:headerReference w:type="default" r:id="rId20"/>
+      <w:footerReference w:type="even" r:id="rId21"/>
+      <w:footerReference w:type="default" r:id="rId22"/>
+      <w:headerReference w:type="first" r:id="rId23"/>
+      <w:footerReference w:type="first" r:id="rId24"/>
       <w:footnotePr>
         <w:pos w:val="beneathText"/>
       </w:footnotePr>
@@ -10318,6 +10312,118 @@
     </w:lvl>
   </w:abstractNum>
   <w:abstractNum w:abstractNumId="30" w15:restartNumberingAfterBreak="0">
+    <w:nsid w:val="35DD2085"/>
+    <w:multiLevelType w:val="hybridMultilevel"/>
+    <w:tmpl w:val="48208506"/>
+    <w:lvl w:ilvl="0" w:tplc="509CF804">
+      <w:numFmt w:val="bullet"/>
+      <w:lvlText w:val="-"/>
+      <w:lvlJc w:val="left"/>
+      <w:pPr>
+        <w:ind w:left="720" w:hanging="360"/>
+      </w:pPr>
+      <w:rPr>
+        <w:rFonts w:ascii="Tahoma" w:eastAsia="MS Mincho" w:hAnsi="Tahoma" w:cs="Tahoma" w:hint="default"/>
+      </w:rPr>
+    </w:lvl>
+    <w:lvl w:ilvl="1" w:tplc="04090003" w:tentative="1">
+      <w:start w:val="1"/>
+      <w:numFmt w:val="bullet"/>
+      <w:lvlText w:val="o"/>
+      <w:lvlJc w:val="left"/>
+      <w:pPr>
+        <w:ind w:left="1440" w:hanging="360"/>
+      </w:pPr>
+      <w:rPr>
+        <w:rFonts w:ascii="Courier New" w:hAnsi="Courier New" w:cs="Courier New" w:hint="default"/>
+      </w:rPr>
+    </w:lvl>
+    <w:lvl w:ilvl="2" w:tplc="04090005" w:tentative="1">
+      <w:start w:val="1"/>
+      <w:numFmt w:val="bullet"/>
+      <w:lvlText w:val=""/>
+      <w:lvlJc w:val="left"/>
+      <w:pPr>
+        <w:ind w:left="2160" w:hanging="360"/>
+      </w:pPr>
+      <w:rPr>
+        <w:rFonts w:ascii="Wingdings" w:hAnsi="Wingdings" w:hint="default"/>
+      </w:rPr>
+    </w:lvl>
+    <w:lvl w:ilvl="3" w:tplc="04090001" w:tentative="1">
+      <w:start w:val="1"/>
+      <w:numFmt w:val="bullet"/>
+      <w:lvlText w:val=""/>
+      <w:lvlJc w:val="left"/>
+      <w:pPr>
+        <w:ind w:left="2880" w:hanging="360"/>
+      </w:pPr>
+      <w:rPr>
+        <w:rFonts w:ascii="Symbol" w:hAnsi="Symbol" w:hint="default"/>
+      </w:rPr>
+    </w:lvl>
+    <w:lvl w:ilvl="4" w:tplc="04090003" w:tentative="1">
+      <w:start w:val="1"/>
+      <w:numFmt w:val="bullet"/>
+      <w:lvlText w:val="o"/>
+      <w:lvlJc w:val="left"/>
+      <w:pPr>
+        <w:ind w:left="3600" w:hanging="360"/>
+      </w:pPr>
+      <w:rPr>
+        <w:rFonts w:ascii="Courier New" w:hAnsi="Courier New" w:cs="Courier New" w:hint="default"/>
+      </w:rPr>
+    </w:lvl>
+    <w:lvl w:ilvl="5" w:tplc="04090005" w:tentative="1">
+      <w:start w:val="1"/>
+      <w:numFmt w:val="bullet"/>
+      <w:lvlText w:val=""/>
+      <w:lvlJc w:val="left"/>
+      <w:pPr>
+        <w:ind w:left="4320" w:hanging="360"/>
+      </w:pPr>
+      <w:rPr>
+        <w:rFonts w:ascii="Wingdings" w:hAnsi="Wingdings" w:hint="default"/>
+      </w:rPr>
+    </w:lvl>
+    <w:lvl w:ilvl="6" w:tplc="04090001" w:tentative="1">
+      <w:start w:val="1"/>
+      <w:numFmt w:val="bullet"/>
+      <w:lvlText w:val=""/>
+      <w:lvlJc w:val="left"/>
+      <w:pPr>
+        <w:ind w:left="5040" w:hanging="360"/>
+      </w:pPr>
+      <w:rPr>
+        <w:rFonts w:ascii="Symbol" w:hAnsi="Symbol" w:hint="default"/>
+      </w:rPr>
+    </w:lvl>
+    <w:lvl w:ilvl="7" w:tplc="04090003" w:tentative="1">
+      <w:start w:val="1"/>
+      <w:numFmt w:val="bullet"/>
+      <w:lvlText w:val="o"/>
+      <w:lvlJc w:val="left"/>
+      <w:pPr>
+        <w:ind w:left="5760" w:hanging="360"/>
+      </w:pPr>
+      <w:rPr>
+        <w:rFonts w:ascii="Courier New" w:hAnsi="Courier New" w:cs="Courier New" w:hint="default"/>
+      </w:rPr>
+    </w:lvl>
+    <w:lvl w:ilvl="8" w:tplc="04090005" w:tentative="1">
+      <w:start w:val="1"/>
+      <w:numFmt w:val="bullet"/>
+      <w:lvlText w:val=""/>
+      <w:lvlJc w:val="left"/>
+      <w:pPr>
+        <w:ind w:left="6480" w:hanging="360"/>
+      </w:pPr>
+      <w:rPr>
+        <w:rFonts w:ascii="Wingdings" w:hAnsi="Wingdings" w:hint="default"/>
+      </w:rPr>
+    </w:lvl>
+  </w:abstractNum>
+  <w:abstractNum w:abstractNumId="31" w15:restartNumberingAfterBreak="0">
     <w:nsid w:val="3A2B4E87"/>
     <w:multiLevelType w:val="multilevel"/>
     <w:tmpl w:val="AC12CE28"/>
@@ -10433,7 +10539,7 @@
       </w:pPr>
     </w:lvl>
   </w:abstractNum>
-  <w:abstractNum w:abstractNumId="31" w15:restartNumberingAfterBreak="0">
+  <w:abstractNum w:abstractNumId="32" w15:restartNumberingAfterBreak="0">
     <w:nsid w:val="434F6183"/>
     <w:multiLevelType w:val="hybridMultilevel"/>
     <w:tmpl w:val="77F43510"/>
@@ -10519,7 +10625,7 @@
       </w:pPr>
     </w:lvl>
   </w:abstractNum>
-  <w:abstractNum w:abstractNumId="32" w15:restartNumberingAfterBreak="0">
+  <w:abstractNum w:abstractNumId="33" w15:restartNumberingAfterBreak="0">
     <w:nsid w:val="48A10028"/>
     <w:multiLevelType w:val="hybridMultilevel"/>
     <w:tmpl w:val="58A2CCCA"/>
@@ -10608,7 +10714,7 @@
       </w:pPr>
     </w:lvl>
   </w:abstractNum>
-  <w:abstractNum w:abstractNumId="33" w15:restartNumberingAfterBreak="0">
+  <w:abstractNum w:abstractNumId="34" w15:restartNumberingAfterBreak="0">
     <w:nsid w:val="4EAF51D8"/>
     <w:multiLevelType w:val="hybridMultilevel"/>
     <w:tmpl w:val="58A2CCCA"/>
@@ -10697,7 +10803,7 @@
       </w:pPr>
     </w:lvl>
   </w:abstractNum>
-  <w:abstractNum w:abstractNumId="34" w15:restartNumberingAfterBreak="0">
+  <w:abstractNum w:abstractNumId="35" w15:restartNumberingAfterBreak="0">
     <w:nsid w:val="51FC76FE"/>
     <w:multiLevelType w:val="hybridMultilevel"/>
     <w:tmpl w:val="052CAEAC"/>
@@ -10809,7 +10915,7 @@
       </w:rPr>
     </w:lvl>
   </w:abstractNum>
-  <w:abstractNum w:abstractNumId="35" w15:restartNumberingAfterBreak="0">
+  <w:abstractNum w:abstractNumId="36" w15:restartNumberingAfterBreak="0">
     <w:nsid w:val="58B72105"/>
     <w:multiLevelType w:val="multilevel"/>
     <w:tmpl w:val="D960FB60"/>
@@ -10958,7 +11064,7 @@
       </w:rPr>
     </w:lvl>
   </w:abstractNum>
-  <w:abstractNum w:abstractNumId="36" w15:restartNumberingAfterBreak="0">
+  <w:abstractNum w:abstractNumId="37" w15:restartNumberingAfterBreak="0">
     <w:nsid w:val="67C1146D"/>
     <w:multiLevelType w:val="hybridMultilevel"/>
     <w:tmpl w:val="7DA8282E"/>
@@ -11098,7 +11204,7 @@
       </w:rPr>
     </w:lvl>
   </w:abstractNum>
-  <w:abstractNum w:abstractNumId="37" w15:restartNumberingAfterBreak="0">
+  <w:abstractNum w:abstractNumId="38" w15:restartNumberingAfterBreak="0">
     <w:nsid w:val="6E6566D4"/>
     <w:multiLevelType w:val="hybridMultilevel"/>
     <w:tmpl w:val="DC94D102"/>
@@ -11187,7 +11293,7 @@
       </w:pPr>
     </w:lvl>
   </w:abstractNum>
-  <w:abstractNum w:abstractNumId="38" w15:restartNumberingAfterBreak="0">
+  <w:abstractNum w:abstractNumId="39" w15:restartNumberingAfterBreak="0">
     <w:nsid w:val="7745669D"/>
     <w:multiLevelType w:val="hybridMultilevel"/>
     <w:tmpl w:val="7C84415A"/>
@@ -11276,7 +11382,7 @@
       </w:pPr>
     </w:lvl>
   </w:abstractNum>
-  <w:abstractNum w:abstractNumId="39" w15:restartNumberingAfterBreak="0">
+  <w:abstractNum w:abstractNumId="40" w15:restartNumberingAfterBreak="0">
     <w:nsid w:val="79405515"/>
     <w:multiLevelType w:val="hybridMultilevel"/>
     <w:tmpl w:val="B588D586"/>
@@ -11392,7 +11498,7 @@
       </w:pPr>
     </w:lvl>
   </w:abstractNum>
-  <w:abstractNum w:abstractNumId="40" w15:restartNumberingAfterBreak="0">
+  <w:abstractNum w:abstractNumId="41" w15:restartNumberingAfterBreak="0">
     <w:nsid w:val="795348F1"/>
     <w:multiLevelType w:val="multilevel"/>
     <w:tmpl w:val="00000011"/>
@@ -11563,10 +11669,10 @@
     <w:abstractNumId w:val="22"/>
   </w:num>
   <w:num w:numId="20">
-    <w:abstractNumId w:val="40"/>
+    <w:abstractNumId w:val="41"/>
   </w:num>
   <w:num w:numId="21">
-    <w:abstractNumId w:val="39"/>
+    <w:abstractNumId w:val="40"/>
   </w:num>
   <w:num w:numId="22">
     <w:abstractNumId w:val="21"/>
@@ -11584,10 +11690,10 @@
     <w:abstractNumId w:val="24"/>
   </w:num>
   <w:num w:numId="27">
-    <w:abstractNumId w:val="36"/>
+    <w:abstractNumId w:val="37"/>
   </w:num>
   <w:num w:numId="28">
-    <w:abstractNumId w:val="30"/>
+    <w:abstractNumId w:val="31"/>
   </w:num>
   <w:num w:numId="29">
     <w:abstractNumId w:val="20"/>
@@ -11596,37 +11702,40 @@
     <w:abstractNumId w:val="18"/>
   </w:num>
   <w:num w:numId="31">
-    <w:abstractNumId w:val="35"/>
+    <w:abstractNumId w:val="36"/>
   </w:num>
   <w:num w:numId="32">
     <w:abstractNumId w:val="28"/>
   </w:num>
   <w:num w:numId="33">
-    <w:abstractNumId w:val="31"/>
+    <w:abstractNumId w:val="32"/>
   </w:num>
   <w:num w:numId="34">
     <w:abstractNumId w:val="26"/>
   </w:num>
   <w:num w:numId="35">
+    <w:abstractNumId w:val="34"/>
+  </w:num>
+  <w:num w:numId="36">
     <w:abstractNumId w:val="33"/>
   </w:num>
-  <w:num w:numId="36">
-    <w:abstractNumId w:val="32"/>
-  </w:num>
   <w:num w:numId="37">
-    <w:abstractNumId w:val="37"/>
+    <w:abstractNumId w:val="38"/>
   </w:num>
   <w:num w:numId="38">
     <w:abstractNumId w:val="25"/>
   </w:num>
   <w:num w:numId="39">
-    <w:abstractNumId w:val="38"/>
+    <w:abstractNumId w:val="39"/>
   </w:num>
   <w:num w:numId="40">
-    <w:abstractNumId w:val="34"/>
+    <w:abstractNumId w:val="35"/>
   </w:num>
   <w:num w:numId="41">
     <w:abstractNumId w:val="27"/>
+  </w:num>
+  <w:num w:numId="42">
+    <w:abstractNumId w:val="30"/>
   </w:num>
 </w:numbering>
 </file>
@@ -12105,7 +12214,6 @@
   <w:style w:type="character" w:default="1" w:styleId="DefaultParagraphFont">
     <w:name w:val="Default Paragraph Font"/>
     <w:uiPriority w:val="1"/>
-    <w:semiHidden/>
     <w:unhideWhenUsed/>
   </w:style>
   <w:style w:type="table" w:default="1" w:styleId="TableNormal">
@@ -13156,6 +13264,17 @@
       <w:lang w:eastAsia="hi-IN" w:bidi="hi-IN"/>
     </w:rPr>
   </w:style>
+  <w:style w:type="character" w:styleId="FollowedHyperlink">
+    <w:name w:val="FollowedHyperlink"/>
+    <w:basedOn w:val="DefaultParagraphFont"/>
+    <w:semiHidden/>
+    <w:unhideWhenUsed/>
+    <w:rsid w:val="00322122"/>
+    <w:rPr>
+      <w:color w:val="800080" w:themeColor="followedHyperlink"/>
+      <w:u w:val="single"/>
+    </w:rPr>
+  </w:style>
 </w:styles>
 </file>
 
@@ -13447,7 +13566,7 @@
 </file>
 
 <file path=customXml/itemProps1.xml><?xml version="1.0" encoding="utf-8"?>
-<ds:datastoreItem xmlns:ds="http://schemas.openxmlformats.org/officeDocument/2006/customXml" ds:itemID="{8692331A-891C-454F-9E9B-D47F34FE8C40}">
+<ds:datastoreItem xmlns:ds="http://schemas.openxmlformats.org/officeDocument/2006/customXml" ds:itemID="{CDB55996-FEF1-C248-AFD3-04E42DAC15BE}">
   <ds:schemaRefs>
     <ds:schemaRef ds:uri="http://schemas.openxmlformats.org/officeDocument/2006/bibliography"/>
   </ds:schemaRefs>

</xml_diff>

<commit_message>
- Thêm Mô hình tích hợp phần cứng/phần mềm
</commit_message>
<xml_diff>
--- a/docs/BTL.docx
+++ b/docs/BTL.docx
@@ -1,6 +1,6 @@
 
 <file path=word/document.xml><?xml version="1.0" encoding="utf-8"?>
-<w:document xmlns:wpc="http://schemas.microsoft.com/office/word/2010/wordprocessingCanvas" xmlns:cx="http://schemas.microsoft.com/office/drawing/2014/chartex" xmlns:cx1="http://schemas.microsoft.com/office/drawing/2015/9/8/chartex" xmlns:cx2="http://schemas.microsoft.com/office/drawing/2015/10/21/chartex" xmlns:cx3="http://schemas.microsoft.com/office/drawing/2016/5/9/chartex" xmlns:cx4="http://schemas.microsoft.com/office/drawing/2016/5/10/chartex" xmlns:cx5="http://schemas.microsoft.com/office/drawing/2016/5/11/chartex" xmlns:cx6="http://schemas.microsoft.com/office/drawing/2016/5/12/chartex" xmlns:cx7="http://schemas.microsoft.com/office/drawing/2016/5/13/chartex" xmlns:cx8="http://schemas.microsoft.com/office/drawing/2016/5/14/chartex" xmlns:mc="http://schemas.openxmlformats.org/markup-compatibility/2006" xmlns:aink="http://schemas.microsoft.com/office/drawing/2016/ink" xmlns:am3d="http://schemas.microsoft.com/office/drawing/2017/model3d" xmlns:o="urn:schemas-microsoft-com:office:office" xmlns:r="http://schemas.openxmlformats.org/officeDocument/2006/relationships" xmlns:m="http://schemas.openxmlformats.org/officeDocument/2006/math" xmlns:v="urn:schemas-microsoft-com:vml" xmlns:wp14="http://schemas.microsoft.com/office/word/2010/wordprocessingDrawing" xmlns:wp="http://schemas.openxmlformats.org/drawingml/2006/wordprocessingDrawing" xmlns:w10="urn:schemas-microsoft-com:office:word" xmlns:w="http://schemas.openxmlformats.org/wordprocessingml/2006/main" xmlns:w14="http://schemas.microsoft.com/office/word/2010/wordml" xmlns:w15="http://schemas.microsoft.com/office/word/2012/wordml" xmlns:w16cid="http://schemas.microsoft.com/office/word/2016/wordml/cid" xmlns:w16se="http://schemas.microsoft.com/office/word/2015/wordml/symex" xmlns:wpg="http://schemas.microsoft.com/office/word/2010/wordprocessingGroup" xmlns:wpi="http://schemas.microsoft.com/office/word/2010/wordprocessingInk" xmlns:wne="http://schemas.microsoft.com/office/word/2006/wordml" xmlns:wps="http://schemas.microsoft.com/office/word/2010/wordprocessingShape" mc:Ignorable="w14 w15 w16se w16cid wp14">
+<w:document xmlns:wpc="http://schemas.microsoft.com/office/word/2010/wordprocessingCanvas" xmlns:mo="http://schemas.microsoft.com/office/mac/office/2008/main" xmlns:mc="http://schemas.openxmlformats.org/markup-compatibility/2006" xmlns:mv="urn:schemas-microsoft-com:mac:vml" xmlns:o="urn:schemas-microsoft-com:office:office" xmlns:r="http://schemas.openxmlformats.org/officeDocument/2006/relationships" xmlns:m="http://schemas.openxmlformats.org/officeDocument/2006/math" xmlns:v="urn:schemas-microsoft-com:vml" xmlns:wp14="http://schemas.microsoft.com/office/word/2010/wordprocessingDrawing" xmlns:wp="http://schemas.openxmlformats.org/drawingml/2006/wordprocessingDrawing" xmlns:w10="urn:schemas-microsoft-com:office:word" xmlns:w="http://schemas.openxmlformats.org/wordprocessingml/2006/main" xmlns:w14="http://schemas.microsoft.com/office/word/2010/wordml" xmlns:w15="http://schemas.microsoft.com/office/word/2012/wordml" xmlns:wpg="http://schemas.microsoft.com/office/word/2010/wordprocessingGroup" xmlns:wpi="http://schemas.microsoft.com/office/word/2010/wordprocessingInk" xmlns:wne="http://schemas.microsoft.com/office/word/2006/wordml" xmlns:wps="http://schemas.microsoft.com/office/word/2010/wordprocessingShape" mc:Ignorable="w14 w15 wp14">
   <w:background w:color="FFFFFF"/>
   <w:body>
     <w:p>
@@ -22,6 +22,7 @@
           <w:color w:val="2A62A6"/>
           <w:sz w:val="32"/>
           <w:szCs w:val="32"/>
+          <w:lang w:eastAsia="en-US" w:bidi="ar-SA"/>
         </w:rPr>
         <mc:AlternateContent>
           <mc:Choice Requires="wps">
@@ -93,13 +94,13 @@
               </wp:anchor>
             </w:drawing>
           </mc:Choice>
-          <mc:Fallback>
-            <w:pict>
-              <v:shapetype w14:anchorId="3470755F" id="_x0000_t202" coordsize="21600,21600" o:spt="202" path="m,l,21600r21600,l21600,xe">
+          <mc:Fallback xmlns:a="http://schemas.openxmlformats.org/drawingml/2006/main" xmlns:pic="http://schemas.openxmlformats.org/drawingml/2006/picture" xmlns:a14="http://schemas.microsoft.com/office/drawing/2010/main" xmlns:w16se="http://schemas.microsoft.com/office/word/2015/wordml/symex" xmlns:w16cid="http://schemas.microsoft.com/office/word/2016/wordml/cid" xmlns:am3d="http://schemas.microsoft.com/office/drawing/2017/model3d" xmlns:aink="http://schemas.microsoft.com/office/drawing/2016/ink" xmlns:cx8="http://schemas.microsoft.com/office/drawing/2016/5/14/chartex" xmlns:cx7="http://schemas.microsoft.com/office/drawing/2016/5/13/chartex" xmlns:cx6="http://schemas.microsoft.com/office/drawing/2016/5/12/chartex" xmlns:cx5="http://schemas.microsoft.com/office/drawing/2016/5/11/chartex" xmlns:cx4="http://schemas.microsoft.com/office/drawing/2016/5/10/chartex" xmlns:cx3="http://schemas.microsoft.com/office/drawing/2016/5/9/chartex" xmlns:cx2="http://schemas.microsoft.com/office/drawing/2015/10/21/chartex" xmlns:cx1="http://schemas.microsoft.com/office/drawing/2015/9/8/chartex" xmlns:cx="http://schemas.microsoft.com/office/drawing/2014/chartex">
+            <w:pict w14:anchorId="72385B52">
+              <v:shapetype id="_x0000_t202" coordsize="21600,21600" o:spt="202" path="m,l,21600r21600,l21600,xe" w14:anchorId="3470755F">
                 <v:stroke joinstyle="miter"/>
                 <v:path gradientshapeok="t" o:connecttype="rect"/>
               </v:shapetype>
-              <v:shape id="Text Box 11" o:spid="_x0000_s1026" type="#_x0000_t202" style="position:absolute;left:0;text-align:left;margin-left:-6.7pt;margin-top:-1.8pt;width:130.25pt;height:45.1pt;z-index:251660288;visibility:visible;mso-wrap-style:square;mso-wrap-distance-left:9pt;mso-wrap-distance-top:0;mso-wrap-distance-right:9pt;mso-wrap-distance-bottom:0;mso-position-horizontal:absolute;mso-position-horizontal-relative:text;mso-position-vertical:absolute;mso-position-vertical-relative:text;v-text-anchor:top" o:gfxdata="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" fillcolor="white [3201]" strokeweight=".5pt">
+              <v:shape id="Text Box 11" style="position:absolute;left:0;text-align:left;margin-left:-6.7pt;margin-top:-1.8pt;width:130.25pt;height:45.1pt;z-index:251660288;visibility:visible;mso-wrap-style:square;mso-wrap-distance-left:9pt;mso-wrap-distance-top:0;mso-wrap-distance-right:9pt;mso-wrap-distance-bottom:0;mso-position-horizontal:absolute;mso-position-horizontal-relative:text;mso-position-vertical:absolute;mso-position-vertical-relative:text;v-text-anchor:top" o:spid="_x0000_s1026" fillcolor="white [3201]" strokeweight=".5pt" type="#_x0000_t202" o:gfxdata="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">
                 <v:textbox>
                   <w:txbxContent>
                     <w:p>
@@ -3430,6 +3431,7 @@
       <w:r>
         <w:rPr>
           <w:noProof/>
+          <w:lang w:eastAsia="en-US" w:bidi="ar-SA"/>
         </w:rPr>
         <w:drawing>
           <wp:inline distT="0" distB="0" distL="0" distR="0" wp14:anchorId="74474866" wp14:editId="0693E056">
@@ -3769,6 +3771,7 @@
       <w:r>
         <w:rPr>
           <w:noProof/>
+          <w:lang w:eastAsia="en-US" w:bidi="ar-SA"/>
         </w:rPr>
         <w:drawing>
           <wp:inline distT="0" distB="0" distL="0" distR="0" wp14:anchorId="5803104E" wp14:editId="01B72F42">
@@ -4151,6 +4154,7 @@
       <w:r>
         <w:rPr>
           <w:noProof/>
+          <w:lang w:eastAsia="en-US" w:bidi="ar-SA"/>
         </w:rPr>
         <w:drawing>
           <wp:inline distT="0" distB="0" distL="0" distR="0" wp14:anchorId="0202A120" wp14:editId="5DE3375F">
@@ -4321,6 +4325,7 @@
       <w:r>
         <w:rPr>
           <w:noProof/>
+          <w:lang w:eastAsia="en-US" w:bidi="ar-SA"/>
         </w:rPr>
         <mc:AlternateContent>
           <mc:Choice Requires="wpc">
@@ -4388,10 +4393,10 @@
               </wp:inline>
             </w:drawing>
           </mc:Choice>
-          <mc:Fallback>
-            <w:pict>
-              <v:group w14:anchorId="456B0A6C" id="Canvas 5" o:spid="_x0000_s1026" editas="canvas" style="width:210.35pt;height:92.05pt;mso-position-horizontal-relative:char;mso-position-vertical-relative:line" coordsize="26714,11684" o:gfxdata="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">
-                <v:shapetype id="_x0000_t75" coordsize="21600,21600" o:spt="75" o:preferrelative="t" path="m@4@5l@4@11@9@11@9@5xe" filled="f" stroked="f">
+          <mc:Fallback xmlns:a="http://schemas.openxmlformats.org/drawingml/2006/main" xmlns:pic="http://schemas.openxmlformats.org/drawingml/2006/picture" xmlns:a14="http://schemas.microsoft.com/office/drawing/2010/main" xmlns:w16se="http://schemas.microsoft.com/office/word/2015/wordml/symex" xmlns:w16cid="http://schemas.microsoft.com/office/word/2016/wordml/cid" xmlns:am3d="http://schemas.microsoft.com/office/drawing/2017/model3d" xmlns:aink="http://schemas.microsoft.com/office/drawing/2016/ink" xmlns:cx8="http://schemas.microsoft.com/office/drawing/2016/5/14/chartex" xmlns:cx7="http://schemas.microsoft.com/office/drawing/2016/5/13/chartex" xmlns:cx6="http://schemas.microsoft.com/office/drawing/2016/5/12/chartex" xmlns:cx5="http://schemas.microsoft.com/office/drawing/2016/5/11/chartex" xmlns:cx4="http://schemas.microsoft.com/office/drawing/2016/5/10/chartex" xmlns:cx3="http://schemas.microsoft.com/office/drawing/2016/5/9/chartex" xmlns:cx2="http://schemas.microsoft.com/office/drawing/2015/10/21/chartex" xmlns:cx1="http://schemas.microsoft.com/office/drawing/2015/9/8/chartex" xmlns:cx="http://schemas.microsoft.com/office/drawing/2014/chartex">
+            <w:pict w14:anchorId="142BAD98">
+              <v:group id="Canvas 5" style="width:210.35pt;height:92.05pt;mso-position-horizontal-relative:char;mso-position-vertical-relative:line" coordsize="26714,11684" o:spid="_x0000_s1026" editas="canvas" w14:anchorId="456B0A6C" o:gfxdata="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">
+                <v:shapetype id="_x0000_t75" coordsize="21600,21600" filled="f" stroked="f" o:spt="75" o:preferrelative="t" path="m@4@5l@4@11@9@11@9@5xe">
                   <v:stroke joinstyle="miter"/>
                   <v:formulas>
                     <v:f eqn="if lineDrawn pixelLineWidth 0"/>
@@ -4407,14 +4412,14 @@
                     <v:f eqn="prod @7 21600 pixelHeight"/>
                     <v:f eqn="sum @10 21600 0"/>
                   </v:formulas>
-                  <v:path o:extrusionok="f" gradientshapeok="t" o:connecttype="rect"/>
+                  <v:path gradientshapeok="t" o:connecttype="rect" o:extrusionok="f"/>
                   <o:lock v:ext="edit" aspectratio="t"/>
                 </v:shapetype>
-                <v:shape id="_x0000_s1027" type="#_x0000_t75" style="position:absolute;width:26714;height:11684;visibility:visible;mso-wrap-style:square" filled="t" stroked="t" strokecolor="#7f7f7f [1612]">
+                <v:shape id="_x0000_s1027" style="position:absolute;width:26714;height:11684;visibility:visible;mso-wrap-style:square" filled="t" stroked="t" strokecolor="#7f7f7f [1612]" type="#_x0000_t75">
                   <v:fill o:detectmouseclick="t"/>
                   <v:path o:connecttype="none"/>
                 </v:shape>
-                <v:oval id="Oval 6" o:spid="_x0000_s1028" style="position:absolute;left:11767;top:7315;width:2942;height:3021;visibility:visible;mso-wrap-style:square;v-text-anchor:middle" o:gfxdata="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" fillcolor="white [3201]" strokecolor="black [3200]" strokeweight="2pt"/>
+                <v:oval id="Oval 6" style="position:absolute;left:11767;top:7315;width:2942;height:3021;visibility:visible;mso-wrap-style:square;v-text-anchor:middle" o:spid="_x0000_s1028" fillcolor="white [3201]" strokecolor="black [3200]" strokeweight="2pt" o:gfxdata="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"/>
                 <w10:anchorlock/>
               </v:group>
             </w:pict>
@@ -5699,9 +5704,10 @@
         <w:sectPr>
           <w:headerReference w:type="even" r:id="rId13"/>
           <w:headerReference w:type="default" r:id="rId14"/>
-          <w:footerReference w:type="default" r:id="rId15"/>
-          <w:headerReference w:type="first" r:id="rId16"/>
-          <w:footerReference w:type="first" r:id="rId17"/>
+          <w:footerReference w:type="even" r:id="rId15"/>
+          <w:footerReference w:type="default" r:id="rId16"/>
+          <w:headerReference w:type="first" r:id="rId17"/>
+          <w:footerReference w:type="first" r:id="rId18"/>
           <w:footnotePr>
             <w:pos w:val="beneathText"/>
           </w:footnotePr>
@@ -5757,300 +5763,301 @@
           <w:i/>
           <w:iCs/>
         </w:rPr>
-        <w:t xml:space="preserve"> Train Logistic</w:t>
+        <w:t xml:space="preserve"> Train Logistic </w:t>
       </w:r>
       <w:r>
         <w:rPr>
           <w:i/>
           <w:iCs/>
         </w:rPr>
-        <w:t xml:space="preserve"> </w:t>
+        <w:t xml:space="preserve">(hay BTL)  là dự án phát triển phần mềm điều hướng hệ thống tàu vận chuyển hàng </w:t>
       </w:r>
       <w:r>
         <w:rPr>
           <w:i/>
           <w:iCs/>
         </w:rPr>
-        <w:t xml:space="preserve">(hay BTL)  là dự án phát triển phần mềm điều hướng hệ thống tàu vận chuyển hàng </w:t>
+        <w:t xml:space="preserve">hình quả </w:t>
       </w:r>
       <w:r>
         <w:rPr>
           <w:i/>
           <w:iCs/>
         </w:rPr>
-        <w:t xml:space="preserve">hình quả </w:t>
+        <w:t>bóng bowling</w:t>
       </w:r>
       <w:r>
         <w:rPr>
           <w:i/>
           <w:iCs/>
         </w:rPr>
-        <w:t>bóng bowling</w:t>
-      </w:r>
-      <w:r>
+        <w:t>.</w:t>
+      </w:r>
+    </w:p>
+    <w:p>
+      <w:pPr>
+        <w:pStyle w:val="Heading2"/>
+      </w:pPr>
+      <w:bookmarkStart w:id="2" w:name="_Toc25660380"/>
+      <w:r>
+        <w:t>Công cụ quản lý</w:t>
+      </w:r>
+      <w:bookmarkEnd w:id="2"/>
+    </w:p>
+    <w:p>
+      <w:r>
+        <w:rPr>
+          <w:b/>
+          <w:bCs/>
+        </w:rPr>
+        <w:t xml:space="preserve">Link </w:t>
+      </w:r>
+      <w:r>
+        <w:rPr>
+          <w:b/>
+          <w:bCs/>
+        </w:rPr>
+        <w:t>Quản lý và phân chia công việc:</w:t>
+      </w:r>
+      <w:r>
+        <w:t xml:space="preserve"> </w:t>
+      </w:r>
+      <w:r>
+        <w:rPr>
+          <w:color w:val="FF0000"/>
+        </w:rPr>
+        <w:t>rebrand.ly/ms-planner-bowling-train-logistic</w:t>
+      </w:r>
+    </w:p>
+    <w:p>
+      <w:r>
+        <w:rPr>
+          <w:b/>
+          <w:bCs/>
+        </w:rPr>
+        <w:t xml:space="preserve">Link </w:t>
+      </w:r>
+      <w:r>
+        <w:rPr>
+          <w:b/>
+          <w:bCs/>
+        </w:rPr>
+        <w:t>Quản lý mã nguồn</w:t>
+      </w:r>
+      <w:r>
+        <w:rPr>
+          <w:b/>
+          <w:bCs/>
+        </w:rPr>
+        <w:t>:</w:t>
+      </w:r>
+      <w:r>
+        <w:t xml:space="preserve"> </w:t>
+      </w:r>
+      <w:r>
+        <w:t>Git</w:t>
+      </w:r>
+      <w:r>
+        <w:t>H</w:t>
+      </w:r>
+      <w:r>
+        <w:t>ub</w:t>
+      </w:r>
+      <w:r>
+        <w:t xml:space="preserve">/GitLab </w:t>
+      </w:r>
+      <w:r>
+        <w:rPr>
+          <w:color w:val="FF0000"/>
+        </w:rPr>
+        <w:t>rebrand.ly/github-bowling-train-logistic</w:t>
+      </w:r>
+    </w:p>
+    <w:p/>
+    <w:p>
+      <w:pPr>
+        <w:pStyle w:val="Heading1"/>
+      </w:pPr>
+      <w:bookmarkStart w:id="3" w:name="_Toc25660381"/>
+      <w:r>
+        <w:t>Các nhân sự tham gia dự án</w:t>
+      </w:r>
+      <w:bookmarkEnd w:id="3"/>
+    </w:p>
+    <w:p>
+      <w:pPr>
+        <w:pStyle w:val="Heading2"/>
+      </w:pPr>
+      <w:bookmarkStart w:id="4" w:name="_Toc25660382"/>
+      <w:r>
+        <w:t>Thông tin liên hệ phía khách hàng</w:t>
+      </w:r>
+      <w:bookmarkEnd w:id="4"/>
+    </w:p>
+    <w:p>
+      <w:r>
+        <w:t xml:space="preserve">Anh </w:t>
+      </w:r>
+      <w:r>
+        <w:t>Nguyễn Đức Tiến</w:t>
+      </w:r>
+    </w:p>
+    <w:p>
+      <w:r>
+        <w:t>SĐT: 0123456789.</w:t>
+      </w:r>
+    </w:p>
+    <w:p>
+      <w:r>
+        <w:t xml:space="preserve">Email: </w:t>
+      </w:r>
+      <w:r>
+        <w:t>tien.nguyenduc</w:t>
+      </w:r>
+      <w:r>
+        <w:t>@gmail.com.</w:t>
+      </w:r>
+    </w:p>
+    <w:p>
+      <w:pPr>
+        <w:pStyle w:val="Heading2"/>
+      </w:pPr>
+      <w:bookmarkStart w:id="5" w:name="_Toc25660383"/>
+      <w:r>
+        <w:t>Thông tin liên hệ phía công ty</w:t>
+      </w:r>
+      <w:bookmarkEnd w:id="5"/>
+    </w:p>
+    <w:p>
+      <w:r>
+        <w:t>Giám đốc: Trần Văn Hoằng.</w:t>
+      </w:r>
+    </w:p>
+    <w:p>
+      <w:r>
+        <w:t>SĐT: 0987654321.</w:t>
+      </w:r>
+    </w:p>
+    <w:p>
+      <w:r>
+        <w:t xml:space="preserve">Email: </w:t>
+      </w:r>
+      <w:r>
+        <w:t>hoang.tranvan@gmail.com</w:t>
+      </w:r>
+      <w:r>
+        <w:t>.</w:t>
+      </w:r>
+    </w:p>
+    <w:p/>
+    <w:p>
+      <w:r>
+        <w:t xml:space="preserve">Lập trình viên:  </w:t>
+      </w:r>
+    </w:p>
+    <w:p>
+      <w:pPr>
+        <w:pStyle w:val="ListParagraph"/>
+        <w:numPr>
+          <w:ilvl w:val="0"/>
+          <w:numId w:val="42"/>
+        </w:numPr>
+      </w:pPr>
+      <w:r>
+        <w:t>Bùi Phan Thanh Cường</w:t>
+      </w:r>
+      <w:r>
+        <w:t>: cuong.buiphanthanh@gmail.com.</w:t>
+      </w:r>
+    </w:p>
+    <w:p>
+      <w:pPr>
+        <w:pStyle w:val="ListParagraph"/>
+        <w:numPr>
+          <w:ilvl w:val="0"/>
+          <w:numId w:val="42"/>
+        </w:numPr>
+      </w:pPr>
+      <w:r>
+        <w:t>Thân Văn Thái</w:t>
+      </w:r>
+      <w:r>
+        <w:t>: thai.thanvan@gmail.com.</w:t>
+      </w:r>
+    </w:p>
+    <w:p>
+      <w:pPr>
+        <w:pStyle w:val="ListParagraph"/>
+        <w:numPr>
+          <w:ilvl w:val="0"/>
+          <w:numId w:val="42"/>
+        </w:numPr>
+      </w:pPr>
+      <w:r>
+        <w:t>Tôn Thiện Vĩnh</w:t>
+      </w:r>
+      <w:r>
+        <w:t>: vinh.tonthien@gmail.com.</w:t>
+      </w:r>
+    </w:p>
+    <w:p>
+      <w:pPr>
+        <w:pStyle w:val="Heading2"/>
+      </w:pPr>
+      <w:bookmarkStart w:id="6" w:name="_Toc25660384"/>
+      <w:r>
+        <w:t>Phân chia vai trò của thành viên dự án và khách hàng</w:t>
+      </w:r>
+      <w:bookmarkEnd w:id="6"/>
+    </w:p>
+    <w:p>
+      <w:pPr>
         <w:rPr>
           <w:i/>
           <w:iCs/>
         </w:rPr>
-        <w:t>.</w:t>
-      </w:r>
-    </w:p>
-    <w:p>
-      <w:pPr>
-        <w:pStyle w:val="Heading2"/>
-      </w:pPr>
-      <w:bookmarkStart w:id="2" w:name="_Toc25660380"/>
-      <w:r>
-        <w:t>Công cụ quản lý</w:t>
-      </w:r>
-      <w:bookmarkEnd w:id="2"/>
-    </w:p>
-    <w:p>
-      <w:r>
-        <w:rPr>
-          <w:b/>
-          <w:bCs/>
-        </w:rPr>
-        <w:t xml:space="preserve">Link </w:t>
-      </w:r>
-      <w:r>
-        <w:rPr>
-          <w:b/>
-          <w:bCs/>
-        </w:rPr>
-        <w:t>Quản lý và phân chia công việc:</w:t>
-      </w:r>
-      <w:r>
-        <w:t xml:space="preserve"> </w:t>
-      </w:r>
-      <w:r>
-        <w:rPr>
-          <w:color w:val="FF0000"/>
-        </w:rPr>
-        <w:t>rebrand.ly/ms-planner-bowling-train-logistic</w:t>
-      </w:r>
-    </w:p>
-    <w:p>
-      <w:r>
-        <w:rPr>
-          <w:b/>
-          <w:bCs/>
-        </w:rPr>
-        <w:t xml:space="preserve">Link </w:t>
-      </w:r>
-      <w:r>
-        <w:rPr>
-          <w:b/>
-          <w:bCs/>
-        </w:rPr>
-        <w:t>Quản lý mã nguồn</w:t>
-      </w:r>
-      <w:r>
-        <w:rPr>
-          <w:b/>
-          <w:bCs/>
-        </w:rPr>
-        <w:t>:</w:t>
-      </w:r>
-      <w:r>
-        <w:t xml:space="preserve"> </w:t>
-      </w:r>
-      <w:r>
-        <w:t>Git</w:t>
-      </w:r>
-      <w:r>
-        <w:t>H</w:t>
-      </w:r>
-      <w:r>
-        <w:t>ub</w:t>
-      </w:r>
-      <w:r>
-        <w:t xml:space="preserve">/GitLab </w:t>
-      </w:r>
-      <w:r>
-        <w:rPr>
-          <w:color w:val="FF0000"/>
-        </w:rPr>
-        <w:t>rebrand.ly/github-bowling-train-logistic</w:t>
-      </w:r>
-    </w:p>
-    <w:p/>
-    <w:p>
-      <w:pPr>
-        <w:pStyle w:val="Heading1"/>
-      </w:pPr>
-      <w:bookmarkStart w:id="3" w:name="_Toc25660381"/>
-      <w:r>
-        <w:t>Các nhân sự tham gia dự án</w:t>
-      </w:r>
-      <w:bookmarkEnd w:id="3"/>
-    </w:p>
-    <w:p>
-      <w:pPr>
-        <w:pStyle w:val="Heading2"/>
-      </w:pPr>
-      <w:bookmarkStart w:id="4" w:name="_Toc25660382"/>
-      <w:r>
-        <w:t>Thông tin liên hệ phía khách hàng</w:t>
-      </w:r>
-      <w:bookmarkEnd w:id="4"/>
-    </w:p>
-    <w:p>
-      <w:pPr>
+      </w:pPr>
+      <w:r>
         <w:rPr>
           <w:i/>
           <w:iCs/>
         </w:rPr>
-      </w:pPr>
+        <w:t xml:space="preserve">Giám đốc: </w:t>
+      </w:r>
       <w:r>
         <w:rPr>
           <w:i/>
           <w:iCs/>
         </w:rPr>
-        <w:t xml:space="preserve">Anh </w:t>
-      </w:r>
-      <w:r>
+        <w:t>Hoằng, tài chính nhân sự</w:t>
+      </w:r>
+    </w:p>
+    <w:p>
+      <w:pPr>
         <w:rPr>
           <w:i/>
           <w:iCs/>
         </w:rPr>
-        <w:t>Nguyễn Đức Tiến</w:t>
-      </w:r>
-    </w:p>
-    <w:p>
-      <w:pPr>
+      </w:pPr>
+      <w:r>
         <w:rPr>
           <w:i/>
           <w:iCs/>
         </w:rPr>
-      </w:pPr>
+        <w:t>Cường, Thái, Vĩnh</w:t>
+      </w:r>
       <w:r>
         <w:rPr>
           <w:i/>
           <w:iCs/>
         </w:rPr>
-        <w:t>SĐT: 0123456789.</w:t>
-      </w:r>
-    </w:p>
-    <w:p>
-      <w:pPr>
+        <w:t>: IT, chi tiết, báo tiến đ</w:t>
+      </w:r>
+      <w:r>
         <w:rPr>
           <w:i/>
           <w:iCs/>
         </w:rPr>
-      </w:pPr>
-      <w:r>
-        <w:rPr>
-          <w:i/>
-          <w:iCs/>
-        </w:rPr>
-        <w:t xml:space="preserve">Email: </w:t>
-      </w:r>
-      <w:r>
-        <w:rPr>
-          <w:i/>
-          <w:iCs/>
-        </w:rPr>
-        <w:t>tien.nguyenduc</w:t>
-      </w:r>
-      <w:r>
-        <w:rPr>
-          <w:i/>
-          <w:iCs/>
-        </w:rPr>
-        <w:t>@gmail.com.</w:t>
-      </w:r>
-    </w:p>
-    <w:p>
-      <w:pPr>
-        <w:pStyle w:val="Heading2"/>
-      </w:pPr>
-      <w:bookmarkStart w:id="5" w:name="_Toc25660383"/>
-      <w:r>
-        <w:t>Thông tin liên hệ phía công ty</w:t>
-      </w:r>
-      <w:bookmarkEnd w:id="5"/>
-    </w:p>
-    <w:p>
-      <w:pPr>
-        <w:rPr>
-          <w:i/>
-          <w:iCs/>
-        </w:rPr>
-      </w:pPr>
-      <w:r>
-        <w:rPr>
-          <w:i/>
-          <w:iCs/>
-        </w:rPr>
-        <w:t xml:space="preserve">Lập trình viên:  </w:t>
-      </w:r>
-      <w:r>
-        <w:rPr>
-          <w:i/>
-          <w:iCs/>
-        </w:rPr>
-        <w:t>Bùi Phan Thanh Cường, Thân Văn Thái, Tôn Thiện Vĩnh</w:t>
-      </w:r>
-    </w:p>
-    <w:p>
-      <w:pPr>
-        <w:pStyle w:val="Heading2"/>
-      </w:pPr>
-      <w:bookmarkStart w:id="6" w:name="_Toc25660384"/>
-      <w:r>
-        <w:t>Phân chia vai trò của thành viên dự án và khách hàng</w:t>
-      </w:r>
-      <w:bookmarkEnd w:id="6"/>
-    </w:p>
-    <w:p>
-      <w:pPr>
-        <w:rPr>
-          <w:i/>
-          <w:iCs/>
-        </w:rPr>
-      </w:pPr>
-      <w:r>
-        <w:rPr>
-          <w:i/>
-          <w:iCs/>
-        </w:rPr>
-        <w:t xml:space="preserve">Giám đốc: </w:t>
-      </w:r>
-      <w:r>
-        <w:rPr>
-          <w:i/>
-          <w:iCs/>
-        </w:rPr>
-        <w:t>Hoằng, tài chính nhân sự</w:t>
-      </w:r>
-    </w:p>
-    <w:p>
-      <w:pPr>
-        <w:rPr>
-          <w:i/>
-          <w:iCs/>
-        </w:rPr>
-      </w:pPr>
-      <w:r>
-        <w:rPr>
-          <w:i/>
-          <w:iCs/>
-        </w:rPr>
-        <w:t>Cường, Thái, Vĩnh</w:t>
-      </w:r>
-      <w:r>
-        <w:rPr>
-          <w:i/>
-          <w:iCs/>
-        </w:rPr>
-        <w:t>: IT, chi tiết, báo tiến đ</w:t>
-      </w:r>
-      <w:r>
-        <w:rPr>
-          <w:i/>
-          <w:iCs/>
-        </w:rPr>
         <w:t>ộ</w:t>
       </w:r>
     </w:p>
@@ -6087,7 +6094,11 @@
         <w:t xml:space="preserve">một phần mềm dùng để điều hướng các tàu chở hàng hình bowling trong </w:t>
       </w:r>
       <w:r>
-        <w:t>nhà máy. Các yêu cầu được đưa ra bao gồm:</w:t>
+        <w:t xml:space="preserve">nhà </w:t>
+      </w:r>
+      <w:r>
+        <w:lastRenderedPageBreak/>
+        <w:t>máy. Các yêu cầu được đưa ra bao gồm:</w:t>
       </w:r>
     </w:p>
     <w:p>
@@ -6154,87 +6165,421 @@
       </w:r>
     </w:p>
     <w:p>
+      <w:r>
+        <w:t>Thời gian hoàn thành</w:t>
+      </w:r>
+      <w:r>
+        <w:t>: hoàn thành trước 01/01/2021</w:t>
+      </w:r>
+      <w:r>
+        <w:t>.</w:t>
+      </w:r>
+    </w:p>
+    <w:p>
+      <w:r>
+        <w:t>Yêu cầu về hệ thống:</w:t>
+      </w:r>
+    </w:p>
+    <w:p>
+      <w:pPr>
+        <w:pStyle w:val="ListParagraph"/>
+        <w:numPr>
+          <w:ilvl w:val="0"/>
+          <w:numId w:val="41"/>
+        </w:numPr>
+      </w:pPr>
+      <w:r>
+        <w:t>Chạy được trên các máy tính sử dụng Window 10.</w:t>
+      </w:r>
+    </w:p>
+    <w:p>
+      <w:pPr>
+        <w:pStyle w:val="ListParagraph"/>
+        <w:numPr>
+          <w:ilvl w:val="0"/>
+          <w:numId w:val="41"/>
+        </w:numPr>
+      </w:pPr>
+      <w:r>
+        <w:t>Sử dụng CSDL MySQL.</w:t>
+      </w:r>
+    </w:p>
+    <w:p>
+      <w:pPr>
+        <w:pStyle w:val="ListParagraph"/>
+        <w:numPr>
+          <w:ilvl w:val="0"/>
+          <w:numId w:val="41"/>
+        </w:numPr>
+      </w:pPr>
+      <w:r>
+        <w:t>Sử dụng mạng nội bộ, không kết nối với mạng bên ngoài</w:t>
+      </w:r>
+    </w:p>
+    <w:p>
       <w:pPr>
         <w:pStyle w:val="Heading2"/>
       </w:pPr>
       <w:bookmarkStart w:id="9" w:name="_Toc25660387"/>
       <w:r>
+        <w:t xml:space="preserve">Mô hình </w:t>
+      </w:r>
+      <w:r>
+        <w:t>hoạt động</w:t>
+      </w:r>
+      <w:r>
+        <w:t xml:space="preserve"> hiện thời</w:t>
+      </w:r>
+      <w:r>
+        <w:t xml:space="preserve"> – nghiệp vụ</w:t>
+      </w:r>
+      <w:bookmarkEnd w:id="9"/>
+    </w:p>
+    <w:p>
+      <w:r>
+        <w:t>Hiện tại, nhà máy đang sản xuất trên mô hình tự động, các sản phẩm được di chuyển giữa các khâu sản xuất đều thông qua các con tàu bowling trong nhà máy. Trong nhà máy có các đường ray để tàu có thể chạy giữa các băng truyền sản xuất và kho lưu trữ.</w:t>
+      </w:r>
+    </w:p>
+    <w:p>
+      <w:r>
+        <w:t>Một đường đi giữa các băng truyền và kho có từ 3 tới 4 đường ray, mỗi đường ray chỉ phục vụ cho 1 chiều đi trong một thời điểm. Giữa các khu vực khác nhau sẽ có các điểm giao nhau để các tàu thuận tiện đi lại.</w:t>
+      </w:r>
+    </w:p>
+    <w:p>
+      <w:r>
+        <w:t xml:space="preserve">Các tàu đều hoạt động tự động. Việc lấy/trả hàng đều đã được hoạt động thông qua hệ điều hành có sẵn của các tàu. Khi xong việc lấy/trả hàng, </w:t>
+      </w:r>
+      <w:r>
+        <w:t>tàu sẽ ra hiệu cho hệ thống phân đường hiện tại báo hiện đã xong, và hệ thống sẽ tính toán và trả về đường đi tiếp theo cho tàu.</w:t>
+      </w:r>
+    </w:p>
+    <w:p>
+      <w:r>
+        <w:t>Có một bến đỗ cho các tàu vào cuối ngày lúc hệ thống dừng làm việc.</w:t>
+      </w:r>
+    </w:p>
+    <w:p>
+      <w:pPr>
+        <w:pStyle w:val="Heading2"/>
+      </w:pPr>
+      <w:bookmarkStart w:id="10" w:name="_Toc25660388"/>
+      <w:r>
+        <w:t>Mô hình hoạt động dự kiến sau khi áp dụng sản phẩm mới</w:t>
+      </w:r>
+      <w:bookmarkEnd w:id="10"/>
+    </w:p>
+    <w:p>
+      <w:r>
+        <w:t xml:space="preserve">Sau khi áp dụng hệ thống, hệ thống dẫn đường mới sẽ thay thế cho hệ thống dẫn đường hiện có của công ty. Hệ thống hiện tại thường xuyên gây ra tình trạng tắc nghẽn giữa các tuyến tàu với nhau. </w:t>
+      </w:r>
+      <w:r>
+        <w:t>Việc áp dụng hệ thống mới sẽ giảm tải sự tắc nghẽn ở các đường ray bên trong nhà máy. Hầu hết các cơ sở vật chất cũ sẽ vẫn được giữ nguyên, và lắp đặt thêm một số camera cho phép theo dõi tình hình đường ray.</w:t>
+      </w:r>
+    </w:p>
+    <w:p>
+      <w:pPr>
+        <w:pStyle w:val="Heading2"/>
+      </w:pPr>
+      <w:bookmarkStart w:id="11" w:name="_Toc25660389"/>
+      <w:r>
+        <w:t>Phạm vi</w:t>
+      </w:r>
+      <w:r>
+        <w:t xml:space="preserve"> dự án</w:t>
+      </w:r>
+      <w:bookmarkEnd w:id="11"/>
+    </w:p>
+    <w:p>
+      <w:bookmarkStart w:id="12" w:name="_Toc25660390"/>
+      <w:r>
+        <w:t>Dự kiến sẽ thí điểm ở nhà máy ở khu công nghiệp Thái Nguyên, sau đó sẽ mở rộng ra các nhà máy đặt ở khu công nghiệp Phú Nghĩa, Sài Gòn. Cuối cùng sẽ mở rộng ra các nhà máy đặt ở Trung Quốc và Ấn Độ.</w:t>
+      </w:r>
+    </w:p>
+    <w:p>
+      <w:pPr>
+        <w:pStyle w:val="Heading1"/>
+      </w:pPr>
+      <w:r>
+        <w:t>Giao tiếp/Trao đổi thông tin</w:t>
+      </w:r>
+      <w:bookmarkEnd w:id="12"/>
+    </w:p>
+    <w:p>
+      <w:pPr>
+        <w:pStyle w:val="Heading2"/>
+      </w:pPr>
+      <w:r>
+        <w:t xml:space="preserve">Các qui định về </w:t>
+      </w:r>
+      <w:r>
+        <w:t>trao đổi</w:t>
+      </w:r>
+      <w:r>
+        <w:t xml:space="preserve"> </w:t>
+      </w:r>
+      <w:r>
+        <w:t xml:space="preserve">trong </w:t>
+      </w:r>
+      <w:r>
+        <w:t>nội bộ</w:t>
+      </w:r>
+    </w:p>
+    <w:p>
+      <w:r>
+        <w:t>Đầu mỗi tuần sẽ có một buổi họp giao ban để thống kê công việc cần phải làm trong tuần này. Độ dài tối đa buổi họp là 45 phút.</w:t>
+      </w:r>
+    </w:p>
+    <w:p>
+      <w:r>
+        <w:t xml:space="preserve">Cuối mỗi tuần sẽ có một buổi họp tổng kết để đánh giá kết quả đạt được trong tuần. Đồ dài tối đa </w:t>
+      </w:r>
+      <w:r>
         <w:lastRenderedPageBreak/>
-        <w:t xml:space="preserve">Mô hình </w:t>
-      </w:r>
-      <w:r>
-        <w:t>hoạt động</w:t>
-      </w:r>
-      <w:r>
-        <w:t xml:space="preserve"> hiện thời</w:t>
-      </w:r>
-      <w:r>
-        <w:t xml:space="preserve"> – nghiệp vụ</w:t>
-      </w:r>
-      <w:bookmarkEnd w:id="9"/>
-    </w:p>
-    <w:p>
-      <w:r>
-        <w:t>Hiện tại, nhà máy đang sản xuất trên mô hình tự động, các sản phẩm được di chuyển giữa các khâu sản xuất đều thông qua các con tàu bowling trong nhà máy. Trong nhà máy có các đường ray để tàu có thể chạy giữa các băng truyền sản xuất và kho lưu trữ.</w:t>
-      </w:r>
-    </w:p>
-    <w:p>
-      <w:r>
-        <w:t>Một đường đi giữa các băng truyền và kho có từ 3 tới 4 đường ray, mỗi đường ray chỉ phục vụ cho 1 chiều đi trong một thời điểm. Giữa các khu vực khác nhau sẽ có các điểm giao nhau để các tàu thuận tiện đi lại.</w:t>
-      </w:r>
-    </w:p>
-    <w:p>
-      <w:r>
-        <w:t xml:space="preserve">Các tàu đều hoạt động tự động. Việc lấy/trả hàng đều đã được hoạt động thông qua hệ điều hành có sẵn của các tàu. Khi xong việc lấy/trả hàng, </w:t>
-      </w:r>
-      <w:r>
-        <w:t>tàu sẽ ra hiệu cho hệ thống phân đường hiện tại báo hiện đã xong, và hệ thống sẽ tính toán và trả về đường đi tiếp theo cho tàu.</w:t>
-      </w:r>
-    </w:p>
-    <w:p>
-      <w:r>
-        <w:t>Có một bến đỗ cho các tàu vào cuối ngày lúc hệ thống dừng làm việc.</w:t>
+        <w:t>mỗi buổi họp là 45 phút.</w:t>
+      </w:r>
+    </w:p>
+    <w:p>
+      <w:r>
+        <w:t>Các cuộc trao đổi thông qua email về sản phẩm phải được CC đầy đủ cho các thành viên liên quan.</w:t>
       </w:r>
     </w:p>
     <w:p>
       <w:pPr>
         <w:pStyle w:val="Heading2"/>
       </w:pPr>
-      <w:bookmarkStart w:id="10" w:name="_Toc25660388"/>
-      <w:r>
-        <w:t>Mô hình hoạt động dự kiến sau khi áp dụng sản phẩm mới</w:t>
-      </w:r>
-      <w:bookmarkEnd w:id="10"/>
-    </w:p>
-    <w:p>
-      <w:r>
-        <w:t>Dự kiến sẽ thí điểm ở nhà máy ở khu công nghiệp Thái Nguyên, sau đó sẽ mở rộng ra các nhà máy đặt ở khu công nghiệp Phú Nghĩa, Sài Gòn. Cuối cùng sẽ mở rộng ra các nhà máy đặt ở Trung Quốc và Ấn Độ.</w:t>
-      </w:r>
-      <w:bookmarkStart w:id="11" w:name="_GoBack"/>
-      <w:bookmarkEnd w:id="11"/>
+      <w:r>
+        <w:t xml:space="preserve">Các qui định về </w:t>
+      </w:r>
+      <w:r>
+        <w:t>trao đổi</w:t>
+      </w:r>
+      <w:r>
+        <w:t xml:space="preserve"> với khách hàng</w:t>
+      </w:r>
+    </w:p>
+    <w:p>
+      <w:r>
+        <w:t>Các cuộc trao đổi thông qua email về sản phầm với khách hàng phải được CC đầy đủ cho các thành viên liên quan.</w:t>
+      </w:r>
+    </w:p>
+    <w:p>
+      <w:r>
+        <w:t>Các cuộc trao đổi ngoài đời với khách hàng phải được lập biên bản và ghi âm đầy đủ.</w:t>
+      </w:r>
+    </w:p>
+    <w:p>
+      <w:pPr>
+        <w:pStyle w:val="Heading1"/>
+      </w:pPr>
+      <w:bookmarkStart w:id="13" w:name="_Toc25660391"/>
+      <w:r>
+        <w:t>Ước lượng</w:t>
+      </w:r>
+      <w:r>
+        <w:t xml:space="preserve"> chung</w:t>
+      </w:r>
+      <w:bookmarkEnd w:id="13"/>
     </w:p>
     <w:p>
       <w:pPr>
         <w:pStyle w:val="Heading2"/>
       </w:pPr>
-      <w:bookmarkStart w:id="12" w:name="_Toc25660389"/>
-      <w:r>
-        <w:t>Phạm vi</w:t>
-      </w:r>
-      <w:r>
-        <w:t xml:space="preserve"> dự án</w:t>
-      </w:r>
-      <w:bookmarkEnd w:id="12"/>
-    </w:p>
-    <w:p>
-      <w:pPr>
-        <w:pStyle w:val="Heading1"/>
-      </w:pPr>
-      <w:bookmarkStart w:id="13" w:name="_Toc25660390"/>
-      <w:r>
-        <w:t>Giao tiếp/Trao đổi thông tin</w:t>
-      </w:r>
-      <w:bookmarkEnd w:id="13"/>
+      <w:bookmarkStart w:id="14" w:name="_Toc25660392"/>
+      <w:r>
+        <w:t>Ước lượng tính năng</w:t>
+      </w:r>
+      <w:bookmarkEnd w:id="14"/>
+    </w:p>
+    <w:p>
+      <w:r>
+        <w:t>Các tính năng cần đạt được:</w:t>
+      </w:r>
+    </w:p>
+    <w:p>
+      <w:pPr>
+        <w:pStyle w:val="ListParagraph"/>
+        <w:numPr>
+          <w:ilvl w:val="0"/>
+          <w:numId w:val="41"/>
+        </w:numPr>
+      </w:pPr>
+      <w:r>
+        <w:t>Tự động</w:t>
+      </w:r>
+      <w:r>
+        <w:t xml:space="preserve"> sắp xếp tuyến đường cho các tàu.</w:t>
+      </w:r>
+    </w:p>
+    <w:p>
+      <w:pPr>
+        <w:pStyle w:val="ListParagraph"/>
+        <w:numPr>
+          <w:ilvl w:val="0"/>
+          <w:numId w:val="41"/>
+        </w:numPr>
+      </w:pPr>
+      <w:r>
+        <w:t>Hỗ trợ sắp xếp thủ công cho chuyến tàu.</w:t>
+      </w:r>
+    </w:p>
+    <w:p>
+      <w:pPr>
+        <w:pStyle w:val="ListParagraph"/>
+        <w:numPr>
+          <w:ilvl w:val="0"/>
+          <w:numId w:val="41"/>
+        </w:numPr>
+      </w:pPr>
+      <w:r>
+        <w:t>Theo dõi trạng thái hiện tại thông qua màn hình điều khiển.</w:t>
+      </w:r>
+    </w:p>
+    <w:p>
+      <w:pPr>
+        <w:pStyle w:val="ListParagraph"/>
+        <w:numPr>
+          <w:ilvl w:val="0"/>
+          <w:numId w:val="41"/>
+        </w:numPr>
+      </w:pPr>
+      <w:r>
+        <w:t>Thông báo các tình huống xảy ra với tuyến tàu và trạng thái các tàu (tắc nghẽn, thưa thớt tàu, tàu trục trặc, ...) thông qua email/điện thoại/màn hình máy tính.</w:t>
+      </w:r>
+    </w:p>
+    <w:p>
+      <w:pPr>
+        <w:pStyle w:val="ListParagraph"/>
+        <w:numPr>
+          <w:ilvl w:val="0"/>
+          <w:numId w:val="41"/>
+        </w:numPr>
+      </w:pPr>
+      <w:r>
+        <w:t>Thống kê lượng hàng hóa vận chuyển được.</w:t>
+      </w:r>
+    </w:p>
+    <w:p>
+      <w:pPr>
+        <w:pStyle w:val="Heading2"/>
+      </w:pPr>
+      <w:bookmarkStart w:id="15" w:name="_Toc25660393"/>
+      <w:r>
+        <w:t>Work Breakdown Structure</w:t>
+      </w:r>
+      <w:bookmarkEnd w:id="15"/>
+    </w:p>
+    <w:p>
+      <w:pPr>
+        <w:keepNext/>
+      </w:pPr>
+      <w:r>
+        <w:rPr>
+          <w:noProof/>
+          <w:lang w:eastAsia="en-US" w:bidi="ar-SA"/>
+        </w:rPr>
+        <w:drawing>
+          <wp:inline distT="0" distB="0" distL="0" distR="0" wp14:anchorId="5B993456" wp14:editId="71F18888">
+            <wp:extent cx="5575300" cy="4283710"/>
+            <wp:effectExtent l="0" t="0" r="0" b="0"/>
+            <wp:docPr id="9" name="Picture 9"/>
+            <wp:cNvGraphicFramePr>
+              <a:graphicFrameLocks xmlns:a="http://schemas.openxmlformats.org/drawingml/2006/main" noChangeAspect="1"/>
+            </wp:cNvGraphicFramePr>
+            <a:graphic xmlns:a="http://schemas.openxmlformats.org/drawingml/2006/main">
+              <a:graphicData uri="http://schemas.openxmlformats.org/drawingml/2006/picture">
+                <pic:pic xmlns:pic="http://schemas.openxmlformats.org/drawingml/2006/picture">
+                  <pic:nvPicPr>
+                    <pic:cNvPr id="9" name="WBS.png"/>
+                    <pic:cNvPicPr/>
+                  </pic:nvPicPr>
+                  <pic:blipFill>
+                    <a:blip r:embed="rId19" cstate="print">
+                      <a:extLst>
+                        <a:ext uri="{28A0092B-C50C-407E-A947-70E740481C1C}">
+                          <a14:useLocalDpi xmlns:a14="http://schemas.microsoft.com/office/drawing/2010/main" val="0"/>
+                        </a:ext>
+                      </a:extLst>
+                    </a:blip>
+                    <a:stretch>
+                      <a:fillRect/>
+                    </a:stretch>
+                  </pic:blipFill>
+                  <pic:spPr>
+                    <a:xfrm>
+                      <a:off x="0" y="0"/>
+                      <a:ext cx="5575300" cy="4283710"/>
+                    </a:xfrm>
+                    <a:prstGeom prst="rect">
+                      <a:avLst/>
+                    </a:prstGeom>
+                  </pic:spPr>
+                </pic:pic>
+              </a:graphicData>
+            </a:graphic>
+          </wp:inline>
+        </w:drawing>
+      </w:r>
+    </w:p>
+    <w:p>
+      <w:pPr>
+        <w:pStyle w:val="Caption"/>
+      </w:pPr>
+      <w:r>
+        <w:t xml:space="preserve">Figure </w:t>
+      </w:r>
+      <w:r>
+        <w:fldChar w:fldCharType="begin"/>
+      </w:r>
+      <w:r>
+        <w:instrText>STYLEREF 1 \s</w:instrText>
+      </w:r>
+      <w:r>
+        <w:fldChar w:fldCharType="separate"/>
+      </w:r>
+      <w:r>
+        <w:rPr>
+          <w:noProof/>
+        </w:rPr>
+        <w:t>5</w:t>
+      </w:r>
+      <w:r>
+        <w:fldChar w:fldCharType="end"/>
+      </w:r>
+      <w:r>
+        <w:noBreakHyphen/>
+      </w:r>
+      <w:r>
+        <w:fldChar w:fldCharType="begin"/>
+      </w:r>
+      <w:r>
+        <w:instrText>SEQ Figure \* ARABIC \s 1</w:instrText>
+      </w:r>
+      <w:r>
+        <w:fldChar w:fldCharType="separate"/>
+      </w:r>
+      <w:r>
+        <w:rPr>
+          <w:noProof/>
+        </w:rPr>
+        <w:t>1</w:t>
+      </w:r>
+      <w:r>
+        <w:fldChar w:fldCharType="end"/>
+      </w:r>
+      <w:r>
+        <w:t>: Biểu đồ WBS cho dự án</w:t>
+      </w:r>
+    </w:p>
+    <w:p>
+      <w:pPr>
+        <w:pStyle w:val="Heading2"/>
+      </w:pPr>
+      <w:bookmarkStart w:id="16" w:name="_Toc25660394"/>
+      <w:r>
+        <w:lastRenderedPageBreak/>
+        <w:t>Ước lượng thời gian</w:t>
+      </w:r>
+      <w:bookmarkEnd w:id="16"/>
     </w:p>
     <w:p>
       <w:pPr>
@@ -6248,272 +6593,118 @@
           <w:i/>
           <w:iCs/>
         </w:rPr>
-        <w:t>Các qui định về h</w:t>
+        <w:t>Từ WBS</w:t>
       </w:r>
       <w:r>
         <w:rPr>
           <w:i/>
           <w:iCs/>
         </w:rPr>
-        <w:t>ọp hành nội bộ</w:t>
-      </w:r>
-    </w:p>
-    <w:p>
-      <w:pPr>
+        <w:t xml:space="preserve"> x</w:t>
+      </w:r>
+      <w:r>
         <w:rPr>
           <w:i/>
           <w:iCs/>
         </w:rPr>
-      </w:pPr>
+        <w:t>ác định đường găng và c</w:t>
+      </w:r>
       <w:r>
         <w:rPr>
           <w:i/>
           <w:iCs/>
         </w:rPr>
-        <w:t>Các qui định về h</w:t>
+        <w:t>ho biết thời gian cần thiết để làm dự án</w:t>
       </w:r>
       <w:r>
         <w:rPr>
           <w:i/>
           <w:iCs/>
         </w:rPr>
-        <w:t>ọp hành với khách hàng</w:t>
-      </w:r>
-    </w:p>
+        <w:t>.</w:t>
+      </w:r>
+    </w:p>
+    <w:p>
+      <w:pPr>
+        <w:pStyle w:val="Heading2"/>
+      </w:pPr>
+      <w:bookmarkStart w:id="17" w:name="_Toc25660395"/>
+      <w:r>
+        <w:t>Ước lượng rủi ro</w:t>
+      </w:r>
+      <w:bookmarkEnd w:id="17"/>
+    </w:p>
+    <w:p/>
     <w:p>
       <w:pPr>
         <w:pStyle w:val="Heading1"/>
       </w:pPr>
-      <w:bookmarkStart w:id="14" w:name="_Toc25660391"/>
-      <w:r>
-        <w:t>Ước lượng</w:t>
-      </w:r>
-      <w:r>
-        <w:t xml:space="preserve"> chung</w:t>
-      </w:r>
-      <w:bookmarkEnd w:id="14"/>
-    </w:p>
-    <w:p>
-      <w:pPr>
-        <w:pStyle w:val="Heading2"/>
-      </w:pPr>
-      <w:bookmarkStart w:id="15" w:name="_Toc25660392"/>
-      <w:r>
-        <w:t>Ước lượng tính năng</w:t>
-      </w:r>
-      <w:bookmarkEnd w:id="15"/>
+      <w:bookmarkStart w:id="18" w:name="_Toc25660396"/>
+      <w:r>
+        <w:t>Ước lượng giá thành</w:t>
+      </w:r>
+      <w:bookmarkEnd w:id="18"/>
     </w:p>
     <w:p>
       <w:pPr>
         <w:rPr>
           <w:i/>
-          <w:iCs/>
         </w:rPr>
       </w:pPr>
       <w:r>
         <w:rPr>
           <w:i/>
-          <w:iCs/>
-        </w:rPr>
-        <w:t>Nêu khoảng 5 tính năng</w:t>
-      </w:r>
-    </w:p>
-    <w:p>
-      <w:pPr>
-        <w:pStyle w:val="Heading2"/>
-      </w:pPr>
-      <w:bookmarkStart w:id="16" w:name="_Toc25660393"/>
-      <w:r>
-        <w:t>Work Breakdown Structure</w:t>
-      </w:r>
-      <w:bookmarkEnd w:id="16"/>
-    </w:p>
-    <w:p>
-      <w:pPr>
+        </w:rPr>
+        <w:t xml:space="preserve">Chi phí </w:t>
+      </w:r>
+      <w:r>
         <w:rPr>
           <w:i/>
-          <w:iCs/>
-        </w:rPr>
-      </w:pPr>
-      <w:r>
+        </w:rPr>
+        <w:t>phát triển  +  Chi phí kiểm thử</w:t>
+      </w:r>
+    </w:p>
+    <w:p>
+      <w:pPr>
         <w:rPr>
           <w:i/>
-          <w:iCs/>
-        </w:rPr>
-        <w:t>Vẽ WBS cho khoảng 5 tính năng nói trên</w:t>
-      </w:r>
-    </w:p>
-    <w:p>
-      <w:pPr>
+        </w:rPr>
+      </w:pPr>
+      <w:r>
         <w:rPr>
           <w:i/>
-          <w:iCs/>
-        </w:rPr>
-      </w:pPr>
+        </w:rPr>
+        <w:t>Chi phí vận hành</w:t>
+      </w:r>
       <w:r>
         <w:rPr>
           <w:i/>
-          <w:iCs/>
-        </w:rPr>
-        <w:t>Phải quan tâm tới deadline mà kh</w:t>
-      </w:r>
-      <w:r>
+        </w:rPr>
+        <w:t>, quản lý, hành chính</w:t>
+      </w:r>
+    </w:p>
+    <w:p>
+      <w:pPr>
         <w:rPr>
           <w:i/>
-          <w:iCs/>
-        </w:rPr>
-        <w:t>ách hàng yêu cầu, và chỉ nên sử dụng tầm 90% thời gian</w:t>
-      </w:r>
+        </w:rPr>
+      </w:pPr>
       <w:r>
         <w:rPr>
           <w:i/>
-          <w:iCs/>
-        </w:rPr>
-        <w:t>.</w:t>
-      </w:r>
-      <w:r>
-        <w:rPr>
-          <w:i/>
-          <w:iCs/>
-        </w:rPr>
-        <w:t xml:space="preserve"> 10% còn lại là buffer.</w:t>
-      </w:r>
-    </w:p>
-    <w:p>
-      <w:pPr>
-        <w:pStyle w:val="Heading2"/>
-      </w:pPr>
-      <w:bookmarkStart w:id="17" w:name="_Toc25660394"/>
-      <w:r>
-        <w:t>Ước lượng thời gian</w:t>
-      </w:r>
-      <w:bookmarkEnd w:id="17"/>
-    </w:p>
-    <w:p>
-      <w:pPr>
-        <w:rPr>
-          <w:i/>
-          <w:iCs/>
-        </w:rPr>
-      </w:pPr>
-      <w:r>
-        <w:rPr>
-          <w:i/>
-          <w:iCs/>
-        </w:rPr>
-        <w:t>Từ WBS</w:t>
-      </w:r>
-      <w:r>
-        <w:rPr>
-          <w:i/>
-          <w:iCs/>
-        </w:rPr>
-        <w:t xml:space="preserve"> x</w:t>
-      </w:r>
-      <w:r>
-        <w:rPr>
-          <w:i/>
-          <w:iCs/>
-        </w:rPr>
-        <w:t>ác định đường găng và c</w:t>
-      </w:r>
-      <w:r>
-        <w:rPr>
-          <w:i/>
-          <w:iCs/>
-        </w:rPr>
-        <w:t>ho biết thời gian cần thiết để làm dự án</w:t>
-      </w:r>
-      <w:r>
-        <w:rPr>
-          <w:i/>
-          <w:iCs/>
-        </w:rPr>
-        <w:t>.</w:t>
-      </w:r>
-    </w:p>
-    <w:p>
-      <w:pPr>
-        <w:pStyle w:val="Heading2"/>
-      </w:pPr>
-      <w:bookmarkStart w:id="18" w:name="_Toc25660395"/>
-      <w:r>
-        <w:t>Ước lượng rủi ro</w:t>
-      </w:r>
-      <w:bookmarkEnd w:id="18"/>
-    </w:p>
-    <w:p/>
+        </w:rPr>
+        <w:t>Chi phí kính doanh, quảng cáo, tiếp thị</w:t>
+      </w:r>
+    </w:p>
     <w:p>
       <w:pPr>
         <w:pStyle w:val="Heading1"/>
       </w:pPr>
-      <w:bookmarkStart w:id="19" w:name="_Toc25660396"/>
-      <w:r>
-        <w:t>Ước lượng giá thành</w:t>
+      <w:bookmarkStart w:id="19" w:name="_Toc25660397"/>
+      <w:r>
+        <w:t>Ước lượng chất lượng</w:t>
       </w:r>
       <w:bookmarkEnd w:id="19"/>
-    </w:p>
-    <w:p>
-      <w:pPr>
-        <w:rPr>
-          <w:i/>
-        </w:rPr>
-      </w:pPr>
-      <w:r>
-        <w:rPr>
-          <w:i/>
-        </w:rPr>
-        <w:t xml:space="preserve">Chi phí </w:t>
-      </w:r>
-      <w:r>
-        <w:rPr>
-          <w:i/>
-        </w:rPr>
-        <w:t>phát triển  +  Chi phí kiểm thử</w:t>
-      </w:r>
-    </w:p>
-    <w:p>
-      <w:pPr>
-        <w:rPr>
-          <w:i/>
-        </w:rPr>
-      </w:pPr>
-      <w:r>
-        <w:rPr>
-          <w:i/>
-        </w:rPr>
-        <w:lastRenderedPageBreak/>
-        <w:t>Chi phí vận hành</w:t>
-      </w:r>
-      <w:r>
-        <w:rPr>
-          <w:i/>
-        </w:rPr>
-        <w:t>, quản lý, hành chính</w:t>
-      </w:r>
-    </w:p>
-    <w:p>
-      <w:pPr>
-        <w:rPr>
-          <w:i/>
-        </w:rPr>
-      </w:pPr>
-      <w:r>
-        <w:rPr>
-          <w:i/>
-        </w:rPr>
-        <w:t>Chi phí kính doanh, quảng cáo, tiếp thị</w:t>
-      </w:r>
-    </w:p>
-    <w:p>
-      <w:pPr>
-        <w:pStyle w:val="Heading1"/>
-      </w:pPr>
-      <w:bookmarkStart w:id="20" w:name="_Toc25660397"/>
-      <w:r>
-        <w:t>Ước lượng chất lượng</w:t>
-      </w:r>
-      <w:bookmarkEnd w:id="20"/>
     </w:p>
     <w:p>
       <w:pPr>
@@ -6603,30 +6794,52 @@
       <w:pPr>
         <w:pStyle w:val="Heading1"/>
       </w:pPr>
-      <w:bookmarkStart w:id="21" w:name="_Toc25660398"/>
+      <w:bookmarkStart w:id="20" w:name="_Toc25660398"/>
       <w:r>
         <w:t>Phân tích thiết kế</w:t>
       </w:r>
+      <w:bookmarkEnd w:id="20"/>
+      <w:r>
+        <w:t xml:space="preserve"> </w:t>
+      </w:r>
+    </w:p>
+    <w:p>
+      <w:pPr>
+        <w:pStyle w:val="Heading2"/>
+        <w:rPr>
+          <w:lang w:eastAsia="en-US" w:bidi="ar-SA"/>
+        </w:rPr>
+      </w:pPr>
+      <w:bookmarkStart w:id="21" w:name="_Toc25660399"/>
+      <w:r>
+        <w:rPr>
+          <w:lang w:eastAsia="en-US" w:bidi="ar-SA"/>
+        </w:rPr>
+        <w:t>Mô hình tích hợp phần cứng/phần mềm</w:t>
+      </w:r>
       <w:bookmarkEnd w:id="21"/>
-      <w:r>
-        <w:t xml:space="preserve"> </w:t>
-      </w:r>
-    </w:p>
-    <w:p>
-      <w:pPr>
-        <w:pStyle w:val="Heading2"/>
+    </w:p>
+    <w:p>
+      <w:r>
         <w:rPr>
           <w:lang w:eastAsia="en-US" w:bidi="ar-SA"/>
         </w:rPr>
-      </w:pPr>
-      <w:bookmarkStart w:id="22" w:name="_Toc25660399"/>
-      <w:r>
-        <w:rPr>
-          <w:lang w:eastAsia="en-US" w:bidi="ar-SA"/>
-        </w:rPr>
-        <w:t>Mô hình tích hợp phần cứng/phần mềm</w:t>
-      </w:r>
+        <w:t xml:space="preserve">Về phần cứng, mỗi </w:t>
+      </w:r>
+      <w:r>
+        <w:t>con tàu bowling tích hợp một bộ điều khiển cho phép định vị đường ray, nhận tín hiệu điều khiển và điều hướng di chuyển. Một máy tính hoạt động trong mạng nội bộ với các con tàu bowling làm nhiệm vụ điều khiển tàu bowling và có khả năng giám sát được hoạt động của chúng.</w:t>
+      </w:r>
+      <w:bookmarkStart w:id="22" w:name="_GoBack"/>
       <w:bookmarkEnd w:id="22"/>
+    </w:p>
+    <w:p/>
+    <w:p>
+      <w:r>
+        <w:t xml:space="preserve">Về phần mềm, mô hình sử dụng thích hợp là mô hình Socket. </w:t>
+      </w:r>
+      <w:r>
+        <w:t>Máy chủ server tiếp nhận các yêu cầu kết nối từ Socket Client và giữ liên lạc với các Socket Client. Các Socket Client chính là phần mềm chạy trên bộ điều khiển của mỗi con tàu bowling.</w:t>
+      </w:r>
     </w:p>
     <w:p>
       <w:pPr>
@@ -6753,6 +6966,7 @@
         <w:ind w:left="720"/>
       </w:pPr>
       <w:r>
+        <w:lastRenderedPageBreak/>
         <w:tab/>
       </w:r>
     </w:p>
@@ -6942,7 +7156,6 @@
         <w:ind w:left="720"/>
       </w:pPr>
       <w:r>
-        <w:lastRenderedPageBreak/>
         <w:tab/>
       </w:r>
     </w:p>
@@ -7186,12 +7399,12 @@
     <w:p/>
     <w:p/>
     <w:sectPr>
-      <w:headerReference w:type="even" r:id="rId18"/>
-      <w:headerReference w:type="default" r:id="rId19"/>
-      <w:footerReference w:type="even" r:id="rId20"/>
-      <w:footerReference w:type="default" r:id="rId21"/>
-      <w:headerReference w:type="first" r:id="rId22"/>
-      <w:footerReference w:type="first" r:id="rId23"/>
+      <w:headerReference w:type="even" r:id="rId20"/>
+      <w:headerReference w:type="default" r:id="rId21"/>
+      <w:footerReference w:type="even" r:id="rId22"/>
+      <w:footerReference w:type="default" r:id="rId23"/>
+      <w:headerReference w:type="first" r:id="rId24"/>
+      <w:footerReference w:type="first" r:id="rId25"/>
       <w:footnotePr>
         <w:pos w:val="beneathText"/>
       </w:footnotePr>
@@ -7205,7 +7418,7 @@
 </file>
 
 <file path=word/endnotes.xml><?xml version="1.0" encoding="utf-8"?>
-<w:endnotes xmlns:wpc="http://schemas.microsoft.com/office/word/2010/wordprocessingCanvas" xmlns:cx="http://schemas.microsoft.com/office/drawing/2014/chartex" xmlns:cx1="http://schemas.microsoft.com/office/drawing/2015/9/8/chartex" xmlns:cx2="http://schemas.microsoft.com/office/drawing/2015/10/21/chartex" xmlns:cx3="http://schemas.microsoft.com/office/drawing/2016/5/9/chartex" xmlns:cx4="http://schemas.microsoft.com/office/drawing/2016/5/10/chartex" xmlns:cx5="http://schemas.microsoft.com/office/drawing/2016/5/11/chartex" xmlns:cx6="http://schemas.microsoft.com/office/drawing/2016/5/12/chartex" xmlns:cx7="http://schemas.microsoft.com/office/drawing/2016/5/13/chartex" xmlns:cx8="http://schemas.microsoft.com/office/drawing/2016/5/14/chartex" xmlns:mc="http://schemas.openxmlformats.org/markup-compatibility/2006" xmlns:aink="http://schemas.microsoft.com/office/drawing/2016/ink" xmlns:am3d="http://schemas.microsoft.com/office/drawing/2017/model3d" xmlns:o="urn:schemas-microsoft-com:office:office" xmlns:r="http://schemas.openxmlformats.org/officeDocument/2006/relationships" xmlns:m="http://schemas.openxmlformats.org/officeDocument/2006/math" xmlns:v="urn:schemas-microsoft-com:vml" xmlns:wp14="http://schemas.microsoft.com/office/word/2010/wordprocessingDrawing" xmlns:wp="http://schemas.openxmlformats.org/drawingml/2006/wordprocessingDrawing" xmlns:w10="urn:schemas-microsoft-com:office:word" xmlns:w="http://schemas.openxmlformats.org/wordprocessingml/2006/main" xmlns:w14="http://schemas.microsoft.com/office/word/2010/wordml" xmlns:w15="http://schemas.microsoft.com/office/word/2012/wordml" xmlns:w16cid="http://schemas.microsoft.com/office/word/2016/wordml/cid" xmlns:w16se="http://schemas.microsoft.com/office/word/2015/wordml/symex" xmlns:wpg="http://schemas.microsoft.com/office/word/2010/wordprocessingGroup" xmlns:wpi="http://schemas.microsoft.com/office/word/2010/wordprocessingInk" xmlns:wne="http://schemas.microsoft.com/office/word/2006/wordml" xmlns:wps="http://schemas.microsoft.com/office/word/2010/wordprocessingShape" mc:Ignorable="w14 w15 w16se w16cid wp14">
+<w:endnotes xmlns:wpc="http://schemas.microsoft.com/office/word/2010/wordprocessingCanvas" xmlns:mo="http://schemas.microsoft.com/office/mac/office/2008/main" xmlns:mc="http://schemas.openxmlformats.org/markup-compatibility/2006" xmlns:mv="urn:schemas-microsoft-com:mac:vml" xmlns:o="urn:schemas-microsoft-com:office:office" xmlns:r="http://schemas.openxmlformats.org/officeDocument/2006/relationships" xmlns:m="http://schemas.openxmlformats.org/officeDocument/2006/math" xmlns:v="urn:schemas-microsoft-com:vml" xmlns:wp14="http://schemas.microsoft.com/office/word/2010/wordprocessingDrawing" xmlns:wp="http://schemas.openxmlformats.org/drawingml/2006/wordprocessingDrawing" xmlns:w10="urn:schemas-microsoft-com:office:word" xmlns:w="http://schemas.openxmlformats.org/wordprocessingml/2006/main" xmlns:w14="http://schemas.microsoft.com/office/word/2010/wordml" xmlns:w15="http://schemas.microsoft.com/office/word/2012/wordml" xmlns:wpg="http://schemas.microsoft.com/office/word/2010/wordprocessingGroup" xmlns:wpi="http://schemas.microsoft.com/office/word/2010/wordprocessingInk" xmlns:wne="http://schemas.microsoft.com/office/word/2006/wordml" xmlns:wps="http://schemas.microsoft.com/office/word/2010/wordprocessingShape" mc:Ignorable="w14 w15 wp14">
   <w:endnote w:type="separator" w:id="-1">
     <w:p>
       <w:r>
@@ -7226,7 +7439,17 @@
 </file>
 
 <file path=word/footer1.xml><?xml version="1.0" encoding="utf-8"?>
-<w:ftr xmlns:wpc="http://schemas.microsoft.com/office/word/2010/wordprocessingCanvas" xmlns:cx="http://schemas.microsoft.com/office/drawing/2014/chartex" xmlns:cx1="http://schemas.microsoft.com/office/drawing/2015/9/8/chartex" xmlns:cx2="http://schemas.microsoft.com/office/drawing/2015/10/21/chartex" xmlns:cx3="http://schemas.microsoft.com/office/drawing/2016/5/9/chartex" xmlns:cx4="http://schemas.microsoft.com/office/drawing/2016/5/10/chartex" xmlns:cx5="http://schemas.microsoft.com/office/drawing/2016/5/11/chartex" xmlns:cx6="http://schemas.microsoft.com/office/drawing/2016/5/12/chartex" xmlns:cx7="http://schemas.microsoft.com/office/drawing/2016/5/13/chartex" xmlns:cx8="http://schemas.microsoft.com/office/drawing/2016/5/14/chartex" xmlns:mc="http://schemas.openxmlformats.org/markup-compatibility/2006" xmlns:aink="http://schemas.microsoft.com/office/drawing/2016/ink" xmlns:am3d="http://schemas.microsoft.com/office/drawing/2017/model3d" xmlns:o="urn:schemas-microsoft-com:office:office" xmlns:r="http://schemas.openxmlformats.org/officeDocument/2006/relationships" xmlns:m="http://schemas.openxmlformats.org/officeDocument/2006/math" xmlns:v="urn:schemas-microsoft-com:vml" xmlns:wp14="http://schemas.microsoft.com/office/word/2010/wordprocessingDrawing" xmlns:wp="http://schemas.openxmlformats.org/drawingml/2006/wordprocessingDrawing" xmlns:w10="urn:schemas-microsoft-com:office:word" xmlns:w="http://schemas.openxmlformats.org/wordprocessingml/2006/main" xmlns:w14="http://schemas.microsoft.com/office/word/2010/wordml" xmlns:w15="http://schemas.microsoft.com/office/word/2012/wordml" xmlns:w16cid="http://schemas.microsoft.com/office/word/2016/wordml/cid" xmlns:w16se="http://schemas.microsoft.com/office/word/2015/wordml/symex" xmlns:wpg="http://schemas.microsoft.com/office/word/2010/wordprocessingGroup" xmlns:wpi="http://schemas.microsoft.com/office/word/2010/wordprocessingInk" xmlns:wne="http://schemas.microsoft.com/office/word/2006/wordml" xmlns:wps="http://schemas.microsoft.com/office/word/2010/wordprocessingShape" mc:Ignorable="w14 w15 w16se w16cid wp14">
+<w:ftr xmlns:wpc="http://schemas.microsoft.com/office/word/2010/wordprocessingCanvas" xmlns:mo="http://schemas.microsoft.com/office/mac/office/2008/main" xmlns:mc="http://schemas.openxmlformats.org/markup-compatibility/2006" xmlns:mv="urn:schemas-microsoft-com:mac:vml" xmlns:o="urn:schemas-microsoft-com:office:office" xmlns:r="http://schemas.openxmlformats.org/officeDocument/2006/relationships" xmlns:m="http://schemas.openxmlformats.org/officeDocument/2006/math" xmlns:v="urn:schemas-microsoft-com:vml" xmlns:wp14="http://schemas.microsoft.com/office/word/2010/wordprocessingDrawing" xmlns:wp="http://schemas.openxmlformats.org/drawingml/2006/wordprocessingDrawing" xmlns:w10="urn:schemas-microsoft-com:office:word" xmlns:w="http://schemas.openxmlformats.org/wordprocessingml/2006/main" xmlns:w14="http://schemas.microsoft.com/office/word/2010/wordml" xmlns:w15="http://schemas.microsoft.com/office/word/2012/wordml" xmlns:wpg="http://schemas.microsoft.com/office/word/2010/wordprocessingGroup" xmlns:wpi="http://schemas.microsoft.com/office/word/2010/wordprocessingInk" xmlns:wne="http://schemas.microsoft.com/office/word/2006/wordml" xmlns:wps="http://schemas.microsoft.com/office/word/2010/wordprocessingShape" mc:Ignorable="w14 w15 wp14">
+  <w:p>
+    <w:pPr>
+      <w:pStyle w:val="Footer"/>
+    </w:pPr>
+  </w:p>
+</w:ftr>
+</file>
+
+<file path=word/footer2.xml><?xml version="1.0" encoding="utf-8"?>
+<w:ftr xmlns:wpc="http://schemas.microsoft.com/office/word/2010/wordprocessingCanvas" xmlns:mo="http://schemas.microsoft.com/office/mac/office/2008/main" xmlns:mc="http://schemas.openxmlformats.org/markup-compatibility/2006" xmlns:mv="urn:schemas-microsoft-com:mac:vml" xmlns:o="urn:schemas-microsoft-com:office:office" xmlns:r="http://schemas.openxmlformats.org/officeDocument/2006/relationships" xmlns:m="http://schemas.openxmlformats.org/officeDocument/2006/math" xmlns:v="urn:schemas-microsoft-com:vml" xmlns:wp14="http://schemas.microsoft.com/office/word/2010/wordprocessingDrawing" xmlns:wp="http://schemas.openxmlformats.org/drawingml/2006/wordprocessingDrawing" xmlns:w10="urn:schemas-microsoft-com:office:word" xmlns:w="http://schemas.openxmlformats.org/wordprocessingml/2006/main" xmlns:w14="http://schemas.microsoft.com/office/word/2010/wordml" xmlns:w15="http://schemas.microsoft.com/office/word/2012/wordml" xmlns:wpg="http://schemas.microsoft.com/office/word/2010/wordprocessingGroup" xmlns:wpi="http://schemas.microsoft.com/office/word/2010/wordprocessingInk" xmlns:wne="http://schemas.microsoft.com/office/word/2006/wordml" xmlns:wps="http://schemas.microsoft.com/office/word/2010/wordprocessingShape" mc:Ignorable="w14 w15 wp14">
   <w:p>
     <w:pPr>
       <w:pStyle w:val="Footer"/>
@@ -7289,7 +7512,7 @@
         <w:color w:val="951B13"/>
         <w:lang w:eastAsia="ar-SA" w:bidi="ar-SA"/>
       </w:rPr>
-      <w:t>ii</w:t>
+      <w:t>vi</w:t>
     </w:r>
     <w:r>
       <w:rPr>
@@ -7303,8 +7526,8 @@
 </w:ftr>
 </file>
 
-<file path=word/footer2.xml><?xml version="1.0" encoding="utf-8"?>
-<w:ftr xmlns:wpc="http://schemas.microsoft.com/office/word/2010/wordprocessingCanvas" xmlns:cx="http://schemas.microsoft.com/office/drawing/2014/chartex" xmlns:cx1="http://schemas.microsoft.com/office/drawing/2015/9/8/chartex" xmlns:cx2="http://schemas.microsoft.com/office/drawing/2015/10/21/chartex" xmlns:cx3="http://schemas.microsoft.com/office/drawing/2016/5/9/chartex" xmlns:cx4="http://schemas.microsoft.com/office/drawing/2016/5/10/chartex" xmlns:cx5="http://schemas.microsoft.com/office/drawing/2016/5/11/chartex" xmlns:cx6="http://schemas.microsoft.com/office/drawing/2016/5/12/chartex" xmlns:cx7="http://schemas.microsoft.com/office/drawing/2016/5/13/chartex" xmlns:cx8="http://schemas.microsoft.com/office/drawing/2016/5/14/chartex" xmlns:mc="http://schemas.openxmlformats.org/markup-compatibility/2006" xmlns:aink="http://schemas.microsoft.com/office/drawing/2016/ink" xmlns:am3d="http://schemas.microsoft.com/office/drawing/2017/model3d" xmlns:o="urn:schemas-microsoft-com:office:office" xmlns:r="http://schemas.openxmlformats.org/officeDocument/2006/relationships" xmlns:m="http://schemas.openxmlformats.org/officeDocument/2006/math" xmlns:v="urn:schemas-microsoft-com:vml" xmlns:wp14="http://schemas.microsoft.com/office/word/2010/wordprocessingDrawing" xmlns:wp="http://schemas.openxmlformats.org/drawingml/2006/wordprocessingDrawing" xmlns:w10="urn:schemas-microsoft-com:office:word" xmlns:w="http://schemas.openxmlformats.org/wordprocessingml/2006/main" xmlns:w14="http://schemas.microsoft.com/office/word/2010/wordml" xmlns:w15="http://schemas.microsoft.com/office/word/2012/wordml" xmlns:w16cid="http://schemas.microsoft.com/office/word/2016/wordml/cid" xmlns:w16se="http://schemas.microsoft.com/office/word/2015/wordml/symex" xmlns:wpg="http://schemas.microsoft.com/office/word/2010/wordprocessingGroup" xmlns:wpi="http://schemas.microsoft.com/office/word/2010/wordprocessingInk" xmlns:wne="http://schemas.microsoft.com/office/word/2006/wordml" xmlns:wps="http://schemas.microsoft.com/office/word/2010/wordprocessingShape" mc:Ignorable="w14 w15 w16se w16cid wp14">
+<file path=word/footer3.xml><?xml version="1.0" encoding="utf-8"?>
+<w:ftr xmlns:wpc="http://schemas.microsoft.com/office/word/2010/wordprocessingCanvas" xmlns:mo="http://schemas.microsoft.com/office/mac/office/2008/main" xmlns:mc="http://schemas.openxmlformats.org/markup-compatibility/2006" xmlns:mv="urn:schemas-microsoft-com:mac:vml" xmlns:o="urn:schemas-microsoft-com:office:office" xmlns:r="http://schemas.openxmlformats.org/officeDocument/2006/relationships" xmlns:m="http://schemas.openxmlformats.org/officeDocument/2006/math" xmlns:v="urn:schemas-microsoft-com:vml" xmlns:wp14="http://schemas.microsoft.com/office/word/2010/wordprocessingDrawing" xmlns:wp="http://schemas.openxmlformats.org/drawingml/2006/wordprocessingDrawing" xmlns:w10="urn:schemas-microsoft-com:office:word" xmlns:w="http://schemas.openxmlformats.org/wordprocessingml/2006/main" xmlns:w14="http://schemas.microsoft.com/office/word/2010/wordml" xmlns:w15="http://schemas.microsoft.com/office/word/2012/wordml" xmlns:wpg="http://schemas.microsoft.com/office/word/2010/wordprocessingGroup" xmlns:wpi="http://schemas.microsoft.com/office/word/2010/wordprocessingInk" xmlns:wne="http://schemas.microsoft.com/office/word/2006/wordml" xmlns:wps="http://schemas.microsoft.com/office/word/2010/wordprocessingShape" mc:Ignorable="w14 w15 wp14">
   <w:p>
     <w:pPr>
       <w:pStyle w:val="Footer"/>
@@ -7478,15 +7701,15 @@
 </w:ftr>
 </file>
 
-<file path=word/footer3.xml><?xml version="1.0" encoding="utf-8"?>
-<w:ftr xmlns:wpc="http://schemas.microsoft.com/office/word/2010/wordprocessingCanvas" xmlns:cx="http://schemas.microsoft.com/office/drawing/2014/chartex" xmlns:cx1="http://schemas.microsoft.com/office/drawing/2015/9/8/chartex" xmlns:cx2="http://schemas.microsoft.com/office/drawing/2015/10/21/chartex" xmlns:cx3="http://schemas.microsoft.com/office/drawing/2016/5/9/chartex" xmlns:cx4="http://schemas.microsoft.com/office/drawing/2016/5/10/chartex" xmlns:cx5="http://schemas.microsoft.com/office/drawing/2016/5/11/chartex" xmlns:cx6="http://schemas.microsoft.com/office/drawing/2016/5/12/chartex" xmlns:cx7="http://schemas.microsoft.com/office/drawing/2016/5/13/chartex" xmlns:cx8="http://schemas.microsoft.com/office/drawing/2016/5/14/chartex" xmlns:mc="http://schemas.openxmlformats.org/markup-compatibility/2006" xmlns:aink="http://schemas.microsoft.com/office/drawing/2016/ink" xmlns:am3d="http://schemas.microsoft.com/office/drawing/2017/model3d" xmlns:o="urn:schemas-microsoft-com:office:office" xmlns:r="http://schemas.openxmlformats.org/officeDocument/2006/relationships" xmlns:m="http://schemas.openxmlformats.org/officeDocument/2006/math" xmlns:v="urn:schemas-microsoft-com:vml" xmlns:wp14="http://schemas.microsoft.com/office/word/2010/wordprocessingDrawing" xmlns:wp="http://schemas.openxmlformats.org/drawingml/2006/wordprocessingDrawing" xmlns:w10="urn:schemas-microsoft-com:office:word" xmlns:w="http://schemas.openxmlformats.org/wordprocessingml/2006/main" xmlns:w14="http://schemas.microsoft.com/office/word/2010/wordml" xmlns:w15="http://schemas.microsoft.com/office/word/2012/wordml" xmlns:w16cid="http://schemas.microsoft.com/office/word/2016/wordml/cid" xmlns:w16se="http://schemas.microsoft.com/office/word/2015/wordml/symex" xmlns:wpg="http://schemas.microsoft.com/office/word/2010/wordprocessingGroup" xmlns:wpi="http://schemas.microsoft.com/office/word/2010/wordprocessingInk" xmlns:wne="http://schemas.microsoft.com/office/word/2006/wordml" xmlns:wps="http://schemas.microsoft.com/office/word/2010/wordprocessingShape" mc:Ignorable="w14 w15 w16se w16cid wp14">
+<file path=word/footer4.xml><?xml version="1.0" encoding="utf-8"?>
+<w:ftr xmlns:wpc="http://schemas.microsoft.com/office/word/2010/wordprocessingCanvas" xmlns:mo="http://schemas.microsoft.com/office/mac/office/2008/main" xmlns:mc="http://schemas.openxmlformats.org/markup-compatibility/2006" xmlns:mv="urn:schemas-microsoft-com:mac:vml" xmlns:o="urn:schemas-microsoft-com:office:office" xmlns:r="http://schemas.openxmlformats.org/officeDocument/2006/relationships" xmlns:m="http://schemas.openxmlformats.org/officeDocument/2006/math" xmlns:v="urn:schemas-microsoft-com:vml" xmlns:wp14="http://schemas.microsoft.com/office/word/2010/wordprocessingDrawing" xmlns:wp="http://schemas.openxmlformats.org/drawingml/2006/wordprocessingDrawing" xmlns:w10="urn:schemas-microsoft-com:office:word" xmlns:w="http://schemas.openxmlformats.org/wordprocessingml/2006/main" xmlns:w14="http://schemas.microsoft.com/office/word/2010/wordml" xmlns:w15="http://schemas.microsoft.com/office/word/2012/wordml" xmlns:wpg="http://schemas.microsoft.com/office/word/2010/wordprocessingGroup" xmlns:wpi="http://schemas.microsoft.com/office/word/2010/wordprocessingInk" xmlns:wne="http://schemas.microsoft.com/office/word/2006/wordml" xmlns:wps="http://schemas.microsoft.com/office/word/2010/wordprocessingShape" mc:Ignorable="w14 w15 wp14">
   <w:p/>
   <w:p/>
 </w:ftr>
 </file>
 
-<file path=word/footer4.xml><?xml version="1.0" encoding="utf-8"?>
-<w:ftr xmlns:wpc="http://schemas.microsoft.com/office/word/2010/wordprocessingCanvas" xmlns:cx="http://schemas.microsoft.com/office/drawing/2014/chartex" xmlns:cx1="http://schemas.microsoft.com/office/drawing/2015/9/8/chartex" xmlns:cx2="http://schemas.microsoft.com/office/drawing/2015/10/21/chartex" xmlns:cx3="http://schemas.microsoft.com/office/drawing/2016/5/9/chartex" xmlns:cx4="http://schemas.microsoft.com/office/drawing/2016/5/10/chartex" xmlns:cx5="http://schemas.microsoft.com/office/drawing/2016/5/11/chartex" xmlns:cx6="http://schemas.microsoft.com/office/drawing/2016/5/12/chartex" xmlns:cx7="http://schemas.microsoft.com/office/drawing/2016/5/13/chartex" xmlns:cx8="http://schemas.microsoft.com/office/drawing/2016/5/14/chartex" xmlns:mc="http://schemas.openxmlformats.org/markup-compatibility/2006" xmlns:aink="http://schemas.microsoft.com/office/drawing/2016/ink" xmlns:am3d="http://schemas.microsoft.com/office/drawing/2017/model3d" xmlns:o="urn:schemas-microsoft-com:office:office" xmlns:r="http://schemas.openxmlformats.org/officeDocument/2006/relationships" xmlns:m="http://schemas.openxmlformats.org/officeDocument/2006/math" xmlns:v="urn:schemas-microsoft-com:vml" xmlns:wp14="http://schemas.microsoft.com/office/word/2010/wordprocessingDrawing" xmlns:wp="http://schemas.openxmlformats.org/drawingml/2006/wordprocessingDrawing" xmlns:w10="urn:schemas-microsoft-com:office:word" xmlns:w="http://schemas.openxmlformats.org/wordprocessingml/2006/main" xmlns:w14="http://schemas.microsoft.com/office/word/2010/wordml" xmlns:w15="http://schemas.microsoft.com/office/word/2012/wordml" xmlns:w16cid="http://schemas.microsoft.com/office/word/2016/wordml/cid" xmlns:w16se="http://schemas.microsoft.com/office/word/2015/wordml/symex" xmlns:wpg="http://schemas.microsoft.com/office/word/2010/wordprocessingGroup" xmlns:wpi="http://schemas.microsoft.com/office/word/2010/wordprocessingInk" xmlns:wne="http://schemas.microsoft.com/office/word/2006/wordml" xmlns:wps="http://schemas.microsoft.com/office/word/2010/wordprocessingShape" mc:Ignorable="w14 w15 w16se w16cid wp14">
+<file path=word/footer5.xml><?xml version="1.0" encoding="utf-8"?>
+<w:ftr xmlns:wpc="http://schemas.microsoft.com/office/word/2010/wordprocessingCanvas" xmlns:mo="http://schemas.microsoft.com/office/mac/office/2008/main" xmlns:mc="http://schemas.openxmlformats.org/markup-compatibility/2006" xmlns:mv="urn:schemas-microsoft-com:mac:vml" xmlns:o="urn:schemas-microsoft-com:office:office" xmlns:r="http://schemas.openxmlformats.org/officeDocument/2006/relationships" xmlns:m="http://schemas.openxmlformats.org/officeDocument/2006/math" xmlns:v="urn:schemas-microsoft-com:vml" xmlns:wp14="http://schemas.microsoft.com/office/word/2010/wordprocessingDrawing" xmlns:wp="http://schemas.openxmlformats.org/drawingml/2006/wordprocessingDrawing" xmlns:w10="urn:schemas-microsoft-com:office:word" xmlns:w="http://schemas.openxmlformats.org/wordprocessingml/2006/main" xmlns:w14="http://schemas.microsoft.com/office/word/2010/wordml" xmlns:w15="http://schemas.microsoft.com/office/word/2012/wordml" xmlns:wpg="http://schemas.microsoft.com/office/word/2010/wordprocessingGroup" xmlns:wpi="http://schemas.microsoft.com/office/word/2010/wordprocessingInk" xmlns:wne="http://schemas.microsoft.com/office/word/2006/wordml" xmlns:wps="http://schemas.microsoft.com/office/word/2010/wordprocessingShape" mc:Ignorable="w14 w15 wp14">
   <w:p>
     <w:pPr>
       <w:pStyle w:val="Footer"/>
@@ -7549,7 +7772,7 @@
         <w:color w:val="C00000"/>
         <w:lang w:eastAsia="ar-SA" w:bidi="ar-SA"/>
       </w:rPr>
-      <w:t>12</w:t>
+      <w:t>10</w:t>
     </w:r>
     <w:r>
       <w:rPr>
@@ -7612,14 +7835,14 @@
 </w:ftr>
 </file>
 
-<file path=word/footer5.xml><?xml version="1.0" encoding="utf-8"?>
-<w:ftr xmlns:wpc="http://schemas.microsoft.com/office/word/2010/wordprocessingCanvas" xmlns:cx="http://schemas.microsoft.com/office/drawing/2014/chartex" xmlns:cx1="http://schemas.microsoft.com/office/drawing/2015/9/8/chartex" xmlns:cx2="http://schemas.microsoft.com/office/drawing/2015/10/21/chartex" xmlns:cx3="http://schemas.microsoft.com/office/drawing/2016/5/9/chartex" xmlns:cx4="http://schemas.microsoft.com/office/drawing/2016/5/10/chartex" xmlns:cx5="http://schemas.microsoft.com/office/drawing/2016/5/11/chartex" xmlns:cx6="http://schemas.microsoft.com/office/drawing/2016/5/12/chartex" xmlns:cx7="http://schemas.microsoft.com/office/drawing/2016/5/13/chartex" xmlns:cx8="http://schemas.microsoft.com/office/drawing/2016/5/14/chartex" xmlns:mc="http://schemas.openxmlformats.org/markup-compatibility/2006" xmlns:aink="http://schemas.microsoft.com/office/drawing/2016/ink" xmlns:am3d="http://schemas.microsoft.com/office/drawing/2017/model3d" xmlns:o="urn:schemas-microsoft-com:office:office" xmlns:r="http://schemas.openxmlformats.org/officeDocument/2006/relationships" xmlns:m="http://schemas.openxmlformats.org/officeDocument/2006/math" xmlns:v="urn:schemas-microsoft-com:vml" xmlns:wp14="http://schemas.microsoft.com/office/word/2010/wordprocessingDrawing" xmlns:wp="http://schemas.openxmlformats.org/drawingml/2006/wordprocessingDrawing" xmlns:w10="urn:schemas-microsoft-com:office:word" xmlns:w="http://schemas.openxmlformats.org/wordprocessingml/2006/main" xmlns:w14="http://schemas.microsoft.com/office/word/2010/wordml" xmlns:w15="http://schemas.microsoft.com/office/word/2012/wordml" xmlns:w16cid="http://schemas.microsoft.com/office/word/2016/wordml/cid" xmlns:w16se="http://schemas.microsoft.com/office/word/2015/wordml/symex" xmlns:wpg="http://schemas.microsoft.com/office/word/2010/wordprocessingGroup" xmlns:wpi="http://schemas.microsoft.com/office/word/2010/wordprocessingInk" xmlns:wne="http://schemas.microsoft.com/office/word/2006/wordml" xmlns:wps="http://schemas.microsoft.com/office/word/2010/wordprocessingShape" mc:Ignorable="w14 w15 w16se w16cid wp14">
+<file path=word/footer6.xml><?xml version="1.0" encoding="utf-8"?>
+<w:ftr xmlns:wpc="http://schemas.microsoft.com/office/word/2010/wordprocessingCanvas" xmlns:mo="http://schemas.microsoft.com/office/mac/office/2008/main" xmlns:mc="http://schemas.openxmlformats.org/markup-compatibility/2006" xmlns:mv="urn:schemas-microsoft-com:mac:vml" xmlns:o="urn:schemas-microsoft-com:office:office" xmlns:r="http://schemas.openxmlformats.org/officeDocument/2006/relationships" xmlns:m="http://schemas.openxmlformats.org/officeDocument/2006/math" xmlns:v="urn:schemas-microsoft-com:vml" xmlns:wp14="http://schemas.microsoft.com/office/word/2010/wordprocessingDrawing" xmlns:wp="http://schemas.openxmlformats.org/drawingml/2006/wordprocessingDrawing" xmlns:w10="urn:schemas-microsoft-com:office:word" xmlns:w="http://schemas.openxmlformats.org/wordprocessingml/2006/main" xmlns:w14="http://schemas.microsoft.com/office/word/2010/wordml" xmlns:w15="http://schemas.microsoft.com/office/word/2012/wordml" xmlns:wpg="http://schemas.microsoft.com/office/word/2010/wordprocessingGroup" xmlns:wpi="http://schemas.microsoft.com/office/word/2010/wordprocessingInk" xmlns:wne="http://schemas.microsoft.com/office/word/2006/wordml" xmlns:wps="http://schemas.microsoft.com/office/word/2010/wordprocessingShape" mc:Ignorable="w14 w15 wp14">
   <w:p/>
 </w:ftr>
 </file>
 
 <file path=word/footnotes.xml><?xml version="1.0" encoding="utf-8"?>
-<w:footnotes xmlns:wpc="http://schemas.microsoft.com/office/word/2010/wordprocessingCanvas" xmlns:cx="http://schemas.microsoft.com/office/drawing/2014/chartex" xmlns:cx1="http://schemas.microsoft.com/office/drawing/2015/9/8/chartex" xmlns:cx2="http://schemas.microsoft.com/office/drawing/2015/10/21/chartex" xmlns:cx3="http://schemas.microsoft.com/office/drawing/2016/5/9/chartex" xmlns:cx4="http://schemas.microsoft.com/office/drawing/2016/5/10/chartex" xmlns:cx5="http://schemas.microsoft.com/office/drawing/2016/5/11/chartex" xmlns:cx6="http://schemas.microsoft.com/office/drawing/2016/5/12/chartex" xmlns:cx7="http://schemas.microsoft.com/office/drawing/2016/5/13/chartex" xmlns:cx8="http://schemas.microsoft.com/office/drawing/2016/5/14/chartex" xmlns:mc="http://schemas.openxmlformats.org/markup-compatibility/2006" xmlns:aink="http://schemas.microsoft.com/office/drawing/2016/ink" xmlns:am3d="http://schemas.microsoft.com/office/drawing/2017/model3d" xmlns:o="urn:schemas-microsoft-com:office:office" xmlns:r="http://schemas.openxmlformats.org/officeDocument/2006/relationships" xmlns:m="http://schemas.openxmlformats.org/officeDocument/2006/math" xmlns:v="urn:schemas-microsoft-com:vml" xmlns:wp14="http://schemas.microsoft.com/office/word/2010/wordprocessingDrawing" xmlns:wp="http://schemas.openxmlformats.org/drawingml/2006/wordprocessingDrawing" xmlns:w10="urn:schemas-microsoft-com:office:word" xmlns:w="http://schemas.openxmlformats.org/wordprocessingml/2006/main" xmlns:w14="http://schemas.microsoft.com/office/word/2010/wordml" xmlns:w15="http://schemas.microsoft.com/office/word/2012/wordml" xmlns:w16cid="http://schemas.microsoft.com/office/word/2016/wordml/cid" xmlns:w16se="http://schemas.microsoft.com/office/word/2015/wordml/symex" xmlns:wpg="http://schemas.microsoft.com/office/word/2010/wordprocessingGroup" xmlns:wpi="http://schemas.microsoft.com/office/word/2010/wordprocessingInk" xmlns:wne="http://schemas.microsoft.com/office/word/2006/wordml" xmlns:wps="http://schemas.microsoft.com/office/word/2010/wordprocessingShape" mc:Ignorable="w14 w15 w16se w16cid wp14">
+<w:footnotes xmlns:wpc="http://schemas.microsoft.com/office/word/2010/wordprocessingCanvas" xmlns:mo="http://schemas.microsoft.com/office/mac/office/2008/main" xmlns:mc="http://schemas.openxmlformats.org/markup-compatibility/2006" xmlns:mv="urn:schemas-microsoft-com:mac:vml" xmlns:o="urn:schemas-microsoft-com:office:office" xmlns:r="http://schemas.openxmlformats.org/officeDocument/2006/relationships" xmlns:m="http://schemas.openxmlformats.org/officeDocument/2006/math" xmlns:v="urn:schemas-microsoft-com:vml" xmlns:wp14="http://schemas.microsoft.com/office/word/2010/wordprocessingDrawing" xmlns:wp="http://schemas.openxmlformats.org/drawingml/2006/wordprocessingDrawing" xmlns:w10="urn:schemas-microsoft-com:office:word" xmlns:w="http://schemas.openxmlformats.org/wordprocessingml/2006/main" xmlns:w14="http://schemas.microsoft.com/office/word/2010/wordml" xmlns:w15="http://schemas.microsoft.com/office/word/2012/wordml" xmlns:wpg="http://schemas.microsoft.com/office/word/2010/wordprocessingGroup" xmlns:wpi="http://schemas.microsoft.com/office/word/2010/wordprocessingInk" xmlns:wne="http://schemas.microsoft.com/office/word/2006/wordml" xmlns:wps="http://schemas.microsoft.com/office/word/2010/wordprocessingShape" mc:Ignorable="w14 w15 wp14">
   <w:footnote w:type="separator" w:id="-1">
     <w:p>
       <w:r>
@@ -7640,7 +7863,7 @@
 </file>
 
 <file path=word/header1.xml><?xml version="1.0" encoding="utf-8"?>
-<w:hdr xmlns:wpc="http://schemas.microsoft.com/office/word/2010/wordprocessingCanvas" xmlns:cx="http://schemas.microsoft.com/office/drawing/2014/chartex" xmlns:cx1="http://schemas.microsoft.com/office/drawing/2015/9/8/chartex" xmlns:cx2="http://schemas.microsoft.com/office/drawing/2015/10/21/chartex" xmlns:cx3="http://schemas.microsoft.com/office/drawing/2016/5/9/chartex" xmlns:cx4="http://schemas.microsoft.com/office/drawing/2016/5/10/chartex" xmlns:cx5="http://schemas.microsoft.com/office/drawing/2016/5/11/chartex" xmlns:cx6="http://schemas.microsoft.com/office/drawing/2016/5/12/chartex" xmlns:cx7="http://schemas.microsoft.com/office/drawing/2016/5/13/chartex" xmlns:cx8="http://schemas.microsoft.com/office/drawing/2016/5/14/chartex" xmlns:mc="http://schemas.openxmlformats.org/markup-compatibility/2006" xmlns:aink="http://schemas.microsoft.com/office/drawing/2016/ink" xmlns:am3d="http://schemas.microsoft.com/office/drawing/2017/model3d" xmlns:o="urn:schemas-microsoft-com:office:office" xmlns:r="http://schemas.openxmlformats.org/officeDocument/2006/relationships" xmlns:m="http://schemas.openxmlformats.org/officeDocument/2006/math" xmlns:v="urn:schemas-microsoft-com:vml" xmlns:wp14="http://schemas.microsoft.com/office/word/2010/wordprocessingDrawing" xmlns:wp="http://schemas.openxmlformats.org/drawingml/2006/wordprocessingDrawing" xmlns:w10="urn:schemas-microsoft-com:office:word" xmlns:w="http://schemas.openxmlformats.org/wordprocessingml/2006/main" xmlns:w14="http://schemas.microsoft.com/office/word/2010/wordml" xmlns:w15="http://schemas.microsoft.com/office/word/2012/wordml" xmlns:w16cid="http://schemas.microsoft.com/office/word/2016/wordml/cid" xmlns:w16se="http://schemas.microsoft.com/office/word/2015/wordml/symex" xmlns:wpg="http://schemas.microsoft.com/office/word/2010/wordprocessingGroup" xmlns:wpi="http://schemas.microsoft.com/office/word/2010/wordprocessingInk" xmlns:wne="http://schemas.microsoft.com/office/word/2006/wordml" xmlns:wps="http://schemas.microsoft.com/office/word/2010/wordprocessingShape" mc:Ignorable="w14 w15 w16se w16cid wp14">
+<w:hdr xmlns:wpc="http://schemas.microsoft.com/office/word/2010/wordprocessingCanvas" xmlns:mo="http://schemas.microsoft.com/office/mac/office/2008/main" xmlns:mc="http://schemas.openxmlformats.org/markup-compatibility/2006" xmlns:mv="urn:schemas-microsoft-com:mac:vml" xmlns:o="urn:schemas-microsoft-com:office:office" xmlns:r="http://schemas.openxmlformats.org/officeDocument/2006/relationships" xmlns:m="http://schemas.openxmlformats.org/officeDocument/2006/math" xmlns:v="urn:schemas-microsoft-com:vml" xmlns:wp14="http://schemas.microsoft.com/office/word/2010/wordprocessingDrawing" xmlns:wp="http://schemas.openxmlformats.org/drawingml/2006/wordprocessingDrawing" xmlns:w10="urn:schemas-microsoft-com:office:word" xmlns:w="http://schemas.openxmlformats.org/wordprocessingml/2006/main" xmlns:w14="http://schemas.microsoft.com/office/word/2010/wordml" xmlns:w15="http://schemas.microsoft.com/office/word/2012/wordml" xmlns:wpg="http://schemas.microsoft.com/office/word/2010/wordprocessingGroup" xmlns:wpi="http://schemas.microsoft.com/office/word/2010/wordprocessingInk" xmlns:wne="http://schemas.microsoft.com/office/word/2006/wordml" xmlns:wps="http://schemas.microsoft.com/office/word/2010/wordprocessingShape" mc:Ignorable="w14 w15 wp14">
   <w:p>
     <w:pPr>
       <w:pStyle w:val="Header"/>
@@ -7650,7 +7873,7 @@
 </file>
 
 <file path=word/header2.xml><?xml version="1.0" encoding="utf-8"?>
-<w:hdr xmlns:wpc="http://schemas.microsoft.com/office/word/2010/wordprocessingCanvas" xmlns:cx="http://schemas.microsoft.com/office/drawing/2014/chartex" xmlns:cx1="http://schemas.microsoft.com/office/drawing/2015/9/8/chartex" xmlns:cx2="http://schemas.microsoft.com/office/drawing/2015/10/21/chartex" xmlns:cx3="http://schemas.microsoft.com/office/drawing/2016/5/9/chartex" xmlns:cx4="http://schemas.microsoft.com/office/drawing/2016/5/10/chartex" xmlns:cx5="http://schemas.microsoft.com/office/drawing/2016/5/11/chartex" xmlns:cx6="http://schemas.microsoft.com/office/drawing/2016/5/12/chartex" xmlns:cx7="http://schemas.microsoft.com/office/drawing/2016/5/13/chartex" xmlns:cx8="http://schemas.microsoft.com/office/drawing/2016/5/14/chartex" xmlns:mc="http://schemas.openxmlformats.org/markup-compatibility/2006" xmlns:aink="http://schemas.microsoft.com/office/drawing/2016/ink" xmlns:am3d="http://schemas.microsoft.com/office/drawing/2017/model3d" xmlns:o="urn:schemas-microsoft-com:office:office" xmlns:r="http://schemas.openxmlformats.org/officeDocument/2006/relationships" xmlns:m="http://schemas.openxmlformats.org/officeDocument/2006/math" xmlns:v="urn:schemas-microsoft-com:vml" xmlns:wp14="http://schemas.microsoft.com/office/word/2010/wordprocessingDrawing" xmlns:wp="http://schemas.openxmlformats.org/drawingml/2006/wordprocessingDrawing" xmlns:w10="urn:schemas-microsoft-com:office:word" xmlns:w="http://schemas.openxmlformats.org/wordprocessingml/2006/main" xmlns:w14="http://schemas.microsoft.com/office/word/2010/wordml" xmlns:w15="http://schemas.microsoft.com/office/word/2012/wordml" xmlns:w16cid="http://schemas.microsoft.com/office/word/2016/wordml/cid" xmlns:w16se="http://schemas.microsoft.com/office/word/2015/wordml/symex" xmlns:wpg="http://schemas.microsoft.com/office/word/2010/wordprocessingGroup" xmlns:wpi="http://schemas.microsoft.com/office/word/2010/wordprocessingInk" xmlns:wne="http://schemas.microsoft.com/office/word/2006/wordml" xmlns:wps="http://schemas.microsoft.com/office/word/2010/wordprocessingShape" mc:Ignorable="w14 w15 w16se w16cid wp14">
+<w:hdr xmlns:wpc="http://schemas.microsoft.com/office/word/2010/wordprocessingCanvas" xmlns:mo="http://schemas.microsoft.com/office/mac/office/2008/main" xmlns:mc="http://schemas.openxmlformats.org/markup-compatibility/2006" xmlns:mv="urn:schemas-microsoft-com:mac:vml" xmlns:o="urn:schemas-microsoft-com:office:office" xmlns:r="http://schemas.openxmlformats.org/officeDocument/2006/relationships" xmlns:m="http://schemas.openxmlformats.org/officeDocument/2006/math" xmlns:v="urn:schemas-microsoft-com:vml" xmlns:wp14="http://schemas.microsoft.com/office/word/2010/wordprocessingDrawing" xmlns:wp="http://schemas.openxmlformats.org/drawingml/2006/wordprocessingDrawing" xmlns:w10="urn:schemas-microsoft-com:office:word" xmlns:w="http://schemas.openxmlformats.org/wordprocessingml/2006/main" xmlns:w14="http://schemas.microsoft.com/office/word/2010/wordml" xmlns:w15="http://schemas.microsoft.com/office/word/2012/wordml" xmlns:wpg="http://schemas.microsoft.com/office/word/2010/wordprocessingGroup" xmlns:wpi="http://schemas.microsoft.com/office/word/2010/wordprocessingInk" xmlns:wne="http://schemas.microsoft.com/office/word/2006/wordml" xmlns:wps="http://schemas.microsoft.com/office/word/2010/wordprocessingShape" mc:Ignorable="w14 w15 wp14">
   <w:p>
     <w:pPr>
       <w:pStyle w:val="Header"/>
@@ -7682,7 +7905,7 @@
 </file>
 
 <file path=word/header3.xml><?xml version="1.0" encoding="utf-8"?>
-<w:hdr xmlns:wpc="http://schemas.microsoft.com/office/word/2010/wordprocessingCanvas" xmlns:cx="http://schemas.microsoft.com/office/drawing/2014/chartex" xmlns:cx1="http://schemas.microsoft.com/office/drawing/2015/9/8/chartex" xmlns:cx2="http://schemas.microsoft.com/office/drawing/2015/10/21/chartex" xmlns:cx3="http://schemas.microsoft.com/office/drawing/2016/5/9/chartex" xmlns:cx4="http://schemas.microsoft.com/office/drawing/2016/5/10/chartex" xmlns:cx5="http://schemas.microsoft.com/office/drawing/2016/5/11/chartex" xmlns:cx6="http://schemas.microsoft.com/office/drawing/2016/5/12/chartex" xmlns:cx7="http://schemas.microsoft.com/office/drawing/2016/5/13/chartex" xmlns:cx8="http://schemas.microsoft.com/office/drawing/2016/5/14/chartex" xmlns:mc="http://schemas.openxmlformats.org/markup-compatibility/2006" xmlns:aink="http://schemas.microsoft.com/office/drawing/2016/ink" xmlns:am3d="http://schemas.microsoft.com/office/drawing/2017/model3d" xmlns:o="urn:schemas-microsoft-com:office:office" xmlns:r="http://schemas.openxmlformats.org/officeDocument/2006/relationships" xmlns:m="http://schemas.openxmlformats.org/officeDocument/2006/math" xmlns:v="urn:schemas-microsoft-com:vml" xmlns:wp14="http://schemas.microsoft.com/office/word/2010/wordprocessingDrawing" xmlns:wp="http://schemas.openxmlformats.org/drawingml/2006/wordprocessingDrawing" xmlns:w10="urn:schemas-microsoft-com:office:word" xmlns:w="http://schemas.openxmlformats.org/wordprocessingml/2006/main" xmlns:w14="http://schemas.microsoft.com/office/word/2010/wordml" xmlns:w15="http://schemas.microsoft.com/office/word/2012/wordml" xmlns:w16cid="http://schemas.microsoft.com/office/word/2016/wordml/cid" xmlns:w16se="http://schemas.microsoft.com/office/word/2015/wordml/symex" xmlns:wpg="http://schemas.microsoft.com/office/word/2010/wordprocessingGroup" xmlns:wpi="http://schemas.microsoft.com/office/word/2010/wordprocessingInk" xmlns:wne="http://schemas.microsoft.com/office/word/2006/wordml" xmlns:wps="http://schemas.microsoft.com/office/word/2010/wordprocessingShape" mc:Ignorable="w14 w15 w16se w16cid wp14">
+<w:hdr xmlns:wpc="http://schemas.microsoft.com/office/word/2010/wordprocessingCanvas" xmlns:mo="http://schemas.microsoft.com/office/mac/office/2008/main" xmlns:mc="http://schemas.openxmlformats.org/markup-compatibility/2006" xmlns:mv="urn:schemas-microsoft-com:mac:vml" xmlns:o="urn:schemas-microsoft-com:office:office" xmlns:r="http://schemas.openxmlformats.org/officeDocument/2006/relationships" xmlns:m="http://schemas.openxmlformats.org/officeDocument/2006/math" xmlns:v="urn:schemas-microsoft-com:vml" xmlns:wp14="http://schemas.microsoft.com/office/word/2010/wordprocessingDrawing" xmlns:wp="http://schemas.openxmlformats.org/drawingml/2006/wordprocessingDrawing" xmlns:w10="urn:schemas-microsoft-com:office:word" xmlns:w="http://schemas.openxmlformats.org/wordprocessingml/2006/main" xmlns:w14="http://schemas.microsoft.com/office/word/2010/wordml" xmlns:w15="http://schemas.microsoft.com/office/word/2012/wordml" xmlns:wpg="http://schemas.microsoft.com/office/word/2010/wordprocessingGroup" xmlns:wpi="http://schemas.microsoft.com/office/word/2010/wordprocessingInk" xmlns:wne="http://schemas.microsoft.com/office/word/2006/wordml" xmlns:wps="http://schemas.microsoft.com/office/word/2010/wordprocessingShape" mc:Ignorable="w14 w15 wp14">
   <w:p>
     <w:pPr>
       <w:pStyle w:val="Header"/>
@@ -7692,13 +7915,13 @@
 </file>
 
 <file path=word/header4.xml><?xml version="1.0" encoding="utf-8"?>
-<w:hdr xmlns:wpc="http://schemas.microsoft.com/office/word/2010/wordprocessingCanvas" xmlns:cx="http://schemas.microsoft.com/office/drawing/2014/chartex" xmlns:cx1="http://schemas.microsoft.com/office/drawing/2015/9/8/chartex" xmlns:cx2="http://schemas.microsoft.com/office/drawing/2015/10/21/chartex" xmlns:cx3="http://schemas.microsoft.com/office/drawing/2016/5/9/chartex" xmlns:cx4="http://schemas.microsoft.com/office/drawing/2016/5/10/chartex" xmlns:cx5="http://schemas.microsoft.com/office/drawing/2016/5/11/chartex" xmlns:cx6="http://schemas.microsoft.com/office/drawing/2016/5/12/chartex" xmlns:cx7="http://schemas.microsoft.com/office/drawing/2016/5/13/chartex" xmlns:cx8="http://schemas.microsoft.com/office/drawing/2016/5/14/chartex" xmlns:mc="http://schemas.openxmlformats.org/markup-compatibility/2006" xmlns:aink="http://schemas.microsoft.com/office/drawing/2016/ink" xmlns:am3d="http://schemas.microsoft.com/office/drawing/2017/model3d" xmlns:o="urn:schemas-microsoft-com:office:office" xmlns:r="http://schemas.openxmlformats.org/officeDocument/2006/relationships" xmlns:m="http://schemas.openxmlformats.org/officeDocument/2006/math" xmlns:v="urn:schemas-microsoft-com:vml" xmlns:wp14="http://schemas.microsoft.com/office/word/2010/wordprocessingDrawing" xmlns:wp="http://schemas.openxmlformats.org/drawingml/2006/wordprocessingDrawing" xmlns:w10="urn:schemas-microsoft-com:office:word" xmlns:w="http://schemas.openxmlformats.org/wordprocessingml/2006/main" xmlns:w14="http://schemas.microsoft.com/office/word/2010/wordml" xmlns:w15="http://schemas.microsoft.com/office/word/2012/wordml" xmlns:w16cid="http://schemas.microsoft.com/office/word/2016/wordml/cid" xmlns:w16se="http://schemas.microsoft.com/office/word/2015/wordml/symex" xmlns:wpg="http://schemas.microsoft.com/office/word/2010/wordprocessingGroup" xmlns:wpi="http://schemas.microsoft.com/office/word/2010/wordprocessingInk" xmlns:wne="http://schemas.microsoft.com/office/word/2006/wordml" xmlns:wps="http://schemas.microsoft.com/office/word/2010/wordprocessingShape" mc:Ignorable="w14 w15 w16se w16cid wp14">
+<w:hdr xmlns:wpc="http://schemas.microsoft.com/office/word/2010/wordprocessingCanvas" xmlns:mo="http://schemas.microsoft.com/office/mac/office/2008/main" xmlns:mc="http://schemas.openxmlformats.org/markup-compatibility/2006" xmlns:mv="urn:schemas-microsoft-com:mac:vml" xmlns:o="urn:schemas-microsoft-com:office:office" xmlns:r="http://schemas.openxmlformats.org/officeDocument/2006/relationships" xmlns:m="http://schemas.openxmlformats.org/officeDocument/2006/math" xmlns:v="urn:schemas-microsoft-com:vml" xmlns:wp14="http://schemas.microsoft.com/office/word/2010/wordprocessingDrawing" xmlns:wp="http://schemas.openxmlformats.org/drawingml/2006/wordprocessingDrawing" xmlns:w10="urn:schemas-microsoft-com:office:word" xmlns:w="http://schemas.openxmlformats.org/wordprocessingml/2006/main" xmlns:w14="http://schemas.microsoft.com/office/word/2010/wordml" xmlns:w15="http://schemas.microsoft.com/office/word/2012/wordml" xmlns:wpg="http://schemas.microsoft.com/office/word/2010/wordprocessingGroup" xmlns:wpi="http://schemas.microsoft.com/office/word/2010/wordprocessingInk" xmlns:wne="http://schemas.microsoft.com/office/word/2006/wordml" xmlns:wps="http://schemas.microsoft.com/office/word/2010/wordprocessingShape" mc:Ignorable="w14 w15 wp14">
   <w:p/>
 </w:hdr>
 </file>
 
 <file path=word/header5.xml><?xml version="1.0" encoding="utf-8"?>
-<w:hdr xmlns:wpc="http://schemas.microsoft.com/office/word/2010/wordprocessingCanvas" xmlns:cx="http://schemas.microsoft.com/office/drawing/2014/chartex" xmlns:cx1="http://schemas.microsoft.com/office/drawing/2015/9/8/chartex" xmlns:cx2="http://schemas.microsoft.com/office/drawing/2015/10/21/chartex" xmlns:cx3="http://schemas.microsoft.com/office/drawing/2016/5/9/chartex" xmlns:cx4="http://schemas.microsoft.com/office/drawing/2016/5/10/chartex" xmlns:cx5="http://schemas.microsoft.com/office/drawing/2016/5/11/chartex" xmlns:cx6="http://schemas.microsoft.com/office/drawing/2016/5/12/chartex" xmlns:cx7="http://schemas.microsoft.com/office/drawing/2016/5/13/chartex" xmlns:cx8="http://schemas.microsoft.com/office/drawing/2016/5/14/chartex" xmlns:mc="http://schemas.openxmlformats.org/markup-compatibility/2006" xmlns:aink="http://schemas.microsoft.com/office/drawing/2016/ink" xmlns:am3d="http://schemas.microsoft.com/office/drawing/2017/model3d" xmlns:o="urn:schemas-microsoft-com:office:office" xmlns:r="http://schemas.openxmlformats.org/officeDocument/2006/relationships" xmlns:m="http://schemas.openxmlformats.org/officeDocument/2006/math" xmlns:v="urn:schemas-microsoft-com:vml" xmlns:wp14="http://schemas.microsoft.com/office/word/2010/wordprocessingDrawing" xmlns:wp="http://schemas.openxmlformats.org/drawingml/2006/wordprocessingDrawing" xmlns:w10="urn:schemas-microsoft-com:office:word" xmlns:w="http://schemas.openxmlformats.org/wordprocessingml/2006/main" xmlns:w14="http://schemas.microsoft.com/office/word/2010/wordml" xmlns:w15="http://schemas.microsoft.com/office/word/2012/wordml" xmlns:w16cid="http://schemas.microsoft.com/office/word/2016/wordml/cid" xmlns:w16se="http://schemas.microsoft.com/office/word/2015/wordml/symex" xmlns:wpg="http://schemas.microsoft.com/office/word/2010/wordprocessingGroup" xmlns:wpi="http://schemas.microsoft.com/office/word/2010/wordprocessingInk" xmlns:wne="http://schemas.microsoft.com/office/word/2006/wordml" xmlns:wps="http://schemas.microsoft.com/office/word/2010/wordprocessingShape" mc:Ignorable="w14 w15 w16se w16cid wp14">
+<w:hdr xmlns:wpc="http://schemas.microsoft.com/office/word/2010/wordprocessingCanvas" xmlns:mo="http://schemas.microsoft.com/office/mac/office/2008/main" xmlns:mc="http://schemas.openxmlformats.org/markup-compatibility/2006" xmlns:mv="urn:schemas-microsoft-com:mac:vml" xmlns:o="urn:schemas-microsoft-com:office:office" xmlns:r="http://schemas.openxmlformats.org/officeDocument/2006/relationships" xmlns:m="http://schemas.openxmlformats.org/officeDocument/2006/math" xmlns:v="urn:schemas-microsoft-com:vml" xmlns:wp14="http://schemas.microsoft.com/office/word/2010/wordprocessingDrawing" xmlns:wp="http://schemas.openxmlformats.org/drawingml/2006/wordprocessingDrawing" xmlns:w10="urn:schemas-microsoft-com:office:word" xmlns:w="http://schemas.openxmlformats.org/wordprocessingml/2006/main" xmlns:w14="http://schemas.microsoft.com/office/word/2010/wordml" xmlns:w15="http://schemas.microsoft.com/office/word/2012/wordml" xmlns:wpg="http://schemas.microsoft.com/office/word/2010/wordprocessingGroup" xmlns:wpi="http://schemas.microsoft.com/office/word/2010/wordprocessingInk" xmlns:wne="http://schemas.microsoft.com/office/word/2006/wordml" xmlns:wps="http://schemas.microsoft.com/office/word/2010/wordprocessingShape" mc:Ignorable="w14 w15 wp14">
   <w:p>
     <w:pPr>
       <w:pStyle w:val="Header"/>
@@ -7723,6 +7946,7 @@
         <w:color w:val="2A62A6"/>
         <w:sz w:val="32"/>
         <w:szCs w:val="32"/>
+        <w:lang w:eastAsia="en-US" w:bidi="ar-SA"/>
       </w:rPr>
       <mc:AlternateContent>
         <mc:Choice Requires="wps">
@@ -7802,13 +8026,13 @@
             </wp:anchor>
           </w:drawing>
         </mc:Choice>
-        <mc:Fallback>
-          <w:pict>
-            <v:shapetype w14:anchorId="2A850F9D" id="_x0000_t202" coordsize="21600,21600" o:spt="202" path="m,l,21600r21600,l21600,xe">
+        <mc:Fallback xmlns:a="http://schemas.openxmlformats.org/drawingml/2006/main" xmlns:w16se="http://schemas.microsoft.com/office/word/2015/wordml/symex" xmlns:w16cid="http://schemas.microsoft.com/office/word/2016/wordml/cid" xmlns:am3d="http://schemas.microsoft.com/office/drawing/2017/model3d" xmlns:aink="http://schemas.microsoft.com/office/drawing/2016/ink" xmlns:cx8="http://schemas.microsoft.com/office/drawing/2016/5/14/chartex" xmlns:cx7="http://schemas.microsoft.com/office/drawing/2016/5/13/chartex" xmlns:cx6="http://schemas.microsoft.com/office/drawing/2016/5/12/chartex" xmlns:cx5="http://schemas.microsoft.com/office/drawing/2016/5/11/chartex" xmlns:cx4="http://schemas.microsoft.com/office/drawing/2016/5/10/chartex" xmlns:cx3="http://schemas.microsoft.com/office/drawing/2016/5/9/chartex" xmlns:cx2="http://schemas.microsoft.com/office/drawing/2015/10/21/chartex" xmlns:cx1="http://schemas.microsoft.com/office/drawing/2015/9/8/chartex" xmlns:cx="http://schemas.microsoft.com/office/drawing/2014/chartex">
+          <w:pict w14:anchorId="7BF3754B">
+            <v:shapetype id="_x0000_t202" coordsize="21600,21600" o:spt="202" path="m,l,21600r21600,l21600,xe" w14:anchorId="2A850F9D">
               <v:stroke joinstyle="miter"/>
               <v:path gradientshapeok="t" o:connecttype="rect"/>
             </v:shapetype>
-            <v:shape id="Text Box 14" o:spid="_x0000_s1027" type="#_x0000_t202" style="position:absolute;left:0;text-align:left;margin-left:-78.05pt;margin-top:-10.3pt;width:71.35pt;height:30.7pt;z-index:251659264;visibility:visible;mso-wrap-style:square;mso-width-percent:0;mso-height-percent:0;mso-wrap-distance-left:9pt;mso-wrap-distance-top:0;mso-wrap-distance-right:9pt;mso-wrap-distance-bottom:0;mso-position-horizontal:absolute;mso-position-horizontal-relative:margin;mso-position-vertical:absolute;mso-position-vertical-relative:text;mso-width-percent:0;mso-height-percent:0;mso-width-relative:margin;mso-height-relative:margin;v-text-anchor:top" o:gfxdata="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" fillcolor="white [3201]" strokeweight=".5pt">
+            <v:shape id="Text Box 14" style="position:absolute;left:0;text-align:left;margin-left:-78.05pt;margin-top:-10.3pt;width:71.35pt;height:30.7pt;z-index:251659264;visibility:visible;mso-wrap-style:square;mso-width-percent:0;mso-height-percent:0;mso-wrap-distance-left:9pt;mso-wrap-distance-top:0;mso-wrap-distance-right:9pt;mso-wrap-distance-bottom:0;mso-position-horizontal:absolute;mso-position-horizontal-relative:margin;mso-position-vertical:absolute;mso-position-vertical-relative:text;mso-width-percent:0;mso-height-percent:0;mso-width-relative:margin;mso-height-relative:margin;v-text-anchor:top" o:spid="_x0000_s1027" fillcolor="white [3201]" strokeweight=".5pt" type="#_x0000_t202" o:gfxdata="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">
               <v:textbox>
                 <w:txbxContent>
                   <w:p>
@@ -7956,14 +8180,14 @@
 </file>
 
 <file path=word/header6.xml><?xml version="1.0" encoding="utf-8"?>
-<w:hdr xmlns:wpc="http://schemas.microsoft.com/office/word/2010/wordprocessingCanvas" xmlns:cx="http://schemas.microsoft.com/office/drawing/2014/chartex" xmlns:cx1="http://schemas.microsoft.com/office/drawing/2015/9/8/chartex" xmlns:cx2="http://schemas.microsoft.com/office/drawing/2015/10/21/chartex" xmlns:cx3="http://schemas.microsoft.com/office/drawing/2016/5/9/chartex" xmlns:cx4="http://schemas.microsoft.com/office/drawing/2016/5/10/chartex" xmlns:cx5="http://schemas.microsoft.com/office/drawing/2016/5/11/chartex" xmlns:cx6="http://schemas.microsoft.com/office/drawing/2016/5/12/chartex" xmlns:cx7="http://schemas.microsoft.com/office/drawing/2016/5/13/chartex" xmlns:cx8="http://schemas.microsoft.com/office/drawing/2016/5/14/chartex" xmlns:mc="http://schemas.openxmlformats.org/markup-compatibility/2006" xmlns:aink="http://schemas.microsoft.com/office/drawing/2016/ink" xmlns:am3d="http://schemas.microsoft.com/office/drawing/2017/model3d" xmlns:o="urn:schemas-microsoft-com:office:office" xmlns:r="http://schemas.openxmlformats.org/officeDocument/2006/relationships" xmlns:m="http://schemas.openxmlformats.org/officeDocument/2006/math" xmlns:v="urn:schemas-microsoft-com:vml" xmlns:wp14="http://schemas.microsoft.com/office/word/2010/wordprocessingDrawing" xmlns:wp="http://schemas.openxmlformats.org/drawingml/2006/wordprocessingDrawing" xmlns:w10="urn:schemas-microsoft-com:office:word" xmlns:w="http://schemas.openxmlformats.org/wordprocessingml/2006/main" xmlns:w14="http://schemas.microsoft.com/office/word/2010/wordml" xmlns:w15="http://schemas.microsoft.com/office/word/2012/wordml" xmlns:w16cid="http://schemas.microsoft.com/office/word/2016/wordml/cid" xmlns:w16se="http://schemas.microsoft.com/office/word/2015/wordml/symex" xmlns:wpg="http://schemas.microsoft.com/office/word/2010/wordprocessingGroup" xmlns:wpi="http://schemas.microsoft.com/office/word/2010/wordprocessingInk" xmlns:wne="http://schemas.microsoft.com/office/word/2006/wordml" xmlns:wps="http://schemas.microsoft.com/office/word/2010/wordprocessingShape" mc:Ignorable="w14 w15 w16se w16cid wp14">
+<w:hdr xmlns:wpc="http://schemas.microsoft.com/office/word/2010/wordprocessingCanvas" xmlns:mo="http://schemas.microsoft.com/office/mac/office/2008/main" xmlns:mc="http://schemas.openxmlformats.org/markup-compatibility/2006" xmlns:mv="urn:schemas-microsoft-com:mac:vml" xmlns:o="urn:schemas-microsoft-com:office:office" xmlns:r="http://schemas.openxmlformats.org/officeDocument/2006/relationships" xmlns:m="http://schemas.openxmlformats.org/officeDocument/2006/math" xmlns:v="urn:schemas-microsoft-com:vml" xmlns:wp14="http://schemas.microsoft.com/office/word/2010/wordprocessingDrawing" xmlns:wp="http://schemas.openxmlformats.org/drawingml/2006/wordprocessingDrawing" xmlns:w10="urn:schemas-microsoft-com:office:word" xmlns:w="http://schemas.openxmlformats.org/wordprocessingml/2006/main" xmlns:w14="http://schemas.microsoft.com/office/word/2010/wordml" xmlns:w15="http://schemas.microsoft.com/office/word/2012/wordml" xmlns:wpg="http://schemas.microsoft.com/office/word/2010/wordprocessingGroup" xmlns:wpi="http://schemas.microsoft.com/office/word/2010/wordprocessingInk" xmlns:wne="http://schemas.microsoft.com/office/word/2006/wordml" xmlns:wps="http://schemas.microsoft.com/office/word/2010/wordprocessingShape" mc:Ignorable="w14 w15 wp14">
   <w:p/>
 </w:hdr>
 </file>
 
 <file path=word/numbering.xml><?xml version="1.0" encoding="utf-8"?>
-<w:numbering xmlns:wpc="http://schemas.microsoft.com/office/word/2010/wordprocessingCanvas" xmlns:cx="http://schemas.microsoft.com/office/drawing/2014/chartex" xmlns:cx1="http://schemas.microsoft.com/office/drawing/2015/9/8/chartex" xmlns:cx2="http://schemas.microsoft.com/office/drawing/2015/10/21/chartex" xmlns:cx3="http://schemas.microsoft.com/office/drawing/2016/5/9/chartex" xmlns:cx4="http://schemas.microsoft.com/office/drawing/2016/5/10/chartex" xmlns:cx5="http://schemas.microsoft.com/office/drawing/2016/5/11/chartex" xmlns:cx6="http://schemas.microsoft.com/office/drawing/2016/5/12/chartex" xmlns:cx7="http://schemas.microsoft.com/office/drawing/2016/5/13/chartex" xmlns:cx8="http://schemas.microsoft.com/office/drawing/2016/5/14/chartex" xmlns:mc="http://schemas.openxmlformats.org/markup-compatibility/2006" xmlns:aink="http://schemas.microsoft.com/office/drawing/2016/ink" xmlns:am3d="http://schemas.microsoft.com/office/drawing/2017/model3d" xmlns:o="urn:schemas-microsoft-com:office:office" xmlns:r="http://schemas.openxmlformats.org/officeDocument/2006/relationships" xmlns:m="http://schemas.openxmlformats.org/officeDocument/2006/math" xmlns:v="urn:schemas-microsoft-com:vml" xmlns:wp14="http://schemas.microsoft.com/office/word/2010/wordprocessingDrawing" xmlns:wp="http://schemas.openxmlformats.org/drawingml/2006/wordprocessingDrawing" xmlns:w10="urn:schemas-microsoft-com:office:word" xmlns:w="http://schemas.openxmlformats.org/wordprocessingml/2006/main" xmlns:w14="http://schemas.microsoft.com/office/word/2010/wordml" xmlns:w15="http://schemas.microsoft.com/office/word/2012/wordml" xmlns:w16cid="http://schemas.microsoft.com/office/word/2016/wordml/cid" xmlns:w16se="http://schemas.microsoft.com/office/word/2015/wordml/symex" xmlns:wpg="http://schemas.microsoft.com/office/word/2010/wordprocessingGroup" xmlns:wpi="http://schemas.microsoft.com/office/word/2010/wordprocessingInk" xmlns:wne="http://schemas.microsoft.com/office/word/2006/wordml" xmlns:wps="http://schemas.microsoft.com/office/word/2010/wordprocessingShape" mc:Ignorable="w14 w15 w16se w16cid wp14">
-  <w:abstractNum w:abstractNumId="0" w15:restartNumberingAfterBreak="0">
+<w:numbering xmlns:wpc="http://schemas.microsoft.com/office/word/2010/wordprocessingCanvas" xmlns:mo="http://schemas.microsoft.com/office/mac/office/2008/main" xmlns:mc="http://schemas.openxmlformats.org/markup-compatibility/2006" xmlns:mv="urn:schemas-microsoft-com:mac:vml" xmlns:o="urn:schemas-microsoft-com:office:office" xmlns:r="http://schemas.openxmlformats.org/officeDocument/2006/relationships" xmlns:m="http://schemas.openxmlformats.org/officeDocument/2006/math" xmlns:v="urn:schemas-microsoft-com:vml" xmlns:wp14="http://schemas.microsoft.com/office/word/2010/wordprocessingDrawing" xmlns:wp="http://schemas.openxmlformats.org/drawingml/2006/wordprocessingDrawing" xmlns:w10="urn:schemas-microsoft-com:office:word" xmlns:w="http://schemas.openxmlformats.org/wordprocessingml/2006/main" xmlns:w14="http://schemas.microsoft.com/office/word/2010/wordml" xmlns:w15="http://schemas.microsoft.com/office/word/2012/wordml" xmlns:wpg="http://schemas.microsoft.com/office/word/2010/wordprocessingGroup" xmlns:wpi="http://schemas.microsoft.com/office/word/2010/wordprocessingInk" xmlns:wne="http://schemas.microsoft.com/office/word/2006/wordml" xmlns:wps="http://schemas.microsoft.com/office/word/2010/wordprocessingShape" mc:Ignorable="w14 w15 wp14">
+  <w:abstractNum w:abstractNumId="0">
     <w:nsid w:val="00000001"/>
     <w:multiLevelType w:val="multilevel"/>
     <w:tmpl w:val="AC12CE28"/>
@@ -8082,7 +8306,7 @@
       </w:pPr>
     </w:lvl>
   </w:abstractNum>
-  <w:abstractNum w:abstractNumId="1" w15:restartNumberingAfterBreak="0">
+  <w:abstractNum w:abstractNumId="1">
     <w:nsid w:val="00000002"/>
     <w:multiLevelType w:val="singleLevel"/>
     <w:tmpl w:val="00000002"/>
@@ -8103,7 +8327,7 @@
       </w:rPr>
     </w:lvl>
   </w:abstractNum>
-  <w:abstractNum w:abstractNumId="2" w15:restartNumberingAfterBreak="0">
+  <w:abstractNum w:abstractNumId="2">
     <w:nsid w:val="00000003"/>
     <w:multiLevelType w:val="multilevel"/>
     <w:tmpl w:val="00000003"/>
@@ -8217,7 +8441,7 @@
       </w:pPr>
     </w:lvl>
   </w:abstractNum>
-  <w:abstractNum w:abstractNumId="3" w15:restartNumberingAfterBreak="0">
+  <w:abstractNum w:abstractNumId="3">
     <w:nsid w:val="00000004"/>
     <w:multiLevelType w:val="singleLevel"/>
     <w:tmpl w:val="00000004"/>
@@ -8234,7 +8458,7 @@
       </w:pPr>
     </w:lvl>
   </w:abstractNum>
-  <w:abstractNum w:abstractNumId="4" w15:restartNumberingAfterBreak="0">
+  <w:abstractNum w:abstractNumId="4">
     <w:nsid w:val="00000005"/>
     <w:multiLevelType w:val="singleLevel"/>
     <w:tmpl w:val="00000005"/>
@@ -8257,7 +8481,7 @@
       </w:rPr>
     </w:lvl>
   </w:abstractNum>
-  <w:abstractNum w:abstractNumId="5" w15:restartNumberingAfterBreak="0">
+  <w:abstractNum w:abstractNumId="5">
     <w:nsid w:val="00000006"/>
     <w:multiLevelType w:val="singleLevel"/>
     <w:tmpl w:val="00000006"/>
@@ -8278,7 +8502,7 @@
       </w:rPr>
     </w:lvl>
   </w:abstractNum>
-  <w:abstractNum w:abstractNumId="6" w15:restartNumberingAfterBreak="0">
+  <w:abstractNum w:abstractNumId="6">
     <w:nsid w:val="00000007"/>
     <w:multiLevelType w:val="singleLevel"/>
     <w:tmpl w:val="00000007"/>
@@ -8296,7 +8520,7 @@
       </w:pPr>
     </w:lvl>
   </w:abstractNum>
-  <w:abstractNum w:abstractNumId="7" w15:restartNumberingAfterBreak="0">
+  <w:abstractNum w:abstractNumId="7">
     <w:nsid w:val="00000008"/>
     <w:multiLevelType w:val="singleLevel"/>
     <w:tmpl w:val="00000008"/>
@@ -8319,7 +8543,7 @@
       </w:rPr>
     </w:lvl>
   </w:abstractNum>
-  <w:abstractNum w:abstractNumId="8" w15:restartNumberingAfterBreak="0">
+  <w:abstractNum w:abstractNumId="8">
     <w:nsid w:val="00000009"/>
     <w:multiLevelType w:val="singleLevel"/>
     <w:tmpl w:val="00000009"/>
@@ -8337,7 +8561,7 @@
       </w:pPr>
     </w:lvl>
   </w:abstractNum>
-  <w:abstractNum w:abstractNumId="9" w15:restartNumberingAfterBreak="0">
+  <w:abstractNum w:abstractNumId="9">
     <w:nsid w:val="0000000A"/>
     <w:multiLevelType w:val="singleLevel"/>
     <w:tmpl w:val="0000000A"/>
@@ -8355,7 +8579,7 @@
       </w:pPr>
     </w:lvl>
   </w:abstractNum>
-  <w:abstractNum w:abstractNumId="10" w15:restartNumberingAfterBreak="0">
+  <w:abstractNum w:abstractNumId="10">
     <w:nsid w:val="0000000B"/>
     <w:multiLevelType w:val="singleLevel"/>
     <w:tmpl w:val="0000000B"/>
@@ -8376,7 +8600,7 @@
       </w:rPr>
     </w:lvl>
   </w:abstractNum>
-  <w:abstractNum w:abstractNumId="11" w15:restartNumberingAfterBreak="0">
+  <w:abstractNum w:abstractNumId="11">
     <w:nsid w:val="0000000C"/>
     <w:multiLevelType w:val="singleLevel"/>
     <w:tmpl w:val="0000000C"/>
@@ -8399,7 +8623,7 @@
       </w:rPr>
     </w:lvl>
   </w:abstractNum>
-  <w:abstractNum w:abstractNumId="12" w15:restartNumberingAfterBreak="0">
+  <w:abstractNum w:abstractNumId="12">
     <w:nsid w:val="0000000D"/>
     <w:multiLevelType w:val="singleLevel"/>
     <w:tmpl w:val="0000000D"/>
@@ -8417,7 +8641,7 @@
       </w:pPr>
     </w:lvl>
   </w:abstractNum>
-  <w:abstractNum w:abstractNumId="13" w15:restartNumberingAfterBreak="0">
+  <w:abstractNum w:abstractNumId="13">
     <w:nsid w:val="0000000E"/>
     <w:multiLevelType w:val="multilevel"/>
     <w:tmpl w:val="0000000E"/>
@@ -8531,7 +8755,7 @@
       </w:pPr>
     </w:lvl>
   </w:abstractNum>
-  <w:abstractNum w:abstractNumId="14" w15:restartNumberingAfterBreak="0">
+  <w:abstractNum w:abstractNumId="14">
     <w:nsid w:val="0000000F"/>
     <w:multiLevelType w:val="singleLevel"/>
     <w:tmpl w:val="0000000F"/>
@@ -8549,7 +8773,7 @@
       </w:pPr>
     </w:lvl>
   </w:abstractNum>
-  <w:abstractNum w:abstractNumId="15" w15:restartNumberingAfterBreak="0">
+  <w:abstractNum w:abstractNumId="15">
     <w:nsid w:val="00000010"/>
     <w:multiLevelType w:val="multilevel"/>
     <w:tmpl w:val="00000010"/>
@@ -8663,7 +8887,7 @@
       </w:pPr>
     </w:lvl>
   </w:abstractNum>
-  <w:abstractNum w:abstractNumId="16" w15:restartNumberingAfterBreak="0">
+  <w:abstractNum w:abstractNumId="16">
     <w:nsid w:val="00000011"/>
     <w:multiLevelType w:val="multilevel"/>
     <w:tmpl w:val="00000011"/>
@@ -8776,7 +9000,7 @@
       </w:pPr>
     </w:lvl>
   </w:abstractNum>
-  <w:abstractNum w:abstractNumId="17" w15:restartNumberingAfterBreak="0">
+  <w:abstractNum w:abstractNumId="17">
     <w:nsid w:val="00000012"/>
     <w:multiLevelType w:val="singleLevel"/>
     <w:tmpl w:val="00000012"/>
@@ -8794,7 +9018,7 @@
       </w:pPr>
     </w:lvl>
   </w:abstractNum>
-  <w:abstractNum w:abstractNumId="18" w15:restartNumberingAfterBreak="0">
+  <w:abstractNum w:abstractNumId="18">
     <w:nsid w:val="0AC548F3"/>
     <w:multiLevelType w:val="hybridMultilevel"/>
     <w:tmpl w:val="E95ADD7E"/>
@@ -8883,7 +9107,7 @@
       </w:pPr>
     </w:lvl>
   </w:abstractNum>
-  <w:abstractNum w:abstractNumId="19" w15:restartNumberingAfterBreak="0">
+  <w:abstractNum w:abstractNumId="19">
     <w:nsid w:val="0F1C5952"/>
     <w:multiLevelType w:val="hybridMultilevel"/>
     <w:tmpl w:val="C2D8673A"/>
@@ -9023,7 +9247,7 @@
       </w:rPr>
     </w:lvl>
   </w:abstractNum>
-  <w:abstractNum w:abstractNumId="20" w15:restartNumberingAfterBreak="0">
+  <w:abstractNum w:abstractNumId="20">
     <w:nsid w:val="10071F88"/>
     <w:multiLevelType w:val="hybridMultilevel"/>
     <w:tmpl w:val="09AED870"/>
@@ -9135,7 +9359,7 @@
       </w:rPr>
     </w:lvl>
   </w:abstractNum>
-  <w:abstractNum w:abstractNumId="21" w15:restartNumberingAfterBreak="0">
+  <w:abstractNum w:abstractNumId="21">
     <w:nsid w:val="17E86640"/>
     <w:multiLevelType w:val="hybridMultilevel"/>
     <w:tmpl w:val="E75E9EBC"/>
@@ -9276,7 +9500,7 @@
       </w:rPr>
     </w:lvl>
   </w:abstractNum>
-  <w:abstractNum w:abstractNumId="22" w15:restartNumberingAfterBreak="0">
+  <w:abstractNum w:abstractNumId="22">
     <w:nsid w:val="1904704E"/>
     <w:multiLevelType w:val="multilevel"/>
     <w:tmpl w:val="00000011"/>
@@ -9389,7 +9613,7 @@
       </w:pPr>
     </w:lvl>
   </w:abstractNum>
-  <w:abstractNum w:abstractNumId="23" w15:restartNumberingAfterBreak="0">
+  <w:abstractNum w:abstractNumId="23">
     <w:nsid w:val="1F391341"/>
     <w:multiLevelType w:val="hybridMultilevel"/>
     <w:tmpl w:val="28D01D6A"/>
@@ -9529,7 +9753,7 @@
       </w:rPr>
     </w:lvl>
   </w:abstractNum>
-  <w:abstractNum w:abstractNumId="24" w15:restartNumberingAfterBreak="0">
+  <w:abstractNum w:abstractNumId="24">
     <w:nsid w:val="1FCD39A1"/>
     <w:multiLevelType w:val="multilevel"/>
     <w:tmpl w:val="AC12CE28"/>
@@ -9645,7 +9869,7 @@
       </w:pPr>
     </w:lvl>
   </w:abstractNum>
-  <w:abstractNum w:abstractNumId="25" w15:restartNumberingAfterBreak="0">
+  <w:abstractNum w:abstractNumId="25">
     <w:nsid w:val="1FE2537C"/>
     <w:multiLevelType w:val="hybridMultilevel"/>
     <w:tmpl w:val="DC94D102"/>
@@ -9734,7 +9958,7 @@
       </w:pPr>
     </w:lvl>
   </w:abstractNum>
-  <w:abstractNum w:abstractNumId="26" w15:restartNumberingAfterBreak="0">
+  <w:abstractNum w:abstractNumId="26">
     <w:nsid w:val="22EB47C4"/>
     <w:multiLevelType w:val="hybridMultilevel"/>
     <w:tmpl w:val="58A2CCCA"/>
@@ -9823,7 +10047,7 @@
       </w:pPr>
     </w:lvl>
   </w:abstractNum>
-  <w:abstractNum w:abstractNumId="27" w15:restartNumberingAfterBreak="0">
+  <w:abstractNum w:abstractNumId="27">
     <w:nsid w:val="2A170151"/>
     <w:multiLevelType w:val="hybridMultilevel"/>
     <w:tmpl w:val="65165F82"/>
@@ -9935,7 +10159,7 @@
       </w:rPr>
     </w:lvl>
   </w:abstractNum>
-  <w:abstractNum w:abstractNumId="28" w15:restartNumberingAfterBreak="0">
+  <w:abstractNum w:abstractNumId="28">
     <w:nsid w:val="2A332316"/>
     <w:multiLevelType w:val="hybridMultilevel"/>
     <w:tmpl w:val="8D50A05A"/>
@@ -10047,7 +10271,7 @@
       </w:rPr>
     </w:lvl>
   </w:abstractNum>
-  <w:abstractNum w:abstractNumId="29" w15:restartNumberingAfterBreak="0">
+  <w:abstractNum w:abstractNumId="29">
     <w:nsid w:val="2D5B3E5E"/>
     <w:multiLevelType w:val="multilevel"/>
     <w:tmpl w:val="AC12CE28"/>
@@ -10163,7 +10387,119 @@
       </w:pPr>
     </w:lvl>
   </w:abstractNum>
-  <w:abstractNum w:abstractNumId="30" w15:restartNumberingAfterBreak="0">
+  <w:abstractNum w:abstractNumId="30">
+    <w:nsid w:val="35DD2085"/>
+    <w:multiLevelType w:val="hybridMultilevel"/>
+    <w:tmpl w:val="48208506"/>
+    <w:lvl w:ilvl="0" w:tplc="509CF804">
+      <w:numFmt w:val="bullet"/>
+      <w:lvlText w:val="-"/>
+      <w:lvlJc w:val="left"/>
+      <w:pPr>
+        <w:ind w:left="720" w:hanging="360"/>
+      </w:pPr>
+      <w:rPr>
+        <w:rFonts w:ascii="Tahoma" w:eastAsia="MS Mincho" w:hAnsi="Tahoma" w:cs="Tahoma" w:hint="default"/>
+      </w:rPr>
+    </w:lvl>
+    <w:lvl w:ilvl="1" w:tplc="04090003" w:tentative="1">
+      <w:start w:val="1"/>
+      <w:numFmt w:val="bullet"/>
+      <w:lvlText w:val="o"/>
+      <w:lvlJc w:val="left"/>
+      <w:pPr>
+        <w:ind w:left="1440" w:hanging="360"/>
+      </w:pPr>
+      <w:rPr>
+        <w:rFonts w:ascii="Courier New" w:hAnsi="Courier New" w:cs="Courier New" w:hint="default"/>
+      </w:rPr>
+    </w:lvl>
+    <w:lvl w:ilvl="2" w:tplc="04090005" w:tentative="1">
+      <w:start w:val="1"/>
+      <w:numFmt w:val="bullet"/>
+      <w:lvlText w:val=""/>
+      <w:lvlJc w:val="left"/>
+      <w:pPr>
+        <w:ind w:left="2160" w:hanging="360"/>
+      </w:pPr>
+      <w:rPr>
+        <w:rFonts w:ascii="Wingdings" w:hAnsi="Wingdings" w:hint="default"/>
+      </w:rPr>
+    </w:lvl>
+    <w:lvl w:ilvl="3" w:tplc="04090001" w:tentative="1">
+      <w:start w:val="1"/>
+      <w:numFmt w:val="bullet"/>
+      <w:lvlText w:val=""/>
+      <w:lvlJc w:val="left"/>
+      <w:pPr>
+        <w:ind w:left="2880" w:hanging="360"/>
+      </w:pPr>
+      <w:rPr>
+        <w:rFonts w:ascii="Symbol" w:hAnsi="Symbol" w:hint="default"/>
+      </w:rPr>
+    </w:lvl>
+    <w:lvl w:ilvl="4" w:tplc="04090003" w:tentative="1">
+      <w:start w:val="1"/>
+      <w:numFmt w:val="bullet"/>
+      <w:lvlText w:val="o"/>
+      <w:lvlJc w:val="left"/>
+      <w:pPr>
+        <w:ind w:left="3600" w:hanging="360"/>
+      </w:pPr>
+      <w:rPr>
+        <w:rFonts w:ascii="Courier New" w:hAnsi="Courier New" w:cs="Courier New" w:hint="default"/>
+      </w:rPr>
+    </w:lvl>
+    <w:lvl w:ilvl="5" w:tplc="04090005" w:tentative="1">
+      <w:start w:val="1"/>
+      <w:numFmt w:val="bullet"/>
+      <w:lvlText w:val=""/>
+      <w:lvlJc w:val="left"/>
+      <w:pPr>
+        <w:ind w:left="4320" w:hanging="360"/>
+      </w:pPr>
+      <w:rPr>
+        <w:rFonts w:ascii="Wingdings" w:hAnsi="Wingdings" w:hint="default"/>
+      </w:rPr>
+    </w:lvl>
+    <w:lvl w:ilvl="6" w:tplc="04090001" w:tentative="1">
+      <w:start w:val="1"/>
+      <w:numFmt w:val="bullet"/>
+      <w:lvlText w:val=""/>
+      <w:lvlJc w:val="left"/>
+      <w:pPr>
+        <w:ind w:left="5040" w:hanging="360"/>
+      </w:pPr>
+      <w:rPr>
+        <w:rFonts w:ascii="Symbol" w:hAnsi="Symbol" w:hint="default"/>
+      </w:rPr>
+    </w:lvl>
+    <w:lvl w:ilvl="7" w:tplc="04090003" w:tentative="1">
+      <w:start w:val="1"/>
+      <w:numFmt w:val="bullet"/>
+      <w:lvlText w:val="o"/>
+      <w:lvlJc w:val="left"/>
+      <w:pPr>
+        <w:ind w:left="5760" w:hanging="360"/>
+      </w:pPr>
+      <w:rPr>
+        <w:rFonts w:ascii="Courier New" w:hAnsi="Courier New" w:cs="Courier New" w:hint="default"/>
+      </w:rPr>
+    </w:lvl>
+    <w:lvl w:ilvl="8" w:tplc="04090005" w:tentative="1">
+      <w:start w:val="1"/>
+      <w:numFmt w:val="bullet"/>
+      <w:lvlText w:val=""/>
+      <w:lvlJc w:val="left"/>
+      <w:pPr>
+        <w:ind w:left="6480" w:hanging="360"/>
+      </w:pPr>
+      <w:rPr>
+        <w:rFonts w:ascii="Wingdings" w:hAnsi="Wingdings" w:hint="default"/>
+      </w:rPr>
+    </w:lvl>
+  </w:abstractNum>
+  <w:abstractNum w:abstractNumId="31">
     <w:nsid w:val="3A2B4E87"/>
     <w:multiLevelType w:val="multilevel"/>
     <w:tmpl w:val="AC12CE28"/>
@@ -10279,7 +10615,7 @@
       </w:pPr>
     </w:lvl>
   </w:abstractNum>
-  <w:abstractNum w:abstractNumId="31" w15:restartNumberingAfterBreak="0">
+  <w:abstractNum w:abstractNumId="32">
     <w:nsid w:val="434F6183"/>
     <w:multiLevelType w:val="hybridMultilevel"/>
     <w:tmpl w:val="77F43510"/>
@@ -10365,7 +10701,7 @@
       </w:pPr>
     </w:lvl>
   </w:abstractNum>
-  <w:abstractNum w:abstractNumId="32" w15:restartNumberingAfterBreak="0">
+  <w:abstractNum w:abstractNumId="33">
     <w:nsid w:val="48A10028"/>
     <w:multiLevelType w:val="hybridMultilevel"/>
     <w:tmpl w:val="58A2CCCA"/>
@@ -10454,7 +10790,7 @@
       </w:pPr>
     </w:lvl>
   </w:abstractNum>
-  <w:abstractNum w:abstractNumId="33" w15:restartNumberingAfterBreak="0">
+  <w:abstractNum w:abstractNumId="34">
     <w:nsid w:val="4EAF51D8"/>
     <w:multiLevelType w:val="hybridMultilevel"/>
     <w:tmpl w:val="58A2CCCA"/>
@@ -10543,7 +10879,7 @@
       </w:pPr>
     </w:lvl>
   </w:abstractNum>
-  <w:abstractNum w:abstractNumId="34" w15:restartNumberingAfterBreak="0">
+  <w:abstractNum w:abstractNumId="35">
     <w:nsid w:val="51FC76FE"/>
     <w:multiLevelType w:val="hybridMultilevel"/>
     <w:tmpl w:val="052CAEAC"/>
@@ -10655,7 +10991,7 @@
       </w:rPr>
     </w:lvl>
   </w:abstractNum>
-  <w:abstractNum w:abstractNumId="35" w15:restartNumberingAfterBreak="0">
+  <w:abstractNum w:abstractNumId="36">
     <w:nsid w:val="58B72105"/>
     <w:multiLevelType w:val="multilevel"/>
     <w:tmpl w:val="D960FB60"/>
@@ -10804,7 +11140,7 @@
       </w:rPr>
     </w:lvl>
   </w:abstractNum>
-  <w:abstractNum w:abstractNumId="36" w15:restartNumberingAfterBreak="0">
+  <w:abstractNum w:abstractNumId="37">
     <w:nsid w:val="67C1146D"/>
     <w:multiLevelType w:val="hybridMultilevel"/>
     <w:tmpl w:val="7DA8282E"/>
@@ -10944,7 +11280,7 @@
       </w:rPr>
     </w:lvl>
   </w:abstractNum>
-  <w:abstractNum w:abstractNumId="37" w15:restartNumberingAfterBreak="0">
+  <w:abstractNum w:abstractNumId="38">
     <w:nsid w:val="6E6566D4"/>
     <w:multiLevelType w:val="hybridMultilevel"/>
     <w:tmpl w:val="DC94D102"/>
@@ -11033,7 +11369,7 @@
       </w:pPr>
     </w:lvl>
   </w:abstractNum>
-  <w:abstractNum w:abstractNumId="38" w15:restartNumberingAfterBreak="0">
+  <w:abstractNum w:abstractNumId="39">
     <w:nsid w:val="7745669D"/>
     <w:multiLevelType w:val="hybridMultilevel"/>
     <w:tmpl w:val="7C84415A"/>
@@ -11122,7 +11458,7 @@
       </w:pPr>
     </w:lvl>
   </w:abstractNum>
-  <w:abstractNum w:abstractNumId="39" w15:restartNumberingAfterBreak="0">
+  <w:abstractNum w:abstractNumId="40">
     <w:nsid w:val="79405515"/>
     <w:multiLevelType w:val="hybridMultilevel"/>
     <w:tmpl w:val="B588D586"/>
@@ -11238,7 +11574,7 @@
       </w:pPr>
     </w:lvl>
   </w:abstractNum>
-  <w:abstractNum w:abstractNumId="40" w15:restartNumberingAfterBreak="0">
+  <w:abstractNum w:abstractNumId="41">
     <w:nsid w:val="795348F1"/>
     <w:multiLevelType w:val="multilevel"/>
     <w:tmpl w:val="00000011"/>
@@ -11409,10 +11745,10 @@
     <w:abstractNumId w:val="22"/>
   </w:num>
   <w:num w:numId="20">
-    <w:abstractNumId w:val="40"/>
+    <w:abstractNumId w:val="41"/>
   </w:num>
   <w:num w:numId="21">
-    <w:abstractNumId w:val="39"/>
+    <w:abstractNumId w:val="40"/>
   </w:num>
   <w:num w:numId="22">
     <w:abstractNumId w:val="21"/>
@@ -11430,10 +11766,10 @@
     <w:abstractNumId w:val="24"/>
   </w:num>
   <w:num w:numId="27">
-    <w:abstractNumId w:val="36"/>
+    <w:abstractNumId w:val="37"/>
   </w:num>
   <w:num w:numId="28">
-    <w:abstractNumId w:val="30"/>
+    <w:abstractNumId w:val="31"/>
   </w:num>
   <w:num w:numId="29">
     <w:abstractNumId w:val="20"/>
@@ -11442,43 +11778,46 @@
     <w:abstractNumId w:val="18"/>
   </w:num>
   <w:num w:numId="31">
-    <w:abstractNumId w:val="35"/>
+    <w:abstractNumId w:val="36"/>
   </w:num>
   <w:num w:numId="32">
     <w:abstractNumId w:val="28"/>
   </w:num>
   <w:num w:numId="33">
-    <w:abstractNumId w:val="31"/>
+    <w:abstractNumId w:val="32"/>
   </w:num>
   <w:num w:numId="34">
     <w:abstractNumId w:val="26"/>
   </w:num>
   <w:num w:numId="35">
+    <w:abstractNumId w:val="34"/>
+  </w:num>
+  <w:num w:numId="36">
     <w:abstractNumId w:val="33"/>
   </w:num>
-  <w:num w:numId="36">
-    <w:abstractNumId w:val="32"/>
-  </w:num>
   <w:num w:numId="37">
-    <w:abstractNumId w:val="37"/>
+    <w:abstractNumId w:val="38"/>
   </w:num>
   <w:num w:numId="38">
     <w:abstractNumId w:val="25"/>
   </w:num>
   <w:num w:numId="39">
-    <w:abstractNumId w:val="38"/>
+    <w:abstractNumId w:val="39"/>
   </w:num>
   <w:num w:numId="40">
-    <w:abstractNumId w:val="34"/>
+    <w:abstractNumId w:val="35"/>
   </w:num>
   <w:num w:numId="41">
     <w:abstractNumId w:val="27"/>
+  </w:num>
+  <w:num w:numId="42">
+    <w:abstractNumId w:val="30"/>
   </w:num>
 </w:numbering>
 </file>
 
 <file path=word/styles.xml><?xml version="1.0" encoding="utf-8"?>
-<w:styles xmlns:mc="http://schemas.openxmlformats.org/markup-compatibility/2006" xmlns:r="http://schemas.openxmlformats.org/officeDocument/2006/relationships" xmlns:w="http://schemas.openxmlformats.org/wordprocessingml/2006/main" xmlns:w14="http://schemas.microsoft.com/office/word/2010/wordml" xmlns:w15="http://schemas.microsoft.com/office/word/2012/wordml" xmlns:w16cid="http://schemas.microsoft.com/office/word/2016/wordml/cid" xmlns:w16se="http://schemas.microsoft.com/office/word/2015/wordml/symex" mc:Ignorable="w14 w15 w16se w16cid">
+<w:styles xmlns:mc="http://schemas.openxmlformats.org/markup-compatibility/2006" xmlns:r="http://schemas.openxmlformats.org/officeDocument/2006/relationships" xmlns:w="http://schemas.openxmlformats.org/wordprocessingml/2006/main" xmlns:w14="http://schemas.microsoft.com/office/word/2010/wordml" xmlns:w15="http://schemas.microsoft.com/office/word/2012/wordml" mc:Ignorable="w14 w15">
   <w:docDefaults>
     <w:rPrDefault>
       <w:rPr>
@@ -11488,7 +11827,7 @@
     </w:rPrDefault>
     <w:pPrDefault/>
   </w:docDefaults>
-  <w:latentStyles w:defLockedState="0" w:defUIPriority="0" w:defSemiHidden="0" w:defUnhideWhenUsed="0" w:defQFormat="0" w:count="376">
+  <w:latentStyles w:defLockedState="0" w:defUIPriority="0" w:defSemiHidden="0" w:defUnhideWhenUsed="0" w:defQFormat="0" w:count="382">
     <w:lsdException w:name="Normal" w:qFormat="1"/>
     <w:lsdException w:name="heading 1" w:qFormat="1"/>
     <w:lsdException w:name="heading 2" w:qFormat="1"/>
@@ -11854,9 +12193,6 @@
     <w:lsdException w:name="List Table 7 Colorful Accent 6" w:uiPriority="52"/>
     <w:lsdException w:name="Mention" w:semiHidden="1" w:uiPriority="99" w:unhideWhenUsed="1"/>
     <w:lsdException w:name="Smart Hyperlink" w:semiHidden="1" w:uiPriority="99" w:unhideWhenUsed="1"/>
-    <w:lsdException w:name="Hashtag" w:semiHidden="1" w:uiPriority="99" w:unhideWhenUsed="1"/>
-    <w:lsdException w:name="Unresolved Mention" w:semiHidden="1" w:uiPriority="99" w:unhideWhenUsed="1"/>
-    <w:lsdException w:name="Smart Link" w:semiHidden="1" w:uiPriority="99" w:unhideWhenUsed="1"/>
   </w:latentStyles>
   <w:style w:type="paragraph" w:default="1" w:styleId="Normal">
     <w:name w:val="Normal"/>
@@ -12538,6 +12874,7 @@
     </w:rPr>
     <w:tblPr>
       <w:tblStyleRowBandSize w:val="1"/>
+      <w:tblInd w:w="0" w:type="dxa"/>
       <w:tblBorders>
         <w:top w:val="single" w:sz="4" w:space="0" w:color="6F97C7"/>
         <w:left w:val="single" w:sz="4" w:space="0" w:color="6F97C7"/>
@@ -12547,7 +12884,9 @@
         <w:insideV w:val="single" w:sz="4" w:space="0" w:color="6F97C7"/>
       </w:tblBorders>
       <w:tblCellMar>
+        <w:top w:w="0" w:type="dxa"/>
         <w:left w:w="115" w:type="dxa"/>
+        <w:bottom w:w="0" w:type="dxa"/>
         <w:right w:w="115" w:type="dxa"/>
       </w:tblCellMar>
     </w:tblPr>
@@ -12698,6 +13037,7 @@
     <w:tblPr>
       <w:tblStyleRowBandSize w:val="1"/>
       <w:tblStyleColBandSize w:val="1"/>
+      <w:tblInd w:w="0" w:type="dxa"/>
       <w:tblBorders>
         <w:top w:val="single" w:sz="4" w:space="0" w:color="E5B8B7" w:themeColor="accent2" w:themeTint="66"/>
         <w:left w:val="single" w:sz="4" w:space="0" w:color="E5B8B7" w:themeColor="accent2" w:themeTint="66"/>
@@ -12706,6 +13046,12 @@
         <w:insideH w:val="single" w:sz="4" w:space="0" w:color="E5B8B7" w:themeColor="accent2" w:themeTint="66"/>
         <w:insideV w:val="single" w:sz="4" w:space="0" w:color="E5B8B7" w:themeColor="accent2" w:themeTint="66"/>
       </w:tblBorders>
+      <w:tblCellMar>
+        <w:top w:w="0" w:type="dxa"/>
+        <w:left w:w="108" w:type="dxa"/>
+        <w:bottom w:w="0" w:type="dxa"/>
+        <w:right w:w="108" w:type="dxa"/>
+      </w:tblCellMar>
     </w:tblPr>
     <w:tblStylePr w:type="firstRow">
       <w:rPr>
@@ -12780,6 +13126,7 @@
     <w:tblPr>
       <w:tblStyleRowBandSize w:val="1"/>
       <w:tblStyleColBandSize w:val="1"/>
+      <w:tblInd w:w="0" w:type="dxa"/>
       <w:tblBorders>
         <w:top w:val="single" w:sz="4" w:space="0" w:color="999999" w:themeColor="text1" w:themeTint="66"/>
         <w:left w:val="single" w:sz="4" w:space="0" w:color="999999" w:themeColor="text1" w:themeTint="66"/>
@@ -12788,6 +13135,12 @@
         <w:insideH w:val="single" w:sz="4" w:space="0" w:color="999999" w:themeColor="text1" w:themeTint="66"/>
         <w:insideV w:val="single" w:sz="4" w:space="0" w:color="999999" w:themeColor="text1" w:themeTint="66"/>
       </w:tblBorders>
+      <w:tblCellMar>
+        <w:top w:w="0" w:type="dxa"/>
+        <w:left w:w="108" w:type="dxa"/>
+        <w:bottom w:w="0" w:type="dxa"/>
+        <w:right w:w="108" w:type="dxa"/>
+      </w:tblCellMar>
     </w:tblPr>
     <w:tblStylePr w:type="firstRow">
       <w:rPr>
@@ -12836,7 +13189,7 @@
       <w:bCs/>
     </w:rPr>
   </w:style>
-  <w:style w:type="character" w:styleId="UnresolvedMention">
+  <w:style w:type="character" w:customStyle="1" w:styleId="UnresolvedMention">
     <w:name w:val="Unresolved Mention"/>
     <w:basedOn w:val="DefaultParagraphFont"/>
     <w:uiPriority w:val="99"/>
@@ -12853,6 +13206,7 @@
     <w:basedOn w:val="TableNormal"/>
     <w:rsid w:val="003E6FB7"/>
     <w:tblPr>
+      <w:tblInd w:w="0" w:type="dxa"/>
       <w:tblBorders>
         <w:top w:val="single" w:sz="4" w:space="0" w:color="auto"/>
         <w:left w:val="single" w:sz="4" w:space="0" w:color="auto"/>
@@ -12861,6 +13215,12 @@
         <w:insideH w:val="single" w:sz="4" w:space="0" w:color="auto"/>
         <w:insideV w:val="single" w:sz="4" w:space="0" w:color="auto"/>
       </w:tblBorders>
+      <w:tblCellMar>
+        <w:top w:w="0" w:type="dxa"/>
+        <w:left w:w="108" w:type="dxa"/>
+        <w:bottom w:w="0" w:type="dxa"/>
+        <w:right w:w="108" w:type="dxa"/>
+      </w:tblCellMar>
     </w:tblPr>
   </w:style>
   <w:style w:type="table" w:styleId="GridTable4-Accent1">
@@ -12871,6 +13231,7 @@
     <w:tblPr>
       <w:tblStyleRowBandSize w:val="1"/>
       <w:tblStyleColBandSize w:val="1"/>
+      <w:tblInd w:w="0" w:type="dxa"/>
       <w:tblBorders>
         <w:top w:val="single" w:sz="4" w:space="0" w:color="95B3D7" w:themeColor="accent1" w:themeTint="99"/>
         <w:left w:val="single" w:sz="4" w:space="0" w:color="95B3D7" w:themeColor="accent1" w:themeTint="99"/>
@@ -12879,6 +13240,12 @@
         <w:insideH w:val="single" w:sz="4" w:space="0" w:color="95B3D7" w:themeColor="accent1" w:themeTint="99"/>
         <w:insideV w:val="single" w:sz="4" w:space="0" w:color="95B3D7" w:themeColor="accent1" w:themeTint="99"/>
       </w:tblBorders>
+      <w:tblCellMar>
+        <w:top w:w="0" w:type="dxa"/>
+        <w:left w:w="108" w:type="dxa"/>
+        <w:bottom w:w="0" w:type="dxa"/>
+        <w:right w:w="108" w:type="dxa"/>
+      </w:tblCellMar>
     </w:tblPr>
     <w:tblStylePr w:type="firstRow">
       <w:rPr>
@@ -13000,6 +13367,17 @@
       <w:spacing w:val="15"/>
       <w:sz w:val="22"/>
       <w:lang w:eastAsia="hi-IN" w:bidi="hi-IN"/>
+    </w:rPr>
+  </w:style>
+  <w:style w:type="character" w:styleId="FollowedHyperlink">
+    <w:name w:val="FollowedHyperlink"/>
+    <w:basedOn w:val="DefaultParagraphFont"/>
+    <w:semiHidden/>
+    <w:unhideWhenUsed/>
+    <w:rsid w:val="00322122"/>
+    <w:rPr>
+      <w:color w:val="800080" w:themeColor="followedHyperlink"/>
+      <w:u w:val="single"/>
     </w:rPr>
   </w:style>
 </w:styles>
@@ -13293,7 +13671,7 @@
 </file>
 
 <file path=customXml/itemProps1.xml><?xml version="1.0" encoding="utf-8"?>
-<ds:datastoreItem xmlns:ds="http://schemas.openxmlformats.org/officeDocument/2006/customXml" ds:itemID="{F56641A4-24C8-0041-BA51-610AFFBA85E2}">
+<ds:datastoreItem xmlns:ds="http://schemas.openxmlformats.org/officeDocument/2006/customXml" ds:itemID="{AC99A271-DBAE-AC49-9A07-887DAEE49F7A}">
   <ds:schemaRefs>
     <ds:schemaRef ds:uri="http://schemas.openxmlformats.org/officeDocument/2006/bibliography"/>
   </ds:schemaRefs>

</xml_diff>

<commit_message>
- Chỉnh sửa mô hình tích hợp phần cứng/phần mềm
</commit_message>
<xml_diff>
--- a/docs/BTL.docx
+++ b/docs/BTL.docx
@@ -1,6 +1,6 @@
 
 <file path=word/document.xml><?xml version="1.0" encoding="utf-8"?>
-<w:document xmlns:wpc="http://schemas.microsoft.com/office/word/2010/wordprocessingCanvas" xmlns:mo="http://schemas.microsoft.com/office/mac/office/2008/main" xmlns:mc="http://schemas.openxmlformats.org/markup-compatibility/2006" xmlns:mv="urn:schemas-microsoft-com:mac:vml" xmlns:o="urn:schemas-microsoft-com:office:office" xmlns:r="http://schemas.openxmlformats.org/officeDocument/2006/relationships" xmlns:m="http://schemas.openxmlformats.org/officeDocument/2006/math" xmlns:v="urn:schemas-microsoft-com:vml" xmlns:wp14="http://schemas.microsoft.com/office/word/2010/wordprocessingDrawing" xmlns:wp="http://schemas.openxmlformats.org/drawingml/2006/wordprocessingDrawing" xmlns:w10="urn:schemas-microsoft-com:office:word" xmlns:w="http://schemas.openxmlformats.org/wordprocessingml/2006/main" xmlns:w14="http://schemas.microsoft.com/office/word/2010/wordml" xmlns:w15="http://schemas.microsoft.com/office/word/2012/wordml" xmlns:wpg="http://schemas.microsoft.com/office/word/2010/wordprocessingGroup" xmlns:wpi="http://schemas.microsoft.com/office/word/2010/wordprocessingInk" xmlns:wne="http://schemas.microsoft.com/office/word/2006/wordml" xmlns:wps="http://schemas.microsoft.com/office/word/2010/wordprocessingShape" mc:Ignorable="w14 w15 wp14">
+<w:document xmlns:wpc="http://schemas.microsoft.com/office/word/2010/wordprocessingCanvas" xmlns:cx="http://schemas.microsoft.com/office/drawing/2014/chartex" xmlns:cx1="http://schemas.microsoft.com/office/drawing/2015/9/8/chartex" xmlns:cx2="http://schemas.microsoft.com/office/drawing/2015/10/21/chartex" xmlns:cx3="http://schemas.microsoft.com/office/drawing/2016/5/9/chartex" xmlns:cx4="http://schemas.microsoft.com/office/drawing/2016/5/10/chartex" xmlns:cx5="http://schemas.microsoft.com/office/drawing/2016/5/11/chartex" xmlns:cx6="http://schemas.microsoft.com/office/drawing/2016/5/12/chartex" xmlns:cx7="http://schemas.microsoft.com/office/drawing/2016/5/13/chartex" xmlns:cx8="http://schemas.microsoft.com/office/drawing/2016/5/14/chartex" xmlns:mc="http://schemas.openxmlformats.org/markup-compatibility/2006" xmlns:aink="http://schemas.microsoft.com/office/drawing/2016/ink" xmlns:am3d="http://schemas.microsoft.com/office/drawing/2017/model3d" xmlns:o="urn:schemas-microsoft-com:office:office" xmlns:r="http://schemas.openxmlformats.org/officeDocument/2006/relationships" xmlns:m="http://schemas.openxmlformats.org/officeDocument/2006/math" xmlns:v="urn:schemas-microsoft-com:vml" xmlns:wp14="http://schemas.microsoft.com/office/word/2010/wordprocessingDrawing" xmlns:wp="http://schemas.openxmlformats.org/drawingml/2006/wordprocessingDrawing" xmlns:w10="urn:schemas-microsoft-com:office:word" xmlns:w="http://schemas.openxmlformats.org/wordprocessingml/2006/main" xmlns:w14="http://schemas.microsoft.com/office/word/2010/wordml" xmlns:w15="http://schemas.microsoft.com/office/word/2012/wordml" xmlns:w16cid="http://schemas.microsoft.com/office/word/2016/wordml/cid" xmlns:w16se="http://schemas.microsoft.com/office/word/2015/wordml/symex" xmlns:wpg="http://schemas.microsoft.com/office/word/2010/wordprocessingGroup" xmlns:wpi="http://schemas.microsoft.com/office/word/2010/wordprocessingInk" xmlns:wne="http://schemas.microsoft.com/office/word/2006/wordml" xmlns:wps="http://schemas.microsoft.com/office/word/2010/wordprocessingShape" mc:Ignorable="w14 w15 w16se w16cid wp14">
   <w:background w:color="FFFFFF"/>
   <w:body>
     <w:p>
@@ -18,7 +18,6 @@
         <w:rPr>
           <w:b/>
           <w:i/>
-          <w:noProof/>
           <w:color w:val="2A62A6"/>
           <w:sz w:val="32"/>
           <w:szCs w:val="32"/>
@@ -27,7 +26,7 @@
         <mc:AlternateContent>
           <mc:Choice Requires="wps">
             <w:drawing>
-              <wp:anchor distT="0" distB="0" distL="114300" distR="114300" simplePos="0" relativeHeight="251660288" behindDoc="0" locked="0" layoutInCell="1" allowOverlap="1" wp14:anchorId="3470755F" wp14:editId="49E2A737">
+              <wp:anchor distT="0" distB="0" distL="114300" distR="114300" simplePos="0" relativeHeight="251658240" behindDoc="0" locked="0" layoutInCell="1" allowOverlap="1" wp14:anchorId="3470755F" wp14:editId="49E2A737">
                 <wp:simplePos x="0" y="0"/>
                 <wp:positionH relativeFrom="column">
                   <wp:posOffset>-84952</wp:posOffset>
@@ -94,13 +93,13 @@
               </wp:anchor>
             </w:drawing>
           </mc:Choice>
-          <mc:Fallback xmlns:a="http://schemas.openxmlformats.org/drawingml/2006/main" xmlns:pic="http://schemas.openxmlformats.org/drawingml/2006/picture" xmlns:a14="http://schemas.microsoft.com/office/drawing/2010/main" xmlns:w16se="http://schemas.microsoft.com/office/word/2015/wordml/symex" xmlns:w16cid="http://schemas.microsoft.com/office/word/2016/wordml/cid" xmlns:am3d="http://schemas.microsoft.com/office/drawing/2017/model3d" xmlns:aink="http://schemas.microsoft.com/office/drawing/2016/ink" xmlns:cx8="http://schemas.microsoft.com/office/drawing/2016/5/14/chartex" xmlns:cx7="http://schemas.microsoft.com/office/drawing/2016/5/13/chartex" xmlns:cx6="http://schemas.microsoft.com/office/drawing/2016/5/12/chartex" xmlns:cx5="http://schemas.microsoft.com/office/drawing/2016/5/11/chartex" xmlns:cx4="http://schemas.microsoft.com/office/drawing/2016/5/10/chartex" xmlns:cx3="http://schemas.microsoft.com/office/drawing/2016/5/9/chartex" xmlns:cx2="http://schemas.microsoft.com/office/drawing/2015/10/21/chartex" xmlns:cx1="http://schemas.microsoft.com/office/drawing/2015/9/8/chartex" xmlns:cx="http://schemas.microsoft.com/office/drawing/2014/chartex">
-            <w:pict w14:anchorId="72385B52">
-              <v:shapetype id="_x0000_t202" coordsize="21600,21600" o:spt="202" path="m,l,21600r21600,l21600,xe" w14:anchorId="3470755F">
+          <mc:Fallback>
+            <w:pict>
+              <v:shapetype w14:anchorId="3470755F" id="_x0000_t202" coordsize="21600,21600" o:spt="202" path="m,l,21600r21600,l21600,xe">
                 <v:stroke joinstyle="miter"/>
                 <v:path gradientshapeok="t" o:connecttype="rect"/>
               </v:shapetype>
-              <v:shape id="Text Box 11" style="position:absolute;left:0;text-align:left;margin-left:-6.7pt;margin-top:-1.8pt;width:130.25pt;height:45.1pt;z-index:251660288;visibility:visible;mso-wrap-style:square;mso-wrap-distance-left:9pt;mso-wrap-distance-top:0;mso-wrap-distance-right:9pt;mso-wrap-distance-bottom:0;mso-position-horizontal:absolute;mso-position-horizontal-relative:text;mso-position-vertical:absolute;mso-position-vertical-relative:text;v-text-anchor:top" o:spid="_x0000_s1026" fillcolor="white [3201]" strokeweight=".5pt" type="#_x0000_t202" o:gfxdata="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">
+              <v:shape id="Text Box 11" o:spid="_x0000_s1026" type="#_x0000_t202" style="position:absolute;left:0;text-align:left;margin-left:-6.7pt;margin-top:-1.8pt;width:130.25pt;height:45.1pt;z-index:251658240;visibility:visible;mso-wrap-style:square;mso-wrap-distance-left:9pt;mso-wrap-distance-top:0;mso-wrap-distance-right:9pt;mso-wrap-distance-bottom:0;mso-position-horizontal:absolute;mso-position-horizontal-relative:text;mso-position-vertical:absolute;mso-position-vertical-relative:text;v-text-anchor:top" o:gfxdata="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" fillcolor="white [3201]" strokeweight=".5pt">
                 <v:textbox>
                   <w:txbxContent>
                     <w:p>
@@ -2244,7 +2243,21 @@
             <w:rStyle w:val="Hyperlink"/>
             <w:noProof/>
           </w:rPr>
-          <w:t>Phân tích thiết kế</w:t>
+          <w:t>Phân tích</w:t>
+        </w:r>
+        <w:r>
+          <w:rPr>
+            <w:rStyle w:val="Hyperlink"/>
+            <w:noProof/>
+          </w:rPr>
+          <w:t xml:space="preserve"> </w:t>
+        </w:r>
+        <w:r>
+          <w:rPr>
+            <w:rStyle w:val="Hyperlink"/>
+            <w:noProof/>
+          </w:rPr>
+          <w:t>thiết kế</w:t>
         </w:r>
         <w:r>
           <w:rPr>
@@ -3430,14 +3443,13 @@
       </w:pPr>
       <w:r>
         <w:rPr>
-          <w:noProof/>
           <w:lang w:eastAsia="en-US" w:bidi="ar-SA"/>
         </w:rPr>
         <w:drawing>
-          <wp:inline distT="0" distB="0" distL="0" distR="0" wp14:anchorId="74474866" wp14:editId="0693E056">
+          <wp:inline distT="0" distB="0" distL="0" distR="0" wp14:anchorId="74474866" wp14:editId="04EB3166">
             <wp:extent cx="2880625" cy="908935"/>
             <wp:effectExtent l="0" t="0" r="0" b="5715"/>
-            <wp:docPr id="1" name="Picture 1"/>
+            <wp:docPr id="636378591" name="Picture 1"/>
             <wp:cNvGraphicFramePr>
               <a:graphicFrameLocks xmlns:a="http://schemas.openxmlformats.org/drawingml/2006/main" noChangeAspect="1"/>
             </wp:cNvGraphicFramePr>
@@ -3445,11 +3457,17 @@
               <a:graphicData uri="http://schemas.openxmlformats.org/drawingml/2006/picture">
                 <pic:pic xmlns:pic="http://schemas.openxmlformats.org/drawingml/2006/picture">
                   <pic:nvPicPr>
-                    <pic:cNvPr id="1" name=""/>
+                    <pic:cNvPr id="0" name="Picture 1"/>
                     <pic:cNvPicPr/>
                   </pic:nvPicPr>
                   <pic:blipFill>
-                    <a:blip r:embed="rId8"/>
+                    <a:blip r:embed="rId8">
+                      <a:extLst>
+                        <a:ext uri="{28A0092B-C50C-407E-A947-70E740481C1C}">
+                          <a14:useLocalDpi xmlns:a14="http://schemas.microsoft.com/office/drawing/2010/main" val="0"/>
+                        </a:ext>
+                      </a:extLst>
+                    </a:blip>
                     <a:stretch>
                       <a:fillRect/>
                     </a:stretch>
@@ -3457,7 +3475,7 @@
                   <pic:spPr>
                     <a:xfrm>
                       <a:off x="0" y="0"/>
-                      <a:ext cx="2917994" cy="920726"/>
+                      <a:ext cx="2880625" cy="908935"/>
                     </a:xfrm>
                     <a:prstGeom prst="rect">
                       <a:avLst/>
@@ -3770,14 +3788,13 @@
       </w:pPr>
       <w:r>
         <w:rPr>
-          <w:noProof/>
           <w:lang w:eastAsia="en-US" w:bidi="ar-SA"/>
         </w:rPr>
         <w:drawing>
-          <wp:inline distT="0" distB="0" distL="0" distR="0" wp14:anchorId="5803104E" wp14:editId="01B72F42">
+          <wp:inline distT="0" distB="0" distL="0" distR="0" wp14:anchorId="5803104E" wp14:editId="01A078B7">
             <wp:extent cx="761120" cy="490816"/>
             <wp:effectExtent l="0" t="0" r="1270" b="5080"/>
-            <wp:docPr id="2" name="Picture 2"/>
+            <wp:docPr id="170249218" name="Picture 2"/>
             <wp:cNvGraphicFramePr>
               <a:graphicFrameLocks xmlns:a="http://schemas.openxmlformats.org/drawingml/2006/main" noChangeAspect="1"/>
             </wp:cNvGraphicFramePr>
@@ -3785,11 +3802,17 @@
               <a:graphicData uri="http://schemas.openxmlformats.org/drawingml/2006/picture">
                 <pic:pic xmlns:pic="http://schemas.openxmlformats.org/drawingml/2006/picture">
                   <pic:nvPicPr>
-                    <pic:cNvPr id="1" name=""/>
+                    <pic:cNvPr id="0" name="Picture 2"/>
                     <pic:cNvPicPr/>
                   </pic:nvPicPr>
                   <pic:blipFill>
-                    <a:blip r:embed="rId9"/>
+                    <a:blip r:embed="rId9">
+                      <a:extLst>
+                        <a:ext uri="{28A0092B-C50C-407E-A947-70E740481C1C}">
+                          <a14:useLocalDpi xmlns:a14="http://schemas.microsoft.com/office/drawing/2010/main" val="0"/>
+                        </a:ext>
+                      </a:extLst>
+                    </a:blip>
                     <a:stretch>
                       <a:fillRect/>
                     </a:stretch>
@@ -3797,7 +3820,7 @@
                   <pic:spPr>
                     <a:xfrm>
                       <a:off x="0" y="0"/>
-                      <a:ext cx="770881" cy="497111"/>
+                      <a:ext cx="761120" cy="490816"/>
                     </a:xfrm>
                     <a:prstGeom prst="rect">
                       <a:avLst/>
@@ -4153,14 +4176,13 @@
       </w:pPr>
       <w:r>
         <w:rPr>
-          <w:noProof/>
           <w:lang w:eastAsia="en-US" w:bidi="ar-SA"/>
         </w:rPr>
         <w:drawing>
-          <wp:inline distT="0" distB="0" distL="0" distR="0" wp14:anchorId="0202A120" wp14:editId="5DE3375F">
+          <wp:inline distT="0" distB="0" distL="0" distR="0" wp14:anchorId="0202A120" wp14:editId="06A45D90">
             <wp:extent cx="2790908" cy="1711100"/>
             <wp:effectExtent l="0" t="0" r="0" b="0"/>
-            <wp:docPr id="4" name="Picture 4" descr="Image result for kanban"/>
+            <wp:docPr id="461423183" name="Picture 4" descr="Image result for kanban"/>
             <wp:cNvGraphicFramePr>
               <a:graphicFrameLocks xmlns:a="http://schemas.openxmlformats.org/drawingml/2006/main" noChangeAspect="1"/>
             </wp:cNvGraphicFramePr>
@@ -4168,10 +4190,8 @@
               <a:graphicData uri="http://schemas.openxmlformats.org/drawingml/2006/picture">
                 <pic:pic xmlns:pic="http://schemas.openxmlformats.org/drawingml/2006/picture">
                   <pic:nvPicPr>
-                    <pic:cNvPr id="0" name="Picture 1" descr="Image result for kanban"/>
-                    <pic:cNvPicPr>
-                      <a:picLocks noChangeAspect="1" noChangeArrowheads="1"/>
-                    </pic:cNvPicPr>
+                    <pic:cNvPr id="0" name="Picture 4"/>
+                    <pic:cNvPicPr/>
                   </pic:nvPicPr>
                   <pic:blipFill>
                     <a:blip r:embed="rId12" cstate="print">
@@ -4181,23 +4201,18 @@
                         </a:ext>
                       </a:extLst>
                     </a:blip>
-                    <a:srcRect/>
                     <a:stretch>
                       <a:fillRect/>
                     </a:stretch>
                   </pic:blipFill>
-                  <pic:spPr bwMode="auto">
+                  <pic:spPr>
                     <a:xfrm>
                       <a:off x="0" y="0"/>
-                      <a:ext cx="2815768" cy="1726342"/>
+                      <a:ext cx="2790908" cy="1711100"/>
                     </a:xfrm>
                     <a:prstGeom prst="rect">
                       <a:avLst/>
                     </a:prstGeom>
-                    <a:noFill/>
-                    <a:ln>
-                      <a:noFill/>
-                    </a:ln>
                   </pic:spPr>
                 </pic:pic>
               </a:graphicData>
@@ -4324,7 +4339,6 @@
       </w:pPr>
       <w:r>
         <w:rPr>
-          <w:noProof/>
           <w:lang w:eastAsia="en-US" w:bidi="ar-SA"/>
         </w:rPr>
         <mc:AlternateContent>
@@ -4393,7 +4407,7 @@
               </wp:inline>
             </w:drawing>
           </mc:Choice>
-          <mc:Fallback xmlns:a="http://schemas.openxmlformats.org/drawingml/2006/main" xmlns:pic="http://schemas.openxmlformats.org/drawingml/2006/picture" xmlns:a14="http://schemas.microsoft.com/office/drawing/2010/main" xmlns:w16se="http://schemas.microsoft.com/office/word/2015/wordml/symex" xmlns:w16cid="http://schemas.microsoft.com/office/word/2016/wordml/cid" xmlns:am3d="http://schemas.microsoft.com/office/drawing/2017/model3d" xmlns:aink="http://schemas.microsoft.com/office/drawing/2016/ink" xmlns:cx8="http://schemas.microsoft.com/office/drawing/2016/5/14/chartex" xmlns:cx7="http://schemas.microsoft.com/office/drawing/2016/5/13/chartex" xmlns:cx6="http://schemas.microsoft.com/office/drawing/2016/5/12/chartex" xmlns:cx5="http://schemas.microsoft.com/office/drawing/2016/5/11/chartex" xmlns:cx4="http://schemas.microsoft.com/office/drawing/2016/5/10/chartex" xmlns:cx3="http://schemas.microsoft.com/office/drawing/2016/5/9/chartex" xmlns:cx2="http://schemas.microsoft.com/office/drawing/2015/10/21/chartex" xmlns:cx1="http://schemas.microsoft.com/office/drawing/2015/9/8/chartex" xmlns:cx="http://schemas.microsoft.com/office/drawing/2014/chartex">
+          <mc:Fallback xmlns:a="http://schemas.openxmlformats.org/drawingml/2006/main" xmlns:pic="http://schemas.openxmlformats.org/drawingml/2006/picture" xmlns:a14="http://schemas.microsoft.com/office/drawing/2010/main">
             <w:pict w14:anchorId="142BAD98">
               <v:group id="Canvas 5" style="width:210.35pt;height:92.05pt;mso-position-horizontal-relative:char;mso-position-vertical-relative:line" coordsize="26714,11684" o:spid="_x0000_s1026" editas="canvas" w14:anchorId="456B0A6C" o:gfxdata="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">
                 <v:shapetype id="_x0000_t75" coordsize="21600,21600" filled="f" stroked="f" o:spt="75" o:preferrelative="t" path="m@4@5l@4@11@9@11@9@5xe">
@@ -6474,14 +6488,13 @@
       </w:pPr>
       <w:r>
         <w:rPr>
-          <w:noProof/>
           <w:lang w:eastAsia="en-US" w:bidi="ar-SA"/>
         </w:rPr>
         <w:drawing>
-          <wp:inline distT="0" distB="0" distL="0" distR="0" wp14:anchorId="5B993456" wp14:editId="71F18888">
-            <wp:extent cx="5575300" cy="4283710"/>
+          <wp:inline distT="0" distB="0" distL="0" distR="0" wp14:anchorId="5B993456" wp14:editId="024F4BCC">
+            <wp:extent cx="5575298" cy="4283710"/>
             <wp:effectExtent l="0" t="0" r="0" b="0"/>
-            <wp:docPr id="9" name="Picture 9"/>
+            <wp:docPr id="1717297090" name="Picture 9"/>
             <wp:cNvGraphicFramePr>
               <a:graphicFrameLocks xmlns:a="http://schemas.openxmlformats.org/drawingml/2006/main" noChangeAspect="1"/>
             </wp:cNvGraphicFramePr>
@@ -6489,7 +6502,7 @@
               <a:graphicData uri="http://schemas.openxmlformats.org/drawingml/2006/picture">
                 <pic:pic xmlns:pic="http://schemas.openxmlformats.org/drawingml/2006/picture">
                   <pic:nvPicPr>
-                    <pic:cNvPr id="9" name="WBS.png"/>
+                    <pic:cNvPr id="0" name="Picture 9"/>
                     <pic:cNvPicPr/>
                   </pic:nvPicPr>
                   <pic:blipFill>
@@ -6507,7 +6520,7 @@
                   <pic:spPr>
                     <a:xfrm>
                       <a:off x="0" y="0"/>
-                      <a:ext cx="5575300" cy="4283710"/>
+                      <a:ext cx="5575298" cy="4283710"/>
                     </a:xfrm>
                     <a:prstGeom prst="rect">
                       <a:avLst/>
@@ -6582,129 +6595,94 @@
       <w:bookmarkEnd w:id="16"/>
     </w:p>
     <w:p>
+      <w:r>
+        <w:t>Thời gian cần thiết làm dự án là trong khoảng 24-26 ngày.</w:t>
+      </w:r>
+    </w:p>
+    <w:p>
+      <w:pPr>
+        <w:pStyle w:val="Heading2"/>
+      </w:pPr>
+      <w:bookmarkStart w:id="17" w:name="_Toc25660395"/>
+      <w:r>
+        <w:t>Ước lượng rủi ro</w:t>
+      </w:r>
+      <w:bookmarkEnd w:id="17"/>
+    </w:p>
+    <w:p>
+      <w:bookmarkStart w:id="18" w:name="_GoBack"/>
+      <w:bookmarkEnd w:id="18"/>
+    </w:p>
+    <w:p>
+      <w:pPr>
+        <w:pStyle w:val="Heading1"/>
+      </w:pPr>
+      <w:bookmarkStart w:id="19" w:name="_Toc25660396"/>
+      <w:r>
+        <w:t>Ước lượng giá thành</w:t>
+      </w:r>
+      <w:bookmarkEnd w:id="19"/>
+    </w:p>
+    <w:p>
       <w:pPr>
         <w:rPr>
           <w:i/>
-          <w:iCs/>
         </w:rPr>
       </w:pPr>
       <w:r>
         <w:rPr>
           <w:i/>
-          <w:iCs/>
-        </w:rPr>
-        <w:t>Từ WBS</w:t>
+        </w:rPr>
+        <w:t xml:space="preserve">Chi phí </w:t>
       </w:r>
       <w:r>
         <w:rPr>
           <w:i/>
-          <w:iCs/>
-        </w:rPr>
-        <w:t xml:space="preserve"> x</w:t>
-      </w:r>
-      <w:r>
+        </w:rPr>
+        <w:t>phát triển  +  Chi phí kiểm thử</w:t>
+      </w:r>
+    </w:p>
+    <w:p>
+      <w:pPr>
         <w:rPr>
           <w:i/>
-          <w:iCs/>
-        </w:rPr>
-        <w:t>ác định đường găng và c</w:t>
-      </w:r>
+        </w:rPr>
+      </w:pPr>
       <w:r>
         <w:rPr>
           <w:i/>
-          <w:iCs/>
-        </w:rPr>
-        <w:t>ho biết thời gian cần thiết để làm dự án</w:t>
+        </w:rPr>
+        <w:t>Chi phí vận hành</w:t>
       </w:r>
       <w:r>
         <w:rPr>
           <w:i/>
-          <w:iCs/>
-        </w:rPr>
-        <w:t>.</w:t>
-      </w:r>
-    </w:p>
-    <w:p>
-      <w:pPr>
-        <w:pStyle w:val="Heading2"/>
-      </w:pPr>
-      <w:bookmarkStart w:id="17" w:name="_Toc25660395"/>
-      <w:r>
-        <w:t>Ước lượng rủi ro</w:t>
-      </w:r>
-      <w:bookmarkEnd w:id="17"/>
-    </w:p>
-    <w:p/>
+        </w:rPr>
+        <w:t>, quản lý, hành chính</w:t>
+      </w:r>
+    </w:p>
+    <w:p>
+      <w:pPr>
+        <w:rPr>
+          <w:i/>
+        </w:rPr>
+      </w:pPr>
+      <w:r>
+        <w:rPr>
+          <w:i/>
+        </w:rPr>
+        <w:t>Chi phí kính doanh, quảng cáo, tiếp thị</w:t>
+      </w:r>
+    </w:p>
     <w:p>
       <w:pPr>
         <w:pStyle w:val="Heading1"/>
       </w:pPr>
-      <w:bookmarkStart w:id="18" w:name="_Toc25660396"/>
-      <w:r>
-        <w:t>Ước lượng giá thành</w:t>
-      </w:r>
-      <w:bookmarkEnd w:id="18"/>
-    </w:p>
-    <w:p>
-      <w:pPr>
-        <w:rPr>
-          <w:i/>
-        </w:rPr>
-      </w:pPr>
-      <w:r>
-        <w:rPr>
-          <w:i/>
-        </w:rPr>
-        <w:t xml:space="preserve">Chi phí </w:t>
-      </w:r>
-      <w:r>
-        <w:rPr>
-          <w:i/>
-        </w:rPr>
-        <w:t>phát triển  +  Chi phí kiểm thử</w:t>
-      </w:r>
-    </w:p>
-    <w:p>
-      <w:pPr>
-        <w:rPr>
-          <w:i/>
-        </w:rPr>
-      </w:pPr>
-      <w:r>
-        <w:rPr>
-          <w:i/>
-        </w:rPr>
-        <w:t>Chi phí vận hành</w:t>
-      </w:r>
-      <w:r>
-        <w:rPr>
-          <w:i/>
-        </w:rPr>
-        <w:t>, quản lý, hành chính</w:t>
-      </w:r>
-    </w:p>
-    <w:p>
-      <w:pPr>
-        <w:rPr>
-          <w:i/>
-        </w:rPr>
-      </w:pPr>
-      <w:r>
-        <w:rPr>
-          <w:i/>
-        </w:rPr>
-        <w:t>Chi phí kính doanh, quảng cáo, tiếp thị</w:t>
-      </w:r>
-    </w:p>
-    <w:p>
-      <w:pPr>
-        <w:pStyle w:val="Heading1"/>
-      </w:pPr>
-      <w:bookmarkStart w:id="19" w:name="_Toc25660397"/>
+      <w:bookmarkStart w:id="20" w:name="_Toc25660397"/>
       <w:r>
         <w:t>Ước lượng chất lượng</w:t>
       </w:r>
-      <w:bookmarkEnd w:id="19"/>
+      <w:bookmarkEnd w:id="20"/>
     </w:p>
     <w:p>
       <w:pPr>
@@ -6794,11 +6772,11 @@
       <w:pPr>
         <w:pStyle w:val="Heading1"/>
       </w:pPr>
-      <w:bookmarkStart w:id="20" w:name="_Toc25660398"/>
+      <w:bookmarkStart w:id="21" w:name="_Toc25660398"/>
       <w:r>
         <w:t>Phân tích thiết kế</w:t>
       </w:r>
-      <w:bookmarkEnd w:id="20"/>
+      <w:bookmarkEnd w:id="21"/>
       <w:r>
         <w:t xml:space="preserve"> </w:t>
       </w:r>
@@ -6810,14 +6788,14 @@
           <w:lang w:eastAsia="en-US" w:bidi="ar-SA"/>
         </w:rPr>
       </w:pPr>
-      <w:bookmarkStart w:id="21" w:name="_Toc25660399"/>
+      <w:bookmarkStart w:id="22" w:name="_Toc25660399"/>
       <w:r>
         <w:rPr>
           <w:lang w:eastAsia="en-US" w:bidi="ar-SA"/>
         </w:rPr>
         <w:t>Mô hình tích hợp phần cứng/phần mềm</w:t>
       </w:r>
-      <w:bookmarkEnd w:id="21"/>
+      <w:bookmarkEnd w:id="22"/>
     </w:p>
     <w:p>
       <w:r>
@@ -6829,8 +6807,6 @@
       <w:r>
         <w:t>con tàu bowling tích hợp một bộ điều khiển cho phép định vị đường ray, nhận tín hiệu điều khiển và điều hướng di chuyển. Một máy tính hoạt động trong mạng nội bộ với các con tàu bowling làm nhiệm vụ điều khiển tàu bowling và có khả năng giám sát được hoạt động của chúng.</w:t>
       </w:r>
-      <w:bookmarkStart w:id="22" w:name="_GoBack"/>
-      <w:bookmarkEnd w:id="22"/>
     </w:p>
     <w:p/>
     <w:p>
@@ -6842,6 +6818,11 @@
       </w:r>
     </w:p>
     <w:p>
+      <w:r>
+        <w:t>Hệ thống được triển khai trên mạng LAN (Wifi) của nhà máy, không có kết nối Internet bên ngoài. Máy tính chạy giao diện điều khiển, giám sát chạy trên Windows 10.</w:t>
+      </w:r>
+    </w:p>
+    <w:p>
       <w:pPr>
         <w:pStyle w:val="Heading2"/>
         <w:rPr>
@@ -6859,6 +6840,13 @@
     </w:p>
     <w:p>
       <w:pPr>
+        <w:rPr>
+          <w:lang w:eastAsia="en-US" w:bidi="ar-SA"/>
+        </w:rPr>
+      </w:pPr>
+    </w:p>
+    <w:p>
+      <w:pPr>
         <w:pStyle w:val="Heading2"/>
         <w:rPr>
           <w:lang w:eastAsia="en-US" w:bidi="ar-SA"/>
@@ -6873,6 +6861,7 @@
       </w:r>
       <w:bookmarkEnd w:id="24"/>
     </w:p>
+    <w:p/>
     <w:p>
       <w:pPr>
         <w:pStyle w:val="Heading2"/>
@@ -6885,6 +6874,7 @@
         <w:rPr>
           <w:lang w:eastAsia="en-US" w:bidi="ar-SA"/>
         </w:rPr>
+        <w:lastRenderedPageBreak/>
         <w:t>Mạng</w:t>
       </w:r>
       <w:bookmarkEnd w:id="25"/>
@@ -6966,7 +6956,6 @@
         <w:ind w:left="720"/>
       </w:pPr>
       <w:r>
-        <w:lastRenderedPageBreak/>
         <w:tab/>
       </w:r>
     </w:p>
@@ -7333,6 +7322,7 @@
         </w:numPr>
       </w:pPr>
       <w:r>
+        <w:lastRenderedPageBreak/>
         <w:t xml:space="preserve">Số task </w:t>
       </w:r>
       <w:r>
@@ -7418,7 +7408,7 @@
 </file>
 
 <file path=word/endnotes.xml><?xml version="1.0" encoding="utf-8"?>
-<w:endnotes xmlns:wpc="http://schemas.microsoft.com/office/word/2010/wordprocessingCanvas" xmlns:mo="http://schemas.microsoft.com/office/mac/office/2008/main" xmlns:mc="http://schemas.openxmlformats.org/markup-compatibility/2006" xmlns:mv="urn:schemas-microsoft-com:mac:vml" xmlns:o="urn:schemas-microsoft-com:office:office" xmlns:r="http://schemas.openxmlformats.org/officeDocument/2006/relationships" xmlns:m="http://schemas.openxmlformats.org/officeDocument/2006/math" xmlns:v="urn:schemas-microsoft-com:vml" xmlns:wp14="http://schemas.microsoft.com/office/word/2010/wordprocessingDrawing" xmlns:wp="http://schemas.openxmlformats.org/drawingml/2006/wordprocessingDrawing" xmlns:w10="urn:schemas-microsoft-com:office:word" xmlns:w="http://schemas.openxmlformats.org/wordprocessingml/2006/main" xmlns:w14="http://schemas.microsoft.com/office/word/2010/wordml" xmlns:w15="http://schemas.microsoft.com/office/word/2012/wordml" xmlns:wpg="http://schemas.microsoft.com/office/word/2010/wordprocessingGroup" xmlns:wpi="http://schemas.microsoft.com/office/word/2010/wordprocessingInk" xmlns:wne="http://schemas.microsoft.com/office/word/2006/wordml" xmlns:wps="http://schemas.microsoft.com/office/word/2010/wordprocessingShape" mc:Ignorable="w14 w15 wp14">
+<w:endnotes xmlns:wpc="http://schemas.microsoft.com/office/word/2010/wordprocessingCanvas" xmlns:cx="http://schemas.microsoft.com/office/drawing/2014/chartex" xmlns:cx1="http://schemas.microsoft.com/office/drawing/2015/9/8/chartex" xmlns:cx2="http://schemas.microsoft.com/office/drawing/2015/10/21/chartex" xmlns:cx3="http://schemas.microsoft.com/office/drawing/2016/5/9/chartex" xmlns:cx4="http://schemas.microsoft.com/office/drawing/2016/5/10/chartex" xmlns:cx5="http://schemas.microsoft.com/office/drawing/2016/5/11/chartex" xmlns:cx6="http://schemas.microsoft.com/office/drawing/2016/5/12/chartex" xmlns:cx7="http://schemas.microsoft.com/office/drawing/2016/5/13/chartex" xmlns:cx8="http://schemas.microsoft.com/office/drawing/2016/5/14/chartex" xmlns:mc="http://schemas.openxmlformats.org/markup-compatibility/2006" xmlns:aink="http://schemas.microsoft.com/office/drawing/2016/ink" xmlns:am3d="http://schemas.microsoft.com/office/drawing/2017/model3d" xmlns:o="urn:schemas-microsoft-com:office:office" xmlns:r="http://schemas.openxmlformats.org/officeDocument/2006/relationships" xmlns:m="http://schemas.openxmlformats.org/officeDocument/2006/math" xmlns:v="urn:schemas-microsoft-com:vml" xmlns:wp14="http://schemas.microsoft.com/office/word/2010/wordprocessingDrawing" xmlns:wp="http://schemas.openxmlformats.org/drawingml/2006/wordprocessingDrawing" xmlns:w10="urn:schemas-microsoft-com:office:word" xmlns:w="http://schemas.openxmlformats.org/wordprocessingml/2006/main" xmlns:w14="http://schemas.microsoft.com/office/word/2010/wordml" xmlns:w15="http://schemas.microsoft.com/office/word/2012/wordml" xmlns:w16cid="http://schemas.microsoft.com/office/word/2016/wordml/cid" xmlns:w16se="http://schemas.microsoft.com/office/word/2015/wordml/symex" xmlns:wpg="http://schemas.microsoft.com/office/word/2010/wordprocessingGroup" xmlns:wpi="http://schemas.microsoft.com/office/word/2010/wordprocessingInk" xmlns:wne="http://schemas.microsoft.com/office/word/2006/wordml" xmlns:wps="http://schemas.microsoft.com/office/word/2010/wordprocessingShape" mc:Ignorable="w14 w15 w16se w16cid wp14">
   <w:endnote w:type="separator" w:id="-1">
     <w:p>
       <w:r>
@@ -7434,12 +7424,19 @@
       </w:r>
     </w:p>
     <w:p/>
+  </w:endnote>
+  <w:endnote w:type="continuationNotice" w:id="1">
+    <w:p>
+      <w:pPr>
+        <w:spacing w:after="0" w:line="240" w:lineRule="auto"/>
+      </w:pPr>
+    </w:p>
   </w:endnote>
 </w:endnotes>
 </file>
 
 <file path=word/footer1.xml><?xml version="1.0" encoding="utf-8"?>
-<w:ftr xmlns:wpc="http://schemas.microsoft.com/office/word/2010/wordprocessingCanvas" xmlns:mo="http://schemas.microsoft.com/office/mac/office/2008/main" xmlns:mc="http://schemas.openxmlformats.org/markup-compatibility/2006" xmlns:mv="urn:schemas-microsoft-com:mac:vml" xmlns:o="urn:schemas-microsoft-com:office:office" xmlns:r="http://schemas.openxmlformats.org/officeDocument/2006/relationships" xmlns:m="http://schemas.openxmlformats.org/officeDocument/2006/math" xmlns:v="urn:schemas-microsoft-com:vml" xmlns:wp14="http://schemas.microsoft.com/office/word/2010/wordprocessingDrawing" xmlns:wp="http://schemas.openxmlformats.org/drawingml/2006/wordprocessingDrawing" xmlns:w10="urn:schemas-microsoft-com:office:word" xmlns:w="http://schemas.openxmlformats.org/wordprocessingml/2006/main" xmlns:w14="http://schemas.microsoft.com/office/word/2010/wordml" xmlns:w15="http://schemas.microsoft.com/office/word/2012/wordml" xmlns:wpg="http://schemas.microsoft.com/office/word/2010/wordprocessingGroup" xmlns:wpi="http://schemas.microsoft.com/office/word/2010/wordprocessingInk" xmlns:wne="http://schemas.microsoft.com/office/word/2006/wordml" xmlns:wps="http://schemas.microsoft.com/office/word/2010/wordprocessingShape" mc:Ignorable="w14 w15 wp14">
+<w:ftr xmlns:wpc="http://schemas.microsoft.com/office/word/2010/wordprocessingCanvas" xmlns:cx="http://schemas.microsoft.com/office/drawing/2014/chartex" xmlns:cx1="http://schemas.microsoft.com/office/drawing/2015/9/8/chartex" xmlns:cx2="http://schemas.microsoft.com/office/drawing/2015/10/21/chartex" xmlns:cx3="http://schemas.microsoft.com/office/drawing/2016/5/9/chartex" xmlns:cx4="http://schemas.microsoft.com/office/drawing/2016/5/10/chartex" xmlns:cx5="http://schemas.microsoft.com/office/drawing/2016/5/11/chartex" xmlns:cx6="http://schemas.microsoft.com/office/drawing/2016/5/12/chartex" xmlns:cx7="http://schemas.microsoft.com/office/drawing/2016/5/13/chartex" xmlns:cx8="http://schemas.microsoft.com/office/drawing/2016/5/14/chartex" xmlns:mc="http://schemas.openxmlformats.org/markup-compatibility/2006" xmlns:aink="http://schemas.microsoft.com/office/drawing/2016/ink" xmlns:am3d="http://schemas.microsoft.com/office/drawing/2017/model3d" xmlns:o="urn:schemas-microsoft-com:office:office" xmlns:r="http://schemas.openxmlformats.org/officeDocument/2006/relationships" xmlns:m="http://schemas.openxmlformats.org/officeDocument/2006/math" xmlns:v="urn:schemas-microsoft-com:vml" xmlns:wp14="http://schemas.microsoft.com/office/word/2010/wordprocessingDrawing" xmlns:wp="http://schemas.openxmlformats.org/drawingml/2006/wordprocessingDrawing" xmlns:w10="urn:schemas-microsoft-com:office:word" xmlns:w="http://schemas.openxmlformats.org/wordprocessingml/2006/main" xmlns:w14="http://schemas.microsoft.com/office/word/2010/wordml" xmlns:w15="http://schemas.microsoft.com/office/word/2012/wordml" xmlns:w16cid="http://schemas.microsoft.com/office/word/2016/wordml/cid" xmlns:w16se="http://schemas.microsoft.com/office/word/2015/wordml/symex" xmlns:wpg="http://schemas.microsoft.com/office/word/2010/wordprocessingGroup" xmlns:wpi="http://schemas.microsoft.com/office/word/2010/wordprocessingInk" xmlns:wne="http://schemas.microsoft.com/office/word/2006/wordml" xmlns:wps="http://schemas.microsoft.com/office/word/2010/wordprocessingShape" mc:Ignorable="w14 w15 w16se w16cid wp14">
   <w:p>
     <w:pPr>
       <w:pStyle w:val="Footer"/>
@@ -7449,7 +7446,7 @@
 </file>
 
 <file path=word/footer2.xml><?xml version="1.0" encoding="utf-8"?>
-<w:ftr xmlns:wpc="http://schemas.microsoft.com/office/word/2010/wordprocessingCanvas" xmlns:mo="http://schemas.microsoft.com/office/mac/office/2008/main" xmlns:mc="http://schemas.openxmlformats.org/markup-compatibility/2006" xmlns:mv="urn:schemas-microsoft-com:mac:vml" xmlns:o="urn:schemas-microsoft-com:office:office" xmlns:r="http://schemas.openxmlformats.org/officeDocument/2006/relationships" xmlns:m="http://schemas.openxmlformats.org/officeDocument/2006/math" xmlns:v="urn:schemas-microsoft-com:vml" xmlns:wp14="http://schemas.microsoft.com/office/word/2010/wordprocessingDrawing" xmlns:wp="http://schemas.openxmlformats.org/drawingml/2006/wordprocessingDrawing" xmlns:w10="urn:schemas-microsoft-com:office:word" xmlns:w="http://schemas.openxmlformats.org/wordprocessingml/2006/main" xmlns:w14="http://schemas.microsoft.com/office/word/2010/wordml" xmlns:w15="http://schemas.microsoft.com/office/word/2012/wordml" xmlns:wpg="http://schemas.microsoft.com/office/word/2010/wordprocessingGroup" xmlns:wpi="http://schemas.microsoft.com/office/word/2010/wordprocessingInk" xmlns:wne="http://schemas.microsoft.com/office/word/2006/wordml" xmlns:wps="http://schemas.microsoft.com/office/word/2010/wordprocessingShape" mc:Ignorable="w14 w15 wp14">
+<w:ftr xmlns:wpc="http://schemas.microsoft.com/office/word/2010/wordprocessingCanvas" xmlns:cx="http://schemas.microsoft.com/office/drawing/2014/chartex" xmlns:cx1="http://schemas.microsoft.com/office/drawing/2015/9/8/chartex" xmlns:cx2="http://schemas.microsoft.com/office/drawing/2015/10/21/chartex" xmlns:cx3="http://schemas.microsoft.com/office/drawing/2016/5/9/chartex" xmlns:cx4="http://schemas.microsoft.com/office/drawing/2016/5/10/chartex" xmlns:cx5="http://schemas.microsoft.com/office/drawing/2016/5/11/chartex" xmlns:cx6="http://schemas.microsoft.com/office/drawing/2016/5/12/chartex" xmlns:cx7="http://schemas.microsoft.com/office/drawing/2016/5/13/chartex" xmlns:cx8="http://schemas.microsoft.com/office/drawing/2016/5/14/chartex" xmlns:mc="http://schemas.openxmlformats.org/markup-compatibility/2006" xmlns:aink="http://schemas.microsoft.com/office/drawing/2016/ink" xmlns:am3d="http://schemas.microsoft.com/office/drawing/2017/model3d" xmlns:o="urn:schemas-microsoft-com:office:office" xmlns:r="http://schemas.openxmlformats.org/officeDocument/2006/relationships" xmlns:m="http://schemas.openxmlformats.org/officeDocument/2006/math" xmlns:v="urn:schemas-microsoft-com:vml" xmlns:wp14="http://schemas.microsoft.com/office/word/2010/wordprocessingDrawing" xmlns:wp="http://schemas.openxmlformats.org/drawingml/2006/wordprocessingDrawing" xmlns:w10="urn:schemas-microsoft-com:office:word" xmlns:w="http://schemas.openxmlformats.org/wordprocessingml/2006/main" xmlns:w14="http://schemas.microsoft.com/office/word/2010/wordml" xmlns:w15="http://schemas.microsoft.com/office/word/2012/wordml" xmlns:w16cid="http://schemas.microsoft.com/office/word/2016/wordml/cid" xmlns:w16se="http://schemas.microsoft.com/office/word/2015/wordml/symex" xmlns:wpg="http://schemas.microsoft.com/office/word/2010/wordprocessingGroup" xmlns:wpi="http://schemas.microsoft.com/office/word/2010/wordprocessingInk" xmlns:wne="http://schemas.microsoft.com/office/word/2006/wordml" xmlns:wps="http://schemas.microsoft.com/office/word/2010/wordprocessingShape" mc:Ignorable="w14 w15 w16se w16cid wp14">
   <w:p>
     <w:pPr>
       <w:pStyle w:val="Footer"/>
@@ -7512,7 +7509,7 @@
         <w:color w:val="951B13"/>
         <w:lang w:eastAsia="ar-SA" w:bidi="ar-SA"/>
       </w:rPr>
-      <w:t>vi</w:t>
+      <w:t>ii</w:t>
     </w:r>
     <w:r>
       <w:rPr>
@@ -7527,7 +7524,7 @@
 </file>
 
 <file path=word/footer3.xml><?xml version="1.0" encoding="utf-8"?>
-<w:ftr xmlns:wpc="http://schemas.microsoft.com/office/word/2010/wordprocessingCanvas" xmlns:mo="http://schemas.microsoft.com/office/mac/office/2008/main" xmlns:mc="http://schemas.openxmlformats.org/markup-compatibility/2006" xmlns:mv="urn:schemas-microsoft-com:mac:vml" xmlns:o="urn:schemas-microsoft-com:office:office" xmlns:r="http://schemas.openxmlformats.org/officeDocument/2006/relationships" xmlns:m="http://schemas.openxmlformats.org/officeDocument/2006/math" xmlns:v="urn:schemas-microsoft-com:vml" xmlns:wp14="http://schemas.microsoft.com/office/word/2010/wordprocessingDrawing" xmlns:wp="http://schemas.openxmlformats.org/drawingml/2006/wordprocessingDrawing" xmlns:w10="urn:schemas-microsoft-com:office:word" xmlns:w="http://schemas.openxmlformats.org/wordprocessingml/2006/main" xmlns:w14="http://schemas.microsoft.com/office/word/2010/wordml" xmlns:w15="http://schemas.microsoft.com/office/word/2012/wordml" xmlns:wpg="http://schemas.microsoft.com/office/word/2010/wordprocessingGroup" xmlns:wpi="http://schemas.microsoft.com/office/word/2010/wordprocessingInk" xmlns:wne="http://schemas.microsoft.com/office/word/2006/wordml" xmlns:wps="http://schemas.microsoft.com/office/word/2010/wordprocessingShape" mc:Ignorable="w14 w15 wp14">
+<w:ftr xmlns:wpc="http://schemas.microsoft.com/office/word/2010/wordprocessingCanvas" xmlns:cx="http://schemas.microsoft.com/office/drawing/2014/chartex" xmlns:cx1="http://schemas.microsoft.com/office/drawing/2015/9/8/chartex" xmlns:cx2="http://schemas.microsoft.com/office/drawing/2015/10/21/chartex" xmlns:cx3="http://schemas.microsoft.com/office/drawing/2016/5/9/chartex" xmlns:cx4="http://schemas.microsoft.com/office/drawing/2016/5/10/chartex" xmlns:cx5="http://schemas.microsoft.com/office/drawing/2016/5/11/chartex" xmlns:cx6="http://schemas.microsoft.com/office/drawing/2016/5/12/chartex" xmlns:cx7="http://schemas.microsoft.com/office/drawing/2016/5/13/chartex" xmlns:cx8="http://schemas.microsoft.com/office/drawing/2016/5/14/chartex" xmlns:mc="http://schemas.openxmlformats.org/markup-compatibility/2006" xmlns:aink="http://schemas.microsoft.com/office/drawing/2016/ink" xmlns:am3d="http://schemas.microsoft.com/office/drawing/2017/model3d" xmlns:o="urn:schemas-microsoft-com:office:office" xmlns:r="http://schemas.openxmlformats.org/officeDocument/2006/relationships" xmlns:m="http://schemas.openxmlformats.org/officeDocument/2006/math" xmlns:v="urn:schemas-microsoft-com:vml" xmlns:wp14="http://schemas.microsoft.com/office/word/2010/wordprocessingDrawing" xmlns:wp="http://schemas.openxmlformats.org/drawingml/2006/wordprocessingDrawing" xmlns:w10="urn:schemas-microsoft-com:office:word" xmlns:w="http://schemas.openxmlformats.org/wordprocessingml/2006/main" xmlns:w14="http://schemas.microsoft.com/office/word/2010/wordml" xmlns:w15="http://schemas.microsoft.com/office/word/2012/wordml" xmlns:w16cid="http://schemas.microsoft.com/office/word/2016/wordml/cid" xmlns:w16se="http://schemas.microsoft.com/office/word/2015/wordml/symex" xmlns:wpg="http://schemas.microsoft.com/office/word/2010/wordprocessingGroup" xmlns:wpi="http://schemas.microsoft.com/office/word/2010/wordprocessingInk" xmlns:wne="http://schemas.microsoft.com/office/word/2006/wordml" xmlns:wps="http://schemas.microsoft.com/office/word/2010/wordprocessingShape" mc:Ignorable="w14 w15 w16se w16cid wp14">
   <w:p>
     <w:pPr>
       <w:pStyle w:val="Footer"/>
@@ -7579,14 +7576,7 @@
         <w:i/>
         <w:color w:val="003366"/>
       </w:rPr>
-      <w:t>50</w:t>
-    </w:r>
-    <w:r>
-      <w:rPr>
-        <w:i/>
-        <w:color w:val="003366"/>
-      </w:rPr>
-      <w:t>4</w:t>
+      <w:t>504</w:t>
     </w:r>
     <w:r>
       <w:rPr>
@@ -7661,14 +7651,7 @@
         <w:i/>
         <w:color w:val="003366"/>
       </w:rPr>
-      <w:t>soict</w:t>
-    </w:r>
-    <w:r>
-      <w:rPr>
-        <w:i/>
-        <w:color w:val="003366"/>
-      </w:rPr>
-      <w:t>.hust.edu.vn</w:t>
+      <w:t>soict.hust.edu.vn</w:t>
     </w:r>
   </w:p>
   <w:p>
@@ -7702,14 +7685,14 @@
 </file>
 
 <file path=word/footer4.xml><?xml version="1.0" encoding="utf-8"?>
-<w:ftr xmlns:wpc="http://schemas.microsoft.com/office/word/2010/wordprocessingCanvas" xmlns:mo="http://schemas.microsoft.com/office/mac/office/2008/main" xmlns:mc="http://schemas.openxmlformats.org/markup-compatibility/2006" xmlns:mv="urn:schemas-microsoft-com:mac:vml" xmlns:o="urn:schemas-microsoft-com:office:office" xmlns:r="http://schemas.openxmlformats.org/officeDocument/2006/relationships" xmlns:m="http://schemas.openxmlformats.org/officeDocument/2006/math" xmlns:v="urn:schemas-microsoft-com:vml" xmlns:wp14="http://schemas.microsoft.com/office/word/2010/wordprocessingDrawing" xmlns:wp="http://schemas.openxmlformats.org/drawingml/2006/wordprocessingDrawing" xmlns:w10="urn:schemas-microsoft-com:office:word" xmlns:w="http://schemas.openxmlformats.org/wordprocessingml/2006/main" xmlns:w14="http://schemas.microsoft.com/office/word/2010/wordml" xmlns:w15="http://schemas.microsoft.com/office/word/2012/wordml" xmlns:wpg="http://schemas.microsoft.com/office/word/2010/wordprocessingGroup" xmlns:wpi="http://schemas.microsoft.com/office/word/2010/wordprocessingInk" xmlns:wne="http://schemas.microsoft.com/office/word/2006/wordml" xmlns:wps="http://schemas.microsoft.com/office/word/2010/wordprocessingShape" mc:Ignorable="w14 w15 wp14">
+<w:ftr xmlns:wpc="http://schemas.microsoft.com/office/word/2010/wordprocessingCanvas" xmlns:cx="http://schemas.microsoft.com/office/drawing/2014/chartex" xmlns:cx1="http://schemas.microsoft.com/office/drawing/2015/9/8/chartex" xmlns:cx2="http://schemas.microsoft.com/office/drawing/2015/10/21/chartex" xmlns:cx3="http://schemas.microsoft.com/office/drawing/2016/5/9/chartex" xmlns:cx4="http://schemas.microsoft.com/office/drawing/2016/5/10/chartex" xmlns:cx5="http://schemas.microsoft.com/office/drawing/2016/5/11/chartex" xmlns:cx6="http://schemas.microsoft.com/office/drawing/2016/5/12/chartex" xmlns:cx7="http://schemas.microsoft.com/office/drawing/2016/5/13/chartex" xmlns:cx8="http://schemas.microsoft.com/office/drawing/2016/5/14/chartex" xmlns:mc="http://schemas.openxmlformats.org/markup-compatibility/2006" xmlns:aink="http://schemas.microsoft.com/office/drawing/2016/ink" xmlns:am3d="http://schemas.microsoft.com/office/drawing/2017/model3d" xmlns:o="urn:schemas-microsoft-com:office:office" xmlns:r="http://schemas.openxmlformats.org/officeDocument/2006/relationships" xmlns:m="http://schemas.openxmlformats.org/officeDocument/2006/math" xmlns:v="urn:schemas-microsoft-com:vml" xmlns:wp14="http://schemas.microsoft.com/office/word/2010/wordprocessingDrawing" xmlns:wp="http://schemas.openxmlformats.org/drawingml/2006/wordprocessingDrawing" xmlns:w10="urn:schemas-microsoft-com:office:word" xmlns:w="http://schemas.openxmlformats.org/wordprocessingml/2006/main" xmlns:w14="http://schemas.microsoft.com/office/word/2010/wordml" xmlns:w15="http://schemas.microsoft.com/office/word/2012/wordml" xmlns:w16cid="http://schemas.microsoft.com/office/word/2016/wordml/cid" xmlns:w16se="http://schemas.microsoft.com/office/word/2015/wordml/symex" xmlns:wpg="http://schemas.microsoft.com/office/word/2010/wordprocessingGroup" xmlns:wpi="http://schemas.microsoft.com/office/word/2010/wordprocessingInk" xmlns:wne="http://schemas.microsoft.com/office/word/2006/wordml" xmlns:wps="http://schemas.microsoft.com/office/word/2010/wordprocessingShape" mc:Ignorable="w14 w15 w16se w16cid wp14">
   <w:p/>
   <w:p/>
 </w:ftr>
 </file>
 
 <file path=word/footer5.xml><?xml version="1.0" encoding="utf-8"?>
-<w:ftr xmlns:wpc="http://schemas.microsoft.com/office/word/2010/wordprocessingCanvas" xmlns:mo="http://schemas.microsoft.com/office/mac/office/2008/main" xmlns:mc="http://schemas.openxmlformats.org/markup-compatibility/2006" xmlns:mv="urn:schemas-microsoft-com:mac:vml" xmlns:o="urn:schemas-microsoft-com:office:office" xmlns:r="http://schemas.openxmlformats.org/officeDocument/2006/relationships" xmlns:m="http://schemas.openxmlformats.org/officeDocument/2006/math" xmlns:v="urn:schemas-microsoft-com:vml" xmlns:wp14="http://schemas.microsoft.com/office/word/2010/wordprocessingDrawing" xmlns:wp="http://schemas.openxmlformats.org/drawingml/2006/wordprocessingDrawing" xmlns:w10="urn:schemas-microsoft-com:office:word" xmlns:w="http://schemas.openxmlformats.org/wordprocessingml/2006/main" xmlns:w14="http://schemas.microsoft.com/office/word/2010/wordml" xmlns:w15="http://schemas.microsoft.com/office/word/2012/wordml" xmlns:wpg="http://schemas.microsoft.com/office/word/2010/wordprocessingGroup" xmlns:wpi="http://schemas.microsoft.com/office/word/2010/wordprocessingInk" xmlns:wne="http://schemas.microsoft.com/office/word/2006/wordml" xmlns:wps="http://schemas.microsoft.com/office/word/2010/wordprocessingShape" mc:Ignorable="w14 w15 wp14">
+<w:ftr xmlns:wpc="http://schemas.microsoft.com/office/word/2010/wordprocessingCanvas" xmlns:cx="http://schemas.microsoft.com/office/drawing/2014/chartex" xmlns:cx1="http://schemas.microsoft.com/office/drawing/2015/9/8/chartex" xmlns:cx2="http://schemas.microsoft.com/office/drawing/2015/10/21/chartex" xmlns:cx3="http://schemas.microsoft.com/office/drawing/2016/5/9/chartex" xmlns:cx4="http://schemas.microsoft.com/office/drawing/2016/5/10/chartex" xmlns:cx5="http://schemas.microsoft.com/office/drawing/2016/5/11/chartex" xmlns:cx6="http://schemas.microsoft.com/office/drawing/2016/5/12/chartex" xmlns:cx7="http://schemas.microsoft.com/office/drawing/2016/5/13/chartex" xmlns:cx8="http://schemas.microsoft.com/office/drawing/2016/5/14/chartex" xmlns:mc="http://schemas.openxmlformats.org/markup-compatibility/2006" xmlns:aink="http://schemas.microsoft.com/office/drawing/2016/ink" xmlns:am3d="http://schemas.microsoft.com/office/drawing/2017/model3d" xmlns:o="urn:schemas-microsoft-com:office:office" xmlns:r="http://schemas.openxmlformats.org/officeDocument/2006/relationships" xmlns:m="http://schemas.openxmlformats.org/officeDocument/2006/math" xmlns:v="urn:schemas-microsoft-com:vml" xmlns:wp14="http://schemas.microsoft.com/office/word/2010/wordprocessingDrawing" xmlns:wp="http://schemas.openxmlformats.org/drawingml/2006/wordprocessingDrawing" xmlns:w10="urn:schemas-microsoft-com:office:word" xmlns:w="http://schemas.openxmlformats.org/wordprocessingml/2006/main" xmlns:w14="http://schemas.microsoft.com/office/word/2010/wordml" xmlns:w15="http://schemas.microsoft.com/office/word/2012/wordml" xmlns:w16cid="http://schemas.microsoft.com/office/word/2016/wordml/cid" xmlns:w16se="http://schemas.microsoft.com/office/word/2015/wordml/symex" xmlns:wpg="http://schemas.microsoft.com/office/word/2010/wordprocessingGroup" xmlns:wpi="http://schemas.microsoft.com/office/word/2010/wordprocessingInk" xmlns:wne="http://schemas.microsoft.com/office/word/2006/wordml" xmlns:wps="http://schemas.microsoft.com/office/word/2010/wordprocessingShape" mc:Ignorable="w14 w15 w16se w16cid wp14">
   <w:p>
     <w:pPr>
       <w:pStyle w:val="Footer"/>
@@ -7772,7 +7755,7 @@
         <w:color w:val="C00000"/>
         <w:lang w:eastAsia="ar-SA" w:bidi="ar-SA"/>
       </w:rPr>
-      <w:t>10</w:t>
+      <w:t>12</w:t>
     </w:r>
     <w:r>
       <w:rPr>
@@ -7836,13 +7819,13 @@
 </file>
 
 <file path=word/footer6.xml><?xml version="1.0" encoding="utf-8"?>
-<w:ftr xmlns:wpc="http://schemas.microsoft.com/office/word/2010/wordprocessingCanvas" xmlns:mo="http://schemas.microsoft.com/office/mac/office/2008/main" xmlns:mc="http://schemas.openxmlformats.org/markup-compatibility/2006" xmlns:mv="urn:schemas-microsoft-com:mac:vml" xmlns:o="urn:schemas-microsoft-com:office:office" xmlns:r="http://schemas.openxmlformats.org/officeDocument/2006/relationships" xmlns:m="http://schemas.openxmlformats.org/officeDocument/2006/math" xmlns:v="urn:schemas-microsoft-com:vml" xmlns:wp14="http://schemas.microsoft.com/office/word/2010/wordprocessingDrawing" xmlns:wp="http://schemas.openxmlformats.org/drawingml/2006/wordprocessingDrawing" xmlns:w10="urn:schemas-microsoft-com:office:word" xmlns:w="http://schemas.openxmlformats.org/wordprocessingml/2006/main" xmlns:w14="http://schemas.microsoft.com/office/word/2010/wordml" xmlns:w15="http://schemas.microsoft.com/office/word/2012/wordml" xmlns:wpg="http://schemas.microsoft.com/office/word/2010/wordprocessingGroup" xmlns:wpi="http://schemas.microsoft.com/office/word/2010/wordprocessingInk" xmlns:wne="http://schemas.microsoft.com/office/word/2006/wordml" xmlns:wps="http://schemas.microsoft.com/office/word/2010/wordprocessingShape" mc:Ignorable="w14 w15 wp14">
+<w:ftr xmlns:wpc="http://schemas.microsoft.com/office/word/2010/wordprocessingCanvas" xmlns:cx="http://schemas.microsoft.com/office/drawing/2014/chartex" xmlns:cx1="http://schemas.microsoft.com/office/drawing/2015/9/8/chartex" xmlns:cx2="http://schemas.microsoft.com/office/drawing/2015/10/21/chartex" xmlns:cx3="http://schemas.microsoft.com/office/drawing/2016/5/9/chartex" xmlns:cx4="http://schemas.microsoft.com/office/drawing/2016/5/10/chartex" xmlns:cx5="http://schemas.microsoft.com/office/drawing/2016/5/11/chartex" xmlns:cx6="http://schemas.microsoft.com/office/drawing/2016/5/12/chartex" xmlns:cx7="http://schemas.microsoft.com/office/drawing/2016/5/13/chartex" xmlns:cx8="http://schemas.microsoft.com/office/drawing/2016/5/14/chartex" xmlns:mc="http://schemas.openxmlformats.org/markup-compatibility/2006" xmlns:aink="http://schemas.microsoft.com/office/drawing/2016/ink" xmlns:am3d="http://schemas.microsoft.com/office/drawing/2017/model3d" xmlns:o="urn:schemas-microsoft-com:office:office" xmlns:r="http://schemas.openxmlformats.org/officeDocument/2006/relationships" xmlns:m="http://schemas.openxmlformats.org/officeDocument/2006/math" xmlns:v="urn:schemas-microsoft-com:vml" xmlns:wp14="http://schemas.microsoft.com/office/word/2010/wordprocessingDrawing" xmlns:wp="http://schemas.openxmlformats.org/drawingml/2006/wordprocessingDrawing" xmlns:w10="urn:schemas-microsoft-com:office:word" xmlns:w="http://schemas.openxmlformats.org/wordprocessingml/2006/main" xmlns:w14="http://schemas.microsoft.com/office/word/2010/wordml" xmlns:w15="http://schemas.microsoft.com/office/word/2012/wordml" xmlns:w16cid="http://schemas.microsoft.com/office/word/2016/wordml/cid" xmlns:w16se="http://schemas.microsoft.com/office/word/2015/wordml/symex" xmlns:wpg="http://schemas.microsoft.com/office/word/2010/wordprocessingGroup" xmlns:wpi="http://schemas.microsoft.com/office/word/2010/wordprocessingInk" xmlns:wne="http://schemas.microsoft.com/office/word/2006/wordml" xmlns:wps="http://schemas.microsoft.com/office/word/2010/wordprocessingShape" mc:Ignorable="w14 w15 w16se w16cid wp14">
   <w:p/>
 </w:ftr>
 </file>
 
 <file path=word/footnotes.xml><?xml version="1.0" encoding="utf-8"?>
-<w:footnotes xmlns:wpc="http://schemas.microsoft.com/office/word/2010/wordprocessingCanvas" xmlns:mo="http://schemas.microsoft.com/office/mac/office/2008/main" xmlns:mc="http://schemas.openxmlformats.org/markup-compatibility/2006" xmlns:mv="urn:schemas-microsoft-com:mac:vml" xmlns:o="urn:schemas-microsoft-com:office:office" xmlns:r="http://schemas.openxmlformats.org/officeDocument/2006/relationships" xmlns:m="http://schemas.openxmlformats.org/officeDocument/2006/math" xmlns:v="urn:schemas-microsoft-com:vml" xmlns:wp14="http://schemas.microsoft.com/office/word/2010/wordprocessingDrawing" xmlns:wp="http://schemas.openxmlformats.org/drawingml/2006/wordprocessingDrawing" xmlns:w10="urn:schemas-microsoft-com:office:word" xmlns:w="http://schemas.openxmlformats.org/wordprocessingml/2006/main" xmlns:w14="http://schemas.microsoft.com/office/word/2010/wordml" xmlns:w15="http://schemas.microsoft.com/office/word/2012/wordml" xmlns:wpg="http://schemas.microsoft.com/office/word/2010/wordprocessingGroup" xmlns:wpi="http://schemas.microsoft.com/office/word/2010/wordprocessingInk" xmlns:wne="http://schemas.microsoft.com/office/word/2006/wordml" xmlns:wps="http://schemas.microsoft.com/office/word/2010/wordprocessingShape" mc:Ignorable="w14 w15 wp14">
+<w:footnotes xmlns:wpc="http://schemas.microsoft.com/office/word/2010/wordprocessingCanvas" xmlns:cx="http://schemas.microsoft.com/office/drawing/2014/chartex" xmlns:cx1="http://schemas.microsoft.com/office/drawing/2015/9/8/chartex" xmlns:cx2="http://schemas.microsoft.com/office/drawing/2015/10/21/chartex" xmlns:cx3="http://schemas.microsoft.com/office/drawing/2016/5/9/chartex" xmlns:cx4="http://schemas.microsoft.com/office/drawing/2016/5/10/chartex" xmlns:cx5="http://schemas.microsoft.com/office/drawing/2016/5/11/chartex" xmlns:cx6="http://schemas.microsoft.com/office/drawing/2016/5/12/chartex" xmlns:cx7="http://schemas.microsoft.com/office/drawing/2016/5/13/chartex" xmlns:cx8="http://schemas.microsoft.com/office/drawing/2016/5/14/chartex" xmlns:mc="http://schemas.openxmlformats.org/markup-compatibility/2006" xmlns:aink="http://schemas.microsoft.com/office/drawing/2016/ink" xmlns:am3d="http://schemas.microsoft.com/office/drawing/2017/model3d" xmlns:o="urn:schemas-microsoft-com:office:office" xmlns:r="http://schemas.openxmlformats.org/officeDocument/2006/relationships" xmlns:m="http://schemas.openxmlformats.org/officeDocument/2006/math" xmlns:v="urn:schemas-microsoft-com:vml" xmlns:wp14="http://schemas.microsoft.com/office/word/2010/wordprocessingDrawing" xmlns:wp="http://schemas.openxmlformats.org/drawingml/2006/wordprocessingDrawing" xmlns:w10="urn:schemas-microsoft-com:office:word" xmlns:w="http://schemas.openxmlformats.org/wordprocessingml/2006/main" xmlns:w14="http://schemas.microsoft.com/office/word/2010/wordml" xmlns:w15="http://schemas.microsoft.com/office/word/2012/wordml" xmlns:w16cid="http://schemas.microsoft.com/office/word/2016/wordml/cid" xmlns:w16se="http://schemas.microsoft.com/office/word/2015/wordml/symex" xmlns:wpg="http://schemas.microsoft.com/office/word/2010/wordprocessingGroup" xmlns:wpi="http://schemas.microsoft.com/office/word/2010/wordprocessingInk" xmlns:wne="http://schemas.microsoft.com/office/word/2006/wordml" xmlns:wps="http://schemas.microsoft.com/office/word/2010/wordprocessingShape" mc:Ignorable="w14 w15 w16se w16cid wp14">
   <w:footnote w:type="separator" w:id="-1">
     <w:p>
       <w:r>
@@ -7858,12 +7841,19 @@
       </w:r>
     </w:p>
     <w:p/>
+  </w:footnote>
+  <w:footnote w:type="continuationNotice" w:id="1">
+    <w:p>
+      <w:pPr>
+        <w:spacing w:after="0" w:line="240" w:lineRule="auto"/>
+      </w:pPr>
+    </w:p>
   </w:footnote>
 </w:footnotes>
 </file>
 
 <file path=word/header1.xml><?xml version="1.0" encoding="utf-8"?>
-<w:hdr xmlns:wpc="http://schemas.microsoft.com/office/word/2010/wordprocessingCanvas" xmlns:mo="http://schemas.microsoft.com/office/mac/office/2008/main" xmlns:mc="http://schemas.openxmlformats.org/markup-compatibility/2006" xmlns:mv="urn:schemas-microsoft-com:mac:vml" xmlns:o="urn:schemas-microsoft-com:office:office" xmlns:r="http://schemas.openxmlformats.org/officeDocument/2006/relationships" xmlns:m="http://schemas.openxmlformats.org/officeDocument/2006/math" xmlns:v="urn:schemas-microsoft-com:vml" xmlns:wp14="http://schemas.microsoft.com/office/word/2010/wordprocessingDrawing" xmlns:wp="http://schemas.openxmlformats.org/drawingml/2006/wordprocessingDrawing" xmlns:w10="urn:schemas-microsoft-com:office:word" xmlns:w="http://schemas.openxmlformats.org/wordprocessingml/2006/main" xmlns:w14="http://schemas.microsoft.com/office/word/2010/wordml" xmlns:w15="http://schemas.microsoft.com/office/word/2012/wordml" xmlns:wpg="http://schemas.microsoft.com/office/word/2010/wordprocessingGroup" xmlns:wpi="http://schemas.microsoft.com/office/word/2010/wordprocessingInk" xmlns:wne="http://schemas.microsoft.com/office/word/2006/wordml" xmlns:wps="http://schemas.microsoft.com/office/word/2010/wordprocessingShape" mc:Ignorable="w14 w15 wp14">
+<w:hdr xmlns:wpc="http://schemas.microsoft.com/office/word/2010/wordprocessingCanvas" xmlns:cx="http://schemas.microsoft.com/office/drawing/2014/chartex" xmlns:cx1="http://schemas.microsoft.com/office/drawing/2015/9/8/chartex" xmlns:cx2="http://schemas.microsoft.com/office/drawing/2015/10/21/chartex" xmlns:cx3="http://schemas.microsoft.com/office/drawing/2016/5/9/chartex" xmlns:cx4="http://schemas.microsoft.com/office/drawing/2016/5/10/chartex" xmlns:cx5="http://schemas.microsoft.com/office/drawing/2016/5/11/chartex" xmlns:cx6="http://schemas.microsoft.com/office/drawing/2016/5/12/chartex" xmlns:cx7="http://schemas.microsoft.com/office/drawing/2016/5/13/chartex" xmlns:cx8="http://schemas.microsoft.com/office/drawing/2016/5/14/chartex" xmlns:mc="http://schemas.openxmlformats.org/markup-compatibility/2006" xmlns:aink="http://schemas.microsoft.com/office/drawing/2016/ink" xmlns:am3d="http://schemas.microsoft.com/office/drawing/2017/model3d" xmlns:o="urn:schemas-microsoft-com:office:office" xmlns:r="http://schemas.openxmlformats.org/officeDocument/2006/relationships" xmlns:m="http://schemas.openxmlformats.org/officeDocument/2006/math" xmlns:v="urn:schemas-microsoft-com:vml" xmlns:wp14="http://schemas.microsoft.com/office/word/2010/wordprocessingDrawing" xmlns:wp="http://schemas.openxmlformats.org/drawingml/2006/wordprocessingDrawing" xmlns:w10="urn:schemas-microsoft-com:office:word" xmlns:w="http://schemas.openxmlformats.org/wordprocessingml/2006/main" xmlns:w14="http://schemas.microsoft.com/office/word/2010/wordml" xmlns:w15="http://schemas.microsoft.com/office/word/2012/wordml" xmlns:w16cid="http://schemas.microsoft.com/office/word/2016/wordml/cid" xmlns:w16se="http://schemas.microsoft.com/office/word/2015/wordml/symex" xmlns:wpg="http://schemas.microsoft.com/office/word/2010/wordprocessingGroup" xmlns:wpi="http://schemas.microsoft.com/office/word/2010/wordprocessingInk" xmlns:wne="http://schemas.microsoft.com/office/word/2006/wordml" xmlns:wps="http://schemas.microsoft.com/office/word/2010/wordprocessingShape" mc:Ignorable="w14 w15 w16se w16cid wp14">
   <w:p>
     <w:pPr>
       <w:pStyle w:val="Header"/>
@@ -7873,7 +7863,7 @@
 </file>
 
 <file path=word/header2.xml><?xml version="1.0" encoding="utf-8"?>
-<w:hdr xmlns:wpc="http://schemas.microsoft.com/office/word/2010/wordprocessingCanvas" xmlns:mo="http://schemas.microsoft.com/office/mac/office/2008/main" xmlns:mc="http://schemas.openxmlformats.org/markup-compatibility/2006" xmlns:mv="urn:schemas-microsoft-com:mac:vml" xmlns:o="urn:schemas-microsoft-com:office:office" xmlns:r="http://schemas.openxmlformats.org/officeDocument/2006/relationships" xmlns:m="http://schemas.openxmlformats.org/officeDocument/2006/math" xmlns:v="urn:schemas-microsoft-com:vml" xmlns:wp14="http://schemas.microsoft.com/office/word/2010/wordprocessingDrawing" xmlns:wp="http://schemas.openxmlformats.org/drawingml/2006/wordprocessingDrawing" xmlns:w10="urn:schemas-microsoft-com:office:word" xmlns:w="http://schemas.openxmlformats.org/wordprocessingml/2006/main" xmlns:w14="http://schemas.microsoft.com/office/word/2010/wordml" xmlns:w15="http://schemas.microsoft.com/office/word/2012/wordml" xmlns:wpg="http://schemas.microsoft.com/office/word/2010/wordprocessingGroup" xmlns:wpi="http://schemas.microsoft.com/office/word/2010/wordprocessingInk" xmlns:wne="http://schemas.microsoft.com/office/word/2006/wordml" xmlns:wps="http://schemas.microsoft.com/office/word/2010/wordprocessingShape" mc:Ignorable="w14 w15 wp14">
+<w:hdr xmlns:wpc="http://schemas.microsoft.com/office/word/2010/wordprocessingCanvas" xmlns:cx="http://schemas.microsoft.com/office/drawing/2014/chartex" xmlns:cx1="http://schemas.microsoft.com/office/drawing/2015/9/8/chartex" xmlns:cx2="http://schemas.microsoft.com/office/drawing/2015/10/21/chartex" xmlns:cx3="http://schemas.microsoft.com/office/drawing/2016/5/9/chartex" xmlns:cx4="http://schemas.microsoft.com/office/drawing/2016/5/10/chartex" xmlns:cx5="http://schemas.microsoft.com/office/drawing/2016/5/11/chartex" xmlns:cx6="http://schemas.microsoft.com/office/drawing/2016/5/12/chartex" xmlns:cx7="http://schemas.microsoft.com/office/drawing/2016/5/13/chartex" xmlns:cx8="http://schemas.microsoft.com/office/drawing/2016/5/14/chartex" xmlns:mc="http://schemas.openxmlformats.org/markup-compatibility/2006" xmlns:aink="http://schemas.microsoft.com/office/drawing/2016/ink" xmlns:am3d="http://schemas.microsoft.com/office/drawing/2017/model3d" xmlns:o="urn:schemas-microsoft-com:office:office" xmlns:r="http://schemas.openxmlformats.org/officeDocument/2006/relationships" xmlns:m="http://schemas.openxmlformats.org/officeDocument/2006/math" xmlns:v="urn:schemas-microsoft-com:vml" xmlns:wp14="http://schemas.microsoft.com/office/word/2010/wordprocessingDrawing" xmlns:wp="http://schemas.openxmlformats.org/drawingml/2006/wordprocessingDrawing" xmlns:w10="urn:schemas-microsoft-com:office:word" xmlns:w="http://schemas.openxmlformats.org/wordprocessingml/2006/main" xmlns:w14="http://schemas.microsoft.com/office/word/2010/wordml" xmlns:w15="http://schemas.microsoft.com/office/word/2012/wordml" xmlns:w16cid="http://schemas.microsoft.com/office/word/2016/wordml/cid" xmlns:w16se="http://schemas.microsoft.com/office/word/2015/wordml/symex" xmlns:wpg="http://schemas.microsoft.com/office/word/2010/wordprocessingGroup" xmlns:wpi="http://schemas.microsoft.com/office/word/2010/wordprocessingInk" xmlns:wne="http://schemas.microsoft.com/office/word/2006/wordml" xmlns:wps="http://schemas.microsoft.com/office/word/2010/wordprocessingShape" mc:Ignorable="w14 w15 w16se w16cid wp14">
   <w:p>
     <w:pPr>
       <w:pStyle w:val="Header"/>
@@ -7905,7 +7895,7 @@
 </file>
 
 <file path=word/header3.xml><?xml version="1.0" encoding="utf-8"?>
-<w:hdr xmlns:wpc="http://schemas.microsoft.com/office/word/2010/wordprocessingCanvas" xmlns:mo="http://schemas.microsoft.com/office/mac/office/2008/main" xmlns:mc="http://schemas.openxmlformats.org/markup-compatibility/2006" xmlns:mv="urn:schemas-microsoft-com:mac:vml" xmlns:o="urn:schemas-microsoft-com:office:office" xmlns:r="http://schemas.openxmlformats.org/officeDocument/2006/relationships" xmlns:m="http://schemas.openxmlformats.org/officeDocument/2006/math" xmlns:v="urn:schemas-microsoft-com:vml" xmlns:wp14="http://schemas.microsoft.com/office/word/2010/wordprocessingDrawing" xmlns:wp="http://schemas.openxmlformats.org/drawingml/2006/wordprocessingDrawing" xmlns:w10="urn:schemas-microsoft-com:office:word" xmlns:w="http://schemas.openxmlformats.org/wordprocessingml/2006/main" xmlns:w14="http://schemas.microsoft.com/office/word/2010/wordml" xmlns:w15="http://schemas.microsoft.com/office/word/2012/wordml" xmlns:wpg="http://schemas.microsoft.com/office/word/2010/wordprocessingGroup" xmlns:wpi="http://schemas.microsoft.com/office/word/2010/wordprocessingInk" xmlns:wne="http://schemas.microsoft.com/office/word/2006/wordml" xmlns:wps="http://schemas.microsoft.com/office/word/2010/wordprocessingShape" mc:Ignorable="w14 w15 wp14">
+<w:hdr xmlns:wpc="http://schemas.microsoft.com/office/word/2010/wordprocessingCanvas" xmlns:cx="http://schemas.microsoft.com/office/drawing/2014/chartex" xmlns:cx1="http://schemas.microsoft.com/office/drawing/2015/9/8/chartex" xmlns:cx2="http://schemas.microsoft.com/office/drawing/2015/10/21/chartex" xmlns:cx3="http://schemas.microsoft.com/office/drawing/2016/5/9/chartex" xmlns:cx4="http://schemas.microsoft.com/office/drawing/2016/5/10/chartex" xmlns:cx5="http://schemas.microsoft.com/office/drawing/2016/5/11/chartex" xmlns:cx6="http://schemas.microsoft.com/office/drawing/2016/5/12/chartex" xmlns:cx7="http://schemas.microsoft.com/office/drawing/2016/5/13/chartex" xmlns:cx8="http://schemas.microsoft.com/office/drawing/2016/5/14/chartex" xmlns:mc="http://schemas.openxmlformats.org/markup-compatibility/2006" xmlns:aink="http://schemas.microsoft.com/office/drawing/2016/ink" xmlns:am3d="http://schemas.microsoft.com/office/drawing/2017/model3d" xmlns:o="urn:schemas-microsoft-com:office:office" xmlns:r="http://schemas.openxmlformats.org/officeDocument/2006/relationships" xmlns:m="http://schemas.openxmlformats.org/officeDocument/2006/math" xmlns:v="urn:schemas-microsoft-com:vml" xmlns:wp14="http://schemas.microsoft.com/office/word/2010/wordprocessingDrawing" xmlns:wp="http://schemas.openxmlformats.org/drawingml/2006/wordprocessingDrawing" xmlns:w10="urn:schemas-microsoft-com:office:word" xmlns:w="http://schemas.openxmlformats.org/wordprocessingml/2006/main" xmlns:w14="http://schemas.microsoft.com/office/word/2010/wordml" xmlns:w15="http://schemas.microsoft.com/office/word/2012/wordml" xmlns:w16cid="http://schemas.microsoft.com/office/word/2016/wordml/cid" xmlns:w16se="http://schemas.microsoft.com/office/word/2015/wordml/symex" xmlns:wpg="http://schemas.microsoft.com/office/word/2010/wordprocessingGroup" xmlns:wpi="http://schemas.microsoft.com/office/word/2010/wordprocessingInk" xmlns:wne="http://schemas.microsoft.com/office/word/2006/wordml" xmlns:wps="http://schemas.microsoft.com/office/word/2010/wordprocessingShape" mc:Ignorable="w14 w15 w16se w16cid wp14">
   <w:p>
     <w:pPr>
       <w:pStyle w:val="Header"/>
@@ -7915,13 +7905,13 @@
 </file>
 
 <file path=word/header4.xml><?xml version="1.0" encoding="utf-8"?>
-<w:hdr xmlns:wpc="http://schemas.microsoft.com/office/word/2010/wordprocessingCanvas" xmlns:mo="http://schemas.microsoft.com/office/mac/office/2008/main" xmlns:mc="http://schemas.openxmlformats.org/markup-compatibility/2006" xmlns:mv="urn:schemas-microsoft-com:mac:vml" xmlns:o="urn:schemas-microsoft-com:office:office" xmlns:r="http://schemas.openxmlformats.org/officeDocument/2006/relationships" xmlns:m="http://schemas.openxmlformats.org/officeDocument/2006/math" xmlns:v="urn:schemas-microsoft-com:vml" xmlns:wp14="http://schemas.microsoft.com/office/word/2010/wordprocessingDrawing" xmlns:wp="http://schemas.openxmlformats.org/drawingml/2006/wordprocessingDrawing" xmlns:w10="urn:schemas-microsoft-com:office:word" xmlns:w="http://schemas.openxmlformats.org/wordprocessingml/2006/main" xmlns:w14="http://schemas.microsoft.com/office/word/2010/wordml" xmlns:w15="http://schemas.microsoft.com/office/word/2012/wordml" xmlns:wpg="http://schemas.microsoft.com/office/word/2010/wordprocessingGroup" xmlns:wpi="http://schemas.microsoft.com/office/word/2010/wordprocessingInk" xmlns:wne="http://schemas.microsoft.com/office/word/2006/wordml" xmlns:wps="http://schemas.microsoft.com/office/word/2010/wordprocessingShape" mc:Ignorable="w14 w15 wp14">
+<w:hdr xmlns:wpc="http://schemas.microsoft.com/office/word/2010/wordprocessingCanvas" xmlns:cx="http://schemas.microsoft.com/office/drawing/2014/chartex" xmlns:cx1="http://schemas.microsoft.com/office/drawing/2015/9/8/chartex" xmlns:cx2="http://schemas.microsoft.com/office/drawing/2015/10/21/chartex" xmlns:cx3="http://schemas.microsoft.com/office/drawing/2016/5/9/chartex" xmlns:cx4="http://schemas.microsoft.com/office/drawing/2016/5/10/chartex" xmlns:cx5="http://schemas.microsoft.com/office/drawing/2016/5/11/chartex" xmlns:cx6="http://schemas.microsoft.com/office/drawing/2016/5/12/chartex" xmlns:cx7="http://schemas.microsoft.com/office/drawing/2016/5/13/chartex" xmlns:cx8="http://schemas.microsoft.com/office/drawing/2016/5/14/chartex" xmlns:mc="http://schemas.openxmlformats.org/markup-compatibility/2006" xmlns:aink="http://schemas.microsoft.com/office/drawing/2016/ink" xmlns:am3d="http://schemas.microsoft.com/office/drawing/2017/model3d" xmlns:o="urn:schemas-microsoft-com:office:office" xmlns:r="http://schemas.openxmlformats.org/officeDocument/2006/relationships" xmlns:m="http://schemas.openxmlformats.org/officeDocument/2006/math" xmlns:v="urn:schemas-microsoft-com:vml" xmlns:wp14="http://schemas.microsoft.com/office/word/2010/wordprocessingDrawing" xmlns:wp="http://schemas.openxmlformats.org/drawingml/2006/wordprocessingDrawing" xmlns:w10="urn:schemas-microsoft-com:office:word" xmlns:w="http://schemas.openxmlformats.org/wordprocessingml/2006/main" xmlns:w14="http://schemas.microsoft.com/office/word/2010/wordml" xmlns:w15="http://schemas.microsoft.com/office/word/2012/wordml" xmlns:w16cid="http://schemas.microsoft.com/office/word/2016/wordml/cid" xmlns:w16se="http://schemas.microsoft.com/office/word/2015/wordml/symex" xmlns:wpg="http://schemas.microsoft.com/office/word/2010/wordprocessingGroup" xmlns:wpi="http://schemas.microsoft.com/office/word/2010/wordprocessingInk" xmlns:wne="http://schemas.microsoft.com/office/word/2006/wordml" xmlns:wps="http://schemas.microsoft.com/office/word/2010/wordprocessingShape" mc:Ignorable="w14 w15 w16se w16cid wp14">
   <w:p/>
 </w:hdr>
 </file>
 
 <file path=word/header5.xml><?xml version="1.0" encoding="utf-8"?>
-<w:hdr xmlns:wpc="http://schemas.microsoft.com/office/word/2010/wordprocessingCanvas" xmlns:mo="http://schemas.microsoft.com/office/mac/office/2008/main" xmlns:mc="http://schemas.openxmlformats.org/markup-compatibility/2006" xmlns:mv="urn:schemas-microsoft-com:mac:vml" xmlns:o="urn:schemas-microsoft-com:office:office" xmlns:r="http://schemas.openxmlformats.org/officeDocument/2006/relationships" xmlns:m="http://schemas.openxmlformats.org/officeDocument/2006/math" xmlns:v="urn:schemas-microsoft-com:vml" xmlns:wp14="http://schemas.microsoft.com/office/word/2010/wordprocessingDrawing" xmlns:wp="http://schemas.openxmlformats.org/drawingml/2006/wordprocessingDrawing" xmlns:w10="urn:schemas-microsoft-com:office:word" xmlns:w="http://schemas.openxmlformats.org/wordprocessingml/2006/main" xmlns:w14="http://schemas.microsoft.com/office/word/2010/wordml" xmlns:w15="http://schemas.microsoft.com/office/word/2012/wordml" xmlns:wpg="http://schemas.microsoft.com/office/word/2010/wordprocessingGroup" xmlns:wpi="http://schemas.microsoft.com/office/word/2010/wordprocessingInk" xmlns:wne="http://schemas.microsoft.com/office/word/2006/wordml" xmlns:wps="http://schemas.microsoft.com/office/word/2010/wordprocessingShape" mc:Ignorable="w14 w15 wp14">
+<w:hdr xmlns:wpc="http://schemas.microsoft.com/office/word/2010/wordprocessingCanvas" xmlns:cx="http://schemas.microsoft.com/office/drawing/2014/chartex" xmlns:cx1="http://schemas.microsoft.com/office/drawing/2015/9/8/chartex" xmlns:cx2="http://schemas.microsoft.com/office/drawing/2015/10/21/chartex" xmlns:cx3="http://schemas.microsoft.com/office/drawing/2016/5/9/chartex" xmlns:cx4="http://schemas.microsoft.com/office/drawing/2016/5/10/chartex" xmlns:cx5="http://schemas.microsoft.com/office/drawing/2016/5/11/chartex" xmlns:cx6="http://schemas.microsoft.com/office/drawing/2016/5/12/chartex" xmlns:cx7="http://schemas.microsoft.com/office/drawing/2016/5/13/chartex" xmlns:cx8="http://schemas.microsoft.com/office/drawing/2016/5/14/chartex" xmlns:mc="http://schemas.openxmlformats.org/markup-compatibility/2006" xmlns:aink="http://schemas.microsoft.com/office/drawing/2016/ink" xmlns:am3d="http://schemas.microsoft.com/office/drawing/2017/model3d" xmlns:o="urn:schemas-microsoft-com:office:office" xmlns:r="http://schemas.openxmlformats.org/officeDocument/2006/relationships" xmlns:m="http://schemas.openxmlformats.org/officeDocument/2006/math" xmlns:v="urn:schemas-microsoft-com:vml" xmlns:wp14="http://schemas.microsoft.com/office/word/2010/wordprocessingDrawing" xmlns:wp="http://schemas.openxmlformats.org/drawingml/2006/wordprocessingDrawing" xmlns:w10="urn:schemas-microsoft-com:office:word" xmlns:w="http://schemas.openxmlformats.org/wordprocessingml/2006/main" xmlns:w14="http://schemas.microsoft.com/office/word/2010/wordml" xmlns:w15="http://schemas.microsoft.com/office/word/2012/wordml" xmlns:w16cid="http://schemas.microsoft.com/office/word/2016/wordml/cid" xmlns:w16se="http://schemas.microsoft.com/office/word/2015/wordml/symex" xmlns:wpg="http://schemas.microsoft.com/office/word/2010/wordprocessingGroup" xmlns:wpi="http://schemas.microsoft.com/office/word/2010/wordprocessingInk" xmlns:wne="http://schemas.microsoft.com/office/word/2006/wordml" xmlns:wps="http://schemas.microsoft.com/office/word/2010/wordprocessingShape" mc:Ignorable="w14 w15 w16se w16cid wp14">
   <w:p>
     <w:pPr>
       <w:pStyle w:val="Header"/>
@@ -7942,7 +7932,6 @@
       <w:rPr>
         <w:b/>
         <w:i/>
-        <w:noProof/>
         <w:color w:val="2A62A6"/>
         <w:sz w:val="32"/>
         <w:szCs w:val="32"/>
@@ -7951,7 +7940,7 @@
       <mc:AlternateContent>
         <mc:Choice Requires="wps">
           <w:drawing>
-            <wp:anchor distT="0" distB="0" distL="114300" distR="114300" simplePos="0" relativeHeight="251659264" behindDoc="0" locked="0" layoutInCell="1" allowOverlap="1" wp14:anchorId="2A850F9D" wp14:editId="5974689E">
+            <wp:anchor distT="0" distB="0" distL="114300" distR="114300" simplePos="0" relativeHeight="251658243" behindDoc="0" locked="0" layoutInCell="1" allowOverlap="1" wp14:anchorId="2A850F9D" wp14:editId="5974689E">
               <wp:simplePos x="0" y="0"/>
               <wp:positionH relativeFrom="margin">
                 <wp:posOffset>-991097</wp:posOffset>
@@ -8026,13 +8015,13 @@
             </wp:anchor>
           </w:drawing>
         </mc:Choice>
-        <mc:Fallback xmlns:a="http://schemas.openxmlformats.org/drawingml/2006/main" xmlns:w16se="http://schemas.microsoft.com/office/word/2015/wordml/symex" xmlns:w16cid="http://schemas.microsoft.com/office/word/2016/wordml/cid" xmlns:am3d="http://schemas.microsoft.com/office/drawing/2017/model3d" xmlns:aink="http://schemas.microsoft.com/office/drawing/2016/ink" xmlns:cx8="http://schemas.microsoft.com/office/drawing/2016/5/14/chartex" xmlns:cx7="http://schemas.microsoft.com/office/drawing/2016/5/13/chartex" xmlns:cx6="http://schemas.microsoft.com/office/drawing/2016/5/12/chartex" xmlns:cx5="http://schemas.microsoft.com/office/drawing/2016/5/11/chartex" xmlns:cx4="http://schemas.microsoft.com/office/drawing/2016/5/10/chartex" xmlns:cx3="http://schemas.microsoft.com/office/drawing/2016/5/9/chartex" xmlns:cx2="http://schemas.microsoft.com/office/drawing/2015/10/21/chartex" xmlns:cx1="http://schemas.microsoft.com/office/drawing/2015/9/8/chartex" xmlns:cx="http://schemas.microsoft.com/office/drawing/2014/chartex">
-          <w:pict w14:anchorId="7BF3754B">
-            <v:shapetype id="_x0000_t202" coordsize="21600,21600" o:spt="202" path="m,l,21600r21600,l21600,xe" w14:anchorId="2A850F9D">
+        <mc:Fallback>
+          <w:pict>
+            <v:shapetype w14:anchorId="2A850F9D" id="_x0000_t202" coordsize="21600,21600" o:spt="202" path="m,l,21600r21600,l21600,xe">
               <v:stroke joinstyle="miter"/>
               <v:path gradientshapeok="t" o:connecttype="rect"/>
             </v:shapetype>
-            <v:shape id="Text Box 14" style="position:absolute;left:0;text-align:left;margin-left:-78.05pt;margin-top:-10.3pt;width:71.35pt;height:30.7pt;z-index:251659264;visibility:visible;mso-wrap-style:square;mso-width-percent:0;mso-height-percent:0;mso-wrap-distance-left:9pt;mso-wrap-distance-top:0;mso-wrap-distance-right:9pt;mso-wrap-distance-bottom:0;mso-position-horizontal:absolute;mso-position-horizontal-relative:margin;mso-position-vertical:absolute;mso-position-vertical-relative:text;mso-width-percent:0;mso-height-percent:0;mso-width-relative:margin;mso-height-relative:margin;v-text-anchor:top" o:spid="_x0000_s1027" fillcolor="white [3201]" strokeweight=".5pt" type="#_x0000_t202" o:gfxdata="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">
+            <v:shape id="Text Box 14" o:spid="_x0000_s1027" type="#_x0000_t202" style="position:absolute;left:0;text-align:left;margin-left:-78.05pt;margin-top:-10.3pt;width:71.35pt;height:30.7pt;z-index:251658243;visibility:visible;mso-wrap-style:square;mso-width-percent:0;mso-height-percent:0;mso-wrap-distance-left:9pt;mso-wrap-distance-top:0;mso-wrap-distance-right:9pt;mso-wrap-distance-bottom:0;mso-position-horizontal:absolute;mso-position-horizontal-relative:margin;mso-position-vertical:absolute;mso-position-vertical-relative:text;mso-width-percent:0;mso-height-percent:0;mso-width-relative:margin;mso-height-relative:margin;v-text-anchor:top" o:gfxdata="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" fillcolor="white [3201]" strokeweight=".5pt">
               <v:textbox>
                 <w:txbxContent>
                   <w:p>
@@ -8180,14 +8169,14 @@
 </file>
 
 <file path=word/header6.xml><?xml version="1.0" encoding="utf-8"?>
-<w:hdr xmlns:wpc="http://schemas.microsoft.com/office/word/2010/wordprocessingCanvas" xmlns:mo="http://schemas.microsoft.com/office/mac/office/2008/main" xmlns:mc="http://schemas.openxmlformats.org/markup-compatibility/2006" xmlns:mv="urn:schemas-microsoft-com:mac:vml" xmlns:o="urn:schemas-microsoft-com:office:office" xmlns:r="http://schemas.openxmlformats.org/officeDocument/2006/relationships" xmlns:m="http://schemas.openxmlformats.org/officeDocument/2006/math" xmlns:v="urn:schemas-microsoft-com:vml" xmlns:wp14="http://schemas.microsoft.com/office/word/2010/wordprocessingDrawing" xmlns:wp="http://schemas.openxmlformats.org/drawingml/2006/wordprocessingDrawing" xmlns:w10="urn:schemas-microsoft-com:office:word" xmlns:w="http://schemas.openxmlformats.org/wordprocessingml/2006/main" xmlns:w14="http://schemas.microsoft.com/office/word/2010/wordml" xmlns:w15="http://schemas.microsoft.com/office/word/2012/wordml" xmlns:wpg="http://schemas.microsoft.com/office/word/2010/wordprocessingGroup" xmlns:wpi="http://schemas.microsoft.com/office/word/2010/wordprocessingInk" xmlns:wne="http://schemas.microsoft.com/office/word/2006/wordml" xmlns:wps="http://schemas.microsoft.com/office/word/2010/wordprocessingShape" mc:Ignorable="w14 w15 wp14">
+<w:hdr xmlns:wpc="http://schemas.microsoft.com/office/word/2010/wordprocessingCanvas" xmlns:cx="http://schemas.microsoft.com/office/drawing/2014/chartex" xmlns:cx1="http://schemas.microsoft.com/office/drawing/2015/9/8/chartex" xmlns:cx2="http://schemas.microsoft.com/office/drawing/2015/10/21/chartex" xmlns:cx3="http://schemas.microsoft.com/office/drawing/2016/5/9/chartex" xmlns:cx4="http://schemas.microsoft.com/office/drawing/2016/5/10/chartex" xmlns:cx5="http://schemas.microsoft.com/office/drawing/2016/5/11/chartex" xmlns:cx6="http://schemas.microsoft.com/office/drawing/2016/5/12/chartex" xmlns:cx7="http://schemas.microsoft.com/office/drawing/2016/5/13/chartex" xmlns:cx8="http://schemas.microsoft.com/office/drawing/2016/5/14/chartex" xmlns:mc="http://schemas.openxmlformats.org/markup-compatibility/2006" xmlns:aink="http://schemas.microsoft.com/office/drawing/2016/ink" xmlns:am3d="http://schemas.microsoft.com/office/drawing/2017/model3d" xmlns:o="urn:schemas-microsoft-com:office:office" xmlns:r="http://schemas.openxmlformats.org/officeDocument/2006/relationships" xmlns:m="http://schemas.openxmlformats.org/officeDocument/2006/math" xmlns:v="urn:schemas-microsoft-com:vml" xmlns:wp14="http://schemas.microsoft.com/office/word/2010/wordprocessingDrawing" xmlns:wp="http://schemas.openxmlformats.org/drawingml/2006/wordprocessingDrawing" xmlns:w10="urn:schemas-microsoft-com:office:word" xmlns:w="http://schemas.openxmlformats.org/wordprocessingml/2006/main" xmlns:w14="http://schemas.microsoft.com/office/word/2010/wordml" xmlns:w15="http://schemas.microsoft.com/office/word/2012/wordml" xmlns:w16cid="http://schemas.microsoft.com/office/word/2016/wordml/cid" xmlns:w16se="http://schemas.microsoft.com/office/word/2015/wordml/symex" xmlns:wpg="http://schemas.microsoft.com/office/word/2010/wordprocessingGroup" xmlns:wpi="http://schemas.microsoft.com/office/word/2010/wordprocessingInk" xmlns:wne="http://schemas.microsoft.com/office/word/2006/wordml" xmlns:wps="http://schemas.microsoft.com/office/word/2010/wordprocessingShape" mc:Ignorable="w14 w15 w16se w16cid wp14">
   <w:p/>
 </w:hdr>
 </file>
 
 <file path=word/numbering.xml><?xml version="1.0" encoding="utf-8"?>
-<w:numbering xmlns:wpc="http://schemas.microsoft.com/office/word/2010/wordprocessingCanvas" xmlns:mo="http://schemas.microsoft.com/office/mac/office/2008/main" xmlns:mc="http://schemas.openxmlformats.org/markup-compatibility/2006" xmlns:mv="urn:schemas-microsoft-com:mac:vml" xmlns:o="urn:schemas-microsoft-com:office:office" xmlns:r="http://schemas.openxmlformats.org/officeDocument/2006/relationships" xmlns:m="http://schemas.openxmlformats.org/officeDocument/2006/math" xmlns:v="urn:schemas-microsoft-com:vml" xmlns:wp14="http://schemas.microsoft.com/office/word/2010/wordprocessingDrawing" xmlns:wp="http://schemas.openxmlformats.org/drawingml/2006/wordprocessingDrawing" xmlns:w10="urn:schemas-microsoft-com:office:word" xmlns:w="http://schemas.openxmlformats.org/wordprocessingml/2006/main" xmlns:w14="http://schemas.microsoft.com/office/word/2010/wordml" xmlns:w15="http://schemas.microsoft.com/office/word/2012/wordml" xmlns:wpg="http://schemas.microsoft.com/office/word/2010/wordprocessingGroup" xmlns:wpi="http://schemas.microsoft.com/office/word/2010/wordprocessingInk" xmlns:wne="http://schemas.microsoft.com/office/word/2006/wordml" xmlns:wps="http://schemas.microsoft.com/office/word/2010/wordprocessingShape" mc:Ignorable="w14 w15 wp14">
-  <w:abstractNum w:abstractNumId="0">
+<w:numbering xmlns:wpc="http://schemas.microsoft.com/office/word/2010/wordprocessingCanvas" xmlns:cx="http://schemas.microsoft.com/office/drawing/2014/chartex" xmlns:cx1="http://schemas.microsoft.com/office/drawing/2015/9/8/chartex" xmlns:cx2="http://schemas.microsoft.com/office/drawing/2015/10/21/chartex" xmlns:cx3="http://schemas.microsoft.com/office/drawing/2016/5/9/chartex" xmlns:cx4="http://schemas.microsoft.com/office/drawing/2016/5/10/chartex" xmlns:cx5="http://schemas.microsoft.com/office/drawing/2016/5/11/chartex" xmlns:cx6="http://schemas.microsoft.com/office/drawing/2016/5/12/chartex" xmlns:cx7="http://schemas.microsoft.com/office/drawing/2016/5/13/chartex" xmlns:cx8="http://schemas.microsoft.com/office/drawing/2016/5/14/chartex" xmlns:mc="http://schemas.openxmlformats.org/markup-compatibility/2006" xmlns:aink="http://schemas.microsoft.com/office/drawing/2016/ink" xmlns:am3d="http://schemas.microsoft.com/office/drawing/2017/model3d" xmlns:o="urn:schemas-microsoft-com:office:office" xmlns:r="http://schemas.openxmlformats.org/officeDocument/2006/relationships" xmlns:m="http://schemas.openxmlformats.org/officeDocument/2006/math" xmlns:v="urn:schemas-microsoft-com:vml" xmlns:wp14="http://schemas.microsoft.com/office/word/2010/wordprocessingDrawing" xmlns:wp="http://schemas.openxmlformats.org/drawingml/2006/wordprocessingDrawing" xmlns:w10="urn:schemas-microsoft-com:office:word" xmlns:w="http://schemas.openxmlformats.org/wordprocessingml/2006/main" xmlns:w14="http://schemas.microsoft.com/office/word/2010/wordml" xmlns:w15="http://schemas.microsoft.com/office/word/2012/wordml" xmlns:w16cid="http://schemas.microsoft.com/office/word/2016/wordml/cid" xmlns:w16se="http://schemas.microsoft.com/office/word/2015/wordml/symex" xmlns:wpg="http://schemas.microsoft.com/office/word/2010/wordprocessingGroup" xmlns:wpi="http://schemas.microsoft.com/office/word/2010/wordprocessingInk" xmlns:wne="http://schemas.microsoft.com/office/word/2006/wordml" xmlns:wps="http://schemas.microsoft.com/office/word/2010/wordprocessingShape" mc:Ignorable="w14 w15 w16se w16cid wp14">
+  <w:abstractNum w:abstractNumId="0" w15:restartNumberingAfterBreak="0">
     <w:nsid w:val="00000001"/>
     <w:multiLevelType w:val="multilevel"/>
     <w:tmpl w:val="AC12CE28"/>
@@ -8306,7 +8295,7 @@
       </w:pPr>
     </w:lvl>
   </w:abstractNum>
-  <w:abstractNum w:abstractNumId="1">
+  <w:abstractNum w:abstractNumId="1" w15:restartNumberingAfterBreak="0">
     <w:nsid w:val="00000002"/>
     <w:multiLevelType w:val="singleLevel"/>
     <w:tmpl w:val="00000002"/>
@@ -8327,7 +8316,7 @@
       </w:rPr>
     </w:lvl>
   </w:abstractNum>
-  <w:abstractNum w:abstractNumId="2">
+  <w:abstractNum w:abstractNumId="2" w15:restartNumberingAfterBreak="0">
     <w:nsid w:val="00000003"/>
     <w:multiLevelType w:val="multilevel"/>
     <w:tmpl w:val="00000003"/>
@@ -8441,7 +8430,7 @@
       </w:pPr>
     </w:lvl>
   </w:abstractNum>
-  <w:abstractNum w:abstractNumId="3">
+  <w:abstractNum w:abstractNumId="3" w15:restartNumberingAfterBreak="0">
     <w:nsid w:val="00000004"/>
     <w:multiLevelType w:val="singleLevel"/>
     <w:tmpl w:val="00000004"/>
@@ -8458,7 +8447,7 @@
       </w:pPr>
     </w:lvl>
   </w:abstractNum>
-  <w:abstractNum w:abstractNumId="4">
+  <w:abstractNum w:abstractNumId="4" w15:restartNumberingAfterBreak="0">
     <w:nsid w:val="00000005"/>
     <w:multiLevelType w:val="singleLevel"/>
     <w:tmpl w:val="00000005"/>
@@ -8481,7 +8470,7 @@
       </w:rPr>
     </w:lvl>
   </w:abstractNum>
-  <w:abstractNum w:abstractNumId="5">
+  <w:abstractNum w:abstractNumId="5" w15:restartNumberingAfterBreak="0">
     <w:nsid w:val="00000006"/>
     <w:multiLevelType w:val="singleLevel"/>
     <w:tmpl w:val="00000006"/>
@@ -8502,7 +8491,7 @@
       </w:rPr>
     </w:lvl>
   </w:abstractNum>
-  <w:abstractNum w:abstractNumId="6">
+  <w:abstractNum w:abstractNumId="6" w15:restartNumberingAfterBreak="0">
     <w:nsid w:val="00000007"/>
     <w:multiLevelType w:val="singleLevel"/>
     <w:tmpl w:val="00000007"/>
@@ -8520,7 +8509,7 @@
       </w:pPr>
     </w:lvl>
   </w:abstractNum>
-  <w:abstractNum w:abstractNumId="7">
+  <w:abstractNum w:abstractNumId="7" w15:restartNumberingAfterBreak="0">
     <w:nsid w:val="00000008"/>
     <w:multiLevelType w:val="singleLevel"/>
     <w:tmpl w:val="00000008"/>
@@ -8543,7 +8532,7 @@
       </w:rPr>
     </w:lvl>
   </w:abstractNum>
-  <w:abstractNum w:abstractNumId="8">
+  <w:abstractNum w:abstractNumId="8" w15:restartNumberingAfterBreak="0">
     <w:nsid w:val="00000009"/>
     <w:multiLevelType w:val="singleLevel"/>
     <w:tmpl w:val="00000009"/>
@@ -8561,7 +8550,7 @@
       </w:pPr>
     </w:lvl>
   </w:abstractNum>
-  <w:abstractNum w:abstractNumId="9">
+  <w:abstractNum w:abstractNumId="9" w15:restartNumberingAfterBreak="0">
     <w:nsid w:val="0000000A"/>
     <w:multiLevelType w:val="singleLevel"/>
     <w:tmpl w:val="0000000A"/>
@@ -8579,7 +8568,7 @@
       </w:pPr>
     </w:lvl>
   </w:abstractNum>
-  <w:abstractNum w:abstractNumId="10">
+  <w:abstractNum w:abstractNumId="10" w15:restartNumberingAfterBreak="0">
     <w:nsid w:val="0000000B"/>
     <w:multiLevelType w:val="singleLevel"/>
     <w:tmpl w:val="0000000B"/>
@@ -8600,7 +8589,7 @@
       </w:rPr>
     </w:lvl>
   </w:abstractNum>
-  <w:abstractNum w:abstractNumId="11">
+  <w:abstractNum w:abstractNumId="11" w15:restartNumberingAfterBreak="0">
     <w:nsid w:val="0000000C"/>
     <w:multiLevelType w:val="singleLevel"/>
     <w:tmpl w:val="0000000C"/>
@@ -8623,7 +8612,7 @@
       </w:rPr>
     </w:lvl>
   </w:abstractNum>
-  <w:abstractNum w:abstractNumId="12">
+  <w:abstractNum w:abstractNumId="12" w15:restartNumberingAfterBreak="0">
     <w:nsid w:val="0000000D"/>
     <w:multiLevelType w:val="singleLevel"/>
     <w:tmpl w:val="0000000D"/>
@@ -8641,7 +8630,7 @@
       </w:pPr>
     </w:lvl>
   </w:abstractNum>
-  <w:abstractNum w:abstractNumId="13">
+  <w:abstractNum w:abstractNumId="13" w15:restartNumberingAfterBreak="0">
     <w:nsid w:val="0000000E"/>
     <w:multiLevelType w:val="multilevel"/>
     <w:tmpl w:val="0000000E"/>
@@ -8755,7 +8744,7 @@
       </w:pPr>
     </w:lvl>
   </w:abstractNum>
-  <w:abstractNum w:abstractNumId="14">
+  <w:abstractNum w:abstractNumId="14" w15:restartNumberingAfterBreak="0">
     <w:nsid w:val="0000000F"/>
     <w:multiLevelType w:val="singleLevel"/>
     <w:tmpl w:val="0000000F"/>
@@ -8773,7 +8762,7 @@
       </w:pPr>
     </w:lvl>
   </w:abstractNum>
-  <w:abstractNum w:abstractNumId="15">
+  <w:abstractNum w:abstractNumId="15" w15:restartNumberingAfterBreak="0">
     <w:nsid w:val="00000010"/>
     <w:multiLevelType w:val="multilevel"/>
     <w:tmpl w:val="00000010"/>
@@ -8887,7 +8876,7 @@
       </w:pPr>
     </w:lvl>
   </w:abstractNum>
-  <w:abstractNum w:abstractNumId="16">
+  <w:abstractNum w:abstractNumId="16" w15:restartNumberingAfterBreak="0">
     <w:nsid w:val="00000011"/>
     <w:multiLevelType w:val="multilevel"/>
     <w:tmpl w:val="00000011"/>
@@ -9000,7 +8989,7 @@
       </w:pPr>
     </w:lvl>
   </w:abstractNum>
-  <w:abstractNum w:abstractNumId="17">
+  <w:abstractNum w:abstractNumId="17" w15:restartNumberingAfterBreak="0">
     <w:nsid w:val="00000012"/>
     <w:multiLevelType w:val="singleLevel"/>
     <w:tmpl w:val="00000012"/>
@@ -9018,7 +9007,7 @@
       </w:pPr>
     </w:lvl>
   </w:abstractNum>
-  <w:abstractNum w:abstractNumId="18">
+  <w:abstractNum w:abstractNumId="18" w15:restartNumberingAfterBreak="0">
     <w:nsid w:val="0AC548F3"/>
     <w:multiLevelType w:val="hybridMultilevel"/>
     <w:tmpl w:val="E95ADD7E"/>
@@ -9107,7 +9096,7 @@
       </w:pPr>
     </w:lvl>
   </w:abstractNum>
-  <w:abstractNum w:abstractNumId="19">
+  <w:abstractNum w:abstractNumId="19" w15:restartNumberingAfterBreak="0">
     <w:nsid w:val="0F1C5952"/>
     <w:multiLevelType w:val="hybridMultilevel"/>
     <w:tmpl w:val="C2D8673A"/>
@@ -9247,7 +9236,7 @@
       </w:rPr>
     </w:lvl>
   </w:abstractNum>
-  <w:abstractNum w:abstractNumId="20">
+  <w:abstractNum w:abstractNumId="20" w15:restartNumberingAfterBreak="0">
     <w:nsid w:val="10071F88"/>
     <w:multiLevelType w:val="hybridMultilevel"/>
     <w:tmpl w:val="09AED870"/>
@@ -9359,7 +9348,7 @@
       </w:rPr>
     </w:lvl>
   </w:abstractNum>
-  <w:abstractNum w:abstractNumId="21">
+  <w:abstractNum w:abstractNumId="21" w15:restartNumberingAfterBreak="0">
     <w:nsid w:val="17E86640"/>
     <w:multiLevelType w:val="hybridMultilevel"/>
     <w:tmpl w:val="E75E9EBC"/>
@@ -9500,7 +9489,7 @@
       </w:rPr>
     </w:lvl>
   </w:abstractNum>
-  <w:abstractNum w:abstractNumId="22">
+  <w:abstractNum w:abstractNumId="22" w15:restartNumberingAfterBreak="0">
     <w:nsid w:val="1904704E"/>
     <w:multiLevelType w:val="multilevel"/>
     <w:tmpl w:val="00000011"/>
@@ -9613,7 +9602,7 @@
       </w:pPr>
     </w:lvl>
   </w:abstractNum>
-  <w:abstractNum w:abstractNumId="23">
+  <w:abstractNum w:abstractNumId="23" w15:restartNumberingAfterBreak="0">
     <w:nsid w:val="1F391341"/>
     <w:multiLevelType w:val="hybridMultilevel"/>
     <w:tmpl w:val="28D01D6A"/>
@@ -9753,7 +9742,7 @@
       </w:rPr>
     </w:lvl>
   </w:abstractNum>
-  <w:abstractNum w:abstractNumId="24">
+  <w:abstractNum w:abstractNumId="24" w15:restartNumberingAfterBreak="0">
     <w:nsid w:val="1FCD39A1"/>
     <w:multiLevelType w:val="multilevel"/>
     <w:tmpl w:val="AC12CE28"/>
@@ -9869,7 +9858,7 @@
       </w:pPr>
     </w:lvl>
   </w:abstractNum>
-  <w:abstractNum w:abstractNumId="25">
+  <w:abstractNum w:abstractNumId="25" w15:restartNumberingAfterBreak="0">
     <w:nsid w:val="1FE2537C"/>
     <w:multiLevelType w:val="hybridMultilevel"/>
     <w:tmpl w:val="DC94D102"/>
@@ -9958,7 +9947,7 @@
       </w:pPr>
     </w:lvl>
   </w:abstractNum>
-  <w:abstractNum w:abstractNumId="26">
+  <w:abstractNum w:abstractNumId="26" w15:restartNumberingAfterBreak="0">
     <w:nsid w:val="22EB47C4"/>
     <w:multiLevelType w:val="hybridMultilevel"/>
     <w:tmpl w:val="58A2CCCA"/>
@@ -10047,7 +10036,7 @@
       </w:pPr>
     </w:lvl>
   </w:abstractNum>
-  <w:abstractNum w:abstractNumId="27">
+  <w:abstractNum w:abstractNumId="27" w15:restartNumberingAfterBreak="0">
     <w:nsid w:val="2A170151"/>
     <w:multiLevelType w:val="hybridMultilevel"/>
     <w:tmpl w:val="65165F82"/>
@@ -10159,7 +10148,7 @@
       </w:rPr>
     </w:lvl>
   </w:abstractNum>
-  <w:abstractNum w:abstractNumId="28">
+  <w:abstractNum w:abstractNumId="28" w15:restartNumberingAfterBreak="0">
     <w:nsid w:val="2A332316"/>
     <w:multiLevelType w:val="hybridMultilevel"/>
     <w:tmpl w:val="8D50A05A"/>
@@ -10271,7 +10260,7 @@
       </w:rPr>
     </w:lvl>
   </w:abstractNum>
-  <w:abstractNum w:abstractNumId="29">
+  <w:abstractNum w:abstractNumId="29" w15:restartNumberingAfterBreak="0">
     <w:nsid w:val="2D5B3E5E"/>
     <w:multiLevelType w:val="multilevel"/>
     <w:tmpl w:val="AC12CE28"/>
@@ -10387,7 +10376,7 @@
       </w:pPr>
     </w:lvl>
   </w:abstractNum>
-  <w:abstractNum w:abstractNumId="30">
+  <w:abstractNum w:abstractNumId="30" w15:restartNumberingAfterBreak="0">
     <w:nsid w:val="35DD2085"/>
     <w:multiLevelType w:val="hybridMultilevel"/>
     <w:tmpl w:val="48208506"/>
@@ -10499,7 +10488,7 @@
       </w:rPr>
     </w:lvl>
   </w:abstractNum>
-  <w:abstractNum w:abstractNumId="31">
+  <w:abstractNum w:abstractNumId="31" w15:restartNumberingAfterBreak="0">
     <w:nsid w:val="3A2B4E87"/>
     <w:multiLevelType w:val="multilevel"/>
     <w:tmpl w:val="AC12CE28"/>
@@ -10615,7 +10604,7 @@
       </w:pPr>
     </w:lvl>
   </w:abstractNum>
-  <w:abstractNum w:abstractNumId="32">
+  <w:abstractNum w:abstractNumId="32" w15:restartNumberingAfterBreak="0">
     <w:nsid w:val="434F6183"/>
     <w:multiLevelType w:val="hybridMultilevel"/>
     <w:tmpl w:val="77F43510"/>
@@ -10701,7 +10690,7 @@
       </w:pPr>
     </w:lvl>
   </w:abstractNum>
-  <w:abstractNum w:abstractNumId="33">
+  <w:abstractNum w:abstractNumId="33" w15:restartNumberingAfterBreak="0">
     <w:nsid w:val="48A10028"/>
     <w:multiLevelType w:val="hybridMultilevel"/>
     <w:tmpl w:val="58A2CCCA"/>
@@ -10790,7 +10779,7 @@
       </w:pPr>
     </w:lvl>
   </w:abstractNum>
-  <w:abstractNum w:abstractNumId="34">
+  <w:abstractNum w:abstractNumId="34" w15:restartNumberingAfterBreak="0">
     <w:nsid w:val="4EAF51D8"/>
     <w:multiLevelType w:val="hybridMultilevel"/>
     <w:tmpl w:val="58A2CCCA"/>
@@ -10879,7 +10868,7 @@
       </w:pPr>
     </w:lvl>
   </w:abstractNum>
-  <w:abstractNum w:abstractNumId="35">
+  <w:abstractNum w:abstractNumId="35" w15:restartNumberingAfterBreak="0">
     <w:nsid w:val="51FC76FE"/>
     <w:multiLevelType w:val="hybridMultilevel"/>
     <w:tmpl w:val="052CAEAC"/>
@@ -10991,7 +10980,7 @@
       </w:rPr>
     </w:lvl>
   </w:abstractNum>
-  <w:abstractNum w:abstractNumId="36">
+  <w:abstractNum w:abstractNumId="36" w15:restartNumberingAfterBreak="0">
     <w:nsid w:val="58B72105"/>
     <w:multiLevelType w:val="multilevel"/>
     <w:tmpl w:val="D960FB60"/>
@@ -11140,7 +11129,7 @@
       </w:rPr>
     </w:lvl>
   </w:abstractNum>
-  <w:abstractNum w:abstractNumId="37">
+  <w:abstractNum w:abstractNumId="37" w15:restartNumberingAfterBreak="0">
     <w:nsid w:val="67C1146D"/>
     <w:multiLevelType w:val="hybridMultilevel"/>
     <w:tmpl w:val="7DA8282E"/>
@@ -11280,7 +11269,7 @@
       </w:rPr>
     </w:lvl>
   </w:abstractNum>
-  <w:abstractNum w:abstractNumId="38">
+  <w:abstractNum w:abstractNumId="38" w15:restartNumberingAfterBreak="0">
     <w:nsid w:val="6E6566D4"/>
     <w:multiLevelType w:val="hybridMultilevel"/>
     <w:tmpl w:val="DC94D102"/>
@@ -11369,7 +11358,7 @@
       </w:pPr>
     </w:lvl>
   </w:abstractNum>
-  <w:abstractNum w:abstractNumId="39">
+  <w:abstractNum w:abstractNumId="39" w15:restartNumberingAfterBreak="0">
     <w:nsid w:val="7745669D"/>
     <w:multiLevelType w:val="hybridMultilevel"/>
     <w:tmpl w:val="7C84415A"/>
@@ -11458,7 +11447,7 @@
       </w:pPr>
     </w:lvl>
   </w:abstractNum>
-  <w:abstractNum w:abstractNumId="40">
+  <w:abstractNum w:abstractNumId="40" w15:restartNumberingAfterBreak="0">
     <w:nsid w:val="79405515"/>
     <w:multiLevelType w:val="hybridMultilevel"/>
     <w:tmpl w:val="B588D586"/>
@@ -11574,7 +11563,7 @@
       </w:pPr>
     </w:lvl>
   </w:abstractNum>
-  <w:abstractNum w:abstractNumId="41">
+  <w:abstractNum w:abstractNumId="41" w15:restartNumberingAfterBreak="0">
     <w:nsid w:val="795348F1"/>
     <w:multiLevelType w:val="multilevel"/>
     <w:tmpl w:val="00000011"/>
@@ -11817,7 +11806,7 @@
 </file>
 
 <file path=word/styles.xml><?xml version="1.0" encoding="utf-8"?>
-<w:styles xmlns:mc="http://schemas.openxmlformats.org/markup-compatibility/2006" xmlns:r="http://schemas.openxmlformats.org/officeDocument/2006/relationships" xmlns:w="http://schemas.openxmlformats.org/wordprocessingml/2006/main" xmlns:w14="http://schemas.microsoft.com/office/word/2010/wordml" xmlns:w15="http://schemas.microsoft.com/office/word/2012/wordml" mc:Ignorable="w14 w15">
+<w:styles xmlns:mc="http://schemas.openxmlformats.org/markup-compatibility/2006" xmlns:r="http://schemas.openxmlformats.org/officeDocument/2006/relationships" xmlns:w="http://schemas.openxmlformats.org/wordprocessingml/2006/main" xmlns:w14="http://schemas.microsoft.com/office/word/2010/wordml" xmlns:w15="http://schemas.microsoft.com/office/word/2012/wordml" xmlns:w16cid="http://schemas.microsoft.com/office/word/2016/wordml/cid" xmlns:w16se="http://schemas.microsoft.com/office/word/2015/wordml/symex" mc:Ignorable="w14 w15 w16se w16cid">
   <w:docDefaults>
     <w:rPrDefault>
       <w:rPr>
@@ -11827,7 +11816,7 @@
     </w:rPrDefault>
     <w:pPrDefault/>
   </w:docDefaults>
-  <w:latentStyles w:defLockedState="0" w:defUIPriority="0" w:defSemiHidden="0" w:defUnhideWhenUsed="0" w:defQFormat="0" w:count="382">
+  <w:latentStyles w:defLockedState="0" w:defUIPriority="0" w:defSemiHidden="0" w:defUnhideWhenUsed="0" w:defQFormat="0" w:count="376">
     <w:lsdException w:name="Normal" w:qFormat="1"/>
     <w:lsdException w:name="heading 1" w:qFormat="1"/>
     <w:lsdException w:name="heading 2" w:qFormat="1"/>
@@ -11890,7 +11879,7 @@
     <w:lsdException w:name="Title" w:qFormat="1"/>
     <w:lsdException w:name="Closing" w:semiHidden="1" w:unhideWhenUsed="1"/>
     <w:lsdException w:name="Signature" w:semiHidden="1" w:unhideWhenUsed="1"/>
-    <w:lsdException w:name="Default Paragraph Font" w:semiHidden="1" w:unhideWhenUsed="1"/>
+    <w:lsdException w:name="Default Paragraph Font" w:semiHidden="1" w:uiPriority="1" w:unhideWhenUsed="1"/>
     <w:lsdException w:name="Body Text" w:semiHidden="1" w:unhideWhenUsed="1"/>
     <w:lsdException w:name="Body Text Indent" w:semiHidden="1" w:unhideWhenUsed="1"/>
     <w:lsdException w:name="List Continue" w:semiHidden="1" w:unhideWhenUsed="1"/>
@@ -11928,7 +11917,7 @@
     <w:lsdException w:name="HTML Variable" w:semiHidden="1" w:unhideWhenUsed="1"/>
     <w:lsdException w:name="Normal Table" w:semiHidden="1" w:unhideWhenUsed="1"/>
     <w:lsdException w:name="annotation subject" w:semiHidden="1" w:unhideWhenUsed="1"/>
-    <w:lsdException w:name="No List" w:semiHidden="1" w:unhideWhenUsed="1"/>
+    <w:lsdException w:name="No List" w:semiHidden="1" w:uiPriority="99" w:unhideWhenUsed="1"/>
     <w:lsdException w:name="Outline List 1" w:semiHidden="1" w:unhideWhenUsed="1"/>
     <w:lsdException w:name="Outline List 2" w:semiHidden="1" w:unhideWhenUsed="1"/>
     <w:lsdException w:name="Outline List 3" w:semiHidden="1" w:unhideWhenUsed="1"/>
@@ -11976,8 +11965,8 @@
     <w:lsdException w:name="Table Web 3" w:semiHidden="1" w:unhideWhenUsed="1"/>
     <w:lsdException w:name="Balloon Text" w:semiHidden="1" w:unhideWhenUsed="1"/>
     <w:lsdException w:name="Table Theme" w:semiHidden="1" w:unhideWhenUsed="1"/>
-    <w:lsdException w:name="Placeholder Text" w:semiHidden="1" w:uiPriority="99"/>
-    <w:lsdException w:name="No Spacing" w:uiPriority="1" w:qFormat="1"/>
+    <w:lsdException w:name="Placeholder Text" w:semiHidden="1"/>
+    <w:lsdException w:name="No Spacing" w:qFormat="1"/>
     <w:lsdException w:name="Light Shading" w:uiPriority="60"/>
     <w:lsdException w:name="Light List" w:uiPriority="61"/>
     <w:lsdException w:name="Light Grid" w:uiPriority="62"/>
@@ -11999,7 +11988,7 @@
     <w:lsdException w:name="Medium Shading 2 Accent 1" w:uiPriority="64"/>
     <w:lsdException w:name="Medium List 1 Accent 1" w:uiPriority="65"/>
     <w:lsdException w:name="Revision" w:semiHidden="1" w:uiPriority="99"/>
-    <w:lsdException w:name="List Paragraph" w:uiPriority="34" w:qFormat="1"/>
+    <w:lsdException w:name="List Paragraph" w:qFormat="1"/>
     <w:lsdException w:name="Quote" w:uiPriority="29" w:qFormat="1"/>
     <w:lsdException w:name="Intense Quote" w:uiPriority="30" w:qFormat="1"/>
     <w:lsdException w:name="Medium List 2 Accent 1" w:uiPriority="66"/>
@@ -12086,7 +12075,7 @@
     <w:lsdException w:name="Intense Reference" w:uiPriority="32" w:qFormat="1"/>
     <w:lsdException w:name="Book Title" w:uiPriority="33" w:qFormat="1"/>
     <w:lsdException w:name="Bibliography" w:semiHidden="1" w:uiPriority="37" w:unhideWhenUsed="1"/>
-    <w:lsdException w:name="TOC Heading" w:semiHidden="1" w:uiPriority="39" w:unhideWhenUsed="1" w:qFormat="1"/>
+    <w:lsdException w:name="TOC Heading" w:semiHidden="1" w:unhideWhenUsed="1" w:qFormat="1"/>
     <w:lsdException w:name="Plain Table 1" w:uiPriority="41"/>
     <w:lsdException w:name="Plain Table 2" w:uiPriority="42"/>
     <w:lsdException w:name="Plain Table 3" w:uiPriority="43"/>
@@ -12193,6 +12182,9 @@
     <w:lsdException w:name="List Table 7 Colorful Accent 6" w:uiPriority="52"/>
     <w:lsdException w:name="Mention" w:semiHidden="1" w:uiPriority="99" w:unhideWhenUsed="1"/>
     <w:lsdException w:name="Smart Hyperlink" w:semiHidden="1" w:uiPriority="99" w:unhideWhenUsed="1"/>
+    <w:lsdException w:name="Hashtag" w:semiHidden="1" w:uiPriority="99" w:unhideWhenUsed="1"/>
+    <w:lsdException w:name="Unresolved Mention" w:semiHidden="1" w:uiPriority="99" w:unhideWhenUsed="1"/>
+    <w:lsdException w:name="Smart Link" w:semiHidden="1" w:uiPriority="99" w:unhideWhenUsed="1"/>
   </w:latentStyles>
   <w:style w:type="paragraph" w:default="1" w:styleId="Normal">
     <w:name w:val="Normal"/>
@@ -12874,7 +12866,6 @@
     </w:rPr>
     <w:tblPr>
       <w:tblStyleRowBandSize w:val="1"/>
-      <w:tblInd w:w="0" w:type="dxa"/>
       <w:tblBorders>
         <w:top w:val="single" w:sz="4" w:space="0" w:color="6F97C7"/>
         <w:left w:val="single" w:sz="4" w:space="0" w:color="6F97C7"/>
@@ -12884,9 +12875,7 @@
         <w:insideV w:val="single" w:sz="4" w:space="0" w:color="6F97C7"/>
       </w:tblBorders>
       <w:tblCellMar>
-        <w:top w:w="0" w:type="dxa"/>
         <w:left w:w="115" w:type="dxa"/>
-        <w:bottom w:w="0" w:type="dxa"/>
         <w:right w:w="115" w:type="dxa"/>
       </w:tblCellMar>
     </w:tblPr>
@@ -13037,7 +13026,6 @@
     <w:tblPr>
       <w:tblStyleRowBandSize w:val="1"/>
       <w:tblStyleColBandSize w:val="1"/>
-      <w:tblInd w:w="0" w:type="dxa"/>
       <w:tblBorders>
         <w:top w:val="single" w:sz="4" w:space="0" w:color="E5B8B7" w:themeColor="accent2" w:themeTint="66"/>
         <w:left w:val="single" w:sz="4" w:space="0" w:color="E5B8B7" w:themeColor="accent2" w:themeTint="66"/>
@@ -13046,12 +13034,6 @@
         <w:insideH w:val="single" w:sz="4" w:space="0" w:color="E5B8B7" w:themeColor="accent2" w:themeTint="66"/>
         <w:insideV w:val="single" w:sz="4" w:space="0" w:color="E5B8B7" w:themeColor="accent2" w:themeTint="66"/>
       </w:tblBorders>
-      <w:tblCellMar>
-        <w:top w:w="0" w:type="dxa"/>
-        <w:left w:w="108" w:type="dxa"/>
-        <w:bottom w:w="0" w:type="dxa"/>
-        <w:right w:w="108" w:type="dxa"/>
-      </w:tblCellMar>
     </w:tblPr>
     <w:tblStylePr w:type="firstRow">
       <w:rPr>
@@ -13126,7 +13108,6 @@
     <w:tblPr>
       <w:tblStyleRowBandSize w:val="1"/>
       <w:tblStyleColBandSize w:val="1"/>
-      <w:tblInd w:w="0" w:type="dxa"/>
       <w:tblBorders>
         <w:top w:val="single" w:sz="4" w:space="0" w:color="999999" w:themeColor="text1" w:themeTint="66"/>
         <w:left w:val="single" w:sz="4" w:space="0" w:color="999999" w:themeColor="text1" w:themeTint="66"/>
@@ -13135,12 +13116,6 @@
         <w:insideH w:val="single" w:sz="4" w:space="0" w:color="999999" w:themeColor="text1" w:themeTint="66"/>
         <w:insideV w:val="single" w:sz="4" w:space="0" w:color="999999" w:themeColor="text1" w:themeTint="66"/>
       </w:tblBorders>
-      <w:tblCellMar>
-        <w:top w:w="0" w:type="dxa"/>
-        <w:left w:w="108" w:type="dxa"/>
-        <w:bottom w:w="0" w:type="dxa"/>
-        <w:right w:w="108" w:type="dxa"/>
-      </w:tblCellMar>
     </w:tblPr>
     <w:tblStylePr w:type="firstRow">
       <w:rPr>
@@ -13189,24 +13164,11 @@
       <w:bCs/>
     </w:rPr>
   </w:style>
-  <w:style w:type="character" w:customStyle="1" w:styleId="UnresolvedMention">
-    <w:name w:val="Unresolved Mention"/>
-    <w:basedOn w:val="DefaultParagraphFont"/>
-    <w:uiPriority w:val="99"/>
-    <w:semiHidden/>
-    <w:unhideWhenUsed/>
-    <w:rsid w:val="00341689"/>
-    <w:rPr>
-      <w:color w:val="605E5C"/>
-      <w:shd w:val="clear" w:color="auto" w:fill="E1DFDD"/>
-    </w:rPr>
-  </w:style>
   <w:style w:type="table" w:styleId="TableGrid">
     <w:name w:val="Table Grid"/>
     <w:basedOn w:val="TableNormal"/>
     <w:rsid w:val="003E6FB7"/>
     <w:tblPr>
-      <w:tblInd w:w="0" w:type="dxa"/>
       <w:tblBorders>
         <w:top w:val="single" w:sz="4" w:space="0" w:color="auto"/>
         <w:left w:val="single" w:sz="4" w:space="0" w:color="auto"/>
@@ -13215,12 +13177,6 @@
         <w:insideH w:val="single" w:sz="4" w:space="0" w:color="auto"/>
         <w:insideV w:val="single" w:sz="4" w:space="0" w:color="auto"/>
       </w:tblBorders>
-      <w:tblCellMar>
-        <w:top w:w="0" w:type="dxa"/>
-        <w:left w:w="108" w:type="dxa"/>
-        <w:bottom w:w="0" w:type="dxa"/>
-        <w:right w:w="108" w:type="dxa"/>
-      </w:tblCellMar>
     </w:tblPr>
   </w:style>
   <w:style w:type="table" w:styleId="GridTable4-Accent1">
@@ -13231,7 +13187,6 @@
     <w:tblPr>
       <w:tblStyleRowBandSize w:val="1"/>
       <w:tblStyleColBandSize w:val="1"/>
-      <w:tblInd w:w="0" w:type="dxa"/>
       <w:tblBorders>
         <w:top w:val="single" w:sz="4" w:space="0" w:color="95B3D7" w:themeColor="accent1" w:themeTint="99"/>
         <w:left w:val="single" w:sz="4" w:space="0" w:color="95B3D7" w:themeColor="accent1" w:themeTint="99"/>
@@ -13240,12 +13195,6 @@
         <w:insideH w:val="single" w:sz="4" w:space="0" w:color="95B3D7" w:themeColor="accent1" w:themeTint="99"/>
         <w:insideV w:val="single" w:sz="4" w:space="0" w:color="95B3D7" w:themeColor="accent1" w:themeTint="99"/>
       </w:tblBorders>
-      <w:tblCellMar>
-        <w:top w:w="0" w:type="dxa"/>
-        <w:left w:w="108" w:type="dxa"/>
-        <w:bottom w:w="0" w:type="dxa"/>
-        <w:right w:w="108" w:type="dxa"/>
-      </w:tblCellMar>
     </w:tblPr>
     <w:tblStylePr w:type="firstRow">
       <w:rPr>
@@ -13378,6 +13327,18 @@
     <w:rPr>
       <w:color w:val="800080" w:themeColor="followedHyperlink"/>
       <w:u w:val="single"/>
+    </w:rPr>
+  </w:style>
+  <w:style w:type="character" w:customStyle="1" w:styleId="UnresolvedMention1">
+    <w:name w:val="Unresolved Mention1"/>
+    <w:basedOn w:val="DefaultParagraphFont"/>
+    <w:uiPriority w:val="99"/>
+    <w:semiHidden/>
+    <w:unhideWhenUsed/>
+    <w:rsid w:val="00C77E05"/>
+    <w:rPr>
+      <w:color w:val="605E5C"/>
+      <w:shd w:val="clear" w:color="auto" w:fill="E1DFDD"/>
     </w:rPr>
   </w:style>
 </w:styles>
@@ -13671,7 +13632,7 @@
 </file>
 
 <file path=customXml/itemProps1.xml><?xml version="1.0" encoding="utf-8"?>
-<ds:datastoreItem xmlns:ds="http://schemas.openxmlformats.org/officeDocument/2006/customXml" ds:itemID="{AC99A271-DBAE-AC49-9A07-887DAEE49F7A}">
+<ds:datastoreItem xmlns:ds="http://schemas.openxmlformats.org/officeDocument/2006/customXml" ds:itemID="{5171D603-9741-474B-9491-551D50ABF5FD}">
   <ds:schemaRefs>
     <ds:schemaRef ds:uri="http://schemas.openxmlformats.org/officeDocument/2006/bibliography"/>
   </ds:schemaRefs>

</xml_diff>

<commit_message>
Thêm ước lượng thời gian dự án
</commit_message>
<xml_diff>
--- a/docs/BTL.docx
+++ b/docs/BTL.docx
@@ -18,15 +18,15 @@
         <w:rPr>
           <w:b/>
           <w:i/>
-          <w:noProof/>
           <w:color w:val="2A62A6"/>
           <w:sz w:val="32"/>
           <w:szCs w:val="32"/>
+          <w:lang w:eastAsia="en-US" w:bidi="ar-SA"/>
         </w:rPr>
         <mc:AlternateContent>
           <mc:Choice Requires="wps">
             <w:drawing>
-              <wp:anchor distT="0" distB="0" distL="114300" distR="114300" simplePos="0" relativeHeight="251660288" behindDoc="0" locked="0" layoutInCell="1" allowOverlap="1" wp14:anchorId="3470755F" wp14:editId="49E2A737">
+              <wp:anchor distT="0" distB="0" distL="114300" distR="114300" simplePos="0" relativeHeight="251658240" behindDoc="0" locked="0" layoutInCell="1" allowOverlap="1" wp14:anchorId="3470755F" wp14:editId="49E2A737">
                 <wp:simplePos x="0" y="0"/>
                 <wp:positionH relativeFrom="column">
                   <wp:posOffset>-84952</wp:posOffset>
@@ -93,13 +93,13 @@
               </wp:anchor>
             </w:drawing>
           </mc:Choice>
-          <mc:Fallback xmlns:a14="http://schemas.microsoft.com/office/drawing/2010/main" xmlns:pic="http://schemas.openxmlformats.org/drawingml/2006/picture" xmlns:a="http://schemas.openxmlformats.org/drawingml/2006/main">
-            <w:pict w14:anchorId="72385B52">
-              <v:shapetype id="_x0000_t202" coordsize="21600,21600" o:spt="202" path="m,l,21600r21600,l21600,xe" w14:anchorId="3470755F">
+          <mc:Fallback>
+            <w:pict>
+              <v:shapetype w14:anchorId="3470755F" id="_x0000_t202" coordsize="21600,21600" o:spt="202" path="m,l,21600r21600,l21600,xe">
                 <v:stroke joinstyle="miter"/>
                 <v:path gradientshapeok="t" o:connecttype="rect"/>
               </v:shapetype>
-              <v:shape id="Text Box 11" style="position:absolute;left:0;text-align:left;margin-left:-6.7pt;margin-top:-1.8pt;width:130.25pt;height:45.1pt;z-index:251660288;visibility:visible;mso-wrap-style:square;mso-wrap-distance-left:9pt;mso-wrap-distance-top:0;mso-wrap-distance-right:9pt;mso-wrap-distance-bottom:0;mso-position-horizontal:absolute;mso-position-horizontal-relative:text;mso-position-vertical:absolute;mso-position-vertical-relative:text;v-text-anchor:top" o:spid="_x0000_s1026" fillcolor="white [3201]" strokeweight=".5pt" type="#_x0000_t202" o:gfxdata="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">
+              <v:shape id="Text Box 11" o:spid="_x0000_s1026" type="#_x0000_t202" style="position:absolute;left:0;text-align:left;margin-left:-6.7pt;margin-top:-1.8pt;width:130.25pt;height:45.1pt;z-index:251658240;visibility:visible;mso-wrap-style:square;mso-wrap-distance-left:9pt;mso-wrap-distance-top:0;mso-wrap-distance-right:9pt;mso-wrap-distance-bottom:0;mso-position-horizontal:absolute;mso-position-horizontal-relative:text;mso-position-vertical:absolute;mso-position-vertical-relative:text;v-text-anchor:top" o:gfxdata="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" fillcolor="white [3201]" strokeweight=".5pt">
                 <v:textbox>
                   <w:txbxContent>
                     <w:p>
@@ -2243,7 +2243,21 @@
             <w:rStyle w:val="Hyperlink"/>
             <w:noProof/>
           </w:rPr>
-          <w:t>Phân tích thiết kế</w:t>
+          <w:t>Phân tích</w:t>
+        </w:r>
+        <w:r>
+          <w:rPr>
+            <w:rStyle w:val="Hyperlink"/>
+            <w:noProof/>
+          </w:rPr>
+          <w:t xml:space="preserve"> </w:t>
+        </w:r>
+        <w:r>
+          <w:rPr>
+            <w:rStyle w:val="Hyperlink"/>
+            <w:noProof/>
+          </w:rPr>
+          <w:t>thiết kế</w:t>
         </w:r>
         <w:r>
           <w:rPr>
@@ -3429,13 +3443,13 @@
       </w:pPr>
       <w:r>
         <w:rPr>
-          <w:noProof/>
+          <w:lang w:eastAsia="en-US" w:bidi="ar-SA"/>
         </w:rPr>
         <w:drawing>
-          <wp:inline distT="0" distB="0" distL="0" distR="0" wp14:anchorId="74474866" wp14:editId="0693E056">
+          <wp:inline distT="0" distB="0" distL="0" distR="0" wp14:anchorId="74474866" wp14:editId="04EB3166">
             <wp:extent cx="2880625" cy="908935"/>
             <wp:effectExtent l="0" t="0" r="0" b="5715"/>
-            <wp:docPr id="1" name="Picture 1"/>
+            <wp:docPr id="636378591" name="Picture 1"/>
             <wp:cNvGraphicFramePr>
               <a:graphicFrameLocks xmlns:a="http://schemas.openxmlformats.org/drawingml/2006/main" noChangeAspect="1"/>
             </wp:cNvGraphicFramePr>
@@ -3443,11 +3457,17 @@
               <a:graphicData uri="http://schemas.openxmlformats.org/drawingml/2006/picture">
                 <pic:pic xmlns:pic="http://schemas.openxmlformats.org/drawingml/2006/picture">
                   <pic:nvPicPr>
-                    <pic:cNvPr id="1" name=""/>
+                    <pic:cNvPr id="0" name="Picture 1"/>
                     <pic:cNvPicPr/>
                   </pic:nvPicPr>
                   <pic:blipFill>
-                    <a:blip r:embed="rId8"/>
+                    <a:blip r:embed="rId8">
+                      <a:extLst>
+                        <a:ext uri="{28A0092B-C50C-407E-A947-70E740481C1C}">
+                          <a14:useLocalDpi xmlns:a14="http://schemas.microsoft.com/office/drawing/2010/main" val="0"/>
+                        </a:ext>
+                      </a:extLst>
+                    </a:blip>
                     <a:stretch>
                       <a:fillRect/>
                     </a:stretch>
@@ -3455,7 +3475,7 @@
                   <pic:spPr>
                     <a:xfrm>
                       <a:off x="0" y="0"/>
-                      <a:ext cx="2917994" cy="920726"/>
+                      <a:ext cx="2880625" cy="908935"/>
                     </a:xfrm>
                     <a:prstGeom prst="rect">
                       <a:avLst/>
@@ -3773,13 +3793,13 @@
       </w:pPr>
       <w:r>
         <w:rPr>
-          <w:noProof/>
+          <w:lang w:eastAsia="en-US" w:bidi="ar-SA"/>
         </w:rPr>
         <w:drawing>
-          <wp:inline distT="0" distB="0" distL="0" distR="0" wp14:anchorId="5803104E" wp14:editId="01B72F42">
+          <wp:inline distT="0" distB="0" distL="0" distR="0" wp14:anchorId="5803104E" wp14:editId="01A078B7">
             <wp:extent cx="761120" cy="490816"/>
             <wp:effectExtent l="0" t="0" r="1270" b="5080"/>
-            <wp:docPr id="2" name="Picture 2"/>
+            <wp:docPr id="170249218" name="Picture 2"/>
             <wp:cNvGraphicFramePr>
               <a:graphicFrameLocks xmlns:a="http://schemas.openxmlformats.org/drawingml/2006/main" noChangeAspect="1"/>
             </wp:cNvGraphicFramePr>
@@ -3787,11 +3807,17 @@
               <a:graphicData uri="http://schemas.openxmlformats.org/drawingml/2006/picture">
                 <pic:pic xmlns:pic="http://schemas.openxmlformats.org/drawingml/2006/picture">
                   <pic:nvPicPr>
-                    <pic:cNvPr id="1" name=""/>
+                    <pic:cNvPr id="0" name="Picture 2"/>
                     <pic:cNvPicPr/>
                   </pic:nvPicPr>
                   <pic:blipFill>
-                    <a:blip r:embed="rId9"/>
+                    <a:blip r:embed="rId9">
+                      <a:extLst>
+                        <a:ext uri="{28A0092B-C50C-407E-A947-70E740481C1C}">
+                          <a14:useLocalDpi xmlns:a14="http://schemas.microsoft.com/office/drawing/2010/main" val="0"/>
+                        </a:ext>
+                      </a:extLst>
+                    </a:blip>
                     <a:stretch>
                       <a:fillRect/>
                     </a:stretch>
@@ -3799,7 +3825,7 @@
                   <pic:spPr>
                     <a:xfrm>
                       <a:off x="0" y="0"/>
-                      <a:ext cx="770881" cy="497111"/>
+                      <a:ext cx="761120" cy="490816"/>
                     </a:xfrm>
                     <a:prstGeom prst="rect">
                       <a:avLst/>
@@ -4165,13 +4191,13 @@
       </w:pPr>
       <w:r>
         <w:rPr>
-          <w:noProof/>
+          <w:lang w:eastAsia="en-US" w:bidi="ar-SA"/>
         </w:rPr>
         <w:drawing>
-          <wp:inline distT="0" distB="0" distL="0" distR="0" wp14:anchorId="0202A120" wp14:editId="5DE3375F">
+          <wp:inline distT="0" distB="0" distL="0" distR="0" wp14:anchorId="0202A120" wp14:editId="06A45D90">
             <wp:extent cx="2790908" cy="1711100"/>
             <wp:effectExtent l="0" t="0" r="0" b="0"/>
-            <wp:docPr id="4" name="Picture 4" descr="Image result for kanban"/>
+            <wp:docPr id="461423183" name="Picture 4" descr="Image result for kanban"/>
             <wp:cNvGraphicFramePr>
               <a:graphicFrameLocks xmlns:a="http://schemas.openxmlformats.org/drawingml/2006/main" noChangeAspect="1"/>
             </wp:cNvGraphicFramePr>
@@ -4179,10 +4205,8 @@
               <a:graphicData uri="http://schemas.openxmlformats.org/drawingml/2006/picture">
                 <pic:pic xmlns:pic="http://schemas.openxmlformats.org/drawingml/2006/picture">
                   <pic:nvPicPr>
-                    <pic:cNvPr id="0" name="Picture 1" descr="Image result for kanban"/>
-                    <pic:cNvPicPr>
-                      <a:picLocks noChangeAspect="1" noChangeArrowheads="1"/>
-                    </pic:cNvPicPr>
+                    <pic:cNvPr id="0" name="Picture 4"/>
+                    <pic:cNvPicPr/>
                   </pic:nvPicPr>
                   <pic:blipFill>
                     <a:blip r:embed="rId12" cstate="print">
@@ -4192,23 +4216,18 @@
                         </a:ext>
                       </a:extLst>
                     </a:blip>
-                    <a:srcRect/>
                     <a:stretch>
                       <a:fillRect/>
                     </a:stretch>
                   </pic:blipFill>
-                  <pic:spPr bwMode="auto">
+                  <pic:spPr>
                     <a:xfrm>
                       <a:off x="0" y="0"/>
-                      <a:ext cx="2815768" cy="1726342"/>
+                      <a:ext cx="2790908" cy="1711100"/>
                     </a:xfrm>
                     <a:prstGeom prst="rect">
                       <a:avLst/>
                     </a:prstGeom>
-                    <a:noFill/>
-                    <a:ln>
-                      <a:noFill/>
-                    </a:ln>
                   </pic:spPr>
                 </pic:pic>
               </a:graphicData>
@@ -4343,7 +4362,7 @@
       </w:pPr>
       <w:r>
         <w:rPr>
-          <w:noProof/>
+          <w:lang w:eastAsia="en-US" w:bidi="ar-SA"/>
         </w:rPr>
         <mc:AlternateContent>
           <mc:Choice Requires="wpc">
@@ -4411,7 +4430,7 @@
               </wp:inline>
             </w:drawing>
           </mc:Choice>
-          <mc:Fallback xmlns:a14="http://schemas.microsoft.com/office/drawing/2010/main" xmlns:pic="http://schemas.openxmlformats.org/drawingml/2006/picture" xmlns:a="http://schemas.openxmlformats.org/drawingml/2006/main">
+          <mc:Fallback xmlns:a="http://schemas.openxmlformats.org/drawingml/2006/main" xmlns:pic="http://schemas.openxmlformats.org/drawingml/2006/picture" xmlns:a14="http://schemas.microsoft.com/office/drawing/2010/main">
             <w:pict w14:anchorId="142BAD98">
               <v:group id="Canvas 5" style="width:210.35pt;height:92.05pt;mso-position-horizontal-relative:char;mso-position-vertical-relative:line" coordsize="26714,11684" o:spid="_x0000_s1026" editas="canvas" w14:anchorId="456B0A6C" o:gfxdata="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">
                 <v:shapetype id="_x0000_t75" coordsize="21600,21600" filled="f" stroked="f" o:spt="75" o:preferrelative="t" path="m@4@5l@4@11@9@11@9@5xe">
@@ -6506,16 +6525,15 @@
       <w:pPr>
         <w:keepNext/>
       </w:pPr>
-      <w:bookmarkStart w:id="16" w:name="_GoBack"/>
-      <w:r>
-        <w:rPr>
-          <w:noProof/>
+      <w:r>
+        <w:rPr>
+          <w:lang w:eastAsia="en-US" w:bidi="ar-SA"/>
         </w:rPr>
         <w:drawing>
-          <wp:inline distT="0" distB="0" distL="0" distR="0" wp14:anchorId="5B993456" wp14:editId="71F18888">
-            <wp:extent cx="5575300" cy="4283710"/>
+          <wp:inline distT="0" distB="0" distL="0" distR="0" wp14:anchorId="5B993456" wp14:editId="024F4BCC">
+            <wp:extent cx="5575298" cy="4283710"/>
             <wp:effectExtent l="0" t="0" r="0" b="0"/>
-            <wp:docPr id="9" name="Picture 9"/>
+            <wp:docPr id="1717297090" name="Picture 9"/>
             <wp:cNvGraphicFramePr>
               <a:graphicFrameLocks xmlns:a="http://schemas.openxmlformats.org/drawingml/2006/main" noChangeAspect="1"/>
             </wp:cNvGraphicFramePr>
@@ -6523,7 +6541,7 @@
               <a:graphicData uri="http://schemas.openxmlformats.org/drawingml/2006/picture">
                 <pic:pic xmlns:pic="http://schemas.openxmlformats.org/drawingml/2006/picture">
                   <pic:nvPicPr>
-                    <pic:cNvPr id="9" name="WBS.png"/>
+                    <pic:cNvPr id="0" name="Picture 9"/>
                     <pic:cNvPicPr/>
                   </pic:nvPicPr>
                   <pic:blipFill>
@@ -6541,7 +6559,7 @@
                   <pic:spPr>
                     <a:xfrm>
                       <a:off x="0" y="0"/>
-                      <a:ext cx="5575300" cy="4283710"/>
+                      <a:ext cx="5575298" cy="4283710"/>
                     </a:xfrm>
                     <a:prstGeom prst="rect">
                       <a:avLst/>
@@ -6554,7 +6572,6 @@
         </w:drawing>
       </w:r>
     </w:p>
-    <w:bookmarkEnd w:id="16"/>
     <w:p>
       <w:pPr>
         <w:pStyle w:val="Caption"/>
@@ -6562,25 +6579,45 @@
       <w:r>
         <w:t xml:space="preserve">Figure </w:t>
       </w:r>
-      <w:fldSimple w:instr=" STYLEREF 1 \s ">
-        <w:r>
-          <w:rPr>
-            <w:noProof/>
-          </w:rPr>
-          <w:t>5</w:t>
-        </w:r>
-      </w:fldSimple>
+      <w:r>
+        <w:fldChar w:fldCharType="begin"/>
+      </w:r>
+      <w:r>
+        <w:instrText>STYLEREF 1 \s</w:instrText>
+      </w:r>
+      <w:r>
+        <w:fldChar w:fldCharType="separate"/>
+      </w:r>
+      <w:r>
+        <w:rPr>
+          <w:noProof/>
+        </w:rPr>
+        <w:t>5</w:t>
+      </w:r>
+      <w:r>
+        <w:fldChar w:fldCharType="end"/>
+      </w:r>
       <w:r>
         <w:noBreakHyphen/>
       </w:r>
-      <w:fldSimple w:instr=" SEQ Figure \* ARABIC \s 1 ">
-        <w:r>
-          <w:rPr>
-            <w:noProof/>
-          </w:rPr>
-          <w:t>1</w:t>
-        </w:r>
-      </w:fldSimple>
+      <w:r>
+        <w:fldChar w:fldCharType="begin"/>
+      </w:r>
+      <w:r>
+        <w:instrText>SEQ Figure \* ARABIC \s 1</w:instrText>
+      </w:r>
+      <w:r>
+        <w:fldChar w:fldCharType="separate"/>
+      </w:r>
+      <w:r>
+        <w:rPr>
+          <w:noProof/>
+        </w:rPr>
+        <w:t>1</w:t>
+      </w:r>
+      <w:r>
+        <w:fldChar w:fldCharType="end"/>
+      </w:r>
       <w:r>
         <w:t>: Biểu đồ WBS cho dự án</w:t>
       </w:r>
@@ -6589,55 +6626,19 @@
       <w:pPr>
         <w:pStyle w:val="Heading2"/>
       </w:pPr>
-      <w:bookmarkStart w:id="17" w:name="_Toc25660394"/>
+      <w:bookmarkStart w:id="16" w:name="_Toc25660394"/>
       <w:r>
         <w:lastRenderedPageBreak/>
         <w:t>Ước lượng thời gian</w:t>
       </w:r>
+      <w:bookmarkEnd w:id="16"/>
+    </w:p>
+    <w:p>
+      <w:r>
+        <w:t>Thời gian cần thiết làm dự án là trong khoảng 24-26 ngày.</w:t>
+      </w:r>
+      <w:bookmarkStart w:id="17" w:name="_GoBack"/>
       <w:bookmarkEnd w:id="17"/>
-    </w:p>
-    <w:p>
-      <w:pPr>
-        <w:rPr>
-          <w:i/>
-          <w:iCs/>
-        </w:rPr>
-      </w:pPr>
-      <w:r>
-        <w:rPr>
-          <w:i/>
-          <w:iCs/>
-        </w:rPr>
-        <w:t>Từ WBS</w:t>
-      </w:r>
-      <w:r>
-        <w:rPr>
-          <w:i/>
-          <w:iCs/>
-        </w:rPr>
-        <w:t xml:space="preserve"> x</w:t>
-      </w:r>
-      <w:r>
-        <w:rPr>
-          <w:i/>
-          <w:iCs/>
-        </w:rPr>
-        <w:t>ác định đường găng và c</w:t>
-      </w:r>
-      <w:r>
-        <w:rPr>
-          <w:i/>
-          <w:iCs/>
-        </w:rPr>
-        <w:t>ho biết thời gian cần thiết để làm dự án</w:t>
-      </w:r>
-      <w:r>
-        <w:rPr>
-          <w:i/>
-          <w:iCs/>
-        </w:rPr>
-        <w:t>.</w:t>
-      </w:r>
     </w:p>
     <w:p>
       <w:pPr>
@@ -6849,6 +6850,31 @@
       <w:bookmarkEnd w:id="22"/>
     </w:p>
     <w:p>
+      <w:r>
+        <w:rPr>
+          <w:lang w:eastAsia="en-US" w:bidi="ar-SA"/>
+        </w:rPr>
+        <w:t xml:space="preserve">Về phần cứng, mỗi </w:t>
+      </w:r>
+      <w:r>
+        <w:t>con tàu bowling tích hợp một bộ điều khiển cho phép định vị đường ray, nhận tín hiệu điều khiển và điều hướng di chuyển. Một máy tính hoạt động trong mạng nội bộ với các con tàu bowling làm nhiệm vụ điều khiển tàu bowling và có khả năng giám sát được hoạt động của chúng.</w:t>
+      </w:r>
+    </w:p>
+    <w:p/>
+    <w:p>
+      <w:r>
+        <w:t xml:space="preserve">Về phần mềm, mô hình sử dụng thích hợp là mô hình Socket. </w:t>
+      </w:r>
+      <w:r>
+        <w:t>Máy chủ server tiếp nhận các yêu cầu kết nối từ Socket Client và giữ liên lạc với các Socket Client. Các Socket Client chính là phần mềm chạy trên bộ điều khiển của mỗi con tàu bowling.</w:t>
+      </w:r>
+    </w:p>
+    <w:p>
+      <w:r>
+        <w:t>Hệ thống được triển khai trên mạng LAN (Wifi) của nhà máy, không có kết nối Internet bên ngoài. Máy tính chạy giao diện điều khiển, giám sát chạy trên Windows 10.</w:t>
+      </w:r>
+    </w:p>
+    <w:p>
       <w:pPr>
         <w:pStyle w:val="Heading2"/>
         <w:rPr>
@@ -6866,6 +6892,13 @@
     </w:p>
     <w:p>
       <w:pPr>
+        <w:rPr>
+          <w:lang w:eastAsia="en-US" w:bidi="ar-SA"/>
+        </w:rPr>
+      </w:pPr>
+    </w:p>
+    <w:p>
+      <w:pPr>
         <w:pStyle w:val="Heading2"/>
         <w:rPr>
           <w:lang w:eastAsia="en-US" w:bidi="ar-SA"/>
@@ -6880,6 +6913,7 @@
       </w:r>
       <w:bookmarkEnd w:id="24"/>
     </w:p>
+    <w:p/>
     <w:p>
       <w:pPr>
         <w:pStyle w:val="Heading2"/>
@@ -6892,6 +6926,7 @@
         <w:rPr>
           <w:lang w:eastAsia="en-US" w:bidi="ar-SA"/>
         </w:rPr>
+        <w:lastRenderedPageBreak/>
         <w:t>Mạng</w:t>
       </w:r>
       <w:bookmarkEnd w:id="25"/>
@@ -7060,7 +7095,6 @@
         <w:ind w:left="720"/>
       </w:pPr>
       <w:r>
-        <w:lastRenderedPageBreak/>
         <w:tab/>
       </w:r>
     </w:p>
@@ -7340,6 +7374,7 @@
         </w:numPr>
       </w:pPr>
       <w:r>
+        <w:lastRenderedPageBreak/>
         <w:t xml:space="preserve">Số task </w:t>
       </w:r>
       <w:r>
@@ -7442,6 +7477,13 @@
     </w:p>
     <w:p/>
   </w:endnote>
+  <w:endnote w:type="continuationNotice" w:id="1">
+    <w:p>
+      <w:pPr>
+        <w:spacing w:after="0" w:line="240" w:lineRule="auto"/>
+      </w:pPr>
+    </w:p>
+  </w:endnote>
 </w:endnotes>
 </file>
 
@@ -7586,14 +7628,7 @@
         <w:i/>
         <w:color w:val="003366"/>
       </w:rPr>
-      <w:t>50</w:t>
-    </w:r>
-    <w:r>
-      <w:rPr>
-        <w:i/>
-        <w:color w:val="003366"/>
-      </w:rPr>
-      <w:t>4</w:t>
+      <w:t>504</w:t>
     </w:r>
     <w:r>
       <w:rPr>
@@ -7668,14 +7703,7 @@
         <w:i/>
         <w:color w:val="003366"/>
       </w:rPr>
-      <w:t>soict</w:t>
-    </w:r>
-    <w:r>
-      <w:rPr>
-        <w:i/>
-        <w:color w:val="003366"/>
-      </w:rPr>
-      <w:t>.hust.edu.vn</w:t>
+      <w:t>soict.hust.edu.vn</w:t>
     </w:r>
   </w:p>
   <w:p>
@@ -7865,6 +7893,13 @@
       </w:r>
     </w:p>
     <w:p/>
+  </w:footnote>
+  <w:footnote w:type="continuationNotice" w:id="1">
+    <w:p>
+      <w:pPr>
+        <w:spacing w:after="0" w:line="240" w:lineRule="auto"/>
+      </w:pPr>
+    </w:p>
   </w:footnote>
 </w:footnotes>
 </file>
@@ -7949,15 +7984,15 @@
       <w:rPr>
         <w:b/>
         <w:i/>
-        <w:noProof/>
         <w:color w:val="2A62A6"/>
         <w:sz w:val="32"/>
         <w:szCs w:val="32"/>
+        <w:lang w:eastAsia="en-US" w:bidi="ar-SA"/>
       </w:rPr>
       <mc:AlternateContent>
         <mc:Choice Requires="wps">
           <w:drawing>
-            <wp:anchor distT="0" distB="0" distL="114300" distR="114300" simplePos="0" relativeHeight="251659264" behindDoc="0" locked="0" layoutInCell="1" allowOverlap="1" wp14:anchorId="2A850F9D" wp14:editId="5974689E">
+            <wp:anchor distT="0" distB="0" distL="114300" distR="114300" simplePos="0" relativeHeight="251658243" behindDoc="0" locked="0" layoutInCell="1" allowOverlap="1" wp14:anchorId="2A850F9D" wp14:editId="5974689E">
               <wp:simplePos x="0" y="0"/>
               <wp:positionH relativeFrom="margin">
                 <wp:posOffset>-991097</wp:posOffset>
@@ -8032,13 +8067,13 @@
             </wp:anchor>
           </w:drawing>
         </mc:Choice>
-        <mc:Fallback xmlns:a="http://schemas.openxmlformats.org/drawingml/2006/main">
-          <w:pict w14:anchorId="7BF3754B">
-            <v:shapetype id="_x0000_t202" coordsize="21600,21600" o:spt="202" path="m,l,21600r21600,l21600,xe" w14:anchorId="2A850F9D">
+        <mc:Fallback>
+          <w:pict>
+            <v:shapetype w14:anchorId="2A850F9D" id="_x0000_t202" coordsize="21600,21600" o:spt="202" path="m,l,21600r21600,l21600,xe">
               <v:stroke joinstyle="miter"/>
               <v:path gradientshapeok="t" o:connecttype="rect"/>
             </v:shapetype>
-            <v:shape id="Text Box 14" style="position:absolute;left:0;text-align:left;margin-left:-78.05pt;margin-top:-10.3pt;width:71.35pt;height:30.7pt;z-index:251659264;visibility:visible;mso-wrap-style:square;mso-width-percent:0;mso-height-percent:0;mso-wrap-distance-left:9pt;mso-wrap-distance-top:0;mso-wrap-distance-right:9pt;mso-wrap-distance-bottom:0;mso-position-horizontal:absolute;mso-position-horizontal-relative:margin;mso-position-vertical:absolute;mso-position-vertical-relative:text;mso-width-percent:0;mso-height-percent:0;mso-width-relative:margin;mso-height-relative:margin;v-text-anchor:top" o:spid="_x0000_s1027" fillcolor="white [3201]" strokeweight=".5pt" type="#_x0000_t202" o:gfxdata="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">
+            <v:shape id="Text Box 14" o:spid="_x0000_s1027" type="#_x0000_t202" style="position:absolute;left:0;text-align:left;margin-left:-78.05pt;margin-top:-10.3pt;width:71.35pt;height:30.7pt;z-index:251658243;visibility:visible;mso-wrap-style:square;mso-width-percent:0;mso-height-percent:0;mso-wrap-distance-left:9pt;mso-wrap-distance-top:0;mso-wrap-distance-right:9pt;mso-wrap-distance-bottom:0;mso-position-horizontal:absolute;mso-position-horizontal-relative:margin;mso-position-vertical:absolute;mso-position-vertical-relative:text;mso-width-percent:0;mso-height-percent:0;mso-width-relative:margin;mso-height-relative:margin;v-text-anchor:top" o:gfxdata="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" fillcolor="white [3201]" strokeweight=".5pt">
               <v:textbox>
                 <w:txbxContent>
                   <w:p>
@@ -11896,7 +11931,7 @@
     <w:lsdException w:name="Title" w:qFormat="1"/>
     <w:lsdException w:name="Closing" w:semiHidden="1" w:unhideWhenUsed="1"/>
     <w:lsdException w:name="Signature" w:semiHidden="1" w:unhideWhenUsed="1"/>
-    <w:lsdException w:name="Default Paragraph Font" w:semiHidden="1" w:unhideWhenUsed="1"/>
+    <w:lsdException w:name="Default Paragraph Font" w:semiHidden="1" w:uiPriority="1" w:unhideWhenUsed="1"/>
     <w:lsdException w:name="Body Text" w:semiHidden="1" w:unhideWhenUsed="1"/>
     <w:lsdException w:name="Body Text Indent" w:semiHidden="1" w:unhideWhenUsed="1"/>
     <w:lsdException w:name="List Continue" w:semiHidden="1" w:unhideWhenUsed="1"/>
@@ -11934,7 +11969,7 @@
     <w:lsdException w:name="HTML Variable" w:semiHidden="1" w:unhideWhenUsed="1"/>
     <w:lsdException w:name="Normal Table" w:semiHidden="1" w:unhideWhenUsed="1"/>
     <w:lsdException w:name="annotation subject" w:semiHidden="1" w:unhideWhenUsed="1"/>
-    <w:lsdException w:name="No List" w:semiHidden="1" w:unhideWhenUsed="1"/>
+    <w:lsdException w:name="No List" w:semiHidden="1" w:uiPriority="99" w:unhideWhenUsed="1"/>
     <w:lsdException w:name="Outline List 1" w:semiHidden="1" w:unhideWhenUsed="1"/>
     <w:lsdException w:name="Outline List 2" w:semiHidden="1" w:unhideWhenUsed="1"/>
     <w:lsdException w:name="Outline List 3" w:semiHidden="1" w:unhideWhenUsed="1"/>
@@ -11982,8 +12017,8 @@
     <w:lsdException w:name="Table Web 3" w:semiHidden="1" w:unhideWhenUsed="1"/>
     <w:lsdException w:name="Balloon Text" w:semiHidden="1" w:unhideWhenUsed="1"/>
     <w:lsdException w:name="Table Theme" w:semiHidden="1" w:unhideWhenUsed="1"/>
-    <w:lsdException w:name="Placeholder Text" w:semiHidden="1" w:uiPriority="99"/>
-    <w:lsdException w:name="No Spacing" w:uiPriority="1" w:qFormat="1"/>
+    <w:lsdException w:name="Placeholder Text" w:semiHidden="1"/>
+    <w:lsdException w:name="No Spacing" w:qFormat="1"/>
     <w:lsdException w:name="Light Shading" w:uiPriority="60"/>
     <w:lsdException w:name="Light List" w:uiPriority="61"/>
     <w:lsdException w:name="Light Grid" w:uiPriority="62"/>
@@ -12005,7 +12040,7 @@
     <w:lsdException w:name="Medium Shading 2 Accent 1" w:uiPriority="64"/>
     <w:lsdException w:name="Medium List 1 Accent 1" w:uiPriority="65"/>
     <w:lsdException w:name="Revision" w:semiHidden="1" w:uiPriority="99"/>
-    <w:lsdException w:name="List Paragraph" w:uiPriority="34" w:qFormat="1"/>
+    <w:lsdException w:name="List Paragraph" w:qFormat="1"/>
     <w:lsdException w:name="Quote" w:uiPriority="29" w:qFormat="1"/>
     <w:lsdException w:name="Intense Quote" w:uiPriority="30" w:qFormat="1"/>
     <w:lsdException w:name="Medium List 2 Accent 1" w:uiPriority="66"/>
@@ -12092,7 +12127,7 @@
     <w:lsdException w:name="Intense Reference" w:uiPriority="32" w:qFormat="1"/>
     <w:lsdException w:name="Book Title" w:uiPriority="33" w:qFormat="1"/>
     <w:lsdException w:name="Bibliography" w:semiHidden="1" w:uiPriority="37" w:unhideWhenUsed="1"/>
-    <w:lsdException w:name="TOC Heading" w:semiHidden="1" w:uiPriority="39" w:unhideWhenUsed="1" w:qFormat="1"/>
+    <w:lsdException w:name="TOC Heading" w:semiHidden="1" w:unhideWhenUsed="1" w:qFormat="1"/>
     <w:lsdException w:name="Plain Table 1" w:uiPriority="41"/>
     <w:lsdException w:name="Plain Table 2" w:uiPriority="42"/>
     <w:lsdException w:name="Plain Table 3" w:uiPriority="43"/>
@@ -13181,18 +13216,6 @@
       <w:bCs/>
     </w:rPr>
   </w:style>
-  <w:style w:type="character" w:styleId="UnresolvedMention">
-    <w:name w:val="Unresolved Mention"/>
-    <w:basedOn w:val="DefaultParagraphFont"/>
-    <w:uiPriority w:val="99"/>
-    <w:semiHidden/>
-    <w:unhideWhenUsed/>
-    <w:rsid w:val="00341689"/>
-    <w:rPr>
-      <w:color w:val="605E5C"/>
-      <w:shd w:val="clear" w:color="auto" w:fill="E1DFDD"/>
-    </w:rPr>
-  </w:style>
   <w:style w:type="table" w:styleId="TableGrid">
     <w:name w:val="Table Grid"/>
     <w:basedOn w:val="TableNormal"/>
@@ -13356,6 +13379,18 @@
     <w:rPr>
       <w:color w:val="800080" w:themeColor="followedHyperlink"/>
       <w:u w:val="single"/>
+    </w:rPr>
+  </w:style>
+  <w:style w:type="character" w:customStyle="1" w:styleId="UnresolvedMention1">
+    <w:name w:val="Unresolved Mention1"/>
+    <w:basedOn w:val="DefaultParagraphFont"/>
+    <w:uiPriority w:val="99"/>
+    <w:semiHidden/>
+    <w:unhideWhenUsed/>
+    <w:rsid w:val="00C77E05"/>
+    <w:rPr>
+      <w:color w:val="605E5C"/>
+      <w:shd w:val="clear" w:color="auto" w:fill="E1DFDD"/>
     </w:rPr>
   </w:style>
 </w:styles>
@@ -13649,7 +13684,7 @@
 </file>
 
 <file path=customXml/itemProps1.xml><?xml version="1.0" encoding="utf-8"?>
-<ds:datastoreItem xmlns:ds="http://schemas.openxmlformats.org/officeDocument/2006/customXml" ds:itemID="{80DCFCB7-6E14-0540-A538-699AD601BA86}">
+<ds:datastoreItem xmlns:ds="http://schemas.openxmlformats.org/officeDocument/2006/customXml" ds:itemID="{A1D51487-456D-5442-8516-5AE54A0F30C8}">
   <ds:schemaRefs>
     <ds:schemaRef ds:uri="http://schemas.openxmlformats.org/officeDocument/2006/bibliography"/>
   </ds:schemaRefs>

</xml_diff>

<commit_message>
Thêm ước lượng rủi ro cho dự án
</commit_message>
<xml_diff>
--- a/docs/BTL.docx
+++ b/docs/BTL.docx
@@ -18,6 +18,7 @@
         <w:rPr>
           <w:b/>
           <w:i/>
+          <w:noProof/>
           <w:color w:val="2A62A6"/>
           <w:sz w:val="32"/>
           <w:szCs w:val="32"/>
@@ -2243,21 +2244,7 @@
             <w:rStyle w:val="Hyperlink"/>
             <w:noProof/>
           </w:rPr>
-          <w:t>Phân tích</w:t>
-        </w:r>
-        <w:r>
-          <w:rPr>
-            <w:rStyle w:val="Hyperlink"/>
-            <w:noProof/>
-          </w:rPr>
-          <w:t xml:space="preserve"> </w:t>
-        </w:r>
-        <w:r>
-          <w:rPr>
-            <w:rStyle w:val="Hyperlink"/>
-            <w:noProof/>
-          </w:rPr>
-          <w:t>thiết kế</w:t>
+          <w:t>Phân tích thiết kế</w:t>
         </w:r>
         <w:r>
           <w:rPr>
@@ -3443,6 +3430,7 @@
       </w:pPr>
       <w:r>
         <w:rPr>
+          <w:noProof/>
           <w:lang w:eastAsia="en-US" w:bidi="ar-SA"/>
         </w:rPr>
         <w:drawing>
@@ -3793,6 +3781,7 @@
       </w:pPr>
       <w:r>
         <w:rPr>
+          <w:noProof/>
           <w:lang w:eastAsia="en-US" w:bidi="ar-SA"/>
         </w:rPr>
         <w:drawing>
@@ -4191,6 +4180,7 @@
       </w:pPr>
       <w:r>
         <w:rPr>
+          <w:noProof/>
           <w:lang w:eastAsia="en-US" w:bidi="ar-SA"/>
         </w:rPr>
         <w:drawing>
@@ -4362,6 +4352,7 @@
       </w:pPr>
       <w:r>
         <w:rPr>
+          <w:noProof/>
           <w:lang w:eastAsia="en-US" w:bidi="ar-SA"/>
         </w:rPr>
         <mc:AlternateContent>
@@ -4430,7 +4421,7 @@
               </wp:inline>
             </w:drawing>
           </mc:Choice>
-          <mc:Fallback xmlns:a="http://schemas.openxmlformats.org/drawingml/2006/main" xmlns:pic="http://schemas.openxmlformats.org/drawingml/2006/picture" xmlns:a14="http://schemas.microsoft.com/office/drawing/2010/main">
+          <mc:Fallback xmlns:a14="http://schemas.microsoft.com/office/drawing/2010/main" xmlns:pic="http://schemas.openxmlformats.org/drawingml/2006/picture" xmlns:a="http://schemas.openxmlformats.org/drawingml/2006/main" xmlns:mv="urn:schemas-microsoft-com:mac:vml" xmlns:mo="http://schemas.microsoft.com/office/mac/office/2008/main">
             <w:pict w14:anchorId="142BAD98">
               <v:group id="Canvas 5" style="width:210.35pt;height:92.05pt;mso-position-horizontal-relative:char;mso-position-vertical-relative:line" coordsize="26714,11684" o:spid="_x0000_s1026" editas="canvas" w14:anchorId="456B0A6C" o:gfxdata="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">
                 <v:shapetype id="_x0000_t75" coordsize="21600,21600" filled="f" stroked="f" o:spt="75" o:preferrelative="t" path="m@4@5l@4@11@9@11@9@5xe">
@@ -5741,10 +5732,9 @@
         <w:sectPr>
           <w:headerReference w:type="even" r:id="rId13"/>
           <w:headerReference w:type="default" r:id="rId14"/>
-          <w:footerReference w:type="even" r:id="rId15"/>
-          <w:footerReference w:type="default" r:id="rId16"/>
-          <w:headerReference w:type="first" r:id="rId17"/>
-          <w:footerReference w:type="first" r:id="rId18"/>
+          <w:footerReference w:type="default" r:id="rId15"/>
+          <w:headerReference w:type="first" r:id="rId16"/>
+          <w:footerReference w:type="first" r:id="rId17"/>
           <w:footnotePr>
             <w:pos w:val="beneathText"/>
           </w:footnotePr>
@@ -6266,7 +6256,7 @@
         </w:numPr>
       </w:pPr>
       <w:r>
-        <w:t>Sử dụng mạng nội bộ, không kết nối với mạng bên ngoài</w:t>
+        <w:t>Bảo mật cao, tránh tình trạng bị can thiệp từ các bên thứ 3.</w:t>
       </w:r>
     </w:p>
     <w:p>
@@ -6516,22 +6506,27 @@
         <w:pStyle w:val="Heading2"/>
       </w:pPr>
       <w:bookmarkStart w:id="15" w:name="_Toc25660393"/>
-      <w:r>
+      <w:bookmarkStart w:id="16" w:name="_GoBack"/>
+      <w:r>
+        <w:lastRenderedPageBreak/>
         <w:t>Work Breakdown Structure</w:t>
       </w:r>
       <w:bookmarkEnd w:id="15"/>
     </w:p>
+    <w:bookmarkEnd w:id="16"/>
     <w:p>
       <w:pPr>
         <w:keepNext/>
-      </w:pPr>
-      <w:r>
-        <w:rPr>
+        <w:ind w:left="-1843"/>
+      </w:pPr>
+      <w:r>
+        <w:rPr>
+          <w:noProof/>
           <w:lang w:eastAsia="en-US" w:bidi="ar-SA"/>
         </w:rPr>
         <w:drawing>
-          <wp:inline distT="0" distB="0" distL="0" distR="0" wp14:anchorId="5B993456" wp14:editId="024F4BCC">
-            <wp:extent cx="5575298" cy="4283710"/>
+          <wp:inline distT="0" distB="0" distL="0" distR="0" wp14:anchorId="5B993456" wp14:editId="2CAE831B">
+            <wp:extent cx="7306733" cy="5453572"/>
             <wp:effectExtent l="0" t="0" r="0" b="0"/>
             <wp:docPr id="1717297090" name="Picture 9"/>
             <wp:cNvGraphicFramePr>
@@ -6544,7 +6539,122 @@
                     <pic:cNvPr id="0" name="Picture 9"/>
                     <pic:cNvPicPr/>
                   </pic:nvPicPr>
-                  <pic:blipFill>
+                  <pic:blipFill rotWithShape="1">
+                    <a:blip r:embed="rId18" cstate="print">
+                      <a:extLst>
+                        <a:ext uri="{28A0092B-C50C-407E-A947-70E740481C1C}">
+                          <a14:useLocalDpi xmlns:a14="http://schemas.microsoft.com/office/drawing/2010/main" val="0"/>
+                        </a:ext>
+                      </a:extLst>
+                    </a:blip>
+                    <a:srcRect l="3583" t="4956" r="3698" b="4976"/>
+                    <a:stretch/>
+                  </pic:blipFill>
+                  <pic:spPr bwMode="auto">
+                    <a:xfrm>
+                      <a:off x="0" y="0"/>
+                      <a:ext cx="7348518" cy="5484760"/>
+                    </a:xfrm>
+                    <a:prstGeom prst="rect">
+                      <a:avLst/>
+                    </a:prstGeom>
+                    <a:ln>
+                      <a:noFill/>
+                    </a:ln>
+                    <a:extLst>
+                      <a:ext uri="{53640926-AAD7-44D8-BBD7-CCE9431645EC}">
+                        <a14:shadowObscured xmlns:a14="http://schemas.microsoft.com/office/drawing/2010/main"/>
+                      </a:ext>
+                    </a:extLst>
+                  </pic:spPr>
+                </pic:pic>
+              </a:graphicData>
+            </a:graphic>
+          </wp:inline>
+        </w:drawing>
+      </w:r>
+    </w:p>
+    <w:p>
+      <w:pPr>
+        <w:pStyle w:val="Caption"/>
+      </w:pPr>
+      <w:r>
+        <w:t xml:space="preserve">Figure </w:t>
+      </w:r>
+      <w:fldSimple w:instr=" STYLEREF 1 \s ">
+        <w:r>
+          <w:rPr>
+            <w:noProof/>
+          </w:rPr>
+          <w:t>5</w:t>
+        </w:r>
+      </w:fldSimple>
+      <w:r>
+        <w:noBreakHyphen/>
+      </w:r>
+      <w:fldSimple w:instr=" SEQ Figure \* ARABIC \s 1 ">
+        <w:r>
+          <w:rPr>
+            <w:noProof/>
+          </w:rPr>
+          <w:t>1</w:t>
+        </w:r>
+      </w:fldSimple>
+      <w:r>
+        <w:t>: Biểu đồ WBS cho dự án</w:t>
+      </w:r>
+    </w:p>
+    <w:p>
+      <w:pPr>
+        <w:pStyle w:val="Heading2"/>
+      </w:pPr>
+      <w:bookmarkStart w:id="17" w:name="_Toc25660394"/>
+      <w:r>
+        <w:t>Ước lượng thời gian</w:t>
+      </w:r>
+      <w:bookmarkEnd w:id="17"/>
+    </w:p>
+    <w:p>
+      <w:r>
+        <w:t>Thời gian cần thiết làm dự án là trong khoảng 24-26 ngày.</w:t>
+      </w:r>
+    </w:p>
+    <w:p>
+      <w:pPr>
+        <w:pStyle w:val="Heading2"/>
+      </w:pPr>
+      <w:bookmarkStart w:id="18" w:name="_Toc25660395"/>
+      <w:r>
+        <w:lastRenderedPageBreak/>
+        <w:t>Ước lượng rủi ro</w:t>
+      </w:r>
+      <w:bookmarkEnd w:id="18"/>
+    </w:p>
+    <w:p>
+      <w:pPr>
+        <w:keepNext/>
+        <w:ind w:left="-1701"/>
+      </w:pPr>
+      <w:r>
+        <w:rPr>
+          <w:noProof/>
+        </w:rPr>
+        <w:drawing>
+          <wp:inline distT="0" distB="0" distL="0" distR="0" wp14:anchorId="72BA32B5" wp14:editId="0AE7D3FB">
+            <wp:extent cx="7213276" cy="2777067"/>
+            <wp:effectExtent l="0" t="0" r="635" b="4445"/>
+            <wp:docPr id="10" name="Picture 10"/>
+            <wp:cNvGraphicFramePr>
+              <a:graphicFrameLocks xmlns:a="http://schemas.openxmlformats.org/drawingml/2006/main" noChangeAspect="1"/>
+            </wp:cNvGraphicFramePr>
+            <a:graphic xmlns:a="http://schemas.openxmlformats.org/drawingml/2006/main">
+              <a:graphicData uri="http://schemas.openxmlformats.org/drawingml/2006/picture">
+                <pic:pic xmlns:pic="http://schemas.openxmlformats.org/drawingml/2006/picture">
+                  <pic:nvPicPr>
+                    <pic:cNvPr id="10" name="Rủi ro.png"/>
+                    <pic:cNvPicPr/>
+                  </pic:nvPicPr>
+                  <pic:blipFill rotWithShape="1">
                     <a:blip r:embed="rId19" cstate="print">
                       <a:extLst>
                         <a:ext uri="{28A0092B-C50C-407E-A947-70E740481C1C}">
@@ -6552,18 +6662,25 @@
                         </a:ext>
                       </a:extLst>
                     </a:blip>
-                    <a:stretch>
-                      <a:fillRect/>
-                    </a:stretch>
+                    <a:srcRect l="4265" t="10364" r="4495" b="10514"/>
+                    <a:stretch/>
                   </pic:blipFill>
-                  <pic:spPr>
+                  <pic:spPr bwMode="auto">
                     <a:xfrm>
                       <a:off x="0" y="0"/>
-                      <a:ext cx="5575298" cy="4283710"/>
+                      <a:ext cx="7335648" cy="2824180"/>
                     </a:xfrm>
                     <a:prstGeom prst="rect">
                       <a:avLst/>
                     </a:prstGeom>
+                    <a:ln>
+                      <a:noFill/>
+                    </a:ln>
+                    <a:extLst>
+                      <a:ext uri="{53640926-AAD7-44D8-BBD7-CCE9431645EC}">
+                        <a14:shadowObscured xmlns:a14="http://schemas.microsoft.com/office/drawing/2010/main"/>
+                      </a:ext>
+                    </a:extLst>
                   </pic:spPr>
                 </pic:pic>
               </a:graphicData>
@@ -6579,78 +6696,29 @@
       <w:r>
         <w:t xml:space="preserve">Figure </w:t>
       </w:r>
-      <w:r>
-        <w:fldChar w:fldCharType="begin"/>
-      </w:r>
-      <w:r>
-        <w:instrText>STYLEREF 1 \s</w:instrText>
-      </w:r>
-      <w:r>
-        <w:fldChar w:fldCharType="separate"/>
-      </w:r>
-      <w:r>
-        <w:rPr>
-          <w:noProof/>
-        </w:rPr>
-        <w:t>5</w:t>
-      </w:r>
-      <w:r>
-        <w:fldChar w:fldCharType="end"/>
-      </w:r>
+      <w:fldSimple w:instr=" STYLEREF 1 \s ">
+        <w:r>
+          <w:rPr>
+            <w:noProof/>
+          </w:rPr>
+          <w:t>5</w:t>
+        </w:r>
+      </w:fldSimple>
       <w:r>
         <w:noBreakHyphen/>
       </w:r>
-      <w:r>
-        <w:fldChar w:fldCharType="begin"/>
-      </w:r>
-      <w:r>
-        <w:instrText>SEQ Figure \* ARABIC \s 1</w:instrText>
-      </w:r>
-      <w:r>
-        <w:fldChar w:fldCharType="separate"/>
-      </w:r>
-      <w:r>
-        <w:rPr>
-          <w:noProof/>
-        </w:rPr>
-        <w:t>1</w:t>
-      </w:r>
-      <w:r>
-        <w:fldChar w:fldCharType="end"/>
-      </w:r>
-      <w:r>
-        <w:t>: Biểu đồ WBS cho dự án</w:t>
-      </w:r>
-    </w:p>
-    <w:p>
-      <w:pPr>
-        <w:pStyle w:val="Heading2"/>
-      </w:pPr>
-      <w:bookmarkStart w:id="16" w:name="_Toc25660394"/>
-      <w:r>
-        <w:lastRenderedPageBreak/>
-        <w:t>Ước lượng thời gian</w:t>
-      </w:r>
-      <w:bookmarkEnd w:id="16"/>
-    </w:p>
-    <w:p>
-      <w:r>
-        <w:t>Thời gian cần thiết làm dự án là trong khoảng 24-26 ngày.</w:t>
-      </w:r>
-      <w:bookmarkStart w:id="17" w:name="_GoBack"/>
-      <w:bookmarkEnd w:id="17"/>
-    </w:p>
-    <w:p>
-      <w:pPr>
-        <w:pStyle w:val="Heading2"/>
-      </w:pPr>
-      <w:bookmarkStart w:id="18" w:name="_Toc25660395"/>
-      <w:r>
-        <w:t>Ước lượng rủi ro</w:t>
-      </w:r>
-      <w:bookmarkEnd w:id="18"/>
-    </w:p>
-    <w:p/>
+      <w:fldSimple w:instr=" SEQ Figure \* ARABIC \s 1 ">
+        <w:r>
+          <w:rPr>
+            <w:noProof/>
+          </w:rPr>
+          <w:t>2</w:t>
+        </w:r>
+      </w:fldSimple>
+      <w:r>
+        <w:t>: Ước lượng rủi ro của dự án.</w:t>
+      </w:r>
+    </w:p>
     <w:p>
       <w:pPr>
         <w:pStyle w:val="Heading1"/>
@@ -6886,6 +6954,7 @@
         <w:rPr>
           <w:lang w:eastAsia="en-US" w:bidi="ar-SA"/>
         </w:rPr>
+        <w:lastRenderedPageBreak/>
         <w:t>Giao diện</w:t>
       </w:r>
       <w:bookmarkEnd w:id="23"/>
@@ -6913,7 +6982,20 @@
       </w:r>
       <w:bookmarkEnd w:id="24"/>
     </w:p>
-    <w:p/>
+    <w:p>
+      <w:bookmarkStart w:id="25" w:name="_Toc25660402"/>
+      <w:r>
+        <w:t>Cở sở dữ liệu sử dụng: MySQL</w:t>
+      </w:r>
+      <w:r>
+        <w:t>.</w:t>
+      </w:r>
+    </w:p>
+    <w:p>
+      <w:r>
+        <w:t>Số lượng bảng: 6 bảng.</w:t>
+      </w:r>
+    </w:p>
     <w:p>
       <w:pPr>
         <w:pStyle w:val="Heading2"/>
@@ -6921,12 +7003,10 @@
           <w:lang w:eastAsia="en-US" w:bidi="ar-SA"/>
         </w:rPr>
       </w:pPr>
-      <w:bookmarkStart w:id="25" w:name="_Toc25660402"/>
       <w:r>
         <w:rPr>
           <w:lang w:eastAsia="en-US" w:bidi="ar-SA"/>
         </w:rPr>
-        <w:lastRenderedPageBreak/>
         <w:t>Mạng</w:t>
       </w:r>
       <w:bookmarkEnd w:id="25"/>
@@ -7293,6 +7373,7 @@
         </w:numPr>
       </w:pPr>
       <w:r>
+        <w:lastRenderedPageBreak/>
         <w:t xml:space="preserve">Số </w:t>
       </w:r>
       <w:r>
@@ -7374,7 +7455,6 @@
         </w:numPr>
       </w:pPr>
       <w:r>
-        <w:lastRenderedPageBreak/>
         <w:t xml:space="preserve">Số task </w:t>
       </w:r>
       <w:r>
@@ -7492,12 +7572,248 @@
   <w:p>
     <w:pPr>
       <w:pStyle w:val="Footer"/>
+      <w:pBdr>
+        <w:top w:val="single" w:sz="8" w:space="1" w:color="365F91"/>
+      </w:pBdr>
+      <w:tabs>
+        <w:tab w:val="right" w:pos="8757"/>
+      </w:tabs>
+      <w:rPr>
+        <w:i/>
+        <w:color w:val="951B13"/>
+        <w:lang w:eastAsia="ar-SA" w:bidi="ar-SA"/>
+      </w:rPr>
+    </w:pPr>
+    <w:r>
+      <w:rPr>
+        <w:i/>
+        <w:color w:val="951B13"/>
+        <w:lang w:eastAsia="ar-SA" w:bidi="ar-SA"/>
+      </w:rPr>
+      <w:t>www.techlinkvn.com</w:t>
+    </w:r>
+    <w:r>
+      <w:rPr>
+        <w:i/>
+        <w:color w:val="951B13"/>
+        <w:lang w:eastAsia="ar-SA" w:bidi="ar-SA"/>
+      </w:rPr>
+      <w:tab/>
+    </w:r>
+    <w:r>
+      <w:rPr>
+        <w:i/>
+        <w:color w:val="951B13"/>
+        <w:lang w:eastAsia="ar-SA" w:bidi="ar-SA"/>
+      </w:rPr>
+      <w:fldChar w:fldCharType="begin"/>
+    </w:r>
+    <w:r>
+      <w:rPr>
+        <w:i/>
+        <w:color w:val="951B13"/>
+        <w:lang w:eastAsia="ar-SA" w:bidi="ar-SA"/>
+      </w:rPr>
+      <w:instrText xml:space="preserve"> PAGE </w:instrText>
+    </w:r>
+    <w:r>
+      <w:rPr>
+        <w:i/>
+        <w:color w:val="951B13"/>
+        <w:lang w:eastAsia="ar-SA" w:bidi="ar-SA"/>
+      </w:rPr>
+      <w:fldChar w:fldCharType="separate"/>
+    </w:r>
+    <w:r>
+      <w:rPr>
+        <w:i/>
+        <w:noProof/>
+        <w:color w:val="951B13"/>
+        <w:lang w:eastAsia="ar-SA" w:bidi="ar-SA"/>
+      </w:rPr>
+      <w:t>vi</w:t>
+    </w:r>
+    <w:r>
+      <w:rPr>
+        <w:i/>
+        <w:color w:val="951B13"/>
+        <w:lang w:eastAsia="ar-SA" w:bidi="ar-SA"/>
+      </w:rPr>
+      <w:fldChar w:fldCharType="end"/>
+    </w:r>
+  </w:p>
+</w:ftr>
+</file>
+
+<file path=word/footer2.xml><?xml version="1.0" encoding="utf-8"?>
+<w:ftr xmlns:wpc="http://schemas.microsoft.com/office/word/2010/wordprocessingCanvas" xmlns:cx="http://schemas.microsoft.com/office/drawing/2014/chartex" xmlns:cx1="http://schemas.microsoft.com/office/drawing/2015/9/8/chartex" xmlns:cx2="http://schemas.microsoft.com/office/drawing/2015/10/21/chartex" xmlns:cx3="http://schemas.microsoft.com/office/drawing/2016/5/9/chartex" xmlns:cx4="http://schemas.microsoft.com/office/drawing/2016/5/10/chartex" xmlns:cx5="http://schemas.microsoft.com/office/drawing/2016/5/11/chartex" xmlns:cx6="http://schemas.microsoft.com/office/drawing/2016/5/12/chartex" xmlns:cx7="http://schemas.microsoft.com/office/drawing/2016/5/13/chartex" xmlns:cx8="http://schemas.microsoft.com/office/drawing/2016/5/14/chartex" xmlns:mc="http://schemas.openxmlformats.org/markup-compatibility/2006" xmlns:aink="http://schemas.microsoft.com/office/drawing/2016/ink" xmlns:am3d="http://schemas.microsoft.com/office/drawing/2017/model3d" xmlns:o="urn:schemas-microsoft-com:office:office" xmlns:r="http://schemas.openxmlformats.org/officeDocument/2006/relationships" xmlns:m="http://schemas.openxmlformats.org/officeDocument/2006/math" xmlns:v="urn:schemas-microsoft-com:vml" xmlns:wp14="http://schemas.microsoft.com/office/word/2010/wordprocessingDrawing" xmlns:wp="http://schemas.openxmlformats.org/drawingml/2006/wordprocessingDrawing" xmlns:w10="urn:schemas-microsoft-com:office:word" xmlns:w="http://schemas.openxmlformats.org/wordprocessingml/2006/main" xmlns:w14="http://schemas.microsoft.com/office/word/2010/wordml" xmlns:w15="http://schemas.microsoft.com/office/word/2012/wordml" xmlns:w16cid="http://schemas.microsoft.com/office/word/2016/wordml/cid" xmlns:w16se="http://schemas.microsoft.com/office/word/2015/wordml/symex" xmlns:wpg="http://schemas.microsoft.com/office/word/2010/wordprocessingGroup" xmlns:wpi="http://schemas.microsoft.com/office/word/2010/wordprocessingInk" xmlns:wne="http://schemas.microsoft.com/office/word/2006/wordml" xmlns:wps="http://schemas.microsoft.com/office/word/2010/wordprocessingShape" mc:Ignorable="w14 w15 w16se w16cid wp14">
+  <w:p>
+    <w:pPr>
+      <w:pStyle w:val="Footer"/>
+      <w:tabs>
+        <w:tab w:val="left" w:pos="990"/>
+      </w:tabs>
+      <w:rPr>
+        <w:i/>
+        <w:color w:val="003366"/>
+      </w:rPr>
+    </w:pPr>
+    <w:r>
+      <w:rPr>
+        <w:i/>
+        <w:color w:val="003366"/>
+      </w:rPr>
+      <w:t>Address</w:t>
+    </w:r>
+    <w:r>
+      <w:rPr>
+        <w:i/>
+        <w:color w:val="003366"/>
+      </w:rPr>
+      <w:tab/>
+    </w:r>
+    <w:r>
+      <w:rPr>
+        <w:i/>
+        <w:color w:val="003366"/>
+      </w:rPr>
+      <w:t xml:space="preserve">: </w:t>
+    </w:r>
+    <w:r>
+      <w:rPr>
+        <w:i/>
+        <w:color w:val="003366"/>
+      </w:rPr>
+      <w:t>s</w:t>
+    </w:r>
+    <w:r>
+      <w:rPr>
+        <w:i/>
+        <w:color w:val="003366"/>
+      </w:rPr>
+      <w:t xml:space="preserve">uite </w:t>
+    </w:r>
+    <w:r>
+      <w:rPr>
+        <w:i/>
+        <w:color w:val="003366"/>
+      </w:rPr>
+      <w:t>504</w:t>
+    </w:r>
+    <w:r>
+      <w:rPr>
+        <w:i/>
+        <w:color w:val="003366"/>
+      </w:rPr>
+      <w:t xml:space="preserve">, B1 Building, </w:t>
+    </w:r>
+    <w:r>
+      <w:rPr>
+        <w:i/>
+        <w:color w:val="003366"/>
+      </w:rPr>
+      <w:t>HUST</w:t>
+    </w:r>
+  </w:p>
+  <w:p>
+    <w:pPr>
+      <w:pStyle w:val="Footer"/>
+      <w:tabs>
+        <w:tab w:val="left" w:pos="990"/>
+      </w:tabs>
+      <w:rPr>
+        <w:i/>
+        <w:color w:val="003366"/>
+      </w:rPr>
+    </w:pPr>
+    <w:r>
+      <w:rPr>
+        <w:i/>
+        <w:color w:val="003366"/>
+      </w:rPr>
+      <w:t>Tel</w:t>
+    </w:r>
+    <w:r>
+      <w:rPr>
+        <w:i/>
+        <w:color w:val="003366"/>
+      </w:rPr>
+      <w:tab/>
+      <w:t xml:space="preserve">: </w:t>
+    </w:r>
+  </w:p>
+  <w:p>
+    <w:pPr>
+      <w:pStyle w:val="Footer"/>
+      <w:tabs>
+        <w:tab w:val="left" w:pos="990"/>
+      </w:tabs>
+      <w:rPr>
+        <w:i/>
+        <w:color w:val="003366"/>
+      </w:rPr>
+    </w:pPr>
+    <w:r>
+      <w:rPr>
+        <w:i/>
+        <w:color w:val="003366"/>
+      </w:rPr>
+      <w:t>Website</w:t>
+    </w:r>
+    <w:r>
+      <w:rPr>
+        <w:i/>
+        <w:color w:val="003366"/>
+      </w:rPr>
+      <w:tab/>
+      <w:t xml:space="preserve">: </w:t>
+    </w:r>
+    <w:r>
+      <w:rPr>
+        <w:i/>
+        <w:color w:val="003366"/>
+      </w:rPr>
+      <w:t>soict.hust.edu.vn</w:t>
+    </w:r>
+  </w:p>
+  <w:p>
+    <w:pPr>
+      <w:pStyle w:val="Footer"/>
+      <w:rPr>
+        <w:i/>
+        <w:color w:val="003366"/>
+      </w:rPr>
+    </w:pPr>
+  </w:p>
+  <w:p>
+    <w:pPr>
+      <w:pStyle w:val="Footer"/>
+      <w:rPr>
+        <w:i/>
+        <w:color w:val="003366"/>
+      </w:rPr>
+    </w:pPr>
+  </w:p>
+  <w:p>
+    <w:pPr>
+      <w:pStyle w:val="Footer"/>
+      <w:rPr>
+        <w:i/>
+        <w:color w:val="003366"/>
+      </w:rPr>
     </w:pPr>
   </w:p>
 </w:ftr>
 </file>
 
-<file path=word/footer2.xml><?xml version="1.0" encoding="utf-8"?>
+<file path=word/footer3.xml><?xml version="1.0" encoding="utf-8"?>
+<w:ftr xmlns:wpc="http://schemas.microsoft.com/office/word/2010/wordprocessingCanvas" xmlns:cx="http://schemas.microsoft.com/office/drawing/2014/chartex" xmlns:cx1="http://schemas.microsoft.com/office/drawing/2015/9/8/chartex" xmlns:cx2="http://schemas.microsoft.com/office/drawing/2015/10/21/chartex" xmlns:cx3="http://schemas.microsoft.com/office/drawing/2016/5/9/chartex" xmlns:cx4="http://schemas.microsoft.com/office/drawing/2016/5/10/chartex" xmlns:cx5="http://schemas.microsoft.com/office/drawing/2016/5/11/chartex" xmlns:cx6="http://schemas.microsoft.com/office/drawing/2016/5/12/chartex" xmlns:cx7="http://schemas.microsoft.com/office/drawing/2016/5/13/chartex" xmlns:cx8="http://schemas.microsoft.com/office/drawing/2016/5/14/chartex" xmlns:mc="http://schemas.openxmlformats.org/markup-compatibility/2006" xmlns:aink="http://schemas.microsoft.com/office/drawing/2016/ink" xmlns:am3d="http://schemas.microsoft.com/office/drawing/2017/model3d" xmlns:o="urn:schemas-microsoft-com:office:office" xmlns:r="http://schemas.openxmlformats.org/officeDocument/2006/relationships" xmlns:m="http://schemas.openxmlformats.org/officeDocument/2006/math" xmlns:v="urn:schemas-microsoft-com:vml" xmlns:wp14="http://schemas.microsoft.com/office/word/2010/wordprocessingDrawing" xmlns:wp="http://schemas.openxmlformats.org/drawingml/2006/wordprocessingDrawing" xmlns:w10="urn:schemas-microsoft-com:office:word" xmlns:w="http://schemas.openxmlformats.org/wordprocessingml/2006/main" xmlns:w14="http://schemas.microsoft.com/office/word/2010/wordml" xmlns:w15="http://schemas.microsoft.com/office/word/2012/wordml" xmlns:w16cid="http://schemas.microsoft.com/office/word/2016/wordml/cid" xmlns:w16se="http://schemas.microsoft.com/office/word/2015/wordml/symex" xmlns:wpg="http://schemas.microsoft.com/office/word/2010/wordprocessingGroup" xmlns:wpi="http://schemas.microsoft.com/office/word/2010/wordprocessingInk" xmlns:wne="http://schemas.microsoft.com/office/word/2006/wordml" xmlns:wps="http://schemas.microsoft.com/office/word/2010/wordprocessingShape" mc:Ignorable="w14 w15 w16se w16cid wp14">
+  <w:p/>
+  <w:p/>
+</w:ftr>
+</file>
+
+<file path=word/footer4.xml><?xml version="1.0" encoding="utf-8"?>
 <w:ftr xmlns:wpc="http://schemas.microsoft.com/office/word/2010/wordprocessingCanvas" xmlns:cx="http://schemas.microsoft.com/office/drawing/2014/chartex" xmlns:cx1="http://schemas.microsoft.com/office/drawing/2015/9/8/chartex" xmlns:cx2="http://schemas.microsoft.com/office/drawing/2015/10/21/chartex" xmlns:cx3="http://schemas.microsoft.com/office/drawing/2016/5/9/chartex" xmlns:cx4="http://schemas.microsoft.com/office/drawing/2016/5/10/chartex" xmlns:cx5="http://schemas.microsoft.com/office/drawing/2016/5/11/chartex" xmlns:cx6="http://schemas.microsoft.com/office/drawing/2016/5/12/chartex" xmlns:cx7="http://schemas.microsoft.com/office/drawing/2016/5/13/chartex" xmlns:cx8="http://schemas.microsoft.com/office/drawing/2016/5/14/chartex" xmlns:mc="http://schemas.openxmlformats.org/markup-compatibility/2006" xmlns:aink="http://schemas.microsoft.com/office/drawing/2016/ink" xmlns:am3d="http://schemas.microsoft.com/office/drawing/2017/model3d" xmlns:o="urn:schemas-microsoft-com:office:office" xmlns:r="http://schemas.openxmlformats.org/officeDocument/2006/relationships" xmlns:m="http://schemas.openxmlformats.org/officeDocument/2006/math" xmlns:v="urn:schemas-microsoft-com:vml" xmlns:wp14="http://schemas.microsoft.com/office/word/2010/wordprocessingDrawing" xmlns:wp="http://schemas.openxmlformats.org/drawingml/2006/wordprocessingDrawing" xmlns:w10="urn:schemas-microsoft-com:office:word" xmlns:w="http://schemas.openxmlformats.org/wordprocessingml/2006/main" xmlns:w14="http://schemas.microsoft.com/office/word/2010/wordml" xmlns:w15="http://schemas.microsoft.com/office/word/2012/wordml" xmlns:w16cid="http://schemas.microsoft.com/office/word/2016/wordml/cid" xmlns:w16se="http://schemas.microsoft.com/office/word/2015/wordml/symex" xmlns:wpg="http://schemas.microsoft.com/office/word/2010/wordprocessingGroup" xmlns:wpi="http://schemas.microsoft.com/office/word/2010/wordprocessingInk" xmlns:wne="http://schemas.microsoft.com/office/word/2006/wordml" xmlns:wps="http://schemas.microsoft.com/office/word/2010/wordprocessingShape" mc:Ignorable="w14 w15 w16se w16cid wp14">
   <w:p>
     <w:pPr>
@@ -7510,22 +7826,22 @@
       </w:tabs>
       <w:rPr>
         <w:i/>
-        <w:color w:val="951B13"/>
+        <w:color w:val="C00000"/>
         <w:lang w:eastAsia="ar-SA" w:bidi="ar-SA"/>
       </w:rPr>
     </w:pPr>
     <w:r>
       <w:rPr>
         <w:i/>
-        <w:color w:val="951B13"/>
+        <w:color w:val="C00000"/>
         <w:lang w:eastAsia="ar-SA" w:bidi="ar-SA"/>
       </w:rPr>
-      <w:t>www.techlinkvn.com</w:t>
+      <w:t>soict.hust.edu.vn</w:t>
     </w:r>
     <w:r>
       <w:rPr>
         <w:i/>
-        <w:color w:val="951B13"/>
+        <w:color w:val="C00000"/>
         <w:lang w:eastAsia="ar-SA" w:bidi="ar-SA"/>
       </w:rPr>
       <w:tab/>
@@ -7533,7 +7849,7 @@
     <w:r>
       <w:rPr>
         <w:i/>
-        <w:color w:val="951B13"/>
+        <w:color w:val="C00000"/>
         <w:lang w:eastAsia="ar-SA" w:bidi="ar-SA"/>
       </w:rPr>
       <w:fldChar w:fldCharType="begin"/>
@@ -7541,7 +7857,7 @@
     <w:r>
       <w:rPr>
         <w:i/>
-        <w:color w:val="951B13"/>
+        <w:color w:val="C00000"/>
         <w:lang w:eastAsia="ar-SA" w:bidi="ar-SA"/>
       </w:rPr>
       <w:instrText xml:space="preserve"> PAGE </w:instrText>
@@ -7549,7 +7865,7 @@
     <w:r>
       <w:rPr>
         <w:i/>
-        <w:color w:val="951B13"/>
+        <w:color w:val="C00000"/>
         <w:lang w:eastAsia="ar-SA" w:bidi="ar-SA"/>
       </w:rPr>
       <w:fldChar w:fldCharType="separate"/>
@@ -7558,15 +7874,64 @@
       <w:rPr>
         <w:i/>
         <w:noProof/>
-        <w:color w:val="951B13"/>
+        <w:color w:val="C00000"/>
         <w:lang w:eastAsia="ar-SA" w:bidi="ar-SA"/>
       </w:rPr>
-      <w:t>ii</w:t>
+      <w:t>11</w:t>
     </w:r>
     <w:r>
       <w:rPr>
         <w:i/>
-        <w:color w:val="951B13"/>
+        <w:color w:val="C00000"/>
+        <w:lang w:eastAsia="ar-SA" w:bidi="ar-SA"/>
+      </w:rPr>
+      <w:fldChar w:fldCharType="end"/>
+    </w:r>
+    <w:r>
+      <w:rPr>
+        <w:i/>
+        <w:color w:val="C00000"/>
+        <w:lang w:eastAsia="ar-SA" w:bidi="ar-SA"/>
+      </w:rPr>
+      <w:t>/</w:t>
+    </w:r>
+    <w:r>
+      <w:rPr>
+        <w:i/>
+        <w:color w:val="C00000"/>
+        <w:lang w:eastAsia="ar-SA" w:bidi="ar-SA"/>
+      </w:rPr>
+      <w:fldChar w:fldCharType="begin"/>
+    </w:r>
+    <w:r>
+      <w:rPr>
+        <w:i/>
+        <w:color w:val="C00000"/>
+        <w:lang w:eastAsia="ar-SA" w:bidi="ar-SA"/>
+      </w:rPr>
+      <w:instrText xml:space="preserve"> NUMPAGES \*Arabic </w:instrText>
+    </w:r>
+    <w:r>
+      <w:rPr>
+        <w:i/>
+        <w:color w:val="C00000"/>
+        <w:lang w:eastAsia="ar-SA" w:bidi="ar-SA"/>
+      </w:rPr>
+      <w:fldChar w:fldCharType="separate"/>
+    </w:r>
+    <w:r>
+      <w:rPr>
+        <w:i/>
+        <w:noProof/>
+        <w:color w:val="C00000"/>
+        <w:lang w:eastAsia="ar-SA" w:bidi="ar-SA"/>
+      </w:rPr>
+      <w:t>12</w:t>
+    </w:r>
+    <w:r>
+      <w:rPr>
+        <w:i/>
+        <w:color w:val="C00000"/>
         <w:lang w:eastAsia="ar-SA" w:bidi="ar-SA"/>
       </w:rPr>
       <w:fldChar w:fldCharType="end"/>
@@ -7575,302 +7940,7 @@
 </w:ftr>
 </file>
 
-<file path=word/footer3.xml><?xml version="1.0" encoding="utf-8"?>
-<w:ftr xmlns:wpc="http://schemas.microsoft.com/office/word/2010/wordprocessingCanvas" xmlns:cx="http://schemas.microsoft.com/office/drawing/2014/chartex" xmlns:cx1="http://schemas.microsoft.com/office/drawing/2015/9/8/chartex" xmlns:cx2="http://schemas.microsoft.com/office/drawing/2015/10/21/chartex" xmlns:cx3="http://schemas.microsoft.com/office/drawing/2016/5/9/chartex" xmlns:cx4="http://schemas.microsoft.com/office/drawing/2016/5/10/chartex" xmlns:cx5="http://schemas.microsoft.com/office/drawing/2016/5/11/chartex" xmlns:cx6="http://schemas.microsoft.com/office/drawing/2016/5/12/chartex" xmlns:cx7="http://schemas.microsoft.com/office/drawing/2016/5/13/chartex" xmlns:cx8="http://schemas.microsoft.com/office/drawing/2016/5/14/chartex" xmlns:mc="http://schemas.openxmlformats.org/markup-compatibility/2006" xmlns:aink="http://schemas.microsoft.com/office/drawing/2016/ink" xmlns:am3d="http://schemas.microsoft.com/office/drawing/2017/model3d" xmlns:o="urn:schemas-microsoft-com:office:office" xmlns:r="http://schemas.openxmlformats.org/officeDocument/2006/relationships" xmlns:m="http://schemas.openxmlformats.org/officeDocument/2006/math" xmlns:v="urn:schemas-microsoft-com:vml" xmlns:wp14="http://schemas.microsoft.com/office/word/2010/wordprocessingDrawing" xmlns:wp="http://schemas.openxmlformats.org/drawingml/2006/wordprocessingDrawing" xmlns:w10="urn:schemas-microsoft-com:office:word" xmlns:w="http://schemas.openxmlformats.org/wordprocessingml/2006/main" xmlns:w14="http://schemas.microsoft.com/office/word/2010/wordml" xmlns:w15="http://schemas.microsoft.com/office/word/2012/wordml" xmlns:w16cid="http://schemas.microsoft.com/office/word/2016/wordml/cid" xmlns:w16se="http://schemas.microsoft.com/office/word/2015/wordml/symex" xmlns:wpg="http://schemas.microsoft.com/office/word/2010/wordprocessingGroup" xmlns:wpi="http://schemas.microsoft.com/office/word/2010/wordprocessingInk" xmlns:wne="http://schemas.microsoft.com/office/word/2006/wordml" xmlns:wps="http://schemas.microsoft.com/office/word/2010/wordprocessingShape" mc:Ignorable="w14 w15 w16se w16cid wp14">
-  <w:p>
-    <w:pPr>
-      <w:pStyle w:val="Footer"/>
-      <w:tabs>
-        <w:tab w:val="left" w:pos="990"/>
-      </w:tabs>
-      <w:rPr>
-        <w:i/>
-        <w:color w:val="003366"/>
-      </w:rPr>
-    </w:pPr>
-    <w:r>
-      <w:rPr>
-        <w:i/>
-        <w:color w:val="003366"/>
-      </w:rPr>
-      <w:t>Address</w:t>
-    </w:r>
-    <w:r>
-      <w:rPr>
-        <w:i/>
-        <w:color w:val="003366"/>
-      </w:rPr>
-      <w:tab/>
-    </w:r>
-    <w:r>
-      <w:rPr>
-        <w:i/>
-        <w:color w:val="003366"/>
-      </w:rPr>
-      <w:t xml:space="preserve">: </w:t>
-    </w:r>
-    <w:r>
-      <w:rPr>
-        <w:i/>
-        <w:color w:val="003366"/>
-      </w:rPr>
-      <w:t>s</w:t>
-    </w:r>
-    <w:r>
-      <w:rPr>
-        <w:i/>
-        <w:color w:val="003366"/>
-      </w:rPr>
-      <w:t xml:space="preserve">uite </w:t>
-    </w:r>
-    <w:r>
-      <w:rPr>
-        <w:i/>
-        <w:color w:val="003366"/>
-      </w:rPr>
-      <w:t>504</w:t>
-    </w:r>
-    <w:r>
-      <w:rPr>
-        <w:i/>
-        <w:color w:val="003366"/>
-      </w:rPr>
-      <w:t xml:space="preserve">, B1 Building, </w:t>
-    </w:r>
-    <w:r>
-      <w:rPr>
-        <w:i/>
-        <w:color w:val="003366"/>
-      </w:rPr>
-      <w:t>HUST</w:t>
-    </w:r>
-  </w:p>
-  <w:p>
-    <w:pPr>
-      <w:pStyle w:val="Footer"/>
-      <w:tabs>
-        <w:tab w:val="left" w:pos="990"/>
-      </w:tabs>
-      <w:rPr>
-        <w:i/>
-        <w:color w:val="003366"/>
-      </w:rPr>
-    </w:pPr>
-    <w:r>
-      <w:rPr>
-        <w:i/>
-        <w:color w:val="003366"/>
-      </w:rPr>
-      <w:t>Tel</w:t>
-    </w:r>
-    <w:r>
-      <w:rPr>
-        <w:i/>
-        <w:color w:val="003366"/>
-      </w:rPr>
-      <w:tab/>
-      <w:t xml:space="preserve">: </w:t>
-    </w:r>
-  </w:p>
-  <w:p>
-    <w:pPr>
-      <w:pStyle w:val="Footer"/>
-      <w:tabs>
-        <w:tab w:val="left" w:pos="990"/>
-      </w:tabs>
-      <w:rPr>
-        <w:i/>
-        <w:color w:val="003366"/>
-      </w:rPr>
-    </w:pPr>
-    <w:r>
-      <w:rPr>
-        <w:i/>
-        <w:color w:val="003366"/>
-      </w:rPr>
-      <w:t>Website</w:t>
-    </w:r>
-    <w:r>
-      <w:rPr>
-        <w:i/>
-        <w:color w:val="003366"/>
-      </w:rPr>
-      <w:tab/>
-      <w:t xml:space="preserve">: </w:t>
-    </w:r>
-    <w:r>
-      <w:rPr>
-        <w:i/>
-        <w:color w:val="003366"/>
-      </w:rPr>
-      <w:t>soict.hust.edu.vn</w:t>
-    </w:r>
-  </w:p>
-  <w:p>
-    <w:pPr>
-      <w:pStyle w:val="Footer"/>
-      <w:rPr>
-        <w:i/>
-        <w:color w:val="003366"/>
-      </w:rPr>
-    </w:pPr>
-  </w:p>
-  <w:p>
-    <w:pPr>
-      <w:pStyle w:val="Footer"/>
-      <w:rPr>
-        <w:i/>
-        <w:color w:val="003366"/>
-      </w:rPr>
-    </w:pPr>
-  </w:p>
-  <w:p>
-    <w:pPr>
-      <w:pStyle w:val="Footer"/>
-      <w:rPr>
-        <w:i/>
-        <w:color w:val="003366"/>
-      </w:rPr>
-    </w:pPr>
-  </w:p>
-</w:ftr>
-</file>
-
-<file path=word/footer4.xml><?xml version="1.0" encoding="utf-8"?>
-<w:ftr xmlns:wpc="http://schemas.microsoft.com/office/word/2010/wordprocessingCanvas" xmlns:cx="http://schemas.microsoft.com/office/drawing/2014/chartex" xmlns:cx1="http://schemas.microsoft.com/office/drawing/2015/9/8/chartex" xmlns:cx2="http://schemas.microsoft.com/office/drawing/2015/10/21/chartex" xmlns:cx3="http://schemas.microsoft.com/office/drawing/2016/5/9/chartex" xmlns:cx4="http://schemas.microsoft.com/office/drawing/2016/5/10/chartex" xmlns:cx5="http://schemas.microsoft.com/office/drawing/2016/5/11/chartex" xmlns:cx6="http://schemas.microsoft.com/office/drawing/2016/5/12/chartex" xmlns:cx7="http://schemas.microsoft.com/office/drawing/2016/5/13/chartex" xmlns:cx8="http://schemas.microsoft.com/office/drawing/2016/5/14/chartex" xmlns:mc="http://schemas.openxmlformats.org/markup-compatibility/2006" xmlns:aink="http://schemas.microsoft.com/office/drawing/2016/ink" xmlns:am3d="http://schemas.microsoft.com/office/drawing/2017/model3d" xmlns:o="urn:schemas-microsoft-com:office:office" xmlns:r="http://schemas.openxmlformats.org/officeDocument/2006/relationships" xmlns:m="http://schemas.openxmlformats.org/officeDocument/2006/math" xmlns:v="urn:schemas-microsoft-com:vml" xmlns:wp14="http://schemas.microsoft.com/office/word/2010/wordprocessingDrawing" xmlns:wp="http://schemas.openxmlformats.org/drawingml/2006/wordprocessingDrawing" xmlns:w10="urn:schemas-microsoft-com:office:word" xmlns:w="http://schemas.openxmlformats.org/wordprocessingml/2006/main" xmlns:w14="http://schemas.microsoft.com/office/word/2010/wordml" xmlns:w15="http://schemas.microsoft.com/office/word/2012/wordml" xmlns:w16cid="http://schemas.microsoft.com/office/word/2016/wordml/cid" xmlns:w16se="http://schemas.microsoft.com/office/word/2015/wordml/symex" xmlns:wpg="http://schemas.microsoft.com/office/word/2010/wordprocessingGroup" xmlns:wpi="http://schemas.microsoft.com/office/word/2010/wordprocessingInk" xmlns:wne="http://schemas.microsoft.com/office/word/2006/wordml" xmlns:wps="http://schemas.microsoft.com/office/word/2010/wordprocessingShape" mc:Ignorable="w14 w15 w16se w16cid wp14">
-  <w:p/>
-  <w:p/>
-</w:ftr>
-</file>
-
 <file path=word/footer5.xml><?xml version="1.0" encoding="utf-8"?>
-<w:ftr xmlns:wpc="http://schemas.microsoft.com/office/word/2010/wordprocessingCanvas" xmlns:cx="http://schemas.microsoft.com/office/drawing/2014/chartex" xmlns:cx1="http://schemas.microsoft.com/office/drawing/2015/9/8/chartex" xmlns:cx2="http://schemas.microsoft.com/office/drawing/2015/10/21/chartex" xmlns:cx3="http://schemas.microsoft.com/office/drawing/2016/5/9/chartex" xmlns:cx4="http://schemas.microsoft.com/office/drawing/2016/5/10/chartex" xmlns:cx5="http://schemas.microsoft.com/office/drawing/2016/5/11/chartex" xmlns:cx6="http://schemas.microsoft.com/office/drawing/2016/5/12/chartex" xmlns:cx7="http://schemas.microsoft.com/office/drawing/2016/5/13/chartex" xmlns:cx8="http://schemas.microsoft.com/office/drawing/2016/5/14/chartex" xmlns:mc="http://schemas.openxmlformats.org/markup-compatibility/2006" xmlns:aink="http://schemas.microsoft.com/office/drawing/2016/ink" xmlns:am3d="http://schemas.microsoft.com/office/drawing/2017/model3d" xmlns:o="urn:schemas-microsoft-com:office:office" xmlns:r="http://schemas.openxmlformats.org/officeDocument/2006/relationships" xmlns:m="http://schemas.openxmlformats.org/officeDocument/2006/math" xmlns:v="urn:schemas-microsoft-com:vml" xmlns:wp14="http://schemas.microsoft.com/office/word/2010/wordprocessingDrawing" xmlns:wp="http://schemas.openxmlformats.org/drawingml/2006/wordprocessingDrawing" xmlns:w10="urn:schemas-microsoft-com:office:word" xmlns:w="http://schemas.openxmlformats.org/wordprocessingml/2006/main" xmlns:w14="http://schemas.microsoft.com/office/word/2010/wordml" xmlns:w15="http://schemas.microsoft.com/office/word/2012/wordml" xmlns:w16cid="http://schemas.microsoft.com/office/word/2016/wordml/cid" xmlns:w16se="http://schemas.microsoft.com/office/word/2015/wordml/symex" xmlns:wpg="http://schemas.microsoft.com/office/word/2010/wordprocessingGroup" xmlns:wpi="http://schemas.microsoft.com/office/word/2010/wordprocessingInk" xmlns:wne="http://schemas.microsoft.com/office/word/2006/wordml" xmlns:wps="http://schemas.microsoft.com/office/word/2010/wordprocessingShape" mc:Ignorable="w14 w15 w16se w16cid wp14">
-  <w:p>
-    <w:pPr>
-      <w:pStyle w:val="Footer"/>
-      <w:pBdr>
-        <w:top w:val="single" w:sz="8" w:space="1" w:color="365F91"/>
-      </w:pBdr>
-      <w:tabs>
-        <w:tab w:val="right" w:pos="8757"/>
-      </w:tabs>
-      <w:rPr>
-        <w:i/>
-        <w:color w:val="C00000"/>
-        <w:lang w:eastAsia="ar-SA" w:bidi="ar-SA"/>
-      </w:rPr>
-    </w:pPr>
-    <w:r>
-      <w:rPr>
-        <w:i/>
-        <w:color w:val="C00000"/>
-        <w:lang w:eastAsia="ar-SA" w:bidi="ar-SA"/>
-      </w:rPr>
-      <w:t>soict.hust.edu.vn</w:t>
-    </w:r>
-    <w:r>
-      <w:rPr>
-        <w:i/>
-        <w:color w:val="C00000"/>
-        <w:lang w:eastAsia="ar-SA" w:bidi="ar-SA"/>
-      </w:rPr>
-      <w:tab/>
-    </w:r>
-    <w:r>
-      <w:rPr>
-        <w:i/>
-        <w:color w:val="C00000"/>
-        <w:lang w:eastAsia="ar-SA" w:bidi="ar-SA"/>
-      </w:rPr>
-      <w:fldChar w:fldCharType="begin"/>
-    </w:r>
-    <w:r>
-      <w:rPr>
-        <w:i/>
-        <w:color w:val="C00000"/>
-        <w:lang w:eastAsia="ar-SA" w:bidi="ar-SA"/>
-      </w:rPr>
-      <w:instrText xml:space="preserve"> PAGE </w:instrText>
-    </w:r>
-    <w:r>
-      <w:rPr>
-        <w:i/>
-        <w:color w:val="C00000"/>
-        <w:lang w:eastAsia="ar-SA" w:bidi="ar-SA"/>
-      </w:rPr>
-      <w:fldChar w:fldCharType="separate"/>
-    </w:r>
-    <w:r>
-      <w:rPr>
-        <w:i/>
-        <w:noProof/>
-        <w:color w:val="C00000"/>
-        <w:lang w:eastAsia="ar-SA" w:bidi="ar-SA"/>
-      </w:rPr>
-      <w:t>12</w:t>
-    </w:r>
-    <w:r>
-      <w:rPr>
-        <w:i/>
-        <w:color w:val="C00000"/>
-        <w:lang w:eastAsia="ar-SA" w:bidi="ar-SA"/>
-      </w:rPr>
-      <w:fldChar w:fldCharType="end"/>
-    </w:r>
-    <w:r>
-      <w:rPr>
-        <w:i/>
-        <w:color w:val="C00000"/>
-        <w:lang w:eastAsia="ar-SA" w:bidi="ar-SA"/>
-      </w:rPr>
-      <w:t>/</w:t>
-    </w:r>
-    <w:r>
-      <w:rPr>
-        <w:i/>
-        <w:color w:val="C00000"/>
-        <w:lang w:eastAsia="ar-SA" w:bidi="ar-SA"/>
-      </w:rPr>
-      <w:fldChar w:fldCharType="begin"/>
-    </w:r>
-    <w:r>
-      <w:rPr>
-        <w:i/>
-        <w:color w:val="C00000"/>
-        <w:lang w:eastAsia="ar-SA" w:bidi="ar-SA"/>
-      </w:rPr>
-      <w:instrText xml:space="preserve"> NUMPAGES \*Arabic </w:instrText>
-    </w:r>
-    <w:r>
-      <w:rPr>
-        <w:i/>
-        <w:color w:val="C00000"/>
-        <w:lang w:eastAsia="ar-SA" w:bidi="ar-SA"/>
-      </w:rPr>
-      <w:fldChar w:fldCharType="separate"/>
-    </w:r>
-    <w:r>
-      <w:rPr>
-        <w:i/>
-        <w:noProof/>
-        <w:color w:val="C00000"/>
-        <w:lang w:eastAsia="ar-SA" w:bidi="ar-SA"/>
-      </w:rPr>
-      <w:t>12</w:t>
-    </w:r>
-    <w:r>
-      <w:rPr>
-        <w:i/>
-        <w:color w:val="C00000"/>
-        <w:lang w:eastAsia="ar-SA" w:bidi="ar-SA"/>
-      </w:rPr>
-      <w:fldChar w:fldCharType="end"/>
-    </w:r>
-  </w:p>
-</w:ftr>
-</file>
-
-<file path=word/footer6.xml><?xml version="1.0" encoding="utf-8"?>
 <w:ftr xmlns:wpc="http://schemas.microsoft.com/office/word/2010/wordprocessingCanvas" xmlns:cx="http://schemas.microsoft.com/office/drawing/2014/chartex" xmlns:cx1="http://schemas.microsoft.com/office/drawing/2015/9/8/chartex" xmlns:cx2="http://schemas.microsoft.com/office/drawing/2015/10/21/chartex" xmlns:cx3="http://schemas.microsoft.com/office/drawing/2016/5/9/chartex" xmlns:cx4="http://schemas.microsoft.com/office/drawing/2016/5/10/chartex" xmlns:cx5="http://schemas.microsoft.com/office/drawing/2016/5/11/chartex" xmlns:cx6="http://schemas.microsoft.com/office/drawing/2016/5/12/chartex" xmlns:cx7="http://schemas.microsoft.com/office/drawing/2016/5/13/chartex" xmlns:cx8="http://schemas.microsoft.com/office/drawing/2016/5/14/chartex" xmlns:mc="http://schemas.openxmlformats.org/markup-compatibility/2006" xmlns:aink="http://schemas.microsoft.com/office/drawing/2016/ink" xmlns:am3d="http://schemas.microsoft.com/office/drawing/2017/model3d" xmlns:o="urn:schemas-microsoft-com:office:office" xmlns:r="http://schemas.openxmlformats.org/officeDocument/2006/relationships" xmlns:m="http://schemas.openxmlformats.org/officeDocument/2006/math" xmlns:v="urn:schemas-microsoft-com:vml" xmlns:wp14="http://schemas.microsoft.com/office/word/2010/wordprocessingDrawing" xmlns:wp="http://schemas.openxmlformats.org/drawingml/2006/wordprocessingDrawing" xmlns:w10="urn:schemas-microsoft-com:office:word" xmlns:w="http://schemas.openxmlformats.org/wordprocessingml/2006/main" xmlns:w14="http://schemas.microsoft.com/office/word/2010/wordml" xmlns:w15="http://schemas.microsoft.com/office/word/2012/wordml" xmlns:w16cid="http://schemas.microsoft.com/office/word/2016/wordml/cid" xmlns:w16se="http://schemas.microsoft.com/office/word/2015/wordml/symex" xmlns:wpg="http://schemas.microsoft.com/office/word/2010/wordprocessingGroup" xmlns:wpi="http://schemas.microsoft.com/office/word/2010/wordprocessingInk" xmlns:wne="http://schemas.microsoft.com/office/word/2006/wordml" xmlns:wps="http://schemas.microsoft.com/office/word/2010/wordprocessingShape" mc:Ignorable="w14 w15 w16se w16cid wp14">
   <w:p/>
 </w:ftr>
@@ -7984,6 +8054,7 @@
       <w:rPr>
         <w:b/>
         <w:i/>
+        <w:noProof/>
         <w:color w:val="2A62A6"/>
         <w:sz w:val="32"/>
         <w:szCs w:val="32"/>
@@ -12234,9 +12305,6 @@
     <w:lsdException w:name="List Table 7 Colorful Accent 6" w:uiPriority="52"/>
     <w:lsdException w:name="Mention" w:semiHidden="1" w:uiPriority="99" w:unhideWhenUsed="1"/>
     <w:lsdException w:name="Smart Hyperlink" w:semiHidden="1" w:uiPriority="99" w:unhideWhenUsed="1"/>
-    <w:lsdException w:name="Hashtag" w:semiHidden="1" w:uiPriority="99" w:unhideWhenUsed="1"/>
-    <w:lsdException w:name="Unresolved Mention" w:semiHidden="1" w:uiPriority="99" w:unhideWhenUsed="1"/>
-    <w:lsdException w:name="Smart Link" w:semiHidden="1" w:uiPriority="99" w:unhideWhenUsed="1"/>
   </w:latentStyles>
   <w:style w:type="paragraph" w:default="1" w:styleId="Normal">
     <w:name w:val="Normal"/>
@@ -13387,7 +13455,7 @@
     <w:uiPriority w:val="99"/>
     <w:semiHidden/>
     <w:unhideWhenUsed/>
-    <w:rsid w:val="00C77E05"/>
+    <w:rsid w:val="00A459AC"/>
     <w:rPr>
       <w:color w:val="605E5C"/>
       <w:shd w:val="clear" w:color="auto" w:fill="E1DFDD"/>
@@ -13684,7 +13752,7 @@
 </file>
 
 <file path=customXml/itemProps1.xml><?xml version="1.0" encoding="utf-8"?>
-<ds:datastoreItem xmlns:ds="http://schemas.openxmlformats.org/officeDocument/2006/customXml" ds:itemID="{A1D51487-456D-5442-8516-5AE54A0F30C8}">
+<ds:datastoreItem xmlns:ds="http://schemas.openxmlformats.org/officeDocument/2006/customXml" ds:itemID="{B114B2C5-6AA7-E547-A662-83777ED5EDC1}">
   <ds:schemaRefs>
     <ds:schemaRef ds:uri="http://schemas.openxmlformats.org/officeDocument/2006/bibliography"/>
   </ds:schemaRefs>

</xml_diff>

<commit_message>
Xây dựng chi phí phát triển và kiểm thử
</commit_message>
<xml_diff>
--- a/docs/BTL.docx
+++ b/docs/BTL.docx
@@ -1,6 +1,6 @@
 
 <file path=word/document.xml><?xml version="1.0" encoding="utf-8"?>
-<w:document xmlns:wpc="http://schemas.microsoft.com/office/word/2010/wordprocessingCanvas" xmlns:cx="http://schemas.microsoft.com/office/drawing/2014/chartex" xmlns:cx1="http://schemas.microsoft.com/office/drawing/2015/9/8/chartex" xmlns:cx2="http://schemas.microsoft.com/office/drawing/2015/10/21/chartex" xmlns:cx3="http://schemas.microsoft.com/office/drawing/2016/5/9/chartex" xmlns:cx4="http://schemas.microsoft.com/office/drawing/2016/5/10/chartex" xmlns:cx5="http://schemas.microsoft.com/office/drawing/2016/5/11/chartex" xmlns:cx6="http://schemas.microsoft.com/office/drawing/2016/5/12/chartex" xmlns:cx7="http://schemas.microsoft.com/office/drawing/2016/5/13/chartex" xmlns:cx8="http://schemas.microsoft.com/office/drawing/2016/5/14/chartex" xmlns:mc="http://schemas.openxmlformats.org/markup-compatibility/2006" xmlns:aink="http://schemas.microsoft.com/office/drawing/2016/ink" xmlns:am3d="http://schemas.microsoft.com/office/drawing/2017/model3d" xmlns:o="urn:schemas-microsoft-com:office:office" xmlns:r="http://schemas.openxmlformats.org/officeDocument/2006/relationships" xmlns:m="http://schemas.openxmlformats.org/officeDocument/2006/math" xmlns:v="urn:schemas-microsoft-com:vml" xmlns:wp14="http://schemas.microsoft.com/office/word/2010/wordprocessingDrawing" xmlns:wp="http://schemas.openxmlformats.org/drawingml/2006/wordprocessingDrawing" xmlns:w10="urn:schemas-microsoft-com:office:word" xmlns:w="http://schemas.openxmlformats.org/wordprocessingml/2006/main" xmlns:w14="http://schemas.microsoft.com/office/word/2010/wordml" xmlns:w15="http://schemas.microsoft.com/office/word/2012/wordml" xmlns:w16cid="http://schemas.microsoft.com/office/word/2016/wordml/cid" xmlns:w16se="http://schemas.microsoft.com/office/word/2015/wordml/symex" xmlns:wpg="http://schemas.microsoft.com/office/word/2010/wordprocessingGroup" xmlns:wpi="http://schemas.microsoft.com/office/word/2010/wordprocessingInk" xmlns:wne="http://schemas.microsoft.com/office/word/2006/wordml" xmlns:wps="http://schemas.microsoft.com/office/word/2010/wordprocessingShape" mc:Ignorable="w14 w15 w16se w16cid wp14">
+<w:document xmlns:wpc="http://schemas.microsoft.com/office/word/2010/wordprocessingCanvas" xmlns:cx="http://schemas.microsoft.com/office/drawing/2014/chartex" xmlns:mc="http://schemas.openxmlformats.org/markup-compatibility/2006" xmlns:o="urn:schemas-microsoft-com:office:office" xmlns:r="http://schemas.openxmlformats.org/officeDocument/2006/relationships" xmlns:m="http://schemas.openxmlformats.org/officeDocument/2006/math" xmlns:v="urn:schemas-microsoft-com:vml" xmlns:wp14="http://schemas.microsoft.com/office/word/2010/wordprocessingDrawing" xmlns:wp="http://schemas.openxmlformats.org/drawingml/2006/wordprocessingDrawing" xmlns:w10="urn:schemas-microsoft-com:office:word" xmlns:w="http://schemas.openxmlformats.org/wordprocessingml/2006/main" xmlns:w14="http://schemas.microsoft.com/office/word/2010/wordml" xmlns:w15="http://schemas.microsoft.com/office/word/2012/wordml" xmlns:w16se="http://schemas.microsoft.com/office/word/2015/wordml/symex" xmlns:wpg="http://schemas.microsoft.com/office/word/2010/wordprocessingGroup" xmlns:wpi="http://schemas.microsoft.com/office/word/2010/wordprocessingInk" xmlns:wne="http://schemas.microsoft.com/office/word/2006/wordml" xmlns:wps="http://schemas.microsoft.com/office/word/2010/wordprocessingShape" mc:Ignorable="w14 w15 w16se wp14">
   <w:background w:color="FFFFFF"/>
   <w:body>
     <w:p>
@@ -22,11 +22,12 @@
           <w:color w:val="2A62A6"/>
           <w:sz w:val="32"/>
           <w:szCs w:val="32"/>
+          <w:lang w:eastAsia="en-US" w:bidi="ar-SA"/>
         </w:rPr>
         <mc:AlternateContent>
           <mc:Choice Requires="wps">
             <w:drawing>
-              <wp:anchor distT="0" distB="0" distL="114300" distR="114300" simplePos="0" relativeHeight="251660288" behindDoc="0" locked="0" layoutInCell="1" allowOverlap="1" wp14:anchorId="3470755F" wp14:editId="49E2A737">
+              <wp:anchor distT="0" distB="0" distL="114300" distR="114300" simplePos="0" relativeHeight="251658240" behindDoc="0" locked="0" layoutInCell="1" allowOverlap="1" wp14:anchorId="3470755F" wp14:editId="49E2A737">
                 <wp:simplePos x="0" y="0"/>
                 <wp:positionH relativeFrom="column">
                   <wp:posOffset>-84952</wp:posOffset>
@@ -99,7 +100,7 @@
                 <v:stroke joinstyle="miter"/>
                 <v:path gradientshapeok="t" o:connecttype="rect"/>
               </v:shapetype>
-              <v:shape id="Text Box 11" o:spid="_x0000_s1026" type="#_x0000_t202" style="position:absolute;left:0;text-align:left;margin-left:-6.7pt;margin-top:-1.8pt;width:130.25pt;height:45.1pt;z-index:251660288;visibility:visible;mso-wrap-style:square;mso-wrap-distance-left:9pt;mso-wrap-distance-top:0;mso-wrap-distance-right:9pt;mso-wrap-distance-bottom:0;mso-position-horizontal:absolute;mso-position-horizontal-relative:text;mso-position-vertical:absolute;mso-position-vertical-relative:text;v-text-anchor:top" o:gfxdata="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" fillcolor="white [3201]" strokeweight=".5pt">
+              <v:shape id="Text Box 11" o:spid="_x0000_s1026" type="#_x0000_t202" style="position:absolute;left:0;text-align:left;margin-left:-6.7pt;margin-top:-1.8pt;width:130.25pt;height:45.1pt;z-index:251658240;visibility:visible;mso-wrap-style:square;mso-wrap-distance-left:9pt;mso-wrap-distance-top:0;mso-wrap-distance-right:9pt;mso-wrap-distance-bottom:0;mso-position-horizontal:absolute;mso-position-horizontal-relative:text;mso-position-vertical:absolute;mso-position-vertical-relative:text;v-text-anchor:top" o:gfxdata="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" fillcolor="white [3201]" strokeweight=".5pt">
                 <v:textbox>
                   <w:txbxContent>
                     <w:p>
@@ -3310,7 +3311,7 @@
         <w:pStyle w:val="ListParagraph"/>
         <w:numPr>
           <w:ilvl w:val="0"/>
-          <w:numId w:val="34"/>
+          <w:numId w:val="35"/>
         </w:numPr>
       </w:pPr>
       <w:r>
@@ -3318,48 +3319,6 @@
       </w:r>
       <w:r>
         <w:t>sinh viên</w:t>
-      </w:r>
-    </w:p>
-    <w:p>
-      <w:pPr>
-        <w:pStyle w:val="ListParagraph"/>
-        <w:numPr>
-          <w:ilvl w:val="0"/>
-          <w:numId w:val="34"/>
-        </w:numPr>
-      </w:pPr>
-      <w:r>
-        <w:t>Ngày 2020</w:t>
-      </w:r>
-      <w:r>
-        <w:t xml:space="preserve">/01/01 được coi là ngày </w:t>
-      </w:r>
-      <w:r>
-        <w:t>G, ng</w:t>
-      </w:r>
-      <w:r>
-        <w:t xml:space="preserve">ày nộp bài, ngày kiểm tra để áp dụng cho mọi </w:t>
-      </w:r>
-      <w:r>
-        <w:t>thông tin bên dưới</w:t>
-      </w:r>
-    </w:p>
-    <w:p>
-      <w:pPr>
-        <w:ind w:left="360"/>
-      </w:pPr>
-    </w:p>
-    <w:p>
-      <w:r>
-        <w:rPr>
-          <w:rStyle w:val="Strong"/>
-        </w:rPr>
-        <w:t>VỀ QUẢN LÝ MÃ NGUỒN</w:t>
-      </w:r>
-    </w:p>
-    <w:p>
-      <w:r>
-        <w:t>Quản lý mã nguồn, tài liệu đều dựa trên Git.</w:t>
       </w:r>
     </w:p>
     <w:p>
@@ -3371,13 +3330,37 @@
         </w:numPr>
       </w:pPr>
       <w:r>
-        <w:t xml:space="preserve"> </w:t>
-      </w:r>
-      <w:r>
-        <w:t>Mỗi SV đều phải có t</w:t>
-      </w:r>
-      <w:r>
-        <w:t>ài khoản GitHub cá nhân.</w:t>
+        <w:t>Ngày 2020</w:t>
+      </w:r>
+      <w:r>
+        <w:t xml:space="preserve">/01/01 được coi là ngày </w:t>
+      </w:r>
+      <w:r>
+        <w:t>G, ng</w:t>
+      </w:r>
+      <w:r>
+        <w:t xml:space="preserve">ày nộp bài, ngày kiểm tra để áp dụng cho mọi </w:t>
+      </w:r>
+      <w:r>
+        <w:t>thông tin bên dưới</w:t>
+      </w:r>
+    </w:p>
+    <w:p>
+      <w:pPr>
+        <w:ind w:left="360"/>
+      </w:pPr>
+    </w:p>
+    <w:p>
+      <w:r>
+        <w:rPr>
+          <w:rStyle w:val="Strong"/>
+        </w:rPr>
+        <w:t>VỀ QUẢN LÝ MÃ NGUỒN</w:t>
+      </w:r>
+    </w:p>
+    <w:p>
+      <w:r>
+        <w:t>Quản lý mã nguồn, tài liệu đều dựa trên Git.</w:t>
       </w:r>
     </w:p>
     <w:p>
@@ -3385,14 +3368,17 @@
         <w:pStyle w:val="ListParagraph"/>
         <w:numPr>
           <w:ilvl w:val="0"/>
-          <w:numId w:val="35"/>
+          <w:numId w:val="36"/>
         </w:numPr>
       </w:pPr>
       <w:r>
-        <w:t>Tạo một Repository chung cho cả nhóm</w:t>
-      </w:r>
-      <w:r>
-        <w:t xml:space="preserve"> chứa toàn bộ chương trình</w:t>
+        <w:t xml:space="preserve"> </w:t>
+      </w:r>
+      <w:r>
+        <w:t>Mỗi SV đều phải có t</w:t>
+      </w:r>
+      <w:r>
+        <w:t>ài khoản GitHub cá nhân.</w:t>
       </w:r>
     </w:p>
     <w:p>
@@ -3400,7 +3386,22 @@
         <w:pStyle w:val="ListParagraph"/>
         <w:numPr>
           <w:ilvl w:val="0"/>
-          <w:numId w:val="35"/>
+          <w:numId w:val="36"/>
+        </w:numPr>
+      </w:pPr>
+      <w:r>
+        <w:t>Tạo một Repository chung cho cả nhóm</w:t>
+      </w:r>
+      <w:r>
+        <w:t xml:space="preserve"> chứa toàn bộ chương trình</w:t>
+      </w:r>
+    </w:p>
+    <w:p>
+      <w:pPr>
+        <w:pStyle w:val="ListParagraph"/>
+        <w:numPr>
+          <w:ilvl w:val="0"/>
+          <w:numId w:val="36"/>
         </w:numPr>
       </w:pPr>
       <w:r>
@@ -3430,12 +3431,13 @@
       <w:r>
         <w:rPr>
           <w:noProof/>
+          <w:lang w:eastAsia="en-US" w:bidi="ar-SA"/>
         </w:rPr>
         <w:drawing>
-          <wp:inline distT="0" distB="0" distL="0" distR="0" wp14:anchorId="74474866" wp14:editId="0693E056">
+          <wp:inline distT="0" distB="0" distL="0" distR="0" wp14:anchorId="74474866" wp14:editId="7E131741">
             <wp:extent cx="2880625" cy="908935"/>
             <wp:effectExtent l="0" t="0" r="0" b="5715"/>
-            <wp:docPr id="1" name="Picture 1"/>
+            <wp:docPr id="1748093331" name="Picture 1"/>
             <wp:cNvGraphicFramePr>
               <a:graphicFrameLocks xmlns:a="http://schemas.openxmlformats.org/drawingml/2006/main" noChangeAspect="1"/>
             </wp:cNvGraphicFramePr>
@@ -3443,11 +3445,17 @@
               <a:graphicData uri="http://schemas.openxmlformats.org/drawingml/2006/picture">
                 <pic:pic xmlns:pic="http://schemas.openxmlformats.org/drawingml/2006/picture">
                   <pic:nvPicPr>
-                    <pic:cNvPr id="1" name=""/>
+                    <pic:cNvPr id="0" name="Picture 1"/>
                     <pic:cNvPicPr/>
                   </pic:nvPicPr>
                   <pic:blipFill>
-                    <a:blip r:embed="rId8"/>
+                    <a:blip r:embed="rId8">
+                      <a:extLst>
+                        <a:ext uri="{28A0092B-C50C-407E-A947-70E740481C1C}">
+                          <a14:useLocalDpi xmlns:a14="http://schemas.microsoft.com/office/drawing/2010/main" val="0"/>
+                        </a:ext>
+                      </a:extLst>
+                    </a:blip>
                     <a:stretch>
                       <a:fillRect/>
                     </a:stretch>
@@ -3455,7 +3463,7 @@
                   <pic:spPr>
                     <a:xfrm>
                       <a:off x="0" y="0"/>
-                      <a:ext cx="2917994" cy="920726"/>
+                      <a:ext cx="2880625" cy="908935"/>
                     </a:xfrm>
                     <a:prstGeom prst="rect">
                       <a:avLst/>
@@ -3473,7 +3481,7 @@
         <w:pStyle w:val="ListParagraph"/>
         <w:numPr>
           <w:ilvl w:val="2"/>
-          <w:numId w:val="35"/>
+          <w:numId w:val="36"/>
         </w:numPr>
         <w:ind w:left="1620"/>
       </w:pPr>
@@ -3545,7 +3553,7 @@
         <w:pStyle w:val="ListParagraph"/>
         <w:numPr>
           <w:ilvl w:val="2"/>
-          <w:numId w:val="35"/>
+          <w:numId w:val="36"/>
         </w:numPr>
         <w:ind w:left="1620"/>
         <w:rPr>
@@ -3600,7 +3608,7 @@
         <w:pStyle w:val="ListParagraph"/>
         <w:numPr>
           <w:ilvl w:val="2"/>
-          <w:numId w:val="35"/>
+          <w:numId w:val="36"/>
         </w:numPr>
         <w:ind w:left="1620"/>
       </w:pPr>
@@ -3769,12 +3777,13 @@
       <w:r>
         <w:rPr>
           <w:noProof/>
+          <w:lang w:eastAsia="en-US" w:bidi="ar-SA"/>
         </w:rPr>
         <w:drawing>
-          <wp:inline distT="0" distB="0" distL="0" distR="0" wp14:anchorId="5803104E" wp14:editId="01B72F42">
+          <wp:inline distT="0" distB="0" distL="0" distR="0" wp14:anchorId="5803104E" wp14:editId="2F83A1E7">
             <wp:extent cx="761120" cy="490816"/>
             <wp:effectExtent l="0" t="0" r="1270" b="5080"/>
-            <wp:docPr id="2" name="Picture 2"/>
+            <wp:docPr id="495158248" name="Picture 2"/>
             <wp:cNvGraphicFramePr>
               <a:graphicFrameLocks xmlns:a="http://schemas.openxmlformats.org/drawingml/2006/main" noChangeAspect="1"/>
             </wp:cNvGraphicFramePr>
@@ -3782,11 +3791,17 @@
               <a:graphicData uri="http://schemas.openxmlformats.org/drawingml/2006/picture">
                 <pic:pic xmlns:pic="http://schemas.openxmlformats.org/drawingml/2006/picture">
                   <pic:nvPicPr>
-                    <pic:cNvPr id="1" name=""/>
+                    <pic:cNvPr id="0" name="Picture 2"/>
                     <pic:cNvPicPr/>
                   </pic:nvPicPr>
                   <pic:blipFill>
-                    <a:blip r:embed="rId9"/>
+                    <a:blip r:embed="rId9">
+                      <a:extLst>
+                        <a:ext uri="{28A0092B-C50C-407E-A947-70E740481C1C}">
+                          <a14:useLocalDpi xmlns:a14="http://schemas.microsoft.com/office/drawing/2010/main" val="0"/>
+                        </a:ext>
+                      </a:extLst>
+                    </a:blip>
                     <a:stretch>
                       <a:fillRect/>
                     </a:stretch>
@@ -3794,7 +3809,7 @@
                   <pic:spPr>
                     <a:xfrm>
                       <a:off x="0" y="0"/>
-                      <a:ext cx="770881" cy="497111"/>
+                      <a:ext cx="761120" cy="490816"/>
                     </a:xfrm>
                     <a:prstGeom prst="rect">
                       <a:avLst/>
@@ -3812,7 +3827,7 @@
         <w:pStyle w:val="ListParagraph"/>
         <w:numPr>
           <w:ilvl w:val="2"/>
-          <w:numId w:val="35"/>
+          <w:numId w:val="36"/>
         </w:numPr>
         <w:ind w:left="1620"/>
         <w:rPr>
@@ -3874,196 +3889,6 @@
         </w:rPr>
         <w:t>vào đây là được.</w:t>
       </w:r>
-    </w:p>
-    <w:p>
-      <w:pPr>
-        <w:pStyle w:val="ListParagraph"/>
-        <w:numPr>
-          <w:ilvl w:val="0"/>
-          <w:numId w:val="35"/>
-        </w:numPr>
-        <w:rPr>
-          <w:color w:val="FF0000"/>
-          <w:lang w:val="fr-FR"/>
-        </w:rPr>
-      </w:pPr>
-      <w:r>
-        <w:rPr>
-          <w:lang w:val="fr-FR"/>
-        </w:rPr>
-        <w:t>Mỗi thành viên trong nhóm tự soạn th</w:t>
-      </w:r>
-      <w:r>
-        <w:rPr>
-          <w:lang w:val="fr-FR"/>
-        </w:rPr>
-        <w:t>ảo và phải upload</w:t>
-      </w:r>
-      <w:r>
-        <w:rPr>
-          <w:lang w:val="fr-FR"/>
-        </w:rPr>
-        <w:t xml:space="preserve"> các chỉnh sửa lên GitHub. </w:t>
-      </w:r>
-      <w:r>
-        <w:rPr>
-          <w:color w:val="FF0000"/>
-          <w:lang w:val="fr-FR"/>
-        </w:rPr>
-        <w:t xml:space="preserve">Trong học phần này, </w:t>
-      </w:r>
-      <w:r>
-        <w:rPr>
-          <w:color w:val="FF0000"/>
-          <w:lang w:val="fr-FR"/>
-        </w:rPr>
-        <w:t xml:space="preserve">mỗi </w:t>
-      </w:r>
-      <w:r>
-        <w:rPr>
-          <w:color w:val="FF0000"/>
-          <w:lang w:val="fr-FR"/>
-        </w:rPr>
-        <w:t xml:space="preserve">SV cần đạt được </w:t>
-      </w:r>
-      <w:r>
-        <w:rPr>
-          <w:color w:val="FF0000"/>
-          <w:lang w:val="fr-FR"/>
-        </w:rPr>
-        <w:t>&gt;=</w:t>
-      </w:r>
-      <w:r>
-        <w:rPr>
-          <w:color w:val="FF0000"/>
-          <w:lang w:val="fr-FR"/>
-        </w:rPr>
-        <w:t>10 commit</w:t>
-      </w:r>
-      <w:r>
-        <w:rPr>
-          <w:color w:val="FF0000"/>
-          <w:lang w:val="fr-FR"/>
-        </w:rPr>
-        <w:t xml:space="preserve"> </w:t>
-      </w:r>
-      <w:r>
-        <w:rPr>
-          <w:color w:val="FF0000"/>
-          <w:lang w:val="fr-FR"/>
-        </w:rPr>
-        <w:t>cho file báo cáo này.</w:t>
-      </w:r>
-    </w:p>
-    <w:p>
-      <w:pPr>
-        <w:rPr>
-          <w:rStyle w:val="Strong"/>
-        </w:rPr>
-      </w:pPr>
-    </w:p>
-    <w:p>
-      <w:pPr>
-        <w:widowControl/>
-        <w:suppressAutoHyphens w:val="0"/>
-        <w:spacing w:after="0" w:line="240" w:lineRule="auto"/>
-        <w:jc w:val="left"/>
-        <w:rPr>
-          <w:rStyle w:val="Strong"/>
-        </w:rPr>
-      </w:pPr>
-      <w:r>
-        <w:rPr>
-          <w:rStyle w:val="Strong"/>
-        </w:rPr>
-        <w:br w:type="page"/>
-      </w:r>
-    </w:p>
-    <w:p>
-      <w:pPr>
-        <w:rPr>
-          <w:rStyle w:val="Strong"/>
-        </w:rPr>
-      </w:pPr>
-      <w:r>
-        <w:rPr>
-          <w:rStyle w:val="Strong"/>
-        </w:rPr>
-        <w:lastRenderedPageBreak/>
-        <w:t>VỀ QUẢN LÝ CÔNG VIỆ</w:t>
-      </w:r>
-      <w:r>
-        <w:rPr>
-          <w:rStyle w:val="Strong"/>
-        </w:rPr>
-        <w:t>C</w:t>
-      </w:r>
-    </w:p>
-    <w:p>
-      <w:r>
-        <w:t>Sử dụng công cụ MS Planner với tài</w:t>
-      </w:r>
-      <w:r>
-        <w:t xml:space="preserve"> khoản email trường của SV</w:t>
-      </w:r>
-      <w:r>
-        <w:t xml:space="preserve">. </w:t>
-      </w:r>
-      <w:r>
-        <w:t xml:space="preserve">  </w:t>
-      </w:r>
-      <w:hyperlink r:id="rId10" w:history="1">
-        <w:r>
-          <w:rPr>
-            <w:rStyle w:val="Hyperlink"/>
-          </w:rPr>
-          <w:t>https://tasks.office.com/</w:t>
-        </w:r>
-      </w:hyperlink>
-    </w:p>
-    <w:p>
-      <w:pPr>
-        <w:rPr>
-          <w:i/>
-          <w:iCs/>
-        </w:rPr>
-      </w:pPr>
-      <w:r>
-        <w:rPr>
-          <w:i/>
-          <w:iCs/>
-        </w:rPr>
-        <w:t>Gợi ý</w:t>
-      </w:r>
-      <w:r>
-        <w:rPr>
-          <w:i/>
-          <w:iCs/>
-        </w:rPr>
-        <w:t>:</w:t>
-      </w:r>
-      <w:r>
-        <w:rPr>
-          <w:i/>
-          <w:iCs/>
-        </w:rPr>
-        <w:t xml:space="preserve"> </w:t>
-      </w:r>
-      <w:r>
-        <w:rPr>
-          <w:i/>
-          <w:iCs/>
-        </w:rPr>
-        <w:t>yêu cầu này của bài tập lớn có thể tiến hành luôn và ngay, không ảnh hưởng tới phần báo cáo</w:t>
-      </w:r>
-    </w:p>
-    <w:p>
-      <w:pPr>
-        <w:rPr>
-          <w:i/>
-          <w:iCs/>
-        </w:rPr>
-      </w:pPr>
     </w:p>
     <w:p>
       <w:pPr>
@@ -4072,30 +3897,208 @@
           <w:ilvl w:val="0"/>
           <w:numId w:val="36"/>
         </w:numPr>
-      </w:pPr>
-      <w:r>
+        <w:rPr>
+          <w:color w:val="FF0000"/>
+          <w:lang w:val="fr-FR"/>
+        </w:rPr>
+      </w:pPr>
+      <w:r>
+        <w:rPr>
+          <w:lang w:val="fr-FR"/>
+        </w:rPr>
+        <w:t>Mỗi thành viên trong nhóm tự soạn th</w:t>
+      </w:r>
+      <w:r>
+        <w:rPr>
+          <w:lang w:val="fr-FR"/>
+        </w:rPr>
+        <w:t>ảo và phải upload</w:t>
+      </w:r>
+      <w:r>
+        <w:rPr>
+          <w:lang w:val="fr-FR"/>
+        </w:rPr>
+        <w:t xml:space="preserve"> các chỉnh sửa lên GitHub. </w:t>
+      </w:r>
+      <w:r>
+        <w:rPr>
+          <w:color w:val="FF0000"/>
+          <w:lang w:val="fr-FR"/>
+        </w:rPr>
+        <w:t xml:space="preserve">Trong học phần này, </w:t>
+      </w:r>
+      <w:r>
+        <w:rPr>
+          <w:color w:val="FF0000"/>
+          <w:lang w:val="fr-FR"/>
+        </w:rPr>
+        <w:t xml:space="preserve">mỗi </w:t>
+      </w:r>
+      <w:r>
+        <w:rPr>
+          <w:color w:val="FF0000"/>
+          <w:lang w:val="fr-FR"/>
+        </w:rPr>
+        <w:t xml:space="preserve">SV cần đạt được </w:t>
+      </w:r>
+      <w:r>
+        <w:rPr>
+          <w:color w:val="FF0000"/>
+          <w:lang w:val="fr-FR"/>
+        </w:rPr>
+        <w:t>&gt;=</w:t>
+      </w:r>
+      <w:r>
+        <w:rPr>
+          <w:color w:val="FF0000"/>
+          <w:lang w:val="fr-FR"/>
+        </w:rPr>
+        <w:t>10 commit</w:t>
+      </w:r>
+      <w:r>
+        <w:rPr>
+          <w:color w:val="FF0000"/>
+          <w:lang w:val="fr-FR"/>
+        </w:rPr>
         <w:t xml:space="preserve"> </w:t>
       </w:r>
       <w:r>
-        <w:t xml:space="preserve">Mỗi SV đều phải có tài khoản </w:t>
-      </w:r>
-      <w:r>
-        <w:t xml:space="preserve">MS Planner </w:t>
-      </w:r>
-      <w:r>
-        <w:t>cá nhân.</w:t>
-      </w:r>
+        <w:rPr>
+          <w:color w:val="FF0000"/>
+          <w:lang w:val="fr-FR"/>
+        </w:rPr>
+        <w:t>cho file báo cáo này.</w:t>
+      </w:r>
+    </w:p>
+    <w:p>
+      <w:pPr>
+        <w:rPr>
+          <w:rStyle w:val="Strong"/>
+        </w:rPr>
+      </w:pPr>
+    </w:p>
+    <w:p>
+      <w:pPr>
+        <w:widowControl/>
+        <w:suppressAutoHyphens w:val="0"/>
+        <w:spacing w:after="0" w:line="240" w:lineRule="auto"/>
+        <w:jc w:val="left"/>
+        <w:rPr>
+          <w:rStyle w:val="Strong"/>
+        </w:rPr>
+      </w:pPr>
+      <w:r>
+        <w:rPr>
+          <w:rStyle w:val="Strong"/>
+        </w:rPr>
+        <w:br w:type="page"/>
+      </w:r>
+    </w:p>
+    <w:p>
+      <w:pPr>
+        <w:rPr>
+          <w:rStyle w:val="Strong"/>
+        </w:rPr>
+      </w:pPr>
+      <w:r>
+        <w:rPr>
+          <w:rStyle w:val="Strong"/>
+        </w:rPr>
+        <w:lastRenderedPageBreak/>
+        <w:t>VỀ QUẢN LÝ CÔNG VIỆ</w:t>
+      </w:r>
+      <w:r>
+        <w:rPr>
+          <w:rStyle w:val="Strong"/>
+        </w:rPr>
+        <w:t>C</w:t>
+      </w:r>
+    </w:p>
+    <w:p>
+      <w:r>
+        <w:t>Sử dụng công cụ MS Planner với tài</w:t>
+      </w:r>
+      <w:r>
+        <w:t xml:space="preserve"> khoản email trường của SV</w:t>
+      </w:r>
+      <w:r>
+        <w:t xml:space="preserve">. </w:t>
+      </w:r>
+      <w:r>
+        <w:t xml:space="preserve">  </w:t>
+      </w:r>
+      <w:hyperlink r:id="rId10" w:history="1">
+        <w:r>
+          <w:rPr>
+            <w:rStyle w:val="Hyperlink"/>
+          </w:rPr>
+          <w:t>https://tasks.office.com/</w:t>
+        </w:r>
+      </w:hyperlink>
+    </w:p>
+    <w:p>
+      <w:pPr>
+        <w:rPr>
+          <w:i/>
+          <w:iCs/>
+        </w:rPr>
+      </w:pPr>
+      <w:r>
+        <w:rPr>
+          <w:i/>
+          <w:iCs/>
+        </w:rPr>
+        <w:t>Gợi ý</w:t>
+      </w:r>
+      <w:r>
+        <w:rPr>
+          <w:i/>
+          <w:iCs/>
+        </w:rPr>
+        <w:t>:</w:t>
+      </w:r>
+      <w:r>
+        <w:rPr>
+          <w:i/>
+          <w:iCs/>
+        </w:rPr>
+        <w:t xml:space="preserve"> </w:t>
+      </w:r>
+      <w:r>
+        <w:rPr>
+          <w:i/>
+          <w:iCs/>
+        </w:rPr>
+        <w:t>yêu cầu này của bài tập lớn có thể tiến hành luôn và ngay, không ảnh hưởng tới phần báo cáo</w:t>
+      </w:r>
+    </w:p>
+    <w:p>
+      <w:pPr>
+        <w:rPr>
+          <w:i/>
+          <w:iCs/>
+        </w:rPr>
+      </w:pPr>
     </w:p>
     <w:p>
       <w:pPr>
         <w:pStyle w:val="ListParagraph"/>
         <w:numPr>
           <w:ilvl w:val="0"/>
-          <w:numId w:val="36"/>
+          <w:numId w:val="37"/>
         </w:numPr>
       </w:pPr>
       <w:r>
-        <w:t xml:space="preserve">Tạo một Project chung cho cả nhóm </w:t>
+        <w:t xml:space="preserve"> </w:t>
+      </w:r>
+      <w:r>
+        <w:t xml:space="preserve">Mỗi SV đều phải có tài khoản </w:t>
+      </w:r>
+      <w:r>
+        <w:t xml:space="preserve">MS Planner </w:t>
+      </w:r>
+      <w:r>
+        <w:t>cá nhân.</w:t>
       </w:r>
     </w:p>
     <w:p>
@@ -4103,25 +4106,11 @@
         <w:pStyle w:val="ListParagraph"/>
         <w:numPr>
           <w:ilvl w:val="0"/>
-          <w:numId w:val="36"/>
+          <w:numId w:val="37"/>
         </w:numPr>
       </w:pPr>
       <w:r>
-        <w:t xml:space="preserve">Add tài khoản giáo viên </w:t>
-      </w:r>
-      <w:hyperlink r:id="rId11" w:history="1">
-        <w:r>
-          <w:rPr>
-            <w:rStyle w:val="Hyperlink"/>
-          </w:rPr>
-          <w:t>tien.nguyenduc@hust.edu.vn</w:t>
-        </w:r>
-      </w:hyperlink>
-      <w:r>
-        <w:t xml:space="preserve"> như là m</w:t>
-      </w:r>
-      <w:r>
-        <w:t>ột thành viên của dự án</w:t>
+        <w:t xml:space="preserve">Tạo một Project chung cho cả nhóm </w:t>
       </w:r>
     </w:p>
     <w:p>
@@ -4129,7 +4118,33 @@
         <w:pStyle w:val="ListParagraph"/>
         <w:numPr>
           <w:ilvl w:val="0"/>
-          <w:numId w:val="36"/>
+          <w:numId w:val="37"/>
+        </w:numPr>
+      </w:pPr>
+      <w:r>
+        <w:t xml:space="preserve">Add tài khoản giáo viên </w:t>
+      </w:r>
+      <w:hyperlink r:id="rId11" w:history="1">
+        <w:r>
+          <w:rPr>
+            <w:rStyle w:val="Hyperlink"/>
+          </w:rPr>
+          <w:t>tien.nguyenduc@hust.edu.vn</w:t>
+        </w:r>
+      </w:hyperlink>
+      <w:r>
+        <w:t xml:space="preserve"> như là m</w:t>
+      </w:r>
+      <w:r>
+        <w:t>ột thành viên của dự án</w:t>
+      </w:r>
+    </w:p>
+    <w:p>
+      <w:pPr>
+        <w:pStyle w:val="ListParagraph"/>
+        <w:numPr>
+          <w:ilvl w:val="0"/>
+          <w:numId w:val="37"/>
         </w:numPr>
       </w:pPr>
       <w:r>
@@ -4151,12 +4166,13 @@
       <w:r>
         <w:rPr>
           <w:noProof/>
+          <w:lang w:eastAsia="en-US" w:bidi="ar-SA"/>
         </w:rPr>
         <w:drawing>
-          <wp:inline distT="0" distB="0" distL="0" distR="0" wp14:anchorId="0202A120" wp14:editId="5DE3375F">
+          <wp:inline distT="0" distB="0" distL="0" distR="0" wp14:anchorId="0202A120" wp14:editId="0301F788">
             <wp:extent cx="2790908" cy="1711100"/>
             <wp:effectExtent l="0" t="0" r="0" b="0"/>
-            <wp:docPr id="4" name="Picture 4" descr="Image result for kanban"/>
+            <wp:docPr id="1516661913" name="Picture 4" descr="Image result for kanban"/>
             <wp:cNvGraphicFramePr>
               <a:graphicFrameLocks xmlns:a="http://schemas.openxmlformats.org/drawingml/2006/main" noChangeAspect="1"/>
             </wp:cNvGraphicFramePr>
@@ -4164,10 +4180,8 @@
               <a:graphicData uri="http://schemas.openxmlformats.org/drawingml/2006/picture">
                 <pic:pic xmlns:pic="http://schemas.openxmlformats.org/drawingml/2006/picture">
                   <pic:nvPicPr>
-                    <pic:cNvPr id="0" name="Picture 1" descr="Image result for kanban"/>
-                    <pic:cNvPicPr>
-                      <a:picLocks noChangeAspect="1" noChangeArrowheads="1"/>
-                    </pic:cNvPicPr>
+                    <pic:cNvPr id="0" name="Picture 4"/>
+                    <pic:cNvPicPr/>
                   </pic:nvPicPr>
                   <pic:blipFill>
                     <a:blip r:embed="rId12" cstate="print">
@@ -4177,23 +4191,18 @@
                         </a:ext>
                       </a:extLst>
                     </a:blip>
-                    <a:srcRect/>
                     <a:stretch>
                       <a:fillRect/>
                     </a:stretch>
                   </pic:blipFill>
-                  <pic:spPr bwMode="auto">
+                  <pic:spPr>
                     <a:xfrm>
                       <a:off x="0" y="0"/>
-                      <a:ext cx="2815768" cy="1726342"/>
+                      <a:ext cx="2790908" cy="1711100"/>
                     </a:xfrm>
                     <a:prstGeom prst="rect">
                       <a:avLst/>
                     </a:prstGeom>
-                    <a:noFill/>
-                    <a:ln>
-                      <a:noFill/>
-                    </a:ln>
                   </pic:spPr>
                 </pic:pic>
               </a:graphicData>
@@ -4207,7 +4216,7 @@
         <w:pStyle w:val="ListParagraph"/>
         <w:numPr>
           <w:ilvl w:val="0"/>
-          <w:numId w:val="36"/>
+          <w:numId w:val="37"/>
         </w:numPr>
       </w:pPr>
       <w:r>
@@ -4258,7 +4267,7 @@
         <w:pStyle w:val="ListParagraph"/>
         <w:numPr>
           <w:ilvl w:val="0"/>
-          <w:numId w:val="36"/>
+          <w:numId w:val="37"/>
         </w:numPr>
       </w:pPr>
       <w:r>
@@ -4321,6 +4330,7 @@
       <w:r>
         <w:rPr>
           <w:noProof/>
+          <w:lang w:eastAsia="en-US" w:bidi="ar-SA"/>
         </w:rPr>
         <mc:AlternateContent>
           <mc:Choice Requires="wpc">
@@ -4390,7 +4400,7 @@
           </mc:Choice>
           <mc:Fallback>
             <w:pict>
-              <v:group w14:anchorId="456B0A6C" id="Canvas 5" o:spid="_x0000_s1026" editas="canvas" style="width:210.35pt;height:92.05pt;mso-position-horizontal-relative:char;mso-position-vertical-relative:line" coordsize="26714,11684" o:gfxdata="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">
+              <v:group w14:anchorId="49B34B38" id="Canvas 5" o:spid="_x0000_s1026" editas="canvas" style="width:210.35pt;height:92.05pt;mso-position-horizontal-relative:char;mso-position-vertical-relative:line" coordsize="26714,11684" o:gfxdata="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">
                 <v:shapetype id="_x0000_t75" coordsize="21600,21600" o:spt="75" o:preferrelative="t" path="m@4@5l@4@11@9@11@9@5xe" filled="f" stroked="f">
                   <v:stroke joinstyle="miter"/>
                   <v:formulas>
@@ -5699,9 +5709,10 @@
         <w:sectPr>
           <w:headerReference w:type="even" r:id="rId13"/>
           <w:headerReference w:type="default" r:id="rId14"/>
-          <w:footerReference w:type="default" r:id="rId15"/>
-          <w:headerReference w:type="first" r:id="rId16"/>
-          <w:footerReference w:type="first" r:id="rId17"/>
+          <w:footerReference w:type="even" r:id="rId15"/>
+          <w:footerReference w:type="default" r:id="rId16"/>
+          <w:headerReference w:type="first" r:id="rId17"/>
+          <w:footerReference w:type="first" r:id="rId18"/>
           <w:footnotePr>
             <w:pos w:val="beneathText"/>
           </w:footnotePr>
@@ -5757,41 +5768,34 @@
           <w:i/>
           <w:iCs/>
         </w:rPr>
-        <w:t xml:space="preserve"> Train Logistic</w:t>
+        <w:t xml:space="preserve"> Train Logistic </w:t>
       </w:r>
       <w:r>
         <w:rPr>
           <w:i/>
           <w:iCs/>
         </w:rPr>
-        <w:t xml:space="preserve"> </w:t>
+        <w:t xml:space="preserve">(hay BTL)  là dự án phát triển phần mềm điều hướng hệ thống tàu vận chuyển hàng </w:t>
       </w:r>
       <w:r>
         <w:rPr>
           <w:i/>
           <w:iCs/>
         </w:rPr>
-        <w:t xml:space="preserve">(hay BTL)  là dự án phát triển phần mềm điều hướng hệ thống tàu vận chuyển hàng </w:t>
+        <w:t xml:space="preserve">hình quả </w:t>
       </w:r>
       <w:r>
         <w:rPr>
           <w:i/>
           <w:iCs/>
         </w:rPr>
-        <w:t xml:space="preserve">hình quả </w:t>
+        <w:t>bóng bowling</w:t>
       </w:r>
       <w:r>
         <w:rPr>
           <w:i/>
           <w:iCs/>
         </w:rPr>
-        <w:t>bóng bowling</w:t>
-      </w:r>
-      <w:r>
-        <w:rPr>
-          <w:i/>
-          <w:iCs/>
-        </w:rPr>
         <w:t>.</w:t>
       </w:r>
     </w:p>
@@ -5896,68 +5900,26 @@
       <w:bookmarkEnd w:id="4"/>
     </w:p>
     <w:p>
-      <w:pPr>
-        <w:rPr>
-          <w:i/>
-          <w:iCs/>
-        </w:rPr>
-      </w:pPr>
-      <w:r>
-        <w:rPr>
-          <w:i/>
-          <w:iCs/>
-        </w:rPr>
+      <w:r>
         <w:t xml:space="preserve">Anh </w:t>
       </w:r>
       <w:r>
-        <w:rPr>
-          <w:i/>
-          <w:iCs/>
-        </w:rPr>
         <w:t>Nguyễn Đức Tiến</w:t>
       </w:r>
     </w:p>
     <w:p>
-      <w:pPr>
-        <w:rPr>
-          <w:i/>
-          <w:iCs/>
-        </w:rPr>
-      </w:pPr>
-      <w:r>
-        <w:rPr>
-          <w:i/>
-          <w:iCs/>
-        </w:rPr>
+      <w:r>
         <w:t>SĐT: 0123456789.</w:t>
       </w:r>
     </w:p>
     <w:p>
-      <w:pPr>
-        <w:rPr>
-          <w:i/>
-          <w:iCs/>
-        </w:rPr>
-      </w:pPr>
-      <w:r>
-        <w:rPr>
-          <w:i/>
-          <w:iCs/>
-        </w:rPr>
+      <w:r>
         <w:t xml:space="preserve">Email: </w:t>
       </w:r>
       <w:r>
-        <w:rPr>
-          <w:i/>
-          <w:iCs/>
-        </w:rPr>
         <w:t>tien.nguyenduc</w:t>
       </w:r>
       <w:r>
-        <w:rPr>
-          <w:i/>
-          <w:iCs/>
-        </w:rPr>
         <w:t>@gmail.com.</w:t>
       </w:r>
     </w:p>
@@ -5972,122 +5934,30 @@
       <w:bookmarkEnd w:id="5"/>
     </w:p>
     <w:p>
-      <w:pPr>
-        <w:rPr>
-          <w:i/>
-          <w:iCs/>
-        </w:rPr>
-      </w:pPr>
-      <w:r>
-        <w:rPr>
-          <w:i/>
-          <w:iCs/>
-        </w:rPr>
+      <w:r>
+        <w:t>Giám đốc: Trần Văn Hoằng.</w:t>
+      </w:r>
+    </w:p>
+    <w:p>
+      <w:r>
+        <w:t>SĐT: 0987654321.</w:t>
+      </w:r>
+    </w:p>
+    <w:p>
+      <w:r>
+        <w:t xml:space="preserve">Email: </w:t>
+      </w:r>
+      <w:r>
+        <w:t>hoang.tranvan@gmail.com</w:t>
+      </w:r>
+      <w:r>
+        <w:t>.</w:t>
+      </w:r>
+    </w:p>
+    <w:p/>
+    <w:p>
+      <w:r>
         <w:t xml:space="preserve">Lập trình viên:  </w:t>
-      </w:r>
-      <w:r>
-        <w:rPr>
-          <w:i/>
-          <w:iCs/>
-        </w:rPr>
-        <w:t>Bùi Phan Thanh Cường, Thân Văn Thái, Tôn Thiện Vĩnh</w:t>
-      </w:r>
-    </w:p>
-    <w:p>
-      <w:pPr>
-        <w:pStyle w:val="Heading2"/>
-      </w:pPr>
-      <w:bookmarkStart w:id="6" w:name="_Toc25660384"/>
-      <w:r>
-        <w:t>Phân chia vai trò của thành viên dự án và khách hàng</w:t>
-      </w:r>
-      <w:bookmarkEnd w:id="6"/>
-    </w:p>
-    <w:p>
-      <w:pPr>
-        <w:rPr>
-          <w:i/>
-          <w:iCs/>
-        </w:rPr>
-      </w:pPr>
-      <w:r>
-        <w:rPr>
-          <w:i/>
-          <w:iCs/>
-        </w:rPr>
-        <w:t xml:space="preserve">Giám đốc: </w:t>
-      </w:r>
-      <w:r>
-        <w:rPr>
-          <w:i/>
-          <w:iCs/>
-        </w:rPr>
-        <w:t>Hoằng, tài chính nhân sự</w:t>
-      </w:r>
-    </w:p>
-    <w:p>
-      <w:pPr>
-        <w:rPr>
-          <w:i/>
-          <w:iCs/>
-        </w:rPr>
-      </w:pPr>
-      <w:r>
-        <w:rPr>
-          <w:i/>
-          <w:iCs/>
-        </w:rPr>
-        <w:t>Cường, Thái, Vĩnh</w:t>
-      </w:r>
-      <w:r>
-        <w:rPr>
-          <w:i/>
-          <w:iCs/>
-        </w:rPr>
-        <w:t>: IT, chi tiết, báo tiến đ</w:t>
-      </w:r>
-      <w:r>
-        <w:rPr>
-          <w:i/>
-          <w:iCs/>
-        </w:rPr>
-        <w:t>ộ</w:t>
-      </w:r>
-    </w:p>
-    <w:p/>
-    <w:p/>
-    <w:p>
-      <w:pPr>
-        <w:pStyle w:val="Heading1"/>
-      </w:pPr>
-      <w:bookmarkStart w:id="7" w:name="_Toc25660385"/>
-      <w:r>
-        <w:t>Khảo sát dự án</w:t>
-      </w:r>
-      <w:bookmarkEnd w:id="7"/>
-    </w:p>
-    <w:p>
-      <w:pPr>
-        <w:pStyle w:val="Heading2"/>
-      </w:pPr>
-      <w:bookmarkStart w:id="8" w:name="_Toc25660386"/>
-      <w:r>
-        <w:t>Yêu cầu khách hàng</w:t>
-      </w:r>
-      <w:bookmarkEnd w:id="8"/>
-    </w:p>
-    <w:p>
-      <w:r>
-        <w:t xml:space="preserve">Anh Tiến yêu cầu </w:t>
-      </w:r>
-      <w:r>
-        <w:t xml:space="preserve">tạo </w:t>
-      </w:r>
-      <w:r>
-        <w:t xml:space="preserve">một phần mềm dùng để điều hướng các tàu chở hàng hình bowling trong </w:t>
-      </w:r>
-      <w:r>
-        <w:t>nhà máy. Các yêu cầu được đưa ra bao gồm:</w:t>
       </w:r>
     </w:p>
     <w:p>
@@ -6095,11 +5965,14 @@
         <w:pStyle w:val="ListParagraph"/>
         <w:numPr>
           <w:ilvl w:val="0"/>
-          <w:numId w:val="41"/>
+          <w:numId w:val="43"/>
         </w:numPr>
       </w:pPr>
       <w:r>
-        <w:t>Điều hướng một cách tự động theo lưu lượng hàng hóa hiện tại.</w:t>
+        <w:t>Bùi Phan Thanh Cường</w:t>
+      </w:r>
+      <w:r>
+        <w:t>: cuong.buiphanthanh@gmail.com.</w:t>
       </w:r>
     </w:p>
     <w:p>
@@ -6107,11 +5980,14 @@
         <w:pStyle w:val="ListParagraph"/>
         <w:numPr>
           <w:ilvl w:val="0"/>
-          <w:numId w:val="41"/>
+          <w:numId w:val="43"/>
         </w:numPr>
       </w:pPr>
       <w:r>
-        <w:t>Các tàu KHÔNG ĐƯỢC PHÉP VA CHẠM vì chi phí một tàu rất lớn.</w:t>
+        <w:t>Thân Văn Thái</w:t>
+      </w:r>
+      <w:r>
+        <w:t>: thai.thanvan@gmail.com.</w:t>
       </w:r>
     </w:p>
     <w:p>
@@ -6119,11 +5995,115 @@
         <w:pStyle w:val="ListParagraph"/>
         <w:numPr>
           <w:ilvl w:val="0"/>
-          <w:numId w:val="41"/>
+          <w:numId w:val="43"/>
         </w:numPr>
       </w:pPr>
       <w:r>
-        <w:t xml:space="preserve">Khi hết thời gian hoạt động của nhà máy, tự động cho các tàu về chỗ đỗ. </w:t>
+        <w:t>Tôn Thiện Vĩnh</w:t>
+      </w:r>
+      <w:r>
+        <w:t>: vinh.tonthien@gmail.com.</w:t>
+      </w:r>
+    </w:p>
+    <w:p>
+      <w:pPr>
+        <w:pStyle w:val="Heading2"/>
+      </w:pPr>
+      <w:bookmarkStart w:id="6" w:name="_Toc25660384"/>
+      <w:r>
+        <w:t>Phân chia vai trò của thành viên dự án và khách hàng</w:t>
+      </w:r>
+      <w:bookmarkEnd w:id="6"/>
+    </w:p>
+    <w:p>
+      <w:pPr>
+        <w:rPr>
+          <w:i/>
+          <w:iCs/>
+        </w:rPr>
+      </w:pPr>
+      <w:r>
+        <w:rPr>
+          <w:i/>
+          <w:iCs/>
+        </w:rPr>
+        <w:t xml:space="preserve">Giám đốc: </w:t>
+      </w:r>
+      <w:r>
+        <w:rPr>
+          <w:i/>
+          <w:iCs/>
+        </w:rPr>
+        <w:t>Hoằng, tài chính nhân sự</w:t>
+      </w:r>
+    </w:p>
+    <w:p>
+      <w:pPr>
+        <w:rPr>
+          <w:i/>
+          <w:iCs/>
+        </w:rPr>
+      </w:pPr>
+      <w:r>
+        <w:rPr>
+          <w:i/>
+          <w:iCs/>
+        </w:rPr>
+        <w:t>Cường, Thái, Vĩnh</w:t>
+      </w:r>
+      <w:r>
+        <w:rPr>
+          <w:i/>
+          <w:iCs/>
+        </w:rPr>
+        <w:t>: IT, chi tiết, báo tiến đ</w:t>
+      </w:r>
+      <w:r>
+        <w:rPr>
+          <w:i/>
+          <w:iCs/>
+        </w:rPr>
+        <w:t>ộ</w:t>
+      </w:r>
+    </w:p>
+    <w:p/>
+    <w:p/>
+    <w:p>
+      <w:pPr>
+        <w:pStyle w:val="Heading1"/>
+      </w:pPr>
+      <w:bookmarkStart w:id="7" w:name="_Toc25660385"/>
+      <w:r>
+        <w:t>Khảo sát dự án</w:t>
+      </w:r>
+      <w:bookmarkEnd w:id="7"/>
+    </w:p>
+    <w:p>
+      <w:pPr>
+        <w:pStyle w:val="Heading2"/>
+      </w:pPr>
+      <w:bookmarkStart w:id="8" w:name="_Toc25660386"/>
+      <w:r>
+        <w:t>Yêu cầu khách hàng</w:t>
+      </w:r>
+      <w:bookmarkEnd w:id="8"/>
+    </w:p>
+    <w:p>
+      <w:r>
+        <w:t xml:space="preserve">Anh Tiến yêu cầu </w:t>
+      </w:r>
+      <w:r>
+        <w:t xml:space="preserve">tạo </w:t>
+      </w:r>
+      <w:r>
+        <w:t xml:space="preserve">một phần mềm dùng để điều hướng các tàu chở hàng hình bowling trong </w:t>
+      </w:r>
+      <w:r>
+        <w:t xml:space="preserve">nhà </w:t>
+      </w:r>
+      <w:r>
+        <w:lastRenderedPageBreak/>
+        <w:t>máy. Các yêu cầu được đưa ra bao gồm:</w:t>
       </w:r>
     </w:p>
     <w:p>
@@ -6131,11 +6111,11 @@
         <w:pStyle w:val="ListParagraph"/>
         <w:numPr>
           <w:ilvl w:val="0"/>
-          <w:numId w:val="41"/>
+          <w:numId w:val="42"/>
         </w:numPr>
       </w:pPr>
       <w:r>
-        <w:t>Có khả năng cho phép điều hướng thủ công.</w:t>
+        <w:t>Điều hướng một cách tự động theo lưu lượng hàng hóa hiện tại.</w:t>
       </w:r>
     </w:p>
     <w:p>
@@ -6143,10 +6123,46 @@
         <w:pStyle w:val="ListParagraph"/>
         <w:numPr>
           <w:ilvl w:val="0"/>
-          <w:numId w:val="41"/>
+          <w:numId w:val="42"/>
         </w:numPr>
       </w:pPr>
       <w:r>
+        <w:t>Các tàu KHÔNG ĐƯỢC PHÉP VA CHẠM vì chi phí một tàu rất lớn.</w:t>
+      </w:r>
+    </w:p>
+    <w:p>
+      <w:pPr>
+        <w:pStyle w:val="ListParagraph"/>
+        <w:numPr>
+          <w:ilvl w:val="0"/>
+          <w:numId w:val="42"/>
+        </w:numPr>
+      </w:pPr>
+      <w:r>
+        <w:t xml:space="preserve">Khi hết thời gian hoạt động của nhà máy, tự động cho các tàu về chỗ đỗ. </w:t>
+      </w:r>
+    </w:p>
+    <w:p>
+      <w:pPr>
+        <w:pStyle w:val="ListParagraph"/>
+        <w:numPr>
+          <w:ilvl w:val="0"/>
+          <w:numId w:val="42"/>
+        </w:numPr>
+      </w:pPr>
+      <w:r>
+        <w:t>Có khả năng cho phép điều hướng thủ công.</w:t>
+      </w:r>
+    </w:p>
+    <w:p>
+      <w:pPr>
+        <w:pStyle w:val="ListParagraph"/>
+        <w:numPr>
+          <w:ilvl w:val="0"/>
+          <w:numId w:val="42"/>
+        </w:numPr>
+      </w:pPr>
+      <w:r>
         <w:t>Phân quyền rõ ràng giữa người giám sát và người điều khiển</w:t>
       </w:r>
       <w:r>
@@ -6154,390 +6170,712 @@
       </w:r>
     </w:p>
     <w:p>
+      <w:r>
+        <w:t>Thời gian hoàn thành</w:t>
+      </w:r>
+      <w:r>
+        <w:t>: hoàn thành trước 01/01/2021</w:t>
+      </w:r>
+      <w:r>
+        <w:t>.</w:t>
+      </w:r>
+    </w:p>
+    <w:p>
+      <w:r>
+        <w:t>Yêu cầu về hệ thống:</w:t>
+      </w:r>
+    </w:p>
+    <w:p>
+      <w:pPr>
+        <w:pStyle w:val="ListParagraph"/>
+        <w:numPr>
+          <w:ilvl w:val="0"/>
+          <w:numId w:val="42"/>
+        </w:numPr>
+      </w:pPr>
+      <w:r>
+        <w:t>Chạy được trên các máy tính sử dụng Window 10.</w:t>
+      </w:r>
+    </w:p>
+    <w:p>
+      <w:pPr>
+        <w:pStyle w:val="ListParagraph"/>
+        <w:numPr>
+          <w:ilvl w:val="0"/>
+          <w:numId w:val="42"/>
+        </w:numPr>
+      </w:pPr>
+      <w:r>
+        <w:t>Sử dụng CSDL MySQL.</w:t>
+      </w:r>
+    </w:p>
+    <w:p>
+      <w:pPr>
+        <w:pStyle w:val="ListParagraph"/>
+        <w:numPr>
+          <w:ilvl w:val="0"/>
+          <w:numId w:val="42"/>
+        </w:numPr>
+      </w:pPr>
+      <w:r>
+        <w:t>Bảo mật cao, tránh tình trạng bị can thiệp từ các bên thứ 3.</w:t>
+      </w:r>
+    </w:p>
+    <w:p>
       <w:pPr>
         <w:pStyle w:val="Heading2"/>
       </w:pPr>
       <w:bookmarkStart w:id="9" w:name="_Toc25660387"/>
       <w:r>
+        <w:t xml:space="preserve">Mô hình </w:t>
+      </w:r>
+      <w:r>
+        <w:t>hoạt động</w:t>
+      </w:r>
+      <w:r>
+        <w:t xml:space="preserve"> hiện thời</w:t>
+      </w:r>
+      <w:r>
+        <w:t xml:space="preserve"> – nghiệp vụ</w:t>
+      </w:r>
+      <w:bookmarkEnd w:id="9"/>
+    </w:p>
+    <w:p>
+      <w:r>
+        <w:t>Hiện tại, nhà máy đang sản xuất trên mô hình tự động, các sản phẩm được di chuyển giữa các khâu sản xuất đều thông qua các con tàu bowling trong nhà máy. Trong nhà máy có các đường ray để tàu có thể chạy giữa các băng truyền sản xuất và kho lưu trữ.</w:t>
+      </w:r>
+    </w:p>
+    <w:p>
+      <w:r>
+        <w:t>Một đường đi giữa các băng truyền và kho có từ 3 tới 4 đường ray, mỗi đường ray chỉ phục vụ cho 1 chiều đi trong một thời điểm. Giữa các khu vực khác nhau sẽ có các điểm giao nhau để các tàu thuận tiện đi lại.</w:t>
+      </w:r>
+    </w:p>
+    <w:p>
+      <w:r>
+        <w:t xml:space="preserve">Các tàu đều hoạt động tự động. Việc lấy/trả hàng đều đã được hoạt động thông qua hệ điều hành có sẵn của các tàu. Khi xong việc lấy/trả hàng, </w:t>
+      </w:r>
+      <w:r>
+        <w:t>tàu sẽ ra hiệu cho hệ thống phân đường hiện tại báo hiện đã xong, và hệ thống sẽ tính toán và trả về đường đi tiếp theo cho tàu.</w:t>
+      </w:r>
+    </w:p>
+    <w:p>
+      <w:r>
+        <w:t>Có một bến đỗ cho các tàu vào cuối ngày lúc hệ thống dừng làm việc.</w:t>
+      </w:r>
+    </w:p>
+    <w:p>
+      <w:pPr>
+        <w:pStyle w:val="Heading2"/>
+      </w:pPr>
+      <w:bookmarkStart w:id="10" w:name="_Toc25660388"/>
+      <w:r>
+        <w:t>Mô hình hoạt động dự kiến sau khi áp dụng sản phẩm mới</w:t>
+      </w:r>
+      <w:bookmarkEnd w:id="10"/>
+    </w:p>
+    <w:p>
+      <w:r>
+        <w:t xml:space="preserve">Sau khi áp dụng hệ thống, hệ thống dẫn đường mới sẽ thay thế cho hệ thống dẫn đường hiện có của công ty. Hệ thống hiện tại thường xuyên gây ra tình trạng tắc nghẽn giữa các tuyến tàu với nhau. </w:t>
+      </w:r>
+      <w:r>
+        <w:t>Việc áp dụng hệ thống mới sẽ giảm tải sự tắc nghẽn ở các đường ray bên trong nhà máy. Hầu hết các cơ sở vật chất cũ sẽ vẫn được giữ nguyên, và lắp đặt thêm một số camera cho phép theo dõi tình hình đường ray.</w:t>
+      </w:r>
+    </w:p>
+    <w:p>
+      <w:pPr>
+        <w:pStyle w:val="Heading2"/>
+      </w:pPr>
+      <w:bookmarkStart w:id="11" w:name="_Toc25660389"/>
+      <w:r>
+        <w:t>Phạm vi</w:t>
+      </w:r>
+      <w:r>
+        <w:t xml:space="preserve"> dự án</w:t>
+      </w:r>
+      <w:bookmarkEnd w:id="11"/>
+    </w:p>
+    <w:p>
+      <w:bookmarkStart w:id="12" w:name="_Toc25660390"/>
+      <w:r>
+        <w:t>Dự kiến sẽ thí điểm ở nhà máy ở khu công nghiệp Thái Nguyên, sau đó sẽ mở rộng ra các nhà máy đặt ở khu công nghiệp Phú Nghĩa, Sài Gòn. Cuối cùng sẽ mở rộng ra các nhà máy đặt ở Trung Quốc và Ấn Độ.</w:t>
+      </w:r>
+    </w:p>
+    <w:p>
+      <w:pPr>
+        <w:pStyle w:val="Heading1"/>
+      </w:pPr>
+      <w:r>
+        <w:t>Giao tiếp/Trao đổi thông tin</w:t>
+      </w:r>
+      <w:bookmarkEnd w:id="12"/>
+    </w:p>
+    <w:p>
+      <w:pPr>
+        <w:pStyle w:val="Heading2"/>
+      </w:pPr>
+      <w:r>
+        <w:t xml:space="preserve">Các qui định về </w:t>
+      </w:r>
+      <w:r>
+        <w:t>trao đổi</w:t>
+      </w:r>
+      <w:r>
+        <w:t xml:space="preserve"> </w:t>
+      </w:r>
+      <w:r>
+        <w:t xml:space="preserve">trong </w:t>
+      </w:r>
+      <w:r>
+        <w:t>nội bộ</w:t>
+      </w:r>
+    </w:p>
+    <w:p>
+      <w:r>
+        <w:t>Đầu mỗi tuần sẽ có một buổi họp giao ban để thống kê công việc cần phải làm trong tuần này. Độ dài tối đa buổi họp là 45 phút.</w:t>
+      </w:r>
+    </w:p>
+    <w:p>
+      <w:r>
+        <w:t xml:space="preserve">Cuối mỗi tuần sẽ có một buổi họp tổng kết để đánh giá kết quả đạt được trong tuần. Đồ dài tối đa </w:t>
+      </w:r>
+      <w:r>
         <w:lastRenderedPageBreak/>
-        <w:t xml:space="preserve">Mô hình </w:t>
-      </w:r>
-      <w:r>
-        <w:t>hoạt động</w:t>
-      </w:r>
-      <w:r>
-        <w:t xml:space="preserve"> hiện thời</w:t>
-      </w:r>
-      <w:r>
-        <w:t xml:space="preserve"> – nghiệp vụ</w:t>
-      </w:r>
-      <w:bookmarkEnd w:id="9"/>
-    </w:p>
-    <w:p>
-      <w:r>
-        <w:t>Hiện tại, nhà máy đang sản xuất trên mô hình tự động, các sản phẩm được di chuyển giữa các khâu sản xuất đều thông qua các con tàu bowling trong nhà máy. Trong nhà máy có các đường ray để tàu có thể chạy giữa các băng truyền sản xuất và kho lưu trữ.</w:t>
-      </w:r>
-    </w:p>
-    <w:p>
-      <w:r>
-        <w:t>Một đường đi giữa các băng truyền và kho có từ 3 tới 4 đường ray, mỗi đường ray chỉ phục vụ cho 1 chiều đi trong một thời điểm. Giữa các khu vực khác nhau sẽ có các điểm giao nhau để các tàu thuận tiện đi lại.</w:t>
-      </w:r>
-    </w:p>
-    <w:p>
-      <w:r>
-        <w:t xml:space="preserve">Các tàu đều hoạt động tự động. Việc lấy/trả hàng đều đã được hoạt động thông qua hệ điều hành có sẵn của các tàu. Khi xong việc lấy/trả hàng, </w:t>
-      </w:r>
-      <w:r>
-        <w:t>tàu sẽ ra hiệu cho hệ thống phân đường hiện tại báo hiện đã xong, và hệ thống sẽ tính toán và trả về đường đi tiếp theo cho tàu.</w:t>
-      </w:r>
-    </w:p>
-    <w:p>
-      <w:r>
-        <w:t>Có một bến đỗ cho các tàu vào cuối ngày lúc hệ thống dừng làm việc.</w:t>
+        <w:t>mỗi buổi họp là 45 phút.</w:t>
+      </w:r>
+    </w:p>
+    <w:p>
+      <w:r>
+        <w:t>Các cuộc trao đổi thông qua email về sản phẩm phải được CC đầy đủ cho các thành viên liên quan.</w:t>
       </w:r>
     </w:p>
     <w:p>
       <w:pPr>
         <w:pStyle w:val="Heading2"/>
       </w:pPr>
-      <w:bookmarkStart w:id="10" w:name="_Toc25660388"/>
-      <w:r>
-        <w:t>Mô hình hoạt động dự kiến sau khi áp dụng sản phẩm mới</w:t>
-      </w:r>
-      <w:bookmarkEnd w:id="10"/>
-    </w:p>
-    <w:p>
-      <w:r>
-        <w:t>Dự kiến sẽ thí điểm ở nhà máy ở khu công nghiệp Thái Nguyên, sau đó sẽ mở rộng ra các nhà máy đặt ở khu công nghiệp Phú Nghĩa, Sài Gòn. Cuối cùng sẽ mở rộng ra các nhà máy đặt ở Trung Quốc và Ấn Độ.</w:t>
-      </w:r>
-      <w:bookmarkStart w:id="11" w:name="_GoBack"/>
-      <w:bookmarkEnd w:id="11"/>
+      <w:r>
+        <w:t xml:space="preserve">Các qui định về </w:t>
+      </w:r>
+      <w:r>
+        <w:t>trao đổi</w:t>
+      </w:r>
+      <w:r>
+        <w:t xml:space="preserve"> với khách hàng</w:t>
+      </w:r>
+    </w:p>
+    <w:p>
+      <w:r>
+        <w:t>Các cuộc trao đổi thông qua email về sản phầm với khách hàng phải được CC đầy đủ cho các thành viên liên quan.</w:t>
+      </w:r>
+    </w:p>
+    <w:p>
+      <w:r>
+        <w:t>Các cuộc trao đổi ngoài đời với khách hàng phải được lập biên bản và ghi âm đầy đủ.</w:t>
+      </w:r>
+    </w:p>
+    <w:p>
+      <w:pPr>
+        <w:pStyle w:val="Heading1"/>
+      </w:pPr>
+      <w:bookmarkStart w:id="13" w:name="_Toc25660391"/>
+      <w:r>
+        <w:t>Ước lượng chung</w:t>
+      </w:r>
+      <w:bookmarkEnd w:id="13"/>
     </w:p>
     <w:p>
       <w:pPr>
         <w:pStyle w:val="Heading2"/>
       </w:pPr>
-      <w:bookmarkStart w:id="12" w:name="_Toc25660389"/>
-      <w:r>
-        <w:t>Phạm vi</w:t>
-      </w:r>
-      <w:r>
-        <w:t xml:space="preserve"> dự án</w:t>
-      </w:r>
-      <w:bookmarkEnd w:id="12"/>
+      <w:bookmarkStart w:id="14" w:name="_Toc25660392"/>
+      <w:r>
+        <w:t>Ước lượng tính năng</w:t>
+      </w:r>
+      <w:bookmarkEnd w:id="14"/>
+    </w:p>
+    <w:p>
+      <w:r>
+        <w:t>Các tính năng cần đạt được:</w:t>
+      </w:r>
+    </w:p>
+    <w:p>
+      <w:pPr>
+        <w:pStyle w:val="ListParagraph"/>
+        <w:numPr>
+          <w:ilvl w:val="0"/>
+          <w:numId w:val="42"/>
+        </w:numPr>
+      </w:pPr>
+      <w:r>
+        <w:t>Tự động</w:t>
+      </w:r>
+      <w:r>
+        <w:t xml:space="preserve"> sắp xếp tuyến đường cho các tàu.</w:t>
+      </w:r>
+    </w:p>
+    <w:p>
+      <w:pPr>
+        <w:pStyle w:val="ListParagraph"/>
+        <w:numPr>
+          <w:ilvl w:val="0"/>
+          <w:numId w:val="42"/>
+        </w:numPr>
+      </w:pPr>
+      <w:r>
+        <w:t>Hỗ trợ sắp xếp thủ công cho chuyến tàu.</w:t>
+      </w:r>
+    </w:p>
+    <w:p>
+      <w:pPr>
+        <w:pStyle w:val="ListParagraph"/>
+        <w:numPr>
+          <w:ilvl w:val="0"/>
+          <w:numId w:val="42"/>
+        </w:numPr>
+      </w:pPr>
+      <w:r>
+        <w:t>Theo dõi trạng thái hiện tại thông qua màn hình điều khiển.</w:t>
+      </w:r>
+    </w:p>
+    <w:p>
+      <w:pPr>
+        <w:pStyle w:val="ListParagraph"/>
+        <w:numPr>
+          <w:ilvl w:val="0"/>
+          <w:numId w:val="42"/>
+        </w:numPr>
+      </w:pPr>
+      <w:r>
+        <w:t>Thông báo các tình huống xảy ra với tuyến tàu và trạng thái các tàu (tắc nghẽn, thưa thớt tàu, tàu trục trặc, ...) thông qua email/điện thoại/màn hình máy tính.</w:t>
+      </w:r>
+    </w:p>
+    <w:p>
+      <w:pPr>
+        <w:pStyle w:val="ListParagraph"/>
+        <w:numPr>
+          <w:ilvl w:val="0"/>
+          <w:numId w:val="42"/>
+        </w:numPr>
+      </w:pPr>
+      <w:r>
+        <w:t>Thống kê lượng hàng hóa vận chuyển được.</w:t>
+      </w:r>
+    </w:p>
+    <w:p>
+      <w:pPr>
+        <w:pStyle w:val="Heading2"/>
+      </w:pPr>
+      <w:bookmarkStart w:id="15" w:name="_Toc25660393"/>
+      <w:r>
+        <w:lastRenderedPageBreak/>
+        <w:t>Work Breakdown Structure</w:t>
+      </w:r>
+      <w:bookmarkEnd w:id="15"/>
+    </w:p>
+    <w:p>
+      <w:pPr>
+        <w:keepNext/>
+        <w:ind w:left="-1843"/>
+      </w:pPr>
+      <w:r>
+        <w:rPr>
+          <w:noProof/>
+          <w:lang w:eastAsia="en-US" w:bidi="ar-SA"/>
+        </w:rPr>
+        <w:drawing>
+          <wp:inline distT="0" distB="0" distL="0" distR="0" wp14:anchorId="5B993456" wp14:editId="2CAE831B">
+            <wp:extent cx="7306733" cy="5453572"/>
+            <wp:effectExtent l="0" t="0" r="0" b="0"/>
+            <wp:docPr id="1717297090" name="Picture 9"/>
+            <wp:cNvGraphicFramePr>
+              <a:graphicFrameLocks xmlns:a="http://schemas.openxmlformats.org/drawingml/2006/main" noChangeAspect="1"/>
+            </wp:cNvGraphicFramePr>
+            <a:graphic xmlns:a="http://schemas.openxmlformats.org/drawingml/2006/main">
+              <a:graphicData uri="http://schemas.openxmlformats.org/drawingml/2006/picture">
+                <pic:pic xmlns:pic="http://schemas.openxmlformats.org/drawingml/2006/picture">
+                  <pic:nvPicPr>
+                    <pic:cNvPr id="0" name="Picture 9"/>
+                    <pic:cNvPicPr/>
+                  </pic:nvPicPr>
+                  <pic:blipFill rotWithShape="1">
+                    <a:blip r:embed="rId19" cstate="print">
+                      <a:extLst>
+                        <a:ext uri="{28A0092B-C50C-407E-A947-70E740481C1C}">
+                          <a14:useLocalDpi xmlns:a14="http://schemas.microsoft.com/office/drawing/2010/main" val="0"/>
+                        </a:ext>
+                      </a:extLst>
+                    </a:blip>
+                    <a:srcRect l="3583" t="4956" r="3698" b="4976"/>
+                    <a:stretch/>
+                  </pic:blipFill>
+                  <pic:spPr bwMode="auto">
+                    <a:xfrm>
+                      <a:off x="0" y="0"/>
+                      <a:ext cx="7348518" cy="5484760"/>
+                    </a:xfrm>
+                    <a:prstGeom prst="rect">
+                      <a:avLst/>
+                    </a:prstGeom>
+                    <a:ln>
+                      <a:noFill/>
+                    </a:ln>
+                    <a:extLst>
+                      <a:ext uri="{53640926-AAD7-44D8-BBD7-CCE9431645EC}">
+                        <a14:shadowObscured xmlns:a14="http://schemas.microsoft.com/office/drawing/2010/main"/>
+                      </a:ext>
+                    </a:extLst>
+                  </pic:spPr>
+                </pic:pic>
+              </a:graphicData>
+            </a:graphic>
+          </wp:inline>
+        </w:drawing>
+      </w:r>
+    </w:p>
+    <w:p>
+      <w:pPr>
+        <w:pStyle w:val="Caption"/>
+      </w:pPr>
+      <w:r>
+        <w:t xml:space="preserve">Figure </w:t>
+      </w:r>
+      <w:r>
+        <w:fldChar w:fldCharType="begin"/>
+      </w:r>
+      <w:r>
+        <w:instrText xml:space="preserve"> STYLEREF 1 \s </w:instrText>
+      </w:r>
+      <w:r>
+        <w:fldChar w:fldCharType="separate"/>
+      </w:r>
+      <w:r>
+        <w:rPr>
+          <w:noProof/>
+        </w:rPr>
+        <w:t>5</w:t>
+      </w:r>
+      <w:r>
+        <w:rPr>
+          <w:noProof/>
+        </w:rPr>
+        <w:fldChar w:fldCharType="end"/>
+      </w:r>
+      <w:r>
+        <w:noBreakHyphen/>
+      </w:r>
+      <w:r>
+        <w:fldChar w:fldCharType="begin"/>
+      </w:r>
+      <w:r>
+        <w:instrText xml:space="preserve"> SEQ Figure \* ARABIC \s 1 </w:instrText>
+      </w:r>
+      <w:r>
+        <w:fldChar w:fldCharType="separate"/>
+      </w:r>
+      <w:r>
+        <w:rPr>
+          <w:noProof/>
+        </w:rPr>
+        <w:t>1</w:t>
+      </w:r>
+      <w:r>
+        <w:rPr>
+          <w:noProof/>
+        </w:rPr>
+        <w:fldChar w:fldCharType="end"/>
+      </w:r>
+      <w:r>
+        <w:t>: Biểu đồ WBS cho dự án</w:t>
+      </w:r>
+    </w:p>
+    <w:p>
+      <w:pPr>
+        <w:pStyle w:val="Heading2"/>
+      </w:pPr>
+      <w:bookmarkStart w:id="16" w:name="_Toc25660394"/>
+      <w:r>
+        <w:t>Ước lượng thời gian</w:t>
+      </w:r>
+      <w:bookmarkEnd w:id="16"/>
+    </w:p>
+    <w:p>
+      <w:r>
+        <w:t>Thời gian cần thiết làm dự án là trong khoảng 24-26 ngày.</w:t>
+      </w:r>
+    </w:p>
+    <w:p>
+      <w:pPr>
+        <w:pStyle w:val="Heading2"/>
+      </w:pPr>
+      <w:bookmarkStart w:id="17" w:name="_Toc25660395"/>
+      <w:r>
+        <w:lastRenderedPageBreak/>
+        <w:t>Ước lượng rủi ro</w:t>
+      </w:r>
+      <w:bookmarkEnd w:id="17"/>
+    </w:p>
+    <w:p>
+      <w:pPr>
+        <w:keepNext/>
+        <w:ind w:left="-1701"/>
+      </w:pPr>
+      <w:r>
+        <w:rPr>
+          <w:noProof/>
+          <w:lang w:eastAsia="en-US" w:bidi="ar-SA"/>
+        </w:rPr>
+        <w:drawing>
+          <wp:inline distT="0" distB="0" distL="0" distR="0" wp14:anchorId="72BA32B5" wp14:editId="0AE7D3FB">
+            <wp:extent cx="7213276" cy="2777067"/>
+            <wp:effectExtent l="0" t="0" r="635" b="4445"/>
+            <wp:docPr id="10" name="Picture 10"/>
+            <wp:cNvGraphicFramePr>
+              <a:graphicFrameLocks xmlns:a="http://schemas.openxmlformats.org/drawingml/2006/main" noChangeAspect="1"/>
+            </wp:cNvGraphicFramePr>
+            <a:graphic xmlns:a="http://schemas.openxmlformats.org/drawingml/2006/main">
+              <a:graphicData uri="http://schemas.openxmlformats.org/drawingml/2006/picture">
+                <pic:pic xmlns:pic="http://schemas.openxmlformats.org/drawingml/2006/picture">
+                  <pic:nvPicPr>
+                    <pic:cNvPr id="10" name="Rủi ro.png"/>
+                    <pic:cNvPicPr/>
+                  </pic:nvPicPr>
+                  <pic:blipFill rotWithShape="1">
+                    <a:blip r:embed="rId20" cstate="print">
+                      <a:extLst>
+                        <a:ext uri="{28A0092B-C50C-407E-A947-70E740481C1C}">
+                          <a14:useLocalDpi xmlns:a14="http://schemas.microsoft.com/office/drawing/2010/main" val="0"/>
+                        </a:ext>
+                      </a:extLst>
+                    </a:blip>
+                    <a:srcRect l="4265" t="10364" r="4495" b="10514"/>
+                    <a:stretch/>
+                  </pic:blipFill>
+                  <pic:spPr bwMode="auto">
+                    <a:xfrm>
+                      <a:off x="0" y="0"/>
+                      <a:ext cx="7335648" cy="2824180"/>
+                    </a:xfrm>
+                    <a:prstGeom prst="rect">
+                      <a:avLst/>
+                    </a:prstGeom>
+                    <a:ln>
+                      <a:noFill/>
+                    </a:ln>
+                    <a:extLst>
+                      <a:ext uri="{53640926-AAD7-44D8-BBD7-CCE9431645EC}">
+                        <a14:shadowObscured xmlns:a14="http://schemas.microsoft.com/office/drawing/2010/main"/>
+                      </a:ext>
+                    </a:extLst>
+                  </pic:spPr>
+                </pic:pic>
+              </a:graphicData>
+            </a:graphic>
+          </wp:inline>
+        </w:drawing>
+      </w:r>
+    </w:p>
+    <w:p>
+      <w:pPr>
+        <w:pStyle w:val="Caption"/>
+      </w:pPr>
+      <w:r>
+        <w:t xml:space="preserve">Figure </w:t>
+      </w:r>
+      <w:r>
+        <w:fldChar w:fldCharType="begin"/>
+      </w:r>
+      <w:r>
+        <w:instrText xml:space="preserve"> STYLEREF 1 \s </w:instrText>
+      </w:r>
+      <w:r>
+        <w:fldChar w:fldCharType="separate"/>
+      </w:r>
+      <w:r>
+        <w:rPr>
+          <w:noProof/>
+        </w:rPr>
+        <w:t>5</w:t>
+      </w:r>
+      <w:r>
+        <w:rPr>
+          <w:noProof/>
+        </w:rPr>
+        <w:fldChar w:fldCharType="end"/>
+      </w:r>
+      <w:r>
+        <w:noBreakHyphen/>
+      </w:r>
+      <w:r>
+        <w:fldChar w:fldCharType="begin"/>
+      </w:r>
+      <w:r>
+        <w:instrText xml:space="preserve"> SEQ Figure \* ARABIC \s 1 </w:instrText>
+      </w:r>
+      <w:r>
+        <w:fldChar w:fldCharType="separate"/>
+      </w:r>
+      <w:r>
+        <w:rPr>
+          <w:noProof/>
+        </w:rPr>
+        <w:t>2</w:t>
+      </w:r>
+      <w:r>
+        <w:rPr>
+          <w:noProof/>
+        </w:rPr>
+        <w:fldChar w:fldCharType="end"/>
+      </w:r>
+      <w:r>
+        <w:t>: Ước lượng rủi ro của dự án.</w:t>
+      </w:r>
     </w:p>
     <w:p>
       <w:pPr>
         <w:pStyle w:val="Heading1"/>
       </w:pPr>
-      <w:bookmarkStart w:id="13" w:name="_Toc25660390"/>
-      <w:r>
-        <w:t>Giao tiếp/Trao đổi thông tin</w:t>
-      </w:r>
-      <w:bookmarkEnd w:id="13"/>
-    </w:p>
-    <w:p>
-      <w:pPr>
-        <w:rPr>
+      <w:bookmarkStart w:id="18" w:name="_Toc25660396"/>
+      <w:r>
+        <w:t>Ước lượng giá thành</w:t>
+      </w:r>
+      <w:bookmarkEnd w:id="18"/>
+    </w:p>
+    <w:p>
+      <w:pPr>
+        <w:rPr>
+          <w:i/>
+        </w:rPr>
+      </w:pPr>
+      <w:r>
+        <w:rPr>
+          <w:i/>
+        </w:rPr>
+        <w:t>Chi phí vận hành</w:t>
+      </w:r>
+      <w:r>
+        <w:rPr>
+          <w:i/>
+        </w:rPr>
+        <w:t>, quản lý, hành chính</w:t>
+      </w:r>
+    </w:p>
+    <w:p>
+      <w:pPr>
+        <w:rPr>
+          <w:i/>
+        </w:rPr>
+      </w:pPr>
+      <w:r>
+        <w:rPr>
+          <w:i/>
+        </w:rPr>
+        <w:t>Chi phí ki</w:t>
+      </w:r>
+      <w:r>
+        <w:rPr>
+          <w:i/>
+        </w:rPr>
+        <w:t>nh doanh, quảng cáo, tiếp thị</w:t>
+      </w:r>
+    </w:p>
+    <w:p>
+      <w:r>
+        <w:t>Chi phí phát triển</w:t>
+      </w:r>
+      <w:r>
+        <w:t xml:space="preserve"> </w:t>
+      </w:r>
+      <w:bookmarkStart w:id="19" w:name="_GoBack"/>
+      <w:bookmarkEnd w:id="19"/>
+    </w:p>
+    <w:p>
+      <w:pPr>
+        <w:pStyle w:val="ListParagraph"/>
+        <w:numPr>
+          <w:ilvl w:val="0"/>
+          <w:numId w:val="44"/>
+        </w:numPr>
+      </w:pPr>
+      <w:r>
+        <w:t>Phân tích hệ thống</w:t>
+      </w:r>
+    </w:p>
+    <w:p>
+      <w:pPr>
+        <w:pStyle w:val="ListParagraph"/>
+        <w:numPr>
+          <w:ilvl w:val="0"/>
+          <w:numId w:val="44"/>
+        </w:numPr>
+      </w:pPr>
+      <w:r>
+        <w:t>Thiết kế hệ thống</w:t>
+      </w:r>
+    </w:p>
+    <w:p>
+      <w:pPr>
+        <w:pStyle w:val="ListParagraph"/>
+        <w:numPr>
+          <w:ilvl w:val="0"/>
+          <w:numId w:val="44"/>
+        </w:numPr>
+      </w:pPr>
+      <w:r>
+        <w:t>Xây dựng hệ thống</w:t>
+      </w:r>
+    </w:p>
+    <w:p>
+      <w:pPr>
+        <w:pStyle w:val="ListParagraph"/>
+        <w:numPr>
+          <w:ilvl w:val="0"/>
+          <w:numId w:val="44"/>
+        </w:numPr>
+      </w:pPr>
+      <w:r>
+        <w:t>Kiểm thử hệ thống</w:t>
+      </w:r>
+    </w:p>
+    <w:p>
+      <w:pPr>
+        <w:pStyle w:val="Heading1"/>
+      </w:pPr>
+      <w:bookmarkStart w:id="20" w:name="_Toc25660397"/>
+      <w:r>
+        <w:t>Ước lượng chất lượng</w:t>
+      </w:r>
+      <w:bookmarkEnd w:id="20"/>
+    </w:p>
+    <w:p>
+      <w:pPr>
+        <w:rPr>
+          <w:rFonts w:eastAsia="Tahoma" w:cs="Tahoma"/>
           <w:i/>
           <w:iCs/>
         </w:rPr>
       </w:pPr>
       <w:r>
         <w:rPr>
+          <w:rFonts w:eastAsia="Tahoma" w:cs="Tahoma"/>
           <w:i/>
           <w:iCs/>
         </w:rPr>
-        <w:t>Các qui định về h</w:t>
-      </w:r>
-      <w:r>
-        <w:rPr>
+        <w:t>Ước lượng số dòng code</w:t>
+      </w:r>
+    </w:p>
+    <w:p>
+      <w:pPr>
+        <w:rPr>
+          <w:rFonts w:eastAsia="Tahoma" w:cs="Tahoma"/>
           <w:i/>
           <w:iCs/>
         </w:rPr>
-        <w:t>ọp hành nội bộ</w:t>
-      </w:r>
-    </w:p>
-    <w:p>
-      <w:pPr>
-        <w:rPr>
+      </w:pPr>
+      <w:r>
+        <w:rPr>
+          <w:rFonts w:eastAsia="Tahoma" w:cs="Tahoma"/>
           <w:i/>
           <w:iCs/>
         </w:rPr>
-      </w:pPr>
-      <w:r>
-        <w:rPr>
-          <w:i/>
-          <w:iCs/>
-        </w:rPr>
-        <w:t>Các qui định về h</w:t>
-      </w:r>
-      <w:r>
-        <w:rPr>
-          <w:i/>
-          <w:iCs/>
-        </w:rPr>
-        <w:t>ọp hành với khách hàng</w:t>
-      </w:r>
-    </w:p>
-    <w:p>
-      <w:pPr>
-        <w:pStyle w:val="Heading1"/>
-      </w:pPr>
-      <w:bookmarkStart w:id="14" w:name="_Toc25660391"/>
-      <w:r>
-        <w:t>Ước lượng</w:t>
-      </w:r>
-      <w:r>
-        <w:t xml:space="preserve"> chung</w:t>
-      </w:r>
-      <w:bookmarkEnd w:id="14"/>
-    </w:p>
-    <w:p>
-      <w:pPr>
-        <w:pStyle w:val="Heading2"/>
-      </w:pPr>
-      <w:bookmarkStart w:id="15" w:name="_Toc25660392"/>
-      <w:r>
-        <w:t>Ước lượng tính năng</w:t>
-      </w:r>
-      <w:bookmarkEnd w:id="15"/>
-    </w:p>
-    <w:p>
-      <w:pPr>
-        <w:rPr>
-          <w:i/>
-          <w:iCs/>
-        </w:rPr>
-      </w:pPr>
-      <w:r>
-        <w:rPr>
-          <w:i/>
-          <w:iCs/>
-        </w:rPr>
-        <w:t>Nêu khoảng 5 tính năng</w:t>
-      </w:r>
-    </w:p>
-    <w:p>
-      <w:pPr>
-        <w:pStyle w:val="Heading2"/>
-      </w:pPr>
-      <w:bookmarkStart w:id="16" w:name="_Toc25660393"/>
-      <w:r>
-        <w:t>Work Breakdown Structure</w:t>
-      </w:r>
-      <w:bookmarkEnd w:id="16"/>
-    </w:p>
-    <w:p>
-      <w:pPr>
-        <w:rPr>
-          <w:i/>
-          <w:iCs/>
-        </w:rPr>
-      </w:pPr>
-      <w:r>
-        <w:rPr>
-          <w:i/>
-          <w:iCs/>
-        </w:rPr>
-        <w:t>Vẽ WBS cho khoảng 5 tính năng nói trên</w:t>
-      </w:r>
-    </w:p>
-    <w:p>
-      <w:pPr>
-        <w:rPr>
-          <w:i/>
-          <w:iCs/>
-        </w:rPr>
-      </w:pPr>
-      <w:r>
-        <w:rPr>
-          <w:i/>
-          <w:iCs/>
-        </w:rPr>
-        <w:t>Phải quan tâm tới deadline mà kh</w:t>
-      </w:r>
-      <w:r>
-        <w:rPr>
-          <w:i/>
-          <w:iCs/>
-        </w:rPr>
-        <w:t>ách hàng yêu cầu, và chỉ nên sử dụng tầm 90% thời gian</w:t>
-      </w:r>
-      <w:r>
-        <w:rPr>
-          <w:i/>
-          <w:iCs/>
-        </w:rPr>
-        <w:t>.</w:t>
-      </w:r>
-      <w:r>
-        <w:rPr>
-          <w:i/>
-          <w:iCs/>
-        </w:rPr>
-        <w:t xml:space="preserve"> 10% còn lại là buffer.</w:t>
-      </w:r>
-    </w:p>
-    <w:p>
-      <w:pPr>
-        <w:pStyle w:val="Heading2"/>
-      </w:pPr>
-      <w:bookmarkStart w:id="17" w:name="_Toc25660394"/>
-      <w:r>
-        <w:t>Ước lượng thời gian</w:t>
-      </w:r>
-      <w:bookmarkEnd w:id="17"/>
-    </w:p>
-    <w:p>
-      <w:pPr>
-        <w:rPr>
-          <w:i/>
-          <w:iCs/>
-        </w:rPr>
-      </w:pPr>
-      <w:r>
-        <w:rPr>
-          <w:i/>
-          <w:iCs/>
-        </w:rPr>
-        <w:t>Từ WBS</w:t>
-      </w:r>
-      <w:r>
-        <w:rPr>
-          <w:i/>
-          <w:iCs/>
-        </w:rPr>
-        <w:t xml:space="preserve"> x</w:t>
-      </w:r>
-      <w:r>
-        <w:rPr>
-          <w:i/>
-          <w:iCs/>
-        </w:rPr>
-        <w:t>ác định đường găng và c</w:t>
-      </w:r>
-      <w:r>
-        <w:rPr>
-          <w:i/>
-          <w:iCs/>
-        </w:rPr>
-        <w:t>ho biết thời gian cần thiết để làm dự án</w:t>
-      </w:r>
-      <w:r>
-        <w:rPr>
-          <w:i/>
-          <w:iCs/>
-        </w:rPr>
-        <w:t>.</w:t>
-      </w:r>
-    </w:p>
-    <w:p>
-      <w:pPr>
-        <w:pStyle w:val="Heading2"/>
-      </w:pPr>
-      <w:bookmarkStart w:id="18" w:name="_Toc25660395"/>
-      <w:r>
-        <w:t>Ước lượng rủi ro</w:t>
-      </w:r>
-      <w:bookmarkEnd w:id="18"/>
-    </w:p>
-    <w:p/>
-    <w:p>
-      <w:pPr>
-        <w:pStyle w:val="Heading1"/>
-      </w:pPr>
-      <w:bookmarkStart w:id="19" w:name="_Toc25660396"/>
-      <w:r>
-        <w:t>Ước lượng giá thành</w:t>
-      </w:r>
-      <w:bookmarkEnd w:id="19"/>
-    </w:p>
-    <w:p>
-      <w:pPr>
-        <w:rPr>
-          <w:i/>
-        </w:rPr>
-      </w:pPr>
-      <w:r>
-        <w:rPr>
-          <w:i/>
-        </w:rPr>
-        <w:t xml:space="preserve">Chi phí </w:t>
-      </w:r>
-      <w:r>
-        <w:rPr>
-          <w:i/>
-        </w:rPr>
-        <w:t>phát triển  +  Chi phí kiểm thử</w:t>
-      </w:r>
-    </w:p>
-    <w:p>
-      <w:pPr>
-        <w:rPr>
-          <w:i/>
-        </w:rPr>
-      </w:pPr>
-      <w:r>
-        <w:rPr>
-          <w:i/>
-        </w:rPr>
-        <w:lastRenderedPageBreak/>
-        <w:t>Chi phí vận hành</w:t>
-      </w:r>
-      <w:r>
-        <w:rPr>
-          <w:i/>
-        </w:rPr>
-        <w:t>, quản lý, hành chính</w:t>
-      </w:r>
-    </w:p>
-    <w:p>
-      <w:pPr>
-        <w:rPr>
-          <w:i/>
-        </w:rPr>
-      </w:pPr>
-      <w:r>
-        <w:rPr>
-          <w:i/>
-        </w:rPr>
-        <w:t>Chi phí kính doanh, quảng cáo, tiếp thị</w:t>
-      </w:r>
-    </w:p>
-    <w:p>
-      <w:pPr>
-        <w:pStyle w:val="Heading1"/>
-      </w:pPr>
-      <w:bookmarkStart w:id="20" w:name="_Toc25660397"/>
-      <w:r>
-        <w:t>Ước lượng chất lượng</w:t>
-      </w:r>
-      <w:bookmarkEnd w:id="20"/>
-    </w:p>
-    <w:p>
-      <w:pPr>
-        <w:rPr>
-          <w:i/>
-        </w:rPr>
-      </w:pPr>
-      <w:r>
-        <w:rPr>
-          <w:i/>
-        </w:rPr>
-        <w:t>Ước lượng số dòng code</w:t>
-      </w:r>
-    </w:p>
-    <w:p>
-      <w:pPr>
-        <w:rPr>
-          <w:i/>
-        </w:rPr>
-      </w:pPr>
-      <w:r>
-        <w:rPr>
-          <w:i/>
-        </w:rPr>
         <w:t xml:space="preserve">Ước lượng số testcase </w:t>
       </w:r>
     </w:p>
@@ -6605,96 +6943,587 @@
       </w:pPr>
       <w:bookmarkStart w:id="21" w:name="_Toc25660398"/>
       <w:r>
-        <w:t>Phân tích thiết kế</w:t>
+        <w:t xml:space="preserve">Phân tích thiết kế </w:t>
       </w:r>
       <w:bookmarkEnd w:id="21"/>
+    </w:p>
+    <w:p>
+      <w:pPr>
+        <w:pStyle w:val="Heading2"/>
+        <w:rPr>
+          <w:lang w:eastAsia="en-US" w:bidi="ar-SA"/>
+        </w:rPr>
+      </w:pPr>
+      <w:bookmarkStart w:id="22" w:name="_Toc25660399"/>
+      <w:r>
+        <w:rPr>
+          <w:lang w:eastAsia="en-US" w:bidi="ar-SA"/>
+        </w:rPr>
+        <w:t>Mô hình tích hợp phần cứng/phần mềm</w:t>
+      </w:r>
+      <w:bookmarkEnd w:id="22"/>
+    </w:p>
+    <w:p>
+      <w:r>
+        <w:rPr>
+          <w:lang w:eastAsia="en-US" w:bidi="ar-SA"/>
+        </w:rPr>
+        <w:t xml:space="preserve">Về phần cứng, mỗi </w:t>
+      </w:r>
+      <w:r>
+        <w:t>con tàu bowling tích hợp một bộ điều khiển cho phép định vị đường ray, nhận tín hiệu điều khiển và điều hướng di chuyển. Một máy tính hoạt động trong mạng nội bộ với các con tàu bowling làm nhiệm vụ điều khiển tàu bowling và có khả năng giám sát được hoạt động của chúng.</w:t>
+      </w:r>
+    </w:p>
+    <w:p/>
+    <w:p>
+      <w:r>
+        <w:lastRenderedPageBreak/>
+        <w:t xml:space="preserve">Về phần mềm, mô hình sử dụng thích hợp là mô hình Socket. </w:t>
+      </w:r>
+      <w:r>
+        <w:t>Máy chủ server tiếp nhận các yêu cầu kết nối từ Socket Client và giữ liên lạc với các Socket Client. Các Socket Client chính là phần mềm chạy trên bộ điều khiển của mỗi con tàu bowling.</w:t>
+      </w:r>
+    </w:p>
+    <w:p>
+      <w:r>
+        <w:t>Hệ thống được triển khai trên mạng LAN (Wifi) của nhà máy, không có kết nối Internet bên ngoài. Máy tính chạy giao diện điều khiển, giám sát chạy trên Windows 10.</w:t>
+      </w:r>
+    </w:p>
+    <w:p>
+      <w:pPr>
+        <w:pStyle w:val="Heading2"/>
+        <w:rPr>
+          <w:lang w:eastAsia="en-US" w:bidi="ar-SA"/>
+        </w:rPr>
+      </w:pPr>
+      <w:bookmarkStart w:id="23" w:name="_Toc25660400"/>
+      <w:r>
+        <w:rPr>
+          <w:lang w:eastAsia="en-US" w:bidi="ar-SA"/>
+        </w:rPr>
+        <w:t>Giao diện</w:t>
+      </w:r>
+      <w:bookmarkEnd w:id="23"/>
+    </w:p>
+    <w:p>
+      <w:pPr>
+        <w:rPr>
+          <w:lang w:eastAsia="en-US" w:bidi="ar-SA"/>
+        </w:rPr>
+      </w:pPr>
+    </w:p>
+    <w:p>
+      <w:pPr>
+        <w:pStyle w:val="Heading2"/>
+        <w:rPr>
+          <w:lang w:eastAsia="en-US" w:bidi="ar-SA"/>
+        </w:rPr>
+      </w:pPr>
+      <w:bookmarkStart w:id="24" w:name="_Toc25660401"/>
+      <w:r>
+        <w:rPr>
+          <w:lang w:eastAsia="en-US" w:bidi="ar-SA"/>
+        </w:rPr>
+        <w:t>Cơ sở dữ liệu</w:t>
+      </w:r>
+      <w:bookmarkEnd w:id="24"/>
+    </w:p>
+    <w:p>
+      <w:bookmarkStart w:id="25" w:name="_Toc25660402"/>
+      <w:r>
+        <w:t>Cở sở dữ liệu sử dụng: MySQL.</w:t>
+      </w:r>
+    </w:p>
+    <w:p>
+      <w:r>
+        <w:t>Số lượng bảng: 6 bảng.</w:t>
+      </w:r>
+    </w:p>
+    <w:p>
+      <w:pPr>
+        <w:pStyle w:val="Heading2"/>
+        <w:rPr>
+          <w:lang w:eastAsia="en-US" w:bidi="ar-SA"/>
+        </w:rPr>
+      </w:pPr>
+      <w:r>
+        <w:rPr>
+          <w:lang w:eastAsia="en-US" w:bidi="ar-SA"/>
+        </w:rPr>
+        <w:t>Mạng</w:t>
+      </w:r>
+      <w:bookmarkEnd w:id="25"/>
+    </w:p>
+    <w:p>
+      <w:pPr>
+        <w:pStyle w:val="Heading1"/>
+      </w:pPr>
+      <w:bookmarkStart w:id="26" w:name="_Toc25660403"/>
+      <w:r>
+        <w:t>Giám sát dự án</w:t>
+      </w:r>
+      <w:bookmarkEnd w:id="26"/>
+    </w:p>
+    <w:p>
+      <w:pPr>
+        <w:pStyle w:val="Heading2"/>
+      </w:pPr>
+      <w:bookmarkStart w:id="27" w:name="_Toc25660404"/>
+      <w:r>
+        <w:t>Trả lời câu hỏi</w:t>
+      </w:r>
+      <w:bookmarkEnd w:id="27"/>
+    </w:p>
+    <w:p>
+      <w:pPr>
+        <w:pStyle w:val="ListParagraph"/>
+        <w:numPr>
+          <w:ilvl w:val="0"/>
+          <w:numId w:val="40"/>
+        </w:numPr>
+      </w:pPr>
+      <w:r>
+        <w:t>Khách hàng yêu cầu</w:t>
+      </w:r>
+      <w:r>
+        <w:t xml:space="preserve">: </w:t>
+      </w:r>
+      <w:r>
+        <w:t>“</w:t>
+      </w:r>
+      <w:r>
+        <w:t>C</w:t>
+      </w:r>
+      <w:r>
+        <w:t>ần có người</w:t>
+      </w:r>
+      <w:r>
+        <w:t xml:space="preserve"> l</w:t>
+      </w:r>
+      <w:r>
+        <w:t>àm việc trực tiếp ở công ty chúng tôi để tiện trao đổi và sửa lỗi?”.</w:t>
+      </w:r>
+    </w:p>
+    <w:p>
+      <w:pPr>
+        <w:pStyle w:val="ListParagraph"/>
+        <w:tabs>
+          <w:tab w:val="right" w:leader="dot" w:pos="8780"/>
+        </w:tabs>
+        <w:ind w:left="720"/>
+      </w:pPr>
+      <w:r>
+        <w:t>Nhóm quản lý sẽ trả lời thế nào</w:t>
+      </w:r>
+      <w:r>
+        <w:t>:</w:t>
+      </w:r>
+      <w:r>
+        <w:tab/>
+      </w:r>
+    </w:p>
+    <w:p>
+      <w:pPr>
+        <w:pStyle w:val="ListParagraph"/>
+        <w:tabs>
+          <w:tab w:val="right" w:leader="dot" w:pos="8780"/>
+        </w:tabs>
+        <w:ind w:left="720"/>
+      </w:pPr>
+      <w:r>
+        <w:tab/>
+      </w:r>
+    </w:p>
+    <w:p>
+      <w:pPr>
+        <w:pStyle w:val="ListParagraph"/>
+        <w:tabs>
+          <w:tab w:val="right" w:leader="dot" w:pos="8780"/>
+        </w:tabs>
+        <w:ind w:left="720"/>
+      </w:pPr>
+      <w:r>
+        <w:tab/>
+      </w:r>
+    </w:p>
+    <w:p>
+      <w:pPr>
+        <w:pStyle w:val="ListParagraph"/>
+        <w:tabs>
+          <w:tab w:val="right" w:leader="dot" w:pos="8780"/>
+        </w:tabs>
+        <w:ind w:left="720"/>
+      </w:pPr>
+      <w:r>
+        <w:tab/>
+      </w:r>
+    </w:p>
+    <w:p>
+      <w:pPr>
+        <w:pStyle w:val="ListParagraph"/>
+        <w:numPr>
+          <w:ilvl w:val="0"/>
+          <w:numId w:val="40"/>
+        </w:numPr>
+      </w:pPr>
+      <w:r>
+        <w:t>Khách hàng yêu cầu: “</w:t>
+      </w:r>
+      <w:r>
+        <w:t>Oh</w:t>
+      </w:r>
+      <w:r>
+        <w:t xml:space="preserve">. Xếp chúng tôi sử dụng máy tính cài hệ điều hành </w:t>
+      </w:r>
+      <w:r>
+        <w:t>Windows 95 cơ</w:t>
+      </w:r>
+      <w:r>
+        <w:t>.</w:t>
+      </w:r>
+      <w:r>
+        <w:t xml:space="preserve"> Liệu phần mềm này </w:t>
+      </w:r>
+      <w:r>
+        <w:t>phải chạy được đấy nhé</w:t>
+      </w:r>
+      <w:r>
+        <w:t>. Ông mới là người duyệt cái này đấy</w:t>
+      </w:r>
+      <w:r>
+        <w:t>”.</w:t>
+      </w:r>
+    </w:p>
+    <w:p>
+      <w:pPr>
+        <w:pStyle w:val="ListParagraph"/>
+        <w:tabs>
+          <w:tab w:val="right" w:leader="dot" w:pos="8780"/>
+        </w:tabs>
+        <w:ind w:left="720"/>
+      </w:pPr>
+      <w:r>
+        <w:t>Nhóm quản lý sẽ trả lời thế nào:</w:t>
+      </w:r>
+      <w:r>
+        <w:tab/>
+      </w:r>
+    </w:p>
+    <w:p>
+      <w:pPr>
+        <w:pStyle w:val="ListParagraph"/>
+        <w:tabs>
+          <w:tab w:val="right" w:leader="dot" w:pos="8780"/>
+        </w:tabs>
+        <w:ind w:left="720"/>
+      </w:pPr>
+      <w:r>
+        <w:tab/>
+      </w:r>
+    </w:p>
+    <w:p>
+      <w:pPr>
+        <w:pStyle w:val="ListParagraph"/>
+        <w:tabs>
+          <w:tab w:val="right" w:leader="dot" w:pos="8780"/>
+        </w:tabs>
+        <w:ind w:left="720"/>
+      </w:pPr>
+      <w:r>
+        <w:tab/>
+      </w:r>
+    </w:p>
+    <w:p>
+      <w:pPr>
+        <w:pStyle w:val="ListParagraph"/>
+        <w:tabs>
+          <w:tab w:val="right" w:leader="dot" w:pos="8780"/>
+        </w:tabs>
+        <w:ind w:left="720"/>
+      </w:pPr>
+      <w:r>
+        <w:tab/>
+      </w:r>
+    </w:p>
+    <w:p>
+      <w:pPr>
+        <w:pStyle w:val="ListParagraph"/>
+        <w:numPr>
+          <w:ilvl w:val="0"/>
+          <w:numId w:val="40"/>
+        </w:numPr>
+      </w:pPr>
+      <w:r>
+        <w:t>Khách hàng yêu cầu: “</w:t>
+      </w:r>
+      <w:r>
+        <w:t>Dự án phát triển phần mềm này giá 100 triệu. Giá này c</w:t>
+      </w:r>
+      <w:r>
+        <w:t xml:space="preserve">ó </w:t>
+      </w:r>
+      <w:r>
+        <w:t xml:space="preserve">bao gồm </w:t>
+      </w:r>
+      <w:r>
+        <w:t xml:space="preserve">VAT hay không nhỉ? </w:t>
+      </w:r>
+      <w:r>
+        <w:t>Giá cụ thể cho tình huống có VAT và không VAT là bao nhiêu?”</w:t>
+      </w:r>
+    </w:p>
+    <w:p>
+      <w:pPr>
+        <w:pStyle w:val="ListParagraph"/>
+        <w:tabs>
+          <w:tab w:val="right" w:leader="dot" w:pos="8780"/>
+        </w:tabs>
+        <w:ind w:left="720"/>
+      </w:pPr>
+      <w:r>
+        <w:t>Nhóm quản lý sẽ trả lời thế nào:</w:t>
+      </w:r>
+      <w:r>
+        <w:tab/>
+      </w:r>
+    </w:p>
+    <w:p>
+      <w:pPr>
+        <w:pStyle w:val="ListParagraph"/>
+        <w:tabs>
+          <w:tab w:val="right" w:leader="dot" w:pos="8780"/>
+        </w:tabs>
+        <w:ind w:left="720"/>
+      </w:pPr>
+      <w:r>
+        <w:tab/>
+      </w:r>
+    </w:p>
+    <w:p>
+      <w:pPr>
+        <w:pStyle w:val="ListParagraph"/>
+        <w:tabs>
+          <w:tab w:val="right" w:leader="dot" w:pos="8780"/>
+        </w:tabs>
+        <w:ind w:left="720"/>
+      </w:pPr>
+      <w:r>
+        <w:tab/>
+      </w:r>
+    </w:p>
+    <w:p>
+      <w:pPr>
+        <w:pStyle w:val="ListParagraph"/>
+        <w:tabs>
+          <w:tab w:val="right" w:leader="dot" w:pos="8780"/>
+        </w:tabs>
+        <w:ind w:left="720"/>
+      </w:pPr>
+      <w:r>
+        <w:tab/>
+      </w:r>
+    </w:p>
+    <w:p>
+      <w:pPr>
+        <w:pStyle w:val="ListParagraph"/>
+        <w:tabs>
+          <w:tab w:val="right" w:leader="dot" w:pos="8780"/>
+        </w:tabs>
+        <w:ind w:left="720"/>
+      </w:pPr>
+    </w:p>
+    <w:p>
+      <w:pPr>
+        <w:pStyle w:val="Heading1"/>
+      </w:pPr>
+      <w:bookmarkStart w:id="28" w:name="_Toc25660405"/>
+      <w:r>
+        <w:t>Đóng dự án</w:t>
+      </w:r>
+      <w:bookmarkEnd w:id="28"/>
+    </w:p>
+    <w:p>
+      <w:r>
+        <w:t>Thực hiện các thống kê:</w:t>
+      </w:r>
+    </w:p>
+    <w:p>
+      <w:pPr>
+        <w:pStyle w:val="ListParagraph"/>
+        <w:numPr>
+          <w:ilvl w:val="0"/>
+          <w:numId w:val="1"/>
+        </w:numPr>
+      </w:pPr>
+      <w:r>
+        <w:lastRenderedPageBreak/>
+        <w:t>Thời gian thực hiện: 24-26 ngày</w:t>
+      </w:r>
+    </w:p>
+    <w:p>
+      <w:pPr>
+        <w:pStyle w:val="ListParagraph"/>
+        <w:numPr>
+          <w:ilvl w:val="0"/>
+          <w:numId w:val="1"/>
+        </w:numPr>
+      </w:pPr>
+      <w:r>
+        <w:t>Giá thành dự án: 2 tỷ</w:t>
+      </w:r>
+    </w:p>
+    <w:p>
+      <w:pPr>
+        <w:pStyle w:val="ListParagraph"/>
+        <w:numPr>
+          <w:ilvl w:val="0"/>
+          <w:numId w:val="1"/>
+        </w:numPr>
+      </w:pPr>
+      <w:r>
+        <w:t>Chi phí bảo trì hệ thống:</w:t>
+      </w:r>
+    </w:p>
+    <w:p>
+      <w:pPr>
+        <w:pStyle w:val="Heading2"/>
+      </w:pPr>
+      <w:bookmarkStart w:id="29" w:name="_Toc25660406"/>
+      <w:r>
+        <w:t>Quản lý mã nguồn</w:t>
+      </w:r>
+      <w:bookmarkEnd w:id="29"/>
+    </w:p>
+    <w:p>
+      <w:r>
+        <w:t>Dựa trên các biểu đồ của Git</w:t>
+      </w:r>
+      <w:r>
+        <w:t>, hoặc các công cụ phân tích code</w:t>
+      </w:r>
+      <w:r>
+        <w:t>,</w:t>
+      </w:r>
+      <w:r>
+        <w:t xml:space="preserve"> xuất ra </w:t>
+      </w:r>
+      <w:r>
+        <w:t>3</w:t>
+      </w:r>
+      <w:r>
+        <w:t xml:space="preserve"> thông kê</w:t>
+      </w:r>
+      <w:r>
+        <w:t>. Gợi ý</w:t>
+      </w:r>
       <w:r>
         <w:t xml:space="preserve"> </w:t>
       </w:r>
     </w:p>
     <w:p>
       <w:pPr>
+        <w:pStyle w:val="ListParagraph"/>
+        <w:numPr>
+          <w:ilvl w:val="0"/>
+          <w:numId w:val="38"/>
+        </w:numPr>
+      </w:pPr>
+      <w:r>
+        <w:t xml:space="preserve">Số commit của mỗi người: </w:t>
+      </w:r>
+    </w:p>
+    <w:p>
+      <w:pPr>
+        <w:pStyle w:val="ListParagraph"/>
+        <w:numPr>
+          <w:ilvl w:val="0"/>
+          <w:numId w:val="38"/>
+        </w:numPr>
+      </w:pPr>
+      <w:r>
+        <w:t>Phân bố commit của dự án (sáng chiều đêm…):</w:t>
+      </w:r>
+    </w:p>
+    <w:p>
+      <w:pPr>
+        <w:pStyle w:val="ListParagraph"/>
+        <w:numPr>
+          <w:ilvl w:val="0"/>
+          <w:numId w:val="38"/>
+        </w:numPr>
+      </w:pPr>
+      <w:r>
+        <w:t xml:space="preserve">Số dòng lệnh bị thay đổi: </w:t>
+      </w:r>
+    </w:p>
+    <w:p>
+      <w:pPr>
+        <w:pStyle w:val="ListParagraph"/>
+        <w:numPr>
+          <w:ilvl w:val="0"/>
+          <w:numId w:val="38"/>
+        </w:numPr>
+      </w:pPr>
+      <w:r>
+        <w:t>Sơ đồ các branch được t</w:t>
+      </w:r>
+      <w:r>
+        <w:rPr>
+          <w:rFonts w:eastAsia="Tahoma" w:cs="Tahoma"/>
+        </w:rPr>
+        <w:t>ạo ra:</w:t>
+      </w:r>
+    </w:p>
+    <w:p>
+      <w:pPr>
+        <w:pStyle w:val="ListParagraph"/>
+        <w:numPr>
+          <w:ilvl w:val="0"/>
+          <w:numId w:val="38"/>
+        </w:numPr>
+      </w:pPr>
+      <w:r>
+        <w:t xml:space="preserve">Số dòng lệnh của </w:t>
+      </w:r>
+      <w:r>
+        <w:rPr>
+          <w:rFonts w:eastAsia="Tahoma" w:cs="Tahoma"/>
+        </w:rPr>
+        <w:t>dự án:</w:t>
+      </w:r>
+    </w:p>
+    <w:p>
+      <w:pPr>
         <w:pStyle w:val="Heading2"/>
-        <w:rPr>
-          <w:lang w:eastAsia="en-US" w:bidi="ar-SA"/>
-        </w:rPr>
-      </w:pPr>
-      <w:bookmarkStart w:id="22" w:name="_Toc25660399"/>
-      <w:r>
-        <w:rPr>
-          <w:lang w:eastAsia="en-US" w:bidi="ar-SA"/>
-        </w:rPr>
-        <w:t>Mô hình tích hợp phần cứng/phần mềm</w:t>
-      </w:r>
-      <w:bookmarkEnd w:id="22"/>
-    </w:p>
-    <w:p>
-      <w:pPr>
-        <w:pStyle w:val="Heading2"/>
-        <w:rPr>
-          <w:lang w:eastAsia="en-US" w:bidi="ar-SA"/>
-        </w:rPr>
-      </w:pPr>
-      <w:bookmarkStart w:id="23" w:name="_Toc25660400"/>
-      <w:r>
-        <w:rPr>
-          <w:lang w:eastAsia="en-US" w:bidi="ar-SA"/>
-        </w:rPr>
-        <w:t>Giao diện</w:t>
-      </w:r>
-      <w:bookmarkEnd w:id="23"/>
-    </w:p>
-    <w:p>
-      <w:pPr>
-        <w:pStyle w:val="Heading2"/>
-        <w:rPr>
-          <w:lang w:eastAsia="en-US" w:bidi="ar-SA"/>
-        </w:rPr>
-      </w:pPr>
-      <w:bookmarkStart w:id="24" w:name="_Toc25660401"/>
-      <w:r>
-        <w:rPr>
-          <w:lang w:eastAsia="en-US" w:bidi="ar-SA"/>
-        </w:rPr>
-        <w:t>Cơ sở dữ liệu</w:t>
-      </w:r>
-      <w:bookmarkEnd w:id="24"/>
-    </w:p>
-    <w:p>
-      <w:pPr>
-        <w:pStyle w:val="Heading2"/>
-        <w:rPr>
-          <w:lang w:eastAsia="en-US" w:bidi="ar-SA"/>
-        </w:rPr>
-      </w:pPr>
-      <w:bookmarkStart w:id="25" w:name="_Toc25660402"/>
-      <w:r>
-        <w:rPr>
-          <w:lang w:eastAsia="en-US" w:bidi="ar-SA"/>
-        </w:rPr>
-        <w:t>Mạng</w:t>
-      </w:r>
-      <w:bookmarkEnd w:id="25"/>
-    </w:p>
-    <w:p>
-      <w:pPr>
-        <w:pStyle w:val="Heading1"/>
-      </w:pPr>
-      <w:bookmarkStart w:id="26" w:name="_Toc25660403"/>
-      <w:r>
-        <w:t>Giám sát dự án</w:t>
-      </w:r>
-      <w:bookmarkEnd w:id="26"/>
-    </w:p>
-    <w:p>
-      <w:pPr>
-        <w:pStyle w:val="Heading2"/>
-      </w:pPr>
-      <w:bookmarkStart w:id="27" w:name="_Toc25660404"/>
-      <w:r>
-        <w:t>Trả lời câu hỏi</w:t>
-      </w:r>
-      <w:bookmarkEnd w:id="27"/>
+      </w:pPr>
+      <w:bookmarkStart w:id="30" w:name="_Toc25660407"/>
+      <w:r>
+        <w:t>Quản lý công việc</w:t>
+      </w:r>
+      <w:bookmarkEnd w:id="30"/>
+    </w:p>
+    <w:p>
+      <w:r>
+        <w:t xml:space="preserve">Dựa trên các biểu đồ của </w:t>
+      </w:r>
+      <w:r>
+        <w:t>Planner</w:t>
+      </w:r>
+      <w:r>
+        <w:t xml:space="preserve">, xuất ra </w:t>
+      </w:r>
+      <w:r>
+        <w:t>2</w:t>
+      </w:r>
+      <w:r>
+        <w:t xml:space="preserve"> th</w:t>
+      </w:r>
+      <w:r>
+        <w:t>ố</w:t>
+      </w:r>
+      <w:r>
+        <w:t>ng kê. Gợi ý</w:t>
+      </w:r>
     </w:p>
     <w:p>
       <w:pPr>
@@ -6705,79 +7534,13 @@
         </w:numPr>
       </w:pPr>
       <w:r>
-        <w:t>Khách hàng yêu cầu</w:t>
-      </w:r>
-      <w:r>
-        <w:t xml:space="preserve">: </w:t>
-      </w:r>
-      <w:r>
-        <w:t>“</w:t>
-      </w:r>
-      <w:r>
-        <w:t>C</w:t>
-      </w:r>
-      <w:r>
-        <w:t>ần có người</w:t>
-      </w:r>
-      <w:r>
-        <w:t xml:space="preserve"> l</w:t>
-      </w:r>
-      <w:r>
-        <w:t>àm việc trực tiếp ở công ty chúng tôi để tiện trao đổi và sửa lỗi?”.</w:t>
-      </w:r>
-    </w:p>
-    <w:p>
-      <w:pPr>
-        <w:pStyle w:val="ListParagraph"/>
-        <w:tabs>
-          <w:tab w:val="right" w:leader="dot" w:pos="8780"/>
-        </w:tabs>
-        <w:ind w:left="720"/>
-      </w:pPr>
-      <w:r>
-        <w:t>Nhóm quản lý sẽ trả lời thế nào</w:t>
-      </w:r>
-      <w:r>
-        <w:t>:</w:t>
-      </w:r>
-      <w:r>
-        <w:tab/>
-      </w:r>
-    </w:p>
-    <w:p>
-      <w:pPr>
-        <w:pStyle w:val="ListParagraph"/>
-        <w:tabs>
-          <w:tab w:val="right" w:leader="dot" w:pos="8780"/>
-        </w:tabs>
-        <w:ind w:left="720"/>
-      </w:pPr>
-      <w:r>
-        <w:tab/>
-      </w:r>
-    </w:p>
-    <w:p>
-      <w:pPr>
-        <w:pStyle w:val="ListParagraph"/>
-        <w:tabs>
-          <w:tab w:val="right" w:leader="dot" w:pos="8780"/>
-        </w:tabs>
-        <w:ind w:left="720"/>
-      </w:pPr>
-      <w:r>
-        <w:tab/>
-      </w:r>
-    </w:p>
-    <w:p>
-      <w:pPr>
-        <w:pStyle w:val="ListParagraph"/>
-        <w:tabs>
-          <w:tab w:val="right" w:leader="dot" w:pos="8780"/>
-        </w:tabs>
-        <w:ind w:left="720"/>
-      </w:pPr>
-      <w:r>
-        <w:tab/>
+        <w:t xml:space="preserve">Số task </w:t>
+      </w:r>
+      <w:r>
+        <w:rPr>
+          <w:rFonts w:eastAsia="Tahoma" w:cs="Tahoma"/>
+        </w:rPr>
+        <w:t>đã hoàn thành, chưa hoàn thành, muộn…</w:t>
       </w:r>
     </w:p>
     <w:p>
@@ -6786,358 +7549,6 @@
         <w:numPr>
           <w:ilvl w:val="0"/>
           <w:numId w:val="39"/>
-        </w:numPr>
-      </w:pPr>
-      <w:r>
-        <w:t>Khách hàng yêu cầu: “</w:t>
-      </w:r>
-      <w:r>
-        <w:t>Oh</w:t>
-      </w:r>
-      <w:r>
-        <w:t xml:space="preserve">. Xếp chúng tôi sử dụng máy tính cài hệ điều hành </w:t>
-      </w:r>
-      <w:r>
-        <w:t>Windows 95 cơ</w:t>
-      </w:r>
-      <w:r>
-        <w:t>.</w:t>
-      </w:r>
-      <w:r>
-        <w:t xml:space="preserve"> Liệu phần mềm này </w:t>
-      </w:r>
-      <w:r>
-        <w:t>phải chạy được đấy nhé</w:t>
-      </w:r>
-      <w:r>
-        <w:t>. Ông mới là người duyệt cái này đấy</w:t>
-      </w:r>
-      <w:r>
-        <w:t>”.</w:t>
-      </w:r>
-    </w:p>
-    <w:p>
-      <w:pPr>
-        <w:pStyle w:val="ListParagraph"/>
-        <w:tabs>
-          <w:tab w:val="right" w:leader="dot" w:pos="8780"/>
-        </w:tabs>
-        <w:ind w:left="720"/>
-      </w:pPr>
-      <w:r>
-        <w:t>Nhóm quản lý sẽ trả lời thế nào:</w:t>
-      </w:r>
-      <w:r>
-        <w:tab/>
-      </w:r>
-    </w:p>
-    <w:p>
-      <w:pPr>
-        <w:pStyle w:val="ListParagraph"/>
-        <w:tabs>
-          <w:tab w:val="right" w:leader="dot" w:pos="8780"/>
-        </w:tabs>
-        <w:ind w:left="720"/>
-      </w:pPr>
-      <w:r>
-        <w:tab/>
-      </w:r>
-    </w:p>
-    <w:p>
-      <w:pPr>
-        <w:pStyle w:val="ListParagraph"/>
-        <w:tabs>
-          <w:tab w:val="right" w:leader="dot" w:pos="8780"/>
-        </w:tabs>
-        <w:ind w:left="720"/>
-      </w:pPr>
-      <w:r>
-        <w:tab/>
-      </w:r>
-    </w:p>
-    <w:p>
-      <w:pPr>
-        <w:pStyle w:val="ListParagraph"/>
-        <w:tabs>
-          <w:tab w:val="right" w:leader="dot" w:pos="8780"/>
-        </w:tabs>
-        <w:ind w:left="720"/>
-      </w:pPr>
-      <w:r>
-        <w:tab/>
-      </w:r>
-    </w:p>
-    <w:p>
-      <w:pPr>
-        <w:pStyle w:val="ListParagraph"/>
-        <w:numPr>
-          <w:ilvl w:val="0"/>
-          <w:numId w:val="39"/>
-        </w:numPr>
-      </w:pPr>
-      <w:r>
-        <w:t>Khách hàng yêu cầu: “</w:t>
-      </w:r>
-      <w:r>
-        <w:t>Dự án phát triển phần mềm này giá 100 triệu. Giá này c</w:t>
-      </w:r>
-      <w:r>
-        <w:t xml:space="preserve">ó </w:t>
-      </w:r>
-      <w:r>
-        <w:t xml:space="preserve">bao gồm </w:t>
-      </w:r>
-      <w:r>
-        <w:t xml:space="preserve">VAT hay không nhỉ? </w:t>
-      </w:r>
-      <w:r>
-        <w:t>Giá cụ thể cho tình huống có VAT và không VAT là bao nhiêu?”</w:t>
-      </w:r>
-    </w:p>
-    <w:p>
-      <w:pPr>
-        <w:pStyle w:val="ListParagraph"/>
-        <w:tabs>
-          <w:tab w:val="right" w:leader="dot" w:pos="8780"/>
-        </w:tabs>
-        <w:ind w:left="720"/>
-      </w:pPr>
-      <w:r>
-        <w:t>Nhóm quản lý sẽ trả lời thế nào:</w:t>
-      </w:r>
-      <w:r>
-        <w:tab/>
-      </w:r>
-    </w:p>
-    <w:p>
-      <w:pPr>
-        <w:pStyle w:val="ListParagraph"/>
-        <w:tabs>
-          <w:tab w:val="right" w:leader="dot" w:pos="8780"/>
-        </w:tabs>
-        <w:ind w:left="720"/>
-      </w:pPr>
-      <w:r>
-        <w:tab/>
-      </w:r>
-    </w:p>
-    <w:p>
-      <w:pPr>
-        <w:pStyle w:val="ListParagraph"/>
-        <w:tabs>
-          <w:tab w:val="right" w:leader="dot" w:pos="8780"/>
-        </w:tabs>
-        <w:ind w:left="720"/>
-      </w:pPr>
-      <w:r>
-        <w:tab/>
-      </w:r>
-    </w:p>
-    <w:p>
-      <w:pPr>
-        <w:pStyle w:val="ListParagraph"/>
-        <w:tabs>
-          <w:tab w:val="right" w:leader="dot" w:pos="8780"/>
-        </w:tabs>
-        <w:ind w:left="720"/>
-      </w:pPr>
-      <w:r>
-        <w:lastRenderedPageBreak/>
-        <w:tab/>
-      </w:r>
-    </w:p>
-    <w:p>
-      <w:pPr>
-        <w:pStyle w:val="ListParagraph"/>
-        <w:tabs>
-          <w:tab w:val="right" w:leader="dot" w:pos="8780"/>
-        </w:tabs>
-        <w:ind w:left="720"/>
-      </w:pPr>
-    </w:p>
-    <w:p>
-      <w:pPr>
-        <w:pStyle w:val="Heading1"/>
-      </w:pPr>
-      <w:bookmarkStart w:id="28" w:name="_Toc25660405"/>
-      <w:r>
-        <w:t>Đóng dự án</w:t>
-      </w:r>
-      <w:bookmarkEnd w:id="28"/>
-    </w:p>
-    <w:p>
-      <w:r>
-        <w:t>Thực hiện các thống kê</w:t>
-      </w:r>
-    </w:p>
-    <w:p>
-      <w:pPr>
-        <w:pStyle w:val="Heading2"/>
-      </w:pPr>
-      <w:bookmarkStart w:id="29" w:name="_Toc25660406"/>
-      <w:r>
-        <w:t>Quản lý mã nguồn</w:t>
-      </w:r>
-      <w:bookmarkEnd w:id="29"/>
-    </w:p>
-    <w:p>
-      <w:r>
-        <w:t>Dựa trên các biểu đồ của Git</w:t>
-      </w:r>
-      <w:r>
-        <w:t>, hoặc các công cụ phân tích code</w:t>
-      </w:r>
-      <w:r>
-        <w:t>,</w:t>
-      </w:r>
-      <w:r>
-        <w:t xml:space="preserve"> xuất ra </w:t>
-      </w:r>
-      <w:r>
-        <w:t>3</w:t>
-      </w:r>
-      <w:r>
-        <w:t xml:space="preserve"> thông kê</w:t>
-      </w:r>
-      <w:r>
-        <w:t>. Gợi ý</w:t>
-      </w:r>
-      <w:r>
-        <w:t xml:space="preserve"> </w:t>
-      </w:r>
-    </w:p>
-    <w:p>
-      <w:pPr>
-        <w:pStyle w:val="ListParagraph"/>
-        <w:numPr>
-          <w:ilvl w:val="0"/>
-          <w:numId w:val="37"/>
-        </w:numPr>
-      </w:pPr>
-      <w:r>
-        <w:t>Số commit của mỗi người</w:t>
-      </w:r>
-    </w:p>
-    <w:p>
-      <w:pPr>
-        <w:pStyle w:val="ListParagraph"/>
-        <w:numPr>
-          <w:ilvl w:val="0"/>
-          <w:numId w:val="37"/>
-        </w:numPr>
-      </w:pPr>
-      <w:r>
-        <w:t>Phân bố commit của dự án (sáng chiều đêm…)</w:t>
-      </w:r>
-    </w:p>
-    <w:p>
-      <w:pPr>
-        <w:pStyle w:val="ListParagraph"/>
-        <w:numPr>
-          <w:ilvl w:val="0"/>
-          <w:numId w:val="37"/>
-        </w:numPr>
-      </w:pPr>
-      <w:r>
-        <w:t xml:space="preserve">Số </w:t>
-      </w:r>
-      <w:r>
-        <w:t xml:space="preserve">dòng lệnh bị </w:t>
-      </w:r>
-      <w:r>
-        <w:t>thay đổi</w:t>
-      </w:r>
-    </w:p>
-    <w:p>
-      <w:pPr>
-        <w:pStyle w:val="ListParagraph"/>
-        <w:numPr>
-          <w:ilvl w:val="0"/>
-          <w:numId w:val="37"/>
-        </w:numPr>
-      </w:pPr>
-      <w:r>
-        <w:t>Sơ đồ các branch được t</w:t>
-      </w:r>
-      <w:r>
-        <w:t>ạo ra</w:t>
-      </w:r>
-    </w:p>
-    <w:p>
-      <w:pPr>
-        <w:pStyle w:val="ListParagraph"/>
-        <w:numPr>
-          <w:ilvl w:val="0"/>
-          <w:numId w:val="37"/>
-        </w:numPr>
-      </w:pPr>
-      <w:r>
-        <w:t>Số dòng lệnh của dự</w:t>
-      </w:r>
-      <w:r>
-        <w:t xml:space="preserve"> án</w:t>
-      </w:r>
-    </w:p>
-    <w:p>
-      <w:pPr>
-        <w:pStyle w:val="Heading2"/>
-      </w:pPr>
-      <w:bookmarkStart w:id="30" w:name="_Toc25660407"/>
-      <w:r>
-        <w:t>Quản lý công việc</w:t>
-      </w:r>
-      <w:bookmarkEnd w:id="30"/>
-    </w:p>
-    <w:p>
-      <w:r>
-        <w:t xml:space="preserve">Dựa trên các biểu đồ của </w:t>
-      </w:r>
-      <w:r>
-        <w:t>Planner</w:t>
-      </w:r>
-      <w:r>
-        <w:t xml:space="preserve">, xuất ra </w:t>
-      </w:r>
-      <w:r>
-        <w:t>2</w:t>
-      </w:r>
-      <w:r>
-        <w:t xml:space="preserve"> th</w:t>
-      </w:r>
-      <w:r>
-        <w:t>ố</w:t>
-      </w:r>
-      <w:r>
-        <w:t>ng kê. Gợi ý</w:t>
-      </w:r>
-    </w:p>
-    <w:p>
-      <w:pPr>
-        <w:pStyle w:val="ListParagraph"/>
-        <w:numPr>
-          <w:ilvl w:val="0"/>
-          <w:numId w:val="38"/>
-        </w:numPr>
-      </w:pPr>
-      <w:r>
-        <w:t xml:space="preserve">Số task </w:t>
-      </w:r>
-      <w:r>
-        <w:t>đã hoàn th</w:t>
-      </w:r>
-      <w:r>
-        <w:t>ành, chưa hoàn thành,</w:t>
-      </w:r>
-      <w:r>
-        <w:t xml:space="preserve"> muộn…</w:t>
-      </w:r>
-    </w:p>
-    <w:p>
-      <w:pPr>
-        <w:pStyle w:val="ListParagraph"/>
-        <w:numPr>
-          <w:ilvl w:val="0"/>
-          <w:numId w:val="38"/>
         </w:numPr>
       </w:pPr>
       <w:r>
@@ -7186,12 +7597,12 @@
     <w:p/>
     <w:p/>
     <w:sectPr>
-      <w:headerReference w:type="even" r:id="rId18"/>
-      <w:headerReference w:type="default" r:id="rId19"/>
-      <w:footerReference w:type="even" r:id="rId20"/>
-      <w:footerReference w:type="default" r:id="rId21"/>
-      <w:headerReference w:type="first" r:id="rId22"/>
-      <w:footerReference w:type="first" r:id="rId23"/>
+      <w:headerReference w:type="even" r:id="rId21"/>
+      <w:headerReference w:type="default" r:id="rId22"/>
+      <w:footerReference w:type="even" r:id="rId23"/>
+      <w:footerReference w:type="default" r:id="rId24"/>
+      <w:headerReference w:type="first" r:id="rId25"/>
+      <w:footerReference w:type="first" r:id="rId26"/>
       <w:footnotePr>
         <w:pos w:val="beneathText"/>
       </w:footnotePr>
@@ -7205,7 +7616,7 @@
 </file>
 
 <file path=word/endnotes.xml><?xml version="1.0" encoding="utf-8"?>
-<w:endnotes xmlns:wpc="http://schemas.microsoft.com/office/word/2010/wordprocessingCanvas" xmlns:cx="http://schemas.microsoft.com/office/drawing/2014/chartex" xmlns:cx1="http://schemas.microsoft.com/office/drawing/2015/9/8/chartex" xmlns:cx2="http://schemas.microsoft.com/office/drawing/2015/10/21/chartex" xmlns:cx3="http://schemas.microsoft.com/office/drawing/2016/5/9/chartex" xmlns:cx4="http://schemas.microsoft.com/office/drawing/2016/5/10/chartex" xmlns:cx5="http://schemas.microsoft.com/office/drawing/2016/5/11/chartex" xmlns:cx6="http://schemas.microsoft.com/office/drawing/2016/5/12/chartex" xmlns:cx7="http://schemas.microsoft.com/office/drawing/2016/5/13/chartex" xmlns:cx8="http://schemas.microsoft.com/office/drawing/2016/5/14/chartex" xmlns:mc="http://schemas.openxmlformats.org/markup-compatibility/2006" xmlns:aink="http://schemas.microsoft.com/office/drawing/2016/ink" xmlns:am3d="http://schemas.microsoft.com/office/drawing/2017/model3d" xmlns:o="urn:schemas-microsoft-com:office:office" xmlns:r="http://schemas.openxmlformats.org/officeDocument/2006/relationships" xmlns:m="http://schemas.openxmlformats.org/officeDocument/2006/math" xmlns:v="urn:schemas-microsoft-com:vml" xmlns:wp14="http://schemas.microsoft.com/office/word/2010/wordprocessingDrawing" xmlns:wp="http://schemas.openxmlformats.org/drawingml/2006/wordprocessingDrawing" xmlns:w10="urn:schemas-microsoft-com:office:word" xmlns:w="http://schemas.openxmlformats.org/wordprocessingml/2006/main" xmlns:w14="http://schemas.microsoft.com/office/word/2010/wordml" xmlns:w15="http://schemas.microsoft.com/office/word/2012/wordml" xmlns:w16cid="http://schemas.microsoft.com/office/word/2016/wordml/cid" xmlns:w16se="http://schemas.microsoft.com/office/word/2015/wordml/symex" xmlns:wpg="http://schemas.microsoft.com/office/word/2010/wordprocessingGroup" xmlns:wpi="http://schemas.microsoft.com/office/word/2010/wordprocessingInk" xmlns:wne="http://schemas.microsoft.com/office/word/2006/wordml" xmlns:wps="http://schemas.microsoft.com/office/word/2010/wordprocessingShape" mc:Ignorable="w14 w15 w16se w16cid wp14">
+<w:endnotes xmlns:wpc="http://schemas.microsoft.com/office/word/2010/wordprocessingCanvas" xmlns:cx="http://schemas.microsoft.com/office/drawing/2014/chartex" xmlns:mc="http://schemas.openxmlformats.org/markup-compatibility/2006" xmlns:o="urn:schemas-microsoft-com:office:office" xmlns:r="http://schemas.openxmlformats.org/officeDocument/2006/relationships" xmlns:m="http://schemas.openxmlformats.org/officeDocument/2006/math" xmlns:v="urn:schemas-microsoft-com:vml" xmlns:wp14="http://schemas.microsoft.com/office/word/2010/wordprocessingDrawing" xmlns:wp="http://schemas.openxmlformats.org/drawingml/2006/wordprocessingDrawing" xmlns:w10="urn:schemas-microsoft-com:office:word" xmlns:w="http://schemas.openxmlformats.org/wordprocessingml/2006/main" xmlns:w14="http://schemas.microsoft.com/office/word/2010/wordml" xmlns:w15="http://schemas.microsoft.com/office/word/2012/wordml" xmlns:w16se="http://schemas.microsoft.com/office/word/2015/wordml/symex" xmlns:wpg="http://schemas.microsoft.com/office/word/2010/wordprocessingGroup" xmlns:wpi="http://schemas.microsoft.com/office/word/2010/wordprocessingInk" xmlns:wne="http://schemas.microsoft.com/office/word/2006/wordml" xmlns:wps="http://schemas.microsoft.com/office/word/2010/wordprocessingShape" mc:Ignorable="w14 w15 w16se wp14">
   <w:endnote w:type="separator" w:id="-1">
     <w:p>
       <w:r>
@@ -7221,12 +7632,29 @@
       </w:r>
     </w:p>
     <w:p/>
+  </w:endnote>
+  <w:endnote w:type="continuationNotice" w:id="1">
+    <w:p>
+      <w:pPr>
+        <w:spacing w:after="0" w:line="240" w:lineRule="auto"/>
+      </w:pPr>
+    </w:p>
   </w:endnote>
 </w:endnotes>
 </file>
 
 <file path=word/footer1.xml><?xml version="1.0" encoding="utf-8"?>
-<w:ftr xmlns:wpc="http://schemas.microsoft.com/office/word/2010/wordprocessingCanvas" xmlns:cx="http://schemas.microsoft.com/office/drawing/2014/chartex" xmlns:cx1="http://schemas.microsoft.com/office/drawing/2015/9/8/chartex" xmlns:cx2="http://schemas.microsoft.com/office/drawing/2015/10/21/chartex" xmlns:cx3="http://schemas.microsoft.com/office/drawing/2016/5/9/chartex" xmlns:cx4="http://schemas.microsoft.com/office/drawing/2016/5/10/chartex" xmlns:cx5="http://schemas.microsoft.com/office/drawing/2016/5/11/chartex" xmlns:cx6="http://schemas.microsoft.com/office/drawing/2016/5/12/chartex" xmlns:cx7="http://schemas.microsoft.com/office/drawing/2016/5/13/chartex" xmlns:cx8="http://schemas.microsoft.com/office/drawing/2016/5/14/chartex" xmlns:mc="http://schemas.openxmlformats.org/markup-compatibility/2006" xmlns:aink="http://schemas.microsoft.com/office/drawing/2016/ink" xmlns:am3d="http://schemas.microsoft.com/office/drawing/2017/model3d" xmlns:o="urn:schemas-microsoft-com:office:office" xmlns:r="http://schemas.openxmlformats.org/officeDocument/2006/relationships" xmlns:m="http://schemas.openxmlformats.org/officeDocument/2006/math" xmlns:v="urn:schemas-microsoft-com:vml" xmlns:wp14="http://schemas.microsoft.com/office/word/2010/wordprocessingDrawing" xmlns:wp="http://schemas.openxmlformats.org/drawingml/2006/wordprocessingDrawing" xmlns:w10="urn:schemas-microsoft-com:office:word" xmlns:w="http://schemas.openxmlformats.org/wordprocessingml/2006/main" xmlns:w14="http://schemas.microsoft.com/office/word/2010/wordml" xmlns:w15="http://schemas.microsoft.com/office/word/2012/wordml" xmlns:w16cid="http://schemas.microsoft.com/office/word/2016/wordml/cid" xmlns:w16se="http://schemas.microsoft.com/office/word/2015/wordml/symex" xmlns:wpg="http://schemas.microsoft.com/office/word/2010/wordprocessingGroup" xmlns:wpi="http://schemas.microsoft.com/office/word/2010/wordprocessingInk" xmlns:wne="http://schemas.microsoft.com/office/word/2006/wordml" xmlns:wps="http://schemas.microsoft.com/office/word/2010/wordprocessingShape" mc:Ignorable="w14 w15 w16se w16cid wp14">
+<w:ftr xmlns:wpc="http://schemas.microsoft.com/office/word/2010/wordprocessingCanvas" xmlns:cx="http://schemas.microsoft.com/office/drawing/2014/chartex" xmlns:mc="http://schemas.openxmlformats.org/markup-compatibility/2006" xmlns:o="urn:schemas-microsoft-com:office:office" xmlns:r="http://schemas.openxmlformats.org/officeDocument/2006/relationships" xmlns:m="http://schemas.openxmlformats.org/officeDocument/2006/math" xmlns:v="urn:schemas-microsoft-com:vml" xmlns:wp14="http://schemas.microsoft.com/office/word/2010/wordprocessingDrawing" xmlns:wp="http://schemas.openxmlformats.org/drawingml/2006/wordprocessingDrawing" xmlns:w10="urn:schemas-microsoft-com:office:word" xmlns:w="http://schemas.openxmlformats.org/wordprocessingml/2006/main" xmlns:w14="http://schemas.microsoft.com/office/word/2010/wordml" xmlns:w15="http://schemas.microsoft.com/office/word/2012/wordml" xmlns:w16se="http://schemas.microsoft.com/office/word/2015/wordml/symex" xmlns:wpg="http://schemas.microsoft.com/office/word/2010/wordprocessingGroup" xmlns:wpi="http://schemas.microsoft.com/office/word/2010/wordprocessingInk" xmlns:wne="http://schemas.microsoft.com/office/word/2006/wordml" xmlns:wps="http://schemas.microsoft.com/office/word/2010/wordprocessingShape" mc:Ignorable="w14 w15 w16se wp14">
+  <w:p>
+    <w:pPr>
+      <w:pStyle w:val="Footer"/>
+    </w:pPr>
+  </w:p>
+</w:ftr>
+</file>
+
+<file path=word/footer2.xml><?xml version="1.0" encoding="utf-8"?>
+<w:ftr xmlns:wpc="http://schemas.microsoft.com/office/word/2010/wordprocessingCanvas" xmlns:cx="http://schemas.microsoft.com/office/drawing/2014/chartex" xmlns:mc="http://schemas.openxmlformats.org/markup-compatibility/2006" xmlns:o="urn:schemas-microsoft-com:office:office" xmlns:r="http://schemas.openxmlformats.org/officeDocument/2006/relationships" xmlns:m="http://schemas.openxmlformats.org/officeDocument/2006/math" xmlns:v="urn:schemas-microsoft-com:vml" xmlns:wp14="http://schemas.microsoft.com/office/word/2010/wordprocessingDrawing" xmlns:wp="http://schemas.openxmlformats.org/drawingml/2006/wordprocessingDrawing" xmlns:w10="urn:schemas-microsoft-com:office:word" xmlns:w="http://schemas.openxmlformats.org/wordprocessingml/2006/main" xmlns:w14="http://schemas.microsoft.com/office/word/2010/wordml" xmlns:w15="http://schemas.microsoft.com/office/word/2012/wordml" xmlns:w16se="http://schemas.microsoft.com/office/word/2015/wordml/symex" xmlns:wpg="http://schemas.microsoft.com/office/word/2010/wordprocessingGroup" xmlns:wpi="http://schemas.microsoft.com/office/word/2010/wordprocessingInk" xmlns:wne="http://schemas.microsoft.com/office/word/2006/wordml" xmlns:wps="http://schemas.microsoft.com/office/word/2010/wordprocessingShape" mc:Ignorable="w14 w15 w16se wp14">
   <w:p>
     <w:pPr>
       <w:pStyle w:val="Footer"/>
@@ -7289,7 +7717,7 @@
         <w:color w:val="951B13"/>
         <w:lang w:eastAsia="ar-SA" w:bidi="ar-SA"/>
       </w:rPr>
-      <w:t>ii</w:t>
+      <w:t>vi</w:t>
     </w:r>
     <w:r>
       <w:rPr>
@@ -7303,8 +7731,8 @@
 </w:ftr>
 </file>
 
-<file path=word/footer2.xml><?xml version="1.0" encoding="utf-8"?>
-<w:ftr xmlns:wpc="http://schemas.microsoft.com/office/word/2010/wordprocessingCanvas" xmlns:cx="http://schemas.microsoft.com/office/drawing/2014/chartex" xmlns:cx1="http://schemas.microsoft.com/office/drawing/2015/9/8/chartex" xmlns:cx2="http://schemas.microsoft.com/office/drawing/2015/10/21/chartex" xmlns:cx3="http://schemas.microsoft.com/office/drawing/2016/5/9/chartex" xmlns:cx4="http://schemas.microsoft.com/office/drawing/2016/5/10/chartex" xmlns:cx5="http://schemas.microsoft.com/office/drawing/2016/5/11/chartex" xmlns:cx6="http://schemas.microsoft.com/office/drawing/2016/5/12/chartex" xmlns:cx7="http://schemas.microsoft.com/office/drawing/2016/5/13/chartex" xmlns:cx8="http://schemas.microsoft.com/office/drawing/2016/5/14/chartex" xmlns:mc="http://schemas.openxmlformats.org/markup-compatibility/2006" xmlns:aink="http://schemas.microsoft.com/office/drawing/2016/ink" xmlns:am3d="http://schemas.microsoft.com/office/drawing/2017/model3d" xmlns:o="urn:schemas-microsoft-com:office:office" xmlns:r="http://schemas.openxmlformats.org/officeDocument/2006/relationships" xmlns:m="http://schemas.openxmlformats.org/officeDocument/2006/math" xmlns:v="urn:schemas-microsoft-com:vml" xmlns:wp14="http://schemas.microsoft.com/office/word/2010/wordprocessingDrawing" xmlns:wp="http://schemas.openxmlformats.org/drawingml/2006/wordprocessingDrawing" xmlns:w10="urn:schemas-microsoft-com:office:word" xmlns:w="http://schemas.openxmlformats.org/wordprocessingml/2006/main" xmlns:w14="http://schemas.microsoft.com/office/word/2010/wordml" xmlns:w15="http://schemas.microsoft.com/office/word/2012/wordml" xmlns:w16cid="http://schemas.microsoft.com/office/word/2016/wordml/cid" xmlns:w16se="http://schemas.microsoft.com/office/word/2015/wordml/symex" xmlns:wpg="http://schemas.microsoft.com/office/word/2010/wordprocessingGroup" xmlns:wpi="http://schemas.microsoft.com/office/word/2010/wordprocessingInk" xmlns:wne="http://schemas.microsoft.com/office/word/2006/wordml" xmlns:wps="http://schemas.microsoft.com/office/word/2010/wordprocessingShape" mc:Ignorable="w14 w15 w16se w16cid wp14">
+<file path=word/footer3.xml><?xml version="1.0" encoding="utf-8"?>
+<w:ftr xmlns:wpc="http://schemas.microsoft.com/office/word/2010/wordprocessingCanvas" xmlns:cx="http://schemas.microsoft.com/office/drawing/2014/chartex" xmlns:mc="http://schemas.openxmlformats.org/markup-compatibility/2006" xmlns:o="urn:schemas-microsoft-com:office:office" xmlns:r="http://schemas.openxmlformats.org/officeDocument/2006/relationships" xmlns:m="http://schemas.openxmlformats.org/officeDocument/2006/math" xmlns:v="urn:schemas-microsoft-com:vml" xmlns:wp14="http://schemas.microsoft.com/office/word/2010/wordprocessingDrawing" xmlns:wp="http://schemas.openxmlformats.org/drawingml/2006/wordprocessingDrawing" xmlns:w10="urn:schemas-microsoft-com:office:word" xmlns:w="http://schemas.openxmlformats.org/wordprocessingml/2006/main" xmlns:w14="http://schemas.microsoft.com/office/word/2010/wordml" xmlns:w15="http://schemas.microsoft.com/office/word/2012/wordml" xmlns:w16se="http://schemas.microsoft.com/office/word/2015/wordml/symex" xmlns:wpg="http://schemas.microsoft.com/office/word/2010/wordprocessingGroup" xmlns:wpi="http://schemas.microsoft.com/office/word/2010/wordprocessingInk" xmlns:wne="http://schemas.microsoft.com/office/word/2006/wordml" xmlns:wps="http://schemas.microsoft.com/office/word/2010/wordprocessingShape" mc:Ignorable="w14 w15 w16se wp14">
   <w:p>
     <w:pPr>
       <w:pStyle w:val="Footer"/>
@@ -7356,14 +7784,7 @@
         <w:i/>
         <w:color w:val="003366"/>
       </w:rPr>
-      <w:t>50</w:t>
-    </w:r>
-    <w:r>
-      <w:rPr>
-        <w:i/>
-        <w:color w:val="003366"/>
-      </w:rPr>
-      <w:t>4</w:t>
+      <w:t>504</w:t>
     </w:r>
     <w:r>
       <w:rPr>
@@ -7438,14 +7859,7 @@
         <w:i/>
         <w:color w:val="003366"/>
       </w:rPr>
-      <w:t>soict</w:t>
-    </w:r>
-    <w:r>
-      <w:rPr>
-        <w:i/>
-        <w:color w:val="003366"/>
-      </w:rPr>
-      <w:t>.hust.edu.vn</w:t>
+      <w:t>soict.hust.edu.vn</w:t>
     </w:r>
   </w:p>
   <w:p>
@@ -7478,15 +7892,15 @@
 </w:ftr>
 </file>
 
-<file path=word/footer3.xml><?xml version="1.0" encoding="utf-8"?>
-<w:ftr xmlns:wpc="http://schemas.microsoft.com/office/word/2010/wordprocessingCanvas" xmlns:cx="http://schemas.microsoft.com/office/drawing/2014/chartex" xmlns:cx1="http://schemas.microsoft.com/office/drawing/2015/9/8/chartex" xmlns:cx2="http://schemas.microsoft.com/office/drawing/2015/10/21/chartex" xmlns:cx3="http://schemas.microsoft.com/office/drawing/2016/5/9/chartex" xmlns:cx4="http://schemas.microsoft.com/office/drawing/2016/5/10/chartex" xmlns:cx5="http://schemas.microsoft.com/office/drawing/2016/5/11/chartex" xmlns:cx6="http://schemas.microsoft.com/office/drawing/2016/5/12/chartex" xmlns:cx7="http://schemas.microsoft.com/office/drawing/2016/5/13/chartex" xmlns:cx8="http://schemas.microsoft.com/office/drawing/2016/5/14/chartex" xmlns:mc="http://schemas.openxmlformats.org/markup-compatibility/2006" xmlns:aink="http://schemas.microsoft.com/office/drawing/2016/ink" xmlns:am3d="http://schemas.microsoft.com/office/drawing/2017/model3d" xmlns:o="urn:schemas-microsoft-com:office:office" xmlns:r="http://schemas.openxmlformats.org/officeDocument/2006/relationships" xmlns:m="http://schemas.openxmlformats.org/officeDocument/2006/math" xmlns:v="urn:schemas-microsoft-com:vml" xmlns:wp14="http://schemas.microsoft.com/office/word/2010/wordprocessingDrawing" xmlns:wp="http://schemas.openxmlformats.org/drawingml/2006/wordprocessingDrawing" xmlns:w10="urn:schemas-microsoft-com:office:word" xmlns:w="http://schemas.openxmlformats.org/wordprocessingml/2006/main" xmlns:w14="http://schemas.microsoft.com/office/word/2010/wordml" xmlns:w15="http://schemas.microsoft.com/office/word/2012/wordml" xmlns:w16cid="http://schemas.microsoft.com/office/word/2016/wordml/cid" xmlns:w16se="http://schemas.microsoft.com/office/word/2015/wordml/symex" xmlns:wpg="http://schemas.microsoft.com/office/word/2010/wordprocessingGroup" xmlns:wpi="http://schemas.microsoft.com/office/word/2010/wordprocessingInk" xmlns:wne="http://schemas.microsoft.com/office/word/2006/wordml" xmlns:wps="http://schemas.microsoft.com/office/word/2010/wordprocessingShape" mc:Ignorable="w14 w15 w16se w16cid wp14">
+<file path=word/footer4.xml><?xml version="1.0" encoding="utf-8"?>
+<w:ftr xmlns:wpc="http://schemas.microsoft.com/office/word/2010/wordprocessingCanvas" xmlns:cx="http://schemas.microsoft.com/office/drawing/2014/chartex" xmlns:mc="http://schemas.openxmlformats.org/markup-compatibility/2006" xmlns:o="urn:schemas-microsoft-com:office:office" xmlns:r="http://schemas.openxmlformats.org/officeDocument/2006/relationships" xmlns:m="http://schemas.openxmlformats.org/officeDocument/2006/math" xmlns:v="urn:schemas-microsoft-com:vml" xmlns:wp14="http://schemas.microsoft.com/office/word/2010/wordprocessingDrawing" xmlns:wp="http://schemas.openxmlformats.org/drawingml/2006/wordprocessingDrawing" xmlns:w10="urn:schemas-microsoft-com:office:word" xmlns:w="http://schemas.openxmlformats.org/wordprocessingml/2006/main" xmlns:w14="http://schemas.microsoft.com/office/word/2010/wordml" xmlns:w15="http://schemas.microsoft.com/office/word/2012/wordml" xmlns:w16se="http://schemas.microsoft.com/office/word/2015/wordml/symex" xmlns:wpg="http://schemas.microsoft.com/office/word/2010/wordprocessingGroup" xmlns:wpi="http://schemas.microsoft.com/office/word/2010/wordprocessingInk" xmlns:wne="http://schemas.microsoft.com/office/word/2006/wordml" xmlns:wps="http://schemas.microsoft.com/office/word/2010/wordprocessingShape" mc:Ignorable="w14 w15 w16se wp14">
   <w:p/>
   <w:p/>
 </w:ftr>
 </file>
 
-<file path=word/footer4.xml><?xml version="1.0" encoding="utf-8"?>
-<w:ftr xmlns:wpc="http://schemas.microsoft.com/office/word/2010/wordprocessingCanvas" xmlns:cx="http://schemas.microsoft.com/office/drawing/2014/chartex" xmlns:cx1="http://schemas.microsoft.com/office/drawing/2015/9/8/chartex" xmlns:cx2="http://schemas.microsoft.com/office/drawing/2015/10/21/chartex" xmlns:cx3="http://schemas.microsoft.com/office/drawing/2016/5/9/chartex" xmlns:cx4="http://schemas.microsoft.com/office/drawing/2016/5/10/chartex" xmlns:cx5="http://schemas.microsoft.com/office/drawing/2016/5/11/chartex" xmlns:cx6="http://schemas.microsoft.com/office/drawing/2016/5/12/chartex" xmlns:cx7="http://schemas.microsoft.com/office/drawing/2016/5/13/chartex" xmlns:cx8="http://schemas.microsoft.com/office/drawing/2016/5/14/chartex" xmlns:mc="http://schemas.openxmlformats.org/markup-compatibility/2006" xmlns:aink="http://schemas.microsoft.com/office/drawing/2016/ink" xmlns:am3d="http://schemas.microsoft.com/office/drawing/2017/model3d" xmlns:o="urn:schemas-microsoft-com:office:office" xmlns:r="http://schemas.openxmlformats.org/officeDocument/2006/relationships" xmlns:m="http://schemas.openxmlformats.org/officeDocument/2006/math" xmlns:v="urn:schemas-microsoft-com:vml" xmlns:wp14="http://schemas.microsoft.com/office/word/2010/wordprocessingDrawing" xmlns:wp="http://schemas.openxmlformats.org/drawingml/2006/wordprocessingDrawing" xmlns:w10="urn:schemas-microsoft-com:office:word" xmlns:w="http://schemas.openxmlformats.org/wordprocessingml/2006/main" xmlns:w14="http://schemas.microsoft.com/office/word/2010/wordml" xmlns:w15="http://schemas.microsoft.com/office/word/2012/wordml" xmlns:w16cid="http://schemas.microsoft.com/office/word/2016/wordml/cid" xmlns:w16se="http://schemas.microsoft.com/office/word/2015/wordml/symex" xmlns:wpg="http://schemas.microsoft.com/office/word/2010/wordprocessingGroup" xmlns:wpi="http://schemas.microsoft.com/office/word/2010/wordprocessingInk" xmlns:wne="http://schemas.microsoft.com/office/word/2006/wordml" xmlns:wps="http://schemas.microsoft.com/office/word/2010/wordprocessingShape" mc:Ignorable="w14 w15 w16se w16cid wp14">
+<file path=word/footer5.xml><?xml version="1.0" encoding="utf-8"?>
+<w:ftr xmlns:wpc="http://schemas.microsoft.com/office/word/2010/wordprocessingCanvas" xmlns:cx="http://schemas.microsoft.com/office/drawing/2014/chartex" xmlns:mc="http://schemas.openxmlformats.org/markup-compatibility/2006" xmlns:o="urn:schemas-microsoft-com:office:office" xmlns:r="http://schemas.openxmlformats.org/officeDocument/2006/relationships" xmlns:m="http://schemas.openxmlformats.org/officeDocument/2006/math" xmlns:v="urn:schemas-microsoft-com:vml" xmlns:wp14="http://schemas.microsoft.com/office/word/2010/wordprocessingDrawing" xmlns:wp="http://schemas.openxmlformats.org/drawingml/2006/wordprocessingDrawing" xmlns:w10="urn:schemas-microsoft-com:office:word" xmlns:w="http://schemas.openxmlformats.org/wordprocessingml/2006/main" xmlns:w14="http://schemas.microsoft.com/office/word/2010/wordml" xmlns:w15="http://schemas.microsoft.com/office/word/2012/wordml" xmlns:w16se="http://schemas.microsoft.com/office/word/2015/wordml/symex" xmlns:wpg="http://schemas.microsoft.com/office/word/2010/wordprocessingGroup" xmlns:wpi="http://schemas.microsoft.com/office/word/2010/wordprocessingInk" xmlns:wne="http://schemas.microsoft.com/office/word/2006/wordml" xmlns:wps="http://schemas.microsoft.com/office/word/2010/wordprocessingShape" mc:Ignorable="w14 w15 w16se wp14">
   <w:p>
     <w:pPr>
       <w:pStyle w:val="Footer"/>
@@ -7549,7 +7963,7 @@
         <w:color w:val="C00000"/>
         <w:lang w:eastAsia="ar-SA" w:bidi="ar-SA"/>
       </w:rPr>
-      <w:t>12</w:t>
+      <w:t>13</w:t>
     </w:r>
     <w:r>
       <w:rPr>
@@ -7598,7 +8012,7 @@
         <w:color w:val="C00000"/>
         <w:lang w:eastAsia="ar-SA" w:bidi="ar-SA"/>
       </w:rPr>
-      <w:t>12</w:t>
+      <w:t>13</w:t>
     </w:r>
     <w:r>
       <w:rPr>
@@ -7612,14 +8026,14 @@
 </w:ftr>
 </file>
 
-<file path=word/footer5.xml><?xml version="1.0" encoding="utf-8"?>
-<w:ftr xmlns:wpc="http://schemas.microsoft.com/office/word/2010/wordprocessingCanvas" xmlns:cx="http://schemas.microsoft.com/office/drawing/2014/chartex" xmlns:cx1="http://schemas.microsoft.com/office/drawing/2015/9/8/chartex" xmlns:cx2="http://schemas.microsoft.com/office/drawing/2015/10/21/chartex" xmlns:cx3="http://schemas.microsoft.com/office/drawing/2016/5/9/chartex" xmlns:cx4="http://schemas.microsoft.com/office/drawing/2016/5/10/chartex" xmlns:cx5="http://schemas.microsoft.com/office/drawing/2016/5/11/chartex" xmlns:cx6="http://schemas.microsoft.com/office/drawing/2016/5/12/chartex" xmlns:cx7="http://schemas.microsoft.com/office/drawing/2016/5/13/chartex" xmlns:cx8="http://schemas.microsoft.com/office/drawing/2016/5/14/chartex" xmlns:mc="http://schemas.openxmlformats.org/markup-compatibility/2006" xmlns:aink="http://schemas.microsoft.com/office/drawing/2016/ink" xmlns:am3d="http://schemas.microsoft.com/office/drawing/2017/model3d" xmlns:o="urn:schemas-microsoft-com:office:office" xmlns:r="http://schemas.openxmlformats.org/officeDocument/2006/relationships" xmlns:m="http://schemas.openxmlformats.org/officeDocument/2006/math" xmlns:v="urn:schemas-microsoft-com:vml" xmlns:wp14="http://schemas.microsoft.com/office/word/2010/wordprocessingDrawing" xmlns:wp="http://schemas.openxmlformats.org/drawingml/2006/wordprocessingDrawing" xmlns:w10="urn:schemas-microsoft-com:office:word" xmlns:w="http://schemas.openxmlformats.org/wordprocessingml/2006/main" xmlns:w14="http://schemas.microsoft.com/office/word/2010/wordml" xmlns:w15="http://schemas.microsoft.com/office/word/2012/wordml" xmlns:w16cid="http://schemas.microsoft.com/office/word/2016/wordml/cid" xmlns:w16se="http://schemas.microsoft.com/office/word/2015/wordml/symex" xmlns:wpg="http://schemas.microsoft.com/office/word/2010/wordprocessingGroup" xmlns:wpi="http://schemas.microsoft.com/office/word/2010/wordprocessingInk" xmlns:wne="http://schemas.microsoft.com/office/word/2006/wordml" xmlns:wps="http://schemas.microsoft.com/office/word/2010/wordprocessingShape" mc:Ignorable="w14 w15 w16se w16cid wp14">
+<file path=word/footer6.xml><?xml version="1.0" encoding="utf-8"?>
+<w:ftr xmlns:wpc="http://schemas.microsoft.com/office/word/2010/wordprocessingCanvas" xmlns:cx="http://schemas.microsoft.com/office/drawing/2014/chartex" xmlns:mc="http://schemas.openxmlformats.org/markup-compatibility/2006" xmlns:o="urn:schemas-microsoft-com:office:office" xmlns:r="http://schemas.openxmlformats.org/officeDocument/2006/relationships" xmlns:m="http://schemas.openxmlformats.org/officeDocument/2006/math" xmlns:v="urn:schemas-microsoft-com:vml" xmlns:wp14="http://schemas.microsoft.com/office/word/2010/wordprocessingDrawing" xmlns:wp="http://schemas.openxmlformats.org/drawingml/2006/wordprocessingDrawing" xmlns:w10="urn:schemas-microsoft-com:office:word" xmlns:w="http://schemas.openxmlformats.org/wordprocessingml/2006/main" xmlns:w14="http://schemas.microsoft.com/office/word/2010/wordml" xmlns:w15="http://schemas.microsoft.com/office/word/2012/wordml" xmlns:w16se="http://schemas.microsoft.com/office/word/2015/wordml/symex" xmlns:wpg="http://schemas.microsoft.com/office/word/2010/wordprocessingGroup" xmlns:wpi="http://schemas.microsoft.com/office/word/2010/wordprocessingInk" xmlns:wne="http://schemas.microsoft.com/office/word/2006/wordml" xmlns:wps="http://schemas.microsoft.com/office/word/2010/wordprocessingShape" mc:Ignorable="w14 w15 w16se wp14">
   <w:p/>
 </w:ftr>
 </file>
 
 <file path=word/footnotes.xml><?xml version="1.0" encoding="utf-8"?>
-<w:footnotes xmlns:wpc="http://schemas.microsoft.com/office/word/2010/wordprocessingCanvas" xmlns:cx="http://schemas.microsoft.com/office/drawing/2014/chartex" xmlns:cx1="http://schemas.microsoft.com/office/drawing/2015/9/8/chartex" xmlns:cx2="http://schemas.microsoft.com/office/drawing/2015/10/21/chartex" xmlns:cx3="http://schemas.microsoft.com/office/drawing/2016/5/9/chartex" xmlns:cx4="http://schemas.microsoft.com/office/drawing/2016/5/10/chartex" xmlns:cx5="http://schemas.microsoft.com/office/drawing/2016/5/11/chartex" xmlns:cx6="http://schemas.microsoft.com/office/drawing/2016/5/12/chartex" xmlns:cx7="http://schemas.microsoft.com/office/drawing/2016/5/13/chartex" xmlns:cx8="http://schemas.microsoft.com/office/drawing/2016/5/14/chartex" xmlns:mc="http://schemas.openxmlformats.org/markup-compatibility/2006" xmlns:aink="http://schemas.microsoft.com/office/drawing/2016/ink" xmlns:am3d="http://schemas.microsoft.com/office/drawing/2017/model3d" xmlns:o="urn:schemas-microsoft-com:office:office" xmlns:r="http://schemas.openxmlformats.org/officeDocument/2006/relationships" xmlns:m="http://schemas.openxmlformats.org/officeDocument/2006/math" xmlns:v="urn:schemas-microsoft-com:vml" xmlns:wp14="http://schemas.microsoft.com/office/word/2010/wordprocessingDrawing" xmlns:wp="http://schemas.openxmlformats.org/drawingml/2006/wordprocessingDrawing" xmlns:w10="urn:schemas-microsoft-com:office:word" xmlns:w="http://schemas.openxmlformats.org/wordprocessingml/2006/main" xmlns:w14="http://schemas.microsoft.com/office/word/2010/wordml" xmlns:w15="http://schemas.microsoft.com/office/word/2012/wordml" xmlns:w16cid="http://schemas.microsoft.com/office/word/2016/wordml/cid" xmlns:w16se="http://schemas.microsoft.com/office/word/2015/wordml/symex" xmlns:wpg="http://schemas.microsoft.com/office/word/2010/wordprocessingGroup" xmlns:wpi="http://schemas.microsoft.com/office/word/2010/wordprocessingInk" xmlns:wne="http://schemas.microsoft.com/office/word/2006/wordml" xmlns:wps="http://schemas.microsoft.com/office/word/2010/wordprocessingShape" mc:Ignorable="w14 w15 w16se w16cid wp14">
+<w:footnotes xmlns:wpc="http://schemas.microsoft.com/office/word/2010/wordprocessingCanvas" xmlns:cx="http://schemas.microsoft.com/office/drawing/2014/chartex" xmlns:mc="http://schemas.openxmlformats.org/markup-compatibility/2006" xmlns:o="urn:schemas-microsoft-com:office:office" xmlns:r="http://schemas.openxmlformats.org/officeDocument/2006/relationships" xmlns:m="http://schemas.openxmlformats.org/officeDocument/2006/math" xmlns:v="urn:schemas-microsoft-com:vml" xmlns:wp14="http://schemas.microsoft.com/office/word/2010/wordprocessingDrawing" xmlns:wp="http://schemas.openxmlformats.org/drawingml/2006/wordprocessingDrawing" xmlns:w10="urn:schemas-microsoft-com:office:word" xmlns:w="http://schemas.openxmlformats.org/wordprocessingml/2006/main" xmlns:w14="http://schemas.microsoft.com/office/word/2010/wordml" xmlns:w15="http://schemas.microsoft.com/office/word/2012/wordml" xmlns:w16se="http://schemas.microsoft.com/office/word/2015/wordml/symex" xmlns:wpg="http://schemas.microsoft.com/office/word/2010/wordprocessingGroup" xmlns:wpi="http://schemas.microsoft.com/office/word/2010/wordprocessingInk" xmlns:wne="http://schemas.microsoft.com/office/word/2006/wordml" xmlns:wps="http://schemas.microsoft.com/office/word/2010/wordprocessingShape" mc:Ignorable="w14 w15 w16se wp14">
   <w:footnote w:type="separator" w:id="-1">
     <w:p>
       <w:r>
@@ -7635,12 +8049,19 @@
       </w:r>
     </w:p>
     <w:p/>
+  </w:footnote>
+  <w:footnote w:type="continuationNotice" w:id="1">
+    <w:p>
+      <w:pPr>
+        <w:spacing w:after="0" w:line="240" w:lineRule="auto"/>
+      </w:pPr>
+    </w:p>
   </w:footnote>
 </w:footnotes>
 </file>
 
 <file path=word/header1.xml><?xml version="1.0" encoding="utf-8"?>
-<w:hdr xmlns:wpc="http://schemas.microsoft.com/office/word/2010/wordprocessingCanvas" xmlns:cx="http://schemas.microsoft.com/office/drawing/2014/chartex" xmlns:cx1="http://schemas.microsoft.com/office/drawing/2015/9/8/chartex" xmlns:cx2="http://schemas.microsoft.com/office/drawing/2015/10/21/chartex" xmlns:cx3="http://schemas.microsoft.com/office/drawing/2016/5/9/chartex" xmlns:cx4="http://schemas.microsoft.com/office/drawing/2016/5/10/chartex" xmlns:cx5="http://schemas.microsoft.com/office/drawing/2016/5/11/chartex" xmlns:cx6="http://schemas.microsoft.com/office/drawing/2016/5/12/chartex" xmlns:cx7="http://schemas.microsoft.com/office/drawing/2016/5/13/chartex" xmlns:cx8="http://schemas.microsoft.com/office/drawing/2016/5/14/chartex" xmlns:mc="http://schemas.openxmlformats.org/markup-compatibility/2006" xmlns:aink="http://schemas.microsoft.com/office/drawing/2016/ink" xmlns:am3d="http://schemas.microsoft.com/office/drawing/2017/model3d" xmlns:o="urn:schemas-microsoft-com:office:office" xmlns:r="http://schemas.openxmlformats.org/officeDocument/2006/relationships" xmlns:m="http://schemas.openxmlformats.org/officeDocument/2006/math" xmlns:v="urn:schemas-microsoft-com:vml" xmlns:wp14="http://schemas.microsoft.com/office/word/2010/wordprocessingDrawing" xmlns:wp="http://schemas.openxmlformats.org/drawingml/2006/wordprocessingDrawing" xmlns:w10="urn:schemas-microsoft-com:office:word" xmlns:w="http://schemas.openxmlformats.org/wordprocessingml/2006/main" xmlns:w14="http://schemas.microsoft.com/office/word/2010/wordml" xmlns:w15="http://schemas.microsoft.com/office/word/2012/wordml" xmlns:w16cid="http://schemas.microsoft.com/office/word/2016/wordml/cid" xmlns:w16se="http://schemas.microsoft.com/office/word/2015/wordml/symex" xmlns:wpg="http://schemas.microsoft.com/office/word/2010/wordprocessingGroup" xmlns:wpi="http://schemas.microsoft.com/office/word/2010/wordprocessingInk" xmlns:wne="http://schemas.microsoft.com/office/word/2006/wordml" xmlns:wps="http://schemas.microsoft.com/office/word/2010/wordprocessingShape" mc:Ignorable="w14 w15 w16se w16cid wp14">
+<w:hdr xmlns:wpc="http://schemas.microsoft.com/office/word/2010/wordprocessingCanvas" xmlns:cx="http://schemas.microsoft.com/office/drawing/2014/chartex" xmlns:mc="http://schemas.openxmlformats.org/markup-compatibility/2006" xmlns:o="urn:schemas-microsoft-com:office:office" xmlns:r="http://schemas.openxmlformats.org/officeDocument/2006/relationships" xmlns:m="http://schemas.openxmlformats.org/officeDocument/2006/math" xmlns:v="urn:schemas-microsoft-com:vml" xmlns:wp14="http://schemas.microsoft.com/office/word/2010/wordprocessingDrawing" xmlns:wp="http://schemas.openxmlformats.org/drawingml/2006/wordprocessingDrawing" xmlns:w10="urn:schemas-microsoft-com:office:word" xmlns:w="http://schemas.openxmlformats.org/wordprocessingml/2006/main" xmlns:w14="http://schemas.microsoft.com/office/word/2010/wordml" xmlns:w15="http://schemas.microsoft.com/office/word/2012/wordml" xmlns:w16se="http://schemas.microsoft.com/office/word/2015/wordml/symex" xmlns:wpg="http://schemas.microsoft.com/office/word/2010/wordprocessingGroup" xmlns:wpi="http://schemas.microsoft.com/office/word/2010/wordprocessingInk" xmlns:wne="http://schemas.microsoft.com/office/word/2006/wordml" xmlns:wps="http://schemas.microsoft.com/office/word/2010/wordprocessingShape" mc:Ignorable="w14 w15 w16se wp14">
   <w:p>
     <w:pPr>
       <w:pStyle w:val="Header"/>
@@ -7650,7 +8071,7 @@
 </file>
 
 <file path=word/header2.xml><?xml version="1.0" encoding="utf-8"?>
-<w:hdr xmlns:wpc="http://schemas.microsoft.com/office/word/2010/wordprocessingCanvas" xmlns:cx="http://schemas.microsoft.com/office/drawing/2014/chartex" xmlns:cx1="http://schemas.microsoft.com/office/drawing/2015/9/8/chartex" xmlns:cx2="http://schemas.microsoft.com/office/drawing/2015/10/21/chartex" xmlns:cx3="http://schemas.microsoft.com/office/drawing/2016/5/9/chartex" xmlns:cx4="http://schemas.microsoft.com/office/drawing/2016/5/10/chartex" xmlns:cx5="http://schemas.microsoft.com/office/drawing/2016/5/11/chartex" xmlns:cx6="http://schemas.microsoft.com/office/drawing/2016/5/12/chartex" xmlns:cx7="http://schemas.microsoft.com/office/drawing/2016/5/13/chartex" xmlns:cx8="http://schemas.microsoft.com/office/drawing/2016/5/14/chartex" xmlns:mc="http://schemas.openxmlformats.org/markup-compatibility/2006" xmlns:aink="http://schemas.microsoft.com/office/drawing/2016/ink" xmlns:am3d="http://schemas.microsoft.com/office/drawing/2017/model3d" xmlns:o="urn:schemas-microsoft-com:office:office" xmlns:r="http://schemas.openxmlformats.org/officeDocument/2006/relationships" xmlns:m="http://schemas.openxmlformats.org/officeDocument/2006/math" xmlns:v="urn:schemas-microsoft-com:vml" xmlns:wp14="http://schemas.microsoft.com/office/word/2010/wordprocessingDrawing" xmlns:wp="http://schemas.openxmlformats.org/drawingml/2006/wordprocessingDrawing" xmlns:w10="urn:schemas-microsoft-com:office:word" xmlns:w="http://schemas.openxmlformats.org/wordprocessingml/2006/main" xmlns:w14="http://schemas.microsoft.com/office/word/2010/wordml" xmlns:w15="http://schemas.microsoft.com/office/word/2012/wordml" xmlns:w16cid="http://schemas.microsoft.com/office/word/2016/wordml/cid" xmlns:w16se="http://schemas.microsoft.com/office/word/2015/wordml/symex" xmlns:wpg="http://schemas.microsoft.com/office/word/2010/wordprocessingGroup" xmlns:wpi="http://schemas.microsoft.com/office/word/2010/wordprocessingInk" xmlns:wne="http://schemas.microsoft.com/office/word/2006/wordml" xmlns:wps="http://schemas.microsoft.com/office/word/2010/wordprocessingShape" mc:Ignorable="w14 w15 w16se w16cid wp14">
+<w:hdr xmlns:wpc="http://schemas.microsoft.com/office/word/2010/wordprocessingCanvas" xmlns:cx="http://schemas.microsoft.com/office/drawing/2014/chartex" xmlns:mc="http://schemas.openxmlformats.org/markup-compatibility/2006" xmlns:o="urn:schemas-microsoft-com:office:office" xmlns:r="http://schemas.openxmlformats.org/officeDocument/2006/relationships" xmlns:m="http://schemas.openxmlformats.org/officeDocument/2006/math" xmlns:v="urn:schemas-microsoft-com:vml" xmlns:wp14="http://schemas.microsoft.com/office/word/2010/wordprocessingDrawing" xmlns:wp="http://schemas.openxmlformats.org/drawingml/2006/wordprocessingDrawing" xmlns:w10="urn:schemas-microsoft-com:office:word" xmlns:w="http://schemas.openxmlformats.org/wordprocessingml/2006/main" xmlns:w14="http://schemas.microsoft.com/office/word/2010/wordml" xmlns:w15="http://schemas.microsoft.com/office/word/2012/wordml" xmlns:w16se="http://schemas.microsoft.com/office/word/2015/wordml/symex" xmlns:wpg="http://schemas.microsoft.com/office/word/2010/wordprocessingGroup" xmlns:wpi="http://schemas.microsoft.com/office/word/2010/wordprocessingInk" xmlns:wne="http://schemas.microsoft.com/office/word/2006/wordml" xmlns:wps="http://schemas.microsoft.com/office/word/2010/wordprocessingShape" mc:Ignorable="w14 w15 w16se wp14">
   <w:p>
     <w:pPr>
       <w:pStyle w:val="Header"/>
@@ -7682,7 +8103,7 @@
 </file>
 
 <file path=word/header3.xml><?xml version="1.0" encoding="utf-8"?>
-<w:hdr xmlns:wpc="http://schemas.microsoft.com/office/word/2010/wordprocessingCanvas" xmlns:cx="http://schemas.microsoft.com/office/drawing/2014/chartex" xmlns:cx1="http://schemas.microsoft.com/office/drawing/2015/9/8/chartex" xmlns:cx2="http://schemas.microsoft.com/office/drawing/2015/10/21/chartex" xmlns:cx3="http://schemas.microsoft.com/office/drawing/2016/5/9/chartex" xmlns:cx4="http://schemas.microsoft.com/office/drawing/2016/5/10/chartex" xmlns:cx5="http://schemas.microsoft.com/office/drawing/2016/5/11/chartex" xmlns:cx6="http://schemas.microsoft.com/office/drawing/2016/5/12/chartex" xmlns:cx7="http://schemas.microsoft.com/office/drawing/2016/5/13/chartex" xmlns:cx8="http://schemas.microsoft.com/office/drawing/2016/5/14/chartex" xmlns:mc="http://schemas.openxmlformats.org/markup-compatibility/2006" xmlns:aink="http://schemas.microsoft.com/office/drawing/2016/ink" xmlns:am3d="http://schemas.microsoft.com/office/drawing/2017/model3d" xmlns:o="urn:schemas-microsoft-com:office:office" xmlns:r="http://schemas.openxmlformats.org/officeDocument/2006/relationships" xmlns:m="http://schemas.openxmlformats.org/officeDocument/2006/math" xmlns:v="urn:schemas-microsoft-com:vml" xmlns:wp14="http://schemas.microsoft.com/office/word/2010/wordprocessingDrawing" xmlns:wp="http://schemas.openxmlformats.org/drawingml/2006/wordprocessingDrawing" xmlns:w10="urn:schemas-microsoft-com:office:word" xmlns:w="http://schemas.openxmlformats.org/wordprocessingml/2006/main" xmlns:w14="http://schemas.microsoft.com/office/word/2010/wordml" xmlns:w15="http://schemas.microsoft.com/office/word/2012/wordml" xmlns:w16cid="http://schemas.microsoft.com/office/word/2016/wordml/cid" xmlns:w16se="http://schemas.microsoft.com/office/word/2015/wordml/symex" xmlns:wpg="http://schemas.microsoft.com/office/word/2010/wordprocessingGroup" xmlns:wpi="http://schemas.microsoft.com/office/word/2010/wordprocessingInk" xmlns:wne="http://schemas.microsoft.com/office/word/2006/wordml" xmlns:wps="http://schemas.microsoft.com/office/word/2010/wordprocessingShape" mc:Ignorable="w14 w15 w16se w16cid wp14">
+<w:hdr xmlns:wpc="http://schemas.microsoft.com/office/word/2010/wordprocessingCanvas" xmlns:cx="http://schemas.microsoft.com/office/drawing/2014/chartex" xmlns:mc="http://schemas.openxmlformats.org/markup-compatibility/2006" xmlns:o="urn:schemas-microsoft-com:office:office" xmlns:r="http://schemas.openxmlformats.org/officeDocument/2006/relationships" xmlns:m="http://schemas.openxmlformats.org/officeDocument/2006/math" xmlns:v="urn:schemas-microsoft-com:vml" xmlns:wp14="http://schemas.microsoft.com/office/word/2010/wordprocessingDrawing" xmlns:wp="http://schemas.openxmlformats.org/drawingml/2006/wordprocessingDrawing" xmlns:w10="urn:schemas-microsoft-com:office:word" xmlns:w="http://schemas.openxmlformats.org/wordprocessingml/2006/main" xmlns:w14="http://schemas.microsoft.com/office/word/2010/wordml" xmlns:w15="http://schemas.microsoft.com/office/word/2012/wordml" xmlns:w16se="http://schemas.microsoft.com/office/word/2015/wordml/symex" xmlns:wpg="http://schemas.microsoft.com/office/word/2010/wordprocessingGroup" xmlns:wpi="http://schemas.microsoft.com/office/word/2010/wordprocessingInk" xmlns:wne="http://schemas.microsoft.com/office/word/2006/wordml" xmlns:wps="http://schemas.microsoft.com/office/word/2010/wordprocessingShape" mc:Ignorable="w14 w15 w16se wp14">
   <w:p>
     <w:pPr>
       <w:pStyle w:val="Header"/>
@@ -7692,13 +8113,13 @@
 </file>
 
 <file path=word/header4.xml><?xml version="1.0" encoding="utf-8"?>
-<w:hdr xmlns:wpc="http://schemas.microsoft.com/office/word/2010/wordprocessingCanvas" xmlns:cx="http://schemas.microsoft.com/office/drawing/2014/chartex" xmlns:cx1="http://schemas.microsoft.com/office/drawing/2015/9/8/chartex" xmlns:cx2="http://schemas.microsoft.com/office/drawing/2015/10/21/chartex" xmlns:cx3="http://schemas.microsoft.com/office/drawing/2016/5/9/chartex" xmlns:cx4="http://schemas.microsoft.com/office/drawing/2016/5/10/chartex" xmlns:cx5="http://schemas.microsoft.com/office/drawing/2016/5/11/chartex" xmlns:cx6="http://schemas.microsoft.com/office/drawing/2016/5/12/chartex" xmlns:cx7="http://schemas.microsoft.com/office/drawing/2016/5/13/chartex" xmlns:cx8="http://schemas.microsoft.com/office/drawing/2016/5/14/chartex" xmlns:mc="http://schemas.openxmlformats.org/markup-compatibility/2006" xmlns:aink="http://schemas.microsoft.com/office/drawing/2016/ink" xmlns:am3d="http://schemas.microsoft.com/office/drawing/2017/model3d" xmlns:o="urn:schemas-microsoft-com:office:office" xmlns:r="http://schemas.openxmlformats.org/officeDocument/2006/relationships" xmlns:m="http://schemas.openxmlformats.org/officeDocument/2006/math" xmlns:v="urn:schemas-microsoft-com:vml" xmlns:wp14="http://schemas.microsoft.com/office/word/2010/wordprocessingDrawing" xmlns:wp="http://schemas.openxmlformats.org/drawingml/2006/wordprocessingDrawing" xmlns:w10="urn:schemas-microsoft-com:office:word" xmlns:w="http://schemas.openxmlformats.org/wordprocessingml/2006/main" xmlns:w14="http://schemas.microsoft.com/office/word/2010/wordml" xmlns:w15="http://schemas.microsoft.com/office/word/2012/wordml" xmlns:w16cid="http://schemas.microsoft.com/office/word/2016/wordml/cid" xmlns:w16se="http://schemas.microsoft.com/office/word/2015/wordml/symex" xmlns:wpg="http://schemas.microsoft.com/office/word/2010/wordprocessingGroup" xmlns:wpi="http://schemas.microsoft.com/office/word/2010/wordprocessingInk" xmlns:wne="http://schemas.microsoft.com/office/word/2006/wordml" xmlns:wps="http://schemas.microsoft.com/office/word/2010/wordprocessingShape" mc:Ignorable="w14 w15 w16se w16cid wp14">
+<w:hdr xmlns:wpc="http://schemas.microsoft.com/office/word/2010/wordprocessingCanvas" xmlns:cx="http://schemas.microsoft.com/office/drawing/2014/chartex" xmlns:mc="http://schemas.openxmlformats.org/markup-compatibility/2006" xmlns:o="urn:schemas-microsoft-com:office:office" xmlns:r="http://schemas.openxmlformats.org/officeDocument/2006/relationships" xmlns:m="http://schemas.openxmlformats.org/officeDocument/2006/math" xmlns:v="urn:schemas-microsoft-com:vml" xmlns:wp14="http://schemas.microsoft.com/office/word/2010/wordprocessingDrawing" xmlns:wp="http://schemas.openxmlformats.org/drawingml/2006/wordprocessingDrawing" xmlns:w10="urn:schemas-microsoft-com:office:word" xmlns:w="http://schemas.openxmlformats.org/wordprocessingml/2006/main" xmlns:w14="http://schemas.microsoft.com/office/word/2010/wordml" xmlns:w15="http://schemas.microsoft.com/office/word/2012/wordml" xmlns:w16se="http://schemas.microsoft.com/office/word/2015/wordml/symex" xmlns:wpg="http://schemas.microsoft.com/office/word/2010/wordprocessingGroup" xmlns:wpi="http://schemas.microsoft.com/office/word/2010/wordprocessingInk" xmlns:wne="http://schemas.microsoft.com/office/word/2006/wordml" xmlns:wps="http://schemas.microsoft.com/office/word/2010/wordprocessingShape" mc:Ignorable="w14 w15 w16se wp14">
   <w:p/>
 </w:hdr>
 </file>
 
 <file path=word/header5.xml><?xml version="1.0" encoding="utf-8"?>
-<w:hdr xmlns:wpc="http://schemas.microsoft.com/office/word/2010/wordprocessingCanvas" xmlns:cx="http://schemas.microsoft.com/office/drawing/2014/chartex" xmlns:cx1="http://schemas.microsoft.com/office/drawing/2015/9/8/chartex" xmlns:cx2="http://schemas.microsoft.com/office/drawing/2015/10/21/chartex" xmlns:cx3="http://schemas.microsoft.com/office/drawing/2016/5/9/chartex" xmlns:cx4="http://schemas.microsoft.com/office/drawing/2016/5/10/chartex" xmlns:cx5="http://schemas.microsoft.com/office/drawing/2016/5/11/chartex" xmlns:cx6="http://schemas.microsoft.com/office/drawing/2016/5/12/chartex" xmlns:cx7="http://schemas.microsoft.com/office/drawing/2016/5/13/chartex" xmlns:cx8="http://schemas.microsoft.com/office/drawing/2016/5/14/chartex" xmlns:mc="http://schemas.openxmlformats.org/markup-compatibility/2006" xmlns:aink="http://schemas.microsoft.com/office/drawing/2016/ink" xmlns:am3d="http://schemas.microsoft.com/office/drawing/2017/model3d" xmlns:o="urn:schemas-microsoft-com:office:office" xmlns:r="http://schemas.openxmlformats.org/officeDocument/2006/relationships" xmlns:m="http://schemas.openxmlformats.org/officeDocument/2006/math" xmlns:v="urn:schemas-microsoft-com:vml" xmlns:wp14="http://schemas.microsoft.com/office/word/2010/wordprocessingDrawing" xmlns:wp="http://schemas.openxmlformats.org/drawingml/2006/wordprocessingDrawing" xmlns:w10="urn:schemas-microsoft-com:office:word" xmlns:w="http://schemas.openxmlformats.org/wordprocessingml/2006/main" xmlns:w14="http://schemas.microsoft.com/office/word/2010/wordml" xmlns:w15="http://schemas.microsoft.com/office/word/2012/wordml" xmlns:w16cid="http://schemas.microsoft.com/office/word/2016/wordml/cid" xmlns:w16se="http://schemas.microsoft.com/office/word/2015/wordml/symex" xmlns:wpg="http://schemas.microsoft.com/office/word/2010/wordprocessingGroup" xmlns:wpi="http://schemas.microsoft.com/office/word/2010/wordprocessingInk" xmlns:wne="http://schemas.microsoft.com/office/word/2006/wordml" xmlns:wps="http://schemas.microsoft.com/office/word/2010/wordprocessingShape" mc:Ignorable="w14 w15 w16se w16cid wp14">
+<w:hdr xmlns:wpc="http://schemas.microsoft.com/office/word/2010/wordprocessingCanvas" xmlns:cx="http://schemas.microsoft.com/office/drawing/2014/chartex" xmlns:mc="http://schemas.openxmlformats.org/markup-compatibility/2006" xmlns:o="urn:schemas-microsoft-com:office:office" xmlns:r="http://schemas.openxmlformats.org/officeDocument/2006/relationships" xmlns:m="http://schemas.openxmlformats.org/officeDocument/2006/math" xmlns:v="urn:schemas-microsoft-com:vml" xmlns:wp14="http://schemas.microsoft.com/office/word/2010/wordprocessingDrawing" xmlns:wp="http://schemas.openxmlformats.org/drawingml/2006/wordprocessingDrawing" xmlns:w10="urn:schemas-microsoft-com:office:word" xmlns:w="http://schemas.openxmlformats.org/wordprocessingml/2006/main" xmlns:w14="http://schemas.microsoft.com/office/word/2010/wordml" xmlns:w15="http://schemas.microsoft.com/office/word/2012/wordml" xmlns:w16se="http://schemas.microsoft.com/office/word/2015/wordml/symex" xmlns:wpg="http://schemas.microsoft.com/office/word/2010/wordprocessingGroup" xmlns:wpi="http://schemas.microsoft.com/office/word/2010/wordprocessingInk" xmlns:wne="http://schemas.microsoft.com/office/word/2006/wordml" xmlns:wps="http://schemas.microsoft.com/office/word/2010/wordprocessingShape" mc:Ignorable="w14 w15 w16se wp14">
   <w:p>
     <w:pPr>
       <w:pStyle w:val="Header"/>
@@ -7723,11 +8144,12 @@
         <w:color w:val="2A62A6"/>
         <w:sz w:val="32"/>
         <w:szCs w:val="32"/>
+        <w:lang w:eastAsia="en-US" w:bidi="ar-SA"/>
       </w:rPr>
       <mc:AlternateContent>
         <mc:Choice Requires="wps">
           <w:drawing>
-            <wp:anchor distT="0" distB="0" distL="114300" distR="114300" simplePos="0" relativeHeight="251659264" behindDoc="0" locked="0" layoutInCell="1" allowOverlap="1" wp14:anchorId="2A850F9D" wp14:editId="5974689E">
+            <wp:anchor distT="0" distB="0" distL="114300" distR="114300" simplePos="0" relativeHeight="251658240" behindDoc="0" locked="0" layoutInCell="1" allowOverlap="1" wp14:anchorId="2A850F9D" wp14:editId="5974689E">
               <wp:simplePos x="0" y="0"/>
               <wp:positionH relativeFrom="margin">
                 <wp:posOffset>-991097</wp:posOffset>
@@ -7808,7 +8230,7 @@
               <v:stroke joinstyle="miter"/>
               <v:path gradientshapeok="t" o:connecttype="rect"/>
             </v:shapetype>
-            <v:shape id="Text Box 14" o:spid="_x0000_s1027" type="#_x0000_t202" style="position:absolute;left:0;text-align:left;margin-left:-78.05pt;margin-top:-10.3pt;width:71.35pt;height:30.7pt;z-index:251659264;visibility:visible;mso-wrap-style:square;mso-width-percent:0;mso-height-percent:0;mso-wrap-distance-left:9pt;mso-wrap-distance-top:0;mso-wrap-distance-right:9pt;mso-wrap-distance-bottom:0;mso-position-horizontal:absolute;mso-position-horizontal-relative:margin;mso-position-vertical:absolute;mso-position-vertical-relative:text;mso-width-percent:0;mso-height-percent:0;mso-width-relative:margin;mso-height-relative:margin;v-text-anchor:top" o:gfxdata="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" fillcolor="white [3201]" strokeweight=".5pt">
+            <v:shape id="Text Box 14" o:spid="_x0000_s1027" type="#_x0000_t202" style="position:absolute;left:0;text-align:left;margin-left:-78.05pt;margin-top:-10.3pt;width:71.35pt;height:30.7pt;z-index:251658240;visibility:visible;mso-wrap-style:square;mso-width-percent:0;mso-height-percent:0;mso-wrap-distance-left:9pt;mso-wrap-distance-top:0;mso-wrap-distance-right:9pt;mso-wrap-distance-bottom:0;mso-position-horizontal:absolute;mso-position-horizontal-relative:margin;mso-position-vertical:absolute;mso-position-vertical-relative:text;mso-width-percent:0;mso-height-percent:0;mso-width-relative:margin;mso-height-relative:margin;v-text-anchor:top" o:gfxdata="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" fillcolor="white [3201]" strokeweight=".5pt">
               <v:textbox>
                 <w:txbxContent>
                   <w:p>
@@ -7956,13 +8378,13 @@
 </file>
 
 <file path=word/header6.xml><?xml version="1.0" encoding="utf-8"?>
-<w:hdr xmlns:wpc="http://schemas.microsoft.com/office/word/2010/wordprocessingCanvas" xmlns:cx="http://schemas.microsoft.com/office/drawing/2014/chartex" xmlns:cx1="http://schemas.microsoft.com/office/drawing/2015/9/8/chartex" xmlns:cx2="http://schemas.microsoft.com/office/drawing/2015/10/21/chartex" xmlns:cx3="http://schemas.microsoft.com/office/drawing/2016/5/9/chartex" xmlns:cx4="http://schemas.microsoft.com/office/drawing/2016/5/10/chartex" xmlns:cx5="http://schemas.microsoft.com/office/drawing/2016/5/11/chartex" xmlns:cx6="http://schemas.microsoft.com/office/drawing/2016/5/12/chartex" xmlns:cx7="http://schemas.microsoft.com/office/drawing/2016/5/13/chartex" xmlns:cx8="http://schemas.microsoft.com/office/drawing/2016/5/14/chartex" xmlns:mc="http://schemas.openxmlformats.org/markup-compatibility/2006" xmlns:aink="http://schemas.microsoft.com/office/drawing/2016/ink" xmlns:am3d="http://schemas.microsoft.com/office/drawing/2017/model3d" xmlns:o="urn:schemas-microsoft-com:office:office" xmlns:r="http://schemas.openxmlformats.org/officeDocument/2006/relationships" xmlns:m="http://schemas.openxmlformats.org/officeDocument/2006/math" xmlns:v="urn:schemas-microsoft-com:vml" xmlns:wp14="http://schemas.microsoft.com/office/word/2010/wordprocessingDrawing" xmlns:wp="http://schemas.openxmlformats.org/drawingml/2006/wordprocessingDrawing" xmlns:w10="urn:schemas-microsoft-com:office:word" xmlns:w="http://schemas.openxmlformats.org/wordprocessingml/2006/main" xmlns:w14="http://schemas.microsoft.com/office/word/2010/wordml" xmlns:w15="http://schemas.microsoft.com/office/word/2012/wordml" xmlns:w16cid="http://schemas.microsoft.com/office/word/2016/wordml/cid" xmlns:w16se="http://schemas.microsoft.com/office/word/2015/wordml/symex" xmlns:wpg="http://schemas.microsoft.com/office/word/2010/wordprocessingGroup" xmlns:wpi="http://schemas.microsoft.com/office/word/2010/wordprocessingInk" xmlns:wne="http://schemas.microsoft.com/office/word/2006/wordml" xmlns:wps="http://schemas.microsoft.com/office/word/2010/wordprocessingShape" mc:Ignorable="w14 w15 w16se w16cid wp14">
+<w:hdr xmlns:wpc="http://schemas.microsoft.com/office/word/2010/wordprocessingCanvas" xmlns:cx="http://schemas.microsoft.com/office/drawing/2014/chartex" xmlns:mc="http://schemas.openxmlformats.org/markup-compatibility/2006" xmlns:o="urn:schemas-microsoft-com:office:office" xmlns:r="http://schemas.openxmlformats.org/officeDocument/2006/relationships" xmlns:m="http://schemas.openxmlformats.org/officeDocument/2006/math" xmlns:v="urn:schemas-microsoft-com:vml" xmlns:wp14="http://schemas.microsoft.com/office/word/2010/wordprocessingDrawing" xmlns:wp="http://schemas.openxmlformats.org/drawingml/2006/wordprocessingDrawing" xmlns:w10="urn:schemas-microsoft-com:office:word" xmlns:w="http://schemas.openxmlformats.org/wordprocessingml/2006/main" xmlns:w14="http://schemas.microsoft.com/office/word/2010/wordml" xmlns:w15="http://schemas.microsoft.com/office/word/2012/wordml" xmlns:w16se="http://schemas.microsoft.com/office/word/2015/wordml/symex" xmlns:wpg="http://schemas.microsoft.com/office/word/2010/wordprocessingGroup" xmlns:wpi="http://schemas.microsoft.com/office/word/2010/wordprocessingInk" xmlns:wne="http://schemas.microsoft.com/office/word/2006/wordml" xmlns:wps="http://schemas.microsoft.com/office/word/2010/wordprocessingShape" mc:Ignorable="w14 w15 w16se wp14">
   <w:p/>
 </w:hdr>
 </file>
 
 <file path=word/numbering.xml><?xml version="1.0" encoding="utf-8"?>
-<w:numbering xmlns:wpc="http://schemas.microsoft.com/office/word/2010/wordprocessingCanvas" xmlns:cx="http://schemas.microsoft.com/office/drawing/2014/chartex" xmlns:cx1="http://schemas.microsoft.com/office/drawing/2015/9/8/chartex" xmlns:cx2="http://schemas.microsoft.com/office/drawing/2015/10/21/chartex" xmlns:cx3="http://schemas.microsoft.com/office/drawing/2016/5/9/chartex" xmlns:cx4="http://schemas.microsoft.com/office/drawing/2016/5/10/chartex" xmlns:cx5="http://schemas.microsoft.com/office/drawing/2016/5/11/chartex" xmlns:cx6="http://schemas.microsoft.com/office/drawing/2016/5/12/chartex" xmlns:cx7="http://schemas.microsoft.com/office/drawing/2016/5/13/chartex" xmlns:cx8="http://schemas.microsoft.com/office/drawing/2016/5/14/chartex" xmlns:mc="http://schemas.openxmlformats.org/markup-compatibility/2006" xmlns:aink="http://schemas.microsoft.com/office/drawing/2016/ink" xmlns:am3d="http://schemas.microsoft.com/office/drawing/2017/model3d" xmlns:o="urn:schemas-microsoft-com:office:office" xmlns:r="http://schemas.openxmlformats.org/officeDocument/2006/relationships" xmlns:m="http://schemas.openxmlformats.org/officeDocument/2006/math" xmlns:v="urn:schemas-microsoft-com:vml" xmlns:wp14="http://schemas.microsoft.com/office/word/2010/wordprocessingDrawing" xmlns:wp="http://schemas.openxmlformats.org/drawingml/2006/wordprocessingDrawing" xmlns:w10="urn:schemas-microsoft-com:office:word" xmlns:w="http://schemas.openxmlformats.org/wordprocessingml/2006/main" xmlns:w14="http://schemas.microsoft.com/office/word/2010/wordml" xmlns:w15="http://schemas.microsoft.com/office/word/2012/wordml" xmlns:w16cid="http://schemas.microsoft.com/office/word/2016/wordml/cid" xmlns:w16se="http://schemas.microsoft.com/office/word/2015/wordml/symex" xmlns:wpg="http://schemas.microsoft.com/office/word/2010/wordprocessingGroup" xmlns:wpi="http://schemas.microsoft.com/office/word/2010/wordprocessingInk" xmlns:wne="http://schemas.microsoft.com/office/word/2006/wordml" xmlns:wps="http://schemas.microsoft.com/office/word/2010/wordprocessingShape" mc:Ignorable="w14 w15 w16se w16cid wp14">
+<w:numbering xmlns:wpc="http://schemas.microsoft.com/office/word/2010/wordprocessingCanvas" xmlns:cx="http://schemas.microsoft.com/office/drawing/2014/chartex" xmlns:mc="http://schemas.openxmlformats.org/markup-compatibility/2006" xmlns:o="urn:schemas-microsoft-com:office:office" xmlns:r="http://schemas.openxmlformats.org/officeDocument/2006/relationships" xmlns:m="http://schemas.openxmlformats.org/officeDocument/2006/math" xmlns:v="urn:schemas-microsoft-com:vml" xmlns:wp14="http://schemas.microsoft.com/office/word/2010/wordprocessingDrawing" xmlns:wp="http://schemas.openxmlformats.org/drawingml/2006/wordprocessingDrawing" xmlns:w10="urn:schemas-microsoft-com:office:word" xmlns:w="http://schemas.openxmlformats.org/wordprocessingml/2006/main" xmlns:w14="http://schemas.microsoft.com/office/word/2010/wordml" xmlns:w15="http://schemas.microsoft.com/office/word/2012/wordml" xmlns:w16se="http://schemas.microsoft.com/office/word/2015/wordml/symex" xmlns:wpg="http://schemas.microsoft.com/office/word/2010/wordprocessingGroup" xmlns:wpi="http://schemas.microsoft.com/office/word/2010/wordprocessingInk" xmlns:wne="http://schemas.microsoft.com/office/word/2006/wordml" xmlns:wps="http://schemas.microsoft.com/office/word/2010/wordprocessingShape" mc:Ignorable="w14 w15 w16se wp14">
   <w:abstractNum w:abstractNumId="0" w15:restartNumberingAfterBreak="0">
     <w:nsid w:val="00000001"/>
     <w:multiLevelType w:val="multilevel"/>
@@ -10164,6 +10586,118 @@
     </w:lvl>
   </w:abstractNum>
   <w:abstractNum w:abstractNumId="30" w15:restartNumberingAfterBreak="0">
+    <w:nsid w:val="35DD2085"/>
+    <w:multiLevelType w:val="hybridMultilevel"/>
+    <w:tmpl w:val="48208506"/>
+    <w:lvl w:ilvl="0" w:tplc="509CF804">
+      <w:numFmt w:val="bullet"/>
+      <w:lvlText w:val="-"/>
+      <w:lvlJc w:val="left"/>
+      <w:pPr>
+        <w:ind w:left="720" w:hanging="360"/>
+      </w:pPr>
+      <w:rPr>
+        <w:rFonts w:ascii="Tahoma" w:eastAsia="MS Mincho" w:hAnsi="Tahoma" w:cs="Tahoma" w:hint="default"/>
+      </w:rPr>
+    </w:lvl>
+    <w:lvl w:ilvl="1" w:tplc="04090003" w:tentative="1">
+      <w:start w:val="1"/>
+      <w:numFmt w:val="bullet"/>
+      <w:lvlText w:val="o"/>
+      <w:lvlJc w:val="left"/>
+      <w:pPr>
+        <w:ind w:left="1440" w:hanging="360"/>
+      </w:pPr>
+      <w:rPr>
+        <w:rFonts w:ascii="Courier New" w:hAnsi="Courier New" w:cs="Courier New" w:hint="default"/>
+      </w:rPr>
+    </w:lvl>
+    <w:lvl w:ilvl="2" w:tplc="04090005" w:tentative="1">
+      <w:start w:val="1"/>
+      <w:numFmt w:val="bullet"/>
+      <w:lvlText w:val=""/>
+      <w:lvlJc w:val="left"/>
+      <w:pPr>
+        <w:ind w:left="2160" w:hanging="360"/>
+      </w:pPr>
+      <w:rPr>
+        <w:rFonts w:ascii="Wingdings" w:hAnsi="Wingdings" w:hint="default"/>
+      </w:rPr>
+    </w:lvl>
+    <w:lvl w:ilvl="3" w:tplc="04090001" w:tentative="1">
+      <w:start w:val="1"/>
+      <w:numFmt w:val="bullet"/>
+      <w:lvlText w:val=""/>
+      <w:lvlJc w:val="left"/>
+      <w:pPr>
+        <w:ind w:left="2880" w:hanging="360"/>
+      </w:pPr>
+      <w:rPr>
+        <w:rFonts w:ascii="Symbol" w:hAnsi="Symbol" w:hint="default"/>
+      </w:rPr>
+    </w:lvl>
+    <w:lvl w:ilvl="4" w:tplc="04090003" w:tentative="1">
+      <w:start w:val="1"/>
+      <w:numFmt w:val="bullet"/>
+      <w:lvlText w:val="o"/>
+      <w:lvlJc w:val="left"/>
+      <w:pPr>
+        <w:ind w:left="3600" w:hanging="360"/>
+      </w:pPr>
+      <w:rPr>
+        <w:rFonts w:ascii="Courier New" w:hAnsi="Courier New" w:cs="Courier New" w:hint="default"/>
+      </w:rPr>
+    </w:lvl>
+    <w:lvl w:ilvl="5" w:tplc="04090005" w:tentative="1">
+      <w:start w:val="1"/>
+      <w:numFmt w:val="bullet"/>
+      <w:lvlText w:val=""/>
+      <w:lvlJc w:val="left"/>
+      <w:pPr>
+        <w:ind w:left="4320" w:hanging="360"/>
+      </w:pPr>
+      <w:rPr>
+        <w:rFonts w:ascii="Wingdings" w:hAnsi="Wingdings" w:hint="default"/>
+      </w:rPr>
+    </w:lvl>
+    <w:lvl w:ilvl="6" w:tplc="04090001" w:tentative="1">
+      <w:start w:val="1"/>
+      <w:numFmt w:val="bullet"/>
+      <w:lvlText w:val=""/>
+      <w:lvlJc w:val="left"/>
+      <w:pPr>
+        <w:ind w:left="5040" w:hanging="360"/>
+      </w:pPr>
+      <w:rPr>
+        <w:rFonts w:ascii="Symbol" w:hAnsi="Symbol" w:hint="default"/>
+      </w:rPr>
+    </w:lvl>
+    <w:lvl w:ilvl="7" w:tplc="04090003" w:tentative="1">
+      <w:start w:val="1"/>
+      <w:numFmt w:val="bullet"/>
+      <w:lvlText w:val="o"/>
+      <w:lvlJc w:val="left"/>
+      <w:pPr>
+        <w:ind w:left="5760" w:hanging="360"/>
+      </w:pPr>
+      <w:rPr>
+        <w:rFonts w:ascii="Courier New" w:hAnsi="Courier New" w:cs="Courier New" w:hint="default"/>
+      </w:rPr>
+    </w:lvl>
+    <w:lvl w:ilvl="8" w:tplc="04090005" w:tentative="1">
+      <w:start w:val="1"/>
+      <w:numFmt w:val="bullet"/>
+      <w:lvlText w:val=""/>
+      <w:lvlJc w:val="left"/>
+      <w:pPr>
+        <w:ind w:left="6480" w:hanging="360"/>
+      </w:pPr>
+      <w:rPr>
+        <w:rFonts w:ascii="Wingdings" w:hAnsi="Wingdings" w:hint="default"/>
+      </w:rPr>
+    </w:lvl>
+  </w:abstractNum>
+  <w:abstractNum w:abstractNumId="31" w15:restartNumberingAfterBreak="0">
     <w:nsid w:val="3A2B4E87"/>
     <w:multiLevelType w:val="multilevel"/>
     <w:tmpl w:val="AC12CE28"/>
@@ -10279,7 +10813,7 @@
       </w:pPr>
     </w:lvl>
   </w:abstractNum>
-  <w:abstractNum w:abstractNumId="31" w15:restartNumberingAfterBreak="0">
+  <w:abstractNum w:abstractNumId="32" w15:restartNumberingAfterBreak="0">
     <w:nsid w:val="434F6183"/>
     <w:multiLevelType w:val="hybridMultilevel"/>
     <w:tmpl w:val="77F43510"/>
@@ -10365,7 +10899,7 @@
       </w:pPr>
     </w:lvl>
   </w:abstractNum>
-  <w:abstractNum w:abstractNumId="32" w15:restartNumberingAfterBreak="0">
+  <w:abstractNum w:abstractNumId="33" w15:restartNumberingAfterBreak="0">
     <w:nsid w:val="48A10028"/>
     <w:multiLevelType w:val="hybridMultilevel"/>
     <w:tmpl w:val="58A2CCCA"/>
@@ -10454,7 +10988,7 @@
       </w:pPr>
     </w:lvl>
   </w:abstractNum>
-  <w:abstractNum w:abstractNumId="33" w15:restartNumberingAfterBreak="0">
+  <w:abstractNum w:abstractNumId="34" w15:restartNumberingAfterBreak="0">
     <w:nsid w:val="4EAF51D8"/>
     <w:multiLevelType w:val="hybridMultilevel"/>
     <w:tmpl w:val="58A2CCCA"/>
@@ -10543,7 +11077,7 @@
       </w:pPr>
     </w:lvl>
   </w:abstractNum>
-  <w:abstractNum w:abstractNumId="34" w15:restartNumberingAfterBreak="0">
+  <w:abstractNum w:abstractNumId="35" w15:restartNumberingAfterBreak="0">
     <w:nsid w:val="51FC76FE"/>
     <w:multiLevelType w:val="hybridMultilevel"/>
     <w:tmpl w:val="052CAEAC"/>
@@ -10655,7 +11189,7 @@
       </w:rPr>
     </w:lvl>
   </w:abstractNum>
-  <w:abstractNum w:abstractNumId="35" w15:restartNumberingAfterBreak="0">
+  <w:abstractNum w:abstractNumId="36" w15:restartNumberingAfterBreak="0">
     <w:nsid w:val="58B72105"/>
     <w:multiLevelType w:val="multilevel"/>
     <w:tmpl w:val="D960FB60"/>
@@ -10804,7 +11338,119 @@
       </w:rPr>
     </w:lvl>
   </w:abstractNum>
-  <w:abstractNum w:abstractNumId="36" w15:restartNumberingAfterBreak="0">
+  <w:abstractNum w:abstractNumId="37" w15:restartNumberingAfterBreak="0">
+    <w:nsid w:val="5A8A2885"/>
+    <w:multiLevelType w:val="hybridMultilevel"/>
+    <w:tmpl w:val="4DD8E336"/>
+    <w:lvl w:ilvl="0" w:tplc="509CF804">
+      <w:numFmt w:val="bullet"/>
+      <w:lvlText w:val="-"/>
+      <w:lvlJc w:val="left"/>
+      <w:pPr>
+        <w:ind w:left="720" w:hanging="360"/>
+      </w:pPr>
+      <w:rPr>
+        <w:rFonts w:ascii="Tahoma" w:eastAsia="MS Mincho" w:hAnsi="Tahoma" w:cs="Tahoma" w:hint="default"/>
+      </w:rPr>
+    </w:lvl>
+    <w:lvl w:ilvl="1" w:tplc="04090003">
+      <w:start w:val="1"/>
+      <w:numFmt w:val="bullet"/>
+      <w:lvlText w:val="o"/>
+      <w:lvlJc w:val="left"/>
+      <w:pPr>
+        <w:ind w:left="1440" w:hanging="360"/>
+      </w:pPr>
+      <w:rPr>
+        <w:rFonts w:ascii="Courier New" w:hAnsi="Courier New" w:cs="Courier New" w:hint="default"/>
+      </w:rPr>
+    </w:lvl>
+    <w:lvl w:ilvl="2" w:tplc="04090005" w:tentative="1">
+      <w:start w:val="1"/>
+      <w:numFmt w:val="bullet"/>
+      <w:lvlText w:val=""/>
+      <w:lvlJc w:val="left"/>
+      <w:pPr>
+        <w:ind w:left="2160" w:hanging="360"/>
+      </w:pPr>
+      <w:rPr>
+        <w:rFonts w:ascii="Wingdings" w:hAnsi="Wingdings" w:hint="default"/>
+      </w:rPr>
+    </w:lvl>
+    <w:lvl w:ilvl="3" w:tplc="04090001" w:tentative="1">
+      <w:start w:val="1"/>
+      <w:numFmt w:val="bullet"/>
+      <w:lvlText w:val=""/>
+      <w:lvlJc w:val="left"/>
+      <w:pPr>
+        <w:ind w:left="2880" w:hanging="360"/>
+      </w:pPr>
+      <w:rPr>
+        <w:rFonts w:ascii="Symbol" w:hAnsi="Symbol" w:hint="default"/>
+      </w:rPr>
+    </w:lvl>
+    <w:lvl w:ilvl="4" w:tplc="04090003" w:tentative="1">
+      <w:start w:val="1"/>
+      <w:numFmt w:val="bullet"/>
+      <w:lvlText w:val="o"/>
+      <w:lvlJc w:val="left"/>
+      <w:pPr>
+        <w:ind w:left="3600" w:hanging="360"/>
+      </w:pPr>
+      <w:rPr>
+        <w:rFonts w:ascii="Courier New" w:hAnsi="Courier New" w:cs="Courier New" w:hint="default"/>
+      </w:rPr>
+    </w:lvl>
+    <w:lvl w:ilvl="5" w:tplc="04090005" w:tentative="1">
+      <w:start w:val="1"/>
+      <w:numFmt w:val="bullet"/>
+      <w:lvlText w:val=""/>
+      <w:lvlJc w:val="left"/>
+      <w:pPr>
+        <w:ind w:left="4320" w:hanging="360"/>
+      </w:pPr>
+      <w:rPr>
+        <w:rFonts w:ascii="Wingdings" w:hAnsi="Wingdings" w:hint="default"/>
+      </w:rPr>
+    </w:lvl>
+    <w:lvl w:ilvl="6" w:tplc="04090001" w:tentative="1">
+      <w:start w:val="1"/>
+      <w:numFmt w:val="bullet"/>
+      <w:lvlText w:val=""/>
+      <w:lvlJc w:val="left"/>
+      <w:pPr>
+        <w:ind w:left="5040" w:hanging="360"/>
+      </w:pPr>
+      <w:rPr>
+        <w:rFonts w:ascii="Symbol" w:hAnsi="Symbol" w:hint="default"/>
+      </w:rPr>
+    </w:lvl>
+    <w:lvl w:ilvl="7" w:tplc="04090003" w:tentative="1">
+      <w:start w:val="1"/>
+      <w:numFmt w:val="bullet"/>
+      <w:lvlText w:val="o"/>
+      <w:lvlJc w:val="left"/>
+      <w:pPr>
+        <w:ind w:left="5760" w:hanging="360"/>
+      </w:pPr>
+      <w:rPr>
+        <w:rFonts w:ascii="Courier New" w:hAnsi="Courier New" w:cs="Courier New" w:hint="default"/>
+      </w:rPr>
+    </w:lvl>
+    <w:lvl w:ilvl="8" w:tplc="04090005" w:tentative="1">
+      <w:start w:val="1"/>
+      <w:numFmt w:val="bullet"/>
+      <w:lvlText w:val=""/>
+      <w:lvlJc w:val="left"/>
+      <w:pPr>
+        <w:ind w:left="6480" w:hanging="360"/>
+      </w:pPr>
+      <w:rPr>
+        <w:rFonts w:ascii="Wingdings" w:hAnsi="Wingdings" w:hint="default"/>
+      </w:rPr>
+    </w:lvl>
+  </w:abstractNum>
+  <w:abstractNum w:abstractNumId="38" w15:restartNumberingAfterBreak="0">
     <w:nsid w:val="67C1146D"/>
     <w:multiLevelType w:val="hybridMultilevel"/>
     <w:tmpl w:val="7DA8282E"/>
@@ -10944,7 +11590,7 @@
       </w:rPr>
     </w:lvl>
   </w:abstractNum>
-  <w:abstractNum w:abstractNumId="37" w15:restartNumberingAfterBreak="0">
+  <w:abstractNum w:abstractNumId="39" w15:restartNumberingAfterBreak="0">
     <w:nsid w:val="6E6566D4"/>
     <w:multiLevelType w:val="hybridMultilevel"/>
     <w:tmpl w:val="DC94D102"/>
@@ -11033,7 +11679,7 @@
       </w:pPr>
     </w:lvl>
   </w:abstractNum>
-  <w:abstractNum w:abstractNumId="38" w15:restartNumberingAfterBreak="0">
+  <w:abstractNum w:abstractNumId="40" w15:restartNumberingAfterBreak="0">
     <w:nsid w:val="7745669D"/>
     <w:multiLevelType w:val="hybridMultilevel"/>
     <w:tmpl w:val="7C84415A"/>
@@ -11122,7 +11768,7 @@
       </w:pPr>
     </w:lvl>
   </w:abstractNum>
-  <w:abstractNum w:abstractNumId="39" w15:restartNumberingAfterBreak="0">
+  <w:abstractNum w:abstractNumId="41" w15:restartNumberingAfterBreak="0">
     <w:nsid w:val="79405515"/>
     <w:multiLevelType w:val="hybridMultilevel"/>
     <w:tmpl w:val="B588D586"/>
@@ -11238,7 +11884,7 @@
       </w:pPr>
     </w:lvl>
   </w:abstractNum>
-  <w:abstractNum w:abstractNumId="40" w15:restartNumberingAfterBreak="0">
+  <w:abstractNum w:abstractNumId="42" w15:restartNumberingAfterBreak="0">
     <w:nsid w:val="795348F1"/>
     <w:multiLevelType w:val="multilevel"/>
     <w:tmpl w:val="00000011"/>
@@ -11351,134 +11997,229 @@
       </w:pPr>
     </w:lvl>
   </w:abstractNum>
+  <w:abstractNum w:abstractNumId="43" w15:restartNumberingAfterBreak="0">
+    <w:nsid w:val="7CE120A7"/>
+    <w:multiLevelType w:val="hybridMultilevel"/>
+    <w:tmpl w:val="BA62EA6A"/>
+    <w:lvl w:ilvl="0" w:tplc="6F8EF9EE">
+      <w:start w:val="1"/>
+      <w:numFmt w:val="decimal"/>
+      <w:lvlText w:val="%1."/>
+      <w:lvlJc w:val="left"/>
+      <w:pPr>
+        <w:ind w:left="720" w:hanging="360"/>
+      </w:pPr>
+    </w:lvl>
+    <w:lvl w:ilvl="1" w:tplc="D7127096">
+      <w:start w:val="1"/>
+      <w:numFmt w:val="lowerLetter"/>
+      <w:lvlText w:val="%2."/>
+      <w:lvlJc w:val="left"/>
+      <w:pPr>
+        <w:ind w:left="1440" w:hanging="360"/>
+      </w:pPr>
+    </w:lvl>
+    <w:lvl w:ilvl="2" w:tplc="BD9E00CA">
+      <w:start w:val="1"/>
+      <w:numFmt w:val="lowerRoman"/>
+      <w:lvlText w:val="%3."/>
+      <w:lvlJc w:val="right"/>
+      <w:pPr>
+        <w:ind w:left="2160" w:hanging="180"/>
+      </w:pPr>
+    </w:lvl>
+    <w:lvl w:ilvl="3" w:tplc="80E687DA">
+      <w:start w:val="1"/>
+      <w:numFmt w:val="decimal"/>
+      <w:lvlText w:val="%4."/>
+      <w:lvlJc w:val="left"/>
+      <w:pPr>
+        <w:ind w:left="2880" w:hanging="360"/>
+      </w:pPr>
+    </w:lvl>
+    <w:lvl w:ilvl="4" w:tplc="2376D0AE">
+      <w:start w:val="1"/>
+      <w:numFmt w:val="lowerLetter"/>
+      <w:lvlText w:val="%5."/>
+      <w:lvlJc w:val="left"/>
+      <w:pPr>
+        <w:ind w:left="3600" w:hanging="360"/>
+      </w:pPr>
+    </w:lvl>
+    <w:lvl w:ilvl="5" w:tplc="3362B360">
+      <w:start w:val="1"/>
+      <w:numFmt w:val="lowerRoman"/>
+      <w:lvlText w:val="%6."/>
+      <w:lvlJc w:val="right"/>
+      <w:pPr>
+        <w:ind w:left="4320" w:hanging="180"/>
+      </w:pPr>
+    </w:lvl>
+    <w:lvl w:ilvl="6" w:tplc="DB46A646">
+      <w:start w:val="1"/>
+      <w:numFmt w:val="decimal"/>
+      <w:lvlText w:val="%7."/>
+      <w:lvlJc w:val="left"/>
+      <w:pPr>
+        <w:ind w:left="5040" w:hanging="360"/>
+      </w:pPr>
+    </w:lvl>
+    <w:lvl w:ilvl="7" w:tplc="798ED30E">
+      <w:start w:val="1"/>
+      <w:numFmt w:val="lowerLetter"/>
+      <w:lvlText w:val="%8."/>
+      <w:lvlJc w:val="left"/>
+      <w:pPr>
+        <w:ind w:left="5760" w:hanging="360"/>
+      </w:pPr>
+    </w:lvl>
+    <w:lvl w:ilvl="8" w:tplc="414A0860">
+      <w:start w:val="1"/>
+      <w:numFmt w:val="lowerRoman"/>
+      <w:lvlText w:val="%9."/>
+      <w:lvlJc w:val="right"/>
+      <w:pPr>
+        <w:ind w:left="6480" w:hanging="180"/>
+      </w:pPr>
+    </w:lvl>
+  </w:abstractNum>
   <w:num w:numId="1">
+    <w:abstractNumId w:val="43"/>
+  </w:num>
+  <w:num w:numId="2">
     <w:abstractNumId w:val="0"/>
   </w:num>
-  <w:num w:numId="2">
+  <w:num w:numId="3">
     <w:abstractNumId w:val="1"/>
   </w:num>
-  <w:num w:numId="3">
+  <w:num w:numId="4">
     <w:abstractNumId w:val="2"/>
   </w:num>
-  <w:num w:numId="4">
+  <w:num w:numId="5">
     <w:abstractNumId w:val="3"/>
   </w:num>
-  <w:num w:numId="5">
+  <w:num w:numId="6">
     <w:abstractNumId w:val="4"/>
   </w:num>
-  <w:num w:numId="6">
+  <w:num w:numId="7">
     <w:abstractNumId w:val="5"/>
   </w:num>
-  <w:num w:numId="7">
+  <w:num w:numId="8">
     <w:abstractNumId w:val="6"/>
   </w:num>
-  <w:num w:numId="8">
+  <w:num w:numId="9">
     <w:abstractNumId w:val="7"/>
   </w:num>
-  <w:num w:numId="9">
+  <w:num w:numId="10">
     <w:abstractNumId w:val="8"/>
   </w:num>
-  <w:num w:numId="10">
+  <w:num w:numId="11">
     <w:abstractNumId w:val="9"/>
   </w:num>
-  <w:num w:numId="11">
+  <w:num w:numId="12">
     <w:abstractNumId w:val="10"/>
   </w:num>
-  <w:num w:numId="12">
+  <w:num w:numId="13">
     <w:abstractNumId w:val="11"/>
   </w:num>
-  <w:num w:numId="13">
+  <w:num w:numId="14">
     <w:abstractNumId w:val="12"/>
   </w:num>
-  <w:num w:numId="14">
+  <w:num w:numId="15">
     <w:abstractNumId w:val="13"/>
   </w:num>
-  <w:num w:numId="15">
+  <w:num w:numId="16">
     <w:abstractNumId w:val="14"/>
   </w:num>
-  <w:num w:numId="16">
+  <w:num w:numId="17">
     <w:abstractNumId w:val="15"/>
   </w:num>
-  <w:num w:numId="17">
+  <w:num w:numId="18">
     <w:abstractNumId w:val="16"/>
   </w:num>
-  <w:num w:numId="18">
+  <w:num w:numId="19">
     <w:abstractNumId w:val="17"/>
   </w:num>
-  <w:num w:numId="19">
+  <w:num w:numId="20">
     <w:abstractNumId w:val="22"/>
   </w:num>
-  <w:num w:numId="20">
+  <w:num w:numId="21">
+    <w:abstractNumId w:val="42"/>
+  </w:num>
+  <w:num w:numId="22">
+    <w:abstractNumId w:val="41"/>
+  </w:num>
+  <w:num w:numId="23">
+    <w:abstractNumId w:val="21"/>
+  </w:num>
+  <w:num w:numId="24">
+    <w:abstractNumId w:val="19"/>
+  </w:num>
+  <w:num w:numId="25">
+    <w:abstractNumId w:val="23"/>
+  </w:num>
+  <w:num w:numId="26">
+    <w:abstractNumId w:val="29"/>
+  </w:num>
+  <w:num w:numId="27">
+    <w:abstractNumId w:val="24"/>
+  </w:num>
+  <w:num w:numId="28">
+    <w:abstractNumId w:val="38"/>
+  </w:num>
+  <w:num w:numId="29">
+    <w:abstractNumId w:val="31"/>
+  </w:num>
+  <w:num w:numId="30">
+    <w:abstractNumId w:val="20"/>
+  </w:num>
+  <w:num w:numId="31">
+    <w:abstractNumId w:val="18"/>
+  </w:num>
+  <w:num w:numId="32">
+    <w:abstractNumId w:val="36"/>
+  </w:num>
+  <w:num w:numId="33">
+    <w:abstractNumId w:val="28"/>
+  </w:num>
+  <w:num w:numId="34">
+    <w:abstractNumId w:val="32"/>
+  </w:num>
+  <w:num w:numId="35">
+    <w:abstractNumId w:val="26"/>
+  </w:num>
+  <w:num w:numId="36">
+    <w:abstractNumId w:val="34"/>
+  </w:num>
+  <w:num w:numId="37">
+    <w:abstractNumId w:val="33"/>
+  </w:num>
+  <w:num w:numId="38">
+    <w:abstractNumId w:val="39"/>
+  </w:num>
+  <w:num w:numId="39">
+    <w:abstractNumId w:val="25"/>
+  </w:num>
+  <w:num w:numId="40">
     <w:abstractNumId w:val="40"/>
   </w:num>
-  <w:num w:numId="21">
-    <w:abstractNumId w:val="39"/>
+  <w:num w:numId="41">
+    <w:abstractNumId w:val="35"/>
   </w:num>
-  <w:num w:numId="22">
-    <w:abstractNumId w:val="21"/>
+  <w:num w:numId="42">
+    <w:abstractNumId w:val="27"/>
   </w:num>
-  <w:num w:numId="23">
-    <w:abstractNumId w:val="19"/>
-  </w:num>
-  <w:num w:numId="24">
-    <w:abstractNumId w:val="23"/>
-  </w:num>
-  <w:num w:numId="25">
-    <w:abstractNumId w:val="29"/>
-  </w:num>
-  <w:num w:numId="26">
-    <w:abstractNumId w:val="24"/>
-  </w:num>
-  <w:num w:numId="27">
-    <w:abstractNumId w:val="36"/>
-  </w:num>
-  <w:num w:numId="28">
+  <w:num w:numId="43">
     <w:abstractNumId w:val="30"/>
   </w:num>
-  <w:num w:numId="29">
-    <w:abstractNumId w:val="20"/>
-  </w:num>
-  <w:num w:numId="30">
-    <w:abstractNumId w:val="18"/>
-  </w:num>
-  <w:num w:numId="31">
-    <w:abstractNumId w:val="35"/>
-  </w:num>
-  <w:num w:numId="32">
-    <w:abstractNumId w:val="28"/>
-  </w:num>
-  <w:num w:numId="33">
-    <w:abstractNumId w:val="31"/>
-  </w:num>
-  <w:num w:numId="34">
-    <w:abstractNumId w:val="26"/>
-  </w:num>
-  <w:num w:numId="35">
-    <w:abstractNumId w:val="33"/>
-  </w:num>
-  <w:num w:numId="36">
-    <w:abstractNumId w:val="32"/>
-  </w:num>
-  <w:num w:numId="37">
+  <w:num w:numId="44">
     <w:abstractNumId w:val="37"/>
-  </w:num>
-  <w:num w:numId="38">
-    <w:abstractNumId w:val="25"/>
-  </w:num>
-  <w:num w:numId="39">
-    <w:abstractNumId w:val="38"/>
-  </w:num>
-  <w:num w:numId="40">
-    <w:abstractNumId w:val="34"/>
-  </w:num>
-  <w:num w:numId="41">
-    <w:abstractNumId w:val="27"/>
   </w:num>
 </w:numbering>
 </file>
 
 <file path=word/styles.xml><?xml version="1.0" encoding="utf-8"?>
-<w:styles xmlns:mc="http://schemas.openxmlformats.org/markup-compatibility/2006" xmlns:r="http://schemas.openxmlformats.org/officeDocument/2006/relationships" xmlns:w="http://schemas.openxmlformats.org/wordprocessingml/2006/main" xmlns:w14="http://schemas.microsoft.com/office/word/2010/wordml" xmlns:w15="http://schemas.microsoft.com/office/word/2012/wordml" xmlns:w16cid="http://schemas.microsoft.com/office/word/2016/wordml/cid" xmlns:w16se="http://schemas.microsoft.com/office/word/2015/wordml/symex" mc:Ignorable="w14 w15 w16se w16cid">
+<w:styles xmlns:mc="http://schemas.openxmlformats.org/markup-compatibility/2006" xmlns:r="http://schemas.openxmlformats.org/officeDocument/2006/relationships" xmlns:w="http://schemas.openxmlformats.org/wordprocessingml/2006/main" xmlns:w14="http://schemas.microsoft.com/office/word/2010/wordml" xmlns:w15="http://schemas.microsoft.com/office/word/2012/wordml" xmlns:w16se="http://schemas.microsoft.com/office/word/2015/wordml/symex" mc:Ignorable="w14 w15 w16se">
   <w:docDefaults>
     <w:rPrDefault>
       <w:rPr>
@@ -11488,7 +12229,7 @@
     </w:rPrDefault>
     <w:pPrDefault/>
   </w:docDefaults>
-  <w:latentStyles w:defLockedState="0" w:defUIPriority="0" w:defSemiHidden="0" w:defUnhideWhenUsed="0" w:defQFormat="0" w:count="376">
+  <w:latentStyles w:defLockedState="0" w:defUIPriority="0" w:defSemiHidden="0" w:defUnhideWhenUsed="0" w:defQFormat="0" w:count="371">
     <w:lsdException w:name="Normal" w:qFormat="1"/>
     <w:lsdException w:name="heading 1" w:qFormat="1"/>
     <w:lsdException w:name="heading 2" w:qFormat="1"/>
@@ -11551,7 +12292,7 @@
     <w:lsdException w:name="Title" w:qFormat="1"/>
     <w:lsdException w:name="Closing" w:semiHidden="1" w:unhideWhenUsed="1"/>
     <w:lsdException w:name="Signature" w:semiHidden="1" w:unhideWhenUsed="1"/>
-    <w:lsdException w:name="Default Paragraph Font" w:semiHidden="1" w:unhideWhenUsed="1"/>
+    <w:lsdException w:name="Default Paragraph Font" w:semiHidden="1" w:uiPriority="1" w:unhideWhenUsed="1"/>
     <w:lsdException w:name="Body Text" w:semiHidden="1" w:unhideWhenUsed="1"/>
     <w:lsdException w:name="Body Text Indent" w:semiHidden="1" w:unhideWhenUsed="1"/>
     <w:lsdException w:name="List Continue" w:semiHidden="1" w:unhideWhenUsed="1"/>
@@ -11589,7 +12330,7 @@
     <w:lsdException w:name="HTML Variable" w:semiHidden="1" w:unhideWhenUsed="1"/>
     <w:lsdException w:name="Normal Table" w:semiHidden="1" w:unhideWhenUsed="1"/>
     <w:lsdException w:name="annotation subject" w:semiHidden="1" w:unhideWhenUsed="1"/>
-    <w:lsdException w:name="No List" w:semiHidden="1" w:unhideWhenUsed="1"/>
+    <w:lsdException w:name="No List" w:semiHidden="1" w:uiPriority="99" w:unhideWhenUsed="1"/>
     <w:lsdException w:name="Outline List 1" w:semiHidden="1" w:unhideWhenUsed="1"/>
     <w:lsdException w:name="Outline List 2" w:semiHidden="1" w:unhideWhenUsed="1"/>
     <w:lsdException w:name="Outline List 3" w:semiHidden="1" w:unhideWhenUsed="1"/>
@@ -11637,8 +12378,8 @@
     <w:lsdException w:name="Table Web 3" w:semiHidden="1" w:unhideWhenUsed="1"/>
     <w:lsdException w:name="Balloon Text" w:semiHidden="1" w:unhideWhenUsed="1"/>
     <w:lsdException w:name="Table Theme" w:semiHidden="1" w:unhideWhenUsed="1"/>
-    <w:lsdException w:name="Placeholder Text" w:semiHidden="1" w:uiPriority="99"/>
-    <w:lsdException w:name="No Spacing" w:uiPriority="1" w:qFormat="1"/>
+    <w:lsdException w:name="Placeholder Text" w:semiHidden="1"/>
+    <w:lsdException w:name="No Spacing" w:qFormat="1"/>
     <w:lsdException w:name="Light Shading" w:uiPriority="60"/>
     <w:lsdException w:name="Light List" w:uiPriority="61"/>
     <w:lsdException w:name="Light Grid" w:uiPriority="62"/>
@@ -11660,7 +12401,7 @@
     <w:lsdException w:name="Medium Shading 2 Accent 1" w:uiPriority="64"/>
     <w:lsdException w:name="Medium List 1 Accent 1" w:uiPriority="65"/>
     <w:lsdException w:name="Revision" w:semiHidden="1" w:uiPriority="99"/>
-    <w:lsdException w:name="List Paragraph" w:uiPriority="34" w:qFormat="1"/>
+    <w:lsdException w:name="List Paragraph" w:qFormat="1"/>
     <w:lsdException w:name="Quote" w:uiPriority="29" w:qFormat="1"/>
     <w:lsdException w:name="Intense Quote" w:uiPriority="30" w:qFormat="1"/>
     <w:lsdException w:name="Medium List 2 Accent 1" w:uiPriority="66"/>
@@ -11747,7 +12488,7 @@
     <w:lsdException w:name="Intense Reference" w:uiPriority="32" w:qFormat="1"/>
     <w:lsdException w:name="Book Title" w:uiPriority="33" w:qFormat="1"/>
     <w:lsdException w:name="Bibliography" w:semiHidden="1" w:uiPriority="37" w:unhideWhenUsed="1"/>
-    <w:lsdException w:name="TOC Heading" w:semiHidden="1" w:uiPriority="39" w:unhideWhenUsed="1" w:qFormat="1"/>
+    <w:lsdException w:name="TOC Heading" w:semiHidden="1" w:unhideWhenUsed="1" w:qFormat="1"/>
     <w:lsdException w:name="Plain Table 1" w:uiPriority="41"/>
     <w:lsdException w:name="Plain Table 2" w:uiPriority="42"/>
     <w:lsdException w:name="Plain Table 3" w:uiPriority="43"/>
@@ -11852,11 +12593,6 @@
     <w:lsdException w:name="List Table 5 Dark Accent 6" w:uiPriority="50"/>
     <w:lsdException w:name="List Table 6 Colorful Accent 6" w:uiPriority="51"/>
     <w:lsdException w:name="List Table 7 Colorful Accent 6" w:uiPriority="52"/>
-    <w:lsdException w:name="Mention" w:semiHidden="1" w:uiPriority="99" w:unhideWhenUsed="1"/>
-    <w:lsdException w:name="Smart Hyperlink" w:semiHidden="1" w:uiPriority="99" w:unhideWhenUsed="1"/>
-    <w:lsdException w:name="Hashtag" w:semiHidden="1" w:uiPriority="99" w:unhideWhenUsed="1"/>
-    <w:lsdException w:name="Unresolved Mention" w:semiHidden="1" w:uiPriority="99" w:unhideWhenUsed="1"/>
-    <w:lsdException w:name="Smart Link" w:semiHidden="1" w:uiPriority="99" w:unhideWhenUsed="1"/>
   </w:latentStyles>
   <w:style w:type="paragraph" w:default="1" w:styleId="Normal">
     <w:name w:val="Normal"/>
@@ -11882,7 +12618,7 @@
     <w:pPr>
       <w:keepNext/>
       <w:numPr>
-        <w:numId w:val="1"/>
+        <w:numId w:val="2"/>
       </w:numPr>
       <w:pBdr>
         <w:bottom w:val="single" w:sz="4" w:space="1" w:color="auto"/>
@@ -11909,7 +12645,7 @@
       <w:keepNext/>
       <w:numPr>
         <w:ilvl w:val="1"/>
-        <w:numId w:val="1"/>
+        <w:numId w:val="2"/>
       </w:numPr>
       <w:spacing w:before="240"/>
       <w:jc w:val="left"/>
@@ -11933,7 +12669,7 @@
       <w:keepNext/>
       <w:numPr>
         <w:ilvl w:val="2"/>
-        <w:numId w:val="1"/>
+        <w:numId w:val="2"/>
       </w:numPr>
       <w:spacing w:before="240"/>
       <w:ind w:left="0" w:firstLine="0"/>
@@ -12836,18 +13572,6 @@
       <w:bCs/>
     </w:rPr>
   </w:style>
-  <w:style w:type="character" w:styleId="UnresolvedMention">
-    <w:name w:val="Unresolved Mention"/>
-    <w:basedOn w:val="DefaultParagraphFont"/>
-    <w:uiPriority w:val="99"/>
-    <w:semiHidden/>
-    <w:unhideWhenUsed/>
-    <w:rsid w:val="00341689"/>
-    <w:rPr>
-      <w:color w:val="605E5C"/>
-      <w:shd w:val="clear" w:color="auto" w:fill="E1DFDD"/>
-    </w:rPr>
-  </w:style>
   <w:style w:type="table" w:styleId="TableGrid">
     <w:name w:val="Table Grid"/>
     <w:basedOn w:val="TableNormal"/>
@@ -13000,6 +13724,29 @@
       <w:spacing w:val="15"/>
       <w:sz w:val="22"/>
       <w:lang w:eastAsia="hi-IN" w:bidi="hi-IN"/>
+    </w:rPr>
+  </w:style>
+  <w:style w:type="character" w:styleId="FollowedHyperlink">
+    <w:name w:val="FollowedHyperlink"/>
+    <w:basedOn w:val="DefaultParagraphFont"/>
+    <w:semiHidden/>
+    <w:unhideWhenUsed/>
+    <w:rsid w:val="00322122"/>
+    <w:rPr>
+      <w:color w:val="800080" w:themeColor="followedHyperlink"/>
+      <w:u w:val="single"/>
+    </w:rPr>
+  </w:style>
+  <w:style w:type="character" w:customStyle="1" w:styleId="UnresolvedMention1">
+    <w:name w:val="Unresolved Mention1"/>
+    <w:basedOn w:val="DefaultParagraphFont"/>
+    <w:uiPriority w:val="99"/>
+    <w:semiHidden/>
+    <w:unhideWhenUsed/>
+    <w:rsid w:val="00A459AC"/>
+    <w:rPr>
+      <w:color w:val="605E5C"/>
+      <w:shd w:val="clear" w:color="auto" w:fill="E1DFDD"/>
     </w:rPr>
   </w:style>
 </w:styles>
@@ -13293,7 +14040,7 @@
 </file>
 
 <file path=customXml/itemProps1.xml><?xml version="1.0" encoding="utf-8"?>
-<ds:datastoreItem xmlns:ds="http://schemas.openxmlformats.org/officeDocument/2006/customXml" ds:itemID="{F56641A4-24C8-0041-BA51-610AFFBA85E2}">
+<ds:datastoreItem xmlns:ds="http://schemas.openxmlformats.org/officeDocument/2006/customXml" ds:itemID="{924BA5AD-A732-4EA0-A89F-F4A67B49951F}">
   <ds:schemaRefs>
     <ds:schemaRef ds:uri="http://schemas.openxmlformats.org/officeDocument/2006/bibliography"/>
   </ds:schemaRefs>

</xml_diff>

<commit_message>
Tách phát triển và kiểm thử ra
</commit_message>
<xml_diff>
--- a/docs/BTL.docx
+++ b/docs/BTL.docx
@@ -4400,7 +4400,7 @@
           </mc:Choice>
           <mc:Fallback>
             <w:pict>
-              <v:group w14:anchorId="49B34B38" id="Canvas 5" o:spid="_x0000_s1026" editas="canvas" style="width:210.35pt;height:92.05pt;mso-position-horizontal-relative:char;mso-position-vertical-relative:line" coordsize="26714,11684" o:gfxdata="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">
+              <v:group w14:anchorId="39A74398" id="Canvas 5" o:spid="_x0000_s1026" editas="canvas" style="width:210.35pt;height:92.05pt;mso-position-horizontal-relative:char;mso-position-vertical-relative:line" coordsize="26714,11684" o:gfxdata="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">
                 <v:shapetype id="_x0000_t75" coordsize="21600,21600" o:spt="75" o:preferrelative="t" path="m@4@5l@4@11@9@11@9@5xe" filled="f" stroked="f">
                   <v:stroke joinstyle="miter"/>
                   <v:formulas>
@@ -6782,10 +6782,8 @@
         <w:t>Chi phí phát triển</w:t>
       </w:r>
       <w:r>
-        <w:t xml:space="preserve"> </w:t>
-      </w:r>
-      <w:bookmarkStart w:id="19" w:name="_GoBack"/>
-      <w:bookmarkEnd w:id="19"/>
+        <w:t>: 2</w:t>
+      </w:r>
     </w:p>
     <w:p>
       <w:pPr>
@@ -6824,15 +6822,13 @@
       </w:r>
     </w:p>
     <w:p>
-      <w:pPr>
-        <w:pStyle w:val="ListParagraph"/>
-        <w:numPr>
-          <w:ilvl w:val="0"/>
-          <w:numId w:val="44"/>
-        </w:numPr>
-      </w:pPr>
-      <w:r>
-        <w:t>Kiểm thử hệ thống</w:t>
+      <w:r>
+        <w:t>Chi phí k</w:t>
+      </w:r>
+      <w:bookmarkStart w:id="19" w:name="_GoBack"/>
+      <w:bookmarkEnd w:id="19"/>
+      <w:r>
+        <w:t>iểm thử hệ thống</w:t>
       </w:r>
     </w:p>
     <w:p>
@@ -14040,7 +14036,7 @@
 </file>
 
 <file path=customXml/itemProps1.xml><?xml version="1.0" encoding="utf-8"?>
-<ds:datastoreItem xmlns:ds="http://schemas.openxmlformats.org/officeDocument/2006/customXml" ds:itemID="{924BA5AD-A732-4EA0-A89F-F4A67B49951F}">
+<ds:datastoreItem xmlns:ds="http://schemas.openxmlformats.org/officeDocument/2006/customXml" ds:itemID="{31F9933B-EA0D-4A45-B62B-4C038E3D3AC4}">
   <ds:schemaRefs>
     <ds:schemaRef ds:uri="http://schemas.openxmlformats.org/officeDocument/2006/bibliography"/>
   </ds:schemaRefs>

</xml_diff>

<commit_message>
làm rõ phân tích hệ thống
</commit_message>
<xml_diff>
--- a/docs/BTL.docx
+++ b/docs/BTL.docx
@@ -4400,7 +4400,7 @@
           </mc:Choice>
           <mc:Fallback>
             <w:pict>
-              <v:group w14:anchorId="39A74398" id="Canvas 5" o:spid="_x0000_s1026" editas="canvas" style="width:210.35pt;height:92.05pt;mso-position-horizontal-relative:char;mso-position-vertical-relative:line" coordsize="26714,11684" o:gfxdata="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">
+              <v:group w14:anchorId="79D9E0D8" id="Canvas 5" o:spid="_x0000_s1026" editas="canvas" style="width:210.35pt;height:92.05pt;mso-position-horizontal-relative:char;mso-position-vertical-relative:line" coordsize="26714,11684" o:gfxdata="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">
                 <v:shapetype id="_x0000_t75" coordsize="21600,21600" o:spt="75" o:preferrelative="t" path="m@4@5l@4@11@9@11@9@5xe" filled="f" stroked="f">
                   <v:stroke joinstyle="miter"/>
                   <v:formulas>
@@ -6782,7 +6782,13 @@
         <w:t>Chi phí phát triển</w:t>
       </w:r>
       <w:r>
+        <w:t xml:space="preserve"> hệ thống</w:t>
+      </w:r>
+      <w:r>
         <w:t>: 2</w:t>
+      </w:r>
+      <w:r>
+        <w:t xml:space="preserve"> tỷ đồng</w:t>
       </w:r>
     </w:p>
     <w:p>
@@ -6801,12 +6807,24 @@
       <w:pPr>
         <w:pStyle w:val="ListParagraph"/>
         <w:numPr>
-          <w:ilvl w:val="0"/>
+          <w:ilvl w:val="1"/>
           <w:numId w:val="44"/>
         </w:numPr>
       </w:pPr>
       <w:r>
-        <w:t>Thiết kế hệ thống</w:t>
+        <w:t>Phân tích quy trình nghiệp vụ hệ thống</w:t>
+      </w:r>
+    </w:p>
+    <w:p>
+      <w:pPr>
+        <w:pStyle w:val="ListParagraph"/>
+        <w:numPr>
+          <w:ilvl w:val="1"/>
+          <w:numId w:val="44"/>
+        </w:numPr>
+      </w:pPr>
+      <w:r>
+        <w:t>Phân tích các yêu cầu phi chức năng</w:t>
       </w:r>
     </w:p>
     <w:p>
@@ -6818,17 +6836,35 @@
         </w:numPr>
       </w:pPr>
       <w:r>
-        <w:t>Xây dựng hệ thống</w:t>
-      </w:r>
-    </w:p>
-    <w:p>
-      <w:r>
-        <w:t>Chi phí k</w:t>
+        <w:t>Thiết kế hệ thống</w:t>
       </w:r>
       <w:bookmarkStart w:id="19" w:name="_GoBack"/>
       <w:bookmarkEnd w:id="19"/>
+    </w:p>
+    <w:p>
+      <w:pPr>
+        <w:pStyle w:val="ListParagraph"/>
+        <w:numPr>
+          <w:ilvl w:val="0"/>
+          <w:numId w:val="44"/>
+        </w:numPr>
+      </w:pPr>
+      <w:r>
+        <w:t>Xây dựng hệ thống</w:t>
+      </w:r>
+    </w:p>
+    <w:p>
+      <w:r>
+        <w:t>Chi phí k</w:t>
+      </w:r>
       <w:r>
         <w:t>iểm thử hệ thống</w:t>
+      </w:r>
+      <w:r>
+        <w:t xml:space="preserve">: </w:t>
+      </w:r>
+      <w:r>
+        <w:t>300 triệu đồng</w:t>
       </w:r>
     </w:p>
     <w:p>
@@ -6967,13 +7003,16 @@
         <w:t xml:space="preserve">Về phần cứng, mỗi </w:t>
       </w:r>
       <w:r>
-        <w:t>con tàu bowling tích hợp một bộ điều khiển cho phép định vị đường ray, nhận tín hiệu điều khiển và điều hướng di chuyển. Một máy tính hoạt động trong mạng nội bộ với các con tàu bowling làm nhiệm vụ điều khiển tàu bowling và có khả năng giám sát được hoạt động của chúng.</w:t>
+        <w:t xml:space="preserve">con tàu bowling tích hợp một bộ điều khiển cho phép định vị đường ray, nhận tín hiệu điều khiển và điều hướng di chuyển. Một máy tính hoạt động trong mạng nội bộ với các con tàu bowling làm nhiệm vụ điều khiển tàu bowling và có khả năng giám sát được hoạt động của </w:t>
+      </w:r>
+      <w:r>
+        <w:lastRenderedPageBreak/>
+        <w:t>chúng.</w:t>
       </w:r>
     </w:p>
     <w:p/>
     <w:p>
       <w:r>
-        <w:lastRenderedPageBreak/>
         <w:t xml:space="preserve">Về phần mềm, mô hình sử dụng thích hợp là mô hình Socket. </w:t>
       </w:r>
       <w:r>
@@ -7334,6 +7373,7 @@
       </w:pPr>
       <w:bookmarkStart w:id="28" w:name="_Toc25660405"/>
       <w:r>
+        <w:lastRenderedPageBreak/>
         <w:t>Đóng dự án</w:t>
       </w:r>
       <w:bookmarkEnd w:id="28"/>
@@ -7352,7 +7392,6 @@
         </w:numPr>
       </w:pPr>
       <w:r>
-        <w:lastRenderedPageBreak/>
         <w:t>Thời gian thực hiện: 24-26 ngày</w:t>
       </w:r>
     </w:p>
@@ -11337,7 +11376,7 @@
   <w:abstractNum w:abstractNumId="37" w15:restartNumberingAfterBreak="0">
     <w:nsid w:val="5A8A2885"/>
     <w:multiLevelType w:val="hybridMultilevel"/>
-    <w:tmpl w:val="4DD8E336"/>
+    <w:tmpl w:val="2384C530"/>
     <w:lvl w:ilvl="0" w:tplc="509CF804">
       <w:numFmt w:val="bullet"/>
       <w:lvlText w:val="-"/>
@@ -11349,16 +11388,16 @@
         <w:rFonts w:ascii="Tahoma" w:eastAsia="MS Mincho" w:hAnsi="Tahoma" w:cs="Tahoma" w:hint="default"/>
       </w:rPr>
     </w:lvl>
-    <w:lvl w:ilvl="1" w:tplc="04090003">
+    <w:lvl w:ilvl="1" w:tplc="A2566FC8">
       <w:start w:val="1"/>
       <w:numFmt w:val="bullet"/>
-      <w:lvlText w:val="o"/>
+      <w:lvlText w:val="+"/>
       <w:lvlJc w:val="left"/>
       <w:pPr>
         <w:ind w:left="1440" w:hanging="360"/>
       </w:pPr>
       <w:rPr>
-        <w:rFonts w:ascii="Courier New" w:hAnsi="Courier New" w:cs="Courier New" w:hint="default"/>
+        <w:rFonts w:ascii="Courier New" w:hAnsi="Courier New" w:hint="default"/>
       </w:rPr>
     </w:lvl>
     <w:lvl w:ilvl="2" w:tplc="04090005" w:tentative="1">
@@ -14036,7 +14075,7 @@
 </file>
 
 <file path=customXml/itemProps1.xml><?xml version="1.0" encoding="utf-8"?>
-<ds:datastoreItem xmlns:ds="http://schemas.openxmlformats.org/officeDocument/2006/customXml" ds:itemID="{31F9933B-EA0D-4A45-B62B-4C038E3D3AC4}">
+<ds:datastoreItem xmlns:ds="http://schemas.openxmlformats.org/officeDocument/2006/customXml" ds:itemID="{E621BE59-0032-449A-8B80-5336473CF05D}">
   <ds:schemaRefs>
     <ds:schemaRef ds:uri="http://schemas.openxmlformats.org/officeDocument/2006/bibliography"/>
   </ds:schemaRefs>

</xml_diff>

<commit_message>
Làm rõ thiết kế hệ thống
</commit_message>
<xml_diff>
--- a/docs/BTL.docx
+++ b/docs/BTL.docx
@@ -4400,7 +4400,7 @@
           </mc:Choice>
           <mc:Fallback>
             <w:pict>
-              <v:group w14:anchorId="79D9E0D8" id="Canvas 5" o:spid="_x0000_s1026" editas="canvas" style="width:210.35pt;height:92.05pt;mso-position-horizontal-relative:char;mso-position-vertical-relative:line" coordsize="26714,11684" o:gfxdata="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">
+              <v:group w14:anchorId="328720EA" id="Canvas 5" o:spid="_x0000_s1026" editas="canvas" style="width:210.35pt;height:92.05pt;mso-position-horizontal-relative:char;mso-position-vertical-relative:line" coordsize="26714,11684" o:gfxdata="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">
                 <v:shapetype id="_x0000_t75" coordsize="21600,21600" o:spt="75" o:preferrelative="t" path="m@4@5l@4@11@9@11@9@5xe" filled="f" stroked="f">
                   <v:stroke joinstyle="miter"/>
                   <v:formulas>
@@ -6838,8 +6838,30 @@
       <w:r>
         <w:t>Thiết kế hệ thống</w:t>
       </w:r>
-      <w:bookmarkStart w:id="19" w:name="_GoBack"/>
-      <w:bookmarkEnd w:id="19"/>
+    </w:p>
+    <w:p>
+      <w:pPr>
+        <w:pStyle w:val="ListParagraph"/>
+        <w:numPr>
+          <w:ilvl w:val="1"/>
+          <w:numId w:val="44"/>
+        </w:numPr>
+      </w:pPr>
+      <w:r>
+        <w:t>Thiết kế kiến trúc hệ thống</w:t>
+      </w:r>
+    </w:p>
+    <w:p>
+      <w:pPr>
+        <w:pStyle w:val="ListParagraph"/>
+        <w:numPr>
+          <w:ilvl w:val="1"/>
+          <w:numId w:val="44"/>
+        </w:numPr>
+      </w:pPr>
+      <w:r>
+        <w:t>Thiết kế chi tiết hệ thống</w:t>
+      </w:r>
     </w:p>
     <w:p>
       <w:pPr>
@@ -6853,6 +6875,17 @@
         <w:t>Xây dựng hệ thống</w:t>
       </w:r>
     </w:p>
+    <w:bookmarkStart w:id="19" w:name="_GoBack"/>
+    <w:bookmarkEnd w:id="19"/>
+    <w:p>
+      <w:pPr>
+        <w:pStyle w:val="ListParagraph"/>
+        <w:numPr>
+          <w:ilvl w:val="0"/>
+          <w:numId w:val="44"/>
+        </w:numPr>
+      </w:pPr>
+    </w:p>
     <w:p>
       <w:r>
         <w:t>Chi phí k</w:t>
@@ -6975,6 +7008,7 @@
       </w:pPr>
       <w:bookmarkStart w:id="21" w:name="_Toc25660398"/>
       <w:r>
+        <w:lastRenderedPageBreak/>
         <w:t xml:space="preserve">Phân tích thiết kế </w:t>
       </w:r>
       <w:bookmarkEnd w:id="21"/>
@@ -7003,11 +7037,7 @@
         <w:t xml:space="preserve">Về phần cứng, mỗi </w:t>
       </w:r>
       <w:r>
-        <w:t xml:space="preserve">con tàu bowling tích hợp một bộ điều khiển cho phép định vị đường ray, nhận tín hiệu điều khiển và điều hướng di chuyển. Một máy tính hoạt động trong mạng nội bộ với các con tàu bowling làm nhiệm vụ điều khiển tàu bowling và có khả năng giám sát được hoạt động của </w:t>
-      </w:r>
-      <w:r>
-        <w:lastRenderedPageBreak/>
-        <w:t>chúng.</w:t>
+        <w:t>con tàu bowling tích hợp một bộ điều khiển cho phép định vị đường ray, nhận tín hiệu điều khiển và điều hướng di chuyển. Một máy tính hoạt động trong mạng nội bộ với các con tàu bowling làm nhiệm vụ điều khiển tàu bowling và có khả năng giám sát được hoạt động của chúng.</w:t>
       </w:r>
     </w:p>
     <w:p/>
@@ -7316,6 +7346,7 @@
         <w:ind w:left="720"/>
       </w:pPr>
       <w:r>
+        <w:lastRenderedPageBreak/>
         <w:t>Nhóm quản lý sẽ trả lời thế nào:</w:t>
       </w:r>
       <w:r>
@@ -7373,7 +7404,6 @@
       </w:pPr>
       <w:bookmarkStart w:id="28" w:name="_Toc25660405"/>
       <w:r>
-        <w:lastRenderedPageBreak/>
         <w:t>Đóng dự án</w:t>
       </w:r>
       <w:bookmarkEnd w:id="28"/>
@@ -7998,7 +8028,7 @@
         <w:color w:val="C00000"/>
         <w:lang w:eastAsia="ar-SA" w:bidi="ar-SA"/>
       </w:rPr>
-      <w:t>13</w:t>
+      <w:t>14</w:t>
     </w:r>
     <w:r>
       <w:rPr>
@@ -8047,7 +8077,7 @@
         <w:color w:val="C00000"/>
         <w:lang w:eastAsia="ar-SA" w:bidi="ar-SA"/>
       </w:rPr>
-      <w:t>13</w:t>
+      <w:t>14</w:t>
     </w:r>
     <w:r>
       <w:rPr>
@@ -14075,7 +14105,7 @@
 </file>
 
 <file path=customXml/itemProps1.xml><?xml version="1.0" encoding="utf-8"?>
-<ds:datastoreItem xmlns:ds="http://schemas.openxmlformats.org/officeDocument/2006/customXml" ds:itemID="{E621BE59-0032-449A-8B80-5336473CF05D}">
+<ds:datastoreItem xmlns:ds="http://schemas.openxmlformats.org/officeDocument/2006/customXml" ds:itemID="{29FBEF0B-6FC0-4653-9982-AF21264CE322}">
   <ds:schemaRefs>
     <ds:schemaRef ds:uri="http://schemas.openxmlformats.org/officeDocument/2006/bibliography"/>
   </ds:schemaRefs>

</xml_diff>

<commit_message>
Làm rõ xây dựng hệ thống
</commit_message>
<xml_diff>
--- a/docs/BTL.docx
+++ b/docs/BTL.docx
@@ -4400,7 +4400,7 @@
           </mc:Choice>
           <mc:Fallback>
             <w:pict>
-              <v:group w14:anchorId="328720EA" id="Canvas 5" o:spid="_x0000_s1026" editas="canvas" style="width:210.35pt;height:92.05pt;mso-position-horizontal-relative:char;mso-position-vertical-relative:line" coordsize="26714,11684" o:gfxdata="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">
+              <v:group w14:anchorId="0F9A85BF" id="Canvas 5" o:spid="_x0000_s1026" editas="canvas" style="width:210.35pt;height:92.05pt;mso-position-horizontal-relative:char;mso-position-vertical-relative:line" coordsize="26714,11684" o:gfxdata="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">
                 <v:shapetype id="_x0000_t75" coordsize="21600,21600" o:spt="75" o:preferrelative="t" path="m@4@5l@4@11@9@11@9@5xe" filled="f" stroked="f">
                   <v:stroke joinstyle="miter"/>
                   <v:formulas>
@@ -6875,31 +6875,83 @@
         <w:t>Xây dựng hệ thống</w:t>
       </w:r>
     </w:p>
+    <w:p>
+      <w:pPr>
+        <w:pStyle w:val="ListParagraph"/>
+        <w:numPr>
+          <w:ilvl w:val="1"/>
+          <w:numId w:val="44"/>
+        </w:numPr>
+      </w:pPr>
+      <w:r>
+        <w:t>Nhận diện và phân tích tình hình các đường ray</w:t>
+      </w:r>
+    </w:p>
+    <w:p>
+      <w:pPr>
+        <w:pStyle w:val="ListParagraph"/>
+        <w:numPr>
+          <w:ilvl w:val="1"/>
+          <w:numId w:val="44"/>
+        </w:numPr>
+      </w:pPr>
+      <w:r>
+        <w:t>Sắp xếp các tuyến tàu tự động</w:t>
+      </w:r>
+    </w:p>
+    <w:p>
+      <w:pPr>
+        <w:pStyle w:val="ListParagraph"/>
+        <w:numPr>
+          <w:ilvl w:val="1"/>
+          <w:numId w:val="44"/>
+        </w:numPr>
+      </w:pPr>
+      <w:r>
+        <w:t>Sắp xếp các tuyến tàu thủ công</w:t>
+      </w:r>
+    </w:p>
+    <w:p>
+      <w:pPr>
+        <w:pStyle w:val="ListParagraph"/>
+        <w:numPr>
+          <w:ilvl w:val="1"/>
+          <w:numId w:val="44"/>
+        </w:numPr>
+      </w:pPr>
+      <w:r>
+        <w:t>Xây dựng giao diện người dùng</w:t>
+      </w:r>
+    </w:p>
+    <w:p>
+      <w:pPr>
+        <w:pStyle w:val="ListParagraph"/>
+        <w:numPr>
+          <w:ilvl w:val="1"/>
+          <w:numId w:val="44"/>
+        </w:numPr>
+      </w:pPr>
+      <w:r>
+        <w:t>Thống kê</w:t>
+      </w:r>
+    </w:p>
+    <w:p>
+      <w:r>
+        <w:t>Chi phí k</w:t>
+      </w:r>
+      <w:r>
+        <w:t>iểm thử hệ thống</w:t>
+      </w:r>
+      <w:r>
+        <w:t xml:space="preserve">: </w:t>
+      </w:r>
+      <w:r>
+        <w:t>300 triệu đồng</w:t>
+      </w:r>
+    </w:p>
     <w:bookmarkStart w:id="19" w:name="_GoBack"/>
     <w:bookmarkEnd w:id="19"/>
-    <w:p>
-      <w:pPr>
-        <w:pStyle w:val="ListParagraph"/>
-        <w:numPr>
-          <w:ilvl w:val="0"/>
-          <w:numId w:val="44"/>
-        </w:numPr>
-      </w:pPr>
-    </w:p>
-    <w:p>
-      <w:r>
-        <w:t>Chi phí k</w:t>
-      </w:r>
-      <w:r>
-        <w:t>iểm thử hệ thống</w:t>
-      </w:r>
-      <w:r>
-        <w:t xml:space="preserve">: </w:t>
-      </w:r>
-      <w:r>
-        <w:t>300 triệu đồng</w:t>
-      </w:r>
-    </w:p>
+    <w:p/>
     <w:p>
       <w:pPr>
         <w:pStyle w:val="Heading1"/>
@@ -6941,6 +6993,7 @@
           <w:i/>
           <w:iCs/>
         </w:rPr>
+        <w:lastRenderedPageBreak/>
         <w:t xml:space="preserve">Ước lượng số testcase </w:t>
       </w:r>
     </w:p>
@@ -7008,7 +7061,6 @@
       </w:pPr>
       <w:bookmarkStart w:id="21" w:name="_Toc25660398"/>
       <w:r>
-        <w:lastRenderedPageBreak/>
         <w:t xml:space="preserve">Phân tích thiết kế </w:t>
       </w:r>
       <w:bookmarkEnd w:id="21"/>
@@ -7307,6 +7359,7 @@
         <w:ind w:left="720"/>
       </w:pPr>
       <w:r>
+        <w:lastRenderedPageBreak/>
         <w:tab/>
       </w:r>
     </w:p>
@@ -7346,7 +7399,6 @@
         <w:ind w:left="720"/>
       </w:pPr>
       <w:r>
-        <w:lastRenderedPageBreak/>
         <w:t>Nhóm quản lý sẽ trả lời thế nào:</w:t>
       </w:r>
       <w:r>
@@ -14105,7 +14157,7 @@
 </file>
 
 <file path=customXml/itemProps1.xml><?xml version="1.0" encoding="utf-8"?>
-<ds:datastoreItem xmlns:ds="http://schemas.openxmlformats.org/officeDocument/2006/customXml" ds:itemID="{29FBEF0B-6FC0-4653-9982-AF21264CE322}">
+<ds:datastoreItem xmlns:ds="http://schemas.openxmlformats.org/officeDocument/2006/customXml" ds:itemID="{CE7192E4-08EA-427C-A483-4BE330627978}">
   <ds:schemaRefs>
     <ds:schemaRef ds:uri="http://schemas.openxmlformats.org/officeDocument/2006/bibliography"/>
   </ds:schemaRefs>

</xml_diff>

<commit_message>
làm rõ kiểm thử
</commit_message>
<xml_diff>
--- a/docs/BTL.docx
+++ b/docs/BTL.docx
@@ -4400,7 +4400,7 @@
           </mc:Choice>
           <mc:Fallback>
             <w:pict>
-              <v:group w14:anchorId="0F9A85BF" id="Canvas 5" o:spid="_x0000_s1026" editas="canvas" style="width:210.35pt;height:92.05pt;mso-position-horizontal-relative:char;mso-position-vertical-relative:line" coordsize="26714,11684" o:gfxdata="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">
+              <v:group w14:anchorId="3187DC67" id="Canvas 5" o:spid="_x0000_s1026" editas="canvas" style="width:210.35pt;height:92.05pt;mso-position-horizontal-relative:char;mso-position-vertical-relative:line" coordsize="26714,11684" o:gfxdata="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">
                 <v:shapetype id="_x0000_t75" coordsize="21600,21600" o:spt="75" o:preferrelative="t" path="m@4@5l@4@11@9@11@9@5xe" filled="f" stroked="f">
                   <v:stroke joinstyle="miter"/>
                   <v:formulas>
@@ -6740,44 +6740,6 @@
       <w:bookmarkEnd w:id="18"/>
     </w:p>
     <w:p>
-      <w:pPr>
-        <w:rPr>
-          <w:i/>
-        </w:rPr>
-      </w:pPr>
-      <w:r>
-        <w:rPr>
-          <w:i/>
-        </w:rPr>
-        <w:t>Chi phí vận hành</w:t>
-      </w:r>
-      <w:r>
-        <w:rPr>
-          <w:i/>
-        </w:rPr>
-        <w:t>, quản lý, hành chính</w:t>
-      </w:r>
-    </w:p>
-    <w:p>
-      <w:pPr>
-        <w:rPr>
-          <w:i/>
-        </w:rPr>
-      </w:pPr>
-      <w:r>
-        <w:rPr>
-          <w:i/>
-        </w:rPr>
-        <w:t>Chi phí ki</w:t>
-      </w:r>
-      <w:r>
-        <w:rPr>
-          <w:i/>
-        </w:rPr>
-        <w:t>nh doanh, quảng cáo, tiếp thị</w:t>
-      </w:r>
-    </w:p>
-    <w:p>
       <w:r>
         <w:t>Chi phí phát triển</w:t>
       </w:r>
@@ -6949,6 +6911,68 @@
         <w:t>300 triệu đồng</w:t>
       </w:r>
     </w:p>
+    <w:p>
+      <w:pPr>
+        <w:pStyle w:val="ListParagraph"/>
+        <w:numPr>
+          <w:ilvl w:val="0"/>
+          <w:numId w:val="45"/>
+        </w:numPr>
+      </w:pPr>
+      <w:r>
+        <w:t>Kiểm thử giao diện</w:t>
+      </w:r>
+    </w:p>
+    <w:p>
+      <w:pPr>
+        <w:pStyle w:val="ListParagraph"/>
+        <w:numPr>
+          <w:ilvl w:val="0"/>
+          <w:numId w:val="45"/>
+        </w:numPr>
+      </w:pPr>
+      <w:r>
+        <w:t>Kiểm thử chức năng sắp xếp</w:t>
+      </w:r>
+    </w:p>
+    <w:p>
+      <w:pPr>
+        <w:pStyle w:val="ListParagraph"/>
+        <w:numPr>
+          <w:ilvl w:val="0"/>
+          <w:numId w:val="45"/>
+        </w:numPr>
+      </w:pPr>
+      <w:r>
+        <w:t>Kiểm thử chức năng thống kê</w:t>
+      </w:r>
+    </w:p>
+    <w:p>
+      <w:pPr>
+        <w:rPr>
+          <w:i/>
+        </w:rPr>
+      </w:pPr>
+      <w:r>
+        <w:rPr>
+          <w:i/>
+        </w:rPr>
+        <w:t>Chi phí vận hành, quản lý, hành chính</w:t>
+      </w:r>
+    </w:p>
+    <w:p>
+      <w:pPr>
+        <w:rPr>
+          <w:i/>
+        </w:rPr>
+      </w:pPr>
+      <w:r>
+        <w:rPr>
+          <w:i/>
+        </w:rPr>
+        <w:t>Chi phí kinh doanh, quảng cáo, tiếp thị</w:t>
+      </w:r>
+    </w:p>
     <w:bookmarkStart w:id="19" w:name="_GoBack"/>
     <w:bookmarkEnd w:id="19"/>
     <w:p/>
@@ -6958,6 +6982,7 @@
       </w:pPr>
       <w:bookmarkStart w:id="20" w:name="_Toc25660397"/>
       <w:r>
+        <w:lastRenderedPageBreak/>
         <w:t>Ước lượng chất lượng</w:t>
       </w:r>
       <w:bookmarkEnd w:id="20"/>
@@ -6993,7 +7018,6 @@
           <w:i/>
           <w:iCs/>
         </w:rPr>
-        <w:lastRenderedPageBreak/>
         <w:t xml:space="preserve">Ước lượng số testcase </w:t>
       </w:r>
     </w:p>
@@ -7320,6 +7344,7 @@
         <w:ind w:left="720"/>
       </w:pPr>
       <w:r>
+        <w:lastRenderedPageBreak/>
         <w:t>Nhóm quản lý sẽ trả lời thế nào:</w:t>
       </w:r>
       <w:r>
@@ -7359,7 +7384,6 @@
         <w:ind w:left="720"/>
       </w:pPr>
       <w:r>
-        <w:lastRenderedPageBreak/>
         <w:tab/>
       </w:r>
     </w:p>
@@ -9334,6 +9358,118 @@
     </w:lvl>
   </w:abstractNum>
   <w:abstractNum w:abstractNumId="18" w15:restartNumberingAfterBreak="0">
+    <w:nsid w:val="02A40937"/>
+    <w:multiLevelType w:val="hybridMultilevel"/>
+    <w:tmpl w:val="1AAC7886"/>
+    <w:lvl w:ilvl="0" w:tplc="509CF804">
+      <w:numFmt w:val="bullet"/>
+      <w:lvlText w:val="-"/>
+      <w:lvlJc w:val="left"/>
+      <w:pPr>
+        <w:ind w:left="720" w:hanging="360"/>
+      </w:pPr>
+      <w:rPr>
+        <w:rFonts w:ascii="Tahoma" w:eastAsia="MS Mincho" w:hAnsi="Tahoma" w:cs="Tahoma" w:hint="default"/>
+      </w:rPr>
+    </w:lvl>
+    <w:lvl w:ilvl="1" w:tplc="04090003" w:tentative="1">
+      <w:start w:val="1"/>
+      <w:numFmt w:val="bullet"/>
+      <w:lvlText w:val="o"/>
+      <w:lvlJc w:val="left"/>
+      <w:pPr>
+        <w:ind w:left="1440" w:hanging="360"/>
+      </w:pPr>
+      <w:rPr>
+        <w:rFonts w:ascii="Courier New" w:hAnsi="Courier New" w:cs="Courier New" w:hint="default"/>
+      </w:rPr>
+    </w:lvl>
+    <w:lvl w:ilvl="2" w:tplc="04090005" w:tentative="1">
+      <w:start w:val="1"/>
+      <w:numFmt w:val="bullet"/>
+      <w:lvlText w:val=""/>
+      <w:lvlJc w:val="left"/>
+      <w:pPr>
+        <w:ind w:left="2160" w:hanging="360"/>
+      </w:pPr>
+      <w:rPr>
+        <w:rFonts w:ascii="Wingdings" w:hAnsi="Wingdings" w:hint="default"/>
+      </w:rPr>
+    </w:lvl>
+    <w:lvl w:ilvl="3" w:tplc="04090001" w:tentative="1">
+      <w:start w:val="1"/>
+      <w:numFmt w:val="bullet"/>
+      <w:lvlText w:val=""/>
+      <w:lvlJc w:val="left"/>
+      <w:pPr>
+        <w:ind w:left="2880" w:hanging="360"/>
+      </w:pPr>
+      <w:rPr>
+        <w:rFonts w:ascii="Symbol" w:hAnsi="Symbol" w:hint="default"/>
+      </w:rPr>
+    </w:lvl>
+    <w:lvl w:ilvl="4" w:tplc="04090003" w:tentative="1">
+      <w:start w:val="1"/>
+      <w:numFmt w:val="bullet"/>
+      <w:lvlText w:val="o"/>
+      <w:lvlJc w:val="left"/>
+      <w:pPr>
+        <w:ind w:left="3600" w:hanging="360"/>
+      </w:pPr>
+      <w:rPr>
+        <w:rFonts w:ascii="Courier New" w:hAnsi="Courier New" w:cs="Courier New" w:hint="default"/>
+      </w:rPr>
+    </w:lvl>
+    <w:lvl w:ilvl="5" w:tplc="04090005" w:tentative="1">
+      <w:start w:val="1"/>
+      <w:numFmt w:val="bullet"/>
+      <w:lvlText w:val=""/>
+      <w:lvlJc w:val="left"/>
+      <w:pPr>
+        <w:ind w:left="4320" w:hanging="360"/>
+      </w:pPr>
+      <w:rPr>
+        <w:rFonts w:ascii="Wingdings" w:hAnsi="Wingdings" w:hint="default"/>
+      </w:rPr>
+    </w:lvl>
+    <w:lvl w:ilvl="6" w:tplc="04090001" w:tentative="1">
+      <w:start w:val="1"/>
+      <w:numFmt w:val="bullet"/>
+      <w:lvlText w:val=""/>
+      <w:lvlJc w:val="left"/>
+      <w:pPr>
+        <w:ind w:left="5040" w:hanging="360"/>
+      </w:pPr>
+      <w:rPr>
+        <w:rFonts w:ascii="Symbol" w:hAnsi="Symbol" w:hint="default"/>
+      </w:rPr>
+    </w:lvl>
+    <w:lvl w:ilvl="7" w:tplc="04090003" w:tentative="1">
+      <w:start w:val="1"/>
+      <w:numFmt w:val="bullet"/>
+      <w:lvlText w:val="o"/>
+      <w:lvlJc w:val="left"/>
+      <w:pPr>
+        <w:ind w:left="5760" w:hanging="360"/>
+      </w:pPr>
+      <w:rPr>
+        <w:rFonts w:ascii="Courier New" w:hAnsi="Courier New" w:cs="Courier New" w:hint="default"/>
+      </w:rPr>
+    </w:lvl>
+    <w:lvl w:ilvl="8" w:tplc="04090005" w:tentative="1">
+      <w:start w:val="1"/>
+      <w:numFmt w:val="bullet"/>
+      <w:lvlText w:val=""/>
+      <w:lvlJc w:val="left"/>
+      <w:pPr>
+        <w:ind w:left="6480" w:hanging="360"/>
+      </w:pPr>
+      <w:rPr>
+        <w:rFonts w:ascii="Wingdings" w:hAnsi="Wingdings" w:hint="default"/>
+      </w:rPr>
+    </w:lvl>
+  </w:abstractNum>
+  <w:abstractNum w:abstractNumId="19" w15:restartNumberingAfterBreak="0">
     <w:nsid w:val="0AC548F3"/>
     <w:multiLevelType w:val="hybridMultilevel"/>
     <w:tmpl w:val="E95ADD7E"/>
@@ -9422,7 +9558,7 @@
       </w:pPr>
     </w:lvl>
   </w:abstractNum>
-  <w:abstractNum w:abstractNumId="19" w15:restartNumberingAfterBreak="0">
+  <w:abstractNum w:abstractNumId="20" w15:restartNumberingAfterBreak="0">
     <w:nsid w:val="0F1C5952"/>
     <w:multiLevelType w:val="hybridMultilevel"/>
     <w:tmpl w:val="C2D8673A"/>
@@ -9562,7 +9698,7 @@
       </w:rPr>
     </w:lvl>
   </w:abstractNum>
-  <w:abstractNum w:abstractNumId="20" w15:restartNumberingAfterBreak="0">
+  <w:abstractNum w:abstractNumId="21" w15:restartNumberingAfterBreak="0">
     <w:nsid w:val="10071F88"/>
     <w:multiLevelType w:val="hybridMultilevel"/>
     <w:tmpl w:val="09AED870"/>
@@ -9674,7 +9810,7 @@
       </w:rPr>
     </w:lvl>
   </w:abstractNum>
-  <w:abstractNum w:abstractNumId="21" w15:restartNumberingAfterBreak="0">
+  <w:abstractNum w:abstractNumId="22" w15:restartNumberingAfterBreak="0">
     <w:nsid w:val="17E86640"/>
     <w:multiLevelType w:val="hybridMultilevel"/>
     <w:tmpl w:val="E75E9EBC"/>
@@ -9815,7 +9951,7 @@
       </w:rPr>
     </w:lvl>
   </w:abstractNum>
-  <w:abstractNum w:abstractNumId="22" w15:restartNumberingAfterBreak="0">
+  <w:abstractNum w:abstractNumId="23" w15:restartNumberingAfterBreak="0">
     <w:nsid w:val="1904704E"/>
     <w:multiLevelType w:val="multilevel"/>
     <w:tmpl w:val="00000011"/>
@@ -9928,7 +10064,7 @@
       </w:pPr>
     </w:lvl>
   </w:abstractNum>
-  <w:abstractNum w:abstractNumId="23" w15:restartNumberingAfterBreak="0">
+  <w:abstractNum w:abstractNumId="24" w15:restartNumberingAfterBreak="0">
     <w:nsid w:val="1F391341"/>
     <w:multiLevelType w:val="hybridMultilevel"/>
     <w:tmpl w:val="28D01D6A"/>
@@ -10068,7 +10204,7 @@
       </w:rPr>
     </w:lvl>
   </w:abstractNum>
-  <w:abstractNum w:abstractNumId="24" w15:restartNumberingAfterBreak="0">
+  <w:abstractNum w:abstractNumId="25" w15:restartNumberingAfterBreak="0">
     <w:nsid w:val="1FCD39A1"/>
     <w:multiLevelType w:val="multilevel"/>
     <w:tmpl w:val="AC12CE28"/>
@@ -10184,7 +10320,7 @@
       </w:pPr>
     </w:lvl>
   </w:abstractNum>
-  <w:abstractNum w:abstractNumId="25" w15:restartNumberingAfterBreak="0">
+  <w:abstractNum w:abstractNumId="26" w15:restartNumberingAfterBreak="0">
     <w:nsid w:val="1FE2537C"/>
     <w:multiLevelType w:val="hybridMultilevel"/>
     <w:tmpl w:val="DC94D102"/>
@@ -10273,7 +10409,7 @@
       </w:pPr>
     </w:lvl>
   </w:abstractNum>
-  <w:abstractNum w:abstractNumId="26" w15:restartNumberingAfterBreak="0">
+  <w:abstractNum w:abstractNumId="27" w15:restartNumberingAfterBreak="0">
     <w:nsid w:val="22EB47C4"/>
     <w:multiLevelType w:val="hybridMultilevel"/>
     <w:tmpl w:val="58A2CCCA"/>
@@ -10362,7 +10498,7 @@
       </w:pPr>
     </w:lvl>
   </w:abstractNum>
-  <w:abstractNum w:abstractNumId="27" w15:restartNumberingAfterBreak="0">
+  <w:abstractNum w:abstractNumId="28" w15:restartNumberingAfterBreak="0">
     <w:nsid w:val="2A170151"/>
     <w:multiLevelType w:val="hybridMultilevel"/>
     <w:tmpl w:val="65165F82"/>
@@ -10474,7 +10610,7 @@
       </w:rPr>
     </w:lvl>
   </w:abstractNum>
-  <w:abstractNum w:abstractNumId="28" w15:restartNumberingAfterBreak="0">
+  <w:abstractNum w:abstractNumId="29" w15:restartNumberingAfterBreak="0">
     <w:nsid w:val="2A332316"/>
     <w:multiLevelType w:val="hybridMultilevel"/>
     <w:tmpl w:val="8D50A05A"/>
@@ -10586,7 +10722,7 @@
       </w:rPr>
     </w:lvl>
   </w:abstractNum>
-  <w:abstractNum w:abstractNumId="29" w15:restartNumberingAfterBreak="0">
+  <w:abstractNum w:abstractNumId="30" w15:restartNumberingAfterBreak="0">
     <w:nsid w:val="2D5B3E5E"/>
     <w:multiLevelType w:val="multilevel"/>
     <w:tmpl w:val="AC12CE28"/>
@@ -10702,7 +10838,7 @@
       </w:pPr>
     </w:lvl>
   </w:abstractNum>
-  <w:abstractNum w:abstractNumId="30" w15:restartNumberingAfterBreak="0">
+  <w:abstractNum w:abstractNumId="31" w15:restartNumberingAfterBreak="0">
     <w:nsid w:val="35DD2085"/>
     <w:multiLevelType w:val="hybridMultilevel"/>
     <w:tmpl w:val="48208506"/>
@@ -10814,7 +10950,7 @@
       </w:rPr>
     </w:lvl>
   </w:abstractNum>
-  <w:abstractNum w:abstractNumId="31" w15:restartNumberingAfterBreak="0">
+  <w:abstractNum w:abstractNumId="32" w15:restartNumberingAfterBreak="0">
     <w:nsid w:val="3A2B4E87"/>
     <w:multiLevelType w:val="multilevel"/>
     <w:tmpl w:val="AC12CE28"/>
@@ -10930,7 +11066,7 @@
       </w:pPr>
     </w:lvl>
   </w:abstractNum>
-  <w:abstractNum w:abstractNumId="32" w15:restartNumberingAfterBreak="0">
+  <w:abstractNum w:abstractNumId="33" w15:restartNumberingAfterBreak="0">
     <w:nsid w:val="434F6183"/>
     <w:multiLevelType w:val="hybridMultilevel"/>
     <w:tmpl w:val="77F43510"/>
@@ -11016,7 +11152,7 @@
       </w:pPr>
     </w:lvl>
   </w:abstractNum>
-  <w:abstractNum w:abstractNumId="33" w15:restartNumberingAfterBreak="0">
+  <w:abstractNum w:abstractNumId="34" w15:restartNumberingAfterBreak="0">
     <w:nsid w:val="48A10028"/>
     <w:multiLevelType w:val="hybridMultilevel"/>
     <w:tmpl w:val="58A2CCCA"/>
@@ -11105,7 +11241,7 @@
       </w:pPr>
     </w:lvl>
   </w:abstractNum>
-  <w:abstractNum w:abstractNumId="34" w15:restartNumberingAfterBreak="0">
+  <w:abstractNum w:abstractNumId="35" w15:restartNumberingAfterBreak="0">
     <w:nsid w:val="4EAF51D8"/>
     <w:multiLevelType w:val="hybridMultilevel"/>
     <w:tmpl w:val="58A2CCCA"/>
@@ -11194,7 +11330,7 @@
       </w:pPr>
     </w:lvl>
   </w:abstractNum>
-  <w:abstractNum w:abstractNumId="35" w15:restartNumberingAfterBreak="0">
+  <w:abstractNum w:abstractNumId="36" w15:restartNumberingAfterBreak="0">
     <w:nsid w:val="51FC76FE"/>
     <w:multiLevelType w:val="hybridMultilevel"/>
     <w:tmpl w:val="052CAEAC"/>
@@ -11306,7 +11442,7 @@
       </w:rPr>
     </w:lvl>
   </w:abstractNum>
-  <w:abstractNum w:abstractNumId="36" w15:restartNumberingAfterBreak="0">
+  <w:abstractNum w:abstractNumId="37" w15:restartNumberingAfterBreak="0">
     <w:nsid w:val="58B72105"/>
     <w:multiLevelType w:val="multilevel"/>
     <w:tmpl w:val="D960FB60"/>
@@ -11455,7 +11591,7 @@
       </w:rPr>
     </w:lvl>
   </w:abstractNum>
-  <w:abstractNum w:abstractNumId="37" w15:restartNumberingAfterBreak="0">
+  <w:abstractNum w:abstractNumId="38" w15:restartNumberingAfterBreak="0">
     <w:nsid w:val="5A8A2885"/>
     <w:multiLevelType w:val="hybridMultilevel"/>
     <w:tmpl w:val="2384C530"/>
@@ -11567,7 +11703,7 @@
       </w:rPr>
     </w:lvl>
   </w:abstractNum>
-  <w:abstractNum w:abstractNumId="38" w15:restartNumberingAfterBreak="0">
+  <w:abstractNum w:abstractNumId="39" w15:restartNumberingAfterBreak="0">
     <w:nsid w:val="67C1146D"/>
     <w:multiLevelType w:val="hybridMultilevel"/>
     <w:tmpl w:val="7DA8282E"/>
@@ -11707,7 +11843,7 @@
       </w:rPr>
     </w:lvl>
   </w:abstractNum>
-  <w:abstractNum w:abstractNumId="39" w15:restartNumberingAfterBreak="0">
+  <w:abstractNum w:abstractNumId="40" w15:restartNumberingAfterBreak="0">
     <w:nsid w:val="6E6566D4"/>
     <w:multiLevelType w:val="hybridMultilevel"/>
     <w:tmpl w:val="DC94D102"/>
@@ -11796,7 +11932,7 @@
       </w:pPr>
     </w:lvl>
   </w:abstractNum>
-  <w:abstractNum w:abstractNumId="40" w15:restartNumberingAfterBreak="0">
+  <w:abstractNum w:abstractNumId="41" w15:restartNumberingAfterBreak="0">
     <w:nsid w:val="7745669D"/>
     <w:multiLevelType w:val="hybridMultilevel"/>
     <w:tmpl w:val="7C84415A"/>
@@ -11885,7 +12021,7 @@
       </w:pPr>
     </w:lvl>
   </w:abstractNum>
-  <w:abstractNum w:abstractNumId="41" w15:restartNumberingAfterBreak="0">
+  <w:abstractNum w:abstractNumId="42" w15:restartNumberingAfterBreak="0">
     <w:nsid w:val="79405515"/>
     <w:multiLevelType w:val="hybridMultilevel"/>
     <w:tmpl w:val="B588D586"/>
@@ -12001,7 +12137,7 @@
       </w:pPr>
     </w:lvl>
   </w:abstractNum>
-  <w:abstractNum w:abstractNumId="42" w15:restartNumberingAfterBreak="0">
+  <w:abstractNum w:abstractNumId="43" w15:restartNumberingAfterBreak="0">
     <w:nsid w:val="795348F1"/>
     <w:multiLevelType w:val="multilevel"/>
     <w:tmpl w:val="00000011"/>
@@ -12114,7 +12250,7 @@
       </w:pPr>
     </w:lvl>
   </w:abstractNum>
-  <w:abstractNum w:abstractNumId="43" w15:restartNumberingAfterBreak="0">
+  <w:abstractNum w:abstractNumId="44" w15:restartNumberingAfterBreak="0">
     <w:nsid w:val="7CE120A7"/>
     <w:multiLevelType w:val="hybridMultilevel"/>
     <w:tmpl w:val="BA62EA6A"/>
@@ -12201,7 +12337,7 @@
     </w:lvl>
   </w:abstractNum>
   <w:num w:numId="1">
-    <w:abstractNumId w:val="43"/>
+    <w:abstractNumId w:val="44"/>
   </w:num>
   <w:num w:numId="2">
     <w:abstractNumId w:val="0"/>
@@ -12258,79 +12394,82 @@
     <w:abstractNumId w:val="17"/>
   </w:num>
   <w:num w:numId="20">
+    <w:abstractNumId w:val="23"/>
+  </w:num>
+  <w:num w:numId="21">
+    <w:abstractNumId w:val="43"/>
+  </w:num>
+  <w:num w:numId="22">
+    <w:abstractNumId w:val="42"/>
+  </w:num>
+  <w:num w:numId="23">
     <w:abstractNumId w:val="22"/>
   </w:num>
-  <w:num w:numId="21">
-    <w:abstractNumId w:val="42"/>
+  <w:num w:numId="24">
+    <w:abstractNumId w:val="20"/>
   </w:num>
-  <w:num w:numId="22">
+  <w:num w:numId="25">
+    <w:abstractNumId w:val="24"/>
+  </w:num>
+  <w:num w:numId="26">
+    <w:abstractNumId w:val="30"/>
+  </w:num>
+  <w:num w:numId="27">
+    <w:abstractNumId w:val="25"/>
+  </w:num>
+  <w:num w:numId="28">
+    <w:abstractNumId w:val="39"/>
+  </w:num>
+  <w:num w:numId="29">
+    <w:abstractNumId w:val="32"/>
+  </w:num>
+  <w:num w:numId="30">
+    <w:abstractNumId w:val="21"/>
+  </w:num>
+  <w:num w:numId="31">
+    <w:abstractNumId w:val="19"/>
+  </w:num>
+  <w:num w:numId="32">
+    <w:abstractNumId w:val="37"/>
+  </w:num>
+  <w:num w:numId="33">
+    <w:abstractNumId w:val="29"/>
+  </w:num>
+  <w:num w:numId="34">
+    <w:abstractNumId w:val="33"/>
+  </w:num>
+  <w:num w:numId="35">
+    <w:abstractNumId w:val="27"/>
+  </w:num>
+  <w:num w:numId="36">
+    <w:abstractNumId w:val="35"/>
+  </w:num>
+  <w:num w:numId="37">
+    <w:abstractNumId w:val="34"/>
+  </w:num>
+  <w:num w:numId="38">
+    <w:abstractNumId w:val="40"/>
+  </w:num>
+  <w:num w:numId="39">
+    <w:abstractNumId w:val="26"/>
+  </w:num>
+  <w:num w:numId="40">
     <w:abstractNumId w:val="41"/>
   </w:num>
-  <w:num w:numId="23">
-    <w:abstractNumId w:val="21"/>
+  <w:num w:numId="41">
+    <w:abstractNumId w:val="36"/>
   </w:num>
-  <w:num w:numId="24">
-    <w:abstractNumId w:val="19"/>
+  <w:num w:numId="42">
+    <w:abstractNumId w:val="28"/>
   </w:num>
-  <w:num w:numId="25">
-    <w:abstractNumId w:val="23"/>
+  <w:num w:numId="43">
+    <w:abstractNumId w:val="31"/>
   </w:num>
-  <w:num w:numId="26">
-    <w:abstractNumId w:val="29"/>
-  </w:num>
-  <w:num w:numId="27">
-    <w:abstractNumId w:val="24"/>
-  </w:num>
-  <w:num w:numId="28">
+  <w:num w:numId="44">
     <w:abstractNumId w:val="38"/>
   </w:num>
-  <w:num w:numId="29">
-    <w:abstractNumId w:val="31"/>
-  </w:num>
-  <w:num w:numId="30">
-    <w:abstractNumId w:val="20"/>
-  </w:num>
-  <w:num w:numId="31">
+  <w:num w:numId="45">
     <w:abstractNumId w:val="18"/>
-  </w:num>
-  <w:num w:numId="32">
-    <w:abstractNumId w:val="36"/>
-  </w:num>
-  <w:num w:numId="33">
-    <w:abstractNumId w:val="28"/>
-  </w:num>
-  <w:num w:numId="34">
-    <w:abstractNumId w:val="32"/>
-  </w:num>
-  <w:num w:numId="35">
-    <w:abstractNumId w:val="26"/>
-  </w:num>
-  <w:num w:numId="36">
-    <w:abstractNumId w:val="34"/>
-  </w:num>
-  <w:num w:numId="37">
-    <w:abstractNumId w:val="33"/>
-  </w:num>
-  <w:num w:numId="38">
-    <w:abstractNumId w:val="39"/>
-  </w:num>
-  <w:num w:numId="39">
-    <w:abstractNumId w:val="25"/>
-  </w:num>
-  <w:num w:numId="40">
-    <w:abstractNumId w:val="40"/>
-  </w:num>
-  <w:num w:numId="41">
-    <w:abstractNumId w:val="35"/>
-  </w:num>
-  <w:num w:numId="42">
-    <w:abstractNumId w:val="27"/>
-  </w:num>
-  <w:num w:numId="43">
-    <w:abstractNumId w:val="30"/>
-  </w:num>
-  <w:num w:numId="44">
-    <w:abstractNumId w:val="37"/>
   </w:num>
 </w:numbering>
 </file>
@@ -14157,7 +14296,7 @@
 </file>
 
 <file path=customXml/itemProps1.xml><?xml version="1.0" encoding="utf-8"?>
-<ds:datastoreItem xmlns:ds="http://schemas.openxmlformats.org/officeDocument/2006/customXml" ds:itemID="{CE7192E4-08EA-427C-A483-4BE330627978}">
+<ds:datastoreItem xmlns:ds="http://schemas.openxmlformats.org/officeDocument/2006/customXml" ds:itemID="{10627F56-F47E-4445-BF54-A023FF4183A9}">
   <ds:schemaRefs>
     <ds:schemaRef ds:uri="http://schemas.openxmlformats.org/officeDocument/2006/bibliography"/>
   </ds:schemaRefs>

</xml_diff>

<commit_message>
làm rõ chi phí vận hành
</commit_message>
<xml_diff>
--- a/docs/BTL.docx
+++ b/docs/BTL.docx
@@ -4400,7 +4400,7 @@
           </mc:Choice>
           <mc:Fallback>
             <w:pict>
-              <v:group w14:anchorId="3187DC67" id="Canvas 5" o:spid="_x0000_s1026" editas="canvas" style="width:210.35pt;height:92.05pt;mso-position-horizontal-relative:char;mso-position-vertical-relative:line" coordsize="26714,11684" o:gfxdata="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">
+              <v:group w14:anchorId="044D6134" id="Canvas 5" o:spid="_x0000_s1026" editas="canvas" style="width:210.35pt;height:92.05pt;mso-position-horizontal-relative:char;mso-position-vertical-relative:line" coordsize="26714,11684" o:gfxdata="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">
                 <v:shapetype id="_x0000_t75" coordsize="21600,21600" o:spt="75" o:preferrelative="t" path="m@4@5l@4@11@9@11@9@5xe" filled="f" stroked="f">
                   <v:stroke joinstyle="miter"/>
                   <v:formulas>
@@ -6948,33 +6948,66 @@
       </w:r>
     </w:p>
     <w:p>
-      <w:pPr>
-        <w:rPr>
-          <w:i/>
-        </w:rPr>
-      </w:pPr>
-      <w:r>
-        <w:rPr>
-          <w:i/>
-        </w:rPr>
+      <w:r>
         <w:t>Chi phí vận hành, quản lý, hành chính</w:t>
       </w:r>
     </w:p>
     <w:p>
       <w:pPr>
-        <w:rPr>
-          <w:i/>
-        </w:rPr>
-      </w:pPr>
-      <w:r>
-        <w:rPr>
-          <w:i/>
-        </w:rPr>
+        <w:pStyle w:val="ListParagraph"/>
+        <w:numPr>
+          <w:ilvl w:val="0"/>
+          <w:numId w:val="46"/>
+        </w:numPr>
+      </w:pPr>
+      <w:r>
+        <w:t>Đào tạo vận hành hệ thống</w:t>
+      </w:r>
+    </w:p>
+    <w:p>
+      <w:pPr>
+        <w:pStyle w:val="ListParagraph"/>
+        <w:numPr>
+          <w:ilvl w:val="0"/>
+          <w:numId w:val="46"/>
+        </w:numPr>
+      </w:pPr>
+      <w:r>
+        <w:t>Bảo trì hệ thống</w:t>
+      </w:r>
+    </w:p>
+    <w:p>
+      <w:pPr>
+        <w:pStyle w:val="ListParagraph"/>
+        <w:numPr>
+          <w:ilvl w:val="0"/>
+          <w:numId w:val="46"/>
+        </w:numPr>
+      </w:pPr>
+      <w:r>
+        <w:lastRenderedPageBreak/>
+        <w:t>Chi phí quản lý</w:t>
+      </w:r>
+    </w:p>
+    <w:p>
+      <w:pPr>
+        <w:pStyle w:val="ListParagraph"/>
+        <w:numPr>
+          <w:ilvl w:val="0"/>
+          <w:numId w:val="46"/>
+        </w:numPr>
+      </w:pPr>
+      <w:r>
+        <w:t>Chi phí hành chính</w:t>
+      </w:r>
+    </w:p>
+    <w:p>
+      <w:r>
         <w:t>Chi phí kinh doanh, quảng cáo, tiếp thị</w:t>
       </w:r>
-    </w:p>
-    <w:bookmarkStart w:id="19" w:name="_GoBack"/>
-    <w:bookmarkEnd w:id="19"/>
+      <w:bookmarkStart w:id="19" w:name="_GoBack"/>
+      <w:bookmarkEnd w:id="19"/>
+    </w:p>
     <w:p/>
     <w:p>
       <w:pPr>
@@ -6982,7 +7015,6 @@
       </w:pPr>
       <w:bookmarkStart w:id="20" w:name="_Toc25660397"/>
       <w:r>
-        <w:lastRenderedPageBreak/>
         <w:t>Ước lượng chất lượng</w:t>
       </w:r>
       <w:bookmarkEnd w:id="20"/>
@@ -7284,6 +7316,7 @@
         <w:ind w:left="720"/>
       </w:pPr>
       <w:r>
+        <w:lastRenderedPageBreak/>
         <w:tab/>
       </w:r>
     </w:p>
@@ -7344,7 +7377,6 @@
         <w:ind w:left="720"/>
       </w:pPr>
       <w:r>
-        <w:lastRenderedPageBreak/>
         <w:t>Nhóm quản lý sẽ trả lời thế nào:</w:t>
       </w:r>
       <w:r>
@@ -7510,7 +7542,13 @@
         </w:numPr>
       </w:pPr>
       <w:r>
-        <w:t>Giá thành dự án: 2 tỷ</w:t>
+        <w:t>Giá thành dự</w:t>
+      </w:r>
+      <w:r>
+        <w:t xml:space="preserve"> án: 4</w:t>
+      </w:r>
+      <w:r>
+        <w:t xml:space="preserve"> tỷ</w:t>
       </w:r>
     </w:p>
     <w:p>
@@ -10065,6 +10103,118 @@
     </w:lvl>
   </w:abstractNum>
   <w:abstractNum w:abstractNumId="24" w15:restartNumberingAfterBreak="0">
+    <w:nsid w:val="1EE5735A"/>
+    <w:multiLevelType w:val="hybridMultilevel"/>
+    <w:tmpl w:val="06BE2460"/>
+    <w:lvl w:ilvl="0" w:tplc="509CF804">
+      <w:numFmt w:val="bullet"/>
+      <w:lvlText w:val="-"/>
+      <w:lvlJc w:val="left"/>
+      <w:pPr>
+        <w:ind w:left="720" w:hanging="360"/>
+      </w:pPr>
+      <w:rPr>
+        <w:rFonts w:ascii="Tahoma" w:eastAsia="MS Mincho" w:hAnsi="Tahoma" w:cs="Tahoma" w:hint="default"/>
+      </w:rPr>
+    </w:lvl>
+    <w:lvl w:ilvl="1" w:tplc="04090003" w:tentative="1">
+      <w:start w:val="1"/>
+      <w:numFmt w:val="bullet"/>
+      <w:lvlText w:val="o"/>
+      <w:lvlJc w:val="left"/>
+      <w:pPr>
+        <w:ind w:left="1440" w:hanging="360"/>
+      </w:pPr>
+      <w:rPr>
+        <w:rFonts w:ascii="Courier New" w:hAnsi="Courier New" w:cs="Courier New" w:hint="default"/>
+      </w:rPr>
+    </w:lvl>
+    <w:lvl w:ilvl="2" w:tplc="04090005" w:tentative="1">
+      <w:start w:val="1"/>
+      <w:numFmt w:val="bullet"/>
+      <w:lvlText w:val=""/>
+      <w:lvlJc w:val="left"/>
+      <w:pPr>
+        <w:ind w:left="2160" w:hanging="360"/>
+      </w:pPr>
+      <w:rPr>
+        <w:rFonts w:ascii="Wingdings" w:hAnsi="Wingdings" w:hint="default"/>
+      </w:rPr>
+    </w:lvl>
+    <w:lvl w:ilvl="3" w:tplc="04090001" w:tentative="1">
+      <w:start w:val="1"/>
+      <w:numFmt w:val="bullet"/>
+      <w:lvlText w:val=""/>
+      <w:lvlJc w:val="left"/>
+      <w:pPr>
+        <w:ind w:left="2880" w:hanging="360"/>
+      </w:pPr>
+      <w:rPr>
+        <w:rFonts w:ascii="Symbol" w:hAnsi="Symbol" w:hint="default"/>
+      </w:rPr>
+    </w:lvl>
+    <w:lvl w:ilvl="4" w:tplc="04090003" w:tentative="1">
+      <w:start w:val="1"/>
+      <w:numFmt w:val="bullet"/>
+      <w:lvlText w:val="o"/>
+      <w:lvlJc w:val="left"/>
+      <w:pPr>
+        <w:ind w:left="3600" w:hanging="360"/>
+      </w:pPr>
+      <w:rPr>
+        <w:rFonts w:ascii="Courier New" w:hAnsi="Courier New" w:cs="Courier New" w:hint="default"/>
+      </w:rPr>
+    </w:lvl>
+    <w:lvl w:ilvl="5" w:tplc="04090005" w:tentative="1">
+      <w:start w:val="1"/>
+      <w:numFmt w:val="bullet"/>
+      <w:lvlText w:val=""/>
+      <w:lvlJc w:val="left"/>
+      <w:pPr>
+        <w:ind w:left="4320" w:hanging="360"/>
+      </w:pPr>
+      <w:rPr>
+        <w:rFonts w:ascii="Wingdings" w:hAnsi="Wingdings" w:hint="default"/>
+      </w:rPr>
+    </w:lvl>
+    <w:lvl w:ilvl="6" w:tplc="04090001" w:tentative="1">
+      <w:start w:val="1"/>
+      <w:numFmt w:val="bullet"/>
+      <w:lvlText w:val=""/>
+      <w:lvlJc w:val="left"/>
+      <w:pPr>
+        <w:ind w:left="5040" w:hanging="360"/>
+      </w:pPr>
+      <w:rPr>
+        <w:rFonts w:ascii="Symbol" w:hAnsi="Symbol" w:hint="default"/>
+      </w:rPr>
+    </w:lvl>
+    <w:lvl w:ilvl="7" w:tplc="04090003" w:tentative="1">
+      <w:start w:val="1"/>
+      <w:numFmt w:val="bullet"/>
+      <w:lvlText w:val="o"/>
+      <w:lvlJc w:val="left"/>
+      <w:pPr>
+        <w:ind w:left="5760" w:hanging="360"/>
+      </w:pPr>
+      <w:rPr>
+        <w:rFonts w:ascii="Courier New" w:hAnsi="Courier New" w:cs="Courier New" w:hint="default"/>
+      </w:rPr>
+    </w:lvl>
+    <w:lvl w:ilvl="8" w:tplc="04090005" w:tentative="1">
+      <w:start w:val="1"/>
+      <w:numFmt w:val="bullet"/>
+      <w:lvlText w:val=""/>
+      <w:lvlJc w:val="left"/>
+      <w:pPr>
+        <w:ind w:left="6480" w:hanging="360"/>
+      </w:pPr>
+      <w:rPr>
+        <w:rFonts w:ascii="Wingdings" w:hAnsi="Wingdings" w:hint="default"/>
+      </w:rPr>
+    </w:lvl>
+  </w:abstractNum>
+  <w:abstractNum w:abstractNumId="25" w15:restartNumberingAfterBreak="0">
     <w:nsid w:val="1F391341"/>
     <w:multiLevelType w:val="hybridMultilevel"/>
     <w:tmpl w:val="28D01D6A"/>
@@ -10204,7 +10354,7 @@
       </w:rPr>
     </w:lvl>
   </w:abstractNum>
-  <w:abstractNum w:abstractNumId="25" w15:restartNumberingAfterBreak="0">
+  <w:abstractNum w:abstractNumId="26" w15:restartNumberingAfterBreak="0">
     <w:nsid w:val="1FCD39A1"/>
     <w:multiLevelType w:val="multilevel"/>
     <w:tmpl w:val="AC12CE28"/>
@@ -10320,7 +10470,7 @@
       </w:pPr>
     </w:lvl>
   </w:abstractNum>
-  <w:abstractNum w:abstractNumId="26" w15:restartNumberingAfterBreak="0">
+  <w:abstractNum w:abstractNumId="27" w15:restartNumberingAfterBreak="0">
     <w:nsid w:val="1FE2537C"/>
     <w:multiLevelType w:val="hybridMultilevel"/>
     <w:tmpl w:val="DC94D102"/>
@@ -10409,7 +10559,7 @@
       </w:pPr>
     </w:lvl>
   </w:abstractNum>
-  <w:abstractNum w:abstractNumId="27" w15:restartNumberingAfterBreak="0">
+  <w:abstractNum w:abstractNumId="28" w15:restartNumberingAfterBreak="0">
     <w:nsid w:val="22EB47C4"/>
     <w:multiLevelType w:val="hybridMultilevel"/>
     <w:tmpl w:val="58A2CCCA"/>
@@ -10498,7 +10648,7 @@
       </w:pPr>
     </w:lvl>
   </w:abstractNum>
-  <w:abstractNum w:abstractNumId="28" w15:restartNumberingAfterBreak="0">
+  <w:abstractNum w:abstractNumId="29" w15:restartNumberingAfterBreak="0">
     <w:nsid w:val="2A170151"/>
     <w:multiLevelType w:val="hybridMultilevel"/>
     <w:tmpl w:val="65165F82"/>
@@ -10610,7 +10760,7 @@
       </w:rPr>
     </w:lvl>
   </w:abstractNum>
-  <w:abstractNum w:abstractNumId="29" w15:restartNumberingAfterBreak="0">
+  <w:abstractNum w:abstractNumId="30" w15:restartNumberingAfterBreak="0">
     <w:nsid w:val="2A332316"/>
     <w:multiLevelType w:val="hybridMultilevel"/>
     <w:tmpl w:val="8D50A05A"/>
@@ -10722,7 +10872,7 @@
       </w:rPr>
     </w:lvl>
   </w:abstractNum>
-  <w:abstractNum w:abstractNumId="30" w15:restartNumberingAfterBreak="0">
+  <w:abstractNum w:abstractNumId="31" w15:restartNumberingAfterBreak="0">
     <w:nsid w:val="2D5B3E5E"/>
     <w:multiLevelType w:val="multilevel"/>
     <w:tmpl w:val="AC12CE28"/>
@@ -10838,7 +10988,7 @@
       </w:pPr>
     </w:lvl>
   </w:abstractNum>
-  <w:abstractNum w:abstractNumId="31" w15:restartNumberingAfterBreak="0">
+  <w:abstractNum w:abstractNumId="32" w15:restartNumberingAfterBreak="0">
     <w:nsid w:val="35DD2085"/>
     <w:multiLevelType w:val="hybridMultilevel"/>
     <w:tmpl w:val="48208506"/>
@@ -10950,7 +11100,7 @@
       </w:rPr>
     </w:lvl>
   </w:abstractNum>
-  <w:abstractNum w:abstractNumId="32" w15:restartNumberingAfterBreak="0">
+  <w:abstractNum w:abstractNumId="33" w15:restartNumberingAfterBreak="0">
     <w:nsid w:val="3A2B4E87"/>
     <w:multiLevelType w:val="multilevel"/>
     <w:tmpl w:val="AC12CE28"/>
@@ -11066,7 +11216,7 @@
       </w:pPr>
     </w:lvl>
   </w:abstractNum>
-  <w:abstractNum w:abstractNumId="33" w15:restartNumberingAfterBreak="0">
+  <w:abstractNum w:abstractNumId="34" w15:restartNumberingAfterBreak="0">
     <w:nsid w:val="434F6183"/>
     <w:multiLevelType w:val="hybridMultilevel"/>
     <w:tmpl w:val="77F43510"/>
@@ -11152,7 +11302,7 @@
       </w:pPr>
     </w:lvl>
   </w:abstractNum>
-  <w:abstractNum w:abstractNumId="34" w15:restartNumberingAfterBreak="0">
+  <w:abstractNum w:abstractNumId="35" w15:restartNumberingAfterBreak="0">
     <w:nsid w:val="48A10028"/>
     <w:multiLevelType w:val="hybridMultilevel"/>
     <w:tmpl w:val="58A2CCCA"/>
@@ -11241,7 +11391,7 @@
       </w:pPr>
     </w:lvl>
   </w:abstractNum>
-  <w:abstractNum w:abstractNumId="35" w15:restartNumberingAfterBreak="0">
+  <w:abstractNum w:abstractNumId="36" w15:restartNumberingAfterBreak="0">
     <w:nsid w:val="4EAF51D8"/>
     <w:multiLevelType w:val="hybridMultilevel"/>
     <w:tmpl w:val="58A2CCCA"/>
@@ -11330,7 +11480,7 @@
       </w:pPr>
     </w:lvl>
   </w:abstractNum>
-  <w:abstractNum w:abstractNumId="36" w15:restartNumberingAfterBreak="0">
+  <w:abstractNum w:abstractNumId="37" w15:restartNumberingAfterBreak="0">
     <w:nsid w:val="51FC76FE"/>
     <w:multiLevelType w:val="hybridMultilevel"/>
     <w:tmpl w:val="052CAEAC"/>
@@ -11442,7 +11592,7 @@
       </w:rPr>
     </w:lvl>
   </w:abstractNum>
-  <w:abstractNum w:abstractNumId="37" w15:restartNumberingAfterBreak="0">
+  <w:abstractNum w:abstractNumId="38" w15:restartNumberingAfterBreak="0">
     <w:nsid w:val="58B72105"/>
     <w:multiLevelType w:val="multilevel"/>
     <w:tmpl w:val="D960FB60"/>
@@ -11591,7 +11741,7 @@
       </w:rPr>
     </w:lvl>
   </w:abstractNum>
-  <w:abstractNum w:abstractNumId="38" w15:restartNumberingAfterBreak="0">
+  <w:abstractNum w:abstractNumId="39" w15:restartNumberingAfterBreak="0">
     <w:nsid w:val="5A8A2885"/>
     <w:multiLevelType w:val="hybridMultilevel"/>
     <w:tmpl w:val="2384C530"/>
@@ -11703,7 +11853,7 @@
       </w:rPr>
     </w:lvl>
   </w:abstractNum>
-  <w:abstractNum w:abstractNumId="39" w15:restartNumberingAfterBreak="0">
+  <w:abstractNum w:abstractNumId="40" w15:restartNumberingAfterBreak="0">
     <w:nsid w:val="67C1146D"/>
     <w:multiLevelType w:val="hybridMultilevel"/>
     <w:tmpl w:val="7DA8282E"/>
@@ -11843,7 +11993,7 @@
       </w:rPr>
     </w:lvl>
   </w:abstractNum>
-  <w:abstractNum w:abstractNumId="40" w15:restartNumberingAfterBreak="0">
+  <w:abstractNum w:abstractNumId="41" w15:restartNumberingAfterBreak="0">
     <w:nsid w:val="6E6566D4"/>
     <w:multiLevelType w:val="hybridMultilevel"/>
     <w:tmpl w:val="DC94D102"/>
@@ -11932,7 +12082,7 @@
       </w:pPr>
     </w:lvl>
   </w:abstractNum>
-  <w:abstractNum w:abstractNumId="41" w15:restartNumberingAfterBreak="0">
+  <w:abstractNum w:abstractNumId="42" w15:restartNumberingAfterBreak="0">
     <w:nsid w:val="7745669D"/>
     <w:multiLevelType w:val="hybridMultilevel"/>
     <w:tmpl w:val="7C84415A"/>
@@ -12021,7 +12171,7 @@
       </w:pPr>
     </w:lvl>
   </w:abstractNum>
-  <w:abstractNum w:abstractNumId="42" w15:restartNumberingAfterBreak="0">
+  <w:abstractNum w:abstractNumId="43" w15:restartNumberingAfterBreak="0">
     <w:nsid w:val="79405515"/>
     <w:multiLevelType w:val="hybridMultilevel"/>
     <w:tmpl w:val="B588D586"/>
@@ -12137,7 +12287,7 @@
       </w:pPr>
     </w:lvl>
   </w:abstractNum>
-  <w:abstractNum w:abstractNumId="43" w15:restartNumberingAfterBreak="0">
+  <w:abstractNum w:abstractNumId="44" w15:restartNumberingAfterBreak="0">
     <w:nsid w:val="795348F1"/>
     <w:multiLevelType w:val="multilevel"/>
     <w:tmpl w:val="00000011"/>
@@ -12250,7 +12400,7 @@
       </w:pPr>
     </w:lvl>
   </w:abstractNum>
-  <w:abstractNum w:abstractNumId="44" w15:restartNumberingAfterBreak="0">
+  <w:abstractNum w:abstractNumId="45" w15:restartNumberingAfterBreak="0">
     <w:nsid w:val="7CE120A7"/>
     <w:multiLevelType w:val="hybridMultilevel"/>
     <w:tmpl w:val="BA62EA6A"/>
@@ -12337,7 +12487,7 @@
     </w:lvl>
   </w:abstractNum>
   <w:num w:numId="1">
-    <w:abstractNumId w:val="44"/>
+    <w:abstractNumId w:val="45"/>
   </w:num>
   <w:num w:numId="2">
     <w:abstractNumId w:val="0"/>
@@ -12397,10 +12547,10 @@
     <w:abstractNumId w:val="23"/>
   </w:num>
   <w:num w:numId="21">
-    <w:abstractNumId w:val="43"/>
+    <w:abstractNumId w:val="44"/>
   </w:num>
   <w:num w:numId="22">
-    <w:abstractNumId w:val="42"/>
+    <w:abstractNumId w:val="43"/>
   </w:num>
   <w:num w:numId="23">
     <w:abstractNumId w:val="22"/>
@@ -12409,19 +12559,19 @@
     <w:abstractNumId w:val="20"/>
   </w:num>
   <w:num w:numId="25">
-    <w:abstractNumId w:val="24"/>
+    <w:abstractNumId w:val="25"/>
   </w:num>
   <w:num w:numId="26">
-    <w:abstractNumId w:val="30"/>
+    <w:abstractNumId w:val="31"/>
   </w:num>
   <w:num w:numId="27">
-    <w:abstractNumId w:val="25"/>
+    <w:abstractNumId w:val="26"/>
   </w:num>
   <w:num w:numId="28">
-    <w:abstractNumId w:val="39"/>
+    <w:abstractNumId w:val="40"/>
   </w:num>
   <w:num w:numId="29">
-    <w:abstractNumId w:val="32"/>
+    <w:abstractNumId w:val="33"/>
   </w:num>
   <w:num w:numId="30">
     <w:abstractNumId w:val="21"/>
@@ -12430,46 +12580,49 @@
     <w:abstractNumId w:val="19"/>
   </w:num>
   <w:num w:numId="32">
+    <w:abstractNumId w:val="38"/>
+  </w:num>
+  <w:num w:numId="33">
+    <w:abstractNumId w:val="30"/>
+  </w:num>
+  <w:num w:numId="34">
+    <w:abstractNumId w:val="34"/>
+  </w:num>
+  <w:num w:numId="35">
+    <w:abstractNumId w:val="28"/>
+  </w:num>
+  <w:num w:numId="36">
+    <w:abstractNumId w:val="36"/>
+  </w:num>
+  <w:num w:numId="37">
+    <w:abstractNumId w:val="35"/>
+  </w:num>
+  <w:num w:numId="38">
+    <w:abstractNumId w:val="41"/>
+  </w:num>
+  <w:num w:numId="39">
+    <w:abstractNumId w:val="27"/>
+  </w:num>
+  <w:num w:numId="40">
+    <w:abstractNumId w:val="42"/>
+  </w:num>
+  <w:num w:numId="41">
     <w:abstractNumId w:val="37"/>
   </w:num>
-  <w:num w:numId="33">
+  <w:num w:numId="42">
     <w:abstractNumId w:val="29"/>
   </w:num>
-  <w:num w:numId="34">
-    <w:abstractNumId w:val="33"/>
-  </w:num>
-  <w:num w:numId="35">
-    <w:abstractNumId w:val="27"/>
-  </w:num>
-  <w:num w:numId="36">
-    <w:abstractNumId w:val="35"/>
-  </w:num>
-  <w:num w:numId="37">
-    <w:abstractNumId w:val="34"/>
-  </w:num>
-  <w:num w:numId="38">
-    <w:abstractNumId w:val="40"/>
-  </w:num>
-  <w:num w:numId="39">
-    <w:abstractNumId w:val="26"/>
-  </w:num>
-  <w:num w:numId="40">
-    <w:abstractNumId w:val="41"/>
-  </w:num>
-  <w:num w:numId="41">
-    <w:abstractNumId w:val="36"/>
-  </w:num>
-  <w:num w:numId="42">
-    <w:abstractNumId w:val="28"/>
-  </w:num>
   <w:num w:numId="43">
-    <w:abstractNumId w:val="31"/>
+    <w:abstractNumId w:val="32"/>
   </w:num>
   <w:num w:numId="44">
-    <w:abstractNumId w:val="38"/>
+    <w:abstractNumId w:val="39"/>
   </w:num>
   <w:num w:numId="45">
     <w:abstractNumId w:val="18"/>
+  </w:num>
+  <w:num w:numId="46">
+    <w:abstractNumId w:val="24"/>
   </w:num>
 </w:numbering>
 </file>
@@ -14296,7 +14449,7 @@
 </file>
 
 <file path=customXml/itemProps1.xml><?xml version="1.0" encoding="utf-8"?>
-<ds:datastoreItem xmlns:ds="http://schemas.openxmlformats.org/officeDocument/2006/customXml" ds:itemID="{10627F56-F47E-4445-BF54-A023FF4183A9}">
+<ds:datastoreItem xmlns:ds="http://schemas.openxmlformats.org/officeDocument/2006/customXml" ds:itemID="{85927C82-CD5C-4E51-8D92-BDA642F13837}">
   <ds:schemaRefs>
     <ds:schemaRef ds:uri="http://schemas.openxmlformats.org/officeDocument/2006/bibliography"/>
   </ds:schemaRefs>

</xml_diff>

<commit_message>
Làm rõ chi phí kinh doanh
</commit_message>
<xml_diff>
--- a/docs/BTL.docx
+++ b/docs/BTL.docx
@@ -4400,7 +4400,7 @@
           </mc:Choice>
           <mc:Fallback>
             <w:pict>
-              <v:group w14:anchorId="044D6134" id="Canvas 5" o:spid="_x0000_s1026" editas="canvas" style="width:210.35pt;height:92.05pt;mso-position-horizontal-relative:char;mso-position-vertical-relative:line" coordsize="26714,11684" o:gfxdata="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">
+              <v:group w14:anchorId="72796067" id="Canvas 5" o:spid="_x0000_s1026" editas="canvas" style="width:210.35pt;height:92.05pt;mso-position-horizontal-relative:char;mso-position-vertical-relative:line" coordsize="26714,11684" o:gfxdata="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">
                 <v:shapetype id="_x0000_t75" coordsize="21600,21600" o:spt="75" o:preferrelative="t" path="m@4@5l@4@11@9@11@9@5xe" filled="f" stroked="f">
                   <v:stroke joinstyle="miter"/>
                   <v:formulas>
@@ -6750,7 +6750,12 @@
         <w:t>: 2</w:t>
       </w:r>
       <w:r>
-        <w:t xml:space="preserve"> tỷ đồng</w:t>
+        <w:t xml:space="preserve"> tỷ</w:t>
+      </w:r>
+      <w:bookmarkStart w:id="19" w:name="_GoBack"/>
+      <w:bookmarkEnd w:id="19"/>
+      <w:r>
+        <w:t xml:space="preserve"> đồng</w:t>
       </w:r>
     </w:p>
     <w:p>
@@ -7005,8 +7010,42 @@
       <w:r>
         <w:t>Chi phí kinh doanh, quảng cáo, tiếp thị</w:t>
       </w:r>
-      <w:bookmarkStart w:id="19" w:name="_GoBack"/>
-      <w:bookmarkEnd w:id="19"/>
+    </w:p>
+    <w:p>
+      <w:pPr>
+        <w:pStyle w:val="ListParagraph"/>
+        <w:numPr>
+          <w:ilvl w:val="0"/>
+          <w:numId w:val="47"/>
+        </w:numPr>
+      </w:pPr>
+      <w:r>
+        <w:t>Chi phí kinh doanh</w:t>
+      </w:r>
+    </w:p>
+    <w:p>
+      <w:pPr>
+        <w:pStyle w:val="ListParagraph"/>
+        <w:numPr>
+          <w:ilvl w:val="0"/>
+          <w:numId w:val="47"/>
+        </w:numPr>
+      </w:pPr>
+      <w:r>
+        <w:t>Chi phí quảng cáo</w:t>
+      </w:r>
+    </w:p>
+    <w:p>
+      <w:pPr>
+        <w:pStyle w:val="ListParagraph"/>
+        <w:numPr>
+          <w:ilvl w:val="0"/>
+          <w:numId w:val="47"/>
+        </w:numPr>
+      </w:pPr>
+      <w:r>
+        <w:t>Chi phí tiếp thị</w:t>
+      </w:r>
     </w:p>
     <w:p/>
     <w:p>
@@ -7223,6 +7262,7 @@
         <w:rPr>
           <w:lang w:eastAsia="en-US" w:bidi="ar-SA"/>
         </w:rPr>
+        <w:lastRenderedPageBreak/>
         <w:t>Mạng</w:t>
       </w:r>
       <w:bookmarkEnd w:id="25"/>
@@ -7316,7 +7356,6 @@
         <w:ind w:left="720"/>
       </w:pPr>
       <w:r>
-        <w:lastRenderedPageBreak/>
         <w:tab/>
       </w:r>
     </w:p>
@@ -7677,6 +7716,7 @@
       </w:pPr>
       <w:bookmarkStart w:id="30" w:name="_Toc25660407"/>
       <w:r>
+        <w:lastRenderedPageBreak/>
         <w:t>Quản lý công việc</w:t>
       </w:r>
       <w:bookmarkEnd w:id="30"/>
@@ -11217,6 +11257,118 @@
     </w:lvl>
   </w:abstractNum>
   <w:abstractNum w:abstractNumId="34" w15:restartNumberingAfterBreak="0">
+    <w:nsid w:val="3BE860B1"/>
+    <w:multiLevelType w:val="hybridMultilevel"/>
+    <w:tmpl w:val="4FAE3BD8"/>
+    <w:lvl w:ilvl="0" w:tplc="509CF804">
+      <w:numFmt w:val="bullet"/>
+      <w:lvlText w:val="-"/>
+      <w:lvlJc w:val="left"/>
+      <w:pPr>
+        <w:ind w:left="720" w:hanging="360"/>
+      </w:pPr>
+      <w:rPr>
+        <w:rFonts w:ascii="Tahoma" w:eastAsia="MS Mincho" w:hAnsi="Tahoma" w:cs="Tahoma" w:hint="default"/>
+      </w:rPr>
+    </w:lvl>
+    <w:lvl w:ilvl="1" w:tplc="04090003" w:tentative="1">
+      <w:start w:val="1"/>
+      <w:numFmt w:val="bullet"/>
+      <w:lvlText w:val="o"/>
+      <w:lvlJc w:val="left"/>
+      <w:pPr>
+        <w:ind w:left="1440" w:hanging="360"/>
+      </w:pPr>
+      <w:rPr>
+        <w:rFonts w:ascii="Courier New" w:hAnsi="Courier New" w:cs="Courier New" w:hint="default"/>
+      </w:rPr>
+    </w:lvl>
+    <w:lvl w:ilvl="2" w:tplc="04090005" w:tentative="1">
+      <w:start w:val="1"/>
+      <w:numFmt w:val="bullet"/>
+      <w:lvlText w:val=""/>
+      <w:lvlJc w:val="left"/>
+      <w:pPr>
+        <w:ind w:left="2160" w:hanging="360"/>
+      </w:pPr>
+      <w:rPr>
+        <w:rFonts w:ascii="Wingdings" w:hAnsi="Wingdings" w:hint="default"/>
+      </w:rPr>
+    </w:lvl>
+    <w:lvl w:ilvl="3" w:tplc="04090001" w:tentative="1">
+      <w:start w:val="1"/>
+      <w:numFmt w:val="bullet"/>
+      <w:lvlText w:val=""/>
+      <w:lvlJc w:val="left"/>
+      <w:pPr>
+        <w:ind w:left="2880" w:hanging="360"/>
+      </w:pPr>
+      <w:rPr>
+        <w:rFonts w:ascii="Symbol" w:hAnsi="Symbol" w:hint="default"/>
+      </w:rPr>
+    </w:lvl>
+    <w:lvl w:ilvl="4" w:tplc="04090003" w:tentative="1">
+      <w:start w:val="1"/>
+      <w:numFmt w:val="bullet"/>
+      <w:lvlText w:val="o"/>
+      <w:lvlJc w:val="left"/>
+      <w:pPr>
+        <w:ind w:left="3600" w:hanging="360"/>
+      </w:pPr>
+      <w:rPr>
+        <w:rFonts w:ascii="Courier New" w:hAnsi="Courier New" w:cs="Courier New" w:hint="default"/>
+      </w:rPr>
+    </w:lvl>
+    <w:lvl w:ilvl="5" w:tplc="04090005" w:tentative="1">
+      <w:start w:val="1"/>
+      <w:numFmt w:val="bullet"/>
+      <w:lvlText w:val=""/>
+      <w:lvlJc w:val="left"/>
+      <w:pPr>
+        <w:ind w:left="4320" w:hanging="360"/>
+      </w:pPr>
+      <w:rPr>
+        <w:rFonts w:ascii="Wingdings" w:hAnsi="Wingdings" w:hint="default"/>
+      </w:rPr>
+    </w:lvl>
+    <w:lvl w:ilvl="6" w:tplc="04090001" w:tentative="1">
+      <w:start w:val="1"/>
+      <w:numFmt w:val="bullet"/>
+      <w:lvlText w:val=""/>
+      <w:lvlJc w:val="left"/>
+      <w:pPr>
+        <w:ind w:left="5040" w:hanging="360"/>
+      </w:pPr>
+      <w:rPr>
+        <w:rFonts w:ascii="Symbol" w:hAnsi="Symbol" w:hint="default"/>
+      </w:rPr>
+    </w:lvl>
+    <w:lvl w:ilvl="7" w:tplc="04090003" w:tentative="1">
+      <w:start w:val="1"/>
+      <w:numFmt w:val="bullet"/>
+      <w:lvlText w:val="o"/>
+      <w:lvlJc w:val="left"/>
+      <w:pPr>
+        <w:ind w:left="5760" w:hanging="360"/>
+      </w:pPr>
+      <w:rPr>
+        <w:rFonts w:ascii="Courier New" w:hAnsi="Courier New" w:cs="Courier New" w:hint="default"/>
+      </w:rPr>
+    </w:lvl>
+    <w:lvl w:ilvl="8" w:tplc="04090005" w:tentative="1">
+      <w:start w:val="1"/>
+      <w:numFmt w:val="bullet"/>
+      <w:lvlText w:val=""/>
+      <w:lvlJc w:val="left"/>
+      <w:pPr>
+        <w:ind w:left="6480" w:hanging="360"/>
+      </w:pPr>
+      <w:rPr>
+        <w:rFonts w:ascii="Wingdings" w:hAnsi="Wingdings" w:hint="default"/>
+      </w:rPr>
+    </w:lvl>
+  </w:abstractNum>
+  <w:abstractNum w:abstractNumId="35" w15:restartNumberingAfterBreak="0">
     <w:nsid w:val="434F6183"/>
     <w:multiLevelType w:val="hybridMultilevel"/>
     <w:tmpl w:val="77F43510"/>
@@ -11302,7 +11454,7 @@
       </w:pPr>
     </w:lvl>
   </w:abstractNum>
-  <w:abstractNum w:abstractNumId="35" w15:restartNumberingAfterBreak="0">
+  <w:abstractNum w:abstractNumId="36" w15:restartNumberingAfterBreak="0">
     <w:nsid w:val="48A10028"/>
     <w:multiLevelType w:val="hybridMultilevel"/>
     <w:tmpl w:val="58A2CCCA"/>
@@ -11391,7 +11543,7 @@
       </w:pPr>
     </w:lvl>
   </w:abstractNum>
-  <w:abstractNum w:abstractNumId="36" w15:restartNumberingAfterBreak="0">
+  <w:abstractNum w:abstractNumId="37" w15:restartNumberingAfterBreak="0">
     <w:nsid w:val="4EAF51D8"/>
     <w:multiLevelType w:val="hybridMultilevel"/>
     <w:tmpl w:val="58A2CCCA"/>
@@ -11480,7 +11632,7 @@
       </w:pPr>
     </w:lvl>
   </w:abstractNum>
-  <w:abstractNum w:abstractNumId="37" w15:restartNumberingAfterBreak="0">
+  <w:abstractNum w:abstractNumId="38" w15:restartNumberingAfterBreak="0">
     <w:nsid w:val="51FC76FE"/>
     <w:multiLevelType w:val="hybridMultilevel"/>
     <w:tmpl w:val="052CAEAC"/>
@@ -11592,7 +11744,7 @@
       </w:rPr>
     </w:lvl>
   </w:abstractNum>
-  <w:abstractNum w:abstractNumId="38" w15:restartNumberingAfterBreak="0">
+  <w:abstractNum w:abstractNumId="39" w15:restartNumberingAfterBreak="0">
     <w:nsid w:val="58B72105"/>
     <w:multiLevelType w:val="multilevel"/>
     <w:tmpl w:val="D960FB60"/>
@@ -11741,7 +11893,7 @@
       </w:rPr>
     </w:lvl>
   </w:abstractNum>
-  <w:abstractNum w:abstractNumId="39" w15:restartNumberingAfterBreak="0">
+  <w:abstractNum w:abstractNumId="40" w15:restartNumberingAfterBreak="0">
     <w:nsid w:val="5A8A2885"/>
     <w:multiLevelType w:val="hybridMultilevel"/>
     <w:tmpl w:val="2384C530"/>
@@ -11853,7 +12005,7 @@
       </w:rPr>
     </w:lvl>
   </w:abstractNum>
-  <w:abstractNum w:abstractNumId="40" w15:restartNumberingAfterBreak="0">
+  <w:abstractNum w:abstractNumId="41" w15:restartNumberingAfterBreak="0">
     <w:nsid w:val="67C1146D"/>
     <w:multiLevelType w:val="hybridMultilevel"/>
     <w:tmpl w:val="7DA8282E"/>
@@ -11993,7 +12145,7 @@
       </w:rPr>
     </w:lvl>
   </w:abstractNum>
-  <w:abstractNum w:abstractNumId="41" w15:restartNumberingAfterBreak="0">
+  <w:abstractNum w:abstractNumId="42" w15:restartNumberingAfterBreak="0">
     <w:nsid w:val="6E6566D4"/>
     <w:multiLevelType w:val="hybridMultilevel"/>
     <w:tmpl w:val="DC94D102"/>
@@ -12082,7 +12234,7 @@
       </w:pPr>
     </w:lvl>
   </w:abstractNum>
-  <w:abstractNum w:abstractNumId="42" w15:restartNumberingAfterBreak="0">
+  <w:abstractNum w:abstractNumId="43" w15:restartNumberingAfterBreak="0">
     <w:nsid w:val="7745669D"/>
     <w:multiLevelType w:val="hybridMultilevel"/>
     <w:tmpl w:val="7C84415A"/>
@@ -12171,7 +12323,7 @@
       </w:pPr>
     </w:lvl>
   </w:abstractNum>
-  <w:abstractNum w:abstractNumId="43" w15:restartNumberingAfterBreak="0">
+  <w:abstractNum w:abstractNumId="44" w15:restartNumberingAfterBreak="0">
     <w:nsid w:val="79405515"/>
     <w:multiLevelType w:val="hybridMultilevel"/>
     <w:tmpl w:val="B588D586"/>
@@ -12287,7 +12439,7 @@
       </w:pPr>
     </w:lvl>
   </w:abstractNum>
-  <w:abstractNum w:abstractNumId="44" w15:restartNumberingAfterBreak="0">
+  <w:abstractNum w:abstractNumId="45" w15:restartNumberingAfterBreak="0">
     <w:nsid w:val="795348F1"/>
     <w:multiLevelType w:val="multilevel"/>
     <w:tmpl w:val="00000011"/>
@@ -12400,7 +12552,7 @@
       </w:pPr>
     </w:lvl>
   </w:abstractNum>
-  <w:abstractNum w:abstractNumId="45" w15:restartNumberingAfterBreak="0">
+  <w:abstractNum w:abstractNumId="46" w15:restartNumberingAfterBreak="0">
     <w:nsid w:val="7CE120A7"/>
     <w:multiLevelType w:val="hybridMultilevel"/>
     <w:tmpl w:val="BA62EA6A"/>
@@ -12487,7 +12639,7 @@
     </w:lvl>
   </w:abstractNum>
   <w:num w:numId="1">
-    <w:abstractNumId w:val="45"/>
+    <w:abstractNumId w:val="46"/>
   </w:num>
   <w:num w:numId="2">
     <w:abstractNumId w:val="0"/>
@@ -12547,10 +12699,10 @@
     <w:abstractNumId w:val="23"/>
   </w:num>
   <w:num w:numId="21">
-    <w:abstractNumId w:val="44"/>
+    <w:abstractNumId w:val="45"/>
   </w:num>
   <w:num w:numId="22">
-    <w:abstractNumId w:val="43"/>
+    <w:abstractNumId w:val="44"/>
   </w:num>
   <w:num w:numId="23">
     <w:abstractNumId w:val="22"/>
@@ -12568,7 +12720,7 @@
     <w:abstractNumId w:val="26"/>
   </w:num>
   <w:num w:numId="28">
-    <w:abstractNumId w:val="40"/>
+    <w:abstractNumId w:val="41"/>
   </w:num>
   <w:num w:numId="29">
     <w:abstractNumId w:val="33"/>
@@ -12580,34 +12732,34 @@
     <w:abstractNumId w:val="19"/>
   </w:num>
   <w:num w:numId="32">
-    <w:abstractNumId w:val="38"/>
+    <w:abstractNumId w:val="39"/>
   </w:num>
   <w:num w:numId="33">
     <w:abstractNumId w:val="30"/>
   </w:num>
   <w:num w:numId="34">
-    <w:abstractNumId w:val="34"/>
+    <w:abstractNumId w:val="35"/>
   </w:num>
   <w:num w:numId="35">
     <w:abstractNumId w:val="28"/>
   </w:num>
   <w:num w:numId="36">
+    <w:abstractNumId w:val="37"/>
+  </w:num>
+  <w:num w:numId="37">
     <w:abstractNumId w:val="36"/>
   </w:num>
-  <w:num w:numId="37">
-    <w:abstractNumId w:val="35"/>
-  </w:num>
   <w:num w:numId="38">
-    <w:abstractNumId w:val="41"/>
+    <w:abstractNumId w:val="42"/>
   </w:num>
   <w:num w:numId="39">
     <w:abstractNumId w:val="27"/>
   </w:num>
   <w:num w:numId="40">
-    <w:abstractNumId w:val="42"/>
+    <w:abstractNumId w:val="43"/>
   </w:num>
   <w:num w:numId="41">
-    <w:abstractNumId w:val="37"/>
+    <w:abstractNumId w:val="38"/>
   </w:num>
   <w:num w:numId="42">
     <w:abstractNumId w:val="29"/>
@@ -12616,13 +12768,16 @@
     <w:abstractNumId w:val="32"/>
   </w:num>
   <w:num w:numId="44">
-    <w:abstractNumId w:val="39"/>
+    <w:abstractNumId w:val="40"/>
   </w:num>
   <w:num w:numId="45">
     <w:abstractNumId w:val="18"/>
   </w:num>
   <w:num w:numId="46">
     <w:abstractNumId w:val="24"/>
+  </w:num>
+  <w:num w:numId="47">
+    <w:abstractNumId w:val="34"/>
   </w:num>
 </w:numbering>
 </file>
@@ -14449,7 +14604,7 @@
 </file>
 
 <file path=customXml/itemProps1.xml><?xml version="1.0" encoding="utf-8"?>
-<ds:datastoreItem xmlns:ds="http://schemas.openxmlformats.org/officeDocument/2006/customXml" ds:itemID="{85927C82-CD5C-4E51-8D92-BDA642F13837}">
+<ds:datastoreItem xmlns:ds="http://schemas.openxmlformats.org/officeDocument/2006/customXml" ds:itemID="{4F798A3C-19BE-4746-A245-9E0E3A3B4846}">
   <ds:schemaRefs>
     <ds:schemaRef ds:uri="http://schemas.openxmlformats.org/officeDocument/2006/bibliography"/>
   </ds:schemaRefs>

</xml_diff>

<commit_message>
Update phần chi phí phát triển
</commit_message>
<xml_diff>
--- a/docs/BTL.docx
+++ b/docs/BTL.docx
@@ -4400,7 +4400,7 @@
           </mc:Choice>
           <mc:Fallback>
             <w:pict>
-              <v:group w14:anchorId="72796067" id="Canvas 5" o:spid="_x0000_s1026" editas="canvas" style="width:210.35pt;height:92.05pt;mso-position-horizontal-relative:char;mso-position-vertical-relative:line" coordsize="26714,11684" o:gfxdata="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">
+              <v:group w14:anchorId="044B140D" id="Canvas 5" o:spid="_x0000_s1026" editas="canvas" style="width:210.35pt;height:92.05pt;mso-position-horizontal-relative:char;mso-position-vertical-relative:line" coordsize="26714,11684" o:gfxdata="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">
                 <v:shapetype id="_x0000_t75" coordsize="21600,21600" o:spt="75" o:preferrelative="t" path="m@4@5l@4@11@9@11@9@5xe" filled="f" stroked="f">
                   <v:stroke joinstyle="miter"/>
                   <v:formulas>
@@ -6750,12 +6750,10 @@
         <w:t>: 2</w:t>
       </w:r>
       <w:r>
-        <w:t xml:space="preserve"> tỷ</w:t>
-      </w:r>
-      <w:bookmarkStart w:id="19" w:name="_GoBack"/>
-      <w:bookmarkEnd w:id="19"/>
-      <w:r>
-        <w:t xml:space="preserve"> đồng</w:t>
+        <w:t xml:space="preserve">,7 tỷ </w:t>
+      </w:r>
+      <w:r>
+        <w:t>đồng</w:t>
       </w:r>
     </w:p>
     <w:p>
@@ -6769,6 +6767,9 @@
       <w:r>
         <w:t>Phân tích hệ thống</w:t>
       </w:r>
+      <w:r>
+        <w:t>: 350 triệu đồng</w:t>
+      </w:r>
     </w:p>
     <w:p>
       <w:pPr>
@@ -6781,6 +6782,9 @@
       <w:r>
         <w:t>Phân tích quy trình nghiệp vụ hệ thống</w:t>
       </w:r>
+      <w:r>
+        <w:t>: 250 triệu đồng</w:t>
+      </w:r>
     </w:p>
     <w:p>
       <w:pPr>
@@ -6793,6 +6797,9 @@
       <w:r>
         <w:t>Phân tích các yêu cầu phi chức năng</w:t>
       </w:r>
+      <w:r>
+        <w:t>: 100 triệu đồng</w:t>
+      </w:r>
     </w:p>
     <w:p>
       <w:pPr>
@@ -6805,6 +6812,9 @@
       <w:r>
         <w:t>Thiết kế hệ thống</w:t>
       </w:r>
+      <w:r>
+        <w:t>: 350 triệu đồng</w:t>
+      </w:r>
     </w:p>
     <w:p>
       <w:pPr>
@@ -6817,6 +6827,9 @@
       <w:r>
         <w:t>Thiết kế kiến trúc hệ thống</w:t>
       </w:r>
+      <w:r>
+        <w:t>: 125 triệu đồng</w:t>
+      </w:r>
     </w:p>
     <w:p>
       <w:pPr>
@@ -6829,6 +6842,9 @@
       <w:r>
         <w:t>Thiết kế chi tiết hệ thống</w:t>
       </w:r>
+      <w:r>
+        <w:t>: 225 triệu đồng</w:t>
+      </w:r>
     </w:p>
     <w:p>
       <w:pPr>
@@ -6841,6 +6857,9 @@
       <w:r>
         <w:t>Xây dựng hệ thống</w:t>
       </w:r>
+      <w:r>
+        <w:t>: 2 tỷ đồng</w:t>
+      </w:r>
     </w:p>
     <w:p>
       <w:pPr>
@@ -6853,6 +6872,11 @@
       <w:r>
         <w:t>Nhận diện và phân tích tình hình các đường ray</w:t>
       </w:r>
+      <w:r>
+        <w:t>:</w:t>
+      </w:r>
+      <w:bookmarkStart w:id="19" w:name="_GoBack"/>
+      <w:bookmarkEnd w:id="19"/>
     </w:p>
     <w:p>
       <w:pPr>
@@ -6956,6 +6980,9 @@
       <w:r>
         <w:t>Chi phí vận hành, quản lý, hành chính</w:t>
       </w:r>
+      <w:r>
+        <w:t>: 500 triệu đồng</w:t>
+      </w:r>
     </w:p>
     <w:p>
       <w:pPr>
@@ -7009,6 +7036,9 @@
     <w:p>
       <w:r>
         <w:t>Chi phí kinh doanh, quảng cáo, tiếp thị</w:t>
+      </w:r>
+      <w:r>
+        <w:t>: 500 triệu đồng</w:t>
       </w:r>
     </w:p>
     <w:p>
@@ -14604,7 +14634,7 @@
 </file>
 
 <file path=customXml/itemProps1.xml><?xml version="1.0" encoding="utf-8"?>
-<ds:datastoreItem xmlns:ds="http://schemas.openxmlformats.org/officeDocument/2006/customXml" ds:itemID="{4F798A3C-19BE-4746-A245-9E0E3A3B4846}">
+<ds:datastoreItem xmlns:ds="http://schemas.openxmlformats.org/officeDocument/2006/customXml" ds:itemID="{276E683E-3567-422F-A5C1-CD0346ED5C13}">
   <ds:schemaRefs>
     <ds:schemaRef ds:uri="http://schemas.openxmlformats.org/officeDocument/2006/bibliography"/>
   </ds:schemaRefs>

</xml_diff>

<commit_message>
Update phần chi phí phát triển hệ thống
</commit_message>
<xml_diff>
--- a/docs/BTL.docx
+++ b/docs/BTL.docx
@@ -4400,7 +4400,7 @@
           </mc:Choice>
           <mc:Fallback>
             <w:pict>
-              <v:group w14:anchorId="044B140D" id="Canvas 5" o:spid="_x0000_s1026" editas="canvas" style="width:210.35pt;height:92.05pt;mso-position-horizontal-relative:char;mso-position-vertical-relative:line" coordsize="26714,11684" o:gfxdata="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">
+              <v:group w14:anchorId="4E88649D" id="Canvas 5" o:spid="_x0000_s1026" editas="canvas" style="width:210.35pt;height:92.05pt;mso-position-horizontal-relative:char;mso-position-vertical-relative:line" coordsize="26714,11684" o:gfxdata="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">
                 <v:shapetype id="_x0000_t75" coordsize="21600,21600" o:spt="75" o:preferrelative="t" path="m@4@5l@4@11@9@11@9@5xe" filled="f" stroked="f">
                   <v:stroke joinstyle="miter"/>
                   <v:formulas>
@@ -6873,10 +6873,8 @@
         <w:t>Nhận diện và phân tích tình hình các đường ray</w:t>
       </w:r>
       <w:r>
-        <w:t>:</w:t>
-      </w:r>
-      <w:bookmarkStart w:id="19" w:name="_GoBack"/>
-      <w:bookmarkEnd w:id="19"/>
+        <w:t>: 50 triệu đồng</w:t>
+      </w:r>
     </w:p>
     <w:p>
       <w:pPr>
@@ -6889,6 +6887,15 @@
       <w:r>
         <w:t>Sắp xếp các tuyến tàu tự động</w:t>
       </w:r>
+      <w:r>
+        <w:t>:</w:t>
+      </w:r>
+      <w:r>
+        <w:t xml:space="preserve"> 9</w:t>
+      </w:r>
+      <w:r>
+        <w:t>00 triệu đồng</w:t>
+      </w:r>
     </w:p>
     <w:p>
       <w:pPr>
@@ -6901,6 +6908,15 @@
       <w:r>
         <w:t>Sắp xếp các tuyến tàu thủ công</w:t>
       </w:r>
+      <w:r>
+        <w:t>:</w:t>
+      </w:r>
+      <w:r>
+        <w:t xml:space="preserve"> 9</w:t>
+      </w:r>
+      <w:r>
+        <w:t>00 triệu đồng</w:t>
+      </w:r>
     </w:p>
     <w:p>
       <w:pPr>
@@ -6913,6 +6929,12 @@
       <w:r>
         <w:t>Xây dựng giao diện người dùng</w:t>
       </w:r>
+      <w:r>
+        <w:t>:</w:t>
+      </w:r>
+      <w:r>
+        <w:t xml:space="preserve"> 100 triệu đồng</w:t>
+      </w:r>
     </w:p>
     <w:p>
       <w:pPr>
@@ -6925,6 +6947,9 @@
       <w:r>
         <w:t>Thống kê</w:t>
       </w:r>
+      <w:r>
+        <w:t>: 50 triệu đồng</w:t>
+      </w:r>
     </w:p>
     <w:p>
       <w:r>
@@ -6951,6 +6976,11 @@
       <w:r>
         <w:t>Kiểm thử giao diện</w:t>
       </w:r>
+      <w:r>
+        <w:t>:</w:t>
+      </w:r>
+      <w:bookmarkStart w:id="19" w:name="_GoBack"/>
+      <w:bookmarkEnd w:id="19"/>
     </w:p>
     <w:p>
       <w:pPr>
@@ -14634,7 +14664,7 @@
 </file>
 
 <file path=customXml/itemProps1.xml><?xml version="1.0" encoding="utf-8"?>
-<ds:datastoreItem xmlns:ds="http://schemas.openxmlformats.org/officeDocument/2006/customXml" ds:itemID="{276E683E-3567-422F-A5C1-CD0346ED5C13}">
+<ds:datastoreItem xmlns:ds="http://schemas.openxmlformats.org/officeDocument/2006/customXml" ds:itemID="{D251C6AC-DDB3-4DA5-8ACE-3D25B4101B49}">
   <ds:schemaRefs>
     <ds:schemaRef ds:uri="http://schemas.openxmlformats.org/officeDocument/2006/bibliography"/>
   </ds:schemaRefs>

</xml_diff>

<commit_message>
Update phần kiểm thử
</commit_message>
<xml_diff>
--- a/docs/BTL.docx
+++ b/docs/BTL.docx
@@ -4400,7 +4400,7 @@
           </mc:Choice>
           <mc:Fallback>
             <w:pict>
-              <v:group w14:anchorId="4E88649D" id="Canvas 5" o:spid="_x0000_s1026" editas="canvas" style="width:210.35pt;height:92.05pt;mso-position-horizontal-relative:char;mso-position-vertical-relative:line" coordsize="26714,11684" o:gfxdata="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">
+              <v:group w14:anchorId="5F0FE3F8" id="Canvas 5" o:spid="_x0000_s1026" editas="canvas" style="width:210.35pt;height:92.05pt;mso-position-horizontal-relative:char;mso-position-vertical-relative:line" coordsize="26714,11684" o:gfxdata="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">
                 <v:shapetype id="_x0000_t75" coordsize="21600,21600" o:spt="75" o:preferrelative="t" path="m@4@5l@4@11@9@11@9@5xe" filled="f" stroked="f">
                   <v:stroke joinstyle="miter"/>
                   <v:formulas>
@@ -6891,7 +6891,10 @@
         <w:t>:</w:t>
       </w:r>
       <w:r>
-        <w:t xml:space="preserve"> 9</w:t>
+        <w:t xml:space="preserve"> </w:t>
+      </w:r>
+      <w:r>
+        <w:t>8</w:t>
       </w:r>
       <w:r>
         <w:t>00 triệu đồng</w:t>
@@ -6912,7 +6915,10 @@
         <w:t>:</w:t>
       </w:r>
       <w:r>
-        <w:t xml:space="preserve"> 9</w:t>
+        <w:t xml:space="preserve"> </w:t>
+      </w:r>
+      <w:r>
+        <w:t>8</w:t>
       </w:r>
       <w:r>
         <w:t>00 triệu đồng</w:t>
@@ -6933,7 +6939,13 @@
         <w:t>:</w:t>
       </w:r>
       <w:r>
-        <w:t xml:space="preserve"> 100 triệu đồng</w:t>
+        <w:t xml:space="preserve"> </w:t>
+      </w:r>
+      <w:r>
+        <w:t>15</w:t>
+      </w:r>
+      <w:r>
+        <w:t>0 triệu đồng</w:t>
       </w:r>
     </w:p>
     <w:p>
@@ -6948,7 +6960,13 @@
         <w:t>Thống kê</w:t>
       </w:r>
       <w:r>
-        <w:t>: 50 triệu đồng</w:t>
+        <w:t xml:space="preserve">: </w:t>
+      </w:r>
+      <w:r>
+        <w:t>200</w:t>
+      </w:r>
+      <w:r>
+        <w:t xml:space="preserve"> triệu đồng</w:t>
       </w:r>
     </w:p>
     <w:p>
@@ -6977,10 +6995,11 @@
         <w:t>Kiểm thử giao diện</w:t>
       </w:r>
       <w:r>
-        <w:t>:</w:t>
-      </w:r>
-      <w:bookmarkStart w:id="19" w:name="_GoBack"/>
-      <w:bookmarkEnd w:id="19"/>
+        <w:t>: 7</w:t>
+      </w:r>
+      <w:r>
+        <w:t>0 triệu đồng</w:t>
+      </w:r>
     </w:p>
     <w:p>
       <w:pPr>
@@ -6993,6 +7012,12 @@
       <w:r>
         <w:t>Kiểm thử chức năng sắp xếp</w:t>
       </w:r>
+      <w:r>
+        <w:t>:</w:t>
+      </w:r>
+      <w:r>
+        <w:t xml:space="preserve"> 150 triệu đồng</w:t>
+      </w:r>
     </w:p>
     <w:p>
       <w:pPr>
@@ -7005,6 +7030,12 @@
       <w:r>
         <w:t>Kiểm thử chức năng thống kê</w:t>
       </w:r>
+      <w:r>
+        <w:t>:</w:t>
+      </w:r>
+      <w:r>
+        <w:t xml:space="preserve"> 80 triệu đồng</w:t>
+      </w:r>
     </w:p>
     <w:p>
       <w:r>
@@ -7022,8 +7053,10 @@
           <w:numId w:val="46"/>
         </w:numPr>
       </w:pPr>
-      <w:r>
-        <w:t>Đào tạo vận hành hệ thống</w:t>
+      <w:bookmarkStart w:id="19" w:name="_GoBack"/>
+      <w:bookmarkEnd w:id="19"/>
+      <w:r>
+        <w:t>vận hành hệ thống</w:t>
       </w:r>
     </w:p>
     <w:p>
@@ -14664,7 +14697,7 @@
 </file>
 
 <file path=customXml/itemProps1.xml><?xml version="1.0" encoding="utf-8"?>
-<ds:datastoreItem xmlns:ds="http://schemas.openxmlformats.org/officeDocument/2006/customXml" ds:itemID="{D251C6AC-DDB3-4DA5-8ACE-3D25B4101B49}">
+<ds:datastoreItem xmlns:ds="http://schemas.openxmlformats.org/officeDocument/2006/customXml" ds:itemID="{CCB93A1F-D454-44DB-A861-10879FE8555A}">
   <ds:schemaRefs>
     <ds:schemaRef ds:uri="http://schemas.openxmlformats.org/officeDocument/2006/bibliography"/>
   </ds:schemaRefs>

</xml_diff>

<commit_message>
Hoàn chỉnh phần ước lượng chi phí
</commit_message>
<xml_diff>
--- a/docs/BTL.docx
+++ b/docs/BTL.docx
@@ -4400,7 +4400,7 @@
           </mc:Choice>
           <mc:Fallback>
             <w:pict>
-              <v:group w14:anchorId="4FDCDA16" id="Canvas 5" o:spid="_x0000_s1026" editas="canvas" style="width:210.35pt;height:92.05pt;mso-position-horizontal-relative:char;mso-position-vertical-relative:line" coordsize="26714,11684" o:gfxdata="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">
+              <v:group w14:anchorId="44178E7B" id="Canvas 5" o:spid="_x0000_s1026" editas="canvas" style="width:210.35pt;height:92.05pt;mso-position-horizontal-relative:char;mso-position-vertical-relative:line" coordsize="26714,11684" o:gfxdata="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">
                 <v:shapetype id="_x0000_t75" coordsize="21600,21600" o:spt="75" o:preferrelative="t" path="m@4@5l@4@11@9@11@9@5xe" filled="f" stroked="f">
                   <v:stroke joinstyle="miter"/>
                   <v:formulas>
@@ -6881,8 +6881,6 @@
       <w:r>
         <w:t>VND</w:t>
       </w:r>
-      <w:bookmarkStart w:id="19" w:name="_GoBack"/>
-      <w:bookmarkEnd w:id="19"/>
     </w:p>
     <w:p>
       <w:pPr>
@@ -7150,7 +7148,10 @@
         <w:t>Chi phí quản lý</w:t>
       </w:r>
       <w:r>
-        <w:t>: 100 triệu đồng</w:t>
+        <w:t xml:space="preserve">: 100 triệu </w:t>
+      </w:r>
+      <w:r>
+        <w:t>VND</w:t>
       </w:r>
     </w:p>
     <w:p>
@@ -7165,7 +7166,10 @@
         <w:t>Chi phí hành chính</w:t>
       </w:r>
       <w:r>
-        <w:t>: 75 triệu đồng</w:t>
+        <w:t xml:space="preserve">: 75 triệu </w:t>
+      </w:r>
+      <w:r>
+        <w:t>VND</w:t>
       </w:r>
     </w:p>
     <w:p>
@@ -7173,7 +7177,10 @@
         <w:t>Chi phí kinh doanh, quảng cáo, tiếp thị</w:t>
       </w:r>
       <w:r>
-        <w:t>: 500 triệu đồng</w:t>
+        <w:t xml:space="preserve">: 500 triệu </w:t>
+      </w:r>
+      <w:r>
+        <w:t>VND</w:t>
       </w:r>
     </w:p>
     <w:p>
@@ -7187,6 +7194,9 @@
       <w:r>
         <w:t>Chi phí kinh doanh</w:t>
       </w:r>
+      <w:r>
+        <w:t>: 250 triệu VND</w:t>
+      </w:r>
     </w:p>
     <w:p>
       <w:pPr>
@@ -7199,6 +7209,12 @@
       <w:r>
         <w:t>Chi phí quảng cáo</w:t>
       </w:r>
+      <w:r>
+        <w:t xml:space="preserve">: 100 triệu </w:t>
+      </w:r>
+      <w:r>
+        <w:t>VND</w:t>
+      </w:r>
     </w:p>
     <w:p>
       <w:pPr>
@@ -7211,115 +7227,99 @@
       <w:r>
         <w:t>Chi phí tiếp thị</w:t>
       </w:r>
+      <w:r>
+        <w:t xml:space="preserve">: 150 triệu </w:t>
+      </w:r>
+      <w:r>
+        <w:t>VND</w:t>
+      </w:r>
     </w:p>
     <w:p/>
     <w:p>
       <w:pPr>
         <w:pStyle w:val="Heading1"/>
       </w:pPr>
-      <w:bookmarkStart w:id="20" w:name="_Toc25660397"/>
+      <w:bookmarkStart w:id="19" w:name="_Toc25660397"/>
       <w:r>
         <w:t>Ước lượng chất lượng</w:t>
       </w:r>
+      <w:bookmarkEnd w:id="19"/>
+    </w:p>
+    <w:p>
+      <w:pPr>
+        <w:rPr>
+          <w:rFonts w:eastAsia="Tahoma" w:cs="Tahoma"/>
+          <w:iCs/>
+        </w:rPr>
+      </w:pPr>
+      <w:bookmarkStart w:id="20" w:name="_GoBack"/>
+      <w:r>
+        <w:rPr>
+          <w:rFonts w:eastAsia="Tahoma" w:cs="Tahoma"/>
+          <w:iCs/>
+        </w:rPr>
+        <w:t>Ước lượng số dòng code</w:t>
+      </w:r>
+    </w:p>
+    <w:p>
+      <w:pPr>
+        <w:rPr>
+          <w:rFonts w:eastAsia="Tahoma" w:cs="Tahoma"/>
+          <w:iCs/>
+        </w:rPr>
+      </w:pPr>
+      <w:r>
+        <w:rPr>
+          <w:rFonts w:eastAsia="Tahoma" w:cs="Tahoma"/>
+          <w:iCs/>
+        </w:rPr>
+        <w:t xml:space="preserve">Ước lượng số testcase </w:t>
+      </w:r>
+    </w:p>
+    <w:p>
+      <w:pPr>
+        <w:rPr>
+          <w:lang w:val="fr-FR"/>
+        </w:rPr>
+      </w:pPr>
+      <w:r>
+        <w:rPr>
+          <w:lang w:val="fr-FR"/>
+        </w:rPr>
+        <w:t>Qui định số dòng comment trên mỗi K</w:t>
+      </w:r>
+      <w:r>
+        <w:rPr>
+          <w:lang w:val="fr-FR"/>
+        </w:rPr>
+        <w:t>l</w:t>
+      </w:r>
+      <w:r>
+        <w:rPr>
+          <w:lang w:val="fr-FR"/>
+        </w:rPr>
+        <w:t>oc</w:t>
+      </w:r>
+    </w:p>
+    <w:p>
+      <w:pPr>
+        <w:rPr>
+          <w:lang w:val="fr-FR"/>
+        </w:rPr>
+      </w:pPr>
+      <w:r>
+        <w:rPr>
+          <w:lang w:val="fr-FR"/>
+        </w:rPr>
+        <w:t>Qui định về số unit test, automation test</w:t>
+      </w:r>
+    </w:p>
+    <w:p>
+      <w:pPr>
+        <w:pStyle w:val="Heading1"/>
+      </w:pPr>
+      <w:bookmarkStart w:id="21" w:name="_Toc25660398"/>
       <w:bookmarkEnd w:id="20"/>
-    </w:p>
-    <w:p>
-      <w:pPr>
-        <w:rPr>
-          <w:rFonts w:eastAsia="Tahoma" w:cs="Tahoma"/>
-          <w:i/>
-          <w:iCs/>
-        </w:rPr>
-      </w:pPr>
-      <w:r>
-        <w:rPr>
-          <w:rFonts w:eastAsia="Tahoma" w:cs="Tahoma"/>
-          <w:i/>
-          <w:iCs/>
-        </w:rPr>
-        <w:t>Ước lượng số dòng code</w:t>
-      </w:r>
-    </w:p>
-    <w:p>
-      <w:pPr>
-        <w:rPr>
-          <w:rFonts w:eastAsia="Tahoma" w:cs="Tahoma"/>
-          <w:i/>
-          <w:iCs/>
-        </w:rPr>
-      </w:pPr>
-      <w:r>
-        <w:rPr>
-          <w:rFonts w:eastAsia="Tahoma" w:cs="Tahoma"/>
-          <w:i/>
-          <w:iCs/>
-        </w:rPr>
-        <w:t xml:space="preserve">Ước lượng số testcase </w:t>
-      </w:r>
-    </w:p>
-    <w:p>
-      <w:pPr>
-        <w:rPr>
-          <w:i/>
-          <w:lang w:val="fr-FR"/>
-        </w:rPr>
-      </w:pPr>
-      <w:r>
-        <w:rPr>
-          <w:i/>
-          <w:lang w:val="fr-FR"/>
-        </w:rPr>
-        <w:t>Qui định số dòng comme</w:t>
-      </w:r>
-      <w:r>
-        <w:rPr>
-          <w:i/>
-          <w:lang w:val="fr-FR"/>
-        </w:rPr>
-        <w:t>nt trên mỗi K</w:t>
-      </w:r>
-      <w:r>
-        <w:rPr>
-          <w:i/>
-          <w:lang w:val="fr-FR"/>
-        </w:rPr>
-        <w:t>l</w:t>
-      </w:r>
-      <w:r>
-        <w:rPr>
-          <w:i/>
-          <w:lang w:val="fr-FR"/>
-        </w:rPr>
-        <w:t>oc</w:t>
-      </w:r>
-    </w:p>
-    <w:p>
-      <w:pPr>
-        <w:rPr>
-          <w:i/>
-          <w:lang w:val="fr-FR"/>
-        </w:rPr>
-      </w:pPr>
-      <w:r>
-        <w:rPr>
-          <w:i/>
-          <w:lang w:val="fr-FR"/>
-        </w:rPr>
-        <w:t>Qui định về số unit test, au</w:t>
-      </w:r>
-      <w:r>
-        <w:rPr>
-          <w:i/>
-          <w:lang w:val="fr-FR"/>
-        </w:rPr>
-        <w:t>tomation test</w:t>
-      </w:r>
-    </w:p>
-    <w:p>
-      <w:pPr>
-        <w:pStyle w:val="Heading1"/>
-      </w:pPr>
-      <w:bookmarkStart w:id="21" w:name="_Toc25660398"/>
       <w:r>
         <w:t xml:space="preserve">Phân tích thiết kế </w:t>
       </w:r>
@@ -14769,7 +14769,7 @@
 </file>
 
 <file path=customXml/itemProps1.xml><?xml version="1.0" encoding="utf-8"?>
-<ds:datastoreItem xmlns:ds="http://schemas.openxmlformats.org/officeDocument/2006/customXml" ds:itemID="{12DFD06C-9681-4EEB-B7B1-9E5DD3828259}">
+<ds:datastoreItem xmlns:ds="http://schemas.openxmlformats.org/officeDocument/2006/customXml" ds:itemID="{56F42953-92AA-4BFC-9133-906292E2DA24}">
   <ds:schemaRefs>
     <ds:schemaRef ds:uri="http://schemas.openxmlformats.org/officeDocument/2006/bibliography"/>
   </ds:schemaRefs>

</xml_diff>

<commit_message>
Thêm phần ước lượng chất lượng
</commit_message>
<xml_diff>
--- a/docs/BTL.docx
+++ b/docs/BTL.docx
@@ -4400,7 +4400,7 @@
           </mc:Choice>
           <mc:Fallback>
             <w:pict>
-              <v:group w14:anchorId="44178E7B" id="Canvas 5" o:spid="_x0000_s1026" editas="canvas" style="width:210.35pt;height:92.05pt;mso-position-horizontal-relative:char;mso-position-vertical-relative:line" coordsize="26714,11684" o:gfxdata="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">
+              <v:group w14:anchorId="6E5D8AF7" id="Canvas 5" o:spid="_x0000_s1026" editas="canvas" style="width:210.35pt;height:92.05pt;mso-position-horizontal-relative:char;mso-position-vertical-relative:line" coordsize="26714,11684" o:gfxdata="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">
                 <v:shapetype id="_x0000_t75" coordsize="21600,21600" o:spt="75" o:preferrelative="t" path="m@4@5l@4@11@9@11@9@5xe" filled="f" stroked="f">
                   <v:stroke joinstyle="miter"/>
                   <v:formulas>
@@ -7252,7 +7252,6 @@
           <w:iCs/>
         </w:rPr>
       </w:pPr>
-      <w:bookmarkStart w:id="20" w:name="_GoBack"/>
       <w:r>
         <w:rPr>
           <w:rFonts w:eastAsia="Tahoma" w:cs="Tahoma"/>
@@ -7263,6 +7262,68 @@
     </w:p>
     <w:p>
       <w:pPr>
+        <w:pStyle w:val="ListParagraph"/>
+        <w:numPr>
+          <w:ilvl w:val="1"/>
+          <w:numId w:val="44"/>
+        </w:numPr>
+      </w:pPr>
+      <w:r>
+        <w:t>Nhận diện và phân tích tình hình các đường ray: 50 triệu VND</w:t>
+      </w:r>
+    </w:p>
+    <w:p>
+      <w:pPr>
+        <w:pStyle w:val="ListParagraph"/>
+        <w:numPr>
+          <w:ilvl w:val="1"/>
+          <w:numId w:val="44"/>
+        </w:numPr>
+      </w:pPr>
+      <w:r>
+        <w:t>Sắp xếp các tuyến tàu tự động: 800 triệu VND</w:t>
+      </w:r>
+    </w:p>
+    <w:p>
+      <w:pPr>
+        <w:pStyle w:val="ListParagraph"/>
+        <w:numPr>
+          <w:ilvl w:val="1"/>
+          <w:numId w:val="44"/>
+        </w:numPr>
+      </w:pPr>
+      <w:r>
+        <w:t>Sắp xếp các tuyến tàu thủ công: 800 triệu VND</w:t>
+      </w:r>
+    </w:p>
+    <w:p>
+      <w:pPr>
+        <w:pStyle w:val="ListParagraph"/>
+        <w:numPr>
+          <w:ilvl w:val="1"/>
+          <w:numId w:val="44"/>
+        </w:numPr>
+      </w:pPr>
+      <w:r>
+        <w:t>Xây dựng giao diện người dùng: 150 triệu VND</w:t>
+      </w:r>
+    </w:p>
+    <w:p>
+      <w:pPr>
+        <w:pStyle w:val="ListParagraph"/>
+        <w:numPr>
+          <w:ilvl w:val="1"/>
+          <w:numId w:val="44"/>
+        </w:numPr>
+      </w:pPr>
+      <w:r>
+        <w:t>Thống kê: 200 triệu VND</w:t>
+      </w:r>
+      <w:bookmarkStart w:id="20" w:name="_GoBack"/>
+      <w:bookmarkEnd w:id="20"/>
+    </w:p>
+    <w:p>
+      <w:pPr>
         <w:rPr>
           <w:rFonts w:eastAsia="Tahoma" w:cs="Tahoma"/>
           <w:iCs/>
@@ -7319,7 +7380,6 @@
         <w:pStyle w:val="Heading1"/>
       </w:pPr>
       <w:bookmarkStart w:id="21" w:name="_Toc25660398"/>
-      <w:bookmarkEnd w:id="20"/>
       <w:r>
         <w:t xml:space="preserve">Phân tích thiết kế </w:t>
       </w:r>
@@ -14769,7 +14829,7 @@
 </file>
 
 <file path=customXml/itemProps1.xml><?xml version="1.0" encoding="utf-8"?>
-<ds:datastoreItem xmlns:ds="http://schemas.openxmlformats.org/officeDocument/2006/customXml" ds:itemID="{56F42953-92AA-4BFC-9133-906292E2DA24}">
+<ds:datastoreItem xmlns:ds="http://schemas.openxmlformats.org/officeDocument/2006/customXml" ds:itemID="{D951E950-BD1E-4AB0-82FE-81FC46CE6A49}">
   <ds:schemaRefs>
     <ds:schemaRef ds:uri="http://schemas.openxmlformats.org/officeDocument/2006/bibliography"/>
   </ds:schemaRefs>

</xml_diff>

<commit_message>
Cập nhật ước lượng số dòng code
</commit_message>
<xml_diff>
--- a/docs/BTL.docx
+++ b/docs/BTL.docx
@@ -4400,7 +4400,7 @@
           </mc:Choice>
           <mc:Fallback>
             <w:pict>
-              <v:group w14:anchorId="6E5D8AF7" id="Canvas 5" o:spid="_x0000_s1026" editas="canvas" style="width:210.35pt;height:92.05pt;mso-position-horizontal-relative:char;mso-position-vertical-relative:line" coordsize="26714,11684" o:gfxdata="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">
+              <v:group w14:anchorId="2B6CFF1A" id="Canvas 5" o:spid="_x0000_s1026" editas="canvas" style="width:210.35pt;height:92.05pt;mso-position-horizontal-relative:char;mso-position-vertical-relative:line" coordsize="26714,11684" o:gfxdata="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">
                 <v:shapetype id="_x0000_t75" coordsize="21600,21600" o:spt="75" o:preferrelative="t" path="m@4@5l@4@11@9@11@9@5xe" filled="f" stroked="f">
                   <v:stroke joinstyle="miter"/>
                   <v:formulas>
@@ -7269,7 +7269,10 @@
         </w:numPr>
       </w:pPr>
       <w:r>
-        <w:t>Nhận diện và phân tích tình hình các đường ray: 50 triệu VND</w:t>
+        <w:t>Nhận diện và phân tích tình hình các đường ray</w:t>
+      </w:r>
+      <w:r>
+        <w:t>: 300 dòng</w:t>
       </w:r>
     </w:p>
     <w:p>
@@ -7281,7 +7284,10 @@
         </w:numPr>
       </w:pPr>
       <w:r>
-        <w:t>Sắp xếp các tuyến tàu tự động: 800 triệu VND</w:t>
+        <w:t xml:space="preserve">Sắp xếp các tuyến tàu tự động: </w:t>
+      </w:r>
+      <w:r>
+        <w:t>4500 dòng</w:t>
       </w:r>
     </w:p>
     <w:p>
@@ -7293,7 +7299,10 @@
         </w:numPr>
       </w:pPr>
       <w:r>
-        <w:t>Sắp xếp các tuyến tàu thủ công: 800 triệu VND</w:t>
+        <w:t xml:space="preserve">Sắp xếp các tuyến tàu thủ công: </w:t>
+      </w:r>
+      <w:r>
+        <w:t>4400 dòng</w:t>
       </w:r>
     </w:p>
     <w:p>
@@ -7305,7 +7314,10 @@
         </w:numPr>
       </w:pPr>
       <w:r>
-        <w:t>Xây dựng giao diện người dùng: 150 triệu VND</w:t>
+        <w:t xml:space="preserve">Xây dựng giao diện người dùng: </w:t>
+      </w:r>
+      <w:r>
+        <w:t>850 dòng</w:t>
       </w:r>
     </w:p>
     <w:p>
@@ -7317,7 +7329,10 @@
         </w:numPr>
       </w:pPr>
       <w:r>
-        <w:t>Thống kê: 200 triệu VND</w:t>
+        <w:t xml:space="preserve">Thống kê: </w:t>
+      </w:r>
+      <w:r>
+        <w:t>1100 dòng</w:t>
       </w:r>
       <w:bookmarkStart w:id="20" w:name="_GoBack"/>
       <w:bookmarkEnd w:id="20"/>
@@ -14829,7 +14844,7 @@
 </file>
 
 <file path=customXml/itemProps1.xml><?xml version="1.0" encoding="utf-8"?>
-<ds:datastoreItem xmlns:ds="http://schemas.openxmlformats.org/officeDocument/2006/customXml" ds:itemID="{D951E950-BD1E-4AB0-82FE-81FC46CE6A49}">
+<ds:datastoreItem xmlns:ds="http://schemas.openxmlformats.org/officeDocument/2006/customXml" ds:itemID="{8DCDC444-3756-47AD-8A8C-7F4BC17CDB2E}">
   <ds:schemaRefs>
     <ds:schemaRef ds:uri="http://schemas.openxmlformats.org/officeDocument/2006/bibliography"/>
   </ds:schemaRefs>

</xml_diff>

<commit_message>
Cập nhật số testcase
</commit_message>
<xml_diff>
--- a/docs/BTL.docx
+++ b/docs/BTL.docx
@@ -4400,7 +4400,7 @@
           </mc:Choice>
           <mc:Fallback>
             <w:pict>
-              <v:group w14:anchorId="2B6CFF1A" id="Canvas 5" o:spid="_x0000_s1026" editas="canvas" style="width:210.35pt;height:92.05pt;mso-position-horizontal-relative:char;mso-position-vertical-relative:line" coordsize="26714,11684" o:gfxdata="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">
+              <v:group w14:anchorId="02AC3632" id="Canvas 5" o:spid="_x0000_s1026" editas="canvas" style="width:210.35pt;height:92.05pt;mso-position-horizontal-relative:char;mso-position-vertical-relative:line" coordsize="26714,11684" o:gfxdata="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">
                 <v:shapetype id="_x0000_t75" coordsize="21600,21600" o:spt="75" o:preferrelative="t" path="m@4@5l@4@11@9@11@9@5xe" filled="f" stroked="f">
                   <v:stroke joinstyle="miter"/>
                   <v:formulas>
@@ -7264,7 +7264,7 @@
       <w:pPr>
         <w:pStyle w:val="ListParagraph"/>
         <w:numPr>
-          <w:ilvl w:val="1"/>
+          <w:ilvl w:val="0"/>
           <w:numId w:val="44"/>
         </w:numPr>
       </w:pPr>
@@ -7279,7 +7279,7 @@
       <w:pPr>
         <w:pStyle w:val="ListParagraph"/>
         <w:numPr>
-          <w:ilvl w:val="1"/>
+          <w:ilvl w:val="0"/>
           <w:numId w:val="44"/>
         </w:numPr>
       </w:pPr>
@@ -7294,7 +7294,7 @@
       <w:pPr>
         <w:pStyle w:val="ListParagraph"/>
         <w:numPr>
-          <w:ilvl w:val="1"/>
+          <w:ilvl w:val="0"/>
           <w:numId w:val="44"/>
         </w:numPr>
       </w:pPr>
@@ -7309,7 +7309,7 @@
       <w:pPr>
         <w:pStyle w:val="ListParagraph"/>
         <w:numPr>
-          <w:ilvl w:val="1"/>
+          <w:ilvl w:val="0"/>
           <w:numId w:val="44"/>
         </w:numPr>
       </w:pPr>
@@ -7324,7 +7324,7 @@
       <w:pPr>
         <w:pStyle w:val="ListParagraph"/>
         <w:numPr>
-          <w:ilvl w:val="1"/>
+          <w:ilvl w:val="0"/>
           <w:numId w:val="44"/>
         </w:numPr>
       </w:pPr>
@@ -7334,27 +7334,72 @@
       <w:r>
         <w:t>1100 dòng</w:t>
       </w:r>
+    </w:p>
+    <w:p>
+      <w:pPr>
+        <w:rPr>
+          <w:rFonts w:eastAsia="Tahoma" w:cs="Tahoma"/>
+          <w:iCs/>
+        </w:rPr>
+      </w:pPr>
+      <w:r>
+        <w:rPr>
+          <w:rFonts w:eastAsia="Tahoma" w:cs="Tahoma"/>
+          <w:iCs/>
+        </w:rPr>
+        <w:t xml:space="preserve">Ước lượng số testcase </w:t>
+      </w:r>
+    </w:p>
+    <w:p>
+      <w:pPr>
+        <w:pStyle w:val="ListParagraph"/>
+        <w:numPr>
+          <w:ilvl w:val="0"/>
+          <w:numId w:val="45"/>
+        </w:numPr>
+      </w:pPr>
+      <w:r>
+        <w:t xml:space="preserve">Kiểm thử giao diện: </w:t>
+      </w:r>
+      <w:r>
+        <w:t>7000 bộ</w:t>
+      </w:r>
+    </w:p>
+    <w:p>
+      <w:pPr>
+        <w:pStyle w:val="ListParagraph"/>
+        <w:numPr>
+          <w:ilvl w:val="0"/>
+          <w:numId w:val="45"/>
+        </w:numPr>
+      </w:pPr>
+      <w:r>
+        <w:t xml:space="preserve">Kiểm thử chức năng sắp xếp: </w:t>
+      </w:r>
+      <w:r>
+        <w:t>15000 bộ</w:t>
+      </w:r>
+    </w:p>
+    <w:p>
+      <w:pPr>
+        <w:pStyle w:val="ListParagraph"/>
+        <w:numPr>
+          <w:ilvl w:val="0"/>
+          <w:numId w:val="45"/>
+        </w:numPr>
+      </w:pPr>
+      <w:r>
+        <w:t xml:space="preserve">Kiểm thử chức năng thống kê: </w:t>
+      </w:r>
+      <w:r>
+        <w:t>8000 bộ</w:t>
+      </w:r>
       <w:bookmarkStart w:id="20" w:name="_GoBack"/>
       <w:bookmarkEnd w:id="20"/>
     </w:p>
     <w:p>
       <w:pPr>
         <w:rPr>
-          <w:rFonts w:eastAsia="Tahoma" w:cs="Tahoma"/>
-          <w:iCs/>
-        </w:rPr>
-      </w:pPr>
-      <w:r>
-        <w:rPr>
-          <w:rFonts w:eastAsia="Tahoma" w:cs="Tahoma"/>
-          <w:iCs/>
-        </w:rPr>
-        <w:t xml:space="preserve">Ước lượng số testcase </w:t>
-      </w:r>
-    </w:p>
-    <w:p>
-      <w:pPr>
-        <w:rPr>
           <w:lang w:val="fr-FR"/>
         </w:rPr>
       </w:pPr>
@@ -7476,6 +7521,7 @@
         <w:rPr>
           <w:lang w:eastAsia="en-US" w:bidi="ar-SA"/>
         </w:rPr>
+        <w:lastRenderedPageBreak/>
         <w:t>Cơ sở dữ liệu</w:t>
       </w:r>
       <w:bookmarkEnd w:id="24"/>
@@ -7502,7 +7548,6 @@
         <w:rPr>
           <w:lang w:eastAsia="en-US" w:bidi="ar-SA"/>
         </w:rPr>
-        <w:lastRenderedPageBreak/>
         <w:t>Mạng</w:t>
       </w:r>
       <w:bookmarkEnd w:id="25"/>
@@ -7899,6 +7944,7 @@
         </w:numPr>
       </w:pPr>
       <w:r>
+        <w:lastRenderedPageBreak/>
         <w:t>Phân bố commit của dự án (sáng chiều đêm…):</w:t>
       </w:r>
     </w:p>
@@ -7956,7 +8002,6 @@
       </w:pPr>
       <w:bookmarkStart w:id="30" w:name="_Toc25660407"/>
       <w:r>
-        <w:lastRenderedPageBreak/>
         <w:t>Quản lý công việc</w:t>
       </w:r>
       <w:bookmarkEnd w:id="30"/>
@@ -14844,7 +14889,7 @@
 </file>
 
 <file path=customXml/itemProps1.xml><?xml version="1.0" encoding="utf-8"?>
-<ds:datastoreItem xmlns:ds="http://schemas.openxmlformats.org/officeDocument/2006/customXml" ds:itemID="{8DCDC444-3756-47AD-8A8C-7F4BC17CDB2E}">
+<ds:datastoreItem xmlns:ds="http://schemas.openxmlformats.org/officeDocument/2006/customXml" ds:itemID="{461C96E3-7B5C-41DD-90F4-3AE2D4ED5A1E}">
   <ds:schemaRefs>
     <ds:schemaRef ds:uri="http://schemas.openxmlformats.org/officeDocument/2006/bibliography"/>
   </ds:schemaRefs>

</xml_diff>

<commit_message>
Cập nhật quy định số dòng
</commit_message>
<xml_diff>
--- a/docs/BTL.docx
+++ b/docs/BTL.docx
@@ -4400,7 +4400,7 @@
           </mc:Choice>
           <mc:Fallback>
             <w:pict>
-              <v:group w14:anchorId="02AC3632" id="Canvas 5" o:spid="_x0000_s1026" editas="canvas" style="width:210.35pt;height:92.05pt;mso-position-horizontal-relative:char;mso-position-vertical-relative:line" coordsize="26714,11684" o:gfxdata="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">
+              <v:group w14:anchorId="20440832" id="Canvas 5" o:spid="_x0000_s1026" editas="canvas" style="width:210.35pt;height:92.05pt;mso-position-horizontal-relative:char;mso-position-vertical-relative:line" coordsize="26714,11684" o:gfxdata="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">
                 <v:shapetype id="_x0000_t75" coordsize="21600,21600" o:spt="75" o:preferrelative="t" path="m@4@5l@4@11@9@11@9@5xe" filled="f" stroked="f">
                   <v:stroke joinstyle="miter"/>
                   <v:formulas>
@@ -7362,7 +7362,7 @@
         <w:t xml:space="preserve">Kiểm thử giao diện: </w:t>
       </w:r>
       <w:r>
-        <w:t>7000 bộ</w:t>
+        <w:t>70000 bộ</w:t>
       </w:r>
     </w:p>
     <w:p>
@@ -7392,35 +7392,41 @@
         <w:t xml:space="preserve">Kiểm thử chức năng thống kê: </w:t>
       </w:r>
       <w:r>
-        <w:t>8000 bộ</w:t>
+        <w:t>80000 bộ</w:t>
+      </w:r>
+    </w:p>
+    <w:p>
+      <w:pPr>
+        <w:rPr>
+          <w:lang w:val="fr-FR"/>
+        </w:rPr>
+      </w:pPr>
+      <w:r>
+        <w:rPr>
+          <w:lang w:val="fr-FR"/>
+        </w:rPr>
+        <w:t>Qui định số dòng comment trên mỗi K</w:t>
+      </w:r>
+      <w:r>
+        <w:rPr>
+          <w:lang w:val="fr-FR"/>
+        </w:rPr>
+        <w:t>l</w:t>
+      </w:r>
+      <w:r>
+        <w:rPr>
+          <w:lang w:val="fr-FR"/>
+        </w:rPr>
+        <w:t>oc</w:t>
+      </w:r>
+      <w:r>
+        <w:rPr>
+          <w:lang w:val="fr-FR"/>
+        </w:rPr>
+        <w:t> : 50 dòng</w:t>
       </w:r>
       <w:bookmarkStart w:id="20" w:name="_GoBack"/>
       <w:bookmarkEnd w:id="20"/>
-    </w:p>
-    <w:p>
-      <w:pPr>
-        <w:rPr>
-          <w:lang w:val="fr-FR"/>
-        </w:rPr>
-      </w:pPr>
-      <w:r>
-        <w:rPr>
-          <w:lang w:val="fr-FR"/>
-        </w:rPr>
-        <w:t>Qui định số dòng comment trên mỗi K</w:t>
-      </w:r>
-      <w:r>
-        <w:rPr>
-          <w:lang w:val="fr-FR"/>
-        </w:rPr>
-        <w:t>l</w:t>
-      </w:r>
-      <w:r>
-        <w:rPr>
-          <w:lang w:val="fr-FR"/>
-        </w:rPr>
-        <w:t>oc</w:t>
-      </w:r>
     </w:p>
     <w:p>
       <w:pPr>
@@ -14889,7 +14895,7 @@
 </file>
 
 <file path=customXml/itemProps1.xml><?xml version="1.0" encoding="utf-8"?>
-<ds:datastoreItem xmlns:ds="http://schemas.openxmlformats.org/officeDocument/2006/customXml" ds:itemID="{461C96E3-7B5C-41DD-90F4-3AE2D4ED5A1E}">
+<ds:datastoreItem xmlns:ds="http://schemas.openxmlformats.org/officeDocument/2006/customXml" ds:itemID="{7CF6B0A7-C7E8-4D5A-BE7A-9AFF99D37BB1}">
   <ds:schemaRefs>
     <ds:schemaRef ds:uri="http://schemas.openxmlformats.org/officeDocument/2006/bibliography"/>
   </ds:schemaRefs>

</xml_diff>

<commit_message>
Thêm qui định số unittest
</commit_message>
<xml_diff>
--- a/docs/BTL.docx
+++ b/docs/BTL.docx
@@ -4400,7 +4400,7 @@
           </mc:Choice>
           <mc:Fallback>
             <w:pict>
-              <v:group w14:anchorId="20440832" id="Canvas 5" o:spid="_x0000_s1026" editas="canvas" style="width:210.35pt;height:92.05pt;mso-position-horizontal-relative:char;mso-position-vertical-relative:line" coordsize="26714,11684" o:gfxdata="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">
+              <v:group w14:anchorId="2DB0B1C5" id="Canvas 5" o:spid="_x0000_s1026" editas="canvas" style="width:210.35pt;height:92.05pt;mso-position-horizontal-relative:char;mso-position-vertical-relative:line" coordsize="26714,11684" o:gfxdata="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">
                 <v:shapetype id="_x0000_t75" coordsize="21600,21600" o:spt="75" o:preferrelative="t" path="m@4@5l@4@11@9@11@9@5xe" filled="f" stroked="f">
                   <v:stroke joinstyle="miter"/>
                   <v:formulas>
@@ -7423,26 +7423,68 @@
         <w:rPr>
           <w:lang w:val="fr-FR"/>
         </w:rPr>
-        <w:t> : 50 dòng</w:t>
+        <w:t>: 50 dòng</w:t>
+      </w:r>
+    </w:p>
+    <w:p>
+      <w:pPr>
+        <w:rPr>
+          <w:lang w:val="fr-FR"/>
+        </w:rPr>
+      </w:pPr>
+      <w:r>
+        <w:rPr>
+          <w:lang w:val="fr-FR"/>
+        </w:rPr>
+        <w:t>Qui định về số unit test, automation test</w:t>
+      </w:r>
+    </w:p>
+    <w:p>
+      <w:pPr>
+        <w:pStyle w:val="ListParagraph"/>
+        <w:numPr>
+          <w:ilvl w:val="0"/>
+          <w:numId w:val="48"/>
+        </w:numPr>
+        <w:rPr>
+          <w:lang w:val="fr-FR"/>
+        </w:rPr>
+      </w:pPr>
+      <w:r>
+        <w:rPr>
+          <w:lang w:val="fr-FR"/>
+        </w:rPr>
+        <w:t xml:space="preserve">Unit test:  </w:t>
+      </w:r>
+    </w:p>
+    <w:p>
+      <w:pPr>
+        <w:pStyle w:val="ListParagraph"/>
+        <w:numPr>
+          <w:ilvl w:val="0"/>
+          <w:numId w:val="48"/>
+        </w:numPr>
+        <w:rPr>
+          <w:lang w:val="fr-FR"/>
+        </w:rPr>
+      </w:pPr>
+      <w:r>
+        <w:rPr>
+          <w:lang w:val="fr-FR"/>
+        </w:rPr>
+        <w:t>Automation test</w:t>
+      </w:r>
+      <w:r>
+        <w:rPr>
+          <w:lang w:val="fr-FR"/>
+        </w:rPr>
+        <w:t>:</w:t>
       </w:r>
       <w:bookmarkStart w:id="20" w:name="_GoBack"/>
       <w:bookmarkEnd w:id="20"/>
     </w:p>
     <w:p>
       <w:pPr>
-        <w:rPr>
-          <w:lang w:val="fr-FR"/>
-        </w:rPr>
-      </w:pPr>
-      <w:r>
-        <w:rPr>
-          <w:lang w:val="fr-FR"/>
-        </w:rPr>
-        <w:t>Qui định về số unit test, automation test</w:t>
-      </w:r>
-    </w:p>
-    <w:p>
-      <w:pPr>
         <w:pStyle w:val="Heading1"/>
       </w:pPr>
       <w:bookmarkStart w:id="21" w:name="_Toc25660398"/>
@@ -7504,6 +7546,7 @@
         <w:rPr>
           <w:lang w:eastAsia="en-US" w:bidi="ar-SA"/>
         </w:rPr>
+        <w:lastRenderedPageBreak/>
         <w:t>Giao diện</w:t>
       </w:r>
       <w:bookmarkEnd w:id="23"/>
@@ -7527,7 +7570,6 @@
         <w:rPr>
           <w:lang w:eastAsia="en-US" w:bidi="ar-SA"/>
         </w:rPr>
-        <w:lastRenderedPageBreak/>
         <w:t>Cơ sở dữ liệu</w:t>
       </w:r>
       <w:bookmarkEnd w:id="24"/>
@@ -7899,6 +7941,7 @@
       </w:pPr>
       <w:bookmarkStart w:id="29" w:name="_Toc25660406"/>
       <w:r>
+        <w:lastRenderedPageBreak/>
         <w:t>Quản lý mã nguồn</w:t>
       </w:r>
       <w:bookmarkEnd w:id="29"/>
@@ -7950,7 +7993,6 @@
         </w:numPr>
       </w:pPr>
       <w:r>
-        <w:lastRenderedPageBreak/>
         <w:t>Phân bố commit của dự án (sáng chiều đêm…):</w:t>
       </w:r>
     </w:p>
@@ -8473,7 +8515,7 @@
         <w:color w:val="C00000"/>
         <w:lang w:eastAsia="ar-SA" w:bidi="ar-SA"/>
       </w:rPr>
-      <w:t>14</w:t>
+      <w:t>8</w:t>
     </w:r>
     <w:r>
       <w:rPr>
@@ -11320,6 +11362,118 @@
     </w:lvl>
   </w:abstractNum>
   <w:abstractNum w:abstractNumId="32" w15:restartNumberingAfterBreak="0">
+    <w:nsid w:val="31CC0A46"/>
+    <w:multiLevelType w:val="hybridMultilevel"/>
+    <w:tmpl w:val="8E28092E"/>
+    <w:lvl w:ilvl="0" w:tplc="509CF804">
+      <w:numFmt w:val="bullet"/>
+      <w:lvlText w:val="-"/>
+      <w:lvlJc w:val="left"/>
+      <w:pPr>
+        <w:ind w:left="720" w:hanging="360"/>
+      </w:pPr>
+      <w:rPr>
+        <w:rFonts w:ascii="Tahoma" w:eastAsia="MS Mincho" w:hAnsi="Tahoma" w:cs="Tahoma" w:hint="default"/>
+      </w:rPr>
+    </w:lvl>
+    <w:lvl w:ilvl="1" w:tplc="04090003" w:tentative="1">
+      <w:start w:val="1"/>
+      <w:numFmt w:val="bullet"/>
+      <w:lvlText w:val="o"/>
+      <w:lvlJc w:val="left"/>
+      <w:pPr>
+        <w:ind w:left="1440" w:hanging="360"/>
+      </w:pPr>
+      <w:rPr>
+        <w:rFonts w:ascii="Courier New" w:hAnsi="Courier New" w:cs="Courier New" w:hint="default"/>
+      </w:rPr>
+    </w:lvl>
+    <w:lvl w:ilvl="2" w:tplc="04090005" w:tentative="1">
+      <w:start w:val="1"/>
+      <w:numFmt w:val="bullet"/>
+      <w:lvlText w:val=""/>
+      <w:lvlJc w:val="left"/>
+      <w:pPr>
+        <w:ind w:left="2160" w:hanging="360"/>
+      </w:pPr>
+      <w:rPr>
+        <w:rFonts w:ascii="Wingdings" w:hAnsi="Wingdings" w:hint="default"/>
+      </w:rPr>
+    </w:lvl>
+    <w:lvl w:ilvl="3" w:tplc="04090001" w:tentative="1">
+      <w:start w:val="1"/>
+      <w:numFmt w:val="bullet"/>
+      <w:lvlText w:val=""/>
+      <w:lvlJc w:val="left"/>
+      <w:pPr>
+        <w:ind w:left="2880" w:hanging="360"/>
+      </w:pPr>
+      <w:rPr>
+        <w:rFonts w:ascii="Symbol" w:hAnsi="Symbol" w:hint="default"/>
+      </w:rPr>
+    </w:lvl>
+    <w:lvl w:ilvl="4" w:tplc="04090003" w:tentative="1">
+      <w:start w:val="1"/>
+      <w:numFmt w:val="bullet"/>
+      <w:lvlText w:val="o"/>
+      <w:lvlJc w:val="left"/>
+      <w:pPr>
+        <w:ind w:left="3600" w:hanging="360"/>
+      </w:pPr>
+      <w:rPr>
+        <w:rFonts w:ascii="Courier New" w:hAnsi="Courier New" w:cs="Courier New" w:hint="default"/>
+      </w:rPr>
+    </w:lvl>
+    <w:lvl w:ilvl="5" w:tplc="04090005" w:tentative="1">
+      <w:start w:val="1"/>
+      <w:numFmt w:val="bullet"/>
+      <w:lvlText w:val=""/>
+      <w:lvlJc w:val="left"/>
+      <w:pPr>
+        <w:ind w:left="4320" w:hanging="360"/>
+      </w:pPr>
+      <w:rPr>
+        <w:rFonts w:ascii="Wingdings" w:hAnsi="Wingdings" w:hint="default"/>
+      </w:rPr>
+    </w:lvl>
+    <w:lvl w:ilvl="6" w:tplc="04090001" w:tentative="1">
+      <w:start w:val="1"/>
+      <w:numFmt w:val="bullet"/>
+      <w:lvlText w:val=""/>
+      <w:lvlJc w:val="left"/>
+      <w:pPr>
+        <w:ind w:left="5040" w:hanging="360"/>
+      </w:pPr>
+      <w:rPr>
+        <w:rFonts w:ascii="Symbol" w:hAnsi="Symbol" w:hint="default"/>
+      </w:rPr>
+    </w:lvl>
+    <w:lvl w:ilvl="7" w:tplc="04090003" w:tentative="1">
+      <w:start w:val="1"/>
+      <w:numFmt w:val="bullet"/>
+      <w:lvlText w:val="o"/>
+      <w:lvlJc w:val="left"/>
+      <w:pPr>
+        <w:ind w:left="5760" w:hanging="360"/>
+      </w:pPr>
+      <w:rPr>
+        <w:rFonts w:ascii="Courier New" w:hAnsi="Courier New" w:cs="Courier New" w:hint="default"/>
+      </w:rPr>
+    </w:lvl>
+    <w:lvl w:ilvl="8" w:tplc="04090005" w:tentative="1">
+      <w:start w:val="1"/>
+      <w:numFmt w:val="bullet"/>
+      <w:lvlText w:val=""/>
+      <w:lvlJc w:val="left"/>
+      <w:pPr>
+        <w:ind w:left="6480" w:hanging="360"/>
+      </w:pPr>
+      <w:rPr>
+        <w:rFonts w:ascii="Wingdings" w:hAnsi="Wingdings" w:hint="default"/>
+      </w:rPr>
+    </w:lvl>
+  </w:abstractNum>
+  <w:abstractNum w:abstractNumId="33" w15:restartNumberingAfterBreak="0">
     <w:nsid w:val="35DD2085"/>
     <w:multiLevelType w:val="hybridMultilevel"/>
     <w:tmpl w:val="48208506"/>
@@ -11431,7 +11585,7 @@
       </w:rPr>
     </w:lvl>
   </w:abstractNum>
-  <w:abstractNum w:abstractNumId="33" w15:restartNumberingAfterBreak="0">
+  <w:abstractNum w:abstractNumId="34" w15:restartNumberingAfterBreak="0">
     <w:nsid w:val="3A2B4E87"/>
     <w:multiLevelType w:val="multilevel"/>
     <w:tmpl w:val="AC12CE28"/>
@@ -11547,7 +11701,7 @@
       </w:pPr>
     </w:lvl>
   </w:abstractNum>
-  <w:abstractNum w:abstractNumId="34" w15:restartNumberingAfterBreak="0">
+  <w:abstractNum w:abstractNumId="35" w15:restartNumberingAfterBreak="0">
     <w:nsid w:val="3BE860B1"/>
     <w:multiLevelType w:val="hybridMultilevel"/>
     <w:tmpl w:val="4FAE3BD8"/>
@@ -11659,7 +11813,7 @@
       </w:rPr>
     </w:lvl>
   </w:abstractNum>
-  <w:abstractNum w:abstractNumId="35" w15:restartNumberingAfterBreak="0">
+  <w:abstractNum w:abstractNumId="36" w15:restartNumberingAfterBreak="0">
     <w:nsid w:val="434F6183"/>
     <w:multiLevelType w:val="hybridMultilevel"/>
     <w:tmpl w:val="77F43510"/>
@@ -11745,7 +11899,7 @@
       </w:pPr>
     </w:lvl>
   </w:abstractNum>
-  <w:abstractNum w:abstractNumId="36" w15:restartNumberingAfterBreak="0">
+  <w:abstractNum w:abstractNumId="37" w15:restartNumberingAfterBreak="0">
     <w:nsid w:val="48A10028"/>
     <w:multiLevelType w:val="hybridMultilevel"/>
     <w:tmpl w:val="58A2CCCA"/>
@@ -11834,7 +11988,7 @@
       </w:pPr>
     </w:lvl>
   </w:abstractNum>
-  <w:abstractNum w:abstractNumId="37" w15:restartNumberingAfterBreak="0">
+  <w:abstractNum w:abstractNumId="38" w15:restartNumberingAfterBreak="0">
     <w:nsid w:val="4EAF51D8"/>
     <w:multiLevelType w:val="hybridMultilevel"/>
     <w:tmpl w:val="58A2CCCA"/>
@@ -11923,7 +12077,7 @@
       </w:pPr>
     </w:lvl>
   </w:abstractNum>
-  <w:abstractNum w:abstractNumId="38" w15:restartNumberingAfterBreak="0">
+  <w:abstractNum w:abstractNumId="39" w15:restartNumberingAfterBreak="0">
     <w:nsid w:val="51FC76FE"/>
     <w:multiLevelType w:val="hybridMultilevel"/>
     <w:tmpl w:val="052CAEAC"/>
@@ -12035,7 +12189,7 @@
       </w:rPr>
     </w:lvl>
   </w:abstractNum>
-  <w:abstractNum w:abstractNumId="39" w15:restartNumberingAfterBreak="0">
+  <w:abstractNum w:abstractNumId="40" w15:restartNumberingAfterBreak="0">
     <w:nsid w:val="58B72105"/>
     <w:multiLevelType w:val="multilevel"/>
     <w:tmpl w:val="D960FB60"/>
@@ -12184,7 +12338,7 @@
       </w:rPr>
     </w:lvl>
   </w:abstractNum>
-  <w:abstractNum w:abstractNumId="40" w15:restartNumberingAfterBreak="0">
+  <w:abstractNum w:abstractNumId="41" w15:restartNumberingAfterBreak="0">
     <w:nsid w:val="5A8A2885"/>
     <w:multiLevelType w:val="hybridMultilevel"/>
     <w:tmpl w:val="2384C530"/>
@@ -12296,7 +12450,7 @@
       </w:rPr>
     </w:lvl>
   </w:abstractNum>
-  <w:abstractNum w:abstractNumId="41" w15:restartNumberingAfterBreak="0">
+  <w:abstractNum w:abstractNumId="42" w15:restartNumberingAfterBreak="0">
     <w:nsid w:val="67C1146D"/>
     <w:multiLevelType w:val="hybridMultilevel"/>
     <w:tmpl w:val="7DA8282E"/>
@@ -12436,7 +12590,7 @@
       </w:rPr>
     </w:lvl>
   </w:abstractNum>
-  <w:abstractNum w:abstractNumId="42" w15:restartNumberingAfterBreak="0">
+  <w:abstractNum w:abstractNumId="43" w15:restartNumberingAfterBreak="0">
     <w:nsid w:val="6E6566D4"/>
     <w:multiLevelType w:val="hybridMultilevel"/>
     <w:tmpl w:val="DC94D102"/>
@@ -12525,7 +12679,7 @@
       </w:pPr>
     </w:lvl>
   </w:abstractNum>
-  <w:abstractNum w:abstractNumId="43" w15:restartNumberingAfterBreak="0">
+  <w:abstractNum w:abstractNumId="44" w15:restartNumberingAfterBreak="0">
     <w:nsid w:val="7745669D"/>
     <w:multiLevelType w:val="hybridMultilevel"/>
     <w:tmpl w:val="7C84415A"/>
@@ -12614,7 +12768,7 @@
       </w:pPr>
     </w:lvl>
   </w:abstractNum>
-  <w:abstractNum w:abstractNumId="44" w15:restartNumberingAfterBreak="0">
+  <w:abstractNum w:abstractNumId="45" w15:restartNumberingAfterBreak="0">
     <w:nsid w:val="79405515"/>
     <w:multiLevelType w:val="hybridMultilevel"/>
     <w:tmpl w:val="B588D586"/>
@@ -12730,7 +12884,7 @@
       </w:pPr>
     </w:lvl>
   </w:abstractNum>
-  <w:abstractNum w:abstractNumId="45" w15:restartNumberingAfterBreak="0">
+  <w:abstractNum w:abstractNumId="46" w15:restartNumberingAfterBreak="0">
     <w:nsid w:val="795348F1"/>
     <w:multiLevelType w:val="multilevel"/>
     <w:tmpl w:val="00000011"/>
@@ -12843,7 +12997,7 @@
       </w:pPr>
     </w:lvl>
   </w:abstractNum>
-  <w:abstractNum w:abstractNumId="46" w15:restartNumberingAfterBreak="0">
+  <w:abstractNum w:abstractNumId="47" w15:restartNumberingAfterBreak="0">
     <w:nsid w:val="7CE120A7"/>
     <w:multiLevelType w:val="hybridMultilevel"/>
     <w:tmpl w:val="BA62EA6A"/>
@@ -12930,7 +13084,7 @@
     </w:lvl>
   </w:abstractNum>
   <w:num w:numId="1">
-    <w:abstractNumId w:val="46"/>
+    <w:abstractNumId w:val="47"/>
   </w:num>
   <w:num w:numId="2">
     <w:abstractNumId w:val="0"/>
@@ -12990,10 +13144,10 @@
     <w:abstractNumId w:val="23"/>
   </w:num>
   <w:num w:numId="21">
-    <w:abstractNumId w:val="45"/>
+    <w:abstractNumId w:val="46"/>
   </w:num>
   <w:num w:numId="22">
-    <w:abstractNumId w:val="44"/>
+    <w:abstractNumId w:val="45"/>
   </w:num>
   <w:num w:numId="23">
     <w:abstractNumId w:val="22"/>
@@ -13011,10 +13165,10 @@
     <w:abstractNumId w:val="26"/>
   </w:num>
   <w:num w:numId="28">
-    <w:abstractNumId w:val="41"/>
+    <w:abstractNumId w:val="42"/>
   </w:num>
   <w:num w:numId="29">
-    <w:abstractNumId w:val="33"/>
+    <w:abstractNumId w:val="34"/>
   </w:num>
   <w:num w:numId="30">
     <w:abstractNumId w:val="21"/>
@@ -13023,43 +13177,43 @@
     <w:abstractNumId w:val="19"/>
   </w:num>
   <w:num w:numId="32">
-    <w:abstractNumId w:val="39"/>
+    <w:abstractNumId w:val="40"/>
   </w:num>
   <w:num w:numId="33">
     <w:abstractNumId w:val="30"/>
   </w:num>
   <w:num w:numId="34">
-    <w:abstractNumId w:val="35"/>
+    <w:abstractNumId w:val="36"/>
   </w:num>
   <w:num w:numId="35">
     <w:abstractNumId w:val="28"/>
   </w:num>
   <w:num w:numId="36">
+    <w:abstractNumId w:val="38"/>
+  </w:num>
+  <w:num w:numId="37">
     <w:abstractNumId w:val="37"/>
   </w:num>
-  <w:num w:numId="37">
-    <w:abstractNumId w:val="36"/>
-  </w:num>
   <w:num w:numId="38">
-    <w:abstractNumId w:val="42"/>
+    <w:abstractNumId w:val="43"/>
   </w:num>
   <w:num w:numId="39">
     <w:abstractNumId w:val="27"/>
   </w:num>
   <w:num w:numId="40">
-    <w:abstractNumId w:val="43"/>
+    <w:abstractNumId w:val="44"/>
   </w:num>
   <w:num w:numId="41">
-    <w:abstractNumId w:val="38"/>
+    <w:abstractNumId w:val="39"/>
   </w:num>
   <w:num w:numId="42">
     <w:abstractNumId w:val="29"/>
   </w:num>
   <w:num w:numId="43">
-    <w:abstractNumId w:val="32"/>
+    <w:abstractNumId w:val="33"/>
   </w:num>
   <w:num w:numId="44">
-    <w:abstractNumId w:val="40"/>
+    <w:abstractNumId w:val="41"/>
   </w:num>
   <w:num w:numId="45">
     <w:abstractNumId w:val="18"/>
@@ -13068,7 +13222,10 @@
     <w:abstractNumId w:val="24"/>
   </w:num>
   <w:num w:numId="47">
-    <w:abstractNumId w:val="34"/>
+    <w:abstractNumId w:val="35"/>
+  </w:num>
+  <w:num w:numId="48">
+    <w:abstractNumId w:val="32"/>
   </w:num>
 </w:numbering>
 </file>
@@ -14895,7 +15052,7 @@
 </file>
 
 <file path=customXml/itemProps1.xml><?xml version="1.0" encoding="utf-8"?>
-<ds:datastoreItem xmlns:ds="http://schemas.openxmlformats.org/officeDocument/2006/customXml" ds:itemID="{7CF6B0A7-C7E8-4D5A-BE7A-9AFF99D37BB1}">
+<ds:datastoreItem xmlns:ds="http://schemas.openxmlformats.org/officeDocument/2006/customXml" ds:itemID="{5E8463FA-0085-4073-BDC8-89386B2CCDC1}">
   <ds:schemaRefs>
     <ds:schemaRef ds:uri="http://schemas.openxmlformats.org/officeDocument/2006/bibliography"/>
   </ds:schemaRefs>

</xml_diff>

<commit_message>
Hoàn thành ước lượng chất lượng
</commit_message>
<xml_diff>
--- a/docs/BTL.docx
+++ b/docs/BTL.docx
@@ -4400,7 +4400,7 @@
           </mc:Choice>
           <mc:Fallback>
             <w:pict>
-              <v:group w14:anchorId="2DB0B1C5" id="Canvas 5" o:spid="_x0000_s1026" editas="canvas" style="width:210.35pt;height:92.05pt;mso-position-horizontal-relative:char;mso-position-vertical-relative:line" coordsize="26714,11684" o:gfxdata="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">
+              <v:group w14:anchorId="3A6DC3C9" id="Canvas 5" o:spid="_x0000_s1026" editas="canvas" style="width:210.35pt;height:92.05pt;mso-position-horizontal-relative:char;mso-position-vertical-relative:line" coordsize="26714,11684" o:gfxdata="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">
                 <v:shapetype id="_x0000_t75" coordsize="21600,21600" o:spt="75" o:preferrelative="t" path="m@4@5l@4@11@9@11@9@5xe" filled="f" stroked="f">
                   <v:stroke joinstyle="miter"/>
                   <v:formulas>
@@ -7454,7 +7454,19 @@
         <w:rPr>
           <w:lang w:val="fr-FR"/>
         </w:rPr>
-        <w:t xml:space="preserve">Unit test:  </w:t>
+        <w:t xml:space="preserve">Unit test: </w:t>
+      </w:r>
+      <w:r>
+        <w:rPr>
+          <w:lang w:val="fr-FR"/>
+        </w:rPr>
+        <w:t>2000</w:t>
+      </w:r>
+      <w:r>
+        <w:rPr>
+          <w:lang w:val="fr-FR"/>
+        </w:rPr>
+        <w:t xml:space="preserve"> </w:t>
       </w:r>
     </w:p>
     <w:p>
@@ -7478,10 +7490,16 @@
         <w:rPr>
           <w:lang w:val="fr-FR"/>
         </w:rPr>
-        <w:t>:</w:t>
+        <w:t>: 35</w:t>
       </w:r>
       <w:bookmarkStart w:id="20" w:name="_GoBack"/>
       <w:bookmarkEnd w:id="20"/>
+      <w:r>
+        <w:rPr>
+          <w:lang w:val="fr-FR"/>
+        </w:rPr>
+        <w:t>00</w:t>
+      </w:r>
     </w:p>
     <w:p>
       <w:pPr>
@@ -8515,7 +8533,7 @@
         <w:color w:val="C00000"/>
         <w:lang w:eastAsia="ar-SA" w:bidi="ar-SA"/>
       </w:rPr>
-      <w:t>8</w:t>
+      <w:t>14</w:t>
     </w:r>
     <w:r>
       <w:rPr>
@@ -15052,7 +15070,7 @@
 </file>
 
 <file path=customXml/itemProps1.xml><?xml version="1.0" encoding="utf-8"?>
-<ds:datastoreItem xmlns:ds="http://schemas.openxmlformats.org/officeDocument/2006/customXml" ds:itemID="{5E8463FA-0085-4073-BDC8-89386B2CCDC1}">
+<ds:datastoreItem xmlns:ds="http://schemas.openxmlformats.org/officeDocument/2006/customXml" ds:itemID="{92F5DA3D-60C6-4D94-8E27-9ECC0DA04E3B}">
   <ds:schemaRefs>
     <ds:schemaRef ds:uri="http://schemas.openxmlformats.org/officeDocument/2006/bibliography"/>
   </ds:schemaRefs>

</xml_diff>

<commit_message>
- Thêm 2 bảng CSDL
</commit_message>
<xml_diff>
--- a/docs/BTL.docx
+++ b/docs/BTL.docx
@@ -95,7 +95,7 @@
             </w:drawing>
           </mc:Choice>
           <mc:Fallback>
-            <w:pict w14:anchorId="39A68ADB">
+            <w:pict w14:anchorId="3674D1B3">
               <v:shapetype id="_x0000_t202" coordsize="21600,21600" o:spt="202" path="m0,0l0,21600,21600,21600,21600,0xe" w14:anchorId="3470755F">
                 <v:stroke joinstyle="miter"/>
                 <v:path gradientshapeok="t" o:connecttype="rect"/>
@@ -8755,8 +8755,6 @@
             <w:r>
               <w:t>INT</w:t>
             </w:r>
-            <w:bookmarkStart w:name="_GoBack" w:id="25"/>
-            <w:bookmarkEnd w:id="25"/>
           </w:p>
         </w:tc>
         <w:tc>
@@ -8927,6 +8925,927 @@
       </w:tr>
     </w:tbl>
     <w:p/>
+    <w:tbl>
+      <w:tblPr>
+        <w:tblStyle w:val="TableGrid"/>
+        <w:tblW w:w="0" w:type="auto"/>
+        <w:tblLook w:val="04A0" w:firstRow="1" w:lastRow="0" w:firstColumn="1" w:lastColumn="0" w:noHBand="0" w:noVBand="1"/>
+      </w:tblPr>
+      <w:tblGrid>
+        <w:gridCol w:w="2279"/>
+        <w:gridCol w:w="1462"/>
+        <w:gridCol w:w="2376"/>
+        <w:gridCol w:w="1978"/>
+        <w:gridCol w:w="18"/>
+      </w:tblGrid>
+      <w:tr>
+        <w:tc>
+          <w:tcPr>
+            <w:tcW w:w="8113" w:type="dxa"/>
+            <w:gridSpan w:val="5"/>
+            <w:vAlign w:val="center"/>
+          </w:tcPr>
+          <w:p>
+            <w:pPr>
+              <w:jc w:val="left"/>
+            </w:pPr>
+            <w:r>
+              <w:t xml:space="preserve">Tên bảng: </w:t>
+            </w:r>
+            <w:r>
+              <w:rPr>
+                <w:b/>
+              </w:rPr>
+              <w:t>bowling</w:t>
+            </w:r>
+            <w:r>
+              <w:rPr>
+                <w:b/>
+              </w:rPr>
+              <w:tab/>
+            </w:r>
+          </w:p>
+        </w:tc>
+      </w:tr>
+      <w:tr>
+        <w:trPr>
+          <w:gridAfter w:val="1"/>
+          <w:wAfter w:w="18" w:type="dxa"/>
+        </w:trPr>
+        <w:tc>
+          <w:tcPr>
+            <w:tcW w:w="2279" w:type="dxa"/>
+            <w:vAlign w:val="center"/>
+          </w:tcPr>
+          <w:p>
+            <w:pPr>
+              <w:jc w:val="left"/>
+            </w:pPr>
+            <w:r>
+              <w:t>Tên cột</w:t>
+            </w:r>
+          </w:p>
+        </w:tc>
+        <w:tc>
+          <w:tcPr>
+            <w:tcW w:w="1462" w:type="dxa"/>
+            <w:vAlign w:val="center"/>
+          </w:tcPr>
+          <w:p>
+            <w:pPr>
+              <w:jc w:val="left"/>
+            </w:pPr>
+            <w:r>
+              <w:t>Kiểu dữ liệu</w:t>
+            </w:r>
+          </w:p>
+        </w:tc>
+        <w:tc>
+          <w:tcPr>
+            <w:tcW w:w="2376" w:type="dxa"/>
+            <w:vAlign w:val="center"/>
+          </w:tcPr>
+          <w:p>
+            <w:pPr>
+              <w:jc w:val="left"/>
+            </w:pPr>
+          </w:p>
+        </w:tc>
+        <w:tc>
+          <w:tcPr>
+            <w:tcW w:w="1978" w:type="dxa"/>
+            <w:vAlign w:val="center"/>
+          </w:tcPr>
+          <w:p>
+            <w:pPr>
+              <w:jc w:val="left"/>
+            </w:pPr>
+          </w:p>
+        </w:tc>
+      </w:tr>
+      <w:tr>
+        <w:trPr>
+          <w:gridAfter w:val="1"/>
+          <w:wAfter w:w="18" w:type="dxa"/>
+        </w:trPr>
+        <w:tc>
+          <w:tcPr>
+            <w:tcW w:w="2279" w:type="dxa"/>
+            <w:vAlign w:val="center"/>
+          </w:tcPr>
+          <w:p>
+            <w:pPr>
+              <w:jc w:val="left"/>
+            </w:pPr>
+            <w:r>
+              <w:t>id</w:t>
+            </w:r>
+          </w:p>
+        </w:tc>
+        <w:tc>
+          <w:tcPr>
+            <w:tcW w:w="1462" w:type="dxa"/>
+            <w:vAlign w:val="center"/>
+          </w:tcPr>
+          <w:p>
+            <w:pPr>
+              <w:jc w:val="left"/>
+            </w:pPr>
+            <w:r>
+              <w:t>INT</w:t>
+            </w:r>
+          </w:p>
+        </w:tc>
+        <w:tc>
+          <w:tcPr>
+            <w:tcW w:w="2376" w:type="dxa"/>
+            <w:vAlign w:val="center"/>
+          </w:tcPr>
+          <w:p>
+            <w:pPr>
+              <w:jc w:val="left"/>
+            </w:pPr>
+            <w:r>
+              <w:t>PRIMARY KEY, AUTO INCREMENT, NOT NULL</w:t>
+            </w:r>
+          </w:p>
+        </w:tc>
+        <w:tc>
+          <w:tcPr>
+            <w:tcW w:w="1978" w:type="dxa"/>
+            <w:vAlign w:val="center"/>
+          </w:tcPr>
+          <w:p>
+            <w:pPr>
+              <w:jc w:val="left"/>
+            </w:pPr>
+          </w:p>
+        </w:tc>
+      </w:tr>
+      <w:tr>
+        <w:trPr>
+          <w:gridAfter w:val="1"/>
+          <w:wAfter w:w="18" w:type="dxa"/>
+        </w:trPr>
+        <w:tc>
+          <w:tcPr>
+            <w:tcW w:w="2279" w:type="dxa"/>
+            <w:vAlign w:val="center"/>
+          </w:tcPr>
+          <w:p>
+            <w:pPr>
+              <w:jc w:val="left"/>
+            </w:pPr>
+            <w:r>
+              <w:t>name</w:t>
+            </w:r>
+            <w:r>
+              <w:tab/>
+            </w:r>
+          </w:p>
+        </w:tc>
+        <w:tc>
+          <w:tcPr>
+            <w:tcW w:w="1462" w:type="dxa"/>
+            <w:vAlign w:val="center"/>
+          </w:tcPr>
+          <w:p>
+            <w:pPr>
+              <w:jc w:val="left"/>
+            </w:pPr>
+            <w:r>
+              <w:t>TEXT</w:t>
+            </w:r>
+          </w:p>
+        </w:tc>
+        <w:tc>
+          <w:tcPr>
+            <w:tcW w:w="2376" w:type="dxa"/>
+            <w:vAlign w:val="center"/>
+          </w:tcPr>
+          <w:p>
+            <w:pPr>
+              <w:jc w:val="left"/>
+            </w:pPr>
+            <w:r>
+              <w:t>NOT NULL</w:t>
+            </w:r>
+          </w:p>
+        </w:tc>
+        <w:tc>
+          <w:tcPr>
+            <w:tcW w:w="1978" w:type="dxa"/>
+            <w:vAlign w:val="center"/>
+          </w:tcPr>
+          <w:p>
+            <w:pPr>
+              <w:jc w:val="left"/>
+            </w:pPr>
+          </w:p>
+        </w:tc>
+      </w:tr>
+      <w:tr>
+        <w:trPr>
+          <w:gridAfter w:val="1"/>
+          <w:wAfter w:w="18" w:type="dxa"/>
+        </w:trPr>
+        <w:tc>
+          <w:tcPr>
+            <w:tcW w:w="2279" w:type="dxa"/>
+            <w:vAlign w:val="center"/>
+          </w:tcPr>
+          <w:p>
+            <w:pPr>
+              <w:jc w:val="left"/>
+              <w:rPr>
+                <w:lang w:val="vi-VN"/>
+              </w:rPr>
+            </w:pPr>
+            <w:r>
+              <w:rPr>
+                <w:lang w:val="vi-VN"/>
+              </w:rPr>
+              <w:t>status</w:t>
+            </w:r>
+          </w:p>
+        </w:tc>
+        <w:tc>
+          <w:tcPr>
+            <w:tcW w:w="1462" w:type="dxa"/>
+            <w:vAlign w:val="center"/>
+          </w:tcPr>
+          <w:p>
+            <w:pPr>
+              <w:jc w:val="left"/>
+            </w:pPr>
+            <w:r>
+              <w:t>TEXT</w:t>
+            </w:r>
+          </w:p>
+        </w:tc>
+        <w:tc>
+          <w:tcPr>
+            <w:tcW w:w="2376" w:type="dxa"/>
+            <w:vAlign w:val="center"/>
+          </w:tcPr>
+          <w:p>
+            <w:pPr>
+              <w:jc w:val="left"/>
+            </w:pPr>
+            <w:r>
+              <w:t>NOT NULL</w:t>
+            </w:r>
+          </w:p>
+        </w:tc>
+        <w:tc>
+          <w:tcPr>
+            <w:tcW w:w="1978" w:type="dxa"/>
+            <w:vAlign w:val="center"/>
+          </w:tcPr>
+          <w:p>
+            <w:pPr>
+              <w:jc w:val="left"/>
+            </w:pPr>
+          </w:p>
+        </w:tc>
+      </w:tr>
+      <w:tr>
+        <w:trPr>
+          <w:gridAfter w:val="1"/>
+          <w:wAfter w:w="18" w:type="dxa"/>
+        </w:trPr>
+        <w:tc>
+          <w:tcPr>
+            <w:tcW w:w="2279" w:type="dxa"/>
+            <w:vAlign w:val="center"/>
+          </w:tcPr>
+          <w:p>
+            <w:pPr>
+              <w:jc w:val="left"/>
+              <w:rPr>
+                <w:lang w:val="vi-VN"/>
+              </w:rPr>
+            </w:pPr>
+            <w:r>
+              <w:rPr>
+                <w:lang w:val="vi-VN"/>
+              </w:rPr>
+              <w:t>ip_address</w:t>
+            </w:r>
+          </w:p>
+        </w:tc>
+        <w:tc>
+          <w:tcPr>
+            <w:tcW w:w="1462" w:type="dxa"/>
+            <w:vAlign w:val="center"/>
+          </w:tcPr>
+          <w:p>
+            <w:pPr>
+              <w:jc w:val="left"/>
+            </w:pPr>
+            <w:r>
+              <w:t>TEXT</w:t>
+            </w:r>
+          </w:p>
+        </w:tc>
+        <w:tc>
+          <w:tcPr>
+            <w:tcW w:w="2376" w:type="dxa"/>
+            <w:vAlign w:val="center"/>
+          </w:tcPr>
+          <w:p>
+            <w:pPr>
+              <w:jc w:val="left"/>
+            </w:pPr>
+            <w:r>
+              <w:t>NOT NULL</w:t>
+            </w:r>
+          </w:p>
+        </w:tc>
+        <w:tc>
+          <w:tcPr>
+            <w:tcW w:w="1978" w:type="dxa"/>
+            <w:vAlign w:val="center"/>
+          </w:tcPr>
+          <w:p>
+            <w:pPr>
+              <w:jc w:val="left"/>
+            </w:pPr>
+          </w:p>
+        </w:tc>
+      </w:tr>
+    </w:tbl>
+    <w:p/>
+    <w:tbl>
+      <w:tblPr>
+        <w:tblStyle w:val="TableGrid"/>
+        <w:tblW w:w="0" w:type="auto"/>
+        <w:tblLook w:val="04A0" w:firstRow="1" w:lastRow="0" w:firstColumn="1" w:lastColumn="0" w:noHBand="0" w:noVBand="1"/>
+      </w:tblPr>
+      <w:tblGrid>
+        <w:gridCol w:w="2279"/>
+        <w:gridCol w:w="1462"/>
+        <w:gridCol w:w="2376"/>
+        <w:gridCol w:w="1978"/>
+        <w:gridCol w:w="18"/>
+      </w:tblGrid>
+      <w:tr>
+        <w:tc>
+          <w:tcPr>
+            <w:tcW w:w="8113" w:type="dxa"/>
+            <w:gridSpan w:val="5"/>
+            <w:vAlign w:val="center"/>
+          </w:tcPr>
+          <w:p>
+            <w:pPr>
+              <w:jc w:val="left"/>
+            </w:pPr>
+            <w:r>
+              <w:t xml:space="preserve">Tên bảng: </w:t>
+            </w:r>
+            <w:r>
+              <w:rPr>
+                <w:b/>
+              </w:rPr>
+              <w:t>location</w:t>
+            </w:r>
+          </w:p>
+        </w:tc>
+      </w:tr>
+      <w:tr>
+        <w:trPr>
+          <w:gridAfter w:val="1"/>
+          <w:wAfter w:w="18" w:type="dxa"/>
+        </w:trPr>
+        <w:tc>
+          <w:tcPr>
+            <w:tcW w:w="2279" w:type="dxa"/>
+            <w:vAlign w:val="center"/>
+          </w:tcPr>
+          <w:p>
+            <w:pPr>
+              <w:jc w:val="left"/>
+            </w:pPr>
+            <w:r>
+              <w:t>Tên cột</w:t>
+            </w:r>
+          </w:p>
+        </w:tc>
+        <w:tc>
+          <w:tcPr>
+            <w:tcW w:w="1462" w:type="dxa"/>
+            <w:vAlign w:val="center"/>
+          </w:tcPr>
+          <w:p>
+            <w:pPr>
+              <w:jc w:val="left"/>
+            </w:pPr>
+            <w:r>
+              <w:t>Kiểu dữ liệu</w:t>
+            </w:r>
+          </w:p>
+        </w:tc>
+        <w:tc>
+          <w:tcPr>
+            <w:tcW w:w="2376" w:type="dxa"/>
+            <w:vAlign w:val="center"/>
+          </w:tcPr>
+          <w:p>
+            <w:pPr>
+              <w:jc w:val="left"/>
+            </w:pPr>
+          </w:p>
+        </w:tc>
+        <w:tc>
+          <w:tcPr>
+            <w:tcW w:w="1978" w:type="dxa"/>
+            <w:vAlign w:val="center"/>
+          </w:tcPr>
+          <w:p>
+            <w:pPr>
+              <w:jc w:val="left"/>
+            </w:pPr>
+          </w:p>
+        </w:tc>
+      </w:tr>
+      <w:tr>
+        <w:trPr>
+          <w:gridAfter w:val="1"/>
+          <w:wAfter w:w="18" w:type="dxa"/>
+        </w:trPr>
+        <w:tc>
+          <w:tcPr>
+            <w:tcW w:w="2279" w:type="dxa"/>
+            <w:vAlign w:val="center"/>
+          </w:tcPr>
+          <w:p>
+            <w:pPr>
+              <w:jc w:val="left"/>
+            </w:pPr>
+            <w:r>
+              <w:t>id</w:t>
+            </w:r>
+          </w:p>
+        </w:tc>
+        <w:tc>
+          <w:tcPr>
+            <w:tcW w:w="1462" w:type="dxa"/>
+            <w:vAlign w:val="center"/>
+          </w:tcPr>
+          <w:p>
+            <w:pPr>
+              <w:jc w:val="left"/>
+            </w:pPr>
+            <w:r>
+              <w:t>INT</w:t>
+            </w:r>
+          </w:p>
+        </w:tc>
+        <w:tc>
+          <w:tcPr>
+            <w:tcW w:w="2376" w:type="dxa"/>
+            <w:vAlign w:val="center"/>
+          </w:tcPr>
+          <w:p>
+            <w:pPr>
+              <w:jc w:val="left"/>
+            </w:pPr>
+            <w:r>
+              <w:t>PRIMARY KEY, AUTO INCREMENT, NOT NULL</w:t>
+            </w:r>
+          </w:p>
+        </w:tc>
+        <w:tc>
+          <w:tcPr>
+            <w:tcW w:w="1978" w:type="dxa"/>
+            <w:vAlign w:val="center"/>
+          </w:tcPr>
+          <w:p>
+            <w:pPr>
+              <w:jc w:val="left"/>
+            </w:pPr>
+          </w:p>
+        </w:tc>
+      </w:tr>
+      <w:tr>
+        <w:trPr>
+          <w:gridAfter w:val="1"/>
+          <w:wAfter w:w="18" w:type="dxa"/>
+          <w:trHeight w:val="431"/>
+        </w:trPr>
+        <w:tc>
+          <w:tcPr>
+            <w:tcW w:w="2279" w:type="dxa"/>
+            <w:vAlign w:val="center"/>
+          </w:tcPr>
+          <w:p>
+            <w:pPr>
+              <w:jc w:val="left"/>
+            </w:pPr>
+            <w:r>
+              <w:rPr>
+                <w:lang w:val="vi-VN"/>
+              </w:rPr>
+              <w:t>name</w:t>
+            </w:r>
+          </w:p>
+        </w:tc>
+        <w:tc>
+          <w:tcPr>
+            <w:tcW w:w="1462" w:type="dxa"/>
+            <w:vAlign w:val="center"/>
+          </w:tcPr>
+          <w:p>
+            <w:pPr>
+              <w:jc w:val="left"/>
+            </w:pPr>
+            <w:r>
+              <w:t>TEXT</w:t>
+            </w:r>
+          </w:p>
+        </w:tc>
+        <w:tc>
+          <w:tcPr>
+            <w:tcW w:w="2376" w:type="dxa"/>
+            <w:vAlign w:val="center"/>
+          </w:tcPr>
+          <w:p>
+            <w:pPr>
+              <w:jc w:val="left"/>
+            </w:pPr>
+            <w:r>
+              <w:t>NOT NULL</w:t>
+            </w:r>
+          </w:p>
+        </w:tc>
+        <w:tc>
+          <w:tcPr>
+            <w:tcW w:w="1978" w:type="dxa"/>
+            <w:vAlign w:val="center"/>
+          </w:tcPr>
+          <w:p>
+            <w:pPr>
+              <w:jc w:val="left"/>
+            </w:pPr>
+          </w:p>
+        </w:tc>
+      </w:tr>
+      <w:tr>
+        <w:trPr>
+          <w:gridAfter w:val="1"/>
+          <w:wAfter w:w="18" w:type="dxa"/>
+        </w:trPr>
+        <w:tc>
+          <w:tcPr>
+            <w:tcW w:w="2279" w:type="dxa"/>
+            <w:vAlign w:val="center"/>
+          </w:tcPr>
+          <w:p>
+            <w:pPr>
+              <w:jc w:val="left"/>
+              <w:rPr>
+                <w:lang w:val="vi-VN"/>
+              </w:rPr>
+            </w:pPr>
+            <w:r>
+              <w:rPr>
+                <w:lang w:val="vi-VN"/>
+              </w:rPr>
+              <w:t>location</w:t>
+            </w:r>
+          </w:p>
+        </w:tc>
+        <w:tc>
+          <w:tcPr>
+            <w:tcW w:w="1462" w:type="dxa"/>
+            <w:vAlign w:val="center"/>
+          </w:tcPr>
+          <w:p>
+            <w:pPr>
+              <w:jc w:val="left"/>
+            </w:pPr>
+            <w:r>
+              <w:t>TEXT</w:t>
+            </w:r>
+          </w:p>
+        </w:tc>
+        <w:tc>
+          <w:tcPr>
+            <w:tcW w:w="2376" w:type="dxa"/>
+            <w:vAlign w:val="center"/>
+          </w:tcPr>
+          <w:p>
+            <w:pPr>
+              <w:jc w:val="left"/>
+            </w:pPr>
+            <w:r>
+              <w:t>NOT NULL</w:t>
+            </w:r>
+          </w:p>
+        </w:tc>
+        <w:tc>
+          <w:tcPr>
+            <w:tcW w:w="1978" w:type="dxa"/>
+            <w:vAlign w:val="center"/>
+          </w:tcPr>
+          <w:p>
+            <w:pPr>
+              <w:jc w:val="left"/>
+            </w:pPr>
+          </w:p>
+        </w:tc>
+      </w:tr>
+    </w:tbl>
+    <w:p/>
+    <w:tbl>
+      <w:tblPr>
+        <w:tblStyle w:val="TableGrid"/>
+        <w:tblW w:w="0" w:type="auto"/>
+        <w:tblLook w:val="04A0" w:firstRow="1" w:lastRow="0" w:firstColumn="1" w:lastColumn="0" w:noHBand="0" w:noVBand="1"/>
+      </w:tblPr>
+      <w:tblGrid>
+        <w:gridCol w:w="2279"/>
+        <w:gridCol w:w="1462"/>
+        <w:gridCol w:w="2376"/>
+        <w:gridCol w:w="1978"/>
+        <w:gridCol w:w="18"/>
+      </w:tblGrid>
+      <w:tr>
+        <w:tc>
+          <w:tcPr>
+            <w:tcW w:w="8113" w:type="dxa"/>
+            <w:gridSpan w:val="5"/>
+            <w:vAlign w:val="center"/>
+          </w:tcPr>
+          <w:p>
+            <w:pPr>
+              <w:jc w:val="left"/>
+            </w:pPr>
+            <w:r>
+              <w:t xml:space="preserve">Tên bảng: </w:t>
+            </w:r>
+            <w:r>
+              <w:rPr>
+                <w:b/>
+              </w:rPr>
+              <w:t>track</w:t>
+            </w:r>
+          </w:p>
+        </w:tc>
+      </w:tr>
+      <w:tr>
+        <w:trPr>
+          <w:gridAfter w:val="1"/>
+          <w:wAfter w:w="18" w:type="dxa"/>
+        </w:trPr>
+        <w:tc>
+          <w:tcPr>
+            <w:tcW w:w="2279" w:type="dxa"/>
+            <w:vAlign w:val="center"/>
+          </w:tcPr>
+          <w:p>
+            <w:pPr>
+              <w:jc w:val="left"/>
+            </w:pPr>
+            <w:r>
+              <w:t>Tên cột</w:t>
+            </w:r>
+          </w:p>
+        </w:tc>
+        <w:tc>
+          <w:tcPr>
+            <w:tcW w:w="1462" w:type="dxa"/>
+            <w:vAlign w:val="center"/>
+          </w:tcPr>
+          <w:p>
+            <w:pPr>
+              <w:jc w:val="left"/>
+            </w:pPr>
+            <w:r>
+              <w:t>Kiểu dữ liệu</w:t>
+            </w:r>
+          </w:p>
+        </w:tc>
+        <w:tc>
+          <w:tcPr>
+            <w:tcW w:w="2376" w:type="dxa"/>
+            <w:vAlign w:val="center"/>
+          </w:tcPr>
+          <w:p>
+            <w:pPr>
+              <w:jc w:val="left"/>
+            </w:pPr>
+          </w:p>
+        </w:tc>
+        <w:tc>
+          <w:tcPr>
+            <w:tcW w:w="1978" w:type="dxa"/>
+            <w:vAlign w:val="center"/>
+          </w:tcPr>
+          <w:p>
+            <w:pPr>
+              <w:jc w:val="left"/>
+            </w:pPr>
+          </w:p>
+        </w:tc>
+      </w:tr>
+      <w:tr>
+        <w:trPr>
+          <w:gridAfter w:val="1"/>
+          <w:wAfter w:w="18" w:type="dxa"/>
+        </w:trPr>
+        <w:tc>
+          <w:tcPr>
+            <w:tcW w:w="2279" w:type="dxa"/>
+            <w:vAlign w:val="center"/>
+          </w:tcPr>
+          <w:p>
+            <w:pPr>
+              <w:jc w:val="left"/>
+            </w:pPr>
+            <w:r>
+              <w:t>id</w:t>
+            </w:r>
+          </w:p>
+        </w:tc>
+        <w:tc>
+          <w:tcPr>
+            <w:tcW w:w="1462" w:type="dxa"/>
+            <w:vAlign w:val="center"/>
+          </w:tcPr>
+          <w:p>
+            <w:pPr>
+              <w:jc w:val="left"/>
+            </w:pPr>
+            <w:r>
+              <w:t>INT</w:t>
+            </w:r>
+          </w:p>
+        </w:tc>
+        <w:tc>
+          <w:tcPr>
+            <w:tcW w:w="2376" w:type="dxa"/>
+            <w:vAlign w:val="center"/>
+          </w:tcPr>
+          <w:p>
+            <w:pPr>
+              <w:jc w:val="left"/>
+            </w:pPr>
+            <w:r>
+              <w:t>PRIMARY KEY, AUTO INCREMENT, NOT NULL</w:t>
+            </w:r>
+          </w:p>
+        </w:tc>
+        <w:tc>
+          <w:tcPr>
+            <w:tcW w:w="1978" w:type="dxa"/>
+            <w:vAlign w:val="center"/>
+          </w:tcPr>
+          <w:p>
+            <w:pPr>
+              <w:jc w:val="left"/>
+            </w:pPr>
+          </w:p>
+        </w:tc>
+      </w:tr>
+      <w:tr>
+        <w:trPr>
+          <w:gridAfter w:val="1"/>
+          <w:wAfter w:w="18" w:type="dxa"/>
+        </w:trPr>
+        <w:tc>
+          <w:tcPr>
+            <w:tcW w:w="2279" w:type="dxa"/>
+            <w:vAlign w:val="center"/>
+          </w:tcPr>
+          <w:p>
+            <w:pPr>
+              <w:jc w:val="left"/>
+            </w:pPr>
+            <w:r>
+              <w:rPr>
+                <w:lang w:val="vi-VN"/>
+              </w:rPr>
+              <w:t>location_start_id</w:t>
+            </w:r>
+          </w:p>
+        </w:tc>
+        <w:tc>
+          <w:tcPr>
+            <w:tcW w:w="1462" w:type="dxa"/>
+            <w:vAlign w:val="center"/>
+          </w:tcPr>
+          <w:p>
+            <w:pPr>
+              <w:jc w:val="left"/>
+            </w:pPr>
+            <w:r>
+              <w:t>INT</w:t>
+            </w:r>
+          </w:p>
+        </w:tc>
+        <w:tc>
+          <w:tcPr>
+            <w:tcW w:w="2376" w:type="dxa"/>
+            <w:vAlign w:val="center"/>
+          </w:tcPr>
+          <w:p>
+            <w:pPr>
+              <w:jc w:val="left"/>
+            </w:pPr>
+            <w:r>
+              <w:t>NOT NULL</w:t>
+            </w:r>
+          </w:p>
+        </w:tc>
+        <w:tc>
+          <w:tcPr>
+            <w:tcW w:w="1978" w:type="dxa"/>
+            <w:vAlign w:val="center"/>
+          </w:tcPr>
+          <w:p>
+            <w:pPr>
+              <w:jc w:val="left"/>
+            </w:pPr>
+            <w:r>
+              <w:t>FOREIGN KEY (location.id)</w:t>
+            </w:r>
+          </w:p>
+        </w:tc>
+      </w:tr>
+      <w:tr>
+        <w:trPr>
+          <w:gridAfter w:val="1"/>
+          <w:wAfter w:w="18" w:type="dxa"/>
+        </w:trPr>
+        <w:tc>
+          <w:tcPr>
+            <w:tcW w:w="2279" w:type="dxa"/>
+            <w:vAlign w:val="center"/>
+          </w:tcPr>
+          <w:p>
+            <w:pPr>
+              <w:jc w:val="left"/>
+              <w:rPr>
+                <w:lang w:val="vi-VN"/>
+              </w:rPr>
+            </w:pPr>
+            <w:r>
+              <w:rPr>
+                <w:lang w:val="vi-VN"/>
+              </w:rPr>
+              <w:t>location_end_id</w:t>
+            </w:r>
+          </w:p>
+        </w:tc>
+        <w:tc>
+          <w:tcPr>
+            <w:tcW w:w="1462" w:type="dxa"/>
+            <w:vAlign w:val="center"/>
+          </w:tcPr>
+          <w:p>
+            <w:pPr>
+              <w:jc w:val="left"/>
+            </w:pPr>
+            <w:r>
+              <w:t>INT</w:t>
+            </w:r>
+          </w:p>
+        </w:tc>
+        <w:tc>
+          <w:tcPr>
+            <w:tcW w:w="2376" w:type="dxa"/>
+            <w:vAlign w:val="center"/>
+          </w:tcPr>
+          <w:p>
+            <w:pPr>
+              <w:jc w:val="left"/>
+            </w:pPr>
+            <w:r>
+              <w:t>NOT NULL</w:t>
+            </w:r>
+          </w:p>
+        </w:tc>
+        <w:tc>
+          <w:tcPr>
+            <w:tcW w:w="1978" w:type="dxa"/>
+            <w:vAlign w:val="center"/>
+          </w:tcPr>
+          <w:p>
+            <w:pPr>
+              <w:jc w:val="left"/>
+            </w:pPr>
+            <w:r>
+              <w:t>FOREIGN KEY (location.id)</w:t>
+            </w:r>
+          </w:p>
+        </w:tc>
+      </w:tr>
+    </w:tbl>
+    <w:p>
+      <w:bookmarkStart w:name="_GoBack" w:id="25"/>
+      <w:bookmarkEnd w:id="25"/>
+    </w:p>
     <w:p>
       <w:pPr>
         <w:pStyle w:val="Heading2"/>
@@ -9031,6 +9950,7 @@
         <w:ind w:left="720"/>
       </w:pPr>
       <w:r>
+        <w:lastRenderedPageBreak/>
         <w:tab/>
       </w:r>
     </w:p>
@@ -9337,7 +10257,6 @@
         </w:numPr>
       </w:pPr>
       <w:r>
-        <w:lastRenderedPageBreak/>
         <w:t>Phân bố commit của dự án (sáng chiều đêm</w:t>
       </w:r>
       <w:r>
@@ -9780,6 +10699,7 @@
         <w:rPr>
           <w:rFonts w:eastAsia="Tahoma" w:cs="Tahoma"/>
         </w:rPr>
+        <w:lastRenderedPageBreak/>
         <w:t>Số task chưa hoàn thành: 0</w:t>
       </w:r>
     </w:p>
@@ -10628,7 +11548,7 @@
           </w:drawing>
         </mc:Choice>
         <mc:Fallback>
-          <w:pict w14:anchorId="39ABA578">
+          <w:pict w14:anchorId="67C70483">
             <v:shapetype id="_x0000_t202" coordsize="21600,21600" o:spt="202" path="m0,0l0,21600,21600,21600,21600,0xe" w14:anchorId="2A850F9D">
               <v:stroke joinstyle="miter"/>
               <v:path gradientshapeok="t" o:connecttype="rect"/>
@@ -16936,7 +17856,7 @@
 </file>
 
 <file path=customXml/itemProps1.xml><?xml version="1.0" encoding="utf-8"?>
-<ds:datastoreItem xmlns:ds="http://schemas.openxmlformats.org/officeDocument/2006/customXml" ds:itemID="{E79C6215-FED4-534F-A07C-E26203F99D82}">
+<ds:datastoreItem xmlns:ds="http://schemas.openxmlformats.org/officeDocument/2006/customXml" ds:itemID="{EC6FB931-F764-D944-A9C5-157798ECA19D}">
   <ds:schemaRefs>
     <ds:schemaRef ds:uri="http://schemas.openxmlformats.org/officeDocument/2006/bibliography"/>
   </ds:schemaRefs>

</xml_diff>

<commit_message>
- Thêm bảng CSDL
</commit_message>
<xml_diff>
--- a/docs/BTL.docx
+++ b/docs/BTL.docx
@@ -95,7 +95,7 @@
             </w:drawing>
           </mc:Choice>
           <mc:Fallback>
-            <w:pict w14:anchorId="3674D1B3">
+            <w:pict w14:anchorId="6908F599">
               <v:shapetype id="_x0000_t202" coordsize="21600,21600" o:spt="202" path="m0,0l0,21600,21600,21600,21600,0xe" w14:anchorId="3470755F">
                 <v:stroke joinstyle="miter"/>
                 <v:path gradientshapeok="t" o:connecttype="rect"/>
@@ -9843,8 +9843,797 @@
       </w:tr>
     </w:tbl>
     <w:p>
-      <w:bookmarkStart w:name="_GoBack" w:id="25"/>
-      <w:bookmarkEnd w:id="25"/>
+      <w:pPr>
+        <w:rPr>
+          <w:lang w:val="vi-VN"/>
+        </w:rPr>
+      </w:pPr>
+    </w:p>
+    <w:tbl>
+      <w:tblPr>
+        <w:tblStyle w:val="TableGrid"/>
+        <w:tblW w:w="0" w:type="auto"/>
+        <w:tblLook w:val="04A0" w:firstRow="1" w:lastRow="0" w:firstColumn="1" w:lastColumn="0" w:noHBand="0" w:noVBand="1"/>
+      </w:tblPr>
+      <w:tblGrid>
+        <w:gridCol w:w="2279"/>
+        <w:gridCol w:w="1462"/>
+        <w:gridCol w:w="2376"/>
+        <w:gridCol w:w="1978"/>
+        <w:gridCol w:w="18"/>
+      </w:tblGrid>
+      <w:tr>
+        <w:tc>
+          <w:tcPr>
+            <w:tcW w:w="8113" w:type="dxa"/>
+            <w:gridSpan w:val="5"/>
+            <w:vAlign w:val="center"/>
+          </w:tcPr>
+          <w:p>
+            <w:pPr>
+              <w:jc w:val="left"/>
+            </w:pPr>
+            <w:r>
+              <w:t xml:space="preserve">Tên bảng: </w:t>
+            </w:r>
+            <w:r>
+              <w:rPr>
+                <w:b/>
+              </w:rPr>
+              <w:t>log</w:t>
+            </w:r>
+          </w:p>
+        </w:tc>
+      </w:tr>
+      <w:tr>
+        <w:trPr>
+          <w:gridAfter w:val="1"/>
+          <w:wAfter w:w="18" w:type="dxa"/>
+        </w:trPr>
+        <w:tc>
+          <w:tcPr>
+            <w:tcW w:w="2279" w:type="dxa"/>
+            <w:vAlign w:val="center"/>
+          </w:tcPr>
+          <w:p>
+            <w:pPr>
+              <w:jc w:val="left"/>
+            </w:pPr>
+            <w:r>
+              <w:t>Tên cột</w:t>
+            </w:r>
+          </w:p>
+        </w:tc>
+        <w:tc>
+          <w:tcPr>
+            <w:tcW w:w="1462" w:type="dxa"/>
+            <w:vAlign w:val="center"/>
+          </w:tcPr>
+          <w:p>
+            <w:pPr>
+              <w:jc w:val="left"/>
+            </w:pPr>
+            <w:r>
+              <w:t>Kiểu dữ liệu</w:t>
+            </w:r>
+          </w:p>
+        </w:tc>
+        <w:tc>
+          <w:tcPr>
+            <w:tcW w:w="2376" w:type="dxa"/>
+            <w:vAlign w:val="center"/>
+          </w:tcPr>
+          <w:p>
+            <w:pPr>
+              <w:jc w:val="left"/>
+            </w:pPr>
+          </w:p>
+        </w:tc>
+        <w:tc>
+          <w:tcPr>
+            <w:tcW w:w="1978" w:type="dxa"/>
+            <w:vAlign w:val="center"/>
+          </w:tcPr>
+          <w:p>
+            <w:pPr>
+              <w:jc w:val="left"/>
+            </w:pPr>
+          </w:p>
+        </w:tc>
+      </w:tr>
+      <w:tr>
+        <w:trPr>
+          <w:gridAfter w:val="1"/>
+          <w:wAfter w:w="18" w:type="dxa"/>
+        </w:trPr>
+        <w:tc>
+          <w:tcPr>
+            <w:tcW w:w="2279" w:type="dxa"/>
+            <w:vAlign w:val="center"/>
+          </w:tcPr>
+          <w:p>
+            <w:pPr>
+              <w:jc w:val="left"/>
+            </w:pPr>
+            <w:r>
+              <w:t>id</w:t>
+            </w:r>
+          </w:p>
+        </w:tc>
+        <w:tc>
+          <w:tcPr>
+            <w:tcW w:w="1462" w:type="dxa"/>
+            <w:vAlign w:val="center"/>
+          </w:tcPr>
+          <w:p>
+            <w:pPr>
+              <w:jc w:val="left"/>
+            </w:pPr>
+            <w:r>
+              <w:t>INT</w:t>
+            </w:r>
+          </w:p>
+        </w:tc>
+        <w:tc>
+          <w:tcPr>
+            <w:tcW w:w="2376" w:type="dxa"/>
+            <w:vAlign w:val="center"/>
+          </w:tcPr>
+          <w:p>
+            <w:pPr>
+              <w:jc w:val="left"/>
+            </w:pPr>
+            <w:r>
+              <w:t>PRIMARY KEY, AUTO INCREMENT, NOT NULL</w:t>
+            </w:r>
+          </w:p>
+        </w:tc>
+        <w:tc>
+          <w:tcPr>
+            <w:tcW w:w="1978" w:type="dxa"/>
+            <w:vAlign w:val="center"/>
+          </w:tcPr>
+          <w:p>
+            <w:pPr>
+              <w:jc w:val="left"/>
+            </w:pPr>
+          </w:p>
+        </w:tc>
+      </w:tr>
+      <w:tr>
+        <w:trPr>
+          <w:gridAfter w:val="1"/>
+          <w:wAfter w:w="18" w:type="dxa"/>
+        </w:trPr>
+        <w:tc>
+          <w:tcPr>
+            <w:tcW w:w="2279" w:type="dxa"/>
+            <w:vAlign w:val="center"/>
+          </w:tcPr>
+          <w:p>
+            <w:pPr>
+              <w:jc w:val="left"/>
+            </w:pPr>
+            <w:r>
+              <w:t>bowling_id</w:t>
+            </w:r>
+          </w:p>
+        </w:tc>
+        <w:tc>
+          <w:tcPr>
+            <w:tcW w:w="1462" w:type="dxa"/>
+            <w:vAlign w:val="center"/>
+          </w:tcPr>
+          <w:p>
+            <w:pPr>
+              <w:jc w:val="left"/>
+            </w:pPr>
+            <w:r>
+              <w:t>INT</w:t>
+            </w:r>
+          </w:p>
+        </w:tc>
+        <w:tc>
+          <w:tcPr>
+            <w:tcW w:w="2376" w:type="dxa"/>
+            <w:vAlign w:val="center"/>
+          </w:tcPr>
+          <w:p>
+            <w:pPr>
+              <w:jc w:val="left"/>
+            </w:pPr>
+            <w:r>
+              <w:t>NOT NULL</w:t>
+            </w:r>
+          </w:p>
+        </w:tc>
+        <w:tc>
+          <w:tcPr>
+            <w:tcW w:w="1978" w:type="dxa"/>
+            <w:vAlign w:val="center"/>
+          </w:tcPr>
+          <w:p>
+            <w:pPr>
+              <w:jc w:val="left"/>
+            </w:pPr>
+            <w:r>
+              <w:t>FOREIGN KEY (bowling.id)</w:t>
+            </w:r>
+          </w:p>
+        </w:tc>
+      </w:tr>
+      <w:tr>
+        <w:trPr>
+          <w:gridAfter w:val="1"/>
+          <w:wAfter w:w="18" w:type="dxa"/>
+        </w:trPr>
+        <w:tc>
+          <w:tcPr>
+            <w:tcW w:w="2279" w:type="dxa"/>
+            <w:vAlign w:val="center"/>
+          </w:tcPr>
+          <w:p>
+            <w:pPr>
+              <w:jc w:val="left"/>
+              <w:rPr>
+                <w:lang w:val="vi-VN"/>
+              </w:rPr>
+            </w:pPr>
+            <w:r>
+              <w:rPr>
+                <w:lang w:val="vi-VN"/>
+              </w:rPr>
+              <w:t>track_id</w:t>
+            </w:r>
+          </w:p>
+        </w:tc>
+        <w:tc>
+          <w:tcPr>
+            <w:tcW w:w="1462" w:type="dxa"/>
+            <w:vAlign w:val="center"/>
+          </w:tcPr>
+          <w:p>
+            <w:pPr>
+              <w:jc w:val="left"/>
+            </w:pPr>
+            <w:r>
+              <w:t>INT</w:t>
+            </w:r>
+          </w:p>
+        </w:tc>
+        <w:tc>
+          <w:tcPr>
+            <w:tcW w:w="2376" w:type="dxa"/>
+            <w:vAlign w:val="center"/>
+          </w:tcPr>
+          <w:p>
+            <w:pPr>
+              <w:jc w:val="left"/>
+            </w:pPr>
+            <w:r>
+              <w:t>NOT NULL</w:t>
+            </w:r>
+          </w:p>
+        </w:tc>
+        <w:tc>
+          <w:tcPr>
+            <w:tcW w:w="1978" w:type="dxa"/>
+            <w:vAlign w:val="center"/>
+          </w:tcPr>
+          <w:p>
+            <w:pPr>
+              <w:jc w:val="left"/>
+            </w:pPr>
+            <w:r>
+              <w:t>FOREIGN KEY (track.id)</w:t>
+            </w:r>
+          </w:p>
+        </w:tc>
+      </w:tr>
+      <w:tr>
+        <w:trPr>
+          <w:gridAfter w:val="1"/>
+          <w:wAfter w:w="18" w:type="dxa"/>
+        </w:trPr>
+        <w:tc>
+          <w:tcPr>
+            <w:tcW w:w="2279" w:type="dxa"/>
+            <w:vAlign w:val="center"/>
+          </w:tcPr>
+          <w:p>
+            <w:pPr>
+              <w:jc w:val="left"/>
+              <w:rPr>
+                <w:lang w:val="vi-VN"/>
+              </w:rPr>
+            </w:pPr>
+            <w:r>
+              <w:rPr>
+                <w:lang w:val="vi-VN"/>
+              </w:rPr>
+              <w:t>location_start_id</w:t>
+            </w:r>
+          </w:p>
+        </w:tc>
+        <w:tc>
+          <w:tcPr>
+            <w:tcW w:w="1462" w:type="dxa"/>
+            <w:vAlign w:val="center"/>
+          </w:tcPr>
+          <w:p>
+            <w:pPr>
+              <w:jc w:val="left"/>
+            </w:pPr>
+            <w:r>
+              <w:t>INT</w:t>
+            </w:r>
+          </w:p>
+        </w:tc>
+        <w:tc>
+          <w:tcPr>
+            <w:tcW w:w="2376" w:type="dxa"/>
+            <w:vAlign w:val="center"/>
+          </w:tcPr>
+          <w:p>
+            <w:pPr>
+              <w:jc w:val="left"/>
+            </w:pPr>
+            <w:r>
+              <w:t>NOT NULL</w:t>
+            </w:r>
+          </w:p>
+        </w:tc>
+        <w:tc>
+          <w:tcPr>
+            <w:tcW w:w="1978" w:type="dxa"/>
+            <w:vAlign w:val="center"/>
+          </w:tcPr>
+          <w:p>
+            <w:pPr>
+              <w:jc w:val="left"/>
+            </w:pPr>
+            <w:r>
+              <w:t xml:space="preserve">FOREIGN KEY </w:t>
+            </w:r>
+            <w:r>
+              <w:lastRenderedPageBreak/>
+              <w:t>(location.id)</w:t>
+            </w:r>
+          </w:p>
+        </w:tc>
+        <w:bookmarkStart w:name="_GoBack" w:id="25"/>
+        <w:bookmarkEnd w:id="25"/>
+      </w:tr>
+      <w:tr>
+        <w:trPr>
+          <w:gridAfter w:val="1"/>
+          <w:wAfter w:w="18" w:type="dxa"/>
+        </w:trPr>
+        <w:tc>
+          <w:tcPr>
+            <w:tcW w:w="2279" w:type="dxa"/>
+            <w:vAlign w:val="center"/>
+          </w:tcPr>
+          <w:p>
+            <w:pPr>
+              <w:jc w:val="left"/>
+              <w:rPr>
+                <w:lang w:val="vi-VN"/>
+              </w:rPr>
+            </w:pPr>
+            <w:r>
+              <w:rPr>
+                <w:lang w:val="vi-VN"/>
+              </w:rPr>
+              <w:lastRenderedPageBreak/>
+              <w:t>location_end_id</w:t>
+            </w:r>
+          </w:p>
+        </w:tc>
+        <w:tc>
+          <w:tcPr>
+            <w:tcW w:w="1462" w:type="dxa"/>
+            <w:vAlign w:val="center"/>
+          </w:tcPr>
+          <w:p>
+            <w:pPr>
+              <w:jc w:val="left"/>
+            </w:pPr>
+            <w:r>
+              <w:t>INT</w:t>
+            </w:r>
+          </w:p>
+        </w:tc>
+        <w:tc>
+          <w:tcPr>
+            <w:tcW w:w="2376" w:type="dxa"/>
+            <w:vAlign w:val="center"/>
+          </w:tcPr>
+          <w:p>
+            <w:pPr>
+              <w:jc w:val="left"/>
+            </w:pPr>
+            <w:r>
+              <w:t>NOT NULL</w:t>
+            </w:r>
+          </w:p>
+        </w:tc>
+        <w:tc>
+          <w:tcPr>
+            <w:tcW w:w="1978" w:type="dxa"/>
+            <w:vAlign w:val="center"/>
+          </w:tcPr>
+          <w:p>
+            <w:pPr>
+              <w:jc w:val="left"/>
+            </w:pPr>
+            <w:r>
+              <w:t>FOREIGN KEY (location.id)</w:t>
+            </w:r>
+          </w:p>
+        </w:tc>
+      </w:tr>
+      <w:tr>
+        <w:trPr>
+          <w:gridAfter w:val="1"/>
+          <w:wAfter w:w="18" w:type="dxa"/>
+        </w:trPr>
+        <w:tc>
+          <w:tcPr>
+            <w:tcW w:w="2279" w:type="dxa"/>
+            <w:vAlign w:val="center"/>
+          </w:tcPr>
+          <w:p>
+            <w:pPr>
+              <w:jc w:val="left"/>
+              <w:rPr>
+                <w:lang w:val="vi-VN"/>
+              </w:rPr>
+            </w:pPr>
+            <w:r>
+              <w:rPr>
+                <w:lang w:val="vi-VN"/>
+              </w:rPr>
+              <w:t>item_id</w:t>
+            </w:r>
+          </w:p>
+        </w:tc>
+        <w:tc>
+          <w:tcPr>
+            <w:tcW w:w="1462" w:type="dxa"/>
+            <w:vAlign w:val="center"/>
+          </w:tcPr>
+          <w:p>
+            <w:pPr>
+              <w:jc w:val="left"/>
+            </w:pPr>
+            <w:r>
+              <w:t>INT</w:t>
+            </w:r>
+          </w:p>
+        </w:tc>
+        <w:tc>
+          <w:tcPr>
+            <w:tcW w:w="2376" w:type="dxa"/>
+            <w:vAlign w:val="center"/>
+          </w:tcPr>
+          <w:p>
+            <w:pPr>
+              <w:jc w:val="left"/>
+            </w:pPr>
+            <w:r>
+              <w:t>NOT NULL</w:t>
+            </w:r>
+          </w:p>
+        </w:tc>
+        <w:tc>
+          <w:tcPr>
+            <w:tcW w:w="1978" w:type="dxa"/>
+            <w:vAlign w:val="center"/>
+          </w:tcPr>
+          <w:p>
+            <w:pPr>
+              <w:jc w:val="left"/>
+            </w:pPr>
+            <w:r>
+              <w:t>FOREIGN KEY (item.id)</w:t>
+            </w:r>
+          </w:p>
+        </w:tc>
+      </w:tr>
+      <w:tr>
+        <w:trPr>
+          <w:gridAfter w:val="1"/>
+          <w:wAfter w:w="18" w:type="dxa"/>
+        </w:trPr>
+        <w:tc>
+          <w:tcPr>
+            <w:tcW w:w="2279" w:type="dxa"/>
+            <w:vAlign w:val="center"/>
+          </w:tcPr>
+          <w:p>
+            <w:pPr>
+              <w:jc w:val="left"/>
+              <w:rPr>
+                <w:lang w:val="vi-VN"/>
+              </w:rPr>
+            </w:pPr>
+            <w:r>
+              <w:rPr>
+                <w:lang w:val="vi-VN"/>
+              </w:rPr>
+              <w:t>item_count</w:t>
+            </w:r>
+          </w:p>
+        </w:tc>
+        <w:tc>
+          <w:tcPr>
+            <w:tcW w:w="1462" w:type="dxa"/>
+            <w:vAlign w:val="center"/>
+          </w:tcPr>
+          <w:p>
+            <w:pPr>
+              <w:jc w:val="left"/>
+            </w:pPr>
+            <w:r>
+              <w:t>INT</w:t>
+            </w:r>
+          </w:p>
+        </w:tc>
+        <w:tc>
+          <w:tcPr>
+            <w:tcW w:w="2376" w:type="dxa"/>
+            <w:vAlign w:val="center"/>
+          </w:tcPr>
+          <w:p>
+            <w:pPr>
+              <w:jc w:val="left"/>
+            </w:pPr>
+            <w:r>
+              <w:t>NOT NULL</w:t>
+            </w:r>
+          </w:p>
+        </w:tc>
+        <w:tc>
+          <w:tcPr>
+            <w:tcW w:w="1978" w:type="dxa"/>
+            <w:vAlign w:val="center"/>
+          </w:tcPr>
+          <w:p>
+            <w:pPr>
+              <w:jc w:val="left"/>
+            </w:pPr>
+          </w:p>
+        </w:tc>
+      </w:tr>
+    </w:tbl>
+    <w:p>
+      <w:pPr>
+        <w:rPr>
+          <w:lang w:val="vi-VN"/>
+        </w:rPr>
+      </w:pPr>
+    </w:p>
+    <w:tbl>
+      <w:tblPr>
+        <w:tblStyle w:val="TableGrid"/>
+        <w:tblW w:w="0" w:type="auto"/>
+        <w:tblLook w:val="04A0" w:firstRow="1" w:lastRow="0" w:firstColumn="1" w:lastColumn="0" w:noHBand="0" w:noVBand="1"/>
+      </w:tblPr>
+      <w:tblGrid>
+        <w:gridCol w:w="2279"/>
+        <w:gridCol w:w="1462"/>
+        <w:gridCol w:w="2376"/>
+        <w:gridCol w:w="1978"/>
+        <w:gridCol w:w="18"/>
+      </w:tblGrid>
+      <w:tr>
+        <w:tc>
+          <w:tcPr>
+            <w:tcW w:w="8113" w:type="dxa"/>
+            <w:gridSpan w:val="5"/>
+            <w:vAlign w:val="center"/>
+          </w:tcPr>
+          <w:p>
+            <w:pPr>
+              <w:jc w:val="left"/>
+            </w:pPr>
+            <w:r>
+              <w:t xml:space="preserve">Tên bảng: </w:t>
+            </w:r>
+            <w:r>
+              <w:rPr>
+                <w:b/>
+              </w:rPr>
+              <w:t>item</w:t>
+            </w:r>
+          </w:p>
+        </w:tc>
+      </w:tr>
+      <w:tr>
+        <w:trPr>
+          <w:gridAfter w:val="1"/>
+          <w:wAfter w:w="18" w:type="dxa"/>
+        </w:trPr>
+        <w:tc>
+          <w:tcPr>
+            <w:tcW w:w="2279" w:type="dxa"/>
+            <w:vAlign w:val="center"/>
+          </w:tcPr>
+          <w:p>
+            <w:pPr>
+              <w:jc w:val="left"/>
+            </w:pPr>
+            <w:r>
+              <w:t>Tên cột</w:t>
+            </w:r>
+          </w:p>
+        </w:tc>
+        <w:tc>
+          <w:tcPr>
+            <w:tcW w:w="1462" w:type="dxa"/>
+            <w:vAlign w:val="center"/>
+          </w:tcPr>
+          <w:p>
+            <w:pPr>
+              <w:jc w:val="left"/>
+            </w:pPr>
+            <w:r>
+              <w:t>Kiểu dữ liệu</w:t>
+            </w:r>
+          </w:p>
+        </w:tc>
+        <w:tc>
+          <w:tcPr>
+            <w:tcW w:w="2376" w:type="dxa"/>
+            <w:vAlign w:val="center"/>
+          </w:tcPr>
+          <w:p>
+            <w:pPr>
+              <w:jc w:val="left"/>
+            </w:pPr>
+          </w:p>
+        </w:tc>
+        <w:tc>
+          <w:tcPr>
+            <w:tcW w:w="1978" w:type="dxa"/>
+            <w:vAlign w:val="center"/>
+          </w:tcPr>
+          <w:p>
+            <w:pPr>
+              <w:jc w:val="left"/>
+            </w:pPr>
+          </w:p>
+        </w:tc>
+      </w:tr>
+      <w:tr>
+        <w:trPr>
+          <w:gridAfter w:val="1"/>
+          <w:wAfter w:w="18" w:type="dxa"/>
+        </w:trPr>
+        <w:tc>
+          <w:tcPr>
+            <w:tcW w:w="2279" w:type="dxa"/>
+            <w:vAlign w:val="center"/>
+          </w:tcPr>
+          <w:p>
+            <w:pPr>
+              <w:jc w:val="left"/>
+            </w:pPr>
+            <w:r>
+              <w:t>id</w:t>
+            </w:r>
+          </w:p>
+        </w:tc>
+        <w:tc>
+          <w:tcPr>
+            <w:tcW w:w="1462" w:type="dxa"/>
+            <w:vAlign w:val="center"/>
+          </w:tcPr>
+          <w:p>
+            <w:pPr>
+              <w:jc w:val="left"/>
+            </w:pPr>
+            <w:r>
+              <w:t>INT</w:t>
+            </w:r>
+          </w:p>
+        </w:tc>
+        <w:tc>
+          <w:tcPr>
+            <w:tcW w:w="2376" w:type="dxa"/>
+            <w:vAlign w:val="center"/>
+          </w:tcPr>
+          <w:p>
+            <w:pPr>
+              <w:jc w:val="left"/>
+            </w:pPr>
+            <w:r>
+              <w:t>PRIMARY KEY, AUTO INCREMENT, NOT NULL</w:t>
+            </w:r>
+          </w:p>
+        </w:tc>
+        <w:tc>
+          <w:tcPr>
+            <w:tcW w:w="1978" w:type="dxa"/>
+            <w:vAlign w:val="center"/>
+          </w:tcPr>
+          <w:p>
+            <w:pPr>
+              <w:jc w:val="left"/>
+            </w:pPr>
+          </w:p>
+        </w:tc>
+      </w:tr>
+      <w:tr>
+        <w:trPr>
+          <w:gridAfter w:val="1"/>
+          <w:wAfter w:w="18" w:type="dxa"/>
+        </w:trPr>
+        <w:tc>
+          <w:tcPr>
+            <w:tcW w:w="2279" w:type="dxa"/>
+            <w:vAlign w:val="center"/>
+          </w:tcPr>
+          <w:p>
+            <w:pPr>
+              <w:jc w:val="left"/>
+            </w:pPr>
+            <w:r>
+              <w:rPr>
+                <w:lang w:val="vi-VN"/>
+              </w:rPr>
+              <w:t>name</w:t>
+            </w:r>
+          </w:p>
+        </w:tc>
+        <w:tc>
+          <w:tcPr>
+            <w:tcW w:w="1462" w:type="dxa"/>
+            <w:vAlign w:val="center"/>
+          </w:tcPr>
+          <w:p>
+            <w:pPr>
+              <w:jc w:val="left"/>
+            </w:pPr>
+            <w:r>
+              <w:t>INT</w:t>
+            </w:r>
+          </w:p>
+        </w:tc>
+        <w:tc>
+          <w:tcPr>
+            <w:tcW w:w="2376" w:type="dxa"/>
+            <w:vAlign w:val="center"/>
+          </w:tcPr>
+          <w:p>
+            <w:pPr>
+              <w:jc w:val="left"/>
+            </w:pPr>
+            <w:r>
+              <w:t>NOT NULL</w:t>
+            </w:r>
+          </w:p>
+        </w:tc>
+        <w:tc>
+          <w:tcPr>
+            <w:tcW w:w="1978" w:type="dxa"/>
+            <w:vAlign w:val="center"/>
+          </w:tcPr>
+          <w:p>
+            <w:pPr>
+              <w:jc w:val="left"/>
+            </w:pPr>
+          </w:p>
+        </w:tc>
+      </w:tr>
+    </w:tbl>
+    <w:p>
+      <w:pPr>
+        <w:rPr>
+          <w:lang w:val="vi-VN"/>
+        </w:rPr>
+      </w:pPr>
     </w:p>
     <w:p>
       <w:pPr>
@@ -9950,7 +10739,6 @@
         <w:ind w:left="720"/>
       </w:pPr>
       <w:r>
-        <w:lastRenderedPageBreak/>
         <w:tab/>
       </w:r>
     </w:p>
@@ -10149,6 +10937,7 @@
         <w:rPr>
           <w:rFonts w:eastAsia="Tahoma" w:cs="Tahoma"/>
         </w:rPr>
+        <w:lastRenderedPageBreak/>
         <w:t>Đóng dự án</w:t>
       </w:r>
       <w:bookmarkEnd w:id="28"/>
@@ -10699,7 +11488,6 @@
         <w:rPr>
           <w:rFonts w:eastAsia="Tahoma" w:cs="Tahoma"/>
         </w:rPr>
-        <w:lastRenderedPageBreak/>
         <w:t>Số task chưa hoàn thành: 0</w:t>
       </w:r>
     </w:p>
@@ -11279,7 +12067,7 @@
         <w:color w:val="C00000"/>
         <w:lang w:eastAsia="ar-SA" w:bidi="ar-SA"/>
       </w:rPr>
-      <w:t>14</w:t>
+      <w:t>15</w:t>
     </w:r>
     <w:r>
       <w:rPr>
@@ -11328,7 +12116,7 @@
         <w:color w:val="C00000"/>
         <w:lang w:eastAsia="ar-SA" w:bidi="ar-SA"/>
       </w:rPr>
-      <w:t>16</w:t>
+      <w:t>17</w:t>
     </w:r>
     <w:r>
       <w:rPr>
@@ -11548,7 +12336,7 @@
           </w:drawing>
         </mc:Choice>
         <mc:Fallback>
-          <w:pict w14:anchorId="67C70483">
+          <w:pict w14:anchorId="0424138D">
             <v:shapetype id="_x0000_t202" coordsize="21600,21600" o:spt="202" path="m0,0l0,21600,21600,21600,21600,0xe" w14:anchorId="2A850F9D">
               <v:stroke joinstyle="miter"/>
               <v:path gradientshapeok="t" o:connecttype="rect"/>
@@ -17856,7 +18644,7 @@
 </file>
 
 <file path=customXml/itemProps1.xml><?xml version="1.0" encoding="utf-8"?>
-<ds:datastoreItem xmlns:ds="http://schemas.openxmlformats.org/officeDocument/2006/customXml" ds:itemID="{EC6FB931-F764-D944-A9C5-157798ECA19D}">
+<ds:datastoreItem xmlns:ds="http://schemas.openxmlformats.org/officeDocument/2006/customXml" ds:itemID="{44E1638E-F348-5C40-A65B-368E119112C2}">
   <ds:schemaRefs>
     <ds:schemaRef ds:uri="http://schemas.openxmlformats.org/officeDocument/2006/bibliography"/>
   </ds:schemaRefs>

</xml_diff>

<commit_message>
- Thêm giao diện
</commit_message>
<xml_diff>
--- a/docs/BTL.docx
+++ b/docs/BTL.docx
@@ -95,7 +95,7 @@
             </w:drawing>
           </mc:Choice>
           <mc:Fallback>
-            <w:pict w14:anchorId="5E714E35">
+            <w:pict w14:anchorId="19770631">
               <v:shapetype id="_x0000_t202" coordsize="21600,21600" o:spt="202" path="m0,0l0,21600,21600,21600,21600,0xe" w14:anchorId="3470755F">
                 <v:stroke joinstyle="miter"/>
                 <v:path gradientshapeok="t" o:connecttype="rect"/>
@@ -7705,6 +7705,238 @@
           <w:lang w:eastAsia="en-US" w:bidi="ar-SA"/>
         </w:rPr>
       </w:pPr>
+      <w:r>
+        <w:rPr>
+          <w:noProof/>
+          <w:lang w:eastAsia="en-US" w:bidi="ar-SA"/>
+        </w:rPr>
+        <w:drawing>
+          <wp:inline distT="0" distB="0" distL="0" distR="0" wp14:anchorId="394FF152" wp14:editId="5861A25A">
+            <wp:extent cx="5556885" cy="2532380"/>
+            <wp:effectExtent l="0" t="0" r="5715" b="7620"/>
+            <wp:docPr id="3" name="Picture 3" descr="/Users/thanthai/Desktop/Screen Shot 2019-12-15 at 20.47.09.png"/>
+            <wp:cNvGraphicFramePr>
+              <a:graphicFrameLocks xmlns:a="http://schemas.openxmlformats.org/drawingml/2006/main" noChangeAspect="1"/>
+            </wp:cNvGraphicFramePr>
+            <a:graphic xmlns:a="http://schemas.openxmlformats.org/drawingml/2006/main">
+              <a:graphicData uri="http://schemas.openxmlformats.org/drawingml/2006/picture">
+                <pic:pic xmlns:pic="http://schemas.openxmlformats.org/drawingml/2006/picture">
+                  <pic:nvPicPr>
+                    <pic:cNvPr id="0" name="Picture 1" descr="/Users/thanthai/Desktop/Screen Shot 2019-12-15 at 20.47.09.png"/>
+                    <pic:cNvPicPr>
+                      <a:picLocks noChangeAspect="1" noChangeArrowheads="1"/>
+                    </pic:cNvPicPr>
+                  </pic:nvPicPr>
+                  <pic:blipFill>
+                    <a:blip r:embed="rId21" cstate="print">
+                      <a:extLst>
+                        <a:ext uri="{28A0092B-C50C-407E-A947-70E740481C1C}">
+                          <a14:useLocalDpi xmlns:a14="http://schemas.microsoft.com/office/drawing/2010/main" val="0"/>
+                        </a:ext>
+                      </a:extLst>
+                    </a:blip>
+                    <a:srcRect/>
+                    <a:stretch>
+                      <a:fillRect/>
+                    </a:stretch>
+                  </pic:blipFill>
+                  <pic:spPr bwMode="auto">
+                    <a:xfrm>
+                      <a:off x="0" y="0"/>
+                      <a:ext cx="5556885" cy="2532380"/>
+                    </a:xfrm>
+                    <a:prstGeom prst="rect">
+                      <a:avLst/>
+                    </a:prstGeom>
+                    <a:noFill/>
+                    <a:ln>
+                      <a:noFill/>
+                    </a:ln>
+                  </pic:spPr>
+                </pic:pic>
+              </a:graphicData>
+            </a:graphic>
+          </wp:inline>
+        </w:drawing>
+      </w:r>
+    </w:p>
+    <w:p>
+      <w:pPr>
+        <w:rPr>
+          <w:lang w:eastAsia="en-US" w:bidi="ar-SA"/>
+        </w:rPr>
+      </w:pPr>
+      <w:r>
+        <w:rPr>
+          <w:lang w:eastAsia="en-US" w:bidi="ar-SA"/>
+        </w:rPr>
+        <w:t>Hình 1. Giao diện trang chủ</w:t>
+      </w:r>
+    </w:p>
+    <w:p>
+      <w:pPr>
+        <w:rPr>
+          <w:lang w:eastAsia="en-US" w:bidi="ar-SA"/>
+        </w:rPr>
+      </w:pPr>
+    </w:p>
+    <w:p>
+      <w:pPr>
+        <w:rPr>
+          <w:lang w:eastAsia="en-US" w:bidi="ar-SA"/>
+        </w:rPr>
+      </w:pPr>
+      <w:r>
+        <w:rPr>
+          <w:noProof/>
+          <w:lang w:eastAsia="en-US" w:bidi="ar-SA"/>
+        </w:rPr>
+        <w:drawing>
+          <wp:inline distT="0" distB="0" distL="0" distR="0" wp14:anchorId="70D83510" wp14:editId="3D0A04DA">
+            <wp:extent cx="5574030" cy="2532380"/>
+            <wp:effectExtent l="0" t="0" r="0" b="7620"/>
+            <wp:docPr id="7" name="Picture 7" descr="/Users/thanthai/Desktop/Screen Shot 2019-12-15 at 20.47.27.png"/>
+            <wp:cNvGraphicFramePr>
+              <a:graphicFrameLocks xmlns:a="http://schemas.openxmlformats.org/drawingml/2006/main" noChangeAspect="1"/>
+            </wp:cNvGraphicFramePr>
+            <a:graphic xmlns:a="http://schemas.openxmlformats.org/drawingml/2006/main">
+              <a:graphicData uri="http://schemas.openxmlformats.org/drawingml/2006/picture">
+                <pic:pic xmlns:pic="http://schemas.openxmlformats.org/drawingml/2006/picture">
+                  <pic:nvPicPr>
+                    <pic:cNvPr id="0" name="Picture 2" descr="/Users/thanthai/Desktop/Screen Shot 2019-12-15 at 20.47.27.png"/>
+                    <pic:cNvPicPr>
+                      <a:picLocks noChangeAspect="1" noChangeArrowheads="1"/>
+                    </pic:cNvPicPr>
+                  </pic:nvPicPr>
+                  <pic:blipFill>
+                    <a:blip r:embed="rId22" cstate="print">
+                      <a:extLst>
+                        <a:ext uri="{28A0092B-C50C-407E-A947-70E740481C1C}">
+                          <a14:useLocalDpi xmlns:a14="http://schemas.microsoft.com/office/drawing/2010/main" val="0"/>
+                        </a:ext>
+                      </a:extLst>
+                    </a:blip>
+                    <a:srcRect/>
+                    <a:stretch>
+                      <a:fillRect/>
+                    </a:stretch>
+                  </pic:blipFill>
+                  <pic:spPr bwMode="auto">
+                    <a:xfrm>
+                      <a:off x="0" y="0"/>
+                      <a:ext cx="5574030" cy="2532380"/>
+                    </a:xfrm>
+                    <a:prstGeom prst="rect">
+                      <a:avLst/>
+                    </a:prstGeom>
+                    <a:noFill/>
+                    <a:ln>
+                      <a:noFill/>
+                    </a:ln>
+                  </pic:spPr>
+                </pic:pic>
+              </a:graphicData>
+            </a:graphic>
+          </wp:inline>
+        </w:drawing>
+      </w:r>
+    </w:p>
+    <w:p>
+      <w:pPr>
+        <w:rPr>
+          <w:lang w:eastAsia="en-US" w:bidi="ar-SA"/>
+        </w:rPr>
+      </w:pPr>
+      <w:r>
+        <w:rPr>
+          <w:lang w:eastAsia="en-US" w:bidi="ar-SA"/>
+        </w:rPr>
+        <w:t>Hình 2. Giao diện điều khiển</w:t>
+      </w:r>
+    </w:p>
+    <w:p>
+      <w:pPr>
+        <w:rPr>
+          <w:lang w:eastAsia="en-US" w:bidi="ar-SA"/>
+        </w:rPr>
+      </w:pPr>
+      <w:r>
+        <w:rPr>
+          <w:noProof/>
+          <w:lang w:eastAsia="en-US" w:bidi="ar-SA"/>
+        </w:rPr>
+        <w:drawing>
+          <wp:inline distT="0" distB="0" distL="0" distR="0" wp14:anchorId="5F6F4050" wp14:editId="38C47AAF">
+            <wp:extent cx="5556885" cy="2532380"/>
+            <wp:effectExtent l="0" t="0" r="5715" b="7620"/>
+            <wp:docPr id="8" name="Picture 8" descr="/Users/thanthai/Desktop/Screen Shot 2019-12-15 at 20.48.50.png"/>
+            <wp:cNvGraphicFramePr>
+              <a:graphicFrameLocks xmlns:a="http://schemas.openxmlformats.org/drawingml/2006/main" noChangeAspect="1"/>
+            </wp:cNvGraphicFramePr>
+            <a:graphic xmlns:a="http://schemas.openxmlformats.org/drawingml/2006/main">
+              <a:graphicData uri="http://schemas.openxmlformats.org/drawingml/2006/picture">
+                <pic:pic xmlns:pic="http://schemas.openxmlformats.org/drawingml/2006/picture">
+                  <pic:nvPicPr>
+                    <pic:cNvPr id="0" name="Picture 3" descr="/Users/thanthai/Desktop/Screen Shot 2019-12-15 at 20.48.50.png"/>
+                    <pic:cNvPicPr>
+                      <a:picLocks noChangeAspect="1" noChangeArrowheads="1"/>
+                    </pic:cNvPicPr>
+                  </pic:nvPicPr>
+                  <pic:blipFill>
+                    <a:blip r:embed="rId23" cstate="print">
+                      <a:extLst>
+                        <a:ext uri="{28A0092B-C50C-407E-A947-70E740481C1C}">
+                          <a14:useLocalDpi xmlns:a14="http://schemas.microsoft.com/office/drawing/2010/main" val="0"/>
+                        </a:ext>
+                      </a:extLst>
+                    </a:blip>
+                    <a:srcRect/>
+                    <a:stretch>
+                      <a:fillRect/>
+                    </a:stretch>
+                  </pic:blipFill>
+                  <pic:spPr bwMode="auto">
+                    <a:xfrm>
+                      <a:off x="0" y="0"/>
+                      <a:ext cx="5556885" cy="2532380"/>
+                    </a:xfrm>
+                    <a:prstGeom prst="rect">
+                      <a:avLst/>
+                    </a:prstGeom>
+                    <a:noFill/>
+                    <a:ln>
+                      <a:noFill/>
+                    </a:ln>
+                  </pic:spPr>
+                </pic:pic>
+              </a:graphicData>
+            </a:graphic>
+          </wp:inline>
+        </w:drawing>
+      </w:r>
+    </w:p>
+    <w:p>
+      <w:pPr>
+        <w:rPr>
+          <w:lang w:eastAsia="en-US" w:bidi="ar-SA"/>
+        </w:rPr>
+      </w:pPr>
+      <w:r>
+        <w:rPr>
+          <w:lang w:eastAsia="en-US" w:bidi="ar-SA"/>
+        </w:rPr>
+        <w:lastRenderedPageBreak/>
+        <w:t>Hình 3. Giao diện quan sát</w:t>
+      </w:r>
+      <w:bookmarkStart w:name="_GoBack" w:id="23"/>
+      <w:bookmarkEnd w:id="23"/>
+    </w:p>
+    <w:p>
+      <w:pPr>
+        <w:rPr>
+          <w:lang w:eastAsia="en-US" w:bidi="ar-SA"/>
+        </w:rPr>
+      </w:pPr>
     </w:p>
     <w:p>
       <w:pPr>
@@ -7713,14 +7945,14 @@
           <w:lang w:eastAsia="en-US" w:bidi="ar-SA"/>
         </w:rPr>
       </w:pPr>
-      <w:bookmarkStart w:name="_Toc25660401" w:id="23"/>
+      <w:bookmarkStart w:name="_Toc25660401" w:id="24"/>
       <w:r>
         <w:rPr>
           <w:lang w:eastAsia="en-US" w:bidi="ar-SA"/>
         </w:rPr>
         <w:t>Cơ sở dữ liệu</w:t>
       </w:r>
-      <w:bookmarkEnd w:id="23"/>
+      <w:bookmarkEnd w:id="24"/>
     </w:p>
     <w:p>
       <w:pPr>
@@ -7728,7 +7960,7 @@
           <w:lang w:val="vi-VN"/>
         </w:rPr>
       </w:pPr>
-      <w:bookmarkStart w:name="_Toc25660402" w:id="24"/>
+      <w:bookmarkStart w:name="_Toc25660402" w:id="25"/>
       <w:r>
         <w:t>Cở sở dữ liệu sử dụng: MySQL</w:t>
       </w:r>
@@ -10794,8 +11026,6 @@
         </w:rPr>
         <w:t>Mạng</w:t>
       </w:r>
-      <w:bookmarkStart w:name="_GoBack" w:id="25"/>
-      <w:bookmarkEnd w:id="24"/>
       <w:bookmarkEnd w:id="25"/>
     </w:p>
     <w:p>
@@ -11884,12 +12114,12 @@
     <w:p/>
     <w:p/>
     <w:sectPr>
-      <w:headerReference w:type="even" r:id="rId21"/>
-      <w:headerReference w:type="default" r:id="rId22"/>
-      <w:footerReference w:type="even" r:id="rId23"/>
-      <w:footerReference w:type="default" r:id="rId24"/>
-      <w:headerReference w:type="first" r:id="rId25"/>
-      <w:footerReference w:type="first" r:id="rId26"/>
+      <w:headerReference w:type="even" r:id="rId24"/>
+      <w:headerReference w:type="default" r:id="rId25"/>
+      <w:footerReference w:type="even" r:id="rId26"/>
+      <w:footerReference w:type="default" r:id="rId27"/>
+      <w:headerReference w:type="first" r:id="rId28"/>
+      <w:footerReference w:type="first" r:id="rId29"/>
       <w:footnotePr>
         <w:pos w:val="beneathText"/>
       </w:footnotePr>
@@ -12311,7 +12541,7 @@
         <w:color w:val="C00000"/>
         <w:lang w:eastAsia="ar-SA" w:bidi="ar-SA"/>
       </w:rPr>
-      <w:t>17</w:t>
+      <w:t>18</w:t>
     </w:r>
     <w:r>
       <w:rPr>
@@ -12531,7 +12761,7 @@
           </w:drawing>
         </mc:Choice>
         <mc:Fallback>
-          <w:pict w14:anchorId="1B1547B7">
+          <w:pict w14:anchorId="75D9C834">
             <v:shapetype id="_x0000_t202" coordsize="21600,21600" o:spt="202" path="m0,0l0,21600,21600,21600,21600,0xe" w14:anchorId="2A850F9D">
               <v:stroke joinstyle="miter"/>
               <v:path gradientshapeok="t" o:connecttype="rect"/>
@@ -18839,7 +19069,7 @@
 </file>
 
 <file path=customXml/itemProps1.xml><?xml version="1.0" encoding="utf-8"?>
-<ds:datastoreItem xmlns:ds="http://schemas.openxmlformats.org/officeDocument/2006/customXml" ds:itemID="{2E95C5EC-A7D2-D34E-AF0A-1AB89EDD0BDB}">
+<ds:datastoreItem xmlns:ds="http://schemas.openxmlformats.org/officeDocument/2006/customXml" ds:itemID="{74F90504-67AA-1143-BAFD-637A65671870}">
   <ds:schemaRefs>
     <ds:schemaRef ds:uri="http://schemas.openxmlformats.org/officeDocument/2006/bibliography"/>
   </ds:schemaRefs>

</xml_diff>

<commit_message>
- Trả lời câu hỏi 1
</commit_message>
<xml_diff>
--- a/docs/BTL.docx
+++ b/docs/BTL.docx
@@ -95,7 +95,7 @@
             </w:drawing>
           </mc:Choice>
           <mc:Fallback>
-            <w:pict w14:anchorId="19770631">
+            <w:pict w14:anchorId="5F040AD1">
               <v:shapetype id="_x0000_t202" coordsize="21600,21600" o:spt="202" path="m0,0l0,21600,21600,21600,21600,0xe" w14:anchorId="3470755F">
                 <v:stroke joinstyle="miter"/>
                 <v:path gradientshapeok="t" o:connecttype="rect"/>
@@ -7928,39 +7928,37 @@
         <w:lastRenderedPageBreak/>
         <w:t>Hình 3. Giao diện quan sát</w:t>
       </w:r>
-      <w:bookmarkStart w:name="_GoBack" w:id="23"/>
+    </w:p>
+    <w:p>
+      <w:pPr>
+        <w:rPr>
+          <w:lang w:eastAsia="en-US" w:bidi="ar-SA"/>
+        </w:rPr>
+      </w:pPr>
+    </w:p>
+    <w:p>
+      <w:pPr>
+        <w:pStyle w:val="Heading2"/>
+        <w:rPr>
+          <w:lang w:eastAsia="en-US" w:bidi="ar-SA"/>
+        </w:rPr>
+      </w:pPr>
+      <w:bookmarkStart w:name="_Toc25660401" w:id="23"/>
+      <w:r>
+        <w:rPr>
+          <w:lang w:eastAsia="en-US" w:bidi="ar-SA"/>
+        </w:rPr>
+        <w:t>Cơ sở dữ liệu</w:t>
+      </w:r>
       <w:bookmarkEnd w:id="23"/>
     </w:p>
     <w:p>
       <w:pPr>
         <w:rPr>
-          <w:lang w:eastAsia="en-US" w:bidi="ar-SA"/>
-        </w:rPr>
-      </w:pPr>
-    </w:p>
-    <w:p>
-      <w:pPr>
-        <w:pStyle w:val="Heading2"/>
-        <w:rPr>
-          <w:lang w:eastAsia="en-US" w:bidi="ar-SA"/>
-        </w:rPr>
-      </w:pPr>
-      <w:bookmarkStart w:name="_Toc25660401" w:id="24"/>
-      <w:r>
-        <w:rPr>
-          <w:lang w:eastAsia="en-US" w:bidi="ar-SA"/>
-        </w:rPr>
-        <w:t>Cơ sở dữ liệu</w:t>
-      </w:r>
-      <w:bookmarkEnd w:id="24"/>
-    </w:p>
-    <w:p>
-      <w:pPr>
-        <w:rPr>
           <w:lang w:val="vi-VN"/>
         </w:rPr>
       </w:pPr>
-      <w:bookmarkStart w:name="_Toc25660402" w:id="25"/>
+      <w:bookmarkStart w:name="_Toc25660402" w:id="24"/>
       <w:r>
         <w:t>Cở sở dữ liệu sử dụng: MySQL</w:t>
       </w:r>
@@ -11026,73 +11024,73 @@
         </w:rPr>
         <w:t>Mạng</w:t>
       </w:r>
+      <w:bookmarkEnd w:id="24"/>
+    </w:p>
+    <w:p>
+      <w:pPr>
+        <w:rPr>
+          <w:lang w:eastAsia="en-US" w:bidi="ar-SA"/>
+        </w:rPr>
+      </w:pPr>
+      <w:r>
+        <w:rPr>
+          <w:lang w:eastAsia="en-US" w:bidi="ar-SA"/>
+        </w:rPr>
+        <w:t>Toàn bộ hệ thống sử dụng mạng nội bộ LAN, không kết nối bên ngoài.</w:t>
+      </w:r>
+    </w:p>
+    <w:p>
+      <w:pPr>
+        <w:rPr>
+          <w:lang w:eastAsia="en-US" w:bidi="ar-SA"/>
+        </w:rPr>
+      </w:pPr>
+      <w:r>
+        <w:rPr>
+          <w:lang w:eastAsia="en-US" w:bidi="ar-SA"/>
+        </w:rPr>
+        <w:t>Sơ đồ kết nối mạng là dạng hình sao. Các máy trạm kết nối đến bộ phát WIFI tập trung.</w:t>
+      </w:r>
+    </w:p>
+    <w:p>
+      <w:pPr>
+        <w:rPr>
+          <w:lang w:eastAsia="en-US" w:bidi="ar-SA"/>
+        </w:rPr>
+      </w:pPr>
+      <w:r>
+        <w:rPr>
+          <w:lang w:eastAsia="en-US" w:bidi="ar-SA"/>
+        </w:rPr>
+        <w:t>Cài đặt Firewall nhằm đảm bảo an toàn bảo mật dữ liệu thông tin và đảm bảo truy cập an toàn.</w:t>
+      </w:r>
+    </w:p>
+    <w:p>
+      <w:pPr>
+        <w:rPr>
+          <w:lang w:eastAsia="en-US" w:bidi="ar-SA"/>
+        </w:rPr>
+      </w:pPr>
+    </w:p>
+    <w:p>
+      <w:pPr>
+        <w:pStyle w:val="Heading1"/>
+      </w:pPr>
+      <w:bookmarkStart w:name="_Toc25660403" w:id="25"/>
+      <w:r>
+        <w:t>Giám sát dự án</w:t>
+      </w:r>
       <w:bookmarkEnd w:id="25"/>
     </w:p>
     <w:p>
       <w:pPr>
-        <w:rPr>
-          <w:lang w:eastAsia="en-US" w:bidi="ar-SA"/>
-        </w:rPr>
-      </w:pPr>
-      <w:r>
-        <w:rPr>
-          <w:lang w:eastAsia="en-US" w:bidi="ar-SA"/>
-        </w:rPr>
-        <w:t>Toàn bộ hệ thống sử dụng mạng nội bộ LAN, không kết nối bên ngoài.</w:t>
-      </w:r>
-    </w:p>
-    <w:p>
-      <w:pPr>
-        <w:rPr>
-          <w:lang w:eastAsia="en-US" w:bidi="ar-SA"/>
-        </w:rPr>
-      </w:pPr>
-      <w:r>
-        <w:rPr>
-          <w:lang w:eastAsia="en-US" w:bidi="ar-SA"/>
-        </w:rPr>
-        <w:t>Sơ đồ kết nối mạng là dạng hình sao. Các máy trạm kết nối đến bộ phát WIFI tập trung.</w:t>
-      </w:r>
-    </w:p>
-    <w:p>
-      <w:pPr>
-        <w:rPr>
-          <w:lang w:eastAsia="en-US" w:bidi="ar-SA"/>
-        </w:rPr>
-      </w:pPr>
-      <w:r>
-        <w:rPr>
-          <w:lang w:eastAsia="en-US" w:bidi="ar-SA"/>
-        </w:rPr>
-        <w:t>Cài đặt Firewall nhằm đảm bảo an toàn bảo mật dữ liệu thông tin và đảm bảo truy cập an toàn.</w:t>
-      </w:r>
-    </w:p>
-    <w:p>
-      <w:pPr>
-        <w:rPr>
-          <w:lang w:eastAsia="en-US" w:bidi="ar-SA"/>
-        </w:rPr>
-      </w:pPr>
-    </w:p>
-    <w:p>
-      <w:pPr>
-        <w:pStyle w:val="Heading1"/>
-      </w:pPr>
-      <w:bookmarkStart w:name="_Toc25660403" w:id="26"/>
-      <w:r>
-        <w:t>Giám sát dự án</w:t>
+        <w:pStyle w:val="Heading2"/>
+      </w:pPr>
+      <w:bookmarkStart w:name="_Toc25660404" w:id="26"/>
+      <w:r>
+        <w:t>Trả lời câu hỏi</w:t>
       </w:r>
       <w:bookmarkEnd w:id="26"/>
-    </w:p>
-    <w:p>
-      <w:pPr>
-        <w:pStyle w:val="Heading2"/>
-      </w:pPr>
-      <w:bookmarkStart w:name="_Toc25660404" w:id="27"/>
-      <w:r>
-        <w:t>Trả lời câu hỏi</w:t>
-      </w:r>
-      <w:bookmarkEnd w:id="27"/>
     </w:p>
     <w:p>
       <w:pPr>
@@ -11133,13 +11131,7 @@
         <w:ind w:left="720"/>
       </w:pPr>
       <w:r>
-        <w:t>Nhóm quản lý sẽ trả lời thế nào</w:t>
-      </w:r>
-      <w:r>
-        <w:t>:</w:t>
-      </w:r>
-      <w:r>
-        <w:tab/>
+        <w:t>Chúng tôi rất sẵn sàng. Nhưng với dự án này, chúng tôi cần 5 lập trình viên làm việc trực tiếp với nhau để giảm thiểu sai sót. Vì thế, chúng tôi sẽ cử thêm một người nữa tham gia cùng dự án này để tiếp nhận những yêu cầu và chuyển về đội ngũ kỹ thuật của chúng tôi thực hiện.</w:t>
       </w:r>
     </w:p>
     <w:p>
@@ -11150,8 +11142,41 @@
         </w:tabs>
         <w:ind w:left="720"/>
       </w:pPr>
-      <w:r>
-        <w:tab/>
+    </w:p>
+    <w:p>
+      <w:pPr>
+        <w:pStyle w:val="ListParagraph"/>
+        <w:numPr>
+          <w:ilvl w:val="0"/>
+          <w:numId w:val="39"/>
+        </w:numPr>
+      </w:pPr>
+      <w:r>
+        <w:t>Khách hàng yêu cầu: “</w:t>
+      </w:r>
+      <w:r>
+        <w:t>Oh</w:t>
+      </w:r>
+      <w:r>
+        <w:t xml:space="preserve">. Xếp chúng tôi sử dụng máy tính cài hệ điều hành </w:t>
+      </w:r>
+      <w:r>
+        <w:t>Windows 95 cơ</w:t>
+      </w:r>
+      <w:r>
+        <w:t>.</w:t>
+      </w:r>
+      <w:r>
+        <w:t xml:space="preserve"> Liệu phần mềm này </w:t>
+      </w:r>
+      <w:r>
+        <w:t>phải chạy được đấy nhé</w:t>
+      </w:r>
+      <w:r>
+        <w:t>. Ông mới là người duyệt cái này đấy</w:t>
+      </w:r>
+      <w:r>
+        <w:t>”.</w:t>
       </w:r>
     </w:p>
     <w:p>
@@ -11163,6 +11188,9 @@
         <w:ind w:left="720"/>
       </w:pPr>
       <w:r>
+        <w:t>Nhóm quản lý sẽ trả lời thế nào:</w:t>
+      </w:r>
+      <w:r>
         <w:tab/>
       </w:r>
     </w:p>
@@ -11181,77 +11209,19 @@
     <w:p>
       <w:pPr>
         <w:pStyle w:val="ListParagraph"/>
-        <w:numPr>
-          <w:ilvl w:val="0"/>
-          <w:numId w:val="39"/>
-        </w:numPr>
-      </w:pPr>
-      <w:r>
-        <w:t>Khách hàng yêu cầu: “</w:t>
-      </w:r>
-      <w:r>
-        <w:t>Oh</w:t>
-      </w:r>
-      <w:r>
-        <w:t xml:space="preserve">. Xếp chúng tôi sử dụng máy tính cài hệ điều hành </w:t>
-      </w:r>
-      <w:r>
-        <w:t>Windows 95 cơ</w:t>
-      </w:r>
-      <w:r>
-        <w:t>.</w:t>
-      </w:r>
-      <w:r>
-        <w:t xml:space="preserve"> Liệu phần mềm này </w:t>
-      </w:r>
-      <w:r>
-        <w:t>phải chạy được đấy nhé</w:t>
-      </w:r>
-      <w:r>
-        <w:t>. Ông mới là người duyệt cái này đấy</w:t>
-      </w:r>
-      <w:r>
-        <w:t>”.</w:t>
-      </w:r>
-    </w:p>
-    <w:p>
-      <w:pPr>
-        <w:pStyle w:val="ListParagraph"/>
         <w:tabs>
           <w:tab w:val="right" w:leader="dot" w:pos="8780"/>
         </w:tabs>
         <w:ind w:left="720"/>
       </w:pPr>
       <w:r>
-        <w:t>Nhóm quản lý sẽ trả lời thế nào:</w:t>
-      </w:r>
-      <w:r>
         <w:tab/>
       </w:r>
-    </w:p>
-    <w:p>
-      <w:pPr>
-        <w:pStyle w:val="ListParagraph"/>
-        <w:tabs>
-          <w:tab w:val="right" w:leader="dot" w:pos="8780"/>
-        </w:tabs>
-        <w:ind w:left="720"/>
-      </w:pPr>
-      <w:r>
-        <w:tab/>
-      </w:r>
-    </w:p>
-    <w:p>
-      <w:pPr>
-        <w:pStyle w:val="ListParagraph"/>
-        <w:tabs>
-          <w:tab w:val="right" w:leader="dot" w:pos="8780"/>
-        </w:tabs>
-        <w:ind w:left="720"/>
-      </w:pPr>
-      <w:r>
-        <w:tab/>
-      </w:r>
+      <w:r>
+        <w:t>s</w:t>
+      </w:r>
+      <w:bookmarkStart w:name="_GoBack" w:id="27"/>
+      <w:bookmarkEnd w:id="27"/>
     </w:p>
     <w:p>
       <w:pPr>
@@ -12492,7 +12462,7 @@
         <w:color w:val="C00000"/>
         <w:lang w:eastAsia="ar-SA" w:bidi="ar-SA"/>
       </w:rPr>
-      <w:t>15</w:t>
+      <w:t>17</w:t>
     </w:r>
     <w:r>
       <w:rPr>
@@ -12761,7 +12731,7 @@
           </w:drawing>
         </mc:Choice>
         <mc:Fallback>
-          <w:pict w14:anchorId="75D9C834">
+          <w:pict w14:anchorId="491C581A">
             <v:shapetype id="_x0000_t202" coordsize="21600,21600" o:spt="202" path="m0,0l0,21600,21600,21600,21600,0xe" w14:anchorId="2A850F9D">
               <v:stroke joinstyle="miter"/>
               <v:path gradientshapeok="t" o:connecttype="rect"/>
@@ -19069,7 +19039,7 @@
 </file>
 
 <file path=customXml/itemProps1.xml><?xml version="1.0" encoding="utf-8"?>
-<ds:datastoreItem xmlns:ds="http://schemas.openxmlformats.org/officeDocument/2006/customXml" ds:itemID="{74F90504-67AA-1143-BAFD-637A65671870}">
+<ds:datastoreItem xmlns:ds="http://schemas.openxmlformats.org/officeDocument/2006/customXml" ds:itemID="{E47BADB9-2313-144D-8927-6271F1F3A233}">
   <ds:schemaRefs>
     <ds:schemaRef ds:uri="http://schemas.openxmlformats.org/officeDocument/2006/bibliography"/>
   </ds:schemaRefs>

</xml_diff>

<commit_message>
- Trả lời câu hỏi 2
</commit_message>
<xml_diff>
--- a/docs/BTL.docx
+++ b/docs/BTL.docx
@@ -95,7 +95,7 @@
             </w:drawing>
           </mc:Choice>
           <mc:Fallback>
-            <w:pict w14:anchorId="5F040AD1">
+            <w:pict w14:anchorId="66D94F7B">
               <v:shapetype id="_x0000_t202" coordsize="21600,21600" o:spt="202" path="m0,0l0,21600,21600,21600,21600,0xe" w14:anchorId="3470755F">
                 <v:stroke joinstyle="miter"/>
                 <v:path gradientshapeok="t" o:connecttype="rect"/>
@@ -11188,10 +11188,7 @@
         <w:ind w:left="720"/>
       </w:pPr>
       <w:r>
-        <w:t>Nhóm quản lý sẽ trả lời thế nào:</w:t>
-      </w:r>
-      <w:r>
-        <w:tab/>
+        <w:t>Được thôi. Nhưng chúng tôi sẽ cần thêm chi phí và thời gian cũng như là thiết bị máy tính cài hệ điều hành Windows 95. Chúng ta có thể thoả thuận thêm về hợp đồng.</w:t>
       </w:r>
     </w:p>
     <w:p>
@@ -11202,8 +11199,34 @@
         </w:tabs>
         <w:ind w:left="720"/>
       </w:pPr>
-      <w:r>
-        <w:tab/>
+      <w:bookmarkStart w:name="_GoBack" w:id="27"/>
+      <w:bookmarkEnd w:id="27"/>
+    </w:p>
+    <w:p>
+      <w:pPr>
+        <w:pStyle w:val="ListParagraph"/>
+        <w:numPr>
+          <w:ilvl w:val="0"/>
+          <w:numId w:val="39"/>
+        </w:numPr>
+      </w:pPr>
+      <w:r>
+        <w:t>Khách hàng yêu cầu: “</w:t>
+      </w:r>
+      <w:r>
+        <w:t>Dự án phát triển phần mềm này giá 100 triệu. Giá này c</w:t>
+      </w:r>
+      <w:r>
+        <w:t xml:space="preserve">ó </w:t>
+      </w:r>
+      <w:r>
+        <w:t xml:space="preserve">bao gồm </w:t>
+      </w:r>
+      <w:r>
+        <w:t xml:space="preserve">VAT hay không nhỉ? </w:t>
+      </w:r>
+      <w:r>
+        <w:t>Giá cụ thể cho tình huống có VAT và không VAT là bao nhiêu?”</w:t>
       </w:r>
     </w:p>
     <w:p>
@@ -11215,13 +11238,11 @@
         <w:ind w:left="720"/>
       </w:pPr>
       <w:r>
+        <w:t>Nhóm quản lý sẽ trả lời thế nào:</w:t>
+      </w:r>
+      <w:r>
         <w:tab/>
       </w:r>
-      <w:r>
-        <w:t>s</w:t>
-      </w:r>
-      <w:bookmarkStart w:name="_GoBack" w:id="27"/>
-      <w:bookmarkEnd w:id="27"/>
     </w:p>
     <w:p>
       <w:pPr>
@@ -11238,28 +11259,13 @@
     <w:p>
       <w:pPr>
         <w:pStyle w:val="ListParagraph"/>
-        <w:numPr>
-          <w:ilvl w:val="0"/>
-          <w:numId w:val="39"/>
-        </w:numPr>
-      </w:pPr>
-      <w:r>
-        <w:t>Khách hàng yêu cầu: “</w:t>
-      </w:r>
-      <w:r>
-        <w:t>Dự án phát triển phần mềm này giá 100 triệu. Giá này c</w:t>
-      </w:r>
-      <w:r>
-        <w:t xml:space="preserve">ó </w:t>
-      </w:r>
-      <w:r>
-        <w:t xml:space="preserve">bao gồm </w:t>
-      </w:r>
-      <w:r>
-        <w:t xml:space="preserve">VAT hay không nhỉ? </w:t>
-      </w:r>
-      <w:r>
-        <w:t>Giá cụ thể cho tình huống có VAT và không VAT là bao nhiêu?”</w:t>
+        <w:tabs>
+          <w:tab w:val="right" w:leader="dot" w:pos="8780"/>
+        </w:tabs>
+        <w:ind w:left="720"/>
+      </w:pPr>
+      <w:r>
+        <w:tab/>
       </w:r>
     </w:p>
     <w:p>
@@ -11271,46 +11277,7 @@
         <w:ind w:left="720"/>
       </w:pPr>
       <w:r>
-        <w:t>Nhóm quản lý sẽ trả lời thế nào:</w:t>
-      </w:r>
-      <w:r>
-        <w:tab/>
-      </w:r>
-    </w:p>
-    <w:p>
-      <w:pPr>
-        <w:pStyle w:val="ListParagraph"/>
-        <w:tabs>
-          <w:tab w:val="right" w:leader="dot" w:pos="8780"/>
-        </w:tabs>
-        <w:ind w:left="720"/>
-      </w:pPr>
-      <w:r>
         <w:lastRenderedPageBreak/>
-        <w:tab/>
-      </w:r>
-    </w:p>
-    <w:p>
-      <w:pPr>
-        <w:pStyle w:val="ListParagraph"/>
-        <w:tabs>
-          <w:tab w:val="right" w:leader="dot" w:pos="8780"/>
-        </w:tabs>
-        <w:ind w:left="720"/>
-      </w:pPr>
-      <w:r>
-        <w:tab/>
-      </w:r>
-    </w:p>
-    <w:p>
-      <w:pPr>
-        <w:pStyle w:val="ListParagraph"/>
-        <w:tabs>
-          <w:tab w:val="right" w:leader="dot" w:pos="8780"/>
-        </w:tabs>
-        <w:ind w:left="720"/>
-      </w:pPr>
-      <w:r>
         <w:tab/>
       </w:r>
     </w:p>
@@ -12026,7 +11993,6 @@
           <w:sz w:val="22"/>
           <w:szCs w:val="22"/>
         </w:rPr>
-        <w:lastRenderedPageBreak/>
         <w:t>Advanced PHP Programming – George Schlossnagle</w:t>
       </w:r>
     </w:p>
@@ -12731,7 +12697,7 @@
           </w:drawing>
         </mc:Choice>
         <mc:Fallback>
-          <w:pict w14:anchorId="491C581A">
+          <w:pict w14:anchorId="733B6A2D">
             <v:shapetype id="_x0000_t202" coordsize="21600,21600" o:spt="202" path="m0,0l0,21600,21600,21600,21600,0xe" w14:anchorId="2A850F9D">
               <v:stroke joinstyle="miter"/>
               <v:path gradientshapeok="t" o:connecttype="rect"/>
@@ -19039,7 +19005,7 @@
 </file>
 
 <file path=customXml/itemProps1.xml><?xml version="1.0" encoding="utf-8"?>
-<ds:datastoreItem xmlns:ds="http://schemas.openxmlformats.org/officeDocument/2006/customXml" ds:itemID="{E47BADB9-2313-144D-8927-6271F1F3A233}">
+<ds:datastoreItem xmlns:ds="http://schemas.openxmlformats.org/officeDocument/2006/customXml" ds:itemID="{A1C1842C-B380-8742-A9C1-62F3E1389C6D}">
   <ds:schemaRefs>
     <ds:schemaRef ds:uri="http://schemas.openxmlformats.org/officeDocument/2006/bibliography"/>
   </ds:schemaRefs>

</xml_diff>

<commit_message>
- Trả lời câu hỏi 3
</commit_message>
<xml_diff>
--- a/docs/BTL.docx
+++ b/docs/BTL.docx
@@ -95,7 +95,7 @@
             </w:drawing>
           </mc:Choice>
           <mc:Fallback>
-            <w:pict w14:anchorId="66D94F7B">
+            <w:pict w14:anchorId="4F7AC2C7">
               <v:shapetype id="_x0000_t202" coordsize="21600,21600" o:spt="202" path="m0,0l0,21600,21600,21600,21600,0xe" w14:anchorId="3470755F">
                 <v:stroke joinstyle="miter"/>
                 <v:path gradientshapeok="t" o:connecttype="rect"/>
@@ -11199,8 +11199,6 @@
         </w:tabs>
         <w:ind w:left="720"/>
       </w:pPr>
-      <w:bookmarkStart w:name="_GoBack" w:id="27"/>
-      <w:bookmarkEnd w:id="27"/>
     </w:p>
     <w:p>
       <w:pPr>
@@ -11238,11 +11236,13 @@
         <w:ind w:left="720"/>
       </w:pPr>
       <w:r>
-        <w:t>Nhóm quản lý sẽ trả lời thế nào:</w:t>
-      </w:r>
-      <w:r>
-        <w:tab/>
-      </w:r>
+        <w:t xml:space="preserve">Chúng tôi đã tính giá bao gồm cả VAT rồi. </w:t>
+      </w:r>
+      <w:r>
+        <w:t xml:space="preserve">Như ông có thể thấy bảng giá, tổng chi phí phát triển và vận hành là 96 triệu, cộng với VAT 5% là 100 triệu hơn một chút đó. </w:t>
+      </w:r>
+      <w:bookmarkStart w:name="_GoBack" w:id="27"/>
+      <w:bookmarkEnd w:id="27"/>
     </w:p>
     <w:p>
       <w:pPr>
@@ -11252,53 +11252,17 @@
         </w:tabs>
         <w:ind w:left="720"/>
       </w:pPr>
-      <w:r>
-        <w:tab/>
-      </w:r>
-    </w:p>
-    <w:p>
-      <w:pPr>
-        <w:pStyle w:val="ListParagraph"/>
-        <w:tabs>
-          <w:tab w:val="right" w:leader="dot" w:pos="8780"/>
-        </w:tabs>
-        <w:ind w:left="720"/>
-      </w:pPr>
-      <w:r>
-        <w:tab/>
-      </w:r>
-    </w:p>
-    <w:p>
-      <w:pPr>
-        <w:pStyle w:val="ListParagraph"/>
-        <w:tabs>
-          <w:tab w:val="right" w:leader="dot" w:pos="8780"/>
-        </w:tabs>
-        <w:ind w:left="720"/>
-      </w:pPr>
-      <w:r>
+    </w:p>
+    <w:p>
+      <w:pPr>
+        <w:pStyle w:val="Heading1"/>
+      </w:pPr>
+      <w:bookmarkStart w:name="_Toc25660405" w:id="28"/>
+      <w:r>
+        <w:rPr>
+          <w:rFonts w:eastAsia="Tahoma" w:cs="Tahoma"/>
+        </w:rPr>
         <w:lastRenderedPageBreak/>
-        <w:tab/>
-      </w:r>
-    </w:p>
-    <w:p>
-      <w:pPr>
-        <w:pStyle w:val="ListParagraph"/>
-        <w:tabs>
-          <w:tab w:val="right" w:leader="dot" w:pos="8780"/>
-        </w:tabs>
-        <w:ind w:left="720"/>
-      </w:pPr>
-    </w:p>
-    <w:p>
-      <w:pPr>
-        <w:pStyle w:val="Heading1"/>
-      </w:pPr>
-      <w:bookmarkStart w:name="_Toc25660405" w:id="28"/>
-      <w:r>
-        <w:rPr>
-          <w:rFonts w:eastAsia="Tahoma" w:cs="Tahoma"/>
-        </w:rPr>
         <w:t>Đóng dự án</w:t>
       </w:r>
       <w:bookmarkEnd w:id="28"/>
@@ -12428,7 +12392,7 @@
         <w:color w:val="C00000"/>
         <w:lang w:eastAsia="ar-SA" w:bidi="ar-SA"/>
       </w:rPr>
-      <w:t>17</w:t>
+      <w:t>18</w:t>
     </w:r>
     <w:r>
       <w:rPr>
@@ -12697,7 +12661,7 @@
           </w:drawing>
         </mc:Choice>
         <mc:Fallback>
-          <w:pict w14:anchorId="733B6A2D">
+          <w:pict w14:anchorId="194874D0">
             <v:shapetype id="_x0000_t202" coordsize="21600,21600" o:spt="202" path="m0,0l0,21600,21600,21600,21600,0xe" w14:anchorId="2A850F9D">
               <v:stroke joinstyle="miter"/>
               <v:path gradientshapeok="t" o:connecttype="rect"/>
@@ -19005,7 +18969,7 @@
 </file>
 
 <file path=customXml/itemProps1.xml><?xml version="1.0" encoding="utf-8"?>
-<ds:datastoreItem xmlns:ds="http://schemas.openxmlformats.org/officeDocument/2006/customXml" ds:itemID="{A1C1842C-B380-8742-A9C1-62F3E1389C6D}">
+<ds:datastoreItem xmlns:ds="http://schemas.openxmlformats.org/officeDocument/2006/customXml" ds:itemID="{49F305D7-2894-CB45-B3CE-B3D1A6B01088}">
   <ds:schemaRefs>
     <ds:schemaRef ds:uri="http://schemas.openxmlformats.org/officeDocument/2006/bibliography"/>
   </ds:schemaRefs>

</xml_diff>

<commit_message>
- Sửa báo cáo
</commit_message>
<xml_diff>
--- a/docs/BTL.docx
+++ b/docs/BTL.docx
@@ -1,131 +1,67 @@
 
 <file path=word/document.xml><?xml version="1.0" encoding="utf-8"?>
-<w:document xmlns:wpc="http://schemas.microsoft.com/office/word/2010/wordprocessingCanvas" xmlns:mo="http://schemas.microsoft.com/office/mac/office/2008/main" xmlns:mc="http://schemas.openxmlformats.org/markup-compatibility/2006" xmlns:mv="urn:schemas-microsoft-com:mac:vml" xmlns:o="urn:schemas-microsoft-com:office:office" xmlns:r="http://schemas.openxmlformats.org/officeDocument/2006/relationships" xmlns:m="http://schemas.openxmlformats.org/officeDocument/2006/math" xmlns:v="urn:schemas-microsoft-com:vml" xmlns:wp14="http://schemas.microsoft.com/office/word/2010/wordprocessingDrawing" xmlns:wp="http://schemas.openxmlformats.org/drawingml/2006/wordprocessingDrawing" xmlns:w10="urn:schemas-microsoft-com:office:word" xmlns:w="http://schemas.openxmlformats.org/wordprocessingml/2006/main" xmlns:w14="http://schemas.microsoft.com/office/word/2010/wordml" xmlns:w15="http://schemas.microsoft.com/office/word/2012/wordml" xmlns:wpg="http://schemas.microsoft.com/office/word/2010/wordprocessingGroup" xmlns:wpi="http://schemas.microsoft.com/office/word/2010/wordprocessingInk" xmlns:wne="http://schemas.microsoft.com/office/word/2006/wordml" xmlns:wps="http://schemas.microsoft.com/office/word/2010/wordprocessingShape" xmlns:a="http://schemas.openxmlformats.org/drawingml/2006/main" xmlns:pic="http://schemas.openxmlformats.org/drawingml/2006/picture" xmlns:a14="http://schemas.microsoft.com/office/drawing/2010/main" mc:Ignorable="w14 w15 wp14">
+<w:document xmlns:wpc="http://schemas.microsoft.com/office/word/2010/wordprocessingCanvas" xmlns:cx="http://schemas.microsoft.com/office/drawing/2014/chartex" xmlns:mc="http://schemas.openxmlformats.org/markup-compatibility/2006" xmlns:o="urn:schemas-microsoft-com:office:office" xmlns:r="http://schemas.openxmlformats.org/officeDocument/2006/relationships" xmlns:m="http://schemas.openxmlformats.org/officeDocument/2006/math" xmlns:v="urn:schemas-microsoft-com:vml" xmlns:wp14="http://schemas.microsoft.com/office/word/2010/wordprocessingDrawing" xmlns:wp="http://schemas.openxmlformats.org/drawingml/2006/wordprocessingDrawing" xmlns:w10="urn:schemas-microsoft-com:office:word" xmlns:w="http://schemas.openxmlformats.org/wordprocessingml/2006/main" xmlns:w14="http://schemas.microsoft.com/office/word/2010/wordml" xmlns:w15="http://schemas.microsoft.com/office/word/2012/wordml" xmlns:w16se="http://schemas.microsoft.com/office/word/2015/wordml/symex" xmlns:wpg="http://schemas.microsoft.com/office/word/2010/wordprocessingGroup" xmlns:wpi="http://schemas.microsoft.com/office/word/2010/wordprocessingInk" xmlns:wne="http://schemas.microsoft.com/office/word/2006/wordml" xmlns:wps="http://schemas.microsoft.com/office/word/2010/wordprocessingShape" mc:Ignorable="w14 w15 w16se wp14">
   <w:background w:color="FFFFFF"/>
   <w:body>
     <w:p>
       <w:pPr>
         <w:spacing w:line="240" w:lineRule="auto"/>
         <w:rPr>
-          <w:b/>
           <w:i/>
-          <w:color w:val="2A62A6"/>
+          <w:iCs/>
+          <w:color w:val="548DD4" w:themeColor="text2" w:themeTint="99"/>
           <w:sz w:val="32"/>
           <w:szCs w:val="32"/>
         </w:rPr>
       </w:pPr>
-      <w:r>
-        <w:rPr>
-          <w:b/>
-          <w:i/>
+      <w:bookmarkStart w:id="0" w:name="_GoBack"/>
+      <w:bookmarkEnd w:id="0"/>
+      <w:r>
+        <w:rPr>
           <w:noProof/>
-          <w:color w:val="2A62A6"/>
-          <w:sz w:val="32"/>
-          <w:szCs w:val="32"/>
           <w:lang w:eastAsia="en-US" w:bidi="ar-SA"/>
         </w:rPr>
-        <mc:AlternateContent>
-          <mc:Choice Requires="wps">
-            <w:drawing>
-              <wp:anchor distT="0" distB="0" distL="114300" distR="114300" simplePos="0" relativeHeight="251658240" behindDoc="0" locked="0" layoutInCell="1" allowOverlap="1" wp14:anchorId="3470755F" wp14:editId="49E2A737">
-                <wp:simplePos x="0" y="0"/>
-                <wp:positionH relativeFrom="column">
-                  <wp:posOffset>-84952</wp:posOffset>
-                </wp:positionH>
-                <wp:positionV relativeFrom="paragraph">
-                  <wp:posOffset>-22915</wp:posOffset>
-                </wp:positionV>
-                <wp:extent cx="1653871" cy="572494"/>
-                <wp:effectExtent l="0" t="0" r="22860" b="18415"/>
-                <wp:wrapNone/>
-                <wp:docPr id="11" name="Text Box 11"/>
-                <wp:cNvGraphicFramePr/>
-                <a:graphic xmlns:a="http://schemas.openxmlformats.org/drawingml/2006/main">
-                  <a:graphicData uri="http://schemas.microsoft.com/office/word/2010/wordprocessingShape">
-                    <wps:wsp>
-                      <wps:cNvSpPr txBox="1"/>
-                      <wps:spPr>
-                        <a:xfrm>
-                          <a:off x="0" y="0"/>
-                          <a:ext cx="1653871" cy="572494"/>
-                        </a:xfrm>
-                        <a:prstGeom prst="rect">
-                          <a:avLst/>
-                        </a:prstGeom>
-                        <a:solidFill>
-                          <a:schemeClr val="lt1"/>
-                        </a:solidFill>
-                        <a:ln w="6350">
-                          <a:solidFill>
-                            <a:prstClr val="black"/>
-                          </a:solidFill>
-                        </a:ln>
-                      </wps:spPr>
-                      <wps:txbx>
-                        <w:txbxContent>
-                          <w:p>
-                            <w:pPr>
-                              <w:rPr>
-                                <w:b/>
-                                <w:i/>
-                                <w:color w:val="C00000"/>
-                              </w:rPr>
-                            </w:pPr>
-                            <w:r>
-                              <w:rPr>
-                                <w:b/>
-                                <w:i/>
-                                <w:color w:val="C00000"/>
-                              </w:rPr>
-                              <w:t>My Company Logo</w:t>
-                            </w:r>
-                          </w:p>
-                        </w:txbxContent>
-                      </wps:txbx>
-                      <wps:bodyPr rot="0" spcFirstLastPara="0" vertOverflow="overflow" horzOverflow="overflow" vert="horz" wrap="square" lIns="91440" tIns="45720" rIns="91440" bIns="45720" numCol="1" spcCol="0" rtlCol="0" fromWordArt="0" anchor="t" anchorCtr="0" forceAA="0" compatLnSpc="1">
-                        <a:prstTxWarp prst="textNoShape">
-                          <a:avLst/>
-                        </a:prstTxWarp>
-                        <a:noAutofit/>
-                      </wps:bodyPr>
-                    </wps:wsp>
-                  </a:graphicData>
-                </a:graphic>
-              </wp:anchor>
-            </w:drawing>
-          </mc:Choice>
-          <mc:Fallback>
-            <w:pict w14:anchorId="4F7AC2C7">
-              <v:shapetype id="_x0000_t202" coordsize="21600,21600" o:spt="202" path="m0,0l0,21600,21600,21600,21600,0xe" w14:anchorId="3470755F">
-                <v:stroke joinstyle="miter"/>
-                <v:path gradientshapeok="t" o:connecttype="rect"/>
-              </v:shapetype>
-              <v:shape id="Text Box 11" style="position:absolute;left:0;text-align:left;margin-left:-6.7pt;margin-top:-1.75pt;width:130.25pt;height:45.1pt;z-index:251658240;visibility:visible;mso-wrap-style:square;mso-wrap-distance-left:9pt;mso-wrap-distance-top:0;mso-wrap-distance-right:9pt;mso-wrap-distance-bottom:0;mso-position-horizontal:absolute;mso-position-horizontal-relative:text;mso-position-vertical:absolute;mso-position-vertical-relative:text;v-text-anchor:top" o:spid="_x0000_s1026" fillcolor="white [3201]" strokeweight=".5pt" type="#_x0000_t202" o:gfxdata="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">
-                <v:textbox>
-                  <w:txbxContent>
-                    <w:p>
-                      <w:pPr>
-                        <w:rPr>
-                          <w:b/>
-                          <w:i/>
-                          <w:color w:val="C00000"/>
-                        </w:rPr>
-                      </w:pPr>
-                      <w:r>
-                        <w:rPr>
-                          <w:b/>
-                          <w:i/>
-                          <w:color w:val="C00000"/>
-                        </w:rPr>
-                        <w:t>My Company Logo</w:t>
-                      </w:r>
-                    </w:p>
-                  </w:txbxContent>
-                </v:textbox>
-              </v:shape>
-            </w:pict>
-          </mc:Fallback>
-        </mc:AlternateContent>
+        <w:drawing>
+          <wp:inline distT="0" distB="0" distL="0" distR="0" wp14:anchorId="19BEAE1D" wp14:editId="698D4C5F">
+            <wp:extent cx="3063240" cy="2598420"/>
+            <wp:effectExtent l="0" t="0" r="0" b="0"/>
+            <wp:docPr id="1404035497" name="Hình ảnh 535556962"/>
+            <wp:cNvGraphicFramePr>
+              <a:graphicFrameLocks xmlns:a="http://schemas.openxmlformats.org/drawingml/2006/main" noChangeAspect="1"/>
+            </wp:cNvGraphicFramePr>
+            <a:graphic xmlns:a="http://schemas.openxmlformats.org/drawingml/2006/main">
+              <a:graphicData uri="http://schemas.openxmlformats.org/drawingml/2006/picture">
+                <pic:pic xmlns:pic="http://schemas.openxmlformats.org/drawingml/2006/picture">
+                  <pic:nvPicPr>
+                    <pic:cNvPr id="0" name="Hình ảnh 535556962"/>
+                    <pic:cNvPicPr/>
+                  </pic:nvPicPr>
+                  <pic:blipFill>
+                    <a:blip r:embed="rId8">
+                      <a:extLst>
+                        <a:ext uri="{28A0092B-C50C-407E-A947-70E740481C1C}">
+                          <a14:useLocalDpi xmlns:a14="http://schemas.microsoft.com/office/drawing/2010/main" val="0"/>
+                        </a:ext>
+                      </a:extLst>
+                    </a:blip>
+                    <a:stretch>
+                      <a:fillRect/>
+                    </a:stretch>
+                  </pic:blipFill>
+                  <pic:spPr>
+                    <a:xfrm>
+                      <a:off x="0" y="0"/>
+                      <a:ext cx="3063240" cy="2598420"/>
+                    </a:xfrm>
+                    <a:prstGeom prst="rect">
+                      <a:avLst/>
+                    </a:prstGeom>
+                  </pic:spPr>
+                </pic:pic>
+              </a:graphicData>
+            </a:graphic>
+          </wp:inline>
+        </w:drawing>
       </w:r>
     </w:p>
     <w:p>
@@ -170,28 +106,8 @@
     </w:p>
     <w:p>
       <w:pPr>
-        <w:rPr>
-          <w:i/>
-          <w:color w:val="548DD4"/>
-          <w:sz w:val="32"/>
-          <w:szCs w:val="32"/>
-        </w:rPr>
-      </w:pPr>
-    </w:p>
-    <w:p>
-      <w:pPr>
-        <w:rPr>
-          <w:i/>
-          <w:color w:val="548DD4"/>
-          <w:sz w:val="32"/>
-          <w:szCs w:val="32"/>
-        </w:rPr>
-      </w:pPr>
-    </w:p>
-    <w:p>
-      <w:pPr>
         <w:pBdr>
-          <w:bottom w:val="single" w:color="808080" w:sz="4" w:space="1"/>
+          <w:bottom w:val="single" w:sz="4" w:space="1" w:color="808080"/>
         </w:pBdr>
         <w:rPr>
           <w:rFonts w:cs="Arial"/>
@@ -415,7 +331,7 @@
       <w:pPr>
         <w:pStyle w:val="TOC1"/>
         <w:rPr>
-          <w:rFonts w:asciiTheme="minorHAnsi" w:hAnsiTheme="minorHAnsi" w:eastAsiaTheme="minorEastAsia" w:cstheme="minorBidi"/>
+          <w:rFonts w:asciiTheme="minorHAnsi" w:eastAsiaTheme="minorEastAsia" w:hAnsiTheme="minorHAnsi" w:cstheme="minorBidi"/>
           <w:b w:val="0"/>
           <w:bCs w:val="0"/>
           <w:caps w:val="0"/>
@@ -443,7 +359,7 @@
         </w:rPr>
         <w:fldChar w:fldCharType="separate"/>
       </w:r>
-      <w:hyperlink w:history="1" w:anchor="_Toc25660378">
+      <w:hyperlink w:anchor="_Toc25660378" w:history="1">
         <w:r>
           <w:rPr>
             <w:rStyle w:val="Hyperlink"/>
@@ -453,7 +369,7 @@
         </w:r>
         <w:r>
           <w:rPr>
-            <w:rFonts w:asciiTheme="minorHAnsi" w:hAnsiTheme="minorHAnsi" w:eastAsiaTheme="minorEastAsia" w:cstheme="minorBidi"/>
+            <w:rFonts w:asciiTheme="minorHAnsi" w:eastAsiaTheme="minorEastAsia" w:hAnsiTheme="minorHAnsi" w:cstheme="minorBidi"/>
             <w:b w:val="0"/>
             <w:bCs w:val="0"/>
             <w:caps w:val="0"/>
@@ -525,14 +441,14 @@
       <w:pPr>
         <w:pStyle w:val="TOC2"/>
         <w:rPr>
-          <w:rFonts w:asciiTheme="minorHAnsi" w:hAnsiTheme="minorHAnsi" w:eastAsiaTheme="minorEastAsia" w:cstheme="minorBidi"/>
+          <w:rFonts w:asciiTheme="minorHAnsi" w:eastAsiaTheme="minorEastAsia" w:hAnsiTheme="minorHAnsi" w:cstheme="minorBidi"/>
           <w:noProof/>
           <w:sz w:val="22"/>
           <w:szCs w:val="22"/>
           <w:lang w:eastAsia="en-US" w:bidi="ar-SA"/>
         </w:rPr>
       </w:pPr>
-      <w:hyperlink w:history="1" w:anchor="_Toc25660379">
+      <w:hyperlink w:anchor="_Toc25660379" w:history="1">
         <w:r>
           <w:rPr>
             <w:rStyle w:val="Hyperlink"/>
@@ -543,7 +459,7 @@
         </w:r>
         <w:r>
           <w:rPr>
-            <w:rFonts w:asciiTheme="minorHAnsi" w:hAnsiTheme="minorHAnsi" w:eastAsiaTheme="minorEastAsia" w:cstheme="minorBidi"/>
+            <w:rFonts w:asciiTheme="minorHAnsi" w:eastAsiaTheme="minorEastAsia" w:hAnsiTheme="minorHAnsi" w:cstheme="minorBidi"/>
             <w:noProof/>
             <w:sz w:val="22"/>
             <w:szCs w:val="22"/>
@@ -612,14 +528,14 @@
       <w:pPr>
         <w:pStyle w:val="TOC2"/>
         <w:rPr>
-          <w:rFonts w:asciiTheme="minorHAnsi" w:hAnsiTheme="minorHAnsi" w:eastAsiaTheme="minorEastAsia" w:cstheme="minorBidi"/>
+          <w:rFonts w:asciiTheme="minorHAnsi" w:eastAsiaTheme="minorEastAsia" w:hAnsiTheme="minorHAnsi" w:cstheme="minorBidi"/>
           <w:noProof/>
           <w:sz w:val="22"/>
           <w:szCs w:val="22"/>
           <w:lang w:eastAsia="en-US" w:bidi="ar-SA"/>
         </w:rPr>
       </w:pPr>
-      <w:hyperlink w:history="1" w:anchor="_Toc25660380">
+      <w:hyperlink w:anchor="_Toc25660380" w:history="1">
         <w:r>
           <w:rPr>
             <w:rStyle w:val="Hyperlink"/>
@@ -630,7 +546,7 @@
         </w:r>
         <w:r>
           <w:rPr>
-            <w:rFonts w:asciiTheme="minorHAnsi" w:hAnsiTheme="minorHAnsi" w:eastAsiaTheme="minorEastAsia" w:cstheme="minorBidi"/>
+            <w:rFonts w:asciiTheme="minorHAnsi" w:eastAsiaTheme="minorEastAsia" w:hAnsiTheme="minorHAnsi" w:cstheme="minorBidi"/>
             <w:noProof/>
             <w:sz w:val="22"/>
             <w:szCs w:val="22"/>
@@ -699,7 +615,7 @@
       <w:pPr>
         <w:pStyle w:val="TOC1"/>
         <w:rPr>
-          <w:rFonts w:asciiTheme="minorHAnsi" w:hAnsiTheme="minorHAnsi" w:eastAsiaTheme="minorEastAsia" w:cstheme="minorBidi"/>
+          <w:rFonts w:asciiTheme="minorHAnsi" w:eastAsiaTheme="minorEastAsia" w:hAnsiTheme="minorHAnsi" w:cstheme="minorBidi"/>
           <w:b w:val="0"/>
           <w:bCs w:val="0"/>
           <w:caps w:val="0"/>
@@ -709,7 +625,7 @@
           <w:lang w:eastAsia="en-US" w:bidi="ar-SA"/>
         </w:rPr>
       </w:pPr>
-      <w:hyperlink w:history="1" w:anchor="_Toc25660381">
+      <w:hyperlink w:anchor="_Toc25660381" w:history="1">
         <w:r>
           <w:rPr>
             <w:rStyle w:val="Hyperlink"/>
@@ -719,7 +635,7 @@
         </w:r>
         <w:r>
           <w:rPr>
-            <w:rFonts w:asciiTheme="minorHAnsi" w:hAnsiTheme="minorHAnsi" w:eastAsiaTheme="minorEastAsia" w:cstheme="minorBidi"/>
+            <w:rFonts w:asciiTheme="minorHAnsi" w:eastAsiaTheme="minorEastAsia" w:hAnsiTheme="minorHAnsi" w:cstheme="minorBidi"/>
             <w:b w:val="0"/>
             <w:bCs w:val="0"/>
             <w:caps w:val="0"/>
@@ -791,14 +707,14 @@
       <w:pPr>
         <w:pStyle w:val="TOC2"/>
         <w:rPr>
-          <w:rFonts w:asciiTheme="minorHAnsi" w:hAnsiTheme="minorHAnsi" w:eastAsiaTheme="minorEastAsia" w:cstheme="minorBidi"/>
+          <w:rFonts w:asciiTheme="minorHAnsi" w:eastAsiaTheme="minorEastAsia" w:hAnsiTheme="minorHAnsi" w:cstheme="minorBidi"/>
           <w:noProof/>
           <w:sz w:val="22"/>
           <w:szCs w:val="22"/>
           <w:lang w:eastAsia="en-US" w:bidi="ar-SA"/>
         </w:rPr>
       </w:pPr>
-      <w:hyperlink w:history="1" w:anchor="_Toc25660382">
+      <w:hyperlink w:anchor="_Toc25660382" w:history="1">
         <w:r>
           <w:rPr>
             <w:rStyle w:val="Hyperlink"/>
@@ -809,7 +725,7 @@
         </w:r>
         <w:r>
           <w:rPr>
-            <w:rFonts w:asciiTheme="minorHAnsi" w:hAnsiTheme="minorHAnsi" w:eastAsiaTheme="minorEastAsia" w:cstheme="minorBidi"/>
+            <w:rFonts w:asciiTheme="minorHAnsi" w:eastAsiaTheme="minorEastAsia" w:hAnsiTheme="minorHAnsi" w:cstheme="minorBidi"/>
             <w:noProof/>
             <w:sz w:val="22"/>
             <w:szCs w:val="22"/>
@@ -878,14 +794,14 @@
       <w:pPr>
         <w:pStyle w:val="TOC2"/>
         <w:rPr>
-          <w:rFonts w:asciiTheme="minorHAnsi" w:hAnsiTheme="minorHAnsi" w:eastAsiaTheme="minorEastAsia" w:cstheme="minorBidi"/>
+          <w:rFonts w:asciiTheme="minorHAnsi" w:eastAsiaTheme="minorEastAsia" w:hAnsiTheme="minorHAnsi" w:cstheme="minorBidi"/>
           <w:noProof/>
           <w:sz w:val="22"/>
           <w:szCs w:val="22"/>
           <w:lang w:eastAsia="en-US" w:bidi="ar-SA"/>
         </w:rPr>
       </w:pPr>
-      <w:hyperlink w:history="1" w:anchor="_Toc25660383">
+      <w:hyperlink w:anchor="_Toc25660383" w:history="1">
         <w:r>
           <w:rPr>
             <w:rStyle w:val="Hyperlink"/>
@@ -896,7 +812,7 @@
         </w:r>
         <w:r>
           <w:rPr>
-            <w:rFonts w:asciiTheme="minorHAnsi" w:hAnsiTheme="minorHAnsi" w:eastAsiaTheme="minorEastAsia" w:cstheme="minorBidi"/>
+            <w:rFonts w:asciiTheme="minorHAnsi" w:eastAsiaTheme="minorEastAsia" w:hAnsiTheme="minorHAnsi" w:cstheme="minorBidi"/>
             <w:noProof/>
             <w:sz w:val="22"/>
             <w:szCs w:val="22"/>
@@ -965,14 +881,14 @@
       <w:pPr>
         <w:pStyle w:val="TOC2"/>
         <w:rPr>
-          <w:rFonts w:asciiTheme="minorHAnsi" w:hAnsiTheme="minorHAnsi" w:eastAsiaTheme="minorEastAsia" w:cstheme="minorBidi"/>
+          <w:rFonts w:asciiTheme="minorHAnsi" w:eastAsiaTheme="minorEastAsia" w:hAnsiTheme="minorHAnsi" w:cstheme="minorBidi"/>
           <w:noProof/>
           <w:sz w:val="22"/>
           <w:szCs w:val="22"/>
           <w:lang w:eastAsia="en-US" w:bidi="ar-SA"/>
         </w:rPr>
       </w:pPr>
-      <w:hyperlink w:history="1" w:anchor="_Toc25660384">
+      <w:hyperlink w:anchor="_Toc25660384" w:history="1">
         <w:r>
           <w:rPr>
             <w:rStyle w:val="Hyperlink"/>
@@ -983,7 +899,7 @@
         </w:r>
         <w:r>
           <w:rPr>
-            <w:rFonts w:asciiTheme="minorHAnsi" w:hAnsiTheme="minorHAnsi" w:eastAsiaTheme="minorEastAsia" w:cstheme="minorBidi"/>
+            <w:rFonts w:asciiTheme="minorHAnsi" w:eastAsiaTheme="minorEastAsia" w:hAnsiTheme="minorHAnsi" w:cstheme="minorBidi"/>
             <w:noProof/>
             <w:sz w:val="22"/>
             <w:szCs w:val="22"/>
@@ -1052,7 +968,7 @@
       <w:pPr>
         <w:pStyle w:val="TOC1"/>
         <w:rPr>
-          <w:rFonts w:asciiTheme="minorHAnsi" w:hAnsiTheme="minorHAnsi" w:eastAsiaTheme="minorEastAsia" w:cstheme="minorBidi"/>
+          <w:rFonts w:asciiTheme="minorHAnsi" w:eastAsiaTheme="minorEastAsia" w:hAnsiTheme="minorHAnsi" w:cstheme="minorBidi"/>
           <w:b w:val="0"/>
           <w:bCs w:val="0"/>
           <w:caps w:val="0"/>
@@ -1062,7 +978,7 @@
           <w:lang w:eastAsia="en-US" w:bidi="ar-SA"/>
         </w:rPr>
       </w:pPr>
-      <w:hyperlink w:history="1" w:anchor="_Toc25660385">
+      <w:hyperlink w:anchor="_Toc25660385" w:history="1">
         <w:r>
           <w:rPr>
             <w:rStyle w:val="Hyperlink"/>
@@ -1072,7 +988,7 @@
         </w:r>
         <w:r>
           <w:rPr>
-            <w:rFonts w:asciiTheme="minorHAnsi" w:hAnsiTheme="minorHAnsi" w:eastAsiaTheme="minorEastAsia" w:cstheme="minorBidi"/>
+            <w:rFonts w:asciiTheme="minorHAnsi" w:eastAsiaTheme="minorEastAsia" w:hAnsiTheme="minorHAnsi" w:cstheme="minorBidi"/>
             <w:b w:val="0"/>
             <w:bCs w:val="0"/>
             <w:caps w:val="0"/>
@@ -1144,14 +1060,14 @@
       <w:pPr>
         <w:pStyle w:val="TOC2"/>
         <w:rPr>
-          <w:rFonts w:asciiTheme="minorHAnsi" w:hAnsiTheme="minorHAnsi" w:eastAsiaTheme="minorEastAsia" w:cstheme="minorBidi"/>
+          <w:rFonts w:asciiTheme="minorHAnsi" w:eastAsiaTheme="minorEastAsia" w:hAnsiTheme="minorHAnsi" w:cstheme="minorBidi"/>
           <w:noProof/>
           <w:sz w:val="22"/>
           <w:szCs w:val="22"/>
           <w:lang w:eastAsia="en-US" w:bidi="ar-SA"/>
         </w:rPr>
       </w:pPr>
-      <w:hyperlink w:history="1" w:anchor="_Toc25660386">
+      <w:hyperlink w:anchor="_Toc25660386" w:history="1">
         <w:r>
           <w:rPr>
             <w:rStyle w:val="Hyperlink"/>
@@ -1162,7 +1078,7 @@
         </w:r>
         <w:r>
           <w:rPr>
-            <w:rFonts w:asciiTheme="minorHAnsi" w:hAnsiTheme="minorHAnsi" w:eastAsiaTheme="minorEastAsia" w:cstheme="minorBidi"/>
+            <w:rFonts w:asciiTheme="minorHAnsi" w:eastAsiaTheme="minorEastAsia" w:hAnsiTheme="minorHAnsi" w:cstheme="minorBidi"/>
             <w:noProof/>
             <w:sz w:val="22"/>
             <w:szCs w:val="22"/>
@@ -1231,14 +1147,14 @@
       <w:pPr>
         <w:pStyle w:val="TOC2"/>
         <w:rPr>
-          <w:rFonts w:asciiTheme="minorHAnsi" w:hAnsiTheme="minorHAnsi" w:eastAsiaTheme="minorEastAsia" w:cstheme="minorBidi"/>
+          <w:rFonts w:asciiTheme="minorHAnsi" w:eastAsiaTheme="minorEastAsia" w:hAnsiTheme="minorHAnsi" w:cstheme="minorBidi"/>
           <w:noProof/>
           <w:sz w:val="22"/>
           <w:szCs w:val="22"/>
           <w:lang w:eastAsia="en-US" w:bidi="ar-SA"/>
         </w:rPr>
       </w:pPr>
-      <w:hyperlink w:history="1" w:anchor="_Toc25660387">
+      <w:hyperlink w:anchor="_Toc25660387" w:history="1">
         <w:r>
           <w:rPr>
             <w:rStyle w:val="Hyperlink"/>
@@ -1249,7 +1165,7 @@
         </w:r>
         <w:r>
           <w:rPr>
-            <w:rFonts w:asciiTheme="minorHAnsi" w:hAnsiTheme="minorHAnsi" w:eastAsiaTheme="minorEastAsia" w:cstheme="minorBidi"/>
+            <w:rFonts w:asciiTheme="minorHAnsi" w:eastAsiaTheme="minorEastAsia" w:hAnsiTheme="minorHAnsi" w:cstheme="minorBidi"/>
             <w:noProof/>
             <w:sz w:val="22"/>
             <w:szCs w:val="22"/>
@@ -1318,14 +1234,14 @@
       <w:pPr>
         <w:pStyle w:val="TOC2"/>
         <w:rPr>
-          <w:rFonts w:asciiTheme="minorHAnsi" w:hAnsiTheme="minorHAnsi" w:eastAsiaTheme="minorEastAsia" w:cstheme="minorBidi"/>
+          <w:rFonts w:asciiTheme="minorHAnsi" w:eastAsiaTheme="minorEastAsia" w:hAnsiTheme="minorHAnsi" w:cstheme="minorBidi"/>
           <w:noProof/>
           <w:sz w:val="22"/>
           <w:szCs w:val="22"/>
           <w:lang w:eastAsia="en-US" w:bidi="ar-SA"/>
         </w:rPr>
       </w:pPr>
-      <w:hyperlink w:history="1" w:anchor="_Toc25660388">
+      <w:hyperlink w:anchor="_Toc25660388" w:history="1">
         <w:r>
           <w:rPr>
             <w:rStyle w:val="Hyperlink"/>
@@ -1336,7 +1252,7 @@
         </w:r>
         <w:r>
           <w:rPr>
-            <w:rFonts w:asciiTheme="minorHAnsi" w:hAnsiTheme="minorHAnsi" w:eastAsiaTheme="minorEastAsia" w:cstheme="minorBidi"/>
+            <w:rFonts w:asciiTheme="minorHAnsi" w:eastAsiaTheme="minorEastAsia" w:hAnsiTheme="minorHAnsi" w:cstheme="minorBidi"/>
             <w:noProof/>
             <w:sz w:val="22"/>
             <w:szCs w:val="22"/>
@@ -1405,14 +1321,14 @@
       <w:pPr>
         <w:pStyle w:val="TOC2"/>
         <w:rPr>
-          <w:rFonts w:asciiTheme="minorHAnsi" w:hAnsiTheme="minorHAnsi" w:eastAsiaTheme="minorEastAsia" w:cstheme="minorBidi"/>
+          <w:rFonts w:asciiTheme="minorHAnsi" w:eastAsiaTheme="minorEastAsia" w:hAnsiTheme="minorHAnsi" w:cstheme="minorBidi"/>
           <w:noProof/>
           <w:sz w:val="22"/>
           <w:szCs w:val="22"/>
           <w:lang w:eastAsia="en-US" w:bidi="ar-SA"/>
         </w:rPr>
       </w:pPr>
-      <w:hyperlink w:history="1" w:anchor="_Toc25660389">
+      <w:hyperlink w:anchor="_Toc25660389" w:history="1">
         <w:r>
           <w:rPr>
             <w:rStyle w:val="Hyperlink"/>
@@ -1423,7 +1339,7 @@
         </w:r>
         <w:r>
           <w:rPr>
-            <w:rFonts w:asciiTheme="minorHAnsi" w:hAnsiTheme="minorHAnsi" w:eastAsiaTheme="minorEastAsia" w:cstheme="minorBidi"/>
+            <w:rFonts w:asciiTheme="minorHAnsi" w:eastAsiaTheme="minorEastAsia" w:hAnsiTheme="minorHAnsi" w:cstheme="minorBidi"/>
             <w:noProof/>
             <w:sz w:val="22"/>
             <w:szCs w:val="22"/>
@@ -1492,7 +1408,7 @@
       <w:pPr>
         <w:pStyle w:val="TOC1"/>
         <w:rPr>
-          <w:rFonts w:asciiTheme="minorHAnsi" w:hAnsiTheme="minorHAnsi" w:eastAsiaTheme="minorEastAsia" w:cstheme="minorBidi"/>
+          <w:rFonts w:asciiTheme="minorHAnsi" w:eastAsiaTheme="minorEastAsia" w:hAnsiTheme="minorHAnsi" w:cstheme="minorBidi"/>
           <w:b w:val="0"/>
           <w:bCs w:val="0"/>
           <w:caps w:val="0"/>
@@ -1502,7 +1418,7 @@
           <w:lang w:eastAsia="en-US" w:bidi="ar-SA"/>
         </w:rPr>
       </w:pPr>
-      <w:hyperlink w:history="1" w:anchor="_Toc25660390">
+      <w:hyperlink w:anchor="_Toc25660390" w:history="1">
         <w:r>
           <w:rPr>
             <w:rStyle w:val="Hyperlink"/>
@@ -1512,7 +1428,7 @@
         </w:r>
         <w:r>
           <w:rPr>
-            <w:rFonts w:asciiTheme="minorHAnsi" w:hAnsiTheme="minorHAnsi" w:eastAsiaTheme="minorEastAsia" w:cstheme="minorBidi"/>
+            <w:rFonts w:asciiTheme="minorHAnsi" w:eastAsiaTheme="minorEastAsia" w:hAnsiTheme="minorHAnsi" w:cstheme="minorBidi"/>
             <w:b w:val="0"/>
             <w:bCs w:val="0"/>
             <w:caps w:val="0"/>
@@ -1584,7 +1500,7 @@
       <w:pPr>
         <w:pStyle w:val="TOC1"/>
         <w:rPr>
-          <w:rFonts w:asciiTheme="minorHAnsi" w:hAnsiTheme="minorHAnsi" w:eastAsiaTheme="minorEastAsia" w:cstheme="minorBidi"/>
+          <w:rFonts w:asciiTheme="minorHAnsi" w:eastAsiaTheme="minorEastAsia" w:hAnsiTheme="minorHAnsi" w:cstheme="minorBidi"/>
           <w:b w:val="0"/>
           <w:bCs w:val="0"/>
           <w:caps w:val="0"/>
@@ -1594,7 +1510,7 @@
           <w:lang w:eastAsia="en-US" w:bidi="ar-SA"/>
         </w:rPr>
       </w:pPr>
-      <w:hyperlink w:history="1" w:anchor="_Toc25660391">
+      <w:hyperlink w:anchor="_Toc25660391" w:history="1">
         <w:r>
           <w:rPr>
             <w:rStyle w:val="Hyperlink"/>
@@ -1604,7 +1520,7 @@
         </w:r>
         <w:r>
           <w:rPr>
-            <w:rFonts w:asciiTheme="minorHAnsi" w:hAnsiTheme="minorHAnsi" w:eastAsiaTheme="minorEastAsia" w:cstheme="minorBidi"/>
+            <w:rFonts w:asciiTheme="minorHAnsi" w:eastAsiaTheme="minorEastAsia" w:hAnsiTheme="minorHAnsi" w:cstheme="minorBidi"/>
             <w:b w:val="0"/>
             <w:bCs w:val="0"/>
             <w:caps w:val="0"/>
@@ -1676,14 +1592,14 @@
       <w:pPr>
         <w:pStyle w:val="TOC2"/>
         <w:rPr>
-          <w:rFonts w:asciiTheme="minorHAnsi" w:hAnsiTheme="minorHAnsi" w:eastAsiaTheme="minorEastAsia" w:cstheme="minorBidi"/>
+          <w:rFonts w:asciiTheme="minorHAnsi" w:eastAsiaTheme="minorEastAsia" w:hAnsiTheme="minorHAnsi" w:cstheme="minorBidi"/>
           <w:noProof/>
           <w:sz w:val="22"/>
           <w:szCs w:val="22"/>
           <w:lang w:eastAsia="en-US" w:bidi="ar-SA"/>
         </w:rPr>
       </w:pPr>
-      <w:hyperlink w:history="1" w:anchor="_Toc25660392">
+      <w:hyperlink w:anchor="_Toc25660392" w:history="1">
         <w:r>
           <w:rPr>
             <w:rStyle w:val="Hyperlink"/>
@@ -1694,7 +1610,7 @@
         </w:r>
         <w:r>
           <w:rPr>
-            <w:rFonts w:asciiTheme="minorHAnsi" w:hAnsiTheme="minorHAnsi" w:eastAsiaTheme="minorEastAsia" w:cstheme="minorBidi"/>
+            <w:rFonts w:asciiTheme="minorHAnsi" w:eastAsiaTheme="minorEastAsia" w:hAnsiTheme="minorHAnsi" w:cstheme="minorBidi"/>
             <w:noProof/>
             <w:sz w:val="22"/>
             <w:szCs w:val="22"/>
@@ -1763,14 +1679,14 @@
       <w:pPr>
         <w:pStyle w:val="TOC2"/>
         <w:rPr>
-          <w:rFonts w:asciiTheme="minorHAnsi" w:hAnsiTheme="minorHAnsi" w:eastAsiaTheme="minorEastAsia" w:cstheme="minorBidi"/>
+          <w:rFonts w:asciiTheme="minorHAnsi" w:eastAsiaTheme="minorEastAsia" w:hAnsiTheme="minorHAnsi" w:cstheme="minorBidi"/>
           <w:noProof/>
           <w:sz w:val="22"/>
           <w:szCs w:val="22"/>
           <w:lang w:eastAsia="en-US" w:bidi="ar-SA"/>
         </w:rPr>
       </w:pPr>
-      <w:hyperlink w:history="1" w:anchor="_Toc25660393">
+      <w:hyperlink w:anchor="_Toc25660393" w:history="1">
         <w:r>
           <w:rPr>
             <w:rStyle w:val="Hyperlink"/>
@@ -1781,7 +1697,7 @@
         </w:r>
         <w:r>
           <w:rPr>
-            <w:rFonts w:asciiTheme="minorHAnsi" w:hAnsiTheme="minorHAnsi" w:eastAsiaTheme="minorEastAsia" w:cstheme="minorBidi"/>
+            <w:rFonts w:asciiTheme="minorHAnsi" w:eastAsiaTheme="minorEastAsia" w:hAnsiTheme="minorHAnsi" w:cstheme="minorBidi"/>
             <w:noProof/>
             <w:sz w:val="22"/>
             <w:szCs w:val="22"/>
@@ -1850,14 +1766,14 @@
       <w:pPr>
         <w:pStyle w:val="TOC2"/>
         <w:rPr>
-          <w:rFonts w:asciiTheme="minorHAnsi" w:hAnsiTheme="minorHAnsi" w:eastAsiaTheme="minorEastAsia" w:cstheme="minorBidi"/>
+          <w:rFonts w:asciiTheme="minorHAnsi" w:eastAsiaTheme="minorEastAsia" w:hAnsiTheme="minorHAnsi" w:cstheme="minorBidi"/>
           <w:noProof/>
           <w:sz w:val="22"/>
           <w:szCs w:val="22"/>
           <w:lang w:eastAsia="en-US" w:bidi="ar-SA"/>
         </w:rPr>
       </w:pPr>
-      <w:hyperlink w:history="1" w:anchor="_Toc25660394">
+      <w:hyperlink w:anchor="_Toc25660394" w:history="1">
         <w:r>
           <w:rPr>
             <w:rStyle w:val="Hyperlink"/>
@@ -1868,7 +1784,7 @@
         </w:r>
         <w:r>
           <w:rPr>
-            <w:rFonts w:asciiTheme="minorHAnsi" w:hAnsiTheme="minorHAnsi" w:eastAsiaTheme="minorEastAsia" w:cstheme="minorBidi"/>
+            <w:rFonts w:asciiTheme="minorHAnsi" w:eastAsiaTheme="minorEastAsia" w:hAnsiTheme="minorHAnsi" w:cstheme="minorBidi"/>
             <w:noProof/>
             <w:sz w:val="22"/>
             <w:szCs w:val="22"/>
@@ -1937,14 +1853,14 @@
       <w:pPr>
         <w:pStyle w:val="TOC2"/>
         <w:rPr>
-          <w:rFonts w:asciiTheme="minorHAnsi" w:hAnsiTheme="minorHAnsi" w:eastAsiaTheme="minorEastAsia" w:cstheme="minorBidi"/>
+          <w:rFonts w:asciiTheme="minorHAnsi" w:eastAsiaTheme="minorEastAsia" w:hAnsiTheme="minorHAnsi" w:cstheme="minorBidi"/>
           <w:noProof/>
           <w:sz w:val="22"/>
           <w:szCs w:val="22"/>
           <w:lang w:eastAsia="en-US" w:bidi="ar-SA"/>
         </w:rPr>
       </w:pPr>
-      <w:hyperlink w:history="1" w:anchor="_Toc25660395">
+      <w:hyperlink w:anchor="_Toc25660395" w:history="1">
         <w:r>
           <w:rPr>
             <w:rStyle w:val="Hyperlink"/>
@@ -1955,7 +1871,7 @@
         </w:r>
         <w:r>
           <w:rPr>
-            <w:rFonts w:asciiTheme="minorHAnsi" w:hAnsiTheme="minorHAnsi" w:eastAsiaTheme="minorEastAsia" w:cstheme="minorBidi"/>
+            <w:rFonts w:asciiTheme="minorHAnsi" w:eastAsiaTheme="minorEastAsia" w:hAnsiTheme="minorHAnsi" w:cstheme="minorBidi"/>
             <w:noProof/>
             <w:sz w:val="22"/>
             <w:szCs w:val="22"/>
@@ -2024,7 +1940,7 @@
       <w:pPr>
         <w:pStyle w:val="TOC1"/>
         <w:rPr>
-          <w:rFonts w:asciiTheme="minorHAnsi" w:hAnsiTheme="minorHAnsi" w:eastAsiaTheme="minorEastAsia" w:cstheme="minorBidi"/>
+          <w:rFonts w:asciiTheme="minorHAnsi" w:eastAsiaTheme="minorEastAsia" w:hAnsiTheme="minorHAnsi" w:cstheme="minorBidi"/>
           <w:b w:val="0"/>
           <w:bCs w:val="0"/>
           <w:caps w:val="0"/>
@@ -2034,7 +1950,7 @@
           <w:lang w:eastAsia="en-US" w:bidi="ar-SA"/>
         </w:rPr>
       </w:pPr>
-      <w:hyperlink w:history="1" w:anchor="_Toc25660396">
+      <w:hyperlink w:anchor="_Toc25660396" w:history="1">
         <w:r>
           <w:rPr>
             <w:rStyle w:val="Hyperlink"/>
@@ -2044,7 +1960,7 @@
         </w:r>
         <w:r>
           <w:rPr>
-            <w:rFonts w:asciiTheme="minorHAnsi" w:hAnsiTheme="minorHAnsi" w:eastAsiaTheme="minorEastAsia" w:cstheme="minorBidi"/>
+            <w:rFonts w:asciiTheme="minorHAnsi" w:eastAsiaTheme="minorEastAsia" w:hAnsiTheme="minorHAnsi" w:cstheme="minorBidi"/>
             <w:b w:val="0"/>
             <w:bCs w:val="0"/>
             <w:caps w:val="0"/>
@@ -2116,7 +2032,7 @@
       <w:pPr>
         <w:pStyle w:val="TOC1"/>
         <w:rPr>
-          <w:rFonts w:asciiTheme="minorHAnsi" w:hAnsiTheme="minorHAnsi" w:eastAsiaTheme="minorEastAsia" w:cstheme="minorBidi"/>
+          <w:rFonts w:asciiTheme="minorHAnsi" w:eastAsiaTheme="minorEastAsia" w:hAnsiTheme="minorHAnsi" w:cstheme="minorBidi"/>
           <w:b w:val="0"/>
           <w:bCs w:val="0"/>
           <w:caps w:val="0"/>
@@ -2126,7 +2042,7 @@
           <w:lang w:eastAsia="en-US" w:bidi="ar-SA"/>
         </w:rPr>
       </w:pPr>
-      <w:hyperlink w:history="1" w:anchor="_Toc25660397">
+      <w:hyperlink w:anchor="_Toc25660397" w:history="1">
         <w:r>
           <w:rPr>
             <w:rStyle w:val="Hyperlink"/>
@@ -2136,7 +2052,7 @@
         </w:r>
         <w:r>
           <w:rPr>
-            <w:rFonts w:asciiTheme="minorHAnsi" w:hAnsiTheme="minorHAnsi" w:eastAsiaTheme="minorEastAsia" w:cstheme="minorBidi"/>
+            <w:rFonts w:asciiTheme="minorHAnsi" w:eastAsiaTheme="minorEastAsia" w:hAnsiTheme="minorHAnsi" w:cstheme="minorBidi"/>
             <w:b w:val="0"/>
             <w:bCs w:val="0"/>
             <w:caps w:val="0"/>
@@ -2208,7 +2124,7 @@
       <w:pPr>
         <w:pStyle w:val="TOC1"/>
         <w:rPr>
-          <w:rFonts w:asciiTheme="minorHAnsi" w:hAnsiTheme="minorHAnsi" w:eastAsiaTheme="minorEastAsia" w:cstheme="minorBidi"/>
+          <w:rFonts w:asciiTheme="minorHAnsi" w:eastAsiaTheme="minorEastAsia" w:hAnsiTheme="minorHAnsi" w:cstheme="minorBidi"/>
           <w:b w:val="0"/>
           <w:bCs w:val="0"/>
           <w:caps w:val="0"/>
@@ -2218,7 +2134,7 @@
           <w:lang w:eastAsia="en-US" w:bidi="ar-SA"/>
         </w:rPr>
       </w:pPr>
-      <w:hyperlink w:history="1" w:anchor="_Toc25660398">
+      <w:hyperlink w:anchor="_Toc25660398" w:history="1">
         <w:r>
           <w:rPr>
             <w:rStyle w:val="Hyperlink"/>
@@ -2228,7 +2144,7 @@
         </w:r>
         <w:r>
           <w:rPr>
-            <w:rFonts w:asciiTheme="minorHAnsi" w:hAnsiTheme="minorHAnsi" w:eastAsiaTheme="minorEastAsia" w:cstheme="minorBidi"/>
+            <w:rFonts w:asciiTheme="minorHAnsi" w:eastAsiaTheme="minorEastAsia" w:hAnsiTheme="minorHAnsi" w:cstheme="minorBidi"/>
             <w:b w:val="0"/>
             <w:bCs w:val="0"/>
             <w:caps w:val="0"/>
@@ -2300,14 +2216,14 @@
       <w:pPr>
         <w:pStyle w:val="TOC2"/>
         <w:rPr>
-          <w:rFonts w:asciiTheme="minorHAnsi" w:hAnsiTheme="minorHAnsi" w:eastAsiaTheme="minorEastAsia" w:cstheme="minorBidi"/>
+          <w:rFonts w:asciiTheme="minorHAnsi" w:eastAsiaTheme="minorEastAsia" w:hAnsiTheme="minorHAnsi" w:cstheme="minorBidi"/>
           <w:noProof/>
           <w:sz w:val="22"/>
           <w:szCs w:val="22"/>
           <w:lang w:eastAsia="en-US" w:bidi="ar-SA"/>
         </w:rPr>
       </w:pPr>
-      <w:hyperlink w:history="1" w:anchor="_Toc25660399">
+      <w:hyperlink w:anchor="_Toc25660399" w:history="1">
         <w:r>
           <w:rPr>
             <w:rStyle w:val="Hyperlink"/>
@@ -2319,7 +2235,7 @@
         </w:r>
         <w:r>
           <w:rPr>
-            <w:rFonts w:asciiTheme="minorHAnsi" w:hAnsiTheme="minorHAnsi" w:eastAsiaTheme="minorEastAsia" w:cstheme="minorBidi"/>
+            <w:rFonts w:asciiTheme="minorHAnsi" w:eastAsiaTheme="minorEastAsia" w:hAnsiTheme="minorHAnsi" w:cstheme="minorBidi"/>
             <w:noProof/>
             <w:sz w:val="22"/>
             <w:szCs w:val="22"/>
@@ -2389,14 +2305,14 @@
       <w:pPr>
         <w:pStyle w:val="TOC2"/>
         <w:rPr>
-          <w:rFonts w:asciiTheme="minorHAnsi" w:hAnsiTheme="minorHAnsi" w:eastAsiaTheme="minorEastAsia" w:cstheme="minorBidi"/>
+          <w:rFonts w:asciiTheme="minorHAnsi" w:eastAsiaTheme="minorEastAsia" w:hAnsiTheme="minorHAnsi" w:cstheme="minorBidi"/>
           <w:noProof/>
           <w:sz w:val="22"/>
           <w:szCs w:val="22"/>
           <w:lang w:eastAsia="en-US" w:bidi="ar-SA"/>
         </w:rPr>
       </w:pPr>
-      <w:hyperlink w:history="1" w:anchor="_Toc25660400">
+      <w:hyperlink w:anchor="_Toc25660400" w:history="1">
         <w:r>
           <w:rPr>
             <w:rStyle w:val="Hyperlink"/>
@@ -2408,7 +2324,7 @@
         </w:r>
         <w:r>
           <w:rPr>
-            <w:rFonts w:asciiTheme="minorHAnsi" w:hAnsiTheme="minorHAnsi" w:eastAsiaTheme="minorEastAsia" w:cstheme="minorBidi"/>
+            <w:rFonts w:asciiTheme="minorHAnsi" w:eastAsiaTheme="minorEastAsia" w:hAnsiTheme="minorHAnsi" w:cstheme="minorBidi"/>
             <w:noProof/>
             <w:sz w:val="22"/>
             <w:szCs w:val="22"/>
@@ -2478,14 +2394,14 @@
       <w:pPr>
         <w:pStyle w:val="TOC2"/>
         <w:rPr>
-          <w:rFonts w:asciiTheme="minorHAnsi" w:hAnsiTheme="minorHAnsi" w:eastAsiaTheme="minorEastAsia" w:cstheme="minorBidi"/>
+          <w:rFonts w:asciiTheme="minorHAnsi" w:eastAsiaTheme="minorEastAsia" w:hAnsiTheme="minorHAnsi" w:cstheme="minorBidi"/>
           <w:noProof/>
           <w:sz w:val="22"/>
           <w:szCs w:val="22"/>
           <w:lang w:eastAsia="en-US" w:bidi="ar-SA"/>
         </w:rPr>
       </w:pPr>
-      <w:hyperlink w:history="1" w:anchor="_Toc25660401">
+      <w:hyperlink w:anchor="_Toc25660401" w:history="1">
         <w:r>
           <w:rPr>
             <w:rStyle w:val="Hyperlink"/>
@@ -2497,7 +2413,7 @@
         </w:r>
         <w:r>
           <w:rPr>
-            <w:rFonts w:asciiTheme="minorHAnsi" w:hAnsiTheme="minorHAnsi" w:eastAsiaTheme="minorEastAsia" w:cstheme="minorBidi"/>
+            <w:rFonts w:asciiTheme="minorHAnsi" w:eastAsiaTheme="minorEastAsia" w:hAnsiTheme="minorHAnsi" w:cstheme="minorBidi"/>
             <w:noProof/>
             <w:sz w:val="22"/>
             <w:szCs w:val="22"/>
@@ -2567,14 +2483,14 @@
       <w:pPr>
         <w:pStyle w:val="TOC2"/>
         <w:rPr>
-          <w:rFonts w:asciiTheme="minorHAnsi" w:hAnsiTheme="minorHAnsi" w:eastAsiaTheme="minorEastAsia" w:cstheme="minorBidi"/>
+          <w:rFonts w:asciiTheme="minorHAnsi" w:eastAsiaTheme="minorEastAsia" w:hAnsiTheme="minorHAnsi" w:cstheme="minorBidi"/>
           <w:noProof/>
           <w:sz w:val="22"/>
           <w:szCs w:val="22"/>
           <w:lang w:eastAsia="en-US" w:bidi="ar-SA"/>
         </w:rPr>
       </w:pPr>
-      <w:hyperlink w:history="1" w:anchor="_Toc25660402">
+      <w:hyperlink w:anchor="_Toc25660402" w:history="1">
         <w:r>
           <w:rPr>
             <w:rStyle w:val="Hyperlink"/>
@@ -2586,7 +2502,7 @@
         </w:r>
         <w:r>
           <w:rPr>
-            <w:rFonts w:asciiTheme="minorHAnsi" w:hAnsiTheme="minorHAnsi" w:eastAsiaTheme="minorEastAsia" w:cstheme="minorBidi"/>
+            <w:rFonts w:asciiTheme="minorHAnsi" w:eastAsiaTheme="minorEastAsia" w:hAnsiTheme="minorHAnsi" w:cstheme="minorBidi"/>
             <w:noProof/>
             <w:sz w:val="22"/>
             <w:szCs w:val="22"/>
@@ -2656,7 +2572,7 @@
       <w:pPr>
         <w:pStyle w:val="TOC1"/>
         <w:rPr>
-          <w:rFonts w:asciiTheme="minorHAnsi" w:hAnsiTheme="minorHAnsi" w:eastAsiaTheme="minorEastAsia" w:cstheme="minorBidi"/>
+          <w:rFonts w:asciiTheme="minorHAnsi" w:eastAsiaTheme="minorEastAsia" w:hAnsiTheme="minorHAnsi" w:cstheme="minorBidi"/>
           <w:b w:val="0"/>
           <w:bCs w:val="0"/>
           <w:caps w:val="0"/>
@@ -2666,7 +2582,7 @@
           <w:lang w:eastAsia="en-US" w:bidi="ar-SA"/>
         </w:rPr>
       </w:pPr>
-      <w:hyperlink w:history="1" w:anchor="_Toc25660403">
+      <w:hyperlink w:anchor="_Toc25660403" w:history="1">
         <w:r>
           <w:rPr>
             <w:rStyle w:val="Hyperlink"/>
@@ -2676,7 +2592,7 @@
         </w:r>
         <w:r>
           <w:rPr>
-            <w:rFonts w:asciiTheme="minorHAnsi" w:hAnsiTheme="minorHAnsi" w:eastAsiaTheme="minorEastAsia" w:cstheme="minorBidi"/>
+            <w:rFonts w:asciiTheme="minorHAnsi" w:eastAsiaTheme="minorEastAsia" w:hAnsiTheme="minorHAnsi" w:cstheme="minorBidi"/>
             <w:b w:val="0"/>
             <w:bCs w:val="0"/>
             <w:caps w:val="0"/>
@@ -2748,14 +2664,14 @@
       <w:pPr>
         <w:pStyle w:val="TOC2"/>
         <w:rPr>
-          <w:rFonts w:asciiTheme="minorHAnsi" w:hAnsiTheme="minorHAnsi" w:eastAsiaTheme="minorEastAsia" w:cstheme="minorBidi"/>
+          <w:rFonts w:asciiTheme="minorHAnsi" w:eastAsiaTheme="minorEastAsia" w:hAnsiTheme="minorHAnsi" w:cstheme="minorBidi"/>
           <w:noProof/>
           <w:sz w:val="22"/>
           <w:szCs w:val="22"/>
           <w:lang w:eastAsia="en-US" w:bidi="ar-SA"/>
         </w:rPr>
       </w:pPr>
-      <w:hyperlink w:history="1" w:anchor="_Toc25660404">
+      <w:hyperlink w:anchor="_Toc25660404" w:history="1">
         <w:r>
           <w:rPr>
             <w:rStyle w:val="Hyperlink"/>
@@ -2766,7 +2682,7 @@
         </w:r>
         <w:r>
           <w:rPr>
-            <w:rFonts w:asciiTheme="minorHAnsi" w:hAnsiTheme="minorHAnsi" w:eastAsiaTheme="minorEastAsia" w:cstheme="minorBidi"/>
+            <w:rFonts w:asciiTheme="minorHAnsi" w:eastAsiaTheme="minorEastAsia" w:hAnsiTheme="minorHAnsi" w:cstheme="minorBidi"/>
             <w:noProof/>
             <w:sz w:val="22"/>
             <w:szCs w:val="22"/>
@@ -2835,7 +2751,7 @@
       <w:pPr>
         <w:pStyle w:val="TOC1"/>
         <w:rPr>
-          <w:rFonts w:asciiTheme="minorHAnsi" w:hAnsiTheme="minorHAnsi" w:eastAsiaTheme="minorEastAsia" w:cstheme="minorBidi"/>
+          <w:rFonts w:asciiTheme="minorHAnsi" w:eastAsiaTheme="minorEastAsia" w:hAnsiTheme="minorHAnsi" w:cstheme="minorBidi"/>
           <w:b w:val="0"/>
           <w:bCs w:val="0"/>
           <w:caps w:val="0"/>
@@ -2845,7 +2761,7 @@
           <w:lang w:eastAsia="en-US" w:bidi="ar-SA"/>
         </w:rPr>
       </w:pPr>
-      <w:hyperlink w:history="1" w:anchor="_Toc25660405">
+      <w:hyperlink w:anchor="_Toc25660405" w:history="1">
         <w:r>
           <w:rPr>
             <w:rStyle w:val="Hyperlink"/>
@@ -2855,7 +2771,7 @@
         </w:r>
         <w:r>
           <w:rPr>
-            <w:rFonts w:asciiTheme="minorHAnsi" w:hAnsiTheme="minorHAnsi" w:eastAsiaTheme="minorEastAsia" w:cstheme="minorBidi"/>
+            <w:rFonts w:asciiTheme="minorHAnsi" w:eastAsiaTheme="minorEastAsia" w:hAnsiTheme="minorHAnsi" w:cstheme="minorBidi"/>
             <w:b w:val="0"/>
             <w:bCs w:val="0"/>
             <w:caps w:val="0"/>
@@ -2927,14 +2843,14 @@
       <w:pPr>
         <w:pStyle w:val="TOC2"/>
         <w:rPr>
-          <w:rFonts w:asciiTheme="minorHAnsi" w:hAnsiTheme="minorHAnsi" w:eastAsiaTheme="minorEastAsia" w:cstheme="minorBidi"/>
+          <w:rFonts w:asciiTheme="minorHAnsi" w:eastAsiaTheme="minorEastAsia" w:hAnsiTheme="minorHAnsi" w:cstheme="minorBidi"/>
           <w:noProof/>
           <w:sz w:val="22"/>
           <w:szCs w:val="22"/>
           <w:lang w:eastAsia="en-US" w:bidi="ar-SA"/>
         </w:rPr>
       </w:pPr>
-      <w:hyperlink w:history="1" w:anchor="_Toc25660406">
+      <w:hyperlink w:anchor="_Toc25660406" w:history="1">
         <w:r>
           <w:rPr>
             <w:rStyle w:val="Hyperlink"/>
@@ -2945,7 +2861,7 @@
         </w:r>
         <w:r>
           <w:rPr>
-            <w:rFonts w:asciiTheme="minorHAnsi" w:hAnsiTheme="minorHAnsi" w:eastAsiaTheme="minorEastAsia" w:cstheme="minorBidi"/>
+            <w:rFonts w:asciiTheme="minorHAnsi" w:eastAsiaTheme="minorEastAsia" w:hAnsiTheme="minorHAnsi" w:cstheme="minorBidi"/>
             <w:noProof/>
             <w:sz w:val="22"/>
             <w:szCs w:val="22"/>
@@ -2958,21 +2874,7 @@
             <w:rStyle w:val="Hyperlink"/>
             <w:noProof/>
           </w:rPr>
-          <w:t>Quản</w:t>
-        </w:r>
-        <w:r>
-          <w:rPr>
-            <w:rStyle w:val="Hyperlink"/>
-            <w:noProof/>
-          </w:rPr>
-          <w:t xml:space="preserve"> </w:t>
-        </w:r>
-        <w:r>
-          <w:rPr>
-            <w:rStyle w:val="Hyperlink"/>
-            <w:noProof/>
-          </w:rPr>
-          <w:t>lý mã nguồn</w:t>
+          <w:t>Quản lý mã nguồn</w:t>
         </w:r>
         <w:r>
           <w:rPr>
@@ -3028,14 +2930,14 @@
       <w:pPr>
         <w:pStyle w:val="TOC2"/>
         <w:rPr>
-          <w:rFonts w:asciiTheme="minorHAnsi" w:hAnsiTheme="minorHAnsi" w:eastAsiaTheme="minorEastAsia" w:cstheme="minorBidi"/>
+          <w:rFonts w:asciiTheme="minorHAnsi" w:eastAsiaTheme="minorEastAsia" w:hAnsiTheme="minorHAnsi" w:cstheme="minorBidi"/>
           <w:noProof/>
           <w:sz w:val="22"/>
           <w:szCs w:val="22"/>
           <w:lang w:eastAsia="en-US" w:bidi="ar-SA"/>
         </w:rPr>
       </w:pPr>
-      <w:hyperlink w:history="1" w:anchor="_Toc25660407">
+      <w:hyperlink w:anchor="_Toc25660407" w:history="1">
         <w:r>
           <w:rPr>
             <w:rStyle w:val="Hyperlink"/>
@@ -3046,7 +2948,7 @@
         </w:r>
         <w:r>
           <w:rPr>
-            <w:rFonts w:asciiTheme="minorHAnsi" w:hAnsiTheme="minorHAnsi" w:eastAsiaTheme="minorEastAsia" w:cstheme="minorBidi"/>
+            <w:rFonts w:asciiTheme="minorHAnsi" w:eastAsiaTheme="minorEastAsia" w:hAnsiTheme="minorHAnsi" w:cstheme="minorBidi"/>
             <w:noProof/>
             <w:sz w:val="22"/>
             <w:szCs w:val="22"/>
@@ -3115,7 +3017,7 @@
       <w:pPr>
         <w:pStyle w:val="TOC1"/>
         <w:rPr>
-          <w:rFonts w:asciiTheme="minorHAnsi" w:hAnsiTheme="minorHAnsi" w:eastAsiaTheme="minorEastAsia" w:cstheme="minorBidi"/>
+          <w:rFonts w:asciiTheme="minorHAnsi" w:eastAsiaTheme="minorEastAsia" w:hAnsiTheme="minorHAnsi" w:cstheme="minorBidi"/>
           <w:b w:val="0"/>
           <w:bCs w:val="0"/>
           <w:caps w:val="0"/>
@@ -3125,7 +3027,7 @@
           <w:lang w:eastAsia="en-US" w:bidi="ar-SA"/>
         </w:rPr>
       </w:pPr>
-      <w:hyperlink w:history="1" w:anchor="_Toc25660408">
+      <w:hyperlink w:anchor="_Toc25660408" w:history="1">
         <w:r>
           <w:rPr>
             <w:rStyle w:val="Hyperlink"/>
@@ -3136,7 +3038,7 @@
         </w:r>
         <w:r>
           <w:rPr>
-            <w:rFonts w:asciiTheme="minorHAnsi" w:hAnsiTheme="minorHAnsi" w:eastAsiaTheme="minorEastAsia" w:cstheme="minorBidi"/>
+            <w:rFonts w:asciiTheme="minorHAnsi" w:eastAsiaTheme="minorEastAsia" w:hAnsiTheme="minorHAnsi" w:cstheme="minorBidi"/>
             <w:b w:val="0"/>
             <w:bCs w:val="0"/>
             <w:caps w:val="0"/>
@@ -3448,10 +3350,10 @@
           <w:lang w:eastAsia="en-US" w:bidi="ar-SA"/>
         </w:rPr>
         <w:drawing>
-          <wp:inline distT="0" distB="0" distL="0" distR="0" wp14:anchorId="74474866" wp14:editId="04EB3166">
+          <wp:inline distT="0" distB="0" distL="0" distR="0" wp14:anchorId="74474866" wp14:editId="429EC528">
             <wp:extent cx="2880625" cy="908935"/>
             <wp:effectExtent l="0" t="0" r="0" b="5715"/>
-            <wp:docPr id="636378591" name="Picture 1"/>
+            <wp:docPr id="709718106" name="Picture 1"/>
             <wp:cNvGraphicFramePr>
               <a:graphicFrameLocks xmlns:a="http://schemas.openxmlformats.org/drawingml/2006/main" noChangeAspect="1"/>
             </wp:cNvGraphicFramePr>
@@ -3463,7 +3365,7 @@
                     <pic:cNvPicPr/>
                   </pic:nvPicPr>
                   <pic:blipFill>
-                    <a:blip r:embed="rId8">
+                    <a:blip r:embed="rId9">
                       <a:extLst>
                         <a:ext uri="{28A0092B-C50C-407E-A947-70E740481C1C}">
                           <a14:useLocalDpi xmlns:a14="http://schemas.microsoft.com/office/drawing/2010/main" val="0"/>
@@ -3794,10 +3696,10 @@
           <w:lang w:eastAsia="en-US" w:bidi="ar-SA"/>
         </w:rPr>
         <w:drawing>
-          <wp:inline distT="0" distB="0" distL="0" distR="0" wp14:anchorId="5803104E" wp14:editId="01A078B7">
+          <wp:inline distT="0" distB="0" distL="0" distR="0" wp14:anchorId="5803104E" wp14:editId="48A2D61E">
             <wp:extent cx="761120" cy="490816"/>
             <wp:effectExtent l="0" t="0" r="1270" b="5080"/>
-            <wp:docPr id="170249218" name="Picture 2"/>
+            <wp:docPr id="1646536004" name="Picture 2"/>
             <wp:cNvGraphicFramePr>
               <a:graphicFrameLocks xmlns:a="http://schemas.openxmlformats.org/drawingml/2006/main" noChangeAspect="1"/>
             </wp:cNvGraphicFramePr>
@@ -3809,7 +3711,7 @@
                     <pic:cNvPicPr/>
                   </pic:nvPicPr>
                   <pic:blipFill>
-                    <a:blip r:embed="rId9">
+                    <a:blip r:embed="rId10">
                       <a:extLst>
                         <a:ext uri="{28A0092B-C50C-407E-A947-70E740481C1C}">
                           <a14:useLocalDpi xmlns:a14="http://schemas.microsoft.com/office/drawing/2010/main" val="0"/>
@@ -4041,7 +3943,7 @@
       <w:r>
         <w:t xml:space="preserve">  </w:t>
       </w:r>
-      <w:hyperlink w:history="1" r:id="rId10">
+      <w:hyperlink r:id="rId11" w:history="1">
         <w:r>
           <w:rPr>
             <w:rStyle w:val="Hyperlink"/>
@@ -4138,7 +4040,7 @@
       <w:r>
         <w:t xml:space="preserve">Add tài khoản giáo viên </w:t>
       </w:r>
-      <w:hyperlink w:history="1" r:id="rId11">
+      <w:hyperlink r:id="rId12" w:history="1">
         <w:r>
           <w:rPr>
             <w:rStyle w:val="Hyperlink"/>
@@ -4183,10 +4085,10 @@
           <w:lang w:eastAsia="en-US" w:bidi="ar-SA"/>
         </w:rPr>
         <w:drawing>
-          <wp:inline distT="0" distB="0" distL="0" distR="0" wp14:anchorId="0202A120" wp14:editId="1A6CB9C7">
+          <wp:inline distT="0" distB="0" distL="0" distR="0" wp14:anchorId="0202A120" wp14:editId="67C2E4CB">
             <wp:extent cx="2790908" cy="1711100"/>
             <wp:effectExtent l="0" t="0" r="0" b="0"/>
-            <wp:docPr id="2015088919" name="Picture 4" descr="Image result for kanban"/>
+            <wp:docPr id="1654480242" name="Picture 4" descr="Image result for kanban"/>
             <wp:cNvGraphicFramePr>
               <a:graphicFrameLocks xmlns:a="http://schemas.openxmlformats.org/drawingml/2006/main" noChangeAspect="1"/>
             </wp:cNvGraphicFramePr>
@@ -4198,7 +4100,7 @@
                     <pic:cNvPicPr/>
                   </pic:nvPicPr>
                   <pic:blipFill>
-                    <a:blip r:embed="rId12" cstate="print">
+                    <a:blip r:embed="rId13" cstate="print">
                       <a:extLst>
                         <a:ext uri="{28A0092B-C50C-407E-A947-70E740481C1C}">
                           <a14:useLocalDpi xmlns:a14="http://schemas.microsoft.com/office/drawing/2010/main" val="0"/>
@@ -4412,10 +4314,10 @@
               </wp:inline>
             </w:drawing>
           </mc:Choice>
-          <mc:Fallback xmlns:a="http://schemas.openxmlformats.org/drawingml/2006/main" xmlns:pic="http://schemas.openxmlformats.org/drawingml/2006/picture" xmlns:a14="http://schemas.microsoft.com/office/drawing/2010/main" xmlns:w16se="http://schemas.microsoft.com/office/word/2015/wordml/symex" xmlns:w16cid="http://schemas.microsoft.com/office/word/2016/wordml/cid" xmlns:am3d="http://schemas.microsoft.com/office/drawing/2017/model3d" xmlns:aink="http://schemas.microsoft.com/office/drawing/2016/ink" xmlns:cx8="http://schemas.microsoft.com/office/drawing/2016/5/14/chartex" xmlns:cx7="http://schemas.microsoft.com/office/drawing/2016/5/13/chartex" xmlns:cx6="http://schemas.microsoft.com/office/drawing/2016/5/12/chartex" xmlns:cx5="http://schemas.microsoft.com/office/drawing/2016/5/11/chartex" xmlns:cx4="http://schemas.microsoft.com/office/drawing/2016/5/10/chartex" xmlns:cx3="http://schemas.microsoft.com/office/drawing/2016/5/9/chartex" xmlns:cx2="http://schemas.microsoft.com/office/drawing/2015/10/21/chartex" xmlns:cx1="http://schemas.microsoft.com/office/drawing/2015/9/8/chartex" xmlns:cx="http://schemas.microsoft.com/office/drawing/2014/chartex">
-            <w:pict w14:anchorId="142BAD98">
-              <v:group id="Canvas 5" style="width:210.35pt;height:92.05pt;mso-position-horizontal-relative:char;mso-position-vertical-relative:line" coordsize="26714,11684" o:spid="_x0000_s1026" editas="canvas" w14:anchorId="456B0A6C" o:gfxdata="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">
-                <v:shapetype id="_x0000_t75" coordsize="21600,21600" filled="f" stroked="f" o:spt="75" o:preferrelative="t" path="m@4@5l@4@11@9@11@9@5xe">
+          <mc:Fallback>
+            <w:pict>
+              <v:group w14:anchorId="75277F96" id="Canvas 5" o:spid="_x0000_s1026" editas="canvas" style="width:210.35pt;height:92.05pt;mso-position-horizontal-relative:char;mso-position-vertical-relative:line" coordsize="26714,11684" o:gfxdata="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">
+                <v:shapetype id="_x0000_t75" coordsize="21600,21600" o:spt="75" o:preferrelative="t" path="m@4@5l@4@11@9@11@9@5xe" filled="f" stroked="f">
                   <v:stroke joinstyle="miter"/>
                   <v:formulas>
                     <v:f eqn="if lineDrawn pixelLineWidth 0"/>
@@ -4431,14 +4333,14 @@
                     <v:f eqn="prod @7 21600 pixelHeight"/>
                     <v:f eqn="sum @10 21600 0"/>
                   </v:formulas>
-                  <v:path gradientshapeok="t" o:connecttype="rect" o:extrusionok="f"/>
+                  <v:path o:extrusionok="f" gradientshapeok="t" o:connecttype="rect"/>
                   <o:lock v:ext="edit" aspectratio="t"/>
                 </v:shapetype>
-                <v:shape id="_x0000_s1027" style="position:absolute;width:26714;height:11684;visibility:visible;mso-wrap-style:square" filled="t" stroked="t" strokecolor="#7f7f7f [1612]" type="#_x0000_t75">
+                <v:shape id="_x0000_s1027" type="#_x0000_t75" style="position:absolute;width:26714;height:11684;visibility:visible;mso-wrap-style:square" filled="t" stroked="t" strokecolor="#7f7f7f [1612]">
                   <v:fill o:detectmouseclick="t"/>
                   <v:path o:connecttype="none"/>
                 </v:shape>
-                <v:oval id="Oval 6" style="position:absolute;left:11767;top:7315;width:2942;height:3021;visibility:visible;mso-wrap-style:square;v-text-anchor:middle" o:spid="_x0000_s1028" fillcolor="white [3201]" strokecolor="black [3200]" strokeweight="2pt" o:gfxdata="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"/>
+                <v:oval id="Oval 6" o:spid="_x0000_s1028" style="position:absolute;left:11767;top:7315;width:2942;height:3021;visibility:visible;mso-wrap-style:square;v-text-anchor:middle" o:gfxdata="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" fillcolor="white [3201]" strokecolor="black [3200]" strokeweight="2pt"/>
                 <w10:anchorlock/>
               </v:group>
             </w:pict>
@@ -5721,12 +5623,12 @@
       <w:pPr>
         <w:pStyle w:val="TOC3"/>
         <w:sectPr>
-          <w:headerReference w:type="even" r:id="rId13"/>
-          <w:headerReference w:type="default" r:id="rId14"/>
-          <w:footerReference w:type="even" r:id="rId15"/>
-          <w:footerReference w:type="default" r:id="rId16"/>
-          <w:headerReference w:type="first" r:id="rId17"/>
-          <w:footerReference w:type="first" r:id="rId18"/>
+          <w:headerReference w:type="even" r:id="rId14"/>
+          <w:headerReference w:type="default" r:id="rId15"/>
+          <w:footerReference w:type="even" r:id="rId16"/>
+          <w:footerReference w:type="default" r:id="rId17"/>
+          <w:headerReference w:type="first" r:id="rId18"/>
+          <w:footerReference w:type="first" r:id="rId19"/>
           <w:footnotePr>
             <w:pos w:val="beneathText"/>
           </w:footnotePr>
@@ -5743,25 +5645,25 @@
       <w:pPr>
         <w:pStyle w:val="Heading1"/>
       </w:pPr>
-      <w:bookmarkStart w:name="_Toc25660378" w:id="0"/>
+      <w:bookmarkStart w:id="1" w:name="_Toc25660378"/>
       <w:r>
         <w:lastRenderedPageBreak/>
         <w:t>Giới thiệu dự án</w:t>
       </w:r>
-      <w:bookmarkEnd w:id="0"/>
+      <w:bookmarkEnd w:id="1"/>
     </w:p>
     <w:p>
       <w:pPr>
         <w:pStyle w:val="Heading2"/>
       </w:pPr>
-      <w:bookmarkStart w:name="_Toc25660379" w:id="1"/>
+      <w:bookmarkStart w:id="2" w:name="_Toc25660379"/>
       <w:r>
         <w:t xml:space="preserve">Mô tả </w:t>
       </w:r>
       <w:r>
         <w:t>dự án</w:t>
       </w:r>
-      <w:bookmarkEnd w:id="1"/>
+      <w:bookmarkEnd w:id="2"/>
     </w:p>
     <w:p>
       <w:pPr>
@@ -5817,11 +5719,11 @@
       <w:pPr>
         <w:pStyle w:val="Heading2"/>
       </w:pPr>
-      <w:bookmarkStart w:name="_Toc25660380" w:id="2"/>
+      <w:bookmarkStart w:id="3" w:name="_Toc25660380"/>
       <w:r>
         <w:t>Công cụ quản lý</w:t>
       </w:r>
-      <w:bookmarkEnd w:id="2"/>
+      <w:bookmarkEnd w:id="3"/>
     </w:p>
     <w:p>
       <w:r>
@@ -5897,21 +5799,21 @@
       <w:pPr>
         <w:pStyle w:val="Heading1"/>
       </w:pPr>
-      <w:bookmarkStart w:name="_Toc25660381" w:id="3"/>
+      <w:bookmarkStart w:id="4" w:name="_Toc25660381"/>
       <w:r>
         <w:t>Các nhân sự tham gia dự án</w:t>
       </w:r>
-      <w:bookmarkEnd w:id="3"/>
+      <w:bookmarkEnd w:id="4"/>
     </w:p>
     <w:p>
       <w:pPr>
         <w:pStyle w:val="Heading2"/>
       </w:pPr>
-      <w:bookmarkStart w:name="_Toc25660382" w:id="4"/>
+      <w:bookmarkStart w:id="5" w:name="_Toc25660382"/>
       <w:r>
         <w:t>Thông tin liên hệ phía khách hàng</w:t>
       </w:r>
-      <w:bookmarkEnd w:id="4"/>
+      <w:bookmarkEnd w:id="5"/>
     </w:p>
     <w:p>
       <w:r>
@@ -5941,11 +5843,11 @@
       <w:pPr>
         <w:pStyle w:val="Heading2"/>
       </w:pPr>
-      <w:bookmarkStart w:name="_Toc25660383" w:id="5"/>
+      <w:bookmarkStart w:id="6" w:name="_Toc25660383"/>
       <w:r>
         <w:t>Thông tin liên hệ phía công ty</w:t>
       </w:r>
-      <w:bookmarkEnd w:id="5"/>
+      <w:bookmarkEnd w:id="6"/>
     </w:p>
     <w:p>
       <w:r>
@@ -6023,11 +5925,11 @@
       <w:pPr>
         <w:pStyle w:val="Heading2"/>
       </w:pPr>
-      <w:bookmarkStart w:name="_Toc25660384" w:id="6"/>
+      <w:bookmarkStart w:id="7" w:name="_Toc25660384"/>
       <w:r>
         <w:t>Phân chia vai trò của thành viên dự án và khách hàng</w:t>
       </w:r>
-      <w:bookmarkEnd w:id="6"/>
+      <w:bookmarkEnd w:id="7"/>
     </w:p>
     <w:p>
       <w:pPr>
@@ -6086,21 +5988,21 @@
       <w:pPr>
         <w:pStyle w:val="Heading1"/>
       </w:pPr>
-      <w:bookmarkStart w:name="_Toc25660385" w:id="7"/>
+      <w:bookmarkStart w:id="8" w:name="_Toc25660385"/>
       <w:r>
         <w:t>Khảo sát dự án</w:t>
       </w:r>
-      <w:bookmarkEnd w:id="7"/>
+      <w:bookmarkEnd w:id="8"/>
     </w:p>
     <w:p>
       <w:pPr>
         <w:pStyle w:val="Heading2"/>
       </w:pPr>
-      <w:bookmarkStart w:name="_Toc25660386" w:id="8"/>
+      <w:bookmarkStart w:id="9" w:name="_Toc25660386"/>
       <w:r>
         <w:t>Yêu cầu khách hàng</w:t>
       </w:r>
-      <w:bookmarkEnd w:id="8"/>
+      <w:bookmarkEnd w:id="9"/>
     </w:p>
     <w:p>
       <w:r>
@@ -6231,7 +6133,6 @@
           <w:numId w:val="41"/>
         </w:numPr>
       </w:pPr>
-      <w:bookmarkStart w:name="_Toc25660387" w:id="9"/>
       <w:r>
         <w:t>Bảo mật cao, tránh tình trạng bị can thiệp từ các bên thứ 3.</w:t>
       </w:r>
@@ -6240,6 +6141,7 @@
       <w:pPr>
         <w:pStyle w:val="Heading2"/>
       </w:pPr>
+      <w:bookmarkStart w:id="10" w:name="_Toc25660387"/>
       <w:r>
         <w:t xml:space="preserve">Mô hình </w:t>
       </w:r>
@@ -6252,7 +6154,7 @@
       <w:r>
         <w:t xml:space="preserve"> – nghiệp vụ</w:t>
       </w:r>
-      <w:bookmarkEnd w:id="9"/>
+      <w:bookmarkEnd w:id="10"/>
     </w:p>
     <w:p>
       <w:r>
@@ -6281,11 +6183,11 @@
       <w:pPr>
         <w:pStyle w:val="Heading2"/>
       </w:pPr>
-      <w:bookmarkStart w:name="_Toc25660388" w:id="10"/>
+      <w:bookmarkStart w:id="11" w:name="_Toc25660388"/>
       <w:r>
         <w:t>Mô hình hoạt động dự kiến sau khi áp dụng sản phẩm mới</w:t>
       </w:r>
-      <w:bookmarkEnd w:id="10"/>
+      <w:bookmarkEnd w:id="11"/>
     </w:p>
     <w:p>
       <w:r>
@@ -6299,17 +6201,17 @@
       <w:pPr>
         <w:pStyle w:val="Heading2"/>
       </w:pPr>
-      <w:bookmarkStart w:name="_Toc25660389" w:id="11"/>
+      <w:bookmarkStart w:id="12" w:name="_Toc25660389"/>
       <w:r>
         <w:t>Phạm vi</w:t>
       </w:r>
       <w:r>
         <w:t xml:space="preserve"> dự án</w:t>
       </w:r>
-      <w:bookmarkEnd w:id="11"/>
-    </w:p>
-    <w:p>
-      <w:bookmarkStart w:name="_Toc25660390" w:id="12"/>
+      <w:bookmarkEnd w:id="12"/>
+    </w:p>
+    <w:p>
+      <w:bookmarkStart w:id="13" w:name="_Toc25660390"/>
       <w:r>
         <w:t>Dự kiến sẽ thí điểm ở nhà máy ở khu công nghiệp Thái Nguyên, sau đó sẽ mở rộng ra các nhà máy đặt ở khu công nghiệp Phú Nghĩa, Sài Gòn. Cuối cùng sẽ mở rộng ra các nhà máy đặt ở Trung Quốc và Ấn Độ.</w:t>
       </w:r>
@@ -6321,7 +6223,7 @@
       <w:r>
         <w:t>Giao tiếp/Trao đổi thông tin</w:t>
       </w:r>
-      <w:bookmarkEnd w:id="12"/>
+      <w:bookmarkEnd w:id="13"/>
     </w:p>
     <w:p>
       <w:pPr>
@@ -6390,24 +6292,24 @@
       <w:pPr>
         <w:pStyle w:val="Heading1"/>
       </w:pPr>
-      <w:bookmarkStart w:name="_Toc25660391" w:id="13"/>
+      <w:bookmarkStart w:id="14" w:name="_Toc25660391"/>
       <w:r>
         <w:t>Ước lượng</w:t>
       </w:r>
       <w:r>
         <w:t xml:space="preserve"> chung</w:t>
       </w:r>
-      <w:bookmarkEnd w:id="13"/>
+      <w:bookmarkEnd w:id="14"/>
     </w:p>
     <w:p>
       <w:pPr>
         <w:pStyle w:val="Heading2"/>
       </w:pPr>
-      <w:bookmarkStart w:name="_Toc25660392" w:id="14"/>
+      <w:bookmarkStart w:id="15" w:name="_Toc25660392"/>
       <w:r>
         <w:t>Ước lượng tính năng</w:t>
       </w:r>
-      <w:bookmarkEnd w:id="14"/>
+      <w:bookmarkEnd w:id="15"/>
     </w:p>
     <w:p>
       <w:r>
@@ -6481,12 +6383,12 @@
       <w:pPr>
         <w:pStyle w:val="Heading2"/>
       </w:pPr>
-      <w:bookmarkStart w:name="_Toc25660393" w:id="15"/>
+      <w:bookmarkStart w:id="16" w:name="_Toc25660393"/>
       <w:r>
         <w:lastRenderedPageBreak/>
         <w:t>Work Breakdown Structure</w:t>
       </w:r>
-      <w:bookmarkEnd w:id="15"/>
+      <w:bookmarkEnd w:id="16"/>
     </w:p>
     <w:p>
       <w:pPr>
@@ -6514,7 +6416,7 @@
                     <pic:cNvPicPr/>
                   </pic:nvPicPr>
                   <pic:blipFill rotWithShape="1">
-                    <a:blip r:embed="rId19" cstate="print">
+                    <a:blip r:embed="rId20" cstate="print">
                       <a:extLst>
                         <a:ext uri="{28A0092B-C50C-407E-A947-70E740481C1C}">
                           <a14:useLocalDpi xmlns:a14="http://schemas.microsoft.com/office/drawing/2010/main" val="0"/>
@@ -6559,7 +6461,10 @@
         <w:fldChar w:fldCharType="begin"/>
       </w:r>
       <w:r>
-        <w:instrText>STYLEREF 1 \s</w:instrText>
+        <w:instrText xml:space="preserve"> ST</w:instrText>
+      </w:r>
+      <w:r>
+        <w:instrText xml:space="preserve">YLEREF 1 \s </w:instrText>
       </w:r>
       <w:r>
         <w:fldChar w:fldCharType="separate"/>
@@ -6571,6 +6476,9 @@
         <w:t>5</w:t>
       </w:r>
       <w:r>
+        <w:rPr>
+          <w:noProof/>
+        </w:rPr>
         <w:fldChar w:fldCharType="end"/>
       </w:r>
       <w:r>
@@ -6580,7 +6488,7 @@
         <w:fldChar w:fldCharType="begin"/>
       </w:r>
       <w:r>
-        <w:instrText>SEQ Figure \* ARABIC \s 1</w:instrText>
+        <w:instrText xml:space="preserve"> SEQ Figure \* ARABIC \s 1 </w:instrText>
       </w:r>
       <w:r>
         <w:fldChar w:fldCharType="separate"/>
@@ -6592,6 +6500,9 @@
         <w:t>1</w:t>
       </w:r>
       <w:r>
+        <w:rPr>
+          <w:noProof/>
+        </w:rPr>
         <w:fldChar w:fldCharType="end"/>
       </w:r>
       <w:r>
@@ -6602,11 +6513,11 @@
       <w:pPr>
         <w:pStyle w:val="Heading2"/>
       </w:pPr>
-      <w:bookmarkStart w:name="_Toc25660394" w:id="16"/>
+      <w:bookmarkStart w:id="17" w:name="_Toc25660394"/>
       <w:r>
         <w:t>Ước lượng thời gian</w:t>
       </w:r>
-      <w:bookmarkEnd w:id="16"/>
+      <w:bookmarkEnd w:id="17"/>
     </w:p>
     <w:p>
       <w:r>
@@ -6617,12 +6528,12 @@
       <w:pPr>
         <w:pStyle w:val="Heading2"/>
       </w:pPr>
-      <w:bookmarkStart w:name="_Toc25660395" w:id="17"/>
+      <w:bookmarkStart w:id="18" w:name="_Toc25660395"/>
       <w:r>
         <w:lastRenderedPageBreak/>
         <w:t>Ước lượng rủi ro</w:t>
       </w:r>
-      <w:bookmarkEnd w:id="17"/>
+      <w:bookmarkEnd w:id="18"/>
     </w:p>
     <w:p>
       <w:pPr>
@@ -6650,7 +6561,7 @@
                     <pic:cNvPicPr/>
                   </pic:nvPicPr>
                   <pic:blipFill rotWithShape="1">
-                    <a:blip r:embed="rId20" cstate="print">
+                    <a:blip r:embed="rId21" cstate="print">
                       <a:extLst>
                         <a:ext uri="{28A0092B-C50C-407E-A947-70E740481C1C}">
                           <a14:useLocalDpi xmlns:a14="http://schemas.microsoft.com/office/drawing/2010/main" val="0"/>
@@ -6691,25 +6602,51 @@
       <w:r>
         <w:t xml:space="preserve">Figure </w:t>
       </w:r>
-      <w:fldSimple w:instr=" STYLEREF 1 \s ">
-        <w:r>
-          <w:rPr>
-            <w:noProof/>
-          </w:rPr>
-          <w:t>5</w:t>
-        </w:r>
-      </w:fldSimple>
+      <w:r>
+        <w:fldChar w:fldCharType="begin"/>
+      </w:r>
+      <w:r>
+        <w:instrText xml:space="preserve"> STYLEREF 1 \s </w:instrText>
+      </w:r>
+      <w:r>
+        <w:fldChar w:fldCharType="separate"/>
+      </w:r>
+      <w:r>
+        <w:rPr>
+          <w:noProof/>
+        </w:rPr>
+        <w:t>5</w:t>
+      </w:r>
+      <w:r>
+        <w:rPr>
+          <w:noProof/>
+        </w:rPr>
+        <w:fldChar w:fldCharType="end"/>
+      </w:r>
       <w:r>
         <w:noBreakHyphen/>
       </w:r>
-      <w:fldSimple w:instr=" SEQ Figure \* ARABIC \s 1 ">
-        <w:r>
-          <w:rPr>
-            <w:noProof/>
-          </w:rPr>
-          <w:t>2</w:t>
-        </w:r>
-      </w:fldSimple>
+      <w:r>
+        <w:fldChar w:fldCharType="begin"/>
+      </w:r>
+      <w:r>
+        <w:instrText xml:space="preserve"> SEQ Figure \* ARABIC \s 1 </w:instrText>
+      </w:r>
+      <w:r>
+        <w:fldChar w:fldCharType="separate"/>
+      </w:r>
+      <w:r>
+        <w:rPr>
+          <w:noProof/>
+        </w:rPr>
+        <w:t>2</w:t>
+      </w:r>
+      <w:r>
+        <w:rPr>
+          <w:noProof/>
+        </w:rPr>
+        <w:fldChar w:fldCharType="end"/>
+      </w:r>
       <w:r>
         <w:t>: Ước lượng rủi ro của dự án.</w:t>
       </w:r>
@@ -6718,11 +6655,11 @@
       <w:pPr>
         <w:pStyle w:val="Heading1"/>
       </w:pPr>
-      <w:bookmarkStart w:name="_Toc25660396" w:id="18"/>
+      <w:bookmarkStart w:id="19" w:name="_Toc25660396"/>
       <w:r>
         <w:t>Ước lượng giá thành</w:t>
       </w:r>
-      <w:bookmarkEnd w:id="18"/>
+      <w:bookmarkEnd w:id="19"/>
     </w:p>
     <w:p>
       <w:r>
@@ -7296,11 +7233,11 @@
       <w:pPr>
         <w:pStyle w:val="Heading1"/>
       </w:pPr>
-      <w:bookmarkStart w:name="_Toc25660397" w:id="19"/>
+      <w:bookmarkStart w:id="20" w:name="_Toc25660397"/>
       <w:r>
         <w:t>Ước lượng chất lượng</w:t>
       </w:r>
-      <w:bookmarkEnd w:id="19"/>
+      <w:bookmarkEnd w:id="20"/>
     </w:p>
     <w:p>
       <w:pPr>
@@ -7566,27 +7503,12 @@
           <w:lang w:val="fr-FR"/>
         </w:rPr>
       </w:pPr>
-      <w:bookmarkStart w:name="_Toc25660398" w:id="20"/>
       <w:r>
         <w:rPr>
           <w:rFonts w:eastAsia="Tahoma" w:cs="Tahoma"/>
           <w:lang w:val="fr-FR"/>
         </w:rPr>
-        <w:t xml:space="preserve">Unit test: </w:t>
-      </w:r>
-      <w:r>
-        <w:rPr>
-          <w:rFonts w:eastAsia="Tahoma" w:cs="Tahoma"/>
-          <w:lang w:val="fr-FR"/>
-        </w:rPr>
-        <w:t>2000</w:t>
-      </w:r>
-      <w:r>
-        <w:rPr>
-          <w:rFonts w:eastAsia="Tahoma" w:cs="Tahoma"/>
-          <w:lang w:val="fr-FR"/>
-        </w:rPr>
-        <w:t xml:space="preserve"> </w:t>
+        <w:t xml:space="preserve">Unit test: 2000 </w:t>
       </w:r>
       <w:r>
         <w:rPr>
@@ -7612,20 +7534,13 @@
           <w:rFonts w:eastAsia="Tahoma" w:cs="Tahoma"/>
           <w:lang w:val="fr-FR"/>
         </w:rPr>
-        <w:t>Automation test</w:t>
+        <w:t>Automation test: 3500</w:t>
       </w:r>
       <w:r>
         <w:rPr>
           <w:rFonts w:eastAsia="Tahoma" w:cs="Tahoma"/>
           <w:lang w:val="fr-FR"/>
         </w:rPr>
-        <w:t>: 3500</w:t>
-      </w:r>
-      <w:r>
-        <w:rPr>
-          <w:rFonts w:eastAsia="Tahoma" w:cs="Tahoma"/>
-          <w:lang w:val="fr-FR"/>
-        </w:rPr>
         <w:t>.</w:t>
       </w:r>
     </w:p>
@@ -7633,10 +7548,11 @@
       <w:pPr>
         <w:pStyle w:val="Heading1"/>
       </w:pPr>
+      <w:bookmarkStart w:id="21" w:name="_Toc25660398"/>
       <w:r>
         <w:t>Phân tích thiết kế</w:t>
       </w:r>
-      <w:bookmarkEnd w:id="20"/>
+      <w:bookmarkEnd w:id="21"/>
       <w:r>
         <w:t xml:space="preserve"> </w:t>
       </w:r>
@@ -7648,14 +7564,14 @@
           <w:lang w:eastAsia="en-US" w:bidi="ar-SA"/>
         </w:rPr>
       </w:pPr>
-      <w:bookmarkStart w:name="_Toc25660399" w:id="21"/>
+      <w:bookmarkStart w:id="22" w:name="_Toc25660399"/>
       <w:r>
         <w:rPr>
           <w:lang w:eastAsia="en-US" w:bidi="ar-SA"/>
         </w:rPr>
         <w:t>Mô hình tích hợp phần cứng/phần mềm</w:t>
       </w:r>
-      <w:bookmarkEnd w:id="21"/>
+      <w:bookmarkEnd w:id="22"/>
     </w:p>
     <w:p>
       <w:r>
@@ -7689,7 +7605,7 @@
           <w:lang w:eastAsia="en-US" w:bidi="ar-SA"/>
         </w:rPr>
       </w:pPr>
-      <w:bookmarkStart w:name="_Toc25660400" w:id="22"/>
+      <w:bookmarkStart w:id="23" w:name="_Toc25660400"/>
       <w:r>
         <w:rPr>
           <w:lang w:eastAsia="en-US" w:bidi="ar-SA"/>
@@ -7697,7 +7613,7 @@
         <w:lastRenderedPageBreak/>
         <w:t>Giao diện</w:t>
       </w:r>
-      <w:bookmarkEnd w:id="22"/>
+      <w:bookmarkEnd w:id="23"/>
     </w:p>
     <w:p>
       <w:pPr>
@@ -7711,10 +7627,10 @@
           <w:lang w:eastAsia="en-US" w:bidi="ar-SA"/>
         </w:rPr>
         <w:drawing>
-          <wp:inline distT="0" distB="0" distL="0" distR="0" wp14:anchorId="394FF152" wp14:editId="5861A25A">
-            <wp:extent cx="5556885" cy="2532380"/>
+          <wp:inline distT="0" distB="0" distL="0" distR="0" wp14:anchorId="394FF152" wp14:editId="6CEA6B42">
+            <wp:extent cx="5556886" cy="2532380"/>
             <wp:effectExtent l="0" t="0" r="5715" b="7620"/>
-            <wp:docPr id="3" name="Picture 3" descr="/Users/thanthai/Desktop/Screen Shot 2019-12-15 at 20.47.09.png"/>
+            <wp:docPr id="688111857" name="Picture 3" descr="/Users/thanthai/Desktop/Screen Shot 2019-12-15 at 20.47.09.png"/>
             <wp:cNvGraphicFramePr>
               <a:graphicFrameLocks xmlns:a="http://schemas.openxmlformats.org/drawingml/2006/main" noChangeAspect="1"/>
             </wp:cNvGraphicFramePr>
@@ -7722,36 +7638,29 @@
               <a:graphicData uri="http://schemas.openxmlformats.org/drawingml/2006/picture">
                 <pic:pic xmlns:pic="http://schemas.openxmlformats.org/drawingml/2006/picture">
                   <pic:nvPicPr>
-                    <pic:cNvPr id="0" name="Picture 1" descr="/Users/thanthai/Desktop/Screen Shot 2019-12-15 at 20.47.09.png"/>
-                    <pic:cNvPicPr>
-                      <a:picLocks noChangeAspect="1" noChangeArrowheads="1"/>
-                    </pic:cNvPicPr>
+                    <pic:cNvPr id="0" name="Picture 3"/>
+                    <pic:cNvPicPr/>
                   </pic:nvPicPr>
                   <pic:blipFill>
-                    <a:blip r:embed="rId21" cstate="print">
+                    <a:blip r:embed="rId22">
                       <a:extLst>
                         <a:ext uri="{28A0092B-C50C-407E-A947-70E740481C1C}">
                           <a14:useLocalDpi xmlns:a14="http://schemas.microsoft.com/office/drawing/2010/main" val="0"/>
                         </a:ext>
                       </a:extLst>
                     </a:blip>
-                    <a:srcRect/>
                     <a:stretch>
                       <a:fillRect/>
                     </a:stretch>
                   </pic:blipFill>
-                  <pic:spPr bwMode="auto">
+                  <pic:spPr>
                     <a:xfrm>
                       <a:off x="0" y="0"/>
-                      <a:ext cx="5556885" cy="2532380"/>
+                      <a:ext cx="5556886" cy="2532380"/>
                     </a:xfrm>
                     <a:prstGeom prst="rect">
                       <a:avLst/>
                     </a:prstGeom>
-                    <a:noFill/>
-                    <a:ln>
-                      <a:noFill/>
-                    </a:ln>
                   </pic:spPr>
                 </pic:pic>
               </a:graphicData>
@@ -7792,10 +7701,10 @@
           <w:lang w:eastAsia="en-US" w:bidi="ar-SA"/>
         </w:rPr>
         <w:drawing>
-          <wp:inline distT="0" distB="0" distL="0" distR="0" wp14:anchorId="70D83510" wp14:editId="3D0A04DA">
-            <wp:extent cx="5574030" cy="2532380"/>
+          <wp:inline distT="0" distB="0" distL="0" distR="0" wp14:anchorId="70D83510" wp14:editId="467C956A">
+            <wp:extent cx="5574032" cy="2532380"/>
             <wp:effectExtent l="0" t="0" r="0" b="7620"/>
-            <wp:docPr id="7" name="Picture 7" descr="/Users/thanthai/Desktop/Screen Shot 2019-12-15 at 20.47.27.png"/>
+            <wp:docPr id="384847410" name="Picture 7" descr="/Users/thanthai/Desktop/Screen Shot 2019-12-15 at 20.47.27.png"/>
             <wp:cNvGraphicFramePr>
               <a:graphicFrameLocks xmlns:a="http://schemas.openxmlformats.org/drawingml/2006/main" noChangeAspect="1"/>
             </wp:cNvGraphicFramePr>
@@ -7803,36 +7712,29 @@
               <a:graphicData uri="http://schemas.openxmlformats.org/drawingml/2006/picture">
                 <pic:pic xmlns:pic="http://schemas.openxmlformats.org/drawingml/2006/picture">
                   <pic:nvPicPr>
-                    <pic:cNvPr id="0" name="Picture 2" descr="/Users/thanthai/Desktop/Screen Shot 2019-12-15 at 20.47.27.png"/>
-                    <pic:cNvPicPr>
-                      <a:picLocks noChangeAspect="1" noChangeArrowheads="1"/>
-                    </pic:cNvPicPr>
+                    <pic:cNvPr id="0" name="Picture 7"/>
+                    <pic:cNvPicPr/>
                   </pic:nvPicPr>
                   <pic:blipFill>
-                    <a:blip r:embed="rId22" cstate="print">
+                    <a:blip r:embed="rId23">
                       <a:extLst>
                         <a:ext uri="{28A0092B-C50C-407E-A947-70E740481C1C}">
                           <a14:useLocalDpi xmlns:a14="http://schemas.microsoft.com/office/drawing/2010/main" val="0"/>
                         </a:ext>
                       </a:extLst>
                     </a:blip>
-                    <a:srcRect/>
                     <a:stretch>
                       <a:fillRect/>
                     </a:stretch>
                   </pic:blipFill>
-                  <pic:spPr bwMode="auto">
+                  <pic:spPr>
                     <a:xfrm>
                       <a:off x="0" y="0"/>
-                      <a:ext cx="5574030" cy="2532380"/>
+                      <a:ext cx="5574032" cy="2532380"/>
                     </a:xfrm>
                     <a:prstGeom prst="rect">
                       <a:avLst/>
                     </a:prstGeom>
-                    <a:noFill/>
-                    <a:ln>
-                      <a:noFill/>
-                    </a:ln>
                   </pic:spPr>
                 </pic:pic>
               </a:graphicData>
@@ -7866,10 +7768,10 @@
           <w:lang w:eastAsia="en-US" w:bidi="ar-SA"/>
         </w:rPr>
         <w:drawing>
-          <wp:inline distT="0" distB="0" distL="0" distR="0" wp14:anchorId="5F6F4050" wp14:editId="38C47AAF">
-            <wp:extent cx="5556885" cy="2532380"/>
+          <wp:inline distT="0" distB="0" distL="0" distR="0" wp14:anchorId="5F6F4050" wp14:editId="1EF9BF8A">
+            <wp:extent cx="5556886" cy="2532380"/>
             <wp:effectExtent l="0" t="0" r="5715" b="7620"/>
-            <wp:docPr id="8" name="Picture 8" descr="/Users/thanthai/Desktop/Screen Shot 2019-12-15 at 20.48.50.png"/>
+            <wp:docPr id="219914762" name="Picture 8" descr="/Users/thanthai/Desktop/Screen Shot 2019-12-15 at 20.48.50.png"/>
             <wp:cNvGraphicFramePr>
               <a:graphicFrameLocks xmlns:a="http://schemas.openxmlformats.org/drawingml/2006/main" noChangeAspect="1"/>
             </wp:cNvGraphicFramePr>
@@ -7877,36 +7779,29 @@
               <a:graphicData uri="http://schemas.openxmlformats.org/drawingml/2006/picture">
                 <pic:pic xmlns:pic="http://schemas.openxmlformats.org/drawingml/2006/picture">
                   <pic:nvPicPr>
-                    <pic:cNvPr id="0" name="Picture 3" descr="/Users/thanthai/Desktop/Screen Shot 2019-12-15 at 20.48.50.png"/>
-                    <pic:cNvPicPr>
-                      <a:picLocks noChangeAspect="1" noChangeArrowheads="1"/>
-                    </pic:cNvPicPr>
+                    <pic:cNvPr id="0" name="Picture 8"/>
+                    <pic:cNvPicPr/>
                   </pic:nvPicPr>
                   <pic:blipFill>
-                    <a:blip r:embed="rId23" cstate="print">
+                    <a:blip r:embed="rId24">
                       <a:extLst>
                         <a:ext uri="{28A0092B-C50C-407E-A947-70E740481C1C}">
                           <a14:useLocalDpi xmlns:a14="http://schemas.microsoft.com/office/drawing/2010/main" val="0"/>
                         </a:ext>
                       </a:extLst>
                     </a:blip>
-                    <a:srcRect/>
                     <a:stretch>
                       <a:fillRect/>
                     </a:stretch>
                   </pic:blipFill>
-                  <pic:spPr bwMode="auto">
+                  <pic:spPr>
                     <a:xfrm>
                       <a:off x="0" y="0"/>
-                      <a:ext cx="5556885" cy="2532380"/>
+                      <a:ext cx="5556886" cy="2532380"/>
                     </a:xfrm>
                     <a:prstGeom prst="rect">
                       <a:avLst/>
                     </a:prstGeom>
-                    <a:noFill/>
-                    <a:ln>
-                      <a:noFill/>
-                    </a:ln>
                   </pic:spPr>
                 </pic:pic>
               </a:graphicData>
@@ -7943,14 +7838,14 @@
           <w:lang w:eastAsia="en-US" w:bidi="ar-SA"/>
         </w:rPr>
       </w:pPr>
-      <w:bookmarkStart w:name="_Toc25660401" w:id="23"/>
+      <w:bookmarkStart w:id="24" w:name="_Toc25660401"/>
       <w:r>
         <w:rPr>
           <w:lang w:eastAsia="en-US" w:bidi="ar-SA"/>
         </w:rPr>
         <w:t>Cơ sở dữ liệu</w:t>
       </w:r>
-      <w:bookmarkEnd w:id="23"/>
+      <w:bookmarkEnd w:id="24"/>
     </w:p>
     <w:p>
       <w:pPr>
@@ -7958,12 +7853,9 @@
           <w:lang w:val="vi-VN"/>
         </w:rPr>
       </w:pPr>
-      <w:bookmarkStart w:name="_Toc25660402" w:id="24"/>
-      <w:r>
-        <w:t>Cở sở dữ liệu sử dụng: MySQL</w:t>
-      </w:r>
-      <w:r>
-        <w:t>.</w:t>
+      <w:bookmarkStart w:id="25" w:name="_Toc25660402"/>
+      <w:r>
+        <w:t>Cở sở dữ liệu sử dụng: MySQL.</w:t>
       </w:r>
     </w:p>
     <w:p>
@@ -11024,7 +10916,7 @@
         </w:rPr>
         <w:t>Mạng</w:t>
       </w:r>
-      <w:bookmarkEnd w:id="24"/>
+      <w:bookmarkEnd w:id="25"/>
     </w:p>
     <w:p>
       <w:pPr>
@@ -11076,21 +10968,21 @@
       <w:pPr>
         <w:pStyle w:val="Heading1"/>
       </w:pPr>
-      <w:bookmarkStart w:name="_Toc25660403" w:id="25"/>
+      <w:bookmarkStart w:id="26" w:name="_Toc25660403"/>
       <w:r>
         <w:t>Giám sát dự án</w:t>
       </w:r>
-      <w:bookmarkEnd w:id="25"/>
+      <w:bookmarkEnd w:id="26"/>
     </w:p>
     <w:p>
       <w:pPr>
         <w:pStyle w:val="Heading2"/>
       </w:pPr>
-      <w:bookmarkStart w:name="_Toc25660404" w:id="26"/>
+      <w:bookmarkStart w:id="27" w:name="_Toc25660404"/>
       <w:r>
         <w:t>Trả lời câu hỏi</w:t>
       </w:r>
-      <w:bookmarkEnd w:id="26"/>
+      <w:bookmarkEnd w:id="27"/>
     </w:p>
     <w:p>
       <w:pPr>
@@ -11241,8 +11133,6 @@
       <w:r>
         <w:t xml:space="preserve">Như ông có thể thấy bảng giá, tổng chi phí phát triển và vận hành là 96 triệu, cộng với VAT 5% là 100 triệu hơn một chút đó. </w:t>
       </w:r>
-      <w:bookmarkStart w:name="_GoBack" w:id="27"/>
-      <w:bookmarkEnd w:id="27"/>
     </w:p>
     <w:p>
       <w:pPr>
@@ -11257,7 +11147,7 @@
       <w:pPr>
         <w:pStyle w:val="Heading1"/>
       </w:pPr>
-      <w:bookmarkStart w:name="_Toc25660405" w:id="28"/>
+      <w:bookmarkStart w:id="28" w:name="_Toc25660405"/>
       <w:r>
         <w:rPr>
           <w:rFonts w:eastAsia="Tahoma" w:cs="Tahoma"/>
@@ -11293,29 +11183,20 @@
         </w:numPr>
       </w:pPr>
       <w:r>
-        <w:t>Giá thành dự</w:t>
-      </w:r>
-      <w:r>
-        <w:t xml:space="preserve"> </w:t>
+        <w:t xml:space="preserve">Giá thành dự </w:t>
       </w:r>
       <w:r>
         <w:rPr>
           <w:rFonts w:eastAsia="Tahoma" w:cs="Tahoma"/>
         </w:rPr>
-        <w:t>án: 4</w:t>
-      </w:r>
-      <w:r>
-        <w:rPr>
-          <w:rFonts w:eastAsia="Tahoma" w:cs="Tahoma"/>
-        </w:rPr>
-        <w:t xml:space="preserve"> tỷ</w:t>
+        <w:t>án: 4 tỷ</w:t>
       </w:r>
     </w:p>
     <w:p>
       <w:pPr>
         <w:pStyle w:val="Heading2"/>
       </w:pPr>
-      <w:bookmarkStart w:name="_Toc25660406" w:id="29"/>
+      <w:bookmarkStart w:id="29" w:name="_Toc25660406"/>
       <w:r>
         <w:t>Quản lý mã nguồn</w:t>
       </w:r>
@@ -11356,10 +11237,7 @@
         <w:t>Số commit của mỗi người</w:t>
       </w:r>
       <w:r>
-        <w:t xml:space="preserve">: </w:t>
-      </w:r>
-      <w:r>
-        <w:t>10</w:t>
+        <w:t>: 10</w:t>
       </w:r>
     </w:p>
     <w:p>
@@ -11374,10 +11252,7 @@
         <w:t>Phân bố commit của dự án (sáng chiều đêm</w:t>
       </w:r>
       <w:r>
-        <w:t>…):</w:t>
-      </w:r>
-      <w:r>
-        <w:t xml:space="preserve"> </w:t>
+        <w:t xml:space="preserve">…): </w:t>
       </w:r>
     </w:p>
     <w:tbl>
@@ -11678,10 +11553,7 @@
         <w:t>thay đổi</w:t>
       </w:r>
       <w:r>
-        <w:t xml:space="preserve">: </w:t>
-      </w:r>
-      <w:r>
-        <w:t xml:space="preserve"> 102</w:t>
+        <w:t>:  102</w:t>
       </w:r>
     </w:p>
     <w:p>
@@ -11705,13 +11577,7 @@
         <w:rPr>
           <w:rFonts w:eastAsia="Tahoma" w:cs="Tahoma"/>
         </w:rPr>
-        <w:t>:</w:t>
-      </w:r>
-      <w:r>
-        <w:rPr>
-          <w:rFonts w:eastAsia="Tahoma" w:cs="Tahoma"/>
-        </w:rPr>
-        <w:t xml:space="preserve"> 4</w:t>
+        <w:t>: 4</w:t>
       </w:r>
     </w:p>
     <w:p>
@@ -11735,20 +11601,14 @@
         <w:rPr>
           <w:rFonts w:eastAsia="Tahoma" w:cs="Tahoma"/>
         </w:rPr>
-        <w:t>:</w:t>
-      </w:r>
-      <w:r>
-        <w:rPr>
-          <w:rFonts w:eastAsia="Tahoma" w:cs="Tahoma"/>
-        </w:rPr>
-        <w:t xml:space="preserve"> 11150</w:t>
+        <w:t>: 11150</w:t>
       </w:r>
     </w:p>
     <w:p>
       <w:pPr>
         <w:pStyle w:val="Heading2"/>
       </w:pPr>
-      <w:bookmarkStart w:name="_Toc25660407" w:id="30"/>
+      <w:bookmarkStart w:id="30" w:name="_Toc25660407"/>
       <w:r>
         <w:t>Quản lý công việc</w:t>
       </w:r>
@@ -11829,21 +11689,6 @@
           <w:rFonts w:eastAsia="Tahoma" w:cs="Tahoma"/>
         </w:rPr>
         <w:t>Số task hoàn thành muộn: 0</w:t>
-      </w:r>
-    </w:p>
-    <w:p>
-      <w:pPr>
-        <w:pStyle w:val="ListParagraph"/>
-        <w:numPr>
-          <w:ilvl w:val="0"/>
-          <w:numId w:val="38"/>
-        </w:numPr>
-      </w:pPr>
-      <w:r>
-        <w:t>Bố trí task theo Schedule</w:t>
-      </w:r>
-      <w:r>
-        <w:t xml:space="preserve">: </w:t>
       </w:r>
     </w:p>
     <w:p>
@@ -12014,12 +11859,12 @@
     <w:p/>
     <w:p/>
     <w:sectPr>
-      <w:headerReference w:type="even" r:id="rId24"/>
-      <w:headerReference w:type="default" r:id="rId25"/>
-      <w:footerReference w:type="even" r:id="rId26"/>
-      <w:footerReference w:type="default" r:id="rId27"/>
-      <w:headerReference w:type="first" r:id="rId28"/>
-      <w:footerReference w:type="first" r:id="rId29"/>
+      <w:headerReference w:type="even" r:id="rId25"/>
+      <w:headerReference w:type="default" r:id="rId26"/>
+      <w:footerReference w:type="even" r:id="rId27"/>
+      <w:footerReference w:type="default" r:id="rId28"/>
+      <w:headerReference w:type="first" r:id="rId29"/>
+      <w:footerReference w:type="first" r:id="rId30"/>
       <w:footnotePr>
         <w:pos w:val="beneathText"/>
       </w:footnotePr>
@@ -12033,7 +11878,7 @@
 </file>
 
 <file path=word/endnotes.xml><?xml version="1.0" encoding="utf-8"?>
-<w:endnotes xmlns:wpc="http://schemas.microsoft.com/office/word/2010/wordprocessingCanvas" xmlns:mo="http://schemas.microsoft.com/office/mac/office/2008/main" xmlns:mc="http://schemas.openxmlformats.org/markup-compatibility/2006" xmlns:mv="urn:schemas-microsoft-com:mac:vml" xmlns:o="urn:schemas-microsoft-com:office:office" xmlns:r="http://schemas.openxmlformats.org/officeDocument/2006/relationships" xmlns:m="http://schemas.openxmlformats.org/officeDocument/2006/math" xmlns:v="urn:schemas-microsoft-com:vml" xmlns:wp14="http://schemas.microsoft.com/office/word/2010/wordprocessingDrawing" xmlns:wp="http://schemas.openxmlformats.org/drawingml/2006/wordprocessingDrawing" xmlns:w10="urn:schemas-microsoft-com:office:word" xmlns:w="http://schemas.openxmlformats.org/wordprocessingml/2006/main" xmlns:w14="http://schemas.microsoft.com/office/word/2010/wordml" xmlns:w15="http://schemas.microsoft.com/office/word/2012/wordml" xmlns:wpg="http://schemas.microsoft.com/office/word/2010/wordprocessingGroup" xmlns:wpi="http://schemas.microsoft.com/office/word/2010/wordprocessingInk" xmlns:wne="http://schemas.microsoft.com/office/word/2006/wordml" xmlns:wps="http://schemas.microsoft.com/office/word/2010/wordprocessingShape" mc:Ignorable="w14 w15 wp14">
+<w:endnotes xmlns:wpc="http://schemas.microsoft.com/office/word/2010/wordprocessingCanvas" xmlns:cx="http://schemas.microsoft.com/office/drawing/2014/chartex" xmlns:mc="http://schemas.openxmlformats.org/markup-compatibility/2006" xmlns:o="urn:schemas-microsoft-com:office:office" xmlns:r="http://schemas.openxmlformats.org/officeDocument/2006/relationships" xmlns:m="http://schemas.openxmlformats.org/officeDocument/2006/math" xmlns:v="urn:schemas-microsoft-com:vml" xmlns:wp14="http://schemas.microsoft.com/office/word/2010/wordprocessingDrawing" xmlns:wp="http://schemas.openxmlformats.org/drawingml/2006/wordprocessingDrawing" xmlns:w10="urn:schemas-microsoft-com:office:word" xmlns:w="http://schemas.openxmlformats.org/wordprocessingml/2006/main" xmlns:w14="http://schemas.microsoft.com/office/word/2010/wordml" xmlns:w15="http://schemas.microsoft.com/office/word/2012/wordml" xmlns:w16se="http://schemas.microsoft.com/office/word/2015/wordml/symex" xmlns:wpg="http://schemas.microsoft.com/office/word/2010/wordprocessingGroup" xmlns:wpi="http://schemas.microsoft.com/office/word/2010/wordprocessingInk" xmlns:wne="http://schemas.microsoft.com/office/word/2006/wordml" xmlns:wps="http://schemas.microsoft.com/office/word/2010/wordprocessingShape" mc:Ignorable="w14 w15 w16se wp14">
   <w:endnote w:type="separator" w:id="-1">
     <w:p>
       <w:r>
@@ -12061,7 +11906,7 @@
 </file>
 
 <file path=word/footer1.xml><?xml version="1.0" encoding="utf-8"?>
-<w:ftr xmlns:wpc="http://schemas.microsoft.com/office/word/2010/wordprocessingCanvas" xmlns:mo="http://schemas.microsoft.com/office/mac/office/2008/main" xmlns:mc="http://schemas.openxmlformats.org/markup-compatibility/2006" xmlns:mv="urn:schemas-microsoft-com:mac:vml" xmlns:o="urn:schemas-microsoft-com:office:office" xmlns:r="http://schemas.openxmlformats.org/officeDocument/2006/relationships" xmlns:m="http://schemas.openxmlformats.org/officeDocument/2006/math" xmlns:v="urn:schemas-microsoft-com:vml" xmlns:wp14="http://schemas.microsoft.com/office/word/2010/wordprocessingDrawing" xmlns:wp="http://schemas.openxmlformats.org/drawingml/2006/wordprocessingDrawing" xmlns:w10="urn:schemas-microsoft-com:office:word" xmlns:w="http://schemas.openxmlformats.org/wordprocessingml/2006/main" xmlns:w14="http://schemas.microsoft.com/office/word/2010/wordml" xmlns:w15="http://schemas.microsoft.com/office/word/2012/wordml" xmlns:wpg="http://schemas.microsoft.com/office/word/2010/wordprocessingGroup" xmlns:wpi="http://schemas.microsoft.com/office/word/2010/wordprocessingInk" xmlns:wne="http://schemas.microsoft.com/office/word/2006/wordml" xmlns:wps="http://schemas.microsoft.com/office/word/2010/wordprocessingShape" mc:Ignorable="w14 w15 wp14">
+<w:ftr xmlns:wpc="http://schemas.microsoft.com/office/word/2010/wordprocessingCanvas" xmlns:cx="http://schemas.microsoft.com/office/drawing/2014/chartex" xmlns:mc="http://schemas.openxmlformats.org/markup-compatibility/2006" xmlns:o="urn:schemas-microsoft-com:office:office" xmlns:r="http://schemas.openxmlformats.org/officeDocument/2006/relationships" xmlns:m="http://schemas.openxmlformats.org/officeDocument/2006/math" xmlns:v="urn:schemas-microsoft-com:vml" xmlns:wp14="http://schemas.microsoft.com/office/word/2010/wordprocessingDrawing" xmlns:wp="http://schemas.openxmlformats.org/drawingml/2006/wordprocessingDrawing" xmlns:w10="urn:schemas-microsoft-com:office:word" xmlns:w="http://schemas.openxmlformats.org/wordprocessingml/2006/main" xmlns:w14="http://schemas.microsoft.com/office/word/2010/wordml" xmlns:w15="http://schemas.microsoft.com/office/word/2012/wordml" xmlns:w16se="http://schemas.microsoft.com/office/word/2015/wordml/symex" xmlns:wpg="http://schemas.microsoft.com/office/word/2010/wordprocessingGroup" xmlns:wpi="http://schemas.microsoft.com/office/word/2010/wordprocessingInk" xmlns:wne="http://schemas.microsoft.com/office/word/2006/wordml" xmlns:wps="http://schemas.microsoft.com/office/word/2010/wordprocessingShape" mc:Ignorable="w14 w15 w16se wp14">
   <w:p>
     <w:pPr>
       <w:pStyle w:val="Footer"/>
@@ -12071,12 +11916,12 @@
 </file>
 
 <file path=word/footer2.xml><?xml version="1.0" encoding="utf-8"?>
-<w:ftr xmlns:wpc="http://schemas.microsoft.com/office/word/2010/wordprocessingCanvas" xmlns:mo="http://schemas.microsoft.com/office/mac/office/2008/main" xmlns:mc="http://schemas.openxmlformats.org/markup-compatibility/2006" xmlns:mv="urn:schemas-microsoft-com:mac:vml" xmlns:o="urn:schemas-microsoft-com:office:office" xmlns:r="http://schemas.openxmlformats.org/officeDocument/2006/relationships" xmlns:m="http://schemas.openxmlformats.org/officeDocument/2006/math" xmlns:v="urn:schemas-microsoft-com:vml" xmlns:wp14="http://schemas.microsoft.com/office/word/2010/wordprocessingDrawing" xmlns:wp="http://schemas.openxmlformats.org/drawingml/2006/wordprocessingDrawing" xmlns:w10="urn:schemas-microsoft-com:office:word" xmlns:w="http://schemas.openxmlformats.org/wordprocessingml/2006/main" xmlns:w14="http://schemas.microsoft.com/office/word/2010/wordml" xmlns:w15="http://schemas.microsoft.com/office/word/2012/wordml" xmlns:wpg="http://schemas.microsoft.com/office/word/2010/wordprocessingGroup" xmlns:wpi="http://schemas.microsoft.com/office/word/2010/wordprocessingInk" xmlns:wne="http://schemas.microsoft.com/office/word/2006/wordml" xmlns:wps="http://schemas.microsoft.com/office/word/2010/wordprocessingShape" mc:Ignorable="w14 w15 wp14">
+<w:ftr xmlns:wpc="http://schemas.microsoft.com/office/word/2010/wordprocessingCanvas" xmlns:cx="http://schemas.microsoft.com/office/drawing/2014/chartex" xmlns:mc="http://schemas.openxmlformats.org/markup-compatibility/2006" xmlns:o="urn:schemas-microsoft-com:office:office" xmlns:r="http://schemas.openxmlformats.org/officeDocument/2006/relationships" xmlns:m="http://schemas.openxmlformats.org/officeDocument/2006/math" xmlns:v="urn:schemas-microsoft-com:vml" xmlns:wp14="http://schemas.microsoft.com/office/word/2010/wordprocessingDrawing" xmlns:wp="http://schemas.openxmlformats.org/drawingml/2006/wordprocessingDrawing" xmlns:w10="urn:schemas-microsoft-com:office:word" xmlns:w="http://schemas.openxmlformats.org/wordprocessingml/2006/main" xmlns:w14="http://schemas.microsoft.com/office/word/2010/wordml" xmlns:w15="http://schemas.microsoft.com/office/word/2012/wordml" xmlns:w16se="http://schemas.microsoft.com/office/word/2015/wordml/symex" xmlns:wpg="http://schemas.microsoft.com/office/word/2010/wordprocessingGroup" xmlns:wpi="http://schemas.microsoft.com/office/word/2010/wordprocessingInk" xmlns:wne="http://schemas.microsoft.com/office/word/2006/wordml" xmlns:wps="http://schemas.microsoft.com/office/word/2010/wordprocessingShape" mc:Ignorable="w14 w15 w16se wp14">
   <w:p>
     <w:pPr>
       <w:pStyle w:val="Footer"/>
       <w:pBdr>
-        <w:top w:val="single" w:color="365F91" w:sz="8" w:space="1"/>
+        <w:top w:val="single" w:sz="8" w:space="1" w:color="365F91"/>
       </w:pBdr>
       <w:tabs>
         <w:tab w:val="right" w:pos="8757"/>
@@ -12134,7 +11979,7 @@
         <w:color w:val="951B13"/>
         <w:lang w:eastAsia="ar-SA" w:bidi="ar-SA"/>
       </w:rPr>
-      <w:t>vi</w:t>
+      <w:t>iii</w:t>
     </w:r>
     <w:r>
       <w:rPr>
@@ -12149,7 +11994,7 @@
 </file>
 
 <file path=word/footer3.xml><?xml version="1.0" encoding="utf-8"?>
-<w:ftr xmlns:wpc="http://schemas.microsoft.com/office/word/2010/wordprocessingCanvas" xmlns:mo="http://schemas.microsoft.com/office/mac/office/2008/main" xmlns:mc="http://schemas.openxmlformats.org/markup-compatibility/2006" xmlns:mv="urn:schemas-microsoft-com:mac:vml" xmlns:o="urn:schemas-microsoft-com:office:office" xmlns:r="http://schemas.openxmlformats.org/officeDocument/2006/relationships" xmlns:m="http://schemas.openxmlformats.org/officeDocument/2006/math" xmlns:v="urn:schemas-microsoft-com:vml" xmlns:wp14="http://schemas.microsoft.com/office/word/2010/wordprocessingDrawing" xmlns:wp="http://schemas.openxmlformats.org/drawingml/2006/wordprocessingDrawing" xmlns:w10="urn:schemas-microsoft-com:office:word" xmlns:w="http://schemas.openxmlformats.org/wordprocessingml/2006/main" xmlns:w14="http://schemas.microsoft.com/office/word/2010/wordml" xmlns:w15="http://schemas.microsoft.com/office/word/2012/wordml" xmlns:wpg="http://schemas.microsoft.com/office/word/2010/wordprocessingGroup" xmlns:wpi="http://schemas.microsoft.com/office/word/2010/wordprocessingInk" xmlns:wne="http://schemas.microsoft.com/office/word/2006/wordml" xmlns:wps="http://schemas.microsoft.com/office/word/2010/wordprocessingShape" mc:Ignorable="w14 w15 wp14">
+<w:ftr xmlns:wpc="http://schemas.microsoft.com/office/word/2010/wordprocessingCanvas" xmlns:cx="http://schemas.microsoft.com/office/drawing/2014/chartex" xmlns:mc="http://schemas.openxmlformats.org/markup-compatibility/2006" xmlns:o="urn:schemas-microsoft-com:office:office" xmlns:r="http://schemas.openxmlformats.org/officeDocument/2006/relationships" xmlns:m="http://schemas.openxmlformats.org/officeDocument/2006/math" xmlns:v="urn:schemas-microsoft-com:vml" xmlns:wp14="http://schemas.microsoft.com/office/word/2010/wordprocessingDrawing" xmlns:wp="http://schemas.openxmlformats.org/drawingml/2006/wordprocessingDrawing" xmlns:w10="urn:schemas-microsoft-com:office:word" xmlns:w="http://schemas.openxmlformats.org/wordprocessingml/2006/main" xmlns:w14="http://schemas.microsoft.com/office/word/2010/wordml" xmlns:w15="http://schemas.microsoft.com/office/word/2012/wordml" xmlns:w16se="http://schemas.microsoft.com/office/word/2015/wordml/symex" xmlns:wpg="http://schemas.microsoft.com/office/word/2010/wordprocessingGroup" xmlns:wpi="http://schemas.microsoft.com/office/word/2010/wordprocessingInk" xmlns:wne="http://schemas.microsoft.com/office/word/2006/wordml" xmlns:wps="http://schemas.microsoft.com/office/word/2010/wordprocessingShape" mc:Ignorable="w14 w15 w16se wp14">
   <w:p>
     <w:pPr>
       <w:pStyle w:val="Footer"/>
@@ -12201,7 +12046,14 @@
         <w:i/>
         <w:color w:val="003366"/>
       </w:rPr>
-      <w:t>504</w:t>
+      <w:t>50</w:t>
+    </w:r>
+    <w:r>
+      <w:rPr>
+        <w:i/>
+        <w:color w:val="003366"/>
+      </w:rPr>
+      <w:t>4</w:t>
     </w:r>
     <w:r>
       <w:rPr>
@@ -12242,12 +12094,6 @@
         <w:color w:val="003366"/>
       </w:rPr>
       <w:tab/>
-    </w:r>
-    <w:r>
-      <w:rPr>
-        <w:i/>
-        <w:color w:val="003366"/>
-      </w:rPr>
       <w:t xml:space="preserve">: </w:t>
     </w:r>
   </w:p>
@@ -12275,12 +12121,6 @@
         <w:color w:val="003366"/>
       </w:rPr>
       <w:tab/>
-    </w:r>
-    <w:r>
-      <w:rPr>
-        <w:i/>
-        <w:color w:val="003366"/>
-      </w:rPr>
       <w:t xml:space="preserve">: </w:t>
     </w:r>
     <w:r>
@@ -12288,7 +12128,14 @@
         <w:i/>
         <w:color w:val="003366"/>
       </w:rPr>
-      <w:t>soict.hust.edu.vn</w:t>
+      <w:t>soict</w:t>
+    </w:r>
+    <w:r>
+      <w:rPr>
+        <w:i/>
+        <w:color w:val="003366"/>
+      </w:rPr>
+      <w:t>.hust.edu.vn</w:t>
     </w:r>
   </w:p>
   <w:p>
@@ -12322,19 +12169,19 @@
 </file>
 
 <file path=word/footer4.xml><?xml version="1.0" encoding="utf-8"?>
-<w:ftr xmlns:wpc="http://schemas.microsoft.com/office/word/2010/wordprocessingCanvas" xmlns:mo="http://schemas.microsoft.com/office/mac/office/2008/main" xmlns:mc="http://schemas.openxmlformats.org/markup-compatibility/2006" xmlns:mv="urn:schemas-microsoft-com:mac:vml" xmlns:o="urn:schemas-microsoft-com:office:office" xmlns:r="http://schemas.openxmlformats.org/officeDocument/2006/relationships" xmlns:m="http://schemas.openxmlformats.org/officeDocument/2006/math" xmlns:v="urn:schemas-microsoft-com:vml" xmlns:wp14="http://schemas.microsoft.com/office/word/2010/wordprocessingDrawing" xmlns:wp="http://schemas.openxmlformats.org/drawingml/2006/wordprocessingDrawing" xmlns:w10="urn:schemas-microsoft-com:office:word" xmlns:w="http://schemas.openxmlformats.org/wordprocessingml/2006/main" xmlns:w14="http://schemas.microsoft.com/office/word/2010/wordml" xmlns:w15="http://schemas.microsoft.com/office/word/2012/wordml" xmlns:wpg="http://schemas.microsoft.com/office/word/2010/wordprocessingGroup" xmlns:wpi="http://schemas.microsoft.com/office/word/2010/wordprocessingInk" xmlns:wne="http://schemas.microsoft.com/office/word/2006/wordml" xmlns:wps="http://schemas.microsoft.com/office/word/2010/wordprocessingShape" mc:Ignorable="w14 w15 wp14">
+<w:ftr xmlns:wpc="http://schemas.microsoft.com/office/word/2010/wordprocessingCanvas" xmlns:cx="http://schemas.microsoft.com/office/drawing/2014/chartex" xmlns:mc="http://schemas.openxmlformats.org/markup-compatibility/2006" xmlns:o="urn:schemas-microsoft-com:office:office" xmlns:r="http://schemas.openxmlformats.org/officeDocument/2006/relationships" xmlns:m="http://schemas.openxmlformats.org/officeDocument/2006/math" xmlns:v="urn:schemas-microsoft-com:vml" xmlns:wp14="http://schemas.microsoft.com/office/word/2010/wordprocessingDrawing" xmlns:wp="http://schemas.openxmlformats.org/drawingml/2006/wordprocessingDrawing" xmlns:w10="urn:schemas-microsoft-com:office:word" xmlns:w="http://schemas.openxmlformats.org/wordprocessingml/2006/main" xmlns:w14="http://schemas.microsoft.com/office/word/2010/wordml" xmlns:w15="http://schemas.microsoft.com/office/word/2012/wordml" xmlns:w16se="http://schemas.microsoft.com/office/word/2015/wordml/symex" xmlns:wpg="http://schemas.microsoft.com/office/word/2010/wordprocessingGroup" xmlns:wpi="http://schemas.microsoft.com/office/word/2010/wordprocessingInk" xmlns:wne="http://schemas.microsoft.com/office/word/2006/wordml" xmlns:wps="http://schemas.microsoft.com/office/word/2010/wordprocessingShape" mc:Ignorable="w14 w15 w16se wp14">
   <w:p/>
   <w:p/>
 </w:ftr>
 </file>
 
 <file path=word/footer5.xml><?xml version="1.0" encoding="utf-8"?>
-<w:ftr xmlns:wpc="http://schemas.microsoft.com/office/word/2010/wordprocessingCanvas" xmlns:mo="http://schemas.microsoft.com/office/mac/office/2008/main" xmlns:mc="http://schemas.openxmlformats.org/markup-compatibility/2006" xmlns:mv="urn:schemas-microsoft-com:mac:vml" xmlns:o="urn:schemas-microsoft-com:office:office" xmlns:r="http://schemas.openxmlformats.org/officeDocument/2006/relationships" xmlns:m="http://schemas.openxmlformats.org/officeDocument/2006/math" xmlns:v="urn:schemas-microsoft-com:vml" xmlns:wp14="http://schemas.microsoft.com/office/word/2010/wordprocessingDrawing" xmlns:wp="http://schemas.openxmlformats.org/drawingml/2006/wordprocessingDrawing" xmlns:w10="urn:schemas-microsoft-com:office:word" xmlns:w="http://schemas.openxmlformats.org/wordprocessingml/2006/main" xmlns:w14="http://schemas.microsoft.com/office/word/2010/wordml" xmlns:w15="http://schemas.microsoft.com/office/word/2012/wordml" xmlns:wpg="http://schemas.microsoft.com/office/word/2010/wordprocessingGroup" xmlns:wpi="http://schemas.microsoft.com/office/word/2010/wordprocessingInk" xmlns:wne="http://schemas.microsoft.com/office/word/2006/wordml" xmlns:wps="http://schemas.microsoft.com/office/word/2010/wordprocessingShape" mc:Ignorable="w14 w15 wp14">
+<w:ftr xmlns:wpc="http://schemas.microsoft.com/office/word/2010/wordprocessingCanvas" xmlns:cx="http://schemas.microsoft.com/office/drawing/2014/chartex" xmlns:mc="http://schemas.openxmlformats.org/markup-compatibility/2006" xmlns:o="urn:schemas-microsoft-com:office:office" xmlns:r="http://schemas.openxmlformats.org/officeDocument/2006/relationships" xmlns:m="http://schemas.openxmlformats.org/officeDocument/2006/math" xmlns:v="urn:schemas-microsoft-com:vml" xmlns:wp14="http://schemas.microsoft.com/office/word/2010/wordprocessingDrawing" xmlns:wp="http://schemas.openxmlformats.org/drawingml/2006/wordprocessingDrawing" xmlns:w10="urn:schemas-microsoft-com:office:word" xmlns:w="http://schemas.openxmlformats.org/wordprocessingml/2006/main" xmlns:w14="http://schemas.microsoft.com/office/word/2010/wordml" xmlns:w15="http://schemas.microsoft.com/office/word/2012/wordml" xmlns:w16se="http://schemas.microsoft.com/office/word/2015/wordml/symex" xmlns:wpg="http://schemas.microsoft.com/office/word/2010/wordprocessingGroup" xmlns:wpi="http://schemas.microsoft.com/office/word/2010/wordprocessingInk" xmlns:wne="http://schemas.microsoft.com/office/word/2006/wordml" xmlns:wps="http://schemas.microsoft.com/office/word/2010/wordprocessingShape" mc:Ignorable="w14 w15 w16se wp14">
   <w:p>
     <w:pPr>
       <w:pStyle w:val="Footer"/>
       <w:pBdr>
-        <w:top w:val="single" w:color="365F91" w:sz="8" w:space="1"/>
+        <w:top w:val="single" w:sz="8" w:space="1" w:color="365F91"/>
       </w:pBdr>
       <w:tabs>
         <w:tab w:val="right" w:pos="8757"/>
@@ -12456,13 +12303,13 @@
 </file>
 
 <file path=word/footer6.xml><?xml version="1.0" encoding="utf-8"?>
-<w:ftr xmlns:wpc="http://schemas.microsoft.com/office/word/2010/wordprocessingCanvas" xmlns:mo="http://schemas.microsoft.com/office/mac/office/2008/main" xmlns:mc="http://schemas.openxmlformats.org/markup-compatibility/2006" xmlns:mv="urn:schemas-microsoft-com:mac:vml" xmlns:o="urn:schemas-microsoft-com:office:office" xmlns:r="http://schemas.openxmlformats.org/officeDocument/2006/relationships" xmlns:m="http://schemas.openxmlformats.org/officeDocument/2006/math" xmlns:v="urn:schemas-microsoft-com:vml" xmlns:wp14="http://schemas.microsoft.com/office/word/2010/wordprocessingDrawing" xmlns:wp="http://schemas.openxmlformats.org/drawingml/2006/wordprocessingDrawing" xmlns:w10="urn:schemas-microsoft-com:office:word" xmlns:w="http://schemas.openxmlformats.org/wordprocessingml/2006/main" xmlns:w14="http://schemas.microsoft.com/office/word/2010/wordml" xmlns:w15="http://schemas.microsoft.com/office/word/2012/wordml" xmlns:wpg="http://schemas.microsoft.com/office/word/2010/wordprocessingGroup" xmlns:wpi="http://schemas.microsoft.com/office/word/2010/wordprocessingInk" xmlns:wne="http://schemas.microsoft.com/office/word/2006/wordml" xmlns:wps="http://schemas.microsoft.com/office/word/2010/wordprocessingShape" mc:Ignorable="w14 w15 wp14">
+<w:ftr xmlns:wpc="http://schemas.microsoft.com/office/word/2010/wordprocessingCanvas" xmlns:cx="http://schemas.microsoft.com/office/drawing/2014/chartex" xmlns:mc="http://schemas.openxmlformats.org/markup-compatibility/2006" xmlns:o="urn:schemas-microsoft-com:office:office" xmlns:r="http://schemas.openxmlformats.org/officeDocument/2006/relationships" xmlns:m="http://schemas.openxmlformats.org/officeDocument/2006/math" xmlns:v="urn:schemas-microsoft-com:vml" xmlns:wp14="http://schemas.microsoft.com/office/word/2010/wordprocessingDrawing" xmlns:wp="http://schemas.openxmlformats.org/drawingml/2006/wordprocessingDrawing" xmlns:w10="urn:schemas-microsoft-com:office:word" xmlns:w="http://schemas.openxmlformats.org/wordprocessingml/2006/main" xmlns:w14="http://schemas.microsoft.com/office/word/2010/wordml" xmlns:w15="http://schemas.microsoft.com/office/word/2012/wordml" xmlns:w16se="http://schemas.microsoft.com/office/word/2015/wordml/symex" xmlns:wpg="http://schemas.microsoft.com/office/word/2010/wordprocessingGroup" xmlns:wpi="http://schemas.microsoft.com/office/word/2010/wordprocessingInk" xmlns:wne="http://schemas.microsoft.com/office/word/2006/wordml" xmlns:wps="http://schemas.microsoft.com/office/word/2010/wordprocessingShape" mc:Ignorable="w14 w15 w16se wp14">
   <w:p/>
 </w:ftr>
 </file>
 
 <file path=word/footnotes.xml><?xml version="1.0" encoding="utf-8"?>
-<w:footnotes xmlns:wpc="http://schemas.microsoft.com/office/word/2010/wordprocessingCanvas" xmlns:mo="http://schemas.microsoft.com/office/mac/office/2008/main" xmlns:mc="http://schemas.openxmlformats.org/markup-compatibility/2006" xmlns:mv="urn:schemas-microsoft-com:mac:vml" xmlns:o="urn:schemas-microsoft-com:office:office" xmlns:r="http://schemas.openxmlformats.org/officeDocument/2006/relationships" xmlns:m="http://schemas.openxmlformats.org/officeDocument/2006/math" xmlns:v="urn:schemas-microsoft-com:vml" xmlns:wp14="http://schemas.microsoft.com/office/word/2010/wordprocessingDrawing" xmlns:wp="http://schemas.openxmlformats.org/drawingml/2006/wordprocessingDrawing" xmlns:w10="urn:schemas-microsoft-com:office:word" xmlns:w="http://schemas.openxmlformats.org/wordprocessingml/2006/main" xmlns:w14="http://schemas.microsoft.com/office/word/2010/wordml" xmlns:w15="http://schemas.microsoft.com/office/word/2012/wordml" xmlns:wpg="http://schemas.microsoft.com/office/word/2010/wordprocessingGroup" xmlns:wpi="http://schemas.microsoft.com/office/word/2010/wordprocessingInk" xmlns:wne="http://schemas.microsoft.com/office/word/2006/wordml" xmlns:wps="http://schemas.microsoft.com/office/word/2010/wordprocessingShape" mc:Ignorable="w14 w15 wp14">
+<w:footnotes xmlns:wpc="http://schemas.microsoft.com/office/word/2010/wordprocessingCanvas" xmlns:cx="http://schemas.microsoft.com/office/drawing/2014/chartex" xmlns:mc="http://schemas.openxmlformats.org/markup-compatibility/2006" xmlns:o="urn:schemas-microsoft-com:office:office" xmlns:r="http://schemas.openxmlformats.org/officeDocument/2006/relationships" xmlns:m="http://schemas.openxmlformats.org/officeDocument/2006/math" xmlns:v="urn:schemas-microsoft-com:vml" xmlns:wp14="http://schemas.microsoft.com/office/word/2010/wordprocessingDrawing" xmlns:wp="http://schemas.openxmlformats.org/drawingml/2006/wordprocessingDrawing" xmlns:w10="urn:schemas-microsoft-com:office:word" xmlns:w="http://schemas.openxmlformats.org/wordprocessingml/2006/main" xmlns:w14="http://schemas.microsoft.com/office/word/2010/wordml" xmlns:w15="http://schemas.microsoft.com/office/word/2012/wordml" xmlns:w16se="http://schemas.microsoft.com/office/word/2015/wordml/symex" xmlns:wpg="http://schemas.microsoft.com/office/word/2010/wordprocessingGroup" xmlns:wpi="http://schemas.microsoft.com/office/word/2010/wordprocessingInk" xmlns:wne="http://schemas.microsoft.com/office/word/2006/wordml" xmlns:wps="http://schemas.microsoft.com/office/word/2010/wordprocessingShape" mc:Ignorable="w14 w15 w16se wp14">
   <w:footnote w:type="separator" w:id="-1">
     <w:p>
       <w:r>
@@ -12490,7 +12337,7 @@
 </file>
 
 <file path=word/header1.xml><?xml version="1.0" encoding="utf-8"?>
-<w:hdr xmlns:wpc="http://schemas.microsoft.com/office/word/2010/wordprocessingCanvas" xmlns:mo="http://schemas.microsoft.com/office/mac/office/2008/main" xmlns:mc="http://schemas.openxmlformats.org/markup-compatibility/2006" xmlns:mv="urn:schemas-microsoft-com:mac:vml" xmlns:o="urn:schemas-microsoft-com:office:office" xmlns:r="http://schemas.openxmlformats.org/officeDocument/2006/relationships" xmlns:m="http://schemas.openxmlformats.org/officeDocument/2006/math" xmlns:v="urn:schemas-microsoft-com:vml" xmlns:wp14="http://schemas.microsoft.com/office/word/2010/wordprocessingDrawing" xmlns:wp="http://schemas.openxmlformats.org/drawingml/2006/wordprocessingDrawing" xmlns:w10="urn:schemas-microsoft-com:office:word" xmlns:w="http://schemas.openxmlformats.org/wordprocessingml/2006/main" xmlns:w14="http://schemas.microsoft.com/office/word/2010/wordml" xmlns:w15="http://schemas.microsoft.com/office/word/2012/wordml" xmlns:wpg="http://schemas.microsoft.com/office/word/2010/wordprocessingGroup" xmlns:wpi="http://schemas.microsoft.com/office/word/2010/wordprocessingInk" xmlns:wne="http://schemas.microsoft.com/office/word/2006/wordml" xmlns:wps="http://schemas.microsoft.com/office/word/2010/wordprocessingShape" mc:Ignorable="w14 w15 wp14">
+<w:hdr xmlns:wpc="http://schemas.microsoft.com/office/word/2010/wordprocessingCanvas" xmlns:cx="http://schemas.microsoft.com/office/drawing/2014/chartex" xmlns:mc="http://schemas.openxmlformats.org/markup-compatibility/2006" xmlns:o="urn:schemas-microsoft-com:office:office" xmlns:r="http://schemas.openxmlformats.org/officeDocument/2006/relationships" xmlns:m="http://schemas.openxmlformats.org/officeDocument/2006/math" xmlns:v="urn:schemas-microsoft-com:vml" xmlns:wp14="http://schemas.microsoft.com/office/word/2010/wordprocessingDrawing" xmlns:wp="http://schemas.openxmlformats.org/drawingml/2006/wordprocessingDrawing" xmlns:w10="urn:schemas-microsoft-com:office:word" xmlns:w="http://schemas.openxmlformats.org/wordprocessingml/2006/main" xmlns:w14="http://schemas.microsoft.com/office/word/2010/wordml" xmlns:w15="http://schemas.microsoft.com/office/word/2012/wordml" xmlns:w16se="http://schemas.microsoft.com/office/word/2015/wordml/symex" xmlns:wpg="http://schemas.microsoft.com/office/word/2010/wordprocessingGroup" xmlns:wpi="http://schemas.microsoft.com/office/word/2010/wordprocessingInk" xmlns:wne="http://schemas.microsoft.com/office/word/2006/wordml" xmlns:wps="http://schemas.microsoft.com/office/word/2010/wordprocessingShape" mc:Ignorable="w14 w15 w16se wp14">
   <w:p>
     <w:pPr>
       <w:pStyle w:val="Header"/>
@@ -12500,12 +12347,12 @@
 </file>
 
 <file path=word/header2.xml><?xml version="1.0" encoding="utf-8"?>
-<w:hdr xmlns:wpc="http://schemas.microsoft.com/office/word/2010/wordprocessingCanvas" xmlns:mo="http://schemas.microsoft.com/office/mac/office/2008/main" xmlns:mc="http://schemas.openxmlformats.org/markup-compatibility/2006" xmlns:mv="urn:schemas-microsoft-com:mac:vml" xmlns:o="urn:schemas-microsoft-com:office:office" xmlns:r="http://schemas.openxmlformats.org/officeDocument/2006/relationships" xmlns:m="http://schemas.openxmlformats.org/officeDocument/2006/math" xmlns:v="urn:schemas-microsoft-com:vml" xmlns:wp14="http://schemas.microsoft.com/office/word/2010/wordprocessingDrawing" xmlns:wp="http://schemas.openxmlformats.org/drawingml/2006/wordprocessingDrawing" xmlns:w10="urn:schemas-microsoft-com:office:word" xmlns:w="http://schemas.openxmlformats.org/wordprocessingml/2006/main" xmlns:w14="http://schemas.microsoft.com/office/word/2010/wordml" xmlns:w15="http://schemas.microsoft.com/office/word/2012/wordml" xmlns:wpg="http://schemas.microsoft.com/office/word/2010/wordprocessingGroup" xmlns:wpi="http://schemas.microsoft.com/office/word/2010/wordprocessingInk" xmlns:wne="http://schemas.microsoft.com/office/word/2006/wordml" xmlns:wps="http://schemas.microsoft.com/office/word/2010/wordprocessingShape" mc:Ignorable="w14 w15 wp14">
+<w:hdr xmlns:wpc="http://schemas.microsoft.com/office/word/2010/wordprocessingCanvas" xmlns:cx="http://schemas.microsoft.com/office/drawing/2014/chartex" xmlns:mc="http://schemas.openxmlformats.org/markup-compatibility/2006" xmlns:o="urn:schemas-microsoft-com:office:office" xmlns:r="http://schemas.openxmlformats.org/officeDocument/2006/relationships" xmlns:m="http://schemas.openxmlformats.org/officeDocument/2006/math" xmlns:v="urn:schemas-microsoft-com:vml" xmlns:wp14="http://schemas.microsoft.com/office/word/2010/wordprocessingDrawing" xmlns:wp="http://schemas.openxmlformats.org/drawingml/2006/wordprocessingDrawing" xmlns:w10="urn:schemas-microsoft-com:office:word" xmlns:w="http://schemas.openxmlformats.org/wordprocessingml/2006/main" xmlns:w14="http://schemas.microsoft.com/office/word/2010/wordml" xmlns:w15="http://schemas.microsoft.com/office/word/2012/wordml" xmlns:w16se="http://schemas.microsoft.com/office/word/2015/wordml/symex" xmlns:wpg="http://schemas.microsoft.com/office/word/2010/wordprocessingGroup" xmlns:wpi="http://schemas.microsoft.com/office/word/2010/wordprocessingInk" xmlns:wne="http://schemas.microsoft.com/office/word/2006/wordml" xmlns:wps="http://schemas.microsoft.com/office/word/2010/wordprocessingShape" mc:Ignorable="w14 w15 w16se wp14">
   <w:p>
     <w:pPr>
       <w:pStyle w:val="Header"/>
       <w:pBdr>
-        <w:bottom w:val="single" w:color="365F91" w:sz="8" w:space="1"/>
+        <w:bottom w:val="single" w:sz="8" w:space="1" w:color="365F91"/>
       </w:pBdr>
       <w:tabs>
         <w:tab w:val="left" w:pos="0"/>
@@ -12525,13 +12372,6 @@
         <w:lang w:eastAsia="ar-SA" w:bidi="ar-SA"/>
       </w:rPr>
       <w:tab/>
-    </w:r>
-    <w:r>
-      <w:rPr>
-        <w:i/>
-        <w:color w:val="951B13"/>
-        <w:lang w:eastAsia="ar-SA" w:bidi="ar-SA"/>
-      </w:rPr>
       <w:t>Preface</w:t>
     </w:r>
   </w:p>
@@ -12539,7 +12379,7 @@
 </file>
 
 <file path=word/header3.xml><?xml version="1.0" encoding="utf-8"?>
-<w:hdr xmlns:wpc="http://schemas.microsoft.com/office/word/2010/wordprocessingCanvas" xmlns:mo="http://schemas.microsoft.com/office/mac/office/2008/main" xmlns:mc="http://schemas.openxmlformats.org/markup-compatibility/2006" xmlns:mv="urn:schemas-microsoft-com:mac:vml" xmlns:o="urn:schemas-microsoft-com:office:office" xmlns:r="http://schemas.openxmlformats.org/officeDocument/2006/relationships" xmlns:m="http://schemas.openxmlformats.org/officeDocument/2006/math" xmlns:v="urn:schemas-microsoft-com:vml" xmlns:wp14="http://schemas.microsoft.com/office/word/2010/wordprocessingDrawing" xmlns:wp="http://schemas.openxmlformats.org/drawingml/2006/wordprocessingDrawing" xmlns:w10="urn:schemas-microsoft-com:office:word" xmlns:w="http://schemas.openxmlformats.org/wordprocessingml/2006/main" xmlns:w14="http://schemas.microsoft.com/office/word/2010/wordml" xmlns:w15="http://schemas.microsoft.com/office/word/2012/wordml" xmlns:wpg="http://schemas.microsoft.com/office/word/2010/wordprocessingGroup" xmlns:wpi="http://schemas.microsoft.com/office/word/2010/wordprocessingInk" xmlns:wne="http://schemas.microsoft.com/office/word/2006/wordml" xmlns:wps="http://schemas.microsoft.com/office/word/2010/wordprocessingShape" mc:Ignorable="w14 w15 wp14">
+<w:hdr xmlns:wpc="http://schemas.microsoft.com/office/word/2010/wordprocessingCanvas" xmlns:cx="http://schemas.microsoft.com/office/drawing/2014/chartex" xmlns:mc="http://schemas.openxmlformats.org/markup-compatibility/2006" xmlns:o="urn:schemas-microsoft-com:office:office" xmlns:r="http://schemas.openxmlformats.org/officeDocument/2006/relationships" xmlns:m="http://schemas.openxmlformats.org/officeDocument/2006/math" xmlns:v="urn:schemas-microsoft-com:vml" xmlns:wp14="http://schemas.microsoft.com/office/word/2010/wordprocessingDrawing" xmlns:wp="http://schemas.openxmlformats.org/drawingml/2006/wordprocessingDrawing" xmlns:w10="urn:schemas-microsoft-com:office:word" xmlns:w="http://schemas.openxmlformats.org/wordprocessingml/2006/main" xmlns:w14="http://schemas.microsoft.com/office/word/2010/wordml" xmlns:w15="http://schemas.microsoft.com/office/word/2012/wordml" xmlns:w16se="http://schemas.microsoft.com/office/word/2015/wordml/symex" xmlns:wpg="http://schemas.microsoft.com/office/word/2010/wordprocessingGroup" xmlns:wpi="http://schemas.microsoft.com/office/word/2010/wordprocessingInk" xmlns:wne="http://schemas.microsoft.com/office/word/2006/wordml" xmlns:wps="http://schemas.microsoft.com/office/word/2010/wordprocessingShape" mc:Ignorable="w14 w15 w16se wp14">
   <w:p>
     <w:pPr>
       <w:pStyle w:val="Header"/>
@@ -12549,18 +12389,18 @@
 </file>
 
 <file path=word/header4.xml><?xml version="1.0" encoding="utf-8"?>
-<w:hdr xmlns:wpc="http://schemas.microsoft.com/office/word/2010/wordprocessingCanvas" xmlns:mo="http://schemas.microsoft.com/office/mac/office/2008/main" xmlns:mc="http://schemas.openxmlformats.org/markup-compatibility/2006" xmlns:mv="urn:schemas-microsoft-com:mac:vml" xmlns:o="urn:schemas-microsoft-com:office:office" xmlns:r="http://schemas.openxmlformats.org/officeDocument/2006/relationships" xmlns:m="http://schemas.openxmlformats.org/officeDocument/2006/math" xmlns:v="urn:schemas-microsoft-com:vml" xmlns:wp14="http://schemas.microsoft.com/office/word/2010/wordprocessingDrawing" xmlns:wp="http://schemas.openxmlformats.org/drawingml/2006/wordprocessingDrawing" xmlns:w10="urn:schemas-microsoft-com:office:word" xmlns:w="http://schemas.openxmlformats.org/wordprocessingml/2006/main" xmlns:w14="http://schemas.microsoft.com/office/word/2010/wordml" xmlns:w15="http://schemas.microsoft.com/office/word/2012/wordml" xmlns:wpg="http://schemas.microsoft.com/office/word/2010/wordprocessingGroup" xmlns:wpi="http://schemas.microsoft.com/office/word/2010/wordprocessingInk" xmlns:wne="http://schemas.microsoft.com/office/word/2006/wordml" xmlns:wps="http://schemas.microsoft.com/office/word/2010/wordprocessingShape" mc:Ignorable="w14 w15 wp14">
+<w:hdr xmlns:wpc="http://schemas.microsoft.com/office/word/2010/wordprocessingCanvas" xmlns:cx="http://schemas.microsoft.com/office/drawing/2014/chartex" xmlns:mc="http://schemas.openxmlformats.org/markup-compatibility/2006" xmlns:o="urn:schemas-microsoft-com:office:office" xmlns:r="http://schemas.openxmlformats.org/officeDocument/2006/relationships" xmlns:m="http://schemas.openxmlformats.org/officeDocument/2006/math" xmlns:v="urn:schemas-microsoft-com:vml" xmlns:wp14="http://schemas.microsoft.com/office/word/2010/wordprocessingDrawing" xmlns:wp="http://schemas.openxmlformats.org/drawingml/2006/wordprocessingDrawing" xmlns:w10="urn:schemas-microsoft-com:office:word" xmlns:w="http://schemas.openxmlformats.org/wordprocessingml/2006/main" xmlns:w14="http://schemas.microsoft.com/office/word/2010/wordml" xmlns:w15="http://schemas.microsoft.com/office/word/2012/wordml" xmlns:w16se="http://schemas.microsoft.com/office/word/2015/wordml/symex" xmlns:wpg="http://schemas.microsoft.com/office/word/2010/wordprocessingGroup" xmlns:wpi="http://schemas.microsoft.com/office/word/2010/wordprocessingInk" xmlns:wne="http://schemas.microsoft.com/office/word/2006/wordml" xmlns:wps="http://schemas.microsoft.com/office/word/2010/wordprocessingShape" mc:Ignorable="w14 w15 w16se wp14">
   <w:p/>
 </w:hdr>
 </file>
 
 <file path=word/header5.xml><?xml version="1.0" encoding="utf-8"?>
-<w:hdr xmlns:wpc="http://schemas.microsoft.com/office/word/2010/wordprocessingCanvas" xmlns:mo="http://schemas.microsoft.com/office/mac/office/2008/main" xmlns:mc="http://schemas.openxmlformats.org/markup-compatibility/2006" xmlns:mv="urn:schemas-microsoft-com:mac:vml" xmlns:o="urn:schemas-microsoft-com:office:office" xmlns:r="http://schemas.openxmlformats.org/officeDocument/2006/relationships" xmlns:m="http://schemas.openxmlformats.org/officeDocument/2006/math" xmlns:v="urn:schemas-microsoft-com:vml" xmlns:wp14="http://schemas.microsoft.com/office/word/2010/wordprocessingDrawing" xmlns:wp="http://schemas.openxmlformats.org/drawingml/2006/wordprocessingDrawing" xmlns:w10="urn:schemas-microsoft-com:office:word" xmlns:w="http://schemas.openxmlformats.org/wordprocessingml/2006/main" xmlns:w14="http://schemas.microsoft.com/office/word/2010/wordml" xmlns:w15="http://schemas.microsoft.com/office/word/2012/wordml" xmlns:wpg="http://schemas.microsoft.com/office/word/2010/wordprocessingGroup" xmlns:wpi="http://schemas.microsoft.com/office/word/2010/wordprocessingInk" xmlns:wne="http://schemas.microsoft.com/office/word/2006/wordml" xmlns:wps="http://schemas.microsoft.com/office/word/2010/wordprocessingShape" xmlns:a="http://schemas.openxmlformats.org/drawingml/2006/main" mc:Ignorable="w14 w15 wp14">
+<w:hdr xmlns:wpc="http://schemas.microsoft.com/office/word/2010/wordprocessingCanvas" xmlns:cx="http://schemas.microsoft.com/office/drawing/2014/chartex" xmlns:mc="http://schemas.openxmlformats.org/markup-compatibility/2006" xmlns:o="urn:schemas-microsoft-com:office:office" xmlns:r="http://schemas.openxmlformats.org/officeDocument/2006/relationships" xmlns:m="http://schemas.openxmlformats.org/officeDocument/2006/math" xmlns:v="urn:schemas-microsoft-com:vml" xmlns:wp14="http://schemas.microsoft.com/office/word/2010/wordprocessingDrawing" xmlns:wp="http://schemas.openxmlformats.org/drawingml/2006/wordprocessingDrawing" xmlns:w10="urn:schemas-microsoft-com:office:word" xmlns:w="http://schemas.openxmlformats.org/wordprocessingml/2006/main" xmlns:w14="http://schemas.microsoft.com/office/word/2010/wordml" xmlns:w15="http://schemas.microsoft.com/office/word/2012/wordml" xmlns:w16se="http://schemas.microsoft.com/office/word/2015/wordml/symex" xmlns:wpg="http://schemas.microsoft.com/office/word/2010/wordprocessingGroup" xmlns:wpi="http://schemas.microsoft.com/office/word/2010/wordprocessingInk" xmlns:wne="http://schemas.microsoft.com/office/word/2006/wordml" xmlns:wps="http://schemas.microsoft.com/office/word/2010/wordprocessingShape" mc:Ignorable="w14 w15 w16se wp14">
   <w:p>
     <w:pPr>
       <w:pStyle w:val="Header"/>
       <w:pBdr>
-        <w:bottom w:val="single" w:color="365F91" w:sz="8" w:space="1"/>
+        <w:bottom w:val="single" w:sz="8" w:space="1" w:color="365F91"/>
       </w:pBdr>
       <w:tabs>
         <w:tab w:val="right" w:pos="8784"/>
@@ -12661,12 +12501,12 @@
           </w:drawing>
         </mc:Choice>
         <mc:Fallback>
-          <w:pict w14:anchorId="194874D0">
-            <v:shapetype id="_x0000_t202" coordsize="21600,21600" o:spt="202" path="m0,0l0,21600,21600,21600,21600,0xe" w14:anchorId="2A850F9D">
+          <w:pict>
+            <v:shapetype w14:anchorId="2A850F9D" id="_x0000_t202" coordsize="21600,21600" o:spt="202" path="m,l,21600r21600,l21600,xe">
               <v:stroke joinstyle="miter"/>
               <v:path gradientshapeok="t" o:connecttype="rect"/>
             </v:shapetype>
-            <v:shape id="Text Box 14" style="position:absolute;left:0;text-align:left;margin-left:-78.05pt;margin-top:-10.25pt;width:71.35pt;height:30.7pt;z-index:251658240;visibility:visible;mso-wrap-style:square;mso-width-percent:0;mso-height-percent:0;mso-wrap-distance-left:9pt;mso-wrap-distance-top:0;mso-wrap-distance-right:9pt;mso-wrap-distance-bottom:0;mso-position-horizontal:absolute;mso-position-horizontal-relative:margin;mso-position-vertical:absolute;mso-position-vertical-relative:text;mso-width-percent:0;mso-height-percent:0;mso-width-relative:margin;mso-height-relative:margin;v-text-anchor:top" o:spid="_x0000_s1027" fillcolor="white [3201]" strokeweight=".5pt" type="#_x0000_t202" o:gfxdata="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">
+            <v:shape id="Text Box 14" o:spid="_x0000_s1026" type="#_x0000_t202" style="position:absolute;left:0;text-align:left;margin-left:-78.05pt;margin-top:-10.3pt;width:71.35pt;height:30.7pt;z-index:251658240;visibility:visible;mso-wrap-style:square;mso-width-percent:0;mso-height-percent:0;mso-wrap-distance-left:9pt;mso-wrap-distance-top:0;mso-wrap-distance-right:9pt;mso-wrap-distance-bottom:0;mso-position-horizontal:absolute;mso-position-horizontal-relative:margin;mso-position-vertical:absolute;mso-position-vertical-relative:text;mso-width-percent:0;mso-height-percent:0;mso-width-relative:margin;mso-height-relative:margin;v-text-anchor:top" o:gfxdata="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" fillcolor="white [3201]" strokeweight=".5pt">
               <v:textbox>
                 <w:txbxContent>
                   <w:p>
@@ -12814,14 +12654,14 @@
 </file>
 
 <file path=word/header6.xml><?xml version="1.0" encoding="utf-8"?>
-<w:hdr xmlns:wpc="http://schemas.microsoft.com/office/word/2010/wordprocessingCanvas" xmlns:mo="http://schemas.microsoft.com/office/mac/office/2008/main" xmlns:mc="http://schemas.openxmlformats.org/markup-compatibility/2006" xmlns:mv="urn:schemas-microsoft-com:mac:vml" xmlns:o="urn:schemas-microsoft-com:office:office" xmlns:r="http://schemas.openxmlformats.org/officeDocument/2006/relationships" xmlns:m="http://schemas.openxmlformats.org/officeDocument/2006/math" xmlns:v="urn:schemas-microsoft-com:vml" xmlns:wp14="http://schemas.microsoft.com/office/word/2010/wordprocessingDrawing" xmlns:wp="http://schemas.openxmlformats.org/drawingml/2006/wordprocessingDrawing" xmlns:w10="urn:schemas-microsoft-com:office:word" xmlns:w="http://schemas.openxmlformats.org/wordprocessingml/2006/main" xmlns:w14="http://schemas.microsoft.com/office/word/2010/wordml" xmlns:w15="http://schemas.microsoft.com/office/word/2012/wordml" xmlns:wpg="http://schemas.microsoft.com/office/word/2010/wordprocessingGroup" xmlns:wpi="http://schemas.microsoft.com/office/word/2010/wordprocessingInk" xmlns:wne="http://schemas.microsoft.com/office/word/2006/wordml" xmlns:wps="http://schemas.microsoft.com/office/word/2010/wordprocessingShape" mc:Ignorable="w14 w15 wp14">
+<w:hdr xmlns:wpc="http://schemas.microsoft.com/office/word/2010/wordprocessingCanvas" xmlns:cx="http://schemas.microsoft.com/office/drawing/2014/chartex" xmlns:mc="http://schemas.openxmlformats.org/markup-compatibility/2006" xmlns:o="urn:schemas-microsoft-com:office:office" xmlns:r="http://schemas.openxmlformats.org/officeDocument/2006/relationships" xmlns:m="http://schemas.openxmlformats.org/officeDocument/2006/math" xmlns:v="urn:schemas-microsoft-com:vml" xmlns:wp14="http://schemas.microsoft.com/office/word/2010/wordprocessingDrawing" xmlns:wp="http://schemas.openxmlformats.org/drawingml/2006/wordprocessingDrawing" xmlns:w10="urn:schemas-microsoft-com:office:word" xmlns:w="http://schemas.openxmlformats.org/wordprocessingml/2006/main" xmlns:w14="http://schemas.microsoft.com/office/word/2010/wordml" xmlns:w15="http://schemas.microsoft.com/office/word/2012/wordml" xmlns:w16se="http://schemas.microsoft.com/office/word/2015/wordml/symex" xmlns:wpg="http://schemas.microsoft.com/office/word/2010/wordprocessingGroup" xmlns:wpi="http://schemas.microsoft.com/office/word/2010/wordprocessingInk" xmlns:wne="http://schemas.microsoft.com/office/word/2006/wordml" xmlns:wps="http://schemas.microsoft.com/office/word/2010/wordprocessingShape" mc:Ignorable="w14 w15 w16se wp14">
   <w:p/>
 </w:hdr>
 </file>
 
 <file path=word/numbering.xml><?xml version="1.0" encoding="utf-8"?>
-<w:numbering xmlns:wpc="http://schemas.microsoft.com/office/word/2010/wordprocessingCanvas" xmlns:mo="http://schemas.microsoft.com/office/mac/office/2008/main" xmlns:mc="http://schemas.openxmlformats.org/markup-compatibility/2006" xmlns:mv="urn:schemas-microsoft-com:mac:vml" xmlns:o="urn:schemas-microsoft-com:office:office" xmlns:r="http://schemas.openxmlformats.org/officeDocument/2006/relationships" xmlns:m="http://schemas.openxmlformats.org/officeDocument/2006/math" xmlns:v="urn:schemas-microsoft-com:vml" xmlns:wp14="http://schemas.microsoft.com/office/word/2010/wordprocessingDrawing" xmlns:wp="http://schemas.openxmlformats.org/drawingml/2006/wordprocessingDrawing" xmlns:w10="urn:schemas-microsoft-com:office:word" xmlns:w="http://schemas.openxmlformats.org/wordprocessingml/2006/main" xmlns:w14="http://schemas.microsoft.com/office/word/2010/wordml" xmlns:w15="http://schemas.microsoft.com/office/word/2012/wordml" xmlns:wpg="http://schemas.microsoft.com/office/word/2010/wordprocessingGroup" xmlns:wpi="http://schemas.microsoft.com/office/word/2010/wordprocessingInk" xmlns:wne="http://schemas.microsoft.com/office/word/2006/wordml" xmlns:wps="http://schemas.microsoft.com/office/word/2010/wordprocessingShape" mc:Ignorable="w14 w15 wp14">
-  <w:abstractNum w:abstractNumId="0">
+<w:numbering xmlns:wpc="http://schemas.microsoft.com/office/word/2010/wordprocessingCanvas" xmlns:cx="http://schemas.microsoft.com/office/drawing/2014/chartex" xmlns:mc="http://schemas.openxmlformats.org/markup-compatibility/2006" xmlns:o="urn:schemas-microsoft-com:office:office" xmlns:r="http://schemas.openxmlformats.org/officeDocument/2006/relationships" xmlns:m="http://schemas.openxmlformats.org/officeDocument/2006/math" xmlns:v="urn:schemas-microsoft-com:vml" xmlns:wp14="http://schemas.microsoft.com/office/word/2010/wordprocessingDrawing" xmlns:wp="http://schemas.openxmlformats.org/drawingml/2006/wordprocessingDrawing" xmlns:w10="urn:schemas-microsoft-com:office:word" xmlns:w="http://schemas.openxmlformats.org/wordprocessingml/2006/main" xmlns:w14="http://schemas.microsoft.com/office/word/2010/wordml" xmlns:w15="http://schemas.microsoft.com/office/word/2012/wordml" xmlns:w16se="http://schemas.microsoft.com/office/word/2015/wordml/symex" xmlns:wpg="http://schemas.microsoft.com/office/word/2010/wordprocessingGroup" xmlns:wpi="http://schemas.microsoft.com/office/word/2010/wordprocessingInk" xmlns:wne="http://schemas.microsoft.com/office/word/2006/wordml" xmlns:wps="http://schemas.microsoft.com/office/word/2010/wordprocessingShape" mc:Ignorable="w14 w15 w16se wp14">
+  <w:abstractNum w:abstractNumId="0" w15:restartNumberingAfterBreak="0">
     <w:nsid w:val="00000001"/>
     <w:multiLevelType w:val="multilevel"/>
     <w:tmpl w:val="AC12CE28"/>
@@ -12851,7 +12691,7 @@
         <w:ind w:left="576" w:hanging="576"/>
       </w:pPr>
       <w:rPr>
-        <w:rFonts w:hint="default" w:ascii="Tahoma" w:hAnsi="Tahoma" w:cs="Tahoma"/>
+        <w:rFonts w:ascii="Tahoma" w:hAnsi="Tahoma" w:cs="Tahoma" w:hint="default"/>
       </w:rPr>
     </w:lvl>
     <w:lvl w:ilvl="2">
@@ -12940,7 +12780,7 @@
       </w:pPr>
     </w:lvl>
   </w:abstractNum>
-  <w:abstractNum w:abstractNumId="1">
+  <w:abstractNum w:abstractNumId="1" w15:restartNumberingAfterBreak="0">
     <w:nsid w:val="00000002"/>
     <w:multiLevelType w:val="singleLevel"/>
     <w:tmpl w:val="00000002"/>
@@ -12961,7 +12801,7 @@
       </w:rPr>
     </w:lvl>
   </w:abstractNum>
-  <w:abstractNum w:abstractNumId="2">
+  <w:abstractNum w:abstractNumId="2" w15:restartNumberingAfterBreak="0">
     <w:nsid w:val="00000003"/>
     <w:multiLevelType w:val="multilevel"/>
     <w:tmpl w:val="00000003"/>
@@ -13075,7 +12915,7 @@
       </w:pPr>
     </w:lvl>
   </w:abstractNum>
-  <w:abstractNum w:abstractNumId="3">
+  <w:abstractNum w:abstractNumId="3" w15:restartNumberingAfterBreak="0">
     <w:nsid w:val="00000004"/>
     <w:multiLevelType w:val="singleLevel"/>
     <w:tmpl w:val="00000004"/>
@@ -13092,7 +12932,7 @@
       </w:pPr>
     </w:lvl>
   </w:abstractNum>
-  <w:abstractNum w:abstractNumId="4">
+  <w:abstractNum w:abstractNumId="4" w15:restartNumberingAfterBreak="0">
     <w:nsid w:val="00000005"/>
     <w:multiLevelType w:val="singleLevel"/>
     <w:tmpl w:val="00000005"/>
@@ -13115,7 +12955,7 @@
       </w:rPr>
     </w:lvl>
   </w:abstractNum>
-  <w:abstractNum w:abstractNumId="5">
+  <w:abstractNum w:abstractNumId="5" w15:restartNumberingAfterBreak="0">
     <w:nsid w:val="00000006"/>
     <w:multiLevelType w:val="singleLevel"/>
     <w:tmpl w:val="00000006"/>
@@ -13136,7 +12976,7 @@
       </w:rPr>
     </w:lvl>
   </w:abstractNum>
-  <w:abstractNum w:abstractNumId="6">
+  <w:abstractNum w:abstractNumId="6" w15:restartNumberingAfterBreak="0">
     <w:nsid w:val="00000007"/>
     <w:multiLevelType w:val="singleLevel"/>
     <w:tmpl w:val="00000007"/>
@@ -13154,7 +12994,7 @@
       </w:pPr>
     </w:lvl>
   </w:abstractNum>
-  <w:abstractNum w:abstractNumId="7">
+  <w:abstractNum w:abstractNumId="7" w15:restartNumberingAfterBreak="0">
     <w:nsid w:val="00000008"/>
     <w:multiLevelType w:val="singleLevel"/>
     <w:tmpl w:val="00000008"/>
@@ -13177,7 +13017,7 @@
       </w:rPr>
     </w:lvl>
   </w:abstractNum>
-  <w:abstractNum w:abstractNumId="8">
+  <w:abstractNum w:abstractNumId="8" w15:restartNumberingAfterBreak="0">
     <w:nsid w:val="00000009"/>
     <w:multiLevelType w:val="singleLevel"/>
     <w:tmpl w:val="00000009"/>
@@ -13195,7 +13035,7 @@
       </w:pPr>
     </w:lvl>
   </w:abstractNum>
-  <w:abstractNum w:abstractNumId="9">
+  <w:abstractNum w:abstractNumId="9" w15:restartNumberingAfterBreak="0">
     <w:nsid w:val="0000000A"/>
     <w:multiLevelType w:val="singleLevel"/>
     <w:tmpl w:val="0000000A"/>
@@ -13213,7 +13053,7 @@
       </w:pPr>
     </w:lvl>
   </w:abstractNum>
-  <w:abstractNum w:abstractNumId="10">
+  <w:abstractNum w:abstractNumId="10" w15:restartNumberingAfterBreak="0">
     <w:nsid w:val="0000000B"/>
     <w:multiLevelType w:val="singleLevel"/>
     <w:tmpl w:val="0000000B"/>
@@ -13234,7 +13074,7 @@
       </w:rPr>
     </w:lvl>
   </w:abstractNum>
-  <w:abstractNum w:abstractNumId="11">
+  <w:abstractNum w:abstractNumId="11" w15:restartNumberingAfterBreak="0">
     <w:nsid w:val="0000000C"/>
     <w:multiLevelType w:val="singleLevel"/>
     <w:tmpl w:val="0000000C"/>
@@ -13257,7 +13097,7 @@
       </w:rPr>
     </w:lvl>
   </w:abstractNum>
-  <w:abstractNum w:abstractNumId="12">
+  <w:abstractNum w:abstractNumId="12" w15:restartNumberingAfterBreak="0">
     <w:nsid w:val="0000000D"/>
     <w:multiLevelType w:val="singleLevel"/>
     <w:tmpl w:val="0000000D"/>
@@ -13275,7 +13115,7 @@
       </w:pPr>
     </w:lvl>
   </w:abstractNum>
-  <w:abstractNum w:abstractNumId="13">
+  <w:abstractNum w:abstractNumId="13" w15:restartNumberingAfterBreak="0">
     <w:nsid w:val="0000000E"/>
     <w:multiLevelType w:val="multilevel"/>
     <w:tmpl w:val="0000000E"/>
@@ -13389,7 +13229,7 @@
       </w:pPr>
     </w:lvl>
   </w:abstractNum>
-  <w:abstractNum w:abstractNumId="14">
+  <w:abstractNum w:abstractNumId="14" w15:restartNumberingAfterBreak="0">
     <w:nsid w:val="0000000F"/>
     <w:multiLevelType w:val="singleLevel"/>
     <w:tmpl w:val="0000000F"/>
@@ -13407,7 +13247,7 @@
       </w:pPr>
     </w:lvl>
   </w:abstractNum>
-  <w:abstractNum w:abstractNumId="15">
+  <w:abstractNum w:abstractNumId="15" w15:restartNumberingAfterBreak="0">
     <w:nsid w:val="00000010"/>
     <w:multiLevelType w:val="multilevel"/>
     <w:tmpl w:val="00000010"/>
@@ -13521,7 +13361,7 @@
       </w:pPr>
     </w:lvl>
   </w:abstractNum>
-  <w:abstractNum w:abstractNumId="16">
+  <w:abstractNum w:abstractNumId="16" w15:restartNumberingAfterBreak="0">
     <w:nsid w:val="00000011"/>
     <w:multiLevelType w:val="multilevel"/>
     <w:tmpl w:val="00000011"/>
@@ -13634,7 +13474,7 @@
       </w:pPr>
     </w:lvl>
   </w:abstractNum>
-  <w:abstractNum w:abstractNumId="17">
+  <w:abstractNum w:abstractNumId="17" w15:restartNumberingAfterBreak="0">
     <w:nsid w:val="00000012"/>
     <w:multiLevelType w:val="singleLevel"/>
     <w:tmpl w:val="00000012"/>
@@ -13652,7 +13492,7 @@
       </w:pPr>
     </w:lvl>
   </w:abstractNum>
-  <w:abstractNum w:abstractNumId="18">
+  <w:abstractNum w:abstractNumId="18" w15:restartNumberingAfterBreak="0">
     <w:nsid w:val="02A40937"/>
     <w:multiLevelType w:val="hybridMultilevel"/>
     <w:tmpl w:val="1AAC7886"/>
@@ -13664,7 +13504,7 @@
         <w:ind w:left="720" w:hanging="360"/>
       </w:pPr>
       <w:rPr>
-        <w:rFonts w:hint="default" w:ascii="Tahoma" w:hAnsi="Tahoma" w:eastAsia="MS Mincho" w:cs="Tahoma"/>
+        <w:rFonts w:ascii="Tahoma" w:eastAsia="MS Mincho" w:hAnsi="Tahoma" w:cs="Tahoma" w:hint="default"/>
       </w:rPr>
     </w:lvl>
     <w:lvl w:ilvl="1" w:tplc="04090003" w:tentative="1">
@@ -13676,7 +13516,7 @@
         <w:ind w:left="1440" w:hanging="360"/>
       </w:pPr>
       <w:rPr>
-        <w:rFonts w:hint="default" w:ascii="Courier New" w:hAnsi="Courier New" w:cs="Courier New"/>
+        <w:rFonts w:ascii="Courier New" w:hAnsi="Courier New" w:cs="Courier New" w:hint="default"/>
       </w:rPr>
     </w:lvl>
     <w:lvl w:ilvl="2" w:tplc="04090005" w:tentative="1">
@@ -13688,7 +13528,7 @@
         <w:ind w:left="2160" w:hanging="360"/>
       </w:pPr>
       <w:rPr>
-        <w:rFonts w:hint="default" w:ascii="Wingdings" w:hAnsi="Wingdings"/>
+        <w:rFonts w:ascii="Wingdings" w:hAnsi="Wingdings" w:hint="default"/>
       </w:rPr>
     </w:lvl>
     <w:lvl w:ilvl="3" w:tplc="04090001" w:tentative="1">
@@ -13700,7 +13540,7 @@
         <w:ind w:left="2880" w:hanging="360"/>
       </w:pPr>
       <w:rPr>
-        <w:rFonts w:hint="default" w:ascii="Symbol" w:hAnsi="Symbol"/>
+        <w:rFonts w:ascii="Symbol" w:hAnsi="Symbol" w:hint="default"/>
       </w:rPr>
     </w:lvl>
     <w:lvl w:ilvl="4" w:tplc="04090003" w:tentative="1">
@@ -13712,7 +13552,7 @@
         <w:ind w:left="3600" w:hanging="360"/>
       </w:pPr>
       <w:rPr>
-        <w:rFonts w:hint="default" w:ascii="Courier New" w:hAnsi="Courier New" w:cs="Courier New"/>
+        <w:rFonts w:ascii="Courier New" w:hAnsi="Courier New" w:cs="Courier New" w:hint="default"/>
       </w:rPr>
     </w:lvl>
     <w:lvl w:ilvl="5" w:tplc="04090005" w:tentative="1">
@@ -13724,7 +13564,7 @@
         <w:ind w:left="4320" w:hanging="360"/>
       </w:pPr>
       <w:rPr>
-        <w:rFonts w:hint="default" w:ascii="Wingdings" w:hAnsi="Wingdings"/>
+        <w:rFonts w:ascii="Wingdings" w:hAnsi="Wingdings" w:hint="default"/>
       </w:rPr>
     </w:lvl>
     <w:lvl w:ilvl="6" w:tplc="04090001" w:tentative="1">
@@ -13736,7 +13576,7 @@
         <w:ind w:left="5040" w:hanging="360"/>
       </w:pPr>
       <w:rPr>
-        <w:rFonts w:hint="default" w:ascii="Symbol" w:hAnsi="Symbol"/>
+        <w:rFonts w:ascii="Symbol" w:hAnsi="Symbol" w:hint="default"/>
       </w:rPr>
     </w:lvl>
     <w:lvl w:ilvl="7" w:tplc="04090003" w:tentative="1">
@@ -13748,7 +13588,7 @@
         <w:ind w:left="5760" w:hanging="360"/>
       </w:pPr>
       <w:rPr>
-        <w:rFonts w:hint="default" w:ascii="Courier New" w:hAnsi="Courier New" w:cs="Courier New"/>
+        <w:rFonts w:ascii="Courier New" w:hAnsi="Courier New" w:cs="Courier New" w:hint="default"/>
       </w:rPr>
     </w:lvl>
     <w:lvl w:ilvl="8" w:tplc="04090005" w:tentative="1">
@@ -13760,11 +13600,11 @@
         <w:ind w:left="6480" w:hanging="360"/>
       </w:pPr>
       <w:rPr>
-        <w:rFonts w:hint="default" w:ascii="Wingdings" w:hAnsi="Wingdings"/>
+        <w:rFonts w:ascii="Wingdings" w:hAnsi="Wingdings" w:hint="default"/>
       </w:rPr>
     </w:lvl>
   </w:abstractNum>
-  <w:abstractNum w:abstractNumId="19">
+  <w:abstractNum w:abstractNumId="19" w15:restartNumberingAfterBreak="0">
     <w:nsid w:val="0AC548F3"/>
     <w:multiLevelType w:val="hybridMultilevel"/>
     <w:tmpl w:val="E95ADD7E"/>
@@ -13853,7 +13693,7 @@
       </w:pPr>
     </w:lvl>
   </w:abstractNum>
-  <w:abstractNum w:abstractNumId="20">
+  <w:abstractNum w:abstractNumId="20" w15:restartNumberingAfterBreak="0">
     <w:nsid w:val="0F1C5952"/>
     <w:multiLevelType w:val="hybridMultilevel"/>
     <w:tmpl w:val="C2D8673A"/>
@@ -13869,7 +13709,7 @@
         <w:ind w:left="720" w:hanging="360"/>
       </w:pPr>
       <w:rPr>
-        <w:rFonts w:hint="default" w:ascii="Symbol" w:hAnsi="Symbol"/>
+        <w:rFonts w:ascii="Symbol" w:hAnsi="Symbol" w:hint="default"/>
       </w:rPr>
     </w:lvl>
     <w:lvl w:ilvl="1" w:tplc="04090003">
@@ -13884,7 +13724,7 @@
         <w:ind w:left="1440" w:hanging="360"/>
       </w:pPr>
       <w:rPr>
-        <w:rFonts w:hint="default" w:ascii="Courier New" w:hAnsi="Courier New" w:cs="Courier New"/>
+        <w:rFonts w:ascii="Courier New" w:hAnsi="Courier New" w:cs="Courier New" w:hint="default"/>
       </w:rPr>
     </w:lvl>
     <w:lvl w:ilvl="2" w:tplc="04090005">
@@ -13899,7 +13739,7 @@
         <w:ind w:left="2160" w:hanging="360"/>
       </w:pPr>
       <w:rPr>
-        <w:rFonts w:hint="default" w:ascii="Wingdings" w:hAnsi="Wingdings"/>
+        <w:rFonts w:ascii="Wingdings" w:hAnsi="Wingdings" w:hint="default"/>
       </w:rPr>
     </w:lvl>
     <w:lvl w:ilvl="3" w:tplc="04090001">
@@ -13914,7 +13754,7 @@
         <w:ind w:left="2880" w:hanging="360"/>
       </w:pPr>
       <w:rPr>
-        <w:rFonts w:hint="default" w:ascii="Symbol" w:hAnsi="Symbol"/>
+        <w:rFonts w:ascii="Symbol" w:hAnsi="Symbol" w:hint="default"/>
       </w:rPr>
     </w:lvl>
     <w:lvl w:ilvl="4" w:tplc="04090003" w:tentative="1">
@@ -13929,7 +13769,7 @@
         <w:ind w:left="3600" w:hanging="360"/>
       </w:pPr>
       <w:rPr>
-        <w:rFonts w:hint="default" w:ascii="Courier New" w:hAnsi="Courier New" w:cs="Courier New"/>
+        <w:rFonts w:ascii="Courier New" w:hAnsi="Courier New" w:cs="Courier New" w:hint="default"/>
       </w:rPr>
     </w:lvl>
     <w:lvl w:ilvl="5" w:tplc="04090005" w:tentative="1">
@@ -13944,7 +13784,7 @@
         <w:ind w:left="4320" w:hanging="360"/>
       </w:pPr>
       <w:rPr>
-        <w:rFonts w:hint="default" w:ascii="Wingdings" w:hAnsi="Wingdings"/>
+        <w:rFonts w:ascii="Wingdings" w:hAnsi="Wingdings" w:hint="default"/>
       </w:rPr>
     </w:lvl>
     <w:lvl w:ilvl="6" w:tplc="04090001" w:tentative="1">
@@ -13959,7 +13799,7 @@
         <w:ind w:left="5040" w:hanging="360"/>
       </w:pPr>
       <w:rPr>
-        <w:rFonts w:hint="default" w:ascii="Symbol" w:hAnsi="Symbol"/>
+        <w:rFonts w:ascii="Symbol" w:hAnsi="Symbol" w:hint="default"/>
       </w:rPr>
     </w:lvl>
     <w:lvl w:ilvl="7" w:tplc="04090003" w:tentative="1">
@@ -13974,7 +13814,7 @@
         <w:ind w:left="5760" w:hanging="360"/>
       </w:pPr>
       <w:rPr>
-        <w:rFonts w:hint="default" w:ascii="Courier New" w:hAnsi="Courier New" w:cs="Courier New"/>
+        <w:rFonts w:ascii="Courier New" w:hAnsi="Courier New" w:cs="Courier New" w:hint="default"/>
       </w:rPr>
     </w:lvl>
     <w:lvl w:ilvl="8" w:tplc="04090005" w:tentative="1">
@@ -13989,11 +13829,11 @@
         <w:ind w:left="6480" w:hanging="360"/>
       </w:pPr>
       <w:rPr>
-        <w:rFonts w:hint="default" w:ascii="Wingdings" w:hAnsi="Wingdings"/>
+        <w:rFonts w:ascii="Wingdings" w:hAnsi="Wingdings" w:hint="default"/>
       </w:rPr>
     </w:lvl>
   </w:abstractNum>
-  <w:abstractNum w:abstractNumId="21">
+  <w:abstractNum w:abstractNumId="21" w15:restartNumberingAfterBreak="0">
     <w:nsid w:val="10071F88"/>
     <w:multiLevelType w:val="hybridMultilevel"/>
     <w:tmpl w:val="09AED870"/>
@@ -14005,7 +13845,7 @@
         <w:ind w:left="465" w:hanging="360"/>
       </w:pPr>
       <w:rPr>
-        <w:rFonts w:hint="default" w:ascii="Tahoma" w:hAnsi="Tahoma" w:eastAsia="MS Mincho" w:cs="Tahoma"/>
+        <w:rFonts w:ascii="Tahoma" w:eastAsia="MS Mincho" w:hAnsi="Tahoma" w:cs="Tahoma" w:hint="default"/>
       </w:rPr>
     </w:lvl>
     <w:lvl w:ilvl="1" w:tplc="04090003" w:tentative="1">
@@ -14017,7 +13857,7 @@
         <w:ind w:left="1185" w:hanging="360"/>
       </w:pPr>
       <w:rPr>
-        <w:rFonts w:hint="default" w:ascii="Courier New" w:hAnsi="Courier New" w:cs="Courier New"/>
+        <w:rFonts w:ascii="Courier New" w:hAnsi="Courier New" w:cs="Courier New" w:hint="default"/>
       </w:rPr>
     </w:lvl>
     <w:lvl w:ilvl="2" w:tplc="04090005" w:tentative="1">
@@ -14029,7 +13869,7 @@
         <w:ind w:left="1905" w:hanging="360"/>
       </w:pPr>
       <w:rPr>
-        <w:rFonts w:hint="default" w:ascii="Wingdings" w:hAnsi="Wingdings"/>
+        <w:rFonts w:ascii="Wingdings" w:hAnsi="Wingdings" w:hint="default"/>
       </w:rPr>
     </w:lvl>
     <w:lvl w:ilvl="3" w:tplc="04090001" w:tentative="1">
@@ -14041,7 +13881,7 @@
         <w:ind w:left="2625" w:hanging="360"/>
       </w:pPr>
       <w:rPr>
-        <w:rFonts w:hint="default" w:ascii="Symbol" w:hAnsi="Symbol"/>
+        <w:rFonts w:ascii="Symbol" w:hAnsi="Symbol" w:hint="default"/>
       </w:rPr>
     </w:lvl>
     <w:lvl w:ilvl="4" w:tplc="04090003" w:tentative="1">
@@ -14053,7 +13893,7 @@
         <w:ind w:left="3345" w:hanging="360"/>
       </w:pPr>
       <w:rPr>
-        <w:rFonts w:hint="default" w:ascii="Courier New" w:hAnsi="Courier New" w:cs="Courier New"/>
+        <w:rFonts w:ascii="Courier New" w:hAnsi="Courier New" w:cs="Courier New" w:hint="default"/>
       </w:rPr>
     </w:lvl>
     <w:lvl w:ilvl="5" w:tplc="04090005" w:tentative="1">
@@ -14065,7 +13905,7 @@
         <w:ind w:left="4065" w:hanging="360"/>
       </w:pPr>
       <w:rPr>
-        <w:rFonts w:hint="default" w:ascii="Wingdings" w:hAnsi="Wingdings"/>
+        <w:rFonts w:ascii="Wingdings" w:hAnsi="Wingdings" w:hint="default"/>
       </w:rPr>
     </w:lvl>
     <w:lvl w:ilvl="6" w:tplc="04090001" w:tentative="1">
@@ -14077,7 +13917,7 @@
         <w:ind w:left="4785" w:hanging="360"/>
       </w:pPr>
       <w:rPr>
-        <w:rFonts w:hint="default" w:ascii="Symbol" w:hAnsi="Symbol"/>
+        <w:rFonts w:ascii="Symbol" w:hAnsi="Symbol" w:hint="default"/>
       </w:rPr>
     </w:lvl>
     <w:lvl w:ilvl="7" w:tplc="04090003" w:tentative="1">
@@ -14089,7 +13929,7 @@
         <w:ind w:left="5505" w:hanging="360"/>
       </w:pPr>
       <w:rPr>
-        <w:rFonts w:hint="default" w:ascii="Courier New" w:hAnsi="Courier New" w:cs="Courier New"/>
+        <w:rFonts w:ascii="Courier New" w:hAnsi="Courier New" w:cs="Courier New" w:hint="default"/>
       </w:rPr>
     </w:lvl>
     <w:lvl w:ilvl="8" w:tplc="04090005" w:tentative="1">
@@ -14101,11 +13941,11 @@
         <w:ind w:left="6225" w:hanging="360"/>
       </w:pPr>
       <w:rPr>
-        <w:rFonts w:hint="default" w:ascii="Wingdings" w:hAnsi="Wingdings"/>
+        <w:rFonts w:ascii="Wingdings" w:hAnsi="Wingdings" w:hint="default"/>
       </w:rPr>
     </w:lvl>
   </w:abstractNum>
-  <w:abstractNum w:abstractNumId="22">
+  <w:abstractNum w:abstractNumId="22" w15:restartNumberingAfterBreak="0">
     <w:nsid w:val="17E86640"/>
     <w:multiLevelType w:val="hybridMultilevel"/>
     <w:tmpl w:val="E75E9EBC"/>
@@ -14121,7 +13961,7 @@
         <w:ind w:left="1080" w:hanging="360"/>
       </w:pPr>
       <w:rPr>
-        <w:rFonts w:hint="default" w:ascii="Tahoma" w:hAnsi="Tahoma" w:eastAsia="MS Mincho" w:cs="Tahoma"/>
+        <w:rFonts w:ascii="Tahoma" w:eastAsia="MS Mincho" w:hAnsi="Tahoma" w:cs="Tahoma" w:hint="default"/>
         <w:i w:val="0"/>
       </w:rPr>
     </w:lvl>
@@ -14137,7 +13977,7 @@
         <w:ind w:left="1800" w:hanging="360"/>
       </w:pPr>
       <w:rPr>
-        <w:rFonts w:hint="default" w:ascii="Courier New" w:hAnsi="Courier New" w:cs="Courier New"/>
+        <w:rFonts w:ascii="Courier New" w:hAnsi="Courier New" w:cs="Courier New" w:hint="default"/>
       </w:rPr>
     </w:lvl>
     <w:lvl w:ilvl="2" w:tplc="04090005" w:tentative="1">
@@ -14152,7 +13992,7 @@
         <w:ind w:left="2520" w:hanging="360"/>
       </w:pPr>
       <w:rPr>
-        <w:rFonts w:hint="default" w:ascii="Wingdings" w:hAnsi="Wingdings"/>
+        <w:rFonts w:ascii="Wingdings" w:hAnsi="Wingdings" w:hint="default"/>
       </w:rPr>
     </w:lvl>
     <w:lvl w:ilvl="3" w:tplc="04090001" w:tentative="1">
@@ -14167,7 +14007,7 @@
         <w:ind w:left="3240" w:hanging="360"/>
       </w:pPr>
       <w:rPr>
-        <w:rFonts w:hint="default" w:ascii="Symbol" w:hAnsi="Symbol"/>
+        <w:rFonts w:ascii="Symbol" w:hAnsi="Symbol" w:hint="default"/>
       </w:rPr>
     </w:lvl>
     <w:lvl w:ilvl="4" w:tplc="04090003" w:tentative="1">
@@ -14182,7 +14022,7 @@
         <w:ind w:left="3960" w:hanging="360"/>
       </w:pPr>
       <w:rPr>
-        <w:rFonts w:hint="default" w:ascii="Courier New" w:hAnsi="Courier New" w:cs="Courier New"/>
+        <w:rFonts w:ascii="Courier New" w:hAnsi="Courier New" w:cs="Courier New" w:hint="default"/>
       </w:rPr>
     </w:lvl>
     <w:lvl w:ilvl="5" w:tplc="04090005" w:tentative="1">
@@ -14197,7 +14037,7 @@
         <w:ind w:left="4680" w:hanging="360"/>
       </w:pPr>
       <w:rPr>
-        <w:rFonts w:hint="default" w:ascii="Wingdings" w:hAnsi="Wingdings"/>
+        <w:rFonts w:ascii="Wingdings" w:hAnsi="Wingdings" w:hint="default"/>
       </w:rPr>
     </w:lvl>
     <w:lvl w:ilvl="6" w:tplc="04090001" w:tentative="1">
@@ -14212,7 +14052,7 @@
         <w:ind w:left="5400" w:hanging="360"/>
       </w:pPr>
       <w:rPr>
-        <w:rFonts w:hint="default" w:ascii="Symbol" w:hAnsi="Symbol"/>
+        <w:rFonts w:ascii="Symbol" w:hAnsi="Symbol" w:hint="default"/>
       </w:rPr>
     </w:lvl>
     <w:lvl w:ilvl="7" w:tplc="04090003" w:tentative="1">
@@ -14227,7 +14067,7 @@
         <w:ind w:left="6120" w:hanging="360"/>
       </w:pPr>
       <w:rPr>
-        <w:rFonts w:hint="default" w:ascii="Courier New" w:hAnsi="Courier New" w:cs="Courier New"/>
+        <w:rFonts w:ascii="Courier New" w:hAnsi="Courier New" w:cs="Courier New" w:hint="default"/>
       </w:rPr>
     </w:lvl>
     <w:lvl w:ilvl="8" w:tplc="04090005" w:tentative="1">
@@ -14242,11 +14082,11 @@
         <w:ind w:left="6840" w:hanging="360"/>
       </w:pPr>
       <w:rPr>
-        <w:rFonts w:hint="default" w:ascii="Wingdings" w:hAnsi="Wingdings"/>
+        <w:rFonts w:ascii="Wingdings" w:hAnsi="Wingdings" w:hint="default"/>
       </w:rPr>
     </w:lvl>
   </w:abstractNum>
-  <w:abstractNum w:abstractNumId="23">
+  <w:abstractNum w:abstractNumId="23" w15:restartNumberingAfterBreak="0">
     <w:nsid w:val="1904704E"/>
     <w:multiLevelType w:val="multilevel"/>
     <w:tmpl w:val="00000011"/>
@@ -14359,7 +14199,7 @@
       </w:pPr>
     </w:lvl>
   </w:abstractNum>
-  <w:abstractNum w:abstractNumId="24">
+  <w:abstractNum w:abstractNumId="24" w15:restartNumberingAfterBreak="0">
     <w:nsid w:val="1EE5735A"/>
     <w:multiLevelType w:val="hybridMultilevel"/>
     <w:tmpl w:val="06BE2460"/>
@@ -14371,7 +14211,7 @@
         <w:ind w:left="720" w:hanging="360"/>
       </w:pPr>
       <w:rPr>
-        <w:rFonts w:hint="default" w:ascii="Tahoma" w:hAnsi="Tahoma" w:eastAsia="MS Mincho" w:cs="Tahoma"/>
+        <w:rFonts w:ascii="Tahoma" w:eastAsia="MS Mincho" w:hAnsi="Tahoma" w:cs="Tahoma" w:hint="default"/>
       </w:rPr>
     </w:lvl>
     <w:lvl w:ilvl="1" w:tplc="04090003" w:tentative="1">
@@ -14383,7 +14223,7 @@
         <w:ind w:left="1440" w:hanging="360"/>
       </w:pPr>
       <w:rPr>
-        <w:rFonts w:hint="default" w:ascii="Courier New" w:hAnsi="Courier New" w:cs="Courier New"/>
+        <w:rFonts w:ascii="Courier New" w:hAnsi="Courier New" w:cs="Courier New" w:hint="default"/>
       </w:rPr>
     </w:lvl>
     <w:lvl w:ilvl="2" w:tplc="04090005" w:tentative="1">
@@ -14395,7 +14235,7 @@
         <w:ind w:left="2160" w:hanging="360"/>
       </w:pPr>
       <w:rPr>
-        <w:rFonts w:hint="default" w:ascii="Wingdings" w:hAnsi="Wingdings"/>
+        <w:rFonts w:ascii="Wingdings" w:hAnsi="Wingdings" w:hint="default"/>
       </w:rPr>
     </w:lvl>
     <w:lvl w:ilvl="3" w:tplc="04090001" w:tentative="1">
@@ -14407,7 +14247,7 @@
         <w:ind w:left="2880" w:hanging="360"/>
       </w:pPr>
       <w:rPr>
-        <w:rFonts w:hint="default" w:ascii="Symbol" w:hAnsi="Symbol"/>
+        <w:rFonts w:ascii="Symbol" w:hAnsi="Symbol" w:hint="default"/>
       </w:rPr>
     </w:lvl>
     <w:lvl w:ilvl="4" w:tplc="04090003" w:tentative="1">
@@ -14419,7 +14259,7 @@
         <w:ind w:left="3600" w:hanging="360"/>
       </w:pPr>
       <w:rPr>
-        <w:rFonts w:hint="default" w:ascii="Courier New" w:hAnsi="Courier New" w:cs="Courier New"/>
+        <w:rFonts w:ascii="Courier New" w:hAnsi="Courier New" w:cs="Courier New" w:hint="default"/>
       </w:rPr>
     </w:lvl>
     <w:lvl w:ilvl="5" w:tplc="04090005" w:tentative="1">
@@ -14431,7 +14271,7 @@
         <w:ind w:left="4320" w:hanging="360"/>
       </w:pPr>
       <w:rPr>
-        <w:rFonts w:hint="default" w:ascii="Wingdings" w:hAnsi="Wingdings"/>
+        <w:rFonts w:ascii="Wingdings" w:hAnsi="Wingdings" w:hint="default"/>
       </w:rPr>
     </w:lvl>
     <w:lvl w:ilvl="6" w:tplc="04090001" w:tentative="1">
@@ -14443,7 +14283,7 @@
         <w:ind w:left="5040" w:hanging="360"/>
       </w:pPr>
       <w:rPr>
-        <w:rFonts w:hint="default" w:ascii="Symbol" w:hAnsi="Symbol"/>
+        <w:rFonts w:ascii="Symbol" w:hAnsi="Symbol" w:hint="default"/>
       </w:rPr>
     </w:lvl>
     <w:lvl w:ilvl="7" w:tplc="04090003" w:tentative="1">
@@ -14455,7 +14295,7 @@
         <w:ind w:left="5760" w:hanging="360"/>
       </w:pPr>
       <w:rPr>
-        <w:rFonts w:hint="default" w:ascii="Courier New" w:hAnsi="Courier New" w:cs="Courier New"/>
+        <w:rFonts w:ascii="Courier New" w:hAnsi="Courier New" w:cs="Courier New" w:hint="default"/>
       </w:rPr>
     </w:lvl>
     <w:lvl w:ilvl="8" w:tplc="04090005" w:tentative="1">
@@ -14467,11 +14307,11 @@
         <w:ind w:left="6480" w:hanging="360"/>
       </w:pPr>
       <w:rPr>
-        <w:rFonts w:hint="default" w:ascii="Wingdings" w:hAnsi="Wingdings"/>
+        <w:rFonts w:ascii="Wingdings" w:hAnsi="Wingdings" w:hint="default"/>
       </w:rPr>
     </w:lvl>
   </w:abstractNum>
-  <w:abstractNum w:abstractNumId="25">
+  <w:abstractNum w:abstractNumId="25" w15:restartNumberingAfterBreak="0">
     <w:nsid w:val="1F391341"/>
     <w:multiLevelType w:val="hybridMultilevel"/>
     <w:tmpl w:val="28D01D6A"/>
@@ -14487,7 +14327,7 @@
         <w:ind w:left="720" w:hanging="360"/>
       </w:pPr>
       <w:rPr>
-        <w:rFonts w:hint="default" w:ascii="Symbol" w:hAnsi="Symbol"/>
+        <w:rFonts w:ascii="Symbol" w:hAnsi="Symbol" w:hint="default"/>
       </w:rPr>
     </w:lvl>
     <w:lvl w:ilvl="1" w:tplc="04090003" w:tentative="1">
@@ -14502,7 +14342,7 @@
         <w:ind w:left="1440" w:hanging="360"/>
       </w:pPr>
       <w:rPr>
-        <w:rFonts w:hint="default" w:ascii="Courier New" w:hAnsi="Courier New" w:cs="Courier New"/>
+        <w:rFonts w:ascii="Courier New" w:hAnsi="Courier New" w:cs="Courier New" w:hint="default"/>
       </w:rPr>
     </w:lvl>
     <w:lvl w:ilvl="2" w:tplc="04090005" w:tentative="1">
@@ -14517,7 +14357,7 @@
         <w:ind w:left="2160" w:hanging="360"/>
       </w:pPr>
       <w:rPr>
-        <w:rFonts w:hint="default" w:ascii="Wingdings" w:hAnsi="Wingdings"/>
+        <w:rFonts w:ascii="Wingdings" w:hAnsi="Wingdings" w:hint="default"/>
       </w:rPr>
     </w:lvl>
     <w:lvl w:ilvl="3" w:tplc="04090001" w:tentative="1">
@@ -14532,7 +14372,7 @@
         <w:ind w:left="2880" w:hanging="360"/>
       </w:pPr>
       <w:rPr>
-        <w:rFonts w:hint="default" w:ascii="Symbol" w:hAnsi="Symbol"/>
+        <w:rFonts w:ascii="Symbol" w:hAnsi="Symbol" w:hint="default"/>
       </w:rPr>
     </w:lvl>
     <w:lvl w:ilvl="4" w:tplc="04090003" w:tentative="1">
@@ -14547,7 +14387,7 @@
         <w:ind w:left="3600" w:hanging="360"/>
       </w:pPr>
       <w:rPr>
-        <w:rFonts w:hint="default" w:ascii="Courier New" w:hAnsi="Courier New" w:cs="Courier New"/>
+        <w:rFonts w:ascii="Courier New" w:hAnsi="Courier New" w:cs="Courier New" w:hint="default"/>
       </w:rPr>
     </w:lvl>
     <w:lvl w:ilvl="5" w:tplc="04090005" w:tentative="1">
@@ -14562,7 +14402,7 @@
         <w:ind w:left="4320" w:hanging="360"/>
       </w:pPr>
       <w:rPr>
-        <w:rFonts w:hint="default" w:ascii="Wingdings" w:hAnsi="Wingdings"/>
+        <w:rFonts w:ascii="Wingdings" w:hAnsi="Wingdings" w:hint="default"/>
       </w:rPr>
     </w:lvl>
     <w:lvl w:ilvl="6" w:tplc="04090001" w:tentative="1">
@@ -14577,7 +14417,7 @@
         <w:ind w:left="5040" w:hanging="360"/>
       </w:pPr>
       <w:rPr>
-        <w:rFonts w:hint="default" w:ascii="Symbol" w:hAnsi="Symbol"/>
+        <w:rFonts w:ascii="Symbol" w:hAnsi="Symbol" w:hint="default"/>
       </w:rPr>
     </w:lvl>
     <w:lvl w:ilvl="7" w:tplc="04090003" w:tentative="1">
@@ -14592,7 +14432,7 @@
         <w:ind w:left="5760" w:hanging="360"/>
       </w:pPr>
       <w:rPr>
-        <w:rFonts w:hint="default" w:ascii="Courier New" w:hAnsi="Courier New" w:cs="Courier New"/>
+        <w:rFonts w:ascii="Courier New" w:hAnsi="Courier New" w:cs="Courier New" w:hint="default"/>
       </w:rPr>
     </w:lvl>
     <w:lvl w:ilvl="8" w:tplc="04090005" w:tentative="1">
@@ -14607,11 +14447,11 @@
         <w:ind w:left="6480" w:hanging="360"/>
       </w:pPr>
       <w:rPr>
-        <w:rFonts w:hint="default" w:ascii="Wingdings" w:hAnsi="Wingdings"/>
+        <w:rFonts w:ascii="Wingdings" w:hAnsi="Wingdings" w:hint="default"/>
       </w:rPr>
     </w:lvl>
   </w:abstractNum>
-  <w:abstractNum w:abstractNumId="26">
+  <w:abstractNum w:abstractNumId="26" w15:restartNumberingAfterBreak="0">
     <w:nsid w:val="1FCD39A1"/>
     <w:multiLevelType w:val="multilevel"/>
     <w:tmpl w:val="AC12CE28"/>
@@ -14639,7 +14479,7 @@
         <w:ind w:left="576" w:hanging="576"/>
       </w:pPr>
       <w:rPr>
-        <w:rFonts w:hint="default" w:ascii="Tahoma" w:hAnsi="Tahoma" w:cs="Tahoma"/>
+        <w:rFonts w:ascii="Tahoma" w:hAnsi="Tahoma" w:cs="Tahoma" w:hint="default"/>
       </w:rPr>
     </w:lvl>
     <w:lvl w:ilvl="2">
@@ -14727,7 +14567,7 @@
       </w:pPr>
     </w:lvl>
   </w:abstractNum>
-  <w:abstractNum w:abstractNumId="27">
+  <w:abstractNum w:abstractNumId="27" w15:restartNumberingAfterBreak="0">
     <w:nsid w:val="1FE2537C"/>
     <w:multiLevelType w:val="hybridMultilevel"/>
     <w:tmpl w:val="DC94D102"/>
@@ -14816,7 +14656,7 @@
       </w:pPr>
     </w:lvl>
   </w:abstractNum>
-  <w:abstractNum w:abstractNumId="28">
+  <w:abstractNum w:abstractNumId="28" w15:restartNumberingAfterBreak="0">
     <w:nsid w:val="22EB47C4"/>
     <w:multiLevelType w:val="hybridMultilevel"/>
     <w:tmpl w:val="58A2CCCA"/>
@@ -14905,7 +14745,7 @@
       </w:pPr>
     </w:lvl>
   </w:abstractNum>
-  <w:abstractNum w:abstractNumId="29">
+  <w:abstractNum w:abstractNumId="29" w15:restartNumberingAfterBreak="0">
     <w:nsid w:val="2A170151"/>
     <w:multiLevelType w:val="hybridMultilevel"/>
     <w:tmpl w:val="65165F82"/>
@@ -14917,7 +14757,7 @@
         <w:ind w:left="720" w:hanging="360"/>
       </w:pPr>
       <w:rPr>
-        <w:rFonts w:hint="default" w:ascii="Tahoma" w:hAnsi="Tahoma" w:eastAsia="MS Mincho" w:cs="Tahoma"/>
+        <w:rFonts w:ascii="Tahoma" w:eastAsia="MS Mincho" w:hAnsi="Tahoma" w:cs="Tahoma" w:hint="default"/>
       </w:rPr>
     </w:lvl>
     <w:lvl w:ilvl="1" w:tplc="04090003" w:tentative="1">
@@ -14929,7 +14769,7 @@
         <w:ind w:left="1440" w:hanging="360"/>
       </w:pPr>
       <w:rPr>
-        <w:rFonts w:hint="default" w:ascii="Courier New" w:hAnsi="Courier New" w:cs="Courier New"/>
+        <w:rFonts w:ascii="Courier New" w:hAnsi="Courier New" w:cs="Courier New" w:hint="default"/>
       </w:rPr>
     </w:lvl>
     <w:lvl w:ilvl="2" w:tplc="04090005" w:tentative="1">
@@ -14941,7 +14781,7 @@
         <w:ind w:left="2160" w:hanging="360"/>
       </w:pPr>
       <w:rPr>
-        <w:rFonts w:hint="default" w:ascii="Wingdings" w:hAnsi="Wingdings"/>
+        <w:rFonts w:ascii="Wingdings" w:hAnsi="Wingdings" w:hint="default"/>
       </w:rPr>
     </w:lvl>
     <w:lvl w:ilvl="3" w:tplc="04090001" w:tentative="1">
@@ -14953,7 +14793,7 @@
         <w:ind w:left="2880" w:hanging="360"/>
       </w:pPr>
       <w:rPr>
-        <w:rFonts w:hint="default" w:ascii="Symbol" w:hAnsi="Symbol"/>
+        <w:rFonts w:ascii="Symbol" w:hAnsi="Symbol" w:hint="default"/>
       </w:rPr>
     </w:lvl>
     <w:lvl w:ilvl="4" w:tplc="04090003" w:tentative="1">
@@ -14965,7 +14805,7 @@
         <w:ind w:left="3600" w:hanging="360"/>
       </w:pPr>
       <w:rPr>
-        <w:rFonts w:hint="default" w:ascii="Courier New" w:hAnsi="Courier New" w:cs="Courier New"/>
+        <w:rFonts w:ascii="Courier New" w:hAnsi="Courier New" w:cs="Courier New" w:hint="default"/>
       </w:rPr>
     </w:lvl>
     <w:lvl w:ilvl="5" w:tplc="04090005" w:tentative="1">
@@ -14977,7 +14817,7 @@
         <w:ind w:left="4320" w:hanging="360"/>
       </w:pPr>
       <w:rPr>
-        <w:rFonts w:hint="default" w:ascii="Wingdings" w:hAnsi="Wingdings"/>
+        <w:rFonts w:ascii="Wingdings" w:hAnsi="Wingdings" w:hint="default"/>
       </w:rPr>
     </w:lvl>
     <w:lvl w:ilvl="6" w:tplc="04090001" w:tentative="1">
@@ -14989,7 +14829,7 @@
         <w:ind w:left="5040" w:hanging="360"/>
       </w:pPr>
       <w:rPr>
-        <w:rFonts w:hint="default" w:ascii="Symbol" w:hAnsi="Symbol"/>
+        <w:rFonts w:ascii="Symbol" w:hAnsi="Symbol" w:hint="default"/>
       </w:rPr>
     </w:lvl>
     <w:lvl w:ilvl="7" w:tplc="04090003" w:tentative="1">
@@ -15001,7 +14841,7 @@
         <w:ind w:left="5760" w:hanging="360"/>
       </w:pPr>
       <w:rPr>
-        <w:rFonts w:hint="default" w:ascii="Courier New" w:hAnsi="Courier New" w:cs="Courier New"/>
+        <w:rFonts w:ascii="Courier New" w:hAnsi="Courier New" w:cs="Courier New" w:hint="default"/>
       </w:rPr>
     </w:lvl>
     <w:lvl w:ilvl="8" w:tplc="04090005" w:tentative="1">
@@ -15013,11 +14853,11 @@
         <w:ind w:left="6480" w:hanging="360"/>
       </w:pPr>
       <w:rPr>
-        <w:rFonts w:hint="default" w:ascii="Wingdings" w:hAnsi="Wingdings"/>
+        <w:rFonts w:ascii="Wingdings" w:hAnsi="Wingdings" w:hint="default"/>
       </w:rPr>
     </w:lvl>
   </w:abstractNum>
-  <w:abstractNum w:abstractNumId="30">
+  <w:abstractNum w:abstractNumId="30" w15:restartNumberingAfterBreak="0">
     <w:nsid w:val="2A332316"/>
     <w:multiLevelType w:val="hybridMultilevel"/>
     <w:tmpl w:val="8D50A05A"/>
@@ -15029,7 +14869,7 @@
         <w:ind w:left="720" w:hanging="360"/>
       </w:pPr>
       <w:rPr>
-        <w:rFonts w:hint="default" w:ascii="Tahoma" w:hAnsi="Tahoma" w:eastAsia="MS Mincho" w:cs="Tahoma"/>
+        <w:rFonts w:ascii="Tahoma" w:eastAsia="MS Mincho" w:hAnsi="Tahoma" w:cs="Tahoma" w:hint="default"/>
       </w:rPr>
     </w:lvl>
     <w:lvl w:ilvl="1" w:tplc="04090003" w:tentative="1">
@@ -15041,7 +14881,7 @@
         <w:ind w:left="1440" w:hanging="360"/>
       </w:pPr>
       <w:rPr>
-        <w:rFonts w:hint="default" w:ascii="Courier New" w:hAnsi="Courier New" w:cs="Courier New"/>
+        <w:rFonts w:ascii="Courier New" w:hAnsi="Courier New" w:cs="Courier New" w:hint="default"/>
       </w:rPr>
     </w:lvl>
     <w:lvl w:ilvl="2" w:tplc="04090005" w:tentative="1">
@@ -15053,7 +14893,7 @@
         <w:ind w:left="2160" w:hanging="360"/>
       </w:pPr>
       <w:rPr>
-        <w:rFonts w:hint="default" w:ascii="Wingdings" w:hAnsi="Wingdings"/>
+        <w:rFonts w:ascii="Wingdings" w:hAnsi="Wingdings" w:hint="default"/>
       </w:rPr>
     </w:lvl>
     <w:lvl w:ilvl="3" w:tplc="04090001" w:tentative="1">
@@ -15065,7 +14905,7 @@
         <w:ind w:left="2880" w:hanging="360"/>
       </w:pPr>
       <w:rPr>
-        <w:rFonts w:hint="default" w:ascii="Symbol" w:hAnsi="Symbol"/>
+        <w:rFonts w:ascii="Symbol" w:hAnsi="Symbol" w:hint="default"/>
       </w:rPr>
     </w:lvl>
     <w:lvl w:ilvl="4" w:tplc="04090003" w:tentative="1">
@@ -15077,7 +14917,7 @@
         <w:ind w:left="3600" w:hanging="360"/>
       </w:pPr>
       <w:rPr>
-        <w:rFonts w:hint="default" w:ascii="Courier New" w:hAnsi="Courier New" w:cs="Courier New"/>
+        <w:rFonts w:ascii="Courier New" w:hAnsi="Courier New" w:cs="Courier New" w:hint="default"/>
       </w:rPr>
     </w:lvl>
     <w:lvl w:ilvl="5" w:tplc="04090005" w:tentative="1">
@@ -15089,7 +14929,7 @@
         <w:ind w:left="4320" w:hanging="360"/>
       </w:pPr>
       <w:rPr>
-        <w:rFonts w:hint="default" w:ascii="Wingdings" w:hAnsi="Wingdings"/>
+        <w:rFonts w:ascii="Wingdings" w:hAnsi="Wingdings" w:hint="default"/>
       </w:rPr>
     </w:lvl>
     <w:lvl w:ilvl="6" w:tplc="04090001" w:tentative="1">
@@ -15101,7 +14941,7 @@
         <w:ind w:left="5040" w:hanging="360"/>
       </w:pPr>
       <w:rPr>
-        <w:rFonts w:hint="default" w:ascii="Symbol" w:hAnsi="Symbol"/>
+        <w:rFonts w:ascii="Symbol" w:hAnsi="Symbol" w:hint="default"/>
       </w:rPr>
     </w:lvl>
     <w:lvl w:ilvl="7" w:tplc="04090003" w:tentative="1">
@@ -15113,7 +14953,7 @@
         <w:ind w:left="5760" w:hanging="360"/>
       </w:pPr>
       <w:rPr>
-        <w:rFonts w:hint="default" w:ascii="Courier New" w:hAnsi="Courier New" w:cs="Courier New"/>
+        <w:rFonts w:ascii="Courier New" w:hAnsi="Courier New" w:cs="Courier New" w:hint="default"/>
       </w:rPr>
     </w:lvl>
     <w:lvl w:ilvl="8" w:tplc="04090005" w:tentative="1">
@@ -15125,11 +14965,11 @@
         <w:ind w:left="6480" w:hanging="360"/>
       </w:pPr>
       <w:rPr>
-        <w:rFonts w:hint="default" w:ascii="Wingdings" w:hAnsi="Wingdings"/>
+        <w:rFonts w:ascii="Wingdings" w:hAnsi="Wingdings" w:hint="default"/>
       </w:rPr>
     </w:lvl>
   </w:abstractNum>
-  <w:abstractNum w:abstractNumId="31">
+  <w:abstractNum w:abstractNumId="31" w15:restartNumberingAfterBreak="0">
     <w:nsid w:val="2D5B3E5E"/>
     <w:multiLevelType w:val="multilevel"/>
     <w:tmpl w:val="AC12CE28"/>
@@ -15157,7 +14997,7 @@
         <w:ind w:left="576" w:hanging="576"/>
       </w:pPr>
       <w:rPr>
-        <w:rFonts w:hint="default" w:ascii="Tahoma" w:hAnsi="Tahoma" w:cs="Tahoma"/>
+        <w:rFonts w:ascii="Tahoma" w:hAnsi="Tahoma" w:cs="Tahoma" w:hint="default"/>
       </w:rPr>
     </w:lvl>
     <w:lvl w:ilvl="2">
@@ -15245,7 +15085,7 @@
       </w:pPr>
     </w:lvl>
   </w:abstractNum>
-  <w:abstractNum w:abstractNumId="32">
+  <w:abstractNum w:abstractNumId="32" w15:restartNumberingAfterBreak="0">
     <w:nsid w:val="31CC0A46"/>
     <w:multiLevelType w:val="hybridMultilevel"/>
     <w:tmpl w:val="8E28092E"/>
@@ -15257,7 +15097,7 @@
         <w:ind w:left="720" w:hanging="360"/>
       </w:pPr>
       <w:rPr>
-        <w:rFonts w:hint="default" w:ascii="Tahoma" w:hAnsi="Tahoma" w:eastAsia="MS Mincho" w:cs="Tahoma"/>
+        <w:rFonts w:ascii="Tahoma" w:eastAsia="MS Mincho" w:hAnsi="Tahoma" w:cs="Tahoma" w:hint="default"/>
       </w:rPr>
     </w:lvl>
     <w:lvl w:ilvl="1" w:tplc="04090003" w:tentative="1">
@@ -15269,7 +15109,7 @@
         <w:ind w:left="1440" w:hanging="360"/>
       </w:pPr>
       <w:rPr>
-        <w:rFonts w:hint="default" w:ascii="Courier New" w:hAnsi="Courier New" w:cs="Courier New"/>
+        <w:rFonts w:ascii="Courier New" w:hAnsi="Courier New" w:cs="Courier New" w:hint="default"/>
       </w:rPr>
     </w:lvl>
     <w:lvl w:ilvl="2" w:tplc="04090005" w:tentative="1">
@@ -15281,7 +15121,7 @@
         <w:ind w:left="2160" w:hanging="360"/>
       </w:pPr>
       <w:rPr>
-        <w:rFonts w:hint="default" w:ascii="Wingdings" w:hAnsi="Wingdings"/>
+        <w:rFonts w:ascii="Wingdings" w:hAnsi="Wingdings" w:hint="default"/>
       </w:rPr>
     </w:lvl>
     <w:lvl w:ilvl="3" w:tplc="04090001" w:tentative="1">
@@ -15293,7 +15133,7 @@
         <w:ind w:left="2880" w:hanging="360"/>
       </w:pPr>
       <w:rPr>
-        <w:rFonts w:hint="default" w:ascii="Symbol" w:hAnsi="Symbol"/>
+        <w:rFonts w:ascii="Symbol" w:hAnsi="Symbol" w:hint="default"/>
       </w:rPr>
     </w:lvl>
     <w:lvl w:ilvl="4" w:tplc="04090003" w:tentative="1">
@@ -15305,7 +15145,7 @@
         <w:ind w:left="3600" w:hanging="360"/>
       </w:pPr>
       <w:rPr>
-        <w:rFonts w:hint="default" w:ascii="Courier New" w:hAnsi="Courier New" w:cs="Courier New"/>
+        <w:rFonts w:ascii="Courier New" w:hAnsi="Courier New" w:cs="Courier New" w:hint="default"/>
       </w:rPr>
     </w:lvl>
     <w:lvl w:ilvl="5" w:tplc="04090005" w:tentative="1">
@@ -15317,7 +15157,7 @@
         <w:ind w:left="4320" w:hanging="360"/>
       </w:pPr>
       <w:rPr>
-        <w:rFonts w:hint="default" w:ascii="Wingdings" w:hAnsi="Wingdings"/>
+        <w:rFonts w:ascii="Wingdings" w:hAnsi="Wingdings" w:hint="default"/>
       </w:rPr>
     </w:lvl>
     <w:lvl w:ilvl="6" w:tplc="04090001" w:tentative="1">
@@ -15329,7 +15169,7 @@
         <w:ind w:left="5040" w:hanging="360"/>
       </w:pPr>
       <w:rPr>
-        <w:rFonts w:hint="default" w:ascii="Symbol" w:hAnsi="Symbol"/>
+        <w:rFonts w:ascii="Symbol" w:hAnsi="Symbol" w:hint="default"/>
       </w:rPr>
     </w:lvl>
     <w:lvl w:ilvl="7" w:tplc="04090003" w:tentative="1">
@@ -15341,7 +15181,7 @@
         <w:ind w:left="5760" w:hanging="360"/>
       </w:pPr>
       <w:rPr>
-        <w:rFonts w:hint="default" w:ascii="Courier New" w:hAnsi="Courier New" w:cs="Courier New"/>
+        <w:rFonts w:ascii="Courier New" w:hAnsi="Courier New" w:cs="Courier New" w:hint="default"/>
       </w:rPr>
     </w:lvl>
     <w:lvl w:ilvl="8" w:tplc="04090005" w:tentative="1">
@@ -15353,11 +15193,11 @@
         <w:ind w:left="6480" w:hanging="360"/>
       </w:pPr>
       <w:rPr>
-        <w:rFonts w:hint="default" w:ascii="Wingdings" w:hAnsi="Wingdings"/>
+        <w:rFonts w:ascii="Wingdings" w:hAnsi="Wingdings" w:hint="default"/>
       </w:rPr>
     </w:lvl>
   </w:abstractNum>
-  <w:abstractNum w:abstractNumId="33">
+  <w:abstractNum w:abstractNumId="33" w15:restartNumberingAfterBreak="0">
     <w:nsid w:val="35DD2085"/>
     <w:multiLevelType w:val="hybridMultilevel"/>
     <w:tmpl w:val="48208506"/>
@@ -15369,7 +15209,7 @@
         <w:ind w:left="720" w:hanging="360"/>
       </w:pPr>
       <w:rPr>
-        <w:rFonts w:hint="default" w:ascii="Tahoma" w:hAnsi="Tahoma" w:eastAsia="MS Mincho" w:cs="Tahoma"/>
+        <w:rFonts w:ascii="Tahoma" w:eastAsia="MS Mincho" w:hAnsi="Tahoma" w:cs="Tahoma" w:hint="default"/>
       </w:rPr>
     </w:lvl>
     <w:lvl w:ilvl="1" w:tplc="04090003" w:tentative="1">
@@ -15381,7 +15221,7 @@
         <w:ind w:left="1440" w:hanging="360"/>
       </w:pPr>
       <w:rPr>
-        <w:rFonts w:hint="default" w:ascii="Courier New" w:hAnsi="Courier New" w:cs="Courier New"/>
+        <w:rFonts w:ascii="Courier New" w:hAnsi="Courier New" w:cs="Courier New" w:hint="default"/>
       </w:rPr>
     </w:lvl>
     <w:lvl w:ilvl="2" w:tplc="04090005" w:tentative="1">
@@ -15393,7 +15233,7 @@
         <w:ind w:left="2160" w:hanging="360"/>
       </w:pPr>
       <w:rPr>
-        <w:rFonts w:hint="default" w:ascii="Wingdings" w:hAnsi="Wingdings"/>
+        <w:rFonts w:ascii="Wingdings" w:hAnsi="Wingdings" w:hint="default"/>
       </w:rPr>
     </w:lvl>
     <w:lvl w:ilvl="3" w:tplc="04090001" w:tentative="1">
@@ -15405,7 +15245,7 @@
         <w:ind w:left="2880" w:hanging="360"/>
       </w:pPr>
       <w:rPr>
-        <w:rFonts w:hint="default" w:ascii="Symbol" w:hAnsi="Symbol"/>
+        <w:rFonts w:ascii="Symbol" w:hAnsi="Symbol" w:hint="default"/>
       </w:rPr>
     </w:lvl>
     <w:lvl w:ilvl="4" w:tplc="04090003" w:tentative="1">
@@ -15417,7 +15257,7 @@
         <w:ind w:left="3600" w:hanging="360"/>
       </w:pPr>
       <w:rPr>
-        <w:rFonts w:hint="default" w:ascii="Courier New" w:hAnsi="Courier New" w:cs="Courier New"/>
+        <w:rFonts w:ascii="Courier New" w:hAnsi="Courier New" w:cs="Courier New" w:hint="default"/>
       </w:rPr>
     </w:lvl>
     <w:lvl w:ilvl="5" w:tplc="04090005" w:tentative="1">
@@ -15429,7 +15269,7 @@
         <w:ind w:left="4320" w:hanging="360"/>
       </w:pPr>
       <w:rPr>
-        <w:rFonts w:hint="default" w:ascii="Wingdings" w:hAnsi="Wingdings"/>
+        <w:rFonts w:ascii="Wingdings" w:hAnsi="Wingdings" w:hint="default"/>
       </w:rPr>
     </w:lvl>
     <w:lvl w:ilvl="6" w:tplc="04090001" w:tentative="1">
@@ -15441,7 +15281,7 @@
         <w:ind w:left="5040" w:hanging="360"/>
       </w:pPr>
       <w:rPr>
-        <w:rFonts w:hint="default" w:ascii="Symbol" w:hAnsi="Symbol"/>
+        <w:rFonts w:ascii="Symbol" w:hAnsi="Symbol" w:hint="default"/>
       </w:rPr>
     </w:lvl>
     <w:lvl w:ilvl="7" w:tplc="04090003" w:tentative="1">
@@ -15453,7 +15293,7 @@
         <w:ind w:left="5760" w:hanging="360"/>
       </w:pPr>
       <w:rPr>
-        <w:rFonts w:hint="default" w:ascii="Courier New" w:hAnsi="Courier New" w:cs="Courier New"/>
+        <w:rFonts w:ascii="Courier New" w:hAnsi="Courier New" w:cs="Courier New" w:hint="default"/>
       </w:rPr>
     </w:lvl>
     <w:lvl w:ilvl="8" w:tplc="04090005" w:tentative="1">
@@ -15465,11 +15305,11 @@
         <w:ind w:left="6480" w:hanging="360"/>
       </w:pPr>
       <w:rPr>
-        <w:rFonts w:hint="default" w:ascii="Wingdings" w:hAnsi="Wingdings"/>
+        <w:rFonts w:ascii="Wingdings" w:hAnsi="Wingdings" w:hint="default"/>
       </w:rPr>
     </w:lvl>
   </w:abstractNum>
-  <w:abstractNum w:abstractNumId="34">
+  <w:abstractNum w:abstractNumId="34" w15:restartNumberingAfterBreak="0">
     <w:nsid w:val="3A2B4E87"/>
     <w:multiLevelType w:val="multilevel"/>
     <w:tmpl w:val="AC12CE28"/>
@@ -15497,7 +15337,7 @@
         <w:ind w:left="576" w:hanging="576"/>
       </w:pPr>
       <w:rPr>
-        <w:rFonts w:hint="default" w:ascii="Tahoma" w:hAnsi="Tahoma" w:cs="Tahoma"/>
+        <w:rFonts w:ascii="Tahoma" w:hAnsi="Tahoma" w:cs="Tahoma" w:hint="default"/>
       </w:rPr>
     </w:lvl>
     <w:lvl w:ilvl="2">
@@ -15585,7 +15425,7 @@
       </w:pPr>
     </w:lvl>
   </w:abstractNum>
-  <w:abstractNum w:abstractNumId="35">
+  <w:abstractNum w:abstractNumId="35" w15:restartNumberingAfterBreak="0">
     <w:nsid w:val="3BE860B1"/>
     <w:multiLevelType w:val="hybridMultilevel"/>
     <w:tmpl w:val="4FAE3BD8"/>
@@ -15597,7 +15437,7 @@
         <w:ind w:left="720" w:hanging="360"/>
       </w:pPr>
       <w:rPr>
-        <w:rFonts w:hint="default" w:ascii="Tahoma" w:hAnsi="Tahoma" w:eastAsia="MS Mincho" w:cs="Tahoma"/>
+        <w:rFonts w:ascii="Tahoma" w:eastAsia="MS Mincho" w:hAnsi="Tahoma" w:cs="Tahoma" w:hint="default"/>
       </w:rPr>
     </w:lvl>
     <w:lvl w:ilvl="1" w:tplc="04090003" w:tentative="1">
@@ -15609,7 +15449,7 @@
         <w:ind w:left="1440" w:hanging="360"/>
       </w:pPr>
       <w:rPr>
-        <w:rFonts w:hint="default" w:ascii="Courier New" w:hAnsi="Courier New" w:cs="Courier New"/>
+        <w:rFonts w:ascii="Courier New" w:hAnsi="Courier New" w:cs="Courier New" w:hint="default"/>
       </w:rPr>
     </w:lvl>
     <w:lvl w:ilvl="2" w:tplc="04090005" w:tentative="1">
@@ -15621,7 +15461,7 @@
         <w:ind w:left="2160" w:hanging="360"/>
       </w:pPr>
       <w:rPr>
-        <w:rFonts w:hint="default" w:ascii="Wingdings" w:hAnsi="Wingdings"/>
+        <w:rFonts w:ascii="Wingdings" w:hAnsi="Wingdings" w:hint="default"/>
       </w:rPr>
     </w:lvl>
     <w:lvl w:ilvl="3" w:tplc="04090001" w:tentative="1">
@@ -15633,7 +15473,7 @@
         <w:ind w:left="2880" w:hanging="360"/>
       </w:pPr>
       <w:rPr>
-        <w:rFonts w:hint="default" w:ascii="Symbol" w:hAnsi="Symbol"/>
+        <w:rFonts w:ascii="Symbol" w:hAnsi="Symbol" w:hint="default"/>
       </w:rPr>
     </w:lvl>
     <w:lvl w:ilvl="4" w:tplc="04090003" w:tentative="1">
@@ -15645,7 +15485,7 @@
         <w:ind w:left="3600" w:hanging="360"/>
       </w:pPr>
       <w:rPr>
-        <w:rFonts w:hint="default" w:ascii="Courier New" w:hAnsi="Courier New" w:cs="Courier New"/>
+        <w:rFonts w:ascii="Courier New" w:hAnsi="Courier New" w:cs="Courier New" w:hint="default"/>
       </w:rPr>
     </w:lvl>
     <w:lvl w:ilvl="5" w:tplc="04090005" w:tentative="1">
@@ -15657,7 +15497,7 @@
         <w:ind w:left="4320" w:hanging="360"/>
       </w:pPr>
       <w:rPr>
-        <w:rFonts w:hint="default" w:ascii="Wingdings" w:hAnsi="Wingdings"/>
+        <w:rFonts w:ascii="Wingdings" w:hAnsi="Wingdings" w:hint="default"/>
       </w:rPr>
     </w:lvl>
     <w:lvl w:ilvl="6" w:tplc="04090001" w:tentative="1">
@@ -15669,7 +15509,7 @@
         <w:ind w:left="5040" w:hanging="360"/>
       </w:pPr>
       <w:rPr>
-        <w:rFonts w:hint="default" w:ascii="Symbol" w:hAnsi="Symbol"/>
+        <w:rFonts w:ascii="Symbol" w:hAnsi="Symbol" w:hint="default"/>
       </w:rPr>
     </w:lvl>
     <w:lvl w:ilvl="7" w:tplc="04090003" w:tentative="1">
@@ -15681,7 +15521,7 @@
         <w:ind w:left="5760" w:hanging="360"/>
       </w:pPr>
       <w:rPr>
-        <w:rFonts w:hint="default" w:ascii="Courier New" w:hAnsi="Courier New" w:cs="Courier New"/>
+        <w:rFonts w:ascii="Courier New" w:hAnsi="Courier New" w:cs="Courier New" w:hint="default"/>
       </w:rPr>
     </w:lvl>
     <w:lvl w:ilvl="8" w:tplc="04090005" w:tentative="1">
@@ -15693,11 +15533,11 @@
         <w:ind w:left="6480" w:hanging="360"/>
       </w:pPr>
       <w:rPr>
-        <w:rFonts w:hint="default" w:ascii="Wingdings" w:hAnsi="Wingdings"/>
+        <w:rFonts w:ascii="Wingdings" w:hAnsi="Wingdings" w:hint="default"/>
       </w:rPr>
     </w:lvl>
   </w:abstractNum>
-  <w:abstractNum w:abstractNumId="36">
+  <w:abstractNum w:abstractNumId="36" w15:restartNumberingAfterBreak="0">
     <w:nsid w:val="434F6183"/>
     <w:multiLevelType w:val="hybridMultilevel"/>
     <w:tmpl w:val="77F43510"/>
@@ -15783,7 +15623,7 @@
       </w:pPr>
     </w:lvl>
   </w:abstractNum>
-  <w:abstractNum w:abstractNumId="37">
+  <w:abstractNum w:abstractNumId="37" w15:restartNumberingAfterBreak="0">
     <w:nsid w:val="48A10028"/>
     <w:multiLevelType w:val="hybridMultilevel"/>
     <w:tmpl w:val="58A2CCCA"/>
@@ -15872,7 +15712,7 @@
       </w:pPr>
     </w:lvl>
   </w:abstractNum>
-  <w:abstractNum w:abstractNumId="38">
+  <w:abstractNum w:abstractNumId="38" w15:restartNumberingAfterBreak="0">
     <w:nsid w:val="4EAF51D8"/>
     <w:multiLevelType w:val="hybridMultilevel"/>
     <w:tmpl w:val="58A2CCCA"/>
@@ -15961,7 +15801,7 @@
       </w:pPr>
     </w:lvl>
   </w:abstractNum>
-  <w:abstractNum w:abstractNumId="39">
+  <w:abstractNum w:abstractNumId="39" w15:restartNumberingAfterBreak="0">
     <w:nsid w:val="51FC76FE"/>
     <w:multiLevelType w:val="hybridMultilevel"/>
     <w:tmpl w:val="052CAEAC"/>
@@ -15973,7 +15813,7 @@
         <w:ind w:left="720" w:hanging="360"/>
       </w:pPr>
       <w:rPr>
-        <w:rFonts w:hint="default" w:ascii="Tahoma" w:hAnsi="Tahoma" w:eastAsia="MS Mincho" w:cs="Tahoma"/>
+        <w:rFonts w:ascii="Tahoma" w:eastAsia="MS Mincho" w:hAnsi="Tahoma" w:cs="Tahoma" w:hint="default"/>
       </w:rPr>
     </w:lvl>
     <w:lvl w:ilvl="1" w:tplc="04090003" w:tentative="1">
@@ -15985,7 +15825,7 @@
         <w:ind w:left="1440" w:hanging="360"/>
       </w:pPr>
       <w:rPr>
-        <w:rFonts w:hint="default" w:ascii="Courier New" w:hAnsi="Courier New" w:cs="Courier New"/>
+        <w:rFonts w:ascii="Courier New" w:hAnsi="Courier New" w:cs="Courier New" w:hint="default"/>
       </w:rPr>
     </w:lvl>
     <w:lvl w:ilvl="2" w:tplc="04090005" w:tentative="1">
@@ -15997,7 +15837,7 @@
         <w:ind w:left="2160" w:hanging="360"/>
       </w:pPr>
       <w:rPr>
-        <w:rFonts w:hint="default" w:ascii="Wingdings" w:hAnsi="Wingdings"/>
+        <w:rFonts w:ascii="Wingdings" w:hAnsi="Wingdings" w:hint="default"/>
       </w:rPr>
     </w:lvl>
     <w:lvl w:ilvl="3" w:tplc="04090001" w:tentative="1">
@@ -16009,7 +15849,7 @@
         <w:ind w:left="2880" w:hanging="360"/>
       </w:pPr>
       <w:rPr>
-        <w:rFonts w:hint="default" w:ascii="Symbol" w:hAnsi="Symbol"/>
+        <w:rFonts w:ascii="Symbol" w:hAnsi="Symbol" w:hint="default"/>
       </w:rPr>
     </w:lvl>
     <w:lvl w:ilvl="4" w:tplc="04090003" w:tentative="1">
@@ -16021,7 +15861,7 @@
         <w:ind w:left="3600" w:hanging="360"/>
       </w:pPr>
       <w:rPr>
-        <w:rFonts w:hint="default" w:ascii="Courier New" w:hAnsi="Courier New" w:cs="Courier New"/>
+        <w:rFonts w:ascii="Courier New" w:hAnsi="Courier New" w:cs="Courier New" w:hint="default"/>
       </w:rPr>
     </w:lvl>
     <w:lvl w:ilvl="5" w:tplc="04090005" w:tentative="1">
@@ -16033,7 +15873,7 @@
         <w:ind w:left="4320" w:hanging="360"/>
       </w:pPr>
       <w:rPr>
-        <w:rFonts w:hint="default" w:ascii="Wingdings" w:hAnsi="Wingdings"/>
+        <w:rFonts w:ascii="Wingdings" w:hAnsi="Wingdings" w:hint="default"/>
       </w:rPr>
     </w:lvl>
     <w:lvl w:ilvl="6" w:tplc="04090001" w:tentative="1">
@@ -16045,7 +15885,7 @@
         <w:ind w:left="5040" w:hanging="360"/>
       </w:pPr>
       <w:rPr>
-        <w:rFonts w:hint="default" w:ascii="Symbol" w:hAnsi="Symbol"/>
+        <w:rFonts w:ascii="Symbol" w:hAnsi="Symbol" w:hint="default"/>
       </w:rPr>
     </w:lvl>
     <w:lvl w:ilvl="7" w:tplc="04090003" w:tentative="1">
@@ -16057,7 +15897,7 @@
         <w:ind w:left="5760" w:hanging="360"/>
       </w:pPr>
       <w:rPr>
-        <w:rFonts w:hint="default" w:ascii="Courier New" w:hAnsi="Courier New" w:cs="Courier New"/>
+        <w:rFonts w:ascii="Courier New" w:hAnsi="Courier New" w:cs="Courier New" w:hint="default"/>
       </w:rPr>
     </w:lvl>
     <w:lvl w:ilvl="8" w:tplc="04090005" w:tentative="1">
@@ -16069,11 +15909,11 @@
         <w:ind w:left="6480" w:hanging="360"/>
       </w:pPr>
       <w:rPr>
-        <w:rFonts w:hint="default" w:ascii="Wingdings" w:hAnsi="Wingdings"/>
+        <w:rFonts w:ascii="Wingdings" w:hAnsi="Wingdings" w:hint="default"/>
       </w:rPr>
     </w:lvl>
   </w:abstractNum>
-  <w:abstractNum w:abstractNumId="40">
+  <w:abstractNum w:abstractNumId="40" w15:restartNumberingAfterBreak="0">
     <w:nsid w:val="58B72105"/>
     <w:multiLevelType w:val="multilevel"/>
     <w:tmpl w:val="D960FB60"/>
@@ -16089,7 +15929,7 @@
         <w:ind w:left="720" w:hanging="360"/>
       </w:pPr>
       <w:rPr>
-        <w:rFonts w:hint="default" w:ascii="Courier New" w:hAnsi="Courier New"/>
+        <w:rFonts w:ascii="Courier New" w:hAnsi="Courier New" w:hint="default"/>
         <w:sz w:val="20"/>
       </w:rPr>
     </w:lvl>
@@ -16105,7 +15945,7 @@
         <w:ind w:left="1440" w:hanging="360"/>
       </w:pPr>
       <w:rPr>
-        <w:rFonts w:hint="default" w:ascii="Courier New" w:hAnsi="Courier New"/>
+        <w:rFonts w:ascii="Courier New" w:hAnsi="Courier New" w:hint="default"/>
         <w:sz w:val="20"/>
       </w:rPr>
     </w:lvl>
@@ -16121,7 +15961,7 @@
         <w:ind w:left="2160" w:hanging="360"/>
       </w:pPr>
       <w:rPr>
-        <w:rFonts w:hint="default" w:ascii="Courier New" w:hAnsi="Courier New"/>
+        <w:rFonts w:ascii="Courier New" w:hAnsi="Courier New" w:hint="default"/>
         <w:sz w:val="20"/>
       </w:rPr>
     </w:lvl>
@@ -16137,7 +15977,7 @@
         <w:ind w:left="2880" w:hanging="360"/>
       </w:pPr>
       <w:rPr>
-        <w:rFonts w:hint="default" w:ascii="Courier New" w:hAnsi="Courier New"/>
+        <w:rFonts w:ascii="Courier New" w:hAnsi="Courier New" w:hint="default"/>
         <w:sz w:val="20"/>
       </w:rPr>
     </w:lvl>
@@ -16153,7 +15993,7 @@
         <w:ind w:left="3600" w:hanging="360"/>
       </w:pPr>
       <w:rPr>
-        <w:rFonts w:hint="default" w:ascii="Courier New" w:hAnsi="Courier New"/>
+        <w:rFonts w:ascii="Courier New" w:hAnsi="Courier New" w:hint="default"/>
         <w:sz w:val="20"/>
       </w:rPr>
     </w:lvl>
@@ -16169,7 +16009,7 @@
         <w:ind w:left="4320" w:hanging="360"/>
       </w:pPr>
       <w:rPr>
-        <w:rFonts w:hint="default" w:ascii="Courier New" w:hAnsi="Courier New"/>
+        <w:rFonts w:ascii="Courier New" w:hAnsi="Courier New" w:hint="default"/>
         <w:sz w:val="20"/>
       </w:rPr>
     </w:lvl>
@@ -16185,7 +16025,7 @@
         <w:ind w:left="5040" w:hanging="360"/>
       </w:pPr>
       <w:rPr>
-        <w:rFonts w:hint="default" w:ascii="Courier New" w:hAnsi="Courier New"/>
+        <w:rFonts w:ascii="Courier New" w:hAnsi="Courier New" w:hint="default"/>
         <w:sz w:val="20"/>
       </w:rPr>
     </w:lvl>
@@ -16201,7 +16041,7 @@
         <w:ind w:left="5760" w:hanging="360"/>
       </w:pPr>
       <w:rPr>
-        <w:rFonts w:hint="default" w:ascii="Courier New" w:hAnsi="Courier New"/>
+        <w:rFonts w:ascii="Courier New" w:hAnsi="Courier New" w:hint="default"/>
         <w:sz w:val="20"/>
       </w:rPr>
     </w:lvl>
@@ -16217,12 +16057,12 @@
         <w:ind w:left="6480" w:hanging="360"/>
       </w:pPr>
       <w:rPr>
-        <w:rFonts w:hint="default" w:ascii="Courier New" w:hAnsi="Courier New"/>
+        <w:rFonts w:ascii="Courier New" w:hAnsi="Courier New" w:hint="default"/>
         <w:sz w:val="20"/>
       </w:rPr>
     </w:lvl>
   </w:abstractNum>
-  <w:abstractNum w:abstractNumId="41">
+  <w:abstractNum w:abstractNumId="41" w15:restartNumberingAfterBreak="0">
     <w:nsid w:val="5A8A2885"/>
     <w:multiLevelType w:val="hybridMultilevel"/>
     <w:tmpl w:val="2384C530"/>
@@ -16234,7 +16074,7 @@
         <w:ind w:left="720" w:hanging="360"/>
       </w:pPr>
       <w:rPr>
-        <w:rFonts w:hint="default" w:ascii="Tahoma" w:hAnsi="Tahoma" w:eastAsia="MS Mincho" w:cs="Tahoma"/>
+        <w:rFonts w:ascii="Tahoma" w:eastAsia="MS Mincho" w:hAnsi="Tahoma" w:cs="Tahoma" w:hint="default"/>
       </w:rPr>
     </w:lvl>
     <w:lvl w:ilvl="1" w:tplc="A2566FC8">
@@ -16246,7 +16086,7 @@
         <w:ind w:left="1440" w:hanging="360"/>
       </w:pPr>
       <w:rPr>
-        <w:rFonts w:hint="default" w:ascii="Courier New" w:hAnsi="Courier New"/>
+        <w:rFonts w:ascii="Courier New" w:hAnsi="Courier New" w:hint="default"/>
       </w:rPr>
     </w:lvl>
     <w:lvl w:ilvl="2" w:tplc="04090005" w:tentative="1">
@@ -16258,7 +16098,7 @@
         <w:ind w:left="2160" w:hanging="360"/>
       </w:pPr>
       <w:rPr>
-        <w:rFonts w:hint="default" w:ascii="Wingdings" w:hAnsi="Wingdings"/>
+        <w:rFonts w:ascii="Wingdings" w:hAnsi="Wingdings" w:hint="default"/>
       </w:rPr>
     </w:lvl>
     <w:lvl w:ilvl="3" w:tplc="04090001" w:tentative="1">
@@ -16270,7 +16110,7 @@
         <w:ind w:left="2880" w:hanging="360"/>
       </w:pPr>
       <w:rPr>
-        <w:rFonts w:hint="default" w:ascii="Symbol" w:hAnsi="Symbol"/>
+        <w:rFonts w:ascii="Symbol" w:hAnsi="Symbol" w:hint="default"/>
       </w:rPr>
     </w:lvl>
     <w:lvl w:ilvl="4" w:tplc="04090003" w:tentative="1">
@@ -16282,7 +16122,7 @@
         <w:ind w:left="3600" w:hanging="360"/>
       </w:pPr>
       <w:rPr>
-        <w:rFonts w:hint="default" w:ascii="Courier New" w:hAnsi="Courier New" w:cs="Courier New"/>
+        <w:rFonts w:ascii="Courier New" w:hAnsi="Courier New" w:cs="Courier New" w:hint="default"/>
       </w:rPr>
     </w:lvl>
     <w:lvl w:ilvl="5" w:tplc="04090005" w:tentative="1">
@@ -16294,7 +16134,7 @@
         <w:ind w:left="4320" w:hanging="360"/>
       </w:pPr>
       <w:rPr>
-        <w:rFonts w:hint="default" w:ascii="Wingdings" w:hAnsi="Wingdings"/>
+        <w:rFonts w:ascii="Wingdings" w:hAnsi="Wingdings" w:hint="default"/>
       </w:rPr>
     </w:lvl>
     <w:lvl w:ilvl="6" w:tplc="04090001" w:tentative="1">
@@ -16306,7 +16146,7 @@
         <w:ind w:left="5040" w:hanging="360"/>
       </w:pPr>
       <w:rPr>
-        <w:rFonts w:hint="default" w:ascii="Symbol" w:hAnsi="Symbol"/>
+        <w:rFonts w:ascii="Symbol" w:hAnsi="Symbol" w:hint="default"/>
       </w:rPr>
     </w:lvl>
     <w:lvl w:ilvl="7" w:tplc="04090003" w:tentative="1">
@@ -16318,7 +16158,7 @@
         <w:ind w:left="5760" w:hanging="360"/>
       </w:pPr>
       <w:rPr>
-        <w:rFonts w:hint="default" w:ascii="Courier New" w:hAnsi="Courier New" w:cs="Courier New"/>
+        <w:rFonts w:ascii="Courier New" w:hAnsi="Courier New" w:cs="Courier New" w:hint="default"/>
       </w:rPr>
     </w:lvl>
     <w:lvl w:ilvl="8" w:tplc="04090005" w:tentative="1">
@@ -16330,11 +16170,11 @@
         <w:ind w:left="6480" w:hanging="360"/>
       </w:pPr>
       <w:rPr>
-        <w:rFonts w:hint="default" w:ascii="Wingdings" w:hAnsi="Wingdings"/>
+        <w:rFonts w:ascii="Wingdings" w:hAnsi="Wingdings" w:hint="default"/>
       </w:rPr>
     </w:lvl>
   </w:abstractNum>
-  <w:abstractNum w:abstractNumId="42">
+  <w:abstractNum w:abstractNumId="42" w15:restartNumberingAfterBreak="0">
     <w:nsid w:val="67C1146D"/>
     <w:multiLevelType w:val="hybridMultilevel"/>
     <w:tmpl w:val="7DA8282E"/>
@@ -16350,7 +16190,7 @@
         <w:ind w:left="1440" w:hanging="360"/>
       </w:pPr>
       <w:rPr>
-        <w:rFonts w:hint="default" w:ascii="Symbol" w:hAnsi="Symbol"/>
+        <w:rFonts w:ascii="Symbol" w:hAnsi="Symbol" w:hint="default"/>
       </w:rPr>
     </w:lvl>
     <w:lvl w:ilvl="1" w:tplc="04090003" w:tentative="1">
@@ -16365,7 +16205,7 @@
         <w:ind w:left="2160" w:hanging="360"/>
       </w:pPr>
       <w:rPr>
-        <w:rFonts w:hint="default" w:ascii="Courier New" w:hAnsi="Courier New" w:cs="Courier New"/>
+        <w:rFonts w:ascii="Courier New" w:hAnsi="Courier New" w:cs="Courier New" w:hint="default"/>
       </w:rPr>
     </w:lvl>
     <w:lvl w:ilvl="2" w:tplc="04090005" w:tentative="1">
@@ -16380,7 +16220,7 @@
         <w:ind w:left="2880" w:hanging="360"/>
       </w:pPr>
       <w:rPr>
-        <w:rFonts w:hint="default" w:ascii="Wingdings" w:hAnsi="Wingdings"/>
+        <w:rFonts w:ascii="Wingdings" w:hAnsi="Wingdings" w:hint="default"/>
       </w:rPr>
     </w:lvl>
     <w:lvl w:ilvl="3" w:tplc="04090001" w:tentative="1">
@@ -16395,7 +16235,7 @@
         <w:ind w:left="3600" w:hanging="360"/>
       </w:pPr>
       <w:rPr>
-        <w:rFonts w:hint="default" w:ascii="Symbol" w:hAnsi="Symbol"/>
+        <w:rFonts w:ascii="Symbol" w:hAnsi="Symbol" w:hint="default"/>
       </w:rPr>
     </w:lvl>
     <w:lvl w:ilvl="4" w:tplc="04090003" w:tentative="1">
@@ -16410,7 +16250,7 @@
         <w:ind w:left="4320" w:hanging="360"/>
       </w:pPr>
       <w:rPr>
-        <w:rFonts w:hint="default" w:ascii="Courier New" w:hAnsi="Courier New" w:cs="Courier New"/>
+        <w:rFonts w:ascii="Courier New" w:hAnsi="Courier New" w:cs="Courier New" w:hint="default"/>
       </w:rPr>
     </w:lvl>
     <w:lvl w:ilvl="5" w:tplc="04090005" w:tentative="1">
@@ -16425,7 +16265,7 @@
         <w:ind w:left="5040" w:hanging="360"/>
       </w:pPr>
       <w:rPr>
-        <w:rFonts w:hint="default" w:ascii="Wingdings" w:hAnsi="Wingdings"/>
+        <w:rFonts w:ascii="Wingdings" w:hAnsi="Wingdings" w:hint="default"/>
       </w:rPr>
     </w:lvl>
     <w:lvl w:ilvl="6" w:tplc="04090001" w:tentative="1">
@@ -16440,7 +16280,7 @@
         <w:ind w:left="5760" w:hanging="360"/>
       </w:pPr>
       <w:rPr>
-        <w:rFonts w:hint="default" w:ascii="Symbol" w:hAnsi="Symbol"/>
+        <w:rFonts w:ascii="Symbol" w:hAnsi="Symbol" w:hint="default"/>
       </w:rPr>
     </w:lvl>
     <w:lvl w:ilvl="7" w:tplc="04090003" w:tentative="1">
@@ -16455,7 +16295,7 @@
         <w:ind w:left="6480" w:hanging="360"/>
       </w:pPr>
       <w:rPr>
-        <w:rFonts w:hint="default" w:ascii="Courier New" w:hAnsi="Courier New" w:cs="Courier New"/>
+        <w:rFonts w:ascii="Courier New" w:hAnsi="Courier New" w:cs="Courier New" w:hint="default"/>
       </w:rPr>
     </w:lvl>
     <w:lvl w:ilvl="8" w:tplc="04090005" w:tentative="1">
@@ -16470,11 +16310,11 @@
         <w:ind w:left="7200" w:hanging="360"/>
       </w:pPr>
       <w:rPr>
-        <w:rFonts w:hint="default" w:ascii="Wingdings" w:hAnsi="Wingdings"/>
+        <w:rFonts w:ascii="Wingdings" w:hAnsi="Wingdings" w:hint="default"/>
       </w:rPr>
     </w:lvl>
   </w:abstractNum>
-  <w:abstractNum w:abstractNumId="43">
+  <w:abstractNum w:abstractNumId="43" w15:restartNumberingAfterBreak="0">
     <w:nsid w:val="6E6566D4"/>
     <w:multiLevelType w:val="hybridMultilevel"/>
     <w:tmpl w:val="DC94D102"/>
@@ -16563,7 +16403,7 @@
       </w:pPr>
     </w:lvl>
   </w:abstractNum>
-  <w:abstractNum w:abstractNumId="44">
+  <w:abstractNum w:abstractNumId="44" w15:restartNumberingAfterBreak="0">
     <w:nsid w:val="7745669D"/>
     <w:multiLevelType w:val="hybridMultilevel"/>
     <w:tmpl w:val="7C84415A"/>
@@ -16652,7 +16492,7 @@
       </w:pPr>
     </w:lvl>
   </w:abstractNum>
-  <w:abstractNum w:abstractNumId="45">
+  <w:abstractNum w:abstractNumId="45" w15:restartNumberingAfterBreak="0">
     <w:nsid w:val="79405515"/>
     <w:multiLevelType w:val="hybridMultilevel"/>
     <w:tmpl w:val="B588D586"/>
@@ -16768,7 +16608,7 @@
       </w:pPr>
     </w:lvl>
   </w:abstractNum>
-  <w:abstractNum w:abstractNumId="46">
+  <w:abstractNum w:abstractNumId="46" w15:restartNumberingAfterBreak="0">
     <w:nsid w:val="795348F1"/>
     <w:multiLevelType w:val="multilevel"/>
     <w:tmpl w:val="00000011"/>
@@ -16881,7 +16721,7 @@
       </w:pPr>
     </w:lvl>
   </w:abstractNum>
-  <w:abstractNum w:abstractNumId="47">
+  <w:abstractNum w:abstractNumId="47" w15:restartNumberingAfterBreak="0">
     <w:nsid w:val="7CE120A7"/>
     <w:multiLevelType w:val="hybridMultilevel"/>
     <w:tmpl w:val="BA62EA6A"/>
@@ -17115,17 +16955,17 @@
 </file>
 
 <file path=word/styles.xml><?xml version="1.0" encoding="utf-8"?>
-<w:styles xmlns:wp14="http://schemas.microsoft.com/office/word/2010/wordprocessingDrawing" xmlns:mc="http://schemas.openxmlformats.org/markup-compatibility/2006" xmlns:r="http://schemas.openxmlformats.org/officeDocument/2006/relationships" xmlns:w="http://schemas.openxmlformats.org/wordprocessingml/2006/main" xmlns:w14="http://schemas.microsoft.com/office/word/2010/wordml" xmlns:w15="http://schemas.microsoft.com/office/word/2012/wordml" mc:Ignorable="w14 w15 wp14">
+<w:styles xmlns:mc="http://schemas.openxmlformats.org/markup-compatibility/2006" xmlns:r="http://schemas.openxmlformats.org/officeDocument/2006/relationships" xmlns:w="http://schemas.openxmlformats.org/wordprocessingml/2006/main" xmlns:w14="http://schemas.microsoft.com/office/word/2010/wordml" xmlns:w15="http://schemas.microsoft.com/office/word/2012/wordml" xmlns:w16se="http://schemas.microsoft.com/office/word/2015/wordml/symex" mc:Ignorable="w14 w15 w16se">
   <w:docDefaults>
     <w:rPrDefault>
       <w:rPr>
-        <w:rFonts w:ascii="Times New Roman" w:hAnsi="Times New Roman" w:eastAsia="Times New Roman" w:cs="Times New Roman"/>
+        <w:rFonts w:ascii="Times New Roman" w:eastAsia="Times New Roman" w:hAnsi="Times New Roman" w:cs="Times New Roman"/>
         <w:lang w:val="en-US" w:eastAsia="en-US" w:bidi="ar-SA"/>
       </w:rPr>
     </w:rPrDefault>
     <w:pPrDefault/>
   </w:docDefaults>
-  <w:latentStyles w:defLockedState="0" w:defUIPriority="0" w:defSemiHidden="0" w:defUnhideWhenUsed="0" w:defQFormat="0" w:count="382">
+  <w:latentStyles w:defLockedState="0" w:defUIPriority="0" w:defSemiHidden="0" w:defUnhideWhenUsed="0" w:defQFormat="0" w:count="371">
     <w:lsdException w:name="Normal" w:qFormat="1"/>
     <w:lsdException w:name="heading 1" w:qFormat="1"/>
     <w:lsdException w:name="heading 2" w:qFormat="1"/>
@@ -17145,9 +16985,9 @@
     <w:lsdException w:name="index 7" w:semiHidden="1" w:unhideWhenUsed="1"/>
     <w:lsdException w:name="index 8" w:semiHidden="1" w:unhideWhenUsed="1"/>
     <w:lsdException w:name="index 9" w:semiHidden="1" w:unhideWhenUsed="1"/>
-    <w:lsdException w:name="toc 1" w:uiPriority="39" w:semiHidden="1" w:unhideWhenUsed="1"/>
-    <w:lsdException w:name="toc 2" w:uiPriority="39" w:semiHidden="1" w:unhideWhenUsed="1"/>
-    <w:lsdException w:name="toc 3" w:uiPriority="39" w:semiHidden="1" w:unhideWhenUsed="1"/>
+    <w:lsdException w:name="toc 1" w:semiHidden="1" w:uiPriority="39" w:unhideWhenUsed="1"/>
+    <w:lsdException w:name="toc 2" w:semiHidden="1" w:uiPriority="39" w:unhideWhenUsed="1"/>
+    <w:lsdException w:name="toc 3" w:semiHidden="1" w:uiPriority="39" w:unhideWhenUsed="1"/>
     <w:lsdException w:name="toc 4" w:semiHidden="1" w:unhideWhenUsed="1"/>
     <w:lsdException w:name="toc 5" w:semiHidden="1" w:unhideWhenUsed="1"/>
     <w:lsdException w:name="toc 6" w:semiHidden="1" w:unhideWhenUsed="1"/>
@@ -17188,7 +17028,7 @@
     <w:lsdException w:name="Title" w:qFormat="1"/>
     <w:lsdException w:name="Closing" w:semiHidden="1" w:unhideWhenUsed="1"/>
     <w:lsdException w:name="Signature" w:semiHidden="1" w:unhideWhenUsed="1"/>
-    <w:lsdException w:name="Default Paragraph Font" w:uiPriority="1" w:semiHidden="1" w:unhideWhenUsed="1"/>
+    <w:lsdException w:name="Default Paragraph Font" w:semiHidden="1" w:uiPriority="1" w:unhideWhenUsed="1"/>
     <w:lsdException w:name="Body Text" w:semiHidden="1" w:unhideWhenUsed="1"/>
     <w:lsdException w:name="Body Text Indent" w:semiHidden="1" w:unhideWhenUsed="1"/>
     <w:lsdException w:name="List Continue" w:semiHidden="1" w:unhideWhenUsed="1"/>
@@ -17204,7 +17044,7 @@
     <w:lsdException w:name="Body Text Indent 2" w:semiHidden="1" w:unhideWhenUsed="1"/>
     <w:lsdException w:name="Body Text Indent 3" w:semiHidden="1" w:unhideWhenUsed="1"/>
     <w:lsdException w:name="Block Text" w:semiHidden="1" w:unhideWhenUsed="1"/>
-    <w:lsdException w:name="Hyperlink" w:uiPriority="99" w:semiHidden="1" w:unhideWhenUsed="1"/>
+    <w:lsdException w:name="Hyperlink" w:semiHidden="1" w:uiPriority="99" w:unhideWhenUsed="1"/>
     <w:lsdException w:name="FollowedHyperlink" w:semiHidden="1" w:unhideWhenUsed="1"/>
     <w:lsdException w:name="Strong" w:qFormat="1"/>
     <w:lsdException w:name="Emphasis" w:qFormat="1"/>
@@ -17213,7 +17053,7 @@
     <w:lsdException w:name="E-mail Signature" w:semiHidden="1" w:unhideWhenUsed="1"/>
     <w:lsdException w:name="HTML Top of Form" w:semiHidden="1" w:unhideWhenUsed="1"/>
     <w:lsdException w:name="HTML Bottom of Form" w:semiHidden="1" w:unhideWhenUsed="1"/>
-    <w:lsdException w:name="Normal (Web)" w:uiPriority="99" w:semiHidden="1" w:unhideWhenUsed="1"/>
+    <w:lsdException w:name="Normal (Web)" w:semiHidden="1" w:uiPriority="99" w:unhideWhenUsed="1"/>
     <w:lsdException w:name="HTML Acronym" w:semiHidden="1" w:unhideWhenUsed="1"/>
     <w:lsdException w:name="HTML Address" w:semiHidden="1" w:unhideWhenUsed="1"/>
     <w:lsdException w:name="HTML Cite" w:semiHidden="1" w:unhideWhenUsed="1"/>
@@ -17226,7 +17066,7 @@
     <w:lsdException w:name="HTML Variable" w:semiHidden="1" w:unhideWhenUsed="1"/>
     <w:lsdException w:name="Normal Table" w:semiHidden="1" w:unhideWhenUsed="1"/>
     <w:lsdException w:name="annotation subject" w:semiHidden="1" w:unhideWhenUsed="1"/>
-    <w:lsdException w:name="No List" w:uiPriority="99" w:semiHidden="1" w:unhideWhenUsed="1"/>
+    <w:lsdException w:name="No List" w:semiHidden="1" w:uiPriority="99" w:unhideWhenUsed="1"/>
     <w:lsdException w:name="Outline List 1" w:semiHidden="1" w:unhideWhenUsed="1"/>
     <w:lsdException w:name="Outline List 2" w:semiHidden="1" w:unhideWhenUsed="1"/>
     <w:lsdException w:name="Outline List 3" w:semiHidden="1" w:unhideWhenUsed="1"/>
@@ -17296,7 +17136,7 @@
     <w:lsdException w:name="Medium Shading 1 Accent 1" w:uiPriority="63"/>
     <w:lsdException w:name="Medium Shading 2 Accent 1" w:uiPriority="64"/>
     <w:lsdException w:name="Medium List 1 Accent 1" w:uiPriority="65"/>
-    <w:lsdException w:name="Revision" w:uiPriority="99" w:semiHidden="1"/>
+    <w:lsdException w:name="Revision" w:semiHidden="1" w:uiPriority="99"/>
     <w:lsdException w:name="List Paragraph" w:qFormat="1"/>
     <w:lsdException w:name="Quote" w:uiPriority="29" w:qFormat="1"/>
     <w:lsdException w:name="Intense Quote" w:uiPriority="30" w:qFormat="1"/>
@@ -17383,7 +17223,7 @@
     <w:lsdException w:name="Subtle Reference" w:uiPriority="31" w:qFormat="1"/>
     <w:lsdException w:name="Intense Reference" w:uiPriority="32" w:qFormat="1"/>
     <w:lsdException w:name="Book Title" w:uiPriority="33" w:qFormat="1"/>
-    <w:lsdException w:name="Bibliography" w:uiPriority="37" w:semiHidden="1" w:unhideWhenUsed="1"/>
+    <w:lsdException w:name="Bibliography" w:semiHidden="1" w:uiPriority="37" w:unhideWhenUsed="1"/>
     <w:lsdException w:name="TOC Heading" w:semiHidden="1" w:unhideWhenUsed="1" w:qFormat="1"/>
     <w:lsdException w:name="Plain Table 1" w:uiPriority="41"/>
     <w:lsdException w:name="Plain Table 2" w:uiPriority="42"/>
@@ -17489,10 +17329,8 @@
     <w:lsdException w:name="List Table 5 Dark Accent 6" w:uiPriority="50"/>
     <w:lsdException w:name="List Table 6 Colorful Accent 6" w:uiPriority="51"/>
     <w:lsdException w:name="List Table 7 Colorful Accent 6" w:uiPriority="52"/>
-    <w:lsdException w:name="Mention" w:uiPriority="99" w:semiHidden="1" w:unhideWhenUsed="1"/>
-    <w:lsdException w:name="Smart Hyperlink" w:uiPriority="99" w:semiHidden="1" w:unhideWhenUsed="1"/>
   </w:latentStyles>
-  <w:style w:type="paragraph" w:styleId="Normal" w:default="1">
+  <w:style w:type="paragraph" w:default="1" w:styleId="Normal">
     <w:name w:val="Normal"/>
     <w:qFormat/>
     <w:rsid w:val="0034776F"/>
@@ -17503,7 +17341,7 @@
       <w:jc w:val="both"/>
     </w:pPr>
     <w:rPr>
-      <w:rFonts w:ascii="Tahoma" w:hAnsi="Tahoma" w:eastAsia="MS Mincho" w:cs="Calibri"/>
+      <w:rFonts w:ascii="Tahoma" w:eastAsia="MS Mincho" w:hAnsi="Tahoma" w:cs="Calibri"/>
       <w:lang w:eastAsia="hi-IN" w:bidi="hi-IN"/>
     </w:rPr>
   </w:style>
@@ -17519,7 +17357,7 @@
         <w:numId w:val="1"/>
       </w:numPr>
       <w:pBdr>
-        <w:bottom w:val="single" w:color="auto" w:sz="4" w:space="1"/>
+        <w:bottom w:val="single" w:sz="4" w:space="1" w:color="auto"/>
       </w:pBdr>
       <w:spacing w:before="240"/>
       <w:jc w:val="left"/>
@@ -17582,13 +17420,13 @@
       <w:szCs w:val="24"/>
     </w:rPr>
   </w:style>
-  <w:style w:type="character" w:styleId="DefaultParagraphFont" w:default="1">
+  <w:style w:type="character" w:default="1" w:styleId="DefaultParagraphFont">
     <w:name w:val="Default Paragraph Font"/>
     <w:uiPriority w:val="1"/>
     <w:semiHidden/>
     <w:unhideWhenUsed/>
   </w:style>
-  <w:style w:type="table" w:styleId="TableNormal" w:default="1">
+  <w:style w:type="table" w:default="1" w:styleId="TableNormal">
     <w:name w:val="Normal Table"/>
     <w:uiPriority w:val="99"/>
     <w:semiHidden/>
@@ -17603,19 +17441,19 @@
       </w:tblCellMar>
     </w:tblPr>
   </w:style>
-  <w:style w:type="numbering" w:styleId="NoList" w:default="1">
+  <w:style w:type="numbering" w:default="1" w:styleId="NoList">
     <w:name w:val="No List"/>
     <w:uiPriority w:val="99"/>
     <w:semiHidden/>
     <w:unhideWhenUsed/>
   </w:style>
-  <w:style w:type="character" w:styleId="WW8Num1z0" w:customStyle="1">
+  <w:style w:type="character" w:customStyle="1" w:styleId="WW8Num1z0">
     <w:name w:val="WW8Num1z0"/>
     <w:rPr>
       <w:rFonts w:ascii="Symbol" w:hAnsi="Symbol"/>
     </w:rPr>
   </w:style>
-  <w:style w:type="character" w:styleId="WW8Num4z0" w:customStyle="1">
+  <w:style w:type="character" w:customStyle="1" w:styleId="WW8Num4z0">
     <w:name w:val="WW8Num4z0"/>
     <w:rPr>
       <w:rFonts w:ascii="Tahoma" w:hAnsi="Tahoma" w:cs="Tahoma"/>
@@ -17623,43 +17461,43 @@
       <w:szCs w:val="20"/>
     </w:rPr>
   </w:style>
-  <w:style w:type="character" w:styleId="WW8Num5z0" w:customStyle="1">
+  <w:style w:type="character" w:customStyle="1" w:styleId="WW8Num5z0">
     <w:name w:val="WW8Num5z0"/>
     <w:rPr>
       <w:rFonts w:ascii="Symbol" w:hAnsi="Symbol"/>
     </w:rPr>
   </w:style>
-  <w:style w:type="character" w:styleId="WW8Num5z1" w:customStyle="1">
+  <w:style w:type="character" w:customStyle="1" w:styleId="WW8Num5z1">
     <w:name w:val="WW8Num5z1"/>
     <w:rPr>
       <w:rFonts w:ascii="Courier New" w:hAnsi="Courier New" w:cs="Courier New"/>
     </w:rPr>
   </w:style>
-  <w:style w:type="character" w:styleId="WW8Num5z2" w:customStyle="1">
+  <w:style w:type="character" w:customStyle="1" w:styleId="WW8Num5z2">
     <w:name w:val="WW8Num5z2"/>
     <w:rPr>
       <w:rFonts w:ascii="Wingdings" w:hAnsi="Wingdings"/>
     </w:rPr>
   </w:style>
-  <w:style w:type="character" w:styleId="WW8Num6z0" w:customStyle="1">
+  <w:style w:type="character" w:customStyle="1" w:styleId="WW8Num6z0">
     <w:name w:val="WW8Num6z0"/>
     <w:rPr>
       <w:rFonts w:ascii="Symbol" w:hAnsi="Symbol"/>
     </w:rPr>
   </w:style>
-  <w:style w:type="character" w:styleId="WW8Num6z1" w:customStyle="1">
+  <w:style w:type="character" w:customStyle="1" w:styleId="WW8Num6z1">
     <w:name w:val="WW8Num6z1"/>
     <w:rPr>
       <w:rFonts w:ascii="Courier New" w:hAnsi="Courier New" w:cs="Courier New"/>
     </w:rPr>
   </w:style>
-  <w:style w:type="character" w:styleId="WW8Num6z2" w:customStyle="1">
+  <w:style w:type="character" w:customStyle="1" w:styleId="WW8Num6z2">
     <w:name w:val="WW8Num6z2"/>
     <w:rPr>
       <w:rFonts w:ascii="Wingdings" w:hAnsi="Wingdings"/>
     </w:rPr>
   </w:style>
-  <w:style w:type="character" w:styleId="WW8Num8z0" w:customStyle="1">
+  <w:style w:type="character" w:customStyle="1" w:styleId="WW8Num8z0">
     <w:name w:val="WW8Num8z0"/>
     <w:rPr>
       <w:rFonts w:ascii="Tahoma" w:hAnsi="Tahoma" w:cs="Tahoma"/>
@@ -17667,31 +17505,31 @@
       <w:szCs w:val="20"/>
     </w:rPr>
   </w:style>
-  <w:style w:type="character" w:styleId="WW8Num11z0" w:customStyle="1">
+  <w:style w:type="character" w:customStyle="1" w:styleId="WW8Num11z0">
     <w:name w:val="WW8Num11z0"/>
     <w:rPr>
       <w:lang w:val="en-IE"/>
     </w:rPr>
   </w:style>
-  <w:style w:type="character" w:styleId="WW8Num12z0" w:customStyle="1">
+  <w:style w:type="character" w:customStyle="1" w:styleId="WW8Num12z0">
     <w:name w:val="WW8Num12z0"/>
     <w:rPr>
       <w:rFonts w:ascii="Symbol" w:hAnsi="Symbol"/>
     </w:rPr>
   </w:style>
-  <w:style w:type="character" w:styleId="WW8Num12z1" w:customStyle="1">
+  <w:style w:type="character" w:customStyle="1" w:styleId="WW8Num12z1">
     <w:name w:val="WW8Num12z1"/>
     <w:rPr>
       <w:rFonts w:ascii="Courier New" w:hAnsi="Courier New" w:cs="Courier New"/>
     </w:rPr>
   </w:style>
-  <w:style w:type="character" w:styleId="WW8Num12z2" w:customStyle="1">
+  <w:style w:type="character" w:customStyle="1" w:styleId="WW8Num12z2">
     <w:name w:val="WW8Num12z2"/>
     <w:rPr>
       <w:rFonts w:ascii="Wingdings" w:hAnsi="Wingdings"/>
     </w:rPr>
   </w:style>
-  <w:style w:type="character" w:styleId="WW8Num13z0" w:customStyle="1">
+  <w:style w:type="character" w:customStyle="1" w:styleId="WW8Num13z0">
     <w:name w:val="WW8Num13z0"/>
     <w:rPr>
       <w:rFonts w:ascii="Tahoma" w:hAnsi="Tahoma" w:cs="Tahoma"/>
@@ -17699,7 +17537,7 @@
       <w:szCs w:val="20"/>
     </w:rPr>
   </w:style>
-  <w:style w:type="character" w:styleId="NoSpacingChar" w:customStyle="1">
+  <w:style w:type="character" w:customStyle="1" w:styleId="NoSpacingChar">
     <w:name w:val="No Spacing Char"/>
     <w:basedOn w:val="DefaultParagraphFont"/>
     <w:rPr>
@@ -17708,7 +17546,7 @@
       <w:lang w:val="en-US" w:eastAsia="ar-SA" w:bidi="ar-SA"/>
     </w:rPr>
   </w:style>
-  <w:style w:type="character" w:styleId="CharChar2" w:customStyle="1">
+  <w:style w:type="character" w:customStyle="1" w:styleId="CharChar2">
     <w:name w:val="Char Char2"/>
     <w:basedOn w:val="DefaultParagraphFont"/>
     <w:rPr>
@@ -17717,11 +17555,11 @@
       <w:szCs w:val="14"/>
     </w:rPr>
   </w:style>
-  <w:style w:type="character" w:styleId="CharChar1" w:customStyle="1">
+  <w:style w:type="character" w:customStyle="1" w:styleId="CharChar1">
     <w:name w:val="Char Char1"/>
     <w:basedOn w:val="DefaultParagraphFont"/>
   </w:style>
-  <w:style w:type="character" w:styleId="CharChar" w:customStyle="1">
+  <w:style w:type="character" w:customStyle="1" w:styleId="CharChar">
     <w:name w:val="Char Char"/>
     <w:basedOn w:val="DefaultParagraphFont"/>
   </w:style>
@@ -17732,27 +17570,27 @@
       <w:color w:val="808080"/>
     </w:rPr>
   </w:style>
-  <w:style w:type="character" w:styleId="CharChar5" w:customStyle="1">
+  <w:style w:type="character" w:customStyle="1" w:styleId="CharChar5">
     <w:name w:val="Char Char5"/>
     <w:basedOn w:val="DefaultParagraphFont"/>
     <w:rPr>
-      <w:rFonts w:ascii="Cambria" w:hAnsi="Cambria" w:eastAsia="MS Gothic" w:cs="Mangal"/>
+      <w:rFonts w:ascii="Cambria" w:eastAsia="MS Gothic" w:hAnsi="Cambria" w:cs="Mangal"/>
       <w:sz w:val="24"/>
       <w:szCs w:val="21"/>
     </w:rPr>
   </w:style>
-  <w:style w:type="character" w:styleId="CharChar4" w:customStyle="1">
+  <w:style w:type="character" w:customStyle="1" w:styleId="CharChar4">
     <w:name w:val="Char Char4"/>
     <w:basedOn w:val="DefaultParagraphFont"/>
     <w:rPr>
-      <w:rFonts w:ascii="Cambria" w:hAnsi="Cambria" w:eastAsia="MS Gothic" w:cs="Mangal"/>
+      <w:rFonts w:ascii="Cambria" w:eastAsia="MS Gothic" w:hAnsi="Cambria" w:cs="Mangal"/>
     </w:rPr>
   </w:style>
-  <w:style w:type="character" w:styleId="CharChar3" w:customStyle="1">
+  <w:style w:type="character" w:customStyle="1" w:styleId="CharChar3">
     <w:name w:val="Char Char3"/>
     <w:basedOn w:val="DefaultParagraphFont"/>
     <w:rPr>
-      <w:rFonts w:ascii="Cambria" w:hAnsi="Cambria" w:eastAsia="MS Gothic" w:cs="Times New Roman"/>
+      <w:rFonts w:ascii="Cambria" w:eastAsia="MS Gothic" w:hAnsi="Cambria" w:cs="Times New Roman"/>
     </w:rPr>
   </w:style>
   <w:style w:type="character" w:styleId="Hyperlink">
@@ -17776,7 +17614,7 @@
     <w:name w:val="page number"/>
     <w:basedOn w:val="DefaultParagraphFont"/>
   </w:style>
-  <w:style w:type="paragraph" w:styleId="Tiu" w:customStyle="1">
+  <w:style w:type="paragraph" w:customStyle="1" w:styleId="Tiu">
     <w:name w:val="Tiêu đề"/>
     <w:basedOn w:val="Normal"/>
     <w:next w:val="BodyText"/>
@@ -17785,7 +17623,7 @@
       <w:spacing w:before="240"/>
     </w:pPr>
     <w:rPr>
-      <w:rFonts w:ascii="Arial" w:hAnsi="Arial" w:eastAsia="MS PGothic" w:cs="Tahoma"/>
+      <w:rFonts w:ascii="Arial" w:eastAsia="MS PGothic" w:hAnsi="Arial" w:cs="Tahoma"/>
       <w:sz w:val="28"/>
       <w:szCs w:val="28"/>
     </w:rPr>
@@ -17801,7 +17639,7 @@
       <w:rFonts w:cs="Tahoma"/>
     </w:rPr>
   </w:style>
-  <w:style w:type="paragraph" w:styleId="Ph" w:customStyle="1">
+  <w:style w:type="paragraph" w:customStyle="1" w:styleId="Ph">
     <w:name w:val="Phụ đề"/>
     <w:basedOn w:val="Normal"/>
     <w:pPr>
@@ -17816,7 +17654,7 @@
       <w:szCs w:val="24"/>
     </w:rPr>
   </w:style>
-  <w:style w:type="paragraph" w:styleId="Chmc" w:customStyle="1">
+  <w:style w:type="paragraph" w:customStyle="1" w:styleId="Chmc">
     <w:name w:val="Chỉ mục"/>
     <w:basedOn w:val="Normal"/>
     <w:pPr>
@@ -17834,7 +17672,7 @@
       <w:suppressAutoHyphens/>
     </w:pPr>
     <w:rPr>
-      <w:rFonts w:ascii="Calibri" w:hAnsi="Calibri" w:eastAsia="MS Mincho" w:cs="Calibri"/>
+      <w:rFonts w:ascii="Calibri" w:eastAsia="MS Mincho" w:hAnsi="Calibri" w:cs="Calibri"/>
       <w:sz w:val="22"/>
       <w:szCs w:val="22"/>
       <w:lang w:eastAsia="ar-SA"/>
@@ -17874,7 +17712,7 @@
       <w:ind w:left="840"/>
     </w:pPr>
   </w:style>
-  <w:style w:type="paragraph" w:styleId="NormalH" w:customStyle="1">
+  <w:style w:type="paragraph" w:customStyle="1" w:styleId="NormalH">
     <w:name w:val="NormalH"/>
     <w:basedOn w:val="Normal"/>
     <w:pPr>
@@ -18105,18 +17943,18 @@
       <w:bCs/>
     </w:rPr>
   </w:style>
-  <w:style w:type="paragraph" w:styleId="Nidungkhung" w:customStyle="1">
+  <w:style w:type="paragraph" w:customStyle="1" w:styleId="Nidungkhung">
     <w:name w:val="Nội dung khung"/>
     <w:basedOn w:val="BodyText"/>
   </w:style>
-  <w:style w:type="paragraph" w:styleId="Nidungbng" w:customStyle="1">
+  <w:style w:type="paragraph" w:customStyle="1" w:styleId="Nidungbng">
     <w:name w:val="Nội dung bảng"/>
     <w:basedOn w:val="Normal"/>
     <w:pPr>
       <w:suppressLineNumbers/>
     </w:pPr>
   </w:style>
-  <w:style w:type="paragraph" w:styleId="Tiubng" w:customStyle="1">
+  <w:style w:type="paragraph" w:customStyle="1" w:styleId="Tiubng">
     <w:name w:val="Tiêu đề bảng"/>
     <w:basedOn w:val="Nidungbng"/>
     <w:pPr>
@@ -18127,7 +17965,7 @@
       <w:bCs/>
     </w:rPr>
   </w:style>
-  <w:style w:type="paragraph" w:styleId="StyleHeading2Tahoma13ptBoldCustomColorRGB44105178" w:customStyle="1">
+  <w:style w:type="paragraph" w:customStyle="1" w:styleId="StyleHeading2Tahoma13ptBoldCustomColorRGB44105178">
     <w:name w:val="Style Heading 2 + Tahoma 13 pt Bold Custom Color(RGB(44105178))"/>
     <w:basedOn w:val="Heading2"/>
     <w:autoRedefine/>
@@ -18138,7 +17976,7 @@
       <w:color w:val="2C69B2"/>
     </w:rPr>
   </w:style>
-  <w:style w:type="paragraph" w:styleId="StyleHeading2Tahoma13ptBoldCustomColorRGB441051781" w:customStyle="1">
+  <w:style w:type="paragraph" w:customStyle="1" w:styleId="StyleHeading2Tahoma13ptBoldCustomColorRGB441051781">
     <w:name w:val="Style Heading 2 + Tahoma 13 pt Bold Custom Color(RGB(44105178))1"/>
     <w:basedOn w:val="Heading2"/>
     <w:autoRedefine/>
@@ -18149,7 +17987,7 @@
       <w:color w:val="2C69B2"/>
     </w:rPr>
   </w:style>
-  <w:style w:type="paragraph" w:styleId="StyleHeading2Tahoma13ptBoldCustomColorRGB441051782" w:customStyle="1">
+  <w:style w:type="paragraph" w:customStyle="1" w:styleId="StyleHeading2Tahoma13ptBoldCustomColorRGB441051782">
     <w:name w:val="Style Heading 2 + Tahoma 13 pt Bold Custom Color(RGB(44105178))2"/>
     <w:basedOn w:val="Heading2"/>
     <w:autoRedefine/>
@@ -18160,7 +17998,7 @@
       <w:color w:val="2C69B2"/>
     </w:rPr>
   </w:style>
-  <w:style w:type="table" w:styleId="BlueStripe1" w:customStyle="1">
+  <w:style w:type="table" w:customStyle="1" w:styleId="BlueStripe1">
     <w:name w:val="BlueStripe 1"/>
     <w:basedOn w:val="TableNormal"/>
     <w:rsid w:val="00280184"/>
@@ -18168,23 +18006,20 @@
       <w:snapToGrid w:val="0"/>
     </w:pPr>
     <w:rPr>
-      <w:rFonts w:ascii="Calibri" w:hAnsi="Calibri" w:eastAsia="Arial" w:cs="Calibri"/>
+      <w:rFonts w:ascii="Calibri" w:eastAsia="Arial" w:hAnsi="Calibri" w:cs="Calibri"/>
     </w:rPr>
     <w:tblPr>
       <w:tblStyleRowBandSize w:val="1"/>
-      <w:tblInd w:w="0" w:type="dxa"/>
       <w:tblBorders>
-        <w:top w:val="single" w:color="6F97C7" w:sz="4" w:space="0"/>
-        <w:left w:val="single" w:color="6F97C7" w:sz="4" w:space="0"/>
-        <w:bottom w:val="single" w:color="6F97C7" w:sz="4" w:space="0"/>
-        <w:right w:val="single" w:color="6F97C7" w:sz="4" w:space="0"/>
-        <w:insideH w:val="single" w:color="6F97C7" w:sz="4" w:space="0"/>
-        <w:insideV w:val="single" w:color="6F97C7" w:sz="4" w:space="0"/>
+        <w:top w:val="single" w:sz="4" w:space="0" w:color="6F97C7"/>
+        <w:left w:val="single" w:sz="4" w:space="0" w:color="6F97C7"/>
+        <w:bottom w:val="single" w:sz="4" w:space="0" w:color="6F97C7"/>
+        <w:right w:val="single" w:sz="4" w:space="0" w:color="6F97C7"/>
+        <w:insideH w:val="single" w:sz="4" w:space="0" w:color="6F97C7"/>
+        <w:insideV w:val="single" w:sz="4" w:space="0" w:color="6F97C7"/>
       </w:tblBorders>
       <w:tblCellMar>
-        <w:top w:w="0" w:type="dxa"/>
         <w:left w:w="115" w:type="dxa"/>
-        <w:bottom w:w="0" w:type="dxa"/>
         <w:right w:w="115" w:type="dxa"/>
       </w:tblCellMar>
     </w:tblPr>
@@ -18200,10 +18035,10 @@
       <w:tblPr/>
       <w:tcPr>
         <w:tcBorders>
-          <w:top w:val="single" w:color="7BA0CD" w:sz="8" w:space="0"/>
-          <w:left w:val="single" w:color="7BA0CD" w:sz="8" w:space="0"/>
-          <w:bottom w:val="single" w:color="7BA0CD" w:sz="8" w:space="0"/>
-          <w:right w:val="single" w:color="7BA0CD" w:sz="8" w:space="0"/>
+          <w:top w:val="single" w:sz="8" w:space="0" w:color="7BA0CD"/>
+          <w:left w:val="single" w:sz="8" w:space="0" w:color="7BA0CD"/>
+          <w:bottom w:val="single" w:sz="8" w:space="0" w:color="7BA0CD"/>
+          <w:right w:val="single" w:sz="8" w:space="0" w:color="7BA0CD"/>
           <w:insideH w:val="nil"/>
           <w:insideV w:val="nil"/>
         </w:tcBorders>
@@ -18218,10 +18053,10 @@
       <w:tblPr/>
       <w:tcPr>
         <w:tcBorders>
-          <w:top w:val="double" w:color="7BA0CD" w:sz="6" w:space="0"/>
-          <w:left w:val="single" w:color="7BA0CD" w:sz="8" w:space="0"/>
-          <w:bottom w:val="single" w:color="7BA0CD" w:sz="8" w:space="0"/>
-          <w:right w:val="single" w:color="7BA0CD" w:sz="8" w:space="0"/>
+          <w:top w:val="double" w:sz="6" w:space="0" w:color="7BA0CD"/>
+          <w:left w:val="single" w:sz="8" w:space="0" w:color="7BA0CD"/>
+          <w:bottom w:val="single" w:sz="8" w:space="0" w:color="7BA0CD"/>
+          <w:right w:val="single" w:sz="8" w:space="0" w:color="7BA0CD"/>
           <w:insideH w:val="nil"/>
           <w:insideV w:val="nil"/>
         </w:tcBorders>
@@ -18243,23 +18078,23 @@
       <w:pPr>
         <w:wordWrap/>
         <w:spacing w:beforeLines="0" w:beforeAutospacing="0" w:afterLines="0" w:afterAutospacing="0" w:line="240" w:lineRule="auto"/>
-        <w:ind w:left="0" w:leftChars="0" w:right="0" w:rightChars="0"/>
+        <w:ind w:leftChars="0" w:left="0" w:rightChars="0" w:right="0"/>
       </w:pPr>
       <w:tblPr/>
       <w:tcPr>
         <w:tcBorders>
-          <w:top w:val="single" w:color="6F97C7" w:sz="4" w:space="0"/>
-          <w:left w:val="single" w:color="6F97C7" w:sz="4" w:space="0"/>
-          <w:bottom w:val="single" w:color="6F97C7" w:sz="4" w:space="0"/>
-          <w:right w:val="single" w:color="6F97C7" w:sz="4" w:space="0"/>
-          <w:insideH w:val="single" w:color="6F97C7" w:sz="4" w:space="0"/>
-          <w:insideV w:val="single" w:color="6F97C7" w:sz="4" w:space="0"/>
+          <w:top w:val="single" w:sz="4" w:space="0" w:color="6F97C7"/>
+          <w:left w:val="single" w:sz="4" w:space="0" w:color="6F97C7"/>
+          <w:bottom w:val="single" w:sz="4" w:space="0" w:color="6F97C7"/>
+          <w:right w:val="single" w:sz="4" w:space="0" w:color="6F97C7"/>
+          <w:insideH w:val="single" w:sz="4" w:space="0" w:color="6F97C7"/>
+          <w:insideV w:val="single" w:sz="4" w:space="0" w:color="6F97C7"/>
         </w:tcBorders>
         <w:shd w:val="clear" w:color="auto" w:fill="D3DFEE"/>
       </w:tcPr>
     </w:tblStylePr>
   </w:style>
-  <w:style w:type="paragraph" w:styleId="Nor" w:customStyle="1">
+  <w:style w:type="paragraph" w:customStyle="1" w:styleId="Nor">
     <w:name w:val="Nor"/>
     <w:basedOn w:val="Heading3"/>
     <w:rsid w:val="00E22133"/>
@@ -18281,7 +18116,7 @@
     <w:rsid w:val="009A57EC"/>
     <w:pPr>
       <w:pBdr>
-        <w:bottom w:val="single" w:color="4F81BD" w:sz="4" w:space="4"/>
+        <w:bottom w:val="single" w:sz="4" w:space="4" w:color="4F81BD"/>
       </w:pBdr>
       <w:spacing w:before="200" w:after="280"/>
       <w:ind w:left="936" w:right="936"/>
@@ -18296,14 +18131,14 @@
       <w:szCs w:val="18"/>
     </w:rPr>
   </w:style>
-  <w:style w:type="character" w:styleId="IntenseQuoteChar" w:customStyle="1">
+  <w:style w:type="character" w:customStyle="1" w:styleId="IntenseQuoteChar">
     <w:name w:val="Intense Quote Char"/>
     <w:basedOn w:val="DefaultParagraphFont"/>
     <w:link w:val="IntenseQuote"/>
     <w:uiPriority w:val="30"/>
     <w:rsid w:val="009A57EC"/>
     <w:rPr>
-      <w:rFonts w:ascii="Tahoma" w:hAnsi="Tahoma" w:eastAsia="MS Mincho" w:cs="Mangal"/>
+      <w:rFonts w:ascii="Tahoma" w:eastAsia="MS Mincho" w:hAnsi="Tahoma" w:cs="Mangal"/>
       <w:b/>
       <w:bCs/>
       <w:i/>
@@ -18335,21 +18170,14 @@
     <w:tblPr>
       <w:tblStyleRowBandSize w:val="1"/>
       <w:tblStyleColBandSize w:val="1"/>
-      <w:tblInd w:w="0" w:type="dxa"/>
       <w:tblBorders>
-        <w:top w:val="single" w:color="E5B8B7" w:themeColor="accent2" w:themeTint="66" w:sz="4" w:space="0"/>
-        <w:left w:val="single" w:color="E5B8B7" w:themeColor="accent2" w:themeTint="66" w:sz="4" w:space="0"/>
-        <w:bottom w:val="single" w:color="E5B8B7" w:themeColor="accent2" w:themeTint="66" w:sz="4" w:space="0"/>
-        <w:right w:val="single" w:color="E5B8B7" w:themeColor="accent2" w:themeTint="66" w:sz="4" w:space="0"/>
-        <w:insideH w:val="single" w:color="E5B8B7" w:themeColor="accent2" w:themeTint="66" w:sz="4" w:space="0"/>
-        <w:insideV w:val="single" w:color="E5B8B7" w:themeColor="accent2" w:themeTint="66" w:sz="4" w:space="0"/>
+        <w:top w:val="single" w:sz="4" w:space="0" w:color="E5B8B7" w:themeColor="accent2" w:themeTint="66"/>
+        <w:left w:val="single" w:sz="4" w:space="0" w:color="E5B8B7" w:themeColor="accent2" w:themeTint="66"/>
+        <w:bottom w:val="single" w:sz="4" w:space="0" w:color="E5B8B7" w:themeColor="accent2" w:themeTint="66"/>
+        <w:right w:val="single" w:sz="4" w:space="0" w:color="E5B8B7" w:themeColor="accent2" w:themeTint="66"/>
+        <w:insideH w:val="single" w:sz="4" w:space="0" w:color="E5B8B7" w:themeColor="accent2" w:themeTint="66"/>
+        <w:insideV w:val="single" w:sz="4" w:space="0" w:color="E5B8B7" w:themeColor="accent2" w:themeTint="66"/>
       </w:tblBorders>
-      <w:tblCellMar>
-        <w:top w:w="0" w:type="dxa"/>
-        <w:left w:w="108" w:type="dxa"/>
-        <w:bottom w:w="0" w:type="dxa"/>
-        <w:right w:w="108" w:type="dxa"/>
-      </w:tblCellMar>
     </w:tblPr>
     <w:tblStylePr w:type="firstRow">
       <w:rPr>
@@ -18359,7 +18187,7 @@
       <w:tblPr/>
       <w:tcPr>
         <w:tcBorders>
-          <w:bottom w:val="single" w:color="D99594" w:themeColor="accent2" w:themeTint="99" w:sz="12" w:space="0"/>
+          <w:bottom w:val="single" w:sz="12" w:space="0" w:color="D99594" w:themeColor="accent2" w:themeTint="99"/>
         </w:tcBorders>
       </w:tcPr>
     </w:tblStylePr>
@@ -18371,7 +18199,7 @@
       <w:tblPr/>
       <w:tcPr>
         <w:tcBorders>
-          <w:top w:val="double" w:color="D99594" w:themeColor="accent2" w:themeTint="99" w:sz="2" w:space="0"/>
+          <w:top w:val="double" w:sz="2" w:space="0" w:color="D99594" w:themeColor="accent2" w:themeTint="99"/>
         </w:tcBorders>
       </w:tcPr>
     </w:tblStylePr>
@@ -18400,7 +18228,7 @@
       <w:spacing w:before="100" w:beforeAutospacing="1" w:after="100" w:afterAutospacing="1" w:line="240" w:lineRule="auto"/>
     </w:pPr>
     <w:rPr>
-      <w:rFonts w:ascii="Times New Roman" w:hAnsi="Times New Roman" w:eastAsia="Times New Roman" w:cs="Times New Roman"/>
+      <w:rFonts w:ascii="Times New Roman" w:eastAsia="Times New Roman" w:hAnsi="Times New Roman" w:cs="Times New Roman"/>
       <w:sz w:val="26"/>
       <w:szCs w:val="24"/>
       <w:lang w:eastAsia="en-US" w:bidi="ar-SA"/>
@@ -18424,21 +18252,14 @@
     <w:tblPr>
       <w:tblStyleRowBandSize w:val="1"/>
       <w:tblStyleColBandSize w:val="1"/>
-      <w:tblInd w:w="0" w:type="dxa"/>
       <w:tblBorders>
-        <w:top w:val="single" w:color="999999" w:themeColor="text1" w:themeTint="66" w:sz="4" w:space="0"/>
-        <w:left w:val="single" w:color="999999" w:themeColor="text1" w:themeTint="66" w:sz="4" w:space="0"/>
-        <w:bottom w:val="single" w:color="999999" w:themeColor="text1" w:themeTint="66" w:sz="4" w:space="0"/>
-        <w:right w:val="single" w:color="999999" w:themeColor="text1" w:themeTint="66" w:sz="4" w:space="0"/>
-        <w:insideH w:val="single" w:color="999999" w:themeColor="text1" w:themeTint="66" w:sz="4" w:space="0"/>
-        <w:insideV w:val="single" w:color="999999" w:themeColor="text1" w:themeTint="66" w:sz="4" w:space="0"/>
+        <w:top w:val="single" w:sz="4" w:space="0" w:color="999999" w:themeColor="text1" w:themeTint="66"/>
+        <w:left w:val="single" w:sz="4" w:space="0" w:color="999999" w:themeColor="text1" w:themeTint="66"/>
+        <w:bottom w:val="single" w:sz="4" w:space="0" w:color="999999" w:themeColor="text1" w:themeTint="66"/>
+        <w:right w:val="single" w:sz="4" w:space="0" w:color="999999" w:themeColor="text1" w:themeTint="66"/>
+        <w:insideH w:val="single" w:sz="4" w:space="0" w:color="999999" w:themeColor="text1" w:themeTint="66"/>
+        <w:insideV w:val="single" w:sz="4" w:space="0" w:color="999999" w:themeColor="text1" w:themeTint="66"/>
       </w:tblBorders>
-      <w:tblCellMar>
-        <w:top w:w="0" w:type="dxa"/>
-        <w:left w:w="108" w:type="dxa"/>
-        <w:bottom w:w="0" w:type="dxa"/>
-        <w:right w:w="108" w:type="dxa"/>
-      </w:tblCellMar>
     </w:tblPr>
     <w:tblStylePr w:type="firstRow">
       <w:rPr>
@@ -18448,7 +18269,7 @@
       <w:tblPr/>
       <w:tcPr>
         <w:tcBorders>
-          <w:bottom w:val="single" w:color="666666" w:themeColor="text1" w:themeTint="99" w:sz="12" w:space="0"/>
+          <w:bottom w:val="single" w:sz="12" w:space="0" w:color="666666" w:themeColor="text1" w:themeTint="99"/>
         </w:tcBorders>
       </w:tcPr>
     </w:tblStylePr>
@@ -18460,7 +18281,7 @@
       <w:tblPr/>
       <w:tcPr>
         <w:tcBorders>
-          <w:top w:val="double" w:color="666666" w:themeColor="text1" w:themeTint="99" w:sz="2" w:space="0"/>
+          <w:top w:val="double" w:sz="2" w:space="0" w:color="666666" w:themeColor="text1" w:themeTint="99"/>
         </w:tcBorders>
       </w:tcPr>
     </w:tblStylePr>
@@ -18492,21 +18313,14 @@
     <w:basedOn w:val="TableNormal"/>
     <w:rsid w:val="003E6FB7"/>
     <w:tblPr>
-      <w:tblInd w:w="0" w:type="dxa"/>
       <w:tblBorders>
-        <w:top w:val="single" w:color="auto" w:sz="4" w:space="0"/>
-        <w:left w:val="single" w:color="auto" w:sz="4" w:space="0"/>
-        <w:bottom w:val="single" w:color="auto" w:sz="4" w:space="0"/>
-        <w:right w:val="single" w:color="auto" w:sz="4" w:space="0"/>
-        <w:insideH w:val="single" w:color="auto" w:sz="4" w:space="0"/>
-        <w:insideV w:val="single" w:color="auto" w:sz="4" w:space="0"/>
+        <w:top w:val="single" w:sz="4" w:space="0" w:color="auto"/>
+        <w:left w:val="single" w:sz="4" w:space="0" w:color="auto"/>
+        <w:bottom w:val="single" w:sz="4" w:space="0" w:color="auto"/>
+        <w:right w:val="single" w:sz="4" w:space="0" w:color="auto"/>
+        <w:insideH w:val="single" w:sz="4" w:space="0" w:color="auto"/>
+        <w:insideV w:val="single" w:sz="4" w:space="0" w:color="auto"/>
       </w:tblBorders>
-      <w:tblCellMar>
-        <w:top w:w="0" w:type="dxa"/>
-        <w:left w:w="108" w:type="dxa"/>
-        <w:bottom w:w="0" w:type="dxa"/>
-        <w:right w:w="108" w:type="dxa"/>
-      </w:tblCellMar>
     </w:tblPr>
   </w:style>
   <w:style w:type="table" w:styleId="GridTable4-Accent1">
@@ -18517,21 +18331,14 @@
     <w:tblPr>
       <w:tblStyleRowBandSize w:val="1"/>
       <w:tblStyleColBandSize w:val="1"/>
-      <w:tblInd w:w="0" w:type="dxa"/>
       <w:tblBorders>
-        <w:top w:val="single" w:color="95B3D7" w:themeColor="accent1" w:themeTint="99" w:sz="4" w:space="0"/>
-        <w:left w:val="single" w:color="95B3D7" w:themeColor="accent1" w:themeTint="99" w:sz="4" w:space="0"/>
-        <w:bottom w:val="single" w:color="95B3D7" w:themeColor="accent1" w:themeTint="99" w:sz="4" w:space="0"/>
-        <w:right w:val="single" w:color="95B3D7" w:themeColor="accent1" w:themeTint="99" w:sz="4" w:space="0"/>
-        <w:insideH w:val="single" w:color="95B3D7" w:themeColor="accent1" w:themeTint="99" w:sz="4" w:space="0"/>
-        <w:insideV w:val="single" w:color="95B3D7" w:themeColor="accent1" w:themeTint="99" w:sz="4" w:space="0"/>
+        <w:top w:val="single" w:sz="4" w:space="0" w:color="95B3D7" w:themeColor="accent1" w:themeTint="99"/>
+        <w:left w:val="single" w:sz="4" w:space="0" w:color="95B3D7" w:themeColor="accent1" w:themeTint="99"/>
+        <w:bottom w:val="single" w:sz="4" w:space="0" w:color="95B3D7" w:themeColor="accent1" w:themeTint="99"/>
+        <w:right w:val="single" w:sz="4" w:space="0" w:color="95B3D7" w:themeColor="accent1" w:themeTint="99"/>
+        <w:insideH w:val="single" w:sz="4" w:space="0" w:color="95B3D7" w:themeColor="accent1" w:themeTint="99"/>
+        <w:insideV w:val="single" w:sz="4" w:space="0" w:color="95B3D7" w:themeColor="accent1" w:themeTint="99"/>
       </w:tblBorders>
-      <w:tblCellMar>
-        <w:top w:w="0" w:type="dxa"/>
-        <w:left w:w="108" w:type="dxa"/>
-        <w:bottom w:w="0" w:type="dxa"/>
-        <w:right w:w="108" w:type="dxa"/>
-      </w:tblCellMar>
     </w:tblPr>
     <w:tblStylePr w:type="firstRow">
       <w:rPr>
@@ -18542,10 +18349,10 @@
       <w:tblPr/>
       <w:tcPr>
         <w:tcBorders>
-          <w:top w:val="single" w:color="4F81BD" w:themeColor="accent1" w:sz="4" w:space="0"/>
-          <w:left w:val="single" w:color="4F81BD" w:themeColor="accent1" w:sz="4" w:space="0"/>
-          <w:bottom w:val="single" w:color="4F81BD" w:themeColor="accent1" w:sz="4" w:space="0"/>
-          <w:right w:val="single" w:color="4F81BD" w:themeColor="accent1" w:sz="4" w:space="0"/>
+          <w:top w:val="single" w:sz="4" w:space="0" w:color="4F81BD" w:themeColor="accent1"/>
+          <w:left w:val="single" w:sz="4" w:space="0" w:color="4F81BD" w:themeColor="accent1"/>
+          <w:bottom w:val="single" w:sz="4" w:space="0" w:color="4F81BD" w:themeColor="accent1"/>
+          <w:right w:val="single" w:sz="4" w:space="0" w:color="4F81BD" w:themeColor="accent1"/>
           <w:insideH w:val="nil"/>
           <w:insideV w:val="nil"/>
         </w:tcBorders>
@@ -18560,7 +18367,7 @@
       <w:tblPr/>
       <w:tcPr>
         <w:tcBorders>
-          <w:top w:val="double" w:color="4F81BD" w:themeColor="accent1" w:sz="4" w:space="0"/>
+          <w:top w:val="double" w:sz="4" w:space="0" w:color="4F81BD" w:themeColor="accent1"/>
         </w:tcBorders>
       </w:tcPr>
     </w:tblStylePr>
@@ -18601,20 +18408,20 @@
       <w:contextualSpacing/>
     </w:pPr>
     <w:rPr>
-      <w:rFonts w:cs="Mangal" w:asciiTheme="majorHAnsi" w:hAnsiTheme="majorHAnsi" w:eastAsiaTheme="majorEastAsia"/>
+      <w:rFonts w:asciiTheme="majorHAnsi" w:eastAsiaTheme="majorEastAsia" w:hAnsiTheme="majorHAnsi" w:cs="Mangal"/>
       <w:spacing w:val="-10"/>
       <w:kern w:val="28"/>
       <w:sz w:val="56"/>
       <w:szCs w:val="50"/>
     </w:rPr>
   </w:style>
-  <w:style w:type="character" w:styleId="TitleChar" w:customStyle="1">
+  <w:style w:type="character" w:customStyle="1" w:styleId="TitleChar">
     <w:name w:val="Title Char"/>
     <w:basedOn w:val="DefaultParagraphFont"/>
     <w:link w:val="Title"/>
     <w:rsid w:val="006F11C9"/>
     <w:rPr>
-      <w:rFonts w:cs="Mangal" w:asciiTheme="majorHAnsi" w:hAnsiTheme="majorHAnsi" w:eastAsiaTheme="majorEastAsia"/>
+      <w:rFonts w:asciiTheme="majorHAnsi" w:eastAsiaTheme="majorEastAsia" w:hAnsiTheme="majorHAnsi" w:cs="Mangal"/>
       <w:spacing w:val="-10"/>
       <w:kern w:val="28"/>
       <w:sz w:val="56"/>
@@ -18636,19 +18443,19 @@
       <w:spacing w:after="160"/>
     </w:pPr>
     <w:rPr>
-      <w:rFonts w:cs="Mangal" w:asciiTheme="minorHAnsi" w:hAnsiTheme="minorHAnsi" w:eastAsiaTheme="minorEastAsia"/>
+      <w:rFonts w:asciiTheme="minorHAnsi" w:eastAsiaTheme="minorEastAsia" w:hAnsiTheme="minorHAnsi" w:cs="Mangal"/>
       <w:color w:val="5A5A5A" w:themeColor="text1" w:themeTint="A5"/>
       <w:spacing w:val="15"/>
       <w:sz w:val="22"/>
     </w:rPr>
   </w:style>
-  <w:style w:type="character" w:styleId="SubtitleChar" w:customStyle="1">
+  <w:style w:type="character" w:customStyle="1" w:styleId="SubtitleChar">
     <w:name w:val="Subtitle Char"/>
     <w:basedOn w:val="DefaultParagraphFont"/>
     <w:link w:val="Subtitle"/>
     <w:rsid w:val="006F11C9"/>
     <w:rPr>
-      <w:rFonts w:cs="Mangal" w:asciiTheme="minorHAnsi" w:hAnsiTheme="minorHAnsi" w:eastAsiaTheme="minorEastAsia"/>
+      <w:rFonts w:asciiTheme="minorHAnsi" w:eastAsiaTheme="minorEastAsia" w:hAnsiTheme="minorHAnsi" w:cs="Mangal"/>
       <w:color w:val="5A5A5A" w:themeColor="text1" w:themeTint="A5"/>
       <w:spacing w:val="15"/>
       <w:sz w:val="22"/>
@@ -18666,16 +18473,28 @@
       <w:u w:val="single"/>
     </w:rPr>
   </w:style>
-  <w:style w:type="character" w:styleId="UnresolvedMention1" w:customStyle="1">
+  <w:style w:type="character" w:customStyle="1" w:styleId="UnresolvedMention1">
     <w:name w:val="Unresolved Mention1"/>
     <w:basedOn w:val="DefaultParagraphFont"/>
     <w:uiPriority w:val="99"/>
     <w:semiHidden/>
     <w:unhideWhenUsed/>
-    <w:rsid w:val="00A459AC"/>
+    <w:rsid w:val="00E83F05"/>
     <w:rPr>
       <w:color w:val="605E5C"/>
       <w:shd w:val="clear" w:color="auto" w:fill="E1DFDD"/>
+    </w:rPr>
+  </w:style>
+  <w:style w:type="paragraph" w:styleId="Revision">
+    <w:name w:val="Revision"/>
+    <w:hidden/>
+    <w:uiPriority w:val="99"/>
+    <w:semiHidden/>
+    <w:rsid w:val="00E83F05"/>
+    <w:rPr>
+      <w:rFonts w:ascii="Tahoma" w:eastAsia="MS Mincho" w:hAnsi="Tahoma" w:cs="Mangal"/>
+      <w:szCs w:val="18"/>
+      <w:lang w:eastAsia="hi-IN" w:bidi="hi-IN"/>
     </w:rPr>
   </w:style>
 </w:styles>
@@ -18969,7 +18788,7 @@
 </file>
 
 <file path=customXml/itemProps1.xml><?xml version="1.0" encoding="utf-8"?>
-<ds:datastoreItem xmlns:ds="http://schemas.openxmlformats.org/officeDocument/2006/customXml" ds:itemID="{49F305D7-2894-CB45-B3CE-B3D1A6B01088}">
+<ds:datastoreItem xmlns:ds="http://schemas.openxmlformats.org/officeDocument/2006/customXml" ds:itemID="{AA07316A-5EB9-49A8-B211-0841BA46D424}">
   <ds:schemaRefs>
     <ds:schemaRef ds:uri="http://schemas.openxmlformats.org/officeDocument/2006/bibliography"/>
   </ds:schemaRefs>

</xml_diff>

<commit_message>
thêm phiên bản dự án
</commit_message>
<xml_diff>
--- a/docs/BTL.docx
+++ b/docs/BTL.docx
@@ -4239,7 +4239,7 @@
               </wp:inline>
             </w:drawing>
           </mc:Choice>
-          <mc:Fallback xmlns:w16cex="http://schemas.microsoft.com/office/word/2018/wordml/cex" xmlns:w16="http://schemas.microsoft.com/office/word/2018/wordml" xmlns:mo="http://schemas.microsoft.com/office/mac/office/2008/main" xmlns:mv="urn:schemas-microsoft-com:mac:vml" xmlns:a="http://schemas.openxmlformats.org/drawingml/2006/main" xmlns:pic="http://schemas.openxmlformats.org/drawingml/2006/picture" xmlns:a14="http://schemas.microsoft.com/office/drawing/2010/main" xmlns:arto="http://schemas.microsoft.com/office/word/2006/arto">
+          <mc:Fallback xmlns:arto="http://schemas.microsoft.com/office/word/2006/arto" xmlns:a14="http://schemas.microsoft.com/office/drawing/2010/main" xmlns:pic="http://schemas.openxmlformats.org/drawingml/2006/picture" xmlns:a="http://schemas.openxmlformats.org/drawingml/2006/main" xmlns:mv="urn:schemas-microsoft-com:mac:vml" xmlns:mo="http://schemas.microsoft.com/office/mac/office/2008/main" xmlns:w16="http://schemas.microsoft.com/office/word/2018/wordml" xmlns:w16cex="http://schemas.microsoft.com/office/word/2018/wordml/cex">
             <w:pict w14:anchorId="142BAD98">
               <v:group id="Canvas 5" style="width:210.35pt;height:92.05pt;mso-position-horizontal-relative:char;mso-position-vertical-relative:line" coordsize="26714,11684" o:spid="_x0000_s1026" editas="canvas" w14:anchorId="456B0A6C" o:gfxdata="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">
                 <v:shapetype id="_x0000_t75" coordsize="21600,21600" filled="f" stroked="f" o:spt="75" o:preferrelative="t" path="m@4@5l@4@11@9@11@9@5xe">
@@ -5016,13 +5016,16 @@
           </w:tcPr>
           <w:p>
             <w:r>
-              <w:t>01</w:t>
+              <w:t>20</w:t>
             </w:r>
             <w:r>
               <w:t>/</w:t>
             </w:r>
             <w:r>
-              <w:t>12</w:t>
+              <w:t>1</w:t>
+            </w:r>
+            <w:r>
+              <w:t>1</w:t>
             </w:r>
             <w:r>
               <w:t>/</w:t>
@@ -5087,13 +5090,13 @@
           </w:tcPr>
           <w:p>
             <w:r>
-              <w:t>12</w:t>
+              <w:t>28</w:t>
             </w:r>
             <w:r>
               <w:t>/1</w:t>
             </w:r>
             <w:r>
-              <w:t>2</w:t>
+              <w:t>1</w:t>
             </w:r>
             <w:r>
               <w:t>/</w:t>
@@ -5161,10 +5164,16 @@
           </w:tcPr>
           <w:p>
             <w:r>
-              <w:t>24</w:t>
-            </w:r>
-            <w:r>
-              <w:t>/12/20</w:t>
+              <w:t>02</w:t>
+            </w:r>
+            <w:r>
+              <w:t>/1</w:t>
+            </w:r>
+            <w:r>
+              <w:t>1</w:t>
+            </w:r>
+            <w:r>
+              <w:t>/20</w:t>
             </w:r>
             <w:r>
               <w:t>19</w:t>
@@ -5193,7 +5202,10 @@
               <w:t>0</w:t>
             </w:r>
             <w:r>
-              <w:t>.9</w:t>
+              <w:t>.</w:t>
+            </w:r>
+            <w:r>
+              <w:t>3</w:t>
             </w:r>
           </w:p>
         </w:tc>
@@ -5227,7 +5239,11 @@
             <w:cnfStyle w:val="001000000000" w:firstRow="0" w:lastRow="0" w:firstColumn="1" w:lastColumn="0" w:oddVBand="0" w:evenVBand="0" w:oddHBand="0" w:evenHBand="0" w:firstRowFirstColumn="0" w:firstRowLastColumn="0" w:lastRowFirstColumn="0" w:lastRowLastColumn="0"/>
             <w:tcW w:w="1495" w:type="dxa"/>
           </w:tcPr>
-          <w:p/>
+          <w:p>
+            <w:r>
+              <w:t>04/12/2019</w:t>
+            </w:r>
+          </w:p>
         </w:tc>
         <w:tc>
           <w:tcPr>
@@ -5247,6 +5263,9 @@
             <w:pPr>
               <w:cnfStyle w:val="000000000000" w:firstRow="0" w:lastRow="0" w:firstColumn="0" w:lastColumn="0" w:oddVBand="0" w:evenVBand="0" w:oddHBand="0" w:evenHBand="0" w:firstRowFirstColumn="0" w:firstRowLastColumn="0" w:lastRowFirstColumn="0" w:lastRowLastColumn="0"/>
             </w:pPr>
+            <w:r>
+              <w:t>0.4</w:t>
+            </w:r>
           </w:p>
         </w:tc>
         <w:tc>
@@ -5279,7 +5298,23 @@
             <w:cnfStyle w:val="001000000000" w:firstRow="0" w:lastRow="0" w:firstColumn="1" w:lastColumn="0" w:oddVBand="0" w:evenVBand="0" w:oddHBand="0" w:evenHBand="0" w:firstRowFirstColumn="0" w:firstRowLastColumn="0" w:lastRowFirstColumn="0" w:lastRowLastColumn="0"/>
             <w:tcW w:w="1495" w:type="dxa"/>
           </w:tcPr>
-          <w:p/>
+          <w:p>
+            <w:r>
+              <w:t>05</w:t>
+            </w:r>
+            <w:r>
+              <w:t>/</w:t>
+            </w:r>
+            <w:r>
+              <w:t>12</w:t>
+            </w:r>
+            <w:r>
+              <w:t>/</w:t>
+            </w:r>
+            <w:r>
+              <w:t>2019</w:t>
+            </w:r>
+          </w:p>
         </w:tc>
         <w:tc>
           <w:tcPr>
@@ -5299,6 +5334,12 @@
             <w:pPr>
               <w:cnfStyle w:val="000000000000" w:firstRow="0" w:lastRow="0" w:firstColumn="0" w:lastColumn="0" w:oddVBand="0" w:evenVBand="0" w:oddHBand="0" w:evenHBand="0" w:firstRowFirstColumn="0" w:firstRowLastColumn="0" w:lastRowFirstColumn="0" w:lastRowLastColumn="0"/>
             </w:pPr>
+            <w:r>
+              <w:t>0.</w:t>
+            </w:r>
+            <w:r>
+              <w:t>5</w:t>
+            </w:r>
           </w:p>
         </w:tc>
         <w:tc>
@@ -5331,7 +5372,23 @@
             <w:cnfStyle w:val="001000000000" w:firstRow="0" w:lastRow="0" w:firstColumn="1" w:lastColumn="0" w:oddVBand="0" w:evenVBand="0" w:oddHBand="0" w:evenHBand="0" w:firstRowFirstColumn="0" w:firstRowLastColumn="0" w:lastRowFirstColumn="0" w:lastRowLastColumn="0"/>
             <w:tcW w:w="1495" w:type="dxa"/>
           </w:tcPr>
-          <w:p/>
+          <w:p>
+            <w:r>
+              <w:t>08</w:t>
+            </w:r>
+            <w:r>
+              <w:t>/1</w:t>
+            </w:r>
+            <w:r>
+              <w:t>2</w:t>
+            </w:r>
+            <w:r>
+              <w:t>/</w:t>
+            </w:r>
+            <w:r>
+              <w:t>2019</w:t>
+            </w:r>
+          </w:p>
         </w:tc>
         <w:tc>
           <w:tcPr>
@@ -5351,6 +5408,12 @@
             <w:pPr>
               <w:cnfStyle w:val="000000000000" w:firstRow="0" w:lastRow="0" w:firstColumn="0" w:lastColumn="0" w:oddVBand="0" w:evenVBand="0" w:oddHBand="0" w:evenHBand="0" w:firstRowFirstColumn="0" w:firstRowLastColumn="0" w:lastRowFirstColumn="0" w:lastRowLastColumn="0"/>
             </w:pPr>
+            <w:r>
+              <w:t>0.</w:t>
+            </w:r>
+            <w:r>
+              <w:t>6</w:t>
+            </w:r>
           </w:p>
         </w:tc>
         <w:tc>
@@ -5383,7 +5446,17 @@
             <w:cnfStyle w:val="001000000000" w:firstRow="0" w:lastRow="0" w:firstColumn="1" w:lastColumn="0" w:oddVBand="0" w:evenVBand="0" w:oddHBand="0" w:evenHBand="0" w:firstRowFirstColumn="0" w:firstRowLastColumn="0" w:lastRowFirstColumn="0" w:lastRowLastColumn="0"/>
             <w:tcW w:w="1495" w:type="dxa"/>
           </w:tcPr>
-          <w:p/>
+          <w:p>
+            <w:r>
+              <w:t>12</w:t>
+            </w:r>
+            <w:r>
+              <w:t>/12/20</w:t>
+            </w:r>
+            <w:r>
+              <w:t>19</w:t>
+            </w:r>
+          </w:p>
         </w:tc>
         <w:tc>
           <w:tcPr>
@@ -5403,6 +5476,12 @@
             <w:pPr>
               <w:cnfStyle w:val="000000000000" w:firstRow="0" w:lastRow="0" w:firstColumn="0" w:lastColumn="0" w:oddVBand="0" w:evenVBand="0" w:oddHBand="0" w:evenHBand="0" w:firstRowFirstColumn="0" w:firstRowLastColumn="0" w:lastRowFirstColumn="0" w:lastRowLastColumn="0"/>
             </w:pPr>
+            <w:r>
+              <w:t>0.</w:t>
+            </w:r>
+            <w:r>
+              <w:t>7</w:t>
+            </w:r>
           </w:p>
         </w:tc>
         <w:tc>
@@ -5435,7 +5514,14 @@
             <w:cnfStyle w:val="001000000000" w:firstRow="0" w:lastRow="0" w:firstColumn="1" w:lastColumn="0" w:oddVBand="0" w:evenVBand="0" w:oddHBand="0" w:evenHBand="0" w:firstRowFirstColumn="0" w:firstRowLastColumn="0" w:lastRowFirstColumn="0" w:lastRowLastColumn="0"/>
             <w:tcW w:w="1495" w:type="dxa"/>
           </w:tcPr>
-          <w:p/>
+          <w:p>
+            <w:r>
+              <w:t>14</w:t>
+            </w:r>
+            <w:r>
+              <w:t>/12/2019</w:t>
+            </w:r>
+          </w:p>
         </w:tc>
         <w:tc>
           <w:tcPr>
@@ -5455,6 +5541,12 @@
             <w:pPr>
               <w:cnfStyle w:val="000000000000" w:firstRow="0" w:lastRow="0" w:firstColumn="0" w:lastColumn="0" w:oddVBand="0" w:evenVBand="0" w:oddHBand="0" w:evenHBand="0" w:firstRowFirstColumn="0" w:firstRowLastColumn="0" w:lastRowFirstColumn="0" w:lastRowLastColumn="0"/>
             </w:pPr>
+            <w:r>
+              <w:t>0.</w:t>
+            </w:r>
+            <w:r>
+              <w:t>8</w:t>
+            </w:r>
           </w:p>
         </w:tc>
         <w:tc>
@@ -5484,50 +5576,46 @@
         </w:trPr>
         <w:tc>
           <w:tcPr>
-            <w:cnfStyle w:val="001000000000" w:firstRow="0" w:lastRow="0" w:firstColumn="1" w:lastColumn="0" w:oddVBand="0" w:evenVBand="0" w:oddHBand="0" w:evenHBand="0" w:firstRowFirstColumn="0" w:firstRowLastColumn="0" w:lastRowFirstColumn="0" w:lastRowLastColumn="0"/>
             <w:tcW w:w="1495" w:type="dxa"/>
           </w:tcPr>
+          <w:p>
+            <w:pPr>
+              <w:cnfStyle w:val="001000000000" w:firstRow="0" w:lastRow="0" w:firstColumn="1" w:lastColumn="0" w:oddVBand="0" w:evenVBand="0" w:oddHBand="0" w:evenHBand="0" w:firstRowFirstColumn="0" w:firstRowLastColumn="0" w:lastRowFirstColumn="0" w:lastRowLastColumn="0"/>
+            </w:pPr>
+            <w:r>
+              <w:t>24/12/2019</w:t>
+            </w:r>
+          </w:p>
+        </w:tc>
+        <w:tc>
+          <w:tcPr>
+            <w:tcW w:w="3095" w:type="dxa"/>
+          </w:tcPr>
           <w:p/>
         </w:tc>
         <w:tc>
           <w:tcPr>
-            <w:tcW w:w="3095" w:type="dxa"/>
-          </w:tcPr>
-          <w:p>
-            <w:pPr>
-              <w:cnfStyle w:val="000000000000" w:firstRow="0" w:lastRow="0" w:firstColumn="0" w:lastColumn="0" w:oddVBand="0" w:evenVBand="0" w:oddHBand="0" w:evenHBand="0" w:firstRowFirstColumn="0" w:firstRowLastColumn="0" w:lastRowFirstColumn="0" w:lastRowLastColumn="0"/>
-            </w:pPr>
-          </w:p>
-        </w:tc>
-        <w:tc>
-          <w:tcPr>
             <w:tcW w:w="1148" w:type="dxa"/>
           </w:tcPr>
           <w:p>
-            <w:pPr>
-              <w:cnfStyle w:val="000000000000" w:firstRow="0" w:lastRow="0" w:firstColumn="0" w:lastColumn="0" w:oddVBand="0" w:evenVBand="0" w:oddHBand="0" w:evenHBand="0" w:firstRowFirstColumn="0" w:firstRowLastColumn="0" w:lastRowFirstColumn="0" w:lastRowLastColumn="0"/>
-            </w:pPr>
+            <w:r>
+              <w:t>1.0</w:t>
+            </w:r>
+            <w:bookmarkStart w:id="0" w:name="_GoBack"/>
+            <w:bookmarkEnd w:id="0"/>
           </w:p>
         </w:tc>
         <w:tc>
           <w:tcPr>
             <w:tcW w:w="1552" w:type="dxa"/>
           </w:tcPr>
-          <w:p>
-            <w:pPr>
-              <w:cnfStyle w:val="000000000000" w:firstRow="0" w:lastRow="0" w:firstColumn="0" w:lastColumn="0" w:oddVBand="0" w:evenVBand="0" w:oddHBand="0" w:evenHBand="0" w:firstRowFirstColumn="0" w:firstRowLastColumn="0" w:lastRowFirstColumn="0" w:lastRowLastColumn="0"/>
-            </w:pPr>
-          </w:p>
+          <w:p/>
         </w:tc>
         <w:tc>
           <w:tcPr>
             <w:tcW w:w="1440" w:type="dxa"/>
           </w:tcPr>
-          <w:p>
-            <w:pPr>
-              <w:cnfStyle w:val="000000000000" w:firstRow="0" w:lastRow="0" w:firstColumn="0" w:lastColumn="0" w:oddVBand="0" w:evenVBand="0" w:oddHBand="0" w:evenHBand="0" w:firstRowFirstColumn="0" w:firstRowLastColumn="0" w:lastRowFirstColumn="0" w:lastRowLastColumn="0"/>
-            </w:pPr>
-          </w:p>
+          <w:p/>
         </w:tc>
       </w:tr>
       <w:tr>
@@ -5606,13 +5694,11 @@
       <w:pPr>
         <w:pStyle w:val="Heading1"/>
       </w:pPr>
-      <w:bookmarkStart w:id="0" w:name="_Toc25660378"/>
+      <w:bookmarkStart w:id="1" w:name="_Toc25660378"/>
       <w:r>
         <w:lastRenderedPageBreak/>
         <w:t>Giới thiệu dự án</w:t>
       </w:r>
-      <w:bookmarkStart w:id="1" w:name="_GoBack"/>
-      <w:bookmarkEnd w:id="0"/>
       <w:bookmarkEnd w:id="1"/>
     </w:p>
     <w:p>
@@ -6433,25 +6519,51 @@
       <w:r>
         <w:t xml:space="preserve">Figure </w:t>
       </w:r>
-      <w:fldSimple w:instr=" STYLEREF 1 \s ">
-        <w:r>
-          <w:rPr>
-            <w:noProof/>
-          </w:rPr>
-          <w:t>5</w:t>
-        </w:r>
-      </w:fldSimple>
+      <w:r>
+        <w:fldChar w:fldCharType="begin"/>
+      </w:r>
+      <w:r>
+        <w:instrText xml:space="preserve"> STYLEREF 1 \s </w:instrText>
+      </w:r>
+      <w:r>
+        <w:fldChar w:fldCharType="separate"/>
+      </w:r>
+      <w:r>
+        <w:rPr>
+          <w:noProof/>
+        </w:rPr>
+        <w:t>5</w:t>
+      </w:r>
+      <w:r>
+        <w:rPr>
+          <w:noProof/>
+        </w:rPr>
+        <w:fldChar w:fldCharType="end"/>
+      </w:r>
       <w:r>
         <w:noBreakHyphen/>
       </w:r>
-      <w:fldSimple w:instr=" SEQ Figure \* ARABIC \s 1 ">
-        <w:r>
-          <w:rPr>
-            <w:noProof/>
-          </w:rPr>
-          <w:t>1</w:t>
-        </w:r>
-      </w:fldSimple>
+      <w:r>
+        <w:fldChar w:fldCharType="begin"/>
+      </w:r>
+      <w:r>
+        <w:instrText xml:space="preserve"> SEQ Figure \* ARABIC \s 1 </w:instrText>
+      </w:r>
+      <w:r>
+        <w:fldChar w:fldCharType="separate"/>
+      </w:r>
+      <w:r>
+        <w:rPr>
+          <w:noProof/>
+        </w:rPr>
+        <w:t>1</w:t>
+      </w:r>
+      <w:r>
+        <w:rPr>
+          <w:noProof/>
+        </w:rPr>
+        <w:fldChar w:fldCharType="end"/>
+      </w:r>
       <w:r>
         <w:t>: Biểu đồ WBS cho dự án</w:t>
       </w:r>
@@ -6549,25 +6661,51 @@
       <w:r>
         <w:t xml:space="preserve">Figure </w:t>
       </w:r>
-      <w:fldSimple w:instr=" STYLEREF 1 \s ">
-        <w:r>
-          <w:rPr>
-            <w:noProof/>
-          </w:rPr>
-          <w:t>5</w:t>
-        </w:r>
-      </w:fldSimple>
+      <w:r>
+        <w:fldChar w:fldCharType="begin"/>
+      </w:r>
+      <w:r>
+        <w:instrText xml:space="preserve"> STYLEREF 1 \s </w:instrText>
+      </w:r>
+      <w:r>
+        <w:fldChar w:fldCharType="separate"/>
+      </w:r>
+      <w:r>
+        <w:rPr>
+          <w:noProof/>
+        </w:rPr>
+        <w:t>5</w:t>
+      </w:r>
+      <w:r>
+        <w:rPr>
+          <w:noProof/>
+        </w:rPr>
+        <w:fldChar w:fldCharType="end"/>
+      </w:r>
       <w:r>
         <w:noBreakHyphen/>
       </w:r>
-      <w:fldSimple w:instr=" SEQ Figure \* ARABIC \s 1 ">
-        <w:r>
-          <w:rPr>
-            <w:noProof/>
-          </w:rPr>
-          <w:t>2</w:t>
-        </w:r>
-      </w:fldSimple>
+      <w:r>
+        <w:fldChar w:fldCharType="begin"/>
+      </w:r>
+      <w:r>
+        <w:instrText xml:space="preserve"> SEQ Figure \* ARABIC \s 1 </w:instrText>
+      </w:r>
+      <w:r>
+        <w:fldChar w:fldCharType="separate"/>
+      </w:r>
+      <w:r>
+        <w:rPr>
+          <w:noProof/>
+        </w:rPr>
+        <w:t>2</w:t>
+      </w:r>
+      <w:r>
+        <w:rPr>
+          <w:noProof/>
+        </w:rPr>
+        <w:fldChar w:fldCharType="end"/>
+      </w:r>
       <w:r>
         <w:t>: Ước lượng rủi ro của dự án.</w:t>
       </w:r>
@@ -16929,6 +17067,7 @@
     <w:lsdException w:name="HTML Sample" w:semiHidden="1" w:unhideWhenUsed="1"/>
     <w:lsdException w:name="HTML Typewriter" w:semiHidden="1" w:unhideWhenUsed="1"/>
     <w:lsdException w:name="HTML Variable" w:semiHidden="1" w:unhideWhenUsed="1"/>
+    <w:lsdException w:name="Normal Table" w:semiHidden="1" w:unhideWhenUsed="1"/>
     <w:lsdException w:name="annotation subject" w:semiHidden="1" w:unhideWhenUsed="1"/>
     <w:lsdException w:name="No List" w:semiHidden="1" w:uiPriority="99" w:unhideWhenUsed="1"/>
     <w:lsdException w:name="Outline List 1" w:semiHidden="1" w:unhideWhenUsed="1"/>
@@ -16971,8 +17110,11 @@
     <w:lsdException w:name="Table Contemporary" w:semiHidden="1" w:unhideWhenUsed="1"/>
     <w:lsdException w:name="Table Elegant" w:semiHidden="1" w:unhideWhenUsed="1"/>
     <w:lsdException w:name="Table Professional" w:semiHidden="1" w:unhideWhenUsed="1"/>
+    <w:lsdException w:name="Table Subtle 1" w:semiHidden="1" w:unhideWhenUsed="1"/>
     <w:lsdException w:name="Table Subtle 2" w:semiHidden="1" w:unhideWhenUsed="1"/>
     <w:lsdException w:name="Table Web 1" w:semiHidden="1" w:unhideWhenUsed="1"/>
+    <w:lsdException w:name="Table Web 2" w:semiHidden="1" w:unhideWhenUsed="1"/>
+    <w:lsdException w:name="Table Web 3" w:semiHidden="1" w:unhideWhenUsed="1"/>
     <w:lsdException w:name="Balloon Text" w:semiHidden="1" w:unhideWhenUsed="1"/>
     <w:lsdException w:name="Table Theme" w:semiHidden="1" w:unhideWhenUsed="1"/>
     <w:lsdException w:name="Placeholder Text" w:semiHidden="1"/>
@@ -18654,7 +18796,7 @@
 </file>
 
 <file path=customXml/itemProps1.xml><?xml version="1.0" encoding="utf-8"?>
-<ds:datastoreItem xmlns:ds="http://schemas.openxmlformats.org/officeDocument/2006/customXml" ds:itemID="{A5B9EAE3-1833-0147-B574-F099A87B9513}">
+<ds:datastoreItem xmlns:ds="http://schemas.openxmlformats.org/officeDocument/2006/customXml" ds:itemID="{C04AB1F6-4E26-4F4D-B9B4-B113E33E0DBF}">
   <ds:schemaRefs>
     <ds:schemaRef ds:uri="http://schemas.openxmlformats.org/officeDocument/2006/bibliography"/>
   </ds:schemaRefs>

</xml_diff>

<commit_message>
Chỉnh sửa ước lượng thời gian dự án
</commit_message>
<xml_diff>
--- a/docs/BTL.docx
+++ b/docs/BTL.docx
@@ -4239,7 +4239,7 @@
               </wp:inline>
             </w:drawing>
           </mc:Choice>
-          <mc:Fallback xmlns:arto="http://schemas.microsoft.com/office/word/2006/arto" xmlns:a14="http://schemas.microsoft.com/office/drawing/2010/main" xmlns:pic="http://schemas.openxmlformats.org/drawingml/2006/picture" xmlns:a="http://schemas.openxmlformats.org/drawingml/2006/main" xmlns:mv="urn:schemas-microsoft-com:mac:vml" xmlns:mo="http://schemas.microsoft.com/office/mac/office/2008/main" xmlns:w16="http://schemas.microsoft.com/office/word/2018/wordml" xmlns:w16cex="http://schemas.microsoft.com/office/word/2018/wordml/cex">
+          <mc:Fallback xmlns:w16cex="http://schemas.microsoft.com/office/word/2018/wordml/cex" xmlns:w16="http://schemas.microsoft.com/office/word/2018/wordml" xmlns:mo="http://schemas.microsoft.com/office/mac/office/2008/main" xmlns:mv="urn:schemas-microsoft-com:mac:vml" xmlns:a="http://schemas.openxmlformats.org/drawingml/2006/main" xmlns:pic="http://schemas.openxmlformats.org/drawingml/2006/picture" xmlns:a14="http://schemas.microsoft.com/office/drawing/2010/main" xmlns:arto="http://schemas.microsoft.com/office/word/2006/arto">
             <w:pict w14:anchorId="142BAD98">
               <v:group id="Canvas 5" style="width:210.35pt;height:92.05pt;mso-position-horizontal-relative:char;mso-position-vertical-relative:line" coordsize="26714,11684" o:spid="_x0000_s1026" editas="canvas" w14:anchorId="456B0A6C" o:gfxdata="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">
                 <v:shapetype id="_x0000_t75" coordsize="21600,21600" filled="f" stroked="f" o:spt="75" o:preferrelative="t" path="m@4@5l@4@11@9@11@9@5xe">
@@ -5335,10 +5335,7 @@
               <w:cnfStyle w:val="000000000000" w:firstRow="0" w:lastRow="0" w:firstColumn="0" w:lastColumn="0" w:oddVBand="0" w:evenVBand="0" w:oddHBand="0" w:evenHBand="0" w:firstRowFirstColumn="0" w:firstRowLastColumn="0" w:lastRowFirstColumn="0" w:lastRowLastColumn="0"/>
             </w:pPr>
             <w:r>
-              <w:t>0.</w:t>
-            </w:r>
-            <w:r>
-              <w:t>5</w:t>
+              <w:t>0.5</w:t>
             </w:r>
           </w:p>
         </w:tc>
@@ -5409,10 +5406,7 @@
               <w:cnfStyle w:val="000000000000" w:firstRow="0" w:lastRow="0" w:firstColumn="0" w:lastColumn="0" w:oddVBand="0" w:evenVBand="0" w:oddHBand="0" w:evenHBand="0" w:firstRowFirstColumn="0" w:firstRowLastColumn="0" w:lastRowFirstColumn="0" w:lastRowLastColumn="0"/>
             </w:pPr>
             <w:r>
-              <w:t>0.</w:t>
-            </w:r>
-            <w:r>
-              <w:t>6</w:t>
+              <w:t>0.6</w:t>
             </w:r>
           </w:p>
         </w:tc>
@@ -5477,10 +5471,7 @@
               <w:cnfStyle w:val="000000000000" w:firstRow="0" w:lastRow="0" w:firstColumn="0" w:lastColumn="0" w:oddVBand="0" w:evenVBand="0" w:oddHBand="0" w:evenHBand="0" w:firstRowFirstColumn="0" w:firstRowLastColumn="0" w:lastRowFirstColumn="0" w:lastRowLastColumn="0"/>
             </w:pPr>
             <w:r>
-              <w:t>0.</w:t>
-            </w:r>
-            <w:r>
-              <w:t>7</w:t>
+              <w:t>0.7</w:t>
             </w:r>
           </w:p>
         </w:tc>
@@ -5516,10 +5507,7 @@
           </w:tcPr>
           <w:p>
             <w:r>
-              <w:t>14</w:t>
-            </w:r>
-            <w:r>
-              <w:t>/12/2019</w:t>
+              <w:t>14/12/2019</w:t>
             </w:r>
           </w:p>
         </w:tc>
@@ -5542,10 +5530,7 @@
               <w:cnfStyle w:val="000000000000" w:firstRow="0" w:lastRow="0" w:firstColumn="0" w:lastColumn="0" w:oddVBand="0" w:evenVBand="0" w:oddHBand="0" w:evenHBand="0" w:firstRowFirstColumn="0" w:firstRowLastColumn="0" w:lastRowFirstColumn="0" w:lastRowLastColumn="0"/>
             </w:pPr>
             <w:r>
-              <w:t>0.</w:t>
-            </w:r>
-            <w:r>
-              <w:t>8</w:t>
+              <w:t>0.8</w:t>
             </w:r>
           </w:p>
         </w:tc>
@@ -5576,12 +5561,10 @@
         </w:trPr>
         <w:tc>
           <w:tcPr>
+            <w:cnfStyle w:val="001000000000" w:firstRow="0" w:lastRow="0" w:firstColumn="1" w:lastColumn="0" w:oddVBand="0" w:evenVBand="0" w:oddHBand="0" w:evenHBand="0" w:firstRowFirstColumn="0" w:firstRowLastColumn="0" w:lastRowFirstColumn="0" w:lastRowLastColumn="0"/>
             <w:tcW w:w="1495" w:type="dxa"/>
           </w:tcPr>
           <w:p>
-            <w:pPr>
-              <w:cnfStyle w:val="001000000000" w:firstRow="0" w:lastRow="0" w:firstColumn="1" w:lastColumn="0" w:oddVBand="0" w:evenVBand="0" w:oddHBand="0" w:evenHBand="0" w:firstRowFirstColumn="0" w:firstRowLastColumn="0" w:lastRowFirstColumn="0" w:lastRowLastColumn="0"/>
-            </w:pPr>
             <w:r>
               <w:t>24/12/2019</w:t>
             </w:r>
@@ -5591,31 +5574,44 @@
           <w:tcPr>
             <w:tcW w:w="3095" w:type="dxa"/>
           </w:tcPr>
-          <w:p/>
+          <w:p>
+            <w:pPr>
+              <w:cnfStyle w:val="000000000000" w:firstRow="0" w:lastRow="0" w:firstColumn="0" w:lastColumn="0" w:oddVBand="0" w:evenVBand="0" w:oddHBand="0" w:evenHBand="0" w:firstRowFirstColumn="0" w:firstRowLastColumn="0" w:lastRowFirstColumn="0" w:lastRowLastColumn="0"/>
+            </w:pPr>
+          </w:p>
         </w:tc>
         <w:tc>
           <w:tcPr>
             <w:tcW w:w="1148" w:type="dxa"/>
           </w:tcPr>
           <w:p>
+            <w:pPr>
+              <w:cnfStyle w:val="000000000000" w:firstRow="0" w:lastRow="0" w:firstColumn="0" w:lastColumn="0" w:oddVBand="0" w:evenVBand="0" w:oddHBand="0" w:evenHBand="0" w:firstRowFirstColumn="0" w:firstRowLastColumn="0" w:lastRowFirstColumn="0" w:lastRowLastColumn="0"/>
+            </w:pPr>
             <w:r>
               <w:t>1.0</w:t>
             </w:r>
-            <w:bookmarkStart w:id="0" w:name="_GoBack"/>
-            <w:bookmarkEnd w:id="0"/>
           </w:p>
         </w:tc>
         <w:tc>
           <w:tcPr>
             <w:tcW w:w="1552" w:type="dxa"/>
           </w:tcPr>
-          <w:p/>
+          <w:p>
+            <w:pPr>
+              <w:cnfStyle w:val="000000000000" w:firstRow="0" w:lastRow="0" w:firstColumn="0" w:lastColumn="0" w:oddVBand="0" w:evenVBand="0" w:oddHBand="0" w:evenHBand="0" w:firstRowFirstColumn="0" w:firstRowLastColumn="0" w:lastRowFirstColumn="0" w:lastRowLastColumn="0"/>
+            </w:pPr>
+          </w:p>
         </w:tc>
         <w:tc>
           <w:tcPr>
             <w:tcW w:w="1440" w:type="dxa"/>
           </w:tcPr>
-          <w:p/>
+          <w:p>
+            <w:pPr>
+              <w:cnfStyle w:val="000000000000" w:firstRow="0" w:lastRow="0" w:firstColumn="0" w:lastColumn="0" w:oddVBand="0" w:evenVBand="0" w:oddHBand="0" w:evenHBand="0" w:firstRowFirstColumn="0" w:firstRowLastColumn="0" w:lastRowFirstColumn="0" w:lastRowLastColumn="0"/>
+            </w:pPr>
+          </w:p>
         </w:tc>
       </w:tr>
       <w:tr>
@@ -5694,25 +5690,25 @@
       <w:pPr>
         <w:pStyle w:val="Heading1"/>
       </w:pPr>
-      <w:bookmarkStart w:id="1" w:name="_Toc25660378"/>
+      <w:bookmarkStart w:id="0" w:name="_Toc25660378"/>
       <w:r>
         <w:lastRenderedPageBreak/>
         <w:t>Giới thiệu dự án</w:t>
       </w:r>
+      <w:bookmarkEnd w:id="0"/>
+    </w:p>
+    <w:p>
+      <w:pPr>
+        <w:pStyle w:val="Heading2"/>
+      </w:pPr>
+      <w:bookmarkStart w:id="1" w:name="_Toc25660379"/>
+      <w:r>
+        <w:t xml:space="preserve">Mô tả </w:t>
+      </w:r>
+      <w:r>
+        <w:t>dự án</w:t>
+      </w:r>
       <w:bookmarkEnd w:id="1"/>
-    </w:p>
-    <w:p>
-      <w:pPr>
-        <w:pStyle w:val="Heading2"/>
-      </w:pPr>
-      <w:bookmarkStart w:id="2" w:name="_Toc25660379"/>
-      <w:r>
-        <w:t xml:space="preserve">Mô tả </w:t>
-      </w:r>
-      <w:r>
-        <w:t>dự án</w:t>
-      </w:r>
-      <w:bookmarkEnd w:id="2"/>
     </w:p>
     <w:p>
       <w:pPr>
@@ -5784,11 +5780,11 @@
       <w:pPr>
         <w:pStyle w:val="Heading2"/>
       </w:pPr>
-      <w:bookmarkStart w:id="3" w:name="_Toc25660380"/>
+      <w:bookmarkStart w:id="2" w:name="_Toc25660380"/>
       <w:r>
         <w:t>Công cụ quản lý</w:t>
       </w:r>
-      <w:bookmarkEnd w:id="3"/>
+      <w:bookmarkEnd w:id="2"/>
     </w:p>
     <w:p>
       <w:r>
@@ -5864,55 +5860,55 @@
       <w:pPr>
         <w:pStyle w:val="Heading1"/>
       </w:pPr>
-      <w:bookmarkStart w:id="4" w:name="_Toc25660381"/>
+      <w:bookmarkStart w:id="3" w:name="_Toc25660381"/>
       <w:r>
         <w:t>Các nhân sự tham gia dự án</w:t>
       </w:r>
+      <w:bookmarkEnd w:id="3"/>
+    </w:p>
+    <w:p>
+      <w:pPr>
+        <w:pStyle w:val="Heading2"/>
+      </w:pPr>
+      <w:bookmarkStart w:id="4" w:name="_Toc25660382"/>
+      <w:r>
+        <w:t>Thông tin liên hệ phía khách hàng</w:t>
+      </w:r>
       <w:bookmarkEnd w:id="4"/>
     </w:p>
     <w:p>
+      <w:r>
+        <w:t xml:space="preserve">Anh </w:t>
+      </w:r>
+      <w:r>
+        <w:t>Nguyễn Đức Tiến</w:t>
+      </w:r>
+    </w:p>
+    <w:p>
+      <w:r>
+        <w:t>SĐT: 0123456789.</w:t>
+      </w:r>
+    </w:p>
+    <w:p>
+      <w:r>
+        <w:t xml:space="preserve">Email: </w:t>
+      </w:r>
+      <w:r>
+        <w:t>tien.nguyenduc</w:t>
+      </w:r>
+      <w:r>
+        <w:t>@gmail.com.</w:t>
+      </w:r>
+    </w:p>
+    <w:p>
       <w:pPr>
         <w:pStyle w:val="Heading2"/>
       </w:pPr>
-      <w:bookmarkStart w:id="5" w:name="_Toc25660382"/>
-      <w:r>
-        <w:t>Thông tin liên hệ phía khách hàng</w:t>
+      <w:bookmarkStart w:id="5" w:name="_Toc25660383"/>
+      <w:r>
+        <w:t>Thông tin liên hệ phía công ty</w:t>
       </w:r>
       <w:bookmarkEnd w:id="5"/>
-    </w:p>
-    <w:p>
-      <w:r>
-        <w:t xml:space="preserve">Anh </w:t>
-      </w:r>
-      <w:r>
-        <w:t>Nguyễn Đức Tiến</w:t>
-      </w:r>
-    </w:p>
-    <w:p>
-      <w:r>
-        <w:t>SĐT: 0123456789.</w:t>
-      </w:r>
-    </w:p>
-    <w:p>
-      <w:r>
-        <w:t xml:space="preserve">Email: </w:t>
-      </w:r>
-      <w:r>
-        <w:t>tien.nguyenduc</w:t>
-      </w:r>
-      <w:r>
-        <w:t>@gmail.com.</w:t>
-      </w:r>
-    </w:p>
-    <w:p>
-      <w:pPr>
-        <w:pStyle w:val="Heading2"/>
-      </w:pPr>
-      <w:bookmarkStart w:id="6" w:name="_Toc25660383"/>
-      <w:r>
-        <w:t>Thông tin liên hệ phía công ty</w:t>
-      </w:r>
-      <w:bookmarkEnd w:id="6"/>
     </w:p>
     <w:p>
       <w:r>
@@ -5990,11 +5986,11 @@
       <w:pPr>
         <w:pStyle w:val="Heading2"/>
       </w:pPr>
-      <w:bookmarkStart w:id="7" w:name="_Toc25660384"/>
+      <w:bookmarkStart w:id="6" w:name="_Toc25660384"/>
       <w:r>
         <w:t>Phân chia vai trò của thành viên dự án và khách hàng</w:t>
       </w:r>
-      <w:bookmarkEnd w:id="7"/>
+      <w:bookmarkEnd w:id="6"/>
     </w:p>
     <w:p>
       <w:pPr>
@@ -6053,21 +6049,21 @@
       <w:pPr>
         <w:pStyle w:val="Heading1"/>
       </w:pPr>
-      <w:bookmarkStart w:id="8" w:name="_Toc25660385"/>
+      <w:bookmarkStart w:id="7" w:name="_Toc25660385"/>
       <w:r>
         <w:t>Khảo sát dự án</w:t>
       </w:r>
+      <w:bookmarkEnd w:id="7"/>
+    </w:p>
+    <w:p>
+      <w:pPr>
+        <w:pStyle w:val="Heading2"/>
+      </w:pPr>
+      <w:bookmarkStart w:id="8" w:name="_Toc25660386"/>
+      <w:r>
+        <w:t>Yêu cầu khách hàng</w:t>
+      </w:r>
       <w:bookmarkEnd w:id="8"/>
-    </w:p>
-    <w:p>
-      <w:pPr>
-        <w:pStyle w:val="Heading2"/>
-      </w:pPr>
-      <w:bookmarkStart w:id="9" w:name="_Toc25660386"/>
-      <w:r>
-        <w:t>Yêu cầu khách hàng</w:t>
-      </w:r>
-      <w:bookmarkEnd w:id="9"/>
     </w:p>
     <w:p>
       <w:r>
@@ -6206,7 +6202,7 @@
       <w:pPr>
         <w:pStyle w:val="Heading2"/>
       </w:pPr>
-      <w:bookmarkStart w:id="10" w:name="_Toc25660387"/>
+      <w:bookmarkStart w:id="9" w:name="_Toc25660387"/>
       <w:r>
         <w:t xml:space="preserve">Mô hình </w:t>
       </w:r>
@@ -6219,76 +6215,76 @@
       <w:r>
         <w:t xml:space="preserve"> – nghiệp vụ</w:t>
       </w:r>
+      <w:bookmarkEnd w:id="9"/>
+    </w:p>
+    <w:p>
+      <w:r>
+        <w:t>Hiện tại, nhà máy đang sản xuất trên mô hình tự động, các sản phẩm được di chuyển giữa các khâu sản xuất đều thông qua các con tàu bowling trong nhà máy. Trong nhà máy có các đường ray để tàu có thể chạy giữa các băng truyền sản xuất và kho lưu trữ.</w:t>
+      </w:r>
+    </w:p>
+    <w:p>
+      <w:r>
+        <w:t>Một đường đi giữa các băng truyền và kho có từ 3 tới 4 đường ray, mỗi đường ray chỉ phục vụ cho 1 chiều đi trong một thời điểm. Giữa các khu vực khác nhau sẽ có các điểm giao nhau để các tàu thuận tiện đi lại.</w:t>
+      </w:r>
+    </w:p>
+    <w:p>
+      <w:r>
+        <w:t xml:space="preserve">Các tàu đều hoạt động tự động. Việc lấy/trả hàng đều đã được hoạt động thông qua hệ điều hành có sẵn của các tàu. Khi xong việc lấy/trả hàng, </w:t>
+      </w:r>
+      <w:r>
+        <w:t>tàu sẽ ra hiệu cho hệ thống phân đường hiện tại báo hiện đã xong, và hệ thống sẽ tính toán và trả về đường đi tiếp theo cho tàu.</w:t>
+      </w:r>
+    </w:p>
+    <w:p>
+      <w:r>
+        <w:t>Có một bến đỗ cho các tàu vào cuối ngày lúc hệ thống dừng làm việc.</w:t>
+      </w:r>
+    </w:p>
+    <w:p>
+      <w:pPr>
+        <w:pStyle w:val="Heading2"/>
+      </w:pPr>
+      <w:bookmarkStart w:id="10" w:name="_Toc25660388"/>
+      <w:r>
+        <w:t>Mô hình hoạt động dự kiến sau khi áp dụng sản phẩm mới</w:t>
+      </w:r>
       <w:bookmarkEnd w:id="10"/>
     </w:p>
     <w:p>
       <w:r>
-        <w:t>Hiện tại, nhà máy đang sản xuất trên mô hình tự động, các sản phẩm được di chuyển giữa các khâu sản xuất đều thông qua các con tàu bowling trong nhà máy. Trong nhà máy có các đường ray để tàu có thể chạy giữa các băng truyền sản xuất và kho lưu trữ.</w:t>
-      </w:r>
-    </w:p>
-    <w:p>
-      <w:r>
-        <w:t>Một đường đi giữa các băng truyền và kho có từ 3 tới 4 đường ray, mỗi đường ray chỉ phục vụ cho 1 chiều đi trong một thời điểm. Giữa các khu vực khác nhau sẽ có các điểm giao nhau để các tàu thuận tiện đi lại.</w:t>
-      </w:r>
-    </w:p>
-    <w:p>
-      <w:r>
-        <w:t xml:space="preserve">Các tàu đều hoạt động tự động. Việc lấy/trả hàng đều đã được hoạt động thông qua hệ điều hành có sẵn của các tàu. Khi xong việc lấy/trả hàng, </w:t>
-      </w:r>
-      <w:r>
-        <w:t>tàu sẽ ra hiệu cho hệ thống phân đường hiện tại báo hiện đã xong, và hệ thống sẽ tính toán và trả về đường đi tiếp theo cho tàu.</w:t>
-      </w:r>
-    </w:p>
-    <w:p>
-      <w:r>
-        <w:t>Có một bến đỗ cho các tàu vào cuối ngày lúc hệ thống dừng làm việc.</w:t>
+        <w:t xml:space="preserve">Sau khi áp dụng hệ thống, hệ thống dẫn đường mới sẽ thay thế cho hệ thống dẫn đường hiện có của công ty. Hệ thống hiện tại thường xuyên gây ra tình trạng tắc nghẽn giữa các tuyến tàu với nhau. </w:t>
+      </w:r>
+      <w:r>
+        <w:t>Việc áp dụng hệ thống mới sẽ giảm tải sự tắc nghẽn ở các đường ray bên trong nhà máy. Hầu hết các cơ sở vật chất cũ sẽ vẫn được giữ nguyên, và lắp đặt thêm một số camera cho phép theo dõi tình hình đường ray.</w:t>
       </w:r>
     </w:p>
     <w:p>
       <w:pPr>
         <w:pStyle w:val="Heading2"/>
       </w:pPr>
-      <w:bookmarkStart w:id="11" w:name="_Toc25660388"/>
-      <w:r>
-        <w:t>Mô hình hoạt động dự kiến sau khi áp dụng sản phẩm mới</w:t>
+      <w:bookmarkStart w:id="11" w:name="_Toc25660389"/>
+      <w:r>
+        <w:t>Phạm vi</w:t>
+      </w:r>
+      <w:r>
+        <w:t xml:space="preserve"> dự án</w:t>
       </w:r>
       <w:bookmarkEnd w:id="11"/>
     </w:p>
     <w:p>
-      <w:r>
-        <w:t xml:space="preserve">Sau khi áp dụng hệ thống, hệ thống dẫn đường mới sẽ thay thế cho hệ thống dẫn đường hiện có của công ty. Hệ thống hiện tại thường xuyên gây ra tình trạng tắc nghẽn giữa các tuyến tàu với nhau. </w:t>
-      </w:r>
-      <w:r>
-        <w:t>Việc áp dụng hệ thống mới sẽ giảm tải sự tắc nghẽn ở các đường ray bên trong nhà máy. Hầu hết các cơ sở vật chất cũ sẽ vẫn được giữ nguyên, và lắp đặt thêm một số camera cho phép theo dõi tình hình đường ray.</w:t>
-      </w:r>
-    </w:p>
-    <w:p>
-      <w:pPr>
-        <w:pStyle w:val="Heading2"/>
-      </w:pPr>
-      <w:bookmarkStart w:id="12" w:name="_Toc25660389"/>
-      <w:r>
-        <w:t>Phạm vi</w:t>
-      </w:r>
-      <w:r>
-        <w:t xml:space="preserve"> dự án</w:t>
+      <w:bookmarkStart w:id="12" w:name="_Toc25660390"/>
+      <w:r>
+        <w:t>Dự kiến sẽ thí điểm ở nhà máy ở khu công nghiệp Thái Nguyên, sau đó sẽ mở rộng ra các nhà máy đặt ở khu công nghiệp Phú Nghĩa, Sài Gòn. Cuối cùng sẽ mở rộng ra các nhà máy đặt ở Trung Quốc và Ấn Độ.</w:t>
+      </w:r>
+    </w:p>
+    <w:p>
+      <w:pPr>
+        <w:pStyle w:val="Heading1"/>
+      </w:pPr>
+      <w:r>
+        <w:t>Giao tiếp/Trao đổi thông tin</w:t>
       </w:r>
       <w:bookmarkEnd w:id="12"/>
-    </w:p>
-    <w:p>
-      <w:bookmarkStart w:id="13" w:name="_Toc25660390"/>
-      <w:r>
-        <w:t>Dự kiến sẽ thí điểm ở nhà máy ở khu công nghiệp Thái Nguyên, sau đó sẽ mở rộng ra các nhà máy đặt ở khu công nghiệp Phú Nghĩa, Sài Gòn. Cuối cùng sẽ mở rộng ra các nhà máy đặt ở Trung Quốc và Ấn Độ.</w:t>
-      </w:r>
-    </w:p>
-    <w:p>
-      <w:pPr>
-        <w:pStyle w:val="Heading1"/>
-      </w:pPr>
-      <w:r>
-        <w:t>Giao tiếp/Trao đổi thông tin</w:t>
-      </w:r>
-      <w:bookmarkEnd w:id="13"/>
     </w:p>
     <w:p>
       <w:pPr>
@@ -6357,21 +6353,21 @@
       <w:pPr>
         <w:pStyle w:val="Heading1"/>
       </w:pPr>
-      <w:bookmarkStart w:id="14" w:name="_Toc25660391"/>
+      <w:bookmarkStart w:id="13" w:name="_Toc25660391"/>
       <w:r>
         <w:t>Ước lượng chung</w:t>
       </w:r>
+      <w:bookmarkEnd w:id="13"/>
+    </w:p>
+    <w:p>
+      <w:pPr>
+        <w:pStyle w:val="Heading2"/>
+      </w:pPr>
+      <w:bookmarkStart w:id="14" w:name="_Toc25660392"/>
+      <w:r>
+        <w:t>Ước lượng tính năng</w:t>
+      </w:r>
       <w:bookmarkEnd w:id="14"/>
-    </w:p>
-    <w:p>
-      <w:pPr>
-        <w:pStyle w:val="Heading2"/>
-      </w:pPr>
-      <w:bookmarkStart w:id="15" w:name="_Toc25660392"/>
-      <w:r>
-        <w:t>Ước lượng tính năng</w:t>
-      </w:r>
-      <w:bookmarkEnd w:id="15"/>
     </w:p>
     <w:p>
       <w:r>
@@ -6445,12 +6441,12 @@
       <w:pPr>
         <w:pStyle w:val="Heading2"/>
       </w:pPr>
-      <w:bookmarkStart w:id="16" w:name="_Toc25660393"/>
+      <w:bookmarkStart w:id="15" w:name="_Toc25660393"/>
       <w:r>
         <w:lastRenderedPageBreak/>
         <w:t>Work Breakdown Structure</w:t>
       </w:r>
-      <w:bookmarkEnd w:id="16"/>
+      <w:bookmarkEnd w:id="15"/>
     </w:p>
     <w:p>
       <w:pPr>
@@ -6519,51 +6515,25 @@
       <w:r>
         <w:t xml:space="preserve">Figure </w:t>
       </w:r>
-      <w:r>
-        <w:fldChar w:fldCharType="begin"/>
-      </w:r>
-      <w:r>
-        <w:instrText xml:space="preserve"> STYLEREF 1 \s </w:instrText>
-      </w:r>
-      <w:r>
-        <w:fldChar w:fldCharType="separate"/>
-      </w:r>
-      <w:r>
-        <w:rPr>
-          <w:noProof/>
-        </w:rPr>
-        <w:t>5</w:t>
-      </w:r>
-      <w:r>
-        <w:rPr>
-          <w:noProof/>
-        </w:rPr>
-        <w:fldChar w:fldCharType="end"/>
-      </w:r>
+      <w:fldSimple w:instr=" STYLEREF 1 \s ">
+        <w:r>
+          <w:rPr>
+            <w:noProof/>
+          </w:rPr>
+          <w:t>5</w:t>
+        </w:r>
+      </w:fldSimple>
       <w:r>
         <w:noBreakHyphen/>
       </w:r>
-      <w:r>
-        <w:fldChar w:fldCharType="begin"/>
-      </w:r>
-      <w:r>
-        <w:instrText xml:space="preserve"> SEQ Figure \* ARABIC \s 1 </w:instrText>
-      </w:r>
-      <w:r>
-        <w:fldChar w:fldCharType="separate"/>
-      </w:r>
-      <w:r>
-        <w:rPr>
-          <w:noProof/>
-        </w:rPr>
-        <w:t>1</w:t>
-      </w:r>
-      <w:r>
-        <w:rPr>
-          <w:noProof/>
-        </w:rPr>
-        <w:fldChar w:fldCharType="end"/>
-      </w:r>
+      <w:fldSimple w:instr=" SEQ Figure \* ARABIC \s 1 ">
+        <w:r>
+          <w:rPr>
+            <w:noProof/>
+          </w:rPr>
+          <w:t>1</w:t>
+        </w:r>
+      </w:fldSimple>
       <w:r>
         <w:t>: Biểu đồ WBS cho dự án</w:t>
       </w:r>
@@ -6572,15 +6542,23 @@
       <w:pPr>
         <w:pStyle w:val="Heading2"/>
       </w:pPr>
-      <w:bookmarkStart w:id="17" w:name="_Toc25660394"/>
+      <w:bookmarkStart w:id="16" w:name="_Toc25660394"/>
       <w:r>
         <w:t>Ước lượng thời gian</w:t>
       </w:r>
+      <w:bookmarkEnd w:id="16"/>
+    </w:p>
+    <w:p>
+      <w:r>
+        <w:t>Thời gian cần thiết làm dự án là trong khoảng 24-26 ngày</w:t>
+      </w:r>
+      <w:r>
+        <w:t xml:space="preserve"> dựa trên WBS</w:t>
+      </w:r>
+      <w:bookmarkStart w:id="17" w:name="_GoBack"/>
       <w:bookmarkEnd w:id="17"/>
-    </w:p>
-    <w:p>
-      <w:r>
-        <w:t>Thời gian cần thiết làm dự án là trong khoảng 24-26 ngày.</w:t>
+      <w:r>
+        <w:t>.</w:t>
       </w:r>
     </w:p>
     <w:p>
@@ -6661,51 +6639,25 @@
       <w:r>
         <w:t xml:space="preserve">Figure </w:t>
       </w:r>
-      <w:r>
-        <w:fldChar w:fldCharType="begin"/>
-      </w:r>
-      <w:r>
-        <w:instrText xml:space="preserve"> STYLEREF 1 \s </w:instrText>
-      </w:r>
-      <w:r>
-        <w:fldChar w:fldCharType="separate"/>
-      </w:r>
-      <w:r>
-        <w:rPr>
-          <w:noProof/>
-        </w:rPr>
-        <w:t>5</w:t>
-      </w:r>
-      <w:r>
-        <w:rPr>
-          <w:noProof/>
-        </w:rPr>
-        <w:fldChar w:fldCharType="end"/>
-      </w:r>
+      <w:fldSimple w:instr=" STYLEREF 1 \s ">
+        <w:r>
+          <w:rPr>
+            <w:noProof/>
+          </w:rPr>
+          <w:t>5</w:t>
+        </w:r>
+      </w:fldSimple>
       <w:r>
         <w:noBreakHyphen/>
       </w:r>
-      <w:r>
-        <w:fldChar w:fldCharType="begin"/>
-      </w:r>
-      <w:r>
-        <w:instrText xml:space="preserve"> SEQ Figure \* ARABIC \s 1 </w:instrText>
-      </w:r>
-      <w:r>
-        <w:fldChar w:fldCharType="separate"/>
-      </w:r>
-      <w:r>
-        <w:rPr>
-          <w:noProof/>
-        </w:rPr>
-        <w:t>2</w:t>
-      </w:r>
-      <w:r>
-        <w:rPr>
-          <w:noProof/>
-        </w:rPr>
-        <w:fldChar w:fldCharType="end"/>
-      </w:r>
+      <w:fldSimple w:instr=" SEQ Figure \* ARABIC \s 1 ">
+        <w:r>
+          <w:rPr>
+            <w:noProof/>
+          </w:rPr>
+          <w:t>2</w:t>
+        </w:r>
+      </w:fldSimple>
       <w:r>
         <w:t>: Ước lượng rủi ro của dự án.</w:t>
       </w:r>
@@ -12529,13 +12481,13 @@
             </wp:anchor>
           </w:drawing>
         </mc:Choice>
-        <mc:Fallback>
-          <w:pict>
-            <v:shapetype w14:anchorId="2A850F9D" id="_x0000_t202" coordsize="21600,21600" o:spt="202" path="m,l,21600r21600,l21600,xe">
+        <mc:Fallback xmlns:a14="http://schemas.microsoft.com/office/drawing/2010/main" xmlns:pic="http://schemas.openxmlformats.org/drawingml/2006/picture" xmlns:a="http://schemas.openxmlformats.org/drawingml/2006/main">
+          <w:pict w14:anchorId="3BBEE933">
+            <v:shapetype id="_x0000_t202" coordsize="21600,21600" o:spt="202" path="m,l,21600r21600,l21600,xe" w14:anchorId="2A850F9D">
               <v:stroke joinstyle="miter"/>
               <v:path gradientshapeok="t" o:connecttype="rect"/>
             </v:shapetype>
-            <v:shape id="Text Box 14" o:spid="_x0000_s1026" type="#_x0000_t202" style="position:absolute;left:0;text-align:left;margin-left:-77.75pt;margin-top:-23.4pt;width:71.35pt;height:43.85pt;z-index:251658243;visibility:visible;mso-wrap-style:square;mso-width-percent:0;mso-height-percent:0;mso-wrap-distance-left:9pt;mso-wrap-distance-top:0;mso-wrap-distance-right:9pt;mso-wrap-distance-bottom:0;mso-position-horizontal:absolute;mso-position-horizontal-relative:margin;mso-position-vertical:absolute;mso-position-vertical-relative:text;mso-width-percent:0;mso-height-percent:0;mso-width-relative:margin;mso-height-relative:margin;v-text-anchor:top" o:gfxdata="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" fillcolor="white [3201]" strokeweight=".5pt">
+            <v:shape id="Text Box 14" style="position:absolute;left:0;text-align:left;margin-left:-77.75pt;margin-top:-23.4pt;width:71.35pt;height:43.85pt;z-index:251658243;visibility:visible;mso-wrap-style:square;mso-width-percent:0;mso-height-percent:0;mso-wrap-distance-left:9pt;mso-wrap-distance-top:0;mso-wrap-distance-right:9pt;mso-wrap-distance-bottom:0;mso-position-horizontal:absolute;mso-position-horizontal-relative:margin;mso-position-vertical:absolute;mso-position-vertical-relative:text;mso-width-percent:0;mso-height-percent:0;mso-width-relative:margin;mso-height-relative:margin;v-text-anchor:top" o:spid="_x0000_s1026" fillcolor="white [3201]" strokeweight=".5pt" type="#_x0000_t202" o:gfxdata="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">
               <v:textbox>
                 <w:txbxContent>
                   <w:p>
@@ -12553,10 +12505,10 @@
                         <w:lang w:eastAsia="en-US" w:bidi="ar-SA"/>
                       </w:rPr>
                       <w:drawing>
-                        <wp:inline distT="0" distB="0" distL="0" distR="0" wp14:anchorId="223BF09B" wp14:editId="6C8BC4F4">
+                        <wp:inline distT="0" distB="0" distL="0" distR="0" wp14:anchorId="18698C1C" wp14:editId="6C8BC4F4">
                           <wp:extent cx="716915" cy="608129"/>
                           <wp:effectExtent l="0" t="0" r="6985" b="0"/>
-                          <wp:docPr id="8" name="Hình ảnh 535556962"/>
+                          <wp:docPr id="983300423" name="Hình ảnh 535556962"/>
                           <wp:cNvGraphicFramePr>
                             <a:graphicFrameLocks xmlns:a="http://schemas.openxmlformats.org/drawingml/2006/main" noChangeAspect="1"/>
                           </wp:cNvGraphicFramePr>
@@ -12568,7 +12520,7 @@
                                   <pic:cNvPicPr/>
                                 </pic:nvPicPr>
                                 <pic:blipFill>
-                                  <a:blip r:embed="rId1">
+                                  <a:blip r:embed="rId2">
                                     <a:extLst>
                                       <a:ext uri="{28A0092B-C50C-407E-A947-70E740481C1C}">
                                         <a14:useLocalDpi xmlns:a14="http://schemas.microsoft.com/office/drawing/2010/main" val="0"/>
@@ -18796,7 +18748,7 @@
 </file>
 
 <file path=customXml/itemProps1.xml><?xml version="1.0" encoding="utf-8"?>
-<ds:datastoreItem xmlns:ds="http://schemas.openxmlformats.org/officeDocument/2006/customXml" ds:itemID="{C04AB1F6-4E26-4F4D-B9B4-B113E33E0DBF}">
+<ds:datastoreItem xmlns:ds="http://schemas.openxmlformats.org/officeDocument/2006/customXml" ds:itemID="{20434BE0-3263-3B4E-BBAD-FA16D51912C6}">
   <ds:schemaRefs>
     <ds:schemaRef ds:uri="http://schemas.openxmlformats.org/officeDocument/2006/bibliography"/>
   </ds:schemaRefs>

</xml_diff>

<commit_message>
CHỉnh sửa phần giao tiếp
</commit_message>
<xml_diff>
--- a/docs/BTL.docx
+++ b/docs/BTL.docx
@@ -4239,7 +4239,7 @@
               </wp:inline>
             </w:drawing>
           </mc:Choice>
-          <mc:Fallback xmlns:w16cex="http://schemas.microsoft.com/office/word/2018/wordml/cex" xmlns:w16="http://schemas.microsoft.com/office/word/2018/wordml" xmlns:mo="http://schemas.microsoft.com/office/mac/office/2008/main" xmlns:mv="urn:schemas-microsoft-com:mac:vml" xmlns:a="http://schemas.openxmlformats.org/drawingml/2006/main" xmlns:pic="http://schemas.openxmlformats.org/drawingml/2006/picture" xmlns:a14="http://schemas.microsoft.com/office/drawing/2010/main" xmlns:arto="http://schemas.microsoft.com/office/word/2006/arto">
+          <mc:Fallback xmlns:arto="http://schemas.microsoft.com/office/word/2006/arto" xmlns:a14="http://schemas.microsoft.com/office/drawing/2010/main" xmlns:pic="http://schemas.openxmlformats.org/drawingml/2006/picture" xmlns:a="http://schemas.openxmlformats.org/drawingml/2006/main" xmlns:mv="urn:schemas-microsoft-com:mac:vml" xmlns:mo="http://schemas.microsoft.com/office/mac/office/2008/main" xmlns:w16="http://schemas.microsoft.com/office/word/2018/wordml" xmlns:w16cex="http://schemas.microsoft.com/office/word/2018/wordml/cex">
             <w:pict w14:anchorId="142BAD98">
               <v:group id="Canvas 5" style="width:210.35pt;height:92.05pt;mso-position-horizontal-relative:char;mso-position-vertical-relative:line" coordsize="26714,11684" o:spid="_x0000_s1026" editas="canvas" w14:anchorId="456B0A6C" o:gfxdata="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">
                 <v:shapetype id="_x0000_t75" coordsize="21600,21600" filled="f" stroked="f" o:spt="75" o:preferrelative="t" path="m@4@5l@4@11@9@11@9@5xe">
@@ -6326,6 +6326,13 @@
       </w:r>
     </w:p>
     <w:p>
+      <w:r>
+        <w:t>Các cuộc trao đổi khác trong quá trình làm việc, nếu quan trọng phải được ghi chú đầy đủ lại.</w:t>
+      </w:r>
+      <w:bookmarkStart w:id="13" w:name="_GoBack"/>
+      <w:bookmarkEnd w:id="13"/>
+    </w:p>
+    <w:p>
       <w:pPr>
         <w:pStyle w:val="Heading2"/>
       </w:pPr>
@@ -6353,21 +6360,21 @@
       <w:pPr>
         <w:pStyle w:val="Heading1"/>
       </w:pPr>
-      <w:bookmarkStart w:id="13" w:name="_Toc25660391"/>
+      <w:bookmarkStart w:id="14" w:name="_Toc25660391"/>
       <w:r>
         <w:t>Ước lượng chung</w:t>
       </w:r>
-      <w:bookmarkEnd w:id="13"/>
+      <w:bookmarkEnd w:id="14"/>
     </w:p>
     <w:p>
       <w:pPr>
         <w:pStyle w:val="Heading2"/>
       </w:pPr>
-      <w:bookmarkStart w:id="14" w:name="_Toc25660392"/>
+      <w:bookmarkStart w:id="15" w:name="_Toc25660392"/>
       <w:r>
         <w:t>Ước lượng tính năng</w:t>
       </w:r>
-      <w:bookmarkEnd w:id="14"/>
+      <w:bookmarkEnd w:id="15"/>
     </w:p>
     <w:p>
       <w:r>
@@ -6441,12 +6448,12 @@
       <w:pPr>
         <w:pStyle w:val="Heading2"/>
       </w:pPr>
-      <w:bookmarkStart w:id="15" w:name="_Toc25660393"/>
+      <w:bookmarkStart w:id="16" w:name="_Toc25660393"/>
       <w:r>
         <w:lastRenderedPageBreak/>
         <w:t>Work Breakdown Structure</w:t>
       </w:r>
-      <w:bookmarkEnd w:id="15"/>
+      <w:bookmarkEnd w:id="16"/>
     </w:p>
     <w:p>
       <w:pPr>
@@ -6542,11 +6549,11 @@
       <w:pPr>
         <w:pStyle w:val="Heading2"/>
       </w:pPr>
-      <w:bookmarkStart w:id="16" w:name="_Toc25660394"/>
+      <w:bookmarkStart w:id="17" w:name="_Toc25660394"/>
       <w:r>
         <w:t>Ước lượng thời gian</w:t>
       </w:r>
-      <w:bookmarkEnd w:id="16"/>
+      <w:bookmarkEnd w:id="17"/>
     </w:p>
     <w:p>
       <w:r>
@@ -6555,8 +6562,6 @@
       <w:r>
         <w:t xml:space="preserve"> dựa trên WBS</w:t>
       </w:r>
-      <w:bookmarkStart w:id="17" w:name="_GoBack"/>
-      <w:bookmarkEnd w:id="17"/>
       <w:r>
         <w:t>.</w:t>
       </w:r>
@@ -12481,13 +12486,13 @@
             </wp:anchor>
           </w:drawing>
         </mc:Choice>
-        <mc:Fallback xmlns:a14="http://schemas.microsoft.com/office/drawing/2010/main" xmlns:pic="http://schemas.openxmlformats.org/drawingml/2006/picture" xmlns:a="http://schemas.openxmlformats.org/drawingml/2006/main">
-          <w:pict w14:anchorId="3BBEE933">
-            <v:shapetype id="_x0000_t202" coordsize="21600,21600" o:spt="202" path="m,l,21600r21600,l21600,xe" w14:anchorId="2A850F9D">
+        <mc:Fallback>
+          <w:pict>
+            <v:shapetype w14:anchorId="2A850F9D" id="_x0000_t202" coordsize="21600,21600" o:spt="202" path="m,l,21600r21600,l21600,xe">
               <v:stroke joinstyle="miter"/>
               <v:path gradientshapeok="t" o:connecttype="rect"/>
             </v:shapetype>
-            <v:shape id="Text Box 14" style="position:absolute;left:0;text-align:left;margin-left:-77.75pt;margin-top:-23.4pt;width:71.35pt;height:43.85pt;z-index:251658243;visibility:visible;mso-wrap-style:square;mso-width-percent:0;mso-height-percent:0;mso-wrap-distance-left:9pt;mso-wrap-distance-top:0;mso-wrap-distance-right:9pt;mso-wrap-distance-bottom:0;mso-position-horizontal:absolute;mso-position-horizontal-relative:margin;mso-position-vertical:absolute;mso-position-vertical-relative:text;mso-width-percent:0;mso-height-percent:0;mso-width-relative:margin;mso-height-relative:margin;v-text-anchor:top" o:spid="_x0000_s1026" fillcolor="white [3201]" strokeweight=".5pt" type="#_x0000_t202" o:gfxdata="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">
+            <v:shape id="Text Box 14" o:spid="_x0000_s1026" type="#_x0000_t202" style="position:absolute;left:0;text-align:left;margin-left:-77.75pt;margin-top:-23.4pt;width:71.35pt;height:43.85pt;z-index:251658243;visibility:visible;mso-wrap-style:square;mso-width-percent:0;mso-height-percent:0;mso-wrap-distance-left:9pt;mso-wrap-distance-top:0;mso-wrap-distance-right:9pt;mso-wrap-distance-bottom:0;mso-position-horizontal:absolute;mso-position-horizontal-relative:margin;mso-position-vertical:absolute;mso-position-vertical-relative:text;mso-width-percent:0;mso-height-percent:0;mso-width-relative:margin;mso-height-relative:margin;v-text-anchor:top" o:gfxdata="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" fillcolor="white [3201]" strokeweight=".5pt">
               <v:textbox>
                 <w:txbxContent>
                   <w:p>
@@ -12505,10 +12510,10 @@
                         <w:lang w:eastAsia="en-US" w:bidi="ar-SA"/>
                       </w:rPr>
                       <w:drawing>
-                        <wp:inline distT="0" distB="0" distL="0" distR="0" wp14:anchorId="18698C1C" wp14:editId="6C8BC4F4">
+                        <wp:inline distT="0" distB="0" distL="0" distR="0" wp14:anchorId="223BF09B" wp14:editId="6C8BC4F4">
                           <wp:extent cx="716915" cy="608129"/>
                           <wp:effectExtent l="0" t="0" r="6985" b="0"/>
-                          <wp:docPr id="983300423" name="Hình ảnh 535556962"/>
+                          <wp:docPr id="8" name="Hình ảnh 535556962"/>
                           <wp:cNvGraphicFramePr>
                             <a:graphicFrameLocks xmlns:a="http://schemas.openxmlformats.org/drawingml/2006/main" noChangeAspect="1"/>
                           </wp:cNvGraphicFramePr>
@@ -12520,7 +12525,7 @@
                                   <pic:cNvPicPr/>
                                 </pic:nvPicPr>
                                 <pic:blipFill>
-                                  <a:blip r:embed="rId2">
+                                  <a:blip r:embed="rId1">
                                     <a:extLst>
                                       <a:ext uri="{28A0092B-C50C-407E-A947-70E740481C1C}">
                                         <a14:useLocalDpi xmlns:a14="http://schemas.microsoft.com/office/drawing/2010/main" val="0"/>
@@ -18748,7 +18753,7 @@
 </file>
 
 <file path=customXml/itemProps1.xml><?xml version="1.0" encoding="utf-8"?>
-<ds:datastoreItem xmlns:ds="http://schemas.openxmlformats.org/officeDocument/2006/customXml" ds:itemID="{20434BE0-3263-3B4E-BBAD-FA16D51912C6}">
+<ds:datastoreItem xmlns:ds="http://schemas.openxmlformats.org/officeDocument/2006/customXml" ds:itemID="{6483C90B-1553-BF4D-AC4B-0C075F41B573}">
   <ds:schemaRefs>
     <ds:schemaRef ds:uri="http://schemas.openxmlformats.org/officeDocument/2006/bibliography"/>
   </ds:schemaRefs>

</xml_diff>

<commit_message>
cập nhật mục lục cho báo cáo.
</commit_message>
<xml_diff>
--- a/docs/BTL.docx
+++ b/docs/BTL.docx
@@ -238,8 +238,8 @@
           <w:bCs w:val="0"/>
           <w:caps w:val="0"/>
           <w:noProof/>
-          <w:sz w:val="22"/>
-          <w:szCs w:val="22"/>
+          <w:sz w:val="24"/>
+          <w:szCs w:val="24"/>
           <w:lang w:eastAsia="en-US" w:bidi="ar-SA"/>
         </w:rPr>
       </w:pPr>
@@ -261,7 +261,7 @@
         </w:rPr>
         <w:fldChar w:fldCharType="separate"/>
       </w:r>
-      <w:hyperlink w:anchor="_Toc25660378" w:history="1">
+      <w:hyperlink w:anchor="_Toc27377801" w:history="1">
         <w:r>
           <w:rPr>
             <w:rStyle w:val="Hyperlink"/>
@@ -276,8 +276,8 @@
             <w:bCs w:val="0"/>
             <w:caps w:val="0"/>
             <w:noProof/>
-            <w:sz w:val="22"/>
-            <w:szCs w:val="22"/>
+            <w:sz w:val="24"/>
+            <w:szCs w:val="24"/>
             <w:lang w:eastAsia="en-US" w:bidi="ar-SA"/>
           </w:rPr>
           <w:tab/>
@@ -308,7 +308,7 @@
             <w:noProof/>
             <w:webHidden/>
           </w:rPr>
-          <w:instrText xml:space="preserve"> PAGEREF _Toc25660378 \h </w:instrText>
+          <w:instrText xml:space="preserve"> PAGEREF _Toc27377801 \h </w:instrText>
         </w:r>
         <w:r>
           <w:rPr>
@@ -345,12 +345,12 @@
         <w:rPr>
           <w:rFonts w:asciiTheme="minorHAnsi" w:eastAsiaTheme="minorEastAsia" w:hAnsiTheme="minorHAnsi" w:cstheme="minorBidi"/>
           <w:noProof/>
-          <w:sz w:val="22"/>
-          <w:szCs w:val="22"/>
+          <w:sz w:val="24"/>
+          <w:szCs w:val="24"/>
           <w:lang w:eastAsia="en-US" w:bidi="ar-SA"/>
         </w:rPr>
       </w:pPr>
-      <w:hyperlink w:anchor="_Toc25660379" w:history="1">
+      <w:hyperlink w:anchor="_Toc27377802" w:history="1">
         <w:r>
           <w:rPr>
             <w:rStyle w:val="Hyperlink"/>
@@ -363,8 +363,8 @@
           <w:rPr>
             <w:rFonts w:asciiTheme="minorHAnsi" w:eastAsiaTheme="minorEastAsia" w:hAnsiTheme="minorHAnsi" w:cstheme="minorBidi"/>
             <w:noProof/>
-            <w:sz w:val="22"/>
-            <w:szCs w:val="22"/>
+            <w:sz w:val="24"/>
+            <w:szCs w:val="24"/>
             <w:lang w:eastAsia="en-US" w:bidi="ar-SA"/>
           </w:rPr>
           <w:tab/>
@@ -395,7 +395,7 @@
             <w:noProof/>
             <w:webHidden/>
           </w:rPr>
-          <w:instrText xml:space="preserve"> PAGEREF _Toc25660379 \h </w:instrText>
+          <w:instrText xml:space="preserve"> PAGEREF _Toc27377802 \h </w:instrText>
         </w:r>
         <w:r>
           <w:rPr>
@@ -432,12 +432,12 @@
         <w:rPr>
           <w:rFonts w:asciiTheme="minorHAnsi" w:eastAsiaTheme="minorEastAsia" w:hAnsiTheme="minorHAnsi" w:cstheme="minorBidi"/>
           <w:noProof/>
-          <w:sz w:val="22"/>
-          <w:szCs w:val="22"/>
+          <w:sz w:val="24"/>
+          <w:szCs w:val="24"/>
           <w:lang w:eastAsia="en-US" w:bidi="ar-SA"/>
         </w:rPr>
       </w:pPr>
-      <w:hyperlink w:anchor="_Toc25660380" w:history="1">
+      <w:hyperlink w:anchor="_Toc27377803" w:history="1">
         <w:r>
           <w:rPr>
             <w:rStyle w:val="Hyperlink"/>
@@ -450,8 +450,8 @@
           <w:rPr>
             <w:rFonts w:asciiTheme="minorHAnsi" w:eastAsiaTheme="minorEastAsia" w:hAnsiTheme="minorHAnsi" w:cstheme="minorBidi"/>
             <w:noProof/>
-            <w:sz w:val="22"/>
-            <w:szCs w:val="22"/>
+            <w:sz w:val="24"/>
+            <w:szCs w:val="24"/>
             <w:lang w:eastAsia="en-US" w:bidi="ar-SA"/>
           </w:rPr>
           <w:tab/>
@@ -482,7 +482,7 @@
             <w:noProof/>
             <w:webHidden/>
           </w:rPr>
-          <w:instrText xml:space="preserve"> PAGEREF _Toc25660380 \h </w:instrText>
+          <w:instrText xml:space="preserve"> PAGEREF _Toc27377803 \h </w:instrText>
         </w:r>
         <w:r>
           <w:rPr>
@@ -522,12 +522,12 @@
           <w:bCs w:val="0"/>
           <w:caps w:val="0"/>
           <w:noProof/>
-          <w:sz w:val="22"/>
-          <w:szCs w:val="22"/>
+          <w:sz w:val="24"/>
+          <w:szCs w:val="24"/>
           <w:lang w:eastAsia="en-US" w:bidi="ar-SA"/>
         </w:rPr>
       </w:pPr>
-      <w:hyperlink w:anchor="_Toc25660381" w:history="1">
+      <w:hyperlink w:anchor="_Toc27377804" w:history="1">
         <w:r>
           <w:rPr>
             <w:rStyle w:val="Hyperlink"/>
@@ -542,8 +542,8 @@
             <w:bCs w:val="0"/>
             <w:caps w:val="0"/>
             <w:noProof/>
-            <w:sz w:val="22"/>
-            <w:szCs w:val="22"/>
+            <w:sz w:val="24"/>
+            <w:szCs w:val="24"/>
             <w:lang w:eastAsia="en-US" w:bidi="ar-SA"/>
           </w:rPr>
           <w:tab/>
@@ -574,7 +574,7 @@
             <w:noProof/>
             <w:webHidden/>
           </w:rPr>
-          <w:instrText xml:space="preserve"> PAGEREF _Toc25660381 \h </w:instrText>
+          <w:instrText xml:space="preserve"> PAGEREF _Toc27377804 \h </w:instrText>
         </w:r>
         <w:r>
           <w:rPr>
@@ -611,12 +611,12 @@
         <w:rPr>
           <w:rFonts w:asciiTheme="minorHAnsi" w:eastAsiaTheme="minorEastAsia" w:hAnsiTheme="minorHAnsi" w:cstheme="minorBidi"/>
           <w:noProof/>
-          <w:sz w:val="22"/>
-          <w:szCs w:val="22"/>
+          <w:sz w:val="24"/>
+          <w:szCs w:val="24"/>
           <w:lang w:eastAsia="en-US" w:bidi="ar-SA"/>
         </w:rPr>
       </w:pPr>
-      <w:hyperlink w:anchor="_Toc25660382" w:history="1">
+      <w:hyperlink w:anchor="_Toc27377805" w:history="1">
         <w:r>
           <w:rPr>
             <w:rStyle w:val="Hyperlink"/>
@@ -629,8 +629,8 @@
           <w:rPr>
             <w:rFonts w:asciiTheme="minorHAnsi" w:eastAsiaTheme="minorEastAsia" w:hAnsiTheme="minorHAnsi" w:cstheme="minorBidi"/>
             <w:noProof/>
-            <w:sz w:val="22"/>
-            <w:szCs w:val="22"/>
+            <w:sz w:val="24"/>
+            <w:szCs w:val="24"/>
             <w:lang w:eastAsia="en-US" w:bidi="ar-SA"/>
           </w:rPr>
           <w:tab/>
@@ -661,7 +661,7 @@
             <w:noProof/>
             <w:webHidden/>
           </w:rPr>
-          <w:instrText xml:space="preserve"> PAGEREF _Toc25660382 \h </w:instrText>
+          <w:instrText xml:space="preserve"> PAGEREF _Toc27377805 \h </w:instrText>
         </w:r>
         <w:r>
           <w:rPr>
@@ -698,12 +698,12 @@
         <w:rPr>
           <w:rFonts w:asciiTheme="minorHAnsi" w:eastAsiaTheme="minorEastAsia" w:hAnsiTheme="minorHAnsi" w:cstheme="minorBidi"/>
           <w:noProof/>
-          <w:sz w:val="22"/>
-          <w:szCs w:val="22"/>
+          <w:sz w:val="24"/>
+          <w:szCs w:val="24"/>
           <w:lang w:eastAsia="en-US" w:bidi="ar-SA"/>
         </w:rPr>
       </w:pPr>
-      <w:hyperlink w:anchor="_Toc25660383" w:history="1">
+      <w:hyperlink w:anchor="_Toc27377806" w:history="1">
         <w:r>
           <w:rPr>
             <w:rStyle w:val="Hyperlink"/>
@@ -716,8 +716,8 @@
           <w:rPr>
             <w:rFonts w:asciiTheme="minorHAnsi" w:eastAsiaTheme="minorEastAsia" w:hAnsiTheme="minorHAnsi" w:cstheme="minorBidi"/>
             <w:noProof/>
-            <w:sz w:val="22"/>
-            <w:szCs w:val="22"/>
+            <w:sz w:val="24"/>
+            <w:szCs w:val="24"/>
             <w:lang w:eastAsia="en-US" w:bidi="ar-SA"/>
           </w:rPr>
           <w:tab/>
@@ -748,7 +748,7 @@
             <w:noProof/>
             <w:webHidden/>
           </w:rPr>
-          <w:instrText xml:space="preserve"> PAGEREF _Toc25660383 \h </w:instrText>
+          <w:instrText xml:space="preserve"> PAGEREF _Toc27377806 \h </w:instrText>
         </w:r>
         <w:r>
           <w:rPr>
@@ -785,12 +785,12 @@
         <w:rPr>
           <w:rFonts w:asciiTheme="minorHAnsi" w:eastAsiaTheme="minorEastAsia" w:hAnsiTheme="minorHAnsi" w:cstheme="minorBidi"/>
           <w:noProof/>
-          <w:sz w:val="22"/>
-          <w:szCs w:val="22"/>
+          <w:sz w:val="24"/>
+          <w:szCs w:val="24"/>
           <w:lang w:eastAsia="en-US" w:bidi="ar-SA"/>
         </w:rPr>
       </w:pPr>
-      <w:hyperlink w:anchor="_Toc25660384" w:history="1">
+      <w:hyperlink w:anchor="_Toc27377807" w:history="1">
         <w:r>
           <w:rPr>
             <w:rStyle w:val="Hyperlink"/>
@@ -803,8 +803,8 @@
           <w:rPr>
             <w:rFonts w:asciiTheme="minorHAnsi" w:eastAsiaTheme="minorEastAsia" w:hAnsiTheme="minorHAnsi" w:cstheme="minorBidi"/>
             <w:noProof/>
-            <w:sz w:val="22"/>
-            <w:szCs w:val="22"/>
+            <w:sz w:val="24"/>
+            <w:szCs w:val="24"/>
             <w:lang w:eastAsia="en-US" w:bidi="ar-SA"/>
           </w:rPr>
           <w:tab/>
@@ -835,7 +835,7 @@
             <w:noProof/>
             <w:webHidden/>
           </w:rPr>
-          <w:instrText xml:space="preserve"> PAGEREF _Toc25660384 \h </w:instrText>
+          <w:instrText xml:space="preserve"> PAGEREF _Toc27377807 \h </w:instrText>
         </w:r>
         <w:r>
           <w:rPr>
@@ -875,12 +875,12 @@
           <w:bCs w:val="0"/>
           <w:caps w:val="0"/>
           <w:noProof/>
-          <w:sz w:val="22"/>
-          <w:szCs w:val="22"/>
+          <w:sz w:val="24"/>
+          <w:szCs w:val="24"/>
           <w:lang w:eastAsia="en-US" w:bidi="ar-SA"/>
         </w:rPr>
       </w:pPr>
-      <w:hyperlink w:anchor="_Toc25660385" w:history="1">
+      <w:hyperlink w:anchor="_Toc27377808" w:history="1">
         <w:r>
           <w:rPr>
             <w:rStyle w:val="Hyperlink"/>
@@ -895,8 +895,8 @@
             <w:bCs w:val="0"/>
             <w:caps w:val="0"/>
             <w:noProof/>
-            <w:sz w:val="22"/>
-            <w:szCs w:val="22"/>
+            <w:sz w:val="24"/>
+            <w:szCs w:val="24"/>
             <w:lang w:eastAsia="en-US" w:bidi="ar-SA"/>
           </w:rPr>
           <w:tab/>
@@ -927,7 +927,7 @@
             <w:noProof/>
             <w:webHidden/>
           </w:rPr>
-          <w:instrText xml:space="preserve"> PAGEREF _Toc25660385 \h </w:instrText>
+          <w:instrText xml:space="preserve"> PAGEREF _Toc27377808 \h </w:instrText>
         </w:r>
         <w:r>
           <w:rPr>
@@ -964,12 +964,12 @@
         <w:rPr>
           <w:rFonts w:asciiTheme="minorHAnsi" w:eastAsiaTheme="minorEastAsia" w:hAnsiTheme="minorHAnsi" w:cstheme="minorBidi"/>
           <w:noProof/>
-          <w:sz w:val="22"/>
-          <w:szCs w:val="22"/>
+          <w:sz w:val="24"/>
+          <w:szCs w:val="24"/>
           <w:lang w:eastAsia="en-US" w:bidi="ar-SA"/>
         </w:rPr>
       </w:pPr>
-      <w:hyperlink w:anchor="_Toc25660386" w:history="1">
+      <w:hyperlink w:anchor="_Toc27377809" w:history="1">
         <w:r>
           <w:rPr>
             <w:rStyle w:val="Hyperlink"/>
@@ -982,8 +982,8 @@
           <w:rPr>
             <w:rFonts w:asciiTheme="minorHAnsi" w:eastAsiaTheme="minorEastAsia" w:hAnsiTheme="minorHAnsi" w:cstheme="minorBidi"/>
             <w:noProof/>
-            <w:sz w:val="22"/>
-            <w:szCs w:val="22"/>
+            <w:sz w:val="24"/>
+            <w:szCs w:val="24"/>
             <w:lang w:eastAsia="en-US" w:bidi="ar-SA"/>
           </w:rPr>
           <w:tab/>
@@ -1014,7 +1014,7 @@
             <w:noProof/>
             <w:webHidden/>
           </w:rPr>
-          <w:instrText xml:space="preserve"> PAGEREF _Toc25660386 \h </w:instrText>
+          <w:instrText xml:space="preserve"> PAGEREF _Toc27377809 \h </w:instrText>
         </w:r>
         <w:r>
           <w:rPr>
@@ -1051,12 +1051,12 @@
         <w:rPr>
           <w:rFonts w:asciiTheme="minorHAnsi" w:eastAsiaTheme="minorEastAsia" w:hAnsiTheme="minorHAnsi" w:cstheme="minorBidi"/>
           <w:noProof/>
-          <w:sz w:val="22"/>
-          <w:szCs w:val="22"/>
+          <w:sz w:val="24"/>
+          <w:szCs w:val="24"/>
           <w:lang w:eastAsia="en-US" w:bidi="ar-SA"/>
         </w:rPr>
       </w:pPr>
-      <w:hyperlink w:anchor="_Toc25660387" w:history="1">
+      <w:hyperlink w:anchor="_Toc27377810" w:history="1">
         <w:r>
           <w:rPr>
             <w:rStyle w:val="Hyperlink"/>
@@ -1069,8 +1069,8 @@
           <w:rPr>
             <w:rFonts w:asciiTheme="minorHAnsi" w:eastAsiaTheme="minorEastAsia" w:hAnsiTheme="minorHAnsi" w:cstheme="minorBidi"/>
             <w:noProof/>
-            <w:sz w:val="22"/>
-            <w:szCs w:val="22"/>
+            <w:sz w:val="24"/>
+            <w:szCs w:val="24"/>
             <w:lang w:eastAsia="en-US" w:bidi="ar-SA"/>
           </w:rPr>
           <w:tab/>
@@ -1101,7 +1101,7 @@
             <w:noProof/>
             <w:webHidden/>
           </w:rPr>
-          <w:instrText xml:space="preserve"> PAGEREF _Toc25660387 \h </w:instrText>
+          <w:instrText xml:space="preserve"> PAGEREF _Toc27377810 \h </w:instrText>
         </w:r>
         <w:r>
           <w:rPr>
@@ -1121,7 +1121,7 @@
             <w:noProof/>
             <w:webHidden/>
           </w:rPr>
-          <w:t>7</w:t>
+          <w:t>8</w:t>
         </w:r>
         <w:r>
           <w:rPr>
@@ -1138,12 +1138,12 @@
         <w:rPr>
           <w:rFonts w:asciiTheme="minorHAnsi" w:eastAsiaTheme="minorEastAsia" w:hAnsiTheme="minorHAnsi" w:cstheme="minorBidi"/>
           <w:noProof/>
-          <w:sz w:val="22"/>
-          <w:szCs w:val="22"/>
+          <w:sz w:val="24"/>
+          <w:szCs w:val="24"/>
           <w:lang w:eastAsia="en-US" w:bidi="ar-SA"/>
         </w:rPr>
       </w:pPr>
-      <w:hyperlink w:anchor="_Toc25660388" w:history="1">
+      <w:hyperlink w:anchor="_Toc27377811" w:history="1">
         <w:r>
           <w:rPr>
             <w:rStyle w:val="Hyperlink"/>
@@ -1156,8 +1156,8 @@
           <w:rPr>
             <w:rFonts w:asciiTheme="minorHAnsi" w:eastAsiaTheme="minorEastAsia" w:hAnsiTheme="minorHAnsi" w:cstheme="minorBidi"/>
             <w:noProof/>
-            <w:sz w:val="22"/>
-            <w:szCs w:val="22"/>
+            <w:sz w:val="24"/>
+            <w:szCs w:val="24"/>
             <w:lang w:eastAsia="en-US" w:bidi="ar-SA"/>
           </w:rPr>
           <w:tab/>
@@ -1188,7 +1188,7 @@
             <w:noProof/>
             <w:webHidden/>
           </w:rPr>
-          <w:instrText xml:space="preserve"> PAGEREF _Toc25660388 \h </w:instrText>
+          <w:instrText xml:space="preserve"> PAGEREF _Toc27377811 \h </w:instrText>
         </w:r>
         <w:r>
           <w:rPr>
@@ -1208,7 +1208,7 @@
             <w:noProof/>
             <w:webHidden/>
           </w:rPr>
-          <w:t>7</w:t>
+          <w:t>8</w:t>
         </w:r>
         <w:r>
           <w:rPr>
@@ -1225,12 +1225,12 @@
         <w:rPr>
           <w:rFonts w:asciiTheme="minorHAnsi" w:eastAsiaTheme="minorEastAsia" w:hAnsiTheme="minorHAnsi" w:cstheme="minorBidi"/>
           <w:noProof/>
-          <w:sz w:val="22"/>
-          <w:szCs w:val="22"/>
+          <w:sz w:val="24"/>
+          <w:szCs w:val="24"/>
           <w:lang w:eastAsia="en-US" w:bidi="ar-SA"/>
         </w:rPr>
       </w:pPr>
-      <w:hyperlink w:anchor="_Toc25660389" w:history="1">
+      <w:hyperlink w:anchor="_Toc27377812" w:history="1">
         <w:r>
           <w:rPr>
             <w:rStyle w:val="Hyperlink"/>
@@ -1243,8 +1243,8 @@
           <w:rPr>
             <w:rFonts w:asciiTheme="minorHAnsi" w:eastAsiaTheme="minorEastAsia" w:hAnsiTheme="minorHAnsi" w:cstheme="minorBidi"/>
             <w:noProof/>
-            <w:sz w:val="22"/>
-            <w:szCs w:val="22"/>
+            <w:sz w:val="24"/>
+            <w:szCs w:val="24"/>
             <w:lang w:eastAsia="en-US" w:bidi="ar-SA"/>
           </w:rPr>
           <w:tab/>
@@ -1275,7 +1275,7 @@
             <w:noProof/>
             <w:webHidden/>
           </w:rPr>
-          <w:instrText xml:space="preserve"> PAGEREF _Toc25660389 \h </w:instrText>
+          <w:instrText xml:space="preserve"> PAGEREF _Toc27377812 \h </w:instrText>
         </w:r>
         <w:r>
           <w:rPr>
@@ -1295,7 +1295,7 @@
             <w:noProof/>
             <w:webHidden/>
           </w:rPr>
-          <w:t>7</w:t>
+          <w:t>8</w:t>
         </w:r>
         <w:r>
           <w:rPr>
@@ -1315,12 +1315,12 @@
           <w:bCs w:val="0"/>
           <w:caps w:val="0"/>
           <w:noProof/>
-          <w:sz w:val="22"/>
-          <w:szCs w:val="22"/>
+          <w:sz w:val="24"/>
+          <w:szCs w:val="24"/>
           <w:lang w:eastAsia="en-US" w:bidi="ar-SA"/>
         </w:rPr>
       </w:pPr>
-      <w:hyperlink w:anchor="_Toc25660390" w:history="1">
+      <w:hyperlink w:anchor="_Toc27377813" w:history="1">
         <w:r>
           <w:rPr>
             <w:rStyle w:val="Hyperlink"/>
@@ -1335,8 +1335,8 @@
             <w:bCs w:val="0"/>
             <w:caps w:val="0"/>
             <w:noProof/>
-            <w:sz w:val="22"/>
-            <w:szCs w:val="22"/>
+            <w:sz w:val="24"/>
+            <w:szCs w:val="24"/>
             <w:lang w:eastAsia="en-US" w:bidi="ar-SA"/>
           </w:rPr>
           <w:tab/>
@@ -1367,7 +1367,7 @@
             <w:noProof/>
             <w:webHidden/>
           </w:rPr>
-          <w:instrText xml:space="preserve"> PAGEREF _Toc25660390 \h </w:instrText>
+          <w:instrText xml:space="preserve"> PAGEREF _Toc27377813 \h </w:instrText>
         </w:r>
         <w:r>
           <w:rPr>
@@ -1387,7 +1387,181 @@
             <w:noProof/>
             <w:webHidden/>
           </w:rPr>
-          <w:t>7</w:t>
+          <w:t>8</w:t>
+        </w:r>
+        <w:r>
+          <w:rPr>
+            <w:noProof/>
+            <w:webHidden/>
+          </w:rPr>
+          <w:fldChar w:fldCharType="end"/>
+        </w:r>
+      </w:hyperlink>
+    </w:p>
+    <w:p>
+      <w:pPr>
+        <w:pStyle w:val="TOC2"/>
+        <w:rPr>
+          <w:rFonts w:asciiTheme="minorHAnsi" w:eastAsiaTheme="minorEastAsia" w:hAnsiTheme="minorHAnsi" w:cstheme="minorBidi"/>
+          <w:noProof/>
+          <w:sz w:val="24"/>
+          <w:szCs w:val="24"/>
+          <w:lang w:eastAsia="en-US" w:bidi="ar-SA"/>
+        </w:rPr>
+      </w:pPr>
+      <w:hyperlink w:anchor="_Toc27377814" w:history="1">
+        <w:r>
+          <w:rPr>
+            <w:rStyle w:val="Hyperlink"/>
+            <w:rFonts w:cs="Tahoma"/>
+            <w:noProof/>
+          </w:rPr>
+          <w:t>4.1.</w:t>
+        </w:r>
+        <w:r>
+          <w:rPr>
+            <w:rFonts w:asciiTheme="minorHAnsi" w:eastAsiaTheme="minorEastAsia" w:hAnsiTheme="minorHAnsi" w:cstheme="minorBidi"/>
+            <w:noProof/>
+            <w:sz w:val="24"/>
+            <w:szCs w:val="24"/>
+            <w:lang w:eastAsia="en-US" w:bidi="ar-SA"/>
+          </w:rPr>
+          <w:tab/>
+        </w:r>
+        <w:r>
+          <w:rPr>
+            <w:rStyle w:val="Hyperlink"/>
+            <w:noProof/>
+          </w:rPr>
+          <w:t>Các qui định về trao đổi trong nội bộ</w:t>
+        </w:r>
+        <w:r>
+          <w:rPr>
+            <w:noProof/>
+            <w:webHidden/>
+          </w:rPr>
+          <w:tab/>
+        </w:r>
+        <w:r>
+          <w:rPr>
+            <w:noProof/>
+            <w:webHidden/>
+          </w:rPr>
+          <w:fldChar w:fldCharType="begin"/>
+        </w:r>
+        <w:r>
+          <w:rPr>
+            <w:noProof/>
+            <w:webHidden/>
+          </w:rPr>
+          <w:instrText xml:space="preserve"> PAGEREF _Toc27377814 \h </w:instrText>
+        </w:r>
+        <w:r>
+          <w:rPr>
+            <w:noProof/>
+            <w:webHidden/>
+          </w:rPr>
+        </w:r>
+        <w:r>
+          <w:rPr>
+            <w:noProof/>
+            <w:webHidden/>
+          </w:rPr>
+          <w:fldChar w:fldCharType="separate"/>
+        </w:r>
+        <w:r>
+          <w:rPr>
+            <w:noProof/>
+            <w:webHidden/>
+          </w:rPr>
+          <w:t>8</w:t>
+        </w:r>
+        <w:r>
+          <w:rPr>
+            <w:noProof/>
+            <w:webHidden/>
+          </w:rPr>
+          <w:fldChar w:fldCharType="end"/>
+        </w:r>
+      </w:hyperlink>
+    </w:p>
+    <w:p>
+      <w:pPr>
+        <w:pStyle w:val="TOC2"/>
+        <w:rPr>
+          <w:rFonts w:asciiTheme="minorHAnsi" w:eastAsiaTheme="minorEastAsia" w:hAnsiTheme="minorHAnsi" w:cstheme="minorBidi"/>
+          <w:noProof/>
+          <w:sz w:val="24"/>
+          <w:szCs w:val="24"/>
+          <w:lang w:eastAsia="en-US" w:bidi="ar-SA"/>
+        </w:rPr>
+      </w:pPr>
+      <w:hyperlink w:anchor="_Toc27377815" w:history="1">
+        <w:r>
+          <w:rPr>
+            <w:rStyle w:val="Hyperlink"/>
+            <w:rFonts w:cs="Tahoma"/>
+            <w:noProof/>
+          </w:rPr>
+          <w:t>4.2.</w:t>
+        </w:r>
+        <w:r>
+          <w:rPr>
+            <w:rFonts w:asciiTheme="minorHAnsi" w:eastAsiaTheme="minorEastAsia" w:hAnsiTheme="minorHAnsi" w:cstheme="minorBidi"/>
+            <w:noProof/>
+            <w:sz w:val="24"/>
+            <w:szCs w:val="24"/>
+            <w:lang w:eastAsia="en-US" w:bidi="ar-SA"/>
+          </w:rPr>
+          <w:tab/>
+        </w:r>
+        <w:r>
+          <w:rPr>
+            <w:rStyle w:val="Hyperlink"/>
+            <w:noProof/>
+          </w:rPr>
+          <w:t>Các qui định về trao đổi với khách hàng</w:t>
+        </w:r>
+        <w:r>
+          <w:rPr>
+            <w:noProof/>
+            <w:webHidden/>
+          </w:rPr>
+          <w:tab/>
+        </w:r>
+        <w:r>
+          <w:rPr>
+            <w:noProof/>
+            <w:webHidden/>
+          </w:rPr>
+          <w:fldChar w:fldCharType="begin"/>
+        </w:r>
+        <w:r>
+          <w:rPr>
+            <w:noProof/>
+            <w:webHidden/>
+          </w:rPr>
+          <w:instrText xml:space="preserve"> PAGEREF _Toc27377815 \h </w:instrText>
+        </w:r>
+        <w:r>
+          <w:rPr>
+            <w:noProof/>
+            <w:webHidden/>
+          </w:rPr>
+        </w:r>
+        <w:r>
+          <w:rPr>
+            <w:noProof/>
+            <w:webHidden/>
+          </w:rPr>
+          <w:fldChar w:fldCharType="separate"/>
+        </w:r>
+        <w:r>
+          <w:rPr>
+            <w:noProof/>
+            <w:webHidden/>
+          </w:rPr>
+          <w:t>9</w:t>
         </w:r>
         <w:r>
           <w:rPr>
@@ -1407,12 +1581,12 @@
           <w:bCs w:val="0"/>
           <w:caps w:val="0"/>
           <w:noProof/>
-          <w:sz w:val="22"/>
-          <w:szCs w:val="22"/>
+          <w:sz w:val="24"/>
+          <w:szCs w:val="24"/>
           <w:lang w:eastAsia="en-US" w:bidi="ar-SA"/>
         </w:rPr>
       </w:pPr>
-      <w:hyperlink w:anchor="_Toc25660391" w:history="1">
+      <w:hyperlink w:anchor="_Toc27377816" w:history="1">
         <w:r>
           <w:rPr>
             <w:rStyle w:val="Hyperlink"/>
@@ -1427,8 +1601,8 @@
             <w:bCs w:val="0"/>
             <w:caps w:val="0"/>
             <w:noProof/>
-            <w:sz w:val="22"/>
-            <w:szCs w:val="22"/>
+            <w:sz w:val="24"/>
+            <w:szCs w:val="24"/>
             <w:lang w:eastAsia="en-US" w:bidi="ar-SA"/>
           </w:rPr>
           <w:tab/>
@@ -1459,7 +1633,7 @@
             <w:noProof/>
             <w:webHidden/>
           </w:rPr>
-          <w:instrText xml:space="preserve"> PAGEREF _Toc25660391 \h </w:instrText>
+          <w:instrText xml:space="preserve"> PAGEREF _Toc27377816 \h </w:instrText>
         </w:r>
         <w:r>
           <w:rPr>
@@ -1479,7 +1653,7 @@
             <w:noProof/>
             <w:webHidden/>
           </w:rPr>
-          <w:t>8</w:t>
+          <w:t>9</w:t>
         </w:r>
         <w:r>
           <w:rPr>
@@ -1496,12 +1670,12 @@
         <w:rPr>
           <w:rFonts w:asciiTheme="minorHAnsi" w:eastAsiaTheme="minorEastAsia" w:hAnsiTheme="minorHAnsi" w:cstheme="minorBidi"/>
           <w:noProof/>
-          <w:sz w:val="22"/>
-          <w:szCs w:val="22"/>
+          <w:sz w:val="24"/>
+          <w:szCs w:val="24"/>
           <w:lang w:eastAsia="en-US" w:bidi="ar-SA"/>
         </w:rPr>
       </w:pPr>
-      <w:hyperlink w:anchor="_Toc25660392" w:history="1">
+      <w:hyperlink w:anchor="_Toc27377817" w:history="1">
         <w:r>
           <w:rPr>
             <w:rStyle w:val="Hyperlink"/>
@@ -1514,8 +1688,8 @@
           <w:rPr>
             <w:rFonts w:asciiTheme="minorHAnsi" w:eastAsiaTheme="minorEastAsia" w:hAnsiTheme="minorHAnsi" w:cstheme="minorBidi"/>
             <w:noProof/>
-            <w:sz w:val="22"/>
-            <w:szCs w:val="22"/>
+            <w:sz w:val="24"/>
+            <w:szCs w:val="24"/>
             <w:lang w:eastAsia="en-US" w:bidi="ar-SA"/>
           </w:rPr>
           <w:tab/>
@@ -1546,7 +1720,7 @@
             <w:noProof/>
             <w:webHidden/>
           </w:rPr>
-          <w:instrText xml:space="preserve"> PAGEREF _Toc25660392 \h </w:instrText>
+          <w:instrText xml:space="preserve"> PAGEREF _Toc27377817 \h </w:instrText>
         </w:r>
         <w:r>
           <w:rPr>
@@ -1566,7 +1740,7 @@
             <w:noProof/>
             <w:webHidden/>
           </w:rPr>
-          <w:t>8</w:t>
+          <w:t>9</w:t>
         </w:r>
         <w:r>
           <w:rPr>
@@ -1583,12 +1757,12 @@
         <w:rPr>
           <w:rFonts w:asciiTheme="minorHAnsi" w:eastAsiaTheme="minorEastAsia" w:hAnsiTheme="minorHAnsi" w:cstheme="minorBidi"/>
           <w:noProof/>
-          <w:sz w:val="22"/>
-          <w:szCs w:val="22"/>
+          <w:sz w:val="24"/>
+          <w:szCs w:val="24"/>
           <w:lang w:eastAsia="en-US" w:bidi="ar-SA"/>
         </w:rPr>
       </w:pPr>
-      <w:hyperlink w:anchor="_Toc25660393" w:history="1">
+      <w:hyperlink w:anchor="_Toc27377818" w:history="1">
         <w:r>
           <w:rPr>
             <w:rStyle w:val="Hyperlink"/>
@@ -1601,8 +1775,8 @@
           <w:rPr>
             <w:rFonts w:asciiTheme="minorHAnsi" w:eastAsiaTheme="minorEastAsia" w:hAnsiTheme="minorHAnsi" w:cstheme="minorBidi"/>
             <w:noProof/>
-            <w:sz w:val="22"/>
-            <w:szCs w:val="22"/>
+            <w:sz w:val="24"/>
+            <w:szCs w:val="24"/>
             <w:lang w:eastAsia="en-US" w:bidi="ar-SA"/>
           </w:rPr>
           <w:tab/>
@@ -1633,7 +1807,7 @@
             <w:noProof/>
             <w:webHidden/>
           </w:rPr>
-          <w:instrText xml:space="preserve"> PAGEREF _Toc25660393 \h </w:instrText>
+          <w:instrText xml:space="preserve"> PAGEREF _Toc27377818 \h </w:instrText>
         </w:r>
         <w:r>
           <w:rPr>
@@ -1653,7 +1827,7 @@
             <w:noProof/>
             <w:webHidden/>
           </w:rPr>
-          <w:t>8</w:t>
+          <w:t>10</w:t>
         </w:r>
         <w:r>
           <w:rPr>
@@ -1670,12 +1844,12 @@
         <w:rPr>
           <w:rFonts w:asciiTheme="minorHAnsi" w:eastAsiaTheme="minorEastAsia" w:hAnsiTheme="minorHAnsi" w:cstheme="minorBidi"/>
           <w:noProof/>
-          <w:sz w:val="22"/>
-          <w:szCs w:val="22"/>
+          <w:sz w:val="24"/>
+          <w:szCs w:val="24"/>
           <w:lang w:eastAsia="en-US" w:bidi="ar-SA"/>
         </w:rPr>
       </w:pPr>
-      <w:hyperlink w:anchor="_Toc25660394" w:history="1">
+      <w:hyperlink w:anchor="_Toc27377819" w:history="1">
         <w:r>
           <w:rPr>
             <w:rStyle w:val="Hyperlink"/>
@@ -1688,8 +1862,8 @@
           <w:rPr>
             <w:rFonts w:asciiTheme="minorHAnsi" w:eastAsiaTheme="minorEastAsia" w:hAnsiTheme="minorHAnsi" w:cstheme="minorBidi"/>
             <w:noProof/>
-            <w:sz w:val="22"/>
-            <w:szCs w:val="22"/>
+            <w:sz w:val="24"/>
+            <w:szCs w:val="24"/>
             <w:lang w:eastAsia="en-US" w:bidi="ar-SA"/>
           </w:rPr>
           <w:tab/>
@@ -1720,7 +1894,7 @@
             <w:noProof/>
             <w:webHidden/>
           </w:rPr>
-          <w:instrText xml:space="preserve"> PAGEREF _Toc25660394 \h </w:instrText>
+          <w:instrText xml:space="preserve"> PAGEREF _Toc27377819 \h </w:instrText>
         </w:r>
         <w:r>
           <w:rPr>
@@ -1740,7 +1914,7 @@
             <w:noProof/>
             <w:webHidden/>
           </w:rPr>
-          <w:t>8</w:t>
+          <w:t>10</w:t>
         </w:r>
         <w:r>
           <w:rPr>
@@ -1757,12 +1931,12 @@
         <w:rPr>
           <w:rFonts w:asciiTheme="minorHAnsi" w:eastAsiaTheme="minorEastAsia" w:hAnsiTheme="minorHAnsi" w:cstheme="minorBidi"/>
           <w:noProof/>
-          <w:sz w:val="22"/>
-          <w:szCs w:val="22"/>
+          <w:sz w:val="24"/>
+          <w:szCs w:val="24"/>
           <w:lang w:eastAsia="en-US" w:bidi="ar-SA"/>
         </w:rPr>
       </w:pPr>
-      <w:hyperlink w:anchor="_Toc25660395" w:history="1">
+      <w:hyperlink w:anchor="_Toc27377820" w:history="1">
         <w:r>
           <w:rPr>
             <w:rStyle w:val="Hyperlink"/>
@@ -1775,8 +1949,8 @@
           <w:rPr>
             <w:rFonts w:asciiTheme="minorHAnsi" w:eastAsiaTheme="minorEastAsia" w:hAnsiTheme="minorHAnsi" w:cstheme="minorBidi"/>
             <w:noProof/>
-            <w:sz w:val="22"/>
-            <w:szCs w:val="22"/>
+            <w:sz w:val="24"/>
+            <w:szCs w:val="24"/>
             <w:lang w:eastAsia="en-US" w:bidi="ar-SA"/>
           </w:rPr>
           <w:tab/>
@@ -1807,7 +1981,7 @@
             <w:noProof/>
             <w:webHidden/>
           </w:rPr>
-          <w:instrText xml:space="preserve"> PAGEREF _Toc25660395 \h </w:instrText>
+          <w:instrText xml:space="preserve"> PAGEREF _Toc27377820 \h </w:instrText>
         </w:r>
         <w:r>
           <w:rPr>
@@ -1827,7 +2001,7 @@
             <w:noProof/>
             <w:webHidden/>
           </w:rPr>
-          <w:t>8</w:t>
+          <w:t>11</w:t>
         </w:r>
         <w:r>
           <w:rPr>
@@ -1847,12 +2021,12 @@
           <w:bCs w:val="0"/>
           <w:caps w:val="0"/>
           <w:noProof/>
-          <w:sz w:val="22"/>
-          <w:szCs w:val="22"/>
+          <w:sz w:val="24"/>
+          <w:szCs w:val="24"/>
           <w:lang w:eastAsia="en-US" w:bidi="ar-SA"/>
         </w:rPr>
       </w:pPr>
-      <w:hyperlink w:anchor="_Toc25660396" w:history="1">
+      <w:hyperlink w:anchor="_Toc27377821" w:history="1">
         <w:r>
           <w:rPr>
             <w:rStyle w:val="Hyperlink"/>
@@ -1867,8 +2041,8 @@
             <w:bCs w:val="0"/>
             <w:caps w:val="0"/>
             <w:noProof/>
-            <w:sz w:val="22"/>
-            <w:szCs w:val="22"/>
+            <w:sz w:val="24"/>
+            <w:szCs w:val="24"/>
             <w:lang w:eastAsia="en-US" w:bidi="ar-SA"/>
           </w:rPr>
           <w:tab/>
@@ -1899,7 +2073,7 @@
             <w:noProof/>
             <w:webHidden/>
           </w:rPr>
-          <w:instrText xml:space="preserve"> PAGEREF _Toc25660396 \h </w:instrText>
+          <w:instrText xml:space="preserve"> PAGEREF _Toc27377821 \h </w:instrText>
         </w:r>
         <w:r>
           <w:rPr>
@@ -1919,7 +2093,7 @@
             <w:noProof/>
             <w:webHidden/>
           </w:rPr>
-          <w:t>8</w:t>
+          <w:t>11</w:t>
         </w:r>
         <w:r>
           <w:rPr>
@@ -1939,12 +2113,12 @@
           <w:bCs w:val="0"/>
           <w:caps w:val="0"/>
           <w:noProof/>
-          <w:sz w:val="22"/>
-          <w:szCs w:val="22"/>
+          <w:sz w:val="24"/>
+          <w:szCs w:val="24"/>
           <w:lang w:eastAsia="en-US" w:bidi="ar-SA"/>
         </w:rPr>
       </w:pPr>
-      <w:hyperlink w:anchor="_Toc25660397" w:history="1">
+      <w:hyperlink w:anchor="_Toc27377822" w:history="1">
         <w:r>
           <w:rPr>
             <w:rStyle w:val="Hyperlink"/>
@@ -1959,8 +2133,8 @@
             <w:bCs w:val="0"/>
             <w:caps w:val="0"/>
             <w:noProof/>
-            <w:sz w:val="22"/>
-            <w:szCs w:val="22"/>
+            <w:sz w:val="24"/>
+            <w:szCs w:val="24"/>
             <w:lang w:eastAsia="en-US" w:bidi="ar-SA"/>
           </w:rPr>
           <w:tab/>
@@ -1991,7 +2165,7 @@
             <w:noProof/>
             <w:webHidden/>
           </w:rPr>
-          <w:instrText xml:space="preserve"> PAGEREF _Toc25660397 \h </w:instrText>
+          <w:instrText xml:space="preserve"> PAGEREF _Toc27377822 \h </w:instrText>
         </w:r>
         <w:r>
           <w:rPr>
@@ -2011,7 +2185,7 @@
             <w:noProof/>
             <w:webHidden/>
           </w:rPr>
-          <w:t>8</w:t>
+          <w:t>12</w:t>
         </w:r>
         <w:r>
           <w:rPr>
@@ -2031,12 +2205,12 @@
           <w:bCs w:val="0"/>
           <w:caps w:val="0"/>
           <w:noProof/>
-          <w:sz w:val="22"/>
-          <w:szCs w:val="22"/>
+          <w:sz w:val="24"/>
+          <w:szCs w:val="24"/>
           <w:lang w:eastAsia="en-US" w:bidi="ar-SA"/>
         </w:rPr>
       </w:pPr>
-      <w:hyperlink w:anchor="_Toc25660398" w:history="1">
+      <w:hyperlink w:anchor="_Toc27377823" w:history="1">
         <w:r>
           <w:rPr>
             <w:rStyle w:val="Hyperlink"/>
@@ -2051,8 +2225,8 @@
             <w:bCs w:val="0"/>
             <w:caps w:val="0"/>
             <w:noProof/>
-            <w:sz w:val="22"/>
-            <w:szCs w:val="22"/>
+            <w:sz w:val="24"/>
+            <w:szCs w:val="24"/>
             <w:lang w:eastAsia="en-US" w:bidi="ar-SA"/>
           </w:rPr>
           <w:tab/>
@@ -2083,7 +2257,7 @@
             <w:noProof/>
             <w:webHidden/>
           </w:rPr>
-          <w:instrText xml:space="preserve"> PAGEREF _Toc25660398 \h </w:instrText>
+          <w:instrText xml:space="preserve"> PAGEREF _Toc27377823 \h </w:instrText>
         </w:r>
         <w:r>
           <w:rPr>
@@ -2103,7 +2277,7 @@
             <w:noProof/>
             <w:webHidden/>
           </w:rPr>
-          <w:t>9</w:t>
+          <w:t>12</w:t>
         </w:r>
         <w:r>
           <w:rPr>
@@ -2120,12 +2294,12 @@
         <w:rPr>
           <w:rFonts w:asciiTheme="minorHAnsi" w:eastAsiaTheme="minorEastAsia" w:hAnsiTheme="minorHAnsi" w:cstheme="minorBidi"/>
           <w:noProof/>
-          <w:sz w:val="22"/>
-          <w:szCs w:val="22"/>
+          <w:sz w:val="24"/>
+          <w:szCs w:val="24"/>
           <w:lang w:eastAsia="en-US" w:bidi="ar-SA"/>
         </w:rPr>
       </w:pPr>
-      <w:hyperlink w:anchor="_Toc25660399" w:history="1">
+      <w:hyperlink w:anchor="_Toc27377824" w:history="1">
         <w:r>
           <w:rPr>
             <w:rStyle w:val="Hyperlink"/>
@@ -2139,8 +2313,8 @@
           <w:rPr>
             <w:rFonts w:asciiTheme="minorHAnsi" w:eastAsiaTheme="minorEastAsia" w:hAnsiTheme="minorHAnsi" w:cstheme="minorBidi"/>
             <w:noProof/>
-            <w:sz w:val="22"/>
-            <w:szCs w:val="22"/>
+            <w:sz w:val="24"/>
+            <w:szCs w:val="24"/>
             <w:lang w:eastAsia="en-US" w:bidi="ar-SA"/>
           </w:rPr>
           <w:tab/>
@@ -2172,7 +2346,7 @@
             <w:noProof/>
             <w:webHidden/>
           </w:rPr>
-          <w:instrText xml:space="preserve"> PAGEREF _Toc25660399 \h </w:instrText>
+          <w:instrText xml:space="preserve"> PAGEREF _Toc27377824 \h </w:instrText>
         </w:r>
         <w:r>
           <w:rPr>
@@ -2192,7 +2366,7 @@
             <w:noProof/>
             <w:webHidden/>
           </w:rPr>
-          <w:t>9</w:t>
+          <w:t>12</w:t>
         </w:r>
         <w:r>
           <w:rPr>
@@ -2209,12 +2383,12 @@
         <w:rPr>
           <w:rFonts w:asciiTheme="minorHAnsi" w:eastAsiaTheme="minorEastAsia" w:hAnsiTheme="minorHAnsi" w:cstheme="minorBidi"/>
           <w:noProof/>
-          <w:sz w:val="22"/>
-          <w:szCs w:val="22"/>
+          <w:sz w:val="24"/>
+          <w:szCs w:val="24"/>
           <w:lang w:eastAsia="en-US" w:bidi="ar-SA"/>
         </w:rPr>
       </w:pPr>
-      <w:hyperlink w:anchor="_Toc25660400" w:history="1">
+      <w:hyperlink w:anchor="_Toc27377825" w:history="1">
         <w:r>
           <w:rPr>
             <w:rStyle w:val="Hyperlink"/>
@@ -2228,8 +2402,8 @@
           <w:rPr>
             <w:rFonts w:asciiTheme="minorHAnsi" w:eastAsiaTheme="minorEastAsia" w:hAnsiTheme="minorHAnsi" w:cstheme="minorBidi"/>
             <w:noProof/>
-            <w:sz w:val="22"/>
-            <w:szCs w:val="22"/>
+            <w:sz w:val="24"/>
+            <w:szCs w:val="24"/>
             <w:lang w:eastAsia="en-US" w:bidi="ar-SA"/>
           </w:rPr>
           <w:tab/>
@@ -2261,7 +2435,7 @@
             <w:noProof/>
             <w:webHidden/>
           </w:rPr>
-          <w:instrText xml:space="preserve"> PAGEREF _Toc25660400 \h </w:instrText>
+          <w:instrText xml:space="preserve"> PAGEREF _Toc27377825 \h </w:instrText>
         </w:r>
         <w:r>
           <w:rPr>
@@ -2281,7 +2455,7 @@
             <w:noProof/>
             <w:webHidden/>
           </w:rPr>
-          <w:t>9</w:t>
+          <w:t>13</w:t>
         </w:r>
         <w:r>
           <w:rPr>
@@ -2298,12 +2472,12 @@
         <w:rPr>
           <w:rFonts w:asciiTheme="minorHAnsi" w:eastAsiaTheme="minorEastAsia" w:hAnsiTheme="minorHAnsi" w:cstheme="minorBidi"/>
           <w:noProof/>
-          <w:sz w:val="22"/>
-          <w:szCs w:val="22"/>
+          <w:sz w:val="24"/>
+          <w:szCs w:val="24"/>
           <w:lang w:eastAsia="en-US" w:bidi="ar-SA"/>
         </w:rPr>
       </w:pPr>
-      <w:hyperlink w:anchor="_Toc25660401" w:history="1">
+      <w:hyperlink w:anchor="_Toc27377826" w:history="1">
         <w:r>
           <w:rPr>
             <w:rStyle w:val="Hyperlink"/>
@@ -2317,8 +2491,8 @@
           <w:rPr>
             <w:rFonts w:asciiTheme="minorHAnsi" w:eastAsiaTheme="minorEastAsia" w:hAnsiTheme="minorHAnsi" w:cstheme="minorBidi"/>
             <w:noProof/>
-            <w:sz w:val="22"/>
-            <w:szCs w:val="22"/>
+            <w:sz w:val="24"/>
+            <w:szCs w:val="24"/>
             <w:lang w:eastAsia="en-US" w:bidi="ar-SA"/>
           </w:rPr>
           <w:tab/>
@@ -2350,7 +2524,7 @@
             <w:noProof/>
             <w:webHidden/>
           </w:rPr>
-          <w:instrText xml:space="preserve"> PAGEREF _Toc25660401 \h </w:instrText>
+          <w:instrText xml:space="preserve"> PAGEREF _Toc27377826 \h </w:instrText>
         </w:r>
         <w:r>
           <w:rPr>
@@ -2370,7 +2544,7 @@
             <w:noProof/>
             <w:webHidden/>
           </w:rPr>
-          <w:t>9</w:t>
+          <w:t>14</w:t>
         </w:r>
         <w:r>
           <w:rPr>
@@ -2387,12 +2561,12 @@
         <w:rPr>
           <w:rFonts w:asciiTheme="minorHAnsi" w:eastAsiaTheme="minorEastAsia" w:hAnsiTheme="minorHAnsi" w:cstheme="minorBidi"/>
           <w:noProof/>
-          <w:sz w:val="22"/>
-          <w:szCs w:val="22"/>
+          <w:sz w:val="24"/>
+          <w:szCs w:val="24"/>
           <w:lang w:eastAsia="en-US" w:bidi="ar-SA"/>
         </w:rPr>
       </w:pPr>
-      <w:hyperlink w:anchor="_Toc25660402" w:history="1">
+      <w:hyperlink w:anchor="_Toc27377827" w:history="1">
         <w:r>
           <w:rPr>
             <w:rStyle w:val="Hyperlink"/>
@@ -2406,8 +2580,8 @@
           <w:rPr>
             <w:rFonts w:asciiTheme="minorHAnsi" w:eastAsiaTheme="minorEastAsia" w:hAnsiTheme="minorHAnsi" w:cstheme="minorBidi"/>
             <w:noProof/>
-            <w:sz w:val="22"/>
-            <w:szCs w:val="22"/>
+            <w:sz w:val="24"/>
+            <w:szCs w:val="24"/>
             <w:lang w:eastAsia="en-US" w:bidi="ar-SA"/>
           </w:rPr>
           <w:tab/>
@@ -2439,7 +2613,7 @@
             <w:noProof/>
             <w:webHidden/>
           </w:rPr>
-          <w:instrText xml:space="preserve"> PAGEREF _Toc25660402 \h </w:instrText>
+          <w:instrText xml:space="preserve"> PAGEREF _Toc27377827 \h </w:instrText>
         </w:r>
         <w:r>
           <w:rPr>
@@ -2459,7 +2633,7 @@
             <w:noProof/>
             <w:webHidden/>
           </w:rPr>
-          <w:t>9</w:t>
+          <w:t>16</w:t>
         </w:r>
         <w:r>
           <w:rPr>
@@ -2479,12 +2653,12 @@
           <w:bCs w:val="0"/>
           <w:caps w:val="0"/>
           <w:noProof/>
-          <w:sz w:val="22"/>
-          <w:szCs w:val="22"/>
+          <w:sz w:val="24"/>
+          <w:szCs w:val="24"/>
           <w:lang w:eastAsia="en-US" w:bidi="ar-SA"/>
         </w:rPr>
       </w:pPr>
-      <w:hyperlink w:anchor="_Toc25660403" w:history="1">
+      <w:hyperlink w:anchor="_Toc27377828" w:history="1">
         <w:r>
           <w:rPr>
             <w:rStyle w:val="Hyperlink"/>
@@ -2499,8 +2673,8 @@
             <w:bCs w:val="0"/>
             <w:caps w:val="0"/>
             <w:noProof/>
-            <w:sz w:val="22"/>
-            <w:szCs w:val="22"/>
+            <w:sz w:val="24"/>
+            <w:szCs w:val="24"/>
             <w:lang w:eastAsia="en-US" w:bidi="ar-SA"/>
           </w:rPr>
           <w:tab/>
@@ -2531,7 +2705,7 @@
             <w:noProof/>
             <w:webHidden/>
           </w:rPr>
-          <w:instrText xml:space="preserve"> PAGEREF _Toc25660403 \h </w:instrText>
+          <w:instrText xml:space="preserve"> PAGEREF _Toc27377828 \h </w:instrText>
         </w:r>
         <w:r>
           <w:rPr>
@@ -2551,7 +2725,7 @@
             <w:noProof/>
             <w:webHidden/>
           </w:rPr>
-          <w:t>9</w:t>
+          <w:t>16</w:t>
         </w:r>
         <w:r>
           <w:rPr>
@@ -2568,12 +2742,12 @@
         <w:rPr>
           <w:rFonts w:asciiTheme="minorHAnsi" w:eastAsiaTheme="minorEastAsia" w:hAnsiTheme="minorHAnsi" w:cstheme="minorBidi"/>
           <w:noProof/>
-          <w:sz w:val="22"/>
-          <w:szCs w:val="22"/>
+          <w:sz w:val="24"/>
+          <w:szCs w:val="24"/>
           <w:lang w:eastAsia="en-US" w:bidi="ar-SA"/>
         </w:rPr>
       </w:pPr>
-      <w:hyperlink w:anchor="_Toc25660404" w:history="1">
+      <w:hyperlink w:anchor="_Toc27377829" w:history="1">
         <w:r>
           <w:rPr>
             <w:rStyle w:val="Hyperlink"/>
@@ -2586,8 +2760,8 @@
           <w:rPr>
             <w:rFonts w:asciiTheme="minorHAnsi" w:eastAsiaTheme="minorEastAsia" w:hAnsiTheme="minorHAnsi" w:cstheme="minorBidi"/>
             <w:noProof/>
-            <w:sz w:val="22"/>
-            <w:szCs w:val="22"/>
+            <w:sz w:val="24"/>
+            <w:szCs w:val="24"/>
             <w:lang w:eastAsia="en-US" w:bidi="ar-SA"/>
           </w:rPr>
           <w:tab/>
@@ -2618,7 +2792,7 @@
             <w:noProof/>
             <w:webHidden/>
           </w:rPr>
-          <w:instrText xml:space="preserve"> PAGEREF _Toc25660404 \h </w:instrText>
+          <w:instrText xml:space="preserve"> PAGEREF _Toc27377829 \h </w:instrText>
         </w:r>
         <w:r>
           <w:rPr>
@@ -2638,7 +2812,7 @@
             <w:noProof/>
             <w:webHidden/>
           </w:rPr>
-          <w:t>9</w:t>
+          <w:t>16</w:t>
         </w:r>
         <w:r>
           <w:rPr>
@@ -2658,12 +2832,12 @@
           <w:bCs w:val="0"/>
           <w:caps w:val="0"/>
           <w:noProof/>
-          <w:sz w:val="22"/>
-          <w:szCs w:val="22"/>
+          <w:sz w:val="24"/>
+          <w:szCs w:val="24"/>
           <w:lang w:eastAsia="en-US" w:bidi="ar-SA"/>
         </w:rPr>
       </w:pPr>
-      <w:hyperlink w:anchor="_Toc25660405" w:history="1">
+      <w:hyperlink w:anchor="_Toc27377830" w:history="1">
         <w:r>
           <w:rPr>
             <w:rStyle w:val="Hyperlink"/>
@@ -2678,8 +2852,8 @@
             <w:bCs w:val="0"/>
             <w:caps w:val="0"/>
             <w:noProof/>
-            <w:sz w:val="22"/>
-            <w:szCs w:val="22"/>
+            <w:sz w:val="24"/>
+            <w:szCs w:val="24"/>
             <w:lang w:eastAsia="en-US" w:bidi="ar-SA"/>
           </w:rPr>
           <w:tab/>
@@ -2710,7 +2884,7 @@
             <w:noProof/>
             <w:webHidden/>
           </w:rPr>
-          <w:instrText xml:space="preserve"> PAGEREF _Toc25660405 \h </w:instrText>
+          <w:instrText xml:space="preserve"> PAGEREF _Toc27377830 \h </w:instrText>
         </w:r>
         <w:r>
           <w:rPr>
@@ -2730,7 +2904,7 @@
             <w:noProof/>
             <w:webHidden/>
           </w:rPr>
-          <w:t>9</w:t>
+          <w:t>17</w:t>
         </w:r>
         <w:r>
           <w:rPr>
@@ -2747,12 +2921,12 @@
         <w:rPr>
           <w:rFonts w:asciiTheme="minorHAnsi" w:eastAsiaTheme="minorEastAsia" w:hAnsiTheme="minorHAnsi" w:cstheme="minorBidi"/>
           <w:noProof/>
-          <w:sz w:val="22"/>
-          <w:szCs w:val="22"/>
+          <w:sz w:val="24"/>
+          <w:szCs w:val="24"/>
           <w:lang w:eastAsia="en-US" w:bidi="ar-SA"/>
         </w:rPr>
       </w:pPr>
-      <w:hyperlink w:anchor="_Toc25660406" w:history="1">
+      <w:hyperlink w:anchor="_Toc27377831" w:history="1">
         <w:r>
           <w:rPr>
             <w:rStyle w:val="Hyperlink"/>
@@ -2765,8 +2939,8 @@
           <w:rPr>
             <w:rFonts w:asciiTheme="minorHAnsi" w:eastAsiaTheme="minorEastAsia" w:hAnsiTheme="minorHAnsi" w:cstheme="minorBidi"/>
             <w:noProof/>
-            <w:sz w:val="22"/>
-            <w:szCs w:val="22"/>
+            <w:sz w:val="24"/>
+            <w:szCs w:val="24"/>
             <w:lang w:eastAsia="en-US" w:bidi="ar-SA"/>
           </w:rPr>
           <w:tab/>
@@ -2797,7 +2971,7 @@
             <w:noProof/>
             <w:webHidden/>
           </w:rPr>
-          <w:instrText xml:space="preserve"> PAGEREF _Toc25660406 \h </w:instrText>
+          <w:instrText xml:space="preserve"> PAGEREF _Toc27377831 \h </w:instrText>
         </w:r>
         <w:r>
           <w:rPr>
@@ -2817,7 +2991,7 @@
             <w:noProof/>
             <w:webHidden/>
           </w:rPr>
-          <w:t>9</w:t>
+          <w:t>17</w:t>
         </w:r>
         <w:r>
           <w:rPr>
@@ -2834,12 +3008,12 @@
         <w:rPr>
           <w:rFonts w:asciiTheme="minorHAnsi" w:eastAsiaTheme="minorEastAsia" w:hAnsiTheme="minorHAnsi" w:cstheme="minorBidi"/>
           <w:noProof/>
-          <w:sz w:val="22"/>
-          <w:szCs w:val="22"/>
+          <w:sz w:val="24"/>
+          <w:szCs w:val="24"/>
           <w:lang w:eastAsia="en-US" w:bidi="ar-SA"/>
         </w:rPr>
       </w:pPr>
-      <w:hyperlink w:anchor="_Toc25660407" w:history="1">
+      <w:hyperlink w:anchor="_Toc27377832" w:history="1">
         <w:r>
           <w:rPr>
             <w:rStyle w:val="Hyperlink"/>
@@ -2852,8 +3026,8 @@
           <w:rPr>
             <w:rFonts w:asciiTheme="minorHAnsi" w:eastAsiaTheme="minorEastAsia" w:hAnsiTheme="minorHAnsi" w:cstheme="minorBidi"/>
             <w:noProof/>
-            <w:sz w:val="22"/>
-            <w:szCs w:val="22"/>
+            <w:sz w:val="24"/>
+            <w:szCs w:val="24"/>
             <w:lang w:eastAsia="en-US" w:bidi="ar-SA"/>
           </w:rPr>
           <w:tab/>
@@ -2884,7 +3058,7 @@
             <w:noProof/>
             <w:webHidden/>
           </w:rPr>
-          <w:instrText xml:space="preserve"> PAGEREF _Toc25660407 \h </w:instrText>
+          <w:instrText xml:space="preserve"> PAGEREF _Toc27377832 \h </w:instrText>
         </w:r>
         <w:r>
           <w:rPr>
@@ -2904,7 +3078,7 @@
             <w:noProof/>
             <w:webHidden/>
           </w:rPr>
-          <w:t>10</w:t>
+          <w:t>17</w:t>
         </w:r>
         <w:r>
           <w:rPr>
@@ -2924,12 +3098,12 @@
           <w:bCs w:val="0"/>
           <w:caps w:val="0"/>
           <w:noProof/>
-          <w:sz w:val="22"/>
-          <w:szCs w:val="22"/>
+          <w:sz w:val="24"/>
+          <w:szCs w:val="24"/>
           <w:lang w:eastAsia="en-US" w:bidi="ar-SA"/>
         </w:rPr>
       </w:pPr>
-      <w:hyperlink w:anchor="_Toc25660408" w:history="1">
+      <w:hyperlink w:anchor="_Toc27377833" w:history="1">
         <w:r>
           <w:rPr>
             <w:rStyle w:val="Hyperlink"/>
@@ -2945,8 +3119,8 @@
             <w:bCs w:val="0"/>
             <w:caps w:val="0"/>
             <w:noProof/>
-            <w:sz w:val="22"/>
-            <w:szCs w:val="22"/>
+            <w:sz w:val="24"/>
+            <w:szCs w:val="24"/>
             <w:lang w:eastAsia="en-US" w:bidi="ar-SA"/>
           </w:rPr>
           <w:tab/>
@@ -2978,7 +3152,7 @@
             <w:noProof/>
             <w:webHidden/>
           </w:rPr>
-          <w:instrText xml:space="preserve"> PAGEREF _Toc25660408 \h </w:instrText>
+          <w:instrText xml:space="preserve"> PAGEREF _Toc27377833 \h </w:instrText>
         </w:r>
         <w:r>
           <w:rPr>
@@ -2998,7 +3172,7 @@
             <w:noProof/>
             <w:webHidden/>
           </w:rPr>
-          <w:t>10</w:t>
+          <w:t>17</w:t>
         </w:r>
         <w:r>
           <w:rPr>
@@ -3026,6 +3200,8 @@
       <w:r>
         <w:br w:type="page"/>
       </w:r>
+      <w:bookmarkStart w:id="0" w:name="_GoBack"/>
+      <w:bookmarkEnd w:id="0"/>
     </w:p>
     <w:p>
       <w:pPr>
@@ -4239,7 +4415,7 @@
               </wp:inline>
             </w:drawing>
           </mc:Choice>
-          <mc:Fallback xmlns:arto="http://schemas.microsoft.com/office/word/2006/arto" xmlns:a14="http://schemas.microsoft.com/office/drawing/2010/main" xmlns:pic="http://schemas.openxmlformats.org/drawingml/2006/picture" xmlns:a="http://schemas.openxmlformats.org/drawingml/2006/main" xmlns:mv="urn:schemas-microsoft-com:mac:vml" xmlns:mo="http://schemas.microsoft.com/office/mac/office/2008/main" xmlns:w16="http://schemas.microsoft.com/office/word/2018/wordml" xmlns:w16cex="http://schemas.microsoft.com/office/word/2018/wordml/cex">
+          <mc:Fallback xmlns:w16cex="http://schemas.microsoft.com/office/word/2018/wordml/cex" xmlns:w16="http://schemas.microsoft.com/office/word/2018/wordml" xmlns:mo="http://schemas.microsoft.com/office/mac/office/2008/main" xmlns:mv="urn:schemas-microsoft-com:mac:vml" xmlns:a="http://schemas.openxmlformats.org/drawingml/2006/main" xmlns:pic="http://schemas.openxmlformats.org/drawingml/2006/picture" xmlns:a14="http://schemas.microsoft.com/office/drawing/2010/main" xmlns:arto="http://schemas.microsoft.com/office/word/2006/arto">
             <w:pict w14:anchorId="142BAD98">
               <v:group id="Canvas 5" style="width:210.35pt;height:92.05pt;mso-position-horizontal-relative:char;mso-position-vertical-relative:line" coordsize="26714,11684" o:spid="_x0000_s1026" editas="canvas" w14:anchorId="456B0A6C" o:gfxdata="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">
                 <v:shapetype id="_x0000_t75" coordsize="21600,21600" filled="f" stroked="f" o:spt="75" o:preferrelative="t" path="m@4@5l@4@11@9@11@9@5xe">
@@ -5690,25 +5866,25 @@
       <w:pPr>
         <w:pStyle w:val="Heading1"/>
       </w:pPr>
-      <w:bookmarkStart w:id="0" w:name="_Toc25660378"/>
+      <w:bookmarkStart w:id="1" w:name="_Toc27377801"/>
       <w:r>
         <w:lastRenderedPageBreak/>
         <w:t>Giới thiệu dự án</w:t>
       </w:r>
-      <w:bookmarkEnd w:id="0"/>
+      <w:bookmarkEnd w:id="1"/>
     </w:p>
     <w:p>
       <w:pPr>
         <w:pStyle w:val="Heading2"/>
       </w:pPr>
-      <w:bookmarkStart w:id="1" w:name="_Toc25660379"/>
+      <w:bookmarkStart w:id="2" w:name="_Toc27377802"/>
       <w:r>
         <w:t xml:space="preserve">Mô tả </w:t>
       </w:r>
       <w:r>
         <w:t>dự án</w:t>
       </w:r>
-      <w:bookmarkEnd w:id="1"/>
+      <w:bookmarkEnd w:id="2"/>
     </w:p>
     <w:p>
       <w:pPr>
@@ -5780,11 +5956,11 @@
       <w:pPr>
         <w:pStyle w:val="Heading2"/>
       </w:pPr>
-      <w:bookmarkStart w:id="2" w:name="_Toc25660380"/>
+      <w:bookmarkStart w:id="3" w:name="_Toc27377803"/>
       <w:r>
         <w:t>Công cụ quản lý</w:t>
       </w:r>
-      <w:bookmarkEnd w:id="2"/>
+      <w:bookmarkEnd w:id="3"/>
     </w:p>
     <w:p>
       <w:r>
@@ -5860,21 +6036,21 @@
       <w:pPr>
         <w:pStyle w:val="Heading1"/>
       </w:pPr>
-      <w:bookmarkStart w:id="3" w:name="_Toc25660381"/>
+      <w:bookmarkStart w:id="4" w:name="_Toc27377804"/>
       <w:r>
         <w:t>Các nhân sự tham gia dự án</w:t>
       </w:r>
-      <w:bookmarkEnd w:id="3"/>
+      <w:bookmarkEnd w:id="4"/>
     </w:p>
     <w:p>
       <w:pPr>
         <w:pStyle w:val="Heading2"/>
       </w:pPr>
-      <w:bookmarkStart w:id="4" w:name="_Toc25660382"/>
+      <w:bookmarkStart w:id="5" w:name="_Toc27377805"/>
       <w:r>
         <w:t>Thông tin liên hệ phía khách hàng</w:t>
       </w:r>
-      <w:bookmarkEnd w:id="4"/>
+      <w:bookmarkEnd w:id="5"/>
     </w:p>
     <w:p>
       <w:r>
@@ -5904,11 +6080,11 @@
       <w:pPr>
         <w:pStyle w:val="Heading2"/>
       </w:pPr>
-      <w:bookmarkStart w:id="5" w:name="_Toc25660383"/>
+      <w:bookmarkStart w:id="6" w:name="_Toc27377806"/>
       <w:r>
         <w:t>Thông tin liên hệ phía công ty</w:t>
       </w:r>
-      <w:bookmarkEnd w:id="5"/>
+      <w:bookmarkEnd w:id="6"/>
     </w:p>
     <w:p>
       <w:r>
@@ -5986,11 +6162,11 @@
       <w:pPr>
         <w:pStyle w:val="Heading2"/>
       </w:pPr>
-      <w:bookmarkStart w:id="6" w:name="_Toc25660384"/>
+      <w:bookmarkStart w:id="7" w:name="_Toc27377807"/>
       <w:r>
         <w:t>Phân chia vai trò của thành viên dự án và khách hàng</w:t>
       </w:r>
-      <w:bookmarkEnd w:id="6"/>
+      <w:bookmarkEnd w:id="7"/>
     </w:p>
     <w:p>
       <w:pPr>
@@ -6049,21 +6225,21 @@
       <w:pPr>
         <w:pStyle w:val="Heading1"/>
       </w:pPr>
-      <w:bookmarkStart w:id="7" w:name="_Toc25660385"/>
+      <w:bookmarkStart w:id="8" w:name="_Toc27377808"/>
       <w:r>
         <w:t>Khảo sát dự án</w:t>
       </w:r>
-      <w:bookmarkEnd w:id="7"/>
+      <w:bookmarkEnd w:id="8"/>
     </w:p>
     <w:p>
       <w:pPr>
         <w:pStyle w:val="Heading2"/>
       </w:pPr>
-      <w:bookmarkStart w:id="8" w:name="_Toc25660386"/>
+      <w:bookmarkStart w:id="9" w:name="_Toc27377809"/>
       <w:r>
         <w:t>Yêu cầu khách hàng</w:t>
       </w:r>
-      <w:bookmarkEnd w:id="8"/>
+      <w:bookmarkEnd w:id="9"/>
     </w:p>
     <w:p>
       <w:r>
@@ -6202,7 +6378,7 @@
       <w:pPr>
         <w:pStyle w:val="Heading2"/>
       </w:pPr>
-      <w:bookmarkStart w:id="9" w:name="_Toc25660387"/>
+      <w:bookmarkStart w:id="10" w:name="_Toc27377810"/>
       <w:r>
         <w:t xml:space="preserve">Mô hình </w:t>
       </w:r>
@@ -6215,7 +6391,7 @@
       <w:r>
         <w:t xml:space="preserve"> – nghiệp vụ</w:t>
       </w:r>
-      <w:bookmarkEnd w:id="9"/>
+      <w:bookmarkEnd w:id="10"/>
     </w:p>
     <w:p>
       <w:r>
@@ -6244,11 +6420,11 @@
       <w:pPr>
         <w:pStyle w:val="Heading2"/>
       </w:pPr>
-      <w:bookmarkStart w:id="10" w:name="_Toc25660388"/>
+      <w:bookmarkStart w:id="11" w:name="_Toc27377811"/>
       <w:r>
         <w:t>Mô hình hoạt động dự kiến sau khi áp dụng sản phẩm mới</w:t>
       </w:r>
-      <w:bookmarkEnd w:id="10"/>
+      <w:bookmarkEnd w:id="11"/>
     </w:p>
     <w:p>
       <w:r>
@@ -6262,17 +6438,16 @@
       <w:pPr>
         <w:pStyle w:val="Heading2"/>
       </w:pPr>
-      <w:bookmarkStart w:id="11" w:name="_Toc25660389"/>
+      <w:bookmarkStart w:id="12" w:name="_Toc27377812"/>
       <w:r>
         <w:t>Phạm vi</w:t>
       </w:r>
       <w:r>
         <w:t xml:space="preserve"> dự án</w:t>
       </w:r>
-      <w:bookmarkEnd w:id="11"/>
-    </w:p>
-    <w:p>
-      <w:bookmarkStart w:id="12" w:name="_Toc25660390"/>
+      <w:bookmarkEnd w:id="12"/>
+    </w:p>
+    <w:p>
       <w:r>
         <w:t>Dự kiến sẽ thí điểm ở nhà máy ở khu công nghiệp Thái Nguyên, sau đó sẽ mở rộng ra các nhà máy đặt ở khu công nghiệp Phú Nghĩa, Sài Gòn. Cuối cùng sẽ mở rộng ra các nhà máy đặt ở Trung Quốc và Ấn Độ.</w:t>
       </w:r>
@@ -6281,15 +6456,17 @@
       <w:pPr>
         <w:pStyle w:val="Heading1"/>
       </w:pPr>
+      <w:bookmarkStart w:id="13" w:name="_Toc27377813"/>
       <w:r>
         <w:t>Giao tiếp/Trao đổi thông tin</w:t>
       </w:r>
-      <w:bookmarkEnd w:id="12"/>
+      <w:bookmarkEnd w:id="13"/>
     </w:p>
     <w:p>
       <w:pPr>
         <w:pStyle w:val="Heading2"/>
       </w:pPr>
+      <w:bookmarkStart w:id="14" w:name="_Toc27377814"/>
       <w:r>
         <w:t xml:space="preserve">Các qui định về </w:t>
       </w:r>
@@ -6305,6 +6482,7 @@
       <w:r>
         <w:t>nội bộ</w:t>
       </w:r>
+      <w:bookmarkEnd w:id="14"/>
     </w:p>
     <w:p>
       <w:r>
@@ -6329,13 +6507,12 @@
       <w:r>
         <w:t>Các cuộc trao đổi khác trong quá trình làm việc, nếu quan trọng phải được ghi chú đầy đủ lại.</w:t>
       </w:r>
-      <w:bookmarkStart w:id="13" w:name="_GoBack"/>
-      <w:bookmarkEnd w:id="13"/>
     </w:p>
     <w:p>
       <w:pPr>
         <w:pStyle w:val="Heading2"/>
       </w:pPr>
+      <w:bookmarkStart w:id="15" w:name="_Toc27377815"/>
       <w:r>
         <w:t xml:space="preserve">Các qui định về </w:t>
       </w:r>
@@ -6345,6 +6522,7 @@
       <w:r>
         <w:t xml:space="preserve"> với khách hàng</w:t>
       </w:r>
+      <w:bookmarkEnd w:id="15"/>
     </w:p>
     <w:p>
       <w:r>
@@ -6360,21 +6538,21 @@
       <w:pPr>
         <w:pStyle w:val="Heading1"/>
       </w:pPr>
-      <w:bookmarkStart w:id="14" w:name="_Toc25660391"/>
+      <w:bookmarkStart w:id="16" w:name="_Toc27377816"/>
       <w:r>
         <w:t>Ước lượng chung</w:t>
       </w:r>
-      <w:bookmarkEnd w:id="14"/>
+      <w:bookmarkEnd w:id="16"/>
     </w:p>
     <w:p>
       <w:pPr>
         <w:pStyle w:val="Heading2"/>
       </w:pPr>
-      <w:bookmarkStart w:id="15" w:name="_Toc25660392"/>
+      <w:bookmarkStart w:id="17" w:name="_Toc27377817"/>
       <w:r>
         <w:t>Ước lượng tính năng</w:t>
       </w:r>
-      <w:bookmarkEnd w:id="15"/>
+      <w:bookmarkEnd w:id="17"/>
     </w:p>
     <w:p>
       <w:r>
@@ -6448,12 +6626,12 @@
       <w:pPr>
         <w:pStyle w:val="Heading2"/>
       </w:pPr>
-      <w:bookmarkStart w:id="16" w:name="_Toc25660393"/>
+      <w:bookmarkStart w:id="18" w:name="_Toc27377818"/>
       <w:r>
         <w:lastRenderedPageBreak/>
         <w:t>Work Breakdown Structure</w:t>
       </w:r>
-      <w:bookmarkEnd w:id="16"/>
+      <w:bookmarkEnd w:id="18"/>
     </w:p>
     <w:p>
       <w:pPr>
@@ -6522,25 +6700,51 @@
       <w:r>
         <w:t xml:space="preserve">Figure </w:t>
       </w:r>
-      <w:fldSimple w:instr=" STYLEREF 1 \s ">
-        <w:r>
-          <w:rPr>
-            <w:noProof/>
-          </w:rPr>
-          <w:t>5</w:t>
-        </w:r>
-      </w:fldSimple>
+      <w:r>
+        <w:fldChar w:fldCharType="begin"/>
+      </w:r>
+      <w:r>
+        <w:instrText xml:space="preserve"> STYLEREF 1 \s </w:instrText>
+      </w:r>
+      <w:r>
+        <w:fldChar w:fldCharType="separate"/>
+      </w:r>
+      <w:r>
+        <w:rPr>
+          <w:noProof/>
+        </w:rPr>
+        <w:t>5</w:t>
+      </w:r>
+      <w:r>
+        <w:rPr>
+          <w:noProof/>
+        </w:rPr>
+        <w:fldChar w:fldCharType="end"/>
+      </w:r>
       <w:r>
         <w:noBreakHyphen/>
       </w:r>
-      <w:fldSimple w:instr=" SEQ Figure \* ARABIC \s 1 ">
-        <w:r>
-          <w:rPr>
-            <w:noProof/>
-          </w:rPr>
-          <w:t>1</w:t>
-        </w:r>
-      </w:fldSimple>
+      <w:r>
+        <w:fldChar w:fldCharType="begin"/>
+      </w:r>
+      <w:r>
+        <w:instrText xml:space="preserve"> SEQ Figure \* ARABIC \s 1 </w:instrText>
+      </w:r>
+      <w:r>
+        <w:fldChar w:fldCharType="separate"/>
+      </w:r>
+      <w:r>
+        <w:rPr>
+          <w:noProof/>
+        </w:rPr>
+        <w:t>1</w:t>
+      </w:r>
+      <w:r>
+        <w:rPr>
+          <w:noProof/>
+        </w:rPr>
+        <w:fldChar w:fldCharType="end"/>
+      </w:r>
       <w:r>
         <w:t>: Biểu đồ WBS cho dự án</w:t>
       </w:r>
@@ -6549,11 +6753,11 @@
       <w:pPr>
         <w:pStyle w:val="Heading2"/>
       </w:pPr>
-      <w:bookmarkStart w:id="17" w:name="_Toc25660394"/>
+      <w:bookmarkStart w:id="19" w:name="_Toc27377819"/>
       <w:r>
         <w:t>Ước lượng thời gian</w:t>
       </w:r>
-      <w:bookmarkEnd w:id="17"/>
+      <w:bookmarkEnd w:id="19"/>
     </w:p>
     <w:p>
       <w:r>
@@ -6570,12 +6774,12 @@
       <w:pPr>
         <w:pStyle w:val="Heading2"/>
       </w:pPr>
-      <w:bookmarkStart w:id="18" w:name="_Toc25660395"/>
+      <w:bookmarkStart w:id="20" w:name="_Toc27377820"/>
       <w:r>
         <w:lastRenderedPageBreak/>
         <w:t>Ước lượng rủi ro</w:t>
       </w:r>
-      <w:bookmarkEnd w:id="18"/>
+      <w:bookmarkEnd w:id="20"/>
     </w:p>
     <w:p>
       <w:pPr>
@@ -6644,25 +6848,51 @@
       <w:r>
         <w:t xml:space="preserve">Figure </w:t>
       </w:r>
-      <w:fldSimple w:instr=" STYLEREF 1 \s ">
-        <w:r>
-          <w:rPr>
-            <w:noProof/>
-          </w:rPr>
-          <w:t>5</w:t>
-        </w:r>
-      </w:fldSimple>
+      <w:r>
+        <w:fldChar w:fldCharType="begin"/>
+      </w:r>
+      <w:r>
+        <w:instrText xml:space="preserve"> STYLEREF 1 \s </w:instrText>
+      </w:r>
+      <w:r>
+        <w:fldChar w:fldCharType="separate"/>
+      </w:r>
+      <w:r>
+        <w:rPr>
+          <w:noProof/>
+        </w:rPr>
+        <w:t>5</w:t>
+      </w:r>
+      <w:r>
+        <w:rPr>
+          <w:noProof/>
+        </w:rPr>
+        <w:fldChar w:fldCharType="end"/>
+      </w:r>
       <w:r>
         <w:noBreakHyphen/>
       </w:r>
-      <w:fldSimple w:instr=" SEQ Figure \* ARABIC \s 1 ">
-        <w:r>
-          <w:rPr>
-            <w:noProof/>
-          </w:rPr>
-          <w:t>2</w:t>
-        </w:r>
-      </w:fldSimple>
+      <w:r>
+        <w:fldChar w:fldCharType="begin"/>
+      </w:r>
+      <w:r>
+        <w:instrText xml:space="preserve"> SEQ Figure \* ARABIC \s 1 </w:instrText>
+      </w:r>
+      <w:r>
+        <w:fldChar w:fldCharType="separate"/>
+      </w:r>
+      <w:r>
+        <w:rPr>
+          <w:noProof/>
+        </w:rPr>
+        <w:t>2</w:t>
+      </w:r>
+      <w:r>
+        <w:rPr>
+          <w:noProof/>
+        </w:rPr>
+        <w:fldChar w:fldCharType="end"/>
+      </w:r>
       <w:r>
         <w:t>: Ước lượng rủi ro của dự án.</w:t>
       </w:r>
@@ -6671,11 +6901,11 @@
       <w:pPr>
         <w:pStyle w:val="Heading1"/>
       </w:pPr>
-      <w:bookmarkStart w:id="19" w:name="_Toc25660396"/>
+      <w:bookmarkStart w:id="21" w:name="_Toc27377821"/>
       <w:r>
         <w:t>Ước lượng giá thành</w:t>
       </w:r>
-      <w:bookmarkEnd w:id="19"/>
+      <w:bookmarkEnd w:id="21"/>
     </w:p>
     <w:p>
       <w:r>
@@ -7249,11 +7479,11 @@
       <w:pPr>
         <w:pStyle w:val="Heading1"/>
       </w:pPr>
-      <w:bookmarkStart w:id="20" w:name="_Toc25660397"/>
+      <w:bookmarkStart w:id="22" w:name="_Toc27377822"/>
       <w:r>
         <w:t>Ước lượng chất lượng</w:t>
       </w:r>
-      <w:bookmarkEnd w:id="20"/>
+      <w:bookmarkEnd w:id="22"/>
     </w:p>
     <w:p>
       <w:pPr>
@@ -7600,11 +7830,14 @@
       <w:pPr>
         <w:pStyle w:val="Heading1"/>
       </w:pPr>
-      <w:bookmarkStart w:id="21" w:name="_Toc25660398"/>
-      <w:r>
-        <w:t xml:space="preserve">Phân tích thiết kế </w:t>
-      </w:r>
-      <w:bookmarkEnd w:id="21"/>
+      <w:bookmarkStart w:id="23" w:name="_Toc27377823"/>
+      <w:r>
+        <w:t>Phân tích thiết kế</w:t>
+      </w:r>
+      <w:bookmarkEnd w:id="23"/>
+      <w:r>
+        <w:t xml:space="preserve"> </w:t>
+      </w:r>
     </w:p>
     <w:p>
       <w:pPr>
@@ -7613,14 +7846,14 @@
           <w:lang w:eastAsia="en-US" w:bidi="ar-SA"/>
         </w:rPr>
       </w:pPr>
-      <w:bookmarkStart w:id="22" w:name="_Toc25660399"/>
+      <w:bookmarkStart w:id="24" w:name="_Toc27377824"/>
       <w:r>
         <w:rPr>
           <w:lang w:eastAsia="en-US" w:bidi="ar-SA"/>
         </w:rPr>
         <w:t>Mô hình tích hợp phần cứng/phần mềm</w:t>
       </w:r>
-      <w:bookmarkEnd w:id="22"/>
+      <w:bookmarkEnd w:id="24"/>
     </w:p>
     <w:p>
       <w:r>
@@ -7654,7 +7887,7 @@
           <w:lang w:eastAsia="en-US" w:bidi="ar-SA"/>
         </w:rPr>
       </w:pPr>
-      <w:bookmarkStart w:id="23" w:name="_Toc25660400"/>
+      <w:bookmarkStart w:id="25" w:name="_Toc27377825"/>
       <w:r>
         <w:rPr>
           <w:lang w:eastAsia="en-US" w:bidi="ar-SA"/>
@@ -7662,7 +7895,7 @@
         <w:lastRenderedPageBreak/>
         <w:t>Giao diện</w:t>
       </w:r>
-      <w:bookmarkEnd w:id="23"/>
+      <w:bookmarkEnd w:id="25"/>
     </w:p>
     <w:p>
       <w:pPr>
@@ -7887,14 +8120,14 @@
           <w:lang w:eastAsia="en-US" w:bidi="ar-SA"/>
         </w:rPr>
       </w:pPr>
-      <w:bookmarkStart w:id="24" w:name="_Toc25660401"/>
+      <w:bookmarkStart w:id="26" w:name="_Toc27377826"/>
       <w:r>
         <w:rPr>
           <w:lang w:eastAsia="en-US" w:bidi="ar-SA"/>
         </w:rPr>
         <w:t>Cơ sở dữ liệu</w:t>
       </w:r>
-      <w:bookmarkEnd w:id="24"/>
+      <w:bookmarkEnd w:id="26"/>
     </w:p>
     <w:p>
       <w:pPr>
@@ -7902,7 +8135,6 @@
           <w:lang w:val="vi-VN"/>
         </w:rPr>
       </w:pPr>
-      <w:bookmarkStart w:id="25" w:name="_Toc25660402"/>
       <w:r>
         <w:t>Cở sở dữ liệu sử dụng: MySQL.</w:t>
       </w:r>
@@ -10959,13 +11191,14 @@
           <w:lang w:eastAsia="en-US" w:bidi="ar-SA"/>
         </w:rPr>
       </w:pPr>
+      <w:bookmarkStart w:id="27" w:name="_Toc27377827"/>
       <w:r>
         <w:rPr>
           <w:lang w:eastAsia="en-US" w:bidi="ar-SA"/>
         </w:rPr>
         <w:t>Mạng</w:t>
       </w:r>
-      <w:bookmarkEnd w:id="25"/>
+      <w:bookmarkEnd w:id="27"/>
     </w:p>
     <w:p>
       <w:pPr>
@@ -11017,21 +11250,21 @@
       <w:pPr>
         <w:pStyle w:val="Heading1"/>
       </w:pPr>
-      <w:bookmarkStart w:id="26" w:name="_Toc25660403"/>
+      <w:bookmarkStart w:id="28" w:name="_Toc27377828"/>
       <w:r>
         <w:t>Giám sát dự án</w:t>
       </w:r>
-      <w:bookmarkEnd w:id="26"/>
+      <w:bookmarkEnd w:id="28"/>
     </w:p>
     <w:p>
       <w:pPr>
         <w:pStyle w:val="Heading2"/>
       </w:pPr>
-      <w:bookmarkStart w:id="27" w:name="_Toc25660404"/>
+      <w:bookmarkStart w:id="29" w:name="_Toc27377829"/>
       <w:r>
         <w:t>Trả lời câu hỏi</w:t>
       </w:r>
-      <w:bookmarkEnd w:id="27"/>
+      <w:bookmarkEnd w:id="29"/>
     </w:p>
     <w:p>
       <w:pPr>
@@ -11196,7 +11429,7 @@
       <w:pPr>
         <w:pStyle w:val="Heading1"/>
       </w:pPr>
-      <w:bookmarkStart w:id="28" w:name="_Toc25660405"/>
+      <w:bookmarkStart w:id="30" w:name="_Toc27377830"/>
       <w:r>
         <w:rPr>
           <w:rFonts w:eastAsia="Tahoma" w:cs="Tahoma"/>
@@ -11204,7 +11437,7 @@
         <w:lastRenderedPageBreak/>
         <w:t>Đóng dự án</w:t>
       </w:r>
-      <w:bookmarkEnd w:id="28"/>
+      <w:bookmarkEnd w:id="30"/>
     </w:p>
     <w:p>
       <w:r>
@@ -11227,11 +11460,11 @@
       <w:pPr>
         <w:pStyle w:val="Heading2"/>
       </w:pPr>
-      <w:bookmarkStart w:id="29" w:name="_Toc25660406"/>
+      <w:bookmarkStart w:id="31" w:name="_Toc27377831"/>
       <w:r>
         <w:t>Quản lý mã nguồn</w:t>
       </w:r>
-      <w:bookmarkEnd w:id="29"/>
+      <w:bookmarkEnd w:id="31"/>
     </w:p>
     <w:p>
       <w:r>
@@ -11594,11 +11827,11 @@
       <w:pPr>
         <w:pStyle w:val="Heading2"/>
       </w:pPr>
-      <w:bookmarkStart w:id="30" w:name="_Toc25660407"/>
+      <w:bookmarkStart w:id="32" w:name="_Toc27377832"/>
       <w:r>
         <w:t>Quản lý công việc</w:t>
       </w:r>
-      <w:bookmarkEnd w:id="30"/>
+      <w:bookmarkEnd w:id="32"/>
     </w:p>
     <w:p>
       <w:r>
@@ -11660,12 +11893,14 @@
           <w:lang w:eastAsia="en-US" w:bidi="ar-SA"/>
         </w:rPr>
       </w:pPr>
+      <w:bookmarkStart w:id="33" w:name="_Toc27377833"/>
       <w:r>
         <w:rPr>
           <w:lang w:eastAsia="en-US" w:bidi="ar-SA"/>
         </w:rPr>
         <w:t>Danh mục tài liệu liên quan</w:t>
       </w:r>
+      <w:bookmarkEnd w:id="33"/>
     </w:p>
     <w:p>
       <w:pPr>
@@ -18753,7 +18988,7 @@
 </file>
 
 <file path=customXml/itemProps1.xml><?xml version="1.0" encoding="utf-8"?>
-<ds:datastoreItem xmlns:ds="http://schemas.openxmlformats.org/officeDocument/2006/customXml" ds:itemID="{6483C90B-1553-BF4D-AC4B-0C075F41B573}">
+<ds:datastoreItem xmlns:ds="http://schemas.openxmlformats.org/officeDocument/2006/customXml" ds:itemID="{AAEF26CC-68E6-4142-B7FD-FB595FF68C5E}">
   <ds:schemaRefs>
     <ds:schemaRef ds:uri="http://schemas.openxmlformats.org/officeDocument/2006/bibliography"/>
   </ds:schemaRefs>

</xml_diff>

<commit_message>
Update Final (hope so)
</commit_message>
<xml_diff>
--- a/docs/BTL.docx
+++ b/docs/BTL.docx
@@ -1,6 +1,6 @@
 
 <file path=word/document.xml><?xml version="1.0" encoding="utf-8"?>
-<w:document xmlns:wpc="http://schemas.microsoft.com/office/word/2010/wordprocessingCanvas" xmlns:cx="http://schemas.microsoft.com/office/drawing/2014/chartex" xmlns:cx1="http://schemas.microsoft.com/office/drawing/2015/9/8/chartex" xmlns:cx2="http://schemas.microsoft.com/office/drawing/2015/10/21/chartex" xmlns:cx3="http://schemas.microsoft.com/office/drawing/2016/5/9/chartex" xmlns:cx4="http://schemas.microsoft.com/office/drawing/2016/5/10/chartex" xmlns:cx5="http://schemas.microsoft.com/office/drawing/2016/5/11/chartex" xmlns:cx6="http://schemas.microsoft.com/office/drawing/2016/5/12/chartex" xmlns:cx7="http://schemas.microsoft.com/office/drawing/2016/5/13/chartex" xmlns:cx8="http://schemas.microsoft.com/office/drawing/2016/5/14/chartex" xmlns:mc="http://schemas.openxmlformats.org/markup-compatibility/2006" xmlns:aink="http://schemas.microsoft.com/office/drawing/2016/ink" xmlns:am3d="http://schemas.microsoft.com/office/drawing/2017/model3d" xmlns:o="urn:schemas-microsoft-com:office:office" xmlns:r="http://schemas.openxmlformats.org/officeDocument/2006/relationships" xmlns:m="http://schemas.openxmlformats.org/officeDocument/2006/math" xmlns:v="urn:schemas-microsoft-com:vml" xmlns:wp14="http://schemas.microsoft.com/office/word/2010/wordprocessingDrawing" xmlns:wp="http://schemas.openxmlformats.org/drawingml/2006/wordprocessingDrawing" xmlns:w10="urn:schemas-microsoft-com:office:word" xmlns:w="http://schemas.openxmlformats.org/wordprocessingml/2006/main" xmlns:w14="http://schemas.microsoft.com/office/word/2010/wordml" xmlns:w15="http://schemas.microsoft.com/office/word/2012/wordml" xmlns:w16cid="http://schemas.microsoft.com/office/word/2016/wordml/cid" xmlns:w16se="http://schemas.microsoft.com/office/word/2015/wordml/symex" xmlns:wpg="http://schemas.microsoft.com/office/word/2010/wordprocessingGroup" xmlns:wpi="http://schemas.microsoft.com/office/word/2010/wordprocessingInk" xmlns:wne="http://schemas.microsoft.com/office/word/2006/wordml" xmlns:wps="http://schemas.microsoft.com/office/word/2010/wordprocessingShape" mc:Ignorable="w14 w15 w16se w16cid wp14">
+<w:document xmlns:wpc="http://schemas.microsoft.com/office/word/2010/wordprocessingCanvas" xmlns:cx="http://schemas.microsoft.com/office/drawing/2014/chartex" xmlns:mc="http://schemas.openxmlformats.org/markup-compatibility/2006" xmlns:o="urn:schemas-microsoft-com:office:office" xmlns:r="http://schemas.openxmlformats.org/officeDocument/2006/relationships" xmlns:m="http://schemas.openxmlformats.org/officeDocument/2006/math" xmlns:v="urn:schemas-microsoft-com:vml" xmlns:wp14="http://schemas.microsoft.com/office/word/2010/wordprocessingDrawing" xmlns:wp="http://schemas.openxmlformats.org/drawingml/2006/wordprocessingDrawing" xmlns:w10="urn:schemas-microsoft-com:office:word" xmlns:w="http://schemas.openxmlformats.org/wordprocessingml/2006/main" xmlns:w14="http://schemas.microsoft.com/office/word/2010/wordml" xmlns:w15="http://schemas.microsoft.com/office/word/2012/wordml" xmlns:w16se="http://schemas.microsoft.com/office/word/2015/wordml/symex" xmlns:wpg="http://schemas.microsoft.com/office/word/2010/wordprocessingGroup" xmlns:wpi="http://schemas.microsoft.com/office/word/2010/wordprocessingInk" xmlns:wne="http://schemas.microsoft.com/office/word/2006/wordml" xmlns:wps="http://schemas.microsoft.com/office/word/2010/wordprocessingShape" mc:Ignorable="w14 w15 w16se wp14">
   <w:background w:color="FFFFFF"/>
   <w:body>
     <w:p>
@@ -14,17 +14,16 @@
         </w:rPr>
       </w:pPr>
       <w:bookmarkStart w:id="0" w:name="_GoBack"/>
-      <w:bookmarkEnd w:id="0"/>
       <w:r>
         <w:rPr>
           <w:noProof/>
           <w:lang w:eastAsia="en-US" w:bidi="ar-SA"/>
         </w:rPr>
         <w:drawing>
-          <wp:inline distT="0" distB="0" distL="0" distR="0" wp14:anchorId="19BEAE1D" wp14:editId="698D4C5F">
+          <wp:inline distT="0" distB="0" distL="0" distR="0" wp14:anchorId="19BEAE1D" wp14:editId="1B84AD0A">
             <wp:extent cx="3063240" cy="2598420"/>
             <wp:effectExtent l="0" t="0" r="0" b="0"/>
-            <wp:docPr id="1404035497" name="Hình ảnh 535556962"/>
+            <wp:docPr id="1172474853" name="Hình ảnh 535556962"/>
             <wp:cNvGraphicFramePr>
               <a:graphicFrameLocks xmlns:a="http://schemas.openxmlformats.org/drawingml/2006/main" noChangeAspect="1"/>
             </wp:cNvGraphicFramePr>
@@ -63,6 +62,7 @@
         </w:drawing>
       </w:r>
     </w:p>
+    <w:bookmarkEnd w:id="0"/>
     <w:p>
       <w:pPr>
         <w:rPr>
@@ -3312,10 +3312,10 @@
               </wp:inline>
             </w:drawing>
           </mc:Choice>
-          <mc:Fallback xmlns:w16cex="http://schemas.microsoft.com/office/word/2018/wordml/cex" xmlns:w16="http://schemas.microsoft.com/office/word/2018/wordml" xmlns:mo="http://schemas.microsoft.com/office/mac/office/2008/main" xmlns:mv="urn:schemas-microsoft-com:mac:vml" xmlns:a="http://schemas.openxmlformats.org/drawingml/2006/main" xmlns:pic="http://schemas.openxmlformats.org/drawingml/2006/picture" xmlns:a14="http://schemas.microsoft.com/office/drawing/2010/main" xmlns:arto="http://schemas.microsoft.com/office/word/2006/arto">
-            <w:pict w14:anchorId="142BAD98">
-              <v:group id="Canvas 5" style="width:210.35pt;height:92.05pt;mso-position-horizontal-relative:char;mso-position-vertical-relative:line" coordsize="26714,11684" o:spid="_x0000_s1026" editas="canvas" w14:anchorId="456B0A6C" o:gfxdata="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">
-                <v:shapetype id="_x0000_t75" coordsize="21600,21600" filled="f" stroked="f" o:spt="75" o:preferrelative="t" path="m@4@5l@4@11@9@11@9@5xe">
+          <mc:Fallback>
+            <w:pict>
+              <v:group w14:anchorId="22D622F1" id="Canvas 5" o:spid="_x0000_s1026" editas="canvas" style="width:210.35pt;height:92.05pt;mso-position-horizontal-relative:char;mso-position-vertical-relative:line" coordsize="26714,11684" o:gfxdata="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">
+                <v:shapetype id="_x0000_t75" coordsize="21600,21600" o:spt="75" o:preferrelative="t" path="m@4@5l@4@11@9@11@9@5xe" filled="f" stroked="f">
                   <v:stroke joinstyle="miter"/>
                   <v:formulas>
                     <v:f eqn="if lineDrawn pixelLineWidth 0"/>
@@ -3331,14 +3331,14 @@
                     <v:f eqn="prod @7 21600 pixelHeight"/>
                     <v:f eqn="sum @10 21600 0"/>
                   </v:formulas>
-                  <v:path gradientshapeok="t" o:connecttype="rect" o:extrusionok="f"/>
+                  <v:path o:extrusionok="f" gradientshapeok="t" o:connecttype="rect"/>
                   <o:lock v:ext="edit" aspectratio="t"/>
                 </v:shapetype>
-                <v:shape id="_x0000_s1027" style="position:absolute;width:26714;height:11684;visibility:visible;mso-wrap-style:square" filled="t" stroked="t" strokecolor="#7f7f7f [1612]" type="#_x0000_t75">
+                <v:shape id="_x0000_s1027" type="#_x0000_t75" style="position:absolute;width:26714;height:11684;visibility:visible;mso-wrap-style:square" filled="t" stroked="t" strokecolor="#7f7f7f [1612]">
                   <v:fill o:detectmouseclick="t"/>
                   <v:path o:connecttype="none"/>
                 </v:shape>
-                <v:oval id="Oval 6" style="position:absolute;left:11767;top:7315;width:2942;height:3021;visibility:visible;mso-wrap-style:square;v-text-anchor:middle" o:spid="_x0000_s1028" fillcolor="white [3201]" strokecolor="black [3200]" strokeweight="2pt" o:gfxdata="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"/>
+                <v:oval id="Oval 6" o:spid="_x0000_s1028" style="position:absolute;left:11767;top:7315;width:2942;height:3021;visibility:visible;mso-wrap-style:square;v-text-anchor:middle" o:gfxdata="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" fillcolor="white [3201]" strokecolor="black [3200]" strokeweight="2pt"/>
                 <w10:anchorlock/>
               </v:group>
             </w:pict>
@@ -4890,23 +4890,7 @@
           <w:i/>
           <w:iCs/>
         </w:rPr>
-        <w:t xml:space="preserve">(hay </w:t>
-      </w:r>
-      <w:proofErr w:type="gramStart"/>
-      <w:r>
-        <w:rPr>
-          <w:i/>
-          <w:iCs/>
-        </w:rPr>
-        <w:t>BTL)  là</w:t>
-      </w:r>
-      <w:proofErr w:type="gramEnd"/>
-      <w:r>
-        <w:rPr>
-          <w:i/>
-          <w:iCs/>
-        </w:rPr>
-        <w:t xml:space="preserve"> dự án phát triển phần mềm điều hướng hệ thống tàu vận chuyển hàng </w:t>
+        <w:t xml:space="preserve">(hay BTL)  là dự án phát triển phần mềm điều hướng hệ thống tàu vận chuyển hàng </w:t>
       </w:r>
       <w:r>
         <w:rPr>
@@ -5618,12 +5602,13 @@
       <w:r>
         <w:rPr>
           <w:noProof/>
+          <w:lang w:eastAsia="en-US" w:bidi="ar-SA"/>
         </w:rPr>
         <w:drawing>
-          <wp:inline distT="0" distB="0" distL="0" distR="0" wp14:anchorId="64A9BFCB" wp14:editId="60627EEB">
-            <wp:extent cx="5574993" cy="8366333"/>
+          <wp:inline distT="0" distB="0" distL="0" distR="0" wp14:anchorId="64A9BFCB" wp14:editId="080C705C">
+            <wp:extent cx="5574992" cy="8366335"/>
             <wp:effectExtent l="0" t="0" r="635" b="3175"/>
-            <wp:docPr id="7" name="Picture 7"/>
+            <wp:docPr id="403881050" name="Picture 7"/>
             <wp:cNvGraphicFramePr>
               <a:graphicFrameLocks xmlns:a="http://schemas.openxmlformats.org/drawingml/2006/main" noChangeAspect="1"/>
             </wp:cNvGraphicFramePr>
@@ -5631,7 +5616,7 @@
               <a:graphicData uri="http://schemas.openxmlformats.org/drawingml/2006/picture">
                 <pic:pic xmlns:pic="http://schemas.openxmlformats.org/drawingml/2006/picture">
                   <pic:nvPicPr>
-                    <pic:cNvPr id="7" name="Screen Shot 2019-12-16 at 15.32.56.png"/>
+                    <pic:cNvPr id="0" name="Picture 7"/>
                     <pic:cNvPicPr/>
                   </pic:nvPicPr>
                   <pic:blipFill>
@@ -5649,7 +5634,7 @@
                   <pic:spPr>
                     <a:xfrm>
                       <a:off x="0" y="0"/>
-                      <a:ext cx="5580355" cy="8374380"/>
+                      <a:ext cx="5574992" cy="8366335"/>
                     </a:xfrm>
                     <a:prstGeom prst="rect">
                       <a:avLst/>
@@ -5723,6 +5708,7 @@
       <w:r>
         <w:rPr>
           <w:noProof/>
+          <w:lang w:eastAsia="en-US" w:bidi="ar-SA"/>
         </w:rPr>
         <w:drawing>
           <wp:inline distT="0" distB="0" distL="0" distR="0" wp14:anchorId="151BC675" wp14:editId="7A53245D">
@@ -6697,23 +6683,7 @@
           <w:rFonts w:eastAsia="Tahoma" w:cs="Tahoma"/>
           <w:lang w:val="fr-FR"/>
         </w:rPr>
-        <w:t xml:space="preserve">Qui định số dòng comment trên mỗi </w:t>
-      </w:r>
-      <w:proofErr w:type="gramStart"/>
-      <w:r>
-        <w:rPr>
-          <w:rFonts w:eastAsia="Tahoma" w:cs="Tahoma"/>
-          <w:lang w:val="fr-FR"/>
-        </w:rPr>
-        <w:t>Kloc:</w:t>
-      </w:r>
-      <w:proofErr w:type="gramEnd"/>
-      <w:r>
-        <w:rPr>
-          <w:rFonts w:eastAsia="Tahoma" w:cs="Tahoma"/>
-          <w:lang w:val="fr-FR"/>
-        </w:rPr>
-        <w:t xml:space="preserve"> 50 dòng</w:t>
+        <w:t>Qui định số dòng comment trên mỗi Kloc: 50 dòng</w:t>
       </w:r>
       <w:r>
         <w:rPr>
@@ -6735,15 +6705,7 @@
           <w:rFonts w:eastAsia="Tahoma" w:cs="Tahoma"/>
           <w:lang w:val="fr-FR"/>
         </w:rPr>
-        <w:t xml:space="preserve">Qui định về số unit test, automation </w:t>
-      </w:r>
-      <w:proofErr w:type="gramStart"/>
-      <w:r>
-        <w:rPr>
-          <w:rFonts w:eastAsia="Tahoma" w:cs="Tahoma"/>
-          <w:lang w:val="fr-FR"/>
-        </w:rPr>
-        <w:t>test</w:t>
+        <w:t>Qui định về số unit test, automation test</w:t>
       </w:r>
       <w:r>
         <w:rPr>
@@ -6752,7 +6714,6 @@
         </w:rPr>
         <w:t>:</w:t>
       </w:r>
-      <w:proofErr w:type="gramEnd"/>
     </w:p>
     <w:p>
       <w:pPr>
@@ -6770,23 +6731,7 @@
           <w:rFonts w:eastAsia="Tahoma" w:cs="Tahoma"/>
           <w:lang w:val="fr-FR"/>
         </w:rPr>
-        <w:t xml:space="preserve">Unit </w:t>
-      </w:r>
-      <w:proofErr w:type="gramStart"/>
-      <w:r>
-        <w:rPr>
-          <w:rFonts w:eastAsia="Tahoma" w:cs="Tahoma"/>
-          <w:lang w:val="fr-FR"/>
-        </w:rPr>
-        <w:t>test:</w:t>
-      </w:r>
-      <w:proofErr w:type="gramEnd"/>
-      <w:r>
-        <w:rPr>
-          <w:rFonts w:eastAsia="Tahoma" w:cs="Tahoma"/>
-          <w:lang w:val="fr-FR"/>
-        </w:rPr>
-        <w:t xml:space="preserve"> 2000 </w:t>
+        <w:t xml:space="preserve">Unit test: 2000 </w:t>
       </w:r>
       <w:r>
         <w:rPr>
@@ -6812,23 +6757,7 @@
           <w:rFonts w:eastAsia="Tahoma" w:cs="Tahoma"/>
           <w:lang w:val="fr-FR"/>
         </w:rPr>
-        <w:t xml:space="preserve">Automation </w:t>
-      </w:r>
-      <w:proofErr w:type="gramStart"/>
-      <w:r>
-        <w:rPr>
-          <w:rFonts w:eastAsia="Tahoma" w:cs="Tahoma"/>
-          <w:lang w:val="fr-FR"/>
-        </w:rPr>
-        <w:t>test:</w:t>
-      </w:r>
-      <w:proofErr w:type="gramEnd"/>
-      <w:r>
-        <w:rPr>
-          <w:rFonts w:eastAsia="Tahoma" w:cs="Tahoma"/>
-          <w:lang w:val="fr-FR"/>
-        </w:rPr>
-        <w:t xml:space="preserve"> 3500</w:t>
+        <w:t>Automation test: 3500</w:t>
       </w:r>
       <w:r>
         <w:rPr>
@@ -6921,10 +6850,10 @@
           <w:lang w:eastAsia="en-US" w:bidi="ar-SA"/>
         </w:rPr>
         <w:drawing>
-          <wp:inline distT="0" distB="0" distL="0" distR="0" wp14:anchorId="394FF152" wp14:editId="6CEA6B42">
+          <wp:inline distT="0" distB="0" distL="0" distR="0" wp14:anchorId="394FF152" wp14:editId="68FE0888">
             <wp:extent cx="5556886" cy="2532380"/>
             <wp:effectExtent l="0" t="0" r="5715" b="7620"/>
-            <wp:docPr id="688111857" name="Picture 3" descr="/Users/thanthai/Desktop/Screen Shot 2019-12-15 at 20.47.09.png"/>
+            <wp:docPr id="19957651" name="Picture 3" descr="/Users/thanthai/Desktop/Screen Shot 2019-12-15 at 20.47.09.png"/>
             <wp:cNvGraphicFramePr>
               <a:graphicFrameLocks xmlns:a="http://schemas.openxmlformats.org/drawingml/2006/main" noChangeAspect="1"/>
             </wp:cNvGraphicFramePr>
@@ -6995,10 +6924,10 @@
           <w:lang w:eastAsia="en-US" w:bidi="ar-SA"/>
         </w:rPr>
         <w:drawing>
-          <wp:inline distT="0" distB="0" distL="0" distR="0" wp14:anchorId="70D83510" wp14:editId="467C956A">
+          <wp:inline distT="0" distB="0" distL="0" distR="0" wp14:anchorId="70D83510" wp14:editId="36EFCDEA">
             <wp:extent cx="5574032" cy="2532380"/>
             <wp:effectExtent l="0" t="0" r="0" b="7620"/>
-            <wp:docPr id="384847410" name="Picture 7" descr="/Users/thanthai/Desktop/Screen Shot 2019-12-15 at 20.47.27.png"/>
+            <wp:docPr id="83451509" name="Picture 7" descr="/Users/thanthai/Desktop/Screen Shot 2019-12-15 at 20.47.27.png"/>
             <wp:cNvGraphicFramePr>
               <a:graphicFrameLocks xmlns:a="http://schemas.openxmlformats.org/drawingml/2006/main" noChangeAspect="1"/>
             </wp:cNvGraphicFramePr>
@@ -7062,10 +6991,10 @@
           <w:lang w:eastAsia="en-US" w:bidi="ar-SA"/>
         </w:rPr>
         <w:drawing>
-          <wp:inline distT="0" distB="0" distL="0" distR="0" wp14:anchorId="5F6F4050" wp14:editId="1EF9BF8A">
+          <wp:inline distT="0" distB="0" distL="0" distR="0" wp14:anchorId="5F6F4050" wp14:editId="7204D6F9">
             <wp:extent cx="5556886" cy="2532380"/>
             <wp:effectExtent l="0" t="0" r="5715" b="7620"/>
-            <wp:docPr id="219914762" name="Picture 8" descr="/Users/thanthai/Desktop/Screen Shot 2019-12-15 at 20.48.50.png"/>
+            <wp:docPr id="1062044659" name="Picture 8" descr="/Users/thanthai/Desktop/Screen Shot 2019-12-15 at 20.48.50.png"/>
             <wp:cNvGraphicFramePr>
               <a:graphicFrameLocks xmlns:a="http://schemas.openxmlformats.org/drawingml/2006/main" noChangeAspect="1"/>
             </wp:cNvGraphicFramePr>
@@ -10472,15 +10401,8 @@
       <w:pPr>
         <w:pStyle w:val="Heading2"/>
       </w:pPr>
-      <w:bookmarkStart w:id="31" w:name="_Toc27378769"/>
       <w:r>
         <w:t>Quản lý mã nguồn</w:t>
-      </w:r>
-      <w:bookmarkEnd w:id="31"/>
-    </w:p>
-    <w:p>
-      <w:r>
-        <w:t xml:space="preserve">Dựa trên các biểu đồ của Git, hoặc các công cụ phân tích code, xuất ra 3 thông kê. </w:t>
       </w:r>
     </w:p>
     <w:p>
@@ -10839,15 +10761,8 @@
       <w:pPr>
         <w:pStyle w:val="Heading2"/>
       </w:pPr>
-      <w:bookmarkStart w:id="32" w:name="_Toc27378770"/>
       <w:r>
         <w:t>Quản lý công việc</w:t>
-      </w:r>
-      <w:bookmarkEnd w:id="32"/>
-    </w:p>
-    <w:p>
-      <w:r>
-        <w:t>Dựa trên các biểu đồ của Planner, xuất ra 2 thống kê</w:t>
       </w:r>
     </w:p>
     <w:p>
@@ -10880,7 +10795,7 @@
         <w:rPr>
           <w:rFonts w:eastAsia="Tahoma" w:cs="Tahoma"/>
         </w:rPr>
-        <w:t>Số task chưa hoàn thành: 0</w:t>
+        <w:t>Số task chưa hoàn thành: 12</w:t>
       </w:r>
     </w:p>
     <w:p>
@@ -10895,7 +10810,7 @@
         <w:rPr>
           <w:rFonts w:eastAsia="Tahoma" w:cs="Tahoma"/>
         </w:rPr>
-        <w:t>Số task hoàn thành muộn: 0</w:t>
+        <w:t>Số task hoàn thành muộn: 12</w:t>
       </w:r>
     </w:p>
     <w:p>
@@ -10905,14 +10820,14 @@
           <w:lang w:eastAsia="en-US" w:bidi="ar-SA"/>
         </w:rPr>
       </w:pPr>
-      <w:bookmarkStart w:id="33" w:name="_Toc27378771"/>
+      <w:bookmarkStart w:id="31" w:name="_Toc27378771"/>
       <w:r>
         <w:rPr>
           <w:lang w:eastAsia="en-US" w:bidi="ar-SA"/>
         </w:rPr>
         <w:t>Danh mục tài liệu liên quan</w:t>
       </w:r>
-      <w:bookmarkEnd w:id="33"/>
+      <w:bookmarkEnd w:id="31"/>
     </w:p>
     <w:p>
       <w:pPr>
@@ -11087,7 +11002,7 @@
 </file>
 
 <file path=word/endnotes.xml><?xml version="1.0" encoding="utf-8"?>
-<w:endnotes xmlns:wpc="http://schemas.microsoft.com/office/word/2010/wordprocessingCanvas" xmlns:cx="http://schemas.microsoft.com/office/drawing/2014/chartex" xmlns:cx1="http://schemas.microsoft.com/office/drawing/2015/9/8/chartex" xmlns:cx2="http://schemas.microsoft.com/office/drawing/2015/10/21/chartex" xmlns:cx3="http://schemas.microsoft.com/office/drawing/2016/5/9/chartex" xmlns:cx4="http://schemas.microsoft.com/office/drawing/2016/5/10/chartex" xmlns:cx5="http://schemas.microsoft.com/office/drawing/2016/5/11/chartex" xmlns:cx6="http://schemas.microsoft.com/office/drawing/2016/5/12/chartex" xmlns:cx7="http://schemas.microsoft.com/office/drawing/2016/5/13/chartex" xmlns:cx8="http://schemas.microsoft.com/office/drawing/2016/5/14/chartex" xmlns:mc="http://schemas.openxmlformats.org/markup-compatibility/2006" xmlns:aink="http://schemas.microsoft.com/office/drawing/2016/ink" xmlns:am3d="http://schemas.microsoft.com/office/drawing/2017/model3d" xmlns:o="urn:schemas-microsoft-com:office:office" xmlns:r="http://schemas.openxmlformats.org/officeDocument/2006/relationships" xmlns:m="http://schemas.openxmlformats.org/officeDocument/2006/math" xmlns:v="urn:schemas-microsoft-com:vml" xmlns:wp14="http://schemas.microsoft.com/office/word/2010/wordprocessingDrawing" xmlns:wp="http://schemas.openxmlformats.org/drawingml/2006/wordprocessingDrawing" xmlns:w10="urn:schemas-microsoft-com:office:word" xmlns:w="http://schemas.openxmlformats.org/wordprocessingml/2006/main" xmlns:w14="http://schemas.microsoft.com/office/word/2010/wordml" xmlns:w15="http://schemas.microsoft.com/office/word/2012/wordml" xmlns:w16cid="http://schemas.microsoft.com/office/word/2016/wordml/cid" xmlns:w16se="http://schemas.microsoft.com/office/word/2015/wordml/symex" xmlns:wpg="http://schemas.microsoft.com/office/word/2010/wordprocessingGroup" xmlns:wpi="http://schemas.microsoft.com/office/word/2010/wordprocessingInk" xmlns:wne="http://schemas.microsoft.com/office/word/2006/wordml" xmlns:wps="http://schemas.microsoft.com/office/word/2010/wordprocessingShape" mc:Ignorable="w14 w15 w16se w16cid wp14">
+<w:endnotes xmlns:wpc="http://schemas.microsoft.com/office/word/2010/wordprocessingCanvas" xmlns:cx="http://schemas.microsoft.com/office/drawing/2014/chartex" xmlns:mc="http://schemas.openxmlformats.org/markup-compatibility/2006" xmlns:o="urn:schemas-microsoft-com:office:office" xmlns:r="http://schemas.openxmlformats.org/officeDocument/2006/relationships" xmlns:m="http://schemas.openxmlformats.org/officeDocument/2006/math" xmlns:v="urn:schemas-microsoft-com:vml" xmlns:wp14="http://schemas.microsoft.com/office/word/2010/wordprocessingDrawing" xmlns:wp="http://schemas.openxmlformats.org/drawingml/2006/wordprocessingDrawing" xmlns:w10="urn:schemas-microsoft-com:office:word" xmlns:w="http://schemas.openxmlformats.org/wordprocessingml/2006/main" xmlns:w14="http://schemas.microsoft.com/office/word/2010/wordml" xmlns:w15="http://schemas.microsoft.com/office/word/2012/wordml" xmlns:w16se="http://schemas.microsoft.com/office/word/2015/wordml/symex" xmlns:wpg="http://schemas.microsoft.com/office/word/2010/wordprocessingGroup" xmlns:wpi="http://schemas.microsoft.com/office/word/2010/wordprocessingInk" xmlns:wne="http://schemas.microsoft.com/office/word/2006/wordml" xmlns:wps="http://schemas.microsoft.com/office/word/2010/wordprocessingShape" mc:Ignorable="w14 w15 w16se wp14">
   <w:endnote w:type="separator" w:id="-1">
     <w:p>
       <w:r>
@@ -11115,7 +11030,7 @@
 </file>
 
 <file path=word/footer1.xml><?xml version="1.0" encoding="utf-8"?>
-<w:ftr xmlns:wpc="http://schemas.microsoft.com/office/word/2010/wordprocessingCanvas" xmlns:cx="http://schemas.microsoft.com/office/drawing/2014/chartex" xmlns:cx1="http://schemas.microsoft.com/office/drawing/2015/9/8/chartex" xmlns:cx2="http://schemas.microsoft.com/office/drawing/2015/10/21/chartex" xmlns:cx3="http://schemas.microsoft.com/office/drawing/2016/5/9/chartex" xmlns:cx4="http://schemas.microsoft.com/office/drawing/2016/5/10/chartex" xmlns:cx5="http://schemas.microsoft.com/office/drawing/2016/5/11/chartex" xmlns:cx6="http://schemas.microsoft.com/office/drawing/2016/5/12/chartex" xmlns:cx7="http://schemas.microsoft.com/office/drawing/2016/5/13/chartex" xmlns:cx8="http://schemas.microsoft.com/office/drawing/2016/5/14/chartex" xmlns:mc="http://schemas.openxmlformats.org/markup-compatibility/2006" xmlns:aink="http://schemas.microsoft.com/office/drawing/2016/ink" xmlns:am3d="http://schemas.microsoft.com/office/drawing/2017/model3d" xmlns:o="urn:schemas-microsoft-com:office:office" xmlns:r="http://schemas.openxmlformats.org/officeDocument/2006/relationships" xmlns:m="http://schemas.openxmlformats.org/officeDocument/2006/math" xmlns:v="urn:schemas-microsoft-com:vml" xmlns:wp14="http://schemas.microsoft.com/office/word/2010/wordprocessingDrawing" xmlns:wp="http://schemas.openxmlformats.org/drawingml/2006/wordprocessingDrawing" xmlns:w10="urn:schemas-microsoft-com:office:word" xmlns:w="http://schemas.openxmlformats.org/wordprocessingml/2006/main" xmlns:w14="http://schemas.microsoft.com/office/word/2010/wordml" xmlns:w15="http://schemas.microsoft.com/office/word/2012/wordml" xmlns:w16cid="http://schemas.microsoft.com/office/word/2016/wordml/cid" xmlns:w16se="http://schemas.microsoft.com/office/word/2015/wordml/symex" xmlns:wpg="http://schemas.microsoft.com/office/word/2010/wordprocessingGroup" xmlns:wpi="http://schemas.microsoft.com/office/word/2010/wordprocessingInk" xmlns:wne="http://schemas.microsoft.com/office/word/2006/wordml" xmlns:wps="http://schemas.microsoft.com/office/word/2010/wordprocessingShape" mc:Ignorable="w14 w15 w16se w16cid wp14">
+<w:ftr xmlns:wpc="http://schemas.microsoft.com/office/word/2010/wordprocessingCanvas" xmlns:cx="http://schemas.microsoft.com/office/drawing/2014/chartex" xmlns:mc="http://schemas.openxmlformats.org/markup-compatibility/2006" xmlns:o="urn:schemas-microsoft-com:office:office" xmlns:r="http://schemas.openxmlformats.org/officeDocument/2006/relationships" xmlns:m="http://schemas.openxmlformats.org/officeDocument/2006/math" xmlns:v="urn:schemas-microsoft-com:vml" xmlns:wp14="http://schemas.microsoft.com/office/word/2010/wordprocessingDrawing" xmlns:wp="http://schemas.openxmlformats.org/drawingml/2006/wordprocessingDrawing" xmlns:w10="urn:schemas-microsoft-com:office:word" xmlns:w="http://schemas.openxmlformats.org/wordprocessingml/2006/main" xmlns:w14="http://schemas.microsoft.com/office/word/2010/wordml" xmlns:w15="http://schemas.microsoft.com/office/word/2012/wordml" xmlns:w16se="http://schemas.microsoft.com/office/word/2015/wordml/symex" xmlns:wpg="http://schemas.microsoft.com/office/word/2010/wordprocessingGroup" xmlns:wpi="http://schemas.microsoft.com/office/word/2010/wordprocessingInk" xmlns:wne="http://schemas.microsoft.com/office/word/2006/wordml" xmlns:wps="http://schemas.microsoft.com/office/word/2010/wordprocessingShape" mc:Ignorable="w14 w15 w16se wp14">
   <w:p>
     <w:pPr>
       <w:pStyle w:val="Footer"/>
@@ -11125,7 +11040,7 @@
 </file>
 
 <file path=word/footer2.xml><?xml version="1.0" encoding="utf-8"?>
-<w:ftr xmlns:wpc="http://schemas.microsoft.com/office/word/2010/wordprocessingCanvas" xmlns:cx="http://schemas.microsoft.com/office/drawing/2014/chartex" xmlns:cx1="http://schemas.microsoft.com/office/drawing/2015/9/8/chartex" xmlns:cx2="http://schemas.microsoft.com/office/drawing/2015/10/21/chartex" xmlns:cx3="http://schemas.microsoft.com/office/drawing/2016/5/9/chartex" xmlns:cx4="http://schemas.microsoft.com/office/drawing/2016/5/10/chartex" xmlns:cx5="http://schemas.microsoft.com/office/drawing/2016/5/11/chartex" xmlns:cx6="http://schemas.microsoft.com/office/drawing/2016/5/12/chartex" xmlns:cx7="http://schemas.microsoft.com/office/drawing/2016/5/13/chartex" xmlns:cx8="http://schemas.microsoft.com/office/drawing/2016/5/14/chartex" xmlns:mc="http://schemas.openxmlformats.org/markup-compatibility/2006" xmlns:aink="http://schemas.microsoft.com/office/drawing/2016/ink" xmlns:am3d="http://schemas.microsoft.com/office/drawing/2017/model3d" xmlns:o="urn:schemas-microsoft-com:office:office" xmlns:r="http://schemas.openxmlformats.org/officeDocument/2006/relationships" xmlns:m="http://schemas.openxmlformats.org/officeDocument/2006/math" xmlns:v="urn:schemas-microsoft-com:vml" xmlns:wp14="http://schemas.microsoft.com/office/word/2010/wordprocessingDrawing" xmlns:wp="http://schemas.openxmlformats.org/drawingml/2006/wordprocessingDrawing" xmlns:w10="urn:schemas-microsoft-com:office:word" xmlns:w="http://schemas.openxmlformats.org/wordprocessingml/2006/main" xmlns:w14="http://schemas.microsoft.com/office/word/2010/wordml" xmlns:w15="http://schemas.microsoft.com/office/word/2012/wordml" xmlns:w16cid="http://schemas.microsoft.com/office/word/2016/wordml/cid" xmlns:w16se="http://schemas.microsoft.com/office/word/2015/wordml/symex" xmlns:wpg="http://schemas.microsoft.com/office/word/2010/wordprocessingGroup" xmlns:wpi="http://schemas.microsoft.com/office/word/2010/wordprocessingInk" xmlns:wne="http://schemas.microsoft.com/office/word/2006/wordml" xmlns:wps="http://schemas.microsoft.com/office/word/2010/wordprocessingShape" mc:Ignorable="w14 w15 w16se w16cid wp14">
+<w:ftr xmlns:wpc="http://schemas.microsoft.com/office/word/2010/wordprocessingCanvas" xmlns:cx="http://schemas.microsoft.com/office/drawing/2014/chartex" xmlns:mc="http://schemas.openxmlformats.org/markup-compatibility/2006" xmlns:o="urn:schemas-microsoft-com:office:office" xmlns:r="http://schemas.openxmlformats.org/officeDocument/2006/relationships" xmlns:m="http://schemas.openxmlformats.org/officeDocument/2006/math" xmlns:v="urn:schemas-microsoft-com:vml" xmlns:wp14="http://schemas.microsoft.com/office/word/2010/wordprocessingDrawing" xmlns:wp="http://schemas.openxmlformats.org/drawingml/2006/wordprocessingDrawing" xmlns:w10="urn:schemas-microsoft-com:office:word" xmlns:w="http://schemas.openxmlformats.org/wordprocessingml/2006/main" xmlns:w14="http://schemas.microsoft.com/office/word/2010/wordml" xmlns:w15="http://schemas.microsoft.com/office/word/2012/wordml" xmlns:w16se="http://schemas.microsoft.com/office/word/2015/wordml/symex" xmlns:wpg="http://schemas.microsoft.com/office/word/2010/wordprocessingGroup" xmlns:wpi="http://schemas.microsoft.com/office/word/2010/wordprocessingInk" xmlns:wne="http://schemas.microsoft.com/office/word/2006/wordml" xmlns:wps="http://schemas.microsoft.com/office/word/2010/wordprocessingShape" mc:Ignorable="w14 w15 w16se wp14">
   <w:p>
     <w:pPr>
       <w:pStyle w:val="Footer"/>
@@ -11203,7 +11118,7 @@
 </file>
 
 <file path=word/footer3.xml><?xml version="1.0" encoding="utf-8"?>
-<w:ftr xmlns:wpc="http://schemas.microsoft.com/office/word/2010/wordprocessingCanvas" xmlns:cx="http://schemas.microsoft.com/office/drawing/2014/chartex" xmlns:cx1="http://schemas.microsoft.com/office/drawing/2015/9/8/chartex" xmlns:cx2="http://schemas.microsoft.com/office/drawing/2015/10/21/chartex" xmlns:cx3="http://schemas.microsoft.com/office/drawing/2016/5/9/chartex" xmlns:cx4="http://schemas.microsoft.com/office/drawing/2016/5/10/chartex" xmlns:cx5="http://schemas.microsoft.com/office/drawing/2016/5/11/chartex" xmlns:cx6="http://schemas.microsoft.com/office/drawing/2016/5/12/chartex" xmlns:cx7="http://schemas.microsoft.com/office/drawing/2016/5/13/chartex" xmlns:cx8="http://schemas.microsoft.com/office/drawing/2016/5/14/chartex" xmlns:mc="http://schemas.openxmlformats.org/markup-compatibility/2006" xmlns:aink="http://schemas.microsoft.com/office/drawing/2016/ink" xmlns:am3d="http://schemas.microsoft.com/office/drawing/2017/model3d" xmlns:o="urn:schemas-microsoft-com:office:office" xmlns:r="http://schemas.openxmlformats.org/officeDocument/2006/relationships" xmlns:m="http://schemas.openxmlformats.org/officeDocument/2006/math" xmlns:v="urn:schemas-microsoft-com:vml" xmlns:wp14="http://schemas.microsoft.com/office/word/2010/wordprocessingDrawing" xmlns:wp="http://schemas.openxmlformats.org/drawingml/2006/wordprocessingDrawing" xmlns:w10="urn:schemas-microsoft-com:office:word" xmlns:w="http://schemas.openxmlformats.org/wordprocessingml/2006/main" xmlns:w14="http://schemas.microsoft.com/office/word/2010/wordml" xmlns:w15="http://schemas.microsoft.com/office/word/2012/wordml" xmlns:w16cid="http://schemas.microsoft.com/office/word/2016/wordml/cid" xmlns:w16se="http://schemas.microsoft.com/office/word/2015/wordml/symex" xmlns:wpg="http://schemas.microsoft.com/office/word/2010/wordprocessingGroup" xmlns:wpi="http://schemas.microsoft.com/office/word/2010/wordprocessingInk" xmlns:wne="http://schemas.microsoft.com/office/word/2006/wordml" xmlns:wps="http://schemas.microsoft.com/office/word/2010/wordprocessingShape" mc:Ignorable="w14 w15 w16se w16cid wp14">
+<w:ftr xmlns:wpc="http://schemas.microsoft.com/office/word/2010/wordprocessingCanvas" xmlns:cx="http://schemas.microsoft.com/office/drawing/2014/chartex" xmlns:mc="http://schemas.openxmlformats.org/markup-compatibility/2006" xmlns:o="urn:schemas-microsoft-com:office:office" xmlns:r="http://schemas.openxmlformats.org/officeDocument/2006/relationships" xmlns:m="http://schemas.openxmlformats.org/officeDocument/2006/math" xmlns:v="urn:schemas-microsoft-com:vml" xmlns:wp14="http://schemas.microsoft.com/office/word/2010/wordprocessingDrawing" xmlns:wp="http://schemas.openxmlformats.org/drawingml/2006/wordprocessingDrawing" xmlns:w10="urn:schemas-microsoft-com:office:word" xmlns:w="http://schemas.openxmlformats.org/wordprocessingml/2006/main" xmlns:w14="http://schemas.microsoft.com/office/word/2010/wordml" xmlns:w15="http://schemas.microsoft.com/office/word/2012/wordml" xmlns:w16se="http://schemas.microsoft.com/office/word/2015/wordml/symex" xmlns:wpg="http://schemas.microsoft.com/office/word/2010/wordprocessingGroup" xmlns:wpi="http://schemas.microsoft.com/office/word/2010/wordprocessingInk" xmlns:wne="http://schemas.microsoft.com/office/word/2006/wordml" xmlns:wps="http://schemas.microsoft.com/office/word/2010/wordprocessingShape" mc:Ignorable="w14 w15 w16se wp14">
   <w:p>
     <w:pPr>
       <w:pStyle w:val="Footer"/>
@@ -11364,14 +11279,14 @@
 </file>
 
 <file path=word/footer4.xml><?xml version="1.0" encoding="utf-8"?>
-<w:ftr xmlns:wpc="http://schemas.microsoft.com/office/word/2010/wordprocessingCanvas" xmlns:cx="http://schemas.microsoft.com/office/drawing/2014/chartex" xmlns:cx1="http://schemas.microsoft.com/office/drawing/2015/9/8/chartex" xmlns:cx2="http://schemas.microsoft.com/office/drawing/2015/10/21/chartex" xmlns:cx3="http://schemas.microsoft.com/office/drawing/2016/5/9/chartex" xmlns:cx4="http://schemas.microsoft.com/office/drawing/2016/5/10/chartex" xmlns:cx5="http://schemas.microsoft.com/office/drawing/2016/5/11/chartex" xmlns:cx6="http://schemas.microsoft.com/office/drawing/2016/5/12/chartex" xmlns:cx7="http://schemas.microsoft.com/office/drawing/2016/5/13/chartex" xmlns:cx8="http://schemas.microsoft.com/office/drawing/2016/5/14/chartex" xmlns:mc="http://schemas.openxmlformats.org/markup-compatibility/2006" xmlns:aink="http://schemas.microsoft.com/office/drawing/2016/ink" xmlns:am3d="http://schemas.microsoft.com/office/drawing/2017/model3d" xmlns:o="urn:schemas-microsoft-com:office:office" xmlns:r="http://schemas.openxmlformats.org/officeDocument/2006/relationships" xmlns:m="http://schemas.openxmlformats.org/officeDocument/2006/math" xmlns:v="urn:schemas-microsoft-com:vml" xmlns:wp14="http://schemas.microsoft.com/office/word/2010/wordprocessingDrawing" xmlns:wp="http://schemas.openxmlformats.org/drawingml/2006/wordprocessingDrawing" xmlns:w10="urn:schemas-microsoft-com:office:word" xmlns:w="http://schemas.openxmlformats.org/wordprocessingml/2006/main" xmlns:w14="http://schemas.microsoft.com/office/word/2010/wordml" xmlns:w15="http://schemas.microsoft.com/office/word/2012/wordml" xmlns:w16cid="http://schemas.microsoft.com/office/word/2016/wordml/cid" xmlns:w16se="http://schemas.microsoft.com/office/word/2015/wordml/symex" xmlns:wpg="http://schemas.microsoft.com/office/word/2010/wordprocessingGroup" xmlns:wpi="http://schemas.microsoft.com/office/word/2010/wordprocessingInk" xmlns:wne="http://schemas.microsoft.com/office/word/2006/wordml" xmlns:wps="http://schemas.microsoft.com/office/word/2010/wordprocessingShape" mc:Ignorable="w14 w15 w16se w16cid wp14">
+<w:ftr xmlns:wpc="http://schemas.microsoft.com/office/word/2010/wordprocessingCanvas" xmlns:cx="http://schemas.microsoft.com/office/drawing/2014/chartex" xmlns:mc="http://schemas.openxmlformats.org/markup-compatibility/2006" xmlns:o="urn:schemas-microsoft-com:office:office" xmlns:r="http://schemas.openxmlformats.org/officeDocument/2006/relationships" xmlns:m="http://schemas.openxmlformats.org/officeDocument/2006/math" xmlns:v="urn:schemas-microsoft-com:vml" xmlns:wp14="http://schemas.microsoft.com/office/word/2010/wordprocessingDrawing" xmlns:wp="http://schemas.openxmlformats.org/drawingml/2006/wordprocessingDrawing" xmlns:w10="urn:schemas-microsoft-com:office:word" xmlns:w="http://schemas.openxmlformats.org/wordprocessingml/2006/main" xmlns:w14="http://schemas.microsoft.com/office/word/2010/wordml" xmlns:w15="http://schemas.microsoft.com/office/word/2012/wordml" xmlns:w16se="http://schemas.microsoft.com/office/word/2015/wordml/symex" xmlns:wpg="http://schemas.microsoft.com/office/word/2010/wordprocessingGroup" xmlns:wpi="http://schemas.microsoft.com/office/word/2010/wordprocessingInk" xmlns:wne="http://schemas.microsoft.com/office/word/2006/wordml" xmlns:wps="http://schemas.microsoft.com/office/word/2010/wordprocessingShape" mc:Ignorable="w14 w15 w16se wp14">
   <w:p/>
   <w:p/>
 </w:ftr>
 </file>
 
 <file path=word/footer5.xml><?xml version="1.0" encoding="utf-8"?>
-<w:ftr xmlns:wpc="http://schemas.microsoft.com/office/word/2010/wordprocessingCanvas" xmlns:cx="http://schemas.microsoft.com/office/drawing/2014/chartex" xmlns:cx1="http://schemas.microsoft.com/office/drawing/2015/9/8/chartex" xmlns:cx2="http://schemas.microsoft.com/office/drawing/2015/10/21/chartex" xmlns:cx3="http://schemas.microsoft.com/office/drawing/2016/5/9/chartex" xmlns:cx4="http://schemas.microsoft.com/office/drawing/2016/5/10/chartex" xmlns:cx5="http://schemas.microsoft.com/office/drawing/2016/5/11/chartex" xmlns:cx6="http://schemas.microsoft.com/office/drawing/2016/5/12/chartex" xmlns:cx7="http://schemas.microsoft.com/office/drawing/2016/5/13/chartex" xmlns:cx8="http://schemas.microsoft.com/office/drawing/2016/5/14/chartex" xmlns:mc="http://schemas.openxmlformats.org/markup-compatibility/2006" xmlns:aink="http://schemas.microsoft.com/office/drawing/2016/ink" xmlns:am3d="http://schemas.microsoft.com/office/drawing/2017/model3d" xmlns:o="urn:schemas-microsoft-com:office:office" xmlns:r="http://schemas.openxmlformats.org/officeDocument/2006/relationships" xmlns:m="http://schemas.openxmlformats.org/officeDocument/2006/math" xmlns:v="urn:schemas-microsoft-com:vml" xmlns:wp14="http://schemas.microsoft.com/office/word/2010/wordprocessingDrawing" xmlns:wp="http://schemas.openxmlformats.org/drawingml/2006/wordprocessingDrawing" xmlns:w10="urn:schemas-microsoft-com:office:word" xmlns:w="http://schemas.openxmlformats.org/wordprocessingml/2006/main" xmlns:w14="http://schemas.microsoft.com/office/word/2010/wordml" xmlns:w15="http://schemas.microsoft.com/office/word/2012/wordml" xmlns:w16cid="http://schemas.microsoft.com/office/word/2016/wordml/cid" xmlns:w16se="http://schemas.microsoft.com/office/word/2015/wordml/symex" xmlns:wpg="http://schemas.microsoft.com/office/word/2010/wordprocessingGroup" xmlns:wpi="http://schemas.microsoft.com/office/word/2010/wordprocessingInk" xmlns:wne="http://schemas.microsoft.com/office/word/2006/wordml" xmlns:wps="http://schemas.microsoft.com/office/word/2010/wordprocessingShape" mc:Ignorable="w14 w15 w16se w16cid wp14">
+<w:ftr xmlns:wpc="http://schemas.microsoft.com/office/word/2010/wordprocessingCanvas" xmlns:cx="http://schemas.microsoft.com/office/drawing/2014/chartex" xmlns:mc="http://schemas.openxmlformats.org/markup-compatibility/2006" xmlns:o="urn:schemas-microsoft-com:office:office" xmlns:r="http://schemas.openxmlformats.org/officeDocument/2006/relationships" xmlns:m="http://schemas.openxmlformats.org/officeDocument/2006/math" xmlns:v="urn:schemas-microsoft-com:vml" xmlns:wp14="http://schemas.microsoft.com/office/word/2010/wordprocessingDrawing" xmlns:wp="http://schemas.openxmlformats.org/drawingml/2006/wordprocessingDrawing" xmlns:w10="urn:schemas-microsoft-com:office:word" xmlns:w="http://schemas.openxmlformats.org/wordprocessingml/2006/main" xmlns:w14="http://schemas.microsoft.com/office/word/2010/wordml" xmlns:w15="http://schemas.microsoft.com/office/word/2012/wordml" xmlns:w16se="http://schemas.microsoft.com/office/word/2015/wordml/symex" xmlns:wpg="http://schemas.microsoft.com/office/word/2010/wordprocessingGroup" xmlns:wpi="http://schemas.microsoft.com/office/word/2010/wordprocessingInk" xmlns:wne="http://schemas.microsoft.com/office/word/2006/wordml" xmlns:wps="http://schemas.microsoft.com/office/word/2010/wordprocessingShape" mc:Ignorable="w14 w15 w16se wp14">
   <w:p>
     <w:pPr>
       <w:pStyle w:val="Footer"/>
@@ -11434,7 +11349,7 @@
         <w:color w:val="C00000"/>
         <w:lang w:eastAsia="ar-SA" w:bidi="ar-SA"/>
       </w:rPr>
-      <w:t>18</w:t>
+      <w:t>5</w:t>
     </w:r>
     <w:r>
       <w:rPr>
@@ -11483,7 +11398,7 @@
         <w:color w:val="C00000"/>
         <w:lang w:eastAsia="ar-SA" w:bidi="ar-SA"/>
       </w:rPr>
-      <w:t>18</w:t>
+      <w:t>17</w:t>
     </w:r>
     <w:r>
       <w:rPr>
@@ -11498,13 +11413,13 @@
 </file>
 
 <file path=word/footer6.xml><?xml version="1.0" encoding="utf-8"?>
-<w:ftr xmlns:wpc="http://schemas.microsoft.com/office/word/2010/wordprocessingCanvas" xmlns:cx="http://schemas.microsoft.com/office/drawing/2014/chartex" xmlns:cx1="http://schemas.microsoft.com/office/drawing/2015/9/8/chartex" xmlns:cx2="http://schemas.microsoft.com/office/drawing/2015/10/21/chartex" xmlns:cx3="http://schemas.microsoft.com/office/drawing/2016/5/9/chartex" xmlns:cx4="http://schemas.microsoft.com/office/drawing/2016/5/10/chartex" xmlns:cx5="http://schemas.microsoft.com/office/drawing/2016/5/11/chartex" xmlns:cx6="http://schemas.microsoft.com/office/drawing/2016/5/12/chartex" xmlns:cx7="http://schemas.microsoft.com/office/drawing/2016/5/13/chartex" xmlns:cx8="http://schemas.microsoft.com/office/drawing/2016/5/14/chartex" xmlns:mc="http://schemas.openxmlformats.org/markup-compatibility/2006" xmlns:aink="http://schemas.microsoft.com/office/drawing/2016/ink" xmlns:am3d="http://schemas.microsoft.com/office/drawing/2017/model3d" xmlns:o="urn:schemas-microsoft-com:office:office" xmlns:r="http://schemas.openxmlformats.org/officeDocument/2006/relationships" xmlns:m="http://schemas.openxmlformats.org/officeDocument/2006/math" xmlns:v="urn:schemas-microsoft-com:vml" xmlns:wp14="http://schemas.microsoft.com/office/word/2010/wordprocessingDrawing" xmlns:wp="http://schemas.openxmlformats.org/drawingml/2006/wordprocessingDrawing" xmlns:w10="urn:schemas-microsoft-com:office:word" xmlns:w="http://schemas.openxmlformats.org/wordprocessingml/2006/main" xmlns:w14="http://schemas.microsoft.com/office/word/2010/wordml" xmlns:w15="http://schemas.microsoft.com/office/word/2012/wordml" xmlns:w16cid="http://schemas.microsoft.com/office/word/2016/wordml/cid" xmlns:w16se="http://schemas.microsoft.com/office/word/2015/wordml/symex" xmlns:wpg="http://schemas.microsoft.com/office/word/2010/wordprocessingGroup" xmlns:wpi="http://schemas.microsoft.com/office/word/2010/wordprocessingInk" xmlns:wne="http://schemas.microsoft.com/office/word/2006/wordml" xmlns:wps="http://schemas.microsoft.com/office/word/2010/wordprocessingShape" mc:Ignorable="w14 w15 w16se w16cid wp14">
+<w:ftr xmlns:wpc="http://schemas.microsoft.com/office/word/2010/wordprocessingCanvas" xmlns:cx="http://schemas.microsoft.com/office/drawing/2014/chartex" xmlns:mc="http://schemas.openxmlformats.org/markup-compatibility/2006" xmlns:o="urn:schemas-microsoft-com:office:office" xmlns:r="http://schemas.openxmlformats.org/officeDocument/2006/relationships" xmlns:m="http://schemas.openxmlformats.org/officeDocument/2006/math" xmlns:v="urn:schemas-microsoft-com:vml" xmlns:wp14="http://schemas.microsoft.com/office/word/2010/wordprocessingDrawing" xmlns:wp="http://schemas.openxmlformats.org/drawingml/2006/wordprocessingDrawing" xmlns:w10="urn:schemas-microsoft-com:office:word" xmlns:w="http://schemas.openxmlformats.org/wordprocessingml/2006/main" xmlns:w14="http://schemas.microsoft.com/office/word/2010/wordml" xmlns:w15="http://schemas.microsoft.com/office/word/2012/wordml" xmlns:w16se="http://schemas.microsoft.com/office/word/2015/wordml/symex" xmlns:wpg="http://schemas.microsoft.com/office/word/2010/wordprocessingGroup" xmlns:wpi="http://schemas.microsoft.com/office/word/2010/wordprocessingInk" xmlns:wne="http://schemas.microsoft.com/office/word/2006/wordml" xmlns:wps="http://schemas.microsoft.com/office/word/2010/wordprocessingShape" mc:Ignorable="w14 w15 w16se wp14">
   <w:p/>
 </w:ftr>
 </file>
 
 <file path=word/footnotes.xml><?xml version="1.0" encoding="utf-8"?>
-<w:footnotes xmlns:wpc="http://schemas.microsoft.com/office/word/2010/wordprocessingCanvas" xmlns:cx="http://schemas.microsoft.com/office/drawing/2014/chartex" xmlns:cx1="http://schemas.microsoft.com/office/drawing/2015/9/8/chartex" xmlns:cx2="http://schemas.microsoft.com/office/drawing/2015/10/21/chartex" xmlns:cx3="http://schemas.microsoft.com/office/drawing/2016/5/9/chartex" xmlns:cx4="http://schemas.microsoft.com/office/drawing/2016/5/10/chartex" xmlns:cx5="http://schemas.microsoft.com/office/drawing/2016/5/11/chartex" xmlns:cx6="http://schemas.microsoft.com/office/drawing/2016/5/12/chartex" xmlns:cx7="http://schemas.microsoft.com/office/drawing/2016/5/13/chartex" xmlns:cx8="http://schemas.microsoft.com/office/drawing/2016/5/14/chartex" xmlns:mc="http://schemas.openxmlformats.org/markup-compatibility/2006" xmlns:aink="http://schemas.microsoft.com/office/drawing/2016/ink" xmlns:am3d="http://schemas.microsoft.com/office/drawing/2017/model3d" xmlns:o="urn:schemas-microsoft-com:office:office" xmlns:r="http://schemas.openxmlformats.org/officeDocument/2006/relationships" xmlns:m="http://schemas.openxmlformats.org/officeDocument/2006/math" xmlns:v="urn:schemas-microsoft-com:vml" xmlns:wp14="http://schemas.microsoft.com/office/word/2010/wordprocessingDrawing" xmlns:wp="http://schemas.openxmlformats.org/drawingml/2006/wordprocessingDrawing" xmlns:w10="urn:schemas-microsoft-com:office:word" xmlns:w="http://schemas.openxmlformats.org/wordprocessingml/2006/main" xmlns:w14="http://schemas.microsoft.com/office/word/2010/wordml" xmlns:w15="http://schemas.microsoft.com/office/word/2012/wordml" xmlns:w16cid="http://schemas.microsoft.com/office/word/2016/wordml/cid" xmlns:w16se="http://schemas.microsoft.com/office/word/2015/wordml/symex" xmlns:wpg="http://schemas.microsoft.com/office/word/2010/wordprocessingGroup" xmlns:wpi="http://schemas.microsoft.com/office/word/2010/wordprocessingInk" xmlns:wne="http://schemas.microsoft.com/office/word/2006/wordml" xmlns:wps="http://schemas.microsoft.com/office/word/2010/wordprocessingShape" mc:Ignorable="w14 w15 w16se w16cid wp14">
+<w:footnotes xmlns:wpc="http://schemas.microsoft.com/office/word/2010/wordprocessingCanvas" xmlns:cx="http://schemas.microsoft.com/office/drawing/2014/chartex" xmlns:mc="http://schemas.openxmlformats.org/markup-compatibility/2006" xmlns:o="urn:schemas-microsoft-com:office:office" xmlns:r="http://schemas.openxmlformats.org/officeDocument/2006/relationships" xmlns:m="http://schemas.openxmlformats.org/officeDocument/2006/math" xmlns:v="urn:schemas-microsoft-com:vml" xmlns:wp14="http://schemas.microsoft.com/office/word/2010/wordprocessingDrawing" xmlns:wp="http://schemas.openxmlformats.org/drawingml/2006/wordprocessingDrawing" xmlns:w10="urn:schemas-microsoft-com:office:word" xmlns:w="http://schemas.openxmlformats.org/wordprocessingml/2006/main" xmlns:w14="http://schemas.microsoft.com/office/word/2010/wordml" xmlns:w15="http://schemas.microsoft.com/office/word/2012/wordml" xmlns:w16se="http://schemas.microsoft.com/office/word/2015/wordml/symex" xmlns:wpg="http://schemas.microsoft.com/office/word/2010/wordprocessingGroup" xmlns:wpi="http://schemas.microsoft.com/office/word/2010/wordprocessingInk" xmlns:wne="http://schemas.microsoft.com/office/word/2006/wordml" xmlns:wps="http://schemas.microsoft.com/office/word/2010/wordprocessingShape" mc:Ignorable="w14 w15 w16se wp14">
   <w:footnote w:type="separator" w:id="-1">
     <w:p>
       <w:r>
@@ -11532,7 +11447,7 @@
 </file>
 
 <file path=word/header1.xml><?xml version="1.0" encoding="utf-8"?>
-<w:hdr xmlns:wpc="http://schemas.microsoft.com/office/word/2010/wordprocessingCanvas" xmlns:cx="http://schemas.microsoft.com/office/drawing/2014/chartex" xmlns:cx1="http://schemas.microsoft.com/office/drawing/2015/9/8/chartex" xmlns:cx2="http://schemas.microsoft.com/office/drawing/2015/10/21/chartex" xmlns:cx3="http://schemas.microsoft.com/office/drawing/2016/5/9/chartex" xmlns:cx4="http://schemas.microsoft.com/office/drawing/2016/5/10/chartex" xmlns:cx5="http://schemas.microsoft.com/office/drawing/2016/5/11/chartex" xmlns:cx6="http://schemas.microsoft.com/office/drawing/2016/5/12/chartex" xmlns:cx7="http://schemas.microsoft.com/office/drawing/2016/5/13/chartex" xmlns:cx8="http://schemas.microsoft.com/office/drawing/2016/5/14/chartex" xmlns:mc="http://schemas.openxmlformats.org/markup-compatibility/2006" xmlns:aink="http://schemas.microsoft.com/office/drawing/2016/ink" xmlns:am3d="http://schemas.microsoft.com/office/drawing/2017/model3d" xmlns:o="urn:schemas-microsoft-com:office:office" xmlns:r="http://schemas.openxmlformats.org/officeDocument/2006/relationships" xmlns:m="http://schemas.openxmlformats.org/officeDocument/2006/math" xmlns:v="urn:schemas-microsoft-com:vml" xmlns:wp14="http://schemas.microsoft.com/office/word/2010/wordprocessingDrawing" xmlns:wp="http://schemas.openxmlformats.org/drawingml/2006/wordprocessingDrawing" xmlns:w10="urn:schemas-microsoft-com:office:word" xmlns:w="http://schemas.openxmlformats.org/wordprocessingml/2006/main" xmlns:w14="http://schemas.microsoft.com/office/word/2010/wordml" xmlns:w15="http://schemas.microsoft.com/office/word/2012/wordml" xmlns:w16cid="http://schemas.microsoft.com/office/word/2016/wordml/cid" xmlns:w16se="http://schemas.microsoft.com/office/word/2015/wordml/symex" xmlns:wpg="http://schemas.microsoft.com/office/word/2010/wordprocessingGroup" xmlns:wpi="http://schemas.microsoft.com/office/word/2010/wordprocessingInk" xmlns:wne="http://schemas.microsoft.com/office/word/2006/wordml" xmlns:wps="http://schemas.microsoft.com/office/word/2010/wordprocessingShape" mc:Ignorable="w14 w15 w16se w16cid wp14">
+<w:hdr xmlns:wpc="http://schemas.microsoft.com/office/word/2010/wordprocessingCanvas" xmlns:cx="http://schemas.microsoft.com/office/drawing/2014/chartex" xmlns:mc="http://schemas.openxmlformats.org/markup-compatibility/2006" xmlns:o="urn:schemas-microsoft-com:office:office" xmlns:r="http://schemas.openxmlformats.org/officeDocument/2006/relationships" xmlns:m="http://schemas.openxmlformats.org/officeDocument/2006/math" xmlns:v="urn:schemas-microsoft-com:vml" xmlns:wp14="http://schemas.microsoft.com/office/word/2010/wordprocessingDrawing" xmlns:wp="http://schemas.openxmlformats.org/drawingml/2006/wordprocessingDrawing" xmlns:w10="urn:schemas-microsoft-com:office:word" xmlns:w="http://schemas.openxmlformats.org/wordprocessingml/2006/main" xmlns:w14="http://schemas.microsoft.com/office/word/2010/wordml" xmlns:w15="http://schemas.microsoft.com/office/word/2012/wordml" xmlns:w16se="http://schemas.microsoft.com/office/word/2015/wordml/symex" xmlns:wpg="http://schemas.microsoft.com/office/word/2010/wordprocessingGroup" xmlns:wpi="http://schemas.microsoft.com/office/word/2010/wordprocessingInk" xmlns:wne="http://schemas.microsoft.com/office/word/2006/wordml" xmlns:wps="http://schemas.microsoft.com/office/word/2010/wordprocessingShape" mc:Ignorable="w14 w15 w16se wp14">
   <w:p>
     <w:pPr>
       <w:pStyle w:val="Header"/>
@@ -11542,7 +11457,7 @@
 </file>
 
 <file path=word/header2.xml><?xml version="1.0" encoding="utf-8"?>
-<w:hdr xmlns:wpc="http://schemas.microsoft.com/office/word/2010/wordprocessingCanvas" xmlns:cx="http://schemas.microsoft.com/office/drawing/2014/chartex" xmlns:cx1="http://schemas.microsoft.com/office/drawing/2015/9/8/chartex" xmlns:cx2="http://schemas.microsoft.com/office/drawing/2015/10/21/chartex" xmlns:cx3="http://schemas.microsoft.com/office/drawing/2016/5/9/chartex" xmlns:cx4="http://schemas.microsoft.com/office/drawing/2016/5/10/chartex" xmlns:cx5="http://schemas.microsoft.com/office/drawing/2016/5/11/chartex" xmlns:cx6="http://schemas.microsoft.com/office/drawing/2016/5/12/chartex" xmlns:cx7="http://schemas.microsoft.com/office/drawing/2016/5/13/chartex" xmlns:cx8="http://schemas.microsoft.com/office/drawing/2016/5/14/chartex" xmlns:mc="http://schemas.openxmlformats.org/markup-compatibility/2006" xmlns:aink="http://schemas.microsoft.com/office/drawing/2016/ink" xmlns:am3d="http://schemas.microsoft.com/office/drawing/2017/model3d" xmlns:o="urn:schemas-microsoft-com:office:office" xmlns:r="http://schemas.openxmlformats.org/officeDocument/2006/relationships" xmlns:m="http://schemas.openxmlformats.org/officeDocument/2006/math" xmlns:v="urn:schemas-microsoft-com:vml" xmlns:wp14="http://schemas.microsoft.com/office/word/2010/wordprocessingDrawing" xmlns:wp="http://schemas.openxmlformats.org/drawingml/2006/wordprocessingDrawing" xmlns:w10="urn:schemas-microsoft-com:office:word" xmlns:w="http://schemas.openxmlformats.org/wordprocessingml/2006/main" xmlns:w14="http://schemas.microsoft.com/office/word/2010/wordml" xmlns:w15="http://schemas.microsoft.com/office/word/2012/wordml" xmlns:w16cid="http://schemas.microsoft.com/office/word/2016/wordml/cid" xmlns:w16se="http://schemas.microsoft.com/office/word/2015/wordml/symex" xmlns:wpg="http://schemas.microsoft.com/office/word/2010/wordprocessingGroup" xmlns:wpi="http://schemas.microsoft.com/office/word/2010/wordprocessingInk" xmlns:wne="http://schemas.microsoft.com/office/word/2006/wordml" xmlns:wps="http://schemas.microsoft.com/office/word/2010/wordprocessingShape" mc:Ignorable="w14 w15 w16se w16cid wp14">
+<w:hdr xmlns:wpc="http://schemas.microsoft.com/office/word/2010/wordprocessingCanvas" xmlns:cx="http://schemas.microsoft.com/office/drawing/2014/chartex" xmlns:mc="http://schemas.openxmlformats.org/markup-compatibility/2006" xmlns:o="urn:schemas-microsoft-com:office:office" xmlns:r="http://schemas.openxmlformats.org/officeDocument/2006/relationships" xmlns:m="http://schemas.openxmlformats.org/officeDocument/2006/math" xmlns:v="urn:schemas-microsoft-com:vml" xmlns:wp14="http://schemas.microsoft.com/office/word/2010/wordprocessingDrawing" xmlns:wp="http://schemas.openxmlformats.org/drawingml/2006/wordprocessingDrawing" xmlns:w10="urn:schemas-microsoft-com:office:word" xmlns:w="http://schemas.openxmlformats.org/wordprocessingml/2006/main" xmlns:w14="http://schemas.microsoft.com/office/word/2010/wordml" xmlns:w15="http://schemas.microsoft.com/office/word/2012/wordml" xmlns:w16se="http://schemas.microsoft.com/office/word/2015/wordml/symex" xmlns:wpg="http://schemas.microsoft.com/office/word/2010/wordprocessingGroup" xmlns:wpi="http://schemas.microsoft.com/office/word/2010/wordprocessingInk" xmlns:wne="http://schemas.microsoft.com/office/word/2006/wordml" xmlns:wps="http://schemas.microsoft.com/office/word/2010/wordprocessingShape" mc:Ignorable="w14 w15 w16se wp14">
   <w:p>
     <w:pPr>
       <w:pStyle w:val="Header"/>
@@ -11574,7 +11489,7 @@
 </file>
 
 <file path=word/header3.xml><?xml version="1.0" encoding="utf-8"?>
-<w:hdr xmlns:wpc="http://schemas.microsoft.com/office/word/2010/wordprocessingCanvas" xmlns:cx="http://schemas.microsoft.com/office/drawing/2014/chartex" xmlns:cx1="http://schemas.microsoft.com/office/drawing/2015/9/8/chartex" xmlns:cx2="http://schemas.microsoft.com/office/drawing/2015/10/21/chartex" xmlns:cx3="http://schemas.microsoft.com/office/drawing/2016/5/9/chartex" xmlns:cx4="http://schemas.microsoft.com/office/drawing/2016/5/10/chartex" xmlns:cx5="http://schemas.microsoft.com/office/drawing/2016/5/11/chartex" xmlns:cx6="http://schemas.microsoft.com/office/drawing/2016/5/12/chartex" xmlns:cx7="http://schemas.microsoft.com/office/drawing/2016/5/13/chartex" xmlns:cx8="http://schemas.microsoft.com/office/drawing/2016/5/14/chartex" xmlns:mc="http://schemas.openxmlformats.org/markup-compatibility/2006" xmlns:aink="http://schemas.microsoft.com/office/drawing/2016/ink" xmlns:am3d="http://schemas.microsoft.com/office/drawing/2017/model3d" xmlns:o="urn:schemas-microsoft-com:office:office" xmlns:r="http://schemas.openxmlformats.org/officeDocument/2006/relationships" xmlns:m="http://schemas.openxmlformats.org/officeDocument/2006/math" xmlns:v="urn:schemas-microsoft-com:vml" xmlns:wp14="http://schemas.microsoft.com/office/word/2010/wordprocessingDrawing" xmlns:wp="http://schemas.openxmlformats.org/drawingml/2006/wordprocessingDrawing" xmlns:w10="urn:schemas-microsoft-com:office:word" xmlns:w="http://schemas.openxmlformats.org/wordprocessingml/2006/main" xmlns:w14="http://schemas.microsoft.com/office/word/2010/wordml" xmlns:w15="http://schemas.microsoft.com/office/word/2012/wordml" xmlns:w16cid="http://schemas.microsoft.com/office/word/2016/wordml/cid" xmlns:w16se="http://schemas.microsoft.com/office/word/2015/wordml/symex" xmlns:wpg="http://schemas.microsoft.com/office/word/2010/wordprocessingGroup" xmlns:wpi="http://schemas.microsoft.com/office/word/2010/wordprocessingInk" xmlns:wne="http://schemas.microsoft.com/office/word/2006/wordml" xmlns:wps="http://schemas.microsoft.com/office/word/2010/wordprocessingShape" mc:Ignorable="w14 w15 w16se w16cid wp14">
+<w:hdr xmlns:wpc="http://schemas.microsoft.com/office/word/2010/wordprocessingCanvas" xmlns:cx="http://schemas.microsoft.com/office/drawing/2014/chartex" xmlns:mc="http://schemas.openxmlformats.org/markup-compatibility/2006" xmlns:o="urn:schemas-microsoft-com:office:office" xmlns:r="http://schemas.openxmlformats.org/officeDocument/2006/relationships" xmlns:m="http://schemas.openxmlformats.org/officeDocument/2006/math" xmlns:v="urn:schemas-microsoft-com:vml" xmlns:wp14="http://schemas.microsoft.com/office/word/2010/wordprocessingDrawing" xmlns:wp="http://schemas.openxmlformats.org/drawingml/2006/wordprocessingDrawing" xmlns:w10="urn:schemas-microsoft-com:office:word" xmlns:w="http://schemas.openxmlformats.org/wordprocessingml/2006/main" xmlns:w14="http://schemas.microsoft.com/office/word/2010/wordml" xmlns:w15="http://schemas.microsoft.com/office/word/2012/wordml" xmlns:w16se="http://schemas.microsoft.com/office/word/2015/wordml/symex" xmlns:wpg="http://schemas.microsoft.com/office/word/2010/wordprocessingGroup" xmlns:wpi="http://schemas.microsoft.com/office/word/2010/wordprocessingInk" xmlns:wne="http://schemas.microsoft.com/office/word/2006/wordml" xmlns:wps="http://schemas.microsoft.com/office/word/2010/wordprocessingShape" mc:Ignorable="w14 w15 w16se wp14">
   <w:p>
     <w:pPr>
       <w:pStyle w:val="Header"/>
@@ -11584,13 +11499,13 @@
 </file>
 
 <file path=word/header4.xml><?xml version="1.0" encoding="utf-8"?>
-<w:hdr xmlns:wpc="http://schemas.microsoft.com/office/word/2010/wordprocessingCanvas" xmlns:cx="http://schemas.microsoft.com/office/drawing/2014/chartex" xmlns:cx1="http://schemas.microsoft.com/office/drawing/2015/9/8/chartex" xmlns:cx2="http://schemas.microsoft.com/office/drawing/2015/10/21/chartex" xmlns:cx3="http://schemas.microsoft.com/office/drawing/2016/5/9/chartex" xmlns:cx4="http://schemas.microsoft.com/office/drawing/2016/5/10/chartex" xmlns:cx5="http://schemas.microsoft.com/office/drawing/2016/5/11/chartex" xmlns:cx6="http://schemas.microsoft.com/office/drawing/2016/5/12/chartex" xmlns:cx7="http://schemas.microsoft.com/office/drawing/2016/5/13/chartex" xmlns:cx8="http://schemas.microsoft.com/office/drawing/2016/5/14/chartex" xmlns:mc="http://schemas.openxmlformats.org/markup-compatibility/2006" xmlns:aink="http://schemas.microsoft.com/office/drawing/2016/ink" xmlns:am3d="http://schemas.microsoft.com/office/drawing/2017/model3d" xmlns:o="urn:schemas-microsoft-com:office:office" xmlns:r="http://schemas.openxmlformats.org/officeDocument/2006/relationships" xmlns:m="http://schemas.openxmlformats.org/officeDocument/2006/math" xmlns:v="urn:schemas-microsoft-com:vml" xmlns:wp14="http://schemas.microsoft.com/office/word/2010/wordprocessingDrawing" xmlns:wp="http://schemas.openxmlformats.org/drawingml/2006/wordprocessingDrawing" xmlns:w10="urn:schemas-microsoft-com:office:word" xmlns:w="http://schemas.openxmlformats.org/wordprocessingml/2006/main" xmlns:w14="http://schemas.microsoft.com/office/word/2010/wordml" xmlns:w15="http://schemas.microsoft.com/office/word/2012/wordml" xmlns:w16cid="http://schemas.microsoft.com/office/word/2016/wordml/cid" xmlns:w16se="http://schemas.microsoft.com/office/word/2015/wordml/symex" xmlns:wpg="http://schemas.microsoft.com/office/word/2010/wordprocessingGroup" xmlns:wpi="http://schemas.microsoft.com/office/word/2010/wordprocessingInk" xmlns:wne="http://schemas.microsoft.com/office/word/2006/wordml" xmlns:wps="http://schemas.microsoft.com/office/word/2010/wordprocessingShape" mc:Ignorable="w14 w15 w16se w16cid wp14">
+<w:hdr xmlns:wpc="http://schemas.microsoft.com/office/word/2010/wordprocessingCanvas" xmlns:cx="http://schemas.microsoft.com/office/drawing/2014/chartex" xmlns:mc="http://schemas.openxmlformats.org/markup-compatibility/2006" xmlns:o="urn:schemas-microsoft-com:office:office" xmlns:r="http://schemas.openxmlformats.org/officeDocument/2006/relationships" xmlns:m="http://schemas.openxmlformats.org/officeDocument/2006/math" xmlns:v="urn:schemas-microsoft-com:vml" xmlns:wp14="http://schemas.microsoft.com/office/word/2010/wordprocessingDrawing" xmlns:wp="http://schemas.openxmlformats.org/drawingml/2006/wordprocessingDrawing" xmlns:w10="urn:schemas-microsoft-com:office:word" xmlns:w="http://schemas.openxmlformats.org/wordprocessingml/2006/main" xmlns:w14="http://schemas.microsoft.com/office/word/2010/wordml" xmlns:w15="http://schemas.microsoft.com/office/word/2012/wordml" xmlns:w16se="http://schemas.microsoft.com/office/word/2015/wordml/symex" xmlns:wpg="http://schemas.microsoft.com/office/word/2010/wordprocessingGroup" xmlns:wpi="http://schemas.microsoft.com/office/word/2010/wordprocessingInk" xmlns:wne="http://schemas.microsoft.com/office/word/2006/wordml" xmlns:wps="http://schemas.microsoft.com/office/word/2010/wordprocessingShape" mc:Ignorable="w14 w15 w16se wp14">
   <w:p/>
 </w:hdr>
 </file>
 
 <file path=word/header5.xml><?xml version="1.0" encoding="utf-8"?>
-<w:hdr xmlns:wpc="http://schemas.microsoft.com/office/word/2010/wordprocessingCanvas" xmlns:cx="http://schemas.microsoft.com/office/drawing/2014/chartex" xmlns:cx1="http://schemas.microsoft.com/office/drawing/2015/9/8/chartex" xmlns:cx2="http://schemas.microsoft.com/office/drawing/2015/10/21/chartex" xmlns:cx3="http://schemas.microsoft.com/office/drawing/2016/5/9/chartex" xmlns:cx4="http://schemas.microsoft.com/office/drawing/2016/5/10/chartex" xmlns:cx5="http://schemas.microsoft.com/office/drawing/2016/5/11/chartex" xmlns:cx6="http://schemas.microsoft.com/office/drawing/2016/5/12/chartex" xmlns:cx7="http://schemas.microsoft.com/office/drawing/2016/5/13/chartex" xmlns:cx8="http://schemas.microsoft.com/office/drawing/2016/5/14/chartex" xmlns:mc="http://schemas.openxmlformats.org/markup-compatibility/2006" xmlns:aink="http://schemas.microsoft.com/office/drawing/2016/ink" xmlns:am3d="http://schemas.microsoft.com/office/drawing/2017/model3d" xmlns:o="urn:schemas-microsoft-com:office:office" xmlns:r="http://schemas.openxmlformats.org/officeDocument/2006/relationships" xmlns:m="http://schemas.openxmlformats.org/officeDocument/2006/math" xmlns:v="urn:schemas-microsoft-com:vml" xmlns:wp14="http://schemas.microsoft.com/office/word/2010/wordprocessingDrawing" xmlns:wp="http://schemas.openxmlformats.org/drawingml/2006/wordprocessingDrawing" xmlns:w10="urn:schemas-microsoft-com:office:word" xmlns:w="http://schemas.openxmlformats.org/wordprocessingml/2006/main" xmlns:w14="http://schemas.microsoft.com/office/word/2010/wordml" xmlns:w15="http://schemas.microsoft.com/office/word/2012/wordml" xmlns:w16cid="http://schemas.microsoft.com/office/word/2016/wordml/cid" xmlns:w16se="http://schemas.microsoft.com/office/word/2015/wordml/symex" xmlns:wpg="http://schemas.microsoft.com/office/word/2010/wordprocessingGroup" xmlns:wpi="http://schemas.microsoft.com/office/word/2010/wordprocessingInk" xmlns:wne="http://schemas.microsoft.com/office/word/2006/wordml" xmlns:wps="http://schemas.microsoft.com/office/word/2010/wordprocessingShape" mc:Ignorable="w14 w15 w16se w16cid wp14">
+<w:hdr xmlns:wpc="http://schemas.microsoft.com/office/word/2010/wordprocessingCanvas" xmlns:cx="http://schemas.microsoft.com/office/drawing/2014/chartex" xmlns:mc="http://schemas.openxmlformats.org/markup-compatibility/2006" xmlns:o="urn:schemas-microsoft-com:office:office" xmlns:r="http://schemas.openxmlformats.org/officeDocument/2006/relationships" xmlns:m="http://schemas.openxmlformats.org/officeDocument/2006/math" xmlns:v="urn:schemas-microsoft-com:vml" xmlns:wp14="http://schemas.microsoft.com/office/word/2010/wordprocessingDrawing" xmlns:wp="http://schemas.openxmlformats.org/drawingml/2006/wordprocessingDrawing" xmlns:w10="urn:schemas-microsoft-com:office:word" xmlns:w="http://schemas.openxmlformats.org/wordprocessingml/2006/main" xmlns:w14="http://schemas.microsoft.com/office/word/2010/wordml" xmlns:w15="http://schemas.microsoft.com/office/word/2012/wordml" xmlns:w16se="http://schemas.microsoft.com/office/word/2015/wordml/symex" xmlns:wpg="http://schemas.microsoft.com/office/word/2010/wordprocessingGroup" xmlns:wpi="http://schemas.microsoft.com/office/word/2010/wordprocessingInk" xmlns:wne="http://schemas.microsoft.com/office/word/2006/wordml" xmlns:wps="http://schemas.microsoft.com/office/word/2010/wordprocessingShape" mc:Ignorable="w14 w15 w16se wp14">
   <w:p>
     <w:pPr>
       <w:pStyle w:val="Header"/>
@@ -11739,7 +11654,7 @@
               <v:stroke joinstyle="miter"/>
               <v:path gradientshapeok="t" o:connecttype="rect"/>
             </v:shapetype>
-            <v:shape id="Text Box 14" o:spid="_x0000_s1026" type="#_x0000_t202" style="position:absolute;left:0;text-align:left;margin-left:-77.75pt;margin-top:-23.4pt;width:71.35pt;height:43.85pt;z-index:251658243;visibility:visible;mso-wrap-style:square;mso-width-percent:0;mso-height-percent:0;mso-wrap-distance-left:9pt;mso-wrap-distance-top:0;mso-wrap-distance-right:9pt;mso-wrap-distance-bottom:0;mso-position-horizontal:absolute;mso-position-horizontal-relative:margin;mso-position-vertical:absolute;mso-position-vertical-relative:text;mso-width-percent:0;mso-height-percent:0;mso-width-relative:margin;mso-height-relative:margin;v-text-anchor:top" o:gfxdata="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" fillcolor="white [3201]" strokeweight=".5pt">
+            <v:shape id="Text Box 14" o:spid="_x0000_s1026" type="#_x0000_t202" style="position:absolute;left:0;text-align:left;margin-left:-77.75pt;margin-top:-23.4pt;width:71.35pt;height:43.85pt;z-index:251658243;visibility:visible;mso-wrap-style:square;mso-width-percent:0;mso-height-percent:0;mso-wrap-distance-left:9pt;mso-wrap-distance-top:0;mso-wrap-distance-right:9pt;mso-wrap-distance-bottom:0;mso-position-horizontal:absolute;mso-position-horizontal-relative:margin;mso-position-vertical:absolute;mso-position-vertical-relative:text;mso-width-percent:0;mso-height-percent:0;mso-width-relative:margin;mso-height-relative:margin;v-text-anchor:top" o:gfxdata="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" fillcolor="white [3201]" strokeweight=".5pt">
               <v:textbox>
                 <w:txbxContent>
                   <w:p>
@@ -11772,7 +11687,7 @@
                                   <pic:cNvPicPr/>
                                 </pic:nvPicPr>
                                 <pic:blipFill>
-                                  <a:blip r:embed="rId2">
+                                  <a:blip r:embed="rId1">
                                     <a:extLst>
                                       <a:ext uri="{28A0092B-C50C-407E-A947-70E740481C1C}">
                                         <a14:useLocalDpi xmlns:a14="http://schemas.microsoft.com/office/drawing/2010/main" val="0"/>
@@ -11861,13 +11776,13 @@
 </file>
 
 <file path=word/header6.xml><?xml version="1.0" encoding="utf-8"?>
-<w:hdr xmlns:wpc="http://schemas.microsoft.com/office/word/2010/wordprocessingCanvas" xmlns:cx="http://schemas.microsoft.com/office/drawing/2014/chartex" xmlns:cx1="http://schemas.microsoft.com/office/drawing/2015/9/8/chartex" xmlns:cx2="http://schemas.microsoft.com/office/drawing/2015/10/21/chartex" xmlns:cx3="http://schemas.microsoft.com/office/drawing/2016/5/9/chartex" xmlns:cx4="http://schemas.microsoft.com/office/drawing/2016/5/10/chartex" xmlns:cx5="http://schemas.microsoft.com/office/drawing/2016/5/11/chartex" xmlns:cx6="http://schemas.microsoft.com/office/drawing/2016/5/12/chartex" xmlns:cx7="http://schemas.microsoft.com/office/drawing/2016/5/13/chartex" xmlns:cx8="http://schemas.microsoft.com/office/drawing/2016/5/14/chartex" xmlns:mc="http://schemas.openxmlformats.org/markup-compatibility/2006" xmlns:aink="http://schemas.microsoft.com/office/drawing/2016/ink" xmlns:am3d="http://schemas.microsoft.com/office/drawing/2017/model3d" xmlns:o="urn:schemas-microsoft-com:office:office" xmlns:r="http://schemas.openxmlformats.org/officeDocument/2006/relationships" xmlns:m="http://schemas.openxmlformats.org/officeDocument/2006/math" xmlns:v="urn:schemas-microsoft-com:vml" xmlns:wp14="http://schemas.microsoft.com/office/word/2010/wordprocessingDrawing" xmlns:wp="http://schemas.openxmlformats.org/drawingml/2006/wordprocessingDrawing" xmlns:w10="urn:schemas-microsoft-com:office:word" xmlns:w="http://schemas.openxmlformats.org/wordprocessingml/2006/main" xmlns:w14="http://schemas.microsoft.com/office/word/2010/wordml" xmlns:w15="http://schemas.microsoft.com/office/word/2012/wordml" xmlns:w16cid="http://schemas.microsoft.com/office/word/2016/wordml/cid" xmlns:w16se="http://schemas.microsoft.com/office/word/2015/wordml/symex" xmlns:wpg="http://schemas.microsoft.com/office/word/2010/wordprocessingGroup" xmlns:wpi="http://schemas.microsoft.com/office/word/2010/wordprocessingInk" xmlns:wne="http://schemas.microsoft.com/office/word/2006/wordml" xmlns:wps="http://schemas.microsoft.com/office/word/2010/wordprocessingShape" mc:Ignorable="w14 w15 w16se w16cid wp14">
+<w:hdr xmlns:wpc="http://schemas.microsoft.com/office/word/2010/wordprocessingCanvas" xmlns:cx="http://schemas.microsoft.com/office/drawing/2014/chartex" xmlns:mc="http://schemas.openxmlformats.org/markup-compatibility/2006" xmlns:o="urn:schemas-microsoft-com:office:office" xmlns:r="http://schemas.openxmlformats.org/officeDocument/2006/relationships" xmlns:m="http://schemas.openxmlformats.org/officeDocument/2006/math" xmlns:v="urn:schemas-microsoft-com:vml" xmlns:wp14="http://schemas.microsoft.com/office/word/2010/wordprocessingDrawing" xmlns:wp="http://schemas.openxmlformats.org/drawingml/2006/wordprocessingDrawing" xmlns:w10="urn:schemas-microsoft-com:office:word" xmlns:w="http://schemas.openxmlformats.org/wordprocessingml/2006/main" xmlns:w14="http://schemas.microsoft.com/office/word/2010/wordml" xmlns:w15="http://schemas.microsoft.com/office/word/2012/wordml" xmlns:w16se="http://schemas.microsoft.com/office/word/2015/wordml/symex" xmlns:wpg="http://schemas.microsoft.com/office/word/2010/wordprocessingGroup" xmlns:wpi="http://schemas.microsoft.com/office/word/2010/wordprocessingInk" xmlns:wne="http://schemas.microsoft.com/office/word/2006/wordml" xmlns:wps="http://schemas.microsoft.com/office/word/2010/wordprocessingShape" mc:Ignorable="w14 w15 w16se wp14">
   <w:p/>
 </w:hdr>
 </file>
 
 <file path=word/numbering.xml><?xml version="1.0" encoding="utf-8"?>
-<w:numbering xmlns:wpc="http://schemas.microsoft.com/office/word/2010/wordprocessingCanvas" xmlns:cx="http://schemas.microsoft.com/office/drawing/2014/chartex" xmlns:cx1="http://schemas.microsoft.com/office/drawing/2015/9/8/chartex" xmlns:cx2="http://schemas.microsoft.com/office/drawing/2015/10/21/chartex" xmlns:cx3="http://schemas.microsoft.com/office/drawing/2016/5/9/chartex" xmlns:cx4="http://schemas.microsoft.com/office/drawing/2016/5/10/chartex" xmlns:cx5="http://schemas.microsoft.com/office/drawing/2016/5/11/chartex" xmlns:cx6="http://schemas.microsoft.com/office/drawing/2016/5/12/chartex" xmlns:cx7="http://schemas.microsoft.com/office/drawing/2016/5/13/chartex" xmlns:cx8="http://schemas.microsoft.com/office/drawing/2016/5/14/chartex" xmlns:mc="http://schemas.openxmlformats.org/markup-compatibility/2006" xmlns:aink="http://schemas.microsoft.com/office/drawing/2016/ink" xmlns:am3d="http://schemas.microsoft.com/office/drawing/2017/model3d" xmlns:o="urn:schemas-microsoft-com:office:office" xmlns:r="http://schemas.openxmlformats.org/officeDocument/2006/relationships" xmlns:m="http://schemas.openxmlformats.org/officeDocument/2006/math" xmlns:v="urn:schemas-microsoft-com:vml" xmlns:wp14="http://schemas.microsoft.com/office/word/2010/wordprocessingDrawing" xmlns:wp="http://schemas.openxmlformats.org/drawingml/2006/wordprocessingDrawing" xmlns:w10="urn:schemas-microsoft-com:office:word" xmlns:w="http://schemas.openxmlformats.org/wordprocessingml/2006/main" xmlns:w14="http://schemas.microsoft.com/office/word/2010/wordml" xmlns:w15="http://schemas.microsoft.com/office/word/2012/wordml" xmlns:w16cid="http://schemas.microsoft.com/office/word/2016/wordml/cid" xmlns:w16se="http://schemas.microsoft.com/office/word/2015/wordml/symex" xmlns:wpg="http://schemas.microsoft.com/office/word/2010/wordprocessingGroup" xmlns:wpi="http://schemas.microsoft.com/office/word/2010/wordprocessingInk" xmlns:wne="http://schemas.microsoft.com/office/word/2006/wordml" xmlns:wps="http://schemas.microsoft.com/office/word/2010/wordprocessingShape" mc:Ignorable="w14 w15 w16se w16cid wp14">
+<w:numbering xmlns:wpc="http://schemas.microsoft.com/office/word/2010/wordprocessingCanvas" xmlns:cx="http://schemas.microsoft.com/office/drawing/2014/chartex" xmlns:mc="http://schemas.openxmlformats.org/markup-compatibility/2006" xmlns:o="urn:schemas-microsoft-com:office:office" xmlns:r="http://schemas.openxmlformats.org/officeDocument/2006/relationships" xmlns:m="http://schemas.openxmlformats.org/officeDocument/2006/math" xmlns:v="urn:schemas-microsoft-com:vml" xmlns:wp14="http://schemas.microsoft.com/office/word/2010/wordprocessingDrawing" xmlns:wp="http://schemas.openxmlformats.org/drawingml/2006/wordprocessingDrawing" xmlns:w10="urn:schemas-microsoft-com:office:word" xmlns:w="http://schemas.openxmlformats.org/wordprocessingml/2006/main" xmlns:w14="http://schemas.microsoft.com/office/word/2010/wordml" xmlns:w15="http://schemas.microsoft.com/office/word/2012/wordml" xmlns:w16se="http://schemas.microsoft.com/office/word/2015/wordml/symex" xmlns:wpg="http://schemas.microsoft.com/office/word/2010/wordprocessingGroup" xmlns:wpi="http://schemas.microsoft.com/office/word/2010/wordprocessingInk" xmlns:wne="http://schemas.microsoft.com/office/word/2006/wordml" xmlns:wps="http://schemas.microsoft.com/office/word/2010/wordprocessingShape" mc:Ignorable="w14 w15 w16se wp14">
   <w:abstractNum w:abstractNumId="0" w15:restartNumberingAfterBreak="0">
     <w:nsid w:val="00000001"/>
     <w:multiLevelType w:val="multilevel"/>
@@ -16162,7 +16077,7 @@
 </file>
 
 <file path=word/styles.xml><?xml version="1.0" encoding="utf-8"?>
-<w:styles xmlns:mc="http://schemas.openxmlformats.org/markup-compatibility/2006" xmlns:r="http://schemas.openxmlformats.org/officeDocument/2006/relationships" xmlns:w="http://schemas.openxmlformats.org/wordprocessingml/2006/main" xmlns:w14="http://schemas.microsoft.com/office/word/2010/wordml" xmlns:w15="http://schemas.microsoft.com/office/word/2012/wordml" xmlns:w16cid="http://schemas.microsoft.com/office/word/2016/wordml/cid" xmlns:w16se="http://schemas.microsoft.com/office/word/2015/wordml/symex" mc:Ignorable="w14 w15 w16se w16cid">
+<w:styles xmlns:mc="http://schemas.openxmlformats.org/markup-compatibility/2006" xmlns:r="http://schemas.openxmlformats.org/officeDocument/2006/relationships" xmlns:w="http://schemas.openxmlformats.org/wordprocessingml/2006/main" xmlns:w14="http://schemas.microsoft.com/office/word/2010/wordml" xmlns:w15="http://schemas.microsoft.com/office/word/2012/wordml" xmlns:w16se="http://schemas.microsoft.com/office/word/2015/wordml/symex" mc:Ignorable="w14 w15 w16se">
   <w:docDefaults>
     <w:rPrDefault>
       <w:rPr>
@@ -16172,7 +16087,7 @@
     </w:rPrDefault>
     <w:pPrDefault/>
   </w:docDefaults>
-  <w:latentStyles w:defLockedState="0" w:defUIPriority="0" w:defSemiHidden="0" w:defUnhideWhenUsed="0" w:defQFormat="0" w:count="376">
+  <w:latentStyles w:defLockedState="0" w:defUIPriority="0" w:defSemiHidden="0" w:defUnhideWhenUsed="0" w:defQFormat="0" w:count="371">
     <w:lsdException w:name="Normal" w:qFormat="1"/>
     <w:lsdException w:name="heading 1" w:qFormat="1"/>
     <w:lsdException w:name="heading 2" w:qFormat="1"/>
@@ -16536,11 +16451,6 @@
     <w:lsdException w:name="List Table 5 Dark Accent 6" w:uiPriority="50"/>
     <w:lsdException w:name="List Table 6 Colorful Accent 6" w:uiPriority="51"/>
     <w:lsdException w:name="List Table 7 Colorful Accent 6" w:uiPriority="52"/>
-    <w:lsdException w:name="Mention" w:semiHidden="1" w:uiPriority="99" w:unhideWhenUsed="1"/>
-    <w:lsdException w:name="Smart Hyperlink" w:semiHidden="1" w:uiPriority="99" w:unhideWhenUsed="1"/>
-    <w:lsdException w:name="Hashtag" w:semiHidden="1" w:uiPriority="99" w:unhideWhenUsed="1"/>
-    <w:lsdException w:name="Unresolved Mention" w:semiHidden="1" w:uiPriority="99" w:unhideWhenUsed="1"/>
-    <w:lsdException w:name="Smart Link" w:semiHidden="1" w:uiPriority="99" w:unhideWhenUsed="1"/>
   </w:latentStyles>
   <w:style w:type="paragraph" w:default="1" w:styleId="Normal">
     <w:name w:val="Normal"/>
@@ -18000,7 +17910,7 @@
 </file>
 
 <file path=customXml/itemProps1.xml><?xml version="1.0" encoding="utf-8"?>
-<ds:datastoreItem xmlns:ds="http://schemas.openxmlformats.org/officeDocument/2006/customXml" ds:itemID="{17068A4F-F418-3B4E-A46B-F9898F93EAAA}">
+<ds:datastoreItem xmlns:ds="http://schemas.openxmlformats.org/officeDocument/2006/customXml" ds:itemID="{9945AFA0-0A29-4E3C-81FF-0D8DD169ED4C}">
   <ds:schemaRefs>
     <ds:schemaRef ds:uri="http://schemas.openxmlformats.org/officeDocument/2006/bibliography"/>
   </ds:schemaRefs>

</xml_diff>